<commit_message>
added DynamoDB Streams question to DA exam questions
</commit_message>
<xml_diff>
--- a/public/Exam Notes/DA-Vincent-1-10-April-4.docx
+++ b/public/Exam Notes/DA-Vincent-1-10-April-4.docx
@@ -201,7 +201,7 @@
       <w:pPr>
         <w:numPr>
           <w:ilvl w:val="0"/>
-          <w:numId w:val="3"/>
+          <w:numId w:val="4"/>
         </w:numPr>
         <w:spacing w:line="259" w:lineRule="auto"/>
         <w:ind w:left="720" w:hanging="360"/>
@@ -257,6 +257,601 @@
           <w:rtl w:val="0"/>
         </w:rPr>
         <w:t xml:space="preserve"> incorrect responses (distractors).</w:t>
+      </w:r>
+    </w:p>
+    <w:p>
+      <w:pPr>
+        <w:numPr>
+          <w:ilvl w:val="0"/>
+          <w:numId w:val="4"/>
+        </w:numPr>
+        <w:spacing w:line="259" w:lineRule="auto"/>
+        <w:ind w:left="720" w:hanging="360"/>
+        <w:rPr>
+          <w:rFonts w:ascii="Noto Sans Symbols" w:cs="Noto Sans Symbols" w:eastAsia="Noto Sans Symbols" w:hAnsi="Noto Sans Symbols"/>
+          <w:sz w:val="24"/>
+          <w:szCs w:val="24"/>
+        </w:rPr>
+      </w:pPr>
+      <w:r>
+        <w:rPr>
+          <w:rFonts w:ascii="Calibri" w:cs="Calibri" w:eastAsia="Calibri" w:hAnsi="Calibri"/>
+          <w:sz w:val="24"/>
+          <w:szCs w:val="24"/>
+          <w:rtl w:val="0"/>
+        </w:rPr>
+        <w:t xml:space="preserve">Multiple Choice Multiple Response –</w:t>
+      </w:r>
+      <w:r>
+        <w:rPr>
+          <w:rFonts w:ascii="Calibri" w:cs="Calibri" w:eastAsia="Calibri" w:hAnsi="Calibri"/>
+          <w:b w:val="1"/>
+          <w:sz w:val="24"/>
+          <w:szCs w:val="24"/>
+          <w:rtl w:val="0"/>
+        </w:rPr>
+        <w:t xml:space="preserve"> 2</w:t>
+      </w:r>
+      <w:r>
+        <w:rPr>
+          <w:rFonts w:ascii="Calibri" w:cs="Calibri" w:eastAsia="Calibri" w:hAnsi="Calibri"/>
+          <w:sz w:val="24"/>
+          <w:szCs w:val="24"/>
+          <w:rtl w:val="0"/>
+        </w:rPr>
+        <w:t xml:space="preserve"> or more correct answers out of</w:t>
+      </w:r>
+      <w:r>
+        <w:rPr>
+          <w:rFonts w:ascii="Calibri" w:cs="Calibri" w:eastAsia="Calibri" w:hAnsi="Calibri"/>
+          <w:b w:val="1"/>
+          <w:sz w:val="24"/>
+          <w:szCs w:val="24"/>
+          <w:rtl w:val="0"/>
+        </w:rPr>
+        <w:t xml:space="preserve"> 5</w:t>
+      </w:r>
+      <w:r>
+        <w:rPr>
+          <w:rFonts w:ascii="Calibri" w:cs="Calibri" w:eastAsia="Calibri" w:hAnsi="Calibri"/>
+          <w:sz w:val="24"/>
+          <w:szCs w:val="24"/>
+          <w:rtl w:val="0"/>
+        </w:rPr>
+        <w:t xml:space="preserve"> or more options.</w:t>
+      </w:r>
+    </w:p>
+    <w:p>
+      <w:pPr>
+        <w:ind w:left="720" w:firstLine="0"/>
+        <w:rPr/>
+      </w:pPr>
+      <w:r>
+        <w:rPr>
+          <w:rtl w:val="0"/>
+        </w:rPr>
+      </w:r>
+    </w:p>
+    <w:p>
+      <w:pPr>
+        <w:rPr>
+          <w:b w:val="1"/>
+        </w:rPr>
+      </w:pPr>
+      <w:r>
+        <w:rPr>
+          <w:rtl w:val="0"/>
+        </w:rPr>
+      </w:r>
+    </w:p>
+    <w:p>
+      <w:pPr>
+        <w:rPr>
+          <w:b w:val="1"/>
+        </w:rPr>
+      </w:pPr>
+      <w:r>
+        <w:rPr>
+          <w:b w:val="1"/>
+          <w:rtl w:val="0"/>
+        </w:rPr>
+        <w:t xml:space="preserve">Important Note</w:t>
+      </w:r>
+    </w:p>
+    <w:p>
+      <w:pPr>
+        <w:numPr>
+          <w:ilvl w:val="0"/>
+          <w:numId w:val="8"/>
+        </w:numPr>
+        <w:ind w:left="720" w:hanging="360"/>
+      </w:pPr>
+      <w:r>
+        <w:rPr>
+          <w:rtl w:val="0"/>
+        </w:rPr>
+        <w:t xml:space="preserve">Do write Question Number for quick identification. Q# 1, Q# 2 …. &amp; so on.</w:t>
+      </w:r>
+    </w:p>
+    <w:p>
+      <w:pPr>
+        <w:numPr>
+          <w:ilvl w:val="0"/>
+          <w:numId w:val="8"/>
+        </w:numPr>
+        <w:ind w:left="720" w:hanging="360"/>
+      </w:pPr>
+      <w:r>
+        <w:rPr>
+          <w:rtl w:val="0"/>
+        </w:rPr>
+        <w:t xml:space="preserve">Please mention Domain (based on DA Specialty exam blueprint), Topic &amp; Sub-Topic (If Applicable) with every question.</w:t>
+      </w:r>
+    </w:p>
+    <w:p>
+      <w:pPr>
+        <w:numPr>
+          <w:ilvl w:val="0"/>
+          <w:numId w:val="8"/>
+        </w:numPr>
+        <w:ind w:left="720" w:hanging="360"/>
+      </w:pPr>
+      <w:r>
+        <w:rPr>
+          <w:rtl w:val="0"/>
+        </w:rPr>
+        <w:t xml:space="preserve">Note that we’re expecting standard scenario based questions &amp; NOT </w:t>
+      </w:r>
+      <w:r>
+        <w:rPr>
+          <w:rtl w:val="0"/>
+        </w:rPr>
+        <w:t xml:space="preserve">straight-forward</w:t>
+      </w:r>
+      <w:r>
+        <w:rPr>
+          <w:rtl w:val="0"/>
+        </w:rPr>
+        <w:t xml:space="preserve"> definition kind of questions.</w:t>
+      </w:r>
+    </w:p>
+    <w:p>
+      <w:pPr>
+        <w:numPr>
+          <w:ilvl w:val="0"/>
+          <w:numId w:val="8"/>
+        </w:numPr>
+        <w:ind w:left="720" w:hanging="360"/>
+      </w:pPr>
+      <w:r>
+        <w:rPr>
+          <w:color w:val="222222"/>
+          <w:rtl w:val="0"/>
+        </w:rPr>
+        <w:t xml:space="preserve">The options should not have any obviously incorrect option. We need to word the options so that all of them should appear correct for the students, but a subtle point should mark the correct answer without any ambiguity. So, one answer should be the best choice without any doubt. </w:t>
+      </w:r>
+    </w:p>
+    <w:p>
+      <w:pPr>
+        <w:numPr>
+          <w:ilvl w:val="0"/>
+          <w:numId w:val="8"/>
+        </w:numPr>
+        <w:ind w:left="720" w:hanging="360"/>
+      </w:pPr>
+      <w:r>
+        <w:rPr>
+          <w:color w:val="222222"/>
+          <w:rtl w:val="0"/>
+        </w:rPr>
+        <w:t xml:space="preserve">The answer / explanation section should contain explanations on why the answer is correct and others are incorrect. It should also contain the relevant resource link (for details) preferably from AWS documentation.</w:t>
+      </w:r>
+    </w:p>
+    <w:p>
+      <w:pPr>
+        <w:ind w:left="720" w:firstLine="0"/>
+        <w:rPr>
+          <w:color w:val="222222"/>
+        </w:rPr>
+      </w:pPr>
+      <w:r>
+        <w:rPr>
+          <w:rtl w:val="0"/>
+        </w:rPr>
+      </w:r>
+    </w:p>
+    <w:p>
+      <w:pPr>
+        <w:numPr>
+          <w:ilvl w:val="1"/>
+          <w:numId w:val="8"/>
+        </w:numPr>
+        <w:ind w:left="1440" w:hanging="360"/>
+      </w:pPr>
+      <w:r>
+        <w:rPr>
+          <w:color w:val="222222"/>
+          <w:rtl w:val="0"/>
+        </w:rPr>
+        <w:t xml:space="preserve">Example </w:t>
+      </w:r>
+    </w:p>
+    <w:p>
+      <w:pPr>
+        <w:numPr>
+          <w:ilvl w:val="2"/>
+          <w:numId w:val="8"/>
+        </w:numPr>
+        <w:ind w:left="2160" w:hanging="360"/>
+      </w:pPr>
+      <w:r>
+        <w:rPr>
+          <w:color w:val="222222"/>
+          <w:rtl w:val="0"/>
+        </w:rPr>
+        <w:t xml:space="preserve">Option A is incorrect because..</w:t>
+      </w:r>
+    </w:p>
+    <w:p>
+      <w:pPr>
+        <w:numPr>
+          <w:ilvl w:val="2"/>
+          <w:numId w:val="8"/>
+        </w:numPr>
+        <w:ind w:left="2160" w:hanging="360"/>
+      </w:pPr>
+      <w:r>
+        <w:rPr>
+          <w:color w:val="222222"/>
+          <w:rtl w:val="0"/>
+        </w:rPr>
+        <w:t xml:space="preserve">Option B is CORRECT because…</w:t>
+      </w:r>
+    </w:p>
+    <w:p>
+      <w:pPr>
+        <w:numPr>
+          <w:ilvl w:val="2"/>
+          <w:numId w:val="8"/>
+        </w:numPr>
+        <w:ind w:left="2160" w:hanging="360"/>
+      </w:pPr>
+      <w:r>
+        <w:rPr>
+          <w:color w:val="222222"/>
+          <w:rtl w:val="0"/>
+        </w:rPr>
+        <w:t xml:space="preserve">Option C is incorrect because..</w:t>
+      </w:r>
+    </w:p>
+    <w:p>
+      <w:pPr>
+        <w:numPr>
+          <w:ilvl w:val="2"/>
+          <w:numId w:val="8"/>
+        </w:numPr>
+        <w:ind w:left="2160" w:hanging="360"/>
+      </w:pPr>
+      <w:r>
+        <w:rPr>
+          <w:color w:val="222222"/>
+          <w:rtl w:val="0"/>
+        </w:rPr>
+        <w:t xml:space="preserve">Option D is incorrect because..</w:t>
+      </w:r>
+    </w:p>
+    <w:p>
+      <w:pPr>
+        <w:ind w:left="720" w:firstLine="0"/>
+        <w:rPr/>
+      </w:pPr>
+      <w:r>
+        <w:rPr>
+          <w:rtl w:val="0"/>
+        </w:rPr>
+      </w:r>
+    </w:p>
+    <w:p>
+      <w:pPr>
+        <w:numPr>
+          <w:ilvl w:val="0"/>
+          <w:numId w:val="8"/>
+        </w:numPr>
+        <w:ind w:left="720" w:hanging="360"/>
+      </w:pPr>
+      <w:r>
+        <w:rPr>
+          <w:rtl w:val="0"/>
+        </w:rPr>
+        <w:t xml:space="preserve">Try to balance the domains based on weightage % defined in the exam blueprint.</w:t>
+      </w:r>
+    </w:p>
+    <w:p>
+      <w:pPr>
+        <w:numPr>
+          <w:ilvl w:val="0"/>
+          <w:numId w:val="5"/>
+        </w:numPr>
+        <w:ind w:left="720" w:hanging="360"/>
+      </w:pPr>
+      <w:r>
+        <w:rPr>
+          <w:rtl w:val="0"/>
+        </w:rPr>
+        <w:t xml:space="preserve">Any AWS service or feature must be approximately 6 months old to figure out in Practice Tests. Put a note in the explanation for any latest service or feature that might be on the borderline of appearing in the real exam.</w:t>
+      </w:r>
+    </w:p>
+    <w:p>
+      <w:pPr>
+        <w:numPr>
+          <w:ilvl w:val="0"/>
+          <w:numId w:val="8"/>
+        </w:numPr>
+        <w:ind w:left="720" w:hanging="360"/>
+      </w:pPr>
+      <w:r>
+        <w:rPr>
+          <w:b w:val="1"/>
+          <w:color w:val="ff0000"/>
+          <w:rtl w:val="0"/>
+        </w:rPr>
+        <w:t xml:space="preserve">Plagiarism </w:t>
+      </w:r>
+      <w:r>
+        <w:rPr>
+          <w:rtl w:val="0"/>
+        </w:rPr>
+        <w:t xml:space="preserve">in any form - Question or in Explanation will be </w:t>
+      </w:r>
+      <w:r>
+        <w:rPr>
+          <w:b w:val="1"/>
+          <w:color w:val="ff0000"/>
+          <w:rtl w:val="0"/>
+        </w:rPr>
+        <w:t xml:space="preserve">rejected</w:t>
+      </w:r>
+      <w:r>
+        <w:rPr>
+          <w:b w:val="1"/>
+          <w:rtl w:val="0"/>
+        </w:rPr>
+        <w:t xml:space="preserve">. </w:t>
+      </w:r>
+      <w:r>
+        <w:rPr>
+          <w:rtl w:val="0"/>
+        </w:rPr>
+        <w:t xml:space="preserve">Questions &amp; Explanations should reflect your own professional experience &amp; AWS skills. Author’s who indulge in plagiarism will be </w:t>
+      </w:r>
+      <w:r>
+        <w:rPr>
+          <w:b w:val="1"/>
+          <w:rtl w:val="0"/>
+        </w:rPr>
+        <w:t xml:space="preserve">blacklisted </w:t>
+      </w:r>
+      <w:r>
+        <w:rPr>
+          <w:rtl w:val="0"/>
+        </w:rPr>
+        <w:t xml:space="preserve">&amp; dropped from our author’s list.</w:t>
+      </w:r>
+    </w:p>
+    <w:p>
+      <w:pPr>
+        <w:numPr>
+          <w:ilvl w:val="0"/>
+          <w:numId w:val="8"/>
+        </w:numPr>
+        <w:ind w:left="720" w:hanging="360"/>
+      </w:pPr>
+      <w:r>
+        <w:rPr>
+          <w:rtl w:val="0"/>
+        </w:rPr>
+        <w:t xml:space="preserve">The ownership of the questions once approved &amp; published on Whizlabs LMS platform, lies solely with Whizlabs Software Pvt. Ltd. You can’t share or publish it elsewhere in any circumstances.</w:t>
+      </w:r>
+    </w:p>
+    <w:p>
+      <w:pPr>
+        <w:rPr/>
+      </w:pPr>
+      <w:r>
+        <w:rPr>
+          <w:rtl w:val="0"/>
+        </w:rPr>
+      </w:r>
+    </w:p>
+    <w:p>
+      <w:pPr>
+        <w:rPr>
+          <w:b w:val="1"/>
+        </w:rPr>
+      </w:pPr>
+      <w:r>
+        <w:rPr>
+          <w:b w:val="1"/>
+          <w:rtl w:val="0"/>
+        </w:rPr>
+        <w:t xml:space="preserve">Sample Format of</w:t>
+      </w:r>
+      <w:r>
+        <w:rPr>
+          <w:rtl w:val="0"/>
+        </w:rPr>
+        <w:t xml:space="preserve"> </w:t>
+      </w:r>
+      <w:r>
+        <w:rPr>
+          <w:b w:val="1"/>
+          <w:rtl w:val="0"/>
+        </w:rPr>
+        <w:t xml:space="preserve">Questions</w:t>
+      </w:r>
+    </w:p>
+    <w:p>
+      <w:pPr>
+        <w:rPr>
+          <w:color w:val="999999"/>
+        </w:rPr>
+      </w:pPr>
+      <w:r>
+        <w:rPr>
+          <w:color w:val="999999"/>
+          <w:rtl w:val="0"/>
+        </w:rPr>
+        <w:t xml:space="preserve">----------------------------------------------------------------------------------------------------------------------------</w:t>
+      </w:r>
+    </w:p>
+    <w:p>
+      <w:pPr>
+        <w:rPr/>
+      </w:pPr>
+      <w:r>
+        <w:rPr>
+          <w:b w:val="1"/>
+          <w:rtl w:val="0"/>
+        </w:rPr>
+        <w:t xml:space="preserve">Question​ ​:​ </w:t>
+      </w:r>
+      <w:r>
+        <w:rPr>
+          <w:rtl w:val="0"/>
+        </w:rPr>
+        <w:t xml:space="preserve">#</w:t>
+      </w:r>
+    </w:p>
+    <w:p>
+      <w:pPr>
+        <w:rPr>
+          <w:color w:val="999999"/>
+        </w:rPr>
+      </w:pPr>
+      <w:r>
+        <w:rPr>
+          <w:b w:val="1"/>
+          <w:rtl w:val="0"/>
+        </w:rPr>
+        <w:t xml:space="preserve">Main​ ​Topic​ ​:​ </w:t>
+      </w:r>
+      <w:r>
+        <w:rPr>
+          <w:color w:val="999999"/>
+          <w:rtl w:val="0"/>
+        </w:rPr>
+        <w:t xml:space="preserve">&lt;    &gt;</w:t>
+      </w:r>
+    </w:p>
+    <w:p>
+      <w:pPr>
+        <w:rPr>
+          <w:color w:val="999999"/>
+        </w:rPr>
+      </w:pPr>
+      <w:r>
+        <w:rPr>
+          <w:b w:val="1"/>
+          <w:rtl w:val="0"/>
+        </w:rPr>
+        <w:t xml:space="preserve">Sub​ ​Topic​ ​:​ </w:t>
+      </w:r>
+      <w:r>
+        <w:rPr>
+          <w:color w:val="999999"/>
+          <w:rtl w:val="0"/>
+        </w:rPr>
+        <w:t xml:space="preserve">[optional]</w:t>
+      </w:r>
+    </w:p>
+    <w:p>
+      <w:pPr>
+        <w:rPr>
+          <w:b w:val="1"/>
+          <w:color w:val="999999"/>
+        </w:rPr>
+      </w:pPr>
+      <w:r>
+        <w:rPr>
+          <w:b w:val="1"/>
+          <w:rtl w:val="0"/>
+        </w:rPr>
+        <w:t xml:space="preserve">Domain: </w:t>
+      </w:r>
+      <w:r>
+        <w:rPr>
+          <w:color w:val="999999"/>
+          <w:rtl w:val="0"/>
+        </w:rPr>
+        <w:t xml:space="preserve">&lt;     &gt;</w:t>
+      </w:r>
+      <w:r>
+        <w:rPr>
+          <w:b w:val="1"/>
+          <w:color w:val="999999"/>
+          <w:rtl w:val="0"/>
+        </w:rPr>
+        <w:t xml:space="preserve"> </w:t>
+      </w:r>
+    </w:p>
+    <w:p>
+      <w:pPr>
+        <w:rPr>
+          <w:b w:val="1"/>
+        </w:rPr>
+      </w:pPr>
+      <w:r>
+        <w:rPr>
+          <w:rtl w:val="0"/>
+        </w:rPr>
+      </w:r>
+    </w:p>
+    <w:p>
+      <w:pPr>
+        <w:rPr>
+          <w:rFonts w:ascii="Calibri" w:cs="Calibri" w:eastAsia="Calibri" w:hAnsi="Calibri"/>
+        </w:rPr>
+      </w:pPr>
+      <w:r>
+        <w:rPr>
+          <w:rFonts w:ascii="Calibri" w:cs="Calibri" w:eastAsia="Calibri" w:hAnsi="Calibri"/>
+          <w:b w:val="1"/>
+          <w:rtl w:val="0"/>
+        </w:rPr>
+        <w:t xml:space="preserve">Question text</w:t>
+      </w:r>
+      <w:r>
+        <w:rPr>
+          <w:rFonts w:ascii="Calibri" w:cs="Calibri" w:eastAsia="Calibri" w:hAnsi="Calibri"/>
+          <w:rtl w:val="0"/>
+        </w:rPr>
+        <w:t xml:space="preserve">: </w:t>
+      </w:r>
+    </w:p>
+    <w:p>
+      <w:pPr>
+        <w:rPr>
+          <w:rFonts w:ascii="Calibri" w:cs="Calibri" w:eastAsia="Calibri" w:hAnsi="Calibri"/>
+        </w:rPr>
+      </w:pPr>
+      <w:r>
+        <w:rPr>
+          <w:rFonts w:ascii="Calibri" w:cs="Calibri" w:eastAsia="Calibri" w:hAnsi="Calibri"/>
+          <w:rtl w:val="0"/>
+        </w:rPr>
+        <w:t xml:space="preserve">&lt;Scenario based. Should be clear in terms of requirements. No ambiguity. No duplicate options. In case of multiple answers, at the end, you should include the number of expected answers. e.g. (Select TWO) or (Select THREE) etc. For single answers this is NOT required&gt;</w:t>
+      </w:r>
+    </w:p>
+    <w:p>
+      <w:pPr>
+        <w:rPr>
+          <w:rFonts w:ascii="Calibri" w:cs="Calibri" w:eastAsia="Calibri" w:hAnsi="Calibri"/>
+        </w:rPr>
+      </w:pPr>
+      <w:r>
+        <w:rPr>
+          <w:rtl w:val="0"/>
+        </w:rPr>
       </w:r>
     </w:p>
     <w:p>
@@ -265,657 +860,62 @@
           <w:ilvl w:val="0"/>
           <w:numId w:val="3"/>
         </w:numPr>
-        <w:spacing w:line="259" w:lineRule="auto"/>
         <w:ind w:left="720" w:hanging="360"/>
         <w:rPr>
-          <w:rFonts w:ascii="Noto Sans Symbols" w:cs="Noto Sans Symbols" w:eastAsia="Noto Sans Symbols" w:hAnsi="Noto Sans Symbols"/>
-          <w:sz w:val="24"/>
-          <w:szCs w:val="24"/>
-        </w:rPr>
-      </w:pPr>
-      <w:r>
-        <w:rPr>
-          <w:rFonts w:ascii="Calibri" w:cs="Calibri" w:eastAsia="Calibri" w:hAnsi="Calibri"/>
-          <w:sz w:val="24"/>
-          <w:szCs w:val="24"/>
-          <w:rtl w:val="0"/>
-        </w:rPr>
-        <w:t xml:space="preserve">Multiple Choice Multiple Response –</w:t>
-      </w:r>
-      <w:r>
-        <w:rPr>
-          <w:rFonts w:ascii="Calibri" w:cs="Calibri" w:eastAsia="Calibri" w:hAnsi="Calibri"/>
-          <w:b w:val="1"/>
-          <w:sz w:val="24"/>
-          <w:szCs w:val="24"/>
-          <w:rtl w:val="0"/>
-        </w:rPr>
-        <w:t xml:space="preserve"> 2</w:t>
-      </w:r>
-      <w:r>
-        <w:rPr>
-          <w:rFonts w:ascii="Calibri" w:cs="Calibri" w:eastAsia="Calibri" w:hAnsi="Calibri"/>
-          <w:sz w:val="24"/>
-          <w:szCs w:val="24"/>
-          <w:rtl w:val="0"/>
-        </w:rPr>
-        <w:t xml:space="preserve"> or more correct answers out of</w:t>
-      </w:r>
-      <w:r>
-        <w:rPr>
-          <w:rFonts w:ascii="Calibri" w:cs="Calibri" w:eastAsia="Calibri" w:hAnsi="Calibri"/>
-          <w:b w:val="1"/>
-          <w:sz w:val="24"/>
-          <w:szCs w:val="24"/>
-          <w:rtl w:val="0"/>
-        </w:rPr>
-        <w:t xml:space="preserve"> 5</w:t>
-      </w:r>
-      <w:r>
-        <w:rPr>
-          <w:rFonts w:ascii="Calibri" w:cs="Calibri" w:eastAsia="Calibri" w:hAnsi="Calibri"/>
-          <w:sz w:val="24"/>
-          <w:szCs w:val="24"/>
-          <w:rtl w:val="0"/>
-        </w:rPr>
-        <w:t xml:space="preserve"> or more options.</w:t>
-      </w:r>
-    </w:p>
-    <w:p>
-      <w:pPr>
-        <w:ind w:left="720" w:firstLine="0"/>
-        <w:rPr/>
-      </w:pPr>
-      <w:r>
-        <w:rPr>
-          <w:rtl w:val="0"/>
-        </w:rPr>
-      </w:r>
-    </w:p>
-    <w:p>
-      <w:pPr>
-        <w:rPr>
-          <w:b w:val="1"/>
-        </w:rPr>
-      </w:pPr>
-      <w:r>
-        <w:rPr>
-          <w:rtl w:val="0"/>
-        </w:rPr>
-      </w:r>
-    </w:p>
-    <w:p>
-      <w:pPr>
-        <w:rPr>
-          <w:b w:val="1"/>
-        </w:rPr>
-      </w:pPr>
-      <w:r>
-        <w:rPr>
-          <w:b w:val="1"/>
-          <w:rtl w:val="0"/>
-        </w:rPr>
-        <w:t xml:space="preserve">Important Note</w:t>
+          <w:rFonts w:ascii="Calibri" w:cs="Calibri" w:eastAsia="Calibri" w:hAnsi="Calibri"/>
+        </w:rPr>
+      </w:pPr>
+      <w:r>
+        <w:rPr>
+          <w:rFonts w:ascii="Calibri" w:cs="Calibri" w:eastAsia="Calibri" w:hAnsi="Calibri"/>
+          <w:rtl w:val="0"/>
+        </w:rPr>
+        <w:t xml:space="preserve">Option A...</w:t>
       </w:r>
     </w:p>
     <w:p>
       <w:pPr>
         <w:numPr>
           <w:ilvl w:val="0"/>
-          <w:numId w:val="7"/>
+          <w:numId w:val="3"/>
         </w:numPr>
         <w:ind w:left="720" w:hanging="360"/>
-      </w:pPr>
-      <w:r>
-        <w:rPr>
-          <w:rtl w:val="0"/>
-        </w:rPr>
-        <w:t xml:space="preserve">Do write Question Number for quick identification. Q# 1, Q# 2 …. &amp; so on.</w:t>
+        <w:rPr>
+          <w:rFonts w:ascii="Calibri" w:cs="Calibri" w:eastAsia="Calibri" w:hAnsi="Calibri"/>
+        </w:rPr>
+      </w:pPr>
+      <w:r>
+        <w:rPr>
+          <w:rFonts w:ascii="Calibri" w:cs="Calibri" w:eastAsia="Calibri" w:hAnsi="Calibri"/>
+          <w:rtl w:val="0"/>
+        </w:rPr>
+        <w:t xml:space="preserve">Option B...</w:t>
       </w:r>
     </w:p>
     <w:p>
       <w:pPr>
         <w:numPr>
           <w:ilvl w:val="0"/>
-          <w:numId w:val="7"/>
+          <w:numId w:val="3"/>
         </w:numPr>
         <w:ind w:left="720" w:hanging="360"/>
-      </w:pPr>
-      <w:r>
-        <w:rPr>
-          <w:rtl w:val="0"/>
-        </w:rPr>
-        <w:t xml:space="preserve">Please mention Domain (based on DA Specialty exam blueprint), Topic &amp; Sub-Topic (If Applicable) with every question.</w:t>
+        <w:rPr>
+          <w:rFonts w:ascii="Calibri" w:cs="Calibri" w:eastAsia="Calibri" w:hAnsi="Calibri"/>
+        </w:rPr>
+      </w:pPr>
+      <w:r>
+        <w:rPr>
+          <w:rFonts w:ascii="Calibri" w:cs="Calibri" w:eastAsia="Calibri" w:hAnsi="Calibri"/>
+          <w:rtl w:val="0"/>
+        </w:rPr>
+        <w:t xml:space="preserve">Option C...</w:t>
       </w:r>
     </w:p>
     <w:p>
       <w:pPr>
         <w:numPr>
           <w:ilvl w:val="0"/>
-          <w:numId w:val="7"/>
-        </w:numPr>
-        <w:ind w:left="720" w:hanging="360"/>
-      </w:pPr>
-      <w:r>
-        <w:rPr>
-          <w:rtl w:val="0"/>
-        </w:rPr>
-        <w:t xml:space="preserve">Note that we’re expecting standard scenario based questions &amp; NOT </w:t>
-      </w:r>
-      <w:r>
-        <w:rPr>
-          <w:rtl w:val="0"/>
-        </w:rPr>
-        <w:t xml:space="preserve">straight-forward</w:t>
-      </w:r>
-      <w:r>
-        <w:rPr>
-          <w:rtl w:val="0"/>
-        </w:rPr>
-        <w:t xml:space="preserve"> definition kind of questions.</w:t>
-      </w:r>
-    </w:p>
-    <w:p>
-      <w:pPr>
-        <w:numPr>
-          <w:ilvl w:val="0"/>
-          <w:numId w:val="7"/>
-        </w:numPr>
-        <w:ind w:left="720" w:hanging="360"/>
-      </w:pPr>
-      <w:r>
-        <w:rPr>
-          <w:color w:val="222222"/>
-          <w:rtl w:val="0"/>
-        </w:rPr>
-        <w:t xml:space="preserve">The options should not have any obviously incorrect option. We need to word the options so that all of them should appear correct for the students, but a subtle point should mark the correct answer without any ambiguity. So, one answer should be the best choice without any doubt. </w:t>
-      </w:r>
-    </w:p>
-    <w:p>
-      <w:pPr>
-        <w:numPr>
-          <w:ilvl w:val="0"/>
-          <w:numId w:val="7"/>
-        </w:numPr>
-        <w:ind w:left="720" w:hanging="360"/>
-      </w:pPr>
-      <w:r>
-        <w:rPr>
-          <w:color w:val="222222"/>
-          <w:rtl w:val="0"/>
-        </w:rPr>
-        <w:t xml:space="preserve">The answer / explanation section should contain explanations on why the answer is correct and others are incorrect. It should also contain the relevant resource link (for details) preferably from AWS documentation.</w:t>
-      </w:r>
-    </w:p>
-    <w:p>
-      <w:pPr>
-        <w:ind w:left="720" w:firstLine="0"/>
-        <w:rPr>
-          <w:color w:val="222222"/>
-        </w:rPr>
-      </w:pPr>
-      <w:r>
-        <w:rPr>
-          <w:rtl w:val="0"/>
-        </w:rPr>
-      </w:r>
-    </w:p>
-    <w:p>
-      <w:pPr>
-        <w:numPr>
-          <w:ilvl w:val="1"/>
-          <w:numId w:val="7"/>
-        </w:numPr>
-        <w:ind w:left="1440" w:hanging="360"/>
-      </w:pPr>
-      <w:r>
-        <w:rPr>
-          <w:color w:val="222222"/>
-          <w:rtl w:val="0"/>
-        </w:rPr>
-        <w:t xml:space="preserve">Example </w:t>
-      </w:r>
-    </w:p>
-    <w:p>
-      <w:pPr>
-        <w:numPr>
-          <w:ilvl w:val="2"/>
-          <w:numId w:val="7"/>
-        </w:numPr>
-        <w:ind w:left="2160" w:hanging="360"/>
-      </w:pPr>
-      <w:r>
-        <w:rPr>
-          <w:color w:val="222222"/>
-          <w:rtl w:val="0"/>
-        </w:rPr>
-        <w:t xml:space="preserve">Option A is incorrect because..</w:t>
-      </w:r>
-    </w:p>
-    <w:p>
-      <w:pPr>
-        <w:numPr>
-          <w:ilvl w:val="2"/>
-          <w:numId w:val="7"/>
-        </w:numPr>
-        <w:ind w:left="2160" w:hanging="360"/>
-      </w:pPr>
-      <w:r>
-        <w:rPr>
-          <w:color w:val="222222"/>
-          <w:rtl w:val="0"/>
-        </w:rPr>
-        <w:t xml:space="preserve">Option B is CORRECT because…</w:t>
-      </w:r>
-    </w:p>
-    <w:p>
-      <w:pPr>
-        <w:numPr>
-          <w:ilvl w:val="2"/>
-          <w:numId w:val="7"/>
-        </w:numPr>
-        <w:ind w:left="2160" w:hanging="360"/>
-      </w:pPr>
-      <w:r>
-        <w:rPr>
-          <w:color w:val="222222"/>
-          <w:rtl w:val="0"/>
-        </w:rPr>
-        <w:t xml:space="preserve">Option C is incorrect because..</w:t>
-      </w:r>
-    </w:p>
-    <w:p>
-      <w:pPr>
-        <w:numPr>
-          <w:ilvl w:val="2"/>
-          <w:numId w:val="7"/>
-        </w:numPr>
-        <w:ind w:left="2160" w:hanging="360"/>
-      </w:pPr>
-      <w:r>
-        <w:rPr>
-          <w:color w:val="222222"/>
-          <w:rtl w:val="0"/>
-        </w:rPr>
-        <w:t xml:space="preserve">Option D is incorrect because..</w:t>
-      </w:r>
-    </w:p>
-    <w:p>
-      <w:pPr>
-        <w:ind w:left="720" w:firstLine="0"/>
-        <w:rPr/>
-      </w:pPr>
-      <w:r>
-        <w:rPr>
-          <w:rtl w:val="0"/>
-        </w:rPr>
-      </w:r>
-    </w:p>
-    <w:p>
-      <w:pPr>
-        <w:numPr>
-          <w:ilvl w:val="0"/>
-          <w:numId w:val="7"/>
-        </w:numPr>
-        <w:ind w:left="720" w:hanging="360"/>
-      </w:pPr>
-      <w:r>
-        <w:rPr>
-          <w:rtl w:val="0"/>
-        </w:rPr>
-        <w:t xml:space="preserve">Try to balance the domains based on weightage % defined in the exam blueprint.</w:t>
-      </w:r>
-    </w:p>
-    <w:p>
-      <w:pPr>
-        <w:numPr>
-          <w:ilvl w:val="0"/>
-          <w:numId w:val="4"/>
-        </w:numPr>
-        <w:ind w:left="720" w:hanging="360"/>
-      </w:pPr>
-      <w:r>
-        <w:rPr>
-          <w:rtl w:val="0"/>
-        </w:rPr>
-        <w:t xml:space="preserve">Any AWS service or feature must be approximately 6 months old to figure out in Practice Tests. Put a note in the explanation for any latest service or feature that might be on the borderline of appearing in the real exam.</w:t>
-      </w:r>
-    </w:p>
-    <w:p>
-      <w:pPr>
-        <w:numPr>
-          <w:ilvl w:val="0"/>
-          <w:numId w:val="7"/>
-        </w:numPr>
-        <w:ind w:left="720" w:hanging="360"/>
-      </w:pPr>
-      <w:r>
-        <w:rPr>
-          <w:b w:val="1"/>
-          <w:color w:val="ff0000"/>
-          <w:rtl w:val="0"/>
-        </w:rPr>
-        <w:t xml:space="preserve">Plagiarism </w:t>
-      </w:r>
-      <w:r>
-        <w:rPr>
-          <w:rtl w:val="0"/>
-        </w:rPr>
-        <w:t xml:space="preserve">in any form - Question or in Explanation will be </w:t>
-      </w:r>
-      <w:r>
-        <w:rPr>
-          <w:b w:val="1"/>
-          <w:color w:val="ff0000"/>
-          <w:rtl w:val="0"/>
-        </w:rPr>
-        <w:t xml:space="preserve">rejected</w:t>
-      </w:r>
-      <w:r>
-        <w:rPr>
-          <w:b w:val="1"/>
-          <w:rtl w:val="0"/>
-        </w:rPr>
-        <w:t xml:space="preserve">. </w:t>
-      </w:r>
-      <w:r>
-        <w:rPr>
-          <w:rtl w:val="0"/>
-        </w:rPr>
-        <w:t xml:space="preserve">Questions &amp; Explanations should reflect your own professional experience &amp; AWS skills. Author’s who indulge in plagiarism will be </w:t>
-      </w:r>
-      <w:r>
-        <w:rPr>
-          <w:b w:val="1"/>
-          <w:rtl w:val="0"/>
-        </w:rPr>
-        <w:t xml:space="preserve">blacklisted </w:t>
-      </w:r>
-      <w:r>
-        <w:rPr>
-          <w:rtl w:val="0"/>
-        </w:rPr>
-        <w:t xml:space="preserve">&amp; dropped from our author’s list.</w:t>
-      </w:r>
-    </w:p>
-    <w:p>
-      <w:pPr>
-        <w:numPr>
-          <w:ilvl w:val="0"/>
-          <w:numId w:val="7"/>
-        </w:numPr>
-        <w:ind w:left="720" w:hanging="360"/>
-      </w:pPr>
-      <w:r>
-        <w:rPr>
-          <w:rtl w:val="0"/>
-        </w:rPr>
-        <w:t xml:space="preserve">The ownership of the questions once approved &amp; published on Whizlabs LMS platform, lies solely with Whizlabs Software Pvt. Ltd. You can’t share or publish it elsewhere in any circumstances.</w:t>
-      </w:r>
-    </w:p>
-    <w:p>
-      <w:pPr>
-        <w:rPr/>
-      </w:pPr>
-      <w:r>
-        <w:rPr>
-          <w:rtl w:val="0"/>
-        </w:rPr>
-      </w:r>
-    </w:p>
-    <w:p>
-      <w:pPr>
-        <w:rPr>
-          <w:b w:val="1"/>
-        </w:rPr>
-      </w:pPr>
-      <w:r>
-        <w:rPr>
-          <w:b w:val="1"/>
-          <w:rtl w:val="0"/>
-        </w:rPr>
-        <w:t xml:space="preserve">Sample Format of</w:t>
-      </w:r>
-      <w:r>
-        <w:rPr>
-          <w:rtl w:val="0"/>
-        </w:rPr>
-        <w:t xml:space="preserve"> </w:t>
-      </w:r>
-      <w:r>
-        <w:rPr>
-          <w:b w:val="1"/>
-          <w:rtl w:val="0"/>
-        </w:rPr>
-        <w:t xml:space="preserve">Questions</w:t>
-      </w:r>
-    </w:p>
-    <w:p>
-      <w:pPr>
-        <w:rPr>
-          <w:color w:val="999999"/>
-        </w:rPr>
-      </w:pPr>
-      <w:r>
-        <w:rPr>
-          <w:color w:val="999999"/>
-          <w:rtl w:val="0"/>
-        </w:rPr>
-        <w:t xml:space="preserve">----------------------------------------------------------------------------------------------------------------------------</w:t>
-      </w:r>
-    </w:p>
-    <w:p>
-      <w:pPr>
-        <w:rPr/>
-      </w:pPr>
-      <w:r>
-        <w:rPr>
-          <w:b w:val="1"/>
-          <w:rtl w:val="0"/>
-        </w:rPr>
-        <w:t xml:space="preserve">Question​ ​:​ </w:t>
-      </w:r>
-      <w:r>
-        <w:rPr>
-          <w:rtl w:val="0"/>
-        </w:rPr>
-        <w:t xml:space="preserve">#</w:t>
-      </w:r>
-    </w:p>
-    <w:p>
-      <w:pPr>
-        <w:rPr>
-          <w:color w:val="999999"/>
-        </w:rPr>
-      </w:pPr>
-      <w:r>
-        <w:rPr>
-          <w:b w:val="1"/>
-          <w:rtl w:val="0"/>
-        </w:rPr>
-        <w:t xml:space="preserve">Main​ ​Topic​ ​:​ </w:t>
-      </w:r>
-      <w:r>
-        <w:rPr>
-          <w:color w:val="999999"/>
-          <w:rtl w:val="0"/>
-        </w:rPr>
-        <w:t xml:space="preserve">&lt;    &gt;</w:t>
-      </w:r>
-    </w:p>
-    <w:p>
-      <w:pPr>
-        <w:rPr>
-          <w:color w:val="999999"/>
-        </w:rPr>
-      </w:pPr>
-      <w:r>
-        <w:rPr>
-          <w:b w:val="1"/>
-          <w:rtl w:val="0"/>
-        </w:rPr>
-        <w:t xml:space="preserve">Sub​ ​Topic​ ​:​ </w:t>
-      </w:r>
-      <w:r>
-        <w:rPr>
-          <w:color w:val="999999"/>
-          <w:rtl w:val="0"/>
-        </w:rPr>
-        <w:t xml:space="preserve">[optional]</w:t>
-      </w:r>
-    </w:p>
-    <w:p>
-      <w:pPr>
-        <w:rPr>
-          <w:b w:val="1"/>
-          <w:color w:val="999999"/>
-        </w:rPr>
-      </w:pPr>
-      <w:r>
-        <w:rPr>
-          <w:b w:val="1"/>
-          <w:rtl w:val="0"/>
-        </w:rPr>
-        <w:t xml:space="preserve">Domain: </w:t>
-      </w:r>
-      <w:r>
-        <w:rPr>
-          <w:color w:val="999999"/>
-          <w:rtl w:val="0"/>
-        </w:rPr>
-        <w:t xml:space="preserve">&lt;     &gt;</w:t>
-      </w:r>
-      <w:r>
-        <w:rPr>
-          <w:b w:val="1"/>
-          <w:color w:val="999999"/>
-          <w:rtl w:val="0"/>
-        </w:rPr>
-        <w:t xml:space="preserve"> </w:t>
-      </w:r>
-    </w:p>
-    <w:p>
-      <w:pPr>
-        <w:rPr>
-          <w:b w:val="1"/>
-        </w:rPr>
-      </w:pPr>
-      <w:r>
-        <w:rPr>
-          <w:rtl w:val="0"/>
-        </w:rPr>
-      </w:r>
-    </w:p>
-    <w:p>
-      <w:pPr>
-        <w:rPr>
-          <w:rFonts w:ascii="Calibri" w:cs="Calibri" w:eastAsia="Calibri" w:hAnsi="Calibri"/>
-        </w:rPr>
-      </w:pPr>
-      <w:r>
-        <w:rPr>
-          <w:rFonts w:ascii="Calibri" w:cs="Calibri" w:eastAsia="Calibri" w:hAnsi="Calibri"/>
-          <w:b w:val="1"/>
-          <w:rtl w:val="0"/>
-        </w:rPr>
-        <w:t xml:space="preserve">Question text</w:t>
-      </w:r>
-      <w:r>
-        <w:rPr>
-          <w:rFonts w:ascii="Calibri" w:cs="Calibri" w:eastAsia="Calibri" w:hAnsi="Calibri"/>
-          <w:rtl w:val="0"/>
-        </w:rPr>
-        <w:t xml:space="preserve">: </w:t>
-      </w:r>
-    </w:p>
-    <w:p>
-      <w:pPr>
-        <w:rPr>
-          <w:rFonts w:ascii="Calibri" w:cs="Calibri" w:eastAsia="Calibri" w:hAnsi="Calibri"/>
-        </w:rPr>
-      </w:pPr>
-      <w:r>
-        <w:rPr>
-          <w:rFonts w:ascii="Calibri" w:cs="Calibri" w:eastAsia="Calibri" w:hAnsi="Calibri"/>
-          <w:rtl w:val="0"/>
-        </w:rPr>
-        <w:t xml:space="preserve">&lt;Scenario based. Should be clear in terms of requirements. No ambiguity. No duplicate options. In case of multiple answers, at the end, you should include the number of expected answers. e.g. (Select TWO) or (Select THREE) etc. For single answers this is NOT required&gt;</w:t>
-      </w:r>
-    </w:p>
-    <w:p>
-      <w:pPr>
-        <w:rPr>
-          <w:rFonts w:ascii="Calibri" w:cs="Calibri" w:eastAsia="Calibri" w:hAnsi="Calibri"/>
-        </w:rPr>
-      </w:pPr>
-      <w:r>
-        <w:rPr>
-          <w:rtl w:val="0"/>
-        </w:rPr>
-      </w:r>
-    </w:p>
-    <w:p>
-      <w:pPr>
-        <w:numPr>
-          <w:ilvl w:val="0"/>
-          <w:numId w:val="2"/>
-        </w:numPr>
-        <w:ind w:left="720" w:hanging="360"/>
-        <w:rPr>
-          <w:rFonts w:ascii="Calibri" w:cs="Calibri" w:eastAsia="Calibri" w:hAnsi="Calibri"/>
-        </w:rPr>
-      </w:pPr>
-      <w:r>
-        <w:rPr>
-          <w:rFonts w:ascii="Calibri" w:cs="Calibri" w:eastAsia="Calibri" w:hAnsi="Calibri"/>
-          <w:rtl w:val="0"/>
-        </w:rPr>
-        <w:t xml:space="preserve">Option A...</w:t>
-      </w:r>
-    </w:p>
-    <w:p>
-      <w:pPr>
-        <w:numPr>
-          <w:ilvl w:val="0"/>
-          <w:numId w:val="2"/>
-        </w:numPr>
-        <w:ind w:left="720" w:hanging="360"/>
-        <w:rPr>
-          <w:rFonts w:ascii="Calibri" w:cs="Calibri" w:eastAsia="Calibri" w:hAnsi="Calibri"/>
-        </w:rPr>
-      </w:pPr>
-      <w:r>
-        <w:rPr>
-          <w:rFonts w:ascii="Calibri" w:cs="Calibri" w:eastAsia="Calibri" w:hAnsi="Calibri"/>
-          <w:rtl w:val="0"/>
-        </w:rPr>
-        <w:t xml:space="preserve">Option B...</w:t>
-      </w:r>
-    </w:p>
-    <w:p>
-      <w:pPr>
-        <w:numPr>
-          <w:ilvl w:val="0"/>
-          <w:numId w:val="2"/>
-        </w:numPr>
-        <w:ind w:left="720" w:hanging="360"/>
-        <w:rPr>
-          <w:rFonts w:ascii="Calibri" w:cs="Calibri" w:eastAsia="Calibri" w:hAnsi="Calibri"/>
-        </w:rPr>
-      </w:pPr>
-      <w:r>
-        <w:rPr>
-          <w:rFonts w:ascii="Calibri" w:cs="Calibri" w:eastAsia="Calibri" w:hAnsi="Calibri"/>
-          <w:rtl w:val="0"/>
-        </w:rPr>
-        <w:t xml:space="preserve">Option C...</w:t>
-      </w:r>
-    </w:p>
-    <w:p>
-      <w:pPr>
-        <w:numPr>
-          <w:ilvl w:val="0"/>
-          <w:numId w:val="2"/>
+          <w:numId w:val="3"/>
         </w:numPr>
         <w:ind w:left="720" w:hanging="360"/>
         <w:rPr>
@@ -2386,15 +2386,12 @@
           <w:color w:val="999999"/>
           <w:rtl w:val="0"/>
         </w:rPr>
-        <w:t xml:space="preserve">Collection</w:t>
-      </w:r>
-      <w:r>
-        <w:rPr>
-          <w:b w:val="1"/>
-          <w:color w:val="999999"/>
-          <w:rtl w:val="0"/>
-        </w:rPr>
-        <w:t xml:space="preserve"> </w:t>
+        <w:t xml:space="preserve">Data collection systems</w:t>
+      </w:r>
+      <w:r>
+        <w:rPr>
+          <w:rtl w:val="0"/>
+        </w:rPr>
       </w:r>
     </w:p>
     <w:p>
@@ -2492,7 +2489,7 @@
       <w:pPr>
         <w:numPr>
           <w:ilvl w:val="0"/>
-          <w:numId w:val="5"/>
+          <w:numId w:val="6"/>
         </w:numPr>
         <w:ind w:left="720" w:hanging="360"/>
         <w:rPr>
@@ -2512,7 +2509,7 @@
       <w:pPr>
         <w:numPr>
           <w:ilvl w:val="0"/>
-          <w:numId w:val="5"/>
+          <w:numId w:val="6"/>
         </w:numPr>
         <w:ind w:left="720" w:hanging="360"/>
         <w:rPr>
@@ -2545,7 +2542,7 @@
       <w:pPr>
         <w:numPr>
           <w:ilvl w:val="0"/>
-          <w:numId w:val="5"/>
+          <w:numId w:val="6"/>
         </w:numPr>
         <w:ind w:left="720" w:hanging="360"/>
         <w:rPr>
@@ -2593,7 +2590,7 @@
       <w:pPr>
         <w:numPr>
           <w:ilvl w:val="0"/>
-          <w:numId w:val="5"/>
+          <w:numId w:val="6"/>
         </w:numPr>
         <w:ind w:left="720" w:hanging="360"/>
         <w:rPr>
@@ -3022,15 +3019,12 @@
           <w:color w:val="999999"/>
           <w:rtl w:val="0"/>
         </w:rPr>
-        <w:t xml:space="preserve">Processing</w:t>
-      </w:r>
-      <w:r>
-        <w:rPr>
-          <w:b w:val="1"/>
-          <w:color w:val="999999"/>
-          <w:rtl w:val="0"/>
-        </w:rPr>
-        <w:t xml:space="preserve"> </w:t>
+        <w:t xml:space="preserve">Data processing solutions</w:t>
+      </w:r>
+      <w:r>
+        <w:rPr>
+          <w:rtl w:val="0"/>
+        </w:rPr>
       </w:r>
     </w:p>
     <w:p>
@@ -3200,7 +3194,7 @@
       <w:pPr>
         <w:numPr>
           <w:ilvl w:val="0"/>
-          <w:numId w:val="6"/>
+          <w:numId w:val="7"/>
         </w:numPr>
         <w:ind w:left="720" w:hanging="360"/>
         <w:rPr>
@@ -3220,7 +3214,7 @@
       <w:pPr>
         <w:numPr>
           <w:ilvl w:val="0"/>
-          <w:numId w:val="6"/>
+          <w:numId w:val="7"/>
         </w:numPr>
         <w:ind w:left="720" w:hanging="360"/>
         <w:rPr>
@@ -3241,7 +3235,7 @@
       <w:pPr>
         <w:numPr>
           <w:ilvl w:val="0"/>
-          <w:numId w:val="6"/>
+          <w:numId w:val="7"/>
         </w:numPr>
         <w:ind w:left="720" w:hanging="360"/>
         <w:rPr>
@@ -3262,7 +3256,7 @@
       <w:pPr>
         <w:numPr>
           <w:ilvl w:val="0"/>
-          <w:numId w:val="6"/>
+          <w:numId w:val="7"/>
         </w:numPr>
         <w:ind w:left="720" w:hanging="360"/>
         <w:rPr>
@@ -3778,7 +3772,7 @@
           <w:color w:val="999999"/>
           <w:rtl w:val="0"/>
         </w:rPr>
-        <w:t xml:space="preserve">Processing </w:t>
+        <w:t xml:space="preserve">Data processing solutions </w:t>
       </w:r>
       <w:r>
         <w:rPr>
@@ -4437,6 +4431,867 @@
         <w:rPr>
           <w:color w:val="444444"/>
           <w:highlight w:val="white"/>
+        </w:rPr>
+      </w:pPr>
+      <w:r>
+        <w:rPr>
+          <w:rtl w:val="0"/>
+        </w:rPr>
+      </w:r>
+    </w:p>
+    <w:p>
+      <w:pPr>
+        <w:rPr>
+          <w:color w:val="444444"/>
+          <w:highlight w:val="white"/>
+        </w:rPr>
+      </w:pPr>
+      <w:r>
+        <w:rPr>
+          <w:rtl w:val="0"/>
+        </w:rPr>
+      </w:r>
+    </w:p>
+    <w:p>
+      <w:pPr>
+        <w:rPr/>
+      </w:pPr>
+      <w:r>
+        <w:rPr>
+          <w:rtl w:val="0"/>
+        </w:rPr>
+        <w:t xml:space="preserve">Question: 4</w:t>
+      </w:r>
+    </w:p>
+    <w:p>
+      <w:pPr>
+        <w:rPr>
+          <w:color w:val="999999"/>
+        </w:rPr>
+      </w:pPr>
+      <w:r>
+        <w:rPr>
+          <w:b w:val="1"/>
+          <w:rtl w:val="0"/>
+        </w:rPr>
+        <w:t xml:space="preserve">Main​ ​Topic​ ​:​ </w:t>
+      </w:r>
+      <w:r>
+        <w:rPr>
+          <w:color w:val="999999"/>
+          <w:rtl w:val="0"/>
+        </w:rPr>
+        <w:t xml:space="preserve">Data Analytics</w:t>
+      </w:r>
+    </w:p>
+    <w:p>
+      <w:pPr>
+        <w:rPr>
+          <w:b w:val="1"/>
+          <w:color w:val="999999"/>
+        </w:rPr>
+      </w:pPr>
+      <w:r>
+        <w:rPr>
+          <w:b w:val="1"/>
+          <w:rtl w:val="0"/>
+        </w:rPr>
+        <w:t xml:space="preserve">Sub​ ​Topic​ ​:​ </w:t>
+      </w:r>
+      <w:r>
+        <w:rPr>
+          <w:b w:val="1"/>
+          <w:color w:val="999999"/>
+          <w:rtl w:val="0"/>
+        </w:rPr>
+        <w:t xml:space="preserve">Select a collection system that addresses the key properties of data, such as order, format, and compression</w:t>
+      </w:r>
+      <w:r>
+        <w:rPr>
+          <w:rtl w:val="0"/>
+        </w:rPr>
+      </w:r>
+    </w:p>
+    <w:p>
+      <w:pPr>
+        <w:rPr>
+          <w:color w:val="999999"/>
+        </w:rPr>
+      </w:pPr>
+      <w:r>
+        <w:rPr>
+          <w:rtl w:val="0"/>
+        </w:rPr>
+      </w:r>
+    </w:p>
+    <w:p>
+      <w:pPr>
+        <w:rPr>
+          <w:b w:val="1"/>
+          <w:color w:val="999999"/>
+        </w:rPr>
+      </w:pPr>
+      <w:r>
+        <w:rPr>
+          <w:b w:val="1"/>
+          <w:rtl w:val="0"/>
+        </w:rPr>
+        <w:t xml:space="preserve">Domain: </w:t>
+      </w:r>
+      <w:r>
+        <w:rPr>
+          <w:color w:val="999999"/>
+          <w:rtl w:val="0"/>
+        </w:rPr>
+        <w:t xml:space="preserve">Data collection systems </w:t>
+      </w:r>
+      <w:r>
+        <w:rPr>
+          <w:color w:val="999999"/>
+          <w:rtl w:val="0"/>
+        </w:rPr>
+        <w:t xml:space="preserve"> </w:t>
+      </w:r>
+      <w:r>
+        <w:rPr>
+          <w:rtl w:val="0"/>
+        </w:rPr>
+      </w:r>
+    </w:p>
+    <w:p>
+      <w:pPr>
+        <w:rPr>
+          <w:b w:val="1"/>
+        </w:rPr>
+      </w:pPr>
+      <w:r>
+        <w:rPr>
+          <w:rtl w:val="0"/>
+        </w:rPr>
+      </w:r>
+    </w:p>
+    <w:p>
+      <w:pPr>
+        <w:rPr>
+          <w:rFonts w:ascii="Calibri" w:cs="Calibri" w:eastAsia="Calibri" w:hAnsi="Calibri"/>
+        </w:rPr>
+      </w:pPr>
+      <w:r>
+        <w:rPr>
+          <w:rFonts w:ascii="Calibri" w:cs="Calibri" w:eastAsia="Calibri" w:hAnsi="Calibri"/>
+          <w:b w:val="1"/>
+          <w:rtl w:val="0"/>
+        </w:rPr>
+        <w:t xml:space="preserve">Question text</w:t>
+      </w:r>
+      <w:r>
+        <w:rPr>
+          <w:rFonts w:ascii="Calibri" w:cs="Calibri" w:eastAsia="Calibri" w:hAnsi="Calibri"/>
+          <w:rtl w:val="0"/>
+        </w:rPr>
+        <w:t xml:space="preserve">: </w:t>
+      </w:r>
+    </w:p>
+    <w:p>
+      <w:pPr>
+        <w:rPr>
+          <w:color w:val="434343"/>
+        </w:rPr>
+      </w:pPr>
+      <w:r>
+        <w:rPr>
+          <w:color w:val="434343"/>
+          <w:rtl w:val="0"/>
+        </w:rPr>
+        <w:t xml:space="preserve">You are a data scientist working for a mobile gaming company that is developing a new mobile gaming app that will need to handle thousands of messages per second arriving in your application data store. Due to the user interactivity of your game, all changes to the game datastore must be recorded with a before-change and after-change view of the data record. These data store changes will be used to deliver a near-real-time usage dashboard of the app for your management team.</w:t>
+      </w:r>
+    </w:p>
+    <w:p>
+      <w:pPr>
+        <w:rPr>
+          <w:color w:val="434343"/>
+        </w:rPr>
+      </w:pPr>
+      <w:r>
+        <w:rPr>
+          <w:rtl w:val="0"/>
+        </w:rPr>
+      </w:r>
+    </w:p>
+    <w:p>
+      <w:pPr>
+        <w:rPr>
+          <w:color w:val="434343"/>
+        </w:rPr>
+      </w:pPr>
+      <w:r>
+        <w:rPr>
+          <w:color w:val="434343"/>
+          <w:rtl w:val="0"/>
+        </w:rPr>
+        <w:t xml:space="preserve">What application collection system infrastructure best delivers these capabilities in the most performant and cost effective way?</w:t>
+      </w:r>
+      <w:r>
+        <w:rPr>
+          <w:rtl w:val="0"/>
+        </w:rPr>
+      </w:r>
+    </w:p>
+    <w:p>
+      <w:pPr>
+        <w:rPr>
+          <w:color w:val="434343"/>
+        </w:rPr>
+      </w:pPr>
+      <w:r>
+        <w:rPr>
+          <w:rtl w:val="0"/>
+        </w:rPr>
+      </w:r>
+    </w:p>
+    <w:p>
+      <w:pPr>
+        <w:numPr>
+          <w:ilvl w:val="0"/>
+          <w:numId w:val="2"/>
+        </w:numPr>
+        <w:ind w:left="720" w:hanging="360"/>
+        <w:rPr>
+          <w:color w:val="434343"/>
+        </w:rPr>
+      </w:pPr>
+      <w:r>
+        <w:rPr>
+          <w:color w:val="383a42"/>
+          <w:shd w:fill="fafafa" w:val="clear"/>
+          <w:rtl w:val="0"/>
+        </w:rPr>
+        <w:t xml:space="preserve">Kinesis Firehose -&gt; S3 -&gt; EMR with Spark -&gt; S3 -&gt; Redshift -&gt; QuickSight </w:t>
+      </w:r>
+    </w:p>
+    <w:p>
+      <w:pPr>
+        <w:numPr>
+          <w:ilvl w:val="0"/>
+          <w:numId w:val="2"/>
+        </w:numPr>
+        <w:ind w:left="720" w:hanging="360"/>
+        <w:rPr>
+          <w:color w:val="383a42"/>
+          <w:shd w:fill="fafafa" w:val="clear"/>
+        </w:rPr>
+      </w:pPr>
+      <w:r>
+        <w:rPr>
+          <w:color w:val="383a42"/>
+          <w:shd w:fill="fafafa" w:val="clear"/>
+          <w:rtl w:val="0"/>
+        </w:rPr>
+        <w:t xml:space="preserve">DynamoDB -&gt; DynamoDB Streams -&gt; Lambda -&gt; Kinesis Firehose -&gt; Redshift -&gt; QuickSight</w:t>
+      </w:r>
+    </w:p>
+    <w:p>
+      <w:pPr>
+        <w:numPr>
+          <w:ilvl w:val="0"/>
+          <w:numId w:val="2"/>
+        </w:numPr>
+        <w:ind w:left="720" w:hanging="360"/>
+        <w:rPr>
+          <w:color w:val="383a42"/>
+          <w:shd w:fill="fafafa" w:val="clear"/>
+        </w:rPr>
+      </w:pPr>
+      <w:r>
+        <w:rPr>
+          <w:color w:val="383a42"/>
+          <w:shd w:fill="fafafa" w:val="clear"/>
+          <w:rtl w:val="0"/>
+        </w:rPr>
+        <w:t xml:space="preserve">Kinesis Firehose -&gt; Aurora MySQL -&gt; Lambda -&gt; Kinesis Firehose -&gt; Redshift -&gt; QuickSight</w:t>
+      </w:r>
+    </w:p>
+    <w:p>
+      <w:pPr>
+        <w:numPr>
+          <w:ilvl w:val="0"/>
+          <w:numId w:val="2"/>
+        </w:numPr>
+        <w:ind w:left="720" w:hanging="360"/>
+        <w:rPr>
+          <w:color w:val="383a42"/>
+          <w:shd w:fill="fafafa" w:val="clear"/>
+        </w:rPr>
+      </w:pPr>
+      <w:r>
+        <w:rPr>
+          <w:color w:val="383a42"/>
+          <w:shd w:fill="fafafa" w:val="clear"/>
+          <w:rtl w:val="0"/>
+        </w:rPr>
+        <w:t xml:space="preserve">Kinesis Data Streams -&gt; Aurora MySQL -&gt; Lambda-&gt;Kinesis Firehose -&gt; Redshift -&gt; QuickSight</w:t>
+      </w:r>
+    </w:p>
+    <w:p>
+      <w:pPr>
+        <w:rPr>
+          <w:color w:val="434343"/>
+        </w:rPr>
+      </w:pPr>
+      <w:r>
+        <w:rPr>
+          <w:rtl w:val="0"/>
+        </w:rPr>
+      </w:r>
+    </w:p>
+    <w:p>
+      <w:pPr>
+        <w:rPr>
+          <w:color w:val="434343"/>
+        </w:rPr>
+      </w:pPr>
+      <w:r>
+        <w:rPr>
+          <w:rFonts w:ascii="Calibri" w:cs="Calibri" w:eastAsia="Calibri" w:hAnsi="Calibri"/>
+          <w:b w:val="1"/>
+          <w:rtl w:val="0"/>
+        </w:rPr>
+        <w:t xml:space="preserve">Answer:</w:t>
+      </w:r>
+      <w:r>
+        <w:rPr>
+          <w:color w:val="434343"/>
+          <w:rtl w:val="0"/>
+        </w:rPr>
+        <w:t xml:space="preserve"> B</w:t>
+      </w:r>
+    </w:p>
+    <w:p>
+      <w:pPr>
+        <w:rPr>
+          <w:color w:val="434343"/>
+        </w:rPr>
+      </w:pPr>
+      <w:r>
+        <w:rPr>
+          <w:rtl w:val="0"/>
+        </w:rPr>
+      </w:r>
+    </w:p>
+    <w:p>
+      <w:pPr>
+        <w:rPr>
+          <w:color w:val="434343"/>
+        </w:rPr>
+      </w:pPr>
+      <w:r>
+        <w:rPr>
+          <w:rFonts w:ascii="Calibri" w:cs="Calibri" w:eastAsia="Calibri" w:hAnsi="Calibri"/>
+          <w:b w:val="1"/>
+          <w:rtl w:val="0"/>
+        </w:rPr>
+        <w:t xml:space="preserve">Explanation:</w:t>
+      </w:r>
+      <w:r>
+        <w:rPr>
+          <w:rtl w:val="0"/>
+        </w:rPr>
+      </w:r>
+    </w:p>
+    <w:p>
+      <w:pPr>
+        <w:rPr>
+          <w:color w:val="444444"/>
+          <w:highlight w:val="white"/>
+        </w:rPr>
+      </w:pPr>
+      <w:r>
+        <w:rPr>
+          <w:color w:val="434343"/>
+          <w:rtl w:val="0"/>
+        </w:rPr>
+        <w:t xml:space="preserve">Option A is incorrect because none of the collection systems listed easily allow for the before-change and after-change views of your applications data store changes</w:t>
+      </w:r>
+      <w:r>
+        <w:rPr>
+          <w:color w:val="444444"/>
+          <w:highlight w:val="white"/>
+          <w:rtl w:val="0"/>
+        </w:rPr>
+        <w:t xml:space="preserve">. Also, there is no data store other than S3 in the listed collection system components. S3 is not the most cost effective data store for this type of application.</w:t>
+      </w:r>
+    </w:p>
+    <w:p>
+      <w:pPr>
+        <w:rPr>
+          <w:color w:val="444444"/>
+          <w:highlight w:val="white"/>
+        </w:rPr>
+      </w:pPr>
+      <w:r>
+        <w:rPr>
+          <w:rtl w:val="0"/>
+        </w:rPr>
+      </w:r>
+    </w:p>
+    <w:p>
+      <w:pPr>
+        <w:rPr>
+          <w:color w:val="444444"/>
+          <w:highlight w:val="white"/>
+        </w:rPr>
+      </w:pPr>
+      <w:r>
+        <w:rPr>
+          <w:color w:val="444444"/>
+          <w:highlight w:val="white"/>
+          <w:rtl w:val="0"/>
+        </w:rPr>
+        <w:t xml:space="preserve">Option B is correct. Your application will write its game activity data to your DynamoDB table which will have DynamoDB streams enabled. DynamoDB Streams will record both the new and old (or before and after) images of any item in the DynamoDB table that is changed. Your Lambda function will be triggered by DynamoDB Streams. Your Lambda function will use the Firehose client to write to your Firehose stream. Firehose will stream your data to Redshift. Quicksite will visualize your data in near-real-time.</w:t>
+      </w:r>
+    </w:p>
+    <w:p>
+      <w:pPr>
+        <w:rPr>
+          <w:color w:val="444444"/>
+          <w:highlight w:val="white"/>
+        </w:rPr>
+      </w:pPr>
+      <w:r>
+        <w:rPr>
+          <w:rtl w:val="0"/>
+        </w:rPr>
+      </w:r>
+    </w:p>
+    <w:p>
+      <w:pPr>
+        <w:rPr>
+          <w:color w:val="444444"/>
+          <w:highlight w:val="white"/>
+        </w:rPr>
+      </w:pPr>
+      <w:r>
+        <w:rPr>
+          <w:color w:val="444444"/>
+          <w:highlight w:val="white"/>
+          <w:rtl w:val="0"/>
+        </w:rPr>
+        <w:t xml:space="preserve">Option C is incorrect. Kinesis Firehose does not have the capability to write directly to Aurora. You would have to write your stream data to S3 then write a Lambda function, triggered on each write, to consume the data stream and then write the stream data to your Aurora data store. You could also use the Amazon Database Migration service to move your data from S3 to Aurora. Also, you would have to write custom code to record the before-change information. </w:t>
+      </w:r>
+    </w:p>
+    <w:p>
+      <w:pPr>
+        <w:rPr>
+          <w:color w:val="444444"/>
+          <w:highlight w:val="white"/>
+        </w:rPr>
+      </w:pPr>
+      <w:r>
+        <w:rPr>
+          <w:rtl w:val="0"/>
+        </w:rPr>
+      </w:r>
+    </w:p>
+    <w:p>
+      <w:pPr>
+        <w:rPr>
+          <w:color w:val="444444"/>
+          <w:highlight w:val="white"/>
+        </w:rPr>
+      </w:pPr>
+      <w:r>
+        <w:rPr>
+          <w:color w:val="444444"/>
+          <w:highlight w:val="white"/>
+          <w:rtl w:val="0"/>
+        </w:rPr>
+        <w:t xml:space="preserve">Option D is incorrect. Kinesis Data Streams does not have the capability to write directly to Aurora. You would have to write a Kinesis consumer client using the Kinesis Consumer Library (KCL) to consume the data stream and then write the stream data to your Aurora data store. Also, you would have to write custom code to record the before-change information. </w:t>
+      </w:r>
+    </w:p>
+    <w:p>
+      <w:pPr>
+        <w:rPr>
+          <w:color w:val="444444"/>
+          <w:highlight w:val="white"/>
+        </w:rPr>
+      </w:pPr>
+      <w:r>
+        <w:rPr>
+          <w:rtl w:val="0"/>
+        </w:rPr>
+      </w:r>
+    </w:p>
+    <w:p>
+      <w:pPr>
+        <w:rPr>
+          <w:color w:val="444444"/>
+          <w:highlight w:val="white"/>
+        </w:rPr>
+      </w:pPr>
+      <w:r>
+        <w:rPr>
+          <w:rtl w:val="0"/>
+        </w:rPr>
+      </w:r>
+    </w:p>
+    <w:p>
+      <w:pPr>
+        <w:rPr>
+          <w:color w:val="434343"/>
+        </w:rPr>
+      </w:pPr>
+      <w:r>
+        <w:rPr>
+          <w:rtl w:val="0"/>
+        </w:rPr>
+      </w:r>
+    </w:p>
+    <w:p>
+      <w:pPr>
+        <w:rPr>
+          <w:rFonts w:ascii="Calibri" w:cs="Calibri" w:eastAsia="Calibri" w:hAnsi="Calibri"/>
+          <w:b w:val="1"/>
+        </w:rPr>
+      </w:pPr>
+      <w:r>
+        <w:rPr>
+          <w:rFonts w:ascii="Calibri" w:cs="Calibri" w:eastAsia="Calibri" w:hAnsi="Calibri"/>
+          <w:b w:val="1"/>
+          <w:rtl w:val="0"/>
+        </w:rPr>
+        <w:t xml:space="preserve">Reference:</w:t>
+      </w:r>
+    </w:p>
+    <w:p>
+      <w:pPr>
+        <w:rPr>
+          <w:rFonts w:ascii="Roboto" w:cs="Roboto" w:eastAsia="Roboto" w:hAnsi="Roboto"/>
+          <w:color w:val="16191f"/>
+          <w:sz w:val="104"/>
+          <w:szCs w:val="104"/>
+        </w:rPr>
+      </w:pPr>
+      <w:r>
+        <w:rPr>
+          <w:color w:val="444444"/>
+          <w:rtl w:val="0"/>
+        </w:rPr>
+        <w:t xml:space="preserve">Please see the </w:t>
+      </w:r>
+      <w:r>
+        <w:rPr>
+          <w:color w:val="444444"/>
+          <w:rtl w:val="0"/>
+        </w:rPr>
+        <w:t xml:space="preserve">Amazon DynamoDB developer guide</w:t>
+      </w:r>
+      <w:r>
+        <w:rPr>
+          <w:color w:val="444444"/>
+          <w:rtl w:val="0"/>
+        </w:rPr>
+        <w:t xml:space="preserve"> titled </w:t>
+      </w:r>
+      <w:r>
+        <w:rPr>
+          <w:b w:val="1"/>
+          <w:color w:val="444444"/>
+          <w:rtl w:val="0"/>
+        </w:rPr>
+        <w:t xml:space="preserve">Capturing Table Activity with DynamoDB Streams</w:t>
+      </w:r>
+      <w:r>
+        <w:rPr>
+          <w:rtl w:val="0"/>
+        </w:rPr>
+      </w:r>
+    </w:p>
+    <w:p>
+      <w:pPr>
+        <w:rPr>
+          <w:b w:val="1"/>
+          <w:color w:val="444444"/>
+        </w:rPr>
+      </w:pPr>
+      <w:r>
+        <w:rPr>
+          <w:color w:val="444444"/>
+          <w:rtl w:val="0"/>
+        </w:rPr>
+        <w:t xml:space="preserve">(</w:t>
+      </w:r>
+      <w:hyperlink r:id="rId18">
+        <w:r>
+          <w:rPr>
+            <w:color w:val="1155cc"/>
+            <w:u w:val="single"/>
+            <w:rtl w:val="0"/>
+          </w:rPr>
+          <w:t xml:space="preserve">https://docs.aws.amazon.com/amazondynamodb/latest/developerguide/Streams.html#Streams.Processing</w:t>
+        </w:r>
+      </w:hyperlink>
+      <w:r>
+        <w:rPr>
+          <w:color w:val="444444"/>
+          <w:rtl w:val="0"/>
+        </w:rPr>
+        <w:t xml:space="preserve">), the Medium.com article titled </w:t>
+      </w:r>
+      <w:r>
+        <w:rPr>
+          <w:b w:val="1"/>
+          <w:color w:val="444444"/>
+          <w:rtl w:val="0"/>
+        </w:rPr>
+        <w:t xml:space="preserve">Data Transfer Dynamodb to Redshift</w:t>
+      </w:r>
+      <w:r>
+        <w:rPr>
+          <w:rtl w:val="0"/>
+        </w:rPr>
+      </w:r>
+    </w:p>
+    <w:p>
+      <w:pPr>
+        <w:rPr>
+          <w:color w:val="232f3e"/>
+          <w:sz w:val="46"/>
+          <w:szCs w:val="46"/>
+        </w:rPr>
+      </w:pPr>
+      <w:r>
+        <w:rPr>
+          <w:color w:val="444444"/>
+          <w:rtl w:val="0"/>
+        </w:rPr>
+        <w:t xml:space="preserve"> (</w:t>
+      </w:r>
+      <w:hyperlink r:id="rId19">
+        <w:r>
+          <w:rPr>
+            <w:color w:val="1155cc"/>
+            <w:u w:val="single"/>
+            <w:rtl w:val="0"/>
+          </w:rPr>
+          <w:t xml:space="preserve">https://medium.com/@ananthsrinivas/data-transfer-dynamodb-to-redshift-5424d7fdf673</w:t>
+        </w:r>
+      </w:hyperlink>
+      <w:r>
+        <w:rPr>
+          <w:color w:val="444444"/>
+          <w:rtl w:val="0"/>
+        </w:rPr>
+        <w:t xml:space="preserve">), the </w:t>
+      </w:r>
+      <w:r>
+        <w:rPr>
+          <w:b w:val="1"/>
+          <w:color w:val="444444"/>
+          <w:rtl w:val="0"/>
+        </w:rPr>
+        <w:t xml:space="preserve">Amazon Redshift overview page</w:t>
+      </w:r>
+      <w:r>
+        <w:rPr>
+          <w:color w:val="444444"/>
+          <w:rtl w:val="0"/>
+        </w:rPr>
+        <w:t xml:space="preserve"> </w:t>
+      </w:r>
+      <w:r>
+        <w:rPr>
+          <w:color w:val="444444"/>
+          <w:rtl w:val="0"/>
+        </w:rPr>
+        <w:t xml:space="preserve">(</w:t>
+      </w:r>
+      <w:hyperlink r:id="rId20">
+        <w:r>
+          <w:rPr>
+            <w:color w:val="1155cc"/>
+            <w:u w:val="single"/>
+            <w:rtl w:val="0"/>
+          </w:rPr>
+          <w:t xml:space="preserve">https://aws.amazon.com/redshift/</w:t>
+        </w:r>
+      </w:hyperlink>
+      <w:r>
+        <w:rPr>
+          <w:color w:val="444444"/>
+          <w:rtl w:val="0"/>
+        </w:rPr>
+        <w:t xml:space="preserve">), the AWS Database blog titled </w:t>
+      </w:r>
+      <w:r>
+        <w:rPr>
+          <w:b w:val="1"/>
+          <w:color w:val="444444"/>
+          <w:rtl w:val="0"/>
+        </w:rPr>
+        <w:t xml:space="preserve">Stream data into an Aurora PostgreSQL Database using AWS DMS and Amazon Kinesis Data Firehose </w:t>
+      </w:r>
+      <w:r>
+        <w:rPr>
+          <w:color w:val="444444"/>
+          <w:rtl w:val="0"/>
+        </w:rPr>
+        <w:t xml:space="preserve">(</w:t>
+      </w:r>
+      <w:hyperlink r:id="rId21">
+        <w:r>
+          <w:rPr>
+            <w:color w:val="1155cc"/>
+            <w:u w:val="single"/>
+            <w:rtl w:val="0"/>
+          </w:rPr>
+          <w:t xml:space="preserve">https://aws.amazon.com/blogs/database/stream-data-into-an-aurora-postgresql-database-using-aws-dms-and-amazon-kinesis-data-firehose/</w:t>
+        </w:r>
+      </w:hyperlink>
+      <w:r>
+        <w:rPr>
+          <w:color w:val="444444"/>
+          <w:rtl w:val="0"/>
+        </w:rPr>
+        <w:t xml:space="preserve">), the AWS Database blog titled </w:t>
+      </w:r>
+      <w:r>
+        <w:rPr>
+          <w:b w:val="1"/>
+          <w:color w:val="444444"/>
+          <w:rtl w:val="0"/>
+        </w:rPr>
+        <w:t xml:space="preserve">Capturing Data Changes in Amazon Aurora Using AWS Lambda</w:t>
+      </w:r>
+      <w:r>
+        <w:rPr>
+          <w:rtl w:val="0"/>
+        </w:rPr>
+      </w:r>
+    </w:p>
+    <w:p>
+      <w:pPr>
+        <w:rPr>
+          <w:color w:val="444444"/>
+        </w:rPr>
+      </w:pPr>
+      <w:r>
+        <w:rPr>
+          <w:b w:val="1"/>
+          <w:color w:val="444444"/>
+          <w:rtl w:val="0"/>
+        </w:rPr>
+        <w:t xml:space="preserve"> </w:t>
+      </w:r>
+      <w:r>
+        <w:rPr>
+          <w:color w:val="444444"/>
+          <w:rtl w:val="0"/>
+        </w:rPr>
+        <w:t xml:space="preserve">(</w:t>
+      </w:r>
+      <w:hyperlink r:id="rId22">
+        <w:r>
+          <w:rPr>
+            <w:color w:val="1155cc"/>
+            <w:u w:val="single"/>
+            <w:rtl w:val="0"/>
+          </w:rPr>
+          <w:t xml:space="preserve">https://aws.amazon.com/blogs/database/capturing-data-changes-in-amazon-aurora-using-aws-lambda/</w:t>
+        </w:r>
+      </w:hyperlink>
+      <w:r>
+        <w:rPr>
+          <w:color w:val="444444"/>
+          <w:rtl w:val="0"/>
+        </w:rPr>
+        <w:t xml:space="preserve">), the </w:t>
+      </w:r>
+      <w:r>
+        <w:rPr>
+          <w:b w:val="1"/>
+          <w:color w:val="444444"/>
+          <w:rtl w:val="0"/>
+        </w:rPr>
+        <w:t xml:space="preserve">Kinesis Data Firehose overview page</w:t>
+      </w:r>
+      <w:r>
+        <w:rPr>
+          <w:color w:val="444444"/>
+          <w:rtl w:val="0"/>
+        </w:rPr>
+        <w:t xml:space="preserve"> (</w:t>
+      </w:r>
+      <w:hyperlink r:id="rId23">
+        <w:r>
+          <w:rPr>
+            <w:color w:val="1155cc"/>
+            <w:u w:val="single"/>
+            <w:rtl w:val="0"/>
+          </w:rPr>
+          <w:t xml:space="preserve">https://aws.amazon.com/kinesis/data-firehose/</w:t>
+        </w:r>
+      </w:hyperlink>
+      <w:r>
+        <w:rPr>
+          <w:color w:val="444444"/>
+          <w:rtl w:val="0"/>
+        </w:rPr>
+        <w:t xml:space="preserve">), and the </w:t>
+      </w:r>
+      <w:r>
+        <w:rPr>
+          <w:b w:val="1"/>
+          <w:color w:val="444444"/>
+          <w:rtl w:val="0"/>
+        </w:rPr>
+        <w:t xml:space="preserve">Kinesis Data Streams overview page</w:t>
+      </w:r>
+      <w:r>
+        <w:rPr>
+          <w:color w:val="444444"/>
+          <w:rtl w:val="0"/>
+        </w:rPr>
+        <w:t xml:space="preserve"> (</w:t>
+      </w:r>
+      <w:hyperlink r:id="rId24">
+        <w:r>
+          <w:rPr>
+            <w:color w:val="1155cc"/>
+            <w:u w:val="single"/>
+            <w:rtl w:val="0"/>
+          </w:rPr>
+          <w:t xml:space="preserve">https://aws.amazon.com/kinesis/data-streams/</w:t>
+        </w:r>
+      </w:hyperlink>
+      <w:r>
+        <w:rPr>
+          <w:color w:val="444444"/>
+          <w:rtl w:val="0"/>
+        </w:rPr>
+        <w:t xml:space="preserve">)</w:t>
+      </w:r>
+      <w:r>
+        <w:rPr>
+          <w:rtl w:val="0"/>
+        </w:rPr>
+      </w:r>
+    </w:p>
+    <w:p>
+      <w:pPr>
+        <w:rPr>
+          <w:color w:val="444444"/>
+        </w:rPr>
+      </w:pPr>
+      <w:r>
+        <w:rPr>
+          <w:rtl w:val="0"/>
+        </w:rPr>
+      </w:r>
+    </w:p>
+    <w:p>
+      <w:pPr>
+        <w:rPr>
+          <w:color w:val="434343"/>
         </w:rPr>
       </w:pPr>
       <w:r>
@@ -4627,8 +5482,6 @@
         <w:ind w:left="720" w:hanging="360"/>
       </w:pPr>
       <w:rPr>
-        <w:rFonts w:ascii="Arial" w:cs="Arial" w:eastAsia="Arial" w:hAnsi="Arial"/>
-        <w:b w:val="1"/>
         <w:u w:val="none"/>
       </w:rPr>
     </w:lvl>
@@ -4732,6 +5585,118 @@
   <w:abstractNum w:abstractNumId="3">
     <w:lvl w:ilvl="0">
       <w:start w:val="1"/>
+      <w:numFmt w:val="upperLetter"/>
+      <w:lvlText w:val="%1)"/>
+      <w:lvlJc w:val="left"/>
+      <w:pPr>
+        <w:ind w:left="720" w:hanging="360"/>
+      </w:pPr>
+      <w:rPr>
+        <w:rFonts w:ascii="Arial" w:cs="Arial" w:eastAsia="Arial" w:hAnsi="Arial"/>
+        <w:b w:val="1"/>
+        <w:u w:val="none"/>
+      </w:rPr>
+    </w:lvl>
+    <w:lvl w:ilvl="1">
+      <w:start w:val="1"/>
+      <w:numFmt w:val="lowerLetter"/>
+      <w:lvlText w:val="%2)"/>
+      <w:lvlJc w:val="left"/>
+      <w:pPr>
+        <w:ind w:left="1440" w:hanging="360"/>
+      </w:pPr>
+      <w:rPr>
+        <w:u w:val="none"/>
+      </w:rPr>
+    </w:lvl>
+    <w:lvl w:ilvl="2">
+      <w:start w:val="1"/>
+      <w:numFmt w:val="lowerRoman"/>
+      <w:lvlText w:val="%3)"/>
+      <w:lvlJc w:val="right"/>
+      <w:pPr>
+        <w:ind w:left="2160" w:hanging="360"/>
+      </w:pPr>
+      <w:rPr>
+        <w:u w:val="none"/>
+      </w:rPr>
+    </w:lvl>
+    <w:lvl w:ilvl="3">
+      <w:start w:val="1"/>
+      <w:numFmt w:val="decimal"/>
+      <w:lvlText w:val="(%4)"/>
+      <w:lvlJc w:val="left"/>
+      <w:pPr>
+        <w:ind w:left="2880" w:hanging="360"/>
+      </w:pPr>
+      <w:rPr>
+        <w:u w:val="none"/>
+      </w:rPr>
+    </w:lvl>
+    <w:lvl w:ilvl="4">
+      <w:start w:val="1"/>
+      <w:numFmt w:val="lowerLetter"/>
+      <w:lvlText w:val="(%5)"/>
+      <w:lvlJc w:val="left"/>
+      <w:pPr>
+        <w:ind w:left="3600" w:hanging="360"/>
+      </w:pPr>
+      <w:rPr>
+        <w:u w:val="none"/>
+      </w:rPr>
+    </w:lvl>
+    <w:lvl w:ilvl="5">
+      <w:start w:val="1"/>
+      <w:numFmt w:val="lowerRoman"/>
+      <w:lvlText w:val="(%6)"/>
+      <w:lvlJc w:val="right"/>
+      <w:pPr>
+        <w:ind w:left="4320" w:hanging="360"/>
+      </w:pPr>
+      <w:rPr>
+        <w:u w:val="none"/>
+      </w:rPr>
+    </w:lvl>
+    <w:lvl w:ilvl="6">
+      <w:start w:val="1"/>
+      <w:numFmt w:val="decimal"/>
+      <w:lvlText w:val="%7."/>
+      <w:lvlJc w:val="left"/>
+      <w:pPr>
+        <w:ind w:left="5040" w:hanging="360"/>
+      </w:pPr>
+      <w:rPr>
+        <w:u w:val="none"/>
+      </w:rPr>
+    </w:lvl>
+    <w:lvl w:ilvl="7">
+      <w:start w:val="1"/>
+      <w:numFmt w:val="lowerLetter"/>
+      <w:lvlText w:val="%8."/>
+      <w:lvlJc w:val="left"/>
+      <w:pPr>
+        <w:ind w:left="5760" w:hanging="360"/>
+      </w:pPr>
+      <w:rPr>
+        <w:u w:val="none"/>
+      </w:rPr>
+    </w:lvl>
+    <w:lvl w:ilvl="8">
+      <w:start w:val="1"/>
+      <w:numFmt w:val="lowerRoman"/>
+      <w:lvlText w:val="%9."/>
+      <w:lvlJc w:val="right"/>
+      <w:pPr>
+        <w:ind w:left="6480" w:hanging="360"/>
+      </w:pPr>
+      <w:rPr>
+        <w:u w:val="none"/>
+      </w:rPr>
+    </w:lvl>
+  </w:abstractNum>
+  <w:abstractNum w:abstractNumId="4">
+    <w:lvl w:ilvl="0">
+      <w:start w:val="1"/>
       <w:numFmt w:val="bullet"/>
       <w:lvlText w:val="●"/>
       <w:lvlJc w:val="left"/>
@@ -4839,7 +5804,7 @@
       </w:rPr>
     </w:lvl>
   </w:abstractNum>
-  <w:abstractNum w:abstractNumId="4">
+  <w:abstractNum w:abstractNumId="5">
     <w:lvl w:ilvl="0">
       <w:start w:val="1"/>
       <w:numFmt w:val="bullet"/>
@@ -4949,7 +5914,7 @@
       </w:rPr>
     </w:lvl>
   </w:abstractNum>
-  <w:abstractNum w:abstractNumId="5">
+  <w:abstractNum w:abstractNumId="6">
     <w:lvl w:ilvl="0">
       <w:start w:val="1"/>
       <w:numFmt w:val="upperLetter"/>
@@ -5059,7 +6024,7 @@
       </w:rPr>
     </w:lvl>
   </w:abstractNum>
-  <w:abstractNum w:abstractNumId="6">
+  <w:abstractNum w:abstractNumId="7">
     <w:lvl w:ilvl="0">
       <w:start w:val="1"/>
       <w:numFmt w:val="upperLetter"/>
@@ -5169,7 +6134,7 @@
       </w:rPr>
     </w:lvl>
   </w:abstractNum>
-  <w:abstractNum w:abstractNumId="7">
+  <w:abstractNum w:abstractNumId="8">
     <w:lvl w:ilvl="0">
       <w:start w:val="1"/>
       <w:numFmt w:val="bullet"/>
@@ -5299,6 +6264,9 @@
   </w:num>
   <w:num w:numId="7">
     <w:abstractNumId w:val="7"/>
+  </w:num>
+  <w:num w:numId="8">
+    <w:abstractNumId w:val="8"/>
   </w:num>
 </w:numbering>
 </file>

</xml_diff>

<commit_message>
added fifth question to Data Analytics cert questions
</commit_message>
<xml_diff>
--- a/public/Exam Notes/DA-Vincent-1-10-April-4.docx
+++ b/public/Exam Notes/DA-Vincent-1-10-April-4.docx
@@ -201,7 +201,7 @@
       <w:pPr>
         <w:numPr>
           <w:ilvl w:val="0"/>
-          <w:numId w:val="4"/>
+          <w:numId w:val="5"/>
         </w:numPr>
         <w:spacing w:line="259" w:lineRule="auto"/>
         <w:ind w:left="720" w:hanging="360"/>
@@ -257,6 +257,601 @@
           <w:rtl w:val="0"/>
         </w:rPr>
         <w:t xml:space="preserve"> incorrect responses (distractors).</w:t>
+      </w:r>
+    </w:p>
+    <w:p>
+      <w:pPr>
+        <w:numPr>
+          <w:ilvl w:val="0"/>
+          <w:numId w:val="5"/>
+        </w:numPr>
+        <w:spacing w:line="259" w:lineRule="auto"/>
+        <w:ind w:left="720" w:hanging="360"/>
+        <w:rPr>
+          <w:rFonts w:ascii="Noto Sans Symbols" w:cs="Noto Sans Symbols" w:eastAsia="Noto Sans Symbols" w:hAnsi="Noto Sans Symbols"/>
+          <w:sz w:val="24"/>
+          <w:szCs w:val="24"/>
+        </w:rPr>
+      </w:pPr>
+      <w:r>
+        <w:rPr>
+          <w:rFonts w:ascii="Calibri" w:cs="Calibri" w:eastAsia="Calibri" w:hAnsi="Calibri"/>
+          <w:sz w:val="24"/>
+          <w:szCs w:val="24"/>
+          <w:rtl w:val="0"/>
+        </w:rPr>
+        <w:t xml:space="preserve">Multiple Choice Multiple Response –</w:t>
+      </w:r>
+      <w:r>
+        <w:rPr>
+          <w:rFonts w:ascii="Calibri" w:cs="Calibri" w:eastAsia="Calibri" w:hAnsi="Calibri"/>
+          <w:b w:val="1"/>
+          <w:sz w:val="24"/>
+          <w:szCs w:val="24"/>
+          <w:rtl w:val="0"/>
+        </w:rPr>
+        <w:t xml:space="preserve"> 2</w:t>
+      </w:r>
+      <w:r>
+        <w:rPr>
+          <w:rFonts w:ascii="Calibri" w:cs="Calibri" w:eastAsia="Calibri" w:hAnsi="Calibri"/>
+          <w:sz w:val="24"/>
+          <w:szCs w:val="24"/>
+          <w:rtl w:val="0"/>
+        </w:rPr>
+        <w:t xml:space="preserve"> or more correct answers out of</w:t>
+      </w:r>
+      <w:r>
+        <w:rPr>
+          <w:rFonts w:ascii="Calibri" w:cs="Calibri" w:eastAsia="Calibri" w:hAnsi="Calibri"/>
+          <w:b w:val="1"/>
+          <w:sz w:val="24"/>
+          <w:szCs w:val="24"/>
+          <w:rtl w:val="0"/>
+        </w:rPr>
+        <w:t xml:space="preserve"> 5</w:t>
+      </w:r>
+      <w:r>
+        <w:rPr>
+          <w:rFonts w:ascii="Calibri" w:cs="Calibri" w:eastAsia="Calibri" w:hAnsi="Calibri"/>
+          <w:sz w:val="24"/>
+          <w:szCs w:val="24"/>
+          <w:rtl w:val="0"/>
+        </w:rPr>
+        <w:t xml:space="preserve"> or more options.</w:t>
+      </w:r>
+    </w:p>
+    <w:p>
+      <w:pPr>
+        <w:ind w:left="720" w:firstLine="0"/>
+        <w:rPr/>
+      </w:pPr>
+      <w:r>
+        <w:rPr>
+          <w:rtl w:val="0"/>
+        </w:rPr>
+      </w:r>
+    </w:p>
+    <w:p>
+      <w:pPr>
+        <w:rPr>
+          <w:b w:val="1"/>
+        </w:rPr>
+      </w:pPr>
+      <w:r>
+        <w:rPr>
+          <w:rtl w:val="0"/>
+        </w:rPr>
+      </w:r>
+    </w:p>
+    <w:p>
+      <w:pPr>
+        <w:rPr>
+          <w:b w:val="1"/>
+        </w:rPr>
+      </w:pPr>
+      <w:r>
+        <w:rPr>
+          <w:b w:val="1"/>
+          <w:rtl w:val="0"/>
+        </w:rPr>
+        <w:t xml:space="preserve">Important Note</w:t>
+      </w:r>
+    </w:p>
+    <w:p>
+      <w:pPr>
+        <w:numPr>
+          <w:ilvl w:val="0"/>
+          <w:numId w:val="9"/>
+        </w:numPr>
+        <w:ind w:left="720" w:hanging="360"/>
+      </w:pPr>
+      <w:r>
+        <w:rPr>
+          <w:rtl w:val="0"/>
+        </w:rPr>
+        <w:t xml:space="preserve">Do write Question Number for quick identification. Q# 1, Q# 2 …. &amp; so on.</w:t>
+      </w:r>
+    </w:p>
+    <w:p>
+      <w:pPr>
+        <w:numPr>
+          <w:ilvl w:val="0"/>
+          <w:numId w:val="9"/>
+        </w:numPr>
+        <w:ind w:left="720" w:hanging="360"/>
+      </w:pPr>
+      <w:r>
+        <w:rPr>
+          <w:rtl w:val="0"/>
+        </w:rPr>
+        <w:t xml:space="preserve">Please mention Domain (based on DA Specialty exam blueprint), Topic &amp; Sub-Topic (If Applicable) with every question.</w:t>
+      </w:r>
+    </w:p>
+    <w:p>
+      <w:pPr>
+        <w:numPr>
+          <w:ilvl w:val="0"/>
+          <w:numId w:val="9"/>
+        </w:numPr>
+        <w:ind w:left="720" w:hanging="360"/>
+      </w:pPr>
+      <w:r>
+        <w:rPr>
+          <w:rtl w:val="0"/>
+        </w:rPr>
+        <w:t xml:space="preserve">Note that we’re expecting standard scenario based questions &amp; NOT </w:t>
+      </w:r>
+      <w:r>
+        <w:rPr>
+          <w:rtl w:val="0"/>
+        </w:rPr>
+        <w:t xml:space="preserve">straight-forward</w:t>
+      </w:r>
+      <w:r>
+        <w:rPr>
+          <w:rtl w:val="0"/>
+        </w:rPr>
+        <w:t xml:space="preserve"> definition kind of questions.</w:t>
+      </w:r>
+    </w:p>
+    <w:p>
+      <w:pPr>
+        <w:numPr>
+          <w:ilvl w:val="0"/>
+          <w:numId w:val="9"/>
+        </w:numPr>
+        <w:ind w:left="720" w:hanging="360"/>
+      </w:pPr>
+      <w:r>
+        <w:rPr>
+          <w:color w:val="222222"/>
+          <w:rtl w:val="0"/>
+        </w:rPr>
+        <w:t xml:space="preserve">The options should not have any obviously incorrect option. We need to word the options so that all of them should appear correct for the students, but a subtle point should mark the correct answer without any ambiguity. So, one answer should be the best choice without any doubt. </w:t>
+      </w:r>
+    </w:p>
+    <w:p>
+      <w:pPr>
+        <w:numPr>
+          <w:ilvl w:val="0"/>
+          <w:numId w:val="9"/>
+        </w:numPr>
+        <w:ind w:left="720" w:hanging="360"/>
+      </w:pPr>
+      <w:r>
+        <w:rPr>
+          <w:color w:val="222222"/>
+          <w:rtl w:val="0"/>
+        </w:rPr>
+        <w:t xml:space="preserve">The answer / explanation section should contain explanations on why the answer is correct and others are incorrect. It should also contain the relevant resource link (for details) preferably from AWS documentation.</w:t>
+      </w:r>
+    </w:p>
+    <w:p>
+      <w:pPr>
+        <w:ind w:left="720" w:firstLine="0"/>
+        <w:rPr>
+          <w:color w:val="222222"/>
+        </w:rPr>
+      </w:pPr>
+      <w:r>
+        <w:rPr>
+          <w:rtl w:val="0"/>
+        </w:rPr>
+      </w:r>
+    </w:p>
+    <w:p>
+      <w:pPr>
+        <w:numPr>
+          <w:ilvl w:val="1"/>
+          <w:numId w:val="9"/>
+        </w:numPr>
+        <w:ind w:left="1440" w:hanging="360"/>
+      </w:pPr>
+      <w:r>
+        <w:rPr>
+          <w:color w:val="222222"/>
+          <w:rtl w:val="0"/>
+        </w:rPr>
+        <w:t xml:space="preserve">Example </w:t>
+      </w:r>
+    </w:p>
+    <w:p>
+      <w:pPr>
+        <w:numPr>
+          <w:ilvl w:val="2"/>
+          <w:numId w:val="9"/>
+        </w:numPr>
+        <w:ind w:left="2160" w:hanging="360"/>
+      </w:pPr>
+      <w:r>
+        <w:rPr>
+          <w:color w:val="222222"/>
+          <w:rtl w:val="0"/>
+        </w:rPr>
+        <w:t xml:space="preserve">Option A is incorrect because..</w:t>
+      </w:r>
+    </w:p>
+    <w:p>
+      <w:pPr>
+        <w:numPr>
+          <w:ilvl w:val="2"/>
+          <w:numId w:val="9"/>
+        </w:numPr>
+        <w:ind w:left="2160" w:hanging="360"/>
+      </w:pPr>
+      <w:r>
+        <w:rPr>
+          <w:color w:val="222222"/>
+          <w:rtl w:val="0"/>
+        </w:rPr>
+        <w:t xml:space="preserve">Option B is CORRECT because…</w:t>
+      </w:r>
+    </w:p>
+    <w:p>
+      <w:pPr>
+        <w:numPr>
+          <w:ilvl w:val="2"/>
+          <w:numId w:val="9"/>
+        </w:numPr>
+        <w:ind w:left="2160" w:hanging="360"/>
+      </w:pPr>
+      <w:r>
+        <w:rPr>
+          <w:color w:val="222222"/>
+          <w:rtl w:val="0"/>
+        </w:rPr>
+        <w:t xml:space="preserve">Option C is incorrect because..</w:t>
+      </w:r>
+    </w:p>
+    <w:p>
+      <w:pPr>
+        <w:numPr>
+          <w:ilvl w:val="2"/>
+          <w:numId w:val="9"/>
+        </w:numPr>
+        <w:ind w:left="2160" w:hanging="360"/>
+      </w:pPr>
+      <w:r>
+        <w:rPr>
+          <w:color w:val="222222"/>
+          <w:rtl w:val="0"/>
+        </w:rPr>
+        <w:t xml:space="preserve">Option D is incorrect because..</w:t>
+      </w:r>
+    </w:p>
+    <w:p>
+      <w:pPr>
+        <w:ind w:left="720" w:firstLine="0"/>
+        <w:rPr/>
+      </w:pPr>
+      <w:r>
+        <w:rPr>
+          <w:rtl w:val="0"/>
+        </w:rPr>
+      </w:r>
+    </w:p>
+    <w:p>
+      <w:pPr>
+        <w:numPr>
+          <w:ilvl w:val="0"/>
+          <w:numId w:val="9"/>
+        </w:numPr>
+        <w:ind w:left="720" w:hanging="360"/>
+      </w:pPr>
+      <w:r>
+        <w:rPr>
+          <w:rtl w:val="0"/>
+        </w:rPr>
+        <w:t xml:space="preserve">Try to balance the domains based on weightage % defined in the exam blueprint.</w:t>
+      </w:r>
+    </w:p>
+    <w:p>
+      <w:pPr>
+        <w:numPr>
+          <w:ilvl w:val="0"/>
+          <w:numId w:val="6"/>
+        </w:numPr>
+        <w:ind w:left="720" w:hanging="360"/>
+      </w:pPr>
+      <w:r>
+        <w:rPr>
+          <w:rtl w:val="0"/>
+        </w:rPr>
+        <w:t xml:space="preserve">Any AWS service or feature must be approximately 6 months old to figure out in Practice Tests. Put a note in the explanation for any latest service or feature that might be on the borderline of appearing in the real exam.</w:t>
+      </w:r>
+    </w:p>
+    <w:p>
+      <w:pPr>
+        <w:numPr>
+          <w:ilvl w:val="0"/>
+          <w:numId w:val="9"/>
+        </w:numPr>
+        <w:ind w:left="720" w:hanging="360"/>
+      </w:pPr>
+      <w:r>
+        <w:rPr>
+          <w:b w:val="1"/>
+          <w:color w:val="ff0000"/>
+          <w:rtl w:val="0"/>
+        </w:rPr>
+        <w:t xml:space="preserve">Plagiarism </w:t>
+      </w:r>
+      <w:r>
+        <w:rPr>
+          <w:rtl w:val="0"/>
+        </w:rPr>
+        <w:t xml:space="preserve">in any form - Question or in Explanation will be </w:t>
+      </w:r>
+      <w:r>
+        <w:rPr>
+          <w:b w:val="1"/>
+          <w:color w:val="ff0000"/>
+          <w:rtl w:val="0"/>
+        </w:rPr>
+        <w:t xml:space="preserve">rejected</w:t>
+      </w:r>
+      <w:r>
+        <w:rPr>
+          <w:b w:val="1"/>
+          <w:rtl w:val="0"/>
+        </w:rPr>
+        <w:t xml:space="preserve">. </w:t>
+      </w:r>
+      <w:r>
+        <w:rPr>
+          <w:rtl w:val="0"/>
+        </w:rPr>
+        <w:t xml:space="preserve">Questions &amp; Explanations should reflect your own professional experience &amp; AWS skills. Author’s who indulge in plagiarism will be </w:t>
+      </w:r>
+      <w:r>
+        <w:rPr>
+          <w:b w:val="1"/>
+          <w:rtl w:val="0"/>
+        </w:rPr>
+        <w:t xml:space="preserve">blacklisted </w:t>
+      </w:r>
+      <w:r>
+        <w:rPr>
+          <w:rtl w:val="0"/>
+        </w:rPr>
+        <w:t xml:space="preserve">&amp; dropped from our author’s list.</w:t>
+      </w:r>
+    </w:p>
+    <w:p>
+      <w:pPr>
+        <w:numPr>
+          <w:ilvl w:val="0"/>
+          <w:numId w:val="9"/>
+        </w:numPr>
+        <w:ind w:left="720" w:hanging="360"/>
+      </w:pPr>
+      <w:r>
+        <w:rPr>
+          <w:rtl w:val="0"/>
+        </w:rPr>
+        <w:t xml:space="preserve">The ownership of the questions once approved &amp; published on Whizlabs LMS platform, lies solely with Whizlabs Software Pvt. Ltd. You can’t share or publish it elsewhere in any circumstances.</w:t>
+      </w:r>
+    </w:p>
+    <w:p>
+      <w:pPr>
+        <w:rPr/>
+      </w:pPr>
+      <w:r>
+        <w:rPr>
+          <w:rtl w:val="0"/>
+        </w:rPr>
+      </w:r>
+    </w:p>
+    <w:p>
+      <w:pPr>
+        <w:rPr>
+          <w:b w:val="1"/>
+        </w:rPr>
+      </w:pPr>
+      <w:r>
+        <w:rPr>
+          <w:b w:val="1"/>
+          <w:rtl w:val="0"/>
+        </w:rPr>
+        <w:t xml:space="preserve">Sample Format of</w:t>
+      </w:r>
+      <w:r>
+        <w:rPr>
+          <w:rtl w:val="0"/>
+        </w:rPr>
+        <w:t xml:space="preserve"> </w:t>
+      </w:r>
+      <w:r>
+        <w:rPr>
+          <w:b w:val="1"/>
+          <w:rtl w:val="0"/>
+        </w:rPr>
+        <w:t xml:space="preserve">Questions</w:t>
+      </w:r>
+    </w:p>
+    <w:p>
+      <w:pPr>
+        <w:rPr>
+          <w:color w:val="999999"/>
+        </w:rPr>
+      </w:pPr>
+      <w:r>
+        <w:rPr>
+          <w:color w:val="999999"/>
+          <w:rtl w:val="0"/>
+        </w:rPr>
+        <w:t xml:space="preserve">----------------------------------------------------------------------------------------------------------------------------</w:t>
+      </w:r>
+    </w:p>
+    <w:p>
+      <w:pPr>
+        <w:rPr/>
+      </w:pPr>
+      <w:r>
+        <w:rPr>
+          <w:b w:val="1"/>
+          <w:rtl w:val="0"/>
+        </w:rPr>
+        <w:t xml:space="preserve">Question​ ​:​ </w:t>
+      </w:r>
+      <w:r>
+        <w:rPr>
+          <w:rtl w:val="0"/>
+        </w:rPr>
+        <w:t xml:space="preserve">#</w:t>
+      </w:r>
+    </w:p>
+    <w:p>
+      <w:pPr>
+        <w:rPr>
+          <w:color w:val="999999"/>
+        </w:rPr>
+      </w:pPr>
+      <w:r>
+        <w:rPr>
+          <w:b w:val="1"/>
+          <w:rtl w:val="0"/>
+        </w:rPr>
+        <w:t xml:space="preserve">Main​ ​Topic​ ​:​ </w:t>
+      </w:r>
+      <w:r>
+        <w:rPr>
+          <w:color w:val="999999"/>
+          <w:rtl w:val="0"/>
+        </w:rPr>
+        <w:t xml:space="preserve">&lt;    &gt;</w:t>
+      </w:r>
+    </w:p>
+    <w:p>
+      <w:pPr>
+        <w:rPr>
+          <w:color w:val="999999"/>
+        </w:rPr>
+      </w:pPr>
+      <w:r>
+        <w:rPr>
+          <w:b w:val="1"/>
+          <w:rtl w:val="0"/>
+        </w:rPr>
+        <w:t xml:space="preserve">Sub​ ​Topic​ ​:​ </w:t>
+      </w:r>
+      <w:r>
+        <w:rPr>
+          <w:color w:val="999999"/>
+          <w:rtl w:val="0"/>
+        </w:rPr>
+        <w:t xml:space="preserve">[optional]</w:t>
+      </w:r>
+    </w:p>
+    <w:p>
+      <w:pPr>
+        <w:rPr>
+          <w:b w:val="1"/>
+          <w:color w:val="999999"/>
+        </w:rPr>
+      </w:pPr>
+      <w:r>
+        <w:rPr>
+          <w:b w:val="1"/>
+          <w:rtl w:val="0"/>
+        </w:rPr>
+        <w:t xml:space="preserve">Domain: </w:t>
+      </w:r>
+      <w:r>
+        <w:rPr>
+          <w:color w:val="999999"/>
+          <w:rtl w:val="0"/>
+        </w:rPr>
+        <w:t xml:space="preserve">&lt;     &gt;</w:t>
+      </w:r>
+      <w:r>
+        <w:rPr>
+          <w:b w:val="1"/>
+          <w:color w:val="999999"/>
+          <w:rtl w:val="0"/>
+        </w:rPr>
+        <w:t xml:space="preserve"> </w:t>
+      </w:r>
+    </w:p>
+    <w:p>
+      <w:pPr>
+        <w:rPr>
+          <w:b w:val="1"/>
+        </w:rPr>
+      </w:pPr>
+      <w:r>
+        <w:rPr>
+          <w:rtl w:val="0"/>
+        </w:rPr>
+      </w:r>
+    </w:p>
+    <w:p>
+      <w:pPr>
+        <w:rPr>
+          <w:rFonts w:ascii="Calibri" w:cs="Calibri" w:eastAsia="Calibri" w:hAnsi="Calibri"/>
+        </w:rPr>
+      </w:pPr>
+      <w:r>
+        <w:rPr>
+          <w:rFonts w:ascii="Calibri" w:cs="Calibri" w:eastAsia="Calibri" w:hAnsi="Calibri"/>
+          <w:b w:val="1"/>
+          <w:rtl w:val="0"/>
+        </w:rPr>
+        <w:t xml:space="preserve">Question text</w:t>
+      </w:r>
+      <w:r>
+        <w:rPr>
+          <w:rFonts w:ascii="Calibri" w:cs="Calibri" w:eastAsia="Calibri" w:hAnsi="Calibri"/>
+          <w:rtl w:val="0"/>
+        </w:rPr>
+        <w:t xml:space="preserve">: </w:t>
+      </w:r>
+    </w:p>
+    <w:p>
+      <w:pPr>
+        <w:rPr>
+          <w:rFonts w:ascii="Calibri" w:cs="Calibri" w:eastAsia="Calibri" w:hAnsi="Calibri"/>
+        </w:rPr>
+      </w:pPr>
+      <w:r>
+        <w:rPr>
+          <w:rFonts w:ascii="Calibri" w:cs="Calibri" w:eastAsia="Calibri" w:hAnsi="Calibri"/>
+          <w:rtl w:val="0"/>
+        </w:rPr>
+        <w:t xml:space="preserve">&lt;Scenario based. Should be clear in terms of requirements. No ambiguity. No duplicate options. In case of multiple answers, at the end, you should include the number of expected answers. e.g. (Select TWO) or (Select THREE) etc. For single answers this is NOT required&gt;</w:t>
+      </w:r>
+    </w:p>
+    <w:p>
+      <w:pPr>
+        <w:rPr>
+          <w:rFonts w:ascii="Calibri" w:cs="Calibri" w:eastAsia="Calibri" w:hAnsi="Calibri"/>
+        </w:rPr>
+      </w:pPr>
+      <w:r>
+        <w:rPr>
+          <w:rtl w:val="0"/>
+        </w:rPr>
       </w:r>
     </w:p>
     <w:p>
@@ -265,657 +860,62 @@
           <w:ilvl w:val="0"/>
           <w:numId w:val="4"/>
         </w:numPr>
-        <w:spacing w:line="259" w:lineRule="auto"/>
         <w:ind w:left="720" w:hanging="360"/>
         <w:rPr>
-          <w:rFonts w:ascii="Noto Sans Symbols" w:cs="Noto Sans Symbols" w:eastAsia="Noto Sans Symbols" w:hAnsi="Noto Sans Symbols"/>
-          <w:sz w:val="24"/>
-          <w:szCs w:val="24"/>
-        </w:rPr>
-      </w:pPr>
-      <w:r>
-        <w:rPr>
-          <w:rFonts w:ascii="Calibri" w:cs="Calibri" w:eastAsia="Calibri" w:hAnsi="Calibri"/>
-          <w:sz w:val="24"/>
-          <w:szCs w:val="24"/>
-          <w:rtl w:val="0"/>
-        </w:rPr>
-        <w:t xml:space="preserve">Multiple Choice Multiple Response –</w:t>
-      </w:r>
-      <w:r>
-        <w:rPr>
-          <w:rFonts w:ascii="Calibri" w:cs="Calibri" w:eastAsia="Calibri" w:hAnsi="Calibri"/>
-          <w:b w:val="1"/>
-          <w:sz w:val="24"/>
-          <w:szCs w:val="24"/>
-          <w:rtl w:val="0"/>
-        </w:rPr>
-        <w:t xml:space="preserve"> 2</w:t>
-      </w:r>
-      <w:r>
-        <w:rPr>
-          <w:rFonts w:ascii="Calibri" w:cs="Calibri" w:eastAsia="Calibri" w:hAnsi="Calibri"/>
-          <w:sz w:val="24"/>
-          <w:szCs w:val="24"/>
-          <w:rtl w:val="0"/>
-        </w:rPr>
-        <w:t xml:space="preserve"> or more correct answers out of</w:t>
-      </w:r>
-      <w:r>
-        <w:rPr>
-          <w:rFonts w:ascii="Calibri" w:cs="Calibri" w:eastAsia="Calibri" w:hAnsi="Calibri"/>
-          <w:b w:val="1"/>
-          <w:sz w:val="24"/>
-          <w:szCs w:val="24"/>
-          <w:rtl w:val="0"/>
-        </w:rPr>
-        <w:t xml:space="preserve"> 5</w:t>
-      </w:r>
-      <w:r>
-        <w:rPr>
-          <w:rFonts w:ascii="Calibri" w:cs="Calibri" w:eastAsia="Calibri" w:hAnsi="Calibri"/>
-          <w:sz w:val="24"/>
-          <w:szCs w:val="24"/>
-          <w:rtl w:val="0"/>
-        </w:rPr>
-        <w:t xml:space="preserve"> or more options.</w:t>
-      </w:r>
-    </w:p>
-    <w:p>
-      <w:pPr>
-        <w:ind w:left="720" w:firstLine="0"/>
-        <w:rPr/>
-      </w:pPr>
-      <w:r>
-        <w:rPr>
-          <w:rtl w:val="0"/>
-        </w:rPr>
-      </w:r>
-    </w:p>
-    <w:p>
-      <w:pPr>
-        <w:rPr>
-          <w:b w:val="1"/>
-        </w:rPr>
-      </w:pPr>
-      <w:r>
-        <w:rPr>
-          <w:rtl w:val="0"/>
-        </w:rPr>
-      </w:r>
-    </w:p>
-    <w:p>
-      <w:pPr>
-        <w:rPr>
-          <w:b w:val="1"/>
-        </w:rPr>
-      </w:pPr>
-      <w:r>
-        <w:rPr>
-          <w:b w:val="1"/>
-          <w:rtl w:val="0"/>
-        </w:rPr>
-        <w:t xml:space="preserve">Important Note</w:t>
+          <w:rFonts w:ascii="Calibri" w:cs="Calibri" w:eastAsia="Calibri" w:hAnsi="Calibri"/>
+        </w:rPr>
+      </w:pPr>
+      <w:r>
+        <w:rPr>
+          <w:rFonts w:ascii="Calibri" w:cs="Calibri" w:eastAsia="Calibri" w:hAnsi="Calibri"/>
+          <w:rtl w:val="0"/>
+        </w:rPr>
+        <w:t xml:space="preserve">Option A...</w:t>
       </w:r>
     </w:p>
     <w:p>
       <w:pPr>
         <w:numPr>
           <w:ilvl w:val="0"/>
-          <w:numId w:val="8"/>
+          <w:numId w:val="4"/>
         </w:numPr>
         <w:ind w:left="720" w:hanging="360"/>
-      </w:pPr>
-      <w:r>
-        <w:rPr>
-          <w:rtl w:val="0"/>
-        </w:rPr>
-        <w:t xml:space="preserve">Do write Question Number for quick identification. Q# 1, Q# 2 …. &amp; so on.</w:t>
+        <w:rPr>
+          <w:rFonts w:ascii="Calibri" w:cs="Calibri" w:eastAsia="Calibri" w:hAnsi="Calibri"/>
+        </w:rPr>
+      </w:pPr>
+      <w:r>
+        <w:rPr>
+          <w:rFonts w:ascii="Calibri" w:cs="Calibri" w:eastAsia="Calibri" w:hAnsi="Calibri"/>
+          <w:rtl w:val="0"/>
+        </w:rPr>
+        <w:t xml:space="preserve">Option B...</w:t>
       </w:r>
     </w:p>
     <w:p>
       <w:pPr>
         <w:numPr>
           <w:ilvl w:val="0"/>
-          <w:numId w:val="8"/>
+          <w:numId w:val="4"/>
         </w:numPr>
         <w:ind w:left="720" w:hanging="360"/>
-      </w:pPr>
-      <w:r>
-        <w:rPr>
-          <w:rtl w:val="0"/>
-        </w:rPr>
-        <w:t xml:space="preserve">Please mention Domain (based on DA Specialty exam blueprint), Topic &amp; Sub-Topic (If Applicable) with every question.</w:t>
+        <w:rPr>
+          <w:rFonts w:ascii="Calibri" w:cs="Calibri" w:eastAsia="Calibri" w:hAnsi="Calibri"/>
+        </w:rPr>
+      </w:pPr>
+      <w:r>
+        <w:rPr>
+          <w:rFonts w:ascii="Calibri" w:cs="Calibri" w:eastAsia="Calibri" w:hAnsi="Calibri"/>
+          <w:rtl w:val="0"/>
+        </w:rPr>
+        <w:t xml:space="preserve">Option C...</w:t>
       </w:r>
     </w:p>
     <w:p>
       <w:pPr>
         <w:numPr>
           <w:ilvl w:val="0"/>
-          <w:numId w:val="8"/>
-        </w:numPr>
-        <w:ind w:left="720" w:hanging="360"/>
-      </w:pPr>
-      <w:r>
-        <w:rPr>
-          <w:rtl w:val="0"/>
-        </w:rPr>
-        <w:t xml:space="preserve">Note that we’re expecting standard scenario based questions &amp; NOT </w:t>
-      </w:r>
-      <w:r>
-        <w:rPr>
-          <w:rtl w:val="0"/>
-        </w:rPr>
-        <w:t xml:space="preserve">straight-forward</w:t>
-      </w:r>
-      <w:r>
-        <w:rPr>
-          <w:rtl w:val="0"/>
-        </w:rPr>
-        <w:t xml:space="preserve"> definition kind of questions.</w:t>
-      </w:r>
-    </w:p>
-    <w:p>
-      <w:pPr>
-        <w:numPr>
-          <w:ilvl w:val="0"/>
-          <w:numId w:val="8"/>
-        </w:numPr>
-        <w:ind w:left="720" w:hanging="360"/>
-      </w:pPr>
-      <w:r>
-        <w:rPr>
-          <w:color w:val="222222"/>
-          <w:rtl w:val="0"/>
-        </w:rPr>
-        <w:t xml:space="preserve">The options should not have any obviously incorrect option. We need to word the options so that all of them should appear correct for the students, but a subtle point should mark the correct answer without any ambiguity. So, one answer should be the best choice without any doubt. </w:t>
-      </w:r>
-    </w:p>
-    <w:p>
-      <w:pPr>
-        <w:numPr>
-          <w:ilvl w:val="0"/>
-          <w:numId w:val="8"/>
-        </w:numPr>
-        <w:ind w:left="720" w:hanging="360"/>
-      </w:pPr>
-      <w:r>
-        <w:rPr>
-          <w:color w:val="222222"/>
-          <w:rtl w:val="0"/>
-        </w:rPr>
-        <w:t xml:space="preserve">The answer / explanation section should contain explanations on why the answer is correct and others are incorrect. It should also contain the relevant resource link (for details) preferably from AWS documentation.</w:t>
-      </w:r>
-    </w:p>
-    <w:p>
-      <w:pPr>
-        <w:ind w:left="720" w:firstLine="0"/>
-        <w:rPr>
-          <w:color w:val="222222"/>
-        </w:rPr>
-      </w:pPr>
-      <w:r>
-        <w:rPr>
-          <w:rtl w:val="0"/>
-        </w:rPr>
-      </w:r>
-    </w:p>
-    <w:p>
-      <w:pPr>
-        <w:numPr>
-          <w:ilvl w:val="1"/>
-          <w:numId w:val="8"/>
-        </w:numPr>
-        <w:ind w:left="1440" w:hanging="360"/>
-      </w:pPr>
-      <w:r>
-        <w:rPr>
-          <w:color w:val="222222"/>
-          <w:rtl w:val="0"/>
-        </w:rPr>
-        <w:t xml:space="preserve">Example </w:t>
-      </w:r>
-    </w:p>
-    <w:p>
-      <w:pPr>
-        <w:numPr>
-          <w:ilvl w:val="2"/>
-          <w:numId w:val="8"/>
-        </w:numPr>
-        <w:ind w:left="2160" w:hanging="360"/>
-      </w:pPr>
-      <w:r>
-        <w:rPr>
-          <w:color w:val="222222"/>
-          <w:rtl w:val="0"/>
-        </w:rPr>
-        <w:t xml:space="preserve">Option A is incorrect because..</w:t>
-      </w:r>
-    </w:p>
-    <w:p>
-      <w:pPr>
-        <w:numPr>
-          <w:ilvl w:val="2"/>
-          <w:numId w:val="8"/>
-        </w:numPr>
-        <w:ind w:left="2160" w:hanging="360"/>
-      </w:pPr>
-      <w:r>
-        <w:rPr>
-          <w:color w:val="222222"/>
-          <w:rtl w:val="0"/>
-        </w:rPr>
-        <w:t xml:space="preserve">Option B is CORRECT because…</w:t>
-      </w:r>
-    </w:p>
-    <w:p>
-      <w:pPr>
-        <w:numPr>
-          <w:ilvl w:val="2"/>
-          <w:numId w:val="8"/>
-        </w:numPr>
-        <w:ind w:left="2160" w:hanging="360"/>
-      </w:pPr>
-      <w:r>
-        <w:rPr>
-          <w:color w:val="222222"/>
-          <w:rtl w:val="0"/>
-        </w:rPr>
-        <w:t xml:space="preserve">Option C is incorrect because..</w:t>
-      </w:r>
-    </w:p>
-    <w:p>
-      <w:pPr>
-        <w:numPr>
-          <w:ilvl w:val="2"/>
-          <w:numId w:val="8"/>
-        </w:numPr>
-        <w:ind w:left="2160" w:hanging="360"/>
-      </w:pPr>
-      <w:r>
-        <w:rPr>
-          <w:color w:val="222222"/>
-          <w:rtl w:val="0"/>
-        </w:rPr>
-        <w:t xml:space="preserve">Option D is incorrect because..</w:t>
-      </w:r>
-    </w:p>
-    <w:p>
-      <w:pPr>
-        <w:ind w:left="720" w:firstLine="0"/>
-        <w:rPr/>
-      </w:pPr>
-      <w:r>
-        <w:rPr>
-          <w:rtl w:val="0"/>
-        </w:rPr>
-      </w:r>
-    </w:p>
-    <w:p>
-      <w:pPr>
-        <w:numPr>
-          <w:ilvl w:val="0"/>
-          <w:numId w:val="8"/>
-        </w:numPr>
-        <w:ind w:left="720" w:hanging="360"/>
-      </w:pPr>
-      <w:r>
-        <w:rPr>
-          <w:rtl w:val="0"/>
-        </w:rPr>
-        <w:t xml:space="preserve">Try to balance the domains based on weightage % defined in the exam blueprint.</w:t>
-      </w:r>
-    </w:p>
-    <w:p>
-      <w:pPr>
-        <w:numPr>
-          <w:ilvl w:val="0"/>
-          <w:numId w:val="5"/>
-        </w:numPr>
-        <w:ind w:left="720" w:hanging="360"/>
-      </w:pPr>
-      <w:r>
-        <w:rPr>
-          <w:rtl w:val="0"/>
-        </w:rPr>
-        <w:t xml:space="preserve">Any AWS service or feature must be approximately 6 months old to figure out in Practice Tests. Put a note in the explanation for any latest service or feature that might be on the borderline of appearing in the real exam.</w:t>
-      </w:r>
-    </w:p>
-    <w:p>
-      <w:pPr>
-        <w:numPr>
-          <w:ilvl w:val="0"/>
-          <w:numId w:val="8"/>
-        </w:numPr>
-        <w:ind w:left="720" w:hanging="360"/>
-      </w:pPr>
-      <w:r>
-        <w:rPr>
-          <w:b w:val="1"/>
-          <w:color w:val="ff0000"/>
-          <w:rtl w:val="0"/>
-        </w:rPr>
-        <w:t xml:space="preserve">Plagiarism </w:t>
-      </w:r>
-      <w:r>
-        <w:rPr>
-          <w:rtl w:val="0"/>
-        </w:rPr>
-        <w:t xml:space="preserve">in any form - Question or in Explanation will be </w:t>
-      </w:r>
-      <w:r>
-        <w:rPr>
-          <w:b w:val="1"/>
-          <w:color w:val="ff0000"/>
-          <w:rtl w:val="0"/>
-        </w:rPr>
-        <w:t xml:space="preserve">rejected</w:t>
-      </w:r>
-      <w:r>
-        <w:rPr>
-          <w:b w:val="1"/>
-          <w:rtl w:val="0"/>
-        </w:rPr>
-        <w:t xml:space="preserve">. </w:t>
-      </w:r>
-      <w:r>
-        <w:rPr>
-          <w:rtl w:val="0"/>
-        </w:rPr>
-        <w:t xml:space="preserve">Questions &amp; Explanations should reflect your own professional experience &amp; AWS skills. Author’s who indulge in plagiarism will be </w:t>
-      </w:r>
-      <w:r>
-        <w:rPr>
-          <w:b w:val="1"/>
-          <w:rtl w:val="0"/>
-        </w:rPr>
-        <w:t xml:space="preserve">blacklisted </w:t>
-      </w:r>
-      <w:r>
-        <w:rPr>
-          <w:rtl w:val="0"/>
-        </w:rPr>
-        <w:t xml:space="preserve">&amp; dropped from our author’s list.</w:t>
-      </w:r>
-    </w:p>
-    <w:p>
-      <w:pPr>
-        <w:numPr>
-          <w:ilvl w:val="0"/>
-          <w:numId w:val="8"/>
-        </w:numPr>
-        <w:ind w:left="720" w:hanging="360"/>
-      </w:pPr>
-      <w:r>
-        <w:rPr>
-          <w:rtl w:val="0"/>
-        </w:rPr>
-        <w:t xml:space="preserve">The ownership of the questions once approved &amp; published on Whizlabs LMS platform, lies solely with Whizlabs Software Pvt. Ltd. You can’t share or publish it elsewhere in any circumstances.</w:t>
-      </w:r>
-    </w:p>
-    <w:p>
-      <w:pPr>
-        <w:rPr/>
-      </w:pPr>
-      <w:r>
-        <w:rPr>
-          <w:rtl w:val="0"/>
-        </w:rPr>
-      </w:r>
-    </w:p>
-    <w:p>
-      <w:pPr>
-        <w:rPr>
-          <w:b w:val="1"/>
-        </w:rPr>
-      </w:pPr>
-      <w:r>
-        <w:rPr>
-          <w:b w:val="1"/>
-          <w:rtl w:val="0"/>
-        </w:rPr>
-        <w:t xml:space="preserve">Sample Format of</w:t>
-      </w:r>
-      <w:r>
-        <w:rPr>
-          <w:rtl w:val="0"/>
-        </w:rPr>
-        <w:t xml:space="preserve"> </w:t>
-      </w:r>
-      <w:r>
-        <w:rPr>
-          <w:b w:val="1"/>
-          <w:rtl w:val="0"/>
-        </w:rPr>
-        <w:t xml:space="preserve">Questions</w:t>
-      </w:r>
-    </w:p>
-    <w:p>
-      <w:pPr>
-        <w:rPr>
-          <w:color w:val="999999"/>
-        </w:rPr>
-      </w:pPr>
-      <w:r>
-        <w:rPr>
-          <w:color w:val="999999"/>
-          <w:rtl w:val="0"/>
-        </w:rPr>
-        <w:t xml:space="preserve">----------------------------------------------------------------------------------------------------------------------------</w:t>
-      </w:r>
-    </w:p>
-    <w:p>
-      <w:pPr>
-        <w:rPr/>
-      </w:pPr>
-      <w:r>
-        <w:rPr>
-          <w:b w:val="1"/>
-          <w:rtl w:val="0"/>
-        </w:rPr>
-        <w:t xml:space="preserve">Question​ ​:​ </w:t>
-      </w:r>
-      <w:r>
-        <w:rPr>
-          <w:rtl w:val="0"/>
-        </w:rPr>
-        <w:t xml:space="preserve">#</w:t>
-      </w:r>
-    </w:p>
-    <w:p>
-      <w:pPr>
-        <w:rPr>
-          <w:color w:val="999999"/>
-        </w:rPr>
-      </w:pPr>
-      <w:r>
-        <w:rPr>
-          <w:b w:val="1"/>
-          <w:rtl w:val="0"/>
-        </w:rPr>
-        <w:t xml:space="preserve">Main​ ​Topic​ ​:​ </w:t>
-      </w:r>
-      <w:r>
-        <w:rPr>
-          <w:color w:val="999999"/>
-          <w:rtl w:val="0"/>
-        </w:rPr>
-        <w:t xml:space="preserve">&lt;    &gt;</w:t>
-      </w:r>
-    </w:p>
-    <w:p>
-      <w:pPr>
-        <w:rPr>
-          <w:color w:val="999999"/>
-        </w:rPr>
-      </w:pPr>
-      <w:r>
-        <w:rPr>
-          <w:b w:val="1"/>
-          <w:rtl w:val="0"/>
-        </w:rPr>
-        <w:t xml:space="preserve">Sub​ ​Topic​ ​:​ </w:t>
-      </w:r>
-      <w:r>
-        <w:rPr>
-          <w:color w:val="999999"/>
-          <w:rtl w:val="0"/>
-        </w:rPr>
-        <w:t xml:space="preserve">[optional]</w:t>
-      </w:r>
-    </w:p>
-    <w:p>
-      <w:pPr>
-        <w:rPr>
-          <w:b w:val="1"/>
-          <w:color w:val="999999"/>
-        </w:rPr>
-      </w:pPr>
-      <w:r>
-        <w:rPr>
-          <w:b w:val="1"/>
-          <w:rtl w:val="0"/>
-        </w:rPr>
-        <w:t xml:space="preserve">Domain: </w:t>
-      </w:r>
-      <w:r>
-        <w:rPr>
-          <w:color w:val="999999"/>
-          <w:rtl w:val="0"/>
-        </w:rPr>
-        <w:t xml:space="preserve">&lt;     &gt;</w:t>
-      </w:r>
-      <w:r>
-        <w:rPr>
-          <w:b w:val="1"/>
-          <w:color w:val="999999"/>
-          <w:rtl w:val="0"/>
-        </w:rPr>
-        <w:t xml:space="preserve"> </w:t>
-      </w:r>
-    </w:p>
-    <w:p>
-      <w:pPr>
-        <w:rPr>
-          <w:b w:val="1"/>
-        </w:rPr>
-      </w:pPr>
-      <w:r>
-        <w:rPr>
-          <w:rtl w:val="0"/>
-        </w:rPr>
-      </w:r>
-    </w:p>
-    <w:p>
-      <w:pPr>
-        <w:rPr>
-          <w:rFonts w:ascii="Calibri" w:cs="Calibri" w:eastAsia="Calibri" w:hAnsi="Calibri"/>
-        </w:rPr>
-      </w:pPr>
-      <w:r>
-        <w:rPr>
-          <w:rFonts w:ascii="Calibri" w:cs="Calibri" w:eastAsia="Calibri" w:hAnsi="Calibri"/>
-          <w:b w:val="1"/>
-          <w:rtl w:val="0"/>
-        </w:rPr>
-        <w:t xml:space="preserve">Question text</w:t>
-      </w:r>
-      <w:r>
-        <w:rPr>
-          <w:rFonts w:ascii="Calibri" w:cs="Calibri" w:eastAsia="Calibri" w:hAnsi="Calibri"/>
-          <w:rtl w:val="0"/>
-        </w:rPr>
-        <w:t xml:space="preserve">: </w:t>
-      </w:r>
-    </w:p>
-    <w:p>
-      <w:pPr>
-        <w:rPr>
-          <w:rFonts w:ascii="Calibri" w:cs="Calibri" w:eastAsia="Calibri" w:hAnsi="Calibri"/>
-        </w:rPr>
-      </w:pPr>
-      <w:r>
-        <w:rPr>
-          <w:rFonts w:ascii="Calibri" w:cs="Calibri" w:eastAsia="Calibri" w:hAnsi="Calibri"/>
-          <w:rtl w:val="0"/>
-        </w:rPr>
-        <w:t xml:space="preserve">&lt;Scenario based. Should be clear in terms of requirements. No ambiguity. No duplicate options. In case of multiple answers, at the end, you should include the number of expected answers. e.g. (Select TWO) or (Select THREE) etc. For single answers this is NOT required&gt;</w:t>
-      </w:r>
-    </w:p>
-    <w:p>
-      <w:pPr>
-        <w:rPr>
-          <w:rFonts w:ascii="Calibri" w:cs="Calibri" w:eastAsia="Calibri" w:hAnsi="Calibri"/>
-        </w:rPr>
-      </w:pPr>
-      <w:r>
-        <w:rPr>
-          <w:rtl w:val="0"/>
-        </w:rPr>
-      </w:r>
-    </w:p>
-    <w:p>
-      <w:pPr>
-        <w:numPr>
-          <w:ilvl w:val="0"/>
-          <w:numId w:val="3"/>
-        </w:numPr>
-        <w:ind w:left="720" w:hanging="360"/>
-        <w:rPr>
-          <w:rFonts w:ascii="Calibri" w:cs="Calibri" w:eastAsia="Calibri" w:hAnsi="Calibri"/>
-        </w:rPr>
-      </w:pPr>
-      <w:r>
-        <w:rPr>
-          <w:rFonts w:ascii="Calibri" w:cs="Calibri" w:eastAsia="Calibri" w:hAnsi="Calibri"/>
-          <w:rtl w:val="0"/>
-        </w:rPr>
-        <w:t xml:space="preserve">Option A...</w:t>
-      </w:r>
-    </w:p>
-    <w:p>
-      <w:pPr>
-        <w:numPr>
-          <w:ilvl w:val="0"/>
-          <w:numId w:val="3"/>
-        </w:numPr>
-        <w:ind w:left="720" w:hanging="360"/>
-        <w:rPr>
-          <w:rFonts w:ascii="Calibri" w:cs="Calibri" w:eastAsia="Calibri" w:hAnsi="Calibri"/>
-        </w:rPr>
-      </w:pPr>
-      <w:r>
-        <w:rPr>
-          <w:rFonts w:ascii="Calibri" w:cs="Calibri" w:eastAsia="Calibri" w:hAnsi="Calibri"/>
-          <w:rtl w:val="0"/>
-        </w:rPr>
-        <w:t xml:space="preserve">Option B...</w:t>
-      </w:r>
-    </w:p>
-    <w:p>
-      <w:pPr>
-        <w:numPr>
-          <w:ilvl w:val="0"/>
-          <w:numId w:val="3"/>
-        </w:numPr>
-        <w:ind w:left="720" w:hanging="360"/>
-        <w:rPr>
-          <w:rFonts w:ascii="Calibri" w:cs="Calibri" w:eastAsia="Calibri" w:hAnsi="Calibri"/>
-        </w:rPr>
-      </w:pPr>
-      <w:r>
-        <w:rPr>
-          <w:rFonts w:ascii="Calibri" w:cs="Calibri" w:eastAsia="Calibri" w:hAnsi="Calibri"/>
-          <w:rtl w:val="0"/>
-        </w:rPr>
-        <w:t xml:space="preserve">Option C...</w:t>
-      </w:r>
-    </w:p>
-    <w:p>
-      <w:pPr>
-        <w:numPr>
-          <w:ilvl w:val="0"/>
-          <w:numId w:val="3"/>
+          <w:numId w:val="4"/>
         </w:numPr>
         <w:ind w:left="720" w:hanging="360"/>
         <w:rPr>
@@ -2489,7 +2489,7 @@
       <w:pPr>
         <w:numPr>
           <w:ilvl w:val="0"/>
-          <w:numId w:val="6"/>
+          <w:numId w:val="7"/>
         </w:numPr>
         <w:ind w:left="720" w:hanging="360"/>
         <w:rPr>
@@ -2509,7 +2509,7 @@
       <w:pPr>
         <w:numPr>
           <w:ilvl w:val="0"/>
-          <w:numId w:val="6"/>
+          <w:numId w:val="7"/>
         </w:numPr>
         <w:ind w:left="720" w:hanging="360"/>
         <w:rPr>
@@ -2542,7 +2542,7 @@
       <w:pPr>
         <w:numPr>
           <w:ilvl w:val="0"/>
-          <w:numId w:val="6"/>
+          <w:numId w:val="7"/>
         </w:numPr>
         <w:ind w:left="720" w:hanging="360"/>
         <w:rPr>
@@ -2590,7 +2590,7 @@
       <w:pPr>
         <w:numPr>
           <w:ilvl w:val="0"/>
-          <w:numId w:val="6"/>
+          <w:numId w:val="7"/>
         </w:numPr>
         <w:ind w:left="720" w:hanging="360"/>
         <w:rPr>
@@ -3194,7 +3194,7 @@
       <w:pPr>
         <w:numPr>
           <w:ilvl w:val="0"/>
-          <w:numId w:val="7"/>
+          <w:numId w:val="8"/>
         </w:numPr>
         <w:ind w:left="720" w:hanging="360"/>
         <w:rPr>
@@ -3214,7 +3214,7 @@
       <w:pPr>
         <w:numPr>
           <w:ilvl w:val="0"/>
-          <w:numId w:val="7"/>
+          <w:numId w:val="8"/>
         </w:numPr>
         <w:ind w:left="720" w:hanging="360"/>
         <w:rPr>
@@ -3235,7 +3235,7 @@
       <w:pPr>
         <w:numPr>
           <w:ilvl w:val="0"/>
-          <w:numId w:val="7"/>
+          <w:numId w:val="8"/>
         </w:numPr>
         <w:ind w:left="720" w:hanging="360"/>
         <w:rPr>
@@ -3256,7 +3256,7 @@
       <w:pPr>
         <w:numPr>
           <w:ilvl w:val="0"/>
-          <w:numId w:val="7"/>
+          <w:numId w:val="8"/>
         </w:numPr>
         <w:ind w:left="720" w:hanging="360"/>
         <w:rPr>
@@ -3870,7 +3870,7 @@
       <w:pPr>
         <w:numPr>
           <w:ilvl w:val="0"/>
-          <w:numId w:val="1"/>
+          <w:numId w:val="2"/>
         </w:numPr>
         <w:ind w:left="720" w:hanging="360"/>
         <w:rPr>
@@ -3890,7 +3890,7 @@
       <w:pPr>
         <w:numPr>
           <w:ilvl w:val="0"/>
-          <w:numId w:val="1"/>
+          <w:numId w:val="2"/>
         </w:numPr>
         <w:ind w:left="720" w:hanging="360"/>
         <w:rPr>
@@ -3911,7 +3911,7 @@
       <w:pPr>
         <w:numPr>
           <w:ilvl w:val="0"/>
-          <w:numId w:val="1"/>
+          <w:numId w:val="2"/>
         </w:numPr>
         <w:ind w:left="720" w:hanging="360"/>
         <w:rPr>
@@ -3932,7 +3932,7 @@
       <w:pPr>
         <w:numPr>
           <w:ilvl w:val="0"/>
-          <w:numId w:val="1"/>
+          <w:numId w:val="2"/>
         </w:numPr>
         <w:ind w:left="720" w:hanging="360"/>
         <w:rPr>
@@ -4653,7 +4653,7 @@
       <w:pPr>
         <w:numPr>
           <w:ilvl w:val="0"/>
-          <w:numId w:val="2"/>
+          <w:numId w:val="3"/>
         </w:numPr>
         <w:ind w:left="720" w:hanging="360"/>
         <w:rPr>
@@ -4673,7 +4673,7 @@
       <w:pPr>
         <w:numPr>
           <w:ilvl w:val="0"/>
-          <w:numId w:val="2"/>
+          <w:numId w:val="3"/>
         </w:numPr>
         <w:ind w:left="720" w:hanging="360"/>
         <w:rPr>
@@ -4694,7 +4694,7 @@
       <w:pPr>
         <w:numPr>
           <w:ilvl w:val="0"/>
-          <w:numId w:val="2"/>
+          <w:numId w:val="3"/>
         </w:numPr>
         <w:ind w:left="720" w:hanging="360"/>
         <w:rPr>
@@ -4715,7 +4715,7 @@
       <w:pPr>
         <w:numPr>
           <w:ilvl w:val="0"/>
-          <w:numId w:val="2"/>
+          <w:numId w:val="3"/>
         </w:numPr>
         <w:ind w:left="720" w:hanging="360"/>
         <w:rPr>
@@ -5282,6 +5282,823 @@
           <w:color w:val="444444"/>
         </w:rPr>
       </w:pPr>
+      <w:r>
+        <w:rPr>
+          <w:rtl w:val="0"/>
+        </w:rPr>
+      </w:r>
+    </w:p>
+    <w:p>
+      <w:pPr>
+        <w:rPr>
+          <w:color w:val="434343"/>
+        </w:rPr>
+      </w:pPr>
+      <w:r>
+        <w:rPr>
+          <w:rtl w:val="0"/>
+        </w:rPr>
+      </w:r>
+    </w:p>
+    <w:p>
+      <w:pPr>
+        <w:rPr>
+          <w:color w:val="444444"/>
+          <w:highlight w:val="white"/>
+        </w:rPr>
+      </w:pPr>
+      <w:r>
+        <w:rPr>
+          <w:rtl w:val="0"/>
+        </w:rPr>
+      </w:r>
+    </w:p>
+    <w:p>
+      <w:pPr>
+        <w:rPr/>
+      </w:pPr>
+      <w:r>
+        <w:rPr>
+          <w:rtl w:val="0"/>
+        </w:rPr>
+        <w:t xml:space="preserve">Question: 5</w:t>
+      </w:r>
+    </w:p>
+    <w:p>
+      <w:pPr>
+        <w:rPr>
+          <w:color w:val="999999"/>
+        </w:rPr>
+      </w:pPr>
+      <w:r>
+        <w:rPr>
+          <w:b w:val="1"/>
+          <w:rtl w:val="0"/>
+        </w:rPr>
+        <w:t xml:space="preserve">Main​ ​Topic​ ​:​ </w:t>
+      </w:r>
+      <w:r>
+        <w:rPr>
+          <w:color w:val="999999"/>
+          <w:rtl w:val="0"/>
+        </w:rPr>
+        <w:t xml:space="preserve">Data Analytics</w:t>
+      </w:r>
+    </w:p>
+    <w:p>
+      <w:pPr>
+        <w:rPr>
+          <w:b w:val="1"/>
+          <w:color w:val="999999"/>
+        </w:rPr>
+      </w:pPr>
+      <w:r>
+        <w:rPr>
+          <w:b w:val="1"/>
+          <w:rtl w:val="0"/>
+        </w:rPr>
+        <w:t xml:space="preserve">Sub​ ​Topic​ ​:​ </w:t>
+      </w:r>
+      <w:r>
+        <w:rPr>
+          <w:b w:val="1"/>
+          <w:color w:val="999999"/>
+          <w:rtl w:val="0"/>
+        </w:rPr>
+        <w:t xml:space="preserve">Determine data access and retrieval patterns</w:t>
+      </w:r>
+      <w:r>
+        <w:rPr>
+          <w:b w:val="1"/>
+          <w:color w:val="999999"/>
+          <w:rtl w:val="0"/>
+        </w:rPr>
+        <w:t xml:space="preserve"> </w:t>
+      </w:r>
+    </w:p>
+    <w:p>
+      <w:pPr>
+        <w:rPr>
+          <w:color w:val="999999"/>
+        </w:rPr>
+      </w:pPr>
+      <w:r>
+        <w:rPr>
+          <w:rtl w:val="0"/>
+        </w:rPr>
+      </w:r>
+    </w:p>
+    <w:p>
+      <w:pPr>
+        <w:rPr>
+          <w:b w:val="1"/>
+          <w:color w:val="999999"/>
+        </w:rPr>
+      </w:pPr>
+      <w:r>
+        <w:rPr>
+          <w:b w:val="1"/>
+          <w:rtl w:val="0"/>
+        </w:rPr>
+        <w:t xml:space="preserve">Domain: </w:t>
+      </w:r>
+      <w:r>
+        <w:rPr>
+          <w:color w:val="999999"/>
+          <w:rtl w:val="0"/>
+        </w:rPr>
+        <w:t xml:space="preserve">Storage and data management concerns</w:t>
+      </w:r>
+      <w:r>
+        <w:rPr>
+          <w:color w:val="999999"/>
+          <w:rtl w:val="0"/>
+        </w:rPr>
+        <w:t xml:space="preserve">  </w:t>
+      </w:r>
+      <w:r>
+        <w:rPr>
+          <w:rtl w:val="0"/>
+        </w:rPr>
+      </w:r>
+    </w:p>
+    <w:p>
+      <w:pPr>
+        <w:rPr>
+          <w:b w:val="1"/>
+        </w:rPr>
+      </w:pPr>
+      <w:r>
+        <w:rPr>
+          <w:rtl w:val="0"/>
+        </w:rPr>
+      </w:r>
+    </w:p>
+    <w:p>
+      <w:pPr>
+        <w:rPr>
+          <w:rFonts w:ascii="Calibri" w:cs="Calibri" w:eastAsia="Calibri" w:hAnsi="Calibri"/>
+        </w:rPr>
+      </w:pPr>
+      <w:r>
+        <w:rPr>
+          <w:rFonts w:ascii="Calibri" w:cs="Calibri" w:eastAsia="Calibri" w:hAnsi="Calibri"/>
+          <w:b w:val="1"/>
+          <w:rtl w:val="0"/>
+        </w:rPr>
+        <w:t xml:space="preserve">Question text</w:t>
+      </w:r>
+      <w:r>
+        <w:rPr>
+          <w:rFonts w:ascii="Calibri" w:cs="Calibri" w:eastAsia="Calibri" w:hAnsi="Calibri"/>
+          <w:rtl w:val="0"/>
+        </w:rPr>
+        <w:t xml:space="preserve">: </w:t>
+      </w:r>
+    </w:p>
+    <w:p>
+      <w:pPr>
+        <w:rPr>
+          <w:color w:val="434343"/>
+        </w:rPr>
+      </w:pPr>
+      <w:r>
+        <w:rPr>
+          <w:color w:val="434343"/>
+          <w:rtl w:val="0"/>
+        </w:rPr>
+        <w:t xml:space="preserve">You are a data scientist working for an online retail electronics chain. Their website receives very heavy traffic during certain months of the year, but these heavy traffic periods fluctuate over time. Your firm wants to get a better understanding of these patterns. Therefore, they have decided to build a traffic prediction machine learning model based on click-stream data.</w:t>
+      </w:r>
+    </w:p>
+    <w:p>
+      <w:pPr>
+        <w:rPr>
+          <w:color w:val="434343"/>
+        </w:rPr>
+      </w:pPr>
+      <w:r>
+        <w:rPr>
+          <w:rtl w:val="0"/>
+        </w:rPr>
+      </w:r>
+    </w:p>
+    <w:p>
+      <w:pPr>
+        <w:rPr>
+          <w:color w:val="434343"/>
+        </w:rPr>
+      </w:pPr>
+      <w:r>
+        <w:rPr>
+          <w:color w:val="434343"/>
+          <w:rtl w:val="0"/>
+        </w:rPr>
+        <w:t xml:space="preserve">Your task is to capture the click-stream data and store it in S3 for use as training and inference data in the machine learning model. You have built a streaming data capture system using Kinesis Data Streams and its Kinesis Producer Library (KPL) for your click-stream data capture component. You are using collection batching in your KPL code to improve performance of your collection system. Exception and failure handling is very important to your collection process, since losing click-stream data will compromise the integrity of your machine learning model data.</w:t>
+      </w:r>
+    </w:p>
+    <w:p>
+      <w:pPr>
+        <w:rPr>
+          <w:color w:val="434343"/>
+        </w:rPr>
+      </w:pPr>
+      <w:r>
+        <w:rPr>
+          <w:rtl w:val="0"/>
+        </w:rPr>
+      </w:r>
+    </w:p>
+    <w:p>
+      <w:pPr>
+        <w:rPr>
+          <w:color w:val="434343"/>
+        </w:rPr>
+      </w:pPr>
+      <w:r>
+        <w:rPr>
+          <w:color w:val="434343"/>
+          <w:rtl w:val="0"/>
+        </w:rPr>
+        <w:t xml:space="preserve">How can you best handle failures in your KPL component?</w:t>
+      </w:r>
+    </w:p>
+    <w:p>
+      <w:pPr>
+        <w:rPr>
+          <w:color w:val="434343"/>
+        </w:rPr>
+      </w:pPr>
+      <w:r>
+        <w:rPr>
+          <w:rtl w:val="0"/>
+        </w:rPr>
+      </w:r>
+    </w:p>
+    <w:p>
+      <w:pPr>
+        <w:numPr>
+          <w:ilvl w:val="0"/>
+          <w:numId w:val="1"/>
+        </w:numPr>
+        <w:ind w:left="720" w:hanging="360"/>
+        <w:rPr>
+          <w:color w:val="434343"/>
+        </w:rPr>
+      </w:pPr>
+      <w:r>
+        <w:rPr>
+          <w:color w:val="383a42"/>
+          <w:shd w:fill="fafafa" w:val="clear"/>
+          <w:rtl w:val="0"/>
+        </w:rPr>
+        <w:t xml:space="preserve">For each record processed by your KPL component trigger a Lambda function that ensures proper sequencing of the records processed</w:t>
+      </w:r>
+    </w:p>
+    <w:p>
+      <w:pPr>
+        <w:numPr>
+          <w:ilvl w:val="0"/>
+          <w:numId w:val="1"/>
+        </w:numPr>
+        <w:ind w:left="720" w:hanging="360"/>
+        <w:rPr>
+          <w:color w:val="383a42"/>
+          <w:shd w:fill="fafafa" w:val="clear"/>
+        </w:rPr>
+      </w:pPr>
+      <w:r>
+        <w:rPr>
+          <w:color w:val="383a42"/>
+          <w:shd w:fill="fafafa" w:val="clear"/>
+          <w:rtl w:val="0"/>
+        </w:rPr>
+        <w:t xml:space="preserve">Kinesis Data Streams synchronously replicates your data across three availability zones. Take advantage of this to recover from failed record processing with retry logic. </w:t>
+      </w:r>
+    </w:p>
+    <w:p>
+      <w:pPr>
+        <w:numPr>
+          <w:ilvl w:val="0"/>
+          <w:numId w:val="1"/>
+        </w:numPr>
+        <w:ind w:left="720" w:hanging="360"/>
+        <w:rPr>
+          <w:color w:val="383a42"/>
+          <w:shd w:fill="fafafa" w:val="clear"/>
+        </w:rPr>
+      </w:pPr>
+      <w:r>
+        <w:rPr>
+          <w:color w:val="383a42"/>
+          <w:shd w:fill="fafafa" w:val="clear"/>
+          <w:rtl w:val="0"/>
+        </w:rPr>
+        <w:t xml:space="preserve">With the KPL PutRecords operation, if a put fails, the record is automatically put back into the KPL buffer and retried.</w:t>
+      </w:r>
+    </w:p>
+    <w:p>
+      <w:pPr>
+        <w:numPr>
+          <w:ilvl w:val="0"/>
+          <w:numId w:val="1"/>
+        </w:numPr>
+        <w:ind w:left="720" w:hanging="360"/>
+        <w:rPr>
+          <w:color w:val="383a42"/>
+          <w:shd w:fill="fafafa" w:val="clear"/>
+        </w:rPr>
+      </w:pPr>
+      <w:r>
+        <w:rPr>
+          <w:color w:val="383a42"/>
+          <w:shd w:fill="fafafa" w:val="clear"/>
+          <w:rtl w:val="0"/>
+        </w:rPr>
+        <w:t xml:space="preserve">With the KPL PutRecords operation, if a put fails, the record is automatically rolled back, giving you the option to use retry logic in your KPL code.</w:t>
+      </w:r>
+    </w:p>
+    <w:p>
+      <w:pPr>
+        <w:rPr>
+          <w:color w:val="434343"/>
+        </w:rPr>
+      </w:pPr>
+      <w:r>
+        <w:rPr>
+          <w:rtl w:val="0"/>
+        </w:rPr>
+      </w:r>
+    </w:p>
+    <w:p>
+      <w:pPr>
+        <w:rPr>
+          <w:color w:val="434343"/>
+        </w:rPr>
+      </w:pPr>
+      <w:r>
+        <w:rPr>
+          <w:rFonts w:ascii="Calibri" w:cs="Calibri" w:eastAsia="Calibri" w:hAnsi="Calibri"/>
+          <w:b w:val="1"/>
+          <w:rtl w:val="0"/>
+        </w:rPr>
+        <w:t xml:space="preserve">Answer:</w:t>
+      </w:r>
+      <w:r>
+        <w:rPr>
+          <w:color w:val="434343"/>
+          <w:rtl w:val="0"/>
+        </w:rPr>
+        <w:t xml:space="preserve"> C</w:t>
+      </w:r>
+    </w:p>
+    <w:p>
+      <w:pPr>
+        <w:rPr>
+          <w:color w:val="434343"/>
+        </w:rPr>
+      </w:pPr>
+      <w:r>
+        <w:rPr>
+          <w:rtl w:val="0"/>
+        </w:rPr>
+      </w:r>
+    </w:p>
+    <w:p>
+      <w:pPr>
+        <w:rPr>
+          <w:color w:val="434343"/>
+        </w:rPr>
+      </w:pPr>
+      <w:r>
+        <w:rPr>
+          <w:rFonts w:ascii="Calibri" w:cs="Calibri" w:eastAsia="Calibri" w:hAnsi="Calibri"/>
+          <w:b w:val="1"/>
+          <w:rtl w:val="0"/>
+        </w:rPr>
+        <w:t xml:space="preserve">Explanation:</w:t>
+      </w:r>
+      <w:r>
+        <w:rPr>
+          <w:rtl w:val="0"/>
+        </w:rPr>
+      </w:r>
+    </w:p>
+    <w:p>
+      <w:pPr>
+        <w:rPr>
+          <w:color w:val="444444"/>
+          <w:highlight w:val="white"/>
+        </w:rPr>
+      </w:pPr>
+      <w:r>
+        <w:rPr>
+          <w:color w:val="434343"/>
+          <w:rtl w:val="0"/>
+        </w:rPr>
+        <w:t xml:space="preserve">Option A is incorrect because this implementation would be very inefficient</w:t>
+      </w:r>
+      <w:r>
+        <w:rPr>
+          <w:color w:val="444444"/>
+          <w:highlight w:val="white"/>
+          <w:rtl w:val="0"/>
+        </w:rPr>
+        <w:t xml:space="preserve">. Also, you would be writing logic that the KPL gives you in its PutRecords operation.</w:t>
+      </w:r>
+    </w:p>
+    <w:p>
+      <w:pPr>
+        <w:rPr>
+          <w:color w:val="444444"/>
+          <w:highlight w:val="white"/>
+        </w:rPr>
+      </w:pPr>
+      <w:r>
+        <w:rPr>
+          <w:rtl w:val="0"/>
+        </w:rPr>
+      </w:r>
+    </w:p>
+    <w:p>
+      <w:pPr>
+        <w:rPr>
+          <w:color w:val="444444"/>
+          <w:highlight w:val="white"/>
+        </w:rPr>
+      </w:pPr>
+      <w:r>
+        <w:rPr>
+          <w:color w:val="444444"/>
+          <w:highlight w:val="white"/>
+          <w:rtl w:val="0"/>
+        </w:rPr>
+        <w:t xml:space="preserve">Option B is incorrect. While Kinesis Data Streams does synchronously replicate your data across three availability zones, this capability would not give you the opportunity to recover from failed record puts into the stream since the failed records would not be replicated across the three availability zones.</w:t>
+      </w:r>
+    </w:p>
+    <w:p>
+      <w:pPr>
+        <w:rPr>
+          <w:color w:val="444444"/>
+          <w:highlight w:val="white"/>
+        </w:rPr>
+      </w:pPr>
+      <w:r>
+        <w:rPr>
+          <w:rtl w:val="0"/>
+        </w:rPr>
+      </w:r>
+    </w:p>
+    <w:p>
+      <w:pPr>
+        <w:rPr>
+          <w:color w:val="444444"/>
+          <w:highlight w:val="white"/>
+        </w:rPr>
+      </w:pPr>
+      <w:r>
+        <w:rPr>
+          <w:color w:val="444444"/>
+          <w:highlight w:val="white"/>
+          <w:rtl w:val="0"/>
+        </w:rPr>
+        <w:t xml:space="preserve">Option C is correct. You would use the Kinesis Producer Library (KPL) PutRecords method in your KPL code to send click-stream records into your Kinesis Data Streams stream. The KPL PutRecords automatically adds any failed records back into the KPL buffer so it can be retried.</w:t>
+      </w:r>
+    </w:p>
+    <w:p>
+      <w:pPr>
+        <w:rPr>
+          <w:color w:val="444444"/>
+          <w:highlight w:val="white"/>
+        </w:rPr>
+      </w:pPr>
+      <w:r>
+        <w:rPr>
+          <w:rtl w:val="0"/>
+        </w:rPr>
+      </w:r>
+    </w:p>
+    <w:p>
+      <w:pPr>
+        <w:rPr>
+          <w:color w:val="444444"/>
+          <w:highlight w:val="white"/>
+        </w:rPr>
+      </w:pPr>
+      <w:r>
+        <w:rPr>
+          <w:color w:val="444444"/>
+          <w:highlight w:val="white"/>
+          <w:rtl w:val="0"/>
+        </w:rPr>
+        <w:t xml:space="preserve">Option D is incorrect. The KPL PutRecords automatically adds any failed records back into the KPL buffer so it can be retried. You don’t need to implement retry logic in your code since the failed record is placed back into the KPL buffer. Your normal buffer processing logic will process the KPL buffer data without changes needed for retry.</w:t>
+      </w:r>
+    </w:p>
+    <w:p>
+      <w:pPr>
+        <w:rPr>
+          <w:color w:val="444444"/>
+          <w:highlight w:val="white"/>
+        </w:rPr>
+      </w:pPr>
+      <w:r>
+        <w:rPr>
+          <w:rtl w:val="0"/>
+        </w:rPr>
+      </w:r>
+    </w:p>
+    <w:p>
+      <w:pPr>
+        <w:rPr>
+          <w:color w:val="444444"/>
+          <w:highlight w:val="white"/>
+        </w:rPr>
+      </w:pPr>
+      <w:r>
+        <w:rPr>
+          <w:rtl w:val="0"/>
+        </w:rPr>
+      </w:r>
+    </w:p>
+    <w:p>
+      <w:pPr>
+        <w:rPr>
+          <w:color w:val="434343"/>
+        </w:rPr>
+      </w:pPr>
+      <w:r>
+        <w:rPr>
+          <w:rtl w:val="0"/>
+        </w:rPr>
+      </w:r>
+    </w:p>
+    <w:p>
+      <w:pPr>
+        <w:rPr>
+          <w:rFonts w:ascii="Calibri" w:cs="Calibri" w:eastAsia="Calibri" w:hAnsi="Calibri"/>
+          <w:b w:val="1"/>
+        </w:rPr>
+      </w:pPr>
+      <w:r>
+        <w:rPr>
+          <w:rFonts w:ascii="Calibri" w:cs="Calibri" w:eastAsia="Calibri" w:hAnsi="Calibri"/>
+          <w:b w:val="1"/>
+          <w:rtl w:val="0"/>
+        </w:rPr>
+        <w:t xml:space="preserve">Reference:</w:t>
+      </w:r>
+    </w:p>
+    <w:p>
+      <w:pPr>
+        <w:rPr>
+          <w:rFonts w:ascii="Roboto" w:cs="Roboto" w:eastAsia="Roboto" w:hAnsi="Roboto"/>
+          <w:color w:val="16191f"/>
+          <w:sz w:val="104"/>
+          <w:szCs w:val="104"/>
+        </w:rPr>
+      </w:pPr>
+      <w:r>
+        <w:rPr>
+          <w:color w:val="444444"/>
+          <w:rtl w:val="0"/>
+        </w:rPr>
+        <w:t xml:space="preserve">Please see the Amazon Kinesis Streams developer guide titled </w:t>
+      </w:r>
+      <w:r>
+        <w:rPr>
+          <w:b w:val="1"/>
+          <w:color w:val="444444"/>
+          <w:rtl w:val="0"/>
+        </w:rPr>
+        <w:t xml:space="preserve">KPL Key Concepts</w:t>
+      </w:r>
+      <w:r>
+        <w:rPr>
+          <w:rtl w:val="0"/>
+        </w:rPr>
+      </w:r>
+    </w:p>
+    <w:p>
+      <w:pPr>
+        <w:rPr>
+          <w:b w:val="1"/>
+          <w:color w:val="444444"/>
+        </w:rPr>
+      </w:pPr>
+      <w:r>
+        <w:rPr>
+          <w:color w:val="444444"/>
+          <w:rtl w:val="0"/>
+        </w:rPr>
+        <w:t xml:space="preserve">(</w:t>
+      </w:r>
+      <w:hyperlink r:id="rId25">
+        <w:r>
+          <w:rPr>
+            <w:color w:val="1155cc"/>
+            <w:u w:val="single"/>
+            <w:rtl w:val="0"/>
+          </w:rPr>
+          <w:t xml:space="preserve">https://docs.aws.amazon.com/streams/latest/dev/kinesis-kpl-concepts.html</w:t>
+        </w:r>
+      </w:hyperlink>
+      <w:r>
+        <w:rPr>
+          <w:color w:val="444444"/>
+          <w:rtl w:val="0"/>
+        </w:rPr>
+        <w:t xml:space="preserve">), the Amazon Kinesis Streams developer guide titled</w:t>
+      </w:r>
+      <w:r>
+        <w:rPr>
+          <w:b w:val="1"/>
+          <w:color w:val="444444"/>
+          <w:rtl w:val="0"/>
+        </w:rPr>
+        <w:t xml:space="preserve"> </w:t>
+      </w:r>
+      <w:r>
+        <w:rPr>
+          <w:b w:val="1"/>
+          <w:color w:val="444444"/>
+          <w:rtl w:val="0"/>
+        </w:rPr>
+        <w:t xml:space="preserve">Developing Producers Using the Amazon Kinesis Producer Library</w:t>
+      </w:r>
+      <w:r>
+        <w:rPr>
+          <w:color w:val="444444"/>
+          <w:rtl w:val="0"/>
+        </w:rPr>
+        <w:t xml:space="preserve"> </w:t>
+      </w:r>
+      <w:r>
+        <w:rPr>
+          <w:color w:val="444444"/>
+          <w:rtl w:val="0"/>
+        </w:rPr>
+        <w:t xml:space="preserve">(</w:t>
+      </w:r>
+      <w:hyperlink r:id="rId26">
+        <w:r>
+          <w:rPr>
+            <w:color w:val="1155cc"/>
+            <w:u w:val="single"/>
+            <w:rtl w:val="0"/>
+          </w:rPr>
+          <w:t xml:space="preserve">https://docs.aws.amazon.com/streams/latest/dev/developing-producers-with-kpl.html</w:t>
+        </w:r>
+      </w:hyperlink>
+      <w:r>
+        <w:rPr>
+          <w:color w:val="444444"/>
+          <w:rtl w:val="0"/>
+        </w:rPr>
+        <w:t xml:space="preserve">), the </w:t>
+      </w:r>
+      <w:r>
+        <w:rPr>
+          <w:color w:val="444444"/>
+          <w:rtl w:val="0"/>
+        </w:rPr>
+        <w:t xml:space="preserve">Amazon Kinesis Streams developer guide titled </w:t>
+      </w:r>
+      <w:r>
+        <w:rPr>
+          <w:b w:val="1"/>
+          <w:color w:val="444444"/>
+          <w:rtl w:val="0"/>
+        </w:rPr>
+        <w:t xml:space="preserve">KPL Retries and Rate Limiting</w:t>
+      </w:r>
+      <w:r>
+        <w:rPr>
+          <w:color w:val="444444"/>
+          <w:rtl w:val="0"/>
+        </w:rPr>
+        <w:t xml:space="preserve"> (</w:t>
+      </w:r>
+      <w:hyperlink r:id="rId27">
+        <w:r>
+          <w:rPr>
+            <w:color w:val="1155cc"/>
+            <w:u w:val="single"/>
+            <w:rtl w:val="0"/>
+          </w:rPr>
+          <w:t xml:space="preserve">https://docs.aws.amazon.com/streams/latest/dev/kinesis-producer-adv-retries-rate-limiting.html</w:t>
+        </w:r>
+      </w:hyperlink>
+      <w:r>
+        <w:rPr>
+          <w:color w:val="444444"/>
+          <w:rtl w:val="0"/>
+        </w:rPr>
+        <w:t xml:space="preserve">), the AWS Big Data blog titled</w:t>
+      </w:r>
+      <w:r>
+        <w:rPr>
+          <w:b w:val="1"/>
+          <w:color w:val="444444"/>
+          <w:rtl w:val="0"/>
+        </w:rPr>
+        <w:t xml:space="preserve"> </w:t>
+      </w:r>
+      <w:r>
+        <w:rPr>
+          <w:b w:val="1"/>
+          <w:color w:val="444444"/>
+          <w:rtl w:val="0"/>
+        </w:rPr>
+        <w:t xml:space="preserve">Implementing Efficient and Reliable Producers with the Amazon Kinesis Producer Library</w:t>
+      </w:r>
+    </w:p>
+    <w:p>
+      <w:pPr>
+        <w:rPr>
+          <w:color w:val="444444"/>
+        </w:rPr>
+      </w:pPr>
+      <w:r>
+        <w:rPr>
+          <w:color w:val="444444"/>
+          <w:rtl w:val="0"/>
+        </w:rPr>
+        <w:t xml:space="preserve">(</w:t>
+      </w:r>
+      <w:hyperlink r:id="rId28">
+        <w:r>
+          <w:rPr>
+            <w:color w:val="1155cc"/>
+            <w:u w:val="single"/>
+            <w:rtl w:val="0"/>
+          </w:rPr>
+          <w:t xml:space="preserve">https://aws.amazon.com/blogs/big-data/implementing-efficient-and-reliable-producers-with-the-amazon-kinesis-producer-library/</w:t>
+        </w:r>
+      </w:hyperlink>
+      <w:r>
+        <w:rPr>
+          <w:color w:val="444444"/>
+          <w:rtl w:val="0"/>
+        </w:rPr>
+        <w:t xml:space="preserve">), the </w:t>
+      </w:r>
+      <w:r>
+        <w:rPr>
+          <w:b w:val="1"/>
+          <w:color w:val="444444"/>
+          <w:rtl w:val="0"/>
+        </w:rPr>
+        <w:t xml:space="preserve">AWS Real-time Analytics on AWS overview page</w:t>
+      </w:r>
+      <w:r>
+        <w:rPr>
+          <w:color w:val="444444"/>
+          <w:rtl w:val="0"/>
+        </w:rPr>
+        <w:t xml:space="preserve"> (</w:t>
+      </w:r>
+      <w:hyperlink r:id="rId29">
+        <w:r>
+          <w:rPr>
+            <w:color w:val="1155cc"/>
+            <w:u w:val="single"/>
+            <w:rtl w:val="0"/>
+          </w:rPr>
+          <w:t xml:space="preserve">https://aws.amazon.com/big-data/real-time-analytics-featured-partners/</w:t>
+        </w:r>
+      </w:hyperlink>
+      <w:r>
+        <w:rPr>
+          <w:color w:val="444444"/>
+          <w:rtl w:val="0"/>
+        </w:rPr>
+        <w:t xml:space="preserve">), and the AWS Big Data blog titled </w:t>
+      </w:r>
+      <w:r>
+        <w:rPr>
+          <w:b w:val="1"/>
+          <w:color w:val="444444"/>
+          <w:rtl w:val="0"/>
+        </w:rPr>
+        <w:t xml:space="preserve">Create real-time clickstream sessions and run analytics with Amazon Kinesis Data Analytics, AWS Glue, and Amazon Athena (</w:t>
+      </w:r>
+      <w:hyperlink r:id="rId30">
+        <w:r>
+          <w:rPr>
+            <w:b w:val="1"/>
+            <w:color w:val="1155cc"/>
+            <w:u w:val="single"/>
+            <w:rtl w:val="0"/>
+          </w:rPr>
+          <w:t xml:space="preserve">https://aws.amazon.com/blogs/big-data/create-real-time-clickstream-sessions-and-run-analytics-with-amazon-kinesis-data-analytics-aws-glue-and-amazon-athena/</w:t>
+        </w:r>
+      </w:hyperlink>
+      <w:r>
+        <w:rPr>
+          <w:color w:val="444444"/>
+          <w:rtl w:val="0"/>
+        </w:rPr>
+        <w:t xml:space="preserve">)</w:t>
+      </w:r>
       <w:r>
         <w:rPr>
           <w:rtl w:val="0"/>
@@ -5592,8 +6409,6 @@
         <w:ind w:left="720" w:hanging="360"/>
       </w:pPr>
       <w:rPr>
-        <w:rFonts w:ascii="Arial" w:cs="Arial" w:eastAsia="Arial" w:hAnsi="Arial"/>
-        <w:b w:val="1"/>
         <w:u w:val="none"/>
       </w:rPr>
     </w:lvl>
@@ -5697,6 +6512,118 @@
   <w:abstractNum w:abstractNumId="4">
     <w:lvl w:ilvl="0">
       <w:start w:val="1"/>
+      <w:numFmt w:val="upperLetter"/>
+      <w:lvlText w:val="%1)"/>
+      <w:lvlJc w:val="left"/>
+      <w:pPr>
+        <w:ind w:left="720" w:hanging="360"/>
+      </w:pPr>
+      <w:rPr>
+        <w:rFonts w:ascii="Arial" w:cs="Arial" w:eastAsia="Arial" w:hAnsi="Arial"/>
+        <w:b w:val="1"/>
+        <w:u w:val="none"/>
+      </w:rPr>
+    </w:lvl>
+    <w:lvl w:ilvl="1">
+      <w:start w:val="1"/>
+      <w:numFmt w:val="lowerLetter"/>
+      <w:lvlText w:val="%2)"/>
+      <w:lvlJc w:val="left"/>
+      <w:pPr>
+        <w:ind w:left="1440" w:hanging="360"/>
+      </w:pPr>
+      <w:rPr>
+        <w:u w:val="none"/>
+      </w:rPr>
+    </w:lvl>
+    <w:lvl w:ilvl="2">
+      <w:start w:val="1"/>
+      <w:numFmt w:val="lowerRoman"/>
+      <w:lvlText w:val="%3)"/>
+      <w:lvlJc w:val="right"/>
+      <w:pPr>
+        <w:ind w:left="2160" w:hanging="360"/>
+      </w:pPr>
+      <w:rPr>
+        <w:u w:val="none"/>
+      </w:rPr>
+    </w:lvl>
+    <w:lvl w:ilvl="3">
+      <w:start w:val="1"/>
+      <w:numFmt w:val="decimal"/>
+      <w:lvlText w:val="(%4)"/>
+      <w:lvlJc w:val="left"/>
+      <w:pPr>
+        <w:ind w:left="2880" w:hanging="360"/>
+      </w:pPr>
+      <w:rPr>
+        <w:u w:val="none"/>
+      </w:rPr>
+    </w:lvl>
+    <w:lvl w:ilvl="4">
+      <w:start w:val="1"/>
+      <w:numFmt w:val="lowerLetter"/>
+      <w:lvlText w:val="(%5)"/>
+      <w:lvlJc w:val="left"/>
+      <w:pPr>
+        <w:ind w:left="3600" w:hanging="360"/>
+      </w:pPr>
+      <w:rPr>
+        <w:u w:val="none"/>
+      </w:rPr>
+    </w:lvl>
+    <w:lvl w:ilvl="5">
+      <w:start w:val="1"/>
+      <w:numFmt w:val="lowerRoman"/>
+      <w:lvlText w:val="(%6)"/>
+      <w:lvlJc w:val="right"/>
+      <w:pPr>
+        <w:ind w:left="4320" w:hanging="360"/>
+      </w:pPr>
+      <w:rPr>
+        <w:u w:val="none"/>
+      </w:rPr>
+    </w:lvl>
+    <w:lvl w:ilvl="6">
+      <w:start w:val="1"/>
+      <w:numFmt w:val="decimal"/>
+      <w:lvlText w:val="%7."/>
+      <w:lvlJc w:val="left"/>
+      <w:pPr>
+        <w:ind w:left="5040" w:hanging="360"/>
+      </w:pPr>
+      <w:rPr>
+        <w:u w:val="none"/>
+      </w:rPr>
+    </w:lvl>
+    <w:lvl w:ilvl="7">
+      <w:start w:val="1"/>
+      <w:numFmt w:val="lowerLetter"/>
+      <w:lvlText w:val="%8."/>
+      <w:lvlJc w:val="left"/>
+      <w:pPr>
+        <w:ind w:left="5760" w:hanging="360"/>
+      </w:pPr>
+      <w:rPr>
+        <w:u w:val="none"/>
+      </w:rPr>
+    </w:lvl>
+    <w:lvl w:ilvl="8">
+      <w:start w:val="1"/>
+      <w:numFmt w:val="lowerRoman"/>
+      <w:lvlText w:val="%9."/>
+      <w:lvlJc w:val="right"/>
+      <w:pPr>
+        <w:ind w:left="6480" w:hanging="360"/>
+      </w:pPr>
+      <w:rPr>
+        <w:u w:val="none"/>
+      </w:rPr>
+    </w:lvl>
+  </w:abstractNum>
+  <w:abstractNum w:abstractNumId="5">
+    <w:lvl w:ilvl="0">
+      <w:start w:val="1"/>
       <w:numFmt w:val="bullet"/>
       <w:lvlText w:val="●"/>
       <w:lvlJc w:val="left"/>
@@ -5804,7 +6731,7 @@
       </w:rPr>
     </w:lvl>
   </w:abstractNum>
-  <w:abstractNum w:abstractNumId="5">
+  <w:abstractNum w:abstractNumId="6">
     <w:lvl w:ilvl="0">
       <w:start w:val="1"/>
       <w:numFmt w:val="bullet"/>
@@ -5914,7 +6841,7 @@
       </w:rPr>
     </w:lvl>
   </w:abstractNum>
-  <w:abstractNum w:abstractNumId="6">
+  <w:abstractNum w:abstractNumId="7">
     <w:lvl w:ilvl="0">
       <w:start w:val="1"/>
       <w:numFmt w:val="upperLetter"/>
@@ -6024,7 +6951,7 @@
       </w:rPr>
     </w:lvl>
   </w:abstractNum>
-  <w:abstractNum w:abstractNumId="7">
+  <w:abstractNum w:abstractNumId="8">
     <w:lvl w:ilvl="0">
       <w:start w:val="1"/>
       <w:numFmt w:val="upperLetter"/>
@@ -6134,7 +7061,7 @@
       </w:rPr>
     </w:lvl>
   </w:abstractNum>
-  <w:abstractNum w:abstractNumId="8">
+  <w:abstractNum w:abstractNumId="9">
     <w:lvl w:ilvl="0">
       <w:start w:val="1"/>
       <w:numFmt w:val="bullet"/>
@@ -6267,6 +7194,9 @@
   </w:num>
   <w:num w:numId="8">
     <w:abstractNumId w:val="8"/>
+  </w:num>
+  <w:num w:numId="9">
+    <w:abstractNumId w:val="9"/>
   </w:num>
 </w:numbering>
 </file>

</xml_diff>

<commit_message>
added 3 questions to the DA cert questions
</commit_message>
<xml_diff>
--- a/public/Exam Notes/DA-Vincent-1-10-April-4.docx
+++ b/public/Exam Notes/DA-Vincent-1-10-April-4.docx
@@ -201,7 +201,7 @@
       <w:pPr>
         <w:numPr>
           <w:ilvl w:val="0"/>
-          <w:numId w:val="5"/>
+          <w:numId w:val="8"/>
         </w:numPr>
         <w:spacing w:line="259" w:lineRule="auto"/>
         <w:ind w:left="720" w:hanging="360"/>
@@ -263,7 +263,7 @@
       <w:pPr>
         <w:numPr>
           <w:ilvl w:val="0"/>
-          <w:numId w:val="5"/>
+          <w:numId w:val="8"/>
         </w:numPr>
         <w:spacing w:line="259" w:lineRule="auto"/>
         <w:ind w:left="720" w:hanging="360"/>
@@ -356,6 +356,214 @@
           <w:rtl w:val="0"/>
         </w:rPr>
         <w:t xml:space="preserve">Important Note</w:t>
+      </w:r>
+    </w:p>
+    <w:p>
+      <w:pPr>
+        <w:numPr>
+          <w:ilvl w:val="0"/>
+          <w:numId w:val="12"/>
+        </w:numPr>
+        <w:ind w:left="720" w:hanging="360"/>
+      </w:pPr>
+      <w:r>
+        <w:rPr>
+          <w:rtl w:val="0"/>
+        </w:rPr>
+        <w:t xml:space="preserve">Do write Question Number for quick identification. Q# 1, Q# 2 …. &amp; so on.</w:t>
+      </w:r>
+    </w:p>
+    <w:p>
+      <w:pPr>
+        <w:numPr>
+          <w:ilvl w:val="0"/>
+          <w:numId w:val="12"/>
+        </w:numPr>
+        <w:ind w:left="720" w:hanging="360"/>
+      </w:pPr>
+      <w:r>
+        <w:rPr>
+          <w:rtl w:val="0"/>
+        </w:rPr>
+        <w:t xml:space="preserve">Please mention Domain (based on DA Specialty exam blueprint), Topic &amp; Sub-Topic (If Applicable) with every question.</w:t>
+      </w:r>
+    </w:p>
+    <w:p>
+      <w:pPr>
+        <w:numPr>
+          <w:ilvl w:val="0"/>
+          <w:numId w:val="12"/>
+        </w:numPr>
+        <w:ind w:left="720" w:hanging="360"/>
+      </w:pPr>
+      <w:r>
+        <w:rPr>
+          <w:rtl w:val="0"/>
+        </w:rPr>
+        <w:t xml:space="preserve">Note that we’re expecting standard scenario based questions &amp; NOT </w:t>
+      </w:r>
+      <w:r>
+        <w:rPr>
+          <w:rtl w:val="0"/>
+        </w:rPr>
+        <w:t xml:space="preserve">straight-forward</w:t>
+      </w:r>
+      <w:r>
+        <w:rPr>
+          <w:rtl w:val="0"/>
+        </w:rPr>
+        <w:t xml:space="preserve"> definition kind of questions.</w:t>
+      </w:r>
+    </w:p>
+    <w:p>
+      <w:pPr>
+        <w:numPr>
+          <w:ilvl w:val="0"/>
+          <w:numId w:val="12"/>
+        </w:numPr>
+        <w:ind w:left="720" w:hanging="360"/>
+      </w:pPr>
+      <w:r>
+        <w:rPr>
+          <w:color w:val="222222"/>
+          <w:rtl w:val="0"/>
+        </w:rPr>
+        <w:t xml:space="preserve">The options should not have any obviously incorrect option. We need to word the options so that all of them should appear correct for the students, but a subtle point should mark the correct answer without any ambiguity. So, one answer should be the best choice without any doubt. </w:t>
+      </w:r>
+    </w:p>
+    <w:p>
+      <w:pPr>
+        <w:numPr>
+          <w:ilvl w:val="0"/>
+          <w:numId w:val="12"/>
+        </w:numPr>
+        <w:ind w:left="720" w:hanging="360"/>
+      </w:pPr>
+      <w:r>
+        <w:rPr>
+          <w:color w:val="222222"/>
+          <w:rtl w:val="0"/>
+        </w:rPr>
+        <w:t xml:space="preserve">The answer / explanation section should contain explanations on why the answer is correct and others are incorrect. It should also contain the relevant resource link (for details) preferably from AWS documentation.</w:t>
+      </w:r>
+    </w:p>
+    <w:p>
+      <w:pPr>
+        <w:ind w:left="720" w:firstLine="0"/>
+        <w:rPr>
+          <w:color w:val="222222"/>
+        </w:rPr>
+      </w:pPr>
+      <w:r>
+        <w:rPr>
+          <w:rtl w:val="0"/>
+        </w:rPr>
+      </w:r>
+    </w:p>
+    <w:p>
+      <w:pPr>
+        <w:numPr>
+          <w:ilvl w:val="1"/>
+          <w:numId w:val="12"/>
+        </w:numPr>
+        <w:ind w:left="1440" w:hanging="360"/>
+      </w:pPr>
+      <w:r>
+        <w:rPr>
+          <w:color w:val="222222"/>
+          <w:rtl w:val="0"/>
+        </w:rPr>
+        <w:t xml:space="preserve">Example </w:t>
+      </w:r>
+    </w:p>
+    <w:p>
+      <w:pPr>
+        <w:numPr>
+          <w:ilvl w:val="2"/>
+          <w:numId w:val="12"/>
+        </w:numPr>
+        <w:ind w:left="2160" w:hanging="360"/>
+      </w:pPr>
+      <w:r>
+        <w:rPr>
+          <w:color w:val="222222"/>
+          <w:rtl w:val="0"/>
+        </w:rPr>
+        <w:t xml:space="preserve">Option A is incorrect because..</w:t>
+      </w:r>
+    </w:p>
+    <w:p>
+      <w:pPr>
+        <w:numPr>
+          <w:ilvl w:val="2"/>
+          <w:numId w:val="12"/>
+        </w:numPr>
+        <w:ind w:left="2160" w:hanging="360"/>
+      </w:pPr>
+      <w:r>
+        <w:rPr>
+          <w:color w:val="222222"/>
+          <w:rtl w:val="0"/>
+        </w:rPr>
+        <w:t xml:space="preserve">Option B is CORRECT because…</w:t>
+      </w:r>
+    </w:p>
+    <w:p>
+      <w:pPr>
+        <w:numPr>
+          <w:ilvl w:val="2"/>
+          <w:numId w:val="12"/>
+        </w:numPr>
+        <w:ind w:left="2160" w:hanging="360"/>
+      </w:pPr>
+      <w:r>
+        <w:rPr>
+          <w:color w:val="222222"/>
+          <w:rtl w:val="0"/>
+        </w:rPr>
+        <w:t xml:space="preserve">Option C is incorrect because..</w:t>
+      </w:r>
+    </w:p>
+    <w:p>
+      <w:pPr>
+        <w:numPr>
+          <w:ilvl w:val="2"/>
+          <w:numId w:val="12"/>
+        </w:numPr>
+        <w:ind w:left="2160" w:hanging="360"/>
+      </w:pPr>
+      <w:r>
+        <w:rPr>
+          <w:color w:val="222222"/>
+          <w:rtl w:val="0"/>
+        </w:rPr>
+        <w:t xml:space="preserve">Option D is incorrect because..</w:t>
+      </w:r>
+    </w:p>
+    <w:p>
+      <w:pPr>
+        <w:ind w:left="720" w:firstLine="0"/>
+        <w:rPr/>
+      </w:pPr>
+      <w:r>
+        <w:rPr>
+          <w:rtl w:val="0"/>
+        </w:rPr>
+      </w:r>
+    </w:p>
+    <w:p>
+      <w:pPr>
+        <w:numPr>
+          <w:ilvl w:val="0"/>
+          <w:numId w:val="12"/>
+        </w:numPr>
+        <w:ind w:left="720" w:hanging="360"/>
+      </w:pPr>
+      <w:r>
+        <w:rPr>
+          <w:rtl w:val="0"/>
+        </w:rPr>
+        <w:t xml:space="preserve">Try to balance the domains based on weightage % defined in the exam blueprint.</w:t>
       </w:r>
     </w:p>
     <w:p>
@@ -370,29 +578,71 @@
         <w:rPr>
           <w:rtl w:val="0"/>
         </w:rPr>
-        <w:t xml:space="preserve">Do write Question Number for quick identification. Q# 1, Q# 2 …. &amp; so on.</w:t>
+        <w:t xml:space="preserve">Any AWS service or feature must be approximately 6 months old to figure out in Practice Tests. Put a note in the explanation for any latest service or feature that might be on the borderline of appearing in the real exam.</w:t>
       </w:r>
     </w:p>
     <w:p>
       <w:pPr>
         <w:numPr>
           <w:ilvl w:val="0"/>
-          <w:numId w:val="9"/>
+          <w:numId w:val="12"/>
         </w:numPr>
         <w:ind w:left="720" w:hanging="360"/>
       </w:pPr>
       <w:r>
         <w:rPr>
-          <w:rtl w:val="0"/>
-        </w:rPr>
-        <w:t xml:space="preserve">Please mention Domain (based on DA Specialty exam blueprint), Topic &amp; Sub-Topic (If Applicable) with every question.</w:t>
+          <w:b w:val="1"/>
+          <w:color w:val="ff0000"/>
+          <w:rtl w:val="0"/>
+        </w:rPr>
+        <w:t xml:space="preserve">Plagiarism </w:t>
+      </w:r>
+      <w:r>
+        <w:rPr>
+          <w:rtl w:val="0"/>
+        </w:rPr>
+        <w:t xml:space="preserve">in any form - Question or in Explanation will be </w:t>
+      </w:r>
+      <w:r>
+        <w:rPr>
+          <w:b w:val="1"/>
+          <w:color w:val="ff0000"/>
+          <w:rtl w:val="0"/>
+        </w:rPr>
+        <w:t xml:space="preserve">rejected</w:t>
+      </w:r>
+      <w:r>
+        <w:rPr>
+          <w:b w:val="1"/>
+          <w:rtl w:val="0"/>
+        </w:rPr>
+        <w:t xml:space="preserve">. </w:t>
+      </w:r>
+      <w:r>
+        <w:rPr>
+          <w:rtl w:val="0"/>
+        </w:rPr>
+        <w:t xml:space="preserve">Questions &amp; Explanations should reflect your own professional experience &amp; AWS skills. Author’s who indulge in plagiarism will be </w:t>
+      </w:r>
+      <w:r>
+        <w:rPr>
+          <w:b w:val="1"/>
+          <w:rtl w:val="0"/>
+        </w:rPr>
+        <w:t xml:space="preserve">blacklisted </w:t>
+      </w:r>
+      <w:r>
+        <w:rPr>
+          <w:rtl w:val="0"/>
+        </w:rPr>
+        <w:t xml:space="preserve">&amp; dropped from our author’s list.</w:t>
       </w:r>
     </w:p>
     <w:p>
       <w:pPr>
         <w:numPr>
           <w:ilvl w:val="0"/>
-          <w:numId w:val="9"/>
+          <w:numId w:val="12"/>
         </w:numPr>
         <w:ind w:left="720" w:hanging="360"/>
       </w:pPr>
@@ -400,522 +650,272 @@
         <w:rPr>
           <w:rtl w:val="0"/>
         </w:rPr>
-        <w:t xml:space="preserve">Note that we’re expecting standard scenario based questions &amp; NOT </w:t>
-      </w:r>
-      <w:r>
-        <w:rPr>
-          <w:rtl w:val="0"/>
-        </w:rPr>
-        <w:t xml:space="preserve">straight-forward</w:t>
-      </w:r>
-      <w:r>
-        <w:rPr>
-          <w:rtl w:val="0"/>
-        </w:rPr>
-        <w:t xml:space="preserve"> definition kind of questions.</w:t>
+        <w:t xml:space="preserve">The ownership of the questions once approved &amp; published on Whizlabs LMS platform, lies solely with Whizlabs Software Pvt. Ltd. You can’t share or publish it elsewhere in any circumstances.</w:t>
+      </w:r>
+    </w:p>
+    <w:p>
+      <w:pPr>
+        <w:rPr/>
+      </w:pPr>
+      <w:r>
+        <w:rPr>
+          <w:rtl w:val="0"/>
+        </w:rPr>
+      </w:r>
+    </w:p>
+    <w:p>
+      <w:pPr>
+        <w:rPr>
+          <w:b w:val="1"/>
+        </w:rPr>
+      </w:pPr>
+      <w:r>
+        <w:rPr>
+          <w:b w:val="1"/>
+          <w:rtl w:val="0"/>
+        </w:rPr>
+        <w:t xml:space="preserve">Sample Format of</w:t>
+      </w:r>
+      <w:r>
+        <w:rPr>
+          <w:rtl w:val="0"/>
+        </w:rPr>
+        <w:t xml:space="preserve"> </w:t>
+      </w:r>
+      <w:r>
+        <w:rPr>
+          <w:b w:val="1"/>
+          <w:rtl w:val="0"/>
+        </w:rPr>
+        <w:t xml:space="preserve">Questions</w:t>
+      </w:r>
+    </w:p>
+    <w:p>
+      <w:pPr>
+        <w:rPr>
+          <w:color w:val="999999"/>
+        </w:rPr>
+      </w:pPr>
+      <w:r>
+        <w:rPr>
+          <w:color w:val="999999"/>
+          <w:rtl w:val="0"/>
+        </w:rPr>
+        <w:t xml:space="preserve">----------------------------------------------------------------------------------------------------------------------------</w:t>
+      </w:r>
+    </w:p>
+    <w:p>
+      <w:pPr>
+        <w:rPr/>
+      </w:pPr>
+      <w:r>
+        <w:rPr>
+          <w:b w:val="1"/>
+          <w:rtl w:val="0"/>
+        </w:rPr>
+        <w:t xml:space="preserve">Question​ ​:​ </w:t>
+      </w:r>
+      <w:r>
+        <w:rPr>
+          <w:rtl w:val="0"/>
+        </w:rPr>
+        <w:t xml:space="preserve">#</w:t>
+      </w:r>
+    </w:p>
+    <w:p>
+      <w:pPr>
+        <w:rPr>
+          <w:color w:val="999999"/>
+        </w:rPr>
+      </w:pPr>
+      <w:r>
+        <w:rPr>
+          <w:b w:val="1"/>
+          <w:rtl w:val="0"/>
+        </w:rPr>
+        <w:t xml:space="preserve">Main​ ​Topic​ ​:​ </w:t>
+      </w:r>
+      <w:r>
+        <w:rPr>
+          <w:color w:val="999999"/>
+          <w:rtl w:val="0"/>
+        </w:rPr>
+        <w:t xml:space="preserve">&lt;    &gt;</w:t>
+      </w:r>
+    </w:p>
+    <w:p>
+      <w:pPr>
+        <w:rPr>
+          <w:color w:val="999999"/>
+        </w:rPr>
+      </w:pPr>
+      <w:r>
+        <w:rPr>
+          <w:b w:val="1"/>
+          <w:rtl w:val="0"/>
+        </w:rPr>
+        <w:t xml:space="preserve">Sub​ ​Topic​ ​:​ </w:t>
+      </w:r>
+      <w:r>
+        <w:rPr>
+          <w:color w:val="999999"/>
+          <w:rtl w:val="0"/>
+        </w:rPr>
+        <w:t xml:space="preserve">[optional]</w:t>
+      </w:r>
+    </w:p>
+    <w:p>
+      <w:pPr>
+        <w:rPr>
+          <w:b w:val="1"/>
+          <w:color w:val="999999"/>
+        </w:rPr>
+      </w:pPr>
+      <w:r>
+        <w:rPr>
+          <w:b w:val="1"/>
+          <w:rtl w:val="0"/>
+        </w:rPr>
+        <w:t xml:space="preserve">Domain: </w:t>
+      </w:r>
+      <w:r>
+        <w:rPr>
+          <w:color w:val="999999"/>
+          <w:rtl w:val="0"/>
+        </w:rPr>
+        <w:t xml:space="preserve">&lt;     &gt;</w:t>
+      </w:r>
+      <w:r>
+        <w:rPr>
+          <w:b w:val="1"/>
+          <w:color w:val="999999"/>
+          <w:rtl w:val="0"/>
+        </w:rPr>
+        <w:t xml:space="preserve"> </w:t>
+      </w:r>
+    </w:p>
+    <w:p>
+      <w:pPr>
+        <w:rPr>
+          <w:b w:val="1"/>
+        </w:rPr>
+      </w:pPr>
+      <w:r>
+        <w:rPr>
+          <w:rtl w:val="0"/>
+        </w:rPr>
+      </w:r>
+    </w:p>
+    <w:p>
+      <w:pPr>
+        <w:rPr>
+          <w:rFonts w:ascii="Calibri" w:cs="Calibri" w:eastAsia="Calibri" w:hAnsi="Calibri"/>
+        </w:rPr>
+      </w:pPr>
+      <w:r>
+        <w:rPr>
+          <w:rFonts w:ascii="Calibri" w:cs="Calibri" w:eastAsia="Calibri" w:hAnsi="Calibri"/>
+          <w:b w:val="1"/>
+          <w:rtl w:val="0"/>
+        </w:rPr>
+        <w:t xml:space="preserve">Question text</w:t>
+      </w:r>
+      <w:r>
+        <w:rPr>
+          <w:rFonts w:ascii="Calibri" w:cs="Calibri" w:eastAsia="Calibri" w:hAnsi="Calibri"/>
+          <w:rtl w:val="0"/>
+        </w:rPr>
+        <w:t xml:space="preserve">: </w:t>
+      </w:r>
+    </w:p>
+    <w:p>
+      <w:pPr>
+        <w:rPr>
+          <w:rFonts w:ascii="Calibri" w:cs="Calibri" w:eastAsia="Calibri" w:hAnsi="Calibri"/>
+        </w:rPr>
+      </w:pPr>
+      <w:r>
+        <w:rPr>
+          <w:rFonts w:ascii="Calibri" w:cs="Calibri" w:eastAsia="Calibri" w:hAnsi="Calibri"/>
+          <w:rtl w:val="0"/>
+        </w:rPr>
+        <w:t xml:space="preserve">&lt;Scenario based. Should be clear in terms of requirements. No ambiguity. No duplicate options. In case of multiple answers, at the end, you should include the number of expected answers. e.g. (Select TWO) or (Select THREE) etc. For single answers this is NOT required&gt;</w:t>
+      </w:r>
+    </w:p>
+    <w:p>
+      <w:pPr>
+        <w:rPr>
+          <w:rFonts w:ascii="Calibri" w:cs="Calibri" w:eastAsia="Calibri" w:hAnsi="Calibri"/>
+        </w:rPr>
+      </w:pPr>
+      <w:r>
+        <w:rPr>
+          <w:rtl w:val="0"/>
+        </w:rPr>
       </w:r>
     </w:p>
     <w:p>
       <w:pPr>
         <w:numPr>
           <w:ilvl w:val="0"/>
-          <w:numId w:val="9"/>
+          <w:numId w:val="7"/>
         </w:numPr>
         <w:ind w:left="720" w:hanging="360"/>
-      </w:pPr>
-      <w:r>
-        <w:rPr>
-          <w:color w:val="222222"/>
-          <w:rtl w:val="0"/>
-        </w:rPr>
-        <w:t xml:space="preserve">The options should not have any obviously incorrect option. We need to word the options so that all of them should appear correct for the students, but a subtle point should mark the correct answer without any ambiguity. So, one answer should be the best choice without any doubt. </w:t>
+        <w:rPr>
+          <w:rFonts w:ascii="Calibri" w:cs="Calibri" w:eastAsia="Calibri" w:hAnsi="Calibri"/>
+        </w:rPr>
+      </w:pPr>
+      <w:r>
+        <w:rPr>
+          <w:rFonts w:ascii="Calibri" w:cs="Calibri" w:eastAsia="Calibri" w:hAnsi="Calibri"/>
+          <w:rtl w:val="0"/>
+        </w:rPr>
+        <w:t xml:space="preserve">Option A...</w:t>
       </w:r>
     </w:p>
     <w:p>
       <w:pPr>
         <w:numPr>
           <w:ilvl w:val="0"/>
-          <w:numId w:val="9"/>
+          <w:numId w:val="7"/>
         </w:numPr>
         <w:ind w:left="720" w:hanging="360"/>
-      </w:pPr>
-      <w:r>
-        <w:rPr>
-          <w:color w:val="222222"/>
-          <w:rtl w:val="0"/>
-        </w:rPr>
-        <w:t xml:space="preserve">The answer / explanation section should contain explanations on why the answer is correct and others are incorrect. It should also contain the relevant resource link (for details) preferably from AWS documentation.</w:t>
-      </w:r>
-    </w:p>
-    <w:p>
-      <w:pPr>
-        <w:ind w:left="720" w:firstLine="0"/>
-        <w:rPr>
-          <w:color w:val="222222"/>
-        </w:rPr>
-      </w:pPr>
-      <w:r>
-        <w:rPr>
-          <w:rtl w:val="0"/>
-        </w:rPr>
-      </w:r>
-    </w:p>
-    <w:p>
-      <w:pPr>
-        <w:numPr>
-          <w:ilvl w:val="1"/>
-          <w:numId w:val="9"/>
-        </w:numPr>
-        <w:ind w:left="1440" w:hanging="360"/>
-      </w:pPr>
-      <w:r>
-        <w:rPr>
-          <w:color w:val="222222"/>
-          <w:rtl w:val="0"/>
-        </w:rPr>
-        <w:t xml:space="preserve">Example </w:t>
-      </w:r>
-    </w:p>
-    <w:p>
-      <w:pPr>
-        <w:numPr>
-          <w:ilvl w:val="2"/>
-          <w:numId w:val="9"/>
-        </w:numPr>
-        <w:ind w:left="2160" w:hanging="360"/>
-      </w:pPr>
-      <w:r>
-        <w:rPr>
-          <w:color w:val="222222"/>
-          <w:rtl w:val="0"/>
-        </w:rPr>
-        <w:t xml:space="preserve">Option A is incorrect because..</w:t>
-      </w:r>
-    </w:p>
-    <w:p>
-      <w:pPr>
-        <w:numPr>
-          <w:ilvl w:val="2"/>
-          <w:numId w:val="9"/>
-        </w:numPr>
-        <w:ind w:left="2160" w:hanging="360"/>
-      </w:pPr>
-      <w:r>
-        <w:rPr>
-          <w:color w:val="222222"/>
-          <w:rtl w:val="0"/>
-        </w:rPr>
-        <w:t xml:space="preserve">Option B is CORRECT because…</w:t>
-      </w:r>
-    </w:p>
-    <w:p>
-      <w:pPr>
-        <w:numPr>
-          <w:ilvl w:val="2"/>
-          <w:numId w:val="9"/>
-        </w:numPr>
-        <w:ind w:left="2160" w:hanging="360"/>
-      </w:pPr>
-      <w:r>
-        <w:rPr>
-          <w:color w:val="222222"/>
-          <w:rtl w:val="0"/>
-        </w:rPr>
-        <w:t xml:space="preserve">Option C is incorrect because..</w:t>
-      </w:r>
-    </w:p>
-    <w:p>
-      <w:pPr>
-        <w:numPr>
-          <w:ilvl w:val="2"/>
-          <w:numId w:val="9"/>
-        </w:numPr>
-        <w:ind w:left="2160" w:hanging="360"/>
-      </w:pPr>
-      <w:r>
-        <w:rPr>
-          <w:color w:val="222222"/>
-          <w:rtl w:val="0"/>
-        </w:rPr>
-        <w:t xml:space="preserve">Option D is incorrect because..</w:t>
-      </w:r>
-    </w:p>
-    <w:p>
-      <w:pPr>
-        <w:ind w:left="720" w:firstLine="0"/>
-        <w:rPr/>
-      </w:pPr>
-      <w:r>
-        <w:rPr>
-          <w:rtl w:val="0"/>
-        </w:rPr>
+        <w:rPr>
+          <w:rFonts w:ascii="Calibri" w:cs="Calibri" w:eastAsia="Calibri" w:hAnsi="Calibri"/>
+        </w:rPr>
+      </w:pPr>
+      <w:r>
+        <w:rPr>
+          <w:rFonts w:ascii="Calibri" w:cs="Calibri" w:eastAsia="Calibri" w:hAnsi="Calibri"/>
+          <w:rtl w:val="0"/>
+        </w:rPr>
+        <w:t xml:space="preserve">Option B...</w:t>
       </w:r>
     </w:p>
     <w:p>
       <w:pPr>
         <w:numPr>
           <w:ilvl w:val="0"/>
-          <w:numId w:val="9"/>
+          <w:numId w:val="7"/>
         </w:numPr>
         <w:ind w:left="720" w:hanging="360"/>
-      </w:pPr>
-      <w:r>
-        <w:rPr>
-          <w:rtl w:val="0"/>
-        </w:rPr>
-        <w:t xml:space="preserve">Try to balance the domains based on weightage % defined in the exam blueprint.</w:t>
+        <w:rPr>
+          <w:rFonts w:ascii="Calibri" w:cs="Calibri" w:eastAsia="Calibri" w:hAnsi="Calibri"/>
+        </w:rPr>
+      </w:pPr>
+      <w:r>
+        <w:rPr>
+          <w:rFonts w:ascii="Calibri" w:cs="Calibri" w:eastAsia="Calibri" w:hAnsi="Calibri"/>
+          <w:rtl w:val="0"/>
+        </w:rPr>
+        <w:t xml:space="preserve">Option C...</w:t>
       </w:r>
     </w:p>
     <w:p>
       <w:pPr>
         <w:numPr>
           <w:ilvl w:val="0"/>
-          <w:numId w:val="6"/>
-        </w:numPr>
-        <w:ind w:left="720" w:hanging="360"/>
-      </w:pPr>
-      <w:r>
-        <w:rPr>
-          <w:rtl w:val="0"/>
-        </w:rPr>
-        <w:t xml:space="preserve">Any AWS service or feature must be approximately 6 months old to figure out in Practice Tests. Put a note in the explanation for any latest service or feature that might be on the borderline of appearing in the real exam.</w:t>
-      </w:r>
-    </w:p>
-    <w:p>
-      <w:pPr>
-        <w:numPr>
-          <w:ilvl w:val="0"/>
-          <w:numId w:val="9"/>
-        </w:numPr>
-        <w:ind w:left="720" w:hanging="360"/>
-      </w:pPr>
-      <w:r>
-        <w:rPr>
-          <w:b w:val="1"/>
-          <w:color w:val="ff0000"/>
-          <w:rtl w:val="0"/>
-        </w:rPr>
-        <w:t xml:space="preserve">Plagiarism </w:t>
-      </w:r>
-      <w:r>
-        <w:rPr>
-          <w:rtl w:val="0"/>
-        </w:rPr>
-        <w:t xml:space="preserve">in any form - Question or in Explanation will be </w:t>
-      </w:r>
-      <w:r>
-        <w:rPr>
-          <w:b w:val="1"/>
-          <w:color w:val="ff0000"/>
-          <w:rtl w:val="0"/>
-        </w:rPr>
-        <w:t xml:space="preserve">rejected</w:t>
-      </w:r>
-      <w:r>
-        <w:rPr>
-          <w:b w:val="1"/>
-          <w:rtl w:val="0"/>
-        </w:rPr>
-        <w:t xml:space="preserve">. </w:t>
-      </w:r>
-      <w:r>
-        <w:rPr>
-          <w:rtl w:val="0"/>
-        </w:rPr>
-        <w:t xml:space="preserve">Questions &amp; Explanations should reflect your own professional experience &amp; AWS skills. Author’s who indulge in plagiarism will be </w:t>
-      </w:r>
-      <w:r>
-        <w:rPr>
-          <w:b w:val="1"/>
-          <w:rtl w:val="0"/>
-        </w:rPr>
-        <w:t xml:space="preserve">blacklisted </w:t>
-      </w:r>
-      <w:r>
-        <w:rPr>
-          <w:rtl w:val="0"/>
-        </w:rPr>
-        <w:t xml:space="preserve">&amp; dropped from our author’s list.</w:t>
-      </w:r>
-    </w:p>
-    <w:p>
-      <w:pPr>
-        <w:numPr>
-          <w:ilvl w:val="0"/>
-          <w:numId w:val="9"/>
-        </w:numPr>
-        <w:ind w:left="720" w:hanging="360"/>
-      </w:pPr>
-      <w:r>
-        <w:rPr>
-          <w:rtl w:val="0"/>
-        </w:rPr>
-        <w:t xml:space="preserve">The ownership of the questions once approved &amp; published on Whizlabs LMS platform, lies solely with Whizlabs Software Pvt. Ltd. You can’t share or publish it elsewhere in any circumstances.</w:t>
-      </w:r>
-    </w:p>
-    <w:p>
-      <w:pPr>
-        <w:rPr/>
-      </w:pPr>
-      <w:r>
-        <w:rPr>
-          <w:rtl w:val="0"/>
-        </w:rPr>
-      </w:r>
-    </w:p>
-    <w:p>
-      <w:pPr>
-        <w:rPr>
-          <w:b w:val="1"/>
-        </w:rPr>
-      </w:pPr>
-      <w:r>
-        <w:rPr>
-          <w:b w:val="1"/>
-          <w:rtl w:val="0"/>
-        </w:rPr>
-        <w:t xml:space="preserve">Sample Format of</w:t>
-      </w:r>
-      <w:r>
-        <w:rPr>
-          <w:rtl w:val="0"/>
-        </w:rPr>
-        <w:t xml:space="preserve"> </w:t>
-      </w:r>
-      <w:r>
-        <w:rPr>
-          <w:b w:val="1"/>
-          <w:rtl w:val="0"/>
-        </w:rPr>
-        <w:t xml:space="preserve">Questions</w:t>
-      </w:r>
-    </w:p>
-    <w:p>
-      <w:pPr>
-        <w:rPr>
-          <w:color w:val="999999"/>
-        </w:rPr>
-      </w:pPr>
-      <w:r>
-        <w:rPr>
-          <w:color w:val="999999"/>
-          <w:rtl w:val="0"/>
-        </w:rPr>
-        <w:t xml:space="preserve">----------------------------------------------------------------------------------------------------------------------------</w:t>
-      </w:r>
-    </w:p>
-    <w:p>
-      <w:pPr>
-        <w:rPr/>
-      </w:pPr>
-      <w:r>
-        <w:rPr>
-          <w:b w:val="1"/>
-          <w:rtl w:val="0"/>
-        </w:rPr>
-        <w:t xml:space="preserve">Question​ ​:​ </w:t>
-      </w:r>
-      <w:r>
-        <w:rPr>
-          <w:rtl w:val="0"/>
-        </w:rPr>
-        <w:t xml:space="preserve">#</w:t>
-      </w:r>
-    </w:p>
-    <w:p>
-      <w:pPr>
-        <w:rPr>
-          <w:color w:val="999999"/>
-        </w:rPr>
-      </w:pPr>
-      <w:r>
-        <w:rPr>
-          <w:b w:val="1"/>
-          <w:rtl w:val="0"/>
-        </w:rPr>
-        <w:t xml:space="preserve">Main​ ​Topic​ ​:​ </w:t>
-      </w:r>
-      <w:r>
-        <w:rPr>
-          <w:color w:val="999999"/>
-          <w:rtl w:val="0"/>
-        </w:rPr>
-        <w:t xml:space="preserve">&lt;    &gt;</w:t>
-      </w:r>
-    </w:p>
-    <w:p>
-      <w:pPr>
-        <w:rPr>
-          <w:color w:val="999999"/>
-        </w:rPr>
-      </w:pPr>
-      <w:r>
-        <w:rPr>
-          <w:b w:val="1"/>
-          <w:rtl w:val="0"/>
-        </w:rPr>
-        <w:t xml:space="preserve">Sub​ ​Topic​ ​:​ </w:t>
-      </w:r>
-      <w:r>
-        <w:rPr>
-          <w:color w:val="999999"/>
-          <w:rtl w:val="0"/>
-        </w:rPr>
-        <w:t xml:space="preserve">[optional]</w:t>
-      </w:r>
-    </w:p>
-    <w:p>
-      <w:pPr>
-        <w:rPr>
-          <w:b w:val="1"/>
-          <w:color w:val="999999"/>
-        </w:rPr>
-      </w:pPr>
-      <w:r>
-        <w:rPr>
-          <w:b w:val="1"/>
-          <w:rtl w:val="0"/>
-        </w:rPr>
-        <w:t xml:space="preserve">Domain: </w:t>
-      </w:r>
-      <w:r>
-        <w:rPr>
-          <w:color w:val="999999"/>
-          <w:rtl w:val="0"/>
-        </w:rPr>
-        <w:t xml:space="preserve">&lt;     &gt;</w:t>
-      </w:r>
-      <w:r>
-        <w:rPr>
-          <w:b w:val="1"/>
-          <w:color w:val="999999"/>
-          <w:rtl w:val="0"/>
-        </w:rPr>
-        <w:t xml:space="preserve"> </w:t>
-      </w:r>
-    </w:p>
-    <w:p>
-      <w:pPr>
-        <w:rPr>
-          <w:b w:val="1"/>
-        </w:rPr>
-      </w:pPr>
-      <w:r>
-        <w:rPr>
-          <w:rtl w:val="0"/>
-        </w:rPr>
-      </w:r>
-    </w:p>
-    <w:p>
-      <w:pPr>
-        <w:rPr>
-          <w:rFonts w:ascii="Calibri" w:cs="Calibri" w:eastAsia="Calibri" w:hAnsi="Calibri"/>
-        </w:rPr>
-      </w:pPr>
-      <w:r>
-        <w:rPr>
-          <w:rFonts w:ascii="Calibri" w:cs="Calibri" w:eastAsia="Calibri" w:hAnsi="Calibri"/>
-          <w:b w:val="1"/>
-          <w:rtl w:val="0"/>
-        </w:rPr>
-        <w:t xml:space="preserve">Question text</w:t>
-      </w:r>
-      <w:r>
-        <w:rPr>
-          <w:rFonts w:ascii="Calibri" w:cs="Calibri" w:eastAsia="Calibri" w:hAnsi="Calibri"/>
-          <w:rtl w:val="0"/>
-        </w:rPr>
-        <w:t xml:space="preserve">: </w:t>
-      </w:r>
-    </w:p>
-    <w:p>
-      <w:pPr>
-        <w:rPr>
-          <w:rFonts w:ascii="Calibri" w:cs="Calibri" w:eastAsia="Calibri" w:hAnsi="Calibri"/>
-        </w:rPr>
-      </w:pPr>
-      <w:r>
-        <w:rPr>
-          <w:rFonts w:ascii="Calibri" w:cs="Calibri" w:eastAsia="Calibri" w:hAnsi="Calibri"/>
-          <w:rtl w:val="0"/>
-        </w:rPr>
-        <w:t xml:space="preserve">&lt;Scenario based. Should be clear in terms of requirements. No ambiguity. No duplicate options. In case of multiple answers, at the end, you should include the number of expected answers. e.g. (Select TWO) or (Select THREE) etc. For single answers this is NOT required&gt;</w:t>
-      </w:r>
-    </w:p>
-    <w:p>
-      <w:pPr>
-        <w:rPr>
-          <w:rFonts w:ascii="Calibri" w:cs="Calibri" w:eastAsia="Calibri" w:hAnsi="Calibri"/>
-        </w:rPr>
-      </w:pPr>
-      <w:r>
-        <w:rPr>
-          <w:rtl w:val="0"/>
-        </w:rPr>
-      </w:r>
-    </w:p>
-    <w:p>
-      <w:pPr>
-        <w:numPr>
-          <w:ilvl w:val="0"/>
-          <w:numId w:val="4"/>
-        </w:numPr>
-        <w:ind w:left="720" w:hanging="360"/>
-        <w:rPr>
-          <w:rFonts w:ascii="Calibri" w:cs="Calibri" w:eastAsia="Calibri" w:hAnsi="Calibri"/>
-        </w:rPr>
-      </w:pPr>
-      <w:r>
-        <w:rPr>
-          <w:rFonts w:ascii="Calibri" w:cs="Calibri" w:eastAsia="Calibri" w:hAnsi="Calibri"/>
-          <w:rtl w:val="0"/>
-        </w:rPr>
-        <w:t xml:space="preserve">Option A...</w:t>
-      </w:r>
-    </w:p>
-    <w:p>
-      <w:pPr>
-        <w:numPr>
-          <w:ilvl w:val="0"/>
-          <w:numId w:val="4"/>
-        </w:numPr>
-        <w:ind w:left="720" w:hanging="360"/>
-        <w:rPr>
-          <w:rFonts w:ascii="Calibri" w:cs="Calibri" w:eastAsia="Calibri" w:hAnsi="Calibri"/>
-        </w:rPr>
-      </w:pPr>
-      <w:r>
-        <w:rPr>
-          <w:rFonts w:ascii="Calibri" w:cs="Calibri" w:eastAsia="Calibri" w:hAnsi="Calibri"/>
-          <w:rtl w:val="0"/>
-        </w:rPr>
-        <w:t xml:space="preserve">Option B...</w:t>
-      </w:r>
-    </w:p>
-    <w:p>
-      <w:pPr>
-        <w:numPr>
-          <w:ilvl w:val="0"/>
-          <w:numId w:val="4"/>
-        </w:numPr>
-        <w:ind w:left="720" w:hanging="360"/>
-        <w:rPr>
-          <w:rFonts w:ascii="Calibri" w:cs="Calibri" w:eastAsia="Calibri" w:hAnsi="Calibri"/>
-        </w:rPr>
-      </w:pPr>
-      <w:r>
-        <w:rPr>
-          <w:rFonts w:ascii="Calibri" w:cs="Calibri" w:eastAsia="Calibri" w:hAnsi="Calibri"/>
-          <w:rtl w:val="0"/>
-        </w:rPr>
-        <w:t xml:space="preserve">Option C...</w:t>
-      </w:r>
-    </w:p>
-    <w:p>
-      <w:pPr>
-        <w:numPr>
-          <w:ilvl w:val="0"/>
-          <w:numId w:val="4"/>
+          <w:numId w:val="7"/>
         </w:numPr>
         <w:ind w:left="720" w:hanging="360"/>
         <w:rPr>
@@ -2326,11 +2326,6 @@
         </w:rPr>
         <w:t xml:space="preserve">Data Analytics</w:t>
       </w:r>
-      <w:r>
-        <w:rPr>
-          <w:rtl w:val="0"/>
-        </w:rPr>
-      </w:r>
     </w:p>
     <w:p>
       <w:pPr>
@@ -2352,7 +2347,7 @@
           <w:color w:val="999999"/>
           <w:rtl w:val="0"/>
         </w:rPr>
-        <w:t xml:space="preserve">Select a collection system that handles the frequency, volume, and source of data</w:t>
+        <w:t xml:space="preserve">Determine the operational characteristics of a storage solution for analytics </w:t>
       </w:r>
     </w:p>
     <w:p>
@@ -2386,7 +2381,7 @@
           <w:color w:val="999999"/>
           <w:rtl w:val="0"/>
         </w:rPr>
-        <w:t xml:space="preserve">Data collection systems</w:t>
+        <w:t xml:space="preserve">Storage and data management concerns  </w:t>
       </w:r>
       <w:r>
         <w:rPr>
@@ -2439,38 +2434,59 @@
           <w:color w:val="434343"/>
           <w:rtl w:val="0"/>
         </w:rPr>
-        <w:t xml:space="preserve">You are a data scientist working on a project where you have two large tables (orders and products) that you need to load into Redshift from one of your S3 buckets. Your table files, which are both several million rows large, are currently on an EBS volume of one of your EC2 instances in a directory titled $HOME/myredshiftdata.</w:t>
-      </w:r>
-    </w:p>
-    <w:p>
-      <w:pPr>
-        <w:rPr>
-          <w:color w:val="434343"/>
-        </w:rPr>
-      </w:pPr>
-      <w:r>
-        <w:rPr>
-          <w:rtl w:val="0"/>
-        </w:rPr>
-      </w:r>
-    </w:p>
-    <w:p>
-      <w:pPr>
-        <w:rPr>
-          <w:color w:val="434343"/>
-        </w:rPr>
-      </w:pPr>
-      <w:r>
-        <w:rPr>
-          <w:color w:val="434343"/>
-          <w:rtl w:val="0"/>
-        </w:rPr>
-        <w:t xml:space="preserve">Since your table files are so large, what is the most efficient approach to first copy them to S3 from your EC2 instance?</w:t>
-      </w:r>
-      <w:r>
-        <w:rPr>
-          <w:rtl w:val="0"/>
-        </w:rPr>
+        <w:t xml:space="preserve">You are a data scientist working for a financial services company that has several relational databases, data warehouses, and NoSQL databases that hold transactional information about their financial trades and operational activities. The company wants to manage their financial counterparty risk through using their real-time trading/operational data to perform risk analysis and build risk management dashboards.</w:t>
+      </w:r>
+    </w:p>
+    <w:p>
+      <w:pPr>
+        <w:rPr>
+          <w:color w:val="434343"/>
+        </w:rPr>
+      </w:pPr>
+      <w:r>
+        <w:rPr>
+          <w:rtl w:val="0"/>
+        </w:rPr>
+      </w:r>
+    </w:p>
+    <w:p>
+      <w:pPr>
+        <w:rPr>
+          <w:color w:val="434343"/>
+        </w:rPr>
+      </w:pPr>
+      <w:r>
+        <w:rPr>
+          <w:color w:val="434343"/>
+          <w:rtl w:val="0"/>
+        </w:rPr>
+        <w:t xml:space="preserve">You need to build a data repository that combines all of these disparate data sources so that your company can perform their Business Intelligence (BI) analysis work on the complete picture of their risk exposure.</w:t>
+      </w:r>
+    </w:p>
+    <w:p>
+      <w:pPr>
+        <w:rPr>
+          <w:color w:val="434343"/>
+        </w:rPr>
+      </w:pPr>
+      <w:r>
+        <w:rPr>
+          <w:rtl w:val="0"/>
+        </w:rPr>
+      </w:r>
+    </w:p>
+    <w:p>
+      <w:pPr>
+        <w:rPr>
+          <w:color w:val="434343"/>
+        </w:rPr>
+      </w:pPr>
+      <w:r>
+        <w:rPr>
+          <w:color w:val="434343"/>
+          <w:rtl w:val="0"/>
+        </w:rPr>
+        <w:t xml:space="preserve">What collection system best fits this use case?</w:t>
       </w:r>
     </w:p>
     <w:p>
@@ -2489,7 +2505,7 @@
       <w:pPr>
         <w:numPr>
           <w:ilvl w:val="0"/>
-          <w:numId w:val="7"/>
+          <w:numId w:val="1"/>
         </w:numPr>
         <w:ind w:left="720" w:hanging="360"/>
         <w:rPr>
@@ -2502,14 +2518,14 @@
           <w:shd w:fill="fafafa" w:val="clear"/>
           <w:rtl w:val="0"/>
         </w:rPr>
-        <w:t xml:space="preserve">Load your orders.tbl and products.tbl using the command: ‘aws s3 cp $HOME/myredshiftdata s3://dataanalytics/myredshiftdata --recursive’</w:t>
+        <w:t xml:space="preserve">Financial data sources data -&gt; Kinesis Data Firehose -&gt; S3 -&gt; Glue -&gt; S3 Data Lake -&gt; Athena</w:t>
       </w:r>
     </w:p>
     <w:p>
       <w:pPr>
         <w:numPr>
           <w:ilvl w:val="0"/>
-          <w:numId w:val="7"/>
+          <w:numId w:val="1"/>
         </w:numPr>
         <w:ind w:left="720" w:hanging="360"/>
         <w:rPr>
@@ -2523,26 +2539,14 @@
           <w:shd w:fill="fafafa" w:val="clear"/>
           <w:rtl w:val="0"/>
         </w:rPr>
-        <w:t xml:space="preserve">Load your orders.tbl and products.tbl by first splitting each tbl file into smaller parts using the command: ‘</w:t>
-      </w:r>
-      <w:r>
-        <w:rPr>
-          <w:color w:val="434343"/>
-          <w:rtl w:val="0"/>
-        </w:rPr>
-        <w:t xml:space="preserve">split -d -l 5000000 -a 4 orders.tbl orders.tbl’ and ‘split -d -l 10000000 -a 4 products.tbl products.tbl’</w:t>
-      </w:r>
-      <w:r>
-        <w:rPr>
-          <w:rtl w:val="0"/>
-        </w:rPr>
+        <w:t xml:space="preserve">Financial data sources data -&gt; Kinesis Data Firehose -&gt; Kinesis Data Analytics -&gt; Kinesis Data Firehose -&gt; Redshift -&gt; QuickSight </w:t>
       </w:r>
     </w:p>
     <w:p>
       <w:pPr>
         <w:numPr>
           <w:ilvl w:val="0"/>
-          <w:numId w:val="7"/>
+          <w:numId w:val="1"/>
         </w:numPr>
         <w:ind w:left="720" w:hanging="360"/>
         <w:rPr>
@@ -2556,30 +2560,743 @@
           <w:shd w:fill="fafafa" w:val="clear"/>
           <w:rtl w:val="0"/>
         </w:rPr>
-        <w:t xml:space="preserve">Load your orders.tbl and products.tbl by first getting a count of the number of rows in each using the commands: ‘</w:t>
-      </w:r>
-      <w:r>
-        <w:rPr>
-          <w:color w:val="434343"/>
-          <w:rtl w:val="0"/>
-        </w:rPr>
-        <w:t xml:space="preserve">wc -l orders.tbl’ and ‘wc -l products.tbl’. Then </w:t>
-      </w:r>
-      <w:r>
+        <w:t xml:space="preserve">Financial data sources data -&gt; Database Migration Service -&gt; S3 -&gt; Glue -&gt; S3 Data Lake -&gt; Athena</w:t>
+      </w:r>
+    </w:p>
+    <w:p>
+      <w:pPr>
+        <w:numPr>
+          <w:ilvl w:val="0"/>
+          <w:numId w:val="1"/>
+        </w:numPr>
+        <w:ind w:left="720" w:hanging="360"/>
         <w:rPr>
           <w:color w:val="383a42"/>
           <w:shd w:fill="fafafa" w:val="clear"/>
-          <w:rtl w:val="0"/>
-        </w:rPr>
-        <w:t xml:space="preserve">splitting each tbl file into smaller parts using the command: ‘</w:t>
-      </w:r>
-      <w:r>
-        <w:rPr>
-          <w:color w:val="434343"/>
-          <w:rtl w:val="0"/>
-        </w:rPr>
-        <w:t xml:space="preserve">split -d -l # -a 4 orders.tbl orders.tbl’ and ‘split -d -l # -a 4 products.tbl products.tbl’ where # is replaced by the result of your wc command divided by 4.</w:t>
-      </w:r>
+        </w:rPr>
+      </w:pPr>
+      <w:r>
+        <w:rPr>
+          <w:color w:val="383a42"/>
+          <w:shd w:fill="fafafa" w:val="clear"/>
+          <w:rtl w:val="0"/>
+        </w:rPr>
+        <w:t xml:space="preserve">Financial data sources data -&gt; Kinesis Data Streams -&gt; Kinesis Data Analytics -&gt; S3 Data Lake -&gt; QuickSight </w:t>
+      </w:r>
+    </w:p>
+    <w:p>
+      <w:pPr>
+        <w:rPr>
+          <w:color w:val="434343"/>
+        </w:rPr>
+      </w:pPr>
+      <w:r>
+        <w:rPr>
+          <w:rtl w:val="0"/>
+        </w:rPr>
+      </w:r>
+    </w:p>
+    <w:p>
+      <w:pPr>
+        <w:rPr>
+          <w:color w:val="434343"/>
+        </w:rPr>
+      </w:pPr>
+      <w:r>
+        <w:rPr>
+          <w:rFonts w:ascii="Calibri" w:cs="Calibri" w:eastAsia="Calibri" w:hAnsi="Calibri"/>
+          <w:b w:val="1"/>
+          <w:rtl w:val="0"/>
+        </w:rPr>
+        <w:t xml:space="preserve">Answer:</w:t>
+      </w:r>
+      <w:r>
+        <w:rPr>
+          <w:color w:val="434343"/>
+          <w:rtl w:val="0"/>
+        </w:rPr>
+        <w:t xml:space="preserve"> C</w:t>
+      </w:r>
+    </w:p>
+    <w:p>
+      <w:pPr>
+        <w:rPr>
+          <w:color w:val="434343"/>
+        </w:rPr>
+      </w:pPr>
+      <w:r>
+        <w:rPr>
+          <w:rtl w:val="0"/>
+        </w:rPr>
+      </w:r>
+    </w:p>
+    <w:p>
+      <w:pPr>
+        <w:rPr>
+          <w:color w:val="434343"/>
+        </w:rPr>
+      </w:pPr>
+      <w:r>
+        <w:rPr>
+          <w:rFonts w:ascii="Calibri" w:cs="Calibri" w:eastAsia="Calibri" w:hAnsi="Calibri"/>
+          <w:b w:val="1"/>
+          <w:rtl w:val="0"/>
+        </w:rPr>
+        <w:t xml:space="preserve">Explanation:</w:t>
+      </w:r>
+      <w:r>
+        <w:rPr>
+          <w:rtl w:val="0"/>
+        </w:rPr>
+      </w:r>
+    </w:p>
+    <w:p>
+      <w:pPr>
+        <w:rPr>
+          <w:color w:val="444444"/>
+          <w:highlight w:val="white"/>
+        </w:rPr>
+      </w:pPr>
+      <w:r>
+        <w:rPr>
+          <w:color w:val="434343"/>
+          <w:rtl w:val="0"/>
+        </w:rPr>
+        <w:t xml:space="preserve">Option A is incorrect</w:t>
+      </w:r>
+      <w:r>
+        <w:rPr>
+          <w:color w:val="444444"/>
+          <w:highlight w:val="white"/>
+          <w:rtl w:val="0"/>
+        </w:rPr>
+        <w:t xml:space="preserve">. This data collection system architecture is best suited to batch consumption of stream data. You are trying to build a real-time financial risk management analytics collection architecture. You have several databases and data warehouses generating your data stream from their changed data. This approach is called ongoing replication or change data capture (CDC) within the Database Migration Service. A collection architecture using the Database Migration Service will be the most optimal for this use case.</w:t>
+      </w:r>
+    </w:p>
+    <w:p>
+      <w:pPr>
+        <w:rPr>
+          <w:color w:val="444444"/>
+          <w:highlight w:val="white"/>
+        </w:rPr>
+      </w:pPr>
+      <w:r>
+        <w:rPr>
+          <w:rtl w:val="0"/>
+        </w:rPr>
+      </w:r>
+    </w:p>
+    <w:p>
+      <w:pPr>
+        <w:rPr>
+          <w:color w:val="444444"/>
+          <w:highlight w:val="white"/>
+        </w:rPr>
+      </w:pPr>
+      <w:r>
+        <w:rPr>
+          <w:color w:val="444444"/>
+          <w:highlight w:val="white"/>
+          <w:rtl w:val="0"/>
+        </w:rPr>
+        <w:t xml:space="preserve">Option B is incorrect. This data collection system architecture is suited to real-time consumption of data, but a collection architecture using the Database Migration Service would better fit this use case. You have several databases and data warehouses generating your data stream from their changed data. This approach is called ongoing replication or change data capture (CDC) within the Database Migration Service. A collection architecture using the Database Migration Service will be the most optimal for this use case.</w:t>
+      </w:r>
+    </w:p>
+    <w:p>
+      <w:pPr>
+        <w:rPr>
+          <w:color w:val="444444"/>
+          <w:highlight w:val="white"/>
+        </w:rPr>
+      </w:pPr>
+      <w:r>
+        <w:rPr>
+          <w:rtl w:val="0"/>
+        </w:rPr>
+      </w:r>
+    </w:p>
+    <w:p>
+      <w:pPr>
+        <w:rPr>
+          <w:color w:val="444444"/>
+          <w:highlight w:val="white"/>
+        </w:rPr>
+      </w:pPr>
+      <w:r>
+        <w:rPr>
+          <w:color w:val="444444"/>
+          <w:highlight w:val="white"/>
+          <w:rtl w:val="0"/>
+        </w:rPr>
+        <w:t xml:space="preserve">Option C is correct. This type of data collection infrastructure is best used for streaming transactional data from existing relational data stores. You create a task within the Database Migration Service that collects ongoing changes within your various operational data stores, an approach called ongoing replication or change data capture (CDC). These changes are streamed to an S3 bucket where a Glue job is used to transform the data and move it to your S3 data lake.  </w:t>
+        <w:br w:type="textWrapping"/>
+      </w:r>
+    </w:p>
+    <w:p>
+      <w:pPr>
+        <w:rPr>
+          <w:color w:val="444444"/>
+          <w:highlight w:val="white"/>
+        </w:rPr>
+      </w:pPr>
+      <w:r>
+        <w:rPr>
+          <w:color w:val="444444"/>
+          <w:highlight w:val="white"/>
+          <w:rtl w:val="0"/>
+        </w:rPr>
+        <w:t xml:space="preserve">Option D is incorrect. Kinesis Data Analytics cannot write directly to S3; it only writes to a Kinesis data stream, a Kinesis Data Firehose delivery stream, or a Lambda function. Also, this collection architecture does not take advantage of the Database Migration Service ongoing replication or change data capture (CDC) technique.</w:t>
+      </w:r>
+    </w:p>
+    <w:p>
+      <w:pPr>
+        <w:ind w:right="-360"/>
+        <w:rPr>
+          <w:color w:val="444444"/>
+          <w:highlight w:val="white"/>
+        </w:rPr>
+      </w:pPr>
+      <w:r>
+        <w:rPr>
+          <w:rtl w:val="0"/>
+        </w:rPr>
+      </w:r>
+    </w:p>
+    <w:p>
+      <w:pPr>
+        <w:rPr>
+          <w:color w:val="434343"/>
+        </w:rPr>
+      </w:pPr>
+      <w:r>
+        <w:rPr>
+          <w:rtl w:val="0"/>
+        </w:rPr>
+      </w:r>
+    </w:p>
+    <w:p>
+      <w:pPr>
+        <w:rPr>
+          <w:rFonts w:ascii="Calibri" w:cs="Calibri" w:eastAsia="Calibri" w:hAnsi="Calibri"/>
+          <w:b w:val="1"/>
+        </w:rPr>
+      </w:pPr>
+      <w:r>
+        <w:rPr>
+          <w:rFonts w:ascii="Calibri" w:cs="Calibri" w:eastAsia="Calibri" w:hAnsi="Calibri"/>
+          <w:b w:val="1"/>
+          <w:rtl w:val="0"/>
+        </w:rPr>
+        <w:t xml:space="preserve">Reference:</w:t>
+      </w:r>
+    </w:p>
+    <w:p>
+      <w:pPr>
+        <w:rPr>
+          <w:color w:val="444444"/>
+        </w:rPr>
+      </w:pPr>
+      <w:r>
+        <w:rPr>
+          <w:color w:val="444444"/>
+          <w:rtl w:val="0"/>
+        </w:rPr>
+        <w:t xml:space="preserve">Please see the AWS Database Migration Service user guide titled </w:t>
+      </w:r>
+      <w:r>
+        <w:rPr>
+          <w:b w:val="1"/>
+          <w:color w:val="444444"/>
+          <w:rtl w:val="0"/>
+        </w:rPr>
+        <w:t xml:space="preserve">Creating Tasks for Ongoing Replication Using AWS DMS </w:t>
+      </w:r>
+      <w:r>
+        <w:rPr>
+          <w:color w:val="444444"/>
+          <w:rtl w:val="0"/>
+        </w:rPr>
+        <w:t xml:space="preserve">(</w:t>
+      </w:r>
+      <w:hyperlink r:id="rId6">
+        <w:r>
+          <w:rPr>
+            <w:color w:val="1155cc"/>
+            <w:u w:val="single"/>
+            <w:rtl w:val="0"/>
+          </w:rPr>
+          <w:t xml:space="preserve">https://docs.aws.amazon.com/dms/latest/userguide/CHAP_Task.CDC.html</w:t>
+        </w:r>
+      </w:hyperlink>
+      <w:r>
+        <w:rPr>
+          <w:color w:val="444444"/>
+          <w:rtl w:val="0"/>
+        </w:rPr>
+        <w:t xml:space="preserve">), the AWS Schema Conversion Tool user guide titled </w:t>
+      </w:r>
+      <w:r>
+        <w:rPr>
+          <w:b w:val="1"/>
+          <w:color w:val="444444"/>
+          <w:rtl w:val="0"/>
+        </w:rPr>
+        <w:t xml:space="preserve">What Is the AWS Schema Conversion Tool? </w:t>
+      </w:r>
+      <w:r>
+        <w:rPr>
+          <w:color w:val="444444"/>
+          <w:rtl w:val="0"/>
+        </w:rPr>
+        <w:t xml:space="preserve">(</w:t>
+      </w:r>
+      <w:hyperlink r:id="rId7">
+        <w:r>
+          <w:rPr>
+            <w:color w:val="1155cc"/>
+            <w:u w:val="single"/>
+            <w:rtl w:val="0"/>
+          </w:rPr>
+          <w:t xml:space="preserve">https://docs.aws.amazon.com/SchemaConversionTool/latest/userguide/CHAP_Welcome.html</w:t>
+        </w:r>
+      </w:hyperlink>
+      <w:r>
+        <w:rPr>
+          <w:color w:val="444444"/>
+          <w:rtl w:val="0"/>
+        </w:rPr>
+        <w:t xml:space="preserve">), </w:t>
+      </w:r>
+    </w:p>
+    <w:p>
+      <w:pPr>
+        <w:rPr>
+          <w:rFonts w:ascii="Roboto" w:cs="Roboto" w:eastAsia="Roboto" w:hAnsi="Roboto"/>
+          <w:color w:val="16191f"/>
+          <w:sz w:val="104"/>
+          <w:szCs w:val="104"/>
+        </w:rPr>
+      </w:pPr>
+      <w:r>
+        <w:rPr>
+          <w:color w:val="444444"/>
+          <w:rtl w:val="0"/>
+        </w:rPr>
+        <w:t xml:space="preserve">the Amazon Kinesis Data Analytics for SQL Applications developer guide titled </w:t>
+      </w:r>
+      <w:r>
+        <w:rPr>
+          <w:b w:val="1"/>
+          <w:color w:val="444444"/>
+          <w:rtl w:val="0"/>
+        </w:rPr>
+        <w:t xml:space="preserve">Configuring Application Output</w:t>
+      </w:r>
+      <w:r>
+        <w:rPr>
+          <w:rtl w:val="0"/>
+        </w:rPr>
+      </w:r>
+    </w:p>
+    <w:p>
+      <w:pPr>
+        <w:rPr>
+          <w:color w:val="444444"/>
+        </w:rPr>
+      </w:pPr>
+      <w:r>
+        <w:rPr>
+          <w:color w:val="444444"/>
+          <w:rtl w:val="0"/>
+        </w:rPr>
+        <w:t xml:space="preserve">(</w:t>
+      </w:r>
+      <w:hyperlink r:id="rId8">
+        <w:r>
+          <w:rPr>
+            <w:color w:val="1155cc"/>
+            <w:u w:val="single"/>
+            <w:rtl w:val="0"/>
+          </w:rPr>
+          <w:t xml:space="preserve">https://docs.aws.amazon.com/kinesisanalytics/latest/dev/how-it-works-output.html</w:t>
+        </w:r>
+      </w:hyperlink>
+      <w:r>
+        <w:rPr>
+          <w:color w:val="444444"/>
+          <w:rtl w:val="0"/>
+        </w:rPr>
+        <w:t xml:space="preserve">), the AWS Streaming Data page titled </w:t>
+      </w:r>
+      <w:r>
+        <w:rPr>
+          <w:b w:val="1"/>
+          <w:color w:val="444444"/>
+          <w:rtl w:val="0"/>
+        </w:rPr>
+        <w:t xml:space="preserve">What is Streaming Data?</w:t>
+      </w:r>
+      <w:r>
+        <w:rPr>
+          <w:color w:val="444444"/>
+          <w:rtl w:val="0"/>
+        </w:rPr>
+        <w:t xml:space="preserve"> (</w:t>
+      </w:r>
+      <w:hyperlink r:id="rId9">
+        <w:r>
+          <w:rPr>
+            <w:color w:val="1155cc"/>
+            <w:u w:val="single"/>
+            <w:rtl w:val="0"/>
+          </w:rPr>
+          <w:t xml:space="preserve">https://aws.amazon.com/streaming-data/</w:t>
+        </w:r>
+      </w:hyperlink>
+      <w:r>
+        <w:rPr>
+          <w:color w:val="444444"/>
+          <w:rtl w:val="0"/>
+        </w:rPr>
+        <w:t xml:space="preserve">), the </w:t>
+      </w:r>
+      <w:r>
+        <w:rPr>
+          <w:b w:val="1"/>
+          <w:color w:val="444444"/>
+          <w:rtl w:val="0"/>
+        </w:rPr>
+        <w:t xml:space="preserve">AWS Database Migration Service FAQs</w:t>
+      </w:r>
+      <w:r>
+        <w:rPr>
+          <w:color w:val="444444"/>
+          <w:rtl w:val="0"/>
+        </w:rPr>
+        <w:t xml:space="preserve"> (</w:t>
+      </w:r>
+      <w:hyperlink r:id="rId10">
+        <w:r>
+          <w:rPr>
+            <w:color w:val="1155cc"/>
+            <w:u w:val="single"/>
+            <w:rtl w:val="0"/>
+          </w:rPr>
+          <w:t xml:space="preserve">https://aws.amazon.com/dms/faqs/</w:t>
+        </w:r>
+      </w:hyperlink>
+      <w:r>
+        <w:rPr>
+          <w:color w:val="444444"/>
+          <w:rtl w:val="0"/>
+        </w:rPr>
+        <w:t xml:space="preserve">), the </w:t>
+      </w:r>
+      <w:r>
+        <w:rPr>
+          <w:b w:val="1"/>
+          <w:color w:val="444444"/>
+          <w:rtl w:val="0"/>
+        </w:rPr>
+        <w:t xml:space="preserve">Amazon Kinesis Data Analytics FAQs (</w:t>
+      </w:r>
+      <w:hyperlink r:id="rId11">
+        <w:r>
+          <w:rPr>
+            <w:b w:val="1"/>
+            <w:color w:val="1155cc"/>
+            <w:u w:val="single"/>
+            <w:rtl w:val="0"/>
+          </w:rPr>
+          <w:t xml:space="preserve">https://aws.amazon.com/kinesis/data-analytics/faqs/</w:t>
+        </w:r>
+      </w:hyperlink>
+      <w:r>
+        <w:rPr>
+          <w:color w:val="444444"/>
+          <w:rtl w:val="0"/>
+        </w:rPr>
+        <w:t xml:space="preserve">), the </w:t>
+      </w:r>
+      <w:r>
+        <w:rPr>
+          <w:b w:val="1"/>
+          <w:color w:val="444444"/>
+          <w:rtl w:val="0"/>
+        </w:rPr>
+        <w:t xml:space="preserve">Amazon Kinesis Data Streams FAQs (</w:t>
+      </w:r>
+      <w:hyperlink r:id="rId12">
+        <w:r>
+          <w:rPr>
+            <w:b w:val="1"/>
+            <w:color w:val="1155cc"/>
+            <w:u w:val="single"/>
+            <w:rtl w:val="0"/>
+          </w:rPr>
+          <w:t xml:space="preserve">https://aws.amazon.com/kinesis/data-streams/faqs/</w:t>
+        </w:r>
+      </w:hyperlink>
+      <w:r>
+        <w:rPr>
+          <w:color w:val="444444"/>
+          <w:rtl w:val="0"/>
+        </w:rPr>
+        <w:t xml:space="preserve">), and the </w:t>
+      </w:r>
+      <w:r>
+        <w:rPr>
+          <w:b w:val="1"/>
+          <w:color w:val="444444"/>
+          <w:rtl w:val="0"/>
+        </w:rPr>
+        <w:t xml:space="preserve">Amazon Kinesis Data Firehose FAQs (</w:t>
+      </w:r>
+      <w:hyperlink r:id="rId13">
+        <w:r>
+          <w:rPr>
+            <w:b w:val="1"/>
+            <w:color w:val="1155cc"/>
+            <w:u w:val="single"/>
+            <w:rtl w:val="0"/>
+          </w:rPr>
+          <w:t xml:space="preserve">https://aws.amazon.com/kinesis/data-firehose/faqs/</w:t>
+        </w:r>
+      </w:hyperlink>
+      <w:r>
+        <w:rPr>
+          <w:color w:val="444444"/>
+          <w:rtl w:val="0"/>
+        </w:rPr>
+        <w:t xml:space="preserve">)</w:t>
+      </w:r>
+    </w:p>
+    <w:p>
+      <w:pPr>
+        <w:rPr>
+          <w:color w:val="444444"/>
+        </w:rPr>
+      </w:pPr>
+      <w:r>
+        <w:rPr>
+          <w:rtl w:val="0"/>
+        </w:rPr>
+      </w:r>
+    </w:p>
+    <w:p>
+      <w:pPr>
+        <w:rPr/>
+      </w:pPr>
+      <w:r>
+        <w:rPr>
+          <w:rtl w:val="0"/>
+        </w:rPr>
+      </w:r>
+    </w:p>
+    <w:p>
+      <w:pPr>
+        <w:rPr/>
+      </w:pPr>
+      <w:r>
+        <w:rPr>
+          <w:rtl w:val="0"/>
+        </w:rPr>
+      </w:r>
+    </w:p>
+    <w:p>
+      <w:pPr>
+        <w:rPr/>
+      </w:pPr>
+      <w:r>
+        <w:rPr>
+          <w:rtl w:val="0"/>
+        </w:rPr>
+      </w:r>
+    </w:p>
+    <w:p>
+      <w:pPr>
+        <w:rPr/>
+      </w:pPr>
+      <w:r>
+        <w:rPr>
+          <w:rtl w:val="0"/>
+        </w:rPr>
+        <w:t xml:space="preserve">Question: 2</w:t>
+      </w:r>
+    </w:p>
+    <w:p>
+      <w:pPr>
+        <w:rPr>
+          <w:color w:val="999999"/>
+        </w:rPr>
+      </w:pPr>
+      <w:r>
+        <w:rPr>
+          <w:b w:val="1"/>
+          <w:rtl w:val="0"/>
+        </w:rPr>
+        <w:t xml:space="preserve">Main​ ​Topic​ ​:​ </w:t>
+      </w:r>
+      <w:r>
+        <w:rPr>
+          <w:color w:val="999999"/>
+          <w:rtl w:val="0"/>
+        </w:rPr>
+        <w:t xml:space="preserve">Data Analytics</w:t>
+      </w:r>
+      <w:r>
+        <w:rPr>
+          <w:rtl w:val="0"/>
+        </w:rPr>
+      </w:r>
+    </w:p>
+    <w:p>
+      <w:pPr>
+        <w:rPr>
+          <w:b w:val="1"/>
+          <w:color w:val="999999"/>
+        </w:rPr>
+      </w:pPr>
+      <w:r>
+        <w:rPr>
+          <w:b w:val="1"/>
+          <w:rtl w:val="0"/>
+        </w:rPr>
+        <w:t xml:space="preserve">Sub​ ​Topic​ ​:​ </w:t>
+      </w:r>
+      <w:r>
+        <w:rPr>
+          <w:b w:val="1"/>
+          <w:color w:val="999999"/>
+          <w:rtl w:val="0"/>
+        </w:rPr>
+        <w:t xml:space="preserve">Select a collection system that handles the frequency, volume, and source of data</w:t>
+      </w:r>
+    </w:p>
+    <w:p>
+      <w:pPr>
+        <w:rPr>
+          <w:color w:val="999999"/>
+        </w:rPr>
+      </w:pPr>
+      <w:r>
+        <w:rPr>
+          <w:rtl w:val="0"/>
+        </w:rPr>
+      </w:r>
+    </w:p>
+    <w:p>
+      <w:pPr>
+        <w:rPr>
+          <w:b w:val="1"/>
+          <w:color w:val="999999"/>
+        </w:rPr>
+      </w:pPr>
+      <w:r>
+        <w:rPr>
+          <w:b w:val="1"/>
+          <w:rtl w:val="0"/>
+        </w:rPr>
+        <w:t xml:space="preserve">Domain: </w:t>
+      </w:r>
+      <w:r>
+        <w:rPr>
+          <w:color w:val="999999"/>
+          <w:rtl w:val="0"/>
+        </w:rPr>
+        <w:t xml:space="preserve">Data collection systems</w:t>
+      </w:r>
+      <w:r>
+        <w:rPr>
+          <w:rtl w:val="0"/>
+        </w:rPr>
+      </w:r>
+    </w:p>
+    <w:p>
+      <w:pPr>
+        <w:rPr>
+          <w:b w:val="1"/>
+        </w:rPr>
+      </w:pPr>
+      <w:r>
+        <w:rPr>
+          <w:rtl w:val="0"/>
+        </w:rPr>
+      </w:r>
+    </w:p>
+    <w:p>
+      <w:pPr>
+        <w:rPr>
+          <w:rFonts w:ascii="Calibri" w:cs="Calibri" w:eastAsia="Calibri" w:hAnsi="Calibri"/>
+        </w:rPr>
+      </w:pPr>
+      <w:r>
+        <w:rPr>
+          <w:rFonts w:ascii="Calibri" w:cs="Calibri" w:eastAsia="Calibri" w:hAnsi="Calibri"/>
+          <w:b w:val="1"/>
+          <w:rtl w:val="0"/>
+        </w:rPr>
+        <w:t xml:space="preserve">Question text</w:t>
+      </w:r>
+      <w:r>
+        <w:rPr>
+          <w:rFonts w:ascii="Calibri" w:cs="Calibri" w:eastAsia="Calibri" w:hAnsi="Calibri"/>
+          <w:rtl w:val="0"/>
+        </w:rPr>
+        <w:t xml:space="preserve">: </w:t>
+      </w:r>
+    </w:p>
+    <w:p>
+      <w:pPr>
+        <w:rPr>
+          <w:color w:val="434343"/>
+        </w:rPr>
+      </w:pPr>
+      <w:r>
+        <w:rPr>
+          <w:color w:val="434343"/>
+          <w:rtl w:val="0"/>
+        </w:rPr>
+        <w:t xml:space="preserve">You are a data scientist working on a project where you have two large tables (orders and products) that you need to load into Redshift from one of your S3 buckets. Your table files, which are both several million rows large, are currently on an EBS volume of one of your EC2 instances in a directory titled $HOME/myredshiftdata.</w:t>
+      </w:r>
+    </w:p>
+    <w:p>
+      <w:pPr>
+        <w:rPr>
+          <w:color w:val="434343"/>
+        </w:rPr>
+      </w:pPr>
+      <w:r>
+        <w:rPr>
+          <w:rtl w:val="0"/>
+        </w:rPr>
+      </w:r>
+    </w:p>
+    <w:p>
+      <w:pPr>
+        <w:rPr>
+          <w:color w:val="434343"/>
+        </w:rPr>
+      </w:pPr>
+      <w:r>
+        <w:rPr>
+          <w:color w:val="434343"/>
+          <w:rtl w:val="0"/>
+        </w:rPr>
+        <w:t xml:space="preserve">Since your table files are so large, what is the most efficient approach to first copy them to S3 from your EC2 instance?</w:t>
+      </w:r>
+      <w:r>
+        <w:rPr>
+          <w:rtl w:val="0"/>
+        </w:rPr>
+      </w:r>
+    </w:p>
+    <w:p>
+      <w:pPr>
+        <w:rPr>
+          <w:color w:val="434343"/>
+        </w:rPr>
+      </w:pPr>
       <w:r>
         <w:rPr>
           <w:rtl w:val="0"/>
@@ -2590,35 +3307,88 @@
       <w:pPr>
         <w:numPr>
           <w:ilvl w:val="0"/>
-          <w:numId w:val="7"/>
+          <w:numId w:val="10"/>
         </w:numPr>
         <w:ind w:left="720" w:hanging="360"/>
         <w:rPr>
+          <w:color w:val="434343"/>
+        </w:rPr>
+      </w:pPr>
+      <w:r>
+        <w:rPr>
           <w:color w:val="383a42"/>
           <w:shd w:fill="fafafa" w:val="clear"/>
-        </w:rPr>
-      </w:pPr>
-      <w:r>
+          <w:rtl w:val="0"/>
+        </w:rPr>
+        <w:t xml:space="preserve">Load your orders.tbl and products.tbl using the command: ‘aws s3 cp $HOME/myredshiftdata s3://dataanalytics/myredshiftdata --recursive’</w:t>
+      </w:r>
+    </w:p>
+    <w:p>
+      <w:pPr>
+        <w:numPr>
+          <w:ilvl w:val="0"/>
+          <w:numId w:val="10"/>
+        </w:numPr>
+        <w:ind w:left="720" w:hanging="360"/>
         <w:rPr>
           <w:color w:val="383a42"/>
           <w:shd w:fill="fafafa" w:val="clear"/>
-          <w:rtl w:val="0"/>
-        </w:rPr>
-        <w:t xml:space="preserve">Load your orders.tbl and products.tbl by first getting a count of the number of rows in each using the commands: ‘</w:t>
-      </w:r>
-      <w:r>
-        <w:rPr>
-          <w:color w:val="434343"/>
-          <w:rtl w:val="0"/>
-        </w:rPr>
-        <w:t xml:space="preserve">wc -l orders.tbl’ and ‘wc -l products.tbl’. Then </w:t>
-      </w:r>
+        </w:rPr>
+      </w:pPr>
       <w:r>
         <w:rPr>
           <w:color w:val="383a42"/>
           <w:shd w:fill="fafafa" w:val="clear"/>
           <w:rtl w:val="0"/>
         </w:rPr>
+        <w:t xml:space="preserve">Load your orders.tbl and products.tbl by first splitting each tbl file into smaller parts using the command: ‘</w:t>
+      </w:r>
+      <w:r>
+        <w:rPr>
+          <w:color w:val="434343"/>
+          <w:rtl w:val="0"/>
+        </w:rPr>
+        <w:t xml:space="preserve">split -d -l 5000000 -a 4 orders.tbl orders.tbl’ and ‘split -d -l 10000000 -a 4 products.tbl products.tbl’</w:t>
+      </w:r>
+      <w:r>
+        <w:rPr>
+          <w:rtl w:val="0"/>
+        </w:rPr>
+      </w:r>
+    </w:p>
+    <w:p>
+      <w:pPr>
+        <w:numPr>
+          <w:ilvl w:val="0"/>
+          <w:numId w:val="10"/>
+        </w:numPr>
+        <w:ind w:left="720" w:hanging="360"/>
+        <w:rPr>
+          <w:color w:val="383a42"/>
+          <w:shd w:fill="fafafa" w:val="clear"/>
+        </w:rPr>
+      </w:pPr>
+      <w:r>
+        <w:rPr>
+          <w:color w:val="383a42"/>
+          <w:shd w:fill="fafafa" w:val="clear"/>
+          <w:rtl w:val="0"/>
+        </w:rPr>
+        <w:t xml:space="preserve">Load your orders.tbl and products.tbl by first getting a count of the number of rows in each using the commands: ‘</w:t>
+      </w:r>
+      <w:r>
+        <w:rPr>
+          <w:color w:val="434343"/>
+          <w:rtl w:val="0"/>
+        </w:rPr>
+        <w:t xml:space="preserve">wc -l orders.tbl’ and ‘wc -l products.tbl’. Then </w:t>
+      </w:r>
+      <w:r>
+        <w:rPr>
+          <w:color w:val="383a42"/>
+          <w:shd w:fill="fafafa" w:val="clear"/>
+          <w:rtl w:val="0"/>
+        </w:rPr>
         <w:t xml:space="preserve">splitting each tbl file into smaller parts using the command: ‘</w:t>
       </w:r>
       <w:r>
@@ -2626,6 +3396,54 @@
           <w:color w:val="434343"/>
           <w:rtl w:val="0"/>
         </w:rPr>
+        <w:t xml:space="preserve">split -d -l # -a 4 orders.tbl orders.tbl’ and ‘split -d -l # -a 4 products.tbl products.tbl’ where # is replaced by the result of your wc command divided by 4.</w:t>
+      </w:r>
+      <w:r>
+        <w:rPr>
+          <w:rtl w:val="0"/>
+        </w:rPr>
+      </w:r>
+    </w:p>
+    <w:p>
+      <w:pPr>
+        <w:numPr>
+          <w:ilvl w:val="0"/>
+          <w:numId w:val="10"/>
+        </w:numPr>
+        <w:ind w:left="720" w:hanging="360"/>
+        <w:rPr>
+          <w:color w:val="383a42"/>
+          <w:shd w:fill="fafafa" w:val="clear"/>
+        </w:rPr>
+      </w:pPr>
+      <w:r>
+        <w:rPr>
+          <w:color w:val="383a42"/>
+          <w:shd w:fill="fafafa" w:val="clear"/>
+          <w:rtl w:val="0"/>
+        </w:rPr>
+        <w:t xml:space="preserve">Load your orders.tbl and products.tbl by first getting a count of the number of rows in each using the commands: ‘</w:t>
+      </w:r>
+      <w:r>
+        <w:rPr>
+          <w:color w:val="434343"/>
+          <w:rtl w:val="0"/>
+        </w:rPr>
+        <w:t xml:space="preserve">wc -l orders.tbl’ and ‘wc -l products.tbl’. Then </w:t>
+      </w:r>
+      <w:r>
+        <w:rPr>
+          <w:color w:val="383a42"/>
+          <w:shd w:fill="fafafa" w:val="clear"/>
+          <w:rtl w:val="0"/>
+        </w:rPr>
+        <w:t xml:space="preserve">splitting each tbl file into smaller parts using the command: ‘</w:t>
+      </w:r>
+      <w:r>
+        <w:rPr>
+          <w:color w:val="434343"/>
+          <w:rtl w:val="0"/>
+        </w:rPr>
         <w:t xml:space="preserve">split -d -l # -a 4 orders.tbl orders.tbl-’ and ‘split -d -l # -a 4 products.tbl products.tbl-’ where # is replaced by the result of your wc command divided by 4.</w:t>
       </w:r>
       <w:r>
@@ -2872,7 +3690,7 @@
         </w:rPr>
         <w:t xml:space="preserve">(</w:t>
       </w:r>
-      <w:hyperlink r:id="rId6">
+      <w:hyperlink r:id="rId14">
         <w:r>
           <w:rPr>
             <w:color w:val="1155cc"/>
@@ -2904,25 +3722,9 @@
     </w:p>
     <w:p>
       <w:pPr>
-        <w:rPr>
-          <w:color w:val="444444"/>
-          <w:highlight w:val="white"/>
-        </w:rPr>
-      </w:pPr>
-      <w:r>
-        <w:rPr>
-          <w:rtl w:val="0"/>
-        </w:rPr>
-      </w:r>
-    </w:p>
-    <w:p>
-      <w:pPr>
         <w:rPr/>
       </w:pPr>
       <w:r>
-        <w:br w:type="page"/>
-      </w:r>
-      <w:r>
         <w:rPr>
           <w:rtl w:val="0"/>
         </w:rPr>
@@ -2936,7 +3738,7 @@
         <w:rPr>
           <w:rtl w:val="0"/>
         </w:rPr>
-        <w:t xml:space="preserve">Question: 2</w:t>
+        <w:t xml:space="preserve">Question: 3</w:t>
       </w:r>
     </w:p>
     <w:p>
@@ -3081,7 +3883,7 @@
           <w:color w:val="434343"/>
         </w:rPr>
       </w:pPr>
-      <w:hyperlink r:id="rId7">
+      <w:hyperlink r:id="rId15">
         <w:r>
           <w:rPr>
             <w:color w:val="434343"/>
@@ -3099,7 +3901,7 @@
                       <pic:cNvPicPr preferRelativeResize="0"/>
                     </pic:nvPicPr>
                     <pic:blipFill>
-                      <a:blip r:embed="rId8"/>
+                      <a:blip r:embed="rId16"/>
                       <a:srcRect b="0" l="0" r="0" t="0"/>
                       <a:stretch>
                         <a:fillRect/>
@@ -3194,7 +3996,7 @@
       <w:pPr>
         <w:numPr>
           <w:ilvl w:val="0"/>
-          <w:numId w:val="8"/>
+          <w:numId w:val="11"/>
         </w:numPr>
         <w:ind w:left="720" w:hanging="360"/>
         <w:rPr>
@@ -3214,7 +4016,7 @@
       <w:pPr>
         <w:numPr>
           <w:ilvl w:val="0"/>
-          <w:numId w:val="8"/>
+          <w:numId w:val="11"/>
         </w:numPr>
         <w:ind w:left="720" w:hanging="360"/>
         <w:rPr>
@@ -3235,7 +4037,7 @@
       <w:pPr>
         <w:numPr>
           <w:ilvl w:val="0"/>
-          <w:numId w:val="8"/>
+          <w:numId w:val="11"/>
         </w:numPr>
         <w:ind w:left="720" w:hanging="360"/>
         <w:rPr>
@@ -3256,7 +4058,7 @@
       <w:pPr>
         <w:numPr>
           <w:ilvl w:val="0"/>
-          <w:numId w:val="8"/>
+          <w:numId w:val="11"/>
         </w:numPr>
         <w:ind w:left="720" w:hanging="360"/>
         <w:rPr>
@@ -3537,7 +4339,7 @@
         </w:rPr>
         <w:t xml:space="preserve"> (</w:t>
       </w:r>
-      <w:hyperlink r:id="rId9">
+      <w:hyperlink r:id="rId17">
         <w:r>
           <w:rPr>
             <w:color w:val="1155cc"/>
@@ -3569,7 +4371,7 @@
         </w:rPr>
         <w:t xml:space="preserve"> (</w:t>
       </w:r>
-      <w:hyperlink r:id="rId10">
+      <w:hyperlink r:id="rId18">
         <w:r>
           <w:rPr>
             <w:color w:val="1155cc"/>
@@ -3601,7 +4403,7 @@
         </w:rPr>
         <w:t xml:space="preserve"> (</w:t>
       </w:r>
-      <w:hyperlink r:id="rId11">
+      <w:hyperlink r:id="rId19">
         <w:r>
           <w:rPr>
             <w:color w:val="1155cc"/>
@@ -3633,7 +4435,7 @@
         </w:rPr>
         <w:t xml:space="preserve"> (</w:t>
       </w:r>
-      <w:hyperlink r:id="rId12">
+      <w:hyperlink r:id="rId20">
         <w:r>
           <w:rPr>
             <w:color w:val="1155cc"/>
@@ -3689,7 +4491,7 @@
         <w:rPr>
           <w:rtl w:val="0"/>
         </w:rPr>
-        <w:t xml:space="preserve">Question: 3</w:t>
+        <w:t xml:space="preserve">Question: 4</w:t>
       </w:r>
     </w:p>
     <w:p>
@@ -3870,7 +4672,7 @@
       <w:pPr>
         <w:numPr>
           <w:ilvl w:val="0"/>
-          <w:numId w:val="2"/>
+          <w:numId w:val="3"/>
         </w:numPr>
         <w:ind w:left="720" w:hanging="360"/>
         <w:rPr>
@@ -3890,7 +4692,7 @@
       <w:pPr>
         <w:numPr>
           <w:ilvl w:val="0"/>
-          <w:numId w:val="2"/>
+          <w:numId w:val="3"/>
         </w:numPr>
         <w:ind w:left="720" w:hanging="360"/>
         <w:rPr>
@@ -3911,7 +4713,7 @@
       <w:pPr>
         <w:numPr>
           <w:ilvl w:val="0"/>
-          <w:numId w:val="2"/>
+          <w:numId w:val="3"/>
         </w:numPr>
         <w:ind w:left="720" w:hanging="360"/>
         <w:rPr>
@@ -3932,7 +4734,7 @@
       <w:pPr>
         <w:numPr>
           <w:ilvl w:val="0"/>
-          <w:numId w:val="2"/>
+          <w:numId w:val="3"/>
         </w:numPr>
         <w:ind w:left="720" w:hanging="360"/>
         <w:rPr>
@@ -4224,7 +5026,7 @@
         </w:rPr>
         <w:t xml:space="preserve"> (</w:t>
       </w:r>
-      <w:hyperlink r:id="rId13">
+      <w:hyperlink r:id="rId21">
         <w:r>
           <w:rPr>
             <w:color w:val="1155cc"/>
@@ -4271,7 +5073,7 @@
         </w:rPr>
         <w:t xml:space="preserve"> (</w:t>
       </w:r>
-      <w:hyperlink r:id="rId14">
+      <w:hyperlink r:id="rId22">
         <w:r>
           <w:rPr>
             <w:color w:val="1155cc"/>
@@ -4315,7 +5117,7 @@
         </w:rPr>
         <w:t xml:space="preserve">(</w:t>
       </w:r>
-      <w:hyperlink r:id="rId15">
+      <w:hyperlink r:id="rId23">
         <w:r>
           <w:rPr>
             <w:color w:val="1155cc"/>
@@ -4347,7 +5149,7 @@
         </w:rPr>
         <w:t xml:space="preserve"> (</w:t>
       </w:r>
-      <w:hyperlink r:id="rId16">
+      <w:hyperlink r:id="rId24">
         <w:r>
           <w:rPr>
             <w:color w:val="1155cc"/>
@@ -4379,7 +5181,7 @@
         </w:rPr>
         <w:t xml:space="preserve">(</w:t>
       </w:r>
-      <w:hyperlink r:id="rId17">
+      <w:hyperlink r:id="rId25">
         <w:r>
           <w:rPr>
             <w:color w:val="1155cc"/>
@@ -4428,39 +5230,13 @@
     </w:p>
     <w:p>
       <w:pPr>
-        <w:rPr>
-          <w:color w:val="444444"/>
-          <w:highlight w:val="white"/>
-        </w:rPr>
-      </w:pPr>
-      <w:r>
-        <w:rPr>
-          <w:rtl w:val="0"/>
-        </w:rPr>
-      </w:r>
-    </w:p>
-    <w:p>
-      <w:pPr>
-        <w:rPr>
-          <w:color w:val="444444"/>
-          <w:highlight w:val="white"/>
-        </w:rPr>
-      </w:pPr>
-      <w:r>
-        <w:rPr>
-          <w:rtl w:val="0"/>
-        </w:rPr>
-      </w:r>
-    </w:p>
-    <w:p>
-      <w:pPr>
         <w:rPr/>
       </w:pPr>
       <w:r>
         <w:rPr>
           <w:rtl w:val="0"/>
         </w:rPr>
-        <w:t xml:space="preserve">Question: 4</w:t>
+        <w:t xml:space="preserve">Question: 5</w:t>
       </w:r>
     </w:p>
     <w:p>
@@ -4504,12 +5280,7 @@
           <w:color w:val="999999"/>
           <w:rtl w:val="0"/>
         </w:rPr>
-        <w:t xml:space="preserve">Select a collection system that addresses the key properties of data, such as order, format, and compression</w:t>
-      </w:r>
-      <w:r>
-        <w:rPr>
-          <w:rtl w:val="0"/>
-        </w:rPr>
+        <w:t xml:space="preserve">Select a collection system that handles the frequency, volume, and source of data </w:t>
       </w:r>
     </w:p>
     <w:p>
@@ -4543,14 +5314,7 @@
           <w:color w:val="999999"/>
           <w:rtl w:val="0"/>
         </w:rPr>
-        <w:t xml:space="preserve">Data collection systems </w:t>
-      </w:r>
-      <w:r>
-        <w:rPr>
-          <w:color w:val="999999"/>
-          <w:rtl w:val="0"/>
-        </w:rPr>
-        <w:t xml:space="preserve"> </w:t>
+        <w:t xml:space="preserve">Data collection systems  </w:t>
       </w:r>
       <w:r>
         <w:rPr>
@@ -4603,38 +5367,85 @@
           <w:color w:val="434343"/>
           <w:rtl w:val="0"/>
         </w:rPr>
-        <w:t xml:space="preserve">You are a data scientist working for a mobile gaming company that is developing a new mobile gaming app that will need to handle thousands of messages per second arriving in your application data store. Due to the user interactivity of your game, all changes to the game datastore must be recorded with a before-change and after-change view of the data record. These data store changes will be used to deliver a near-real-time usage dashboard of the app for your management team.</w:t>
-      </w:r>
-    </w:p>
-    <w:p>
-      <w:pPr>
-        <w:rPr>
-          <w:color w:val="434343"/>
-        </w:rPr>
-      </w:pPr>
-      <w:r>
-        <w:rPr>
-          <w:rtl w:val="0"/>
-        </w:rPr>
-      </w:r>
-    </w:p>
-    <w:p>
-      <w:pPr>
-        <w:rPr>
-          <w:color w:val="434343"/>
-        </w:rPr>
-      </w:pPr>
-      <w:r>
-        <w:rPr>
-          <w:color w:val="434343"/>
-          <w:rtl w:val="0"/>
-        </w:rPr>
-        <w:t xml:space="preserve">What application collection system infrastructure best delivers these capabilities in the most performant and cost effective way?</w:t>
-      </w:r>
-      <w:r>
-        <w:rPr>
-          <w:rtl w:val="0"/>
-        </w:rPr>
+        <w:t xml:space="preserve">You are a data scientist working for a rental car company that has fleets of rental cars across the globe. Each car is equipped with IoT sensors that report important information about the car’s functioning, location, service levels, mileage, etc.</w:t>
+      </w:r>
+    </w:p>
+    <w:p>
+      <w:pPr>
+        <w:rPr>
+          <w:color w:val="434343"/>
+        </w:rPr>
+      </w:pPr>
+      <w:r>
+        <w:rPr>
+          <w:rtl w:val="0"/>
+        </w:rPr>
+      </w:r>
+    </w:p>
+    <w:p>
+      <w:pPr>
+        <w:rPr>
+          <w:color w:val="434343"/>
+        </w:rPr>
+      </w:pPr>
+      <w:r>
+        <w:rPr>
+          <w:color w:val="434343"/>
+          <w:rtl w:val="0"/>
+        </w:rPr>
+        <w:t xml:space="preserve">You have been tasked with determining how rental efficiency has changed over time for fleets in certain cities across the US. This solution requires you to look back at several years of historical data collected by your IoT sensors. </w:t>
+      </w:r>
+    </w:p>
+    <w:p>
+      <w:pPr>
+        <w:rPr>
+          <w:color w:val="434343"/>
+        </w:rPr>
+      </w:pPr>
+      <w:r>
+        <w:rPr>
+          <w:rtl w:val="0"/>
+        </w:rPr>
+      </w:r>
+    </w:p>
+    <w:p>
+      <w:pPr>
+        <w:rPr>
+          <w:color w:val="434343"/>
+        </w:rPr>
+      </w:pPr>
+      <w:r>
+        <w:rPr>
+          <w:color w:val="434343"/>
+          <w:rtl w:val="0"/>
+        </w:rPr>
+        <w:t xml:space="preserve">Your management team wishes to perform Key Performance Indicator (KPI) analysis on the rental car data through visualization using business intelligence (BI) tools. They will use this analysis and visualization to make management decisions on how to keep their fleet of rental cars at optimum levels of service and use. They will also use the KPI analysis to assess the performance of their regional management teams for each city for which you collect data.</w:t>
+      </w:r>
+    </w:p>
+    <w:p>
+      <w:pPr>
+        <w:rPr>
+          <w:color w:val="434343"/>
+        </w:rPr>
+      </w:pPr>
+      <w:r>
+        <w:rPr>
+          <w:rtl w:val="0"/>
+        </w:rPr>
+      </w:r>
+    </w:p>
+    <w:p>
+      <w:pPr>
+        <w:rPr>
+          <w:color w:val="434343"/>
+        </w:rPr>
+      </w:pPr>
+      <w:r>
+        <w:rPr>
+          <w:color w:val="434343"/>
+          <w:rtl w:val="0"/>
+        </w:rPr>
+        <w:t xml:space="preserve">What collection system best fits this use case?</w:t>
       </w:r>
     </w:p>
     <w:p>
@@ -4653,7 +5464,7 @@
       <w:pPr>
         <w:numPr>
           <w:ilvl w:val="0"/>
-          <w:numId w:val="3"/>
+          <w:numId w:val="4"/>
         </w:numPr>
         <w:ind w:left="720" w:hanging="360"/>
         <w:rPr>
@@ -4666,14 +5477,14 @@
           <w:shd w:fill="fafafa" w:val="clear"/>
           <w:rtl w:val="0"/>
         </w:rPr>
-        <w:t xml:space="preserve">Kinesis Firehose -&gt; S3 -&gt; EMR with Spark -&gt; S3 -&gt; Redshift -&gt; QuickSight </w:t>
+        <w:t xml:space="preserve">IoT device sensor data -&gt; Kinesis Data Firehose -&gt; S3 -&gt; Glue -&gt; S3 Data Lake -&gt; Athena</w:t>
       </w:r>
     </w:p>
     <w:p>
       <w:pPr>
         <w:numPr>
           <w:ilvl w:val="0"/>
-          <w:numId w:val="3"/>
+          <w:numId w:val="4"/>
         </w:numPr>
         <w:ind w:left="720" w:hanging="360"/>
         <w:rPr>
@@ -4687,14 +5498,14 @@
           <w:shd w:fill="fafafa" w:val="clear"/>
           <w:rtl w:val="0"/>
         </w:rPr>
-        <w:t xml:space="preserve">DynamoDB -&gt; DynamoDB Streams -&gt; Lambda -&gt; Kinesis Firehose -&gt; Redshift -&gt; QuickSight</w:t>
+        <w:t xml:space="preserve">IoT device sensor data -&gt; Kinesis Data Firehose -&gt; Kinesis Data Analytics -&gt; Kinesis Data Firehose -&gt; Redshift -&gt; QuickSight </w:t>
       </w:r>
     </w:p>
     <w:p>
       <w:pPr>
         <w:numPr>
           <w:ilvl w:val="0"/>
-          <w:numId w:val="3"/>
+          <w:numId w:val="4"/>
         </w:numPr>
         <w:ind w:left="720" w:hanging="360"/>
         <w:rPr>
@@ -4708,14 +5519,14 @@
           <w:shd w:fill="fafafa" w:val="clear"/>
           <w:rtl w:val="0"/>
         </w:rPr>
-        <w:t xml:space="preserve">Kinesis Firehose -&gt; Aurora MySQL -&gt; Lambda -&gt; Kinesis Firehose -&gt; Redshift -&gt; QuickSight</w:t>
+        <w:t xml:space="preserve">IoT device sensor data -&gt; RDS -&gt; Database Migration Service -&gt; S3 -&gt; Glue -&gt; S3 Data Lake -&gt; Athena</w:t>
       </w:r>
     </w:p>
     <w:p>
       <w:pPr>
         <w:numPr>
           <w:ilvl w:val="0"/>
-          <w:numId w:val="3"/>
+          <w:numId w:val="4"/>
         </w:numPr>
         <w:ind w:left="720" w:hanging="360"/>
         <w:rPr>
@@ -4729,7 +5540,7 @@
           <w:shd w:fill="fafafa" w:val="clear"/>
           <w:rtl w:val="0"/>
         </w:rPr>
-        <w:t xml:space="preserve">Kinesis Data Streams -&gt; Aurora MySQL -&gt; Lambda-&gt;Kinesis Firehose -&gt; Redshift -&gt; QuickSight</w:t>
+        <w:t xml:space="preserve">IoT device sensor data -&gt; Kinesis Data Streams -&gt; Kinesis Data Analytics -&gt; S3 Data Lake -&gt; QuickSight </w:t>
       </w:r>
     </w:p>
     <w:p>
@@ -4763,7 +5574,7 @@
           <w:color w:val="434343"/>
           <w:rtl w:val="0"/>
         </w:rPr>
-        <w:t xml:space="preserve"> B</w:t>
+        <w:t xml:space="preserve"> A</w:t>
       </w:r>
     </w:p>
     <w:p>
@@ -4810,7 +5621,7 @@
           <w:color w:val="434343"/>
           <w:rtl w:val="0"/>
         </w:rPr>
-        <w:t xml:space="preserve">Option A is incorrect because none of the collection systems listed easily allow for the before-change and after-change views of your applications data store changes</w:t>
+        <w:t xml:space="preserve">Option A is correct</w:t>
       </w:r>
       <w:r>
         <w:rPr>
@@ -4818,7 +5629,7 @@
           <w:highlight w:val="white"/>
           <w:rtl w:val="0"/>
         </w:rPr>
-        <w:t xml:space="preserve">. Also, there is no data store other than S3 in the listed collection system components. S3 is not the most cost effective data store for this type of application.</w:t>
+        <w:t xml:space="preserve">. This data collection system architecture is best suited to batch consumption of stream data. Crawling the S3 data using Glue and then using a Glue job to write the data to an S3 data lake to then be queried by Athena allows you to produce aggregate data analytics. These data can help you build your KPI dashboard.</w:t>
       </w:r>
     </w:p>
     <w:p>
@@ -4847,7 +5658,7 @@
           <w:highlight w:val="white"/>
           <w:rtl w:val="0"/>
         </w:rPr>
-        <w:t xml:space="preserve">Option B is correct. Your application will write its game activity data to your DynamoDB table which will have DynamoDB streams enabled. DynamoDB Streams will record both the new and old (or before and after) images of any item in the DynamoDB table that is changed. Your Lambda function will be triggered by DynamoDB Streams. Your Lambda function will use the Firehose client to write to your Firehose stream. Firehose will stream your data to Redshift. Quicksite will visualize your data in near-real-time.</w:t>
+        <w:t xml:space="preserve">Option B is incorrect. This data collection system architecture is best suited to real-time consumption of data. Batch sensor data is better processed with a Glue ETL job versus a Kinesis Data Analytics application.</w:t>
       </w:r>
     </w:p>
     <w:p>
@@ -4876,7 +5687,7 @@
           <w:highlight w:val="white"/>
           <w:rtl w:val="0"/>
         </w:rPr>
-        <w:t xml:space="preserve">Option C is incorrect. Kinesis Firehose does not have the capability to write directly to Aurora. You would have to write your stream data to S3 then write a Lambda function, triggered on each write, to consume the data stream and then write the stream data to your Aurora data store. You could also use the Amazon Database Migration service to move your data from S3 to Aurora. Also, you would have to write custom code to record the before-change information. </w:t>
+        <w:t xml:space="preserve">Option C is incorrect. This type of data collection infrastructure is best used for streaming transactional data from existing relational data stores. There is no need for an RDS instance in this data collection system since we can use a data lake to house the historical data and use Amazon Athena to query the data lake.</w:t>
       </w:r>
     </w:p>
     <w:p>
@@ -4905,20 +5716,7 @@
           <w:highlight w:val="white"/>
           <w:rtl w:val="0"/>
         </w:rPr>
-        <w:t xml:space="preserve">Option D is incorrect. Kinesis Data Streams does not have the capability to write directly to Aurora. You would have to write a Kinesis consumer client using the Kinesis Consumer Library (KCL) to consume the data stream and then write the stream data to your Aurora data store. Also, you would have to write custom code to record the before-change information. </w:t>
-      </w:r>
-    </w:p>
-    <w:p>
-      <w:pPr>
-        <w:rPr>
-          <w:color w:val="444444"/>
-          <w:highlight w:val="white"/>
-        </w:rPr>
-      </w:pPr>
-      <w:r>
-        <w:rPr>
-          <w:rtl w:val="0"/>
-        </w:rPr>
+        <w:t xml:space="preserve">Option D is incorrect. Kinesis Data Analytics cannot write directly to S3; it only writes to a Kinesis data stream, a Kinesis Data Firehose delivery stream, or a Lambda function.</w:t>
       </w:r>
     </w:p>
     <w:p>
@@ -4976,6 +5774,770 @@
           <w:color w:val="444444"/>
           <w:rtl w:val="0"/>
         </w:rPr>
+        <w:t xml:space="preserve">Please see the Amazon Kinesis Data Analytics for SQL Applications developer guide titled </w:t>
+      </w:r>
+      <w:r>
+        <w:rPr>
+          <w:b w:val="1"/>
+          <w:color w:val="444444"/>
+          <w:rtl w:val="0"/>
+        </w:rPr>
+        <w:t xml:space="preserve">Configuring Application Output</w:t>
+      </w:r>
+      <w:r>
+        <w:rPr>
+          <w:rtl w:val="0"/>
+        </w:rPr>
+      </w:r>
+    </w:p>
+    <w:p>
+      <w:pPr>
+        <w:rPr>
+          <w:color w:val="444444"/>
+        </w:rPr>
+      </w:pPr>
+      <w:r>
+        <w:rPr>
+          <w:color w:val="444444"/>
+          <w:rtl w:val="0"/>
+        </w:rPr>
+        <w:t xml:space="preserve">(</w:t>
+      </w:r>
+      <w:hyperlink r:id="rId26">
+        <w:r>
+          <w:rPr>
+            <w:color w:val="1155cc"/>
+            <w:u w:val="single"/>
+            <w:rtl w:val="0"/>
+          </w:rPr>
+          <w:t xml:space="preserve">https://docs.aws.amazon.com/kinesisanalytics/latest/dev/how-it-works-output.html</w:t>
+        </w:r>
+      </w:hyperlink>
+      <w:r>
+        <w:rPr>
+          <w:color w:val="444444"/>
+          <w:rtl w:val="0"/>
+        </w:rPr>
+        <w:t xml:space="preserve">), the AWS Streaming Data page titled </w:t>
+      </w:r>
+      <w:r>
+        <w:rPr>
+          <w:b w:val="1"/>
+          <w:color w:val="444444"/>
+          <w:rtl w:val="0"/>
+        </w:rPr>
+        <w:t xml:space="preserve">What is Streaming Data?</w:t>
+      </w:r>
+      <w:r>
+        <w:rPr>
+          <w:color w:val="444444"/>
+          <w:rtl w:val="0"/>
+        </w:rPr>
+        <w:t xml:space="preserve"> (</w:t>
+      </w:r>
+      <w:hyperlink r:id="rId27">
+        <w:r>
+          <w:rPr>
+            <w:color w:val="1155cc"/>
+            <w:u w:val="single"/>
+            <w:rtl w:val="0"/>
+          </w:rPr>
+          <w:t xml:space="preserve">https://aws.amazon.com/streaming-data/</w:t>
+        </w:r>
+      </w:hyperlink>
+      <w:r>
+        <w:rPr>
+          <w:color w:val="444444"/>
+          <w:rtl w:val="0"/>
+        </w:rPr>
+        <w:t xml:space="preserve">), the </w:t>
+      </w:r>
+      <w:r>
+        <w:rPr>
+          <w:b w:val="1"/>
+          <w:color w:val="444444"/>
+          <w:rtl w:val="0"/>
+        </w:rPr>
+        <w:t xml:space="preserve">AWS Database Migration Service FAQs</w:t>
+      </w:r>
+      <w:r>
+        <w:rPr>
+          <w:color w:val="444444"/>
+          <w:rtl w:val="0"/>
+        </w:rPr>
+        <w:t xml:space="preserve"> (</w:t>
+      </w:r>
+      <w:hyperlink r:id="rId28">
+        <w:r>
+          <w:rPr>
+            <w:color w:val="1155cc"/>
+            <w:u w:val="single"/>
+            <w:rtl w:val="0"/>
+          </w:rPr>
+          <w:t xml:space="preserve">https://aws.amazon.com/dms/faqs/</w:t>
+        </w:r>
+      </w:hyperlink>
+      <w:r>
+        <w:rPr>
+          <w:color w:val="444444"/>
+          <w:rtl w:val="0"/>
+        </w:rPr>
+        <w:t xml:space="preserve">), the </w:t>
+      </w:r>
+      <w:r>
+        <w:rPr>
+          <w:b w:val="1"/>
+          <w:color w:val="444444"/>
+          <w:rtl w:val="0"/>
+        </w:rPr>
+        <w:t xml:space="preserve">Amazon Kinesis Data Analytics FAQs (</w:t>
+      </w:r>
+      <w:hyperlink r:id="rId29">
+        <w:r>
+          <w:rPr>
+            <w:b w:val="1"/>
+            <w:color w:val="1155cc"/>
+            <w:u w:val="single"/>
+            <w:rtl w:val="0"/>
+          </w:rPr>
+          <w:t xml:space="preserve">https://aws.amazon.com/kinesis/data-analytics/faqs/</w:t>
+        </w:r>
+      </w:hyperlink>
+      <w:r>
+        <w:rPr>
+          <w:color w:val="444444"/>
+          <w:rtl w:val="0"/>
+        </w:rPr>
+        <w:t xml:space="preserve">), the </w:t>
+      </w:r>
+      <w:r>
+        <w:rPr>
+          <w:b w:val="1"/>
+          <w:color w:val="444444"/>
+          <w:rtl w:val="0"/>
+        </w:rPr>
+        <w:t xml:space="preserve">Amazon Kinesis Data Streams FAQs (</w:t>
+      </w:r>
+      <w:hyperlink r:id="rId30">
+        <w:r>
+          <w:rPr>
+            <w:b w:val="1"/>
+            <w:color w:val="1155cc"/>
+            <w:u w:val="single"/>
+            <w:rtl w:val="0"/>
+          </w:rPr>
+          <w:t xml:space="preserve">https://aws.amazon.com/kinesis/data-streams/faqs/</w:t>
+        </w:r>
+      </w:hyperlink>
+      <w:r>
+        <w:rPr>
+          <w:color w:val="444444"/>
+          <w:rtl w:val="0"/>
+        </w:rPr>
+        <w:t xml:space="preserve">), and the </w:t>
+      </w:r>
+      <w:r>
+        <w:rPr>
+          <w:b w:val="1"/>
+          <w:color w:val="444444"/>
+          <w:rtl w:val="0"/>
+        </w:rPr>
+        <w:t xml:space="preserve">Amazon Kinesis Data Firehose FAQs (</w:t>
+      </w:r>
+      <w:hyperlink r:id="rId31">
+        <w:r>
+          <w:rPr>
+            <w:b w:val="1"/>
+            <w:color w:val="1155cc"/>
+            <w:u w:val="single"/>
+            <w:rtl w:val="0"/>
+          </w:rPr>
+          <w:t xml:space="preserve">https://aws.amazon.com/kinesis/data-firehose/faqs/</w:t>
+        </w:r>
+      </w:hyperlink>
+      <w:r>
+        <w:rPr>
+          <w:color w:val="444444"/>
+          <w:rtl w:val="0"/>
+        </w:rPr>
+        <w:t xml:space="preserve">)</w:t>
+      </w:r>
+    </w:p>
+    <w:p>
+      <w:pPr>
+        <w:rPr>
+          <w:color w:val="444444"/>
+        </w:rPr>
+      </w:pPr>
+      <w:r>
+        <w:rPr>
+          <w:rtl w:val="0"/>
+        </w:rPr>
+      </w:r>
+    </w:p>
+    <w:p>
+      <w:pPr>
+        <w:rPr>
+          <w:color w:val="444444"/>
+          <w:highlight w:val="white"/>
+        </w:rPr>
+      </w:pPr>
+      <w:r>
+        <w:rPr>
+          <w:rtl w:val="0"/>
+        </w:rPr>
+      </w:r>
+    </w:p>
+    <w:p>
+      <w:pPr>
+        <w:rPr>
+          <w:color w:val="444444"/>
+          <w:highlight w:val="white"/>
+        </w:rPr>
+      </w:pPr>
+      <w:r>
+        <w:rPr>
+          <w:rtl w:val="0"/>
+        </w:rPr>
+      </w:r>
+    </w:p>
+    <w:p>
+      <w:pPr>
+        <w:rPr>
+          <w:color w:val="444444"/>
+          <w:highlight w:val="white"/>
+        </w:rPr>
+      </w:pPr>
+      <w:r>
+        <w:rPr>
+          <w:rtl w:val="0"/>
+        </w:rPr>
+      </w:r>
+    </w:p>
+    <w:p>
+      <w:pPr>
+        <w:rPr/>
+      </w:pPr>
+      <w:r>
+        <w:rPr>
+          <w:rtl w:val="0"/>
+        </w:rPr>
+        <w:t xml:space="preserve">Question: 6</w:t>
+      </w:r>
+    </w:p>
+    <w:p>
+      <w:pPr>
+        <w:rPr>
+          <w:color w:val="999999"/>
+        </w:rPr>
+      </w:pPr>
+      <w:r>
+        <w:rPr>
+          <w:b w:val="1"/>
+          <w:rtl w:val="0"/>
+        </w:rPr>
+        <w:t xml:space="preserve">Main​ ​Topic​ ​:​ </w:t>
+      </w:r>
+      <w:r>
+        <w:rPr>
+          <w:color w:val="999999"/>
+          <w:rtl w:val="0"/>
+        </w:rPr>
+        <w:t xml:space="preserve">Data Analytics</w:t>
+      </w:r>
+    </w:p>
+    <w:p>
+      <w:pPr>
+        <w:rPr>
+          <w:b w:val="1"/>
+          <w:color w:val="999999"/>
+        </w:rPr>
+      </w:pPr>
+      <w:r>
+        <w:rPr>
+          <w:b w:val="1"/>
+          <w:rtl w:val="0"/>
+        </w:rPr>
+        <w:t xml:space="preserve">Sub​ ​Topic​ ​:​ </w:t>
+      </w:r>
+      <w:r>
+        <w:rPr>
+          <w:b w:val="1"/>
+          <w:color w:val="999999"/>
+          <w:rtl w:val="0"/>
+        </w:rPr>
+        <w:t xml:space="preserve">Select a collection system that addresses the key properties of data, such as order, format, and compression</w:t>
+      </w:r>
+      <w:r>
+        <w:rPr>
+          <w:rtl w:val="0"/>
+        </w:rPr>
+      </w:r>
+    </w:p>
+    <w:p>
+      <w:pPr>
+        <w:rPr>
+          <w:color w:val="999999"/>
+        </w:rPr>
+      </w:pPr>
+      <w:r>
+        <w:rPr>
+          <w:rtl w:val="0"/>
+        </w:rPr>
+      </w:r>
+    </w:p>
+    <w:p>
+      <w:pPr>
+        <w:rPr>
+          <w:b w:val="1"/>
+          <w:color w:val="999999"/>
+        </w:rPr>
+      </w:pPr>
+      <w:r>
+        <w:rPr>
+          <w:b w:val="1"/>
+          <w:rtl w:val="0"/>
+        </w:rPr>
+        <w:t xml:space="preserve">Domain: </w:t>
+      </w:r>
+      <w:r>
+        <w:rPr>
+          <w:color w:val="999999"/>
+          <w:rtl w:val="0"/>
+        </w:rPr>
+        <w:t xml:space="preserve">Data collection systems </w:t>
+      </w:r>
+      <w:r>
+        <w:rPr>
+          <w:color w:val="999999"/>
+          <w:rtl w:val="0"/>
+        </w:rPr>
+        <w:t xml:space="preserve"> </w:t>
+      </w:r>
+      <w:r>
+        <w:rPr>
+          <w:rtl w:val="0"/>
+        </w:rPr>
+      </w:r>
+    </w:p>
+    <w:p>
+      <w:pPr>
+        <w:rPr>
+          <w:b w:val="1"/>
+        </w:rPr>
+      </w:pPr>
+      <w:r>
+        <w:rPr>
+          <w:rtl w:val="0"/>
+        </w:rPr>
+      </w:r>
+    </w:p>
+    <w:p>
+      <w:pPr>
+        <w:rPr>
+          <w:rFonts w:ascii="Calibri" w:cs="Calibri" w:eastAsia="Calibri" w:hAnsi="Calibri"/>
+        </w:rPr>
+      </w:pPr>
+      <w:r>
+        <w:rPr>
+          <w:rFonts w:ascii="Calibri" w:cs="Calibri" w:eastAsia="Calibri" w:hAnsi="Calibri"/>
+          <w:b w:val="1"/>
+          <w:rtl w:val="0"/>
+        </w:rPr>
+        <w:t xml:space="preserve">Question text</w:t>
+      </w:r>
+      <w:r>
+        <w:rPr>
+          <w:rFonts w:ascii="Calibri" w:cs="Calibri" w:eastAsia="Calibri" w:hAnsi="Calibri"/>
+          <w:rtl w:val="0"/>
+        </w:rPr>
+        <w:t xml:space="preserve">: </w:t>
+      </w:r>
+    </w:p>
+    <w:p>
+      <w:pPr>
+        <w:rPr>
+          <w:color w:val="434343"/>
+        </w:rPr>
+      </w:pPr>
+      <w:r>
+        <w:rPr>
+          <w:color w:val="434343"/>
+          <w:rtl w:val="0"/>
+        </w:rPr>
+        <w:t xml:space="preserve">You are a data scientist working for a mobile gaming company that is developing a new mobile gaming app that will need to handle thousands of messages per second arriving in your application data store. Due to the user interactivity of your game, all changes to the game datastore must be recorded with a before-change and after-change view of the data record. These data store changes will be used to deliver a near-real-time usage dashboard of the app for your management team.</w:t>
+      </w:r>
+    </w:p>
+    <w:p>
+      <w:pPr>
+        <w:rPr>
+          <w:color w:val="434343"/>
+        </w:rPr>
+      </w:pPr>
+      <w:r>
+        <w:rPr>
+          <w:rtl w:val="0"/>
+        </w:rPr>
+      </w:r>
+    </w:p>
+    <w:p>
+      <w:pPr>
+        <w:rPr>
+          <w:color w:val="434343"/>
+        </w:rPr>
+      </w:pPr>
+      <w:r>
+        <w:rPr>
+          <w:color w:val="434343"/>
+          <w:rtl w:val="0"/>
+        </w:rPr>
+        <w:t xml:space="preserve">What application collection system infrastructure best delivers these capabilities in the most performant and cost effective way?</w:t>
+      </w:r>
+      <w:r>
+        <w:rPr>
+          <w:rtl w:val="0"/>
+        </w:rPr>
+      </w:r>
+    </w:p>
+    <w:p>
+      <w:pPr>
+        <w:rPr>
+          <w:color w:val="434343"/>
+        </w:rPr>
+      </w:pPr>
+      <w:r>
+        <w:rPr>
+          <w:rtl w:val="0"/>
+        </w:rPr>
+      </w:r>
+    </w:p>
+    <w:p>
+      <w:pPr>
+        <w:numPr>
+          <w:ilvl w:val="0"/>
+          <w:numId w:val="5"/>
+        </w:numPr>
+        <w:ind w:left="720" w:hanging="360"/>
+        <w:rPr>
+          <w:color w:val="434343"/>
+        </w:rPr>
+      </w:pPr>
+      <w:r>
+        <w:rPr>
+          <w:color w:val="383a42"/>
+          <w:shd w:fill="fafafa" w:val="clear"/>
+          <w:rtl w:val="0"/>
+        </w:rPr>
+        <w:t xml:space="preserve">Kinesis Firehose -&gt; S3 -&gt; EMR with Spark -&gt; S3 -&gt; Redshift -&gt; QuickSight </w:t>
+      </w:r>
+    </w:p>
+    <w:p>
+      <w:pPr>
+        <w:numPr>
+          <w:ilvl w:val="0"/>
+          <w:numId w:val="5"/>
+        </w:numPr>
+        <w:ind w:left="720" w:hanging="360"/>
+        <w:rPr>
+          <w:color w:val="383a42"/>
+          <w:shd w:fill="fafafa" w:val="clear"/>
+        </w:rPr>
+      </w:pPr>
+      <w:r>
+        <w:rPr>
+          <w:color w:val="383a42"/>
+          <w:shd w:fill="fafafa" w:val="clear"/>
+          <w:rtl w:val="0"/>
+        </w:rPr>
+        <w:t xml:space="preserve">DynamoDB -&gt; DynamoDB Streams -&gt; Lambda -&gt; Kinesis Firehose -&gt; Redshift -&gt; QuickSight</w:t>
+      </w:r>
+    </w:p>
+    <w:p>
+      <w:pPr>
+        <w:numPr>
+          <w:ilvl w:val="0"/>
+          <w:numId w:val="5"/>
+        </w:numPr>
+        <w:ind w:left="720" w:hanging="360"/>
+        <w:rPr>
+          <w:color w:val="383a42"/>
+          <w:shd w:fill="fafafa" w:val="clear"/>
+        </w:rPr>
+      </w:pPr>
+      <w:r>
+        <w:rPr>
+          <w:color w:val="383a42"/>
+          <w:shd w:fill="fafafa" w:val="clear"/>
+          <w:rtl w:val="0"/>
+        </w:rPr>
+        <w:t xml:space="preserve">Kinesis Firehose -&gt; Aurora MySQL -&gt; Lambda -&gt; Kinesis Firehose -&gt; Redshift -&gt; QuickSight</w:t>
+      </w:r>
+    </w:p>
+    <w:p>
+      <w:pPr>
+        <w:numPr>
+          <w:ilvl w:val="0"/>
+          <w:numId w:val="5"/>
+        </w:numPr>
+        <w:ind w:left="720" w:hanging="360"/>
+        <w:rPr>
+          <w:color w:val="383a42"/>
+          <w:shd w:fill="fafafa" w:val="clear"/>
+        </w:rPr>
+      </w:pPr>
+      <w:r>
+        <w:rPr>
+          <w:color w:val="383a42"/>
+          <w:shd w:fill="fafafa" w:val="clear"/>
+          <w:rtl w:val="0"/>
+        </w:rPr>
+        <w:t xml:space="preserve">Kinesis Data Streams -&gt; Aurora MySQL -&gt; Lambda-&gt;Kinesis Firehose -&gt; Redshift -&gt; QuickSight</w:t>
+      </w:r>
+    </w:p>
+    <w:p>
+      <w:pPr>
+        <w:rPr>
+          <w:color w:val="434343"/>
+        </w:rPr>
+      </w:pPr>
+      <w:r>
+        <w:rPr>
+          <w:rtl w:val="0"/>
+        </w:rPr>
+      </w:r>
+    </w:p>
+    <w:p>
+      <w:pPr>
+        <w:rPr>
+          <w:color w:val="434343"/>
+        </w:rPr>
+      </w:pPr>
+      <w:r>
+        <w:rPr>
+          <w:rFonts w:ascii="Calibri" w:cs="Calibri" w:eastAsia="Calibri" w:hAnsi="Calibri"/>
+          <w:b w:val="1"/>
+          <w:rtl w:val="0"/>
+        </w:rPr>
+        <w:t xml:space="preserve">Answer:</w:t>
+      </w:r>
+      <w:r>
+        <w:rPr>
+          <w:color w:val="434343"/>
+          <w:rtl w:val="0"/>
+        </w:rPr>
+        <w:t xml:space="preserve"> B</w:t>
+      </w:r>
+    </w:p>
+    <w:p>
+      <w:pPr>
+        <w:rPr>
+          <w:color w:val="434343"/>
+        </w:rPr>
+      </w:pPr>
+      <w:r>
+        <w:rPr>
+          <w:rtl w:val="0"/>
+        </w:rPr>
+      </w:r>
+    </w:p>
+    <w:p>
+      <w:pPr>
+        <w:rPr>
+          <w:color w:val="434343"/>
+        </w:rPr>
+      </w:pPr>
+      <w:r>
+        <w:rPr>
+          <w:rFonts w:ascii="Calibri" w:cs="Calibri" w:eastAsia="Calibri" w:hAnsi="Calibri"/>
+          <w:b w:val="1"/>
+          <w:rtl w:val="0"/>
+        </w:rPr>
+        <w:t xml:space="preserve">Explanation:</w:t>
+      </w:r>
+      <w:r>
+        <w:rPr>
+          <w:rtl w:val="0"/>
+        </w:rPr>
+      </w:r>
+    </w:p>
+    <w:p>
+      <w:pPr>
+        <w:rPr>
+          <w:color w:val="444444"/>
+          <w:highlight w:val="white"/>
+        </w:rPr>
+      </w:pPr>
+      <w:r>
+        <w:rPr>
+          <w:color w:val="434343"/>
+          <w:rtl w:val="0"/>
+        </w:rPr>
+        <w:t xml:space="preserve">Option A is incorrect because none of the collection systems listed easily allow for the before-change and after-change views of your applications data store changes</w:t>
+      </w:r>
+      <w:r>
+        <w:rPr>
+          <w:color w:val="444444"/>
+          <w:highlight w:val="white"/>
+          <w:rtl w:val="0"/>
+        </w:rPr>
+        <w:t xml:space="preserve">. Also, there is no data store other than S3 in the listed collection system components. S3 is not the most cost effective data store for this type of application.</w:t>
+      </w:r>
+    </w:p>
+    <w:p>
+      <w:pPr>
+        <w:rPr>
+          <w:color w:val="444444"/>
+          <w:highlight w:val="white"/>
+        </w:rPr>
+      </w:pPr>
+      <w:r>
+        <w:rPr>
+          <w:rtl w:val="0"/>
+        </w:rPr>
+      </w:r>
+    </w:p>
+    <w:p>
+      <w:pPr>
+        <w:rPr>
+          <w:color w:val="444444"/>
+          <w:highlight w:val="white"/>
+        </w:rPr>
+      </w:pPr>
+      <w:r>
+        <w:rPr>
+          <w:color w:val="444444"/>
+          <w:highlight w:val="white"/>
+          <w:rtl w:val="0"/>
+        </w:rPr>
+        <w:t xml:space="preserve">Option B is correct. Your application will write its game activity data to your DynamoDB table which will have DynamoDB streams enabled. DynamoDB Streams will record both the new and old (or before and after) images of any item in the DynamoDB table that is changed. Your Lambda function will be triggered by DynamoDB Streams. Your Lambda function will use the Firehose client to write to your Firehose stream. Firehose will stream your data to Redshift. Quicksite will visualize your data in near-real-time.</w:t>
+      </w:r>
+    </w:p>
+    <w:p>
+      <w:pPr>
+        <w:rPr>
+          <w:color w:val="444444"/>
+          <w:highlight w:val="white"/>
+        </w:rPr>
+      </w:pPr>
+      <w:r>
+        <w:rPr>
+          <w:rtl w:val="0"/>
+        </w:rPr>
+      </w:r>
+    </w:p>
+    <w:p>
+      <w:pPr>
+        <w:rPr>
+          <w:color w:val="444444"/>
+          <w:highlight w:val="white"/>
+        </w:rPr>
+      </w:pPr>
+      <w:r>
+        <w:rPr>
+          <w:color w:val="444444"/>
+          <w:highlight w:val="white"/>
+          <w:rtl w:val="0"/>
+        </w:rPr>
+        <w:t xml:space="preserve">Option C is incorrect. Kinesis Firehose does not have the capability to write directly to Aurora. You would have to write your stream data to S3 then write a Lambda function, triggered on each write, to consume the data stream and then write the stream data to your Aurora data store. You could also use the Amazon Database Migration service to move your data from S3 to Aurora. Also, you would have to write custom code to record the before-change information. </w:t>
+      </w:r>
+    </w:p>
+    <w:p>
+      <w:pPr>
+        <w:rPr>
+          <w:color w:val="444444"/>
+          <w:highlight w:val="white"/>
+        </w:rPr>
+      </w:pPr>
+      <w:r>
+        <w:rPr>
+          <w:rtl w:val="0"/>
+        </w:rPr>
+      </w:r>
+    </w:p>
+    <w:p>
+      <w:pPr>
+        <w:rPr>
+          <w:color w:val="444444"/>
+          <w:highlight w:val="white"/>
+        </w:rPr>
+      </w:pPr>
+      <w:r>
+        <w:rPr>
+          <w:color w:val="444444"/>
+          <w:highlight w:val="white"/>
+          <w:rtl w:val="0"/>
+        </w:rPr>
+        <w:t xml:space="preserve">Option D is incorrect. Kinesis Data Streams does not have the capability to write directly to Aurora. You would have to write a Kinesis consumer client using the Kinesis Consumer Library (KCL) to consume the data stream and then write the stream data to your Aurora data store. Also, you would have to write custom code to record the before-change information. </w:t>
+      </w:r>
+    </w:p>
+    <w:p>
+      <w:pPr>
+        <w:rPr>
+          <w:color w:val="444444"/>
+          <w:highlight w:val="white"/>
+        </w:rPr>
+      </w:pPr>
+      <w:r>
+        <w:rPr>
+          <w:rtl w:val="0"/>
+        </w:rPr>
+      </w:r>
+    </w:p>
+    <w:p>
+      <w:pPr>
+        <w:rPr>
+          <w:color w:val="444444"/>
+          <w:highlight w:val="white"/>
+        </w:rPr>
+      </w:pPr>
+      <w:r>
+        <w:rPr>
+          <w:rtl w:val="0"/>
+        </w:rPr>
+      </w:r>
+    </w:p>
+    <w:p>
+      <w:pPr>
+        <w:rPr>
+          <w:color w:val="434343"/>
+        </w:rPr>
+      </w:pPr>
+      <w:r>
+        <w:rPr>
+          <w:rtl w:val="0"/>
+        </w:rPr>
+      </w:r>
+    </w:p>
+    <w:p>
+      <w:pPr>
+        <w:rPr>
+          <w:rFonts w:ascii="Calibri" w:cs="Calibri" w:eastAsia="Calibri" w:hAnsi="Calibri"/>
+          <w:b w:val="1"/>
+        </w:rPr>
+      </w:pPr>
+      <w:r>
+        <w:rPr>
+          <w:rFonts w:ascii="Calibri" w:cs="Calibri" w:eastAsia="Calibri" w:hAnsi="Calibri"/>
+          <w:b w:val="1"/>
+          <w:rtl w:val="0"/>
+        </w:rPr>
+        <w:t xml:space="preserve">Reference:</w:t>
+      </w:r>
+    </w:p>
+    <w:p>
+      <w:pPr>
+        <w:rPr>
+          <w:rFonts w:ascii="Roboto" w:cs="Roboto" w:eastAsia="Roboto" w:hAnsi="Roboto"/>
+          <w:color w:val="16191f"/>
+          <w:sz w:val="104"/>
+          <w:szCs w:val="104"/>
+        </w:rPr>
+      </w:pPr>
+      <w:r>
+        <w:rPr>
+          <w:color w:val="444444"/>
+          <w:rtl w:val="0"/>
+        </w:rPr>
         <w:t xml:space="preserve">Please see the </w:t>
       </w:r>
       <w:r>
@@ -5020,7 +6582,7 @@
         </w:rPr>
         <w:t xml:space="preserve">(</w:t>
       </w:r>
-      <w:hyperlink r:id="rId18">
+      <w:hyperlink r:id="rId32">
         <w:r>
           <w:rPr>
             <w:color w:val="1155cc"/>
@@ -5066,7 +6628,7 @@
         </w:rPr>
         <w:t xml:space="preserve"> (</w:t>
       </w:r>
-      <w:hyperlink r:id="rId19">
+      <w:hyperlink r:id="rId33">
         <w:r>
           <w:rPr>
             <w:color w:val="1155cc"/>
@@ -5105,7 +6667,7 @@
         </w:rPr>
         <w:t xml:space="preserve">(</w:t>
       </w:r>
-      <w:hyperlink r:id="rId20">
+      <w:hyperlink r:id="rId34">
         <w:r>
           <w:rPr>
             <w:color w:val="1155cc"/>
@@ -5137,7 +6699,7 @@
         </w:rPr>
         <w:t xml:space="preserve">(</w:t>
       </w:r>
-      <w:hyperlink r:id="rId21">
+      <w:hyperlink r:id="rId35">
         <w:r>
           <w:rPr>
             <w:color w:val="1155cc"/>
@@ -5189,7 +6751,7 @@
         </w:rPr>
         <w:t xml:space="preserve">(</w:t>
       </w:r>
-      <w:hyperlink r:id="rId22">
+      <w:hyperlink r:id="rId36">
         <w:r>
           <w:rPr>
             <w:color w:val="1155cc"/>
@@ -5221,7 +6783,7 @@
         </w:rPr>
         <w:t xml:space="preserve"> (</w:t>
       </w:r>
-      <w:hyperlink r:id="rId23">
+      <w:hyperlink r:id="rId37">
         <w:r>
           <w:rPr>
             <w:color w:val="1155cc"/>
@@ -5253,7 +6815,7 @@
         </w:rPr>
         <w:t xml:space="preserve"> (</w:t>
       </w:r>
-      <w:hyperlink r:id="rId24">
+      <w:hyperlink r:id="rId38">
         <w:r>
           <w:rPr>
             <w:color w:val="1155cc"/>
@@ -5321,7 +6883,7 @@
         <w:rPr>
           <w:rtl w:val="0"/>
         </w:rPr>
-        <w:t xml:space="preserve">Question: 5</w:t>
+        <w:t xml:space="preserve">Question: 7</w:t>
       </w:r>
     </w:p>
     <w:p>
@@ -5538,7 +7100,7 @@
       <w:pPr>
         <w:numPr>
           <w:ilvl w:val="0"/>
-          <w:numId w:val="1"/>
+          <w:numId w:val="2"/>
         </w:numPr>
         <w:ind w:left="720" w:hanging="360"/>
         <w:rPr>
@@ -5558,7 +7120,7 @@
       <w:pPr>
         <w:numPr>
           <w:ilvl w:val="0"/>
-          <w:numId w:val="1"/>
+          <w:numId w:val="2"/>
         </w:numPr>
         <w:ind w:left="720" w:hanging="360"/>
         <w:rPr>
@@ -5579,7 +7141,7 @@
       <w:pPr>
         <w:numPr>
           <w:ilvl w:val="0"/>
-          <w:numId w:val="1"/>
+          <w:numId w:val="2"/>
         </w:numPr>
         <w:ind w:left="720" w:hanging="360"/>
         <w:rPr>
@@ -5600,7 +7162,7 @@
       <w:pPr>
         <w:numPr>
           <w:ilvl w:val="0"/>
-          <w:numId w:val="1"/>
+          <w:numId w:val="2"/>
         </w:numPr>
         <w:ind w:left="720" w:hanging="360"/>
         <w:rPr>
@@ -5891,7 +7453,7 @@
         </w:rPr>
         <w:t xml:space="preserve">(</w:t>
       </w:r>
-      <w:hyperlink r:id="rId25">
+      <w:hyperlink r:id="rId39">
         <w:r>
           <w:rPr>
             <w:color w:val="1155cc"/>
@@ -5938,7 +7500,7 @@
         </w:rPr>
         <w:t xml:space="preserve">(</w:t>
       </w:r>
-      <w:hyperlink r:id="rId26">
+      <w:hyperlink r:id="rId40">
         <w:r>
           <w:rPr>
             <w:color w:val="1155cc"/>
@@ -5977,7 +7539,7 @@
         </w:rPr>
         <w:t xml:space="preserve"> (</w:t>
       </w:r>
-      <w:hyperlink r:id="rId27">
+      <w:hyperlink r:id="rId41">
         <w:r>
           <w:rPr>
             <w:color w:val="1155cc"/>
@@ -6024,7 +7586,7 @@
         </w:rPr>
         <w:t xml:space="preserve">(</w:t>
       </w:r>
-      <w:hyperlink r:id="rId28">
+      <w:hyperlink r:id="rId42">
         <w:r>
           <w:rPr>
             <w:color w:val="1155cc"/>
@@ -6056,7 +7618,7 @@
         </w:rPr>
         <w:t xml:space="preserve"> (</w:t>
       </w:r>
-      <w:hyperlink r:id="rId29">
+      <w:hyperlink r:id="rId43">
         <w:r>
           <w:rPr>
             <w:color w:val="1155cc"/>
@@ -6081,7 +7643,7 @@
         </w:rPr>
         <w:t xml:space="preserve">Create real-time clickstream sessions and run analytics with Amazon Kinesis Data Analytics, AWS Glue, and Amazon Athena (</w:t>
       </w:r>
-      <w:hyperlink r:id="rId30">
+      <w:hyperlink r:id="rId44">
         <w:r>
           <w:rPr>
             <w:b w:val="1"/>
@@ -6132,6 +7694,395 @@
     </w:p>
     <w:p>
       <w:pPr>
+        <w:rPr/>
+      </w:pPr>
+      <w:r>
+        <w:rPr>
+          <w:rtl w:val="0"/>
+        </w:rPr>
+        <w:t xml:space="preserve">Question: 8</w:t>
+      </w:r>
+    </w:p>
+    <w:p>
+      <w:pPr>
+        <w:rPr>
+          <w:color w:val="999999"/>
+        </w:rPr>
+      </w:pPr>
+      <w:r>
+        <w:rPr>
+          <w:b w:val="1"/>
+          <w:rtl w:val="0"/>
+        </w:rPr>
+        <w:t xml:space="preserve">Main​ ​Topic​ ​:​ </w:t>
+      </w:r>
+      <w:r>
+        <w:rPr>
+          <w:color w:val="999999"/>
+          <w:rtl w:val="0"/>
+        </w:rPr>
+        <w:t xml:space="preserve">Data Analytics</w:t>
+      </w:r>
+    </w:p>
+    <w:p>
+      <w:pPr>
+        <w:rPr>
+          <w:b w:val="1"/>
+          <w:color w:val="999999"/>
+        </w:rPr>
+      </w:pPr>
+      <w:r>
+        <w:rPr>
+          <w:b w:val="1"/>
+          <w:rtl w:val="0"/>
+        </w:rPr>
+        <w:t xml:space="preserve">Sub​ ​Topic​ ​:​ </w:t>
+      </w:r>
+      <w:r>
+        <w:rPr>
+          <w:b w:val="1"/>
+          <w:color w:val="999999"/>
+          <w:rtl w:val="0"/>
+        </w:rPr>
+        <w:t xml:space="preserve">Determine the operational characteristics of an analysis and visualization solution</w:t>
+      </w:r>
+      <w:r>
+        <w:rPr>
+          <w:b w:val="1"/>
+          <w:color w:val="999999"/>
+          <w:rtl w:val="0"/>
+        </w:rPr>
+        <w:t xml:space="preserve"> </w:t>
+      </w:r>
+    </w:p>
+    <w:p>
+      <w:pPr>
+        <w:rPr>
+          <w:color w:val="999999"/>
+        </w:rPr>
+      </w:pPr>
+      <w:r>
+        <w:rPr>
+          <w:rtl w:val="0"/>
+        </w:rPr>
+      </w:r>
+    </w:p>
+    <w:p>
+      <w:pPr>
+        <w:rPr>
+          <w:b w:val="1"/>
+          <w:color w:val="999999"/>
+        </w:rPr>
+      </w:pPr>
+      <w:r>
+        <w:rPr>
+          <w:b w:val="1"/>
+          <w:rtl w:val="0"/>
+        </w:rPr>
+        <w:t xml:space="preserve">Domain: </w:t>
+      </w:r>
+      <w:r>
+        <w:rPr>
+          <w:color w:val="999999"/>
+          <w:rtl w:val="0"/>
+        </w:rPr>
+        <w:t xml:space="preserve">Analysis and visualization of analytical data  </w:t>
+      </w:r>
+      <w:r>
+        <w:rPr>
+          <w:rtl w:val="0"/>
+        </w:rPr>
+      </w:r>
+    </w:p>
+    <w:p>
+      <w:pPr>
+        <w:rPr>
+          <w:b w:val="1"/>
+        </w:rPr>
+      </w:pPr>
+      <w:r>
+        <w:rPr>
+          <w:rtl w:val="0"/>
+        </w:rPr>
+      </w:r>
+    </w:p>
+    <w:p>
+      <w:pPr>
+        <w:rPr>
+          <w:rFonts w:ascii="Calibri" w:cs="Calibri" w:eastAsia="Calibri" w:hAnsi="Calibri"/>
+        </w:rPr>
+      </w:pPr>
+      <w:r>
+        <w:rPr>
+          <w:rFonts w:ascii="Calibri" w:cs="Calibri" w:eastAsia="Calibri" w:hAnsi="Calibri"/>
+          <w:b w:val="1"/>
+          <w:rtl w:val="0"/>
+        </w:rPr>
+        <w:t xml:space="preserve">Question text</w:t>
+      </w:r>
+      <w:r>
+        <w:rPr>
+          <w:rFonts w:ascii="Calibri" w:cs="Calibri" w:eastAsia="Calibri" w:hAnsi="Calibri"/>
+          <w:rtl w:val="0"/>
+        </w:rPr>
+        <w:t xml:space="preserve">: </w:t>
+      </w:r>
+    </w:p>
+    <w:p>
+      <w:pPr>
+        <w:rPr>
+          <w:color w:val="434343"/>
+        </w:rPr>
+      </w:pPr>
+      <w:r>
+        <w:rPr>
+          <w:color w:val="434343"/>
+          <w:rtl w:val="0"/>
+        </w:rPr>
+        <w:t xml:space="preserve">You are a data scientist working for a large city that has implemented an electric scooter ride sharing system. Each electric scooter is equipped with IoT sensors that report the scooter’s location, whether it is currently rented out, current renter, battery level, speed of travel, etc. </w:t>
+      </w:r>
+    </w:p>
+    <w:p>
+      <w:pPr>
+        <w:rPr>
+          <w:color w:val="434343"/>
+        </w:rPr>
+      </w:pPr>
+      <w:r>
+        <w:rPr>
+          <w:rtl w:val="0"/>
+        </w:rPr>
+      </w:r>
+    </w:p>
+    <w:p>
+      <w:pPr>
+        <w:rPr>
+          <w:color w:val="434343"/>
+        </w:rPr>
+      </w:pPr>
+      <w:r>
+        <w:rPr>
+          <w:color w:val="434343"/>
+          <w:rtl w:val="0"/>
+        </w:rPr>
+        <w:t xml:space="preserve">You have been tasked with determining scooter density of location throughout the city and redistributing scooters if some areas of the city are overpopulated with scooters while other areas are underpopulated. This solution requires real-time IoT data to be ingested into your data collection system. </w:t>
+      </w:r>
+    </w:p>
+    <w:p>
+      <w:pPr>
+        <w:rPr>
+          <w:color w:val="434343"/>
+        </w:rPr>
+      </w:pPr>
+      <w:r>
+        <w:rPr>
+          <w:rtl w:val="0"/>
+        </w:rPr>
+      </w:r>
+    </w:p>
+    <w:p>
+      <w:pPr>
+        <w:rPr>
+          <w:color w:val="434343"/>
+        </w:rPr>
+      </w:pPr>
+      <w:r>
+        <w:rPr>
+          <w:color w:val="434343"/>
+          <w:rtl w:val="0"/>
+        </w:rPr>
+        <w:t xml:space="preserve">Your management team wishes to perform real-time analysis on the scooter data through visualization using business intelligence (BI) tools. They will use this analysis and visualization to make management decisions on how to keep their fleet of scooters at optimum levels of service and use.</w:t>
+      </w:r>
+    </w:p>
+    <w:p>
+      <w:pPr>
+        <w:rPr>
+          <w:color w:val="434343"/>
+        </w:rPr>
+      </w:pPr>
+      <w:r>
+        <w:rPr>
+          <w:rtl w:val="0"/>
+        </w:rPr>
+      </w:r>
+    </w:p>
+    <w:p>
+      <w:pPr>
+        <w:rPr>
+          <w:color w:val="434343"/>
+        </w:rPr>
+      </w:pPr>
+      <w:r>
+        <w:rPr>
+          <w:color w:val="434343"/>
+          <w:rtl w:val="0"/>
+        </w:rPr>
+        <w:t xml:space="preserve">What collection system best fits this use case?</w:t>
+      </w:r>
+    </w:p>
+    <w:p>
+      <w:pPr>
+        <w:rPr>
+          <w:color w:val="434343"/>
+        </w:rPr>
+      </w:pPr>
+      <w:r>
+        <w:rPr>
+          <w:rtl w:val="0"/>
+        </w:rPr>
+      </w:r>
+    </w:p>
+    <w:p>
+      <w:pPr>
+        <w:numPr>
+          <w:ilvl w:val="0"/>
+          <w:numId w:val="6"/>
+        </w:numPr>
+        <w:ind w:left="720" w:hanging="360"/>
+        <w:rPr>
+          <w:color w:val="434343"/>
+        </w:rPr>
+      </w:pPr>
+      <w:r>
+        <w:rPr>
+          <w:color w:val="383a42"/>
+          <w:shd w:fill="fafafa" w:val="clear"/>
+          <w:rtl w:val="0"/>
+        </w:rPr>
+        <w:t xml:space="preserve">IoT device sensor data -&gt; Kinesis Data Firehose -&gt; S3 -&gt; Glue -&gt; S3 Data Lake -&gt; Athena</w:t>
+      </w:r>
+    </w:p>
+    <w:p>
+      <w:pPr>
+        <w:numPr>
+          <w:ilvl w:val="0"/>
+          <w:numId w:val="6"/>
+        </w:numPr>
+        <w:ind w:left="720" w:hanging="360"/>
+        <w:rPr>
+          <w:color w:val="383a42"/>
+          <w:shd w:fill="fafafa" w:val="clear"/>
+        </w:rPr>
+      </w:pPr>
+      <w:r>
+        <w:rPr>
+          <w:color w:val="383a42"/>
+          <w:shd w:fill="fafafa" w:val="clear"/>
+          <w:rtl w:val="0"/>
+        </w:rPr>
+        <w:t xml:space="preserve">IoT device sensor data -&gt; Kinesis Data Firehose -&gt; Kinesis Data Analytics -&gt; Kinesis Data Firehose -&gt; Redshift -&gt; QuickSight </w:t>
+      </w:r>
+    </w:p>
+    <w:p>
+      <w:pPr>
+        <w:numPr>
+          <w:ilvl w:val="0"/>
+          <w:numId w:val="6"/>
+        </w:numPr>
+        <w:ind w:left="720" w:hanging="360"/>
+        <w:rPr>
+          <w:color w:val="383a42"/>
+          <w:shd w:fill="fafafa" w:val="clear"/>
+        </w:rPr>
+      </w:pPr>
+      <w:r>
+        <w:rPr>
+          <w:color w:val="383a42"/>
+          <w:shd w:fill="fafafa" w:val="clear"/>
+          <w:rtl w:val="0"/>
+        </w:rPr>
+        <w:t xml:space="preserve">IoT device sensor data -&gt; RDS -&gt; Database Migration Service -&gt; S3 -&gt; Glue -&gt; S3 Data Lake -&gt; Athena</w:t>
+      </w:r>
+    </w:p>
+    <w:p>
+      <w:pPr>
+        <w:numPr>
+          <w:ilvl w:val="0"/>
+          <w:numId w:val="6"/>
+        </w:numPr>
+        <w:ind w:left="720" w:hanging="360"/>
+        <w:rPr>
+          <w:color w:val="383a42"/>
+          <w:shd w:fill="fafafa" w:val="clear"/>
+        </w:rPr>
+      </w:pPr>
+      <w:r>
+        <w:rPr>
+          <w:color w:val="383a42"/>
+          <w:shd w:fill="fafafa" w:val="clear"/>
+          <w:rtl w:val="0"/>
+        </w:rPr>
+        <w:t xml:space="preserve">IoT device sensor data -&gt; Kinesis Data Streams -&gt; Kinesis Data Analytics -&gt; S3 Data Lake -&gt; QuickSight </w:t>
+      </w:r>
+    </w:p>
+    <w:p>
+      <w:pPr>
+        <w:rPr>
+          <w:color w:val="434343"/>
+        </w:rPr>
+      </w:pPr>
+      <w:r>
+        <w:rPr>
+          <w:rtl w:val="0"/>
+        </w:rPr>
+      </w:r>
+    </w:p>
+    <w:p>
+      <w:pPr>
+        <w:rPr>
+          <w:color w:val="434343"/>
+        </w:rPr>
+      </w:pPr>
+      <w:r>
+        <w:rPr>
+          <w:rFonts w:ascii="Calibri" w:cs="Calibri" w:eastAsia="Calibri" w:hAnsi="Calibri"/>
+          <w:b w:val="1"/>
+          <w:rtl w:val="0"/>
+        </w:rPr>
+        <w:t xml:space="preserve">Answer:</w:t>
+      </w:r>
+      <w:r>
+        <w:rPr>
+          <w:color w:val="434343"/>
+          <w:rtl w:val="0"/>
+        </w:rPr>
+        <w:t xml:space="preserve"> B</w:t>
+      </w:r>
+    </w:p>
+    <w:p>
+      <w:pPr>
+        <w:rPr>
+          <w:color w:val="434343"/>
+        </w:rPr>
+      </w:pPr>
+      <w:r>
+        <w:rPr>
+          <w:rtl w:val="0"/>
+        </w:rPr>
+      </w:r>
+    </w:p>
+    <w:p>
+      <w:pPr>
+        <w:rPr>
+          <w:color w:val="434343"/>
+        </w:rPr>
+      </w:pPr>
+      <w:r>
+        <w:rPr>
+          <w:rFonts w:ascii="Calibri" w:cs="Calibri" w:eastAsia="Calibri" w:hAnsi="Calibri"/>
+          <w:b w:val="1"/>
+          <w:rtl w:val="0"/>
+        </w:rPr>
+        <w:t xml:space="preserve">Explanation:</w:t>
+      </w:r>
+      <w:r>
+        <w:rPr>
+          <w:rtl w:val="0"/>
+        </w:rPr>
+      </w:r>
+    </w:p>
+    <w:p>
+      <w:pPr>
         <w:rPr>
           <w:color w:val="444444"/>
           <w:highlight w:val="white"/>
@@ -6139,14 +8090,407 @@
       </w:pPr>
       <w:r>
         <w:rPr>
-          <w:rtl w:val="0"/>
-        </w:rPr>
-      </w:r>
-    </w:p>
-    <w:p>
-      <w:pPr>
-        <w:rPr>
-          <w:color w:val="b7b7b7"/>
+          <w:color w:val="434343"/>
+          <w:rtl w:val="0"/>
+        </w:rPr>
+        <w:t xml:space="preserve">Option A is incorrect</w:t>
+      </w:r>
+      <w:r>
+        <w:rPr>
+          <w:color w:val="444444"/>
+          <w:highlight w:val="white"/>
+          <w:rtl w:val="0"/>
+        </w:rPr>
+        <w:t xml:space="preserve">. This data collection system architecture is better suited to batch consumption of stream data. Crawling the S3 data using Glue and then using a Glue job to write the data to an S3 data lake to then be queried by Athena would allow you to produce real-time analytics.</w:t>
+      </w:r>
+    </w:p>
+    <w:p>
+      <w:pPr>
+        <w:rPr>
+          <w:color w:val="444444"/>
+          <w:highlight w:val="white"/>
+        </w:rPr>
+      </w:pPr>
+      <w:r>
+        <w:rPr>
+          <w:rtl w:val="0"/>
+        </w:rPr>
+      </w:r>
+    </w:p>
+    <w:p>
+      <w:pPr>
+        <w:rPr>
+          <w:color w:val="444444"/>
+          <w:highlight w:val="white"/>
+        </w:rPr>
+      </w:pPr>
+      <w:r>
+        <w:rPr>
+          <w:color w:val="444444"/>
+          <w:highlight w:val="white"/>
+          <w:rtl w:val="0"/>
+        </w:rPr>
+        <w:t xml:space="preserve">Option B is correct. You can use a Kinesis Data Firehose stream to ingest the IoT data, then analyze and filter your data with Kinesis Data Analytics, then direct the analyzed data to another Kinesis Data Firehose stream to load the data into your data warehouse in RedShift. Finally, use QuickSight to produce your visualization and dashboard for your management team.</w:t>
+      </w:r>
+    </w:p>
+    <w:p>
+      <w:pPr>
+        <w:rPr>
+          <w:color w:val="444444"/>
+          <w:highlight w:val="white"/>
+        </w:rPr>
+      </w:pPr>
+      <w:r>
+        <w:rPr>
+          <w:rtl w:val="0"/>
+        </w:rPr>
+      </w:r>
+    </w:p>
+    <w:p>
+      <w:pPr>
+        <w:rPr>
+          <w:color w:val="444444"/>
+          <w:highlight w:val="white"/>
+        </w:rPr>
+      </w:pPr>
+      <w:r>
+        <w:rPr>
+          <w:color w:val="444444"/>
+          <w:highlight w:val="white"/>
+          <w:rtl w:val="0"/>
+        </w:rPr>
+        <w:t xml:space="preserve">Option C is incorrect. This type of data collection infrastructure is best used for streaming transactional data from existing relational data stores. There is no need for an RDS instance in this data collection system since the data is transitory in nature.</w:t>
+      </w:r>
+    </w:p>
+    <w:p>
+      <w:pPr>
+        <w:rPr>
+          <w:color w:val="444444"/>
+          <w:highlight w:val="white"/>
+        </w:rPr>
+      </w:pPr>
+      <w:r>
+        <w:rPr>
+          <w:rtl w:val="0"/>
+        </w:rPr>
+      </w:r>
+    </w:p>
+    <w:p>
+      <w:pPr>
+        <w:rPr>
+          <w:color w:val="444444"/>
+          <w:highlight w:val="white"/>
+        </w:rPr>
+      </w:pPr>
+      <w:r>
+        <w:rPr>
+          <w:color w:val="444444"/>
+          <w:highlight w:val="white"/>
+          <w:rtl w:val="0"/>
+        </w:rPr>
+        <w:t xml:space="preserve">Option D is incorrect. Kinesis Data Analytics cannot write directly to S3; it only writes to a </w:t>
+      </w:r>
+      <w:r>
+        <w:rPr>
+          <w:color w:val="444444"/>
+          <w:highlight w:val="white"/>
+          <w:rtl w:val="0"/>
+        </w:rPr>
+        <w:t xml:space="preserve">Kinesis data stream, a Kinesis Data Firehose delivery stream, or a Lambda function.</w:t>
+      </w:r>
+      <w:r>
+        <w:rPr>
+          <w:rtl w:val="0"/>
+        </w:rPr>
+      </w:r>
+    </w:p>
+    <w:p>
+      <w:pPr>
+        <w:rPr>
+          <w:color w:val="444444"/>
+          <w:highlight w:val="white"/>
+        </w:rPr>
+      </w:pPr>
+      <w:r>
+        <w:rPr>
+          <w:rtl w:val="0"/>
+        </w:rPr>
+      </w:r>
+    </w:p>
+    <w:p>
+      <w:pPr>
+        <w:rPr>
+          <w:color w:val="434343"/>
+        </w:rPr>
+      </w:pPr>
+      <w:r>
+        <w:rPr>
+          <w:rtl w:val="0"/>
+        </w:rPr>
+      </w:r>
+    </w:p>
+    <w:p>
+      <w:pPr>
+        <w:rPr>
+          <w:rFonts w:ascii="Calibri" w:cs="Calibri" w:eastAsia="Calibri" w:hAnsi="Calibri"/>
+          <w:b w:val="1"/>
+        </w:rPr>
+      </w:pPr>
+      <w:r>
+        <w:rPr>
+          <w:rFonts w:ascii="Calibri" w:cs="Calibri" w:eastAsia="Calibri" w:hAnsi="Calibri"/>
+          <w:b w:val="1"/>
+          <w:rtl w:val="0"/>
+        </w:rPr>
+        <w:t xml:space="preserve">Reference:</w:t>
+      </w:r>
+    </w:p>
+    <w:p>
+      <w:pPr>
+        <w:rPr>
+          <w:rFonts w:ascii="Roboto" w:cs="Roboto" w:eastAsia="Roboto" w:hAnsi="Roboto"/>
+          <w:color w:val="16191f"/>
+          <w:sz w:val="104"/>
+          <w:szCs w:val="104"/>
+        </w:rPr>
+      </w:pPr>
+      <w:r>
+        <w:rPr>
+          <w:color w:val="444444"/>
+          <w:rtl w:val="0"/>
+        </w:rPr>
+        <w:t xml:space="preserve">Please see the </w:t>
+      </w:r>
+      <w:r>
+        <w:rPr>
+          <w:color w:val="444444"/>
+          <w:rtl w:val="0"/>
+        </w:rPr>
+        <w:t xml:space="preserve">Amazon Kinesis Data Analytics for SQL Applications</w:t>
+      </w:r>
+      <w:r>
+        <w:rPr>
+          <w:color w:val="444444"/>
+          <w:rtl w:val="0"/>
+        </w:rPr>
+        <w:t xml:space="preserve"> developer guide titled </w:t>
+      </w:r>
+      <w:r>
+        <w:rPr>
+          <w:b w:val="1"/>
+          <w:color w:val="444444"/>
+          <w:rtl w:val="0"/>
+        </w:rPr>
+        <w:t xml:space="preserve">Configuring Application Output</w:t>
+      </w:r>
+      <w:r>
+        <w:rPr>
+          <w:rtl w:val="0"/>
+        </w:rPr>
+      </w:r>
+    </w:p>
+    <w:p>
+      <w:pPr>
+        <w:rPr>
+          <w:color w:val="444444"/>
+        </w:rPr>
+      </w:pPr>
+      <w:r>
+        <w:rPr>
+          <w:color w:val="444444"/>
+          <w:rtl w:val="0"/>
+        </w:rPr>
+        <w:t xml:space="preserve">(</w:t>
+      </w:r>
+      <w:hyperlink r:id="rId45">
+        <w:r>
+          <w:rPr>
+            <w:color w:val="1155cc"/>
+            <w:u w:val="single"/>
+            <w:rtl w:val="0"/>
+          </w:rPr>
+          <w:t xml:space="preserve">https://docs.aws.amazon.com/kinesisanalytics/latest/dev/how-it-works-output.html</w:t>
+        </w:r>
+      </w:hyperlink>
+      <w:r>
+        <w:rPr>
+          <w:color w:val="444444"/>
+          <w:rtl w:val="0"/>
+        </w:rPr>
+        <w:t xml:space="preserve">), the AWS Streaming Data page titled </w:t>
+      </w:r>
+      <w:r>
+        <w:rPr>
+          <w:b w:val="1"/>
+          <w:color w:val="444444"/>
+          <w:rtl w:val="0"/>
+        </w:rPr>
+        <w:t xml:space="preserve">What is Streaming Data?</w:t>
+      </w:r>
+      <w:r>
+        <w:rPr>
+          <w:color w:val="444444"/>
+          <w:rtl w:val="0"/>
+        </w:rPr>
+        <w:t xml:space="preserve"> (</w:t>
+      </w:r>
+      <w:hyperlink r:id="rId46">
+        <w:r>
+          <w:rPr>
+            <w:color w:val="1155cc"/>
+            <w:u w:val="single"/>
+            <w:rtl w:val="0"/>
+          </w:rPr>
+          <w:t xml:space="preserve">https://aws.amazon.com/streaming-data/</w:t>
+        </w:r>
+      </w:hyperlink>
+      <w:r>
+        <w:rPr>
+          <w:color w:val="444444"/>
+          <w:rtl w:val="0"/>
+        </w:rPr>
+        <w:t xml:space="preserve">), the </w:t>
+      </w:r>
+      <w:r>
+        <w:rPr>
+          <w:b w:val="1"/>
+          <w:color w:val="444444"/>
+          <w:rtl w:val="0"/>
+        </w:rPr>
+        <w:t xml:space="preserve">AWS Database Migration Service FAQs</w:t>
+      </w:r>
+      <w:r>
+        <w:rPr>
+          <w:color w:val="444444"/>
+          <w:rtl w:val="0"/>
+        </w:rPr>
+        <w:t xml:space="preserve"> (</w:t>
+      </w:r>
+      <w:hyperlink r:id="rId47">
+        <w:r>
+          <w:rPr>
+            <w:color w:val="1155cc"/>
+            <w:u w:val="single"/>
+            <w:rtl w:val="0"/>
+          </w:rPr>
+          <w:t xml:space="preserve">https://aws.amazon.com/dms/faqs/</w:t>
+        </w:r>
+      </w:hyperlink>
+      <w:r>
+        <w:rPr>
+          <w:color w:val="444444"/>
+          <w:rtl w:val="0"/>
+        </w:rPr>
+        <w:t xml:space="preserve">), the </w:t>
+      </w:r>
+      <w:r>
+        <w:rPr>
+          <w:b w:val="1"/>
+          <w:color w:val="444444"/>
+          <w:rtl w:val="0"/>
+        </w:rPr>
+        <w:t xml:space="preserve">Amazon Kinesis Data Analytics FAQs (</w:t>
+      </w:r>
+      <w:hyperlink r:id="rId48">
+        <w:r>
+          <w:rPr>
+            <w:b w:val="1"/>
+            <w:color w:val="1155cc"/>
+            <w:u w:val="single"/>
+            <w:rtl w:val="0"/>
+          </w:rPr>
+          <w:t xml:space="preserve">https://aws.amazon.com/kinesis/data-analytics/faqs/</w:t>
+        </w:r>
+      </w:hyperlink>
+      <w:r>
+        <w:rPr>
+          <w:color w:val="444444"/>
+          <w:rtl w:val="0"/>
+        </w:rPr>
+        <w:t xml:space="preserve">), the </w:t>
+      </w:r>
+      <w:r>
+        <w:rPr>
+          <w:b w:val="1"/>
+          <w:color w:val="444444"/>
+          <w:rtl w:val="0"/>
+        </w:rPr>
+        <w:t xml:space="preserve">Amazon Kinesis Data Streams FAQs (</w:t>
+      </w:r>
+      <w:hyperlink r:id="rId49">
+        <w:r>
+          <w:rPr>
+            <w:b w:val="1"/>
+            <w:color w:val="1155cc"/>
+            <w:u w:val="single"/>
+            <w:rtl w:val="0"/>
+          </w:rPr>
+          <w:t xml:space="preserve">https://aws.amazon.com/kinesis/data-streams/faqs/</w:t>
+        </w:r>
+      </w:hyperlink>
+      <w:r>
+        <w:rPr>
+          <w:color w:val="444444"/>
+          <w:rtl w:val="0"/>
+        </w:rPr>
+        <w:t xml:space="preserve">), and the </w:t>
+      </w:r>
+      <w:r>
+        <w:rPr>
+          <w:b w:val="1"/>
+          <w:color w:val="444444"/>
+          <w:rtl w:val="0"/>
+        </w:rPr>
+        <w:t xml:space="preserve">Amazon Kinesis Data Firehose FAQs (</w:t>
+      </w:r>
+      <w:hyperlink r:id="rId50">
+        <w:r>
+          <w:rPr>
+            <w:b w:val="1"/>
+            <w:color w:val="1155cc"/>
+            <w:u w:val="single"/>
+            <w:rtl w:val="0"/>
+          </w:rPr>
+          <w:t xml:space="preserve">https://aws.amazon.com/kinesis/data-firehose/faqs/</w:t>
+        </w:r>
+      </w:hyperlink>
+      <w:r>
+        <w:rPr>
+          <w:color w:val="444444"/>
+          <w:rtl w:val="0"/>
+        </w:rPr>
+        <w:t xml:space="preserve">)</w:t>
+      </w:r>
+    </w:p>
+    <w:p>
+      <w:pPr>
+        <w:rPr>
+          <w:color w:val="444444"/>
+        </w:rPr>
+      </w:pPr>
+      <w:r>
+        <w:rPr>
+          <w:rtl w:val="0"/>
+        </w:rPr>
+      </w:r>
+    </w:p>
+    <w:p>
+      <w:pPr>
+        <w:rPr>
+          <w:color w:val="444444"/>
+        </w:rPr>
+      </w:pPr>
+      <w:r>
+        <w:rPr>
+          <w:rtl w:val="0"/>
+        </w:rPr>
+      </w:r>
+    </w:p>
+    <w:p>
+      <w:pPr>
+        <w:rPr>
+          <w:color w:val="444444"/>
+          <w:highlight w:val="white"/>
         </w:rPr>
       </w:pPr>
       <w:r>
@@ -6170,7 +8514,7 @@
     </w:p>
     <w:sectPr>
       <w:pgSz w:h="15840" w:w="12240"/>
-      <w:pgMar w:bottom="1440" w:top="1440" w:left="1440" w:right="1440" w:header="720" w:footer="720"/>
+      <w:pgMar w:bottom="1440" w:top="1440" w:left="1440" w:right="990" w:header="720" w:footer="720"/>
       <w:pgNumType w:start="1"/>
     </w:sectPr>
   </w:body>
@@ -6519,8 +8863,6 @@
         <w:ind w:left="720" w:hanging="360"/>
       </w:pPr>
       <w:rPr>
-        <w:rFonts w:ascii="Arial" w:cs="Arial" w:eastAsia="Arial" w:hAnsi="Arial"/>
-        <w:b w:val="1"/>
         <w:u w:val="none"/>
       </w:rPr>
     </w:lvl>
@@ -6624,6 +8966,338 @@
   <w:abstractNum w:abstractNumId="5">
     <w:lvl w:ilvl="0">
       <w:start w:val="1"/>
+      <w:numFmt w:val="upperLetter"/>
+      <w:lvlText w:val="%1)"/>
+      <w:lvlJc w:val="left"/>
+      <w:pPr>
+        <w:ind w:left="720" w:hanging="360"/>
+      </w:pPr>
+      <w:rPr>
+        <w:u w:val="none"/>
+      </w:rPr>
+    </w:lvl>
+    <w:lvl w:ilvl="1">
+      <w:start w:val="1"/>
+      <w:numFmt w:val="lowerLetter"/>
+      <w:lvlText w:val="%2)"/>
+      <w:lvlJc w:val="left"/>
+      <w:pPr>
+        <w:ind w:left="1440" w:hanging="360"/>
+      </w:pPr>
+      <w:rPr>
+        <w:u w:val="none"/>
+      </w:rPr>
+    </w:lvl>
+    <w:lvl w:ilvl="2">
+      <w:start w:val="1"/>
+      <w:numFmt w:val="lowerRoman"/>
+      <w:lvlText w:val="%3)"/>
+      <w:lvlJc w:val="right"/>
+      <w:pPr>
+        <w:ind w:left="2160" w:hanging="360"/>
+      </w:pPr>
+      <w:rPr>
+        <w:u w:val="none"/>
+      </w:rPr>
+    </w:lvl>
+    <w:lvl w:ilvl="3">
+      <w:start w:val="1"/>
+      <w:numFmt w:val="decimal"/>
+      <w:lvlText w:val="(%4)"/>
+      <w:lvlJc w:val="left"/>
+      <w:pPr>
+        <w:ind w:left="2880" w:hanging="360"/>
+      </w:pPr>
+      <w:rPr>
+        <w:u w:val="none"/>
+      </w:rPr>
+    </w:lvl>
+    <w:lvl w:ilvl="4">
+      <w:start w:val="1"/>
+      <w:numFmt w:val="lowerLetter"/>
+      <w:lvlText w:val="(%5)"/>
+      <w:lvlJc w:val="left"/>
+      <w:pPr>
+        <w:ind w:left="3600" w:hanging="360"/>
+      </w:pPr>
+      <w:rPr>
+        <w:u w:val="none"/>
+      </w:rPr>
+    </w:lvl>
+    <w:lvl w:ilvl="5">
+      <w:start w:val="1"/>
+      <w:numFmt w:val="lowerRoman"/>
+      <w:lvlText w:val="(%6)"/>
+      <w:lvlJc w:val="right"/>
+      <w:pPr>
+        <w:ind w:left="4320" w:hanging="360"/>
+      </w:pPr>
+      <w:rPr>
+        <w:u w:val="none"/>
+      </w:rPr>
+    </w:lvl>
+    <w:lvl w:ilvl="6">
+      <w:start w:val="1"/>
+      <w:numFmt w:val="decimal"/>
+      <w:lvlText w:val="%7."/>
+      <w:lvlJc w:val="left"/>
+      <w:pPr>
+        <w:ind w:left="5040" w:hanging="360"/>
+      </w:pPr>
+      <w:rPr>
+        <w:u w:val="none"/>
+      </w:rPr>
+    </w:lvl>
+    <w:lvl w:ilvl="7">
+      <w:start w:val="1"/>
+      <w:numFmt w:val="lowerLetter"/>
+      <w:lvlText w:val="%8."/>
+      <w:lvlJc w:val="left"/>
+      <w:pPr>
+        <w:ind w:left="5760" w:hanging="360"/>
+      </w:pPr>
+      <w:rPr>
+        <w:u w:val="none"/>
+      </w:rPr>
+    </w:lvl>
+    <w:lvl w:ilvl="8">
+      <w:start w:val="1"/>
+      <w:numFmt w:val="lowerRoman"/>
+      <w:lvlText w:val="%9."/>
+      <w:lvlJc w:val="right"/>
+      <w:pPr>
+        <w:ind w:left="6480" w:hanging="360"/>
+      </w:pPr>
+      <w:rPr>
+        <w:u w:val="none"/>
+      </w:rPr>
+    </w:lvl>
+  </w:abstractNum>
+  <w:abstractNum w:abstractNumId="6">
+    <w:lvl w:ilvl="0">
+      <w:start w:val="1"/>
+      <w:numFmt w:val="upperLetter"/>
+      <w:lvlText w:val="%1)"/>
+      <w:lvlJc w:val="left"/>
+      <w:pPr>
+        <w:ind w:left="720" w:hanging="360"/>
+      </w:pPr>
+      <w:rPr>
+        <w:u w:val="none"/>
+      </w:rPr>
+    </w:lvl>
+    <w:lvl w:ilvl="1">
+      <w:start w:val="1"/>
+      <w:numFmt w:val="lowerLetter"/>
+      <w:lvlText w:val="%2)"/>
+      <w:lvlJc w:val="left"/>
+      <w:pPr>
+        <w:ind w:left="1440" w:hanging="360"/>
+      </w:pPr>
+      <w:rPr>
+        <w:u w:val="none"/>
+      </w:rPr>
+    </w:lvl>
+    <w:lvl w:ilvl="2">
+      <w:start w:val="1"/>
+      <w:numFmt w:val="lowerRoman"/>
+      <w:lvlText w:val="%3)"/>
+      <w:lvlJc w:val="right"/>
+      <w:pPr>
+        <w:ind w:left="2160" w:hanging="360"/>
+      </w:pPr>
+      <w:rPr>
+        <w:u w:val="none"/>
+      </w:rPr>
+    </w:lvl>
+    <w:lvl w:ilvl="3">
+      <w:start w:val="1"/>
+      <w:numFmt w:val="decimal"/>
+      <w:lvlText w:val="(%4)"/>
+      <w:lvlJc w:val="left"/>
+      <w:pPr>
+        <w:ind w:left="2880" w:hanging="360"/>
+      </w:pPr>
+      <w:rPr>
+        <w:u w:val="none"/>
+      </w:rPr>
+    </w:lvl>
+    <w:lvl w:ilvl="4">
+      <w:start w:val="1"/>
+      <w:numFmt w:val="lowerLetter"/>
+      <w:lvlText w:val="(%5)"/>
+      <w:lvlJc w:val="left"/>
+      <w:pPr>
+        <w:ind w:left="3600" w:hanging="360"/>
+      </w:pPr>
+      <w:rPr>
+        <w:u w:val="none"/>
+      </w:rPr>
+    </w:lvl>
+    <w:lvl w:ilvl="5">
+      <w:start w:val="1"/>
+      <w:numFmt w:val="lowerRoman"/>
+      <w:lvlText w:val="(%6)"/>
+      <w:lvlJc w:val="right"/>
+      <w:pPr>
+        <w:ind w:left="4320" w:hanging="360"/>
+      </w:pPr>
+      <w:rPr>
+        <w:u w:val="none"/>
+      </w:rPr>
+    </w:lvl>
+    <w:lvl w:ilvl="6">
+      <w:start w:val="1"/>
+      <w:numFmt w:val="decimal"/>
+      <w:lvlText w:val="%7."/>
+      <w:lvlJc w:val="left"/>
+      <w:pPr>
+        <w:ind w:left="5040" w:hanging="360"/>
+      </w:pPr>
+      <w:rPr>
+        <w:u w:val="none"/>
+      </w:rPr>
+    </w:lvl>
+    <w:lvl w:ilvl="7">
+      <w:start w:val="1"/>
+      <w:numFmt w:val="lowerLetter"/>
+      <w:lvlText w:val="%8."/>
+      <w:lvlJc w:val="left"/>
+      <w:pPr>
+        <w:ind w:left="5760" w:hanging="360"/>
+      </w:pPr>
+      <w:rPr>
+        <w:u w:val="none"/>
+      </w:rPr>
+    </w:lvl>
+    <w:lvl w:ilvl="8">
+      <w:start w:val="1"/>
+      <w:numFmt w:val="lowerRoman"/>
+      <w:lvlText w:val="%9."/>
+      <w:lvlJc w:val="right"/>
+      <w:pPr>
+        <w:ind w:left="6480" w:hanging="360"/>
+      </w:pPr>
+      <w:rPr>
+        <w:u w:val="none"/>
+      </w:rPr>
+    </w:lvl>
+  </w:abstractNum>
+  <w:abstractNum w:abstractNumId="7">
+    <w:lvl w:ilvl="0">
+      <w:start w:val="1"/>
+      <w:numFmt w:val="upperLetter"/>
+      <w:lvlText w:val="%1)"/>
+      <w:lvlJc w:val="left"/>
+      <w:pPr>
+        <w:ind w:left="720" w:hanging="360"/>
+      </w:pPr>
+      <w:rPr>
+        <w:rFonts w:ascii="Arial" w:cs="Arial" w:eastAsia="Arial" w:hAnsi="Arial"/>
+        <w:b w:val="1"/>
+        <w:u w:val="none"/>
+      </w:rPr>
+    </w:lvl>
+    <w:lvl w:ilvl="1">
+      <w:start w:val="1"/>
+      <w:numFmt w:val="lowerLetter"/>
+      <w:lvlText w:val="%2)"/>
+      <w:lvlJc w:val="left"/>
+      <w:pPr>
+        <w:ind w:left="1440" w:hanging="360"/>
+      </w:pPr>
+      <w:rPr>
+        <w:u w:val="none"/>
+      </w:rPr>
+    </w:lvl>
+    <w:lvl w:ilvl="2">
+      <w:start w:val="1"/>
+      <w:numFmt w:val="lowerRoman"/>
+      <w:lvlText w:val="%3)"/>
+      <w:lvlJc w:val="right"/>
+      <w:pPr>
+        <w:ind w:left="2160" w:hanging="360"/>
+      </w:pPr>
+      <w:rPr>
+        <w:u w:val="none"/>
+      </w:rPr>
+    </w:lvl>
+    <w:lvl w:ilvl="3">
+      <w:start w:val="1"/>
+      <w:numFmt w:val="decimal"/>
+      <w:lvlText w:val="(%4)"/>
+      <w:lvlJc w:val="left"/>
+      <w:pPr>
+        <w:ind w:left="2880" w:hanging="360"/>
+      </w:pPr>
+      <w:rPr>
+        <w:u w:val="none"/>
+      </w:rPr>
+    </w:lvl>
+    <w:lvl w:ilvl="4">
+      <w:start w:val="1"/>
+      <w:numFmt w:val="lowerLetter"/>
+      <w:lvlText w:val="(%5)"/>
+      <w:lvlJc w:val="left"/>
+      <w:pPr>
+        <w:ind w:left="3600" w:hanging="360"/>
+      </w:pPr>
+      <w:rPr>
+        <w:u w:val="none"/>
+      </w:rPr>
+    </w:lvl>
+    <w:lvl w:ilvl="5">
+      <w:start w:val="1"/>
+      <w:numFmt w:val="lowerRoman"/>
+      <w:lvlText w:val="(%6)"/>
+      <w:lvlJc w:val="right"/>
+      <w:pPr>
+        <w:ind w:left="4320" w:hanging="360"/>
+      </w:pPr>
+      <w:rPr>
+        <w:u w:val="none"/>
+      </w:rPr>
+    </w:lvl>
+    <w:lvl w:ilvl="6">
+      <w:start w:val="1"/>
+      <w:numFmt w:val="decimal"/>
+      <w:lvlText w:val="%7."/>
+      <w:lvlJc w:val="left"/>
+      <w:pPr>
+        <w:ind w:left="5040" w:hanging="360"/>
+      </w:pPr>
+      <w:rPr>
+        <w:u w:val="none"/>
+      </w:rPr>
+    </w:lvl>
+    <w:lvl w:ilvl="7">
+      <w:start w:val="1"/>
+      <w:numFmt w:val="lowerLetter"/>
+      <w:lvlText w:val="%8."/>
+      <w:lvlJc w:val="left"/>
+      <w:pPr>
+        <w:ind w:left="5760" w:hanging="360"/>
+      </w:pPr>
+      <w:rPr>
+        <w:u w:val="none"/>
+      </w:rPr>
+    </w:lvl>
+    <w:lvl w:ilvl="8">
+      <w:start w:val="1"/>
+      <w:numFmt w:val="lowerRoman"/>
+      <w:lvlText w:val="%9."/>
+      <w:lvlJc w:val="right"/>
+      <w:pPr>
+        <w:ind w:left="6480" w:hanging="360"/>
+      </w:pPr>
+      <w:rPr>
+        <w:u w:val="none"/>
+      </w:rPr>
+    </w:lvl>
+  </w:abstractNum>
+  <w:abstractNum w:abstractNumId="8">
+    <w:lvl w:ilvl="0">
+      <w:start w:val="1"/>
       <w:numFmt w:val="bullet"/>
       <w:lvlText w:val="●"/>
       <w:lvlJc w:val="left"/>
@@ -6731,7 +9405,7 @@
       </w:rPr>
     </w:lvl>
   </w:abstractNum>
-  <w:abstractNum w:abstractNumId="6">
+  <w:abstractNum w:abstractNumId="9">
     <w:lvl w:ilvl="0">
       <w:start w:val="1"/>
       <w:numFmt w:val="bullet"/>
@@ -6841,7 +9515,7 @@
       </w:rPr>
     </w:lvl>
   </w:abstractNum>
-  <w:abstractNum w:abstractNumId="7">
+  <w:abstractNum w:abstractNumId="10">
     <w:lvl w:ilvl="0">
       <w:start w:val="1"/>
       <w:numFmt w:val="upperLetter"/>
@@ -6951,7 +9625,7 @@
       </w:rPr>
     </w:lvl>
   </w:abstractNum>
-  <w:abstractNum w:abstractNumId="8">
+  <w:abstractNum w:abstractNumId="11">
     <w:lvl w:ilvl="0">
       <w:start w:val="1"/>
       <w:numFmt w:val="upperLetter"/>
@@ -7061,7 +9735,7 @@
       </w:rPr>
     </w:lvl>
   </w:abstractNum>
-  <w:abstractNum w:abstractNumId="9">
+  <w:abstractNum w:abstractNumId="12">
     <w:lvl w:ilvl="0">
       <w:start w:val="1"/>
       <w:numFmt w:val="bullet"/>
@@ -7197,6 +9871,15 @@
   </w:num>
   <w:num w:numId="9">
     <w:abstractNumId w:val="9"/>
+  </w:num>
+  <w:num w:numId="10">
+    <w:abstractNumId w:val="10"/>
+  </w:num>
+  <w:num w:numId="11">
+    <w:abstractNumId w:val="11"/>
+  </w:num>
+  <w:num w:numId="12">
+    <w:abstractNumId w:val="12"/>
   </w:num>
 </w:numbering>
 </file>

</xml_diff>

<commit_message>
added ninth question to DA exam questions
</commit_message>
<xml_diff>
--- a/public/Exam Notes/DA-Vincent-1-10-April-4.docx
+++ b/public/Exam Notes/DA-Vincent-1-10-April-4.docx
@@ -201,7 +201,7 @@
       <w:pPr>
         <w:numPr>
           <w:ilvl w:val="0"/>
-          <w:numId w:val="8"/>
+          <w:numId w:val="5"/>
         </w:numPr>
         <w:spacing w:line="259" w:lineRule="auto"/>
         <w:ind w:left="720" w:hanging="360"/>
@@ -263,7 +263,7 @@
       <w:pPr>
         <w:numPr>
           <w:ilvl w:val="0"/>
-          <w:numId w:val="8"/>
+          <w:numId w:val="5"/>
         </w:numPr>
         <w:spacing w:line="259" w:lineRule="auto"/>
         <w:ind w:left="720" w:hanging="360"/>
@@ -356,6 +356,214 @@
           <w:rtl w:val="0"/>
         </w:rPr>
         <w:t xml:space="preserve">Important Note</w:t>
+      </w:r>
+    </w:p>
+    <w:p>
+      <w:pPr>
+        <w:numPr>
+          <w:ilvl w:val="0"/>
+          <w:numId w:val="13"/>
+        </w:numPr>
+        <w:ind w:left="720" w:hanging="360"/>
+      </w:pPr>
+      <w:r>
+        <w:rPr>
+          <w:rtl w:val="0"/>
+        </w:rPr>
+        <w:t xml:space="preserve">Do write Question Number for quick identification. Q# 1, Q# 2 …. &amp; so on.</w:t>
+      </w:r>
+    </w:p>
+    <w:p>
+      <w:pPr>
+        <w:numPr>
+          <w:ilvl w:val="0"/>
+          <w:numId w:val="13"/>
+        </w:numPr>
+        <w:ind w:left="720" w:hanging="360"/>
+      </w:pPr>
+      <w:r>
+        <w:rPr>
+          <w:rtl w:val="0"/>
+        </w:rPr>
+        <w:t xml:space="preserve">Please mention Domain (based on DA Specialty exam blueprint), Topic &amp; Sub-Topic (If Applicable) with every question.</w:t>
+      </w:r>
+    </w:p>
+    <w:p>
+      <w:pPr>
+        <w:numPr>
+          <w:ilvl w:val="0"/>
+          <w:numId w:val="13"/>
+        </w:numPr>
+        <w:ind w:left="720" w:hanging="360"/>
+      </w:pPr>
+      <w:r>
+        <w:rPr>
+          <w:rtl w:val="0"/>
+        </w:rPr>
+        <w:t xml:space="preserve">Note that we’re expecting standard scenario based questions &amp; NOT </w:t>
+      </w:r>
+      <w:r>
+        <w:rPr>
+          <w:rtl w:val="0"/>
+        </w:rPr>
+        <w:t xml:space="preserve">straight-forward</w:t>
+      </w:r>
+      <w:r>
+        <w:rPr>
+          <w:rtl w:val="0"/>
+        </w:rPr>
+        <w:t xml:space="preserve"> definition kind of questions.</w:t>
+      </w:r>
+    </w:p>
+    <w:p>
+      <w:pPr>
+        <w:numPr>
+          <w:ilvl w:val="0"/>
+          <w:numId w:val="13"/>
+        </w:numPr>
+        <w:ind w:left="720" w:hanging="360"/>
+      </w:pPr>
+      <w:r>
+        <w:rPr>
+          <w:color w:val="222222"/>
+          <w:rtl w:val="0"/>
+        </w:rPr>
+        <w:t xml:space="preserve">The options should not have any obviously incorrect option. We need to word the options so that all of them should appear correct for the students, but a subtle point should mark the correct answer without any ambiguity. So, one answer should be the best choice without any doubt. </w:t>
+      </w:r>
+    </w:p>
+    <w:p>
+      <w:pPr>
+        <w:numPr>
+          <w:ilvl w:val="0"/>
+          <w:numId w:val="13"/>
+        </w:numPr>
+        <w:ind w:left="720" w:hanging="360"/>
+      </w:pPr>
+      <w:r>
+        <w:rPr>
+          <w:color w:val="222222"/>
+          <w:rtl w:val="0"/>
+        </w:rPr>
+        <w:t xml:space="preserve">The answer / explanation section should contain explanations on why the answer is correct and others are incorrect. It should also contain the relevant resource link (for details) preferably from AWS documentation.</w:t>
+      </w:r>
+    </w:p>
+    <w:p>
+      <w:pPr>
+        <w:ind w:left="720" w:firstLine="0"/>
+        <w:rPr>
+          <w:color w:val="222222"/>
+        </w:rPr>
+      </w:pPr>
+      <w:r>
+        <w:rPr>
+          <w:rtl w:val="0"/>
+        </w:rPr>
+      </w:r>
+    </w:p>
+    <w:p>
+      <w:pPr>
+        <w:numPr>
+          <w:ilvl w:val="1"/>
+          <w:numId w:val="13"/>
+        </w:numPr>
+        <w:ind w:left="1440" w:hanging="360"/>
+      </w:pPr>
+      <w:r>
+        <w:rPr>
+          <w:color w:val="222222"/>
+          <w:rtl w:val="0"/>
+        </w:rPr>
+        <w:t xml:space="preserve">Example </w:t>
+      </w:r>
+    </w:p>
+    <w:p>
+      <w:pPr>
+        <w:numPr>
+          <w:ilvl w:val="2"/>
+          <w:numId w:val="13"/>
+        </w:numPr>
+        <w:ind w:left="2160" w:hanging="360"/>
+      </w:pPr>
+      <w:r>
+        <w:rPr>
+          <w:color w:val="222222"/>
+          <w:rtl w:val="0"/>
+        </w:rPr>
+        <w:t xml:space="preserve">Option A is incorrect because..</w:t>
+      </w:r>
+    </w:p>
+    <w:p>
+      <w:pPr>
+        <w:numPr>
+          <w:ilvl w:val="2"/>
+          <w:numId w:val="13"/>
+        </w:numPr>
+        <w:ind w:left="2160" w:hanging="360"/>
+      </w:pPr>
+      <w:r>
+        <w:rPr>
+          <w:color w:val="222222"/>
+          <w:rtl w:val="0"/>
+        </w:rPr>
+        <w:t xml:space="preserve">Option B is CORRECT because…</w:t>
+      </w:r>
+    </w:p>
+    <w:p>
+      <w:pPr>
+        <w:numPr>
+          <w:ilvl w:val="2"/>
+          <w:numId w:val="13"/>
+        </w:numPr>
+        <w:ind w:left="2160" w:hanging="360"/>
+      </w:pPr>
+      <w:r>
+        <w:rPr>
+          <w:color w:val="222222"/>
+          <w:rtl w:val="0"/>
+        </w:rPr>
+        <w:t xml:space="preserve">Option C is incorrect because..</w:t>
+      </w:r>
+    </w:p>
+    <w:p>
+      <w:pPr>
+        <w:numPr>
+          <w:ilvl w:val="2"/>
+          <w:numId w:val="13"/>
+        </w:numPr>
+        <w:ind w:left="2160" w:hanging="360"/>
+      </w:pPr>
+      <w:r>
+        <w:rPr>
+          <w:color w:val="222222"/>
+          <w:rtl w:val="0"/>
+        </w:rPr>
+        <w:t xml:space="preserve">Option D is incorrect because..</w:t>
+      </w:r>
+    </w:p>
+    <w:p>
+      <w:pPr>
+        <w:ind w:left="720" w:firstLine="0"/>
+        <w:rPr/>
+      </w:pPr>
+      <w:r>
+        <w:rPr>
+          <w:rtl w:val="0"/>
+        </w:rPr>
+      </w:r>
+    </w:p>
+    <w:p>
+      <w:pPr>
+        <w:numPr>
+          <w:ilvl w:val="0"/>
+          <w:numId w:val="13"/>
+        </w:numPr>
+        <w:ind w:left="720" w:hanging="360"/>
+      </w:pPr>
+      <w:r>
+        <w:rPr>
+          <w:rtl w:val="0"/>
+        </w:rPr>
+        <w:t xml:space="preserve">Try to balance the domains based on weightage % defined in the exam blueprint.</w:t>
       </w:r>
     </w:p>
     <w:p>
@@ -370,29 +578,71 @@
         <w:rPr>
           <w:rtl w:val="0"/>
         </w:rPr>
-        <w:t xml:space="preserve">Do write Question Number for quick identification. Q# 1, Q# 2 …. &amp; so on.</w:t>
+        <w:t xml:space="preserve">Any AWS service or feature must be approximately 6 months old to figure out in Practice Tests. Put a note in the explanation for any latest service or feature that might be on the borderline of appearing in the real exam.</w:t>
       </w:r>
     </w:p>
     <w:p>
       <w:pPr>
         <w:numPr>
           <w:ilvl w:val="0"/>
-          <w:numId w:val="12"/>
+          <w:numId w:val="13"/>
         </w:numPr>
         <w:ind w:left="720" w:hanging="360"/>
       </w:pPr>
       <w:r>
         <w:rPr>
-          <w:rtl w:val="0"/>
-        </w:rPr>
-        <w:t xml:space="preserve">Please mention Domain (based on DA Specialty exam blueprint), Topic &amp; Sub-Topic (If Applicable) with every question.</w:t>
+          <w:b w:val="1"/>
+          <w:color w:val="ff0000"/>
+          <w:rtl w:val="0"/>
+        </w:rPr>
+        <w:t xml:space="preserve">Plagiarism </w:t>
+      </w:r>
+      <w:r>
+        <w:rPr>
+          <w:rtl w:val="0"/>
+        </w:rPr>
+        <w:t xml:space="preserve">in any form - Question or in Explanation will be </w:t>
+      </w:r>
+      <w:r>
+        <w:rPr>
+          <w:b w:val="1"/>
+          <w:color w:val="ff0000"/>
+          <w:rtl w:val="0"/>
+        </w:rPr>
+        <w:t xml:space="preserve">rejected</w:t>
+      </w:r>
+      <w:r>
+        <w:rPr>
+          <w:b w:val="1"/>
+          <w:rtl w:val="0"/>
+        </w:rPr>
+        <w:t xml:space="preserve">. </w:t>
+      </w:r>
+      <w:r>
+        <w:rPr>
+          <w:rtl w:val="0"/>
+        </w:rPr>
+        <w:t xml:space="preserve">Questions &amp; Explanations should reflect your own professional experience &amp; AWS skills. Author’s who indulge in plagiarism will be </w:t>
+      </w:r>
+      <w:r>
+        <w:rPr>
+          <w:b w:val="1"/>
+          <w:rtl w:val="0"/>
+        </w:rPr>
+        <w:t xml:space="preserve">blacklisted </w:t>
+      </w:r>
+      <w:r>
+        <w:rPr>
+          <w:rtl w:val="0"/>
+        </w:rPr>
+        <w:t xml:space="preserve">&amp; dropped from our author’s list.</w:t>
       </w:r>
     </w:p>
     <w:p>
       <w:pPr>
         <w:numPr>
           <w:ilvl w:val="0"/>
-          <w:numId w:val="12"/>
+          <w:numId w:val="13"/>
         </w:numPr>
         <w:ind w:left="720" w:hanging="360"/>
       </w:pPr>
@@ -400,522 +650,272 @@
         <w:rPr>
           <w:rtl w:val="0"/>
         </w:rPr>
-        <w:t xml:space="preserve">Note that we’re expecting standard scenario based questions &amp; NOT </w:t>
-      </w:r>
-      <w:r>
-        <w:rPr>
-          <w:rtl w:val="0"/>
-        </w:rPr>
-        <w:t xml:space="preserve">straight-forward</w:t>
-      </w:r>
-      <w:r>
-        <w:rPr>
-          <w:rtl w:val="0"/>
-        </w:rPr>
-        <w:t xml:space="preserve"> definition kind of questions.</w:t>
+        <w:t xml:space="preserve">The ownership of the questions once approved &amp; published on Whizlabs LMS platform, lies solely with Whizlabs Software Pvt. Ltd. You can’t share or publish it elsewhere in any circumstances.</w:t>
+      </w:r>
+    </w:p>
+    <w:p>
+      <w:pPr>
+        <w:rPr/>
+      </w:pPr>
+      <w:r>
+        <w:rPr>
+          <w:rtl w:val="0"/>
+        </w:rPr>
+      </w:r>
+    </w:p>
+    <w:p>
+      <w:pPr>
+        <w:rPr>
+          <w:b w:val="1"/>
+        </w:rPr>
+      </w:pPr>
+      <w:r>
+        <w:rPr>
+          <w:b w:val="1"/>
+          <w:rtl w:val="0"/>
+        </w:rPr>
+        <w:t xml:space="preserve">Sample Format of</w:t>
+      </w:r>
+      <w:r>
+        <w:rPr>
+          <w:rtl w:val="0"/>
+        </w:rPr>
+        <w:t xml:space="preserve"> </w:t>
+      </w:r>
+      <w:r>
+        <w:rPr>
+          <w:b w:val="1"/>
+          <w:rtl w:val="0"/>
+        </w:rPr>
+        <w:t xml:space="preserve">Questions</w:t>
+      </w:r>
+    </w:p>
+    <w:p>
+      <w:pPr>
+        <w:rPr>
+          <w:color w:val="999999"/>
+        </w:rPr>
+      </w:pPr>
+      <w:r>
+        <w:rPr>
+          <w:color w:val="999999"/>
+          <w:rtl w:val="0"/>
+        </w:rPr>
+        <w:t xml:space="preserve">----------------------------------------------------------------------------------------------------------------------------</w:t>
+      </w:r>
+    </w:p>
+    <w:p>
+      <w:pPr>
+        <w:rPr/>
+      </w:pPr>
+      <w:r>
+        <w:rPr>
+          <w:b w:val="1"/>
+          <w:rtl w:val="0"/>
+        </w:rPr>
+        <w:t xml:space="preserve">Question​ ​:​ </w:t>
+      </w:r>
+      <w:r>
+        <w:rPr>
+          <w:rtl w:val="0"/>
+        </w:rPr>
+        <w:t xml:space="preserve">#</w:t>
+      </w:r>
+    </w:p>
+    <w:p>
+      <w:pPr>
+        <w:rPr>
+          <w:color w:val="999999"/>
+        </w:rPr>
+      </w:pPr>
+      <w:r>
+        <w:rPr>
+          <w:b w:val="1"/>
+          <w:rtl w:val="0"/>
+        </w:rPr>
+        <w:t xml:space="preserve">Main​ ​Topic​ ​:​ </w:t>
+      </w:r>
+      <w:r>
+        <w:rPr>
+          <w:color w:val="999999"/>
+          <w:rtl w:val="0"/>
+        </w:rPr>
+        <w:t xml:space="preserve">&lt;    &gt;</w:t>
+      </w:r>
+    </w:p>
+    <w:p>
+      <w:pPr>
+        <w:rPr>
+          <w:color w:val="999999"/>
+        </w:rPr>
+      </w:pPr>
+      <w:r>
+        <w:rPr>
+          <w:b w:val="1"/>
+          <w:rtl w:val="0"/>
+        </w:rPr>
+        <w:t xml:space="preserve">Sub​ ​Topic​ ​:​ </w:t>
+      </w:r>
+      <w:r>
+        <w:rPr>
+          <w:color w:val="999999"/>
+          <w:rtl w:val="0"/>
+        </w:rPr>
+        <w:t xml:space="preserve">[optional]</w:t>
+      </w:r>
+    </w:p>
+    <w:p>
+      <w:pPr>
+        <w:rPr>
+          <w:b w:val="1"/>
+          <w:color w:val="999999"/>
+        </w:rPr>
+      </w:pPr>
+      <w:r>
+        <w:rPr>
+          <w:b w:val="1"/>
+          <w:rtl w:val="0"/>
+        </w:rPr>
+        <w:t xml:space="preserve">Domain: </w:t>
+      </w:r>
+      <w:r>
+        <w:rPr>
+          <w:color w:val="999999"/>
+          <w:rtl w:val="0"/>
+        </w:rPr>
+        <w:t xml:space="preserve">&lt;     &gt;</w:t>
+      </w:r>
+      <w:r>
+        <w:rPr>
+          <w:b w:val="1"/>
+          <w:color w:val="999999"/>
+          <w:rtl w:val="0"/>
+        </w:rPr>
+        <w:t xml:space="preserve"> </w:t>
+      </w:r>
+    </w:p>
+    <w:p>
+      <w:pPr>
+        <w:rPr>
+          <w:b w:val="1"/>
+        </w:rPr>
+      </w:pPr>
+      <w:r>
+        <w:rPr>
+          <w:rtl w:val="0"/>
+        </w:rPr>
+      </w:r>
+    </w:p>
+    <w:p>
+      <w:pPr>
+        <w:rPr>
+          <w:rFonts w:ascii="Calibri" w:cs="Calibri" w:eastAsia="Calibri" w:hAnsi="Calibri"/>
+        </w:rPr>
+      </w:pPr>
+      <w:r>
+        <w:rPr>
+          <w:rFonts w:ascii="Calibri" w:cs="Calibri" w:eastAsia="Calibri" w:hAnsi="Calibri"/>
+          <w:b w:val="1"/>
+          <w:rtl w:val="0"/>
+        </w:rPr>
+        <w:t xml:space="preserve">Question text</w:t>
+      </w:r>
+      <w:r>
+        <w:rPr>
+          <w:rFonts w:ascii="Calibri" w:cs="Calibri" w:eastAsia="Calibri" w:hAnsi="Calibri"/>
+          <w:rtl w:val="0"/>
+        </w:rPr>
+        <w:t xml:space="preserve">: </w:t>
+      </w:r>
+    </w:p>
+    <w:p>
+      <w:pPr>
+        <w:rPr>
+          <w:rFonts w:ascii="Calibri" w:cs="Calibri" w:eastAsia="Calibri" w:hAnsi="Calibri"/>
+        </w:rPr>
+      </w:pPr>
+      <w:r>
+        <w:rPr>
+          <w:rFonts w:ascii="Calibri" w:cs="Calibri" w:eastAsia="Calibri" w:hAnsi="Calibri"/>
+          <w:rtl w:val="0"/>
+        </w:rPr>
+        <w:t xml:space="preserve">&lt;Scenario based. Should be clear in terms of requirements. No ambiguity. No duplicate options. In case of multiple answers, at the end, you should include the number of expected answers. e.g. (Select TWO) or (Select THREE) etc. For single answers this is NOT required&gt;</w:t>
+      </w:r>
+    </w:p>
+    <w:p>
+      <w:pPr>
+        <w:rPr>
+          <w:rFonts w:ascii="Calibri" w:cs="Calibri" w:eastAsia="Calibri" w:hAnsi="Calibri"/>
+        </w:rPr>
+      </w:pPr>
+      <w:r>
+        <w:rPr>
+          <w:rtl w:val="0"/>
+        </w:rPr>
       </w:r>
     </w:p>
     <w:p>
       <w:pPr>
         <w:numPr>
           <w:ilvl w:val="0"/>
-          <w:numId w:val="12"/>
+          <w:numId w:val="11"/>
         </w:numPr>
         <w:ind w:left="720" w:hanging="360"/>
-      </w:pPr>
-      <w:r>
-        <w:rPr>
-          <w:color w:val="222222"/>
-          <w:rtl w:val="0"/>
-        </w:rPr>
-        <w:t xml:space="preserve">The options should not have any obviously incorrect option. We need to word the options so that all of them should appear correct for the students, but a subtle point should mark the correct answer without any ambiguity. So, one answer should be the best choice without any doubt. </w:t>
+        <w:rPr>
+          <w:rFonts w:ascii="Calibri" w:cs="Calibri" w:eastAsia="Calibri" w:hAnsi="Calibri"/>
+        </w:rPr>
+      </w:pPr>
+      <w:r>
+        <w:rPr>
+          <w:rFonts w:ascii="Calibri" w:cs="Calibri" w:eastAsia="Calibri" w:hAnsi="Calibri"/>
+          <w:rtl w:val="0"/>
+        </w:rPr>
+        <w:t xml:space="preserve">Option A...</w:t>
       </w:r>
     </w:p>
     <w:p>
       <w:pPr>
         <w:numPr>
           <w:ilvl w:val="0"/>
-          <w:numId w:val="12"/>
+          <w:numId w:val="11"/>
         </w:numPr>
         <w:ind w:left="720" w:hanging="360"/>
-      </w:pPr>
-      <w:r>
-        <w:rPr>
-          <w:color w:val="222222"/>
-          <w:rtl w:val="0"/>
-        </w:rPr>
-        <w:t xml:space="preserve">The answer / explanation section should contain explanations on why the answer is correct and others are incorrect. It should also contain the relevant resource link (for details) preferably from AWS documentation.</w:t>
-      </w:r>
-    </w:p>
-    <w:p>
-      <w:pPr>
-        <w:ind w:left="720" w:firstLine="0"/>
-        <w:rPr>
-          <w:color w:val="222222"/>
-        </w:rPr>
-      </w:pPr>
-      <w:r>
-        <w:rPr>
-          <w:rtl w:val="0"/>
-        </w:rPr>
-      </w:r>
-    </w:p>
-    <w:p>
-      <w:pPr>
-        <w:numPr>
-          <w:ilvl w:val="1"/>
-          <w:numId w:val="12"/>
-        </w:numPr>
-        <w:ind w:left="1440" w:hanging="360"/>
-      </w:pPr>
-      <w:r>
-        <w:rPr>
-          <w:color w:val="222222"/>
-          <w:rtl w:val="0"/>
-        </w:rPr>
-        <w:t xml:space="preserve">Example </w:t>
-      </w:r>
-    </w:p>
-    <w:p>
-      <w:pPr>
-        <w:numPr>
-          <w:ilvl w:val="2"/>
-          <w:numId w:val="12"/>
-        </w:numPr>
-        <w:ind w:left="2160" w:hanging="360"/>
-      </w:pPr>
-      <w:r>
-        <w:rPr>
-          <w:color w:val="222222"/>
-          <w:rtl w:val="0"/>
-        </w:rPr>
-        <w:t xml:space="preserve">Option A is incorrect because..</w:t>
-      </w:r>
-    </w:p>
-    <w:p>
-      <w:pPr>
-        <w:numPr>
-          <w:ilvl w:val="2"/>
-          <w:numId w:val="12"/>
-        </w:numPr>
-        <w:ind w:left="2160" w:hanging="360"/>
-      </w:pPr>
-      <w:r>
-        <w:rPr>
-          <w:color w:val="222222"/>
-          <w:rtl w:val="0"/>
-        </w:rPr>
-        <w:t xml:space="preserve">Option B is CORRECT because…</w:t>
-      </w:r>
-    </w:p>
-    <w:p>
-      <w:pPr>
-        <w:numPr>
-          <w:ilvl w:val="2"/>
-          <w:numId w:val="12"/>
-        </w:numPr>
-        <w:ind w:left="2160" w:hanging="360"/>
-      </w:pPr>
-      <w:r>
-        <w:rPr>
-          <w:color w:val="222222"/>
-          <w:rtl w:val="0"/>
-        </w:rPr>
-        <w:t xml:space="preserve">Option C is incorrect because..</w:t>
-      </w:r>
-    </w:p>
-    <w:p>
-      <w:pPr>
-        <w:numPr>
-          <w:ilvl w:val="2"/>
-          <w:numId w:val="12"/>
-        </w:numPr>
-        <w:ind w:left="2160" w:hanging="360"/>
-      </w:pPr>
-      <w:r>
-        <w:rPr>
-          <w:color w:val="222222"/>
-          <w:rtl w:val="0"/>
-        </w:rPr>
-        <w:t xml:space="preserve">Option D is incorrect because..</w:t>
-      </w:r>
-    </w:p>
-    <w:p>
-      <w:pPr>
-        <w:ind w:left="720" w:firstLine="0"/>
-        <w:rPr/>
-      </w:pPr>
-      <w:r>
-        <w:rPr>
-          <w:rtl w:val="0"/>
-        </w:rPr>
+        <w:rPr>
+          <w:rFonts w:ascii="Calibri" w:cs="Calibri" w:eastAsia="Calibri" w:hAnsi="Calibri"/>
+        </w:rPr>
+      </w:pPr>
+      <w:r>
+        <w:rPr>
+          <w:rFonts w:ascii="Calibri" w:cs="Calibri" w:eastAsia="Calibri" w:hAnsi="Calibri"/>
+          <w:rtl w:val="0"/>
+        </w:rPr>
+        <w:t xml:space="preserve">Option B...</w:t>
       </w:r>
     </w:p>
     <w:p>
       <w:pPr>
         <w:numPr>
           <w:ilvl w:val="0"/>
-          <w:numId w:val="12"/>
+          <w:numId w:val="11"/>
         </w:numPr>
         <w:ind w:left="720" w:hanging="360"/>
-      </w:pPr>
-      <w:r>
-        <w:rPr>
-          <w:rtl w:val="0"/>
-        </w:rPr>
-        <w:t xml:space="preserve">Try to balance the domains based on weightage % defined in the exam blueprint.</w:t>
+        <w:rPr>
+          <w:rFonts w:ascii="Calibri" w:cs="Calibri" w:eastAsia="Calibri" w:hAnsi="Calibri"/>
+        </w:rPr>
+      </w:pPr>
+      <w:r>
+        <w:rPr>
+          <w:rFonts w:ascii="Calibri" w:cs="Calibri" w:eastAsia="Calibri" w:hAnsi="Calibri"/>
+          <w:rtl w:val="0"/>
+        </w:rPr>
+        <w:t xml:space="preserve">Option C...</w:t>
       </w:r>
     </w:p>
     <w:p>
       <w:pPr>
         <w:numPr>
           <w:ilvl w:val="0"/>
-          <w:numId w:val="9"/>
-        </w:numPr>
-        <w:ind w:left="720" w:hanging="360"/>
-      </w:pPr>
-      <w:r>
-        <w:rPr>
-          <w:rtl w:val="0"/>
-        </w:rPr>
-        <w:t xml:space="preserve">Any AWS service or feature must be approximately 6 months old to figure out in Practice Tests. Put a note in the explanation for any latest service or feature that might be on the borderline of appearing in the real exam.</w:t>
-      </w:r>
-    </w:p>
-    <w:p>
-      <w:pPr>
-        <w:numPr>
-          <w:ilvl w:val="0"/>
-          <w:numId w:val="12"/>
-        </w:numPr>
-        <w:ind w:left="720" w:hanging="360"/>
-      </w:pPr>
-      <w:r>
-        <w:rPr>
-          <w:b w:val="1"/>
-          <w:color w:val="ff0000"/>
-          <w:rtl w:val="0"/>
-        </w:rPr>
-        <w:t xml:space="preserve">Plagiarism </w:t>
-      </w:r>
-      <w:r>
-        <w:rPr>
-          <w:rtl w:val="0"/>
-        </w:rPr>
-        <w:t xml:space="preserve">in any form - Question or in Explanation will be </w:t>
-      </w:r>
-      <w:r>
-        <w:rPr>
-          <w:b w:val="1"/>
-          <w:color w:val="ff0000"/>
-          <w:rtl w:val="0"/>
-        </w:rPr>
-        <w:t xml:space="preserve">rejected</w:t>
-      </w:r>
-      <w:r>
-        <w:rPr>
-          <w:b w:val="1"/>
-          <w:rtl w:val="0"/>
-        </w:rPr>
-        <w:t xml:space="preserve">. </w:t>
-      </w:r>
-      <w:r>
-        <w:rPr>
-          <w:rtl w:val="0"/>
-        </w:rPr>
-        <w:t xml:space="preserve">Questions &amp; Explanations should reflect your own professional experience &amp; AWS skills. Author’s who indulge in plagiarism will be </w:t>
-      </w:r>
-      <w:r>
-        <w:rPr>
-          <w:b w:val="1"/>
-          <w:rtl w:val="0"/>
-        </w:rPr>
-        <w:t xml:space="preserve">blacklisted </w:t>
-      </w:r>
-      <w:r>
-        <w:rPr>
-          <w:rtl w:val="0"/>
-        </w:rPr>
-        <w:t xml:space="preserve">&amp; dropped from our author’s list.</w:t>
-      </w:r>
-    </w:p>
-    <w:p>
-      <w:pPr>
-        <w:numPr>
-          <w:ilvl w:val="0"/>
-          <w:numId w:val="12"/>
-        </w:numPr>
-        <w:ind w:left="720" w:hanging="360"/>
-      </w:pPr>
-      <w:r>
-        <w:rPr>
-          <w:rtl w:val="0"/>
-        </w:rPr>
-        <w:t xml:space="preserve">The ownership of the questions once approved &amp; published on Whizlabs LMS platform, lies solely with Whizlabs Software Pvt. Ltd. You can’t share or publish it elsewhere in any circumstances.</w:t>
-      </w:r>
-    </w:p>
-    <w:p>
-      <w:pPr>
-        <w:rPr/>
-      </w:pPr>
-      <w:r>
-        <w:rPr>
-          <w:rtl w:val="0"/>
-        </w:rPr>
-      </w:r>
-    </w:p>
-    <w:p>
-      <w:pPr>
-        <w:rPr>
-          <w:b w:val="1"/>
-        </w:rPr>
-      </w:pPr>
-      <w:r>
-        <w:rPr>
-          <w:b w:val="1"/>
-          <w:rtl w:val="0"/>
-        </w:rPr>
-        <w:t xml:space="preserve">Sample Format of</w:t>
-      </w:r>
-      <w:r>
-        <w:rPr>
-          <w:rtl w:val="0"/>
-        </w:rPr>
-        <w:t xml:space="preserve"> </w:t>
-      </w:r>
-      <w:r>
-        <w:rPr>
-          <w:b w:val="1"/>
-          <w:rtl w:val="0"/>
-        </w:rPr>
-        <w:t xml:space="preserve">Questions</w:t>
-      </w:r>
-    </w:p>
-    <w:p>
-      <w:pPr>
-        <w:rPr>
-          <w:color w:val="999999"/>
-        </w:rPr>
-      </w:pPr>
-      <w:r>
-        <w:rPr>
-          <w:color w:val="999999"/>
-          <w:rtl w:val="0"/>
-        </w:rPr>
-        <w:t xml:space="preserve">----------------------------------------------------------------------------------------------------------------------------</w:t>
-      </w:r>
-    </w:p>
-    <w:p>
-      <w:pPr>
-        <w:rPr/>
-      </w:pPr>
-      <w:r>
-        <w:rPr>
-          <w:b w:val="1"/>
-          <w:rtl w:val="0"/>
-        </w:rPr>
-        <w:t xml:space="preserve">Question​ ​:​ </w:t>
-      </w:r>
-      <w:r>
-        <w:rPr>
-          <w:rtl w:val="0"/>
-        </w:rPr>
-        <w:t xml:space="preserve">#</w:t>
-      </w:r>
-    </w:p>
-    <w:p>
-      <w:pPr>
-        <w:rPr>
-          <w:color w:val="999999"/>
-        </w:rPr>
-      </w:pPr>
-      <w:r>
-        <w:rPr>
-          <w:b w:val="1"/>
-          <w:rtl w:val="0"/>
-        </w:rPr>
-        <w:t xml:space="preserve">Main​ ​Topic​ ​:​ </w:t>
-      </w:r>
-      <w:r>
-        <w:rPr>
-          <w:color w:val="999999"/>
-          <w:rtl w:val="0"/>
-        </w:rPr>
-        <w:t xml:space="preserve">&lt;    &gt;</w:t>
-      </w:r>
-    </w:p>
-    <w:p>
-      <w:pPr>
-        <w:rPr>
-          <w:color w:val="999999"/>
-        </w:rPr>
-      </w:pPr>
-      <w:r>
-        <w:rPr>
-          <w:b w:val="1"/>
-          <w:rtl w:val="0"/>
-        </w:rPr>
-        <w:t xml:space="preserve">Sub​ ​Topic​ ​:​ </w:t>
-      </w:r>
-      <w:r>
-        <w:rPr>
-          <w:color w:val="999999"/>
-          <w:rtl w:val="0"/>
-        </w:rPr>
-        <w:t xml:space="preserve">[optional]</w:t>
-      </w:r>
-    </w:p>
-    <w:p>
-      <w:pPr>
-        <w:rPr>
-          <w:b w:val="1"/>
-          <w:color w:val="999999"/>
-        </w:rPr>
-      </w:pPr>
-      <w:r>
-        <w:rPr>
-          <w:b w:val="1"/>
-          <w:rtl w:val="0"/>
-        </w:rPr>
-        <w:t xml:space="preserve">Domain: </w:t>
-      </w:r>
-      <w:r>
-        <w:rPr>
-          <w:color w:val="999999"/>
-          <w:rtl w:val="0"/>
-        </w:rPr>
-        <w:t xml:space="preserve">&lt;     &gt;</w:t>
-      </w:r>
-      <w:r>
-        <w:rPr>
-          <w:b w:val="1"/>
-          <w:color w:val="999999"/>
-          <w:rtl w:val="0"/>
-        </w:rPr>
-        <w:t xml:space="preserve"> </w:t>
-      </w:r>
-    </w:p>
-    <w:p>
-      <w:pPr>
-        <w:rPr>
-          <w:b w:val="1"/>
-        </w:rPr>
-      </w:pPr>
-      <w:r>
-        <w:rPr>
-          <w:rtl w:val="0"/>
-        </w:rPr>
-      </w:r>
-    </w:p>
-    <w:p>
-      <w:pPr>
-        <w:rPr>
-          <w:rFonts w:ascii="Calibri" w:cs="Calibri" w:eastAsia="Calibri" w:hAnsi="Calibri"/>
-        </w:rPr>
-      </w:pPr>
-      <w:r>
-        <w:rPr>
-          <w:rFonts w:ascii="Calibri" w:cs="Calibri" w:eastAsia="Calibri" w:hAnsi="Calibri"/>
-          <w:b w:val="1"/>
-          <w:rtl w:val="0"/>
-        </w:rPr>
-        <w:t xml:space="preserve">Question text</w:t>
-      </w:r>
-      <w:r>
-        <w:rPr>
-          <w:rFonts w:ascii="Calibri" w:cs="Calibri" w:eastAsia="Calibri" w:hAnsi="Calibri"/>
-          <w:rtl w:val="0"/>
-        </w:rPr>
-        <w:t xml:space="preserve">: </w:t>
-      </w:r>
-    </w:p>
-    <w:p>
-      <w:pPr>
-        <w:rPr>
-          <w:rFonts w:ascii="Calibri" w:cs="Calibri" w:eastAsia="Calibri" w:hAnsi="Calibri"/>
-        </w:rPr>
-      </w:pPr>
-      <w:r>
-        <w:rPr>
-          <w:rFonts w:ascii="Calibri" w:cs="Calibri" w:eastAsia="Calibri" w:hAnsi="Calibri"/>
-          <w:rtl w:val="0"/>
-        </w:rPr>
-        <w:t xml:space="preserve">&lt;Scenario based. Should be clear in terms of requirements. No ambiguity. No duplicate options. In case of multiple answers, at the end, you should include the number of expected answers. e.g. (Select TWO) or (Select THREE) etc. For single answers this is NOT required&gt;</w:t>
-      </w:r>
-    </w:p>
-    <w:p>
-      <w:pPr>
-        <w:rPr>
-          <w:rFonts w:ascii="Calibri" w:cs="Calibri" w:eastAsia="Calibri" w:hAnsi="Calibri"/>
-        </w:rPr>
-      </w:pPr>
-      <w:r>
-        <w:rPr>
-          <w:rtl w:val="0"/>
-        </w:rPr>
-      </w:r>
-    </w:p>
-    <w:p>
-      <w:pPr>
-        <w:numPr>
-          <w:ilvl w:val="0"/>
-          <w:numId w:val="7"/>
-        </w:numPr>
-        <w:ind w:left="720" w:hanging="360"/>
-        <w:rPr>
-          <w:rFonts w:ascii="Calibri" w:cs="Calibri" w:eastAsia="Calibri" w:hAnsi="Calibri"/>
-        </w:rPr>
-      </w:pPr>
-      <w:r>
-        <w:rPr>
-          <w:rFonts w:ascii="Calibri" w:cs="Calibri" w:eastAsia="Calibri" w:hAnsi="Calibri"/>
-          <w:rtl w:val="0"/>
-        </w:rPr>
-        <w:t xml:space="preserve">Option A...</w:t>
-      </w:r>
-    </w:p>
-    <w:p>
-      <w:pPr>
-        <w:numPr>
-          <w:ilvl w:val="0"/>
-          <w:numId w:val="7"/>
-        </w:numPr>
-        <w:ind w:left="720" w:hanging="360"/>
-        <w:rPr>
-          <w:rFonts w:ascii="Calibri" w:cs="Calibri" w:eastAsia="Calibri" w:hAnsi="Calibri"/>
-        </w:rPr>
-      </w:pPr>
-      <w:r>
-        <w:rPr>
-          <w:rFonts w:ascii="Calibri" w:cs="Calibri" w:eastAsia="Calibri" w:hAnsi="Calibri"/>
-          <w:rtl w:val="0"/>
-        </w:rPr>
-        <w:t xml:space="preserve">Option B...</w:t>
-      </w:r>
-    </w:p>
-    <w:p>
-      <w:pPr>
-        <w:numPr>
-          <w:ilvl w:val="0"/>
-          <w:numId w:val="7"/>
-        </w:numPr>
-        <w:ind w:left="720" w:hanging="360"/>
-        <w:rPr>
-          <w:rFonts w:ascii="Calibri" w:cs="Calibri" w:eastAsia="Calibri" w:hAnsi="Calibri"/>
-        </w:rPr>
-      </w:pPr>
-      <w:r>
-        <w:rPr>
-          <w:rFonts w:ascii="Calibri" w:cs="Calibri" w:eastAsia="Calibri" w:hAnsi="Calibri"/>
-          <w:rtl w:val="0"/>
-        </w:rPr>
-        <w:t xml:space="preserve">Option C...</w:t>
-      </w:r>
-    </w:p>
-    <w:p>
-      <w:pPr>
-        <w:numPr>
-          <w:ilvl w:val="0"/>
-          <w:numId w:val="7"/>
+          <w:numId w:val="11"/>
         </w:numPr>
         <w:ind w:left="720" w:hanging="360"/>
         <w:rPr>
@@ -3042,6 +3042,64 @@
           <w:color w:val="444444"/>
           <w:rtl w:val="0"/>
         </w:rPr>
+        <w:t xml:space="preserve">), , the Amazon Kinesis Data Firehose developer guide titles </w:t>
+      </w:r>
+      <w:r>
+        <w:rPr>
+          <w:b w:val="1"/>
+          <w:color w:val="444444"/>
+          <w:rtl w:val="0"/>
+        </w:rPr>
+        <w:t xml:space="preserve">What is Amazon Kinesis Data Firehose? (</w:t>
+      </w:r>
+      <w:hyperlink r:id="rId13">
+        <w:r>
+          <w:rPr>
+            <w:b w:val="1"/>
+            <w:color w:val="1155cc"/>
+            <w:u w:val="single"/>
+            <w:rtl w:val="0"/>
+          </w:rPr>
+          <w:t xml:space="preserve">https://docs.aws.amazon.com/firehose/latest/dev/what-is-this-service.html#data-flow-diagrams</w:t>
+        </w:r>
+      </w:hyperlink>
+      <w:r>
+        <w:rPr>
+          <w:color w:val="444444"/>
+          <w:rtl w:val="0"/>
+        </w:rPr>
+        <w:t xml:space="preserve">), the AWS Glue developer guide titled </w:t>
+      </w:r>
+      <w:r>
+        <w:rPr>
+          <w:b w:val="1"/>
+          <w:color w:val="444444"/>
+          <w:rtl w:val="0"/>
+        </w:rPr>
+        <w:t xml:space="preserve">AWS Glue Concepts</w:t>
+      </w:r>
+      <w:r>
+        <w:rPr>
+          <w:color w:val="444444"/>
+          <w:rtl w:val="0"/>
+        </w:rPr>
+        <w:t xml:space="preserve"> (</w:t>
+      </w:r>
+      <w:hyperlink r:id="rId14">
+        <w:r>
+          <w:rPr>
+            <w:color w:val="1155cc"/>
+            <w:u w:val="single"/>
+            <w:rtl w:val="0"/>
+          </w:rPr>
+          <w:t xml:space="preserve">https://docs.aws.amazon.com/glue/latest/dg/components-key-concepts.html</w:t>
+        </w:r>
+      </w:hyperlink>
+      <w:r>
+        <w:rPr>
+          <w:color w:val="444444"/>
+          <w:rtl w:val="0"/>
+        </w:rPr>
         <w:t xml:space="preserve">), and the </w:t>
       </w:r>
       <w:r>
@@ -3052,7 +3110,7 @@
         </w:rPr>
         <w:t xml:space="preserve">Amazon Kinesis Data Firehose FAQs (</w:t>
       </w:r>
-      <w:hyperlink r:id="rId13">
+      <w:hyperlink r:id="rId15">
         <w:r>
           <w:rPr>
             <w:b w:val="1"/>
@@ -3307,7 +3365,7 @@
       <w:pPr>
         <w:numPr>
           <w:ilvl w:val="0"/>
-          <w:numId w:val="10"/>
+          <w:numId w:val="6"/>
         </w:numPr>
         <w:ind w:left="720" w:hanging="360"/>
         <w:rPr>
@@ -3327,7 +3385,7 @@
       <w:pPr>
         <w:numPr>
           <w:ilvl w:val="0"/>
-          <w:numId w:val="10"/>
+          <w:numId w:val="6"/>
         </w:numPr>
         <w:ind w:left="720" w:hanging="360"/>
         <w:rPr>
@@ -3360,7 +3418,7 @@
       <w:pPr>
         <w:numPr>
           <w:ilvl w:val="0"/>
-          <w:numId w:val="10"/>
+          <w:numId w:val="6"/>
         </w:numPr>
         <w:ind w:left="720" w:hanging="360"/>
         <w:rPr>
@@ -3408,7 +3466,7 @@
       <w:pPr>
         <w:numPr>
           <w:ilvl w:val="0"/>
-          <w:numId w:val="10"/>
+          <w:numId w:val="6"/>
         </w:numPr>
         <w:ind w:left="720" w:hanging="360"/>
         <w:rPr>
@@ -3690,7 +3748,7 @@
         </w:rPr>
         <w:t xml:space="preserve">(</w:t>
       </w:r>
-      <w:hyperlink r:id="rId14">
+      <w:hyperlink r:id="rId16">
         <w:r>
           <w:rPr>
             <w:color w:val="1155cc"/>
@@ -3883,7 +3941,7 @@
           <w:color w:val="434343"/>
         </w:rPr>
       </w:pPr>
-      <w:hyperlink r:id="rId15">
+      <w:hyperlink r:id="rId17">
         <w:r>
           <w:rPr>
             <w:color w:val="434343"/>
@@ -3901,7 +3959,7 @@
                       <pic:cNvPicPr preferRelativeResize="0"/>
                     </pic:nvPicPr>
                     <pic:blipFill>
-                      <a:blip r:embed="rId16"/>
+                      <a:blip r:embed="rId18"/>
                       <a:srcRect b="0" l="0" r="0" t="0"/>
                       <a:stretch>
                         <a:fillRect/>
@@ -3996,7 +4054,7 @@
       <w:pPr>
         <w:numPr>
           <w:ilvl w:val="0"/>
-          <w:numId w:val="11"/>
+          <w:numId w:val="7"/>
         </w:numPr>
         <w:ind w:left="720" w:hanging="360"/>
         <w:rPr>
@@ -4016,7 +4074,7 @@
       <w:pPr>
         <w:numPr>
           <w:ilvl w:val="0"/>
-          <w:numId w:val="11"/>
+          <w:numId w:val="7"/>
         </w:numPr>
         <w:ind w:left="720" w:hanging="360"/>
         <w:rPr>
@@ -4037,7 +4095,7 @@
       <w:pPr>
         <w:numPr>
           <w:ilvl w:val="0"/>
-          <w:numId w:val="11"/>
+          <w:numId w:val="7"/>
         </w:numPr>
         <w:ind w:left="720" w:hanging="360"/>
         <w:rPr>
@@ -4058,7 +4116,7 @@
       <w:pPr>
         <w:numPr>
           <w:ilvl w:val="0"/>
-          <w:numId w:val="11"/>
+          <w:numId w:val="7"/>
         </w:numPr>
         <w:ind w:left="720" w:hanging="360"/>
         <w:rPr>
@@ -4339,7 +4397,7 @@
         </w:rPr>
         <w:t xml:space="preserve"> (</w:t>
       </w:r>
-      <w:hyperlink r:id="rId17">
+      <w:hyperlink r:id="rId19">
         <w:r>
           <w:rPr>
             <w:color w:val="1155cc"/>
@@ -4371,7 +4429,7 @@
         </w:rPr>
         <w:t xml:space="preserve"> (</w:t>
       </w:r>
-      <w:hyperlink r:id="rId18">
+      <w:hyperlink r:id="rId20">
         <w:r>
           <w:rPr>
             <w:color w:val="1155cc"/>
@@ -4403,7 +4461,7 @@
         </w:rPr>
         <w:t xml:space="preserve"> (</w:t>
       </w:r>
-      <w:hyperlink r:id="rId19">
+      <w:hyperlink r:id="rId21">
         <w:r>
           <w:rPr>
             <w:color w:val="1155cc"/>
@@ -4435,7 +4493,7 @@
         </w:rPr>
         <w:t xml:space="preserve"> (</w:t>
       </w:r>
-      <w:hyperlink r:id="rId20">
+      <w:hyperlink r:id="rId22">
         <w:r>
           <w:rPr>
             <w:color w:val="1155cc"/>
@@ -4672,7 +4730,7 @@
       <w:pPr>
         <w:numPr>
           <w:ilvl w:val="0"/>
-          <w:numId w:val="3"/>
+          <w:numId w:val="2"/>
         </w:numPr>
         <w:ind w:left="720" w:hanging="360"/>
         <w:rPr>
@@ -4692,7 +4750,7 @@
       <w:pPr>
         <w:numPr>
           <w:ilvl w:val="0"/>
-          <w:numId w:val="3"/>
+          <w:numId w:val="2"/>
         </w:numPr>
         <w:ind w:left="720" w:hanging="360"/>
         <w:rPr>
@@ -4713,7 +4771,7 @@
       <w:pPr>
         <w:numPr>
           <w:ilvl w:val="0"/>
-          <w:numId w:val="3"/>
+          <w:numId w:val="2"/>
         </w:numPr>
         <w:ind w:left="720" w:hanging="360"/>
         <w:rPr>
@@ -4734,7 +4792,7 @@
       <w:pPr>
         <w:numPr>
           <w:ilvl w:val="0"/>
-          <w:numId w:val="3"/>
+          <w:numId w:val="2"/>
         </w:numPr>
         <w:ind w:left="720" w:hanging="360"/>
         <w:rPr>
@@ -5026,7 +5084,7 @@
         </w:rPr>
         <w:t xml:space="preserve"> (</w:t>
       </w:r>
-      <w:hyperlink r:id="rId21">
+      <w:hyperlink r:id="rId23">
         <w:r>
           <w:rPr>
             <w:color w:val="1155cc"/>
@@ -5073,7 +5131,7 @@
         </w:rPr>
         <w:t xml:space="preserve"> (</w:t>
       </w:r>
-      <w:hyperlink r:id="rId22">
+      <w:hyperlink r:id="rId24">
         <w:r>
           <w:rPr>
             <w:color w:val="1155cc"/>
@@ -5117,7 +5175,7 @@
         </w:rPr>
         <w:t xml:space="preserve">(</w:t>
       </w:r>
-      <w:hyperlink r:id="rId23">
+      <w:hyperlink r:id="rId25">
         <w:r>
           <w:rPr>
             <w:color w:val="1155cc"/>
@@ -5149,7 +5207,7 @@
         </w:rPr>
         <w:t xml:space="preserve"> (</w:t>
       </w:r>
-      <w:hyperlink r:id="rId24">
+      <w:hyperlink r:id="rId26">
         <w:r>
           <w:rPr>
             <w:color w:val="1155cc"/>
@@ -5181,7 +5239,7 @@
         </w:rPr>
         <w:t xml:space="preserve">(</w:t>
       </w:r>
-      <w:hyperlink r:id="rId25">
+      <w:hyperlink r:id="rId27">
         <w:r>
           <w:rPr>
             <w:color w:val="1155cc"/>
@@ -5464,7 +5522,7 @@
       <w:pPr>
         <w:numPr>
           <w:ilvl w:val="0"/>
-          <w:numId w:val="4"/>
+          <w:numId w:val="10"/>
         </w:numPr>
         <w:ind w:left="720" w:hanging="360"/>
         <w:rPr>
@@ -5484,7 +5542,7 @@
       <w:pPr>
         <w:numPr>
           <w:ilvl w:val="0"/>
-          <w:numId w:val="4"/>
+          <w:numId w:val="10"/>
         </w:numPr>
         <w:ind w:left="720" w:hanging="360"/>
         <w:rPr>
@@ -5505,7 +5563,7 @@
       <w:pPr>
         <w:numPr>
           <w:ilvl w:val="0"/>
-          <w:numId w:val="4"/>
+          <w:numId w:val="10"/>
         </w:numPr>
         <w:ind w:left="720" w:hanging="360"/>
         <w:rPr>
@@ -5526,7 +5584,7 @@
       <w:pPr>
         <w:numPr>
           <w:ilvl w:val="0"/>
-          <w:numId w:val="4"/>
+          <w:numId w:val="10"/>
         </w:numPr>
         <w:ind w:left="720" w:hanging="360"/>
         <w:rPr>
@@ -5803,7 +5861,7 @@
         </w:rPr>
         <w:t xml:space="preserve">(</w:t>
       </w:r>
-      <w:hyperlink r:id="rId26">
+      <w:hyperlink r:id="rId28">
         <w:r>
           <w:rPr>
             <w:color w:val="1155cc"/>
@@ -5835,7 +5893,7 @@
         </w:rPr>
         <w:t xml:space="preserve"> (</w:t>
       </w:r>
-      <w:hyperlink r:id="rId27">
+      <w:hyperlink r:id="rId29">
         <w:r>
           <w:rPr>
             <w:color w:val="1155cc"/>
@@ -5867,7 +5925,7 @@
         </w:rPr>
         <w:t xml:space="preserve"> (</w:t>
       </w:r>
-      <w:hyperlink r:id="rId28">
+      <w:hyperlink r:id="rId30">
         <w:r>
           <w:rPr>
             <w:color w:val="1155cc"/>
@@ -5892,7 +5950,7 @@
         </w:rPr>
         <w:t xml:space="preserve">Amazon Kinesis Data Analytics FAQs (</w:t>
       </w:r>
-      <w:hyperlink r:id="rId29">
+      <w:hyperlink r:id="rId31">
         <w:r>
           <w:rPr>
             <w:b w:val="1"/>
@@ -5918,7 +5976,7 @@
         </w:rPr>
         <w:t xml:space="preserve">Amazon Kinesis Data Streams FAQs (</w:t>
       </w:r>
-      <w:hyperlink r:id="rId30">
+      <w:hyperlink r:id="rId32">
         <w:r>
           <w:rPr>
             <w:b w:val="1"/>
@@ -5934,6 +5992,64 @@
           <w:color w:val="444444"/>
           <w:rtl w:val="0"/>
         </w:rPr>
+        <w:t xml:space="preserve">), , the Amazon Kinesis Data Firehose developer guide titles </w:t>
+      </w:r>
+      <w:r>
+        <w:rPr>
+          <w:b w:val="1"/>
+          <w:color w:val="444444"/>
+          <w:rtl w:val="0"/>
+        </w:rPr>
+        <w:t xml:space="preserve">What is Amazon Kinesis Data Firehose? (</w:t>
+      </w:r>
+      <w:hyperlink r:id="rId33">
+        <w:r>
+          <w:rPr>
+            <w:b w:val="1"/>
+            <w:color w:val="1155cc"/>
+            <w:u w:val="single"/>
+            <w:rtl w:val="0"/>
+          </w:rPr>
+          <w:t xml:space="preserve">https://docs.aws.amazon.com/firehose/latest/dev/what-is-this-service.html#data-flow-diagrams</w:t>
+        </w:r>
+      </w:hyperlink>
+      <w:r>
+        <w:rPr>
+          <w:color w:val="444444"/>
+          <w:rtl w:val="0"/>
+        </w:rPr>
+        <w:t xml:space="preserve">), the AWS Glue developer guide titled </w:t>
+      </w:r>
+      <w:r>
+        <w:rPr>
+          <w:b w:val="1"/>
+          <w:color w:val="444444"/>
+          <w:rtl w:val="0"/>
+        </w:rPr>
+        <w:t xml:space="preserve">AWS Glue Concepts</w:t>
+      </w:r>
+      <w:r>
+        <w:rPr>
+          <w:color w:val="444444"/>
+          <w:rtl w:val="0"/>
+        </w:rPr>
+        <w:t xml:space="preserve"> (</w:t>
+      </w:r>
+      <w:hyperlink r:id="rId34">
+        <w:r>
+          <w:rPr>
+            <w:color w:val="1155cc"/>
+            <w:u w:val="single"/>
+            <w:rtl w:val="0"/>
+          </w:rPr>
+          <w:t xml:space="preserve">https://docs.aws.amazon.com/glue/latest/dg/components-key-concepts.html</w:t>
+        </w:r>
+      </w:hyperlink>
+      <w:r>
+        <w:rPr>
+          <w:color w:val="444444"/>
+          <w:rtl w:val="0"/>
+        </w:rPr>
         <w:t xml:space="preserve">), and the </w:t>
       </w:r>
       <w:r>
@@ -5944,7 +6060,7 @@
         </w:rPr>
         <w:t xml:space="preserve">Amazon Kinesis Data Firehose FAQs (</w:t>
       </w:r>
-      <w:hyperlink r:id="rId31">
+      <w:hyperlink r:id="rId35">
         <w:r>
           <w:rPr>
             <w:b w:val="1"/>
@@ -6215,7 +6331,7 @@
       <w:pPr>
         <w:numPr>
           <w:ilvl w:val="0"/>
-          <w:numId w:val="5"/>
+          <w:numId w:val="3"/>
         </w:numPr>
         <w:ind w:left="720" w:hanging="360"/>
         <w:rPr>
@@ -6235,7 +6351,7 @@
       <w:pPr>
         <w:numPr>
           <w:ilvl w:val="0"/>
-          <w:numId w:val="5"/>
+          <w:numId w:val="3"/>
         </w:numPr>
         <w:ind w:left="720" w:hanging="360"/>
         <w:rPr>
@@ -6256,7 +6372,7 @@
       <w:pPr>
         <w:numPr>
           <w:ilvl w:val="0"/>
-          <w:numId w:val="5"/>
+          <w:numId w:val="3"/>
         </w:numPr>
         <w:ind w:left="720" w:hanging="360"/>
         <w:rPr>
@@ -6277,7 +6393,7 @@
       <w:pPr>
         <w:numPr>
           <w:ilvl w:val="0"/>
-          <w:numId w:val="5"/>
+          <w:numId w:val="3"/>
         </w:numPr>
         <w:ind w:left="720" w:hanging="360"/>
         <w:rPr>
@@ -6582,7 +6698,7 @@
         </w:rPr>
         <w:t xml:space="preserve">(</w:t>
       </w:r>
-      <w:hyperlink r:id="rId32">
+      <w:hyperlink r:id="rId36">
         <w:r>
           <w:rPr>
             <w:color w:val="1155cc"/>
@@ -6628,7 +6744,7 @@
         </w:rPr>
         <w:t xml:space="preserve"> (</w:t>
       </w:r>
-      <w:hyperlink r:id="rId33">
+      <w:hyperlink r:id="rId37">
         <w:r>
           <w:rPr>
             <w:color w:val="1155cc"/>
@@ -6667,7 +6783,7 @@
         </w:rPr>
         <w:t xml:space="preserve">(</w:t>
       </w:r>
-      <w:hyperlink r:id="rId34">
+      <w:hyperlink r:id="rId38">
         <w:r>
           <w:rPr>
             <w:color w:val="1155cc"/>
@@ -6699,7 +6815,7 @@
         </w:rPr>
         <w:t xml:space="preserve">(</w:t>
       </w:r>
-      <w:hyperlink r:id="rId35">
+      <w:hyperlink r:id="rId39">
         <w:r>
           <w:rPr>
             <w:color w:val="1155cc"/>
@@ -6751,7 +6867,7 @@
         </w:rPr>
         <w:t xml:space="preserve">(</w:t>
       </w:r>
-      <w:hyperlink r:id="rId36">
+      <w:hyperlink r:id="rId40">
         <w:r>
           <w:rPr>
             <w:color w:val="1155cc"/>
@@ -6783,7 +6899,7 @@
         </w:rPr>
         <w:t xml:space="preserve"> (</w:t>
       </w:r>
-      <w:hyperlink r:id="rId37">
+      <w:hyperlink r:id="rId41">
         <w:r>
           <w:rPr>
             <w:color w:val="1155cc"/>
@@ -6815,7 +6931,7 @@
         </w:rPr>
         <w:t xml:space="preserve"> (</w:t>
       </w:r>
-      <w:hyperlink r:id="rId38">
+      <w:hyperlink r:id="rId42">
         <w:r>
           <w:rPr>
             <w:color w:val="1155cc"/>
@@ -7100,7 +7216,7 @@
       <w:pPr>
         <w:numPr>
           <w:ilvl w:val="0"/>
-          <w:numId w:val="2"/>
+          <w:numId w:val="8"/>
         </w:numPr>
         <w:ind w:left="720" w:hanging="360"/>
         <w:rPr>
@@ -7120,7 +7236,7 @@
       <w:pPr>
         <w:numPr>
           <w:ilvl w:val="0"/>
-          <w:numId w:val="2"/>
+          <w:numId w:val="8"/>
         </w:numPr>
         <w:ind w:left="720" w:hanging="360"/>
         <w:rPr>
@@ -7141,7 +7257,7 @@
       <w:pPr>
         <w:numPr>
           <w:ilvl w:val="0"/>
-          <w:numId w:val="2"/>
+          <w:numId w:val="8"/>
         </w:numPr>
         <w:ind w:left="720" w:hanging="360"/>
         <w:rPr>
@@ -7162,7 +7278,7 @@
       <w:pPr>
         <w:numPr>
           <w:ilvl w:val="0"/>
-          <w:numId w:val="2"/>
+          <w:numId w:val="8"/>
         </w:numPr>
         <w:ind w:left="720" w:hanging="360"/>
         <w:rPr>
@@ -7453,7 +7569,7 @@
         </w:rPr>
         <w:t xml:space="preserve">(</w:t>
       </w:r>
-      <w:hyperlink r:id="rId39">
+      <w:hyperlink r:id="rId43">
         <w:r>
           <w:rPr>
             <w:color w:val="1155cc"/>
@@ -7500,7 +7616,7 @@
         </w:rPr>
         <w:t xml:space="preserve">(</w:t>
       </w:r>
-      <w:hyperlink r:id="rId40">
+      <w:hyperlink r:id="rId44">
         <w:r>
           <w:rPr>
             <w:color w:val="1155cc"/>
@@ -7539,7 +7655,7 @@
         </w:rPr>
         <w:t xml:space="preserve"> (</w:t>
       </w:r>
-      <w:hyperlink r:id="rId41">
+      <w:hyperlink r:id="rId45">
         <w:r>
           <w:rPr>
             <w:color w:val="1155cc"/>
@@ -7586,7 +7702,7 @@
         </w:rPr>
         <w:t xml:space="preserve">(</w:t>
       </w:r>
-      <w:hyperlink r:id="rId42">
+      <w:hyperlink r:id="rId46">
         <w:r>
           <w:rPr>
             <w:color w:val="1155cc"/>
@@ -7618,7 +7734,7 @@
         </w:rPr>
         <w:t xml:space="preserve"> (</w:t>
       </w:r>
-      <w:hyperlink r:id="rId43">
+      <w:hyperlink r:id="rId47">
         <w:r>
           <w:rPr>
             <w:color w:val="1155cc"/>
@@ -7643,7 +7759,7 @@
         </w:rPr>
         <w:t xml:space="preserve">Create real-time clickstream sessions and run analytics with Amazon Kinesis Data Analytics, AWS Glue, and Amazon Athena (</w:t>
       </w:r>
-      <w:hyperlink r:id="rId44">
+      <w:hyperlink r:id="rId48">
         <w:r>
           <w:rPr>
             <w:b w:val="1"/>
@@ -7936,7 +8052,7 @@
       <w:pPr>
         <w:numPr>
           <w:ilvl w:val="0"/>
-          <w:numId w:val="6"/>
+          <w:numId w:val="4"/>
         </w:numPr>
         <w:ind w:left="720" w:hanging="360"/>
         <w:rPr>
@@ -7956,7 +8072,7 @@
       <w:pPr>
         <w:numPr>
           <w:ilvl w:val="0"/>
-          <w:numId w:val="6"/>
+          <w:numId w:val="4"/>
         </w:numPr>
         <w:ind w:left="720" w:hanging="360"/>
         <w:rPr>
@@ -7977,7 +8093,7 @@
       <w:pPr>
         <w:numPr>
           <w:ilvl w:val="0"/>
-          <w:numId w:val="6"/>
+          <w:numId w:val="4"/>
         </w:numPr>
         <w:ind w:left="720" w:hanging="360"/>
         <w:rPr>
@@ -7998,7 +8114,7 @@
       <w:pPr>
         <w:numPr>
           <w:ilvl w:val="0"/>
-          <w:numId w:val="6"/>
+          <w:numId w:val="4"/>
         </w:numPr>
         <w:ind w:left="720" w:hanging="360"/>
         <w:rPr>
@@ -8101,7 +8217,20 @@
           <w:highlight w:val="white"/>
           <w:rtl w:val="0"/>
         </w:rPr>
-        <w:t xml:space="preserve">. This data collection system architecture is better suited to batch consumption of stream data. Crawling the S3 data using Glue and then using a Glue job to write the data to an S3 data lake to then be queried by Athena would allow you to produce real-time analytics.</w:t>
+        <w:t xml:space="preserve">. This data collection system architecture is better suited to batch consumption of stream data. Crawling the S3 data using Glue and then using a Glue job to write the data to an S3 data lake to then be queried by Athena would not allow you to produce real-time analytics. While Glue </w:t>
+      </w:r>
+      <w:r>
+        <w:rPr>
+          <w:color w:val="444444"/>
+          <w:highlight w:val="white"/>
+          <w:rtl w:val="0"/>
+        </w:rPr>
+        <w:t xml:space="preserve">can process micro-batches, it does not handle streaming data. </w:t>
+      </w:r>
+      <w:r>
+        <w:rPr>
+          <w:rtl w:val="0"/>
+        </w:rPr>
       </w:r>
     </w:p>
     <w:p>
@@ -8302,7 +8431,7 @@
         </w:rPr>
         <w:t xml:space="preserve">(</w:t>
       </w:r>
-      <w:hyperlink r:id="rId45">
+      <w:hyperlink r:id="rId49">
         <w:r>
           <w:rPr>
             <w:color w:val="1155cc"/>
@@ -8334,7 +8463,7 @@
         </w:rPr>
         <w:t xml:space="preserve"> (</w:t>
       </w:r>
-      <w:hyperlink r:id="rId46">
+      <w:hyperlink r:id="rId50">
         <w:r>
           <w:rPr>
             <w:color w:val="1155cc"/>
@@ -8366,7 +8495,7 @@
         </w:rPr>
         <w:t xml:space="preserve"> (</w:t>
       </w:r>
-      <w:hyperlink r:id="rId47">
+      <w:hyperlink r:id="rId51">
         <w:r>
           <w:rPr>
             <w:color w:val="1155cc"/>
@@ -8391,7 +8520,7 @@
         </w:rPr>
         <w:t xml:space="preserve">Amazon Kinesis Data Analytics FAQs (</w:t>
       </w:r>
-      <w:hyperlink r:id="rId48">
+      <w:hyperlink r:id="rId52">
         <w:r>
           <w:rPr>
             <w:b w:val="1"/>
@@ -8417,7 +8546,7 @@
         </w:rPr>
         <w:t xml:space="preserve">Amazon Kinesis Data Streams FAQs (</w:t>
       </w:r>
-      <w:hyperlink r:id="rId49">
+      <w:hyperlink r:id="rId53">
         <w:r>
           <w:rPr>
             <w:b w:val="1"/>
@@ -8433,6 +8562,64 @@
           <w:color w:val="444444"/>
           <w:rtl w:val="0"/>
         </w:rPr>
+        <w:t xml:space="preserve">), the Amazon Kinesis Data Firehose developer guide titles </w:t>
+      </w:r>
+      <w:r>
+        <w:rPr>
+          <w:b w:val="1"/>
+          <w:color w:val="444444"/>
+          <w:rtl w:val="0"/>
+        </w:rPr>
+        <w:t xml:space="preserve">What is Amazon Kinesis Data Firehose? (</w:t>
+      </w:r>
+      <w:hyperlink r:id="rId54">
+        <w:r>
+          <w:rPr>
+            <w:b w:val="1"/>
+            <w:color w:val="1155cc"/>
+            <w:u w:val="single"/>
+            <w:rtl w:val="0"/>
+          </w:rPr>
+          <w:t xml:space="preserve">https://docs.aws.amazon.com/firehose/latest/dev/what-is-this-service.html#data-flow-diagrams</w:t>
+        </w:r>
+      </w:hyperlink>
+      <w:r>
+        <w:rPr>
+          <w:color w:val="444444"/>
+          <w:rtl w:val="0"/>
+        </w:rPr>
+        <w:t xml:space="preserve">), the AWS Glue developer guide titled </w:t>
+      </w:r>
+      <w:r>
+        <w:rPr>
+          <w:b w:val="1"/>
+          <w:color w:val="444444"/>
+          <w:rtl w:val="0"/>
+        </w:rPr>
+        <w:t xml:space="preserve">AWS Glue Concepts</w:t>
+      </w:r>
+      <w:r>
+        <w:rPr>
+          <w:color w:val="444444"/>
+          <w:rtl w:val="0"/>
+        </w:rPr>
+        <w:t xml:space="preserve"> (</w:t>
+      </w:r>
+      <w:hyperlink r:id="rId55">
+        <w:r>
+          <w:rPr>
+            <w:color w:val="1155cc"/>
+            <w:u w:val="single"/>
+            <w:rtl w:val="0"/>
+          </w:rPr>
+          <w:t xml:space="preserve">https://docs.aws.amazon.com/glue/latest/dg/components-key-concepts.html</w:t>
+        </w:r>
+      </w:hyperlink>
+      <w:r>
+        <w:rPr>
+          <w:color w:val="444444"/>
+          <w:rtl w:val="0"/>
+        </w:rPr>
         <w:t xml:space="preserve">), and the </w:t>
       </w:r>
       <w:r>
@@ -8443,7 +8630,7 @@
         </w:rPr>
         <w:t xml:space="preserve">Amazon Kinesis Data Firehose FAQs (</w:t>
       </w:r>
-      <w:hyperlink r:id="rId50">
+      <w:hyperlink r:id="rId56">
         <w:r>
           <w:rPr>
             <w:b w:val="1"/>
@@ -8491,6 +8678,904 @@
         <w:rPr>
           <w:color w:val="444444"/>
           <w:highlight w:val="white"/>
+        </w:rPr>
+      </w:pPr>
+      <w:r>
+        <w:rPr>
+          <w:rtl w:val="0"/>
+        </w:rPr>
+      </w:r>
+    </w:p>
+    <w:p>
+      <w:pPr>
+        <w:rPr/>
+      </w:pPr>
+      <w:r>
+        <w:rPr>
+          <w:rtl w:val="0"/>
+        </w:rPr>
+        <w:t xml:space="preserve">Question: 9</w:t>
+      </w:r>
+    </w:p>
+    <w:p>
+      <w:pPr>
+        <w:rPr>
+          <w:color w:val="999999"/>
+        </w:rPr>
+      </w:pPr>
+      <w:r>
+        <w:rPr>
+          <w:b w:val="1"/>
+          <w:rtl w:val="0"/>
+        </w:rPr>
+        <w:t xml:space="preserve">Main​ ​Topic​ ​:​ </w:t>
+      </w:r>
+      <w:r>
+        <w:rPr>
+          <w:color w:val="999999"/>
+          <w:rtl w:val="0"/>
+        </w:rPr>
+        <w:t xml:space="preserve">Data Analytics</w:t>
+      </w:r>
+    </w:p>
+    <w:p>
+      <w:pPr>
+        <w:rPr>
+          <w:b w:val="1"/>
+          <w:color w:val="999999"/>
+        </w:rPr>
+      </w:pPr>
+      <w:r>
+        <w:rPr>
+          <w:b w:val="1"/>
+          <w:rtl w:val="0"/>
+        </w:rPr>
+        <w:t xml:space="preserve">Sub​ ​Topic​ ​:​ </w:t>
+      </w:r>
+      <w:r>
+        <w:rPr>
+          <w:b w:val="1"/>
+          <w:color w:val="999999"/>
+          <w:rtl w:val="0"/>
+        </w:rPr>
+        <w:t xml:space="preserve">Apply data governance and compliance controls</w:t>
+      </w:r>
+      <w:r>
+        <w:rPr>
+          <w:b w:val="1"/>
+          <w:color w:val="999999"/>
+          <w:rtl w:val="0"/>
+        </w:rPr>
+        <w:t xml:space="preserve"> </w:t>
+      </w:r>
+    </w:p>
+    <w:p>
+      <w:pPr>
+        <w:rPr>
+          <w:color w:val="999999"/>
+        </w:rPr>
+      </w:pPr>
+      <w:r>
+        <w:rPr>
+          <w:rtl w:val="0"/>
+        </w:rPr>
+      </w:r>
+    </w:p>
+    <w:p>
+      <w:pPr>
+        <w:rPr>
+          <w:b w:val="1"/>
+          <w:color w:val="999999"/>
+        </w:rPr>
+      </w:pPr>
+      <w:r>
+        <w:rPr>
+          <w:b w:val="1"/>
+          <w:rtl w:val="0"/>
+        </w:rPr>
+        <w:t xml:space="preserve">Domain: </w:t>
+      </w:r>
+      <w:r>
+        <w:rPr>
+          <w:color w:val="999999"/>
+          <w:rtl w:val="0"/>
+        </w:rPr>
+        <w:t xml:space="preserve">Security of the data analysis system</w:t>
+      </w:r>
+      <w:r>
+        <w:rPr>
+          <w:color w:val="999999"/>
+          <w:rtl w:val="0"/>
+        </w:rPr>
+        <w:t xml:space="preserve">  </w:t>
+      </w:r>
+      <w:r>
+        <w:rPr>
+          <w:rtl w:val="0"/>
+        </w:rPr>
+      </w:r>
+    </w:p>
+    <w:p>
+      <w:pPr>
+        <w:rPr>
+          <w:b w:val="1"/>
+        </w:rPr>
+      </w:pPr>
+      <w:r>
+        <w:rPr>
+          <w:rtl w:val="0"/>
+        </w:rPr>
+      </w:r>
+    </w:p>
+    <w:p>
+      <w:pPr>
+        <w:rPr>
+          <w:rFonts w:ascii="Calibri" w:cs="Calibri" w:eastAsia="Calibri" w:hAnsi="Calibri"/>
+        </w:rPr>
+      </w:pPr>
+      <w:r>
+        <w:rPr>
+          <w:rFonts w:ascii="Calibri" w:cs="Calibri" w:eastAsia="Calibri" w:hAnsi="Calibri"/>
+          <w:b w:val="1"/>
+          <w:rtl w:val="0"/>
+        </w:rPr>
+        <w:t xml:space="preserve">Question text</w:t>
+      </w:r>
+      <w:r>
+        <w:rPr>
+          <w:rFonts w:ascii="Calibri" w:cs="Calibri" w:eastAsia="Calibri" w:hAnsi="Calibri"/>
+          <w:rtl w:val="0"/>
+        </w:rPr>
+        <w:t xml:space="preserve">: </w:t>
+      </w:r>
+    </w:p>
+    <w:p>
+      <w:pPr>
+        <w:rPr>
+          <w:color w:val="434343"/>
+        </w:rPr>
+      </w:pPr>
+      <w:r>
+        <w:rPr>
+          <w:color w:val="434343"/>
+          <w:rtl w:val="0"/>
+        </w:rPr>
+        <w:t xml:space="preserve">You are a data scientist working for a medical services company that has a suite of apps available for patients and their doctors to share their medical data. These apps are used to share patient details, MRI and XRAY images, appointment schedules, etc. Because of the importance of this data and its inherent Personally Identifiable Information (PII), your data collection system needs to be secure and the system cannot suffer lost data, process data out of order, or duplicate data.</w:t>
+      </w:r>
+    </w:p>
+    <w:p>
+      <w:pPr>
+        <w:rPr>
+          <w:color w:val="434343"/>
+        </w:rPr>
+      </w:pPr>
+      <w:r>
+        <w:rPr>
+          <w:rtl w:val="0"/>
+        </w:rPr>
+      </w:r>
+    </w:p>
+    <w:p>
+      <w:pPr>
+        <w:rPr>
+          <w:color w:val="434343"/>
+        </w:rPr>
+      </w:pPr>
+      <w:r>
+        <w:rPr>
+          <w:color w:val="434343"/>
+          <w:rtl w:val="0"/>
+        </w:rPr>
+        <w:t xml:space="preserve">Which data collection system(s) gives you the security and data integrity your requirements demand? (SELECT 2)</w:t>
+      </w:r>
+    </w:p>
+    <w:p>
+      <w:pPr>
+        <w:rPr>
+          <w:color w:val="434343"/>
+        </w:rPr>
+      </w:pPr>
+      <w:r>
+        <w:rPr>
+          <w:rtl w:val="0"/>
+        </w:rPr>
+      </w:r>
+    </w:p>
+    <w:p>
+      <w:pPr>
+        <w:numPr>
+          <w:ilvl w:val="0"/>
+          <w:numId w:val="9"/>
+        </w:numPr>
+        <w:ind w:left="720" w:hanging="360"/>
+        <w:rPr>
+          <w:color w:val="434343"/>
+        </w:rPr>
+      </w:pPr>
+      <w:r>
+        <w:rPr>
+          <w:color w:val="383a42"/>
+          <w:shd w:fill="fafafa" w:val="clear"/>
+          <w:rtl w:val="0"/>
+        </w:rPr>
+        <w:t xml:space="preserve">Apache Kafka/Amazon MSK</w:t>
+      </w:r>
+    </w:p>
+    <w:p>
+      <w:pPr>
+        <w:numPr>
+          <w:ilvl w:val="0"/>
+          <w:numId w:val="9"/>
+        </w:numPr>
+        <w:ind w:left="720" w:hanging="360"/>
+        <w:rPr>
+          <w:color w:val="383a42"/>
+          <w:shd w:fill="fafafa" w:val="clear"/>
+        </w:rPr>
+      </w:pPr>
+      <w:r>
+        <w:rPr>
+          <w:color w:val="383a42"/>
+          <w:shd w:fill="fafafa" w:val="clear"/>
+          <w:rtl w:val="0"/>
+        </w:rPr>
+        <w:t xml:space="preserve">SQS (FIFO)</w:t>
+      </w:r>
+    </w:p>
+    <w:p>
+      <w:pPr>
+        <w:numPr>
+          <w:ilvl w:val="0"/>
+          <w:numId w:val="9"/>
+        </w:numPr>
+        <w:ind w:left="720" w:hanging="360"/>
+        <w:rPr>
+          <w:color w:val="383a42"/>
+          <w:shd w:fill="fafafa" w:val="clear"/>
+        </w:rPr>
+      </w:pPr>
+      <w:r>
+        <w:rPr>
+          <w:color w:val="383a42"/>
+          <w:shd w:fill="fafafa" w:val="clear"/>
+          <w:rtl w:val="0"/>
+        </w:rPr>
+        <w:t xml:space="preserve">SQS (Standard)</w:t>
+      </w:r>
+    </w:p>
+    <w:p>
+      <w:pPr>
+        <w:numPr>
+          <w:ilvl w:val="0"/>
+          <w:numId w:val="9"/>
+        </w:numPr>
+        <w:ind w:left="720" w:hanging="360"/>
+        <w:rPr>
+          <w:color w:val="383a42"/>
+          <w:shd w:fill="fafafa" w:val="clear"/>
+        </w:rPr>
+      </w:pPr>
+      <w:r>
+        <w:rPr>
+          <w:color w:val="383a42"/>
+          <w:shd w:fill="fafafa" w:val="clear"/>
+          <w:rtl w:val="0"/>
+        </w:rPr>
+        <w:t xml:space="preserve">Kinesis Data Firehose</w:t>
+      </w:r>
+    </w:p>
+    <w:p>
+      <w:pPr>
+        <w:numPr>
+          <w:ilvl w:val="0"/>
+          <w:numId w:val="9"/>
+        </w:numPr>
+        <w:ind w:left="720" w:hanging="360"/>
+        <w:rPr>
+          <w:color w:val="383a42"/>
+          <w:u w:val="none"/>
+          <w:shd w:fill="fafafa" w:val="clear"/>
+        </w:rPr>
+      </w:pPr>
+      <w:r>
+        <w:rPr>
+          <w:color w:val="383a42"/>
+          <w:shd w:fill="fafafa" w:val="clear"/>
+          <w:rtl w:val="0"/>
+        </w:rPr>
+        <w:t xml:space="preserve">Kinesis Data Streams</w:t>
+      </w:r>
+    </w:p>
+    <w:p>
+      <w:pPr>
+        <w:numPr>
+          <w:ilvl w:val="0"/>
+          <w:numId w:val="9"/>
+        </w:numPr>
+        <w:ind w:left="720" w:hanging="360"/>
+        <w:rPr>
+          <w:color w:val="383a42"/>
+          <w:u w:val="none"/>
+          <w:shd w:fill="fafafa" w:val="clear"/>
+        </w:rPr>
+      </w:pPr>
+      <w:r>
+        <w:rPr>
+          <w:color w:val="383a42"/>
+          <w:shd w:fill="fafafa" w:val="clear"/>
+          <w:rtl w:val="0"/>
+        </w:rPr>
+        <w:t xml:space="preserve">DynamoDB Streams</w:t>
+      </w:r>
+    </w:p>
+    <w:p>
+      <w:pPr>
+        <w:rPr>
+          <w:color w:val="434343"/>
+        </w:rPr>
+      </w:pPr>
+      <w:r>
+        <w:rPr>
+          <w:rtl w:val="0"/>
+        </w:rPr>
+      </w:r>
+    </w:p>
+    <w:p>
+      <w:pPr>
+        <w:rPr>
+          <w:color w:val="434343"/>
+        </w:rPr>
+      </w:pPr>
+      <w:r>
+        <w:rPr>
+          <w:rFonts w:ascii="Calibri" w:cs="Calibri" w:eastAsia="Calibri" w:hAnsi="Calibri"/>
+          <w:b w:val="1"/>
+          <w:rtl w:val="0"/>
+        </w:rPr>
+        <w:t xml:space="preserve">Answers:</w:t>
+      </w:r>
+      <w:r>
+        <w:rPr>
+          <w:color w:val="434343"/>
+          <w:rtl w:val="0"/>
+        </w:rPr>
+        <w:t xml:space="preserve"> B, F</w:t>
+      </w:r>
+    </w:p>
+    <w:p>
+      <w:pPr>
+        <w:rPr>
+          <w:color w:val="434343"/>
+        </w:rPr>
+      </w:pPr>
+      <w:r>
+        <w:rPr>
+          <w:rtl w:val="0"/>
+        </w:rPr>
+      </w:r>
+    </w:p>
+    <w:p>
+      <w:pPr>
+        <w:rPr>
+          <w:color w:val="434343"/>
+        </w:rPr>
+      </w:pPr>
+      <w:r>
+        <w:rPr>
+          <w:rFonts w:ascii="Calibri" w:cs="Calibri" w:eastAsia="Calibri" w:hAnsi="Calibri"/>
+          <w:b w:val="1"/>
+          <w:rtl w:val="0"/>
+        </w:rPr>
+        <w:t xml:space="preserve">Explanation:</w:t>
+      </w:r>
+      <w:r>
+        <w:rPr>
+          <w:rtl w:val="0"/>
+        </w:rPr>
+      </w:r>
+    </w:p>
+    <w:p>
+      <w:pPr>
+        <w:rPr>
+          <w:color w:val="444444"/>
+          <w:highlight w:val="white"/>
+        </w:rPr>
+      </w:pPr>
+      <w:r>
+        <w:rPr>
+          <w:color w:val="434343"/>
+          <w:rtl w:val="0"/>
+        </w:rPr>
+        <w:t xml:space="preserve">Option A is incorrect</w:t>
+      </w:r>
+      <w:r>
+        <w:rPr>
+          <w:color w:val="444444"/>
+          <w:highlight w:val="white"/>
+          <w:rtl w:val="0"/>
+        </w:rPr>
+        <w:t xml:space="preserve">. Apache Kafka/Amazon MSK allows you to process streaming data. It guarantees the correct order of delivery of your data messages, but it uses the “at-least-once” delivery method. A</w:t>
+      </w:r>
+      <w:r>
+        <w:rPr>
+          <w:color w:val="444444"/>
+          <w:highlight w:val="white"/>
+          <w:rtl w:val="0"/>
+        </w:rPr>
+        <w:t xml:space="preserve">t-least-once delivery means that the message will not be lost, but the message may be delivered to a consumer more than once.</w:t>
+      </w:r>
+      <w:r>
+        <w:rPr>
+          <w:rtl w:val="0"/>
+        </w:rPr>
+      </w:r>
+    </w:p>
+    <w:p>
+      <w:pPr>
+        <w:rPr>
+          <w:color w:val="444444"/>
+          <w:highlight w:val="white"/>
+        </w:rPr>
+      </w:pPr>
+      <w:r>
+        <w:rPr>
+          <w:rtl w:val="0"/>
+        </w:rPr>
+      </w:r>
+    </w:p>
+    <w:p>
+      <w:pPr>
+        <w:rPr>
+          <w:color w:val="444444"/>
+          <w:highlight w:val="white"/>
+        </w:rPr>
+      </w:pPr>
+      <w:r>
+        <w:rPr>
+          <w:color w:val="444444"/>
+          <w:highlight w:val="white"/>
+          <w:rtl w:val="0"/>
+        </w:rPr>
+        <w:t xml:space="preserve">Option B is correct. SQS in the FIFO mode guarantees the correct order of delivery of your data messages and it uses the “exactly-once” delivery method. </w:t>
+      </w:r>
+      <w:r>
+        <w:rPr>
+          <w:color w:val="444444"/>
+          <w:highlight w:val="white"/>
+          <w:rtl w:val="0"/>
+        </w:rPr>
+        <w:t xml:space="preserve">Exactly-once means that all messages will be delivered exactly one time. No message losses, no duplicate data.</w:t>
+      </w:r>
+      <w:r>
+        <w:rPr>
+          <w:rtl w:val="0"/>
+        </w:rPr>
+      </w:r>
+    </w:p>
+    <w:p>
+      <w:pPr>
+        <w:rPr>
+          <w:color w:val="444444"/>
+          <w:highlight w:val="white"/>
+        </w:rPr>
+      </w:pPr>
+      <w:r>
+        <w:rPr>
+          <w:rtl w:val="0"/>
+        </w:rPr>
+      </w:r>
+    </w:p>
+    <w:p>
+      <w:pPr>
+        <w:rPr>
+          <w:color w:val="444444"/>
+          <w:highlight w:val="white"/>
+        </w:rPr>
+      </w:pPr>
+      <w:r>
+        <w:rPr>
+          <w:color w:val="444444"/>
+          <w:highlight w:val="white"/>
+          <w:rtl w:val="0"/>
+        </w:rPr>
+        <w:t xml:space="preserve">Option C is incorrect. SQS in the Standard mode does not guarantee the correct order of delivery of your data messages and it uses the “at-least-once” delivery method. At-least-once delivery means that the message will not be lost, but the message may be delivered to a consumer more than once.</w:t>
+      </w:r>
+    </w:p>
+    <w:p>
+      <w:pPr>
+        <w:rPr>
+          <w:color w:val="444444"/>
+          <w:highlight w:val="white"/>
+        </w:rPr>
+      </w:pPr>
+      <w:r>
+        <w:rPr>
+          <w:rtl w:val="0"/>
+        </w:rPr>
+      </w:r>
+    </w:p>
+    <w:p>
+      <w:pPr>
+        <w:rPr>
+          <w:color w:val="444444"/>
+          <w:highlight w:val="white"/>
+        </w:rPr>
+      </w:pPr>
+      <w:r>
+        <w:rPr>
+          <w:color w:val="444444"/>
+          <w:highlight w:val="white"/>
+          <w:rtl w:val="0"/>
+        </w:rPr>
+        <w:t xml:space="preserve">Option D is incorrect. Kinesis Data Firehose does not guarantee the correct order of delivery of your data messages and it uses the “at-least-once” delivery method. At-least-once delivery means that the message will not be lost, but the message may be delivered to a consumer more than once.</w:t>
+      </w:r>
+    </w:p>
+    <w:p>
+      <w:pPr>
+        <w:rPr>
+          <w:color w:val="444444"/>
+          <w:highlight w:val="white"/>
+        </w:rPr>
+      </w:pPr>
+      <w:r>
+        <w:rPr>
+          <w:rtl w:val="0"/>
+        </w:rPr>
+      </w:r>
+    </w:p>
+    <w:p>
+      <w:pPr>
+        <w:rPr>
+          <w:color w:val="444444"/>
+          <w:highlight w:val="white"/>
+        </w:rPr>
+      </w:pPr>
+      <w:r>
+        <w:rPr>
+          <w:color w:val="444444"/>
+          <w:highlight w:val="white"/>
+          <w:rtl w:val="0"/>
+        </w:rPr>
+        <w:t xml:space="preserve">Option E is incorrect. Kinesis Data Streams guarantees the correct order of delivery of your data messages, but it uses the “at-least-once” delivery method. At-least-once delivery means that the message will not be lost, but the message may be delivered to a consumer more than once.</w:t>
+      </w:r>
+    </w:p>
+    <w:p>
+      <w:pPr>
+        <w:rPr>
+          <w:color w:val="444444"/>
+          <w:highlight w:val="white"/>
+        </w:rPr>
+      </w:pPr>
+      <w:r>
+        <w:rPr>
+          <w:rtl w:val="0"/>
+        </w:rPr>
+      </w:r>
+    </w:p>
+    <w:p>
+      <w:pPr>
+        <w:rPr>
+          <w:color w:val="444444"/>
+          <w:highlight w:val="white"/>
+        </w:rPr>
+      </w:pPr>
+      <w:r>
+        <w:rPr>
+          <w:color w:val="444444"/>
+          <w:highlight w:val="white"/>
+          <w:rtl w:val="0"/>
+        </w:rPr>
+        <w:t xml:space="preserve">Option F is correct. DynamoDB Streams guarantees the correct order of delivery of your data messages and it uses the “exactly-once” delivery method. Exactly-once means that all messages will be delivered exactly one time. No message losses, no duplicate data.</w:t>
+      </w:r>
+    </w:p>
+    <w:p>
+      <w:pPr>
+        <w:rPr>
+          <w:color w:val="444444"/>
+          <w:highlight w:val="white"/>
+        </w:rPr>
+      </w:pPr>
+      <w:r>
+        <w:rPr>
+          <w:rtl w:val="0"/>
+        </w:rPr>
+      </w:r>
+    </w:p>
+    <w:p>
+      <w:pPr>
+        <w:rPr>
+          <w:color w:val="434343"/>
+        </w:rPr>
+      </w:pPr>
+      <w:r>
+        <w:rPr>
+          <w:rtl w:val="0"/>
+        </w:rPr>
+      </w:r>
+    </w:p>
+    <w:p>
+      <w:pPr>
+        <w:rPr>
+          <w:rFonts w:ascii="Calibri" w:cs="Calibri" w:eastAsia="Calibri" w:hAnsi="Calibri"/>
+          <w:b w:val="1"/>
+        </w:rPr>
+      </w:pPr>
+      <w:r>
+        <w:rPr>
+          <w:rFonts w:ascii="Calibri" w:cs="Calibri" w:eastAsia="Calibri" w:hAnsi="Calibri"/>
+          <w:b w:val="1"/>
+          <w:rtl w:val="0"/>
+        </w:rPr>
+        <w:t xml:space="preserve">Reference:</w:t>
+      </w:r>
+    </w:p>
+    <w:p>
+      <w:pPr>
+        <w:rPr>
+          <w:color w:val="444444"/>
+        </w:rPr>
+      </w:pPr>
+      <w:r>
+        <w:rPr>
+          <w:color w:val="444444"/>
+          <w:rtl w:val="0"/>
+        </w:rPr>
+        <w:t xml:space="preserve">Please see the </w:t>
+      </w:r>
+      <w:r>
+        <w:rPr>
+          <w:b w:val="1"/>
+          <w:color w:val="444444"/>
+          <w:rtl w:val="0"/>
+        </w:rPr>
+        <w:t xml:space="preserve">Amazon Managed Streaming for Apache Kafka (Amazon MSK)</w:t>
+      </w:r>
+      <w:r>
+        <w:rPr>
+          <w:color w:val="444444"/>
+          <w:rtl w:val="0"/>
+        </w:rPr>
+        <w:t xml:space="preserve"> overview page (</w:t>
+      </w:r>
+      <w:hyperlink r:id="rId57">
+        <w:r>
+          <w:rPr>
+            <w:color w:val="1155cc"/>
+            <w:u w:val="single"/>
+            <w:rtl w:val="0"/>
+          </w:rPr>
+          <w:t xml:space="preserve">https://aws.amazon.com/msk/</w:t>
+        </w:r>
+      </w:hyperlink>
+      <w:r>
+        <w:rPr>
+          <w:color w:val="444444"/>
+          <w:rtl w:val="0"/>
+        </w:rPr>
+        <w:t xml:space="preserve">), the Amazon Simple Queue Service developer guide titled </w:t>
+      </w:r>
+      <w:r>
+        <w:rPr>
+          <w:b w:val="1"/>
+          <w:color w:val="444444"/>
+          <w:rtl w:val="0"/>
+        </w:rPr>
+        <w:t xml:space="preserve">Amazon SQS Standard Queues </w:t>
+      </w:r>
+      <w:r>
+        <w:rPr>
+          <w:color w:val="444444"/>
+          <w:rtl w:val="0"/>
+        </w:rPr>
+        <w:t xml:space="preserve">(</w:t>
+      </w:r>
+      <w:hyperlink r:id="rId58">
+        <w:r>
+          <w:rPr>
+            <w:color w:val="1155cc"/>
+            <w:u w:val="single"/>
+            <w:rtl w:val="0"/>
+          </w:rPr>
+          <w:t xml:space="preserve">https://docs.aws.amazon.com/AWSSimpleQueueService/latest/SQSDeveloperGuide/standard-queues.html</w:t>
+        </w:r>
+      </w:hyperlink>
+      <w:r>
+        <w:rPr>
+          <w:color w:val="444444"/>
+          <w:rtl w:val="0"/>
+        </w:rPr>
+        <w:t xml:space="preserve">), the Amazon Simple Queue Service developer guide titled </w:t>
+      </w:r>
+      <w:r>
+        <w:rPr>
+          <w:b w:val="1"/>
+          <w:color w:val="444444"/>
+          <w:rtl w:val="0"/>
+        </w:rPr>
+        <w:t xml:space="preserve">Amazon SQS FIFO (First-In-First-Out) Queues </w:t>
+      </w:r>
+      <w:r>
+        <w:rPr>
+          <w:color w:val="444444"/>
+          <w:rtl w:val="0"/>
+        </w:rPr>
+        <w:t xml:space="preserve">(</w:t>
+      </w:r>
+      <w:hyperlink r:id="rId59">
+        <w:r>
+          <w:rPr>
+            <w:color w:val="1155cc"/>
+            <w:u w:val="single"/>
+            <w:rtl w:val="0"/>
+          </w:rPr>
+          <w:t xml:space="preserve">https://docs.aws.amazon.com/AWSSimpleQueueService/latest/SQSDeveloperGuide/FIFO-queues.html</w:t>
+        </w:r>
+      </w:hyperlink>
+      <w:r>
+        <w:rPr>
+          <w:color w:val="444444"/>
+          <w:rtl w:val="0"/>
+        </w:rPr>
+        <w:t xml:space="preserve">), the Amazon DynamoDB developer guide titled </w:t>
+      </w:r>
+      <w:r>
+        <w:rPr>
+          <w:b w:val="1"/>
+          <w:color w:val="444444"/>
+          <w:rtl w:val="0"/>
+        </w:rPr>
+        <w:t xml:space="preserve">Capturing Table Activity with DynamoDB Streams</w:t>
+      </w:r>
+      <w:r>
+        <w:rPr>
+          <w:color w:val="444444"/>
+          <w:rtl w:val="0"/>
+        </w:rPr>
+        <w:t xml:space="preserve"> (</w:t>
+      </w:r>
+      <w:hyperlink r:id="rId60">
+        <w:r>
+          <w:rPr>
+            <w:color w:val="1155cc"/>
+            <w:u w:val="single"/>
+            <w:rtl w:val="0"/>
+          </w:rPr>
+          <w:t xml:space="preserve">https://docs.aws.amazon.com/amazondynamodb/latest/developerguide/Streams.html</w:t>
+        </w:r>
+      </w:hyperlink>
+      <w:r>
+        <w:rPr>
+          <w:color w:val="444444"/>
+          <w:rtl w:val="0"/>
+        </w:rPr>
+        <w:t xml:space="preserve">), the Amazon Kinesis Data Streams developer guide titled </w:t>
+      </w:r>
+      <w:r>
+        <w:rPr>
+          <w:b w:val="1"/>
+          <w:color w:val="444444"/>
+          <w:rtl w:val="0"/>
+        </w:rPr>
+        <w:t xml:space="preserve">Handling Duplicate Records </w:t>
+      </w:r>
+      <w:r>
+        <w:rPr>
+          <w:color w:val="444444"/>
+          <w:rtl w:val="0"/>
+        </w:rPr>
+        <w:t xml:space="preserve">(</w:t>
+      </w:r>
+      <w:hyperlink r:id="rId61">
+        <w:r>
+          <w:rPr>
+            <w:color w:val="1155cc"/>
+            <w:u w:val="single"/>
+            <w:rtl w:val="0"/>
+          </w:rPr>
+          <w:t xml:space="preserve">https://docs.aws.amazon.com/streams/latest/dev/kinesis-record-processor-duplicates.html</w:t>
+        </w:r>
+      </w:hyperlink>
+      <w:r>
+        <w:rPr>
+          <w:color w:val="444444"/>
+          <w:rtl w:val="0"/>
+        </w:rPr>
+        <w:t xml:space="preserve">), the </w:t>
+      </w:r>
+      <w:r>
+        <w:rPr>
+          <w:b w:val="1"/>
+          <w:color w:val="444444"/>
+          <w:rtl w:val="0"/>
+        </w:rPr>
+        <w:t xml:space="preserve">Amazon Kinesis Data Firehose FAQs</w:t>
+      </w:r>
+      <w:r>
+        <w:rPr>
+          <w:color w:val="444444"/>
+          <w:rtl w:val="0"/>
+        </w:rPr>
+        <w:t xml:space="preserve"> (</w:t>
+      </w:r>
+      <w:hyperlink r:id="rId62">
+        <w:r>
+          <w:rPr>
+            <w:color w:val="1155cc"/>
+            <w:u w:val="single"/>
+            <w:rtl w:val="0"/>
+          </w:rPr>
+          <w:t xml:space="preserve">https://aws.amazon.com/kinesis/data-firehose/faqs/</w:t>
+        </w:r>
+      </w:hyperlink>
+      <w:r>
+        <w:rPr>
+          <w:color w:val="444444"/>
+          <w:rtl w:val="0"/>
+        </w:rPr>
+        <w:t xml:space="preserve">), and the </w:t>
+      </w:r>
+      <w:r>
+        <w:rPr>
+          <w:b w:val="1"/>
+          <w:color w:val="444444"/>
+          <w:rtl w:val="0"/>
+        </w:rPr>
+        <w:t xml:space="preserve">Amazon Kinesis Data Streams FAQs</w:t>
+      </w:r>
+      <w:r>
+        <w:rPr>
+          <w:color w:val="444444"/>
+          <w:rtl w:val="0"/>
+        </w:rPr>
+        <w:t xml:space="preserve"> (</w:t>
+      </w:r>
+      <w:hyperlink r:id="rId63">
+        <w:r>
+          <w:rPr>
+            <w:color w:val="1155cc"/>
+            <w:u w:val="single"/>
+            <w:rtl w:val="0"/>
+          </w:rPr>
+          <w:t xml:space="preserve">https://aws.amazon.com/kinesis/data-streams/faqs/</w:t>
+        </w:r>
+      </w:hyperlink>
+      <w:r>
+        <w:rPr>
+          <w:color w:val="444444"/>
+          <w:rtl w:val="0"/>
+        </w:rPr>
+        <w:t xml:space="preserve">)</w:t>
+      </w:r>
+    </w:p>
+    <w:p>
+      <w:pPr>
+        <w:rPr>
+          <w:b w:val="1"/>
+          <w:color w:val="444444"/>
+        </w:rPr>
+      </w:pPr>
+      <w:r>
+        <w:rPr>
+          <w:rtl w:val="0"/>
+        </w:rPr>
+      </w:r>
+    </w:p>
+    <w:p>
+      <w:pPr>
+        <w:rPr>
+          <w:color w:val="444444"/>
+        </w:rPr>
+      </w:pPr>
+      <w:r>
+        <w:rPr>
+          <w:rtl w:val="0"/>
+        </w:rPr>
+      </w:r>
+    </w:p>
+    <w:p>
+      <w:pPr>
+        <w:rPr>
+          <w:color w:val="444444"/>
         </w:rPr>
       </w:pPr>
       <w:r>
@@ -8966,6 +10051,116 @@
   <w:abstractNum w:abstractNumId="5">
     <w:lvl w:ilvl="0">
       <w:start w:val="1"/>
+      <w:numFmt w:val="bullet"/>
+      <w:lvlText w:val="●"/>
+      <w:lvlJc w:val="left"/>
+      <w:pPr>
+        <w:ind w:left="720" w:hanging="360"/>
+      </w:pPr>
+      <w:rPr>
+        <w:u w:val="none"/>
+      </w:rPr>
+    </w:lvl>
+    <w:lvl w:ilvl="1">
+      <w:start w:val="1"/>
+      <w:numFmt w:val="bullet"/>
+      <w:lvlText w:val="○"/>
+      <w:lvlJc w:val="left"/>
+      <w:pPr>
+        <w:ind w:left="1440" w:hanging="360"/>
+      </w:pPr>
+      <w:rPr>
+        <w:u w:val="none"/>
+      </w:rPr>
+    </w:lvl>
+    <w:lvl w:ilvl="2">
+      <w:start w:val="1"/>
+      <w:numFmt w:val="bullet"/>
+      <w:lvlText w:val="■"/>
+      <w:lvlJc w:val="left"/>
+      <w:pPr>
+        <w:ind w:left="2160" w:hanging="360"/>
+      </w:pPr>
+      <w:rPr>
+        <w:u w:val="none"/>
+      </w:rPr>
+    </w:lvl>
+    <w:lvl w:ilvl="3">
+      <w:start w:val="1"/>
+      <w:numFmt w:val="bullet"/>
+      <w:lvlText w:val="●"/>
+      <w:lvlJc w:val="left"/>
+      <w:pPr>
+        <w:ind w:left="2880" w:hanging="360"/>
+      </w:pPr>
+      <w:rPr>
+        <w:u w:val="none"/>
+      </w:rPr>
+    </w:lvl>
+    <w:lvl w:ilvl="4">
+      <w:start w:val="1"/>
+      <w:numFmt w:val="bullet"/>
+      <w:lvlText w:val="○"/>
+      <w:lvlJc w:val="left"/>
+      <w:pPr>
+        <w:ind w:left="3600" w:hanging="360"/>
+      </w:pPr>
+      <w:rPr>
+        <w:u w:val="none"/>
+      </w:rPr>
+    </w:lvl>
+    <w:lvl w:ilvl="5">
+      <w:start w:val="1"/>
+      <w:numFmt w:val="bullet"/>
+      <w:lvlText w:val="■"/>
+      <w:lvlJc w:val="left"/>
+      <w:pPr>
+        <w:ind w:left="4320" w:hanging="360"/>
+      </w:pPr>
+      <w:rPr>
+        <w:u w:val="none"/>
+      </w:rPr>
+    </w:lvl>
+    <w:lvl w:ilvl="6">
+      <w:start w:val="1"/>
+      <w:numFmt w:val="bullet"/>
+      <w:lvlText w:val="●"/>
+      <w:lvlJc w:val="left"/>
+      <w:pPr>
+        <w:ind w:left="5040" w:hanging="360"/>
+      </w:pPr>
+      <w:rPr>
+        <w:u w:val="none"/>
+      </w:rPr>
+    </w:lvl>
+    <w:lvl w:ilvl="7">
+      <w:start w:val="1"/>
+      <w:numFmt w:val="bullet"/>
+      <w:lvlText w:val="○"/>
+      <w:lvlJc w:val="left"/>
+      <w:pPr>
+        <w:ind w:left="5760" w:hanging="360"/>
+      </w:pPr>
+      <w:rPr>
+        <w:u w:val="none"/>
+      </w:rPr>
+    </w:lvl>
+    <w:lvl w:ilvl="8">
+      <w:start w:val="1"/>
+      <w:numFmt w:val="bullet"/>
+      <w:lvlText w:val="■"/>
+      <w:lvlJc w:val="left"/>
+      <w:pPr>
+        <w:ind w:left="6480" w:hanging="360"/>
+      </w:pPr>
+      <w:rPr>
+        <w:u w:val="none"/>
+      </w:rPr>
+    </w:lvl>
+  </w:abstractNum>
+  <w:abstractNum w:abstractNumId="6">
+    <w:lvl w:ilvl="0">
+      <w:start w:val="1"/>
       <w:numFmt w:val="upperLetter"/>
       <w:lvlText w:val="%1)"/>
       <w:lvlJc w:val="left"/>
@@ -9073,7 +10268,7 @@
       </w:rPr>
     </w:lvl>
   </w:abstractNum>
-  <w:abstractNum w:abstractNumId="6">
+  <w:abstractNum w:abstractNumId="7">
     <w:lvl w:ilvl="0">
       <w:start w:val="1"/>
       <w:numFmt w:val="upperLetter"/>
@@ -9183,7 +10378,7 @@
       </w:rPr>
     </w:lvl>
   </w:abstractNum>
-  <w:abstractNum w:abstractNumId="7">
+  <w:abstractNum w:abstractNumId="8">
     <w:lvl w:ilvl="0">
       <w:start w:val="1"/>
       <w:numFmt w:val="upperLetter"/>
@@ -9193,8 +10388,6 @@
         <w:ind w:left="720" w:hanging="360"/>
       </w:pPr>
       <w:rPr>
-        <w:rFonts w:ascii="Arial" w:cs="Arial" w:eastAsia="Arial" w:hAnsi="Arial"/>
-        <w:b w:val="1"/>
         <w:u w:val="none"/>
       </w:rPr>
     </w:lvl>
@@ -9295,7 +10488,339 @@
       </w:rPr>
     </w:lvl>
   </w:abstractNum>
-  <w:abstractNum w:abstractNumId="8">
+  <w:abstractNum w:abstractNumId="9">
+    <w:lvl w:ilvl="0">
+      <w:start w:val="1"/>
+      <w:numFmt w:val="upperLetter"/>
+      <w:lvlText w:val="%1)"/>
+      <w:lvlJc w:val="left"/>
+      <w:pPr>
+        <w:ind w:left="720" w:hanging="360"/>
+      </w:pPr>
+      <w:rPr>
+        <w:u w:val="none"/>
+      </w:rPr>
+    </w:lvl>
+    <w:lvl w:ilvl="1">
+      <w:start w:val="1"/>
+      <w:numFmt w:val="lowerLetter"/>
+      <w:lvlText w:val="%2)"/>
+      <w:lvlJc w:val="left"/>
+      <w:pPr>
+        <w:ind w:left="1440" w:hanging="360"/>
+      </w:pPr>
+      <w:rPr>
+        <w:u w:val="none"/>
+      </w:rPr>
+    </w:lvl>
+    <w:lvl w:ilvl="2">
+      <w:start w:val="1"/>
+      <w:numFmt w:val="lowerRoman"/>
+      <w:lvlText w:val="%3)"/>
+      <w:lvlJc w:val="right"/>
+      <w:pPr>
+        <w:ind w:left="2160" w:hanging="360"/>
+      </w:pPr>
+      <w:rPr>
+        <w:u w:val="none"/>
+      </w:rPr>
+    </w:lvl>
+    <w:lvl w:ilvl="3">
+      <w:start w:val="1"/>
+      <w:numFmt w:val="decimal"/>
+      <w:lvlText w:val="(%4)"/>
+      <w:lvlJc w:val="left"/>
+      <w:pPr>
+        <w:ind w:left="2880" w:hanging="360"/>
+      </w:pPr>
+      <w:rPr>
+        <w:u w:val="none"/>
+      </w:rPr>
+    </w:lvl>
+    <w:lvl w:ilvl="4">
+      <w:start w:val="1"/>
+      <w:numFmt w:val="lowerLetter"/>
+      <w:lvlText w:val="(%5)"/>
+      <w:lvlJc w:val="left"/>
+      <w:pPr>
+        <w:ind w:left="3600" w:hanging="360"/>
+      </w:pPr>
+      <w:rPr>
+        <w:u w:val="none"/>
+      </w:rPr>
+    </w:lvl>
+    <w:lvl w:ilvl="5">
+      <w:start w:val="1"/>
+      <w:numFmt w:val="lowerRoman"/>
+      <w:lvlText w:val="(%6)"/>
+      <w:lvlJc w:val="right"/>
+      <w:pPr>
+        <w:ind w:left="4320" w:hanging="360"/>
+      </w:pPr>
+      <w:rPr>
+        <w:u w:val="none"/>
+      </w:rPr>
+    </w:lvl>
+    <w:lvl w:ilvl="6">
+      <w:start w:val="1"/>
+      <w:numFmt w:val="decimal"/>
+      <w:lvlText w:val="%7."/>
+      <w:lvlJc w:val="left"/>
+      <w:pPr>
+        <w:ind w:left="5040" w:hanging="360"/>
+      </w:pPr>
+      <w:rPr>
+        <w:u w:val="none"/>
+      </w:rPr>
+    </w:lvl>
+    <w:lvl w:ilvl="7">
+      <w:start w:val="1"/>
+      <w:numFmt w:val="lowerLetter"/>
+      <w:lvlText w:val="%8."/>
+      <w:lvlJc w:val="left"/>
+      <w:pPr>
+        <w:ind w:left="5760" w:hanging="360"/>
+      </w:pPr>
+      <w:rPr>
+        <w:u w:val="none"/>
+      </w:rPr>
+    </w:lvl>
+    <w:lvl w:ilvl="8">
+      <w:start w:val="1"/>
+      <w:numFmt w:val="lowerRoman"/>
+      <w:lvlText w:val="%9."/>
+      <w:lvlJc w:val="right"/>
+      <w:pPr>
+        <w:ind w:left="6480" w:hanging="360"/>
+      </w:pPr>
+      <w:rPr>
+        <w:u w:val="none"/>
+      </w:rPr>
+    </w:lvl>
+  </w:abstractNum>
+  <w:abstractNum w:abstractNumId="10">
+    <w:lvl w:ilvl="0">
+      <w:start w:val="1"/>
+      <w:numFmt w:val="upperLetter"/>
+      <w:lvlText w:val="%1)"/>
+      <w:lvlJc w:val="left"/>
+      <w:pPr>
+        <w:ind w:left="720" w:hanging="360"/>
+      </w:pPr>
+      <w:rPr>
+        <w:u w:val="none"/>
+      </w:rPr>
+    </w:lvl>
+    <w:lvl w:ilvl="1">
+      <w:start w:val="1"/>
+      <w:numFmt w:val="lowerLetter"/>
+      <w:lvlText w:val="%2)"/>
+      <w:lvlJc w:val="left"/>
+      <w:pPr>
+        <w:ind w:left="1440" w:hanging="360"/>
+      </w:pPr>
+      <w:rPr>
+        <w:u w:val="none"/>
+      </w:rPr>
+    </w:lvl>
+    <w:lvl w:ilvl="2">
+      <w:start w:val="1"/>
+      <w:numFmt w:val="lowerRoman"/>
+      <w:lvlText w:val="%3)"/>
+      <w:lvlJc w:val="right"/>
+      <w:pPr>
+        <w:ind w:left="2160" w:hanging="360"/>
+      </w:pPr>
+      <w:rPr>
+        <w:u w:val="none"/>
+      </w:rPr>
+    </w:lvl>
+    <w:lvl w:ilvl="3">
+      <w:start w:val="1"/>
+      <w:numFmt w:val="decimal"/>
+      <w:lvlText w:val="(%4)"/>
+      <w:lvlJc w:val="left"/>
+      <w:pPr>
+        <w:ind w:left="2880" w:hanging="360"/>
+      </w:pPr>
+      <w:rPr>
+        <w:u w:val="none"/>
+      </w:rPr>
+    </w:lvl>
+    <w:lvl w:ilvl="4">
+      <w:start w:val="1"/>
+      <w:numFmt w:val="lowerLetter"/>
+      <w:lvlText w:val="(%5)"/>
+      <w:lvlJc w:val="left"/>
+      <w:pPr>
+        <w:ind w:left="3600" w:hanging="360"/>
+      </w:pPr>
+      <w:rPr>
+        <w:u w:val="none"/>
+      </w:rPr>
+    </w:lvl>
+    <w:lvl w:ilvl="5">
+      <w:start w:val="1"/>
+      <w:numFmt w:val="lowerRoman"/>
+      <w:lvlText w:val="(%6)"/>
+      <w:lvlJc w:val="right"/>
+      <w:pPr>
+        <w:ind w:left="4320" w:hanging="360"/>
+      </w:pPr>
+      <w:rPr>
+        <w:u w:val="none"/>
+      </w:rPr>
+    </w:lvl>
+    <w:lvl w:ilvl="6">
+      <w:start w:val="1"/>
+      <w:numFmt w:val="decimal"/>
+      <w:lvlText w:val="%7."/>
+      <w:lvlJc w:val="left"/>
+      <w:pPr>
+        <w:ind w:left="5040" w:hanging="360"/>
+      </w:pPr>
+      <w:rPr>
+        <w:u w:val="none"/>
+      </w:rPr>
+    </w:lvl>
+    <w:lvl w:ilvl="7">
+      <w:start w:val="1"/>
+      <w:numFmt w:val="lowerLetter"/>
+      <w:lvlText w:val="%8."/>
+      <w:lvlJc w:val="left"/>
+      <w:pPr>
+        <w:ind w:left="5760" w:hanging="360"/>
+      </w:pPr>
+      <w:rPr>
+        <w:u w:val="none"/>
+      </w:rPr>
+    </w:lvl>
+    <w:lvl w:ilvl="8">
+      <w:start w:val="1"/>
+      <w:numFmt w:val="lowerRoman"/>
+      <w:lvlText w:val="%9."/>
+      <w:lvlJc w:val="right"/>
+      <w:pPr>
+        <w:ind w:left="6480" w:hanging="360"/>
+      </w:pPr>
+      <w:rPr>
+        <w:u w:val="none"/>
+      </w:rPr>
+    </w:lvl>
+  </w:abstractNum>
+  <w:abstractNum w:abstractNumId="11">
+    <w:lvl w:ilvl="0">
+      <w:start w:val="1"/>
+      <w:numFmt w:val="upperLetter"/>
+      <w:lvlText w:val="%1)"/>
+      <w:lvlJc w:val="left"/>
+      <w:pPr>
+        <w:ind w:left="720" w:hanging="360"/>
+      </w:pPr>
+      <w:rPr>
+        <w:rFonts w:ascii="Arial" w:cs="Arial" w:eastAsia="Arial" w:hAnsi="Arial"/>
+        <w:b w:val="1"/>
+        <w:u w:val="none"/>
+      </w:rPr>
+    </w:lvl>
+    <w:lvl w:ilvl="1">
+      <w:start w:val="1"/>
+      <w:numFmt w:val="lowerLetter"/>
+      <w:lvlText w:val="%2)"/>
+      <w:lvlJc w:val="left"/>
+      <w:pPr>
+        <w:ind w:left="1440" w:hanging="360"/>
+      </w:pPr>
+      <w:rPr>
+        <w:u w:val="none"/>
+      </w:rPr>
+    </w:lvl>
+    <w:lvl w:ilvl="2">
+      <w:start w:val="1"/>
+      <w:numFmt w:val="lowerRoman"/>
+      <w:lvlText w:val="%3)"/>
+      <w:lvlJc w:val="right"/>
+      <w:pPr>
+        <w:ind w:left="2160" w:hanging="360"/>
+      </w:pPr>
+      <w:rPr>
+        <w:u w:val="none"/>
+      </w:rPr>
+    </w:lvl>
+    <w:lvl w:ilvl="3">
+      <w:start w:val="1"/>
+      <w:numFmt w:val="decimal"/>
+      <w:lvlText w:val="(%4)"/>
+      <w:lvlJc w:val="left"/>
+      <w:pPr>
+        <w:ind w:left="2880" w:hanging="360"/>
+      </w:pPr>
+      <w:rPr>
+        <w:u w:val="none"/>
+      </w:rPr>
+    </w:lvl>
+    <w:lvl w:ilvl="4">
+      <w:start w:val="1"/>
+      <w:numFmt w:val="lowerLetter"/>
+      <w:lvlText w:val="(%5)"/>
+      <w:lvlJc w:val="left"/>
+      <w:pPr>
+        <w:ind w:left="3600" w:hanging="360"/>
+      </w:pPr>
+      <w:rPr>
+        <w:u w:val="none"/>
+      </w:rPr>
+    </w:lvl>
+    <w:lvl w:ilvl="5">
+      <w:start w:val="1"/>
+      <w:numFmt w:val="lowerRoman"/>
+      <w:lvlText w:val="(%6)"/>
+      <w:lvlJc w:val="right"/>
+      <w:pPr>
+        <w:ind w:left="4320" w:hanging="360"/>
+      </w:pPr>
+      <w:rPr>
+        <w:u w:val="none"/>
+      </w:rPr>
+    </w:lvl>
+    <w:lvl w:ilvl="6">
+      <w:start w:val="1"/>
+      <w:numFmt w:val="decimal"/>
+      <w:lvlText w:val="%7."/>
+      <w:lvlJc w:val="left"/>
+      <w:pPr>
+        <w:ind w:left="5040" w:hanging="360"/>
+      </w:pPr>
+      <w:rPr>
+        <w:u w:val="none"/>
+      </w:rPr>
+    </w:lvl>
+    <w:lvl w:ilvl="7">
+      <w:start w:val="1"/>
+      <w:numFmt w:val="lowerLetter"/>
+      <w:lvlText w:val="%8."/>
+      <w:lvlJc w:val="left"/>
+      <w:pPr>
+        <w:ind w:left="5760" w:hanging="360"/>
+      </w:pPr>
+      <w:rPr>
+        <w:u w:val="none"/>
+      </w:rPr>
+    </w:lvl>
+    <w:lvl w:ilvl="8">
+      <w:start w:val="1"/>
+      <w:numFmt w:val="lowerRoman"/>
+      <w:lvlText w:val="%9."/>
+      <w:lvlJc w:val="right"/>
+      <w:pPr>
+        <w:ind w:left="6480" w:hanging="360"/>
+      </w:pPr>
+      <w:rPr>
+        <w:u w:val="none"/>
+      </w:rPr>
+    </w:lvl>
+  </w:abstractNum>
+  <w:abstractNum w:abstractNumId="12">
     <w:lvl w:ilvl="0">
       <w:start w:val="1"/>
       <w:numFmt w:val="bullet"/>
@@ -9405,337 +10930,7 @@
       </w:rPr>
     </w:lvl>
   </w:abstractNum>
-  <w:abstractNum w:abstractNumId="9">
-    <w:lvl w:ilvl="0">
-      <w:start w:val="1"/>
-      <w:numFmt w:val="bullet"/>
-      <w:lvlText w:val="●"/>
-      <w:lvlJc w:val="left"/>
-      <w:pPr>
-        <w:ind w:left="720" w:hanging="360"/>
-      </w:pPr>
-      <w:rPr>
-        <w:u w:val="none"/>
-      </w:rPr>
-    </w:lvl>
-    <w:lvl w:ilvl="1">
-      <w:start w:val="1"/>
-      <w:numFmt w:val="bullet"/>
-      <w:lvlText w:val="○"/>
-      <w:lvlJc w:val="left"/>
-      <w:pPr>
-        <w:ind w:left="1440" w:hanging="360"/>
-      </w:pPr>
-      <w:rPr>
-        <w:u w:val="none"/>
-      </w:rPr>
-    </w:lvl>
-    <w:lvl w:ilvl="2">
-      <w:start w:val="1"/>
-      <w:numFmt w:val="bullet"/>
-      <w:lvlText w:val="■"/>
-      <w:lvlJc w:val="left"/>
-      <w:pPr>
-        <w:ind w:left="2160" w:hanging="360"/>
-      </w:pPr>
-      <w:rPr>
-        <w:u w:val="none"/>
-      </w:rPr>
-    </w:lvl>
-    <w:lvl w:ilvl="3">
-      <w:start w:val="1"/>
-      <w:numFmt w:val="bullet"/>
-      <w:lvlText w:val="●"/>
-      <w:lvlJc w:val="left"/>
-      <w:pPr>
-        <w:ind w:left="2880" w:hanging="360"/>
-      </w:pPr>
-      <w:rPr>
-        <w:u w:val="none"/>
-      </w:rPr>
-    </w:lvl>
-    <w:lvl w:ilvl="4">
-      <w:start w:val="1"/>
-      <w:numFmt w:val="bullet"/>
-      <w:lvlText w:val="○"/>
-      <w:lvlJc w:val="left"/>
-      <w:pPr>
-        <w:ind w:left="3600" w:hanging="360"/>
-      </w:pPr>
-      <w:rPr>
-        <w:u w:val="none"/>
-      </w:rPr>
-    </w:lvl>
-    <w:lvl w:ilvl="5">
-      <w:start w:val="1"/>
-      <w:numFmt w:val="bullet"/>
-      <w:lvlText w:val="■"/>
-      <w:lvlJc w:val="left"/>
-      <w:pPr>
-        <w:ind w:left="4320" w:hanging="360"/>
-      </w:pPr>
-      <w:rPr>
-        <w:u w:val="none"/>
-      </w:rPr>
-    </w:lvl>
-    <w:lvl w:ilvl="6">
-      <w:start w:val="1"/>
-      <w:numFmt w:val="bullet"/>
-      <w:lvlText w:val="●"/>
-      <w:lvlJc w:val="left"/>
-      <w:pPr>
-        <w:ind w:left="5040" w:hanging="360"/>
-      </w:pPr>
-      <w:rPr>
-        <w:u w:val="none"/>
-      </w:rPr>
-    </w:lvl>
-    <w:lvl w:ilvl="7">
-      <w:start w:val="1"/>
-      <w:numFmt w:val="bullet"/>
-      <w:lvlText w:val="○"/>
-      <w:lvlJc w:val="left"/>
-      <w:pPr>
-        <w:ind w:left="5760" w:hanging="360"/>
-      </w:pPr>
-      <w:rPr>
-        <w:u w:val="none"/>
-      </w:rPr>
-    </w:lvl>
-    <w:lvl w:ilvl="8">
-      <w:start w:val="1"/>
-      <w:numFmt w:val="bullet"/>
-      <w:lvlText w:val="■"/>
-      <w:lvlJc w:val="left"/>
-      <w:pPr>
-        <w:ind w:left="6480" w:hanging="360"/>
-      </w:pPr>
-      <w:rPr>
-        <w:u w:val="none"/>
-      </w:rPr>
-    </w:lvl>
-  </w:abstractNum>
-  <w:abstractNum w:abstractNumId="10">
-    <w:lvl w:ilvl="0">
-      <w:start w:val="1"/>
-      <w:numFmt w:val="upperLetter"/>
-      <w:lvlText w:val="%1)"/>
-      <w:lvlJc w:val="left"/>
-      <w:pPr>
-        <w:ind w:left="720" w:hanging="360"/>
-      </w:pPr>
-      <w:rPr>
-        <w:u w:val="none"/>
-      </w:rPr>
-    </w:lvl>
-    <w:lvl w:ilvl="1">
-      <w:start w:val="1"/>
-      <w:numFmt w:val="lowerLetter"/>
-      <w:lvlText w:val="%2)"/>
-      <w:lvlJc w:val="left"/>
-      <w:pPr>
-        <w:ind w:left="1440" w:hanging="360"/>
-      </w:pPr>
-      <w:rPr>
-        <w:u w:val="none"/>
-      </w:rPr>
-    </w:lvl>
-    <w:lvl w:ilvl="2">
-      <w:start w:val="1"/>
-      <w:numFmt w:val="lowerRoman"/>
-      <w:lvlText w:val="%3)"/>
-      <w:lvlJc w:val="right"/>
-      <w:pPr>
-        <w:ind w:left="2160" w:hanging="360"/>
-      </w:pPr>
-      <w:rPr>
-        <w:u w:val="none"/>
-      </w:rPr>
-    </w:lvl>
-    <w:lvl w:ilvl="3">
-      <w:start w:val="1"/>
-      <w:numFmt w:val="decimal"/>
-      <w:lvlText w:val="(%4)"/>
-      <w:lvlJc w:val="left"/>
-      <w:pPr>
-        <w:ind w:left="2880" w:hanging="360"/>
-      </w:pPr>
-      <w:rPr>
-        <w:u w:val="none"/>
-      </w:rPr>
-    </w:lvl>
-    <w:lvl w:ilvl="4">
-      <w:start w:val="1"/>
-      <w:numFmt w:val="lowerLetter"/>
-      <w:lvlText w:val="(%5)"/>
-      <w:lvlJc w:val="left"/>
-      <w:pPr>
-        <w:ind w:left="3600" w:hanging="360"/>
-      </w:pPr>
-      <w:rPr>
-        <w:u w:val="none"/>
-      </w:rPr>
-    </w:lvl>
-    <w:lvl w:ilvl="5">
-      <w:start w:val="1"/>
-      <w:numFmt w:val="lowerRoman"/>
-      <w:lvlText w:val="(%6)"/>
-      <w:lvlJc w:val="right"/>
-      <w:pPr>
-        <w:ind w:left="4320" w:hanging="360"/>
-      </w:pPr>
-      <w:rPr>
-        <w:u w:val="none"/>
-      </w:rPr>
-    </w:lvl>
-    <w:lvl w:ilvl="6">
-      <w:start w:val="1"/>
-      <w:numFmt w:val="decimal"/>
-      <w:lvlText w:val="%7."/>
-      <w:lvlJc w:val="left"/>
-      <w:pPr>
-        <w:ind w:left="5040" w:hanging="360"/>
-      </w:pPr>
-      <w:rPr>
-        <w:u w:val="none"/>
-      </w:rPr>
-    </w:lvl>
-    <w:lvl w:ilvl="7">
-      <w:start w:val="1"/>
-      <w:numFmt w:val="lowerLetter"/>
-      <w:lvlText w:val="%8."/>
-      <w:lvlJc w:val="left"/>
-      <w:pPr>
-        <w:ind w:left="5760" w:hanging="360"/>
-      </w:pPr>
-      <w:rPr>
-        <w:u w:val="none"/>
-      </w:rPr>
-    </w:lvl>
-    <w:lvl w:ilvl="8">
-      <w:start w:val="1"/>
-      <w:numFmt w:val="lowerRoman"/>
-      <w:lvlText w:val="%9."/>
-      <w:lvlJc w:val="right"/>
-      <w:pPr>
-        <w:ind w:left="6480" w:hanging="360"/>
-      </w:pPr>
-      <w:rPr>
-        <w:u w:val="none"/>
-      </w:rPr>
-    </w:lvl>
-  </w:abstractNum>
-  <w:abstractNum w:abstractNumId="11">
-    <w:lvl w:ilvl="0">
-      <w:start w:val="1"/>
-      <w:numFmt w:val="upperLetter"/>
-      <w:lvlText w:val="%1)"/>
-      <w:lvlJc w:val="left"/>
-      <w:pPr>
-        <w:ind w:left="720" w:hanging="360"/>
-      </w:pPr>
-      <w:rPr>
-        <w:u w:val="none"/>
-      </w:rPr>
-    </w:lvl>
-    <w:lvl w:ilvl="1">
-      <w:start w:val="1"/>
-      <w:numFmt w:val="lowerLetter"/>
-      <w:lvlText w:val="%2)"/>
-      <w:lvlJc w:val="left"/>
-      <w:pPr>
-        <w:ind w:left="1440" w:hanging="360"/>
-      </w:pPr>
-      <w:rPr>
-        <w:u w:val="none"/>
-      </w:rPr>
-    </w:lvl>
-    <w:lvl w:ilvl="2">
-      <w:start w:val="1"/>
-      <w:numFmt w:val="lowerRoman"/>
-      <w:lvlText w:val="%3)"/>
-      <w:lvlJc w:val="right"/>
-      <w:pPr>
-        <w:ind w:left="2160" w:hanging="360"/>
-      </w:pPr>
-      <w:rPr>
-        <w:u w:val="none"/>
-      </w:rPr>
-    </w:lvl>
-    <w:lvl w:ilvl="3">
-      <w:start w:val="1"/>
-      <w:numFmt w:val="decimal"/>
-      <w:lvlText w:val="(%4)"/>
-      <w:lvlJc w:val="left"/>
-      <w:pPr>
-        <w:ind w:left="2880" w:hanging="360"/>
-      </w:pPr>
-      <w:rPr>
-        <w:u w:val="none"/>
-      </w:rPr>
-    </w:lvl>
-    <w:lvl w:ilvl="4">
-      <w:start w:val="1"/>
-      <w:numFmt w:val="lowerLetter"/>
-      <w:lvlText w:val="(%5)"/>
-      <w:lvlJc w:val="left"/>
-      <w:pPr>
-        <w:ind w:left="3600" w:hanging="360"/>
-      </w:pPr>
-      <w:rPr>
-        <w:u w:val="none"/>
-      </w:rPr>
-    </w:lvl>
-    <w:lvl w:ilvl="5">
-      <w:start w:val="1"/>
-      <w:numFmt w:val="lowerRoman"/>
-      <w:lvlText w:val="(%6)"/>
-      <w:lvlJc w:val="right"/>
-      <w:pPr>
-        <w:ind w:left="4320" w:hanging="360"/>
-      </w:pPr>
-      <w:rPr>
-        <w:u w:val="none"/>
-      </w:rPr>
-    </w:lvl>
-    <w:lvl w:ilvl="6">
-      <w:start w:val="1"/>
-      <w:numFmt w:val="decimal"/>
-      <w:lvlText w:val="%7."/>
-      <w:lvlJc w:val="left"/>
-      <w:pPr>
-        <w:ind w:left="5040" w:hanging="360"/>
-      </w:pPr>
-      <w:rPr>
-        <w:u w:val="none"/>
-      </w:rPr>
-    </w:lvl>
-    <w:lvl w:ilvl="7">
-      <w:start w:val="1"/>
-      <w:numFmt w:val="lowerLetter"/>
-      <w:lvlText w:val="%8."/>
-      <w:lvlJc w:val="left"/>
-      <w:pPr>
-        <w:ind w:left="5760" w:hanging="360"/>
-      </w:pPr>
-      <w:rPr>
-        <w:u w:val="none"/>
-      </w:rPr>
-    </w:lvl>
-    <w:lvl w:ilvl="8">
-      <w:start w:val="1"/>
-      <w:numFmt w:val="lowerRoman"/>
-      <w:lvlText w:val="%9."/>
-      <w:lvlJc w:val="right"/>
-      <w:pPr>
-        <w:ind w:left="6480" w:hanging="360"/>
-      </w:pPr>
-      <w:rPr>
-        <w:u w:val="none"/>
-      </w:rPr>
-    </w:lvl>
-  </w:abstractNum>
-  <w:abstractNum w:abstractNumId="12">
+  <w:abstractNum w:abstractNumId="13">
     <w:lvl w:ilvl="0">
       <w:start w:val="1"/>
       <w:numFmt w:val="bullet"/>
@@ -9880,6 +11075,9 @@
   </w:num>
   <w:num w:numId="12">
     <w:abstractNumId w:val="12"/>
+  </w:num>
+  <w:num w:numId="13">
+    <w:abstractNumId w:val="13"/>
   </w:num>
 </w:numbering>
 </file>

</xml_diff>

<commit_message>
added 10th question to DA cert questions
</commit_message>
<xml_diff>
--- a/public/Exam Notes/DA-Vincent-1-10-April-4.docx
+++ b/public/Exam Notes/DA-Vincent-1-10-April-4.docx
@@ -362,7 +362,7 @@
       <w:pPr>
         <w:numPr>
           <w:ilvl w:val="0"/>
-          <w:numId w:val="13"/>
+          <w:numId w:val="14"/>
         </w:numPr>
         <w:ind w:left="720" w:hanging="360"/>
       </w:pPr>
@@ -377,7 +377,7 @@
       <w:pPr>
         <w:numPr>
           <w:ilvl w:val="0"/>
-          <w:numId w:val="13"/>
+          <w:numId w:val="14"/>
         </w:numPr>
         <w:ind w:left="720" w:hanging="360"/>
       </w:pPr>
@@ -392,7 +392,7 @@
       <w:pPr>
         <w:numPr>
           <w:ilvl w:val="0"/>
-          <w:numId w:val="13"/>
+          <w:numId w:val="14"/>
         </w:numPr>
         <w:ind w:left="720" w:hanging="360"/>
       </w:pPr>
@@ -419,7 +419,7 @@
       <w:pPr>
         <w:numPr>
           <w:ilvl w:val="0"/>
-          <w:numId w:val="13"/>
+          <w:numId w:val="14"/>
         </w:numPr>
         <w:ind w:left="720" w:hanging="360"/>
       </w:pPr>
@@ -435,7 +435,7 @@
       <w:pPr>
         <w:numPr>
           <w:ilvl w:val="0"/>
-          <w:numId w:val="13"/>
+          <w:numId w:val="14"/>
         </w:numPr>
         <w:ind w:left="720" w:hanging="360"/>
       </w:pPr>
@@ -464,7 +464,7 @@
       <w:pPr>
         <w:numPr>
           <w:ilvl w:val="1"/>
-          <w:numId w:val="13"/>
+          <w:numId w:val="14"/>
         </w:numPr>
         <w:ind w:left="1440" w:hanging="360"/>
       </w:pPr>
@@ -480,7 +480,7 @@
       <w:pPr>
         <w:numPr>
           <w:ilvl w:val="2"/>
-          <w:numId w:val="13"/>
+          <w:numId w:val="14"/>
         </w:numPr>
         <w:ind w:left="2160" w:hanging="360"/>
       </w:pPr>
@@ -496,7 +496,7 @@
       <w:pPr>
         <w:numPr>
           <w:ilvl w:val="2"/>
-          <w:numId w:val="13"/>
+          <w:numId w:val="14"/>
         </w:numPr>
         <w:ind w:left="2160" w:hanging="360"/>
       </w:pPr>
@@ -512,7 +512,7 @@
       <w:pPr>
         <w:numPr>
           <w:ilvl w:val="2"/>
-          <w:numId w:val="13"/>
+          <w:numId w:val="14"/>
         </w:numPr>
         <w:ind w:left="2160" w:hanging="360"/>
       </w:pPr>
@@ -528,7 +528,7 @@
       <w:pPr>
         <w:numPr>
           <w:ilvl w:val="2"/>
-          <w:numId w:val="13"/>
+          <w:numId w:val="14"/>
         </w:numPr>
         <w:ind w:left="2160" w:hanging="360"/>
       </w:pPr>
@@ -555,7 +555,7 @@
       <w:pPr>
         <w:numPr>
           <w:ilvl w:val="0"/>
-          <w:numId w:val="13"/>
+          <w:numId w:val="14"/>
         </w:numPr>
         <w:ind w:left="720" w:hanging="360"/>
       </w:pPr>
@@ -585,7 +585,7 @@
       <w:pPr>
         <w:numPr>
           <w:ilvl w:val="0"/>
-          <w:numId w:val="13"/>
+          <w:numId w:val="14"/>
         </w:numPr>
         <w:ind w:left="720" w:hanging="360"/>
       </w:pPr>
@@ -642,7 +642,7 @@
       <w:pPr>
         <w:numPr>
           <w:ilvl w:val="0"/>
-          <w:numId w:val="13"/>
+          <w:numId w:val="14"/>
         </w:numPr>
         <w:ind w:left="720" w:hanging="360"/>
       </w:pPr>
@@ -9574,6 +9574,920 @@
     </w:p>
     <w:p>
       <w:pPr>
+        <w:rPr/>
+      </w:pPr>
+      <w:r>
+        <w:rPr>
+          <w:rtl w:val="0"/>
+        </w:rPr>
+        <w:t xml:space="preserve">Question: 10</w:t>
+      </w:r>
+    </w:p>
+    <w:p>
+      <w:pPr>
+        <w:rPr>
+          <w:color w:val="999999"/>
+        </w:rPr>
+      </w:pPr>
+      <w:r>
+        <w:rPr>
+          <w:b w:val="1"/>
+          <w:rtl w:val="0"/>
+        </w:rPr>
+        <w:t xml:space="preserve">Main​ ​Topic​ ​:​ </w:t>
+      </w:r>
+      <w:r>
+        <w:rPr>
+          <w:color w:val="999999"/>
+          <w:rtl w:val="0"/>
+        </w:rPr>
+        <w:t xml:space="preserve">Data Analytics</w:t>
+      </w:r>
+    </w:p>
+    <w:p>
+      <w:pPr>
+        <w:rPr>
+          <w:b w:val="1"/>
+          <w:color w:val="999999"/>
+        </w:rPr>
+      </w:pPr>
+      <w:r>
+        <w:rPr>
+          <w:b w:val="1"/>
+          <w:rtl w:val="0"/>
+        </w:rPr>
+        <w:t xml:space="preserve">Sub​ ​Topic​ ​:​ </w:t>
+      </w:r>
+      <w:r>
+        <w:rPr>
+          <w:b w:val="1"/>
+          <w:color w:val="999999"/>
+          <w:rtl w:val="0"/>
+        </w:rPr>
+        <w:t xml:space="preserve">Determine the operational characteristics of a storage solution for analytics</w:t>
+      </w:r>
+      <w:r>
+        <w:rPr>
+          <w:b w:val="1"/>
+          <w:color w:val="999999"/>
+          <w:rtl w:val="0"/>
+        </w:rPr>
+        <w:t xml:space="preserve"> </w:t>
+      </w:r>
+    </w:p>
+    <w:p>
+      <w:pPr>
+        <w:rPr>
+          <w:color w:val="999999"/>
+        </w:rPr>
+      </w:pPr>
+      <w:r>
+        <w:rPr>
+          <w:rtl w:val="0"/>
+        </w:rPr>
+      </w:r>
+    </w:p>
+    <w:p>
+      <w:pPr>
+        <w:rPr>
+          <w:b w:val="1"/>
+          <w:color w:val="999999"/>
+        </w:rPr>
+      </w:pPr>
+      <w:r>
+        <w:rPr>
+          <w:b w:val="1"/>
+          <w:rtl w:val="0"/>
+        </w:rPr>
+        <w:t xml:space="preserve">Domain: </w:t>
+      </w:r>
+      <w:r>
+        <w:rPr>
+          <w:color w:val="999999"/>
+          <w:rtl w:val="0"/>
+        </w:rPr>
+        <w:t xml:space="preserve">Storage and data management concerns</w:t>
+      </w:r>
+      <w:r>
+        <w:rPr>
+          <w:color w:val="999999"/>
+          <w:rtl w:val="0"/>
+        </w:rPr>
+        <w:t xml:space="preserve">  </w:t>
+      </w:r>
+      <w:r>
+        <w:rPr>
+          <w:rtl w:val="0"/>
+        </w:rPr>
+      </w:r>
+    </w:p>
+    <w:p>
+      <w:pPr>
+        <w:rPr>
+          <w:b w:val="1"/>
+        </w:rPr>
+      </w:pPr>
+      <w:r>
+        <w:rPr>
+          <w:rtl w:val="0"/>
+        </w:rPr>
+      </w:r>
+    </w:p>
+    <w:p>
+      <w:pPr>
+        <w:rPr>
+          <w:rFonts w:ascii="Calibri" w:cs="Calibri" w:eastAsia="Calibri" w:hAnsi="Calibri"/>
+        </w:rPr>
+      </w:pPr>
+      <w:r>
+        <w:rPr>
+          <w:rFonts w:ascii="Calibri" w:cs="Calibri" w:eastAsia="Calibri" w:hAnsi="Calibri"/>
+          <w:b w:val="1"/>
+          <w:rtl w:val="0"/>
+        </w:rPr>
+        <w:t xml:space="preserve">Question text</w:t>
+      </w:r>
+      <w:r>
+        <w:rPr>
+          <w:rFonts w:ascii="Calibri" w:cs="Calibri" w:eastAsia="Calibri" w:hAnsi="Calibri"/>
+          <w:rtl w:val="0"/>
+        </w:rPr>
+        <w:t xml:space="preserve">: </w:t>
+      </w:r>
+    </w:p>
+    <w:p>
+      <w:pPr>
+        <w:rPr>
+          <w:color w:val="434343"/>
+        </w:rPr>
+      </w:pPr>
+      <w:r>
+        <w:rPr>
+          <w:color w:val="434343"/>
+          <w:rtl w:val="0"/>
+        </w:rPr>
+        <w:t xml:space="preserve">You work for a ski resort corporation. Your company is developing a lift ticket system for mobile devices that allows skiers and snowboarders to use their phone as their lift ticket. The ski resort corporation owns many resorts around the world. The lift ticketing system needs to handle users who move from resort to resort throughout any given time period. Resort customers can also purchase packages where they can ski or snowboard at a defined list (a subset of the total) of several different resorts across the globe as part of their package.</w:t>
+      </w:r>
+    </w:p>
+    <w:p>
+      <w:pPr>
+        <w:rPr>
+          <w:color w:val="434343"/>
+        </w:rPr>
+      </w:pPr>
+      <w:r>
+        <w:rPr>
+          <w:rtl w:val="0"/>
+        </w:rPr>
+      </w:r>
+    </w:p>
+    <w:p>
+      <w:pPr>
+        <w:rPr>
+          <w:color w:val="434343"/>
+        </w:rPr>
+      </w:pPr>
+      <w:r>
+        <w:rPr>
+          <w:color w:val="434343"/>
+          <w:rtl w:val="0"/>
+        </w:rPr>
+        <w:t xml:space="preserve">The storage system for the lift ticket mobile application has to handle large fluctuations in volume. The data collected from the devices and stored in the data store is small in size, but the system must provide the data at low latency and high throughput. It also has to authenticate users through their mobile device registered facial recognition service, so that users can’t share a lift ticket by sharing their mobile devices.</w:t>
+      </w:r>
+    </w:p>
+    <w:p>
+      <w:pPr>
+        <w:rPr>
+          <w:color w:val="434343"/>
+        </w:rPr>
+      </w:pPr>
+      <w:r>
+        <w:rPr>
+          <w:rtl w:val="0"/>
+        </w:rPr>
+      </w:r>
+    </w:p>
+    <w:p>
+      <w:pPr>
+        <w:rPr>
+          <w:color w:val="434343"/>
+        </w:rPr>
+      </w:pPr>
+      <w:r>
+        <w:rPr>
+          <w:color w:val="434343"/>
+          <w:rtl w:val="0"/>
+        </w:rPr>
+        <w:t xml:space="preserve">What storage system is the best fit for this system?</w:t>
+      </w:r>
+    </w:p>
+    <w:p>
+      <w:pPr>
+        <w:rPr>
+          <w:color w:val="434343"/>
+        </w:rPr>
+      </w:pPr>
+      <w:r>
+        <w:rPr>
+          <w:rtl w:val="0"/>
+        </w:rPr>
+      </w:r>
+    </w:p>
+    <w:p>
+      <w:pPr>
+        <w:numPr>
+          <w:ilvl w:val="0"/>
+          <w:numId w:val="13"/>
+        </w:numPr>
+        <w:ind w:left="720" w:hanging="360"/>
+        <w:rPr>
+          <w:color w:val="434343"/>
+        </w:rPr>
+      </w:pPr>
+      <w:r>
+        <w:rPr>
+          <w:color w:val="383a42"/>
+          <w:shd w:fill="fafafa" w:val="clear"/>
+          <w:rtl w:val="0"/>
+        </w:rPr>
+        <w:t xml:space="preserve">Neptune</w:t>
+      </w:r>
+    </w:p>
+    <w:p>
+      <w:pPr>
+        <w:numPr>
+          <w:ilvl w:val="0"/>
+          <w:numId w:val="13"/>
+        </w:numPr>
+        <w:ind w:left="720" w:hanging="360"/>
+        <w:rPr>
+          <w:color w:val="383a42"/>
+          <w:shd w:fill="fafafa" w:val="clear"/>
+        </w:rPr>
+      </w:pPr>
+      <w:r>
+        <w:rPr>
+          <w:color w:val="383a42"/>
+          <w:shd w:fill="fafafa" w:val="clear"/>
+          <w:rtl w:val="0"/>
+        </w:rPr>
+        <w:t xml:space="preserve">RDS</w:t>
+      </w:r>
+    </w:p>
+    <w:p>
+      <w:pPr>
+        <w:numPr>
+          <w:ilvl w:val="0"/>
+          <w:numId w:val="13"/>
+        </w:numPr>
+        <w:ind w:left="720" w:hanging="360"/>
+        <w:rPr>
+          <w:color w:val="383a42"/>
+          <w:shd w:fill="fafafa" w:val="clear"/>
+        </w:rPr>
+      </w:pPr>
+      <w:r>
+        <w:rPr>
+          <w:color w:val="383a42"/>
+          <w:shd w:fill="fafafa" w:val="clear"/>
+          <w:rtl w:val="0"/>
+        </w:rPr>
+        <w:t xml:space="preserve">DynamoDB</w:t>
+      </w:r>
+    </w:p>
+    <w:p>
+      <w:pPr>
+        <w:numPr>
+          <w:ilvl w:val="0"/>
+          <w:numId w:val="13"/>
+        </w:numPr>
+        <w:ind w:left="720" w:hanging="360"/>
+        <w:rPr>
+          <w:color w:val="383a42"/>
+          <w:shd w:fill="fafafa" w:val="clear"/>
+        </w:rPr>
+      </w:pPr>
+      <w:r>
+        <w:rPr>
+          <w:color w:val="383a42"/>
+          <w:shd w:fill="fafafa" w:val="clear"/>
+          <w:rtl w:val="0"/>
+        </w:rPr>
+        <w:t xml:space="preserve">ElastiCache</w:t>
+      </w:r>
+    </w:p>
+    <w:p>
+      <w:pPr>
+        <w:numPr>
+          <w:ilvl w:val="0"/>
+          <w:numId w:val="13"/>
+        </w:numPr>
+        <w:ind w:left="720" w:hanging="360"/>
+        <w:rPr>
+          <w:color w:val="383a42"/>
+          <w:shd w:fill="fafafa" w:val="clear"/>
+        </w:rPr>
+      </w:pPr>
+      <w:r>
+        <w:rPr>
+          <w:color w:val="383a42"/>
+          <w:shd w:fill="fafafa" w:val="clear"/>
+          <w:rtl w:val="0"/>
+        </w:rPr>
+        <w:t xml:space="preserve">Redshift</w:t>
+      </w:r>
+    </w:p>
+    <w:p>
+      <w:pPr>
+        <w:numPr>
+          <w:ilvl w:val="0"/>
+          <w:numId w:val="13"/>
+        </w:numPr>
+        <w:ind w:left="720" w:hanging="360"/>
+        <w:rPr>
+          <w:color w:val="383a42"/>
+          <w:shd w:fill="fafafa" w:val="clear"/>
+        </w:rPr>
+      </w:pPr>
+      <w:r>
+        <w:rPr>
+          <w:color w:val="383a42"/>
+          <w:shd w:fill="fafafa" w:val="clear"/>
+          <w:rtl w:val="0"/>
+        </w:rPr>
+        <w:t xml:space="preserve">S3</w:t>
+      </w:r>
+    </w:p>
+    <w:p>
+      <w:pPr>
+        <w:rPr>
+          <w:color w:val="434343"/>
+        </w:rPr>
+      </w:pPr>
+      <w:r>
+        <w:rPr>
+          <w:rtl w:val="0"/>
+        </w:rPr>
+      </w:r>
+    </w:p>
+    <w:p>
+      <w:pPr>
+        <w:rPr>
+          <w:color w:val="434343"/>
+        </w:rPr>
+      </w:pPr>
+      <w:r>
+        <w:rPr>
+          <w:rFonts w:ascii="Calibri" w:cs="Calibri" w:eastAsia="Calibri" w:hAnsi="Calibri"/>
+          <w:b w:val="1"/>
+          <w:rtl w:val="0"/>
+        </w:rPr>
+        <w:t xml:space="preserve">Answers:</w:t>
+      </w:r>
+      <w:r>
+        <w:rPr>
+          <w:color w:val="434343"/>
+          <w:rtl w:val="0"/>
+        </w:rPr>
+        <w:t xml:space="preserve"> C</w:t>
+      </w:r>
+    </w:p>
+    <w:p>
+      <w:pPr>
+        <w:rPr>
+          <w:color w:val="434343"/>
+        </w:rPr>
+      </w:pPr>
+      <w:r>
+        <w:rPr>
+          <w:rtl w:val="0"/>
+        </w:rPr>
+      </w:r>
+    </w:p>
+    <w:p>
+      <w:pPr>
+        <w:rPr>
+          <w:color w:val="434343"/>
+        </w:rPr>
+      </w:pPr>
+      <w:r>
+        <w:rPr>
+          <w:rFonts w:ascii="Calibri" w:cs="Calibri" w:eastAsia="Calibri" w:hAnsi="Calibri"/>
+          <w:b w:val="1"/>
+          <w:rtl w:val="0"/>
+        </w:rPr>
+        <w:t xml:space="preserve">Explanation:</w:t>
+      </w:r>
+      <w:r>
+        <w:rPr>
+          <w:rtl w:val="0"/>
+        </w:rPr>
+      </w:r>
+    </w:p>
+    <w:p>
+      <w:pPr>
+        <w:rPr>
+          <w:color w:val="444444"/>
+          <w:highlight w:val="white"/>
+        </w:rPr>
+      </w:pPr>
+      <w:r>
+        <w:rPr>
+          <w:color w:val="434343"/>
+          <w:rtl w:val="0"/>
+        </w:rPr>
+        <w:t xml:space="preserve">Option A is incorrec</w:t>
+      </w:r>
+      <w:r>
+        <w:rPr>
+          <w:color w:val="444444"/>
+          <w:highlight w:val="white"/>
+          <w:rtl w:val="0"/>
+        </w:rPr>
+        <w:t xml:space="preserve">t. Neptune is a </w:t>
+      </w:r>
+      <w:r>
+        <w:rPr>
+          <w:color w:val="444444"/>
+          <w:highlight w:val="white"/>
+          <w:rtl w:val="0"/>
+        </w:rPr>
+        <w:t xml:space="preserve">graph database engine optimized for storing billions of relationships and querying the graph data. Graph databases like Neptune are best leveraged </w:t>
+      </w:r>
+      <w:r>
+        <w:rPr>
+          <w:color w:val="444444"/>
+          <w:highlight w:val="white"/>
+          <w:rtl w:val="0"/>
+        </w:rPr>
+        <w:t xml:space="preserve">for use cases like social networking, recommendation engines, and fraud detection, where you need to create relationships between data and quickly query these relationships. Your application is more operational in nature and therefore requires a database that fits that profile.</w:t>
+      </w:r>
+      <w:r>
+        <w:rPr>
+          <w:rtl w:val="0"/>
+        </w:rPr>
+      </w:r>
+    </w:p>
+    <w:p>
+      <w:pPr>
+        <w:rPr>
+          <w:color w:val="444444"/>
+          <w:highlight w:val="white"/>
+        </w:rPr>
+      </w:pPr>
+      <w:r>
+        <w:rPr>
+          <w:rtl w:val="0"/>
+        </w:rPr>
+      </w:r>
+    </w:p>
+    <w:p>
+      <w:pPr>
+        <w:rPr>
+          <w:color w:val="444444"/>
+          <w:highlight w:val="white"/>
+        </w:rPr>
+      </w:pPr>
+      <w:r>
+        <w:rPr>
+          <w:color w:val="444444"/>
+          <w:highlight w:val="white"/>
+          <w:rtl w:val="0"/>
+        </w:rPr>
+        <w:t xml:space="preserve">Option B is incorrect. While RDS is operational in nature, it is bounded by instance and storage size limits. Also, while offering a multi-availability zone (multi-AZ) capability, RDS does not scale globally as easily as DynamoDB. Therefore, DynamoDB is a better choice for your global availability requirements. </w:t>
+      </w:r>
+    </w:p>
+    <w:p>
+      <w:pPr>
+        <w:rPr>
+          <w:color w:val="444444"/>
+          <w:highlight w:val="white"/>
+        </w:rPr>
+      </w:pPr>
+      <w:r>
+        <w:rPr>
+          <w:rtl w:val="0"/>
+        </w:rPr>
+      </w:r>
+    </w:p>
+    <w:p>
+      <w:pPr>
+        <w:rPr>
+          <w:color w:val="444444"/>
+          <w:highlight w:val="white"/>
+        </w:rPr>
+      </w:pPr>
+      <w:r>
+        <w:rPr>
+          <w:color w:val="444444"/>
+          <w:highlight w:val="white"/>
+          <w:rtl w:val="0"/>
+        </w:rPr>
+        <w:t xml:space="preserve">Option C is correct. DynamoDB offers single-digit millisecond latency at scale. It also scales horizontally for high performance at any size data store. Finally, DynamoDB offers global tables for multi-region replication of your data, which you’ll need for your globally dispersed user base and ski resort locations.</w:t>
+      </w:r>
+    </w:p>
+    <w:p>
+      <w:pPr>
+        <w:rPr>
+          <w:color w:val="444444"/>
+          <w:highlight w:val="white"/>
+        </w:rPr>
+      </w:pPr>
+      <w:r>
+        <w:rPr>
+          <w:rtl w:val="0"/>
+        </w:rPr>
+      </w:r>
+    </w:p>
+    <w:p>
+      <w:pPr>
+        <w:rPr>
+          <w:color w:val="444444"/>
+          <w:highlight w:val="white"/>
+        </w:rPr>
+      </w:pPr>
+      <w:r>
+        <w:rPr>
+          <w:color w:val="444444"/>
+          <w:highlight w:val="white"/>
+          <w:rtl w:val="0"/>
+        </w:rPr>
+        <w:t xml:space="preserve">Option D is incorrect. ElastiCache is an in-memory caching system that, alone, would not have the persistence needed for your system.</w:t>
+      </w:r>
+    </w:p>
+    <w:p>
+      <w:pPr>
+        <w:rPr>
+          <w:color w:val="444444"/>
+          <w:highlight w:val="white"/>
+        </w:rPr>
+      </w:pPr>
+      <w:r>
+        <w:rPr>
+          <w:rtl w:val="0"/>
+        </w:rPr>
+      </w:r>
+    </w:p>
+    <w:p>
+      <w:pPr>
+        <w:rPr>
+          <w:color w:val="444444"/>
+          <w:highlight w:val="white"/>
+        </w:rPr>
+      </w:pPr>
+      <w:r>
+        <w:rPr>
+          <w:color w:val="444444"/>
+          <w:highlight w:val="white"/>
+          <w:rtl w:val="0"/>
+        </w:rPr>
+        <w:t xml:space="preserve">Option E is incorrect. Redshift is a columnar storage database best used for data warehouse use cases. Since your application requires an operational data store, Redshift would not be the correct choice.</w:t>
+      </w:r>
+    </w:p>
+    <w:p>
+      <w:pPr>
+        <w:rPr>
+          <w:color w:val="444444"/>
+          <w:highlight w:val="white"/>
+        </w:rPr>
+      </w:pPr>
+      <w:r>
+        <w:rPr>
+          <w:rtl w:val="0"/>
+        </w:rPr>
+      </w:r>
+    </w:p>
+    <w:p>
+      <w:pPr>
+        <w:rPr>
+          <w:color w:val="444444"/>
+          <w:highlight w:val="white"/>
+        </w:rPr>
+      </w:pPr>
+      <w:r>
+        <w:rPr>
+          <w:color w:val="444444"/>
+          <w:highlight w:val="white"/>
+          <w:rtl w:val="0"/>
+        </w:rPr>
+        <w:t xml:space="preserve">Option F is incorrect. S3 is used for structured and unstructured data. Querying S3 using Athena or Redshift Spectrum allow for relatively quick queries, but not fast enough for an operational application like your ski resort mobile application requirements.</w:t>
+      </w:r>
+    </w:p>
+    <w:p>
+      <w:pPr>
+        <w:rPr>
+          <w:color w:val="444444"/>
+          <w:highlight w:val="white"/>
+        </w:rPr>
+      </w:pPr>
+      <w:r>
+        <w:rPr>
+          <w:rtl w:val="0"/>
+        </w:rPr>
+      </w:r>
+    </w:p>
+    <w:p>
+      <w:pPr>
+        <w:rPr>
+          <w:color w:val="434343"/>
+        </w:rPr>
+      </w:pPr>
+      <w:r>
+        <w:rPr>
+          <w:rtl w:val="0"/>
+        </w:rPr>
+      </w:r>
+    </w:p>
+    <w:p>
+      <w:pPr>
+        <w:rPr>
+          <w:rFonts w:ascii="Calibri" w:cs="Calibri" w:eastAsia="Calibri" w:hAnsi="Calibri"/>
+          <w:b w:val="1"/>
+        </w:rPr>
+      </w:pPr>
+      <w:r>
+        <w:rPr>
+          <w:rFonts w:ascii="Calibri" w:cs="Calibri" w:eastAsia="Calibri" w:hAnsi="Calibri"/>
+          <w:b w:val="1"/>
+          <w:rtl w:val="0"/>
+        </w:rPr>
+        <w:t xml:space="preserve">Reference:</w:t>
+      </w:r>
+    </w:p>
+    <w:p>
+      <w:pPr>
+        <w:rPr>
+          <w:color w:val="444444"/>
+        </w:rPr>
+      </w:pPr>
+      <w:r>
+        <w:rPr>
+          <w:color w:val="444444"/>
+          <w:rtl w:val="0"/>
+        </w:rPr>
+        <w:t xml:space="preserve">Please see the </w:t>
+      </w:r>
+      <w:r>
+        <w:rPr>
+          <w:b w:val="1"/>
+          <w:color w:val="444444"/>
+          <w:rtl w:val="0"/>
+        </w:rPr>
+        <w:t xml:space="preserve">Amazon DynamoDB FAQs </w:t>
+      </w:r>
+      <w:r>
+        <w:rPr>
+          <w:color w:val="444444"/>
+          <w:rtl w:val="0"/>
+        </w:rPr>
+        <w:t xml:space="preserve">(</w:t>
+      </w:r>
+      <w:hyperlink r:id="rId64">
+        <w:r>
+          <w:rPr>
+            <w:color w:val="1155cc"/>
+            <w:u w:val="single"/>
+            <w:rtl w:val="0"/>
+          </w:rPr>
+          <w:t xml:space="preserve">https://aws.amazon.com/dynamodb/faqs/</w:t>
+        </w:r>
+      </w:hyperlink>
+      <w:r>
+        <w:rPr>
+          <w:color w:val="444444"/>
+          <w:rtl w:val="0"/>
+        </w:rPr>
+        <w:t xml:space="preserve">), the </w:t>
+      </w:r>
+      <w:r>
+        <w:rPr>
+          <w:b w:val="1"/>
+          <w:color w:val="444444"/>
+          <w:rtl w:val="0"/>
+        </w:rPr>
+        <w:t xml:space="preserve">Amazon Neptune overview</w:t>
+      </w:r>
+      <w:r>
+        <w:rPr>
+          <w:color w:val="444444"/>
+          <w:rtl w:val="0"/>
+        </w:rPr>
+        <w:t xml:space="preserve"> page (</w:t>
+      </w:r>
+      <w:hyperlink r:id="rId65">
+        <w:r>
+          <w:rPr>
+            <w:color w:val="1155cc"/>
+            <w:u w:val="single"/>
+            <w:rtl w:val="0"/>
+          </w:rPr>
+          <w:t xml:space="preserve">https://aws.amazon.com/neptune/</w:t>
+        </w:r>
+      </w:hyperlink>
+      <w:r>
+        <w:rPr>
+          <w:color w:val="444444"/>
+          <w:rtl w:val="0"/>
+        </w:rPr>
+        <w:t xml:space="preserve">), the Amazon DynamoDB developer guide titled</w:t>
+      </w:r>
+      <w:r>
+        <w:rPr>
+          <w:b w:val="1"/>
+          <w:color w:val="444444"/>
+          <w:rtl w:val="0"/>
+        </w:rPr>
+        <w:t xml:space="preserve"> </w:t>
+      </w:r>
+      <w:r>
+        <w:rPr>
+          <w:b w:val="1"/>
+          <w:color w:val="444444"/>
+          <w:rtl w:val="0"/>
+        </w:rPr>
+        <w:t xml:space="preserve">Global Tables: Multi-Region Replication with DynamoDB</w:t>
+      </w:r>
+      <w:r>
+        <w:rPr>
+          <w:color w:val="444444"/>
+          <w:rtl w:val="0"/>
+        </w:rPr>
+        <w:t xml:space="preserve"> (</w:t>
+      </w:r>
+      <w:hyperlink r:id="rId66">
+        <w:r>
+          <w:rPr>
+            <w:color w:val="1155cc"/>
+            <w:u w:val="single"/>
+            <w:rtl w:val="0"/>
+          </w:rPr>
+          <w:t xml:space="preserve">https://docs.aws.amazon.com/amazondynamodb/latest/developerguide/GlobalTables.html</w:t>
+        </w:r>
+      </w:hyperlink>
+      <w:r>
+        <w:rPr>
+          <w:color w:val="444444"/>
+          <w:rtl w:val="0"/>
+        </w:rPr>
+        <w:t xml:space="preserve">), the </w:t>
+      </w:r>
+      <w:r>
+        <w:rPr>
+          <w:b w:val="1"/>
+          <w:color w:val="444444"/>
+          <w:rtl w:val="0"/>
+        </w:rPr>
+        <w:t xml:space="preserve">Amazon RDS FAQs</w:t>
+      </w:r>
+      <w:r>
+        <w:rPr>
+          <w:color w:val="444444"/>
+          <w:rtl w:val="0"/>
+        </w:rPr>
+        <w:t xml:space="preserve"> (</w:t>
+      </w:r>
+      <w:hyperlink r:id="rId67">
+        <w:r>
+          <w:rPr>
+            <w:color w:val="1155cc"/>
+            <w:u w:val="single"/>
+            <w:rtl w:val="0"/>
+          </w:rPr>
+          <w:t xml:space="preserve">https://aws.amazon.com/rds/faqs/</w:t>
+        </w:r>
+      </w:hyperlink>
+      <w:r>
+        <w:rPr>
+          <w:color w:val="444444"/>
+          <w:rtl w:val="0"/>
+        </w:rPr>
+        <w:t xml:space="preserve">), the </w:t>
+      </w:r>
+      <w:r>
+        <w:rPr>
+          <w:b w:val="1"/>
+          <w:color w:val="444444"/>
+          <w:rtl w:val="0"/>
+        </w:rPr>
+        <w:t xml:space="preserve">Amazon S3 FAQs</w:t>
+      </w:r>
+      <w:r>
+        <w:rPr>
+          <w:color w:val="444444"/>
+          <w:rtl w:val="0"/>
+        </w:rPr>
+        <w:t xml:space="preserve"> (</w:t>
+      </w:r>
+      <w:hyperlink r:id="rId68">
+        <w:r>
+          <w:rPr>
+            <w:color w:val="1155cc"/>
+            <w:u w:val="single"/>
+            <w:rtl w:val="0"/>
+          </w:rPr>
+          <w:t xml:space="preserve">https://aws.amazon.com/s3/faqs/</w:t>
+        </w:r>
+      </w:hyperlink>
+      <w:r>
+        <w:rPr>
+          <w:color w:val="444444"/>
+          <w:rtl w:val="0"/>
+        </w:rPr>
+        <w:t xml:space="preserve">), the</w:t>
+      </w:r>
+      <w:r>
+        <w:rPr>
+          <w:b w:val="1"/>
+          <w:color w:val="444444"/>
+          <w:rtl w:val="0"/>
+        </w:rPr>
+        <w:t xml:space="preserve"> Amazon Redshift FAQs </w:t>
+      </w:r>
+      <w:r>
+        <w:rPr>
+          <w:color w:val="444444"/>
+          <w:rtl w:val="0"/>
+        </w:rPr>
+        <w:t xml:space="preserve">(</w:t>
+      </w:r>
+      <w:hyperlink r:id="rId69">
+        <w:r>
+          <w:rPr>
+            <w:color w:val="1155cc"/>
+            <w:u w:val="single"/>
+            <w:rtl w:val="0"/>
+          </w:rPr>
+          <w:t xml:space="preserve">https://aws.amazon.com/redshift/faqs/</w:t>
+        </w:r>
+      </w:hyperlink>
+      <w:r>
+        <w:rPr>
+          <w:color w:val="444444"/>
+          <w:rtl w:val="0"/>
+        </w:rPr>
+        <w:t xml:space="preserve">), and the </w:t>
+      </w:r>
+      <w:r>
+        <w:rPr>
+          <w:b w:val="1"/>
+          <w:color w:val="444444"/>
+          <w:rtl w:val="0"/>
+        </w:rPr>
+        <w:t xml:space="preserve">Amazon ElastiCache FAQs </w:t>
+      </w:r>
+      <w:r>
+        <w:rPr>
+          <w:color w:val="444444"/>
+          <w:rtl w:val="0"/>
+        </w:rPr>
+        <w:t xml:space="preserve">(</w:t>
+      </w:r>
+      <w:hyperlink r:id="rId70">
+        <w:r>
+          <w:rPr>
+            <w:color w:val="1155cc"/>
+            <w:u w:val="single"/>
+            <w:rtl w:val="0"/>
+          </w:rPr>
+          <w:t xml:space="preserve">https://aws.amazon.com/elasticache/faqs/</w:t>
+        </w:r>
+      </w:hyperlink>
+      <w:r>
+        <w:rPr>
+          <w:color w:val="444444"/>
+          <w:rtl w:val="0"/>
+        </w:rPr>
+        <w:t xml:space="preserve">)</w:t>
+      </w:r>
+    </w:p>
+    <w:p>
+      <w:pPr>
+        <w:rPr>
+          <w:b w:val="1"/>
+          <w:color w:val="444444"/>
+        </w:rPr>
+      </w:pPr>
+      <w:r>
+        <w:rPr>
+          <w:rtl w:val="0"/>
+        </w:rPr>
+      </w:r>
+    </w:p>
+    <w:p>
+      <w:pPr>
+        <w:rPr>
+          <w:b w:val="1"/>
+          <w:color w:val="444444"/>
+        </w:rPr>
+      </w:pPr>
+      <w:r>
+        <w:rPr>
+          <w:rtl w:val="0"/>
+        </w:rPr>
+      </w:r>
+    </w:p>
+    <w:p>
+      <w:pPr>
         <w:rPr>
           <w:color w:val="444444"/>
         </w:rPr>
@@ -10931,6 +11845,116 @@
     </w:lvl>
   </w:abstractNum>
   <w:abstractNum w:abstractNumId="13">
+    <w:lvl w:ilvl="0">
+      <w:start w:val="1"/>
+      <w:numFmt w:val="upperLetter"/>
+      <w:lvlText w:val="%1)"/>
+      <w:lvlJc w:val="left"/>
+      <w:pPr>
+        <w:ind w:left="720" w:hanging="360"/>
+      </w:pPr>
+      <w:rPr>
+        <w:u w:val="none"/>
+      </w:rPr>
+    </w:lvl>
+    <w:lvl w:ilvl="1">
+      <w:start w:val="1"/>
+      <w:numFmt w:val="lowerLetter"/>
+      <w:lvlText w:val="%2)"/>
+      <w:lvlJc w:val="left"/>
+      <w:pPr>
+        <w:ind w:left="1440" w:hanging="360"/>
+      </w:pPr>
+      <w:rPr>
+        <w:u w:val="none"/>
+      </w:rPr>
+    </w:lvl>
+    <w:lvl w:ilvl="2">
+      <w:start w:val="1"/>
+      <w:numFmt w:val="lowerRoman"/>
+      <w:lvlText w:val="%3)"/>
+      <w:lvlJc w:val="right"/>
+      <w:pPr>
+        <w:ind w:left="2160" w:hanging="360"/>
+      </w:pPr>
+      <w:rPr>
+        <w:u w:val="none"/>
+      </w:rPr>
+    </w:lvl>
+    <w:lvl w:ilvl="3">
+      <w:start w:val="1"/>
+      <w:numFmt w:val="decimal"/>
+      <w:lvlText w:val="(%4)"/>
+      <w:lvlJc w:val="left"/>
+      <w:pPr>
+        <w:ind w:left="2880" w:hanging="360"/>
+      </w:pPr>
+      <w:rPr>
+        <w:u w:val="none"/>
+      </w:rPr>
+    </w:lvl>
+    <w:lvl w:ilvl="4">
+      <w:start w:val="1"/>
+      <w:numFmt w:val="lowerLetter"/>
+      <w:lvlText w:val="(%5)"/>
+      <w:lvlJc w:val="left"/>
+      <w:pPr>
+        <w:ind w:left="3600" w:hanging="360"/>
+      </w:pPr>
+      <w:rPr>
+        <w:u w:val="none"/>
+      </w:rPr>
+    </w:lvl>
+    <w:lvl w:ilvl="5">
+      <w:start w:val="1"/>
+      <w:numFmt w:val="lowerRoman"/>
+      <w:lvlText w:val="(%6)"/>
+      <w:lvlJc w:val="right"/>
+      <w:pPr>
+        <w:ind w:left="4320" w:hanging="360"/>
+      </w:pPr>
+      <w:rPr>
+        <w:u w:val="none"/>
+      </w:rPr>
+    </w:lvl>
+    <w:lvl w:ilvl="6">
+      <w:start w:val="1"/>
+      <w:numFmt w:val="decimal"/>
+      <w:lvlText w:val="%7."/>
+      <w:lvlJc w:val="left"/>
+      <w:pPr>
+        <w:ind w:left="5040" w:hanging="360"/>
+      </w:pPr>
+      <w:rPr>
+        <w:u w:val="none"/>
+      </w:rPr>
+    </w:lvl>
+    <w:lvl w:ilvl="7">
+      <w:start w:val="1"/>
+      <w:numFmt w:val="lowerLetter"/>
+      <w:lvlText w:val="%8."/>
+      <w:lvlJc w:val="left"/>
+      <w:pPr>
+        <w:ind w:left="5760" w:hanging="360"/>
+      </w:pPr>
+      <w:rPr>
+        <w:u w:val="none"/>
+      </w:rPr>
+    </w:lvl>
+    <w:lvl w:ilvl="8">
+      <w:start w:val="1"/>
+      <w:numFmt w:val="lowerRoman"/>
+      <w:lvlText w:val="%9."/>
+      <w:lvlJc w:val="right"/>
+      <w:pPr>
+        <w:ind w:left="6480" w:hanging="360"/>
+      </w:pPr>
+      <w:rPr>
+        <w:u w:val="none"/>
+      </w:rPr>
+    </w:lvl>
+  </w:abstractNum>
+  <w:abstractNum w:abstractNumId="14">
     <w:lvl w:ilvl="0">
       <w:start w:val="1"/>
       <w:numFmt w:val="bullet"/>
@@ -11078,6 +12102,9 @@
   </w:num>
   <w:num w:numId="13">
     <w:abstractNumId w:val="13"/>
+  </w:num>
+  <w:num w:numId="14">
+    <w:abstractNumId w:val="14"/>
   </w:num>
 </w:numbering>
 </file>

</xml_diff>

<commit_message>
added question 11 to DA cert questions
</commit_message>
<xml_diff>
--- a/public/Exam Notes/DA-Vincent-1-10-April-4.docx
+++ b/public/Exam Notes/DA-Vincent-1-10-April-4.docx
@@ -201,7 +201,7 @@
       <w:pPr>
         <w:numPr>
           <w:ilvl w:val="0"/>
-          <w:numId w:val="5"/>
+          <w:numId w:val="6"/>
         </w:numPr>
         <w:spacing w:line="259" w:lineRule="auto"/>
         <w:ind w:left="720" w:hanging="360"/>
@@ -263,7 +263,7 @@
       <w:pPr>
         <w:numPr>
           <w:ilvl w:val="0"/>
-          <w:numId w:val="5"/>
+          <w:numId w:val="6"/>
         </w:numPr>
         <w:spacing w:line="259" w:lineRule="auto"/>
         <w:ind w:left="720" w:hanging="360"/>
@@ -362,7 +362,7 @@
       <w:pPr>
         <w:numPr>
           <w:ilvl w:val="0"/>
-          <w:numId w:val="14"/>
+          <w:numId w:val="15"/>
         </w:numPr>
         <w:ind w:left="720" w:hanging="360"/>
       </w:pPr>
@@ -377,7 +377,7 @@
       <w:pPr>
         <w:numPr>
           <w:ilvl w:val="0"/>
-          <w:numId w:val="14"/>
+          <w:numId w:val="15"/>
         </w:numPr>
         <w:ind w:left="720" w:hanging="360"/>
       </w:pPr>
@@ -392,7 +392,7 @@
       <w:pPr>
         <w:numPr>
           <w:ilvl w:val="0"/>
-          <w:numId w:val="14"/>
+          <w:numId w:val="15"/>
         </w:numPr>
         <w:ind w:left="720" w:hanging="360"/>
       </w:pPr>
@@ -419,7 +419,7 @@
       <w:pPr>
         <w:numPr>
           <w:ilvl w:val="0"/>
-          <w:numId w:val="14"/>
+          <w:numId w:val="15"/>
         </w:numPr>
         <w:ind w:left="720" w:hanging="360"/>
       </w:pPr>
@@ -435,7 +435,7 @@
       <w:pPr>
         <w:numPr>
           <w:ilvl w:val="0"/>
-          <w:numId w:val="14"/>
+          <w:numId w:val="15"/>
         </w:numPr>
         <w:ind w:left="720" w:hanging="360"/>
       </w:pPr>
@@ -464,7 +464,7 @@
       <w:pPr>
         <w:numPr>
           <w:ilvl w:val="1"/>
-          <w:numId w:val="14"/>
+          <w:numId w:val="15"/>
         </w:numPr>
         <w:ind w:left="1440" w:hanging="360"/>
       </w:pPr>
@@ -480,7 +480,7 @@
       <w:pPr>
         <w:numPr>
           <w:ilvl w:val="2"/>
-          <w:numId w:val="14"/>
+          <w:numId w:val="15"/>
         </w:numPr>
         <w:ind w:left="2160" w:hanging="360"/>
       </w:pPr>
@@ -496,7 +496,7 @@
       <w:pPr>
         <w:numPr>
           <w:ilvl w:val="2"/>
-          <w:numId w:val="14"/>
+          <w:numId w:val="15"/>
         </w:numPr>
         <w:ind w:left="2160" w:hanging="360"/>
       </w:pPr>
@@ -512,7 +512,7 @@
       <w:pPr>
         <w:numPr>
           <w:ilvl w:val="2"/>
-          <w:numId w:val="14"/>
+          <w:numId w:val="15"/>
         </w:numPr>
         <w:ind w:left="2160" w:hanging="360"/>
       </w:pPr>
@@ -528,7 +528,7 @@
       <w:pPr>
         <w:numPr>
           <w:ilvl w:val="2"/>
-          <w:numId w:val="14"/>
+          <w:numId w:val="15"/>
         </w:numPr>
         <w:ind w:left="2160" w:hanging="360"/>
       </w:pPr>
@@ -555,7 +555,7 @@
       <w:pPr>
         <w:numPr>
           <w:ilvl w:val="0"/>
-          <w:numId w:val="14"/>
+          <w:numId w:val="15"/>
         </w:numPr>
         <w:ind w:left="720" w:hanging="360"/>
       </w:pPr>
@@ -564,6 +564,294 @@
           <w:rtl w:val="0"/>
         </w:rPr>
         <w:t xml:space="preserve">Try to balance the domains based on weightage % defined in the exam blueprint.</w:t>
+      </w:r>
+    </w:p>
+    <w:p>
+      <w:pPr>
+        <w:numPr>
+          <w:ilvl w:val="0"/>
+          <w:numId w:val="13"/>
+        </w:numPr>
+        <w:ind w:left="720" w:hanging="360"/>
+      </w:pPr>
+      <w:r>
+        <w:rPr>
+          <w:rtl w:val="0"/>
+        </w:rPr>
+        <w:t xml:space="preserve">Any AWS service or feature must be approximately 6 months old to figure out in Practice Tests. Put a note in the explanation for any latest service or feature that might be on the borderline of appearing in the real exam.</w:t>
+      </w:r>
+    </w:p>
+    <w:p>
+      <w:pPr>
+        <w:numPr>
+          <w:ilvl w:val="0"/>
+          <w:numId w:val="15"/>
+        </w:numPr>
+        <w:ind w:left="720" w:hanging="360"/>
+      </w:pPr>
+      <w:r>
+        <w:rPr>
+          <w:b w:val="1"/>
+          <w:color w:val="ff0000"/>
+          <w:rtl w:val="0"/>
+        </w:rPr>
+        <w:t xml:space="preserve">Plagiarism </w:t>
+      </w:r>
+      <w:r>
+        <w:rPr>
+          <w:rtl w:val="0"/>
+        </w:rPr>
+        <w:t xml:space="preserve">in any form - Question or in Explanation will be </w:t>
+      </w:r>
+      <w:r>
+        <w:rPr>
+          <w:b w:val="1"/>
+          <w:color w:val="ff0000"/>
+          <w:rtl w:val="0"/>
+        </w:rPr>
+        <w:t xml:space="preserve">rejected</w:t>
+      </w:r>
+      <w:r>
+        <w:rPr>
+          <w:b w:val="1"/>
+          <w:rtl w:val="0"/>
+        </w:rPr>
+        <w:t xml:space="preserve">. </w:t>
+      </w:r>
+      <w:r>
+        <w:rPr>
+          <w:rtl w:val="0"/>
+        </w:rPr>
+        <w:t xml:space="preserve">Questions &amp; Explanations should reflect your own professional experience &amp; AWS skills. Author’s who indulge in plagiarism will be </w:t>
+      </w:r>
+      <w:r>
+        <w:rPr>
+          <w:b w:val="1"/>
+          <w:rtl w:val="0"/>
+        </w:rPr>
+        <w:t xml:space="preserve">blacklisted </w:t>
+      </w:r>
+      <w:r>
+        <w:rPr>
+          <w:rtl w:val="0"/>
+        </w:rPr>
+        <w:t xml:space="preserve">&amp; dropped from our author’s list.</w:t>
+      </w:r>
+    </w:p>
+    <w:p>
+      <w:pPr>
+        <w:numPr>
+          <w:ilvl w:val="0"/>
+          <w:numId w:val="15"/>
+        </w:numPr>
+        <w:ind w:left="720" w:hanging="360"/>
+      </w:pPr>
+      <w:r>
+        <w:rPr>
+          <w:rtl w:val="0"/>
+        </w:rPr>
+        <w:t xml:space="preserve">The ownership of the questions once approved &amp; published on Whizlabs LMS platform, lies solely with Whizlabs Software Pvt. Ltd. You can’t share or publish it elsewhere in any circumstances.</w:t>
+      </w:r>
+    </w:p>
+    <w:p>
+      <w:pPr>
+        <w:rPr/>
+      </w:pPr>
+      <w:r>
+        <w:rPr>
+          <w:rtl w:val="0"/>
+        </w:rPr>
+      </w:r>
+    </w:p>
+    <w:p>
+      <w:pPr>
+        <w:rPr>
+          <w:b w:val="1"/>
+        </w:rPr>
+      </w:pPr>
+      <w:r>
+        <w:rPr>
+          <w:b w:val="1"/>
+          <w:rtl w:val="0"/>
+        </w:rPr>
+        <w:t xml:space="preserve">Sample Format of</w:t>
+      </w:r>
+      <w:r>
+        <w:rPr>
+          <w:rtl w:val="0"/>
+        </w:rPr>
+        <w:t xml:space="preserve"> </w:t>
+      </w:r>
+      <w:r>
+        <w:rPr>
+          <w:b w:val="1"/>
+          <w:rtl w:val="0"/>
+        </w:rPr>
+        <w:t xml:space="preserve">Questions</w:t>
+      </w:r>
+    </w:p>
+    <w:p>
+      <w:pPr>
+        <w:rPr>
+          <w:color w:val="999999"/>
+        </w:rPr>
+      </w:pPr>
+      <w:r>
+        <w:rPr>
+          <w:color w:val="999999"/>
+          <w:rtl w:val="0"/>
+        </w:rPr>
+        <w:t xml:space="preserve">----------------------------------------------------------------------------------------------------------------------------</w:t>
+      </w:r>
+    </w:p>
+    <w:p>
+      <w:pPr>
+        <w:rPr/>
+      </w:pPr>
+      <w:r>
+        <w:rPr>
+          <w:b w:val="1"/>
+          <w:rtl w:val="0"/>
+        </w:rPr>
+        <w:t xml:space="preserve">Question​ ​:​ </w:t>
+      </w:r>
+      <w:r>
+        <w:rPr>
+          <w:rtl w:val="0"/>
+        </w:rPr>
+        <w:t xml:space="preserve">#</w:t>
+      </w:r>
+    </w:p>
+    <w:p>
+      <w:pPr>
+        <w:rPr>
+          <w:color w:val="999999"/>
+        </w:rPr>
+      </w:pPr>
+      <w:r>
+        <w:rPr>
+          <w:b w:val="1"/>
+          <w:rtl w:val="0"/>
+        </w:rPr>
+        <w:t xml:space="preserve">Main​ ​Topic​ ​:​ </w:t>
+      </w:r>
+      <w:r>
+        <w:rPr>
+          <w:color w:val="999999"/>
+          <w:rtl w:val="0"/>
+        </w:rPr>
+        <w:t xml:space="preserve">&lt;    &gt;</w:t>
+      </w:r>
+    </w:p>
+    <w:p>
+      <w:pPr>
+        <w:rPr>
+          <w:color w:val="999999"/>
+        </w:rPr>
+      </w:pPr>
+      <w:r>
+        <w:rPr>
+          <w:b w:val="1"/>
+          <w:rtl w:val="0"/>
+        </w:rPr>
+        <w:t xml:space="preserve">Sub​ ​Topic​ ​:​ </w:t>
+      </w:r>
+      <w:r>
+        <w:rPr>
+          <w:color w:val="999999"/>
+          <w:rtl w:val="0"/>
+        </w:rPr>
+        <w:t xml:space="preserve">[optional]</w:t>
+      </w:r>
+    </w:p>
+    <w:p>
+      <w:pPr>
+        <w:rPr>
+          <w:b w:val="1"/>
+          <w:color w:val="999999"/>
+        </w:rPr>
+      </w:pPr>
+      <w:r>
+        <w:rPr>
+          <w:b w:val="1"/>
+          <w:rtl w:val="0"/>
+        </w:rPr>
+        <w:t xml:space="preserve">Domain: </w:t>
+      </w:r>
+      <w:r>
+        <w:rPr>
+          <w:color w:val="999999"/>
+          <w:rtl w:val="0"/>
+        </w:rPr>
+        <w:t xml:space="preserve">&lt;     &gt;</w:t>
+      </w:r>
+      <w:r>
+        <w:rPr>
+          <w:b w:val="1"/>
+          <w:color w:val="999999"/>
+          <w:rtl w:val="0"/>
+        </w:rPr>
+        <w:t xml:space="preserve"> </w:t>
+      </w:r>
+    </w:p>
+    <w:p>
+      <w:pPr>
+        <w:rPr>
+          <w:b w:val="1"/>
+        </w:rPr>
+      </w:pPr>
+      <w:r>
+        <w:rPr>
+          <w:rtl w:val="0"/>
+        </w:rPr>
+      </w:r>
+    </w:p>
+    <w:p>
+      <w:pPr>
+        <w:rPr>
+          <w:rFonts w:ascii="Calibri" w:cs="Calibri" w:eastAsia="Calibri" w:hAnsi="Calibri"/>
+        </w:rPr>
+      </w:pPr>
+      <w:r>
+        <w:rPr>
+          <w:rFonts w:ascii="Calibri" w:cs="Calibri" w:eastAsia="Calibri" w:hAnsi="Calibri"/>
+          <w:b w:val="1"/>
+          <w:rtl w:val="0"/>
+        </w:rPr>
+        <w:t xml:space="preserve">Question text</w:t>
+      </w:r>
+      <w:r>
+        <w:rPr>
+          <w:rFonts w:ascii="Calibri" w:cs="Calibri" w:eastAsia="Calibri" w:hAnsi="Calibri"/>
+          <w:rtl w:val="0"/>
+        </w:rPr>
+        <w:t xml:space="preserve">: </w:t>
+      </w:r>
+    </w:p>
+    <w:p>
+      <w:pPr>
+        <w:rPr>
+          <w:rFonts w:ascii="Calibri" w:cs="Calibri" w:eastAsia="Calibri" w:hAnsi="Calibri"/>
+        </w:rPr>
+      </w:pPr>
+      <w:r>
+        <w:rPr>
+          <w:rFonts w:ascii="Calibri" w:cs="Calibri" w:eastAsia="Calibri" w:hAnsi="Calibri"/>
+          <w:rtl w:val="0"/>
+        </w:rPr>
+        <w:t xml:space="preserve">&lt;Scenario based. Should be clear in terms of requirements. No ambiguity. No duplicate options. In case of multiple answers, at the end, you should include the number of expected answers. e.g. (Select TWO) or (Select THREE) etc. For single answers this is NOT required&gt;</w:t>
+      </w:r>
+    </w:p>
+    <w:p>
+      <w:pPr>
+        <w:rPr>
+          <w:rFonts w:ascii="Calibri" w:cs="Calibri" w:eastAsia="Calibri" w:hAnsi="Calibri"/>
+        </w:rPr>
+      </w:pPr>
+      <w:r>
+        <w:rPr>
+          <w:rtl w:val="0"/>
+        </w:rPr>
       </w:r>
     </w:p>
     <w:p>
@@ -573,241 +861,44 @@
           <w:numId w:val="12"/>
         </w:numPr>
         <w:ind w:left="720" w:hanging="360"/>
-      </w:pPr>
-      <w:r>
-        <w:rPr>
-          <w:rtl w:val="0"/>
-        </w:rPr>
-        <w:t xml:space="preserve">Any AWS service or feature must be approximately 6 months old to figure out in Practice Tests. Put a note in the explanation for any latest service or feature that might be on the borderline of appearing in the real exam.</w:t>
+        <w:rPr>
+          <w:rFonts w:ascii="Calibri" w:cs="Calibri" w:eastAsia="Calibri" w:hAnsi="Calibri"/>
+        </w:rPr>
+      </w:pPr>
+      <w:r>
+        <w:rPr>
+          <w:rFonts w:ascii="Calibri" w:cs="Calibri" w:eastAsia="Calibri" w:hAnsi="Calibri"/>
+          <w:rtl w:val="0"/>
+        </w:rPr>
+        <w:t xml:space="preserve">Option A...</w:t>
       </w:r>
     </w:p>
     <w:p>
       <w:pPr>
         <w:numPr>
           <w:ilvl w:val="0"/>
-          <w:numId w:val="14"/>
+          <w:numId w:val="12"/>
         </w:numPr>
         <w:ind w:left="720" w:hanging="360"/>
-      </w:pPr>
-      <w:r>
-        <w:rPr>
-          <w:b w:val="1"/>
-          <w:color w:val="ff0000"/>
-          <w:rtl w:val="0"/>
-        </w:rPr>
-        <w:t xml:space="preserve">Plagiarism </w:t>
-      </w:r>
-      <w:r>
-        <w:rPr>
-          <w:rtl w:val="0"/>
-        </w:rPr>
-        <w:t xml:space="preserve">in any form - Question or in Explanation will be </w:t>
-      </w:r>
-      <w:r>
-        <w:rPr>
-          <w:b w:val="1"/>
-          <w:color w:val="ff0000"/>
-          <w:rtl w:val="0"/>
-        </w:rPr>
-        <w:t xml:space="preserve">rejected</w:t>
-      </w:r>
-      <w:r>
-        <w:rPr>
-          <w:b w:val="1"/>
-          <w:rtl w:val="0"/>
-        </w:rPr>
-        <w:t xml:space="preserve">. </w:t>
-      </w:r>
-      <w:r>
-        <w:rPr>
-          <w:rtl w:val="0"/>
-        </w:rPr>
-        <w:t xml:space="preserve">Questions &amp; Explanations should reflect your own professional experience &amp; AWS skills. Author’s who indulge in plagiarism will be </w:t>
-      </w:r>
-      <w:r>
-        <w:rPr>
-          <w:b w:val="1"/>
-          <w:rtl w:val="0"/>
-        </w:rPr>
-        <w:t xml:space="preserve">blacklisted </w:t>
-      </w:r>
-      <w:r>
-        <w:rPr>
-          <w:rtl w:val="0"/>
-        </w:rPr>
-        <w:t xml:space="preserve">&amp; dropped from our author’s list.</w:t>
+        <w:rPr>
+          <w:rFonts w:ascii="Calibri" w:cs="Calibri" w:eastAsia="Calibri" w:hAnsi="Calibri"/>
+        </w:rPr>
+      </w:pPr>
+      <w:r>
+        <w:rPr>
+          <w:rFonts w:ascii="Calibri" w:cs="Calibri" w:eastAsia="Calibri" w:hAnsi="Calibri"/>
+          <w:rtl w:val="0"/>
+        </w:rPr>
+        <w:t xml:space="preserve">Option B...</w:t>
       </w:r>
     </w:p>
     <w:p>
       <w:pPr>
         <w:numPr>
           <w:ilvl w:val="0"/>
-          <w:numId w:val="14"/>
+          <w:numId w:val="12"/>
         </w:numPr>
         <w:ind w:left="720" w:hanging="360"/>
-      </w:pPr>
-      <w:r>
-        <w:rPr>
-          <w:rtl w:val="0"/>
-        </w:rPr>
-        <w:t xml:space="preserve">The ownership of the questions once approved &amp; published on Whizlabs LMS platform, lies solely with Whizlabs Software Pvt. Ltd. You can’t share or publish it elsewhere in any circumstances.</w:t>
-      </w:r>
-    </w:p>
-    <w:p>
-      <w:pPr>
-        <w:rPr/>
-      </w:pPr>
-      <w:r>
-        <w:rPr>
-          <w:rtl w:val="0"/>
-        </w:rPr>
-      </w:r>
-    </w:p>
-    <w:p>
-      <w:pPr>
-        <w:rPr>
-          <w:b w:val="1"/>
-        </w:rPr>
-      </w:pPr>
-      <w:r>
-        <w:rPr>
-          <w:b w:val="1"/>
-          <w:rtl w:val="0"/>
-        </w:rPr>
-        <w:t xml:space="preserve">Sample Format of</w:t>
-      </w:r>
-      <w:r>
-        <w:rPr>
-          <w:rtl w:val="0"/>
-        </w:rPr>
-        <w:t xml:space="preserve"> </w:t>
-      </w:r>
-      <w:r>
-        <w:rPr>
-          <w:b w:val="1"/>
-          <w:rtl w:val="0"/>
-        </w:rPr>
-        <w:t xml:space="preserve">Questions</w:t>
-      </w:r>
-    </w:p>
-    <w:p>
-      <w:pPr>
-        <w:rPr>
-          <w:color w:val="999999"/>
-        </w:rPr>
-      </w:pPr>
-      <w:r>
-        <w:rPr>
-          <w:color w:val="999999"/>
-          <w:rtl w:val="0"/>
-        </w:rPr>
-        <w:t xml:space="preserve">----------------------------------------------------------------------------------------------------------------------------</w:t>
-      </w:r>
-    </w:p>
-    <w:p>
-      <w:pPr>
-        <w:rPr/>
-      </w:pPr>
-      <w:r>
-        <w:rPr>
-          <w:b w:val="1"/>
-          <w:rtl w:val="0"/>
-        </w:rPr>
-        <w:t xml:space="preserve">Question​ ​:​ </w:t>
-      </w:r>
-      <w:r>
-        <w:rPr>
-          <w:rtl w:val="0"/>
-        </w:rPr>
-        <w:t xml:space="preserve">#</w:t>
-      </w:r>
-    </w:p>
-    <w:p>
-      <w:pPr>
-        <w:rPr>
-          <w:color w:val="999999"/>
-        </w:rPr>
-      </w:pPr>
-      <w:r>
-        <w:rPr>
-          <w:b w:val="1"/>
-          <w:rtl w:val="0"/>
-        </w:rPr>
-        <w:t xml:space="preserve">Main​ ​Topic​ ​:​ </w:t>
-      </w:r>
-      <w:r>
-        <w:rPr>
-          <w:color w:val="999999"/>
-          <w:rtl w:val="0"/>
-        </w:rPr>
-        <w:t xml:space="preserve">&lt;    &gt;</w:t>
-      </w:r>
-    </w:p>
-    <w:p>
-      <w:pPr>
-        <w:rPr>
-          <w:color w:val="999999"/>
-        </w:rPr>
-      </w:pPr>
-      <w:r>
-        <w:rPr>
-          <w:b w:val="1"/>
-          <w:rtl w:val="0"/>
-        </w:rPr>
-        <w:t xml:space="preserve">Sub​ ​Topic​ ​:​ </w:t>
-      </w:r>
-      <w:r>
-        <w:rPr>
-          <w:color w:val="999999"/>
-          <w:rtl w:val="0"/>
-        </w:rPr>
-        <w:t xml:space="preserve">[optional]</w:t>
-      </w:r>
-    </w:p>
-    <w:p>
-      <w:pPr>
-        <w:rPr>
-          <w:b w:val="1"/>
-          <w:color w:val="999999"/>
-        </w:rPr>
-      </w:pPr>
-      <w:r>
-        <w:rPr>
-          <w:b w:val="1"/>
-          <w:rtl w:val="0"/>
-        </w:rPr>
-        <w:t xml:space="preserve">Domain: </w:t>
-      </w:r>
-      <w:r>
-        <w:rPr>
-          <w:color w:val="999999"/>
-          <w:rtl w:val="0"/>
-        </w:rPr>
-        <w:t xml:space="preserve">&lt;     &gt;</w:t>
-      </w:r>
-      <w:r>
-        <w:rPr>
-          <w:b w:val="1"/>
-          <w:color w:val="999999"/>
-          <w:rtl w:val="0"/>
-        </w:rPr>
-        <w:t xml:space="preserve"> </w:t>
-      </w:r>
-    </w:p>
-    <w:p>
-      <w:pPr>
-        <w:rPr>
-          <w:b w:val="1"/>
-        </w:rPr>
-      </w:pPr>
-      <w:r>
-        <w:rPr>
-          <w:rtl w:val="0"/>
-        </w:rPr>
-      </w:r>
-    </w:p>
-    <w:p>
-      <w:pPr>
         <w:rPr>
           <w:rFonts w:ascii="Calibri" w:cs="Calibri" w:eastAsia="Calibri" w:hAnsi="Calibri"/>
         </w:rPr>
@@ -815,107 +906,16 @@
       <w:r>
         <w:rPr>
           <w:rFonts w:ascii="Calibri" w:cs="Calibri" w:eastAsia="Calibri" w:hAnsi="Calibri"/>
-          <w:b w:val="1"/>
-          <w:rtl w:val="0"/>
-        </w:rPr>
-        <w:t xml:space="preserve">Question text</w:t>
-      </w:r>
-      <w:r>
-        <w:rPr>
-          <w:rFonts w:ascii="Calibri" w:cs="Calibri" w:eastAsia="Calibri" w:hAnsi="Calibri"/>
-          <w:rtl w:val="0"/>
-        </w:rPr>
-        <w:t xml:space="preserve">: </w:t>
-      </w:r>
-    </w:p>
-    <w:p>
-      <w:pPr>
-        <w:rPr>
-          <w:rFonts w:ascii="Calibri" w:cs="Calibri" w:eastAsia="Calibri" w:hAnsi="Calibri"/>
-        </w:rPr>
-      </w:pPr>
-      <w:r>
-        <w:rPr>
-          <w:rFonts w:ascii="Calibri" w:cs="Calibri" w:eastAsia="Calibri" w:hAnsi="Calibri"/>
-          <w:rtl w:val="0"/>
-        </w:rPr>
-        <w:t xml:space="preserve">&lt;Scenario based. Should be clear in terms of requirements. No ambiguity. No duplicate options. In case of multiple answers, at the end, you should include the number of expected answers. e.g. (Select TWO) or (Select THREE) etc. For single answers this is NOT required&gt;</w:t>
-      </w:r>
-    </w:p>
-    <w:p>
-      <w:pPr>
-        <w:rPr>
-          <w:rFonts w:ascii="Calibri" w:cs="Calibri" w:eastAsia="Calibri" w:hAnsi="Calibri"/>
-        </w:rPr>
-      </w:pPr>
-      <w:r>
-        <w:rPr>
-          <w:rtl w:val="0"/>
-        </w:rPr>
+          <w:rtl w:val="0"/>
+        </w:rPr>
+        <w:t xml:space="preserve">Option C...</w:t>
       </w:r>
     </w:p>
     <w:p>
       <w:pPr>
         <w:numPr>
           <w:ilvl w:val="0"/>
-          <w:numId w:val="11"/>
-        </w:numPr>
-        <w:ind w:left="720" w:hanging="360"/>
-        <w:rPr>
-          <w:rFonts w:ascii="Calibri" w:cs="Calibri" w:eastAsia="Calibri" w:hAnsi="Calibri"/>
-        </w:rPr>
-      </w:pPr>
-      <w:r>
-        <w:rPr>
-          <w:rFonts w:ascii="Calibri" w:cs="Calibri" w:eastAsia="Calibri" w:hAnsi="Calibri"/>
-          <w:rtl w:val="0"/>
-        </w:rPr>
-        <w:t xml:space="preserve">Option A...</w:t>
-      </w:r>
-    </w:p>
-    <w:p>
-      <w:pPr>
-        <w:numPr>
-          <w:ilvl w:val="0"/>
-          <w:numId w:val="11"/>
-        </w:numPr>
-        <w:ind w:left="720" w:hanging="360"/>
-        <w:rPr>
-          <w:rFonts w:ascii="Calibri" w:cs="Calibri" w:eastAsia="Calibri" w:hAnsi="Calibri"/>
-        </w:rPr>
-      </w:pPr>
-      <w:r>
-        <w:rPr>
-          <w:rFonts w:ascii="Calibri" w:cs="Calibri" w:eastAsia="Calibri" w:hAnsi="Calibri"/>
-          <w:rtl w:val="0"/>
-        </w:rPr>
-        <w:t xml:space="preserve">Option B...</w:t>
-      </w:r>
-    </w:p>
-    <w:p>
-      <w:pPr>
-        <w:numPr>
-          <w:ilvl w:val="0"/>
-          <w:numId w:val="11"/>
-        </w:numPr>
-        <w:ind w:left="720" w:hanging="360"/>
-        <w:rPr>
-          <w:rFonts w:ascii="Calibri" w:cs="Calibri" w:eastAsia="Calibri" w:hAnsi="Calibri"/>
-        </w:rPr>
-      </w:pPr>
-      <w:r>
-        <w:rPr>
-          <w:rFonts w:ascii="Calibri" w:cs="Calibri" w:eastAsia="Calibri" w:hAnsi="Calibri"/>
-          <w:rtl w:val="0"/>
-        </w:rPr>
-        <w:t xml:space="preserve">Option C...</w:t>
-      </w:r>
-    </w:p>
-    <w:p>
-      <w:pPr>
-        <w:numPr>
-          <w:ilvl w:val="0"/>
-          <w:numId w:val="11"/>
+          <w:numId w:val="12"/>
         </w:numPr>
         <w:ind w:left="720" w:hanging="360"/>
         <w:rPr>
@@ -3365,7 +3365,7 @@
       <w:pPr>
         <w:numPr>
           <w:ilvl w:val="0"/>
-          <w:numId w:val="6"/>
+          <w:numId w:val="7"/>
         </w:numPr>
         <w:ind w:left="720" w:hanging="360"/>
         <w:rPr>
@@ -3385,7 +3385,7 @@
       <w:pPr>
         <w:numPr>
           <w:ilvl w:val="0"/>
-          <w:numId w:val="6"/>
+          <w:numId w:val="7"/>
         </w:numPr>
         <w:ind w:left="720" w:hanging="360"/>
         <w:rPr>
@@ -3418,7 +3418,7 @@
       <w:pPr>
         <w:numPr>
           <w:ilvl w:val="0"/>
-          <w:numId w:val="6"/>
+          <w:numId w:val="7"/>
         </w:numPr>
         <w:ind w:left="720" w:hanging="360"/>
         <w:rPr>
@@ -3466,7 +3466,7 @@
       <w:pPr>
         <w:numPr>
           <w:ilvl w:val="0"/>
-          <w:numId w:val="6"/>
+          <w:numId w:val="7"/>
         </w:numPr>
         <w:ind w:left="720" w:hanging="360"/>
         <w:rPr>
@@ -4054,7 +4054,7 @@
       <w:pPr>
         <w:numPr>
           <w:ilvl w:val="0"/>
-          <w:numId w:val="7"/>
+          <w:numId w:val="8"/>
         </w:numPr>
         <w:ind w:left="720" w:hanging="360"/>
         <w:rPr>
@@ -4074,7 +4074,7 @@
       <w:pPr>
         <w:numPr>
           <w:ilvl w:val="0"/>
-          <w:numId w:val="7"/>
+          <w:numId w:val="8"/>
         </w:numPr>
         <w:ind w:left="720" w:hanging="360"/>
         <w:rPr>
@@ -4095,7 +4095,7 @@
       <w:pPr>
         <w:numPr>
           <w:ilvl w:val="0"/>
-          <w:numId w:val="7"/>
+          <w:numId w:val="8"/>
         </w:numPr>
         <w:ind w:left="720" w:hanging="360"/>
         <w:rPr>
@@ -4116,7 +4116,7 @@
       <w:pPr>
         <w:numPr>
           <w:ilvl w:val="0"/>
-          <w:numId w:val="7"/>
+          <w:numId w:val="8"/>
         </w:numPr>
         <w:ind w:left="720" w:hanging="360"/>
         <w:rPr>
@@ -4730,7 +4730,7 @@
       <w:pPr>
         <w:numPr>
           <w:ilvl w:val="0"/>
-          <w:numId w:val="2"/>
+          <w:numId w:val="3"/>
         </w:numPr>
         <w:ind w:left="720" w:hanging="360"/>
         <w:rPr>
@@ -4750,7 +4750,7 @@
       <w:pPr>
         <w:numPr>
           <w:ilvl w:val="0"/>
-          <w:numId w:val="2"/>
+          <w:numId w:val="3"/>
         </w:numPr>
         <w:ind w:left="720" w:hanging="360"/>
         <w:rPr>
@@ -4771,7 +4771,7 @@
       <w:pPr>
         <w:numPr>
           <w:ilvl w:val="0"/>
-          <w:numId w:val="2"/>
+          <w:numId w:val="3"/>
         </w:numPr>
         <w:ind w:left="720" w:hanging="360"/>
         <w:rPr>
@@ -4792,7 +4792,7 @@
       <w:pPr>
         <w:numPr>
           <w:ilvl w:val="0"/>
-          <w:numId w:val="2"/>
+          <w:numId w:val="3"/>
         </w:numPr>
         <w:ind w:left="720" w:hanging="360"/>
         <w:rPr>
@@ -5522,7 +5522,7 @@
       <w:pPr>
         <w:numPr>
           <w:ilvl w:val="0"/>
-          <w:numId w:val="10"/>
+          <w:numId w:val="11"/>
         </w:numPr>
         <w:ind w:left="720" w:hanging="360"/>
         <w:rPr>
@@ -5542,7 +5542,7 @@
       <w:pPr>
         <w:numPr>
           <w:ilvl w:val="0"/>
-          <w:numId w:val="10"/>
+          <w:numId w:val="11"/>
         </w:numPr>
         <w:ind w:left="720" w:hanging="360"/>
         <w:rPr>
@@ -5563,7 +5563,7 @@
       <w:pPr>
         <w:numPr>
           <w:ilvl w:val="0"/>
-          <w:numId w:val="10"/>
+          <w:numId w:val="11"/>
         </w:numPr>
         <w:ind w:left="720" w:hanging="360"/>
         <w:rPr>
@@ -5584,7 +5584,7 @@
       <w:pPr>
         <w:numPr>
           <w:ilvl w:val="0"/>
-          <w:numId w:val="10"/>
+          <w:numId w:val="11"/>
         </w:numPr>
         <w:ind w:left="720" w:hanging="360"/>
         <w:rPr>
@@ -6331,7 +6331,7 @@
       <w:pPr>
         <w:numPr>
           <w:ilvl w:val="0"/>
-          <w:numId w:val="3"/>
+          <w:numId w:val="4"/>
         </w:numPr>
         <w:ind w:left="720" w:hanging="360"/>
         <w:rPr>
@@ -6351,7 +6351,7 @@
       <w:pPr>
         <w:numPr>
           <w:ilvl w:val="0"/>
-          <w:numId w:val="3"/>
+          <w:numId w:val="4"/>
         </w:numPr>
         <w:ind w:left="720" w:hanging="360"/>
         <w:rPr>
@@ -6372,7 +6372,7 @@
       <w:pPr>
         <w:numPr>
           <w:ilvl w:val="0"/>
-          <w:numId w:val="3"/>
+          <w:numId w:val="4"/>
         </w:numPr>
         <w:ind w:left="720" w:hanging="360"/>
         <w:rPr>
@@ -6393,7 +6393,7 @@
       <w:pPr>
         <w:numPr>
           <w:ilvl w:val="0"/>
-          <w:numId w:val="3"/>
+          <w:numId w:val="4"/>
         </w:numPr>
         <w:ind w:left="720" w:hanging="360"/>
         <w:rPr>
@@ -7216,7 +7216,7 @@
       <w:pPr>
         <w:numPr>
           <w:ilvl w:val="0"/>
-          <w:numId w:val="8"/>
+          <w:numId w:val="9"/>
         </w:numPr>
         <w:ind w:left="720" w:hanging="360"/>
         <w:rPr>
@@ -7236,7 +7236,7 @@
       <w:pPr>
         <w:numPr>
           <w:ilvl w:val="0"/>
-          <w:numId w:val="8"/>
+          <w:numId w:val="9"/>
         </w:numPr>
         <w:ind w:left="720" w:hanging="360"/>
         <w:rPr>
@@ -7257,7 +7257,7 @@
       <w:pPr>
         <w:numPr>
           <w:ilvl w:val="0"/>
-          <w:numId w:val="8"/>
+          <w:numId w:val="9"/>
         </w:numPr>
         <w:ind w:left="720" w:hanging="360"/>
         <w:rPr>
@@ -7278,7 +7278,7 @@
       <w:pPr>
         <w:numPr>
           <w:ilvl w:val="0"/>
-          <w:numId w:val="8"/>
+          <w:numId w:val="9"/>
         </w:numPr>
         <w:ind w:left="720" w:hanging="360"/>
         <w:rPr>
@@ -8052,7 +8052,7 @@
       <w:pPr>
         <w:numPr>
           <w:ilvl w:val="0"/>
-          <w:numId w:val="4"/>
+          <w:numId w:val="5"/>
         </w:numPr>
         <w:ind w:left="720" w:hanging="360"/>
         <w:rPr>
@@ -8072,7 +8072,7 @@
       <w:pPr>
         <w:numPr>
           <w:ilvl w:val="0"/>
-          <w:numId w:val="4"/>
+          <w:numId w:val="5"/>
         </w:numPr>
         <w:ind w:left="720" w:hanging="360"/>
         <w:rPr>
@@ -8093,7 +8093,7 @@
       <w:pPr>
         <w:numPr>
           <w:ilvl w:val="0"/>
-          <w:numId w:val="4"/>
+          <w:numId w:val="5"/>
         </w:numPr>
         <w:ind w:left="720" w:hanging="360"/>
         <w:rPr>
@@ -8114,7 +8114,7 @@
       <w:pPr>
         <w:numPr>
           <w:ilvl w:val="0"/>
-          <w:numId w:val="4"/>
+          <w:numId w:val="5"/>
         </w:numPr>
         <w:ind w:left="720" w:hanging="360"/>
         <w:rPr>
@@ -8885,7 +8885,7 @@
       <w:pPr>
         <w:numPr>
           <w:ilvl w:val="0"/>
-          <w:numId w:val="9"/>
+          <w:numId w:val="10"/>
         </w:numPr>
         <w:ind w:left="720" w:hanging="360"/>
         <w:rPr>
@@ -8905,7 +8905,7 @@
       <w:pPr>
         <w:numPr>
           <w:ilvl w:val="0"/>
-          <w:numId w:val="9"/>
+          <w:numId w:val="10"/>
         </w:numPr>
         <w:ind w:left="720" w:hanging="360"/>
         <w:rPr>
@@ -8926,7 +8926,7 @@
       <w:pPr>
         <w:numPr>
           <w:ilvl w:val="0"/>
-          <w:numId w:val="9"/>
+          <w:numId w:val="10"/>
         </w:numPr>
         <w:ind w:left="720" w:hanging="360"/>
         <w:rPr>
@@ -8947,7 +8947,7 @@
       <w:pPr>
         <w:numPr>
           <w:ilvl w:val="0"/>
-          <w:numId w:val="9"/>
+          <w:numId w:val="10"/>
         </w:numPr>
         <w:ind w:left="720" w:hanging="360"/>
         <w:rPr>
@@ -8968,7 +8968,7 @@
       <w:pPr>
         <w:numPr>
           <w:ilvl w:val="0"/>
-          <w:numId w:val="9"/>
+          <w:numId w:val="10"/>
         </w:numPr>
         <w:ind w:left="720" w:hanging="360"/>
         <w:rPr>
@@ -8990,7 +8990,7 @@
       <w:pPr>
         <w:numPr>
           <w:ilvl w:val="0"/>
-          <w:numId w:val="9"/>
+          <w:numId w:val="10"/>
         </w:numPr>
         <w:ind w:left="720" w:hanging="360"/>
         <w:rPr>
@@ -9797,7 +9797,7 @@
       <w:pPr>
         <w:numPr>
           <w:ilvl w:val="0"/>
-          <w:numId w:val="13"/>
+          <w:numId w:val="14"/>
         </w:numPr>
         <w:ind w:left="720" w:hanging="360"/>
         <w:rPr>
@@ -9817,7 +9817,7 @@
       <w:pPr>
         <w:numPr>
           <w:ilvl w:val="0"/>
-          <w:numId w:val="13"/>
+          <w:numId w:val="14"/>
         </w:numPr>
         <w:ind w:left="720" w:hanging="360"/>
         <w:rPr>
@@ -9838,7 +9838,7 @@
       <w:pPr>
         <w:numPr>
           <w:ilvl w:val="0"/>
-          <w:numId w:val="13"/>
+          <w:numId w:val="14"/>
         </w:numPr>
         <w:ind w:left="720" w:hanging="360"/>
         <w:rPr>
@@ -9859,7 +9859,7 @@
       <w:pPr>
         <w:numPr>
           <w:ilvl w:val="0"/>
-          <w:numId w:val="13"/>
+          <w:numId w:val="14"/>
         </w:numPr>
         <w:ind w:left="720" w:hanging="360"/>
         <w:rPr>
@@ -9880,7 +9880,7 @@
       <w:pPr>
         <w:numPr>
           <w:ilvl w:val="0"/>
-          <w:numId w:val="13"/>
+          <w:numId w:val="14"/>
         </w:numPr>
         <w:ind w:left="720" w:hanging="360"/>
         <w:rPr>
@@ -9901,7 +9901,7 @@
       <w:pPr>
         <w:numPr>
           <w:ilvl w:val="0"/>
-          <w:numId w:val="13"/>
+          <w:numId w:val="14"/>
         </w:numPr>
         <w:ind w:left="720" w:hanging="360"/>
         <w:rPr>
@@ -9942,7 +9942,7 @@
           <w:b w:val="1"/>
           <w:rtl w:val="0"/>
         </w:rPr>
-        <w:t xml:space="preserve">Answers:</w:t>
+        <w:t xml:space="preserve">Answer:</w:t>
       </w:r>
       <w:r>
         <w:rPr>
@@ -10477,6 +10477,838 @@
       <w:pPr>
         <w:rPr>
           <w:b w:val="1"/>
+          <w:color w:val="444444"/>
+        </w:rPr>
+      </w:pPr>
+      <w:r>
+        <w:rPr>
+          <w:rtl w:val="0"/>
+        </w:rPr>
+      </w:r>
+    </w:p>
+    <w:p>
+      <w:pPr>
+        <w:rPr>
+          <w:color w:val="444444"/>
+        </w:rPr>
+      </w:pPr>
+      <w:r>
+        <w:rPr>
+          <w:rtl w:val="0"/>
+        </w:rPr>
+      </w:r>
+    </w:p>
+    <w:p>
+      <w:pPr>
+        <w:rPr/>
+      </w:pPr>
+      <w:r>
+        <w:rPr>
+          <w:rtl w:val="0"/>
+        </w:rPr>
+        <w:t xml:space="preserve">Question: 11</w:t>
+      </w:r>
+    </w:p>
+    <w:p>
+      <w:pPr>
+        <w:rPr>
+          <w:color w:val="999999"/>
+        </w:rPr>
+      </w:pPr>
+      <w:r>
+        <w:rPr>
+          <w:b w:val="1"/>
+          <w:rtl w:val="0"/>
+        </w:rPr>
+        <w:t xml:space="preserve">Main​ ​Topic​ ​:​ </w:t>
+      </w:r>
+      <w:r>
+        <w:rPr>
+          <w:color w:val="999999"/>
+          <w:rtl w:val="0"/>
+        </w:rPr>
+        <w:t xml:space="preserve">Data Analytics</w:t>
+      </w:r>
+    </w:p>
+    <w:p>
+      <w:pPr>
+        <w:rPr>
+          <w:b w:val="1"/>
+          <w:color w:val="999999"/>
+        </w:rPr>
+      </w:pPr>
+      <w:r>
+        <w:rPr>
+          <w:b w:val="1"/>
+          <w:rtl w:val="0"/>
+        </w:rPr>
+        <w:t xml:space="preserve">Sub​ ​Topic​ ​:​ </w:t>
+      </w:r>
+      <w:r>
+        <w:rPr>
+          <w:b w:val="1"/>
+          <w:color w:val="999999"/>
+          <w:rtl w:val="0"/>
+        </w:rPr>
+        <w:t xml:space="preserve">Determine data access and retrieval patterns</w:t>
+      </w:r>
+      <w:r>
+        <w:rPr>
+          <w:b w:val="1"/>
+          <w:color w:val="999999"/>
+          <w:rtl w:val="0"/>
+        </w:rPr>
+        <w:t xml:space="preserve"> </w:t>
+      </w:r>
+    </w:p>
+    <w:p>
+      <w:pPr>
+        <w:rPr>
+          <w:color w:val="999999"/>
+        </w:rPr>
+      </w:pPr>
+      <w:r>
+        <w:rPr>
+          <w:rtl w:val="0"/>
+        </w:rPr>
+      </w:r>
+    </w:p>
+    <w:p>
+      <w:pPr>
+        <w:rPr>
+          <w:b w:val="1"/>
+          <w:color w:val="999999"/>
+        </w:rPr>
+      </w:pPr>
+      <w:r>
+        <w:rPr>
+          <w:b w:val="1"/>
+          <w:rtl w:val="0"/>
+        </w:rPr>
+        <w:t xml:space="preserve">Domain: </w:t>
+      </w:r>
+      <w:r>
+        <w:rPr>
+          <w:color w:val="999999"/>
+          <w:rtl w:val="0"/>
+        </w:rPr>
+        <w:t xml:space="preserve">Storage and data management concerns  </w:t>
+      </w:r>
+      <w:r>
+        <w:rPr>
+          <w:rtl w:val="0"/>
+        </w:rPr>
+      </w:r>
+    </w:p>
+    <w:p>
+      <w:pPr>
+        <w:rPr>
+          <w:b w:val="1"/>
+        </w:rPr>
+      </w:pPr>
+      <w:r>
+        <w:rPr>
+          <w:rtl w:val="0"/>
+        </w:rPr>
+      </w:r>
+    </w:p>
+    <w:p>
+      <w:pPr>
+        <w:rPr>
+          <w:rFonts w:ascii="Calibri" w:cs="Calibri" w:eastAsia="Calibri" w:hAnsi="Calibri"/>
+        </w:rPr>
+      </w:pPr>
+      <w:r>
+        <w:rPr>
+          <w:rFonts w:ascii="Calibri" w:cs="Calibri" w:eastAsia="Calibri" w:hAnsi="Calibri"/>
+          <w:b w:val="1"/>
+          <w:rtl w:val="0"/>
+        </w:rPr>
+        <w:t xml:space="preserve">Question text</w:t>
+      </w:r>
+      <w:r>
+        <w:rPr>
+          <w:rFonts w:ascii="Calibri" w:cs="Calibri" w:eastAsia="Calibri" w:hAnsi="Calibri"/>
+          <w:rtl w:val="0"/>
+        </w:rPr>
+        <w:t xml:space="preserve">: </w:t>
+      </w:r>
+    </w:p>
+    <w:p>
+      <w:pPr>
+        <w:rPr>
+          <w:color w:val="434343"/>
+        </w:rPr>
+      </w:pPr>
+      <w:r>
+        <w:rPr>
+          <w:color w:val="434343"/>
+          <w:rtl w:val="0"/>
+        </w:rPr>
+        <w:t xml:space="preserve">You work for a mobile gaming company that has developed a word puzzle game that allows multiple users to challenge each other to complete a crossword puzzle type of game board. This interactive game works on mobile devices and web browsers. You have a world-wide user base that can play against each other no matter where each player is located. </w:t>
+      </w:r>
+    </w:p>
+    <w:p>
+      <w:pPr>
+        <w:rPr>
+          <w:color w:val="434343"/>
+        </w:rPr>
+      </w:pPr>
+      <w:r>
+        <w:rPr>
+          <w:rtl w:val="0"/>
+        </w:rPr>
+      </w:r>
+    </w:p>
+    <w:p>
+      <w:pPr>
+        <w:rPr>
+          <w:color w:val="434343"/>
+        </w:rPr>
+      </w:pPr>
+      <w:r>
+        <w:rPr>
+          <w:color w:val="434343"/>
+          <w:rtl w:val="0"/>
+        </w:rPr>
+        <w:t xml:space="preserve">You now need to create a leaderboard component of the game architecture where players can look at the daily point leaders for the day, week, or other timeframes. Each time a player accumulates points, the points counter for that player needs to be updated in real-time. This leaderboard data is transient in that it only needs to be stored for a limited duration. </w:t>
+      </w:r>
+    </w:p>
+    <w:p>
+      <w:pPr>
+        <w:rPr>
+          <w:color w:val="434343"/>
+        </w:rPr>
+      </w:pPr>
+      <w:r>
+        <w:rPr>
+          <w:rtl w:val="0"/>
+        </w:rPr>
+      </w:r>
+    </w:p>
+    <w:p>
+      <w:pPr>
+        <w:rPr>
+          <w:color w:val="434343"/>
+        </w:rPr>
+      </w:pPr>
+      <w:r>
+        <w:rPr>
+          <w:color w:val="434343"/>
+          <w:rtl w:val="0"/>
+        </w:rPr>
+        <w:t xml:space="preserve">Which of the following architectures best suits your data access and retrieval patterns using the simplest, most efficient approach?</w:t>
+      </w:r>
+    </w:p>
+    <w:p>
+      <w:pPr>
+        <w:rPr>
+          <w:color w:val="434343"/>
+        </w:rPr>
+      </w:pPr>
+      <w:r>
+        <w:rPr>
+          <w:rtl w:val="0"/>
+        </w:rPr>
+      </w:r>
+    </w:p>
+    <w:p>
+      <w:pPr>
+        <w:numPr>
+          <w:ilvl w:val="0"/>
+          <w:numId w:val="2"/>
+        </w:numPr>
+        <w:ind w:left="720" w:hanging="360"/>
+        <w:rPr>
+          <w:color w:val="434343"/>
+        </w:rPr>
+      </w:pPr>
+      <w:r>
+        <w:rPr>
+          <w:color w:val="383a42"/>
+          <w:shd w:fill="fafafa" w:val="clear"/>
+          <w:rtl w:val="0"/>
+        </w:rPr>
+        <w:t xml:space="preserve">Data sources -&gt; Kinesis Data Streams -&gt; Spark Streaming on EMR -&gt; ElastiCache Redis -&gt; DynamoDB </w:t>
+      </w:r>
+    </w:p>
+    <w:p>
+      <w:pPr>
+        <w:numPr>
+          <w:ilvl w:val="0"/>
+          <w:numId w:val="2"/>
+        </w:numPr>
+        <w:ind w:left="720" w:hanging="360"/>
+        <w:rPr>
+          <w:color w:val="383a42"/>
+          <w:shd w:fill="fafafa" w:val="clear"/>
+        </w:rPr>
+      </w:pPr>
+      <w:r>
+        <w:rPr>
+          <w:color w:val="383a42"/>
+          <w:shd w:fill="fafafa" w:val="clear"/>
+          <w:rtl w:val="0"/>
+        </w:rPr>
+        <w:t xml:space="preserve">Data Sources -&gt; Kinesis Data Firehose -&gt; S3 -&gt; Athena</w:t>
+      </w:r>
+    </w:p>
+    <w:p>
+      <w:pPr>
+        <w:numPr>
+          <w:ilvl w:val="0"/>
+          <w:numId w:val="2"/>
+        </w:numPr>
+        <w:ind w:left="720" w:hanging="360"/>
+        <w:rPr>
+          <w:color w:val="383a42"/>
+          <w:shd w:fill="fafafa" w:val="clear"/>
+        </w:rPr>
+      </w:pPr>
+      <w:r>
+        <w:rPr>
+          <w:color w:val="383a42"/>
+          <w:shd w:fill="fafafa" w:val="clear"/>
+          <w:rtl w:val="0"/>
+        </w:rPr>
+        <w:t xml:space="preserve">Data sources -&gt; Kinesis Data Streams -&gt; Spark Streaming on EMR -&gt; ElastiCache Memcached -&gt; DynamoDB </w:t>
+      </w:r>
+    </w:p>
+    <w:p>
+      <w:pPr>
+        <w:numPr>
+          <w:ilvl w:val="0"/>
+          <w:numId w:val="2"/>
+        </w:numPr>
+        <w:ind w:left="720" w:hanging="360"/>
+        <w:rPr>
+          <w:color w:val="383a42"/>
+          <w:shd w:fill="fafafa" w:val="clear"/>
+        </w:rPr>
+      </w:pPr>
+      <w:r>
+        <w:rPr>
+          <w:color w:val="383a42"/>
+          <w:shd w:fill="fafafa" w:val="clear"/>
+          <w:rtl w:val="0"/>
+        </w:rPr>
+        <w:t xml:space="preserve">Data sources -&gt; Kinesis Data Streams -&gt; Spark Streaming on EMR -&gt; ElastiCache Redis </w:t>
+      </w:r>
+    </w:p>
+    <w:p>
+      <w:pPr>
+        <w:numPr>
+          <w:ilvl w:val="0"/>
+          <w:numId w:val="2"/>
+        </w:numPr>
+        <w:ind w:left="720" w:hanging="360"/>
+        <w:rPr>
+          <w:color w:val="383a42"/>
+          <w:shd w:fill="fafafa" w:val="clear"/>
+        </w:rPr>
+      </w:pPr>
+      <w:r>
+        <w:rPr>
+          <w:color w:val="383a42"/>
+          <w:shd w:fill="fafafa" w:val="clear"/>
+          <w:rtl w:val="0"/>
+        </w:rPr>
+        <w:t xml:space="preserve">Data sources -&gt; Kinesis Data Firehose -&gt; Spark Streaming on EMR -&gt; ElastiCache Redis -&gt; S3</w:t>
+      </w:r>
+    </w:p>
+    <w:p>
+      <w:pPr>
+        <w:rPr>
+          <w:color w:val="434343"/>
+        </w:rPr>
+      </w:pPr>
+      <w:r>
+        <w:rPr>
+          <w:rtl w:val="0"/>
+        </w:rPr>
+      </w:r>
+    </w:p>
+    <w:p>
+      <w:pPr>
+        <w:rPr>
+          <w:color w:val="434343"/>
+        </w:rPr>
+      </w:pPr>
+      <w:r>
+        <w:rPr>
+          <w:rFonts w:ascii="Calibri" w:cs="Calibri" w:eastAsia="Calibri" w:hAnsi="Calibri"/>
+          <w:b w:val="1"/>
+          <w:rtl w:val="0"/>
+        </w:rPr>
+        <w:t xml:space="preserve">Answer:</w:t>
+      </w:r>
+      <w:r>
+        <w:rPr>
+          <w:color w:val="434343"/>
+          <w:rtl w:val="0"/>
+        </w:rPr>
+        <w:t xml:space="preserve"> D</w:t>
+      </w:r>
+    </w:p>
+    <w:p>
+      <w:pPr>
+        <w:rPr>
+          <w:color w:val="434343"/>
+        </w:rPr>
+      </w:pPr>
+      <w:r>
+        <w:rPr>
+          <w:rtl w:val="0"/>
+        </w:rPr>
+      </w:r>
+    </w:p>
+    <w:p>
+      <w:pPr>
+        <w:rPr>
+          <w:color w:val="434343"/>
+        </w:rPr>
+      </w:pPr>
+      <w:r>
+        <w:rPr>
+          <w:rFonts w:ascii="Calibri" w:cs="Calibri" w:eastAsia="Calibri" w:hAnsi="Calibri"/>
+          <w:b w:val="1"/>
+          <w:rtl w:val="0"/>
+        </w:rPr>
+        <w:t xml:space="preserve">Explanation:</w:t>
+      </w:r>
+      <w:r>
+        <w:rPr>
+          <w:rtl w:val="0"/>
+        </w:rPr>
+      </w:r>
+    </w:p>
+    <w:p>
+      <w:pPr>
+        <w:rPr>
+          <w:color w:val="444444"/>
+          <w:highlight w:val="white"/>
+        </w:rPr>
+      </w:pPr>
+      <w:r>
+        <w:rPr>
+          <w:color w:val="434343"/>
+          <w:rtl w:val="0"/>
+        </w:rPr>
+        <w:t xml:space="preserve">Option A is incorrec</w:t>
+      </w:r>
+      <w:r>
+        <w:rPr>
+          <w:color w:val="444444"/>
+          <w:highlight w:val="white"/>
+          <w:rtl w:val="0"/>
+        </w:rPr>
+        <w:t xml:space="preserve">t. While Kinesis Data Streams is the appropriate streaming solution for gathering the streaming player data and loading it onto your EMR cluster, then using Spark Streaming to transform the data into a format that is efficiently stored in ElastiCache Redis. There is no need for DynamoDB based on your data access and retrieval patterns for your application since your leaderboard application data is transient.</w:t>
+      </w:r>
+    </w:p>
+    <w:p>
+      <w:pPr>
+        <w:rPr>
+          <w:color w:val="444444"/>
+          <w:highlight w:val="white"/>
+        </w:rPr>
+      </w:pPr>
+      <w:r>
+        <w:rPr>
+          <w:rtl w:val="0"/>
+        </w:rPr>
+      </w:r>
+    </w:p>
+    <w:p>
+      <w:pPr>
+        <w:rPr>
+          <w:color w:val="444444"/>
+          <w:highlight w:val="white"/>
+        </w:rPr>
+      </w:pPr>
+      <w:r>
+        <w:rPr>
+          <w:color w:val="444444"/>
+          <w:highlight w:val="white"/>
+          <w:rtl w:val="0"/>
+        </w:rPr>
+        <w:t xml:space="preserve">Option B is incorrect. Streaming your player data from Kinesis Data Firehose straight to S3 without any caching or transformation won’t give you your leaderboard functionality.</w:t>
+      </w:r>
+    </w:p>
+    <w:p>
+      <w:pPr>
+        <w:rPr>
+          <w:color w:val="444444"/>
+          <w:highlight w:val="white"/>
+        </w:rPr>
+      </w:pPr>
+      <w:r>
+        <w:rPr>
+          <w:rtl w:val="0"/>
+        </w:rPr>
+      </w:r>
+    </w:p>
+    <w:p>
+      <w:pPr>
+        <w:rPr>
+          <w:color w:val="444444"/>
+          <w:highlight w:val="white"/>
+        </w:rPr>
+      </w:pPr>
+      <w:r>
+        <w:rPr>
+          <w:color w:val="444444"/>
+          <w:highlight w:val="white"/>
+          <w:rtl w:val="0"/>
+        </w:rPr>
+        <w:t xml:space="preserve">Option C is incorrect. While Kinesis Data Streams is the appropriate streaming solution for gathering the streaming player data and loading it onto your EMR cluster, then using Spark Streaming to transform the data into a format that is efficiently stored in ElastiCache. The Memcached version of ElastiCache does not allow you to easily implement the leaderboard functionality that ElastiCache Redis gives you. So this option is much less efficient. </w:t>
+      </w:r>
+    </w:p>
+    <w:p>
+      <w:pPr>
+        <w:rPr>
+          <w:color w:val="444444"/>
+          <w:highlight w:val="white"/>
+        </w:rPr>
+      </w:pPr>
+      <w:r>
+        <w:rPr>
+          <w:rtl w:val="0"/>
+        </w:rPr>
+      </w:r>
+    </w:p>
+    <w:p>
+      <w:pPr>
+        <w:rPr>
+          <w:color w:val="444444"/>
+          <w:highlight w:val="white"/>
+        </w:rPr>
+      </w:pPr>
+      <w:r>
+        <w:rPr>
+          <w:color w:val="444444"/>
+          <w:highlight w:val="white"/>
+          <w:rtl w:val="0"/>
+        </w:rPr>
+        <w:t xml:space="preserve">Option D is correct. Kinesis Data Streams is the appropriate streaming solution for gathering the streaming player data and loading it onto your EMR cluster, then using Spark Streaming to transform the data into a format that is efficiently stored in ElastiCache Redis. You can use the Redis INCR and DECR functions to keep track of user points and </w:t>
+      </w:r>
+      <w:r>
+        <w:rPr>
+          <w:color w:val="444444"/>
+          <w:highlight w:val="white"/>
+          <w:rtl w:val="0"/>
+        </w:rPr>
+        <w:t xml:space="preserve">the Redis Sorted Set data structure to maintain the leader list sorted by player. You can maintain your real-time ranked leader list by updating each user's score each time it changes.</w:t>
+      </w:r>
+      <w:r>
+        <w:rPr>
+          <w:color w:val="444444"/>
+          <w:highlight w:val="white"/>
+          <w:rtl w:val="0"/>
+        </w:rPr>
+        <w:t xml:space="preserve"> </w:t>
+      </w:r>
+    </w:p>
+    <w:p>
+      <w:pPr>
+        <w:rPr>
+          <w:color w:val="444444"/>
+          <w:highlight w:val="white"/>
+        </w:rPr>
+      </w:pPr>
+      <w:r>
+        <w:rPr>
+          <w:rtl w:val="0"/>
+        </w:rPr>
+      </w:r>
+    </w:p>
+    <w:p>
+      <w:pPr>
+        <w:rPr>
+          <w:color w:val="444444"/>
+          <w:highlight w:val="white"/>
+        </w:rPr>
+      </w:pPr>
+      <w:r>
+        <w:rPr>
+          <w:color w:val="444444"/>
+          <w:highlight w:val="white"/>
+          <w:rtl w:val="0"/>
+        </w:rPr>
+        <w:t xml:space="preserve">Option E is incorrect. Based on your </w:t>
+      </w:r>
+      <w:r>
+        <w:rPr>
+          <w:color w:val="434343"/>
+          <w:rtl w:val="0"/>
+        </w:rPr>
+        <w:t xml:space="preserve">data access and retrieval patterns, t</w:t>
+      </w:r>
+      <w:r>
+        <w:rPr>
+          <w:color w:val="444444"/>
+          <w:highlight w:val="white"/>
+          <w:rtl w:val="0"/>
+        </w:rPr>
+        <w:t xml:space="preserve">here is no need for an S3 storage layer in this architecture.</w:t>
+      </w:r>
+    </w:p>
+    <w:p>
+      <w:pPr>
+        <w:rPr>
+          <w:color w:val="434343"/>
+        </w:rPr>
+      </w:pPr>
+      <w:r>
+        <w:rPr>
+          <w:rtl w:val="0"/>
+        </w:rPr>
+      </w:r>
+    </w:p>
+    <w:p>
+      <w:pPr>
+        <w:rPr>
+          <w:rFonts w:ascii="Calibri" w:cs="Calibri" w:eastAsia="Calibri" w:hAnsi="Calibri"/>
+          <w:b w:val="1"/>
+        </w:rPr>
+      </w:pPr>
+      <w:r>
+        <w:rPr>
+          <w:rFonts w:ascii="Calibri" w:cs="Calibri" w:eastAsia="Calibri" w:hAnsi="Calibri"/>
+          <w:b w:val="1"/>
+          <w:rtl w:val="0"/>
+        </w:rPr>
+        <w:t xml:space="preserve">Reference:</w:t>
+      </w:r>
+    </w:p>
+    <w:p>
+      <w:pPr>
+        <w:rPr>
+          <w:color w:val="444444"/>
+        </w:rPr>
+      </w:pPr>
+      <w:r>
+        <w:rPr>
+          <w:color w:val="444444"/>
+          <w:rtl w:val="0"/>
+        </w:rPr>
+        <w:t xml:space="preserve">Please see the </w:t>
+      </w:r>
+      <w:r>
+        <w:rPr>
+          <w:b w:val="1"/>
+          <w:color w:val="444444"/>
+          <w:rtl w:val="0"/>
+        </w:rPr>
+        <w:t xml:space="preserve">Amazon ElastiCache for Redis overview page</w:t>
+      </w:r>
+      <w:r>
+        <w:rPr>
+          <w:color w:val="444444"/>
+          <w:rtl w:val="0"/>
+        </w:rPr>
+        <w:t xml:space="preserve"> (</w:t>
+      </w:r>
+      <w:hyperlink r:id="rId71">
+        <w:r>
+          <w:rPr>
+            <w:color w:val="1155cc"/>
+            <w:u w:val="single"/>
+            <w:rtl w:val="0"/>
+          </w:rPr>
+          <w:t xml:space="preserve">https://aws.amazon.com/elasticache/redis/</w:t>
+        </w:r>
+      </w:hyperlink>
+      <w:r>
+        <w:rPr>
+          <w:color w:val="444444"/>
+          <w:rtl w:val="0"/>
+        </w:rPr>
+        <w:t xml:space="preserve">), the </w:t>
+      </w:r>
+      <w:r>
+        <w:rPr>
+          <w:b w:val="1"/>
+          <w:color w:val="444444"/>
+          <w:rtl w:val="0"/>
+        </w:rPr>
+        <w:t xml:space="preserve">Amazon ElastiCache for Redis User Guide</w:t>
+      </w:r>
+      <w:r>
+        <w:rPr>
+          <w:color w:val="444444"/>
+          <w:rtl w:val="0"/>
+        </w:rPr>
+        <w:t xml:space="preserve"> (</w:t>
+      </w:r>
+      <w:hyperlink r:id="rId72">
+        <w:r>
+          <w:rPr>
+            <w:color w:val="1155cc"/>
+            <w:u w:val="single"/>
+            <w:rtl w:val="0"/>
+          </w:rPr>
+          <w:t xml:space="preserve">https://docs.aws.amazon.com/AmazonElastiCache/latest/red-ug/redis-ug.pdf</w:t>
+        </w:r>
+      </w:hyperlink>
+      <w:r>
+        <w:rPr>
+          <w:color w:val="444444"/>
+          <w:rtl w:val="0"/>
+        </w:rPr>
+        <w:t xml:space="preserve">), the </w:t>
+      </w:r>
+      <w:r>
+        <w:rPr>
+          <w:b w:val="1"/>
+          <w:color w:val="444444"/>
+          <w:rtl w:val="0"/>
+        </w:rPr>
+        <w:t xml:space="preserve">RedisLabs Leaderboards page</w:t>
+      </w:r>
+      <w:r>
+        <w:rPr>
+          <w:color w:val="444444"/>
+          <w:rtl w:val="0"/>
+        </w:rPr>
+        <w:t xml:space="preserve"> (</w:t>
+      </w:r>
+      <w:hyperlink r:id="rId73">
+        <w:r>
+          <w:rPr>
+            <w:color w:val="1155cc"/>
+            <w:u w:val="single"/>
+            <w:rtl w:val="0"/>
+          </w:rPr>
+          <w:t xml:space="preserve">https://redislabs.com/redis-enterprise/use-cases/leaderboards/</w:t>
+        </w:r>
+      </w:hyperlink>
+      <w:r>
+        <w:rPr>
+          <w:color w:val="444444"/>
+          <w:rtl w:val="0"/>
+        </w:rPr>
+        <w:t xml:space="preserve">), the AWS Database Blog page titled </w:t>
+      </w:r>
+      <w:r>
+        <w:rPr>
+          <w:b w:val="1"/>
+          <w:color w:val="444444"/>
+          <w:rtl w:val="0"/>
+        </w:rPr>
+        <w:t xml:space="preserve">Build a real-time gaming leaderboard with Amazon ElastiCache for Redis </w:t>
+      </w:r>
+      <w:r>
+        <w:rPr>
+          <w:color w:val="444444"/>
+          <w:rtl w:val="0"/>
+        </w:rPr>
+        <w:t xml:space="preserve">(</w:t>
+      </w:r>
+      <w:hyperlink r:id="rId74">
+        <w:r>
+          <w:rPr>
+            <w:color w:val="1155cc"/>
+            <w:u w:val="single"/>
+            <w:rtl w:val="0"/>
+          </w:rPr>
+          <w:t xml:space="preserve">https://aws.amazon.com/blogs/database/building-a-real-time-gaming-leaderboard-with-amazon-elasticache-for-redis/</w:t>
+        </w:r>
+      </w:hyperlink>
+      <w:r>
+        <w:rPr>
+          <w:color w:val="444444"/>
+          <w:rtl w:val="0"/>
+        </w:rPr>
+        <w:t xml:space="preserve">), and the Amazon ElastiCache for Redis user guide titled </w:t>
+      </w:r>
+      <w:r>
+        <w:rPr>
+          <w:b w:val="1"/>
+          <w:color w:val="444444"/>
+          <w:rtl w:val="0"/>
+        </w:rPr>
+        <w:t xml:space="preserve">Common ElastiCache Use Cases and How ElastiCache Can Help </w:t>
+      </w:r>
+      <w:r>
+        <w:rPr>
+          <w:color w:val="444444"/>
+          <w:rtl w:val="0"/>
+        </w:rPr>
+        <w:t xml:space="preserve">(</w:t>
+      </w:r>
+      <w:hyperlink r:id="rId75">
+        <w:r>
+          <w:rPr>
+            <w:color w:val="1155cc"/>
+            <w:u w:val="single"/>
+            <w:rtl w:val="0"/>
+          </w:rPr>
+          <w:t xml:space="preserve">https://docs.aws.amazon.com/AmazonElastiCache/latest/red-ug/elasticache-use-cases.html</w:t>
+        </w:r>
+      </w:hyperlink>
+      <w:r>
+        <w:rPr>
+          <w:color w:val="444444"/>
+          <w:rtl w:val="0"/>
+        </w:rPr>
+        <w:t xml:space="preserve">)</w:t>
+      </w:r>
+    </w:p>
+    <w:p>
+      <w:pPr>
+        <w:rPr>
+          <w:b w:val="1"/>
+          <w:color w:val="444444"/>
+        </w:rPr>
+      </w:pPr>
+      <w:r>
+        <w:rPr>
+          <w:rtl w:val="0"/>
+        </w:rPr>
+      </w:r>
+    </w:p>
+    <w:p>
+      <w:pPr>
+        <w:rPr>
+          <w:b w:val="1"/>
+          <w:color w:val="444444"/>
+        </w:rPr>
+      </w:pPr>
+      <w:r>
+        <w:rPr>
+          <w:rtl w:val="0"/>
+        </w:rPr>
+      </w:r>
+    </w:p>
+    <w:p>
+      <w:pPr>
+        <w:rPr>
+          <w:b w:val="1"/>
+          <w:color w:val="444444"/>
+        </w:rPr>
+      </w:pPr>
+      <w:r>
+        <w:rPr>
+          <w:rtl w:val="0"/>
+        </w:rPr>
+      </w:r>
+    </w:p>
+    <w:p>
+      <w:pPr>
+        <w:rPr>
+          <w:b w:val="1"/>
+          <w:color w:val="444444"/>
+        </w:rPr>
+      </w:pPr>
+      <w:r>
+        <w:rPr>
+          <w:rtl w:val="0"/>
+        </w:rPr>
+      </w:r>
+    </w:p>
+    <w:p>
+      <w:pPr>
+        <w:rPr>
           <w:color w:val="444444"/>
         </w:rPr>
       </w:pPr>
@@ -10965,6 +11797,116 @@
   <w:abstractNum w:abstractNumId="5">
     <w:lvl w:ilvl="0">
       <w:start w:val="1"/>
+      <w:numFmt w:val="upperLetter"/>
+      <w:lvlText w:val="%1)"/>
+      <w:lvlJc w:val="left"/>
+      <w:pPr>
+        <w:ind w:left="720" w:hanging="360"/>
+      </w:pPr>
+      <w:rPr>
+        <w:u w:val="none"/>
+      </w:rPr>
+    </w:lvl>
+    <w:lvl w:ilvl="1">
+      <w:start w:val="1"/>
+      <w:numFmt w:val="lowerLetter"/>
+      <w:lvlText w:val="%2)"/>
+      <w:lvlJc w:val="left"/>
+      <w:pPr>
+        <w:ind w:left="1440" w:hanging="360"/>
+      </w:pPr>
+      <w:rPr>
+        <w:u w:val="none"/>
+      </w:rPr>
+    </w:lvl>
+    <w:lvl w:ilvl="2">
+      <w:start w:val="1"/>
+      <w:numFmt w:val="lowerRoman"/>
+      <w:lvlText w:val="%3)"/>
+      <w:lvlJc w:val="right"/>
+      <w:pPr>
+        <w:ind w:left="2160" w:hanging="360"/>
+      </w:pPr>
+      <w:rPr>
+        <w:u w:val="none"/>
+      </w:rPr>
+    </w:lvl>
+    <w:lvl w:ilvl="3">
+      <w:start w:val="1"/>
+      <w:numFmt w:val="decimal"/>
+      <w:lvlText w:val="(%4)"/>
+      <w:lvlJc w:val="left"/>
+      <w:pPr>
+        <w:ind w:left="2880" w:hanging="360"/>
+      </w:pPr>
+      <w:rPr>
+        <w:u w:val="none"/>
+      </w:rPr>
+    </w:lvl>
+    <w:lvl w:ilvl="4">
+      <w:start w:val="1"/>
+      <w:numFmt w:val="lowerLetter"/>
+      <w:lvlText w:val="(%5)"/>
+      <w:lvlJc w:val="left"/>
+      <w:pPr>
+        <w:ind w:left="3600" w:hanging="360"/>
+      </w:pPr>
+      <w:rPr>
+        <w:u w:val="none"/>
+      </w:rPr>
+    </w:lvl>
+    <w:lvl w:ilvl="5">
+      <w:start w:val="1"/>
+      <w:numFmt w:val="lowerRoman"/>
+      <w:lvlText w:val="(%6)"/>
+      <w:lvlJc w:val="right"/>
+      <w:pPr>
+        <w:ind w:left="4320" w:hanging="360"/>
+      </w:pPr>
+      <w:rPr>
+        <w:u w:val="none"/>
+      </w:rPr>
+    </w:lvl>
+    <w:lvl w:ilvl="6">
+      <w:start w:val="1"/>
+      <w:numFmt w:val="decimal"/>
+      <w:lvlText w:val="%7."/>
+      <w:lvlJc w:val="left"/>
+      <w:pPr>
+        <w:ind w:left="5040" w:hanging="360"/>
+      </w:pPr>
+      <w:rPr>
+        <w:u w:val="none"/>
+      </w:rPr>
+    </w:lvl>
+    <w:lvl w:ilvl="7">
+      <w:start w:val="1"/>
+      <w:numFmt w:val="lowerLetter"/>
+      <w:lvlText w:val="%8."/>
+      <w:lvlJc w:val="left"/>
+      <w:pPr>
+        <w:ind w:left="5760" w:hanging="360"/>
+      </w:pPr>
+      <w:rPr>
+        <w:u w:val="none"/>
+      </w:rPr>
+    </w:lvl>
+    <w:lvl w:ilvl="8">
+      <w:start w:val="1"/>
+      <w:numFmt w:val="lowerRoman"/>
+      <w:lvlText w:val="%9."/>
+      <w:lvlJc w:val="right"/>
+      <w:pPr>
+        <w:ind w:left="6480" w:hanging="360"/>
+      </w:pPr>
+      <w:rPr>
+        <w:u w:val="none"/>
+      </w:rPr>
+    </w:lvl>
+  </w:abstractNum>
+  <w:abstractNum w:abstractNumId="6">
+    <w:lvl w:ilvl="0">
+      <w:start w:val="1"/>
       <w:numFmt w:val="bullet"/>
       <w:lvlText w:val="●"/>
       <w:lvlJc w:val="left"/>
@@ -11064,116 +12006,6 @@
       <w:numFmt w:val="bullet"/>
       <w:lvlText w:val="■"/>
       <w:lvlJc w:val="left"/>
-      <w:pPr>
-        <w:ind w:left="6480" w:hanging="360"/>
-      </w:pPr>
-      <w:rPr>
-        <w:u w:val="none"/>
-      </w:rPr>
-    </w:lvl>
-  </w:abstractNum>
-  <w:abstractNum w:abstractNumId="6">
-    <w:lvl w:ilvl="0">
-      <w:start w:val="1"/>
-      <w:numFmt w:val="upperLetter"/>
-      <w:lvlText w:val="%1)"/>
-      <w:lvlJc w:val="left"/>
-      <w:pPr>
-        <w:ind w:left="720" w:hanging="360"/>
-      </w:pPr>
-      <w:rPr>
-        <w:u w:val="none"/>
-      </w:rPr>
-    </w:lvl>
-    <w:lvl w:ilvl="1">
-      <w:start w:val="1"/>
-      <w:numFmt w:val="lowerLetter"/>
-      <w:lvlText w:val="%2)"/>
-      <w:lvlJc w:val="left"/>
-      <w:pPr>
-        <w:ind w:left="1440" w:hanging="360"/>
-      </w:pPr>
-      <w:rPr>
-        <w:u w:val="none"/>
-      </w:rPr>
-    </w:lvl>
-    <w:lvl w:ilvl="2">
-      <w:start w:val="1"/>
-      <w:numFmt w:val="lowerRoman"/>
-      <w:lvlText w:val="%3)"/>
-      <w:lvlJc w:val="right"/>
-      <w:pPr>
-        <w:ind w:left="2160" w:hanging="360"/>
-      </w:pPr>
-      <w:rPr>
-        <w:u w:val="none"/>
-      </w:rPr>
-    </w:lvl>
-    <w:lvl w:ilvl="3">
-      <w:start w:val="1"/>
-      <w:numFmt w:val="decimal"/>
-      <w:lvlText w:val="(%4)"/>
-      <w:lvlJc w:val="left"/>
-      <w:pPr>
-        <w:ind w:left="2880" w:hanging="360"/>
-      </w:pPr>
-      <w:rPr>
-        <w:u w:val="none"/>
-      </w:rPr>
-    </w:lvl>
-    <w:lvl w:ilvl="4">
-      <w:start w:val="1"/>
-      <w:numFmt w:val="lowerLetter"/>
-      <w:lvlText w:val="(%5)"/>
-      <w:lvlJc w:val="left"/>
-      <w:pPr>
-        <w:ind w:left="3600" w:hanging="360"/>
-      </w:pPr>
-      <w:rPr>
-        <w:u w:val="none"/>
-      </w:rPr>
-    </w:lvl>
-    <w:lvl w:ilvl="5">
-      <w:start w:val="1"/>
-      <w:numFmt w:val="lowerRoman"/>
-      <w:lvlText w:val="(%6)"/>
-      <w:lvlJc w:val="right"/>
-      <w:pPr>
-        <w:ind w:left="4320" w:hanging="360"/>
-      </w:pPr>
-      <w:rPr>
-        <w:u w:val="none"/>
-      </w:rPr>
-    </w:lvl>
-    <w:lvl w:ilvl="6">
-      <w:start w:val="1"/>
-      <w:numFmt w:val="decimal"/>
-      <w:lvlText w:val="%7."/>
-      <w:lvlJc w:val="left"/>
-      <w:pPr>
-        <w:ind w:left="5040" w:hanging="360"/>
-      </w:pPr>
-      <w:rPr>
-        <w:u w:val="none"/>
-      </w:rPr>
-    </w:lvl>
-    <w:lvl w:ilvl="7">
-      <w:start w:val="1"/>
-      <w:numFmt w:val="lowerLetter"/>
-      <w:lvlText w:val="%8."/>
-      <w:lvlJc w:val="left"/>
-      <w:pPr>
-        <w:ind w:left="5760" w:hanging="360"/>
-      </w:pPr>
-      <w:rPr>
-        <w:u w:val="none"/>
-      </w:rPr>
-    </w:lvl>
-    <w:lvl w:ilvl="8">
-      <w:start w:val="1"/>
-      <w:numFmt w:val="lowerRoman"/>
-      <w:lvlText w:val="%9."/>
-      <w:lvlJc w:val="right"/>
       <w:pPr>
         <w:ind w:left="6480" w:hanging="360"/>
       </w:pPr>
@@ -11632,6 +12464,116 @@
         <w:ind w:left="720" w:hanging="360"/>
       </w:pPr>
       <w:rPr>
+        <w:u w:val="none"/>
+      </w:rPr>
+    </w:lvl>
+    <w:lvl w:ilvl="1">
+      <w:start w:val="1"/>
+      <w:numFmt w:val="lowerLetter"/>
+      <w:lvlText w:val="%2)"/>
+      <w:lvlJc w:val="left"/>
+      <w:pPr>
+        <w:ind w:left="1440" w:hanging="360"/>
+      </w:pPr>
+      <w:rPr>
+        <w:u w:val="none"/>
+      </w:rPr>
+    </w:lvl>
+    <w:lvl w:ilvl="2">
+      <w:start w:val="1"/>
+      <w:numFmt w:val="lowerRoman"/>
+      <w:lvlText w:val="%3)"/>
+      <w:lvlJc w:val="right"/>
+      <w:pPr>
+        <w:ind w:left="2160" w:hanging="360"/>
+      </w:pPr>
+      <w:rPr>
+        <w:u w:val="none"/>
+      </w:rPr>
+    </w:lvl>
+    <w:lvl w:ilvl="3">
+      <w:start w:val="1"/>
+      <w:numFmt w:val="decimal"/>
+      <w:lvlText w:val="(%4)"/>
+      <w:lvlJc w:val="left"/>
+      <w:pPr>
+        <w:ind w:left="2880" w:hanging="360"/>
+      </w:pPr>
+      <w:rPr>
+        <w:u w:val="none"/>
+      </w:rPr>
+    </w:lvl>
+    <w:lvl w:ilvl="4">
+      <w:start w:val="1"/>
+      <w:numFmt w:val="lowerLetter"/>
+      <w:lvlText w:val="(%5)"/>
+      <w:lvlJc w:val="left"/>
+      <w:pPr>
+        <w:ind w:left="3600" w:hanging="360"/>
+      </w:pPr>
+      <w:rPr>
+        <w:u w:val="none"/>
+      </w:rPr>
+    </w:lvl>
+    <w:lvl w:ilvl="5">
+      <w:start w:val="1"/>
+      <w:numFmt w:val="lowerRoman"/>
+      <w:lvlText w:val="(%6)"/>
+      <w:lvlJc w:val="right"/>
+      <w:pPr>
+        <w:ind w:left="4320" w:hanging="360"/>
+      </w:pPr>
+      <w:rPr>
+        <w:u w:val="none"/>
+      </w:rPr>
+    </w:lvl>
+    <w:lvl w:ilvl="6">
+      <w:start w:val="1"/>
+      <w:numFmt w:val="decimal"/>
+      <w:lvlText w:val="%7."/>
+      <w:lvlJc w:val="left"/>
+      <w:pPr>
+        <w:ind w:left="5040" w:hanging="360"/>
+      </w:pPr>
+      <w:rPr>
+        <w:u w:val="none"/>
+      </w:rPr>
+    </w:lvl>
+    <w:lvl w:ilvl="7">
+      <w:start w:val="1"/>
+      <w:numFmt w:val="lowerLetter"/>
+      <w:lvlText w:val="%8."/>
+      <w:lvlJc w:val="left"/>
+      <w:pPr>
+        <w:ind w:left="5760" w:hanging="360"/>
+      </w:pPr>
+      <w:rPr>
+        <w:u w:val="none"/>
+      </w:rPr>
+    </w:lvl>
+    <w:lvl w:ilvl="8">
+      <w:start w:val="1"/>
+      <w:numFmt w:val="lowerRoman"/>
+      <w:lvlText w:val="%9."/>
+      <w:lvlJc w:val="right"/>
+      <w:pPr>
+        <w:ind w:left="6480" w:hanging="360"/>
+      </w:pPr>
+      <w:rPr>
+        <w:u w:val="none"/>
+      </w:rPr>
+    </w:lvl>
+  </w:abstractNum>
+  <w:abstractNum w:abstractNumId="12">
+    <w:lvl w:ilvl="0">
+      <w:start w:val="1"/>
+      <w:numFmt w:val="upperLetter"/>
+      <w:lvlText w:val="%1)"/>
+      <w:lvlJc w:val="left"/>
+      <w:pPr>
+        <w:ind w:left="720" w:hanging="360"/>
+      </w:pPr>
+      <w:rPr>
         <w:rFonts w:ascii="Arial" w:cs="Arial" w:eastAsia="Arial" w:hAnsi="Arial"/>
         <w:b w:val="1"/>
         <w:u w:val="none"/>
@@ -11734,7 +12676,7 @@
       </w:rPr>
     </w:lvl>
   </w:abstractNum>
-  <w:abstractNum w:abstractNumId="12">
+  <w:abstractNum w:abstractNumId="13">
     <w:lvl w:ilvl="0">
       <w:start w:val="1"/>
       <w:numFmt w:val="bullet"/>
@@ -11844,7 +12786,7 @@
       </w:rPr>
     </w:lvl>
   </w:abstractNum>
-  <w:abstractNum w:abstractNumId="13">
+  <w:abstractNum w:abstractNumId="14">
     <w:lvl w:ilvl="0">
       <w:start w:val="1"/>
       <w:numFmt w:val="upperLetter"/>
@@ -11954,7 +12896,7 @@
       </w:rPr>
     </w:lvl>
   </w:abstractNum>
-  <w:abstractNum w:abstractNumId="14">
+  <w:abstractNum w:abstractNumId="15">
     <w:lvl w:ilvl="0">
       <w:start w:val="1"/>
       <w:numFmt w:val="bullet"/>
@@ -12105,6 +13047,9 @@
   </w:num>
   <w:num w:numId="14">
     <w:abstractNumId w:val="14"/>
+  </w:num>
+  <w:num w:numId="15">
+    <w:abstractNumId w:val="15"/>
   </w:num>
 </w:numbering>
 </file>

</xml_diff>

<commit_message>
added question 12 to DA cert questions
</commit_message>
<xml_diff>
--- a/public/Exam Notes/DA-Vincent-1-10-April-4.docx
+++ b/public/Exam Notes/DA-Vincent-1-10-April-4.docx
@@ -11295,32 +11295,756 @@
     </w:p>
     <w:p>
       <w:pPr>
-        <w:rPr>
-          <w:b w:val="1"/>
-          <w:color w:val="444444"/>
-        </w:rPr>
-      </w:pPr>
-      <w:r>
-        <w:rPr>
-          <w:rtl w:val="0"/>
-        </w:rPr>
-      </w:r>
-    </w:p>
-    <w:p>
-      <w:pPr>
-        <w:rPr>
-          <w:color w:val="444444"/>
-        </w:rPr>
-      </w:pPr>
-      <w:r>
-        <w:rPr>
-          <w:rtl w:val="0"/>
-        </w:rPr>
-      </w:r>
-    </w:p>
-    <w:p>
-      <w:pPr>
-        <w:rPr>
+        <w:rPr/>
+      </w:pPr>
+      <w:r>
+        <w:rPr>
+          <w:rtl w:val="0"/>
+        </w:rPr>
+        <w:t xml:space="preserve">Question: 12</w:t>
+      </w:r>
+    </w:p>
+    <w:p>
+      <w:pPr>
+        <w:rPr>
+          <w:color w:val="999999"/>
+        </w:rPr>
+      </w:pPr>
+      <w:r>
+        <w:rPr>
+          <w:b w:val="1"/>
+          <w:rtl w:val="0"/>
+        </w:rPr>
+        <w:t xml:space="preserve">Main​ ​Topic​ ​:​ </w:t>
+      </w:r>
+      <w:r>
+        <w:rPr>
+          <w:color w:val="999999"/>
+          <w:rtl w:val="0"/>
+        </w:rPr>
+        <w:t xml:space="preserve">Data Analytics</w:t>
+      </w:r>
+    </w:p>
+    <w:p>
+      <w:pPr>
+        <w:rPr>
+          <w:b w:val="1"/>
+          <w:color w:val="999999"/>
+        </w:rPr>
+      </w:pPr>
+      <w:r>
+        <w:rPr>
+          <w:b w:val="1"/>
+          <w:rtl w:val="0"/>
+        </w:rPr>
+        <w:t xml:space="preserve">Sub​ ​Topic​ ​:​ </w:t>
+      </w:r>
+      <w:r>
+        <w:rPr>
+          <w:b w:val="1"/>
+          <w:color w:val="999999"/>
+          <w:rtl w:val="0"/>
+        </w:rPr>
+        <w:t xml:space="preserve">Define a data lifecycle based on usage patterns and business requirements</w:t>
+      </w:r>
+      <w:r>
+        <w:rPr>
+          <w:b w:val="1"/>
+          <w:color w:val="999999"/>
+          <w:rtl w:val="0"/>
+        </w:rPr>
+        <w:t xml:space="preserve"> </w:t>
+      </w:r>
+    </w:p>
+    <w:p>
+      <w:pPr>
+        <w:rPr>
+          <w:color w:val="999999"/>
+        </w:rPr>
+      </w:pPr>
+      <w:r>
+        <w:rPr>
+          <w:rtl w:val="0"/>
+        </w:rPr>
+      </w:r>
+    </w:p>
+    <w:p>
+      <w:pPr>
+        <w:rPr>
+          <w:b w:val="1"/>
+          <w:color w:val="999999"/>
+        </w:rPr>
+      </w:pPr>
+      <w:r>
+        <w:rPr>
+          <w:b w:val="1"/>
+          <w:rtl w:val="0"/>
+        </w:rPr>
+        <w:t xml:space="preserve">Domain: </w:t>
+      </w:r>
+      <w:r>
+        <w:rPr>
+          <w:color w:val="999999"/>
+          <w:rtl w:val="0"/>
+        </w:rPr>
+        <w:t xml:space="preserve">Storage and data management concerns  </w:t>
+      </w:r>
+      <w:r>
+        <w:rPr>
+          <w:rtl w:val="0"/>
+        </w:rPr>
+      </w:r>
+    </w:p>
+    <w:p>
+      <w:pPr>
+        <w:rPr>
+          <w:b w:val="1"/>
+        </w:rPr>
+      </w:pPr>
+      <w:r>
+        <w:rPr>
+          <w:rtl w:val="0"/>
+        </w:rPr>
+      </w:r>
+    </w:p>
+    <w:p>
+      <w:pPr>
+        <w:rPr>
+          <w:rFonts w:ascii="Calibri" w:cs="Calibri" w:eastAsia="Calibri" w:hAnsi="Calibri"/>
+        </w:rPr>
+      </w:pPr>
+      <w:r>
+        <w:rPr>
+          <w:rFonts w:ascii="Calibri" w:cs="Calibri" w:eastAsia="Calibri" w:hAnsi="Calibri"/>
+          <w:b w:val="1"/>
+          <w:rtl w:val="0"/>
+        </w:rPr>
+        <w:t xml:space="preserve">Question text</w:t>
+      </w:r>
+      <w:r>
+        <w:rPr>
+          <w:rFonts w:ascii="Calibri" w:cs="Calibri" w:eastAsia="Calibri" w:hAnsi="Calibri"/>
+          <w:rtl w:val="0"/>
+        </w:rPr>
+        <w:t xml:space="preserve">: </w:t>
+      </w:r>
+    </w:p>
+    <w:p>
+      <w:pPr>
+        <w:rPr>
+          <w:color w:val="434343"/>
+        </w:rPr>
+      </w:pPr>
+      <w:r>
+        <w:rPr>
+          <w:color w:val="434343"/>
+          <w:rtl w:val="0"/>
+        </w:rPr>
+        <w:t xml:space="preserve">You work for a car manufacturer who has implemented many sensors into their vehicles such as GPS, lane-assist, braking-assist, temperature/humidity, etc. These cars continuously transmit their structured and unstructured sensor data. You need to build a data collection system to capture their data for use in ad-hoc analytics applications to understand the performance of the cars, the locations traveled to and from, the effectiveness of the lane and brake assist features, etc. You also need to filter and transform the sensor data depending on rules based on parameters such as temperature readings. The sensor data needs to be stored indefinitely, however you only wish to pay for the analytics processing when you use it.</w:t>
+      </w:r>
+    </w:p>
+    <w:p>
+      <w:pPr>
+        <w:rPr>
+          <w:color w:val="434343"/>
+        </w:rPr>
+      </w:pPr>
+      <w:r>
+        <w:rPr>
+          <w:rtl w:val="0"/>
+        </w:rPr>
+      </w:r>
+    </w:p>
+    <w:p>
+      <w:pPr>
+        <w:rPr>
+          <w:color w:val="434343"/>
+        </w:rPr>
+      </w:pPr>
+      <w:r>
+        <w:rPr>
+          <w:color w:val="434343"/>
+          <w:rtl w:val="0"/>
+        </w:rPr>
+        <w:t xml:space="preserve">Which of the following architectures best suits your data lifecycle and usage patterns using the simplest, most efficient approach?</w:t>
+      </w:r>
+    </w:p>
+    <w:p>
+      <w:pPr>
+        <w:rPr>
+          <w:color w:val="434343"/>
+        </w:rPr>
+      </w:pPr>
+      <w:r>
+        <w:rPr>
+          <w:rtl w:val="0"/>
+        </w:rPr>
+      </w:r>
+    </w:p>
+    <w:p>
+      <w:pPr>
+        <w:numPr>
+          <w:ilvl w:val="0"/>
+          <w:numId w:val="16"/>
+        </w:numPr>
+        <w:ind w:left="720" w:hanging="360"/>
+        <w:rPr>
+          <w:color w:val="434343"/>
+        </w:rPr>
+      </w:pPr>
+      <w:r>
+        <w:rPr>
+          <w:color w:val="383a42"/>
+          <w:shd w:fill="fafafa" w:val="clear"/>
+          <w:rtl w:val="0"/>
+        </w:rPr>
+        <w:t xml:space="preserve">Sensor data -&gt; Kinesis Data Streams -&gt; IoT Core -&gt; S3 -&gt; Athena </w:t>
+      </w:r>
+    </w:p>
+    <w:p>
+      <w:pPr>
+        <w:numPr>
+          <w:ilvl w:val="0"/>
+          <w:numId w:val="16"/>
+        </w:numPr>
+        <w:ind w:left="720" w:hanging="360"/>
+        <w:rPr>
+          <w:color w:val="383a42"/>
+          <w:shd w:fill="fafafa" w:val="clear"/>
+        </w:rPr>
+      </w:pPr>
+      <w:r>
+        <w:rPr>
+          <w:color w:val="383a42"/>
+          <w:shd w:fill="fafafa" w:val="clear"/>
+          <w:rtl w:val="0"/>
+        </w:rPr>
+        <w:t xml:space="preserve">Sensor data -&gt; Kinesis Data Firehose -&gt; IoT Core -&gt; S3 -&gt; Athena</w:t>
+      </w:r>
+    </w:p>
+    <w:p>
+      <w:pPr>
+        <w:numPr>
+          <w:ilvl w:val="0"/>
+          <w:numId w:val="16"/>
+        </w:numPr>
+        <w:ind w:left="720" w:hanging="360"/>
+        <w:rPr>
+          <w:color w:val="383a42"/>
+          <w:shd w:fill="fafafa" w:val="clear"/>
+        </w:rPr>
+      </w:pPr>
+      <w:r>
+        <w:rPr>
+          <w:color w:val="383a42"/>
+          <w:shd w:fill="fafafa" w:val="clear"/>
+          <w:rtl w:val="0"/>
+        </w:rPr>
+        <w:t xml:space="preserve">Sensor data -&gt; Kinesis Data Streams -&gt; IoT Core -&gt; Kinesis Data Firehose -&gt; RedShift -&gt;  QuickSight</w:t>
+      </w:r>
+    </w:p>
+    <w:p>
+      <w:pPr>
+        <w:numPr>
+          <w:ilvl w:val="0"/>
+          <w:numId w:val="16"/>
+        </w:numPr>
+        <w:ind w:left="720" w:hanging="360"/>
+        <w:rPr>
+          <w:color w:val="383a42"/>
+          <w:shd w:fill="fafafa" w:val="clear"/>
+        </w:rPr>
+      </w:pPr>
+      <w:r>
+        <w:rPr>
+          <w:color w:val="383a42"/>
+          <w:shd w:fill="fafafa" w:val="clear"/>
+          <w:rtl w:val="0"/>
+        </w:rPr>
+        <w:t xml:space="preserve">Sensor data -&gt; IoT Core -&gt; S3 -&gt; Athena </w:t>
+      </w:r>
+    </w:p>
+    <w:p>
+      <w:pPr>
+        <w:numPr>
+          <w:ilvl w:val="0"/>
+          <w:numId w:val="16"/>
+        </w:numPr>
+        <w:ind w:left="720" w:hanging="360"/>
+        <w:rPr>
+          <w:color w:val="383a42"/>
+          <w:shd w:fill="fafafa" w:val="clear"/>
+        </w:rPr>
+      </w:pPr>
+      <w:r>
+        <w:rPr>
+          <w:color w:val="383a42"/>
+          <w:shd w:fill="fafafa" w:val="clear"/>
+          <w:rtl w:val="0"/>
+        </w:rPr>
+        <w:t xml:space="preserve">Sensor data -&gt; Kinesis Data Firehose -&gt; S3 -&gt; Athena</w:t>
+      </w:r>
+    </w:p>
+    <w:p>
+      <w:pPr>
+        <w:rPr>
+          <w:color w:val="434343"/>
+        </w:rPr>
+      </w:pPr>
+      <w:r>
+        <w:rPr>
+          <w:rtl w:val="0"/>
+        </w:rPr>
+      </w:r>
+    </w:p>
+    <w:p>
+      <w:pPr>
+        <w:rPr>
+          <w:color w:val="434343"/>
+        </w:rPr>
+      </w:pPr>
+      <w:r>
+        <w:rPr>
+          <w:rFonts w:ascii="Calibri" w:cs="Calibri" w:eastAsia="Calibri" w:hAnsi="Calibri"/>
+          <w:b w:val="1"/>
+          <w:rtl w:val="0"/>
+        </w:rPr>
+        <w:t xml:space="preserve">Answer:</w:t>
+      </w:r>
+      <w:r>
+        <w:rPr>
+          <w:color w:val="434343"/>
+          <w:rtl w:val="0"/>
+        </w:rPr>
+        <w:t xml:space="preserve"> D</w:t>
+      </w:r>
+    </w:p>
+    <w:p>
+      <w:pPr>
+        <w:rPr>
+          <w:color w:val="434343"/>
+        </w:rPr>
+      </w:pPr>
+      <w:r>
+        <w:rPr>
+          <w:rtl w:val="0"/>
+        </w:rPr>
+      </w:r>
+    </w:p>
+    <w:p>
+      <w:pPr>
+        <w:rPr>
+          <w:color w:val="434343"/>
+        </w:rPr>
+      </w:pPr>
+      <w:r>
+        <w:rPr>
+          <w:rFonts w:ascii="Calibri" w:cs="Calibri" w:eastAsia="Calibri" w:hAnsi="Calibri"/>
+          <w:b w:val="1"/>
+          <w:rtl w:val="0"/>
+        </w:rPr>
+        <w:t xml:space="preserve">Explanation:</w:t>
+      </w:r>
+      <w:r>
+        <w:rPr>
+          <w:rtl w:val="0"/>
+        </w:rPr>
+      </w:r>
+    </w:p>
+    <w:p>
+      <w:pPr>
+        <w:rPr>
+          <w:color w:val="444444"/>
+          <w:highlight w:val="white"/>
+        </w:rPr>
+      </w:pPr>
+      <w:r>
+        <w:rPr>
+          <w:color w:val="434343"/>
+          <w:rtl w:val="0"/>
+        </w:rPr>
+        <w:t xml:space="preserve">Option A is incorrec</w:t>
+      </w:r>
+      <w:r>
+        <w:rPr>
+          <w:color w:val="444444"/>
+          <w:highlight w:val="white"/>
+          <w:rtl w:val="0"/>
+        </w:rPr>
+        <w:t xml:space="preserve">t. While Kinesis Data Streams can be used to ingest IoT sensor data, it is an unnecessary component in your data collection architecture since IoT Core can do the sensor data ingestion task.</w:t>
+      </w:r>
+    </w:p>
+    <w:p>
+      <w:pPr>
+        <w:rPr>
+          <w:color w:val="444444"/>
+          <w:highlight w:val="white"/>
+        </w:rPr>
+      </w:pPr>
+      <w:r>
+        <w:rPr>
+          <w:rtl w:val="0"/>
+        </w:rPr>
+      </w:r>
+    </w:p>
+    <w:p>
+      <w:pPr>
+        <w:rPr>
+          <w:color w:val="444444"/>
+          <w:highlight w:val="white"/>
+        </w:rPr>
+      </w:pPr>
+      <w:r>
+        <w:rPr>
+          <w:color w:val="444444"/>
+          <w:highlight w:val="white"/>
+          <w:rtl w:val="0"/>
+        </w:rPr>
+        <w:t xml:space="preserve">Option B is incorrect. While Kinesis Data Firehose can be used to ingest IoT sensor data, it is an unnecessary component in your data collection architecture since IoT Core can do the sensor data ingestion task.</w:t>
+      </w:r>
+    </w:p>
+    <w:p>
+      <w:pPr>
+        <w:rPr>
+          <w:color w:val="444444"/>
+          <w:highlight w:val="white"/>
+        </w:rPr>
+      </w:pPr>
+      <w:r>
+        <w:rPr>
+          <w:rtl w:val="0"/>
+        </w:rPr>
+      </w:r>
+    </w:p>
+    <w:p>
+      <w:pPr>
+        <w:rPr>
+          <w:color w:val="444444"/>
+          <w:highlight w:val="white"/>
+        </w:rPr>
+      </w:pPr>
+      <w:r>
+        <w:rPr>
+          <w:color w:val="444444"/>
+          <w:highlight w:val="white"/>
+          <w:rtl w:val="0"/>
+        </w:rPr>
+        <w:t xml:space="preserve">Option C is incorrect. This data collection architecture has unnecessary components. While Kinesis Data Streams can be used to ingest IoT sensor data, it is an unnecessary component in your data collection architecture since IoT Core can do the sensor data ingestion task. RedShift is not the optimal data store for your IoT sensor data in this scenario. RedShift is better suited for storing structured data, but you have both structured and unstructured data.  </w:t>
+      </w:r>
+    </w:p>
+    <w:p>
+      <w:pPr>
+        <w:rPr>
+          <w:color w:val="444444"/>
+          <w:highlight w:val="white"/>
+        </w:rPr>
+      </w:pPr>
+      <w:r>
+        <w:rPr>
+          <w:rtl w:val="0"/>
+        </w:rPr>
+      </w:r>
+    </w:p>
+    <w:p>
+      <w:pPr>
+        <w:rPr>
+          <w:color w:val="444444"/>
+          <w:highlight w:val="white"/>
+        </w:rPr>
+      </w:pPr>
+      <w:r>
+        <w:rPr>
+          <w:color w:val="444444"/>
+          <w:highlight w:val="white"/>
+          <w:rtl w:val="0"/>
+        </w:rPr>
+        <w:t xml:space="preserve">Option D is correct. The simplest data collection architecture that meets your data lifecycle and usage patterns uses IoT Core to ingest the sensor data. Also, IoT Core is used to run a rules-based filtering and transformation set of functions. IoT Core then streams the sensor data to S3 where you house your data lake. You then use Athena to run your ad-hoc queries on your sensor data, taking advantage of Athena’s serverless query service so that you only pay for the service when you use it. </w:t>
+      </w:r>
+    </w:p>
+    <w:p>
+      <w:pPr>
+        <w:rPr>
+          <w:color w:val="444444"/>
+          <w:highlight w:val="white"/>
+        </w:rPr>
+      </w:pPr>
+      <w:r>
+        <w:rPr>
+          <w:rtl w:val="0"/>
+        </w:rPr>
+      </w:r>
+    </w:p>
+    <w:p>
+      <w:pPr>
+        <w:rPr>
+          <w:color w:val="444444"/>
+          <w:highlight w:val="white"/>
+        </w:rPr>
+      </w:pPr>
+      <w:r>
+        <w:rPr>
+          <w:color w:val="444444"/>
+          <w:highlight w:val="white"/>
+          <w:rtl w:val="0"/>
+        </w:rPr>
+        <w:t xml:space="preserve">Option E is incorrect. This data collection architecture gives you a simple process flow to get your sensor data into your S3 data lake. However, it lacks the rules-based filtering and transformation set of functions. You would have to implement these functions in a Lambda function, which would make this data collection architecture less efficient than using the IoT Core service to address this requirement.</w:t>
+      </w:r>
+    </w:p>
+    <w:p>
+      <w:pPr>
+        <w:rPr>
+          <w:color w:val="434343"/>
+        </w:rPr>
+      </w:pPr>
+      <w:r>
+        <w:rPr>
+          <w:rtl w:val="0"/>
+        </w:rPr>
+      </w:r>
+    </w:p>
+    <w:p>
+      <w:pPr>
+        <w:rPr>
+          <w:rFonts w:ascii="Calibri" w:cs="Calibri" w:eastAsia="Calibri" w:hAnsi="Calibri"/>
+          <w:b w:val="1"/>
+        </w:rPr>
+      </w:pPr>
+      <w:r>
+        <w:rPr>
+          <w:rFonts w:ascii="Calibri" w:cs="Calibri" w:eastAsia="Calibri" w:hAnsi="Calibri"/>
+          <w:b w:val="1"/>
+          <w:rtl w:val="0"/>
+        </w:rPr>
+        <w:t xml:space="preserve">Reference:</w:t>
+      </w:r>
+    </w:p>
+    <w:p>
+      <w:pPr>
+        <w:rPr>
+          <w:color w:val="232f3e"/>
+          <w:sz w:val="46"/>
+          <w:szCs w:val="46"/>
+        </w:rPr>
+      </w:pPr>
+      <w:r>
+        <w:rPr>
+          <w:color w:val="444444"/>
+          <w:rtl w:val="0"/>
+        </w:rPr>
+        <w:t xml:space="preserve">Please see the </w:t>
+      </w:r>
+      <w:r>
+        <w:rPr>
+          <w:b w:val="1"/>
+          <w:color w:val="444444"/>
+          <w:rtl w:val="0"/>
+        </w:rPr>
+        <w:t xml:space="preserve">AWS IoT Core overview page</w:t>
+      </w:r>
+      <w:r>
+        <w:rPr>
+          <w:color w:val="444444"/>
+          <w:rtl w:val="0"/>
+        </w:rPr>
+        <w:t xml:space="preserve"> (</w:t>
+      </w:r>
+      <w:hyperlink r:id="rId76">
+        <w:r>
+          <w:rPr>
+            <w:color w:val="1155cc"/>
+            <w:u w:val="single"/>
+            <w:rtl w:val="0"/>
+          </w:rPr>
+          <w:t xml:space="preserve">https://aws.amazon.com/iot-core/</w:t>
+        </w:r>
+      </w:hyperlink>
+      <w:r>
+        <w:rPr>
+          <w:color w:val="444444"/>
+          <w:rtl w:val="0"/>
+        </w:rPr>
+        <w:t xml:space="preserve">)</w:t>
+      </w:r>
+      <w:r>
+        <w:rPr>
+          <w:color w:val="444444"/>
+          <w:rtl w:val="0"/>
+        </w:rPr>
+        <w:t xml:space="preserve">, the AWS Big Data blog titled</w:t>
+      </w:r>
+      <w:r>
+        <w:rPr>
+          <w:b w:val="1"/>
+          <w:color w:val="444444"/>
+          <w:rtl w:val="0"/>
+        </w:rPr>
+        <w:t xml:space="preserve"> </w:t>
+      </w:r>
+      <w:r>
+        <w:rPr>
+          <w:b w:val="1"/>
+          <w:color w:val="444444"/>
+          <w:rtl w:val="0"/>
+        </w:rPr>
+        <w:t xml:space="preserve">Integrating IoT Events into Your Analytic Platform</w:t>
+      </w:r>
+      <w:r>
+        <w:rPr>
+          <w:rtl w:val="0"/>
+        </w:rPr>
+      </w:r>
+    </w:p>
+    <w:p>
+      <w:pPr>
+        <w:rPr>
+          <w:color w:val="444444"/>
+        </w:rPr>
+      </w:pPr>
+      <w:r>
+        <w:rPr>
+          <w:color w:val="444444"/>
+          <w:rtl w:val="0"/>
+        </w:rPr>
+        <w:t xml:space="preserve">(</w:t>
+      </w:r>
+      <w:hyperlink r:id="rId77">
+        <w:r>
+          <w:rPr>
+            <w:color w:val="1155cc"/>
+            <w:u w:val="single"/>
+            <w:rtl w:val="0"/>
+          </w:rPr>
+          <w:t xml:space="preserve">https://aws.amazon.com/blogs/big-data/integrating-iot-events-into-your-analytic-platform/</w:t>
+        </w:r>
+      </w:hyperlink>
+      <w:r>
+        <w:rPr>
+          <w:color w:val="444444"/>
+          <w:rtl w:val="0"/>
+        </w:rPr>
+        <w:t xml:space="preserve">), the blog titled</w:t>
+      </w:r>
+      <w:r>
+        <w:rPr>
+          <w:b w:val="1"/>
+          <w:color w:val="444444"/>
+          <w:rtl w:val="0"/>
+        </w:rPr>
+        <w:t xml:space="preserve"> </w:t>
+      </w:r>
+      <w:r>
+        <w:rPr>
+          <w:b w:val="1"/>
+          <w:color w:val="444444"/>
+          <w:rtl w:val="0"/>
+        </w:rPr>
+        <w:t xml:space="preserve">Athena Vs Redshift: An Amazonian Battle Or Performance And Scale </w:t>
+      </w:r>
+      <w:r>
+        <w:rPr>
+          <w:color w:val="444444"/>
+          <w:rtl w:val="0"/>
+        </w:rPr>
+        <w:t xml:space="preserve">(</w:t>
+      </w:r>
+      <w:hyperlink r:id="rId78">
+        <w:r>
+          <w:rPr>
+            <w:color w:val="1155cc"/>
+            <w:u w:val="single"/>
+            <w:rtl w:val="0"/>
+          </w:rPr>
+          <w:t xml:space="preserve">https://blog.panoply.io/an-amazonian-battle-comparing-athena-and-redshift</w:t>
+        </w:r>
+      </w:hyperlink>
+      <w:r>
+        <w:rPr>
+          <w:color w:val="444444"/>
+          <w:rtl w:val="0"/>
+        </w:rPr>
+        <w:t xml:space="preserve">), and the </w:t>
+      </w:r>
+      <w:r>
+        <w:rPr>
+          <w:b w:val="1"/>
+          <w:color w:val="444444"/>
+          <w:rtl w:val="0"/>
+        </w:rPr>
+        <w:t xml:space="preserve">Amazon Athena overview page</w:t>
+      </w:r>
+      <w:r>
+        <w:rPr>
+          <w:color w:val="444444"/>
+          <w:rtl w:val="0"/>
+        </w:rPr>
+        <w:t xml:space="preserve"> (</w:t>
+      </w:r>
+      <w:hyperlink r:id="rId79">
+        <w:r>
+          <w:rPr>
+            <w:color w:val="1155cc"/>
+            <w:u w:val="single"/>
+            <w:rtl w:val="0"/>
+          </w:rPr>
+          <w:t xml:space="preserve">https://aws.amazon.com/athena/</w:t>
+        </w:r>
+      </w:hyperlink>
+      <w:r>
+        <w:rPr>
+          <w:color w:val="444444"/>
+          <w:rtl w:val="0"/>
+        </w:rPr>
+        <w:t xml:space="preserve">)</w:t>
+      </w:r>
+      <w:r>
+        <w:rPr>
+          <w:rtl w:val="0"/>
+        </w:rPr>
+      </w:r>
+    </w:p>
+    <w:p>
+      <w:pPr>
+        <w:rPr>
+          <w:b w:val="1"/>
+          <w:color w:val="444444"/>
+        </w:rPr>
+      </w:pPr>
+      <w:r>
+        <w:rPr>
+          <w:rtl w:val="0"/>
+        </w:rPr>
+      </w:r>
+    </w:p>
+    <w:p>
+      <w:pPr>
+        <w:rPr>
+          <w:b w:val="1"/>
+          <w:color w:val="444444"/>
+        </w:rPr>
+      </w:pPr>
+      <w:r>
+        <w:rPr>
+          <w:rtl w:val="0"/>
+        </w:rPr>
+      </w:r>
+    </w:p>
+    <w:p>
+      <w:pPr>
+        <w:rPr>
+          <w:b w:val="1"/>
+          <w:color w:val="444444"/>
+        </w:rPr>
+      </w:pPr>
+      <w:r>
+        <w:rPr>
+          <w:rtl w:val="0"/>
+        </w:rPr>
+      </w:r>
+    </w:p>
+    <w:p>
+      <w:pPr>
+        <w:rPr>
+          <w:b w:val="1"/>
           <w:color w:val="444444"/>
         </w:rPr>
       </w:pPr>
@@ -12998,6 +13722,116 @@
       <w:numFmt w:val="bullet"/>
       <w:lvlText w:val="■"/>
       <w:lvlJc w:val="left"/>
+      <w:pPr>
+        <w:ind w:left="6480" w:hanging="360"/>
+      </w:pPr>
+      <w:rPr>
+        <w:u w:val="none"/>
+      </w:rPr>
+    </w:lvl>
+  </w:abstractNum>
+  <w:abstractNum w:abstractNumId="16">
+    <w:lvl w:ilvl="0">
+      <w:start w:val="1"/>
+      <w:numFmt w:val="upperLetter"/>
+      <w:lvlText w:val="%1)"/>
+      <w:lvlJc w:val="left"/>
+      <w:pPr>
+        <w:ind w:left="720" w:hanging="360"/>
+      </w:pPr>
+      <w:rPr>
+        <w:u w:val="none"/>
+      </w:rPr>
+    </w:lvl>
+    <w:lvl w:ilvl="1">
+      <w:start w:val="1"/>
+      <w:numFmt w:val="lowerLetter"/>
+      <w:lvlText w:val="%2)"/>
+      <w:lvlJc w:val="left"/>
+      <w:pPr>
+        <w:ind w:left="1440" w:hanging="360"/>
+      </w:pPr>
+      <w:rPr>
+        <w:u w:val="none"/>
+      </w:rPr>
+    </w:lvl>
+    <w:lvl w:ilvl="2">
+      <w:start w:val="1"/>
+      <w:numFmt w:val="lowerRoman"/>
+      <w:lvlText w:val="%3)"/>
+      <w:lvlJc w:val="right"/>
+      <w:pPr>
+        <w:ind w:left="2160" w:hanging="360"/>
+      </w:pPr>
+      <w:rPr>
+        <w:u w:val="none"/>
+      </w:rPr>
+    </w:lvl>
+    <w:lvl w:ilvl="3">
+      <w:start w:val="1"/>
+      <w:numFmt w:val="decimal"/>
+      <w:lvlText w:val="(%4)"/>
+      <w:lvlJc w:val="left"/>
+      <w:pPr>
+        <w:ind w:left="2880" w:hanging="360"/>
+      </w:pPr>
+      <w:rPr>
+        <w:u w:val="none"/>
+      </w:rPr>
+    </w:lvl>
+    <w:lvl w:ilvl="4">
+      <w:start w:val="1"/>
+      <w:numFmt w:val="lowerLetter"/>
+      <w:lvlText w:val="(%5)"/>
+      <w:lvlJc w:val="left"/>
+      <w:pPr>
+        <w:ind w:left="3600" w:hanging="360"/>
+      </w:pPr>
+      <w:rPr>
+        <w:u w:val="none"/>
+      </w:rPr>
+    </w:lvl>
+    <w:lvl w:ilvl="5">
+      <w:start w:val="1"/>
+      <w:numFmt w:val="lowerRoman"/>
+      <w:lvlText w:val="(%6)"/>
+      <w:lvlJc w:val="right"/>
+      <w:pPr>
+        <w:ind w:left="4320" w:hanging="360"/>
+      </w:pPr>
+      <w:rPr>
+        <w:u w:val="none"/>
+      </w:rPr>
+    </w:lvl>
+    <w:lvl w:ilvl="6">
+      <w:start w:val="1"/>
+      <w:numFmt w:val="decimal"/>
+      <w:lvlText w:val="%7."/>
+      <w:lvlJc w:val="left"/>
+      <w:pPr>
+        <w:ind w:left="5040" w:hanging="360"/>
+      </w:pPr>
+      <w:rPr>
+        <w:u w:val="none"/>
+      </w:rPr>
+    </w:lvl>
+    <w:lvl w:ilvl="7">
+      <w:start w:val="1"/>
+      <w:numFmt w:val="lowerLetter"/>
+      <w:lvlText w:val="%8."/>
+      <w:lvlJc w:val="left"/>
+      <w:pPr>
+        <w:ind w:left="5760" w:hanging="360"/>
+      </w:pPr>
+      <w:rPr>
+        <w:u w:val="none"/>
+      </w:rPr>
+    </w:lvl>
+    <w:lvl w:ilvl="8">
+      <w:start w:val="1"/>
+      <w:numFmt w:val="lowerRoman"/>
+      <w:lvlText w:val="%9."/>
+      <w:lvlJc w:val="right"/>
       <w:pPr>
         <w:ind w:left="6480" w:hanging="360"/>
       </w:pPr>
@@ -13050,6 +13884,9 @@
   </w:num>
   <w:num w:numId="15">
     <w:abstractNumId w:val="15"/>
+  </w:num>
+  <w:num w:numId="16">
+    <w:abstractNumId w:val="16"/>
   </w:num>
 </w:numbering>
 </file>

</xml_diff>

<commit_message>
added questions 13 and 14 to DA cert questiuons
</commit_message>
<xml_diff>
--- a/public/Exam Notes/DA-Vincent-1-10-April-4.docx
+++ b/public/Exam Notes/DA-Vincent-1-10-April-4.docx
@@ -201,7 +201,7 @@
       <w:pPr>
         <w:numPr>
           <w:ilvl w:val="0"/>
-          <w:numId w:val="6"/>
+          <w:numId w:val="7"/>
         </w:numPr>
         <w:spacing w:line="259" w:lineRule="auto"/>
         <w:ind w:left="720" w:hanging="360"/>
@@ -263,7 +263,7 @@
       <w:pPr>
         <w:numPr>
           <w:ilvl w:val="0"/>
-          <w:numId w:val="6"/>
+          <w:numId w:val="7"/>
         </w:numPr>
         <w:spacing w:line="259" w:lineRule="auto"/>
         <w:ind w:left="720" w:hanging="360"/>
@@ -356,6 +356,214 @@
           <w:rtl w:val="0"/>
         </w:rPr>
         <w:t xml:space="preserve">Important Note</w:t>
+      </w:r>
+    </w:p>
+    <w:p>
+      <w:pPr>
+        <w:numPr>
+          <w:ilvl w:val="0"/>
+          <w:numId w:val="17"/>
+        </w:numPr>
+        <w:ind w:left="720" w:hanging="360"/>
+      </w:pPr>
+      <w:r>
+        <w:rPr>
+          <w:rtl w:val="0"/>
+        </w:rPr>
+        <w:t xml:space="preserve">Do write Question Number for quick identification. Q# 1, Q# 2 …. &amp; so on.</w:t>
+      </w:r>
+    </w:p>
+    <w:p>
+      <w:pPr>
+        <w:numPr>
+          <w:ilvl w:val="0"/>
+          <w:numId w:val="17"/>
+        </w:numPr>
+        <w:ind w:left="720" w:hanging="360"/>
+      </w:pPr>
+      <w:r>
+        <w:rPr>
+          <w:rtl w:val="0"/>
+        </w:rPr>
+        <w:t xml:space="preserve">Please mention Domain (based on DA Specialty exam blueprint), Topic &amp; Sub-Topic (If Applicable) with every question.</w:t>
+      </w:r>
+    </w:p>
+    <w:p>
+      <w:pPr>
+        <w:numPr>
+          <w:ilvl w:val="0"/>
+          <w:numId w:val="17"/>
+        </w:numPr>
+        <w:ind w:left="720" w:hanging="360"/>
+      </w:pPr>
+      <w:r>
+        <w:rPr>
+          <w:rtl w:val="0"/>
+        </w:rPr>
+        <w:t xml:space="preserve">Note that we’re expecting standard scenario based questions &amp; NOT </w:t>
+      </w:r>
+      <w:r>
+        <w:rPr>
+          <w:rtl w:val="0"/>
+        </w:rPr>
+        <w:t xml:space="preserve">straight-forward</w:t>
+      </w:r>
+      <w:r>
+        <w:rPr>
+          <w:rtl w:val="0"/>
+        </w:rPr>
+        <w:t xml:space="preserve"> definition kind of questions.</w:t>
+      </w:r>
+    </w:p>
+    <w:p>
+      <w:pPr>
+        <w:numPr>
+          <w:ilvl w:val="0"/>
+          <w:numId w:val="17"/>
+        </w:numPr>
+        <w:ind w:left="720" w:hanging="360"/>
+      </w:pPr>
+      <w:r>
+        <w:rPr>
+          <w:color w:val="222222"/>
+          <w:rtl w:val="0"/>
+        </w:rPr>
+        <w:t xml:space="preserve">The options should not have any obviously incorrect option. We need to word the options so that all of them should appear correct for the students, but a subtle point should mark the correct answer without any ambiguity. So, one answer should be the best choice without any doubt. </w:t>
+      </w:r>
+    </w:p>
+    <w:p>
+      <w:pPr>
+        <w:numPr>
+          <w:ilvl w:val="0"/>
+          <w:numId w:val="17"/>
+        </w:numPr>
+        <w:ind w:left="720" w:hanging="360"/>
+      </w:pPr>
+      <w:r>
+        <w:rPr>
+          <w:color w:val="222222"/>
+          <w:rtl w:val="0"/>
+        </w:rPr>
+        <w:t xml:space="preserve">The answer / explanation section should contain explanations on why the answer is correct and others are incorrect. It should also contain the relevant resource link (for details) preferably from AWS documentation.</w:t>
+      </w:r>
+    </w:p>
+    <w:p>
+      <w:pPr>
+        <w:ind w:left="720" w:firstLine="0"/>
+        <w:rPr>
+          <w:color w:val="222222"/>
+        </w:rPr>
+      </w:pPr>
+      <w:r>
+        <w:rPr>
+          <w:rtl w:val="0"/>
+        </w:rPr>
+      </w:r>
+    </w:p>
+    <w:p>
+      <w:pPr>
+        <w:numPr>
+          <w:ilvl w:val="1"/>
+          <w:numId w:val="17"/>
+        </w:numPr>
+        <w:ind w:left="1440" w:hanging="360"/>
+      </w:pPr>
+      <w:r>
+        <w:rPr>
+          <w:color w:val="222222"/>
+          <w:rtl w:val="0"/>
+        </w:rPr>
+        <w:t xml:space="preserve">Example </w:t>
+      </w:r>
+    </w:p>
+    <w:p>
+      <w:pPr>
+        <w:numPr>
+          <w:ilvl w:val="2"/>
+          <w:numId w:val="17"/>
+        </w:numPr>
+        <w:ind w:left="2160" w:hanging="360"/>
+      </w:pPr>
+      <w:r>
+        <w:rPr>
+          <w:color w:val="222222"/>
+          <w:rtl w:val="0"/>
+        </w:rPr>
+        <w:t xml:space="preserve">Option A is incorrect because..</w:t>
+      </w:r>
+    </w:p>
+    <w:p>
+      <w:pPr>
+        <w:numPr>
+          <w:ilvl w:val="2"/>
+          <w:numId w:val="17"/>
+        </w:numPr>
+        <w:ind w:left="2160" w:hanging="360"/>
+      </w:pPr>
+      <w:r>
+        <w:rPr>
+          <w:color w:val="222222"/>
+          <w:rtl w:val="0"/>
+        </w:rPr>
+        <w:t xml:space="preserve">Option B is CORRECT because…</w:t>
+      </w:r>
+    </w:p>
+    <w:p>
+      <w:pPr>
+        <w:numPr>
+          <w:ilvl w:val="2"/>
+          <w:numId w:val="17"/>
+        </w:numPr>
+        <w:ind w:left="2160" w:hanging="360"/>
+      </w:pPr>
+      <w:r>
+        <w:rPr>
+          <w:color w:val="222222"/>
+          <w:rtl w:val="0"/>
+        </w:rPr>
+        <w:t xml:space="preserve">Option C is incorrect because..</w:t>
+      </w:r>
+    </w:p>
+    <w:p>
+      <w:pPr>
+        <w:numPr>
+          <w:ilvl w:val="2"/>
+          <w:numId w:val="17"/>
+        </w:numPr>
+        <w:ind w:left="2160" w:hanging="360"/>
+      </w:pPr>
+      <w:r>
+        <w:rPr>
+          <w:color w:val="222222"/>
+          <w:rtl w:val="0"/>
+        </w:rPr>
+        <w:t xml:space="preserve">Option D is incorrect because..</w:t>
+      </w:r>
+    </w:p>
+    <w:p>
+      <w:pPr>
+        <w:ind w:left="720" w:firstLine="0"/>
+        <w:rPr/>
+      </w:pPr>
+      <w:r>
+        <w:rPr>
+          <w:rtl w:val="0"/>
+        </w:rPr>
+      </w:r>
+    </w:p>
+    <w:p>
+      <w:pPr>
+        <w:numPr>
+          <w:ilvl w:val="0"/>
+          <w:numId w:val="17"/>
+        </w:numPr>
+        <w:ind w:left="720" w:hanging="360"/>
+      </w:pPr>
+      <w:r>
+        <w:rPr>
+          <w:rtl w:val="0"/>
+        </w:rPr>
+        <w:t xml:space="preserve">Try to balance the domains based on weightage % defined in the exam blueprint.</w:t>
       </w:r>
     </w:p>
     <w:p>
@@ -370,29 +578,71 @@
         <w:rPr>
           <w:rtl w:val="0"/>
         </w:rPr>
-        <w:t xml:space="preserve">Do write Question Number for quick identification. Q# 1, Q# 2 …. &amp; so on.</w:t>
+        <w:t xml:space="preserve">Any AWS service or feature must be approximately 6 months old to figure out in Practice Tests. Put a note in the explanation for any latest service or feature that might be on the borderline of appearing in the real exam.</w:t>
       </w:r>
     </w:p>
     <w:p>
       <w:pPr>
         <w:numPr>
           <w:ilvl w:val="0"/>
-          <w:numId w:val="15"/>
+          <w:numId w:val="17"/>
         </w:numPr>
         <w:ind w:left="720" w:hanging="360"/>
       </w:pPr>
       <w:r>
         <w:rPr>
-          <w:rtl w:val="0"/>
-        </w:rPr>
-        <w:t xml:space="preserve">Please mention Domain (based on DA Specialty exam blueprint), Topic &amp; Sub-Topic (If Applicable) with every question.</w:t>
+          <w:b w:val="1"/>
+          <w:color w:val="ff0000"/>
+          <w:rtl w:val="0"/>
+        </w:rPr>
+        <w:t xml:space="preserve">Plagiarism </w:t>
+      </w:r>
+      <w:r>
+        <w:rPr>
+          <w:rtl w:val="0"/>
+        </w:rPr>
+        <w:t xml:space="preserve">in any form - Question or in Explanation will be </w:t>
+      </w:r>
+      <w:r>
+        <w:rPr>
+          <w:b w:val="1"/>
+          <w:color w:val="ff0000"/>
+          <w:rtl w:val="0"/>
+        </w:rPr>
+        <w:t xml:space="preserve">rejected</w:t>
+      </w:r>
+      <w:r>
+        <w:rPr>
+          <w:b w:val="1"/>
+          <w:rtl w:val="0"/>
+        </w:rPr>
+        <w:t xml:space="preserve">. </w:t>
+      </w:r>
+      <w:r>
+        <w:rPr>
+          <w:rtl w:val="0"/>
+        </w:rPr>
+        <w:t xml:space="preserve">Questions &amp; Explanations should reflect your own professional experience &amp; AWS skills. Author’s who indulge in plagiarism will be </w:t>
+      </w:r>
+      <w:r>
+        <w:rPr>
+          <w:b w:val="1"/>
+          <w:rtl w:val="0"/>
+        </w:rPr>
+        <w:t xml:space="preserve">blacklisted </w:t>
+      </w:r>
+      <w:r>
+        <w:rPr>
+          <w:rtl w:val="0"/>
+        </w:rPr>
+        <w:t xml:space="preserve">&amp; dropped from our author’s list.</w:t>
       </w:r>
     </w:p>
     <w:p>
       <w:pPr>
         <w:numPr>
           <w:ilvl w:val="0"/>
-          <w:numId w:val="15"/>
+          <w:numId w:val="17"/>
         </w:numPr>
         <w:ind w:left="720" w:hanging="360"/>
       </w:pPr>
@@ -400,522 +650,272 @@
         <w:rPr>
           <w:rtl w:val="0"/>
         </w:rPr>
-        <w:t xml:space="preserve">Note that we’re expecting standard scenario based questions &amp; NOT </w:t>
-      </w:r>
-      <w:r>
-        <w:rPr>
-          <w:rtl w:val="0"/>
-        </w:rPr>
-        <w:t xml:space="preserve">straight-forward</w:t>
-      </w:r>
-      <w:r>
-        <w:rPr>
-          <w:rtl w:val="0"/>
-        </w:rPr>
-        <w:t xml:space="preserve"> definition kind of questions.</w:t>
+        <w:t xml:space="preserve">The ownership of the questions once approved &amp; published on Whizlabs LMS platform, lies solely with Whizlabs Software Pvt. Ltd. You can’t share or publish it elsewhere in any circumstances.</w:t>
+      </w:r>
+    </w:p>
+    <w:p>
+      <w:pPr>
+        <w:rPr/>
+      </w:pPr>
+      <w:r>
+        <w:rPr>
+          <w:rtl w:val="0"/>
+        </w:rPr>
+      </w:r>
+    </w:p>
+    <w:p>
+      <w:pPr>
+        <w:rPr>
+          <w:b w:val="1"/>
+        </w:rPr>
+      </w:pPr>
+      <w:r>
+        <w:rPr>
+          <w:b w:val="1"/>
+          <w:rtl w:val="0"/>
+        </w:rPr>
+        <w:t xml:space="preserve">Sample Format of</w:t>
+      </w:r>
+      <w:r>
+        <w:rPr>
+          <w:rtl w:val="0"/>
+        </w:rPr>
+        <w:t xml:space="preserve"> </w:t>
+      </w:r>
+      <w:r>
+        <w:rPr>
+          <w:b w:val="1"/>
+          <w:rtl w:val="0"/>
+        </w:rPr>
+        <w:t xml:space="preserve">Questions</w:t>
+      </w:r>
+    </w:p>
+    <w:p>
+      <w:pPr>
+        <w:rPr>
+          <w:color w:val="999999"/>
+        </w:rPr>
+      </w:pPr>
+      <w:r>
+        <w:rPr>
+          <w:color w:val="999999"/>
+          <w:rtl w:val="0"/>
+        </w:rPr>
+        <w:t xml:space="preserve">----------------------------------------------------------------------------------------------------------------------------</w:t>
+      </w:r>
+    </w:p>
+    <w:p>
+      <w:pPr>
+        <w:rPr/>
+      </w:pPr>
+      <w:r>
+        <w:rPr>
+          <w:b w:val="1"/>
+          <w:rtl w:val="0"/>
+        </w:rPr>
+        <w:t xml:space="preserve">Question​ ​:​ </w:t>
+      </w:r>
+      <w:r>
+        <w:rPr>
+          <w:rtl w:val="0"/>
+        </w:rPr>
+        <w:t xml:space="preserve">#</w:t>
+      </w:r>
+    </w:p>
+    <w:p>
+      <w:pPr>
+        <w:rPr>
+          <w:color w:val="999999"/>
+        </w:rPr>
+      </w:pPr>
+      <w:r>
+        <w:rPr>
+          <w:b w:val="1"/>
+          <w:rtl w:val="0"/>
+        </w:rPr>
+        <w:t xml:space="preserve">Main​ ​Topic​ ​:​ </w:t>
+      </w:r>
+      <w:r>
+        <w:rPr>
+          <w:color w:val="999999"/>
+          <w:rtl w:val="0"/>
+        </w:rPr>
+        <w:t xml:space="preserve">&lt;    &gt;</w:t>
+      </w:r>
+    </w:p>
+    <w:p>
+      <w:pPr>
+        <w:rPr>
+          <w:color w:val="999999"/>
+        </w:rPr>
+      </w:pPr>
+      <w:r>
+        <w:rPr>
+          <w:b w:val="1"/>
+          <w:rtl w:val="0"/>
+        </w:rPr>
+        <w:t xml:space="preserve">Sub​ ​Topic​ ​:​ </w:t>
+      </w:r>
+      <w:r>
+        <w:rPr>
+          <w:color w:val="999999"/>
+          <w:rtl w:val="0"/>
+        </w:rPr>
+        <w:t xml:space="preserve">[optional]</w:t>
+      </w:r>
+    </w:p>
+    <w:p>
+      <w:pPr>
+        <w:rPr>
+          <w:b w:val="1"/>
+          <w:color w:val="999999"/>
+        </w:rPr>
+      </w:pPr>
+      <w:r>
+        <w:rPr>
+          <w:b w:val="1"/>
+          <w:rtl w:val="0"/>
+        </w:rPr>
+        <w:t xml:space="preserve">Domain: </w:t>
+      </w:r>
+      <w:r>
+        <w:rPr>
+          <w:color w:val="999999"/>
+          <w:rtl w:val="0"/>
+        </w:rPr>
+        <w:t xml:space="preserve">&lt;     &gt;</w:t>
+      </w:r>
+      <w:r>
+        <w:rPr>
+          <w:b w:val="1"/>
+          <w:color w:val="999999"/>
+          <w:rtl w:val="0"/>
+        </w:rPr>
+        <w:t xml:space="preserve"> </w:t>
+      </w:r>
+    </w:p>
+    <w:p>
+      <w:pPr>
+        <w:rPr>
+          <w:b w:val="1"/>
+        </w:rPr>
+      </w:pPr>
+      <w:r>
+        <w:rPr>
+          <w:rtl w:val="0"/>
+        </w:rPr>
+      </w:r>
+    </w:p>
+    <w:p>
+      <w:pPr>
+        <w:rPr>
+          <w:rFonts w:ascii="Calibri" w:cs="Calibri" w:eastAsia="Calibri" w:hAnsi="Calibri"/>
+        </w:rPr>
+      </w:pPr>
+      <w:r>
+        <w:rPr>
+          <w:rFonts w:ascii="Calibri" w:cs="Calibri" w:eastAsia="Calibri" w:hAnsi="Calibri"/>
+          <w:b w:val="1"/>
+          <w:rtl w:val="0"/>
+        </w:rPr>
+        <w:t xml:space="preserve">Question text</w:t>
+      </w:r>
+      <w:r>
+        <w:rPr>
+          <w:rFonts w:ascii="Calibri" w:cs="Calibri" w:eastAsia="Calibri" w:hAnsi="Calibri"/>
+          <w:rtl w:val="0"/>
+        </w:rPr>
+        <w:t xml:space="preserve">: </w:t>
+      </w:r>
+    </w:p>
+    <w:p>
+      <w:pPr>
+        <w:rPr>
+          <w:rFonts w:ascii="Calibri" w:cs="Calibri" w:eastAsia="Calibri" w:hAnsi="Calibri"/>
+        </w:rPr>
+      </w:pPr>
+      <w:r>
+        <w:rPr>
+          <w:rFonts w:ascii="Calibri" w:cs="Calibri" w:eastAsia="Calibri" w:hAnsi="Calibri"/>
+          <w:rtl w:val="0"/>
+        </w:rPr>
+        <w:t xml:space="preserve">&lt;Scenario based. Should be clear in terms of requirements. No ambiguity. No duplicate options. In case of multiple answers, at the end, you should include the number of expected answers. e.g. (Select TWO) or (Select THREE) etc. For single answers this is NOT required&gt;</w:t>
+      </w:r>
+    </w:p>
+    <w:p>
+      <w:pPr>
+        <w:rPr>
+          <w:rFonts w:ascii="Calibri" w:cs="Calibri" w:eastAsia="Calibri" w:hAnsi="Calibri"/>
+        </w:rPr>
+      </w:pPr>
+      <w:r>
+        <w:rPr>
+          <w:rtl w:val="0"/>
+        </w:rPr>
       </w:r>
     </w:p>
     <w:p>
       <w:pPr>
         <w:numPr>
           <w:ilvl w:val="0"/>
-          <w:numId w:val="15"/>
+          <w:numId w:val="14"/>
         </w:numPr>
         <w:ind w:left="720" w:hanging="360"/>
-      </w:pPr>
-      <w:r>
-        <w:rPr>
-          <w:color w:val="222222"/>
-          <w:rtl w:val="0"/>
-        </w:rPr>
-        <w:t xml:space="preserve">The options should not have any obviously incorrect option. We need to word the options so that all of them should appear correct for the students, but a subtle point should mark the correct answer without any ambiguity. So, one answer should be the best choice without any doubt. </w:t>
+        <w:rPr>
+          <w:rFonts w:ascii="Calibri" w:cs="Calibri" w:eastAsia="Calibri" w:hAnsi="Calibri"/>
+        </w:rPr>
+      </w:pPr>
+      <w:r>
+        <w:rPr>
+          <w:rFonts w:ascii="Calibri" w:cs="Calibri" w:eastAsia="Calibri" w:hAnsi="Calibri"/>
+          <w:rtl w:val="0"/>
+        </w:rPr>
+        <w:t xml:space="preserve">Option A...</w:t>
       </w:r>
     </w:p>
     <w:p>
       <w:pPr>
         <w:numPr>
           <w:ilvl w:val="0"/>
-          <w:numId w:val="15"/>
+          <w:numId w:val="14"/>
         </w:numPr>
         <w:ind w:left="720" w:hanging="360"/>
-      </w:pPr>
-      <w:r>
-        <w:rPr>
-          <w:color w:val="222222"/>
-          <w:rtl w:val="0"/>
-        </w:rPr>
-        <w:t xml:space="preserve">The answer / explanation section should contain explanations on why the answer is correct and others are incorrect. It should also contain the relevant resource link (for details) preferably from AWS documentation.</w:t>
-      </w:r>
-    </w:p>
-    <w:p>
-      <w:pPr>
-        <w:ind w:left="720" w:firstLine="0"/>
-        <w:rPr>
-          <w:color w:val="222222"/>
-        </w:rPr>
-      </w:pPr>
-      <w:r>
-        <w:rPr>
-          <w:rtl w:val="0"/>
-        </w:rPr>
-      </w:r>
-    </w:p>
-    <w:p>
-      <w:pPr>
-        <w:numPr>
-          <w:ilvl w:val="1"/>
-          <w:numId w:val="15"/>
-        </w:numPr>
-        <w:ind w:left="1440" w:hanging="360"/>
-      </w:pPr>
-      <w:r>
-        <w:rPr>
-          <w:color w:val="222222"/>
-          <w:rtl w:val="0"/>
-        </w:rPr>
-        <w:t xml:space="preserve">Example </w:t>
-      </w:r>
-    </w:p>
-    <w:p>
-      <w:pPr>
-        <w:numPr>
-          <w:ilvl w:val="2"/>
-          <w:numId w:val="15"/>
-        </w:numPr>
-        <w:ind w:left="2160" w:hanging="360"/>
-      </w:pPr>
-      <w:r>
-        <w:rPr>
-          <w:color w:val="222222"/>
-          <w:rtl w:val="0"/>
-        </w:rPr>
-        <w:t xml:space="preserve">Option A is incorrect because..</w:t>
-      </w:r>
-    </w:p>
-    <w:p>
-      <w:pPr>
-        <w:numPr>
-          <w:ilvl w:val="2"/>
-          <w:numId w:val="15"/>
-        </w:numPr>
-        <w:ind w:left="2160" w:hanging="360"/>
-      </w:pPr>
-      <w:r>
-        <w:rPr>
-          <w:color w:val="222222"/>
-          <w:rtl w:val="0"/>
-        </w:rPr>
-        <w:t xml:space="preserve">Option B is CORRECT because…</w:t>
-      </w:r>
-    </w:p>
-    <w:p>
-      <w:pPr>
-        <w:numPr>
-          <w:ilvl w:val="2"/>
-          <w:numId w:val="15"/>
-        </w:numPr>
-        <w:ind w:left="2160" w:hanging="360"/>
-      </w:pPr>
-      <w:r>
-        <w:rPr>
-          <w:color w:val="222222"/>
-          <w:rtl w:val="0"/>
-        </w:rPr>
-        <w:t xml:space="preserve">Option C is incorrect because..</w:t>
-      </w:r>
-    </w:p>
-    <w:p>
-      <w:pPr>
-        <w:numPr>
-          <w:ilvl w:val="2"/>
-          <w:numId w:val="15"/>
-        </w:numPr>
-        <w:ind w:left="2160" w:hanging="360"/>
-      </w:pPr>
-      <w:r>
-        <w:rPr>
-          <w:color w:val="222222"/>
-          <w:rtl w:val="0"/>
-        </w:rPr>
-        <w:t xml:space="preserve">Option D is incorrect because..</w:t>
-      </w:r>
-    </w:p>
-    <w:p>
-      <w:pPr>
-        <w:ind w:left="720" w:firstLine="0"/>
-        <w:rPr/>
-      </w:pPr>
-      <w:r>
-        <w:rPr>
-          <w:rtl w:val="0"/>
-        </w:rPr>
+        <w:rPr>
+          <w:rFonts w:ascii="Calibri" w:cs="Calibri" w:eastAsia="Calibri" w:hAnsi="Calibri"/>
+        </w:rPr>
+      </w:pPr>
+      <w:r>
+        <w:rPr>
+          <w:rFonts w:ascii="Calibri" w:cs="Calibri" w:eastAsia="Calibri" w:hAnsi="Calibri"/>
+          <w:rtl w:val="0"/>
+        </w:rPr>
+        <w:t xml:space="preserve">Option B...</w:t>
       </w:r>
     </w:p>
     <w:p>
       <w:pPr>
         <w:numPr>
           <w:ilvl w:val="0"/>
-          <w:numId w:val="15"/>
+          <w:numId w:val="14"/>
         </w:numPr>
         <w:ind w:left="720" w:hanging="360"/>
-      </w:pPr>
-      <w:r>
-        <w:rPr>
-          <w:rtl w:val="0"/>
-        </w:rPr>
-        <w:t xml:space="preserve">Try to balance the domains based on weightage % defined in the exam blueprint.</w:t>
+        <w:rPr>
+          <w:rFonts w:ascii="Calibri" w:cs="Calibri" w:eastAsia="Calibri" w:hAnsi="Calibri"/>
+        </w:rPr>
+      </w:pPr>
+      <w:r>
+        <w:rPr>
+          <w:rFonts w:ascii="Calibri" w:cs="Calibri" w:eastAsia="Calibri" w:hAnsi="Calibri"/>
+          <w:rtl w:val="0"/>
+        </w:rPr>
+        <w:t xml:space="preserve">Option C...</w:t>
       </w:r>
     </w:p>
     <w:p>
       <w:pPr>
         <w:numPr>
           <w:ilvl w:val="0"/>
-          <w:numId w:val="13"/>
-        </w:numPr>
-        <w:ind w:left="720" w:hanging="360"/>
-      </w:pPr>
-      <w:r>
-        <w:rPr>
-          <w:rtl w:val="0"/>
-        </w:rPr>
-        <w:t xml:space="preserve">Any AWS service or feature must be approximately 6 months old to figure out in Practice Tests. Put a note in the explanation for any latest service or feature that might be on the borderline of appearing in the real exam.</w:t>
-      </w:r>
-    </w:p>
-    <w:p>
-      <w:pPr>
-        <w:numPr>
-          <w:ilvl w:val="0"/>
-          <w:numId w:val="15"/>
-        </w:numPr>
-        <w:ind w:left="720" w:hanging="360"/>
-      </w:pPr>
-      <w:r>
-        <w:rPr>
-          <w:b w:val="1"/>
-          <w:color w:val="ff0000"/>
-          <w:rtl w:val="0"/>
-        </w:rPr>
-        <w:t xml:space="preserve">Plagiarism </w:t>
-      </w:r>
-      <w:r>
-        <w:rPr>
-          <w:rtl w:val="0"/>
-        </w:rPr>
-        <w:t xml:space="preserve">in any form - Question or in Explanation will be </w:t>
-      </w:r>
-      <w:r>
-        <w:rPr>
-          <w:b w:val="1"/>
-          <w:color w:val="ff0000"/>
-          <w:rtl w:val="0"/>
-        </w:rPr>
-        <w:t xml:space="preserve">rejected</w:t>
-      </w:r>
-      <w:r>
-        <w:rPr>
-          <w:b w:val="1"/>
-          <w:rtl w:val="0"/>
-        </w:rPr>
-        <w:t xml:space="preserve">. </w:t>
-      </w:r>
-      <w:r>
-        <w:rPr>
-          <w:rtl w:val="0"/>
-        </w:rPr>
-        <w:t xml:space="preserve">Questions &amp; Explanations should reflect your own professional experience &amp; AWS skills. Author’s who indulge in plagiarism will be </w:t>
-      </w:r>
-      <w:r>
-        <w:rPr>
-          <w:b w:val="1"/>
-          <w:rtl w:val="0"/>
-        </w:rPr>
-        <w:t xml:space="preserve">blacklisted </w:t>
-      </w:r>
-      <w:r>
-        <w:rPr>
-          <w:rtl w:val="0"/>
-        </w:rPr>
-        <w:t xml:space="preserve">&amp; dropped from our author’s list.</w:t>
-      </w:r>
-    </w:p>
-    <w:p>
-      <w:pPr>
-        <w:numPr>
-          <w:ilvl w:val="0"/>
-          <w:numId w:val="15"/>
-        </w:numPr>
-        <w:ind w:left="720" w:hanging="360"/>
-      </w:pPr>
-      <w:r>
-        <w:rPr>
-          <w:rtl w:val="0"/>
-        </w:rPr>
-        <w:t xml:space="preserve">The ownership of the questions once approved &amp; published on Whizlabs LMS platform, lies solely with Whizlabs Software Pvt. Ltd. You can’t share or publish it elsewhere in any circumstances.</w:t>
-      </w:r>
-    </w:p>
-    <w:p>
-      <w:pPr>
-        <w:rPr/>
-      </w:pPr>
-      <w:r>
-        <w:rPr>
-          <w:rtl w:val="0"/>
-        </w:rPr>
-      </w:r>
-    </w:p>
-    <w:p>
-      <w:pPr>
-        <w:rPr>
-          <w:b w:val="1"/>
-        </w:rPr>
-      </w:pPr>
-      <w:r>
-        <w:rPr>
-          <w:b w:val="1"/>
-          <w:rtl w:val="0"/>
-        </w:rPr>
-        <w:t xml:space="preserve">Sample Format of</w:t>
-      </w:r>
-      <w:r>
-        <w:rPr>
-          <w:rtl w:val="0"/>
-        </w:rPr>
-        <w:t xml:space="preserve"> </w:t>
-      </w:r>
-      <w:r>
-        <w:rPr>
-          <w:b w:val="1"/>
-          <w:rtl w:val="0"/>
-        </w:rPr>
-        <w:t xml:space="preserve">Questions</w:t>
-      </w:r>
-    </w:p>
-    <w:p>
-      <w:pPr>
-        <w:rPr>
-          <w:color w:val="999999"/>
-        </w:rPr>
-      </w:pPr>
-      <w:r>
-        <w:rPr>
-          <w:color w:val="999999"/>
-          <w:rtl w:val="0"/>
-        </w:rPr>
-        <w:t xml:space="preserve">----------------------------------------------------------------------------------------------------------------------------</w:t>
-      </w:r>
-    </w:p>
-    <w:p>
-      <w:pPr>
-        <w:rPr/>
-      </w:pPr>
-      <w:r>
-        <w:rPr>
-          <w:b w:val="1"/>
-          <w:rtl w:val="0"/>
-        </w:rPr>
-        <w:t xml:space="preserve">Question​ ​:​ </w:t>
-      </w:r>
-      <w:r>
-        <w:rPr>
-          <w:rtl w:val="0"/>
-        </w:rPr>
-        <w:t xml:space="preserve">#</w:t>
-      </w:r>
-    </w:p>
-    <w:p>
-      <w:pPr>
-        <w:rPr>
-          <w:color w:val="999999"/>
-        </w:rPr>
-      </w:pPr>
-      <w:r>
-        <w:rPr>
-          <w:b w:val="1"/>
-          <w:rtl w:val="0"/>
-        </w:rPr>
-        <w:t xml:space="preserve">Main​ ​Topic​ ​:​ </w:t>
-      </w:r>
-      <w:r>
-        <w:rPr>
-          <w:color w:val="999999"/>
-          <w:rtl w:val="0"/>
-        </w:rPr>
-        <w:t xml:space="preserve">&lt;    &gt;</w:t>
-      </w:r>
-    </w:p>
-    <w:p>
-      <w:pPr>
-        <w:rPr>
-          <w:color w:val="999999"/>
-        </w:rPr>
-      </w:pPr>
-      <w:r>
-        <w:rPr>
-          <w:b w:val="1"/>
-          <w:rtl w:val="0"/>
-        </w:rPr>
-        <w:t xml:space="preserve">Sub​ ​Topic​ ​:​ </w:t>
-      </w:r>
-      <w:r>
-        <w:rPr>
-          <w:color w:val="999999"/>
-          <w:rtl w:val="0"/>
-        </w:rPr>
-        <w:t xml:space="preserve">[optional]</w:t>
-      </w:r>
-    </w:p>
-    <w:p>
-      <w:pPr>
-        <w:rPr>
-          <w:b w:val="1"/>
-          <w:color w:val="999999"/>
-        </w:rPr>
-      </w:pPr>
-      <w:r>
-        <w:rPr>
-          <w:b w:val="1"/>
-          <w:rtl w:val="0"/>
-        </w:rPr>
-        <w:t xml:space="preserve">Domain: </w:t>
-      </w:r>
-      <w:r>
-        <w:rPr>
-          <w:color w:val="999999"/>
-          <w:rtl w:val="0"/>
-        </w:rPr>
-        <w:t xml:space="preserve">&lt;     &gt;</w:t>
-      </w:r>
-      <w:r>
-        <w:rPr>
-          <w:b w:val="1"/>
-          <w:color w:val="999999"/>
-          <w:rtl w:val="0"/>
-        </w:rPr>
-        <w:t xml:space="preserve"> </w:t>
-      </w:r>
-    </w:p>
-    <w:p>
-      <w:pPr>
-        <w:rPr>
-          <w:b w:val="1"/>
-        </w:rPr>
-      </w:pPr>
-      <w:r>
-        <w:rPr>
-          <w:rtl w:val="0"/>
-        </w:rPr>
-      </w:r>
-    </w:p>
-    <w:p>
-      <w:pPr>
-        <w:rPr>
-          <w:rFonts w:ascii="Calibri" w:cs="Calibri" w:eastAsia="Calibri" w:hAnsi="Calibri"/>
-        </w:rPr>
-      </w:pPr>
-      <w:r>
-        <w:rPr>
-          <w:rFonts w:ascii="Calibri" w:cs="Calibri" w:eastAsia="Calibri" w:hAnsi="Calibri"/>
-          <w:b w:val="1"/>
-          <w:rtl w:val="0"/>
-        </w:rPr>
-        <w:t xml:space="preserve">Question text</w:t>
-      </w:r>
-      <w:r>
-        <w:rPr>
-          <w:rFonts w:ascii="Calibri" w:cs="Calibri" w:eastAsia="Calibri" w:hAnsi="Calibri"/>
-          <w:rtl w:val="0"/>
-        </w:rPr>
-        <w:t xml:space="preserve">: </w:t>
-      </w:r>
-    </w:p>
-    <w:p>
-      <w:pPr>
-        <w:rPr>
-          <w:rFonts w:ascii="Calibri" w:cs="Calibri" w:eastAsia="Calibri" w:hAnsi="Calibri"/>
-        </w:rPr>
-      </w:pPr>
-      <w:r>
-        <w:rPr>
-          <w:rFonts w:ascii="Calibri" w:cs="Calibri" w:eastAsia="Calibri" w:hAnsi="Calibri"/>
-          <w:rtl w:val="0"/>
-        </w:rPr>
-        <w:t xml:space="preserve">&lt;Scenario based. Should be clear in terms of requirements. No ambiguity. No duplicate options. In case of multiple answers, at the end, you should include the number of expected answers. e.g. (Select TWO) or (Select THREE) etc. For single answers this is NOT required&gt;</w:t>
-      </w:r>
-    </w:p>
-    <w:p>
-      <w:pPr>
-        <w:rPr>
-          <w:rFonts w:ascii="Calibri" w:cs="Calibri" w:eastAsia="Calibri" w:hAnsi="Calibri"/>
-        </w:rPr>
-      </w:pPr>
-      <w:r>
-        <w:rPr>
-          <w:rtl w:val="0"/>
-        </w:rPr>
-      </w:r>
-    </w:p>
-    <w:p>
-      <w:pPr>
-        <w:numPr>
-          <w:ilvl w:val="0"/>
-          <w:numId w:val="12"/>
-        </w:numPr>
-        <w:ind w:left="720" w:hanging="360"/>
-        <w:rPr>
-          <w:rFonts w:ascii="Calibri" w:cs="Calibri" w:eastAsia="Calibri" w:hAnsi="Calibri"/>
-        </w:rPr>
-      </w:pPr>
-      <w:r>
-        <w:rPr>
-          <w:rFonts w:ascii="Calibri" w:cs="Calibri" w:eastAsia="Calibri" w:hAnsi="Calibri"/>
-          <w:rtl w:val="0"/>
-        </w:rPr>
-        <w:t xml:space="preserve">Option A...</w:t>
-      </w:r>
-    </w:p>
-    <w:p>
-      <w:pPr>
-        <w:numPr>
-          <w:ilvl w:val="0"/>
-          <w:numId w:val="12"/>
-        </w:numPr>
-        <w:ind w:left="720" w:hanging="360"/>
-        <w:rPr>
-          <w:rFonts w:ascii="Calibri" w:cs="Calibri" w:eastAsia="Calibri" w:hAnsi="Calibri"/>
-        </w:rPr>
-      </w:pPr>
-      <w:r>
-        <w:rPr>
-          <w:rFonts w:ascii="Calibri" w:cs="Calibri" w:eastAsia="Calibri" w:hAnsi="Calibri"/>
-          <w:rtl w:val="0"/>
-        </w:rPr>
-        <w:t xml:space="preserve">Option B...</w:t>
-      </w:r>
-    </w:p>
-    <w:p>
-      <w:pPr>
-        <w:numPr>
-          <w:ilvl w:val="0"/>
-          <w:numId w:val="12"/>
-        </w:numPr>
-        <w:ind w:left="720" w:hanging="360"/>
-        <w:rPr>
-          <w:rFonts w:ascii="Calibri" w:cs="Calibri" w:eastAsia="Calibri" w:hAnsi="Calibri"/>
-        </w:rPr>
-      </w:pPr>
-      <w:r>
-        <w:rPr>
-          <w:rFonts w:ascii="Calibri" w:cs="Calibri" w:eastAsia="Calibri" w:hAnsi="Calibri"/>
-          <w:rtl w:val="0"/>
-        </w:rPr>
-        <w:t xml:space="preserve">Option C...</w:t>
-      </w:r>
-    </w:p>
-    <w:p>
-      <w:pPr>
-        <w:numPr>
-          <w:ilvl w:val="0"/>
-          <w:numId w:val="12"/>
+          <w:numId w:val="14"/>
         </w:numPr>
         <w:ind w:left="720" w:hanging="360"/>
         <w:rPr>
@@ -3365,7 +3365,7 @@
       <w:pPr>
         <w:numPr>
           <w:ilvl w:val="0"/>
-          <w:numId w:val="7"/>
+          <w:numId w:val="8"/>
         </w:numPr>
         <w:ind w:left="720" w:hanging="360"/>
         <w:rPr>
@@ -3385,7 +3385,7 @@
       <w:pPr>
         <w:numPr>
           <w:ilvl w:val="0"/>
-          <w:numId w:val="7"/>
+          <w:numId w:val="8"/>
         </w:numPr>
         <w:ind w:left="720" w:hanging="360"/>
         <w:rPr>
@@ -3418,7 +3418,7 @@
       <w:pPr>
         <w:numPr>
           <w:ilvl w:val="0"/>
-          <w:numId w:val="7"/>
+          <w:numId w:val="8"/>
         </w:numPr>
         <w:ind w:left="720" w:hanging="360"/>
         <w:rPr>
@@ -3466,7 +3466,7 @@
       <w:pPr>
         <w:numPr>
           <w:ilvl w:val="0"/>
-          <w:numId w:val="7"/>
+          <w:numId w:val="8"/>
         </w:numPr>
         <w:ind w:left="720" w:hanging="360"/>
         <w:rPr>
@@ -4054,7 +4054,7 @@
       <w:pPr>
         <w:numPr>
           <w:ilvl w:val="0"/>
-          <w:numId w:val="8"/>
+          <w:numId w:val="9"/>
         </w:numPr>
         <w:ind w:left="720" w:hanging="360"/>
         <w:rPr>
@@ -4074,7 +4074,7 @@
       <w:pPr>
         <w:numPr>
           <w:ilvl w:val="0"/>
-          <w:numId w:val="8"/>
+          <w:numId w:val="9"/>
         </w:numPr>
         <w:ind w:left="720" w:hanging="360"/>
         <w:rPr>
@@ -4095,7 +4095,7 @@
       <w:pPr>
         <w:numPr>
           <w:ilvl w:val="0"/>
-          <w:numId w:val="8"/>
+          <w:numId w:val="9"/>
         </w:numPr>
         <w:ind w:left="720" w:hanging="360"/>
         <w:rPr>
@@ -4116,7 +4116,7 @@
       <w:pPr>
         <w:numPr>
           <w:ilvl w:val="0"/>
-          <w:numId w:val="8"/>
+          <w:numId w:val="9"/>
         </w:numPr>
         <w:ind w:left="720" w:hanging="360"/>
         <w:rPr>
@@ -5522,7 +5522,7 @@
       <w:pPr>
         <w:numPr>
           <w:ilvl w:val="0"/>
-          <w:numId w:val="11"/>
+          <w:numId w:val="13"/>
         </w:numPr>
         <w:ind w:left="720" w:hanging="360"/>
         <w:rPr>
@@ -5542,7 +5542,7 @@
       <w:pPr>
         <w:numPr>
           <w:ilvl w:val="0"/>
-          <w:numId w:val="11"/>
+          <w:numId w:val="13"/>
         </w:numPr>
         <w:ind w:left="720" w:hanging="360"/>
         <w:rPr>
@@ -5563,7 +5563,7 @@
       <w:pPr>
         <w:numPr>
           <w:ilvl w:val="0"/>
-          <w:numId w:val="11"/>
+          <w:numId w:val="13"/>
         </w:numPr>
         <w:ind w:left="720" w:hanging="360"/>
         <w:rPr>
@@ -5584,7 +5584,7 @@
       <w:pPr>
         <w:numPr>
           <w:ilvl w:val="0"/>
-          <w:numId w:val="11"/>
+          <w:numId w:val="13"/>
         </w:numPr>
         <w:ind w:left="720" w:hanging="360"/>
         <w:rPr>
@@ -7216,7 +7216,7 @@
       <w:pPr>
         <w:numPr>
           <w:ilvl w:val="0"/>
-          <w:numId w:val="9"/>
+          <w:numId w:val="11"/>
         </w:numPr>
         <w:ind w:left="720" w:hanging="360"/>
         <w:rPr>
@@ -7236,7 +7236,7 @@
       <w:pPr>
         <w:numPr>
           <w:ilvl w:val="0"/>
-          <w:numId w:val="9"/>
+          <w:numId w:val="11"/>
         </w:numPr>
         <w:ind w:left="720" w:hanging="360"/>
         <w:rPr>
@@ -7257,7 +7257,7 @@
       <w:pPr>
         <w:numPr>
           <w:ilvl w:val="0"/>
-          <w:numId w:val="9"/>
+          <w:numId w:val="11"/>
         </w:numPr>
         <w:ind w:left="720" w:hanging="360"/>
         <w:rPr>
@@ -7278,7 +7278,7 @@
       <w:pPr>
         <w:numPr>
           <w:ilvl w:val="0"/>
-          <w:numId w:val="9"/>
+          <w:numId w:val="11"/>
         </w:numPr>
         <w:ind w:left="720" w:hanging="360"/>
         <w:rPr>
@@ -8885,7 +8885,7 @@
       <w:pPr>
         <w:numPr>
           <w:ilvl w:val="0"/>
-          <w:numId w:val="10"/>
+          <w:numId w:val="12"/>
         </w:numPr>
         <w:ind w:left="720" w:hanging="360"/>
         <w:rPr>
@@ -8905,7 +8905,7 @@
       <w:pPr>
         <w:numPr>
           <w:ilvl w:val="0"/>
-          <w:numId w:val="10"/>
+          <w:numId w:val="12"/>
         </w:numPr>
         <w:ind w:left="720" w:hanging="360"/>
         <w:rPr>
@@ -8926,7 +8926,7 @@
       <w:pPr>
         <w:numPr>
           <w:ilvl w:val="0"/>
-          <w:numId w:val="10"/>
+          <w:numId w:val="12"/>
         </w:numPr>
         <w:ind w:left="720" w:hanging="360"/>
         <w:rPr>
@@ -8947,7 +8947,7 @@
       <w:pPr>
         <w:numPr>
           <w:ilvl w:val="0"/>
-          <w:numId w:val="10"/>
+          <w:numId w:val="12"/>
         </w:numPr>
         <w:ind w:left="720" w:hanging="360"/>
         <w:rPr>
@@ -8968,7 +8968,7 @@
       <w:pPr>
         <w:numPr>
           <w:ilvl w:val="0"/>
-          <w:numId w:val="10"/>
+          <w:numId w:val="12"/>
         </w:numPr>
         <w:ind w:left="720" w:hanging="360"/>
         <w:rPr>
@@ -8990,7 +8990,7 @@
       <w:pPr>
         <w:numPr>
           <w:ilvl w:val="0"/>
-          <w:numId w:val="10"/>
+          <w:numId w:val="12"/>
         </w:numPr>
         <w:ind w:left="720" w:hanging="360"/>
         <w:rPr>
@@ -9797,7 +9797,7 @@
       <w:pPr>
         <w:numPr>
           <w:ilvl w:val="0"/>
-          <w:numId w:val="14"/>
+          <w:numId w:val="16"/>
         </w:numPr>
         <w:ind w:left="720" w:hanging="360"/>
         <w:rPr>
@@ -9817,7 +9817,7 @@
       <w:pPr>
         <w:numPr>
           <w:ilvl w:val="0"/>
-          <w:numId w:val="14"/>
+          <w:numId w:val="16"/>
         </w:numPr>
         <w:ind w:left="720" w:hanging="360"/>
         <w:rPr>
@@ -9838,7 +9838,7 @@
       <w:pPr>
         <w:numPr>
           <w:ilvl w:val="0"/>
-          <w:numId w:val="14"/>
+          <w:numId w:val="16"/>
         </w:numPr>
         <w:ind w:left="720" w:hanging="360"/>
         <w:rPr>
@@ -9859,7 +9859,7 @@
       <w:pPr>
         <w:numPr>
           <w:ilvl w:val="0"/>
-          <w:numId w:val="14"/>
+          <w:numId w:val="16"/>
         </w:numPr>
         <w:ind w:left="720" w:hanging="360"/>
         <w:rPr>
@@ -9880,7 +9880,7 @@
       <w:pPr>
         <w:numPr>
           <w:ilvl w:val="0"/>
-          <w:numId w:val="14"/>
+          <w:numId w:val="16"/>
         </w:numPr>
         <w:ind w:left="720" w:hanging="360"/>
         <w:rPr>
@@ -9901,7 +9901,7 @@
       <w:pPr>
         <w:numPr>
           <w:ilvl w:val="0"/>
-          <w:numId w:val="14"/>
+          <w:numId w:val="16"/>
         </w:numPr>
         <w:ind w:left="720" w:hanging="360"/>
         <w:rPr>
@@ -11485,7 +11485,7 @@
       <w:pPr>
         <w:numPr>
           <w:ilvl w:val="0"/>
-          <w:numId w:val="16"/>
+          <w:numId w:val="18"/>
         </w:numPr>
         <w:ind w:left="720" w:hanging="360"/>
         <w:rPr>
@@ -11505,7 +11505,7 @@
       <w:pPr>
         <w:numPr>
           <w:ilvl w:val="0"/>
-          <w:numId w:val="16"/>
+          <w:numId w:val="18"/>
         </w:numPr>
         <w:ind w:left="720" w:hanging="360"/>
         <w:rPr>
@@ -11526,7 +11526,7 @@
       <w:pPr>
         <w:numPr>
           <w:ilvl w:val="0"/>
-          <w:numId w:val="16"/>
+          <w:numId w:val="18"/>
         </w:numPr>
         <w:ind w:left="720" w:hanging="360"/>
         <w:rPr>
@@ -11547,7 +11547,7 @@
       <w:pPr>
         <w:numPr>
           <w:ilvl w:val="0"/>
-          <w:numId w:val="16"/>
+          <w:numId w:val="18"/>
         </w:numPr>
         <w:ind w:left="720" w:hanging="360"/>
         <w:rPr>
@@ -11568,7 +11568,7 @@
       <w:pPr>
         <w:numPr>
           <w:ilvl w:val="0"/>
-          <w:numId w:val="16"/>
+          <w:numId w:val="18"/>
         </w:numPr>
         <w:ind w:left="720" w:hanging="360"/>
         <w:rPr>
@@ -11996,6 +11996,1559 @@
         </w:rPr>
         <w:t xml:space="preserve">)</w:t>
       </w:r>
+      <w:r>
+        <w:rPr>
+          <w:rtl w:val="0"/>
+        </w:rPr>
+      </w:r>
+    </w:p>
+    <w:p>
+      <w:pPr>
+        <w:rPr>
+          <w:b w:val="1"/>
+          <w:color w:val="444444"/>
+        </w:rPr>
+      </w:pPr>
+      <w:r>
+        <w:rPr>
+          <w:rtl w:val="0"/>
+        </w:rPr>
+      </w:r>
+    </w:p>
+    <w:p>
+      <w:pPr>
+        <w:rPr>
+          <w:b w:val="1"/>
+          <w:color w:val="444444"/>
+        </w:rPr>
+      </w:pPr>
+      <w:r>
+        <w:rPr>
+          <w:rtl w:val="0"/>
+        </w:rPr>
+      </w:r>
+    </w:p>
+    <w:p>
+      <w:pPr>
+        <w:rPr/>
+      </w:pPr>
+      <w:r>
+        <w:rPr>
+          <w:rtl w:val="0"/>
+        </w:rPr>
+        <w:t xml:space="preserve">Question: 13</w:t>
+      </w:r>
+    </w:p>
+    <w:p>
+      <w:pPr>
+        <w:rPr>
+          <w:color w:val="999999"/>
+        </w:rPr>
+      </w:pPr>
+      <w:r>
+        <w:rPr>
+          <w:b w:val="1"/>
+          <w:rtl w:val="0"/>
+        </w:rPr>
+        <w:t xml:space="preserve">Main​ ​Topic​ ​:​ </w:t>
+      </w:r>
+      <w:r>
+        <w:rPr>
+          <w:color w:val="999999"/>
+          <w:rtl w:val="0"/>
+        </w:rPr>
+        <w:t xml:space="preserve">Data Analytics</w:t>
+      </w:r>
+    </w:p>
+    <w:p>
+      <w:pPr>
+        <w:rPr>
+          <w:b w:val="1"/>
+          <w:color w:val="999999"/>
+        </w:rPr>
+      </w:pPr>
+      <w:r>
+        <w:rPr>
+          <w:b w:val="1"/>
+          <w:rtl w:val="0"/>
+        </w:rPr>
+        <w:t xml:space="preserve">Sub​ ​Topic​ ​:​ </w:t>
+      </w:r>
+      <w:r>
+        <w:rPr>
+          <w:b w:val="1"/>
+          <w:color w:val="999999"/>
+          <w:rtl w:val="0"/>
+        </w:rPr>
+        <w:t xml:space="preserve">Select the appropriate data analysis solution for a given scenario</w:t>
+      </w:r>
+      <w:r>
+        <w:rPr>
+          <w:b w:val="1"/>
+          <w:color w:val="999999"/>
+          <w:rtl w:val="0"/>
+        </w:rPr>
+        <w:t xml:space="preserve"> </w:t>
+      </w:r>
+    </w:p>
+    <w:p>
+      <w:pPr>
+        <w:rPr>
+          <w:color w:val="999999"/>
+        </w:rPr>
+      </w:pPr>
+      <w:r>
+        <w:rPr>
+          <w:rtl w:val="0"/>
+        </w:rPr>
+      </w:r>
+    </w:p>
+    <w:p>
+      <w:pPr>
+        <w:rPr>
+          <w:b w:val="1"/>
+          <w:color w:val="999999"/>
+        </w:rPr>
+      </w:pPr>
+      <w:r>
+        <w:rPr>
+          <w:b w:val="1"/>
+          <w:rtl w:val="0"/>
+        </w:rPr>
+        <w:t xml:space="preserve">Domain: </w:t>
+      </w:r>
+      <w:r>
+        <w:rPr>
+          <w:color w:val="999999"/>
+          <w:rtl w:val="0"/>
+        </w:rPr>
+        <w:t xml:space="preserve">Analysis and visualization of analytical data</w:t>
+      </w:r>
+      <w:r>
+        <w:rPr>
+          <w:color w:val="999999"/>
+          <w:rtl w:val="0"/>
+        </w:rPr>
+        <w:t xml:space="preserve">  </w:t>
+      </w:r>
+      <w:r>
+        <w:rPr>
+          <w:rtl w:val="0"/>
+        </w:rPr>
+      </w:r>
+    </w:p>
+    <w:p>
+      <w:pPr>
+        <w:rPr>
+          <w:b w:val="1"/>
+        </w:rPr>
+      </w:pPr>
+      <w:r>
+        <w:rPr>
+          <w:rtl w:val="0"/>
+        </w:rPr>
+      </w:r>
+    </w:p>
+    <w:p>
+      <w:pPr>
+        <w:rPr>
+          <w:rFonts w:ascii="Calibri" w:cs="Calibri" w:eastAsia="Calibri" w:hAnsi="Calibri"/>
+        </w:rPr>
+      </w:pPr>
+      <w:r>
+        <w:rPr>
+          <w:rFonts w:ascii="Calibri" w:cs="Calibri" w:eastAsia="Calibri" w:hAnsi="Calibri"/>
+          <w:b w:val="1"/>
+          <w:rtl w:val="0"/>
+        </w:rPr>
+        <w:t xml:space="preserve">Question text</w:t>
+      </w:r>
+      <w:r>
+        <w:rPr>
+          <w:rFonts w:ascii="Calibri" w:cs="Calibri" w:eastAsia="Calibri" w:hAnsi="Calibri"/>
+          <w:rtl w:val="0"/>
+        </w:rPr>
+        <w:t xml:space="preserve">: </w:t>
+      </w:r>
+    </w:p>
+    <w:p>
+      <w:pPr>
+        <w:rPr>
+          <w:color w:val="434343"/>
+        </w:rPr>
+      </w:pPr>
+      <w:r>
+        <w:rPr>
+          <w:color w:val="434343"/>
+          <w:rtl w:val="0"/>
+        </w:rPr>
+        <w:t xml:space="preserve">You work for a public health governmental organization where you are responsible for building out a data warehouse to hold infectious disease information based on the data found at the World Health Organization’s </w:t>
+      </w:r>
+      <w:r>
+        <w:rPr>
+          <w:color w:val="434343"/>
+          <w:rtl w:val="0"/>
+        </w:rPr>
+        <w:t xml:space="preserve">Global Health Observatory data repository. You expect your initial data warehouse to hold less than TBs of data. However, you expect that the data stored in your warehouse will grow rapidly based on the state of world-wide infectious disease progression in the near future.</w:t>
+      </w:r>
+    </w:p>
+    <w:p>
+      <w:pPr>
+        <w:rPr>
+          <w:color w:val="434343"/>
+        </w:rPr>
+      </w:pPr>
+      <w:r>
+        <w:rPr>
+          <w:rtl w:val="0"/>
+        </w:rPr>
+      </w:r>
+    </w:p>
+    <w:p>
+      <w:pPr>
+        <w:rPr>
+          <w:color w:val="434343"/>
+        </w:rPr>
+      </w:pPr>
+      <w:r>
+        <w:rPr>
+          <w:color w:val="434343"/>
+          <w:rtl w:val="0"/>
+        </w:rPr>
+        <w:t xml:space="preserve">Your organization plans to use the data stored in your data warehouse to visualize disease progression across the various states in your country as infectious diseases progress through their lifecycle. These analyses will be used to make important decisions about citizen interaction and mobility.</w:t>
+      </w:r>
+      <w:r>
+        <w:rPr>
+          <w:rtl w:val="0"/>
+        </w:rPr>
+      </w:r>
+    </w:p>
+    <w:p>
+      <w:pPr>
+        <w:rPr>
+          <w:color w:val="434343"/>
+        </w:rPr>
+      </w:pPr>
+      <w:r>
+        <w:rPr>
+          <w:rtl w:val="0"/>
+        </w:rPr>
+      </w:r>
+    </w:p>
+    <w:p>
+      <w:pPr>
+        <w:rPr>
+          <w:color w:val="434343"/>
+        </w:rPr>
+      </w:pPr>
+      <w:r>
+        <w:rPr>
+          <w:color w:val="434343"/>
+          <w:rtl w:val="0"/>
+        </w:rPr>
+        <w:t xml:space="preserve">Which of the following data warehouse configurations best suits your data analysis scenario using the simplest, most cost effective approach?</w:t>
+      </w:r>
+    </w:p>
+    <w:p>
+      <w:pPr>
+        <w:rPr>
+          <w:color w:val="434343"/>
+        </w:rPr>
+      </w:pPr>
+      <w:r>
+        <w:rPr>
+          <w:rtl w:val="0"/>
+        </w:rPr>
+      </w:r>
+    </w:p>
+    <w:p>
+      <w:pPr>
+        <w:numPr>
+          <w:ilvl w:val="0"/>
+          <w:numId w:val="6"/>
+        </w:numPr>
+        <w:ind w:left="720" w:hanging="360"/>
+        <w:rPr>
+          <w:color w:val="434343"/>
+        </w:rPr>
+      </w:pPr>
+      <w:r>
+        <w:rPr>
+          <w:color w:val="383a42"/>
+          <w:shd w:fill="fafafa" w:val="clear"/>
+          <w:rtl w:val="0"/>
+        </w:rPr>
+        <w:t xml:space="preserve">Redshift with RA3 nodes </w:t>
+      </w:r>
+    </w:p>
+    <w:p>
+      <w:pPr>
+        <w:numPr>
+          <w:ilvl w:val="0"/>
+          <w:numId w:val="6"/>
+        </w:numPr>
+        <w:ind w:left="720" w:hanging="360"/>
+        <w:rPr>
+          <w:color w:val="383a42"/>
+          <w:shd w:fill="fafafa" w:val="clear"/>
+        </w:rPr>
+      </w:pPr>
+      <w:r>
+        <w:rPr>
+          <w:color w:val="383a42"/>
+          <w:shd w:fill="fafafa" w:val="clear"/>
+          <w:rtl w:val="0"/>
+        </w:rPr>
+        <w:t xml:space="preserve">Redshift with DC2 nodes</w:t>
+      </w:r>
+    </w:p>
+    <w:p>
+      <w:pPr>
+        <w:numPr>
+          <w:ilvl w:val="0"/>
+          <w:numId w:val="6"/>
+        </w:numPr>
+        <w:ind w:left="720" w:hanging="360"/>
+        <w:rPr>
+          <w:color w:val="383a42"/>
+          <w:shd w:fill="fafafa" w:val="clear"/>
+        </w:rPr>
+      </w:pPr>
+      <w:r>
+        <w:rPr>
+          <w:color w:val="383a42"/>
+          <w:shd w:fill="fafafa" w:val="clear"/>
+          <w:rtl w:val="0"/>
+        </w:rPr>
+        <w:t xml:space="preserve">S3 with SSD volumes</w:t>
+      </w:r>
+    </w:p>
+    <w:p>
+      <w:pPr>
+        <w:numPr>
+          <w:ilvl w:val="0"/>
+          <w:numId w:val="6"/>
+        </w:numPr>
+        <w:ind w:left="720" w:hanging="360"/>
+        <w:rPr>
+          <w:color w:val="383a42"/>
+          <w:shd w:fill="fafafa" w:val="clear"/>
+        </w:rPr>
+      </w:pPr>
+      <w:r>
+        <w:rPr>
+          <w:color w:val="383a42"/>
+          <w:shd w:fill="fafafa" w:val="clear"/>
+          <w:rtl w:val="0"/>
+        </w:rPr>
+        <w:t xml:space="preserve">S3 with HDD volumes </w:t>
+      </w:r>
+    </w:p>
+    <w:p>
+      <w:pPr>
+        <w:numPr>
+          <w:ilvl w:val="0"/>
+          <w:numId w:val="6"/>
+        </w:numPr>
+        <w:ind w:left="720" w:hanging="360"/>
+        <w:rPr>
+          <w:color w:val="383a42"/>
+          <w:shd w:fill="fafafa" w:val="clear"/>
+        </w:rPr>
+      </w:pPr>
+      <w:r>
+        <w:rPr>
+          <w:color w:val="383a42"/>
+          <w:shd w:fill="fafafa" w:val="clear"/>
+          <w:rtl w:val="0"/>
+        </w:rPr>
+        <w:t xml:space="preserve">Redshift with DS2 nodes</w:t>
+      </w:r>
+    </w:p>
+    <w:p>
+      <w:pPr>
+        <w:rPr>
+          <w:color w:val="434343"/>
+        </w:rPr>
+      </w:pPr>
+      <w:r>
+        <w:rPr>
+          <w:rtl w:val="0"/>
+        </w:rPr>
+      </w:r>
+    </w:p>
+    <w:p>
+      <w:pPr>
+        <w:rPr>
+          <w:color w:val="434343"/>
+        </w:rPr>
+      </w:pPr>
+      <w:r>
+        <w:rPr>
+          <w:rFonts w:ascii="Calibri" w:cs="Calibri" w:eastAsia="Calibri" w:hAnsi="Calibri"/>
+          <w:b w:val="1"/>
+          <w:rtl w:val="0"/>
+        </w:rPr>
+        <w:t xml:space="preserve">Answer:</w:t>
+      </w:r>
+      <w:r>
+        <w:rPr>
+          <w:color w:val="434343"/>
+          <w:rtl w:val="0"/>
+        </w:rPr>
+        <w:t xml:space="preserve"> A</w:t>
+      </w:r>
+    </w:p>
+    <w:p>
+      <w:pPr>
+        <w:rPr>
+          <w:color w:val="434343"/>
+        </w:rPr>
+      </w:pPr>
+      <w:r>
+        <w:rPr>
+          <w:rtl w:val="0"/>
+        </w:rPr>
+      </w:r>
+    </w:p>
+    <w:p>
+      <w:pPr>
+        <w:rPr>
+          <w:color w:val="434343"/>
+        </w:rPr>
+      </w:pPr>
+      <w:r>
+        <w:rPr>
+          <w:rFonts w:ascii="Calibri" w:cs="Calibri" w:eastAsia="Calibri" w:hAnsi="Calibri"/>
+          <w:b w:val="1"/>
+          <w:rtl w:val="0"/>
+        </w:rPr>
+        <w:t xml:space="preserve">Explanation:</w:t>
+      </w:r>
+      <w:r>
+        <w:rPr>
+          <w:rtl w:val="0"/>
+        </w:rPr>
+      </w:r>
+    </w:p>
+    <w:p>
+      <w:pPr>
+        <w:rPr>
+          <w:color w:val="444444"/>
+          <w:highlight w:val="white"/>
+        </w:rPr>
+      </w:pPr>
+      <w:r>
+        <w:rPr>
+          <w:color w:val="434343"/>
+          <w:rtl w:val="0"/>
+        </w:rPr>
+        <w:t xml:space="preserve">Option A is correc</w:t>
+      </w:r>
+      <w:r>
+        <w:rPr>
+          <w:color w:val="444444"/>
+          <w:highlight w:val="white"/>
+          <w:rtl w:val="0"/>
+        </w:rPr>
+        <w:t xml:space="preserve">t. Redshift is the best choice for your data warehouse. Also, when configuring your Redshift warehouse, if you have less than 10 TBs of data DC2 nodes are the best price performer. However, if you expect your data to rapidly grow, as in this scenario, then RA3 nodes are the most cost effective choice.</w:t>
+      </w:r>
+    </w:p>
+    <w:p>
+      <w:pPr>
+        <w:rPr>
+          <w:color w:val="444444"/>
+          <w:highlight w:val="white"/>
+        </w:rPr>
+      </w:pPr>
+      <w:r>
+        <w:rPr>
+          <w:rtl w:val="0"/>
+        </w:rPr>
+      </w:r>
+    </w:p>
+    <w:p>
+      <w:pPr>
+        <w:rPr>
+          <w:color w:val="444444"/>
+          <w:highlight w:val="white"/>
+        </w:rPr>
+      </w:pPr>
+      <w:r>
+        <w:rPr>
+          <w:color w:val="444444"/>
+          <w:highlight w:val="white"/>
+          <w:rtl w:val="0"/>
+        </w:rPr>
+        <w:t xml:space="preserve">Option B is incorrect. Redshift is the best choice for your data warehouse. Also, when configuring your Redshift warehouse, if you have less than 10 TBs of data DC2 nodes are the best price performer. However, if you expect your data to rapidly grow, as in this scenario, then RA3 nodes are the most cost effective choice.</w:t>
+      </w:r>
+    </w:p>
+    <w:p>
+      <w:pPr>
+        <w:rPr>
+          <w:color w:val="444444"/>
+          <w:highlight w:val="white"/>
+        </w:rPr>
+      </w:pPr>
+      <w:r>
+        <w:rPr>
+          <w:rtl w:val="0"/>
+        </w:rPr>
+      </w:r>
+    </w:p>
+    <w:p>
+      <w:pPr>
+        <w:rPr>
+          <w:color w:val="444444"/>
+          <w:highlight w:val="white"/>
+        </w:rPr>
+      </w:pPr>
+      <w:r>
+        <w:rPr>
+          <w:color w:val="444444"/>
+          <w:highlight w:val="white"/>
+          <w:rtl w:val="0"/>
+        </w:rPr>
+        <w:t xml:space="preserve">Option C is incorrect. S3 is not a good choice for a data warehouse. Also, you do not choose the volume type when you create your S3 buckets.  </w:t>
+      </w:r>
+    </w:p>
+    <w:p>
+      <w:pPr>
+        <w:rPr>
+          <w:color w:val="444444"/>
+          <w:highlight w:val="white"/>
+        </w:rPr>
+      </w:pPr>
+      <w:r>
+        <w:rPr>
+          <w:rtl w:val="0"/>
+        </w:rPr>
+      </w:r>
+    </w:p>
+    <w:p>
+      <w:pPr>
+        <w:rPr>
+          <w:color w:val="444444"/>
+          <w:highlight w:val="white"/>
+        </w:rPr>
+      </w:pPr>
+      <w:r>
+        <w:rPr>
+          <w:color w:val="444444"/>
+          <w:highlight w:val="white"/>
+          <w:rtl w:val="0"/>
+        </w:rPr>
+        <w:t xml:space="preserve">Option D is incorrect. S3 is not a good choice for a data warehouse. Also, you do not choose the volume type when you create your S3 buckets. </w:t>
+      </w:r>
+    </w:p>
+    <w:p>
+      <w:pPr>
+        <w:rPr>
+          <w:color w:val="444444"/>
+          <w:highlight w:val="white"/>
+        </w:rPr>
+      </w:pPr>
+      <w:r>
+        <w:rPr>
+          <w:rtl w:val="0"/>
+        </w:rPr>
+      </w:r>
+    </w:p>
+    <w:p>
+      <w:pPr>
+        <w:rPr>
+          <w:color w:val="444444"/>
+          <w:highlight w:val="white"/>
+        </w:rPr>
+      </w:pPr>
+      <w:r>
+        <w:rPr>
+          <w:color w:val="444444"/>
+          <w:highlight w:val="white"/>
+          <w:rtl w:val="0"/>
+        </w:rPr>
+        <w:t xml:space="preserve">Option E is incorrect. Redshift is the best choice for your data warehouse. Also, when configuring your Redshift warehouse, if you have less than 10 TBs of data DC2 nodes are the best price performer. However, if you expect your data to rapidly grow, as in this scenario, then RA3 nodes are the most cost effective choice. The DS2 node type is now classified as a legacy node choice by Amazon. Amazon no longer recommends that you build new Redshift data warehouses using the DS2 node type.</w:t>
+      </w:r>
+    </w:p>
+    <w:p>
+      <w:pPr>
+        <w:rPr>
+          <w:color w:val="434343"/>
+        </w:rPr>
+      </w:pPr>
+      <w:r>
+        <w:rPr>
+          <w:rtl w:val="0"/>
+        </w:rPr>
+      </w:r>
+    </w:p>
+    <w:p>
+      <w:pPr>
+        <w:rPr>
+          <w:rFonts w:ascii="Calibri" w:cs="Calibri" w:eastAsia="Calibri" w:hAnsi="Calibri"/>
+          <w:b w:val="1"/>
+        </w:rPr>
+      </w:pPr>
+      <w:r>
+        <w:rPr>
+          <w:rFonts w:ascii="Calibri" w:cs="Calibri" w:eastAsia="Calibri" w:hAnsi="Calibri"/>
+          <w:b w:val="1"/>
+          <w:rtl w:val="0"/>
+        </w:rPr>
+        <w:t xml:space="preserve">Reference:</w:t>
+      </w:r>
+    </w:p>
+    <w:p>
+      <w:pPr>
+        <w:rPr>
+          <w:color w:val="444444"/>
+        </w:rPr>
+      </w:pPr>
+      <w:r>
+        <w:rPr>
+          <w:color w:val="444444"/>
+          <w:rtl w:val="0"/>
+        </w:rPr>
+        <w:t xml:space="preserve">Please see the </w:t>
+      </w:r>
+      <w:r>
+        <w:rPr>
+          <w:color w:val="444444"/>
+          <w:rtl w:val="0"/>
+        </w:rPr>
+        <w:t xml:space="preserve">Data Lakes and Analytics on AWS page titled</w:t>
+      </w:r>
+      <w:r>
+        <w:rPr>
+          <w:b w:val="1"/>
+          <w:color w:val="444444"/>
+          <w:rtl w:val="0"/>
+        </w:rPr>
+        <w:t xml:space="preserve"> What is a Data Lake?</w:t>
+      </w:r>
+      <w:r>
+        <w:rPr>
+          <w:color w:val="444444"/>
+          <w:rtl w:val="0"/>
+        </w:rPr>
+        <w:t xml:space="preserve"> (</w:t>
+      </w:r>
+      <w:hyperlink r:id="rId80">
+        <w:r>
+          <w:rPr>
+            <w:color w:val="1155cc"/>
+            <w:u w:val="single"/>
+            <w:rtl w:val="0"/>
+          </w:rPr>
+          <w:t xml:space="preserve">https://aws.amazon.com/big-data/datalakes-and-analytics/what-is-a-data-lake/</w:t>
+        </w:r>
+      </w:hyperlink>
+      <w:r>
+        <w:rPr>
+          <w:color w:val="444444"/>
+          <w:rtl w:val="0"/>
+        </w:rPr>
+        <w:t xml:space="preserve">), the </w:t>
+      </w:r>
+      <w:r>
+        <w:rPr>
+          <w:b w:val="1"/>
+          <w:color w:val="444444"/>
+          <w:rtl w:val="0"/>
+        </w:rPr>
+        <w:t xml:space="preserve">Amazon Redshift Pricing page </w:t>
+      </w:r>
+      <w:r>
+        <w:rPr>
+          <w:color w:val="444444"/>
+          <w:rtl w:val="0"/>
+        </w:rPr>
+        <w:t xml:space="preserve">(</w:t>
+      </w:r>
+      <w:hyperlink r:id="rId81">
+        <w:r>
+          <w:rPr>
+            <w:color w:val="1155cc"/>
+            <w:u w:val="single"/>
+            <w:rtl w:val="0"/>
+          </w:rPr>
+          <w:t xml:space="preserve">https://aws.amazon.com/redshift/pricing/</w:t>
+        </w:r>
+      </w:hyperlink>
+      <w:r>
+        <w:rPr>
+          <w:color w:val="444444"/>
+          <w:rtl w:val="0"/>
+        </w:rPr>
+        <w:t xml:space="preserve">) </w:t>
+      </w:r>
+      <w:r>
+        <w:rPr>
+          <w:color w:val="444444"/>
+          <w:rtl w:val="0"/>
+        </w:rPr>
+        <w:t xml:space="preserve">and the World Health Organization </w:t>
+      </w:r>
+      <w:r>
+        <w:rPr>
+          <w:b w:val="1"/>
+          <w:color w:val="434343"/>
+          <w:rtl w:val="0"/>
+        </w:rPr>
+        <w:t xml:space="preserve">Global Health Observatory data repository page</w:t>
+      </w:r>
+      <w:r>
+        <w:rPr>
+          <w:color w:val="434343"/>
+          <w:rtl w:val="0"/>
+        </w:rPr>
+        <w:t xml:space="preserve"> (</w:t>
+      </w:r>
+      <w:hyperlink r:id="rId82">
+        <w:r>
+          <w:rPr>
+            <w:color w:val="1155cc"/>
+            <w:u w:val="single"/>
+            <w:rtl w:val="0"/>
+          </w:rPr>
+          <w:t xml:space="preserve">https://apps.who.int/gho/data/node.home</w:t>
+        </w:r>
+      </w:hyperlink>
+      <w:r>
+        <w:rPr>
+          <w:color w:val="444444"/>
+          <w:rtl w:val="0"/>
+        </w:rPr>
+        <w:t xml:space="preserve">)</w:t>
+      </w:r>
+      <w:r>
+        <w:rPr>
+          <w:rtl w:val="0"/>
+        </w:rPr>
+      </w:r>
+    </w:p>
+    <w:p>
+      <w:pPr>
+        <w:rPr>
+          <w:b w:val="1"/>
+          <w:color w:val="444444"/>
+        </w:rPr>
+      </w:pPr>
+      <w:r>
+        <w:rPr>
+          <w:rtl w:val="0"/>
+        </w:rPr>
+      </w:r>
+    </w:p>
+    <w:p>
+      <w:pPr>
+        <w:rPr>
+          <w:b w:val="1"/>
+          <w:color w:val="444444"/>
+        </w:rPr>
+      </w:pPr>
+      <w:r>
+        <w:rPr>
+          <w:rtl w:val="0"/>
+        </w:rPr>
+      </w:r>
+    </w:p>
+    <w:p>
+      <w:pPr>
+        <w:rPr>
+          <w:b w:val="1"/>
+          <w:color w:val="444444"/>
+        </w:rPr>
+      </w:pPr>
+      <w:r>
+        <w:rPr>
+          <w:rtl w:val="0"/>
+        </w:rPr>
+      </w:r>
+    </w:p>
+    <w:p>
+      <w:pPr>
+        <w:rPr/>
+      </w:pPr>
+      <w:r>
+        <w:rPr>
+          <w:rtl w:val="0"/>
+        </w:rPr>
+        <w:t xml:space="preserve">Question: 14</w:t>
+      </w:r>
+    </w:p>
+    <w:p>
+      <w:pPr>
+        <w:rPr>
+          <w:color w:val="999999"/>
+        </w:rPr>
+      </w:pPr>
+      <w:r>
+        <w:rPr>
+          <w:b w:val="1"/>
+          <w:rtl w:val="0"/>
+        </w:rPr>
+        <w:t xml:space="preserve">Main​ ​Topic​ ​:​ </w:t>
+      </w:r>
+      <w:r>
+        <w:rPr>
+          <w:color w:val="999999"/>
+          <w:rtl w:val="0"/>
+        </w:rPr>
+        <w:t xml:space="preserve">Data Analytics</w:t>
+      </w:r>
+    </w:p>
+    <w:p>
+      <w:pPr>
+        <w:rPr>
+          <w:b w:val="1"/>
+          <w:color w:val="999999"/>
+        </w:rPr>
+      </w:pPr>
+      <w:r>
+        <w:rPr>
+          <w:b w:val="1"/>
+          <w:rtl w:val="0"/>
+        </w:rPr>
+        <w:t xml:space="preserve">Sub​ ​Topic​ ​:​ </w:t>
+      </w:r>
+      <w:r>
+        <w:rPr>
+          <w:b w:val="1"/>
+          <w:color w:val="999999"/>
+          <w:rtl w:val="0"/>
+        </w:rPr>
+        <w:t xml:space="preserve">Select an appropriate data layout, schema, structure, and format</w:t>
+      </w:r>
+      <w:r>
+        <w:rPr>
+          <w:b w:val="1"/>
+          <w:color w:val="999999"/>
+          <w:rtl w:val="0"/>
+        </w:rPr>
+        <w:t xml:space="preserve"> </w:t>
+      </w:r>
+    </w:p>
+    <w:p>
+      <w:pPr>
+        <w:rPr>
+          <w:color w:val="999999"/>
+        </w:rPr>
+      </w:pPr>
+      <w:r>
+        <w:rPr>
+          <w:rtl w:val="0"/>
+        </w:rPr>
+      </w:r>
+    </w:p>
+    <w:p>
+      <w:pPr>
+        <w:rPr>
+          <w:b w:val="1"/>
+          <w:color w:val="999999"/>
+        </w:rPr>
+      </w:pPr>
+      <w:r>
+        <w:rPr>
+          <w:b w:val="1"/>
+          <w:rtl w:val="0"/>
+        </w:rPr>
+        <w:t xml:space="preserve">Domain: </w:t>
+      </w:r>
+      <w:r>
+        <w:rPr>
+          <w:color w:val="999999"/>
+          <w:rtl w:val="0"/>
+        </w:rPr>
+        <w:t xml:space="preserve">Storage and data management concerns</w:t>
+      </w:r>
+      <w:r>
+        <w:rPr>
+          <w:color w:val="999999"/>
+          <w:rtl w:val="0"/>
+        </w:rPr>
+        <w:t xml:space="preserve">  </w:t>
+      </w:r>
+      <w:r>
+        <w:rPr>
+          <w:rtl w:val="0"/>
+        </w:rPr>
+      </w:r>
+    </w:p>
+    <w:p>
+      <w:pPr>
+        <w:rPr>
+          <w:b w:val="1"/>
+        </w:rPr>
+      </w:pPr>
+      <w:r>
+        <w:rPr>
+          <w:rtl w:val="0"/>
+        </w:rPr>
+      </w:r>
+    </w:p>
+    <w:p>
+      <w:pPr>
+        <w:rPr>
+          <w:rFonts w:ascii="Calibri" w:cs="Calibri" w:eastAsia="Calibri" w:hAnsi="Calibri"/>
+        </w:rPr>
+      </w:pPr>
+      <w:r>
+        <w:rPr>
+          <w:rFonts w:ascii="Calibri" w:cs="Calibri" w:eastAsia="Calibri" w:hAnsi="Calibri"/>
+          <w:b w:val="1"/>
+          <w:rtl w:val="0"/>
+        </w:rPr>
+        <w:t xml:space="preserve">Question text</w:t>
+      </w:r>
+      <w:r>
+        <w:rPr>
+          <w:rFonts w:ascii="Calibri" w:cs="Calibri" w:eastAsia="Calibri" w:hAnsi="Calibri"/>
+          <w:rtl w:val="0"/>
+        </w:rPr>
+        <w:t xml:space="preserve">: </w:t>
+      </w:r>
+    </w:p>
+    <w:p>
+      <w:pPr>
+        <w:rPr>
+          <w:color w:val="434343"/>
+        </w:rPr>
+      </w:pPr>
+      <w:r>
+        <w:rPr>
+          <w:color w:val="434343"/>
+          <w:rtl w:val="0"/>
+        </w:rPr>
+        <w:t xml:space="preserve">You work for a large city police department as a data scientist. You have been given the task of tracking crime by city district for each criminal committing the given crime. You have created a DynamoDB table to track the crimes across your city’s districts. The table has this configuration: for each crime the table contains a CriminalId (the partition key), CityDistrict, and CrimeDate the crime was reported. Your police department wants to create a dashboard of the crimes reported by district and date. </w:t>
+      </w:r>
+    </w:p>
+    <w:p>
+      <w:pPr>
+        <w:rPr>
+          <w:color w:val="434343"/>
+        </w:rPr>
+      </w:pPr>
+      <w:r>
+        <w:rPr>
+          <w:rtl w:val="0"/>
+        </w:rPr>
+      </w:r>
+    </w:p>
+    <w:p>
+      <w:pPr>
+        <w:rPr>
+          <w:color w:val="434343"/>
+        </w:rPr>
+      </w:pPr>
+      <w:r>
+        <w:rPr>
+          <w:color w:val="434343"/>
+          <w:rtl w:val="0"/>
+        </w:rPr>
+        <w:t xml:space="preserve">What is the most cost effective way to retrieve the crime data from your DynamoDB table to build your crimes reported by district and date?</w:t>
+      </w:r>
+    </w:p>
+    <w:p>
+      <w:pPr>
+        <w:rPr>
+          <w:color w:val="434343"/>
+        </w:rPr>
+      </w:pPr>
+      <w:r>
+        <w:rPr>
+          <w:rtl w:val="0"/>
+        </w:rPr>
+      </w:r>
+    </w:p>
+    <w:p>
+      <w:pPr>
+        <w:numPr>
+          <w:ilvl w:val="0"/>
+          <w:numId w:val="10"/>
+        </w:numPr>
+        <w:ind w:left="720" w:hanging="360"/>
+        <w:rPr>
+          <w:color w:val="434343"/>
+        </w:rPr>
+      </w:pPr>
+      <w:r>
+        <w:rPr>
+          <w:color w:val="383a42"/>
+          <w:shd w:fill="fafafa" w:val="clear"/>
+          <w:rtl w:val="0"/>
+        </w:rPr>
+        <w:t xml:space="preserve">Create a </w:t>
+      </w:r>
+      <w:r>
+        <w:rPr>
+          <w:color w:val="383a42"/>
+          <w:shd w:fill="fafafa" w:val="clear"/>
+          <w:rtl w:val="0"/>
+        </w:rPr>
+        <w:t xml:space="preserve">local secondary index with </w:t>
+      </w:r>
+      <w:r>
+        <w:rPr>
+          <w:color w:val="434343"/>
+          <w:rtl w:val="0"/>
+        </w:rPr>
+        <w:t xml:space="preserve">CriminalId</w:t>
+      </w:r>
+      <w:r>
+        <w:rPr>
+          <w:color w:val="383a42"/>
+          <w:shd w:fill="fafafa" w:val="clear"/>
+          <w:rtl w:val="0"/>
+        </w:rPr>
+        <w:t xml:space="preserve"> as the partition key and </w:t>
+      </w:r>
+      <w:r>
+        <w:rPr>
+          <w:color w:val="434343"/>
+          <w:rtl w:val="0"/>
+        </w:rPr>
+        <w:t xml:space="preserve">CrimeDate</w:t>
+      </w:r>
+      <w:r>
+        <w:rPr>
+          <w:color w:val="383a42"/>
+          <w:shd w:fill="fafafa" w:val="clear"/>
+          <w:rtl w:val="0"/>
+        </w:rPr>
+        <w:t xml:space="preserve"> as the sort key</w:t>
+      </w:r>
+      <w:r>
+        <w:rPr>
+          <w:color w:val="383a42"/>
+          <w:shd w:fill="fafafa" w:val="clear"/>
+          <w:rtl w:val="0"/>
+        </w:rPr>
+        <w:t xml:space="preserve"> </w:t>
+      </w:r>
+    </w:p>
+    <w:p>
+      <w:pPr>
+        <w:numPr>
+          <w:ilvl w:val="0"/>
+          <w:numId w:val="10"/>
+        </w:numPr>
+        <w:ind w:left="720" w:hanging="360"/>
+        <w:rPr>
+          <w:color w:val="383a42"/>
+          <w:shd w:fill="fafafa" w:val="clear"/>
+        </w:rPr>
+      </w:pPr>
+      <w:r>
+        <w:rPr>
+          <w:color w:val="383a42"/>
+          <w:shd w:fill="fafafa" w:val="clear"/>
+          <w:rtl w:val="0"/>
+        </w:rPr>
+        <w:t xml:space="preserve">Create </w:t>
+      </w:r>
+      <w:r>
+        <w:rPr>
+          <w:color w:val="383a42"/>
+          <w:shd w:fill="fafafa" w:val="clear"/>
+          <w:rtl w:val="0"/>
+        </w:rPr>
+        <w:t xml:space="preserve">a global secondary index with </w:t>
+      </w:r>
+      <w:r>
+        <w:rPr>
+          <w:color w:val="434343"/>
+          <w:rtl w:val="0"/>
+        </w:rPr>
+        <w:t xml:space="preserve">CityDistrict</w:t>
+      </w:r>
+      <w:r>
+        <w:rPr>
+          <w:color w:val="383a42"/>
+          <w:shd w:fill="fafafa" w:val="clear"/>
+          <w:rtl w:val="0"/>
+        </w:rPr>
+        <w:t xml:space="preserve"> as the partition key and </w:t>
+      </w:r>
+      <w:r>
+        <w:rPr>
+          <w:color w:val="434343"/>
+          <w:rtl w:val="0"/>
+        </w:rPr>
+        <w:t xml:space="preserve">CrimeDate</w:t>
+      </w:r>
+      <w:r>
+        <w:rPr>
+          <w:color w:val="383a42"/>
+          <w:shd w:fill="fafafa" w:val="clear"/>
+          <w:rtl w:val="0"/>
+        </w:rPr>
+        <w:t xml:space="preserve"> as the sort key</w:t>
+      </w:r>
+      <w:r>
+        <w:rPr>
+          <w:rtl w:val="0"/>
+        </w:rPr>
+      </w:r>
+    </w:p>
+    <w:p>
+      <w:pPr>
+        <w:numPr>
+          <w:ilvl w:val="0"/>
+          <w:numId w:val="10"/>
+        </w:numPr>
+        <w:ind w:left="720" w:hanging="360"/>
+        <w:rPr>
+          <w:color w:val="383a42"/>
+          <w:shd w:fill="fafafa" w:val="clear"/>
+        </w:rPr>
+      </w:pPr>
+      <w:r>
+        <w:rPr>
+          <w:color w:val="383a42"/>
+          <w:shd w:fill="fafafa" w:val="clear"/>
+          <w:rtl w:val="0"/>
+        </w:rPr>
+        <w:t xml:space="preserve">Scan the table and use the </w:t>
+      </w:r>
+      <w:r>
+        <w:rPr>
+          <w:color w:val="383a42"/>
+          <w:shd w:fill="fafafa" w:val="clear"/>
+          <w:rtl w:val="0"/>
+        </w:rPr>
+        <w:t xml:space="preserve">ProjectionExpression parameter to return the </w:t>
+      </w:r>
+      <w:r>
+        <w:rPr>
+          <w:color w:val="434343"/>
+          <w:rtl w:val="0"/>
+        </w:rPr>
+        <w:t xml:space="preserve">crimes reported by district and date</w:t>
+      </w:r>
+      <w:r>
+        <w:rPr>
+          <w:rtl w:val="0"/>
+        </w:rPr>
+      </w:r>
+    </w:p>
+    <w:p>
+      <w:pPr>
+        <w:numPr>
+          <w:ilvl w:val="0"/>
+          <w:numId w:val="10"/>
+        </w:numPr>
+        <w:ind w:left="720" w:hanging="360"/>
+        <w:rPr>
+          <w:color w:val="383a42"/>
+          <w:shd w:fill="fafafa" w:val="clear"/>
+        </w:rPr>
+      </w:pPr>
+      <w:r>
+        <w:rPr>
+          <w:color w:val="383a42"/>
+          <w:shd w:fill="fafafa" w:val="clear"/>
+          <w:rtl w:val="0"/>
+        </w:rPr>
+        <w:t xml:space="preserve">Scan the secondary index and use the ProjectionExpression parameter to return the </w:t>
+      </w:r>
+      <w:r>
+        <w:rPr>
+          <w:color w:val="434343"/>
+          <w:rtl w:val="0"/>
+        </w:rPr>
+        <w:t xml:space="preserve">crimes reported by district and date</w:t>
+      </w:r>
+      <w:r>
+        <w:rPr>
+          <w:color w:val="383a42"/>
+          <w:shd w:fill="fafafa" w:val="clear"/>
+          <w:rtl w:val="0"/>
+        </w:rPr>
+        <w:t xml:space="preserve"> </w:t>
+      </w:r>
+    </w:p>
+    <w:p>
+      <w:pPr>
+        <w:rPr>
+          <w:color w:val="434343"/>
+        </w:rPr>
+      </w:pPr>
+      <w:r>
+        <w:rPr>
+          <w:rtl w:val="0"/>
+        </w:rPr>
+      </w:r>
+    </w:p>
+    <w:p>
+      <w:pPr>
+        <w:rPr>
+          <w:color w:val="434343"/>
+        </w:rPr>
+      </w:pPr>
+      <w:r>
+        <w:rPr>
+          <w:rFonts w:ascii="Calibri" w:cs="Calibri" w:eastAsia="Calibri" w:hAnsi="Calibri"/>
+          <w:b w:val="1"/>
+          <w:rtl w:val="0"/>
+        </w:rPr>
+        <w:t xml:space="preserve">Answer:</w:t>
+      </w:r>
+      <w:r>
+        <w:rPr>
+          <w:color w:val="434343"/>
+          <w:rtl w:val="0"/>
+        </w:rPr>
+        <w:t xml:space="preserve"> B</w:t>
+      </w:r>
+    </w:p>
+    <w:p>
+      <w:pPr>
+        <w:rPr>
+          <w:color w:val="434343"/>
+        </w:rPr>
+      </w:pPr>
+      <w:r>
+        <w:rPr>
+          <w:rtl w:val="0"/>
+        </w:rPr>
+      </w:r>
+    </w:p>
+    <w:p>
+      <w:pPr>
+        <w:rPr>
+          <w:color w:val="434343"/>
+        </w:rPr>
+      </w:pPr>
+      <w:r>
+        <w:rPr>
+          <w:rFonts w:ascii="Calibri" w:cs="Calibri" w:eastAsia="Calibri" w:hAnsi="Calibri"/>
+          <w:b w:val="1"/>
+          <w:rtl w:val="0"/>
+        </w:rPr>
+        <w:t xml:space="preserve">Explanation:</w:t>
+      </w:r>
+      <w:r>
+        <w:rPr>
+          <w:rtl w:val="0"/>
+        </w:rPr>
+      </w:r>
+    </w:p>
+    <w:p>
+      <w:pPr>
+        <w:rPr>
+          <w:color w:val="444444"/>
+          <w:highlight w:val="white"/>
+        </w:rPr>
+      </w:pPr>
+      <w:r>
+        <w:rPr>
+          <w:color w:val="434343"/>
+          <w:rtl w:val="0"/>
+        </w:rPr>
+        <w:t xml:space="preserve">Option A is incorrec</w:t>
+      </w:r>
+      <w:r>
+        <w:rPr>
+          <w:color w:val="444444"/>
+          <w:highlight w:val="white"/>
+          <w:rtl w:val="0"/>
+        </w:rPr>
+        <w:t xml:space="preserve">t. Since you are looking to use the CityDistrict and CrimeDate to retrieve your dashboard data, </w:t>
+      </w:r>
+      <w:r>
+        <w:rPr>
+          <w:color w:val="444444"/>
+          <w:highlight w:val="white"/>
+          <w:rtl w:val="0"/>
+        </w:rPr>
+        <w:t xml:space="preserve">the combination of CityDistrict and CrimeDate won’t always be unique. A global secondary index is the best choice for this use case since the combination of primary key attributes does not require unique values.</w:t>
+      </w:r>
+      <w:r>
+        <w:rPr>
+          <w:rtl w:val="0"/>
+        </w:rPr>
+      </w:r>
+    </w:p>
+    <w:p>
+      <w:pPr>
+        <w:rPr>
+          <w:color w:val="444444"/>
+          <w:highlight w:val="white"/>
+        </w:rPr>
+      </w:pPr>
+      <w:r>
+        <w:rPr>
+          <w:rtl w:val="0"/>
+        </w:rPr>
+      </w:r>
+    </w:p>
+    <w:p>
+      <w:pPr>
+        <w:rPr>
+          <w:color w:val="444444"/>
+          <w:highlight w:val="white"/>
+        </w:rPr>
+      </w:pPr>
+      <w:r>
+        <w:rPr>
+          <w:color w:val="444444"/>
+          <w:highlight w:val="white"/>
+          <w:rtl w:val="0"/>
+        </w:rPr>
+        <w:t xml:space="preserve">Option B is correct. Since you are looking to use the CityDistrict and CrimeDate to retrieve your dashboard data, the combination of CityDistrict and CrimeDate won’t always be unique. A global secondary index is the best choice for this use case since the combination of primary key attributes does not require unique values.</w:t>
+      </w:r>
+    </w:p>
+    <w:p>
+      <w:pPr>
+        <w:rPr>
+          <w:color w:val="444444"/>
+          <w:highlight w:val="white"/>
+        </w:rPr>
+      </w:pPr>
+      <w:r>
+        <w:rPr>
+          <w:rtl w:val="0"/>
+        </w:rPr>
+      </w:r>
+    </w:p>
+    <w:p>
+      <w:pPr>
+        <w:rPr>
+          <w:color w:val="444444"/>
+          <w:highlight w:val="white"/>
+        </w:rPr>
+      </w:pPr>
+      <w:r>
+        <w:rPr>
+          <w:color w:val="444444"/>
+          <w:highlight w:val="white"/>
+          <w:rtl w:val="0"/>
+        </w:rPr>
+        <w:t xml:space="preserve">Option C is incorrect. Scanning the entire table and then using the </w:t>
+      </w:r>
+      <w:r>
+        <w:rPr>
+          <w:color w:val="383a42"/>
+          <w:shd w:fill="fafafa" w:val="clear"/>
+          <w:rtl w:val="0"/>
+        </w:rPr>
+        <w:t xml:space="preserve">ProjectionExpression parameter to filter the returned data will be a much more expensive operation than using a secondary index.</w:t>
+      </w:r>
+      <w:r>
+        <w:rPr>
+          <w:rtl w:val="0"/>
+        </w:rPr>
+      </w:r>
+    </w:p>
+    <w:p>
+      <w:pPr>
+        <w:rPr>
+          <w:color w:val="444444"/>
+          <w:highlight w:val="white"/>
+        </w:rPr>
+      </w:pPr>
+      <w:r>
+        <w:rPr>
+          <w:rtl w:val="0"/>
+        </w:rPr>
+      </w:r>
+    </w:p>
+    <w:p>
+      <w:pPr>
+        <w:rPr>
+          <w:color w:val="444444"/>
+          <w:highlight w:val="white"/>
+        </w:rPr>
+      </w:pPr>
+      <w:r>
+        <w:rPr>
+          <w:color w:val="444444"/>
+          <w:highlight w:val="white"/>
+          <w:rtl w:val="0"/>
+        </w:rPr>
+        <w:t xml:space="preserve">Option D is incorrect. Scanning a secondary index and then using the </w:t>
+      </w:r>
+      <w:r>
+        <w:rPr>
+          <w:color w:val="383a42"/>
+          <w:shd w:fill="fafafa" w:val="clear"/>
+          <w:rtl w:val="0"/>
+        </w:rPr>
+        <w:t xml:space="preserve">ProjectionExpression parameter to filter the returned data will be a much more expensive operation than just using a secondary index. Also, </w:t>
+      </w:r>
+      <w:r>
+        <w:rPr>
+          <w:color w:val="444444"/>
+          <w:highlight w:val="white"/>
+          <w:rtl w:val="0"/>
+        </w:rPr>
+        <w:t xml:space="preserve">the scenario doesn’t state that you have created a secondary index, so how could you scan it if you haven’t yet created it?</w:t>
+      </w:r>
+    </w:p>
+    <w:p>
+      <w:pPr>
+        <w:rPr>
+          <w:color w:val="434343"/>
+        </w:rPr>
+      </w:pPr>
+      <w:r>
+        <w:rPr>
+          <w:rtl w:val="0"/>
+        </w:rPr>
+      </w:r>
+    </w:p>
+    <w:p>
+      <w:pPr>
+        <w:rPr>
+          <w:rFonts w:ascii="Calibri" w:cs="Calibri" w:eastAsia="Calibri" w:hAnsi="Calibri"/>
+          <w:b w:val="1"/>
+        </w:rPr>
+      </w:pPr>
+      <w:r>
+        <w:rPr>
+          <w:rFonts w:ascii="Calibri" w:cs="Calibri" w:eastAsia="Calibri" w:hAnsi="Calibri"/>
+          <w:b w:val="1"/>
+          <w:rtl w:val="0"/>
+        </w:rPr>
+        <w:t xml:space="preserve">Reference:</w:t>
+      </w:r>
+    </w:p>
+    <w:p>
+      <w:pPr>
+        <w:rPr>
+          <w:color w:val="444444"/>
+        </w:rPr>
+      </w:pPr>
+      <w:r>
+        <w:rPr>
+          <w:color w:val="444444"/>
+          <w:rtl w:val="0"/>
+        </w:rPr>
+        <w:t xml:space="preserve">Please see the Amazon DynamoDB developer guide titled </w:t>
+      </w:r>
+      <w:r>
+        <w:rPr>
+          <w:b w:val="1"/>
+          <w:color w:val="444444"/>
+          <w:rtl w:val="0"/>
+        </w:rPr>
+        <w:t xml:space="preserve">Using Global Secondary Indexes in DynamoDB</w:t>
+      </w:r>
+      <w:r>
+        <w:rPr>
+          <w:color w:val="444444"/>
+          <w:rtl w:val="0"/>
+        </w:rPr>
+        <w:t xml:space="preserve"> (</w:t>
+      </w:r>
+      <w:hyperlink r:id="rId83">
+        <w:r>
+          <w:rPr>
+            <w:color w:val="1155cc"/>
+            <w:u w:val="single"/>
+            <w:rtl w:val="0"/>
+          </w:rPr>
+          <w:t xml:space="preserve">https://docs.aws.amazon.com/amazondynamodb/latest/developerguide/GSI.html</w:t>
+        </w:r>
+      </w:hyperlink>
+      <w:r>
+        <w:rPr>
+          <w:color w:val="444444"/>
+          <w:rtl w:val="0"/>
+        </w:rPr>
+        <w:t xml:space="preserve">), the Amazon DynamoDB developer guide titled </w:t>
+      </w:r>
+      <w:r>
+        <w:rPr>
+          <w:b w:val="1"/>
+          <w:color w:val="444444"/>
+          <w:rtl w:val="0"/>
+        </w:rPr>
+        <w:t xml:space="preserve">Working with Scans in DynamoDB</w:t>
+      </w:r>
+      <w:r>
+        <w:rPr>
+          <w:color w:val="444444"/>
+          <w:rtl w:val="0"/>
+        </w:rPr>
+        <w:t xml:space="preserve"> (</w:t>
+      </w:r>
+      <w:hyperlink r:id="rId84">
+        <w:r>
+          <w:rPr>
+            <w:color w:val="1155cc"/>
+            <w:u w:val="single"/>
+            <w:rtl w:val="0"/>
+          </w:rPr>
+          <w:t xml:space="preserve">https://docs.aws.amazon.com/amazondynamodb/latest/developerguide/Scan.html</w:t>
+        </w:r>
+      </w:hyperlink>
+      <w:r>
+        <w:rPr>
+          <w:color w:val="444444"/>
+          <w:rtl w:val="0"/>
+        </w:rPr>
+        <w:t xml:space="preserve">), and the Amazon DynamoDB developer guide titled </w:t>
+      </w:r>
+      <w:r>
+        <w:rPr>
+          <w:b w:val="1"/>
+          <w:color w:val="444444"/>
+          <w:rtl w:val="0"/>
+        </w:rPr>
+        <w:t xml:space="preserve">Local Secondary Indexes</w:t>
+      </w:r>
+      <w:r>
+        <w:rPr>
+          <w:color w:val="444444"/>
+          <w:rtl w:val="0"/>
+        </w:rPr>
+        <w:t xml:space="preserve"> (</w:t>
+      </w:r>
+      <w:hyperlink r:id="rId85">
+        <w:r>
+          <w:rPr>
+            <w:color w:val="1155cc"/>
+            <w:u w:val="single"/>
+            <w:rtl w:val="0"/>
+          </w:rPr>
+          <w:t xml:space="preserve">https://docs.aws.amazon.com/amazondynamodb/latest/developerguide/LSI.html</w:t>
+        </w:r>
+      </w:hyperlink>
+      <w:r>
+        <w:rPr>
+          <w:color w:val="444444"/>
+          <w:rtl w:val="0"/>
+        </w:rPr>
+        <w:t xml:space="preserve">)</w:t>
+      </w:r>
+      <w:r>
+        <w:rPr>
+          <w:rtl w:val="0"/>
+        </w:rPr>
+      </w:r>
+    </w:p>
+    <w:p>
+      <w:pPr>
+        <w:rPr>
+          <w:b w:val="1"/>
+          <w:color w:val="444444"/>
+        </w:rPr>
+      </w:pPr>
+      <w:r>
+        <w:rPr>
+          <w:rtl w:val="0"/>
+        </w:rPr>
+      </w:r>
+    </w:p>
+    <w:p>
+      <w:pPr>
+        <w:rPr>
+          <w:b w:val="1"/>
+          <w:color w:val="444444"/>
+        </w:rPr>
+      </w:pPr>
       <w:r>
         <w:rPr>
           <w:rtl w:val="0"/>
@@ -12631,6 +14184,116 @@
   <w:abstractNum w:abstractNumId="6">
     <w:lvl w:ilvl="0">
       <w:start w:val="1"/>
+      <w:numFmt w:val="upperLetter"/>
+      <w:lvlText w:val="%1)"/>
+      <w:lvlJc w:val="left"/>
+      <w:pPr>
+        <w:ind w:left="720" w:hanging="360"/>
+      </w:pPr>
+      <w:rPr>
+        <w:u w:val="none"/>
+      </w:rPr>
+    </w:lvl>
+    <w:lvl w:ilvl="1">
+      <w:start w:val="1"/>
+      <w:numFmt w:val="lowerLetter"/>
+      <w:lvlText w:val="%2)"/>
+      <w:lvlJc w:val="left"/>
+      <w:pPr>
+        <w:ind w:left="1440" w:hanging="360"/>
+      </w:pPr>
+      <w:rPr>
+        <w:u w:val="none"/>
+      </w:rPr>
+    </w:lvl>
+    <w:lvl w:ilvl="2">
+      <w:start w:val="1"/>
+      <w:numFmt w:val="lowerRoman"/>
+      <w:lvlText w:val="%3)"/>
+      <w:lvlJc w:val="right"/>
+      <w:pPr>
+        <w:ind w:left="2160" w:hanging="360"/>
+      </w:pPr>
+      <w:rPr>
+        <w:u w:val="none"/>
+      </w:rPr>
+    </w:lvl>
+    <w:lvl w:ilvl="3">
+      <w:start w:val="1"/>
+      <w:numFmt w:val="decimal"/>
+      <w:lvlText w:val="(%4)"/>
+      <w:lvlJc w:val="left"/>
+      <w:pPr>
+        <w:ind w:left="2880" w:hanging="360"/>
+      </w:pPr>
+      <w:rPr>
+        <w:u w:val="none"/>
+      </w:rPr>
+    </w:lvl>
+    <w:lvl w:ilvl="4">
+      <w:start w:val="1"/>
+      <w:numFmt w:val="lowerLetter"/>
+      <w:lvlText w:val="(%5)"/>
+      <w:lvlJc w:val="left"/>
+      <w:pPr>
+        <w:ind w:left="3600" w:hanging="360"/>
+      </w:pPr>
+      <w:rPr>
+        <w:u w:val="none"/>
+      </w:rPr>
+    </w:lvl>
+    <w:lvl w:ilvl="5">
+      <w:start w:val="1"/>
+      <w:numFmt w:val="lowerRoman"/>
+      <w:lvlText w:val="(%6)"/>
+      <w:lvlJc w:val="right"/>
+      <w:pPr>
+        <w:ind w:left="4320" w:hanging="360"/>
+      </w:pPr>
+      <w:rPr>
+        <w:u w:val="none"/>
+      </w:rPr>
+    </w:lvl>
+    <w:lvl w:ilvl="6">
+      <w:start w:val="1"/>
+      <w:numFmt w:val="decimal"/>
+      <w:lvlText w:val="%7."/>
+      <w:lvlJc w:val="left"/>
+      <w:pPr>
+        <w:ind w:left="5040" w:hanging="360"/>
+      </w:pPr>
+      <w:rPr>
+        <w:u w:val="none"/>
+      </w:rPr>
+    </w:lvl>
+    <w:lvl w:ilvl="7">
+      <w:start w:val="1"/>
+      <w:numFmt w:val="lowerLetter"/>
+      <w:lvlText w:val="%8."/>
+      <w:lvlJc w:val="left"/>
+      <w:pPr>
+        <w:ind w:left="5760" w:hanging="360"/>
+      </w:pPr>
+      <w:rPr>
+        <w:u w:val="none"/>
+      </w:rPr>
+    </w:lvl>
+    <w:lvl w:ilvl="8">
+      <w:start w:val="1"/>
+      <w:numFmt w:val="lowerRoman"/>
+      <w:lvlText w:val="%9."/>
+      <w:lvlJc w:val="right"/>
+      <w:pPr>
+        <w:ind w:left="6480" w:hanging="360"/>
+      </w:pPr>
+      <w:rPr>
+        <w:u w:val="none"/>
+      </w:rPr>
+    </w:lvl>
+  </w:abstractNum>
+  <w:abstractNum w:abstractNumId="7">
+    <w:lvl w:ilvl="0">
+      <w:start w:val="1"/>
       <w:numFmt w:val="bullet"/>
       <w:lvlText w:val="●"/>
       <w:lvlJc w:val="left"/>
@@ -12730,116 +14393,6 @@
       <w:numFmt w:val="bullet"/>
       <w:lvlText w:val="■"/>
       <w:lvlJc w:val="left"/>
-      <w:pPr>
-        <w:ind w:left="6480" w:hanging="360"/>
-      </w:pPr>
-      <w:rPr>
-        <w:u w:val="none"/>
-      </w:rPr>
-    </w:lvl>
-  </w:abstractNum>
-  <w:abstractNum w:abstractNumId="7">
-    <w:lvl w:ilvl="0">
-      <w:start w:val="1"/>
-      <w:numFmt w:val="upperLetter"/>
-      <w:lvlText w:val="%1)"/>
-      <w:lvlJc w:val="left"/>
-      <w:pPr>
-        <w:ind w:left="720" w:hanging="360"/>
-      </w:pPr>
-      <w:rPr>
-        <w:u w:val="none"/>
-      </w:rPr>
-    </w:lvl>
-    <w:lvl w:ilvl="1">
-      <w:start w:val="1"/>
-      <w:numFmt w:val="lowerLetter"/>
-      <w:lvlText w:val="%2)"/>
-      <w:lvlJc w:val="left"/>
-      <w:pPr>
-        <w:ind w:left="1440" w:hanging="360"/>
-      </w:pPr>
-      <w:rPr>
-        <w:u w:val="none"/>
-      </w:rPr>
-    </w:lvl>
-    <w:lvl w:ilvl="2">
-      <w:start w:val="1"/>
-      <w:numFmt w:val="lowerRoman"/>
-      <w:lvlText w:val="%3)"/>
-      <w:lvlJc w:val="right"/>
-      <w:pPr>
-        <w:ind w:left="2160" w:hanging="360"/>
-      </w:pPr>
-      <w:rPr>
-        <w:u w:val="none"/>
-      </w:rPr>
-    </w:lvl>
-    <w:lvl w:ilvl="3">
-      <w:start w:val="1"/>
-      <w:numFmt w:val="decimal"/>
-      <w:lvlText w:val="(%4)"/>
-      <w:lvlJc w:val="left"/>
-      <w:pPr>
-        <w:ind w:left="2880" w:hanging="360"/>
-      </w:pPr>
-      <w:rPr>
-        <w:u w:val="none"/>
-      </w:rPr>
-    </w:lvl>
-    <w:lvl w:ilvl="4">
-      <w:start w:val="1"/>
-      <w:numFmt w:val="lowerLetter"/>
-      <w:lvlText w:val="(%5)"/>
-      <w:lvlJc w:val="left"/>
-      <w:pPr>
-        <w:ind w:left="3600" w:hanging="360"/>
-      </w:pPr>
-      <w:rPr>
-        <w:u w:val="none"/>
-      </w:rPr>
-    </w:lvl>
-    <w:lvl w:ilvl="5">
-      <w:start w:val="1"/>
-      <w:numFmt w:val="lowerRoman"/>
-      <w:lvlText w:val="(%6)"/>
-      <w:lvlJc w:val="right"/>
-      <w:pPr>
-        <w:ind w:left="4320" w:hanging="360"/>
-      </w:pPr>
-      <w:rPr>
-        <w:u w:val="none"/>
-      </w:rPr>
-    </w:lvl>
-    <w:lvl w:ilvl="6">
-      <w:start w:val="1"/>
-      <w:numFmt w:val="decimal"/>
-      <w:lvlText w:val="%7."/>
-      <w:lvlJc w:val="left"/>
-      <w:pPr>
-        <w:ind w:left="5040" w:hanging="360"/>
-      </w:pPr>
-      <w:rPr>
-        <w:u w:val="none"/>
-      </w:rPr>
-    </w:lvl>
-    <w:lvl w:ilvl="7">
-      <w:start w:val="1"/>
-      <w:numFmt w:val="lowerLetter"/>
-      <w:lvlText w:val="%8."/>
-      <w:lvlJc w:val="left"/>
-      <w:pPr>
-        <w:ind w:left="5760" w:hanging="360"/>
-      </w:pPr>
-      <w:rPr>
-        <w:u w:val="none"/>
-      </w:rPr>
-    </w:lvl>
-    <w:lvl w:ilvl="8">
-      <w:start w:val="1"/>
-      <w:numFmt w:val="lowerRoman"/>
-      <w:lvlText w:val="%9."/>
-      <w:lvlJc w:val="right"/>
       <w:pPr>
         <w:ind w:left="6480" w:hanging="360"/>
       </w:pPr>
@@ -13298,8 +14851,6 @@
         <w:ind w:left="720" w:hanging="360"/>
       </w:pPr>
       <w:rPr>
-        <w:rFonts w:ascii="Arial" w:cs="Arial" w:eastAsia="Arial" w:hAnsi="Arial"/>
-        <w:b w:val="1"/>
         <w:u w:val="none"/>
       </w:rPr>
     </w:lvl>
@@ -13403,8 +14954,8 @@
   <w:abstractNum w:abstractNumId="13">
     <w:lvl w:ilvl="0">
       <w:start w:val="1"/>
-      <w:numFmt w:val="bullet"/>
-      <w:lvlText w:val="●"/>
+      <w:numFmt w:val="upperLetter"/>
+      <w:lvlText w:val="%1)"/>
       <w:lvlJc w:val="left"/>
       <w:pPr>
         <w:ind w:left="720" w:hanging="360"/>
@@ -13415,8 +14966,8 @@
     </w:lvl>
     <w:lvl w:ilvl="1">
       <w:start w:val="1"/>
-      <w:numFmt w:val="bullet"/>
-      <w:lvlText w:val="○"/>
+      <w:numFmt w:val="lowerLetter"/>
+      <w:lvlText w:val="%2)"/>
       <w:lvlJc w:val="left"/>
       <w:pPr>
         <w:ind w:left="1440" w:hanging="360"/>
@@ -13427,9 +14978,9 @@
     </w:lvl>
     <w:lvl w:ilvl="2">
       <w:start w:val="1"/>
-      <w:numFmt w:val="bullet"/>
-      <w:lvlText w:val="■"/>
-      <w:lvlJc w:val="left"/>
+      <w:numFmt w:val="lowerRoman"/>
+      <w:lvlText w:val="%3)"/>
+      <w:lvlJc w:val="right"/>
       <w:pPr>
         <w:ind w:left="2160" w:hanging="360"/>
       </w:pPr>
@@ -13439,8 +14990,8 @@
     </w:lvl>
     <w:lvl w:ilvl="3">
       <w:start w:val="1"/>
-      <w:numFmt w:val="bullet"/>
-      <w:lvlText w:val="●"/>
+      <w:numFmt w:val="decimal"/>
+      <w:lvlText w:val="(%4)"/>
       <w:lvlJc w:val="left"/>
       <w:pPr>
         <w:ind w:left="2880" w:hanging="360"/>
@@ -13451,8 +15002,8 @@
     </w:lvl>
     <w:lvl w:ilvl="4">
       <w:start w:val="1"/>
-      <w:numFmt w:val="bullet"/>
-      <w:lvlText w:val="○"/>
+      <w:numFmt w:val="lowerLetter"/>
+      <w:lvlText w:val="(%5)"/>
       <w:lvlJc w:val="left"/>
       <w:pPr>
         <w:ind w:left="3600" w:hanging="360"/>
@@ -13463,9 +15014,9 @@
     </w:lvl>
     <w:lvl w:ilvl="5">
       <w:start w:val="1"/>
-      <w:numFmt w:val="bullet"/>
-      <w:lvlText w:val="■"/>
-      <w:lvlJc w:val="left"/>
+      <w:numFmt w:val="lowerRoman"/>
+      <w:lvlText w:val="(%6)"/>
+      <w:lvlJc w:val="right"/>
       <w:pPr>
         <w:ind w:left="4320" w:hanging="360"/>
       </w:pPr>
@@ -13475,8 +15026,8 @@
     </w:lvl>
     <w:lvl w:ilvl="6">
       <w:start w:val="1"/>
-      <w:numFmt w:val="bullet"/>
-      <w:lvlText w:val="●"/>
+      <w:numFmt w:val="decimal"/>
+      <w:lvlText w:val="%7."/>
       <w:lvlJc w:val="left"/>
       <w:pPr>
         <w:ind w:left="5040" w:hanging="360"/>
@@ -13487,8 +15038,8 @@
     </w:lvl>
     <w:lvl w:ilvl="7">
       <w:start w:val="1"/>
-      <w:numFmt w:val="bullet"/>
-      <w:lvlText w:val="○"/>
+      <w:numFmt w:val="lowerLetter"/>
+      <w:lvlText w:val="%8."/>
       <w:lvlJc w:val="left"/>
       <w:pPr>
         <w:ind w:left="5760" w:hanging="360"/>
@@ -13499,9 +15050,9 @@
     </w:lvl>
     <w:lvl w:ilvl="8">
       <w:start w:val="1"/>
-      <w:numFmt w:val="bullet"/>
-      <w:lvlText w:val="■"/>
-      <w:lvlJc w:val="left"/>
+      <w:numFmt w:val="lowerRoman"/>
+      <w:lvlText w:val="%9."/>
+      <w:lvlJc w:val="right"/>
       <w:pPr>
         <w:ind w:left="6480" w:hanging="360"/>
       </w:pPr>
@@ -13520,6 +15071,8 @@
         <w:ind w:left="720" w:hanging="360"/>
       </w:pPr>
       <w:rPr>
+        <w:rFonts w:ascii="Arial" w:cs="Arial" w:eastAsia="Arial" w:hAnsi="Arial"/>
+        <w:b w:val="1"/>
         <w:u w:val="none"/>
       </w:rPr>
     </w:lvl>
@@ -13731,6 +15284,226 @@
     </w:lvl>
   </w:abstractNum>
   <w:abstractNum w:abstractNumId="16">
+    <w:lvl w:ilvl="0">
+      <w:start w:val="1"/>
+      <w:numFmt w:val="upperLetter"/>
+      <w:lvlText w:val="%1)"/>
+      <w:lvlJc w:val="left"/>
+      <w:pPr>
+        <w:ind w:left="720" w:hanging="360"/>
+      </w:pPr>
+      <w:rPr>
+        <w:u w:val="none"/>
+      </w:rPr>
+    </w:lvl>
+    <w:lvl w:ilvl="1">
+      <w:start w:val="1"/>
+      <w:numFmt w:val="lowerLetter"/>
+      <w:lvlText w:val="%2)"/>
+      <w:lvlJc w:val="left"/>
+      <w:pPr>
+        <w:ind w:left="1440" w:hanging="360"/>
+      </w:pPr>
+      <w:rPr>
+        <w:u w:val="none"/>
+      </w:rPr>
+    </w:lvl>
+    <w:lvl w:ilvl="2">
+      <w:start w:val="1"/>
+      <w:numFmt w:val="lowerRoman"/>
+      <w:lvlText w:val="%3)"/>
+      <w:lvlJc w:val="right"/>
+      <w:pPr>
+        <w:ind w:left="2160" w:hanging="360"/>
+      </w:pPr>
+      <w:rPr>
+        <w:u w:val="none"/>
+      </w:rPr>
+    </w:lvl>
+    <w:lvl w:ilvl="3">
+      <w:start w:val="1"/>
+      <w:numFmt w:val="decimal"/>
+      <w:lvlText w:val="(%4)"/>
+      <w:lvlJc w:val="left"/>
+      <w:pPr>
+        <w:ind w:left="2880" w:hanging="360"/>
+      </w:pPr>
+      <w:rPr>
+        <w:u w:val="none"/>
+      </w:rPr>
+    </w:lvl>
+    <w:lvl w:ilvl="4">
+      <w:start w:val="1"/>
+      <w:numFmt w:val="lowerLetter"/>
+      <w:lvlText w:val="(%5)"/>
+      <w:lvlJc w:val="left"/>
+      <w:pPr>
+        <w:ind w:left="3600" w:hanging="360"/>
+      </w:pPr>
+      <w:rPr>
+        <w:u w:val="none"/>
+      </w:rPr>
+    </w:lvl>
+    <w:lvl w:ilvl="5">
+      <w:start w:val="1"/>
+      <w:numFmt w:val="lowerRoman"/>
+      <w:lvlText w:val="(%6)"/>
+      <w:lvlJc w:val="right"/>
+      <w:pPr>
+        <w:ind w:left="4320" w:hanging="360"/>
+      </w:pPr>
+      <w:rPr>
+        <w:u w:val="none"/>
+      </w:rPr>
+    </w:lvl>
+    <w:lvl w:ilvl="6">
+      <w:start w:val="1"/>
+      <w:numFmt w:val="decimal"/>
+      <w:lvlText w:val="%7."/>
+      <w:lvlJc w:val="left"/>
+      <w:pPr>
+        <w:ind w:left="5040" w:hanging="360"/>
+      </w:pPr>
+      <w:rPr>
+        <w:u w:val="none"/>
+      </w:rPr>
+    </w:lvl>
+    <w:lvl w:ilvl="7">
+      <w:start w:val="1"/>
+      <w:numFmt w:val="lowerLetter"/>
+      <w:lvlText w:val="%8."/>
+      <w:lvlJc w:val="left"/>
+      <w:pPr>
+        <w:ind w:left="5760" w:hanging="360"/>
+      </w:pPr>
+      <w:rPr>
+        <w:u w:val="none"/>
+      </w:rPr>
+    </w:lvl>
+    <w:lvl w:ilvl="8">
+      <w:start w:val="1"/>
+      <w:numFmt w:val="lowerRoman"/>
+      <w:lvlText w:val="%9."/>
+      <w:lvlJc w:val="right"/>
+      <w:pPr>
+        <w:ind w:left="6480" w:hanging="360"/>
+      </w:pPr>
+      <w:rPr>
+        <w:u w:val="none"/>
+      </w:rPr>
+    </w:lvl>
+  </w:abstractNum>
+  <w:abstractNum w:abstractNumId="17">
+    <w:lvl w:ilvl="0">
+      <w:start w:val="1"/>
+      <w:numFmt w:val="bullet"/>
+      <w:lvlText w:val="●"/>
+      <w:lvlJc w:val="left"/>
+      <w:pPr>
+        <w:ind w:left="720" w:hanging="360"/>
+      </w:pPr>
+      <w:rPr>
+        <w:u w:val="none"/>
+      </w:rPr>
+    </w:lvl>
+    <w:lvl w:ilvl="1">
+      <w:start w:val="1"/>
+      <w:numFmt w:val="bullet"/>
+      <w:lvlText w:val="○"/>
+      <w:lvlJc w:val="left"/>
+      <w:pPr>
+        <w:ind w:left="1440" w:hanging="360"/>
+      </w:pPr>
+      <w:rPr>
+        <w:u w:val="none"/>
+      </w:rPr>
+    </w:lvl>
+    <w:lvl w:ilvl="2">
+      <w:start w:val="1"/>
+      <w:numFmt w:val="bullet"/>
+      <w:lvlText w:val="■"/>
+      <w:lvlJc w:val="left"/>
+      <w:pPr>
+        <w:ind w:left="2160" w:hanging="360"/>
+      </w:pPr>
+      <w:rPr>
+        <w:u w:val="none"/>
+      </w:rPr>
+    </w:lvl>
+    <w:lvl w:ilvl="3">
+      <w:start w:val="1"/>
+      <w:numFmt w:val="bullet"/>
+      <w:lvlText w:val="●"/>
+      <w:lvlJc w:val="left"/>
+      <w:pPr>
+        <w:ind w:left="2880" w:hanging="360"/>
+      </w:pPr>
+      <w:rPr>
+        <w:u w:val="none"/>
+      </w:rPr>
+    </w:lvl>
+    <w:lvl w:ilvl="4">
+      <w:start w:val="1"/>
+      <w:numFmt w:val="bullet"/>
+      <w:lvlText w:val="○"/>
+      <w:lvlJc w:val="left"/>
+      <w:pPr>
+        <w:ind w:left="3600" w:hanging="360"/>
+      </w:pPr>
+      <w:rPr>
+        <w:u w:val="none"/>
+      </w:rPr>
+    </w:lvl>
+    <w:lvl w:ilvl="5">
+      <w:start w:val="1"/>
+      <w:numFmt w:val="bullet"/>
+      <w:lvlText w:val="■"/>
+      <w:lvlJc w:val="left"/>
+      <w:pPr>
+        <w:ind w:left="4320" w:hanging="360"/>
+      </w:pPr>
+      <w:rPr>
+        <w:u w:val="none"/>
+      </w:rPr>
+    </w:lvl>
+    <w:lvl w:ilvl="6">
+      <w:start w:val="1"/>
+      <w:numFmt w:val="bullet"/>
+      <w:lvlText w:val="●"/>
+      <w:lvlJc w:val="left"/>
+      <w:pPr>
+        <w:ind w:left="5040" w:hanging="360"/>
+      </w:pPr>
+      <w:rPr>
+        <w:u w:val="none"/>
+      </w:rPr>
+    </w:lvl>
+    <w:lvl w:ilvl="7">
+      <w:start w:val="1"/>
+      <w:numFmt w:val="bullet"/>
+      <w:lvlText w:val="○"/>
+      <w:lvlJc w:val="left"/>
+      <w:pPr>
+        <w:ind w:left="5760" w:hanging="360"/>
+      </w:pPr>
+      <w:rPr>
+        <w:u w:val="none"/>
+      </w:rPr>
+    </w:lvl>
+    <w:lvl w:ilvl="8">
+      <w:start w:val="1"/>
+      <w:numFmt w:val="bullet"/>
+      <w:lvlText w:val="■"/>
+      <w:lvlJc w:val="left"/>
+      <w:pPr>
+        <w:ind w:left="6480" w:hanging="360"/>
+      </w:pPr>
+      <w:rPr>
+        <w:u w:val="none"/>
+      </w:rPr>
+    </w:lvl>
+  </w:abstractNum>
+  <w:abstractNum w:abstractNumId="18">
     <w:lvl w:ilvl="0">
       <w:start w:val="1"/>
       <w:numFmt w:val="upperLetter"/>
@@ -13887,6 +15660,12 @@
   </w:num>
   <w:num w:numId="16">
     <w:abstractNumId w:val="16"/>
+  </w:num>
+  <w:num w:numId="17">
+    <w:abstractNumId w:val="17"/>
+  </w:num>
+  <w:num w:numId="18">
+    <w:abstractNumId w:val="18"/>
   </w:num>
 </w:numbering>
 </file>

</xml_diff>

<commit_message>
added questions 15 and 16 to the DA cert questions
</commit_message>
<xml_diff>
--- a/public/Exam Notes/DA-Vincent-1-10-April-4.docx
+++ b/public/Exam Notes/DA-Vincent-1-10-April-4.docx
@@ -362,7 +362,7 @@
       <w:pPr>
         <w:numPr>
           <w:ilvl w:val="0"/>
-          <w:numId w:val="17"/>
+          <w:numId w:val="19"/>
         </w:numPr>
         <w:ind w:left="720" w:hanging="360"/>
       </w:pPr>
@@ -377,7 +377,7 @@
       <w:pPr>
         <w:numPr>
           <w:ilvl w:val="0"/>
-          <w:numId w:val="17"/>
+          <w:numId w:val="19"/>
         </w:numPr>
         <w:ind w:left="720" w:hanging="360"/>
       </w:pPr>
@@ -392,7 +392,7 @@
       <w:pPr>
         <w:numPr>
           <w:ilvl w:val="0"/>
-          <w:numId w:val="17"/>
+          <w:numId w:val="19"/>
         </w:numPr>
         <w:ind w:left="720" w:hanging="360"/>
       </w:pPr>
@@ -419,7 +419,7 @@
       <w:pPr>
         <w:numPr>
           <w:ilvl w:val="0"/>
-          <w:numId w:val="17"/>
+          <w:numId w:val="19"/>
         </w:numPr>
         <w:ind w:left="720" w:hanging="360"/>
       </w:pPr>
@@ -435,7 +435,7 @@
       <w:pPr>
         <w:numPr>
           <w:ilvl w:val="0"/>
-          <w:numId w:val="17"/>
+          <w:numId w:val="19"/>
         </w:numPr>
         <w:ind w:left="720" w:hanging="360"/>
       </w:pPr>
@@ -464,7 +464,7 @@
       <w:pPr>
         <w:numPr>
           <w:ilvl w:val="1"/>
-          <w:numId w:val="17"/>
+          <w:numId w:val="19"/>
         </w:numPr>
         <w:ind w:left="1440" w:hanging="360"/>
       </w:pPr>
@@ -480,7 +480,7 @@
       <w:pPr>
         <w:numPr>
           <w:ilvl w:val="2"/>
-          <w:numId w:val="17"/>
+          <w:numId w:val="19"/>
         </w:numPr>
         <w:ind w:left="2160" w:hanging="360"/>
       </w:pPr>
@@ -496,7 +496,7 @@
       <w:pPr>
         <w:numPr>
           <w:ilvl w:val="2"/>
-          <w:numId w:val="17"/>
+          <w:numId w:val="19"/>
         </w:numPr>
         <w:ind w:left="2160" w:hanging="360"/>
       </w:pPr>
@@ -512,7 +512,7 @@
       <w:pPr>
         <w:numPr>
           <w:ilvl w:val="2"/>
-          <w:numId w:val="17"/>
+          <w:numId w:val="19"/>
         </w:numPr>
         <w:ind w:left="2160" w:hanging="360"/>
       </w:pPr>
@@ -528,7 +528,7 @@
       <w:pPr>
         <w:numPr>
           <w:ilvl w:val="2"/>
-          <w:numId w:val="17"/>
+          <w:numId w:val="19"/>
         </w:numPr>
         <w:ind w:left="2160" w:hanging="360"/>
       </w:pPr>
@@ -555,7 +555,7 @@
       <w:pPr>
         <w:numPr>
           <w:ilvl w:val="0"/>
-          <w:numId w:val="17"/>
+          <w:numId w:val="19"/>
         </w:numPr>
         <w:ind w:left="720" w:hanging="360"/>
       </w:pPr>
@@ -564,6 +564,294 @@
           <w:rtl w:val="0"/>
         </w:rPr>
         <w:t xml:space="preserve">Try to balance the domains based on weightage % defined in the exam blueprint.</w:t>
+      </w:r>
+    </w:p>
+    <w:p>
+      <w:pPr>
+        <w:numPr>
+          <w:ilvl w:val="0"/>
+          <w:numId w:val="16"/>
+        </w:numPr>
+        <w:ind w:left="720" w:hanging="360"/>
+      </w:pPr>
+      <w:r>
+        <w:rPr>
+          <w:rtl w:val="0"/>
+        </w:rPr>
+        <w:t xml:space="preserve">Any AWS service or feature must be approximately 6 months old to figure out in Practice Tests. Put a note in the explanation for any latest service or feature that might be on the borderline of appearing in the real exam.</w:t>
+      </w:r>
+    </w:p>
+    <w:p>
+      <w:pPr>
+        <w:numPr>
+          <w:ilvl w:val="0"/>
+          <w:numId w:val="19"/>
+        </w:numPr>
+        <w:ind w:left="720" w:hanging="360"/>
+      </w:pPr>
+      <w:r>
+        <w:rPr>
+          <w:b w:val="1"/>
+          <w:color w:val="ff0000"/>
+          <w:rtl w:val="0"/>
+        </w:rPr>
+        <w:t xml:space="preserve">Plagiarism </w:t>
+      </w:r>
+      <w:r>
+        <w:rPr>
+          <w:rtl w:val="0"/>
+        </w:rPr>
+        <w:t xml:space="preserve">in any form - Question or in Explanation will be </w:t>
+      </w:r>
+      <w:r>
+        <w:rPr>
+          <w:b w:val="1"/>
+          <w:color w:val="ff0000"/>
+          <w:rtl w:val="0"/>
+        </w:rPr>
+        <w:t xml:space="preserve">rejected</w:t>
+      </w:r>
+      <w:r>
+        <w:rPr>
+          <w:b w:val="1"/>
+          <w:rtl w:val="0"/>
+        </w:rPr>
+        <w:t xml:space="preserve">. </w:t>
+      </w:r>
+      <w:r>
+        <w:rPr>
+          <w:rtl w:val="0"/>
+        </w:rPr>
+        <w:t xml:space="preserve">Questions &amp; Explanations should reflect your own professional experience &amp; AWS skills. Author’s who indulge in plagiarism will be </w:t>
+      </w:r>
+      <w:r>
+        <w:rPr>
+          <w:b w:val="1"/>
+          <w:rtl w:val="0"/>
+        </w:rPr>
+        <w:t xml:space="preserve">blacklisted </w:t>
+      </w:r>
+      <w:r>
+        <w:rPr>
+          <w:rtl w:val="0"/>
+        </w:rPr>
+        <w:t xml:space="preserve">&amp; dropped from our author’s list.</w:t>
+      </w:r>
+    </w:p>
+    <w:p>
+      <w:pPr>
+        <w:numPr>
+          <w:ilvl w:val="0"/>
+          <w:numId w:val="19"/>
+        </w:numPr>
+        <w:ind w:left="720" w:hanging="360"/>
+      </w:pPr>
+      <w:r>
+        <w:rPr>
+          <w:rtl w:val="0"/>
+        </w:rPr>
+        <w:t xml:space="preserve">The ownership of the questions once approved &amp; published on Whizlabs LMS platform, lies solely with Whizlabs Software Pvt. Ltd. You can’t share or publish it elsewhere in any circumstances.</w:t>
+      </w:r>
+    </w:p>
+    <w:p>
+      <w:pPr>
+        <w:rPr/>
+      </w:pPr>
+      <w:r>
+        <w:rPr>
+          <w:rtl w:val="0"/>
+        </w:rPr>
+      </w:r>
+    </w:p>
+    <w:p>
+      <w:pPr>
+        <w:rPr>
+          <w:b w:val="1"/>
+        </w:rPr>
+      </w:pPr>
+      <w:r>
+        <w:rPr>
+          <w:b w:val="1"/>
+          <w:rtl w:val="0"/>
+        </w:rPr>
+        <w:t xml:space="preserve">Sample Format of</w:t>
+      </w:r>
+      <w:r>
+        <w:rPr>
+          <w:rtl w:val="0"/>
+        </w:rPr>
+        <w:t xml:space="preserve"> </w:t>
+      </w:r>
+      <w:r>
+        <w:rPr>
+          <w:b w:val="1"/>
+          <w:rtl w:val="0"/>
+        </w:rPr>
+        <w:t xml:space="preserve">Questions</w:t>
+      </w:r>
+    </w:p>
+    <w:p>
+      <w:pPr>
+        <w:rPr>
+          <w:color w:val="999999"/>
+        </w:rPr>
+      </w:pPr>
+      <w:r>
+        <w:rPr>
+          <w:color w:val="999999"/>
+          <w:rtl w:val="0"/>
+        </w:rPr>
+        <w:t xml:space="preserve">----------------------------------------------------------------------------------------------------------------------------</w:t>
+      </w:r>
+    </w:p>
+    <w:p>
+      <w:pPr>
+        <w:rPr/>
+      </w:pPr>
+      <w:r>
+        <w:rPr>
+          <w:b w:val="1"/>
+          <w:rtl w:val="0"/>
+        </w:rPr>
+        <w:t xml:space="preserve">Question​ ​:​ </w:t>
+      </w:r>
+      <w:r>
+        <w:rPr>
+          <w:rtl w:val="0"/>
+        </w:rPr>
+        <w:t xml:space="preserve">#</w:t>
+      </w:r>
+    </w:p>
+    <w:p>
+      <w:pPr>
+        <w:rPr>
+          <w:color w:val="999999"/>
+        </w:rPr>
+      </w:pPr>
+      <w:r>
+        <w:rPr>
+          <w:b w:val="1"/>
+          <w:rtl w:val="0"/>
+        </w:rPr>
+        <w:t xml:space="preserve">Main​ ​Topic​ ​:​ </w:t>
+      </w:r>
+      <w:r>
+        <w:rPr>
+          <w:color w:val="999999"/>
+          <w:rtl w:val="0"/>
+        </w:rPr>
+        <w:t xml:space="preserve">&lt;    &gt;</w:t>
+      </w:r>
+    </w:p>
+    <w:p>
+      <w:pPr>
+        <w:rPr>
+          <w:color w:val="999999"/>
+        </w:rPr>
+      </w:pPr>
+      <w:r>
+        <w:rPr>
+          <w:b w:val="1"/>
+          <w:rtl w:val="0"/>
+        </w:rPr>
+        <w:t xml:space="preserve">Sub​ ​Topic​ ​:​ </w:t>
+      </w:r>
+      <w:r>
+        <w:rPr>
+          <w:color w:val="999999"/>
+          <w:rtl w:val="0"/>
+        </w:rPr>
+        <w:t xml:space="preserve">[optional]</w:t>
+      </w:r>
+    </w:p>
+    <w:p>
+      <w:pPr>
+        <w:rPr>
+          <w:b w:val="1"/>
+          <w:color w:val="999999"/>
+        </w:rPr>
+      </w:pPr>
+      <w:r>
+        <w:rPr>
+          <w:b w:val="1"/>
+          <w:rtl w:val="0"/>
+        </w:rPr>
+        <w:t xml:space="preserve">Domain: </w:t>
+      </w:r>
+      <w:r>
+        <w:rPr>
+          <w:color w:val="999999"/>
+          <w:rtl w:val="0"/>
+        </w:rPr>
+        <w:t xml:space="preserve">&lt;     &gt;</w:t>
+      </w:r>
+      <w:r>
+        <w:rPr>
+          <w:b w:val="1"/>
+          <w:color w:val="999999"/>
+          <w:rtl w:val="0"/>
+        </w:rPr>
+        <w:t xml:space="preserve"> </w:t>
+      </w:r>
+    </w:p>
+    <w:p>
+      <w:pPr>
+        <w:rPr>
+          <w:b w:val="1"/>
+        </w:rPr>
+      </w:pPr>
+      <w:r>
+        <w:rPr>
+          <w:rtl w:val="0"/>
+        </w:rPr>
+      </w:r>
+    </w:p>
+    <w:p>
+      <w:pPr>
+        <w:rPr>
+          <w:rFonts w:ascii="Calibri" w:cs="Calibri" w:eastAsia="Calibri" w:hAnsi="Calibri"/>
+        </w:rPr>
+      </w:pPr>
+      <w:r>
+        <w:rPr>
+          <w:rFonts w:ascii="Calibri" w:cs="Calibri" w:eastAsia="Calibri" w:hAnsi="Calibri"/>
+          <w:b w:val="1"/>
+          <w:rtl w:val="0"/>
+        </w:rPr>
+        <w:t xml:space="preserve">Question text</w:t>
+      </w:r>
+      <w:r>
+        <w:rPr>
+          <w:rFonts w:ascii="Calibri" w:cs="Calibri" w:eastAsia="Calibri" w:hAnsi="Calibri"/>
+          <w:rtl w:val="0"/>
+        </w:rPr>
+        <w:t xml:space="preserve">: </w:t>
+      </w:r>
+    </w:p>
+    <w:p>
+      <w:pPr>
+        <w:rPr>
+          <w:rFonts w:ascii="Calibri" w:cs="Calibri" w:eastAsia="Calibri" w:hAnsi="Calibri"/>
+        </w:rPr>
+      </w:pPr>
+      <w:r>
+        <w:rPr>
+          <w:rFonts w:ascii="Calibri" w:cs="Calibri" w:eastAsia="Calibri" w:hAnsi="Calibri"/>
+          <w:rtl w:val="0"/>
+        </w:rPr>
+        <w:t xml:space="preserve">&lt;Scenario based. Should be clear in terms of requirements. No ambiguity. No duplicate options. In case of multiple answers, at the end, you should include the number of expected answers. e.g. (Select TWO) or (Select THREE) etc. For single answers this is NOT required&gt;</w:t>
+      </w:r>
+    </w:p>
+    <w:p>
+      <w:pPr>
+        <w:rPr>
+          <w:rFonts w:ascii="Calibri" w:cs="Calibri" w:eastAsia="Calibri" w:hAnsi="Calibri"/>
+        </w:rPr>
+      </w:pPr>
+      <w:r>
+        <w:rPr>
+          <w:rtl w:val="0"/>
+        </w:rPr>
       </w:r>
     </w:p>
     <w:p>
@@ -573,241 +861,44 @@
           <w:numId w:val="15"/>
         </w:numPr>
         <w:ind w:left="720" w:hanging="360"/>
-      </w:pPr>
-      <w:r>
-        <w:rPr>
-          <w:rtl w:val="0"/>
-        </w:rPr>
-        <w:t xml:space="preserve">Any AWS service or feature must be approximately 6 months old to figure out in Practice Tests. Put a note in the explanation for any latest service or feature that might be on the borderline of appearing in the real exam.</w:t>
+        <w:rPr>
+          <w:rFonts w:ascii="Calibri" w:cs="Calibri" w:eastAsia="Calibri" w:hAnsi="Calibri"/>
+        </w:rPr>
+      </w:pPr>
+      <w:r>
+        <w:rPr>
+          <w:rFonts w:ascii="Calibri" w:cs="Calibri" w:eastAsia="Calibri" w:hAnsi="Calibri"/>
+          <w:rtl w:val="0"/>
+        </w:rPr>
+        <w:t xml:space="preserve">Option A...</w:t>
       </w:r>
     </w:p>
     <w:p>
       <w:pPr>
         <w:numPr>
           <w:ilvl w:val="0"/>
-          <w:numId w:val="17"/>
+          <w:numId w:val="15"/>
         </w:numPr>
         <w:ind w:left="720" w:hanging="360"/>
-      </w:pPr>
-      <w:r>
-        <w:rPr>
-          <w:b w:val="1"/>
-          <w:color w:val="ff0000"/>
-          <w:rtl w:val="0"/>
-        </w:rPr>
-        <w:t xml:space="preserve">Plagiarism </w:t>
-      </w:r>
-      <w:r>
-        <w:rPr>
-          <w:rtl w:val="0"/>
-        </w:rPr>
-        <w:t xml:space="preserve">in any form - Question or in Explanation will be </w:t>
-      </w:r>
-      <w:r>
-        <w:rPr>
-          <w:b w:val="1"/>
-          <w:color w:val="ff0000"/>
-          <w:rtl w:val="0"/>
-        </w:rPr>
-        <w:t xml:space="preserve">rejected</w:t>
-      </w:r>
-      <w:r>
-        <w:rPr>
-          <w:b w:val="1"/>
-          <w:rtl w:val="0"/>
-        </w:rPr>
-        <w:t xml:space="preserve">. </w:t>
-      </w:r>
-      <w:r>
-        <w:rPr>
-          <w:rtl w:val="0"/>
-        </w:rPr>
-        <w:t xml:space="preserve">Questions &amp; Explanations should reflect your own professional experience &amp; AWS skills. Author’s who indulge in plagiarism will be </w:t>
-      </w:r>
-      <w:r>
-        <w:rPr>
-          <w:b w:val="1"/>
-          <w:rtl w:val="0"/>
-        </w:rPr>
-        <w:t xml:space="preserve">blacklisted </w:t>
-      </w:r>
-      <w:r>
-        <w:rPr>
-          <w:rtl w:val="0"/>
-        </w:rPr>
-        <w:t xml:space="preserve">&amp; dropped from our author’s list.</w:t>
+        <w:rPr>
+          <w:rFonts w:ascii="Calibri" w:cs="Calibri" w:eastAsia="Calibri" w:hAnsi="Calibri"/>
+        </w:rPr>
+      </w:pPr>
+      <w:r>
+        <w:rPr>
+          <w:rFonts w:ascii="Calibri" w:cs="Calibri" w:eastAsia="Calibri" w:hAnsi="Calibri"/>
+          <w:rtl w:val="0"/>
+        </w:rPr>
+        <w:t xml:space="preserve">Option B...</w:t>
       </w:r>
     </w:p>
     <w:p>
       <w:pPr>
         <w:numPr>
           <w:ilvl w:val="0"/>
-          <w:numId w:val="17"/>
+          <w:numId w:val="15"/>
         </w:numPr>
         <w:ind w:left="720" w:hanging="360"/>
-      </w:pPr>
-      <w:r>
-        <w:rPr>
-          <w:rtl w:val="0"/>
-        </w:rPr>
-        <w:t xml:space="preserve">The ownership of the questions once approved &amp; published on Whizlabs LMS platform, lies solely with Whizlabs Software Pvt. Ltd. You can’t share or publish it elsewhere in any circumstances.</w:t>
-      </w:r>
-    </w:p>
-    <w:p>
-      <w:pPr>
-        <w:rPr/>
-      </w:pPr>
-      <w:r>
-        <w:rPr>
-          <w:rtl w:val="0"/>
-        </w:rPr>
-      </w:r>
-    </w:p>
-    <w:p>
-      <w:pPr>
-        <w:rPr>
-          <w:b w:val="1"/>
-        </w:rPr>
-      </w:pPr>
-      <w:r>
-        <w:rPr>
-          <w:b w:val="1"/>
-          <w:rtl w:val="0"/>
-        </w:rPr>
-        <w:t xml:space="preserve">Sample Format of</w:t>
-      </w:r>
-      <w:r>
-        <w:rPr>
-          <w:rtl w:val="0"/>
-        </w:rPr>
-        <w:t xml:space="preserve"> </w:t>
-      </w:r>
-      <w:r>
-        <w:rPr>
-          <w:b w:val="1"/>
-          <w:rtl w:val="0"/>
-        </w:rPr>
-        <w:t xml:space="preserve">Questions</w:t>
-      </w:r>
-    </w:p>
-    <w:p>
-      <w:pPr>
-        <w:rPr>
-          <w:color w:val="999999"/>
-        </w:rPr>
-      </w:pPr>
-      <w:r>
-        <w:rPr>
-          <w:color w:val="999999"/>
-          <w:rtl w:val="0"/>
-        </w:rPr>
-        <w:t xml:space="preserve">----------------------------------------------------------------------------------------------------------------------------</w:t>
-      </w:r>
-    </w:p>
-    <w:p>
-      <w:pPr>
-        <w:rPr/>
-      </w:pPr>
-      <w:r>
-        <w:rPr>
-          <w:b w:val="1"/>
-          <w:rtl w:val="0"/>
-        </w:rPr>
-        <w:t xml:space="preserve">Question​ ​:​ </w:t>
-      </w:r>
-      <w:r>
-        <w:rPr>
-          <w:rtl w:val="0"/>
-        </w:rPr>
-        <w:t xml:space="preserve">#</w:t>
-      </w:r>
-    </w:p>
-    <w:p>
-      <w:pPr>
-        <w:rPr>
-          <w:color w:val="999999"/>
-        </w:rPr>
-      </w:pPr>
-      <w:r>
-        <w:rPr>
-          <w:b w:val="1"/>
-          <w:rtl w:val="0"/>
-        </w:rPr>
-        <w:t xml:space="preserve">Main​ ​Topic​ ​:​ </w:t>
-      </w:r>
-      <w:r>
-        <w:rPr>
-          <w:color w:val="999999"/>
-          <w:rtl w:val="0"/>
-        </w:rPr>
-        <w:t xml:space="preserve">&lt;    &gt;</w:t>
-      </w:r>
-    </w:p>
-    <w:p>
-      <w:pPr>
-        <w:rPr>
-          <w:color w:val="999999"/>
-        </w:rPr>
-      </w:pPr>
-      <w:r>
-        <w:rPr>
-          <w:b w:val="1"/>
-          <w:rtl w:val="0"/>
-        </w:rPr>
-        <w:t xml:space="preserve">Sub​ ​Topic​ ​:​ </w:t>
-      </w:r>
-      <w:r>
-        <w:rPr>
-          <w:color w:val="999999"/>
-          <w:rtl w:val="0"/>
-        </w:rPr>
-        <w:t xml:space="preserve">[optional]</w:t>
-      </w:r>
-    </w:p>
-    <w:p>
-      <w:pPr>
-        <w:rPr>
-          <w:b w:val="1"/>
-          <w:color w:val="999999"/>
-        </w:rPr>
-      </w:pPr>
-      <w:r>
-        <w:rPr>
-          <w:b w:val="1"/>
-          <w:rtl w:val="0"/>
-        </w:rPr>
-        <w:t xml:space="preserve">Domain: </w:t>
-      </w:r>
-      <w:r>
-        <w:rPr>
-          <w:color w:val="999999"/>
-          <w:rtl w:val="0"/>
-        </w:rPr>
-        <w:t xml:space="preserve">&lt;     &gt;</w:t>
-      </w:r>
-      <w:r>
-        <w:rPr>
-          <w:b w:val="1"/>
-          <w:color w:val="999999"/>
-          <w:rtl w:val="0"/>
-        </w:rPr>
-        <w:t xml:space="preserve"> </w:t>
-      </w:r>
-    </w:p>
-    <w:p>
-      <w:pPr>
-        <w:rPr>
-          <w:b w:val="1"/>
-        </w:rPr>
-      </w:pPr>
-      <w:r>
-        <w:rPr>
-          <w:rtl w:val="0"/>
-        </w:rPr>
-      </w:r>
-    </w:p>
-    <w:p>
-      <w:pPr>
         <w:rPr>
           <w:rFonts w:ascii="Calibri" w:cs="Calibri" w:eastAsia="Calibri" w:hAnsi="Calibri"/>
         </w:rPr>
@@ -815,107 +906,16 @@
       <w:r>
         <w:rPr>
           <w:rFonts w:ascii="Calibri" w:cs="Calibri" w:eastAsia="Calibri" w:hAnsi="Calibri"/>
-          <w:b w:val="1"/>
-          <w:rtl w:val="0"/>
-        </w:rPr>
-        <w:t xml:space="preserve">Question text</w:t>
-      </w:r>
-      <w:r>
-        <w:rPr>
-          <w:rFonts w:ascii="Calibri" w:cs="Calibri" w:eastAsia="Calibri" w:hAnsi="Calibri"/>
-          <w:rtl w:val="0"/>
-        </w:rPr>
-        <w:t xml:space="preserve">: </w:t>
-      </w:r>
-    </w:p>
-    <w:p>
-      <w:pPr>
-        <w:rPr>
-          <w:rFonts w:ascii="Calibri" w:cs="Calibri" w:eastAsia="Calibri" w:hAnsi="Calibri"/>
-        </w:rPr>
-      </w:pPr>
-      <w:r>
-        <w:rPr>
-          <w:rFonts w:ascii="Calibri" w:cs="Calibri" w:eastAsia="Calibri" w:hAnsi="Calibri"/>
-          <w:rtl w:val="0"/>
-        </w:rPr>
-        <w:t xml:space="preserve">&lt;Scenario based. Should be clear in terms of requirements. No ambiguity. No duplicate options. In case of multiple answers, at the end, you should include the number of expected answers. e.g. (Select TWO) or (Select THREE) etc. For single answers this is NOT required&gt;</w:t>
-      </w:r>
-    </w:p>
-    <w:p>
-      <w:pPr>
-        <w:rPr>
-          <w:rFonts w:ascii="Calibri" w:cs="Calibri" w:eastAsia="Calibri" w:hAnsi="Calibri"/>
-        </w:rPr>
-      </w:pPr>
-      <w:r>
-        <w:rPr>
-          <w:rtl w:val="0"/>
-        </w:rPr>
+          <w:rtl w:val="0"/>
+        </w:rPr>
+        <w:t xml:space="preserve">Option C...</w:t>
       </w:r>
     </w:p>
     <w:p>
       <w:pPr>
         <w:numPr>
           <w:ilvl w:val="0"/>
-          <w:numId w:val="14"/>
-        </w:numPr>
-        <w:ind w:left="720" w:hanging="360"/>
-        <w:rPr>
-          <w:rFonts w:ascii="Calibri" w:cs="Calibri" w:eastAsia="Calibri" w:hAnsi="Calibri"/>
-        </w:rPr>
-      </w:pPr>
-      <w:r>
-        <w:rPr>
-          <w:rFonts w:ascii="Calibri" w:cs="Calibri" w:eastAsia="Calibri" w:hAnsi="Calibri"/>
-          <w:rtl w:val="0"/>
-        </w:rPr>
-        <w:t xml:space="preserve">Option A...</w:t>
-      </w:r>
-    </w:p>
-    <w:p>
-      <w:pPr>
-        <w:numPr>
-          <w:ilvl w:val="0"/>
-          <w:numId w:val="14"/>
-        </w:numPr>
-        <w:ind w:left="720" w:hanging="360"/>
-        <w:rPr>
-          <w:rFonts w:ascii="Calibri" w:cs="Calibri" w:eastAsia="Calibri" w:hAnsi="Calibri"/>
-        </w:rPr>
-      </w:pPr>
-      <w:r>
-        <w:rPr>
-          <w:rFonts w:ascii="Calibri" w:cs="Calibri" w:eastAsia="Calibri" w:hAnsi="Calibri"/>
-          <w:rtl w:val="0"/>
-        </w:rPr>
-        <w:t xml:space="preserve">Option B...</w:t>
-      </w:r>
-    </w:p>
-    <w:p>
-      <w:pPr>
-        <w:numPr>
-          <w:ilvl w:val="0"/>
-          <w:numId w:val="14"/>
-        </w:numPr>
-        <w:ind w:left="720" w:hanging="360"/>
-        <w:rPr>
-          <w:rFonts w:ascii="Calibri" w:cs="Calibri" w:eastAsia="Calibri" w:hAnsi="Calibri"/>
-        </w:rPr>
-      </w:pPr>
-      <w:r>
-        <w:rPr>
-          <w:rFonts w:ascii="Calibri" w:cs="Calibri" w:eastAsia="Calibri" w:hAnsi="Calibri"/>
-          <w:rtl w:val="0"/>
-        </w:rPr>
-        <w:t xml:space="preserve">Option C...</w:t>
-      </w:r>
-    </w:p>
-    <w:p>
-      <w:pPr>
-        <w:numPr>
-          <w:ilvl w:val="0"/>
-          <w:numId w:val="14"/>
+          <w:numId w:val="15"/>
         </w:numPr>
         <w:ind w:left="720" w:hanging="360"/>
         <w:rPr>
@@ -3950,7 +3950,7 @@
             <wp:inline distB="19050" distT="19050" distL="19050" distR="19050">
               <wp:extent cx="6034088" cy="3962142"/>
               <wp:effectExtent b="0" l="0" r="0" t="0"/>
-              <wp:docPr id="1" name="image1.png"/>
+              <wp:docPr id="2" name="image1.png"/>
               <a:graphic>
                 <a:graphicData uri="http://schemas.openxmlformats.org/drawingml/2006/picture">
                   <pic:pic>
@@ -5522,7 +5522,7 @@
       <w:pPr>
         <w:numPr>
           <w:ilvl w:val="0"/>
-          <w:numId w:val="13"/>
+          <w:numId w:val="14"/>
         </w:numPr>
         <w:ind w:left="720" w:hanging="360"/>
         <w:rPr>
@@ -5542,7 +5542,7 @@
       <w:pPr>
         <w:numPr>
           <w:ilvl w:val="0"/>
-          <w:numId w:val="13"/>
+          <w:numId w:val="14"/>
         </w:numPr>
         <w:ind w:left="720" w:hanging="360"/>
         <w:rPr>
@@ -5563,7 +5563,7 @@
       <w:pPr>
         <w:numPr>
           <w:ilvl w:val="0"/>
-          <w:numId w:val="13"/>
+          <w:numId w:val="14"/>
         </w:numPr>
         <w:ind w:left="720" w:hanging="360"/>
         <w:rPr>
@@ -5584,7 +5584,7 @@
       <w:pPr>
         <w:numPr>
           <w:ilvl w:val="0"/>
-          <w:numId w:val="13"/>
+          <w:numId w:val="14"/>
         </w:numPr>
         <w:ind w:left="720" w:hanging="360"/>
         <w:rPr>
@@ -9797,7 +9797,7 @@
       <w:pPr>
         <w:numPr>
           <w:ilvl w:val="0"/>
-          <w:numId w:val="16"/>
+          <w:numId w:val="17"/>
         </w:numPr>
         <w:ind w:left="720" w:hanging="360"/>
         <w:rPr>
@@ -9817,7 +9817,7 @@
       <w:pPr>
         <w:numPr>
           <w:ilvl w:val="0"/>
-          <w:numId w:val="16"/>
+          <w:numId w:val="17"/>
         </w:numPr>
         <w:ind w:left="720" w:hanging="360"/>
         <w:rPr>
@@ -9838,7 +9838,7 @@
       <w:pPr>
         <w:numPr>
           <w:ilvl w:val="0"/>
-          <w:numId w:val="16"/>
+          <w:numId w:val="17"/>
         </w:numPr>
         <w:ind w:left="720" w:hanging="360"/>
         <w:rPr>
@@ -9859,7 +9859,7 @@
       <w:pPr>
         <w:numPr>
           <w:ilvl w:val="0"/>
-          <w:numId w:val="16"/>
+          <w:numId w:val="17"/>
         </w:numPr>
         <w:ind w:left="720" w:hanging="360"/>
         <w:rPr>
@@ -9880,7 +9880,7 @@
       <w:pPr>
         <w:numPr>
           <w:ilvl w:val="0"/>
-          <w:numId w:val="16"/>
+          <w:numId w:val="17"/>
         </w:numPr>
         <w:ind w:left="720" w:hanging="360"/>
         <w:rPr>
@@ -9901,7 +9901,7 @@
       <w:pPr>
         <w:numPr>
           <w:ilvl w:val="0"/>
-          <w:numId w:val="16"/>
+          <w:numId w:val="17"/>
         </w:numPr>
         <w:ind w:left="720" w:hanging="360"/>
         <w:rPr>
@@ -11485,7 +11485,7 @@
       <w:pPr>
         <w:numPr>
           <w:ilvl w:val="0"/>
-          <w:numId w:val="18"/>
+          <w:numId w:val="20"/>
         </w:numPr>
         <w:ind w:left="720" w:hanging="360"/>
         <w:rPr>
@@ -11505,7 +11505,7 @@
       <w:pPr>
         <w:numPr>
           <w:ilvl w:val="0"/>
-          <w:numId w:val="18"/>
+          <w:numId w:val="20"/>
         </w:numPr>
         <w:ind w:left="720" w:hanging="360"/>
         <w:rPr>
@@ -11526,7 +11526,7 @@
       <w:pPr>
         <w:numPr>
           <w:ilvl w:val="0"/>
-          <w:numId w:val="18"/>
+          <w:numId w:val="20"/>
         </w:numPr>
         <w:ind w:left="720" w:hanging="360"/>
         <w:rPr>
@@ -11547,7 +11547,7 @@
       <w:pPr>
         <w:numPr>
           <w:ilvl w:val="0"/>
-          <w:numId w:val="18"/>
+          <w:numId w:val="20"/>
         </w:numPr>
         <w:ind w:left="720" w:hanging="360"/>
         <w:rPr>
@@ -11568,7 +11568,7 @@
       <w:pPr>
         <w:numPr>
           <w:ilvl w:val="0"/>
-          <w:numId w:val="18"/>
+          <w:numId w:val="20"/>
         </w:numPr>
         <w:ind w:left="720" w:hanging="360"/>
         <w:rPr>
@@ -13523,6 +13523,1354 @@
         </w:rPr>
         <w:t xml:space="preserve">)</w:t>
       </w:r>
+      <w:r>
+        <w:rPr>
+          <w:rtl w:val="0"/>
+        </w:rPr>
+      </w:r>
+    </w:p>
+    <w:p>
+      <w:pPr>
+        <w:rPr>
+          <w:b w:val="1"/>
+          <w:color w:val="444444"/>
+        </w:rPr>
+      </w:pPr>
+      <w:r>
+        <w:rPr>
+          <w:rtl w:val="0"/>
+        </w:rPr>
+      </w:r>
+    </w:p>
+    <w:p>
+      <w:pPr>
+        <w:rPr>
+          <w:b w:val="1"/>
+          <w:color w:val="444444"/>
+        </w:rPr>
+      </w:pPr>
+      <w:r>
+        <w:rPr>
+          <w:rtl w:val="0"/>
+        </w:rPr>
+      </w:r>
+    </w:p>
+    <w:p>
+      <w:pPr>
+        <w:rPr>
+          <w:b w:val="1"/>
+          <w:color w:val="444444"/>
+        </w:rPr>
+      </w:pPr>
+      <w:r>
+        <w:rPr>
+          <w:rtl w:val="0"/>
+        </w:rPr>
+      </w:r>
+    </w:p>
+    <w:p>
+      <w:pPr>
+        <w:rPr/>
+      </w:pPr>
+      <w:r>
+        <w:rPr>
+          <w:rtl w:val="0"/>
+        </w:rPr>
+        <w:t xml:space="preserve">Question: 15</w:t>
+      </w:r>
+    </w:p>
+    <w:p>
+      <w:pPr>
+        <w:rPr>
+          <w:color w:val="999999"/>
+        </w:rPr>
+      </w:pPr>
+      <w:r>
+        <w:rPr>
+          <w:b w:val="1"/>
+          <w:rtl w:val="0"/>
+        </w:rPr>
+        <w:t xml:space="preserve">Main​ ​Topic​ ​:​ </w:t>
+      </w:r>
+      <w:r>
+        <w:rPr>
+          <w:color w:val="999999"/>
+          <w:rtl w:val="0"/>
+        </w:rPr>
+        <w:t xml:space="preserve">Data Analytics</w:t>
+      </w:r>
+    </w:p>
+    <w:p>
+      <w:pPr>
+        <w:rPr>
+          <w:b w:val="1"/>
+          <w:color w:val="999999"/>
+        </w:rPr>
+      </w:pPr>
+      <w:r>
+        <w:rPr>
+          <w:b w:val="1"/>
+          <w:rtl w:val="0"/>
+        </w:rPr>
+        <w:t xml:space="preserve">Sub​ ​Topic​ ​:​ </w:t>
+      </w:r>
+      <w:r>
+        <w:rPr>
+          <w:b w:val="1"/>
+          <w:color w:val="999999"/>
+          <w:rtl w:val="0"/>
+        </w:rPr>
+        <w:t xml:space="preserve">Select an appropriate data layout, schema, structure, and format </w:t>
+      </w:r>
+    </w:p>
+    <w:p>
+      <w:pPr>
+        <w:rPr>
+          <w:color w:val="999999"/>
+        </w:rPr>
+      </w:pPr>
+      <w:r>
+        <w:rPr>
+          <w:rtl w:val="0"/>
+        </w:rPr>
+      </w:r>
+    </w:p>
+    <w:p>
+      <w:pPr>
+        <w:rPr>
+          <w:b w:val="1"/>
+          <w:color w:val="999999"/>
+        </w:rPr>
+      </w:pPr>
+      <w:r>
+        <w:rPr>
+          <w:b w:val="1"/>
+          <w:rtl w:val="0"/>
+        </w:rPr>
+        <w:t xml:space="preserve">Domain: </w:t>
+      </w:r>
+      <w:r>
+        <w:rPr>
+          <w:color w:val="999999"/>
+          <w:rtl w:val="0"/>
+        </w:rPr>
+        <w:t xml:space="preserve">Storage and data management concerns  </w:t>
+      </w:r>
+      <w:r>
+        <w:rPr>
+          <w:rtl w:val="0"/>
+        </w:rPr>
+      </w:r>
+    </w:p>
+    <w:p>
+      <w:pPr>
+        <w:rPr>
+          <w:b w:val="1"/>
+        </w:rPr>
+      </w:pPr>
+      <w:r>
+        <w:rPr>
+          <w:rtl w:val="0"/>
+        </w:rPr>
+      </w:r>
+    </w:p>
+    <w:p>
+      <w:pPr>
+        <w:rPr>
+          <w:rFonts w:ascii="Calibri" w:cs="Calibri" w:eastAsia="Calibri" w:hAnsi="Calibri"/>
+        </w:rPr>
+      </w:pPr>
+      <w:r>
+        <w:rPr>
+          <w:rFonts w:ascii="Calibri" w:cs="Calibri" w:eastAsia="Calibri" w:hAnsi="Calibri"/>
+          <w:b w:val="1"/>
+          <w:rtl w:val="0"/>
+        </w:rPr>
+        <w:t xml:space="preserve">Question text</w:t>
+      </w:r>
+      <w:r>
+        <w:rPr>
+          <w:rFonts w:ascii="Calibri" w:cs="Calibri" w:eastAsia="Calibri" w:hAnsi="Calibri"/>
+          <w:rtl w:val="0"/>
+        </w:rPr>
+        <w:t xml:space="preserve">: </w:t>
+      </w:r>
+    </w:p>
+    <w:p>
+      <w:pPr>
+        <w:rPr>
+          <w:color w:val="434343"/>
+        </w:rPr>
+      </w:pPr>
+      <w:r>
+        <w:rPr>
+          <w:color w:val="434343"/>
+          <w:rtl w:val="0"/>
+        </w:rPr>
+        <w:t xml:space="preserve">You work for a large retail and wholesale business with a significant ecommerce web presence. Your company has just acquired a new ecommerce clothing line and needs to build a data warehouse for this new line of business. The acquired ecommerce business sells clothing to a niche market of men’s casual and business attire. You have chosen to use Amazon Redshift for your data warehouse. The data that you’ll initially load into the warehouse will be relatively small. However, you expect the warehouse data to grow as the niche customer base expands once the parent company makes a significant investment in advertising. </w:t>
+      </w:r>
+    </w:p>
+    <w:p>
+      <w:pPr>
+        <w:rPr>
+          <w:color w:val="434343"/>
+        </w:rPr>
+      </w:pPr>
+      <w:r>
+        <w:rPr>
+          <w:rtl w:val="0"/>
+        </w:rPr>
+      </w:r>
+    </w:p>
+    <w:p>
+      <w:pPr>
+        <w:rPr>
+          <w:color w:val="434343"/>
+        </w:rPr>
+      </w:pPr>
+      <w:r>
+        <w:rPr>
+          <w:color w:val="434343"/>
+          <w:rtl w:val="0"/>
+        </w:rPr>
+        <w:t xml:space="preserve">What is the most cost effective and best performing Redshift strategy that you should use when you create your initial tables in Redshift?</w:t>
+      </w:r>
+    </w:p>
+    <w:p>
+      <w:pPr>
+        <w:rPr>
+          <w:color w:val="434343"/>
+        </w:rPr>
+      </w:pPr>
+      <w:r>
+        <w:rPr>
+          <w:rtl w:val="0"/>
+        </w:rPr>
+      </w:r>
+    </w:p>
+    <w:p>
+      <w:pPr>
+        <w:numPr>
+          <w:ilvl w:val="0"/>
+          <w:numId w:val="18"/>
+        </w:numPr>
+        <w:ind w:left="720" w:hanging="360"/>
+        <w:rPr>
+          <w:color w:val="434343"/>
+        </w:rPr>
+      </w:pPr>
+      <w:r>
+        <w:rPr>
+          <w:color w:val="383a42"/>
+          <w:shd w:fill="fafafa" w:val="clear"/>
+          <w:rtl w:val="0"/>
+        </w:rPr>
+        <w:t xml:space="preserve">Use the KEY distribution strategy</w:t>
+      </w:r>
+    </w:p>
+    <w:p>
+      <w:pPr>
+        <w:numPr>
+          <w:ilvl w:val="0"/>
+          <w:numId w:val="18"/>
+        </w:numPr>
+        <w:ind w:left="720" w:hanging="360"/>
+        <w:rPr>
+          <w:color w:val="383a42"/>
+          <w:shd w:fill="fafafa" w:val="clear"/>
+        </w:rPr>
+      </w:pPr>
+      <w:r>
+        <w:rPr>
+          <w:color w:val="383a42"/>
+          <w:shd w:fill="fafafa" w:val="clear"/>
+          <w:rtl w:val="0"/>
+        </w:rPr>
+        <w:t xml:space="preserve">Use the EVEN distribution strategy</w:t>
+      </w:r>
+    </w:p>
+    <w:p>
+      <w:pPr>
+        <w:numPr>
+          <w:ilvl w:val="0"/>
+          <w:numId w:val="18"/>
+        </w:numPr>
+        <w:ind w:left="720" w:hanging="360"/>
+        <w:rPr>
+          <w:color w:val="383a42"/>
+          <w:shd w:fill="fafafa" w:val="clear"/>
+        </w:rPr>
+      </w:pPr>
+      <w:r>
+        <w:rPr>
+          <w:color w:val="383a42"/>
+          <w:shd w:fill="fafafa" w:val="clear"/>
+          <w:rtl w:val="0"/>
+        </w:rPr>
+        <w:t xml:space="preserve">Use the ALL distribution strategy</w:t>
+      </w:r>
+    </w:p>
+    <w:p>
+      <w:pPr>
+        <w:numPr>
+          <w:ilvl w:val="0"/>
+          <w:numId w:val="18"/>
+        </w:numPr>
+        <w:ind w:left="720" w:hanging="360"/>
+        <w:rPr>
+          <w:color w:val="383a42"/>
+          <w:shd w:fill="fafafa" w:val="clear"/>
+        </w:rPr>
+      </w:pPr>
+      <w:r>
+        <w:rPr>
+          <w:color w:val="383a42"/>
+          <w:shd w:fill="fafafa" w:val="clear"/>
+          <w:rtl w:val="0"/>
+        </w:rPr>
+        <w:t xml:space="preserve">Use the AUTO distribution strategy</w:t>
+      </w:r>
+    </w:p>
+    <w:p>
+      <w:pPr>
+        <w:rPr>
+          <w:color w:val="434343"/>
+        </w:rPr>
+      </w:pPr>
+      <w:r>
+        <w:rPr>
+          <w:rtl w:val="0"/>
+        </w:rPr>
+      </w:r>
+    </w:p>
+    <w:p>
+      <w:pPr>
+        <w:rPr>
+          <w:color w:val="434343"/>
+        </w:rPr>
+      </w:pPr>
+      <w:r>
+        <w:rPr>
+          <w:rFonts w:ascii="Calibri" w:cs="Calibri" w:eastAsia="Calibri" w:hAnsi="Calibri"/>
+          <w:b w:val="1"/>
+          <w:rtl w:val="0"/>
+        </w:rPr>
+        <w:t xml:space="preserve">Answer:</w:t>
+      </w:r>
+      <w:r>
+        <w:rPr>
+          <w:color w:val="434343"/>
+          <w:rtl w:val="0"/>
+        </w:rPr>
+        <w:t xml:space="preserve"> D</w:t>
+      </w:r>
+    </w:p>
+    <w:p>
+      <w:pPr>
+        <w:rPr>
+          <w:color w:val="434343"/>
+        </w:rPr>
+      </w:pPr>
+      <w:r>
+        <w:rPr>
+          <w:rtl w:val="0"/>
+        </w:rPr>
+      </w:r>
+    </w:p>
+    <w:p>
+      <w:pPr>
+        <w:rPr>
+          <w:color w:val="434343"/>
+        </w:rPr>
+      </w:pPr>
+      <w:r>
+        <w:rPr>
+          <w:rFonts w:ascii="Calibri" w:cs="Calibri" w:eastAsia="Calibri" w:hAnsi="Calibri"/>
+          <w:b w:val="1"/>
+          <w:rtl w:val="0"/>
+        </w:rPr>
+        <w:t xml:space="preserve">Explanation:</w:t>
+      </w:r>
+      <w:r>
+        <w:rPr>
+          <w:rtl w:val="0"/>
+        </w:rPr>
+      </w:r>
+    </w:p>
+    <w:p>
+      <w:pPr>
+        <w:rPr>
+          <w:color w:val="444444"/>
+          <w:highlight w:val="white"/>
+        </w:rPr>
+      </w:pPr>
+      <w:r>
+        <w:rPr>
+          <w:color w:val="434343"/>
+          <w:rtl w:val="0"/>
+        </w:rPr>
+        <w:t xml:space="preserve">Option A is incorrec</w:t>
+      </w:r>
+      <w:r>
+        <w:rPr>
+          <w:color w:val="444444"/>
+          <w:highlight w:val="white"/>
+          <w:rtl w:val="0"/>
+        </w:rPr>
+        <w:t xml:space="preserve">t. With the KEY distribution strategy the Redshift leader node distributes the rows relative to the values in one column. This strategy is good for situations where you need to do joins across tables, but since your initial table sizes are small and will grow over time, there are better performing and more cost effective strategies you can use. </w:t>
+      </w:r>
+    </w:p>
+    <w:p>
+      <w:pPr>
+        <w:rPr>
+          <w:color w:val="444444"/>
+          <w:highlight w:val="white"/>
+        </w:rPr>
+      </w:pPr>
+      <w:r>
+        <w:rPr>
+          <w:rtl w:val="0"/>
+        </w:rPr>
+      </w:r>
+    </w:p>
+    <w:p>
+      <w:pPr>
+        <w:rPr>
+          <w:color w:val="444444"/>
+          <w:highlight w:val="white"/>
+        </w:rPr>
+      </w:pPr>
+      <w:r>
+        <w:rPr>
+          <w:color w:val="444444"/>
+          <w:highlight w:val="white"/>
+          <w:rtl w:val="0"/>
+        </w:rPr>
+        <w:t xml:space="preserve">Option B is incorrect. With the EVEN distribution strategy, the Redshift leader node distributes the rows of your tables across the compute node slices using a round robin approach. This is not the best strategy if your tables need to participate in joins. This may be a good strategy for your tables once your tables increase in size as your new business grows, but since your initial table sizes are small, there are better performing and more cost effective strategies you can use.</w:t>
+      </w:r>
+    </w:p>
+    <w:p>
+      <w:pPr>
+        <w:rPr>
+          <w:color w:val="444444"/>
+          <w:highlight w:val="white"/>
+        </w:rPr>
+      </w:pPr>
+      <w:r>
+        <w:rPr>
+          <w:rtl w:val="0"/>
+        </w:rPr>
+      </w:r>
+    </w:p>
+    <w:p>
+      <w:pPr>
+        <w:rPr>
+          <w:color w:val="444444"/>
+          <w:highlight w:val="white"/>
+        </w:rPr>
+      </w:pPr>
+      <w:r>
+        <w:rPr>
+          <w:color w:val="444444"/>
+          <w:highlight w:val="white"/>
+          <w:rtl w:val="0"/>
+        </w:rPr>
+        <w:t xml:space="preserve">Option C is incorrect. With the ALL distribution strategy, the Redshift leader node distributes the entire table to every compute node. Thus multiplying the storage required by the number of compute nodes you have configured in your Redshift cluster. This strategy is a good choice for tables that are not updated often and that are not updated with large change sets. This may be a good choice when you first create your tables, but since you expect rapid growth in your tables, this choice would not give you the optimum performance and cost over the life of your Redshift cluster.</w:t>
+      </w:r>
+    </w:p>
+    <w:p>
+      <w:pPr>
+        <w:rPr>
+          <w:color w:val="444444"/>
+          <w:highlight w:val="white"/>
+        </w:rPr>
+      </w:pPr>
+      <w:r>
+        <w:rPr>
+          <w:rtl w:val="0"/>
+        </w:rPr>
+      </w:r>
+    </w:p>
+    <w:p>
+      <w:pPr>
+        <w:rPr>
+          <w:color w:val="444444"/>
+          <w:highlight w:val="white"/>
+        </w:rPr>
+      </w:pPr>
+      <w:r>
+        <w:rPr>
+          <w:color w:val="444444"/>
+          <w:highlight w:val="white"/>
+          <w:rtl w:val="0"/>
+        </w:rPr>
+        <w:t xml:space="preserve">Option D is correct. The AUTO distribution strategy Redshift assigns the best distribution strategy based on the table size. It then changes the distribution strategy as the changing table activity and size demands. So Redshift may initially assign an ALL distribution strategy to your table since it is small, then change the distribution strategy to EVEN as your table grows in size. When Redshift changes the distribution strategy the change happens very quickly (a few seconds) in the background.</w:t>
+      </w:r>
+    </w:p>
+    <w:p>
+      <w:pPr>
+        <w:rPr>
+          <w:color w:val="434343"/>
+        </w:rPr>
+      </w:pPr>
+      <w:r>
+        <w:rPr>
+          <w:rtl w:val="0"/>
+        </w:rPr>
+      </w:r>
+    </w:p>
+    <w:p>
+      <w:pPr>
+        <w:rPr>
+          <w:rFonts w:ascii="Calibri" w:cs="Calibri" w:eastAsia="Calibri" w:hAnsi="Calibri"/>
+          <w:b w:val="1"/>
+        </w:rPr>
+      </w:pPr>
+      <w:r>
+        <w:rPr>
+          <w:rFonts w:ascii="Calibri" w:cs="Calibri" w:eastAsia="Calibri" w:hAnsi="Calibri"/>
+          <w:b w:val="1"/>
+          <w:rtl w:val="0"/>
+        </w:rPr>
+        <w:t xml:space="preserve">Reference:</w:t>
+      </w:r>
+    </w:p>
+    <w:p>
+      <w:pPr>
+        <w:rPr>
+          <w:color w:val="444444"/>
+        </w:rPr>
+      </w:pPr>
+      <w:r>
+        <w:rPr>
+          <w:color w:val="444444"/>
+          <w:rtl w:val="0"/>
+        </w:rPr>
+        <w:t xml:space="preserve">Please see the Amazon Redshift Database developer guide titled </w:t>
+      </w:r>
+      <w:r>
+        <w:rPr>
+          <w:b w:val="1"/>
+          <w:color w:val="444444"/>
+          <w:rtl w:val="0"/>
+        </w:rPr>
+        <w:t xml:space="preserve">Choosing a Distribution Style</w:t>
+      </w:r>
+      <w:r>
+        <w:rPr>
+          <w:color w:val="444444"/>
+          <w:rtl w:val="0"/>
+        </w:rPr>
+        <w:t xml:space="preserve"> (</w:t>
+      </w:r>
+      <w:hyperlink r:id="rId86">
+        <w:r>
+          <w:rPr>
+            <w:color w:val="1155cc"/>
+            <w:u w:val="single"/>
+            <w:rtl w:val="0"/>
+          </w:rPr>
+          <w:t xml:space="preserve">https://docs.aws.amazon.com/redshift/latest/dg/t_Distributing_data.html</w:t>
+        </w:r>
+      </w:hyperlink>
+      <w:r>
+        <w:rPr>
+          <w:color w:val="444444"/>
+          <w:rtl w:val="0"/>
+        </w:rPr>
+        <w:t xml:space="preserve">), the Amazon Redshift Database developer guide titled </w:t>
+      </w:r>
+      <w:r>
+        <w:rPr>
+          <w:b w:val="1"/>
+          <w:color w:val="444444"/>
+          <w:rtl w:val="0"/>
+        </w:rPr>
+        <w:t xml:space="preserve">Data Warehouse System Architecture</w:t>
+      </w:r>
+      <w:r>
+        <w:rPr>
+          <w:color w:val="444444"/>
+          <w:rtl w:val="0"/>
+        </w:rPr>
+        <w:t xml:space="preserve"> (</w:t>
+      </w:r>
+      <w:hyperlink r:id="rId87">
+        <w:r>
+          <w:rPr>
+            <w:color w:val="1155cc"/>
+            <w:u w:val="single"/>
+            <w:rtl w:val="0"/>
+          </w:rPr>
+          <w:t xml:space="preserve">https://docs.aws.amazon.com/redshift/latest/dg/c_high_level_system_architecture.html</w:t>
+        </w:r>
+      </w:hyperlink>
+      <w:r>
+        <w:rPr>
+          <w:color w:val="444444"/>
+          <w:rtl w:val="0"/>
+        </w:rPr>
+        <w:t xml:space="preserve">), and the Amazon Redshift Cluster Management guide titled </w:t>
+      </w:r>
+      <w:r>
+        <w:rPr>
+          <w:b w:val="1"/>
+          <w:color w:val="444444"/>
+          <w:rtl w:val="0"/>
+        </w:rPr>
+        <w:t xml:space="preserve">Amazon Redshift Management Overview </w:t>
+      </w:r>
+      <w:r>
+        <w:rPr>
+          <w:color w:val="444444"/>
+          <w:rtl w:val="0"/>
+        </w:rPr>
+        <w:t xml:space="preserve">(</w:t>
+      </w:r>
+      <w:hyperlink r:id="rId88">
+        <w:r>
+          <w:rPr>
+            <w:color w:val="1155cc"/>
+            <w:u w:val="single"/>
+            <w:rtl w:val="0"/>
+          </w:rPr>
+          <w:t xml:space="preserve">https://docs.aws.amazon.com/redshift/latest/mgmt/overview.html</w:t>
+        </w:r>
+      </w:hyperlink>
+      <w:r>
+        <w:rPr>
+          <w:color w:val="444444"/>
+          <w:rtl w:val="0"/>
+        </w:rPr>
+        <w:t xml:space="preserve">) </w:t>
+      </w:r>
+      <w:r>
+        <w:rPr>
+          <w:rtl w:val="0"/>
+        </w:rPr>
+      </w:r>
+    </w:p>
+    <w:p>
+      <w:pPr>
+        <w:rPr>
+          <w:b w:val="1"/>
+          <w:color w:val="444444"/>
+        </w:rPr>
+      </w:pPr>
+      <w:r>
+        <w:rPr>
+          <w:rtl w:val="0"/>
+        </w:rPr>
+      </w:r>
+    </w:p>
+    <w:p>
+      <w:pPr>
+        <w:rPr>
+          <w:b w:val="1"/>
+          <w:color w:val="444444"/>
+        </w:rPr>
+      </w:pPr>
+      <w:r>
+        <w:rPr>
+          <w:rtl w:val="0"/>
+        </w:rPr>
+      </w:r>
+    </w:p>
+    <w:p>
+      <w:pPr>
+        <w:rPr>
+          <w:b w:val="1"/>
+          <w:color w:val="444444"/>
+        </w:rPr>
+      </w:pPr>
+      <w:r>
+        <w:rPr>
+          <w:rtl w:val="0"/>
+        </w:rPr>
+      </w:r>
+    </w:p>
+    <w:p>
+      <w:pPr>
+        <w:rPr/>
+      </w:pPr>
+      <w:r>
+        <w:rPr>
+          <w:rtl w:val="0"/>
+        </w:rPr>
+        <w:t xml:space="preserve">Question: 16</w:t>
+      </w:r>
+    </w:p>
+    <w:p>
+      <w:pPr>
+        <w:rPr>
+          <w:color w:val="999999"/>
+        </w:rPr>
+      </w:pPr>
+      <w:r>
+        <w:rPr>
+          <w:b w:val="1"/>
+          <w:rtl w:val="0"/>
+        </w:rPr>
+        <w:t xml:space="preserve">Main​ ​Topic​ ​:​ </w:t>
+      </w:r>
+      <w:r>
+        <w:rPr>
+          <w:color w:val="999999"/>
+          <w:rtl w:val="0"/>
+        </w:rPr>
+        <w:t xml:space="preserve">Data Analytics</w:t>
+      </w:r>
+    </w:p>
+    <w:p>
+      <w:pPr>
+        <w:rPr>
+          <w:b w:val="1"/>
+          <w:color w:val="999999"/>
+        </w:rPr>
+      </w:pPr>
+      <w:r>
+        <w:rPr>
+          <w:b w:val="1"/>
+          <w:rtl w:val="0"/>
+        </w:rPr>
+        <w:t xml:space="preserve">Sub​ ​Topic​ ​:​ </w:t>
+      </w:r>
+      <w:r>
+        <w:rPr>
+          <w:b w:val="1"/>
+          <w:color w:val="999999"/>
+          <w:rtl w:val="0"/>
+        </w:rPr>
+        <w:t xml:space="preserve">Determine an appropriate system for cataloging data and managing metadata</w:t>
+      </w:r>
+      <w:r>
+        <w:rPr>
+          <w:rtl w:val="0"/>
+        </w:rPr>
+      </w:r>
+    </w:p>
+    <w:p>
+      <w:pPr>
+        <w:rPr>
+          <w:color w:val="999999"/>
+        </w:rPr>
+      </w:pPr>
+      <w:r>
+        <w:rPr>
+          <w:rtl w:val="0"/>
+        </w:rPr>
+      </w:r>
+    </w:p>
+    <w:p>
+      <w:pPr>
+        <w:rPr>
+          <w:b w:val="1"/>
+          <w:color w:val="999999"/>
+        </w:rPr>
+      </w:pPr>
+      <w:r>
+        <w:rPr>
+          <w:b w:val="1"/>
+          <w:rtl w:val="0"/>
+        </w:rPr>
+        <w:t xml:space="preserve">Domain: </w:t>
+      </w:r>
+      <w:r>
+        <w:rPr>
+          <w:color w:val="999999"/>
+          <w:rtl w:val="0"/>
+        </w:rPr>
+        <w:t xml:space="preserve">Storage and data management concerns  </w:t>
+      </w:r>
+      <w:r>
+        <w:rPr>
+          <w:rtl w:val="0"/>
+        </w:rPr>
+      </w:r>
+    </w:p>
+    <w:p>
+      <w:pPr>
+        <w:rPr>
+          <w:b w:val="1"/>
+        </w:rPr>
+      </w:pPr>
+      <w:r>
+        <w:rPr>
+          <w:rtl w:val="0"/>
+        </w:rPr>
+      </w:r>
+    </w:p>
+    <w:p>
+      <w:pPr>
+        <w:rPr>
+          <w:rFonts w:ascii="Calibri" w:cs="Calibri" w:eastAsia="Calibri" w:hAnsi="Calibri"/>
+        </w:rPr>
+      </w:pPr>
+      <w:r>
+        <w:rPr>
+          <w:rFonts w:ascii="Calibri" w:cs="Calibri" w:eastAsia="Calibri" w:hAnsi="Calibri"/>
+          <w:b w:val="1"/>
+          <w:rtl w:val="0"/>
+        </w:rPr>
+        <w:t xml:space="preserve">Question text</w:t>
+      </w:r>
+      <w:r>
+        <w:rPr>
+          <w:rFonts w:ascii="Calibri" w:cs="Calibri" w:eastAsia="Calibri" w:hAnsi="Calibri"/>
+          <w:rtl w:val="0"/>
+        </w:rPr>
+        <w:t xml:space="preserve">: </w:t>
+      </w:r>
+    </w:p>
+    <w:p>
+      <w:pPr>
+        <w:rPr>
+          <w:color w:val="434343"/>
+        </w:rPr>
+      </w:pPr>
+      <w:r>
+        <w:rPr>
+          <w:color w:val="434343"/>
+          <w:rtl w:val="0"/>
+        </w:rPr>
+        <w:t xml:space="preserve">You are a data scientist working for a multinational conglomerate corporation that has many data stores for which you need to provide a common repository. All of your company’s systems need to use this common repository to store and retrieve metadata to work with the data stored in all of the data siolos throughout the organization. You also need to provide the ability to query and transform the data in the organization’s data silos. This common repository will be used for data analytics by your data scientist team to produce dashboards and KPIs for your management team.</w:t>
+      </w:r>
+      <w:r>
+        <w:rPr>
+          <w:rtl w:val="0"/>
+        </w:rPr>
+      </w:r>
+    </w:p>
+    <w:p>
+      <w:pPr>
+        <w:rPr>
+          <w:color w:val="434343"/>
+        </w:rPr>
+      </w:pPr>
+      <w:r>
+        <w:rPr>
+          <w:rtl w:val="0"/>
+        </w:rPr>
+      </w:r>
+    </w:p>
+    <w:p>
+      <w:pPr>
+        <w:rPr>
+          <w:color w:val="434343"/>
+        </w:rPr>
+      </w:pPr>
+      <w:r>
+        <w:rPr>
+          <w:color w:val="434343"/>
+          <w:rtl w:val="0"/>
+        </w:rPr>
+        <w:t xml:space="preserve">You are using AWS Glue to build your common repository as depicted in this diagram:</w:t>
+      </w:r>
+    </w:p>
+    <w:p>
+      <w:pPr>
+        <w:rPr>
+          <w:color w:val="434343"/>
+        </w:rPr>
+      </w:pPr>
+      <w:r>
+        <w:rPr>
+          <w:rtl w:val="0"/>
+        </w:rPr>
+      </w:r>
+    </w:p>
+    <w:p>
+      <w:pPr>
+        <w:rPr>
+          <w:color w:val="434343"/>
+        </w:rPr>
+      </w:pPr>
+      <w:hyperlink r:id="rId89">
+        <w:r>
+          <w:rPr>
+            <w:color w:val="434343"/>
+          </w:rPr>
+          <w:drawing>
+            <wp:inline distB="19050" distT="19050" distL="19050" distR="19050">
+              <wp:extent cx="5905500" cy="5499100"/>
+              <wp:effectExtent b="0" l="0" r="0" t="0"/>
+              <wp:docPr id="1" name="image2.png"/>
+              <a:graphic>
+                <a:graphicData uri="http://schemas.openxmlformats.org/drawingml/2006/picture">
+                  <pic:pic>
+                    <pic:nvPicPr>
+                      <pic:cNvPr id="0" name="image2.png"/>
+                      <pic:cNvPicPr preferRelativeResize="0"/>
+                    </pic:nvPicPr>
+                    <pic:blipFill>
+                      <a:blip r:embed="rId90"/>
+                      <a:srcRect b="0" l="0" r="0" t="0"/>
+                      <a:stretch>
+                        <a:fillRect/>
+                      </a:stretch>
+                    </pic:blipFill>
+                    <pic:spPr>
+                      <a:xfrm>
+                        <a:off x="0" y="0"/>
+                        <a:ext cx="5905500" cy="5499100"/>
+                      </a:xfrm>
+                      <a:prstGeom prst="rect"/>
+                      <a:ln/>
+                    </pic:spPr>
+                  </pic:pic>
+                </a:graphicData>
+              </a:graphic>
+            </wp:inline>
+          </w:drawing>
+        </w:r>
+      </w:hyperlink>
+      <w:r>
+        <w:rPr>
+          <w:rtl w:val="0"/>
+        </w:rPr>
+      </w:r>
+    </w:p>
+    <w:p>
+      <w:pPr>
+        <w:rPr>
+          <w:color w:val="434343"/>
+        </w:rPr>
+      </w:pPr>
+      <w:r>
+        <w:rPr>
+          <w:rtl w:val="0"/>
+        </w:rPr>
+      </w:r>
+    </w:p>
+    <w:p>
+      <w:pPr>
+        <w:rPr>
+          <w:color w:val="434343"/>
+        </w:rPr>
+      </w:pPr>
+      <w:r>
+        <w:rPr>
+          <w:color w:val="434343"/>
+          <w:rtl w:val="0"/>
+        </w:rPr>
+        <w:t xml:space="preserve">As you begin to create this common repository you notice that you aren’t getting the inferred schema for some of your data stores. You have run your crawler against your data stores using your custom classifiers. What might be the problem with your process?</w:t>
+      </w:r>
+    </w:p>
+    <w:p>
+      <w:pPr>
+        <w:rPr>
+          <w:color w:val="434343"/>
+        </w:rPr>
+      </w:pPr>
+      <w:r>
+        <w:rPr>
+          <w:rtl w:val="0"/>
+        </w:rPr>
+      </w:r>
+    </w:p>
+    <w:p>
+      <w:pPr>
+        <w:numPr>
+          <w:ilvl w:val="0"/>
+          <w:numId w:val="13"/>
+        </w:numPr>
+        <w:ind w:left="720" w:hanging="360"/>
+        <w:rPr>
+          <w:color w:val="434343"/>
+        </w:rPr>
+      </w:pPr>
+      <w:r>
+        <w:rPr>
+          <w:color w:val="383a42"/>
+          <w:shd w:fill="fafafa" w:val="clear"/>
+          <w:rtl w:val="0"/>
+        </w:rPr>
+        <w:t xml:space="preserve">The username you provided to your JDBC connection to your S3 buckets does not </w:t>
+      </w:r>
+      <w:r>
+        <w:rPr>
+          <w:color w:val="383a42"/>
+          <w:shd w:fill="fafafa" w:val="clear"/>
+          <w:rtl w:val="0"/>
+        </w:rPr>
+        <w:t xml:space="preserve">have SELECT permission to retrieve metadata from the S3 bucket data store</w:t>
+      </w:r>
+      <w:r>
+        <w:rPr>
+          <w:rtl w:val="0"/>
+        </w:rPr>
+      </w:r>
+    </w:p>
+    <w:p>
+      <w:pPr>
+        <w:numPr>
+          <w:ilvl w:val="0"/>
+          <w:numId w:val="13"/>
+        </w:numPr>
+        <w:ind w:left="720" w:hanging="360"/>
+        <w:rPr>
+          <w:color w:val="383a42"/>
+          <w:shd w:fill="fafafa" w:val="clear"/>
+        </w:rPr>
+      </w:pPr>
+      <w:r>
+        <w:rPr>
+          <w:color w:val="383a42"/>
+          <w:shd w:fill="fafafa" w:val="clear"/>
+          <w:rtl w:val="0"/>
+        </w:rPr>
+        <w:t xml:space="preserve">The username you provided to your JDBC connection to your Redshift clusters does not have SELECT permission to retrieve metadata from the Redshift data store</w:t>
+      </w:r>
+    </w:p>
+    <w:p>
+      <w:pPr>
+        <w:numPr>
+          <w:ilvl w:val="0"/>
+          <w:numId w:val="13"/>
+        </w:numPr>
+        <w:ind w:left="720" w:hanging="360"/>
+        <w:rPr>
+          <w:color w:val="383a42"/>
+          <w:shd w:fill="fafafa" w:val="clear"/>
+        </w:rPr>
+      </w:pPr>
+      <w:r>
+        <w:rPr>
+          <w:color w:val="383a42"/>
+          <w:shd w:fill="fafafa" w:val="clear"/>
+          <w:rtl w:val="0"/>
+        </w:rPr>
+        <w:t xml:space="preserve">You did not use the Glue built-in classifiers in your crawler job</w:t>
+      </w:r>
+    </w:p>
+    <w:p>
+      <w:pPr>
+        <w:numPr>
+          <w:ilvl w:val="0"/>
+          <w:numId w:val="13"/>
+        </w:numPr>
+        <w:ind w:left="720" w:hanging="360"/>
+        <w:rPr>
+          <w:color w:val="383a42"/>
+          <w:shd w:fill="fafafa" w:val="clear"/>
+        </w:rPr>
+      </w:pPr>
+      <w:r>
+        <w:rPr>
+          <w:color w:val="383a42"/>
+          <w:shd w:fill="fafafa" w:val="clear"/>
+          <w:rtl w:val="0"/>
+        </w:rPr>
+        <w:t xml:space="preserve">The username you provided to your JDBC connection to your DynamoDB tables does not have SELECT permission to retrieve metadata from the DynamoDB data store</w:t>
+      </w:r>
+    </w:p>
+    <w:p>
+      <w:pPr>
+        <w:rPr>
+          <w:color w:val="434343"/>
+        </w:rPr>
+      </w:pPr>
+      <w:r>
+        <w:rPr>
+          <w:rtl w:val="0"/>
+        </w:rPr>
+      </w:r>
+    </w:p>
+    <w:p>
+      <w:pPr>
+        <w:rPr>
+          <w:color w:val="434343"/>
+        </w:rPr>
+      </w:pPr>
+      <w:r>
+        <w:rPr>
+          <w:rFonts w:ascii="Calibri" w:cs="Calibri" w:eastAsia="Calibri" w:hAnsi="Calibri"/>
+          <w:b w:val="1"/>
+          <w:rtl w:val="0"/>
+        </w:rPr>
+        <w:t xml:space="preserve">Answer:</w:t>
+      </w:r>
+      <w:r>
+        <w:rPr>
+          <w:color w:val="434343"/>
+          <w:rtl w:val="0"/>
+        </w:rPr>
+        <w:t xml:space="preserve"> B</w:t>
+      </w:r>
+    </w:p>
+    <w:p>
+      <w:pPr>
+        <w:rPr>
+          <w:color w:val="434343"/>
+        </w:rPr>
+      </w:pPr>
+      <w:r>
+        <w:rPr>
+          <w:rtl w:val="0"/>
+        </w:rPr>
+      </w:r>
+    </w:p>
+    <w:p>
+      <w:pPr>
+        <w:rPr>
+          <w:color w:val="434343"/>
+        </w:rPr>
+      </w:pPr>
+      <w:r>
+        <w:rPr>
+          <w:rFonts w:ascii="Calibri" w:cs="Calibri" w:eastAsia="Calibri" w:hAnsi="Calibri"/>
+          <w:b w:val="1"/>
+          <w:rtl w:val="0"/>
+        </w:rPr>
+        <w:t xml:space="preserve">Explanation:</w:t>
+      </w:r>
+      <w:r>
+        <w:rPr>
+          <w:rtl w:val="0"/>
+        </w:rPr>
+      </w:r>
+    </w:p>
+    <w:p>
+      <w:pPr>
+        <w:rPr>
+          <w:color w:val="444444"/>
+          <w:highlight w:val="white"/>
+        </w:rPr>
+      </w:pPr>
+      <w:r>
+        <w:rPr>
+          <w:color w:val="434343"/>
+          <w:rtl w:val="0"/>
+        </w:rPr>
+        <w:t xml:space="preserve">Option A is incorrec</w:t>
+      </w:r>
+      <w:r>
+        <w:rPr>
+          <w:color w:val="444444"/>
+          <w:highlight w:val="white"/>
+          <w:rtl w:val="0"/>
+        </w:rPr>
+        <w:t xml:space="preserve">t. You do not need to use a JDBC connector to crawl S3 data stores. Your crawler </w:t>
+      </w:r>
+      <w:r>
+        <w:rPr>
+          <w:color w:val="444444"/>
+          <w:highlight w:val="white"/>
+          <w:rtl w:val="0"/>
+        </w:rPr>
+        <w:t xml:space="preserve">can crawl S3 data stores through the native S3 interface.</w:t>
+      </w:r>
+      <w:r>
+        <w:rPr>
+          <w:rtl w:val="0"/>
+        </w:rPr>
+      </w:r>
+    </w:p>
+    <w:p>
+      <w:pPr>
+        <w:rPr>
+          <w:color w:val="444444"/>
+          <w:highlight w:val="white"/>
+        </w:rPr>
+      </w:pPr>
+      <w:r>
+        <w:rPr>
+          <w:rtl w:val="0"/>
+        </w:rPr>
+      </w:r>
+    </w:p>
+    <w:p>
+      <w:pPr>
+        <w:rPr>
+          <w:color w:val="444444"/>
+          <w:highlight w:val="white"/>
+        </w:rPr>
+      </w:pPr>
+      <w:r>
+        <w:rPr>
+          <w:color w:val="444444"/>
+          <w:highlight w:val="white"/>
+          <w:rtl w:val="0"/>
+        </w:rPr>
+        <w:t xml:space="preserve">Option B is correct. For data stores such as Redshift and RDS, you need to use a JDBC connector to crawl these types of data stores. If the username you provide to your JDBC connection does not have the appropriate permissions to access the data store, the connection will fail and Glue will not produce the inferred schema for that data store.</w:t>
+      </w:r>
+    </w:p>
+    <w:p>
+      <w:pPr>
+        <w:rPr>
+          <w:color w:val="444444"/>
+          <w:highlight w:val="white"/>
+        </w:rPr>
+      </w:pPr>
+      <w:r>
+        <w:rPr>
+          <w:rtl w:val="0"/>
+        </w:rPr>
+      </w:r>
+    </w:p>
+    <w:p>
+      <w:pPr>
+        <w:rPr>
+          <w:color w:val="444444"/>
+          <w:highlight w:val="white"/>
+        </w:rPr>
+      </w:pPr>
+      <w:r>
+        <w:rPr>
+          <w:color w:val="444444"/>
+          <w:highlight w:val="white"/>
+          <w:rtl w:val="0"/>
+        </w:rPr>
+        <w:t xml:space="preserve">Option C is incorrect. Glue automatically runs its built-in classifiers if none of your custom classifiers return a certainty number equal to 1.</w:t>
+      </w:r>
+    </w:p>
+    <w:p>
+      <w:pPr>
+        <w:rPr>
+          <w:color w:val="444444"/>
+          <w:highlight w:val="white"/>
+        </w:rPr>
+      </w:pPr>
+      <w:r>
+        <w:rPr>
+          <w:rtl w:val="0"/>
+        </w:rPr>
+      </w:r>
+    </w:p>
+    <w:p>
+      <w:pPr>
+        <w:rPr>
+          <w:color w:val="444444"/>
+          <w:highlight w:val="white"/>
+        </w:rPr>
+      </w:pPr>
+      <w:r>
+        <w:rPr>
+          <w:color w:val="444444"/>
+          <w:highlight w:val="white"/>
+          <w:rtl w:val="0"/>
+        </w:rPr>
+        <w:t xml:space="preserve">Option D is incorrect. You do not need to use a JDBC connector to crawl DynamoDB data stores. Your crawler can crawl DynamoDB data stores through the native DynamoDB interface.</w:t>
+      </w:r>
+    </w:p>
+    <w:p>
+      <w:pPr>
+        <w:rPr>
+          <w:color w:val="434343"/>
+        </w:rPr>
+      </w:pPr>
+      <w:r>
+        <w:rPr>
+          <w:rtl w:val="0"/>
+        </w:rPr>
+      </w:r>
+    </w:p>
+    <w:p>
+      <w:pPr>
+        <w:rPr>
+          <w:rFonts w:ascii="Calibri" w:cs="Calibri" w:eastAsia="Calibri" w:hAnsi="Calibri"/>
+          <w:b w:val="1"/>
+        </w:rPr>
+      </w:pPr>
+      <w:r>
+        <w:rPr>
+          <w:rFonts w:ascii="Calibri" w:cs="Calibri" w:eastAsia="Calibri" w:hAnsi="Calibri"/>
+          <w:b w:val="1"/>
+          <w:rtl w:val="0"/>
+        </w:rPr>
+        <w:t xml:space="preserve">Reference:</w:t>
+      </w:r>
+    </w:p>
+    <w:p>
+      <w:pPr>
+        <w:rPr>
+          <w:color w:val="444444"/>
+        </w:rPr>
+      </w:pPr>
+      <w:r>
+        <w:rPr>
+          <w:color w:val="444444"/>
+          <w:rtl w:val="0"/>
+        </w:rPr>
+        <w:t xml:space="preserve">Please see the AWS Glue developer guide titled </w:t>
+      </w:r>
+      <w:r>
+        <w:rPr>
+          <w:b w:val="1"/>
+          <w:color w:val="444444"/>
+          <w:rtl w:val="0"/>
+        </w:rPr>
+        <w:t xml:space="preserve">Populating the AWS Glue Data Catalog</w:t>
+      </w:r>
+      <w:r>
+        <w:rPr>
+          <w:color w:val="444444"/>
+          <w:rtl w:val="0"/>
+        </w:rPr>
+        <w:t xml:space="preserve"> (</w:t>
+      </w:r>
+      <w:hyperlink r:id="rId91">
+        <w:r>
+          <w:rPr>
+            <w:color w:val="1155cc"/>
+            <w:u w:val="single"/>
+            <w:rtl w:val="0"/>
+          </w:rPr>
+          <w:t xml:space="preserve">https://docs.aws.amazon.com/glue/latest/dg/populate-data-catalog.html</w:t>
+        </w:r>
+      </w:hyperlink>
+      <w:r>
+        <w:rPr>
+          <w:color w:val="444444"/>
+          <w:rtl w:val="0"/>
+        </w:rPr>
+        <w:t xml:space="preserve">), the AWS Glue developer guide titled </w:t>
+      </w:r>
+      <w:r>
+        <w:rPr>
+          <w:b w:val="1"/>
+          <w:color w:val="444444"/>
+          <w:rtl w:val="0"/>
+        </w:rPr>
+        <w:t xml:space="preserve">Adding Classifiers to a Crawler</w:t>
+      </w:r>
+      <w:r>
+        <w:rPr>
+          <w:color w:val="444444"/>
+          <w:rtl w:val="0"/>
+        </w:rPr>
+        <w:t xml:space="preserve"> (</w:t>
+      </w:r>
+      <w:hyperlink r:id="rId92">
+        <w:r>
+          <w:rPr>
+            <w:color w:val="1155cc"/>
+            <w:u w:val="single"/>
+            <w:rtl w:val="0"/>
+          </w:rPr>
+          <w:t xml:space="preserve">https://docs.aws.amazon.com/glue/latest/dg/add-classifier.html</w:t>
+        </w:r>
+      </w:hyperlink>
+      <w:r>
+        <w:rPr>
+          <w:color w:val="444444"/>
+          <w:rtl w:val="0"/>
+        </w:rPr>
+        <w:t xml:space="preserve">)</w:t>
+      </w:r>
+      <w:r>
+        <w:rPr>
+          <w:rtl w:val="0"/>
+        </w:rPr>
+      </w:r>
+    </w:p>
+    <w:p>
+      <w:pPr>
+        <w:rPr>
+          <w:b w:val="1"/>
+          <w:color w:val="444444"/>
+        </w:rPr>
+      </w:pPr>
       <w:r>
         <w:rPr>
           <w:rtl w:val="0"/>
@@ -15071,8 +16419,6 @@
         <w:ind w:left="720" w:hanging="360"/>
       </w:pPr>
       <w:rPr>
-        <w:rFonts w:ascii="Arial" w:cs="Arial" w:eastAsia="Arial" w:hAnsi="Arial"/>
-        <w:b w:val="1"/>
         <w:u w:val="none"/>
       </w:rPr>
     </w:lvl>
@@ -15176,6 +16522,118 @@
   <w:abstractNum w:abstractNumId="15">
     <w:lvl w:ilvl="0">
       <w:start w:val="1"/>
+      <w:numFmt w:val="upperLetter"/>
+      <w:lvlText w:val="%1)"/>
+      <w:lvlJc w:val="left"/>
+      <w:pPr>
+        <w:ind w:left="720" w:hanging="360"/>
+      </w:pPr>
+      <w:rPr>
+        <w:rFonts w:ascii="Arial" w:cs="Arial" w:eastAsia="Arial" w:hAnsi="Arial"/>
+        <w:b w:val="1"/>
+        <w:u w:val="none"/>
+      </w:rPr>
+    </w:lvl>
+    <w:lvl w:ilvl="1">
+      <w:start w:val="1"/>
+      <w:numFmt w:val="lowerLetter"/>
+      <w:lvlText w:val="%2)"/>
+      <w:lvlJc w:val="left"/>
+      <w:pPr>
+        <w:ind w:left="1440" w:hanging="360"/>
+      </w:pPr>
+      <w:rPr>
+        <w:u w:val="none"/>
+      </w:rPr>
+    </w:lvl>
+    <w:lvl w:ilvl="2">
+      <w:start w:val="1"/>
+      <w:numFmt w:val="lowerRoman"/>
+      <w:lvlText w:val="%3)"/>
+      <w:lvlJc w:val="right"/>
+      <w:pPr>
+        <w:ind w:left="2160" w:hanging="360"/>
+      </w:pPr>
+      <w:rPr>
+        <w:u w:val="none"/>
+      </w:rPr>
+    </w:lvl>
+    <w:lvl w:ilvl="3">
+      <w:start w:val="1"/>
+      <w:numFmt w:val="decimal"/>
+      <w:lvlText w:val="(%4)"/>
+      <w:lvlJc w:val="left"/>
+      <w:pPr>
+        <w:ind w:left="2880" w:hanging="360"/>
+      </w:pPr>
+      <w:rPr>
+        <w:u w:val="none"/>
+      </w:rPr>
+    </w:lvl>
+    <w:lvl w:ilvl="4">
+      <w:start w:val="1"/>
+      <w:numFmt w:val="lowerLetter"/>
+      <w:lvlText w:val="(%5)"/>
+      <w:lvlJc w:val="left"/>
+      <w:pPr>
+        <w:ind w:left="3600" w:hanging="360"/>
+      </w:pPr>
+      <w:rPr>
+        <w:u w:val="none"/>
+      </w:rPr>
+    </w:lvl>
+    <w:lvl w:ilvl="5">
+      <w:start w:val="1"/>
+      <w:numFmt w:val="lowerRoman"/>
+      <w:lvlText w:val="(%6)"/>
+      <w:lvlJc w:val="right"/>
+      <w:pPr>
+        <w:ind w:left="4320" w:hanging="360"/>
+      </w:pPr>
+      <w:rPr>
+        <w:u w:val="none"/>
+      </w:rPr>
+    </w:lvl>
+    <w:lvl w:ilvl="6">
+      <w:start w:val="1"/>
+      <w:numFmt w:val="decimal"/>
+      <w:lvlText w:val="%7."/>
+      <w:lvlJc w:val="left"/>
+      <w:pPr>
+        <w:ind w:left="5040" w:hanging="360"/>
+      </w:pPr>
+      <w:rPr>
+        <w:u w:val="none"/>
+      </w:rPr>
+    </w:lvl>
+    <w:lvl w:ilvl="7">
+      <w:start w:val="1"/>
+      <w:numFmt w:val="lowerLetter"/>
+      <w:lvlText w:val="%8."/>
+      <w:lvlJc w:val="left"/>
+      <w:pPr>
+        <w:ind w:left="5760" w:hanging="360"/>
+      </w:pPr>
+      <w:rPr>
+        <w:u w:val="none"/>
+      </w:rPr>
+    </w:lvl>
+    <w:lvl w:ilvl="8">
+      <w:start w:val="1"/>
+      <w:numFmt w:val="lowerRoman"/>
+      <w:lvlText w:val="%9."/>
+      <w:lvlJc w:val="right"/>
+      <w:pPr>
+        <w:ind w:left="6480" w:hanging="360"/>
+      </w:pPr>
+      <w:rPr>
+        <w:u w:val="none"/>
+      </w:rPr>
+    </w:lvl>
+  </w:abstractNum>
+  <w:abstractNum w:abstractNumId="16">
+    <w:lvl w:ilvl="0">
+      <w:start w:val="1"/>
       <w:numFmt w:val="bullet"/>
       <w:lvlText w:val="●"/>
       <w:lvlJc w:val="left"/>
@@ -15283,7 +16741,7 @@
       </w:rPr>
     </w:lvl>
   </w:abstractNum>
-  <w:abstractNum w:abstractNumId="16">
+  <w:abstractNum w:abstractNumId="17">
     <w:lvl w:ilvl="0">
       <w:start w:val="1"/>
       <w:numFmt w:val="upperLetter"/>
@@ -15393,7 +16851,117 @@
       </w:rPr>
     </w:lvl>
   </w:abstractNum>
-  <w:abstractNum w:abstractNumId="17">
+  <w:abstractNum w:abstractNumId="18">
+    <w:lvl w:ilvl="0">
+      <w:start w:val="1"/>
+      <w:numFmt w:val="upperLetter"/>
+      <w:lvlText w:val="%1)"/>
+      <w:lvlJc w:val="left"/>
+      <w:pPr>
+        <w:ind w:left="720" w:hanging="360"/>
+      </w:pPr>
+      <w:rPr>
+        <w:u w:val="none"/>
+      </w:rPr>
+    </w:lvl>
+    <w:lvl w:ilvl="1">
+      <w:start w:val="1"/>
+      <w:numFmt w:val="lowerLetter"/>
+      <w:lvlText w:val="%2)"/>
+      <w:lvlJc w:val="left"/>
+      <w:pPr>
+        <w:ind w:left="1440" w:hanging="360"/>
+      </w:pPr>
+      <w:rPr>
+        <w:u w:val="none"/>
+      </w:rPr>
+    </w:lvl>
+    <w:lvl w:ilvl="2">
+      <w:start w:val="1"/>
+      <w:numFmt w:val="lowerRoman"/>
+      <w:lvlText w:val="%3)"/>
+      <w:lvlJc w:val="right"/>
+      <w:pPr>
+        <w:ind w:left="2160" w:hanging="360"/>
+      </w:pPr>
+      <w:rPr>
+        <w:u w:val="none"/>
+      </w:rPr>
+    </w:lvl>
+    <w:lvl w:ilvl="3">
+      <w:start w:val="1"/>
+      <w:numFmt w:val="decimal"/>
+      <w:lvlText w:val="(%4)"/>
+      <w:lvlJc w:val="left"/>
+      <w:pPr>
+        <w:ind w:left="2880" w:hanging="360"/>
+      </w:pPr>
+      <w:rPr>
+        <w:u w:val="none"/>
+      </w:rPr>
+    </w:lvl>
+    <w:lvl w:ilvl="4">
+      <w:start w:val="1"/>
+      <w:numFmt w:val="lowerLetter"/>
+      <w:lvlText w:val="(%5)"/>
+      <w:lvlJc w:val="left"/>
+      <w:pPr>
+        <w:ind w:left="3600" w:hanging="360"/>
+      </w:pPr>
+      <w:rPr>
+        <w:u w:val="none"/>
+      </w:rPr>
+    </w:lvl>
+    <w:lvl w:ilvl="5">
+      <w:start w:val="1"/>
+      <w:numFmt w:val="lowerRoman"/>
+      <w:lvlText w:val="(%6)"/>
+      <w:lvlJc w:val="right"/>
+      <w:pPr>
+        <w:ind w:left="4320" w:hanging="360"/>
+      </w:pPr>
+      <w:rPr>
+        <w:u w:val="none"/>
+      </w:rPr>
+    </w:lvl>
+    <w:lvl w:ilvl="6">
+      <w:start w:val="1"/>
+      <w:numFmt w:val="decimal"/>
+      <w:lvlText w:val="%7."/>
+      <w:lvlJc w:val="left"/>
+      <w:pPr>
+        <w:ind w:left="5040" w:hanging="360"/>
+      </w:pPr>
+      <w:rPr>
+        <w:u w:val="none"/>
+      </w:rPr>
+    </w:lvl>
+    <w:lvl w:ilvl="7">
+      <w:start w:val="1"/>
+      <w:numFmt w:val="lowerLetter"/>
+      <w:lvlText w:val="%8."/>
+      <w:lvlJc w:val="left"/>
+      <w:pPr>
+        <w:ind w:left="5760" w:hanging="360"/>
+      </w:pPr>
+      <w:rPr>
+        <w:u w:val="none"/>
+      </w:rPr>
+    </w:lvl>
+    <w:lvl w:ilvl="8">
+      <w:start w:val="1"/>
+      <w:numFmt w:val="lowerRoman"/>
+      <w:lvlText w:val="%9."/>
+      <w:lvlJc w:val="right"/>
+      <w:pPr>
+        <w:ind w:left="6480" w:hanging="360"/>
+      </w:pPr>
+      <w:rPr>
+        <w:u w:val="none"/>
+      </w:rPr>
+    </w:lvl>
+  </w:abstractNum>
+  <w:abstractNum w:abstractNumId="19">
     <w:lvl w:ilvl="0">
       <w:start w:val="1"/>
       <w:numFmt w:val="bullet"/>
@@ -15503,7 +17071,7 @@
       </w:rPr>
     </w:lvl>
   </w:abstractNum>
-  <w:abstractNum w:abstractNumId="18">
+  <w:abstractNum w:abstractNumId="20">
     <w:lvl w:ilvl="0">
       <w:start w:val="1"/>
       <w:numFmt w:val="upperLetter"/>
@@ -15666,6 +17234,12 @@
   </w:num>
   <w:num w:numId="18">
     <w:abstractNumId w:val="18"/>
+  </w:num>
+  <w:num w:numId="19">
+    <w:abstractNumId w:val="19"/>
+  </w:num>
+  <w:num w:numId="20">
+    <w:abstractNumId w:val="20"/>
   </w:num>
 </w:numbering>
 </file>

</xml_diff>

<commit_message>
added question 17 to DA cert questions
</commit_message>
<xml_diff>
--- a/public/Exam Notes/DA-Vincent-1-10-April-4.docx
+++ b/public/Exam Notes/DA-Vincent-1-10-April-4.docx
@@ -201,7 +201,7 @@
       <w:pPr>
         <w:numPr>
           <w:ilvl w:val="0"/>
-          <w:numId w:val="7"/>
+          <w:numId w:val="8"/>
         </w:numPr>
         <w:spacing w:line="259" w:lineRule="auto"/>
         <w:ind w:left="720" w:hanging="360"/>
@@ -263,7 +263,7 @@
       <w:pPr>
         <w:numPr>
           <w:ilvl w:val="0"/>
-          <w:numId w:val="7"/>
+          <w:numId w:val="8"/>
         </w:numPr>
         <w:spacing w:line="259" w:lineRule="auto"/>
         <w:ind w:left="720" w:hanging="360"/>
@@ -362,7 +362,7 @@
       <w:pPr>
         <w:numPr>
           <w:ilvl w:val="0"/>
-          <w:numId w:val="19"/>
+          <w:numId w:val="20"/>
         </w:numPr>
         <w:ind w:left="720" w:hanging="360"/>
       </w:pPr>
@@ -377,7 +377,7 @@
       <w:pPr>
         <w:numPr>
           <w:ilvl w:val="0"/>
-          <w:numId w:val="19"/>
+          <w:numId w:val="20"/>
         </w:numPr>
         <w:ind w:left="720" w:hanging="360"/>
       </w:pPr>
@@ -392,7 +392,7 @@
       <w:pPr>
         <w:numPr>
           <w:ilvl w:val="0"/>
-          <w:numId w:val="19"/>
+          <w:numId w:val="20"/>
         </w:numPr>
         <w:ind w:left="720" w:hanging="360"/>
       </w:pPr>
@@ -419,7 +419,7 @@
       <w:pPr>
         <w:numPr>
           <w:ilvl w:val="0"/>
-          <w:numId w:val="19"/>
+          <w:numId w:val="20"/>
         </w:numPr>
         <w:ind w:left="720" w:hanging="360"/>
       </w:pPr>
@@ -435,7 +435,7 @@
       <w:pPr>
         <w:numPr>
           <w:ilvl w:val="0"/>
-          <w:numId w:val="19"/>
+          <w:numId w:val="20"/>
         </w:numPr>
         <w:ind w:left="720" w:hanging="360"/>
       </w:pPr>
@@ -464,7 +464,7 @@
       <w:pPr>
         <w:numPr>
           <w:ilvl w:val="1"/>
-          <w:numId w:val="19"/>
+          <w:numId w:val="20"/>
         </w:numPr>
         <w:ind w:left="1440" w:hanging="360"/>
       </w:pPr>
@@ -480,7 +480,7 @@
       <w:pPr>
         <w:numPr>
           <w:ilvl w:val="2"/>
-          <w:numId w:val="19"/>
+          <w:numId w:val="20"/>
         </w:numPr>
         <w:ind w:left="2160" w:hanging="360"/>
       </w:pPr>
@@ -496,7 +496,7 @@
       <w:pPr>
         <w:numPr>
           <w:ilvl w:val="2"/>
-          <w:numId w:val="19"/>
+          <w:numId w:val="20"/>
         </w:numPr>
         <w:ind w:left="2160" w:hanging="360"/>
       </w:pPr>
@@ -512,7 +512,7 @@
       <w:pPr>
         <w:numPr>
           <w:ilvl w:val="2"/>
-          <w:numId w:val="19"/>
+          <w:numId w:val="20"/>
         </w:numPr>
         <w:ind w:left="2160" w:hanging="360"/>
       </w:pPr>
@@ -528,7 +528,7 @@
       <w:pPr>
         <w:numPr>
           <w:ilvl w:val="2"/>
-          <w:numId w:val="19"/>
+          <w:numId w:val="20"/>
         </w:numPr>
         <w:ind w:left="2160" w:hanging="360"/>
       </w:pPr>
@@ -555,7 +555,7 @@
       <w:pPr>
         <w:numPr>
           <w:ilvl w:val="0"/>
-          <w:numId w:val="19"/>
+          <w:numId w:val="20"/>
         </w:numPr>
         <w:ind w:left="720" w:hanging="360"/>
       </w:pPr>
@@ -564,6 +564,294 @@
           <w:rtl w:val="0"/>
         </w:rPr>
         <w:t xml:space="preserve">Try to balance the domains based on weightage % defined in the exam blueprint.</w:t>
+      </w:r>
+    </w:p>
+    <w:p>
+      <w:pPr>
+        <w:numPr>
+          <w:ilvl w:val="0"/>
+          <w:numId w:val="17"/>
+        </w:numPr>
+        <w:ind w:left="720" w:hanging="360"/>
+      </w:pPr>
+      <w:r>
+        <w:rPr>
+          <w:rtl w:val="0"/>
+        </w:rPr>
+        <w:t xml:space="preserve">Any AWS service or feature must be approximately 6 months old to figure out in Practice Tests. Put a note in the explanation for any latest service or feature that might be on the borderline of appearing in the real exam.</w:t>
+      </w:r>
+    </w:p>
+    <w:p>
+      <w:pPr>
+        <w:numPr>
+          <w:ilvl w:val="0"/>
+          <w:numId w:val="20"/>
+        </w:numPr>
+        <w:ind w:left="720" w:hanging="360"/>
+      </w:pPr>
+      <w:r>
+        <w:rPr>
+          <w:b w:val="1"/>
+          <w:color w:val="ff0000"/>
+          <w:rtl w:val="0"/>
+        </w:rPr>
+        <w:t xml:space="preserve">Plagiarism </w:t>
+      </w:r>
+      <w:r>
+        <w:rPr>
+          <w:rtl w:val="0"/>
+        </w:rPr>
+        <w:t xml:space="preserve">in any form - Question or in Explanation will be </w:t>
+      </w:r>
+      <w:r>
+        <w:rPr>
+          <w:b w:val="1"/>
+          <w:color w:val="ff0000"/>
+          <w:rtl w:val="0"/>
+        </w:rPr>
+        <w:t xml:space="preserve">rejected</w:t>
+      </w:r>
+      <w:r>
+        <w:rPr>
+          <w:b w:val="1"/>
+          <w:rtl w:val="0"/>
+        </w:rPr>
+        <w:t xml:space="preserve">. </w:t>
+      </w:r>
+      <w:r>
+        <w:rPr>
+          <w:rtl w:val="0"/>
+        </w:rPr>
+        <w:t xml:space="preserve">Questions &amp; Explanations should reflect your own professional experience &amp; AWS skills. Author’s who indulge in plagiarism will be </w:t>
+      </w:r>
+      <w:r>
+        <w:rPr>
+          <w:b w:val="1"/>
+          <w:rtl w:val="0"/>
+        </w:rPr>
+        <w:t xml:space="preserve">blacklisted </w:t>
+      </w:r>
+      <w:r>
+        <w:rPr>
+          <w:rtl w:val="0"/>
+        </w:rPr>
+        <w:t xml:space="preserve">&amp; dropped from our author’s list.</w:t>
+      </w:r>
+    </w:p>
+    <w:p>
+      <w:pPr>
+        <w:numPr>
+          <w:ilvl w:val="0"/>
+          <w:numId w:val="20"/>
+        </w:numPr>
+        <w:ind w:left="720" w:hanging="360"/>
+      </w:pPr>
+      <w:r>
+        <w:rPr>
+          <w:rtl w:val="0"/>
+        </w:rPr>
+        <w:t xml:space="preserve">The ownership of the questions once approved &amp; published on Whizlabs LMS platform, lies solely with Whizlabs Software Pvt. Ltd. You can’t share or publish it elsewhere in any circumstances.</w:t>
+      </w:r>
+    </w:p>
+    <w:p>
+      <w:pPr>
+        <w:rPr/>
+      </w:pPr>
+      <w:r>
+        <w:rPr>
+          <w:rtl w:val="0"/>
+        </w:rPr>
+      </w:r>
+    </w:p>
+    <w:p>
+      <w:pPr>
+        <w:rPr>
+          <w:b w:val="1"/>
+        </w:rPr>
+      </w:pPr>
+      <w:r>
+        <w:rPr>
+          <w:b w:val="1"/>
+          <w:rtl w:val="0"/>
+        </w:rPr>
+        <w:t xml:space="preserve">Sample Format of</w:t>
+      </w:r>
+      <w:r>
+        <w:rPr>
+          <w:rtl w:val="0"/>
+        </w:rPr>
+        <w:t xml:space="preserve"> </w:t>
+      </w:r>
+      <w:r>
+        <w:rPr>
+          <w:b w:val="1"/>
+          <w:rtl w:val="0"/>
+        </w:rPr>
+        <w:t xml:space="preserve">Questions</w:t>
+      </w:r>
+    </w:p>
+    <w:p>
+      <w:pPr>
+        <w:rPr>
+          <w:color w:val="999999"/>
+        </w:rPr>
+      </w:pPr>
+      <w:r>
+        <w:rPr>
+          <w:color w:val="999999"/>
+          <w:rtl w:val="0"/>
+        </w:rPr>
+        <w:t xml:space="preserve">----------------------------------------------------------------------------------------------------------------------------</w:t>
+      </w:r>
+    </w:p>
+    <w:p>
+      <w:pPr>
+        <w:rPr/>
+      </w:pPr>
+      <w:r>
+        <w:rPr>
+          <w:b w:val="1"/>
+          <w:rtl w:val="0"/>
+        </w:rPr>
+        <w:t xml:space="preserve">Question​ ​:​ </w:t>
+      </w:r>
+      <w:r>
+        <w:rPr>
+          <w:rtl w:val="0"/>
+        </w:rPr>
+        <w:t xml:space="preserve">#</w:t>
+      </w:r>
+    </w:p>
+    <w:p>
+      <w:pPr>
+        <w:rPr>
+          <w:color w:val="999999"/>
+        </w:rPr>
+      </w:pPr>
+      <w:r>
+        <w:rPr>
+          <w:b w:val="1"/>
+          <w:rtl w:val="0"/>
+        </w:rPr>
+        <w:t xml:space="preserve">Main​ ​Topic​ ​:​ </w:t>
+      </w:r>
+      <w:r>
+        <w:rPr>
+          <w:color w:val="999999"/>
+          <w:rtl w:val="0"/>
+        </w:rPr>
+        <w:t xml:space="preserve">&lt;    &gt;</w:t>
+      </w:r>
+    </w:p>
+    <w:p>
+      <w:pPr>
+        <w:rPr>
+          <w:color w:val="999999"/>
+        </w:rPr>
+      </w:pPr>
+      <w:r>
+        <w:rPr>
+          <w:b w:val="1"/>
+          <w:rtl w:val="0"/>
+        </w:rPr>
+        <w:t xml:space="preserve">Sub​ ​Topic​ ​:​ </w:t>
+      </w:r>
+      <w:r>
+        <w:rPr>
+          <w:color w:val="999999"/>
+          <w:rtl w:val="0"/>
+        </w:rPr>
+        <w:t xml:space="preserve">[optional]</w:t>
+      </w:r>
+    </w:p>
+    <w:p>
+      <w:pPr>
+        <w:rPr>
+          <w:b w:val="1"/>
+          <w:color w:val="999999"/>
+        </w:rPr>
+      </w:pPr>
+      <w:r>
+        <w:rPr>
+          <w:b w:val="1"/>
+          <w:rtl w:val="0"/>
+        </w:rPr>
+        <w:t xml:space="preserve">Domain: </w:t>
+      </w:r>
+      <w:r>
+        <w:rPr>
+          <w:color w:val="999999"/>
+          <w:rtl w:val="0"/>
+        </w:rPr>
+        <w:t xml:space="preserve">&lt;     &gt;</w:t>
+      </w:r>
+      <w:r>
+        <w:rPr>
+          <w:b w:val="1"/>
+          <w:color w:val="999999"/>
+          <w:rtl w:val="0"/>
+        </w:rPr>
+        <w:t xml:space="preserve"> </w:t>
+      </w:r>
+    </w:p>
+    <w:p>
+      <w:pPr>
+        <w:rPr>
+          <w:b w:val="1"/>
+        </w:rPr>
+      </w:pPr>
+      <w:r>
+        <w:rPr>
+          <w:rtl w:val="0"/>
+        </w:rPr>
+      </w:r>
+    </w:p>
+    <w:p>
+      <w:pPr>
+        <w:rPr>
+          <w:rFonts w:ascii="Calibri" w:cs="Calibri" w:eastAsia="Calibri" w:hAnsi="Calibri"/>
+        </w:rPr>
+      </w:pPr>
+      <w:r>
+        <w:rPr>
+          <w:rFonts w:ascii="Calibri" w:cs="Calibri" w:eastAsia="Calibri" w:hAnsi="Calibri"/>
+          <w:b w:val="1"/>
+          <w:rtl w:val="0"/>
+        </w:rPr>
+        <w:t xml:space="preserve">Question text</w:t>
+      </w:r>
+      <w:r>
+        <w:rPr>
+          <w:rFonts w:ascii="Calibri" w:cs="Calibri" w:eastAsia="Calibri" w:hAnsi="Calibri"/>
+          <w:rtl w:val="0"/>
+        </w:rPr>
+        <w:t xml:space="preserve">: </w:t>
+      </w:r>
+    </w:p>
+    <w:p>
+      <w:pPr>
+        <w:rPr>
+          <w:rFonts w:ascii="Calibri" w:cs="Calibri" w:eastAsia="Calibri" w:hAnsi="Calibri"/>
+        </w:rPr>
+      </w:pPr>
+      <w:r>
+        <w:rPr>
+          <w:rFonts w:ascii="Calibri" w:cs="Calibri" w:eastAsia="Calibri" w:hAnsi="Calibri"/>
+          <w:rtl w:val="0"/>
+        </w:rPr>
+        <w:t xml:space="preserve">&lt;Scenario based. Should be clear in terms of requirements. No ambiguity. No duplicate options. In case of multiple answers, at the end, you should include the number of expected answers. e.g. (Select TWO) or (Select THREE) etc. For single answers this is NOT required&gt;</w:t>
+      </w:r>
+    </w:p>
+    <w:p>
+      <w:pPr>
+        <w:rPr>
+          <w:rFonts w:ascii="Calibri" w:cs="Calibri" w:eastAsia="Calibri" w:hAnsi="Calibri"/>
+        </w:rPr>
+      </w:pPr>
+      <w:r>
+        <w:rPr>
+          <w:rtl w:val="0"/>
+        </w:rPr>
       </w:r>
     </w:p>
     <w:p>
@@ -573,241 +861,44 @@
           <w:numId w:val="16"/>
         </w:numPr>
         <w:ind w:left="720" w:hanging="360"/>
-      </w:pPr>
-      <w:r>
-        <w:rPr>
-          <w:rtl w:val="0"/>
-        </w:rPr>
-        <w:t xml:space="preserve">Any AWS service or feature must be approximately 6 months old to figure out in Practice Tests. Put a note in the explanation for any latest service or feature that might be on the borderline of appearing in the real exam.</w:t>
+        <w:rPr>
+          <w:rFonts w:ascii="Calibri" w:cs="Calibri" w:eastAsia="Calibri" w:hAnsi="Calibri"/>
+        </w:rPr>
+      </w:pPr>
+      <w:r>
+        <w:rPr>
+          <w:rFonts w:ascii="Calibri" w:cs="Calibri" w:eastAsia="Calibri" w:hAnsi="Calibri"/>
+          <w:rtl w:val="0"/>
+        </w:rPr>
+        <w:t xml:space="preserve">Option A...</w:t>
       </w:r>
     </w:p>
     <w:p>
       <w:pPr>
         <w:numPr>
           <w:ilvl w:val="0"/>
-          <w:numId w:val="19"/>
+          <w:numId w:val="16"/>
         </w:numPr>
         <w:ind w:left="720" w:hanging="360"/>
-      </w:pPr>
-      <w:r>
-        <w:rPr>
-          <w:b w:val="1"/>
-          <w:color w:val="ff0000"/>
-          <w:rtl w:val="0"/>
-        </w:rPr>
-        <w:t xml:space="preserve">Plagiarism </w:t>
-      </w:r>
-      <w:r>
-        <w:rPr>
-          <w:rtl w:val="0"/>
-        </w:rPr>
-        <w:t xml:space="preserve">in any form - Question or in Explanation will be </w:t>
-      </w:r>
-      <w:r>
-        <w:rPr>
-          <w:b w:val="1"/>
-          <w:color w:val="ff0000"/>
-          <w:rtl w:val="0"/>
-        </w:rPr>
-        <w:t xml:space="preserve">rejected</w:t>
-      </w:r>
-      <w:r>
-        <w:rPr>
-          <w:b w:val="1"/>
-          <w:rtl w:val="0"/>
-        </w:rPr>
-        <w:t xml:space="preserve">. </w:t>
-      </w:r>
-      <w:r>
-        <w:rPr>
-          <w:rtl w:val="0"/>
-        </w:rPr>
-        <w:t xml:space="preserve">Questions &amp; Explanations should reflect your own professional experience &amp; AWS skills. Author’s who indulge in plagiarism will be </w:t>
-      </w:r>
-      <w:r>
-        <w:rPr>
-          <w:b w:val="1"/>
-          <w:rtl w:val="0"/>
-        </w:rPr>
-        <w:t xml:space="preserve">blacklisted </w:t>
-      </w:r>
-      <w:r>
-        <w:rPr>
-          <w:rtl w:val="0"/>
-        </w:rPr>
-        <w:t xml:space="preserve">&amp; dropped from our author’s list.</w:t>
+        <w:rPr>
+          <w:rFonts w:ascii="Calibri" w:cs="Calibri" w:eastAsia="Calibri" w:hAnsi="Calibri"/>
+        </w:rPr>
+      </w:pPr>
+      <w:r>
+        <w:rPr>
+          <w:rFonts w:ascii="Calibri" w:cs="Calibri" w:eastAsia="Calibri" w:hAnsi="Calibri"/>
+          <w:rtl w:val="0"/>
+        </w:rPr>
+        <w:t xml:space="preserve">Option B...</w:t>
       </w:r>
     </w:p>
     <w:p>
       <w:pPr>
         <w:numPr>
           <w:ilvl w:val="0"/>
-          <w:numId w:val="19"/>
+          <w:numId w:val="16"/>
         </w:numPr>
         <w:ind w:left="720" w:hanging="360"/>
-      </w:pPr>
-      <w:r>
-        <w:rPr>
-          <w:rtl w:val="0"/>
-        </w:rPr>
-        <w:t xml:space="preserve">The ownership of the questions once approved &amp; published on Whizlabs LMS platform, lies solely with Whizlabs Software Pvt. Ltd. You can’t share or publish it elsewhere in any circumstances.</w:t>
-      </w:r>
-    </w:p>
-    <w:p>
-      <w:pPr>
-        <w:rPr/>
-      </w:pPr>
-      <w:r>
-        <w:rPr>
-          <w:rtl w:val="0"/>
-        </w:rPr>
-      </w:r>
-    </w:p>
-    <w:p>
-      <w:pPr>
-        <w:rPr>
-          <w:b w:val="1"/>
-        </w:rPr>
-      </w:pPr>
-      <w:r>
-        <w:rPr>
-          <w:b w:val="1"/>
-          <w:rtl w:val="0"/>
-        </w:rPr>
-        <w:t xml:space="preserve">Sample Format of</w:t>
-      </w:r>
-      <w:r>
-        <w:rPr>
-          <w:rtl w:val="0"/>
-        </w:rPr>
-        <w:t xml:space="preserve"> </w:t>
-      </w:r>
-      <w:r>
-        <w:rPr>
-          <w:b w:val="1"/>
-          <w:rtl w:val="0"/>
-        </w:rPr>
-        <w:t xml:space="preserve">Questions</w:t>
-      </w:r>
-    </w:p>
-    <w:p>
-      <w:pPr>
-        <w:rPr>
-          <w:color w:val="999999"/>
-        </w:rPr>
-      </w:pPr>
-      <w:r>
-        <w:rPr>
-          <w:color w:val="999999"/>
-          <w:rtl w:val="0"/>
-        </w:rPr>
-        <w:t xml:space="preserve">----------------------------------------------------------------------------------------------------------------------------</w:t>
-      </w:r>
-    </w:p>
-    <w:p>
-      <w:pPr>
-        <w:rPr/>
-      </w:pPr>
-      <w:r>
-        <w:rPr>
-          <w:b w:val="1"/>
-          <w:rtl w:val="0"/>
-        </w:rPr>
-        <w:t xml:space="preserve">Question​ ​:​ </w:t>
-      </w:r>
-      <w:r>
-        <w:rPr>
-          <w:rtl w:val="0"/>
-        </w:rPr>
-        <w:t xml:space="preserve">#</w:t>
-      </w:r>
-    </w:p>
-    <w:p>
-      <w:pPr>
-        <w:rPr>
-          <w:color w:val="999999"/>
-        </w:rPr>
-      </w:pPr>
-      <w:r>
-        <w:rPr>
-          <w:b w:val="1"/>
-          <w:rtl w:val="0"/>
-        </w:rPr>
-        <w:t xml:space="preserve">Main​ ​Topic​ ​:​ </w:t>
-      </w:r>
-      <w:r>
-        <w:rPr>
-          <w:color w:val="999999"/>
-          <w:rtl w:val="0"/>
-        </w:rPr>
-        <w:t xml:space="preserve">&lt;    &gt;</w:t>
-      </w:r>
-    </w:p>
-    <w:p>
-      <w:pPr>
-        <w:rPr>
-          <w:color w:val="999999"/>
-        </w:rPr>
-      </w:pPr>
-      <w:r>
-        <w:rPr>
-          <w:b w:val="1"/>
-          <w:rtl w:val="0"/>
-        </w:rPr>
-        <w:t xml:space="preserve">Sub​ ​Topic​ ​:​ </w:t>
-      </w:r>
-      <w:r>
-        <w:rPr>
-          <w:color w:val="999999"/>
-          <w:rtl w:val="0"/>
-        </w:rPr>
-        <w:t xml:space="preserve">[optional]</w:t>
-      </w:r>
-    </w:p>
-    <w:p>
-      <w:pPr>
-        <w:rPr>
-          <w:b w:val="1"/>
-          <w:color w:val="999999"/>
-        </w:rPr>
-      </w:pPr>
-      <w:r>
-        <w:rPr>
-          <w:b w:val="1"/>
-          <w:rtl w:val="0"/>
-        </w:rPr>
-        <w:t xml:space="preserve">Domain: </w:t>
-      </w:r>
-      <w:r>
-        <w:rPr>
-          <w:color w:val="999999"/>
-          <w:rtl w:val="0"/>
-        </w:rPr>
-        <w:t xml:space="preserve">&lt;     &gt;</w:t>
-      </w:r>
-      <w:r>
-        <w:rPr>
-          <w:b w:val="1"/>
-          <w:color w:val="999999"/>
-          <w:rtl w:val="0"/>
-        </w:rPr>
-        <w:t xml:space="preserve"> </w:t>
-      </w:r>
-    </w:p>
-    <w:p>
-      <w:pPr>
-        <w:rPr>
-          <w:b w:val="1"/>
-        </w:rPr>
-      </w:pPr>
-      <w:r>
-        <w:rPr>
-          <w:rtl w:val="0"/>
-        </w:rPr>
-      </w:r>
-    </w:p>
-    <w:p>
-      <w:pPr>
         <w:rPr>
           <w:rFonts w:ascii="Calibri" w:cs="Calibri" w:eastAsia="Calibri" w:hAnsi="Calibri"/>
         </w:rPr>
@@ -815,107 +906,16 @@
       <w:r>
         <w:rPr>
           <w:rFonts w:ascii="Calibri" w:cs="Calibri" w:eastAsia="Calibri" w:hAnsi="Calibri"/>
-          <w:b w:val="1"/>
-          <w:rtl w:val="0"/>
-        </w:rPr>
-        <w:t xml:space="preserve">Question text</w:t>
-      </w:r>
-      <w:r>
-        <w:rPr>
-          <w:rFonts w:ascii="Calibri" w:cs="Calibri" w:eastAsia="Calibri" w:hAnsi="Calibri"/>
-          <w:rtl w:val="0"/>
-        </w:rPr>
-        <w:t xml:space="preserve">: </w:t>
-      </w:r>
-    </w:p>
-    <w:p>
-      <w:pPr>
-        <w:rPr>
-          <w:rFonts w:ascii="Calibri" w:cs="Calibri" w:eastAsia="Calibri" w:hAnsi="Calibri"/>
-        </w:rPr>
-      </w:pPr>
-      <w:r>
-        <w:rPr>
-          <w:rFonts w:ascii="Calibri" w:cs="Calibri" w:eastAsia="Calibri" w:hAnsi="Calibri"/>
-          <w:rtl w:val="0"/>
-        </w:rPr>
-        <w:t xml:space="preserve">&lt;Scenario based. Should be clear in terms of requirements. No ambiguity. No duplicate options. In case of multiple answers, at the end, you should include the number of expected answers. e.g. (Select TWO) or (Select THREE) etc. For single answers this is NOT required&gt;</w:t>
-      </w:r>
-    </w:p>
-    <w:p>
-      <w:pPr>
-        <w:rPr>
-          <w:rFonts w:ascii="Calibri" w:cs="Calibri" w:eastAsia="Calibri" w:hAnsi="Calibri"/>
-        </w:rPr>
-      </w:pPr>
-      <w:r>
-        <w:rPr>
-          <w:rtl w:val="0"/>
-        </w:rPr>
+          <w:rtl w:val="0"/>
+        </w:rPr>
+        <w:t xml:space="preserve">Option C...</w:t>
       </w:r>
     </w:p>
     <w:p>
       <w:pPr>
         <w:numPr>
           <w:ilvl w:val="0"/>
-          <w:numId w:val="15"/>
-        </w:numPr>
-        <w:ind w:left="720" w:hanging="360"/>
-        <w:rPr>
-          <w:rFonts w:ascii="Calibri" w:cs="Calibri" w:eastAsia="Calibri" w:hAnsi="Calibri"/>
-        </w:rPr>
-      </w:pPr>
-      <w:r>
-        <w:rPr>
-          <w:rFonts w:ascii="Calibri" w:cs="Calibri" w:eastAsia="Calibri" w:hAnsi="Calibri"/>
-          <w:rtl w:val="0"/>
-        </w:rPr>
-        <w:t xml:space="preserve">Option A...</w:t>
-      </w:r>
-    </w:p>
-    <w:p>
-      <w:pPr>
-        <w:numPr>
-          <w:ilvl w:val="0"/>
-          <w:numId w:val="15"/>
-        </w:numPr>
-        <w:ind w:left="720" w:hanging="360"/>
-        <w:rPr>
-          <w:rFonts w:ascii="Calibri" w:cs="Calibri" w:eastAsia="Calibri" w:hAnsi="Calibri"/>
-        </w:rPr>
-      </w:pPr>
-      <w:r>
-        <w:rPr>
-          <w:rFonts w:ascii="Calibri" w:cs="Calibri" w:eastAsia="Calibri" w:hAnsi="Calibri"/>
-          <w:rtl w:val="0"/>
-        </w:rPr>
-        <w:t xml:space="preserve">Option B...</w:t>
-      </w:r>
-    </w:p>
-    <w:p>
-      <w:pPr>
-        <w:numPr>
-          <w:ilvl w:val="0"/>
-          <w:numId w:val="15"/>
-        </w:numPr>
-        <w:ind w:left="720" w:hanging="360"/>
-        <w:rPr>
-          <w:rFonts w:ascii="Calibri" w:cs="Calibri" w:eastAsia="Calibri" w:hAnsi="Calibri"/>
-        </w:rPr>
-      </w:pPr>
-      <w:r>
-        <w:rPr>
-          <w:rFonts w:ascii="Calibri" w:cs="Calibri" w:eastAsia="Calibri" w:hAnsi="Calibri"/>
-          <w:rtl w:val="0"/>
-        </w:rPr>
-        <w:t xml:space="preserve">Option C...</w:t>
-      </w:r>
-    </w:p>
-    <w:p>
-      <w:pPr>
-        <w:numPr>
-          <w:ilvl w:val="0"/>
-          <w:numId w:val="15"/>
+          <w:numId w:val="16"/>
         </w:numPr>
         <w:ind w:left="720" w:hanging="360"/>
         <w:rPr>
@@ -3365,7 +3365,7 @@
       <w:pPr>
         <w:numPr>
           <w:ilvl w:val="0"/>
-          <w:numId w:val="8"/>
+          <w:numId w:val="9"/>
         </w:numPr>
         <w:ind w:left="720" w:hanging="360"/>
         <w:rPr>
@@ -3385,7 +3385,7 @@
       <w:pPr>
         <w:numPr>
           <w:ilvl w:val="0"/>
-          <w:numId w:val="8"/>
+          <w:numId w:val="9"/>
         </w:numPr>
         <w:ind w:left="720" w:hanging="360"/>
         <w:rPr>
@@ -3418,7 +3418,7 @@
       <w:pPr>
         <w:numPr>
           <w:ilvl w:val="0"/>
-          <w:numId w:val="8"/>
+          <w:numId w:val="9"/>
         </w:numPr>
         <w:ind w:left="720" w:hanging="360"/>
         <w:rPr>
@@ -3466,7 +3466,7 @@
       <w:pPr>
         <w:numPr>
           <w:ilvl w:val="0"/>
-          <w:numId w:val="8"/>
+          <w:numId w:val="9"/>
         </w:numPr>
         <w:ind w:left="720" w:hanging="360"/>
         <w:rPr>
@@ -3950,12 +3950,12 @@
             <wp:inline distB="19050" distT="19050" distL="19050" distR="19050">
               <wp:extent cx="6034088" cy="3962142"/>
               <wp:effectExtent b="0" l="0" r="0" t="0"/>
-              <wp:docPr id="2" name="image1.png"/>
+              <wp:docPr id="2" name="image2.png"/>
               <a:graphic>
                 <a:graphicData uri="http://schemas.openxmlformats.org/drawingml/2006/picture">
                   <pic:pic>
                     <pic:nvPicPr>
-                      <pic:cNvPr id="0" name="image1.png"/>
+                      <pic:cNvPr id="0" name="image2.png"/>
                       <pic:cNvPicPr preferRelativeResize="0"/>
                     </pic:nvPicPr>
                     <pic:blipFill>
@@ -4054,7 +4054,7 @@
       <w:pPr>
         <w:numPr>
           <w:ilvl w:val="0"/>
-          <w:numId w:val="9"/>
+          <w:numId w:val="10"/>
         </w:numPr>
         <w:ind w:left="720" w:hanging="360"/>
         <w:rPr>
@@ -4074,7 +4074,7 @@
       <w:pPr>
         <w:numPr>
           <w:ilvl w:val="0"/>
-          <w:numId w:val="9"/>
+          <w:numId w:val="10"/>
         </w:numPr>
         <w:ind w:left="720" w:hanging="360"/>
         <w:rPr>
@@ -4095,7 +4095,7 @@
       <w:pPr>
         <w:numPr>
           <w:ilvl w:val="0"/>
-          <w:numId w:val="9"/>
+          <w:numId w:val="10"/>
         </w:numPr>
         <w:ind w:left="720" w:hanging="360"/>
         <w:rPr>
@@ -4116,7 +4116,7 @@
       <w:pPr>
         <w:numPr>
           <w:ilvl w:val="0"/>
-          <w:numId w:val="9"/>
+          <w:numId w:val="10"/>
         </w:numPr>
         <w:ind w:left="720" w:hanging="360"/>
         <w:rPr>
@@ -5522,7 +5522,7 @@
       <w:pPr>
         <w:numPr>
           <w:ilvl w:val="0"/>
-          <w:numId w:val="14"/>
+          <w:numId w:val="15"/>
         </w:numPr>
         <w:ind w:left="720" w:hanging="360"/>
         <w:rPr>
@@ -5542,7 +5542,7 @@
       <w:pPr>
         <w:numPr>
           <w:ilvl w:val="0"/>
-          <w:numId w:val="14"/>
+          <w:numId w:val="15"/>
         </w:numPr>
         <w:ind w:left="720" w:hanging="360"/>
         <w:rPr>
@@ -5563,7 +5563,7 @@
       <w:pPr>
         <w:numPr>
           <w:ilvl w:val="0"/>
-          <w:numId w:val="14"/>
+          <w:numId w:val="15"/>
         </w:numPr>
         <w:ind w:left="720" w:hanging="360"/>
         <w:rPr>
@@ -5584,7 +5584,7 @@
       <w:pPr>
         <w:numPr>
           <w:ilvl w:val="0"/>
-          <w:numId w:val="14"/>
+          <w:numId w:val="15"/>
         </w:numPr>
         <w:ind w:left="720" w:hanging="360"/>
         <w:rPr>
@@ -7216,7 +7216,7 @@
       <w:pPr>
         <w:numPr>
           <w:ilvl w:val="0"/>
-          <w:numId w:val="11"/>
+          <w:numId w:val="12"/>
         </w:numPr>
         <w:ind w:left="720" w:hanging="360"/>
         <w:rPr>
@@ -7236,7 +7236,7 @@
       <w:pPr>
         <w:numPr>
           <w:ilvl w:val="0"/>
-          <w:numId w:val="11"/>
+          <w:numId w:val="12"/>
         </w:numPr>
         <w:ind w:left="720" w:hanging="360"/>
         <w:rPr>
@@ -7257,7 +7257,7 @@
       <w:pPr>
         <w:numPr>
           <w:ilvl w:val="0"/>
-          <w:numId w:val="11"/>
+          <w:numId w:val="12"/>
         </w:numPr>
         <w:ind w:left="720" w:hanging="360"/>
         <w:rPr>
@@ -7278,7 +7278,7 @@
       <w:pPr>
         <w:numPr>
           <w:ilvl w:val="0"/>
-          <w:numId w:val="11"/>
+          <w:numId w:val="12"/>
         </w:numPr>
         <w:ind w:left="720" w:hanging="360"/>
         <w:rPr>
@@ -8885,7 +8885,7 @@
       <w:pPr>
         <w:numPr>
           <w:ilvl w:val="0"/>
-          <w:numId w:val="12"/>
+          <w:numId w:val="13"/>
         </w:numPr>
         <w:ind w:left="720" w:hanging="360"/>
         <w:rPr>
@@ -8905,7 +8905,7 @@
       <w:pPr>
         <w:numPr>
           <w:ilvl w:val="0"/>
-          <w:numId w:val="12"/>
+          <w:numId w:val="13"/>
         </w:numPr>
         <w:ind w:left="720" w:hanging="360"/>
         <w:rPr>
@@ -8926,7 +8926,7 @@
       <w:pPr>
         <w:numPr>
           <w:ilvl w:val="0"/>
-          <w:numId w:val="12"/>
+          <w:numId w:val="13"/>
         </w:numPr>
         <w:ind w:left="720" w:hanging="360"/>
         <w:rPr>
@@ -8947,7 +8947,7 @@
       <w:pPr>
         <w:numPr>
           <w:ilvl w:val="0"/>
-          <w:numId w:val="12"/>
+          <w:numId w:val="13"/>
         </w:numPr>
         <w:ind w:left="720" w:hanging="360"/>
         <w:rPr>
@@ -8968,7 +8968,7 @@
       <w:pPr>
         <w:numPr>
           <w:ilvl w:val="0"/>
-          <w:numId w:val="12"/>
+          <w:numId w:val="13"/>
         </w:numPr>
         <w:ind w:left="720" w:hanging="360"/>
         <w:rPr>
@@ -8990,7 +8990,7 @@
       <w:pPr>
         <w:numPr>
           <w:ilvl w:val="0"/>
-          <w:numId w:val="12"/>
+          <w:numId w:val="13"/>
         </w:numPr>
         <w:ind w:left="720" w:hanging="360"/>
         <w:rPr>
@@ -9797,7 +9797,7 @@
       <w:pPr>
         <w:numPr>
           <w:ilvl w:val="0"/>
-          <w:numId w:val="17"/>
+          <w:numId w:val="18"/>
         </w:numPr>
         <w:ind w:left="720" w:hanging="360"/>
         <w:rPr>
@@ -9817,7 +9817,7 @@
       <w:pPr>
         <w:numPr>
           <w:ilvl w:val="0"/>
-          <w:numId w:val="17"/>
+          <w:numId w:val="18"/>
         </w:numPr>
         <w:ind w:left="720" w:hanging="360"/>
         <w:rPr>
@@ -9838,7 +9838,7 @@
       <w:pPr>
         <w:numPr>
           <w:ilvl w:val="0"/>
-          <w:numId w:val="17"/>
+          <w:numId w:val="18"/>
         </w:numPr>
         <w:ind w:left="720" w:hanging="360"/>
         <w:rPr>
@@ -9859,7 +9859,7 @@
       <w:pPr>
         <w:numPr>
           <w:ilvl w:val="0"/>
-          <w:numId w:val="17"/>
+          <w:numId w:val="18"/>
         </w:numPr>
         <w:ind w:left="720" w:hanging="360"/>
         <w:rPr>
@@ -9880,7 +9880,7 @@
       <w:pPr>
         <w:numPr>
           <w:ilvl w:val="0"/>
-          <w:numId w:val="17"/>
+          <w:numId w:val="18"/>
         </w:numPr>
         <w:ind w:left="720" w:hanging="360"/>
         <w:rPr>
@@ -9901,7 +9901,7 @@
       <w:pPr>
         <w:numPr>
           <w:ilvl w:val="0"/>
-          <w:numId w:val="17"/>
+          <w:numId w:val="18"/>
         </w:numPr>
         <w:ind w:left="720" w:hanging="360"/>
         <w:rPr>
@@ -11485,7 +11485,7 @@
       <w:pPr>
         <w:numPr>
           <w:ilvl w:val="0"/>
-          <w:numId w:val="20"/>
+          <w:numId w:val="21"/>
         </w:numPr>
         <w:ind w:left="720" w:hanging="360"/>
         <w:rPr>
@@ -11505,7 +11505,7 @@
       <w:pPr>
         <w:numPr>
           <w:ilvl w:val="0"/>
-          <w:numId w:val="20"/>
+          <w:numId w:val="21"/>
         </w:numPr>
         <w:ind w:left="720" w:hanging="360"/>
         <w:rPr>
@@ -11526,7 +11526,7 @@
       <w:pPr>
         <w:numPr>
           <w:ilvl w:val="0"/>
-          <w:numId w:val="20"/>
+          <w:numId w:val="21"/>
         </w:numPr>
         <w:ind w:left="720" w:hanging="360"/>
         <w:rPr>
@@ -11547,7 +11547,7 @@
       <w:pPr>
         <w:numPr>
           <w:ilvl w:val="0"/>
-          <w:numId w:val="20"/>
+          <w:numId w:val="21"/>
         </w:numPr>
         <w:ind w:left="720" w:hanging="360"/>
         <w:rPr>
@@ -11568,7 +11568,7 @@
       <w:pPr>
         <w:numPr>
           <w:ilvl w:val="0"/>
-          <w:numId w:val="20"/>
+          <w:numId w:val="21"/>
         </w:numPr>
         <w:ind w:left="720" w:hanging="360"/>
         <w:rPr>
@@ -12965,7 +12965,7 @@
       <w:pPr>
         <w:numPr>
           <w:ilvl w:val="0"/>
-          <w:numId w:val="10"/>
+          <w:numId w:val="11"/>
         </w:numPr>
         <w:ind w:left="720" w:hanging="360"/>
         <w:rPr>
@@ -13031,7 +13031,7 @@
       <w:pPr>
         <w:numPr>
           <w:ilvl w:val="0"/>
-          <w:numId w:val="10"/>
+          <w:numId w:val="11"/>
         </w:numPr>
         <w:ind w:left="720" w:hanging="360"/>
         <w:rPr>
@@ -13095,7 +13095,7 @@
       <w:pPr>
         <w:numPr>
           <w:ilvl w:val="0"/>
-          <w:numId w:val="10"/>
+          <w:numId w:val="11"/>
         </w:numPr>
         <w:ind w:left="720" w:hanging="360"/>
         <w:rPr>
@@ -13136,7 +13136,7 @@
       <w:pPr>
         <w:numPr>
           <w:ilvl w:val="0"/>
-          <w:numId w:val="10"/>
+          <w:numId w:val="11"/>
         </w:numPr>
         <w:ind w:left="720" w:hanging="360"/>
         <w:rPr>
@@ -13752,7 +13752,7 @@
       <w:pPr>
         <w:numPr>
           <w:ilvl w:val="0"/>
-          <w:numId w:val="18"/>
+          <w:numId w:val="19"/>
         </w:numPr>
         <w:ind w:left="720" w:hanging="360"/>
         <w:rPr>
@@ -13772,7 +13772,7 @@
       <w:pPr>
         <w:numPr>
           <w:ilvl w:val="0"/>
-          <w:numId w:val="18"/>
+          <w:numId w:val="19"/>
         </w:numPr>
         <w:ind w:left="720" w:hanging="360"/>
         <w:rPr>
@@ -13793,7 +13793,7 @@
       <w:pPr>
         <w:numPr>
           <w:ilvl w:val="0"/>
-          <w:numId w:val="18"/>
+          <w:numId w:val="19"/>
         </w:numPr>
         <w:ind w:left="720" w:hanging="360"/>
         <w:rPr>
@@ -13814,7 +13814,7 @@
       <w:pPr>
         <w:numPr>
           <w:ilvl w:val="0"/>
-          <w:numId w:val="18"/>
+          <w:numId w:val="19"/>
         </w:numPr>
         <w:ind w:left="720" w:hanging="360"/>
         <w:rPr>
@@ -14394,12 +14394,12 @@
             <wp:inline distB="19050" distT="19050" distL="19050" distR="19050">
               <wp:extent cx="5905500" cy="5499100"/>
               <wp:effectExtent b="0" l="0" r="0" t="0"/>
-              <wp:docPr id="1" name="image2.png"/>
+              <wp:docPr id="1" name="image1.png"/>
               <a:graphic>
                 <a:graphicData uri="http://schemas.openxmlformats.org/drawingml/2006/picture">
                   <pic:pic>
                     <pic:nvPicPr>
-                      <pic:cNvPr id="0" name="image2.png"/>
+                      <pic:cNvPr id="0" name="image1.png"/>
                       <pic:cNvPicPr preferRelativeResize="0"/>
                     </pic:nvPicPr>
                     <pic:blipFill>
@@ -14472,7 +14472,7 @@
       <w:pPr>
         <w:numPr>
           <w:ilvl w:val="0"/>
-          <w:numId w:val="13"/>
+          <w:numId w:val="14"/>
         </w:numPr>
         <w:ind w:left="720" w:hanging="360"/>
         <w:rPr>
@@ -14505,7 +14505,7 @@
       <w:pPr>
         <w:numPr>
           <w:ilvl w:val="0"/>
-          <w:numId w:val="13"/>
+          <w:numId w:val="14"/>
         </w:numPr>
         <w:ind w:left="720" w:hanging="360"/>
         <w:rPr>
@@ -14526,7 +14526,7 @@
       <w:pPr>
         <w:numPr>
           <w:ilvl w:val="0"/>
-          <w:numId w:val="13"/>
+          <w:numId w:val="14"/>
         </w:numPr>
         <w:ind w:left="720" w:hanging="360"/>
         <w:rPr>
@@ -14547,7 +14547,7 @@
       <w:pPr>
         <w:numPr>
           <w:ilvl w:val="0"/>
-          <w:numId w:val="13"/>
+          <w:numId w:val="14"/>
         </w:numPr>
         <w:ind w:left="720" w:hanging="360"/>
         <w:rPr>
@@ -14849,6 +14849,768 @@
             <w:rtl w:val="0"/>
           </w:rPr>
           <w:t xml:space="preserve">https://docs.aws.amazon.com/glue/latest/dg/add-classifier.html</w:t>
+        </w:r>
+      </w:hyperlink>
+      <w:r>
+        <w:rPr>
+          <w:color w:val="444444"/>
+          <w:rtl w:val="0"/>
+        </w:rPr>
+        <w:t xml:space="preserve">)</w:t>
+      </w:r>
+      <w:r>
+        <w:rPr>
+          <w:rtl w:val="0"/>
+        </w:rPr>
+      </w:r>
+    </w:p>
+    <w:p>
+      <w:pPr>
+        <w:rPr>
+          <w:b w:val="1"/>
+          <w:color w:val="444444"/>
+        </w:rPr>
+      </w:pPr>
+      <w:r>
+        <w:rPr>
+          <w:rtl w:val="0"/>
+        </w:rPr>
+      </w:r>
+    </w:p>
+    <w:p>
+      <w:pPr>
+        <w:rPr>
+          <w:b w:val="1"/>
+          <w:color w:val="444444"/>
+        </w:rPr>
+      </w:pPr>
+      <w:r>
+        <w:rPr>
+          <w:rtl w:val="0"/>
+        </w:rPr>
+      </w:r>
+    </w:p>
+    <w:p>
+      <w:pPr>
+        <w:rPr/>
+      </w:pPr>
+      <w:r>
+        <w:rPr>
+          <w:rtl w:val="0"/>
+        </w:rPr>
+        <w:t xml:space="preserve">Question: 17</w:t>
+      </w:r>
+    </w:p>
+    <w:p>
+      <w:pPr>
+        <w:rPr>
+          <w:color w:val="999999"/>
+        </w:rPr>
+      </w:pPr>
+      <w:r>
+        <w:rPr>
+          <w:b w:val="1"/>
+          <w:rtl w:val="0"/>
+        </w:rPr>
+        <w:t xml:space="preserve">Main​ ​Topic​ ​:​ </w:t>
+      </w:r>
+      <w:r>
+        <w:rPr>
+          <w:color w:val="999999"/>
+          <w:rtl w:val="0"/>
+        </w:rPr>
+        <w:t xml:space="preserve">Data Analytics</w:t>
+      </w:r>
+    </w:p>
+    <w:p>
+      <w:pPr>
+        <w:rPr>
+          <w:b w:val="1"/>
+          <w:color w:val="999999"/>
+        </w:rPr>
+      </w:pPr>
+      <w:r>
+        <w:rPr>
+          <w:b w:val="1"/>
+          <w:rtl w:val="0"/>
+        </w:rPr>
+        <w:t xml:space="preserve">Sub​ ​Topic​ ​:​ </w:t>
+      </w:r>
+      <w:r>
+        <w:rPr>
+          <w:b w:val="1"/>
+          <w:color w:val="999999"/>
+          <w:rtl w:val="0"/>
+        </w:rPr>
+        <w:t xml:space="preserve">Define a data lifecycle based on usage patterns and business requirements</w:t>
+      </w:r>
+    </w:p>
+    <w:p>
+      <w:pPr>
+        <w:rPr>
+          <w:color w:val="999999"/>
+        </w:rPr>
+      </w:pPr>
+      <w:r>
+        <w:rPr>
+          <w:rtl w:val="0"/>
+        </w:rPr>
+      </w:r>
+    </w:p>
+    <w:p>
+      <w:pPr>
+        <w:rPr>
+          <w:b w:val="1"/>
+          <w:color w:val="999999"/>
+        </w:rPr>
+      </w:pPr>
+      <w:r>
+        <w:rPr>
+          <w:b w:val="1"/>
+          <w:rtl w:val="0"/>
+        </w:rPr>
+        <w:t xml:space="preserve">Domain: </w:t>
+      </w:r>
+      <w:r>
+        <w:rPr>
+          <w:color w:val="999999"/>
+          <w:rtl w:val="0"/>
+        </w:rPr>
+        <w:t xml:space="preserve">Storage and data management concerns  </w:t>
+      </w:r>
+      <w:r>
+        <w:rPr>
+          <w:rtl w:val="0"/>
+        </w:rPr>
+      </w:r>
+    </w:p>
+    <w:p>
+      <w:pPr>
+        <w:rPr>
+          <w:b w:val="1"/>
+        </w:rPr>
+      </w:pPr>
+      <w:r>
+        <w:rPr>
+          <w:rtl w:val="0"/>
+        </w:rPr>
+      </w:r>
+    </w:p>
+    <w:p>
+      <w:pPr>
+        <w:rPr>
+          <w:rFonts w:ascii="Calibri" w:cs="Calibri" w:eastAsia="Calibri" w:hAnsi="Calibri"/>
+        </w:rPr>
+      </w:pPr>
+      <w:r>
+        <w:rPr>
+          <w:rFonts w:ascii="Calibri" w:cs="Calibri" w:eastAsia="Calibri" w:hAnsi="Calibri"/>
+          <w:b w:val="1"/>
+          <w:rtl w:val="0"/>
+        </w:rPr>
+        <w:t xml:space="preserve">Question text</w:t>
+      </w:r>
+      <w:r>
+        <w:rPr>
+          <w:rFonts w:ascii="Calibri" w:cs="Calibri" w:eastAsia="Calibri" w:hAnsi="Calibri"/>
+          <w:rtl w:val="0"/>
+        </w:rPr>
+        <w:t xml:space="preserve">: </w:t>
+      </w:r>
+    </w:p>
+    <w:p>
+      <w:pPr>
+        <w:rPr>
+          <w:color w:val="434343"/>
+        </w:rPr>
+      </w:pPr>
+      <w:r>
+        <w:rPr>
+          <w:color w:val="434343"/>
+          <w:rtl w:val="0"/>
+        </w:rPr>
+        <w:t xml:space="preserve">You are a data scientist working for a retail chain that stores information about their supply chain partners (partner metadata) and their interaction with these partners (products produced, payments processed, competing partners, etc.). You are tasked with building a data store and associated data lifecycle management system for this partner data. The data will be used for analytics in managing these partners to maximize profitability for your supply chain. </w:t>
+      </w:r>
+    </w:p>
+    <w:p>
+      <w:pPr>
+        <w:rPr>
+          <w:color w:val="434343"/>
+        </w:rPr>
+      </w:pPr>
+      <w:r>
+        <w:rPr>
+          <w:rtl w:val="0"/>
+        </w:rPr>
+      </w:r>
+    </w:p>
+    <w:p>
+      <w:pPr>
+        <w:rPr>
+          <w:color w:val="434343"/>
+        </w:rPr>
+      </w:pPr>
+      <w:r>
+        <w:rPr>
+          <w:color w:val="434343"/>
+          <w:rtl w:val="0"/>
+        </w:rPr>
+        <w:t xml:space="preserve">You need to manage the data lifecycle according to the various access patterns defined for each type while maintaining storage cost efficiency. The partner metadata is less frequently accessed than the partner interaction data. You need to manage your storage costs so that high frequency accessed data (such as your partner interaction data) is available at very fast response times (sub-second), less frequently accessed data (such as your partner metadata) is available in minutes, and your rarely accessed data (such as historical data on former partners) is available within hours.</w:t>
+      </w:r>
+    </w:p>
+    <w:p>
+      <w:pPr>
+        <w:rPr>
+          <w:color w:val="434343"/>
+        </w:rPr>
+      </w:pPr>
+      <w:r>
+        <w:rPr>
+          <w:rtl w:val="0"/>
+        </w:rPr>
+      </w:r>
+    </w:p>
+    <w:p>
+      <w:pPr>
+        <w:rPr>
+          <w:color w:val="434343"/>
+        </w:rPr>
+      </w:pPr>
+      <w:r>
+        <w:rPr>
+          <w:color w:val="434343"/>
+          <w:rtl w:val="0"/>
+        </w:rPr>
+        <w:t xml:space="preserve">Which storage lifecycle best fits your usage patterns and business requirements?</w:t>
+      </w:r>
+    </w:p>
+    <w:p>
+      <w:pPr>
+        <w:rPr>
+          <w:color w:val="434343"/>
+        </w:rPr>
+      </w:pPr>
+      <w:r>
+        <w:rPr>
+          <w:rtl w:val="0"/>
+        </w:rPr>
+      </w:r>
+    </w:p>
+    <w:p>
+      <w:pPr>
+        <w:numPr>
+          <w:ilvl w:val="0"/>
+          <w:numId w:val="7"/>
+        </w:numPr>
+        <w:ind w:left="720" w:hanging="360"/>
+        <w:rPr>
+          <w:color w:val="434343"/>
+        </w:rPr>
+      </w:pPr>
+      <w:r>
+        <w:rPr>
+          <w:color w:val="383a42"/>
+          <w:shd w:fill="fafafa" w:val="clear"/>
+          <w:rtl w:val="0"/>
+        </w:rPr>
+        <w:t xml:space="preserve">Partner interaction data (sub-second response) stored in Redshift, partner metadata (minutes response) stored in S3 Standard, and former partner data (hours response) in S3 Intelligent-Tiering.</w:t>
+      </w:r>
+    </w:p>
+    <w:p>
+      <w:pPr>
+        <w:numPr>
+          <w:ilvl w:val="0"/>
+          <w:numId w:val="7"/>
+        </w:numPr>
+        <w:ind w:left="720" w:hanging="360"/>
+        <w:rPr>
+          <w:color w:val="383a42"/>
+          <w:shd w:fill="fafafa" w:val="clear"/>
+        </w:rPr>
+      </w:pPr>
+      <w:r>
+        <w:rPr>
+          <w:color w:val="383a42"/>
+          <w:shd w:fill="fafafa" w:val="clear"/>
+          <w:rtl w:val="0"/>
+        </w:rPr>
+        <w:t xml:space="preserve">Use a Redshift cluster for all of your data. Create RA3 nodes in your cluster for your partner interaction data (sub-second response), create DC2 nodes for your partner metadata (minutes response), and DS2 nodes for your former partner data (hours response).</w:t>
+      </w:r>
+    </w:p>
+    <w:p>
+      <w:pPr>
+        <w:numPr>
+          <w:ilvl w:val="0"/>
+          <w:numId w:val="7"/>
+        </w:numPr>
+        <w:ind w:left="720" w:hanging="360"/>
+        <w:rPr>
+          <w:color w:val="383a42"/>
+          <w:shd w:fill="fafafa" w:val="clear"/>
+        </w:rPr>
+      </w:pPr>
+      <w:r>
+        <w:rPr>
+          <w:color w:val="383a42"/>
+          <w:shd w:fill="fafafa" w:val="clear"/>
+          <w:rtl w:val="0"/>
+        </w:rPr>
+        <w:t xml:space="preserve">Partner interaction data (sub-second response) stored in Redshift, partner metadata (minutes response) stored in S3 Standard, and former partner data (hours response) in S3 Glacier.</w:t>
+      </w:r>
+    </w:p>
+    <w:p>
+      <w:pPr>
+        <w:numPr>
+          <w:ilvl w:val="0"/>
+          <w:numId w:val="7"/>
+        </w:numPr>
+        <w:ind w:left="720" w:hanging="360"/>
+        <w:rPr>
+          <w:color w:val="383a42"/>
+          <w:shd w:fill="fafafa" w:val="clear"/>
+        </w:rPr>
+      </w:pPr>
+      <w:r>
+        <w:rPr>
+          <w:color w:val="383a42"/>
+          <w:shd w:fill="fafafa" w:val="clear"/>
+          <w:rtl w:val="0"/>
+        </w:rPr>
+        <w:t xml:space="preserve">Partner interaction data (sub-second response) stored in RDS Aurora, partner metadata (minutes response) stored in S3 Standard, and former partner data (hours response) in S3 Glacier.</w:t>
+      </w:r>
+    </w:p>
+    <w:p>
+      <w:pPr>
+        <w:rPr>
+          <w:color w:val="434343"/>
+        </w:rPr>
+      </w:pPr>
+      <w:r>
+        <w:rPr>
+          <w:rtl w:val="0"/>
+        </w:rPr>
+      </w:r>
+    </w:p>
+    <w:p>
+      <w:pPr>
+        <w:rPr>
+          <w:color w:val="434343"/>
+        </w:rPr>
+      </w:pPr>
+      <w:r>
+        <w:rPr>
+          <w:rFonts w:ascii="Calibri" w:cs="Calibri" w:eastAsia="Calibri" w:hAnsi="Calibri"/>
+          <w:b w:val="1"/>
+          <w:rtl w:val="0"/>
+        </w:rPr>
+        <w:t xml:space="preserve">Answer:</w:t>
+      </w:r>
+      <w:r>
+        <w:rPr>
+          <w:color w:val="434343"/>
+          <w:rtl w:val="0"/>
+        </w:rPr>
+        <w:t xml:space="preserve"> C</w:t>
+      </w:r>
+    </w:p>
+    <w:p>
+      <w:pPr>
+        <w:rPr>
+          <w:color w:val="434343"/>
+        </w:rPr>
+      </w:pPr>
+      <w:r>
+        <w:rPr>
+          <w:rtl w:val="0"/>
+        </w:rPr>
+      </w:r>
+    </w:p>
+    <w:p>
+      <w:pPr>
+        <w:rPr>
+          <w:color w:val="434343"/>
+        </w:rPr>
+      </w:pPr>
+      <w:r>
+        <w:rPr>
+          <w:rFonts w:ascii="Calibri" w:cs="Calibri" w:eastAsia="Calibri" w:hAnsi="Calibri"/>
+          <w:b w:val="1"/>
+          <w:rtl w:val="0"/>
+        </w:rPr>
+        <w:t xml:space="preserve">Explanation:</w:t>
+      </w:r>
+      <w:r>
+        <w:rPr>
+          <w:rtl w:val="0"/>
+        </w:rPr>
+      </w:r>
+    </w:p>
+    <w:p>
+      <w:pPr>
+        <w:rPr>
+          <w:color w:val="444444"/>
+          <w:highlight w:val="white"/>
+        </w:rPr>
+      </w:pPr>
+      <w:r>
+        <w:rPr>
+          <w:color w:val="434343"/>
+          <w:rtl w:val="0"/>
+        </w:rPr>
+        <w:t xml:space="preserve">Option A is incorrec</w:t>
+      </w:r>
+      <w:r>
+        <w:rPr>
+          <w:color w:val="444444"/>
+          <w:highlight w:val="white"/>
+          <w:rtl w:val="0"/>
+        </w:rPr>
+        <w:t xml:space="preserve">t. Redshift is a good choice for your partner interaction data because it requires sub-second response times. S3 Standard is a good choice for your partner metadata because it offers good response times (in minutes) at a much lower cost than Redshift. S3 Intelligent-Tiering is not the best choice for your former partner data because it is less cost optimized than the S3 Glacier tier for this type of infrequently accessed data. For example, when a data object is retrieved from the S3 Intelligent-Tier infrequently accessed tier, that object is moved to the frequently accessed tire. It then stays in the frequently accessed tier for 30 days.</w:t>
+      </w:r>
+    </w:p>
+    <w:p>
+      <w:pPr>
+        <w:rPr>
+          <w:color w:val="444444"/>
+          <w:highlight w:val="white"/>
+        </w:rPr>
+      </w:pPr>
+      <w:r>
+        <w:rPr>
+          <w:rtl w:val="0"/>
+        </w:rPr>
+      </w:r>
+    </w:p>
+    <w:p>
+      <w:pPr>
+        <w:rPr>
+          <w:color w:val="444444"/>
+          <w:highlight w:val="white"/>
+        </w:rPr>
+      </w:pPr>
+      <w:r>
+        <w:rPr>
+          <w:color w:val="444444"/>
+          <w:highlight w:val="white"/>
+          <w:rtl w:val="0"/>
+        </w:rPr>
+        <w:t xml:space="preserve">Option B is incorrect. Using Redshift for all of your data storage and relying on cluster node types to optimize storage costs based on frequency is not a best practice use case for Redshift. This option will cost much more to maintain than the option with Redshift, S3 Standard, and S3 Glacier. </w:t>
+      </w:r>
+    </w:p>
+    <w:p>
+      <w:pPr>
+        <w:rPr>
+          <w:color w:val="444444"/>
+          <w:highlight w:val="white"/>
+        </w:rPr>
+      </w:pPr>
+      <w:r>
+        <w:rPr>
+          <w:rtl w:val="0"/>
+        </w:rPr>
+      </w:r>
+    </w:p>
+    <w:p>
+      <w:pPr>
+        <w:rPr>
+          <w:color w:val="444444"/>
+          <w:highlight w:val="white"/>
+        </w:rPr>
+      </w:pPr>
+      <w:r>
+        <w:rPr>
+          <w:color w:val="444444"/>
+          <w:highlight w:val="white"/>
+          <w:rtl w:val="0"/>
+        </w:rPr>
+        <w:t xml:space="preserve">Option C is correct. Redshift is a good choice for your partner interaction data because it requires sub-second response times. S3 Standard is a good choice for your partner metadata because it offers good response times (minutes) at a much lower cost than Redshift. S3 Glacier is a good choice for your former partner data (hours) because the Glacier tier of S3 is the most inexpensive option for storing data like this that has very infrequent access and response times of an hour can be tolerated. </w:t>
+      </w:r>
+    </w:p>
+    <w:p>
+      <w:pPr>
+        <w:rPr>
+          <w:color w:val="444444"/>
+          <w:highlight w:val="white"/>
+        </w:rPr>
+      </w:pPr>
+      <w:r>
+        <w:rPr>
+          <w:rtl w:val="0"/>
+        </w:rPr>
+      </w:r>
+    </w:p>
+    <w:p>
+      <w:pPr>
+        <w:rPr>
+          <w:color w:val="444444"/>
+          <w:highlight w:val="white"/>
+        </w:rPr>
+      </w:pPr>
+      <w:r>
+        <w:rPr>
+          <w:color w:val="444444"/>
+          <w:highlight w:val="white"/>
+          <w:rtl w:val="0"/>
+        </w:rPr>
+        <w:t xml:space="preserve">Option D is incorrect. Using RDS Aurora for your partner interaction data for this inherently data analytics warehouse type of use case is highly inefficient. Also, Redshift’s compressed, partitioned columnar storage format of your database tables optimizes your solution (and response times) for analytic query performance. This (analytics access) is listed as a requirement in the scenario.</w:t>
+      </w:r>
+    </w:p>
+    <w:p>
+      <w:pPr>
+        <w:rPr>
+          <w:color w:val="434343"/>
+        </w:rPr>
+      </w:pPr>
+      <w:r>
+        <w:rPr>
+          <w:rtl w:val="0"/>
+        </w:rPr>
+      </w:r>
+    </w:p>
+    <w:p>
+      <w:pPr>
+        <w:rPr>
+          <w:rFonts w:ascii="Calibri" w:cs="Calibri" w:eastAsia="Calibri" w:hAnsi="Calibri"/>
+          <w:b w:val="1"/>
+        </w:rPr>
+      </w:pPr>
+      <w:r>
+        <w:rPr>
+          <w:rFonts w:ascii="Calibri" w:cs="Calibri" w:eastAsia="Calibri" w:hAnsi="Calibri"/>
+          <w:b w:val="1"/>
+          <w:rtl w:val="0"/>
+        </w:rPr>
+        <w:t xml:space="preserve">Reference:</w:t>
+      </w:r>
+    </w:p>
+    <w:p>
+      <w:pPr>
+        <w:rPr>
+          <w:color w:val="444444"/>
+        </w:rPr>
+      </w:pPr>
+      <w:r>
+        <w:rPr>
+          <w:color w:val="444444"/>
+          <w:rtl w:val="0"/>
+        </w:rPr>
+        <w:t xml:space="preserve">Please see the </w:t>
+      </w:r>
+      <w:r>
+        <w:rPr>
+          <w:b w:val="1"/>
+          <w:color w:val="444444"/>
+          <w:rtl w:val="0"/>
+        </w:rPr>
+        <w:t xml:space="preserve">Amazon Redshift features page</w:t>
+      </w:r>
+      <w:r>
+        <w:rPr>
+          <w:color w:val="444444"/>
+          <w:rtl w:val="0"/>
+        </w:rPr>
+        <w:t xml:space="preserve"> (</w:t>
+      </w:r>
+      <w:hyperlink r:id="rId93">
+        <w:r>
+          <w:rPr>
+            <w:color w:val="1155cc"/>
+            <w:u w:val="single"/>
+            <w:rtl w:val="0"/>
+          </w:rPr>
+          <w:t xml:space="preserve">https://aws.amazon.com/redshift/features/</w:t>
+        </w:r>
+      </w:hyperlink>
+      <w:r>
+        <w:rPr>
+          <w:color w:val="444444"/>
+          <w:rtl w:val="0"/>
+        </w:rPr>
+        <w:t xml:space="preserve">), the </w:t>
+      </w:r>
+      <w:r>
+        <w:rPr>
+          <w:b w:val="1"/>
+          <w:color w:val="444444"/>
+          <w:rtl w:val="0"/>
+        </w:rPr>
+        <w:t xml:space="preserve">Amazon Redshift FAQs page</w:t>
+      </w:r>
+      <w:r>
+        <w:rPr>
+          <w:color w:val="444444"/>
+          <w:rtl w:val="0"/>
+        </w:rPr>
+        <w:t xml:space="preserve"> (</w:t>
+      </w:r>
+      <w:hyperlink r:id="rId94">
+        <w:r>
+          <w:rPr>
+            <w:color w:val="1155cc"/>
+            <w:u w:val="single"/>
+            <w:rtl w:val="0"/>
+          </w:rPr>
+          <w:t xml:space="preserve">https://aws.amazon.com/redshift/faqs/</w:t>
+        </w:r>
+      </w:hyperlink>
+      <w:r>
+        <w:rPr>
+          <w:color w:val="444444"/>
+          <w:rtl w:val="0"/>
+        </w:rPr>
+        <w:t xml:space="preserve">), the Amazon Simple Storage Service developer guide titled </w:t>
+      </w:r>
+      <w:r>
+        <w:rPr>
+          <w:b w:val="1"/>
+          <w:color w:val="444444"/>
+          <w:rtl w:val="0"/>
+        </w:rPr>
+        <w:t xml:space="preserve">Amazon S3 Storage Classes</w:t>
+      </w:r>
+      <w:r>
+        <w:rPr>
+          <w:color w:val="444444"/>
+          <w:rtl w:val="0"/>
+        </w:rPr>
+        <w:t xml:space="preserve"> (</w:t>
+      </w:r>
+      <w:hyperlink r:id="rId95">
+        <w:r>
+          <w:rPr>
+            <w:color w:val="1155cc"/>
+            <w:u w:val="single"/>
+            <w:rtl w:val="0"/>
+          </w:rPr>
+          <w:t xml:space="preserve">https://docs.aws.amazon.com/AmazonS3/latest/dev/storage-class-intro.html</w:t>
+        </w:r>
+      </w:hyperlink>
+      <w:r>
+        <w:rPr>
+          <w:color w:val="444444"/>
+          <w:rtl w:val="0"/>
+        </w:rPr>
+        <w:t xml:space="preserve">), the </w:t>
+      </w:r>
+      <w:r>
+        <w:rPr>
+          <w:b w:val="1"/>
+          <w:color w:val="444444"/>
+          <w:rtl w:val="0"/>
+        </w:rPr>
+        <w:t xml:space="preserve">Amazon Redshift Pricing page</w:t>
+      </w:r>
+      <w:r>
+        <w:rPr>
+          <w:color w:val="444444"/>
+          <w:rtl w:val="0"/>
+        </w:rPr>
+        <w:t xml:space="preserve"> (</w:t>
+      </w:r>
+      <w:hyperlink r:id="rId96">
+        <w:r>
+          <w:rPr>
+            <w:color w:val="1155cc"/>
+            <w:u w:val="single"/>
+            <w:rtl w:val="0"/>
+          </w:rPr>
+          <w:t xml:space="preserve">https://aws.amazon.com/redshift/pricing/</w:t>
+        </w:r>
+      </w:hyperlink>
+      <w:r>
+        <w:rPr>
+          <w:color w:val="444444"/>
+          <w:rtl w:val="0"/>
+        </w:rPr>
+        <w:t xml:space="preserve">), the Amazon Redshift Cluster Management Guide titled </w:t>
+      </w:r>
+      <w:r>
+        <w:rPr>
+          <w:b w:val="1"/>
+          <w:color w:val="444444"/>
+          <w:rtl w:val="0"/>
+        </w:rPr>
+        <w:t xml:space="preserve">Amazon Redshift Clusters</w:t>
+      </w:r>
+      <w:r>
+        <w:rPr>
+          <w:color w:val="444444"/>
+          <w:rtl w:val="0"/>
+        </w:rPr>
+        <w:t xml:space="preserve"> (</w:t>
+      </w:r>
+      <w:hyperlink r:id="rId97">
+        <w:r>
+          <w:rPr>
+            <w:color w:val="1155cc"/>
+            <w:u w:val="single"/>
+            <w:rtl w:val="0"/>
+          </w:rPr>
+          <w:t xml:space="preserve">https://docs.aws.amazon.com/redshift/latest/mgmt/working-with-clusters.html</w:t>
+        </w:r>
+      </w:hyperlink>
+      <w:r>
+        <w:rPr>
+          <w:color w:val="444444"/>
+          <w:rtl w:val="0"/>
+        </w:rPr>
+        <w:t xml:space="preserve">), the </w:t>
+      </w:r>
+      <w:r>
+        <w:rPr>
+          <w:b w:val="1"/>
+          <w:color w:val="444444"/>
+          <w:rtl w:val="0"/>
+        </w:rPr>
+        <w:t xml:space="preserve">Amazon Aurora overview page</w:t>
+      </w:r>
+      <w:r>
+        <w:rPr>
+          <w:color w:val="444444"/>
+          <w:rtl w:val="0"/>
+        </w:rPr>
+        <w:t xml:space="preserve"> (</w:t>
+      </w:r>
+      <w:hyperlink r:id="rId98">
+        <w:r>
+          <w:rPr>
+            <w:color w:val="1155cc"/>
+            <w:u w:val="single"/>
+            <w:rtl w:val="0"/>
+          </w:rPr>
+          <w:t xml:space="preserve">https://aws.amazon.com/rds/aurora/</w:t>
+        </w:r>
+      </w:hyperlink>
+      <w:r>
+        <w:rPr>
+          <w:color w:val="444444"/>
+          <w:rtl w:val="0"/>
+        </w:rPr>
+        <w:t xml:space="preserve">), and the Amazon Redshift Database developer guide titled </w:t>
+      </w:r>
+      <w:r>
+        <w:rPr>
+          <w:b w:val="1"/>
+          <w:color w:val="444444"/>
+          <w:rtl w:val="0"/>
+        </w:rPr>
+        <w:t xml:space="preserve">Columnar Storage</w:t>
+      </w:r>
+      <w:r>
+        <w:rPr>
+          <w:color w:val="444444"/>
+          <w:rtl w:val="0"/>
+        </w:rPr>
+        <w:t xml:space="preserve"> (</w:t>
+      </w:r>
+      <w:hyperlink r:id="rId99">
+        <w:r>
+          <w:rPr>
+            <w:color w:val="1155cc"/>
+            <w:u w:val="single"/>
+            <w:rtl w:val="0"/>
+          </w:rPr>
+          <w:t xml:space="preserve">https://docs.aws.amazon.com/redshift/latest/dg/c_columnar_storage_disk_mem_mgmnt.html</w:t>
         </w:r>
       </w:hyperlink>
       <w:r>
@@ -15642,6 +16404,116 @@
   <w:abstractNum w:abstractNumId="7">
     <w:lvl w:ilvl="0">
       <w:start w:val="1"/>
+      <w:numFmt w:val="upperLetter"/>
+      <w:lvlText w:val="%1)"/>
+      <w:lvlJc w:val="left"/>
+      <w:pPr>
+        <w:ind w:left="720" w:hanging="360"/>
+      </w:pPr>
+      <w:rPr>
+        <w:u w:val="none"/>
+      </w:rPr>
+    </w:lvl>
+    <w:lvl w:ilvl="1">
+      <w:start w:val="1"/>
+      <w:numFmt w:val="lowerLetter"/>
+      <w:lvlText w:val="%2)"/>
+      <w:lvlJc w:val="left"/>
+      <w:pPr>
+        <w:ind w:left="1440" w:hanging="360"/>
+      </w:pPr>
+      <w:rPr>
+        <w:u w:val="none"/>
+      </w:rPr>
+    </w:lvl>
+    <w:lvl w:ilvl="2">
+      <w:start w:val="1"/>
+      <w:numFmt w:val="lowerRoman"/>
+      <w:lvlText w:val="%3)"/>
+      <w:lvlJc w:val="right"/>
+      <w:pPr>
+        <w:ind w:left="2160" w:hanging="360"/>
+      </w:pPr>
+      <w:rPr>
+        <w:u w:val="none"/>
+      </w:rPr>
+    </w:lvl>
+    <w:lvl w:ilvl="3">
+      <w:start w:val="1"/>
+      <w:numFmt w:val="decimal"/>
+      <w:lvlText w:val="(%4)"/>
+      <w:lvlJc w:val="left"/>
+      <w:pPr>
+        <w:ind w:left="2880" w:hanging="360"/>
+      </w:pPr>
+      <w:rPr>
+        <w:u w:val="none"/>
+      </w:rPr>
+    </w:lvl>
+    <w:lvl w:ilvl="4">
+      <w:start w:val="1"/>
+      <w:numFmt w:val="lowerLetter"/>
+      <w:lvlText w:val="(%5)"/>
+      <w:lvlJc w:val="left"/>
+      <w:pPr>
+        <w:ind w:left="3600" w:hanging="360"/>
+      </w:pPr>
+      <w:rPr>
+        <w:u w:val="none"/>
+      </w:rPr>
+    </w:lvl>
+    <w:lvl w:ilvl="5">
+      <w:start w:val="1"/>
+      <w:numFmt w:val="lowerRoman"/>
+      <w:lvlText w:val="(%6)"/>
+      <w:lvlJc w:val="right"/>
+      <w:pPr>
+        <w:ind w:left="4320" w:hanging="360"/>
+      </w:pPr>
+      <w:rPr>
+        <w:u w:val="none"/>
+      </w:rPr>
+    </w:lvl>
+    <w:lvl w:ilvl="6">
+      <w:start w:val="1"/>
+      <w:numFmt w:val="decimal"/>
+      <w:lvlText w:val="%7."/>
+      <w:lvlJc w:val="left"/>
+      <w:pPr>
+        <w:ind w:left="5040" w:hanging="360"/>
+      </w:pPr>
+      <w:rPr>
+        <w:u w:val="none"/>
+      </w:rPr>
+    </w:lvl>
+    <w:lvl w:ilvl="7">
+      <w:start w:val="1"/>
+      <w:numFmt w:val="lowerLetter"/>
+      <w:lvlText w:val="%8."/>
+      <w:lvlJc w:val="left"/>
+      <w:pPr>
+        <w:ind w:left="5760" w:hanging="360"/>
+      </w:pPr>
+      <w:rPr>
+        <w:u w:val="none"/>
+      </w:rPr>
+    </w:lvl>
+    <w:lvl w:ilvl="8">
+      <w:start w:val="1"/>
+      <w:numFmt w:val="lowerRoman"/>
+      <w:lvlText w:val="%9."/>
+      <w:lvlJc w:val="right"/>
+      <w:pPr>
+        <w:ind w:left="6480" w:hanging="360"/>
+      </w:pPr>
+      <w:rPr>
+        <w:u w:val="none"/>
+      </w:rPr>
+    </w:lvl>
+  </w:abstractNum>
+  <w:abstractNum w:abstractNumId="8">
+    <w:lvl w:ilvl="0">
+      <w:start w:val="1"/>
       <w:numFmt w:val="bullet"/>
       <w:lvlText w:val="●"/>
       <w:lvlJc w:val="left"/>
@@ -15749,7 +16621,7 @@
       </w:rPr>
     </w:lvl>
   </w:abstractNum>
-  <w:abstractNum w:abstractNumId="8">
+  <w:abstractNum w:abstractNumId="9">
     <w:lvl w:ilvl="0">
       <w:start w:val="1"/>
       <w:numFmt w:val="upperLetter"/>
@@ -15859,7 +16731,7 @@
       </w:rPr>
     </w:lvl>
   </w:abstractNum>
-  <w:abstractNum w:abstractNumId="9">
+  <w:abstractNum w:abstractNumId="10">
     <w:lvl w:ilvl="0">
       <w:start w:val="1"/>
       <w:numFmt w:val="upperLetter"/>
@@ -15969,7 +16841,7 @@
       </w:rPr>
     </w:lvl>
   </w:abstractNum>
-  <w:abstractNum w:abstractNumId="10">
+  <w:abstractNum w:abstractNumId="11">
     <w:lvl w:ilvl="0">
       <w:start w:val="1"/>
       <w:numFmt w:val="upperLetter"/>
@@ -16079,7 +16951,7 @@
       </w:rPr>
     </w:lvl>
   </w:abstractNum>
-  <w:abstractNum w:abstractNumId="11">
+  <w:abstractNum w:abstractNumId="12">
     <w:lvl w:ilvl="0">
       <w:start w:val="1"/>
       <w:numFmt w:val="upperLetter"/>
@@ -16189,7 +17061,7 @@
       </w:rPr>
     </w:lvl>
   </w:abstractNum>
-  <w:abstractNum w:abstractNumId="12">
+  <w:abstractNum w:abstractNumId="13">
     <w:lvl w:ilvl="0">
       <w:start w:val="1"/>
       <w:numFmt w:val="upperLetter"/>
@@ -16299,7 +17171,7 @@
       </w:rPr>
     </w:lvl>
   </w:abstractNum>
-  <w:abstractNum w:abstractNumId="13">
+  <w:abstractNum w:abstractNumId="14">
     <w:lvl w:ilvl="0">
       <w:start w:val="1"/>
       <w:numFmt w:val="upperLetter"/>
@@ -16409,7 +17281,7 @@
       </w:rPr>
     </w:lvl>
   </w:abstractNum>
-  <w:abstractNum w:abstractNumId="14">
+  <w:abstractNum w:abstractNumId="15">
     <w:lvl w:ilvl="0">
       <w:start w:val="1"/>
       <w:numFmt w:val="upperLetter"/>
@@ -16519,7 +17391,7 @@
       </w:rPr>
     </w:lvl>
   </w:abstractNum>
-  <w:abstractNum w:abstractNumId="15">
+  <w:abstractNum w:abstractNumId="16">
     <w:lvl w:ilvl="0">
       <w:start w:val="1"/>
       <w:numFmt w:val="upperLetter"/>
@@ -16631,7 +17503,7 @@
       </w:rPr>
     </w:lvl>
   </w:abstractNum>
-  <w:abstractNum w:abstractNumId="16">
+  <w:abstractNum w:abstractNumId="17">
     <w:lvl w:ilvl="0">
       <w:start w:val="1"/>
       <w:numFmt w:val="bullet"/>
@@ -16741,7 +17613,7 @@
       </w:rPr>
     </w:lvl>
   </w:abstractNum>
-  <w:abstractNum w:abstractNumId="17">
+  <w:abstractNum w:abstractNumId="18">
     <w:lvl w:ilvl="0">
       <w:start w:val="1"/>
       <w:numFmt w:val="upperLetter"/>
@@ -16851,7 +17723,7 @@
       </w:rPr>
     </w:lvl>
   </w:abstractNum>
-  <w:abstractNum w:abstractNumId="18">
+  <w:abstractNum w:abstractNumId="19">
     <w:lvl w:ilvl="0">
       <w:start w:val="1"/>
       <w:numFmt w:val="upperLetter"/>
@@ -16961,7 +17833,7 @@
       </w:rPr>
     </w:lvl>
   </w:abstractNum>
-  <w:abstractNum w:abstractNumId="19">
+  <w:abstractNum w:abstractNumId="20">
     <w:lvl w:ilvl="0">
       <w:start w:val="1"/>
       <w:numFmt w:val="bullet"/>
@@ -17071,7 +17943,7 @@
       </w:rPr>
     </w:lvl>
   </w:abstractNum>
-  <w:abstractNum w:abstractNumId="20">
+  <w:abstractNum w:abstractNumId="21">
     <w:lvl w:ilvl="0">
       <w:start w:val="1"/>
       <w:numFmt w:val="upperLetter"/>
@@ -17240,6 +18112,9 @@
   </w:num>
   <w:num w:numId="20">
     <w:abstractNumId w:val="20"/>
+  </w:num>
+  <w:num w:numId="21">
+    <w:abstractNumId w:val="21"/>
   </w:num>
 </w:numbering>
 </file>

</xml_diff>

<commit_message>
added question 18 to DA cert questions
</commit_message>
<xml_diff>
--- a/public/Exam Notes/DA-Vincent-1-10-April-4.docx
+++ b/public/Exam Notes/DA-Vincent-1-10-April-4.docx
@@ -362,7 +362,7 @@
       <w:pPr>
         <w:numPr>
           <w:ilvl w:val="0"/>
-          <w:numId w:val="20"/>
+          <w:numId w:val="21"/>
         </w:numPr>
         <w:ind w:left="720" w:hanging="360"/>
       </w:pPr>
@@ -377,7 +377,7 @@
       <w:pPr>
         <w:numPr>
           <w:ilvl w:val="0"/>
-          <w:numId w:val="20"/>
+          <w:numId w:val="21"/>
         </w:numPr>
         <w:ind w:left="720" w:hanging="360"/>
       </w:pPr>
@@ -392,7 +392,7 @@
       <w:pPr>
         <w:numPr>
           <w:ilvl w:val="0"/>
-          <w:numId w:val="20"/>
+          <w:numId w:val="21"/>
         </w:numPr>
         <w:ind w:left="720" w:hanging="360"/>
       </w:pPr>
@@ -419,7 +419,7 @@
       <w:pPr>
         <w:numPr>
           <w:ilvl w:val="0"/>
-          <w:numId w:val="20"/>
+          <w:numId w:val="21"/>
         </w:numPr>
         <w:ind w:left="720" w:hanging="360"/>
       </w:pPr>
@@ -435,7 +435,7 @@
       <w:pPr>
         <w:numPr>
           <w:ilvl w:val="0"/>
-          <w:numId w:val="20"/>
+          <w:numId w:val="21"/>
         </w:numPr>
         <w:ind w:left="720" w:hanging="360"/>
       </w:pPr>
@@ -464,7 +464,7 @@
       <w:pPr>
         <w:numPr>
           <w:ilvl w:val="1"/>
-          <w:numId w:val="20"/>
+          <w:numId w:val="21"/>
         </w:numPr>
         <w:ind w:left="1440" w:hanging="360"/>
       </w:pPr>
@@ -480,7 +480,7 @@
       <w:pPr>
         <w:numPr>
           <w:ilvl w:val="2"/>
-          <w:numId w:val="20"/>
+          <w:numId w:val="21"/>
         </w:numPr>
         <w:ind w:left="2160" w:hanging="360"/>
       </w:pPr>
@@ -496,7 +496,7 @@
       <w:pPr>
         <w:numPr>
           <w:ilvl w:val="2"/>
-          <w:numId w:val="20"/>
+          <w:numId w:val="21"/>
         </w:numPr>
         <w:ind w:left="2160" w:hanging="360"/>
       </w:pPr>
@@ -512,7 +512,7 @@
       <w:pPr>
         <w:numPr>
           <w:ilvl w:val="2"/>
-          <w:numId w:val="20"/>
+          <w:numId w:val="21"/>
         </w:numPr>
         <w:ind w:left="2160" w:hanging="360"/>
       </w:pPr>
@@ -528,7 +528,7 @@
       <w:pPr>
         <w:numPr>
           <w:ilvl w:val="2"/>
-          <w:numId w:val="20"/>
+          <w:numId w:val="21"/>
         </w:numPr>
         <w:ind w:left="2160" w:hanging="360"/>
       </w:pPr>
@@ -555,7 +555,7 @@
       <w:pPr>
         <w:numPr>
           <w:ilvl w:val="0"/>
-          <w:numId w:val="20"/>
+          <w:numId w:val="21"/>
         </w:numPr>
         <w:ind w:left="720" w:hanging="360"/>
       </w:pPr>
@@ -585,7 +585,7 @@
       <w:pPr>
         <w:numPr>
           <w:ilvl w:val="0"/>
-          <w:numId w:val="20"/>
+          <w:numId w:val="21"/>
         </w:numPr>
         <w:ind w:left="720" w:hanging="360"/>
       </w:pPr>
@@ -642,7 +642,7 @@
       <w:pPr>
         <w:numPr>
           <w:ilvl w:val="0"/>
-          <w:numId w:val="20"/>
+          <w:numId w:val="21"/>
         </w:numPr>
         <w:ind w:left="720" w:hanging="360"/>
       </w:pPr>
@@ -9797,7 +9797,7 @@
       <w:pPr>
         <w:numPr>
           <w:ilvl w:val="0"/>
-          <w:numId w:val="18"/>
+          <w:numId w:val="19"/>
         </w:numPr>
         <w:ind w:left="720" w:hanging="360"/>
         <w:rPr>
@@ -9817,7 +9817,7 @@
       <w:pPr>
         <w:numPr>
           <w:ilvl w:val="0"/>
-          <w:numId w:val="18"/>
+          <w:numId w:val="19"/>
         </w:numPr>
         <w:ind w:left="720" w:hanging="360"/>
         <w:rPr>
@@ -9838,7 +9838,7 @@
       <w:pPr>
         <w:numPr>
           <w:ilvl w:val="0"/>
-          <w:numId w:val="18"/>
+          <w:numId w:val="19"/>
         </w:numPr>
         <w:ind w:left="720" w:hanging="360"/>
         <w:rPr>
@@ -9859,7 +9859,7 @@
       <w:pPr>
         <w:numPr>
           <w:ilvl w:val="0"/>
-          <w:numId w:val="18"/>
+          <w:numId w:val="19"/>
         </w:numPr>
         <w:ind w:left="720" w:hanging="360"/>
         <w:rPr>
@@ -9880,7 +9880,7 @@
       <w:pPr>
         <w:numPr>
           <w:ilvl w:val="0"/>
-          <w:numId w:val="18"/>
+          <w:numId w:val="19"/>
         </w:numPr>
         <w:ind w:left="720" w:hanging="360"/>
         <w:rPr>
@@ -9901,7 +9901,7 @@
       <w:pPr>
         <w:numPr>
           <w:ilvl w:val="0"/>
-          <w:numId w:val="18"/>
+          <w:numId w:val="19"/>
         </w:numPr>
         <w:ind w:left="720" w:hanging="360"/>
         <w:rPr>
@@ -11485,7 +11485,7 @@
       <w:pPr>
         <w:numPr>
           <w:ilvl w:val="0"/>
-          <w:numId w:val="21"/>
+          <w:numId w:val="22"/>
         </w:numPr>
         <w:ind w:left="720" w:hanging="360"/>
         <w:rPr>
@@ -11505,7 +11505,7 @@
       <w:pPr>
         <w:numPr>
           <w:ilvl w:val="0"/>
-          <w:numId w:val="21"/>
+          <w:numId w:val="22"/>
         </w:numPr>
         <w:ind w:left="720" w:hanging="360"/>
         <w:rPr>
@@ -11526,7 +11526,7 @@
       <w:pPr>
         <w:numPr>
           <w:ilvl w:val="0"/>
-          <w:numId w:val="21"/>
+          <w:numId w:val="22"/>
         </w:numPr>
         <w:ind w:left="720" w:hanging="360"/>
         <w:rPr>
@@ -11547,7 +11547,7 @@
       <w:pPr>
         <w:numPr>
           <w:ilvl w:val="0"/>
-          <w:numId w:val="21"/>
+          <w:numId w:val="22"/>
         </w:numPr>
         <w:ind w:left="720" w:hanging="360"/>
         <w:rPr>
@@ -11568,7 +11568,7 @@
       <w:pPr>
         <w:numPr>
           <w:ilvl w:val="0"/>
-          <w:numId w:val="21"/>
+          <w:numId w:val="22"/>
         </w:numPr>
         <w:ind w:left="720" w:hanging="360"/>
         <w:rPr>
@@ -13752,7 +13752,7 @@
       <w:pPr>
         <w:numPr>
           <w:ilvl w:val="0"/>
-          <w:numId w:val="19"/>
+          <w:numId w:val="20"/>
         </w:numPr>
         <w:ind w:left="720" w:hanging="360"/>
         <w:rPr>
@@ -13772,7 +13772,7 @@
       <w:pPr>
         <w:numPr>
           <w:ilvl w:val="0"/>
-          <w:numId w:val="19"/>
+          <w:numId w:val="20"/>
         </w:numPr>
         <w:ind w:left="720" w:hanging="360"/>
         <w:rPr>
@@ -13793,7 +13793,7 @@
       <w:pPr>
         <w:numPr>
           <w:ilvl w:val="0"/>
-          <w:numId w:val="19"/>
+          <w:numId w:val="20"/>
         </w:numPr>
         <w:ind w:left="720" w:hanging="360"/>
         <w:rPr>
@@ -13814,7 +13814,7 @@
       <w:pPr>
         <w:numPr>
           <w:ilvl w:val="0"/>
-          <w:numId w:val="19"/>
+          <w:numId w:val="20"/>
         </w:numPr>
         <w:ind w:left="720" w:hanging="360"/>
         <w:rPr>
@@ -15667,6 +15667,703 @@
     </w:p>
     <w:p>
       <w:pPr>
+        <w:rPr/>
+      </w:pPr>
+      <w:r>
+        <w:rPr>
+          <w:rtl w:val="0"/>
+        </w:rPr>
+        <w:t xml:space="preserve">Question: 18</w:t>
+      </w:r>
+    </w:p>
+    <w:p>
+      <w:pPr>
+        <w:rPr>
+          <w:color w:val="999999"/>
+        </w:rPr>
+      </w:pPr>
+      <w:r>
+        <w:rPr>
+          <w:b w:val="1"/>
+          <w:rtl w:val="0"/>
+        </w:rPr>
+        <w:t xml:space="preserve">Main​ ​Topic​ ​:​ </w:t>
+      </w:r>
+      <w:r>
+        <w:rPr>
+          <w:color w:val="999999"/>
+          <w:rtl w:val="0"/>
+        </w:rPr>
+        <w:t xml:space="preserve">Data Analytics</w:t>
+      </w:r>
+    </w:p>
+    <w:p>
+      <w:pPr>
+        <w:rPr>
+          <w:b w:val="1"/>
+          <w:color w:val="999999"/>
+        </w:rPr>
+      </w:pPr>
+      <w:r>
+        <w:rPr>
+          <w:b w:val="1"/>
+          <w:rtl w:val="0"/>
+        </w:rPr>
+        <w:t xml:space="preserve">Sub​ ​Topic​ ​:​ </w:t>
+      </w:r>
+      <w:r>
+        <w:rPr>
+          <w:b w:val="1"/>
+          <w:color w:val="999999"/>
+          <w:rtl w:val="0"/>
+        </w:rPr>
+        <w:t xml:space="preserve">Determine appropriate data processing solution requirements</w:t>
+      </w:r>
+      <w:r>
+        <w:rPr>
+          <w:rtl w:val="0"/>
+        </w:rPr>
+      </w:r>
+    </w:p>
+    <w:p>
+      <w:pPr>
+        <w:rPr>
+          <w:color w:val="999999"/>
+        </w:rPr>
+      </w:pPr>
+      <w:r>
+        <w:rPr>
+          <w:rtl w:val="0"/>
+        </w:rPr>
+      </w:r>
+    </w:p>
+    <w:p>
+      <w:pPr>
+        <w:rPr>
+          <w:b w:val="1"/>
+          <w:color w:val="999999"/>
+        </w:rPr>
+      </w:pPr>
+      <w:r>
+        <w:rPr>
+          <w:b w:val="1"/>
+          <w:rtl w:val="0"/>
+        </w:rPr>
+        <w:t xml:space="preserve">Domain: </w:t>
+      </w:r>
+      <w:r>
+        <w:rPr>
+          <w:color w:val="999999"/>
+          <w:rtl w:val="0"/>
+        </w:rPr>
+        <w:t xml:space="preserve">Data Processing Solutions  </w:t>
+      </w:r>
+      <w:r>
+        <w:rPr>
+          <w:rtl w:val="0"/>
+        </w:rPr>
+      </w:r>
+    </w:p>
+    <w:p>
+      <w:pPr>
+        <w:rPr>
+          <w:b w:val="1"/>
+        </w:rPr>
+      </w:pPr>
+      <w:r>
+        <w:rPr>
+          <w:rtl w:val="0"/>
+        </w:rPr>
+      </w:r>
+    </w:p>
+    <w:p>
+      <w:pPr>
+        <w:rPr>
+          <w:rFonts w:ascii="Calibri" w:cs="Calibri" w:eastAsia="Calibri" w:hAnsi="Calibri"/>
+        </w:rPr>
+      </w:pPr>
+      <w:r>
+        <w:rPr>
+          <w:rFonts w:ascii="Calibri" w:cs="Calibri" w:eastAsia="Calibri" w:hAnsi="Calibri"/>
+          <w:b w:val="1"/>
+          <w:rtl w:val="0"/>
+        </w:rPr>
+        <w:t xml:space="preserve">Question text</w:t>
+      </w:r>
+      <w:r>
+        <w:rPr>
+          <w:rFonts w:ascii="Calibri" w:cs="Calibri" w:eastAsia="Calibri" w:hAnsi="Calibri"/>
+          <w:rtl w:val="0"/>
+        </w:rPr>
+        <w:t xml:space="preserve">: </w:t>
+      </w:r>
+    </w:p>
+    <w:p>
+      <w:pPr>
+        <w:rPr>
+          <w:color w:val="434343"/>
+        </w:rPr>
+      </w:pPr>
+      <w:r>
+        <w:rPr>
+          <w:color w:val="434343"/>
+          <w:rtl w:val="0"/>
+        </w:rPr>
+        <w:t xml:space="preserve">You are a data analyst working for a scientific research and data science company that is building a large scale data lake on EMR to house research data for ongoing research projects. Some of the projects have data processing requirements that need hot data set access, while others require less-hot data set access. For example, analysis for political polling related projects requires hot data set access due to the pressing nature of understanding political analytics and trends in real-time. Infrastructure and materials projects have less-hot data set access requirements since these projects have the option of producing their analysis on a daily basis versus a real-time basis.</w:t>
+      </w:r>
+    </w:p>
+    <w:p>
+      <w:pPr>
+        <w:rPr>
+          <w:color w:val="434343"/>
+        </w:rPr>
+      </w:pPr>
+      <w:r>
+        <w:rPr>
+          <w:rtl w:val="0"/>
+        </w:rPr>
+      </w:r>
+    </w:p>
+    <w:p>
+      <w:pPr>
+        <w:rPr>
+          <w:color w:val="434343"/>
+        </w:rPr>
+      </w:pPr>
+      <w:r>
+        <w:rPr>
+          <w:color w:val="434343"/>
+          <w:rtl w:val="0"/>
+        </w:rPr>
+        <w:t xml:space="preserve">Additionally, the real-time analytics projects require fast performance, their data is considered timely but temporary. However, the less-hot data projects don’t require real-time analytics, they require persistent data storage. </w:t>
+      </w:r>
+    </w:p>
+    <w:p>
+      <w:pPr>
+        <w:rPr>
+          <w:color w:val="434343"/>
+        </w:rPr>
+      </w:pPr>
+      <w:r>
+        <w:rPr>
+          <w:rtl w:val="0"/>
+        </w:rPr>
+      </w:r>
+    </w:p>
+    <w:p>
+      <w:pPr>
+        <w:rPr>
+          <w:color w:val="434343"/>
+        </w:rPr>
+      </w:pPr>
+      <w:r>
+        <w:rPr>
+          <w:color w:val="434343"/>
+          <w:rtl w:val="0"/>
+        </w:rPr>
+        <w:t xml:space="preserve">Which data processing solution best fits your usage patterns and business requirements?</w:t>
+      </w:r>
+    </w:p>
+    <w:p>
+      <w:pPr>
+        <w:rPr>
+          <w:color w:val="434343"/>
+        </w:rPr>
+      </w:pPr>
+      <w:r>
+        <w:rPr>
+          <w:rtl w:val="0"/>
+        </w:rPr>
+      </w:r>
+    </w:p>
+    <w:p>
+      <w:pPr>
+        <w:numPr>
+          <w:ilvl w:val="0"/>
+          <w:numId w:val="18"/>
+        </w:numPr>
+        <w:ind w:left="720" w:hanging="360"/>
+        <w:rPr>
+          <w:color w:val="434343"/>
+        </w:rPr>
+      </w:pPr>
+      <w:r>
+        <w:rPr>
+          <w:color w:val="383a42"/>
+          <w:shd w:fill="fafafa" w:val="clear"/>
+          <w:rtl w:val="0"/>
+        </w:rPr>
+        <w:t xml:space="preserve">S3 BFS for the hot data sets, S3 Glacier for the less-hot data sets</w:t>
+      </w:r>
+    </w:p>
+    <w:p>
+      <w:pPr>
+        <w:numPr>
+          <w:ilvl w:val="0"/>
+          <w:numId w:val="18"/>
+        </w:numPr>
+        <w:ind w:left="720" w:hanging="360"/>
+        <w:rPr>
+          <w:color w:val="383a42"/>
+          <w:shd w:fill="fafafa" w:val="clear"/>
+        </w:rPr>
+      </w:pPr>
+      <w:r>
+        <w:rPr>
+          <w:color w:val="383a42"/>
+          <w:shd w:fill="fafafa" w:val="clear"/>
+          <w:rtl w:val="0"/>
+        </w:rPr>
+        <w:t xml:space="preserve">S3 EMRFS for the hot data sets, HDFS for the less-hot data sets</w:t>
+      </w:r>
+    </w:p>
+    <w:p>
+      <w:pPr>
+        <w:numPr>
+          <w:ilvl w:val="0"/>
+          <w:numId w:val="18"/>
+        </w:numPr>
+        <w:ind w:left="720" w:hanging="360"/>
+        <w:rPr>
+          <w:color w:val="383a42"/>
+          <w:shd w:fill="fafafa" w:val="clear"/>
+        </w:rPr>
+      </w:pPr>
+      <w:r>
+        <w:rPr>
+          <w:color w:val="383a42"/>
+          <w:shd w:fill="fafafa" w:val="clear"/>
+          <w:rtl w:val="0"/>
+        </w:rPr>
+        <w:t xml:space="preserve">HDFS for the hot data sets, S3 EMRFS for the less-hot data sets</w:t>
+      </w:r>
+    </w:p>
+    <w:p>
+      <w:pPr>
+        <w:numPr>
+          <w:ilvl w:val="0"/>
+          <w:numId w:val="18"/>
+        </w:numPr>
+        <w:ind w:left="720" w:hanging="360"/>
+        <w:rPr>
+          <w:color w:val="383a42"/>
+          <w:shd w:fill="fafafa" w:val="clear"/>
+        </w:rPr>
+      </w:pPr>
+      <w:r>
+        <w:rPr>
+          <w:color w:val="383a42"/>
+          <w:shd w:fill="fafafa" w:val="clear"/>
+          <w:rtl w:val="0"/>
+        </w:rPr>
+        <w:t xml:space="preserve">S3 BFS for the hot data sets, HDFS for the less-hot data sets</w:t>
+      </w:r>
+    </w:p>
+    <w:p>
+      <w:pPr>
+        <w:rPr>
+          <w:color w:val="434343"/>
+        </w:rPr>
+      </w:pPr>
+      <w:r>
+        <w:rPr>
+          <w:rtl w:val="0"/>
+        </w:rPr>
+      </w:r>
+    </w:p>
+    <w:p>
+      <w:pPr>
+        <w:rPr>
+          <w:color w:val="434343"/>
+        </w:rPr>
+      </w:pPr>
+      <w:r>
+        <w:rPr>
+          <w:rFonts w:ascii="Calibri" w:cs="Calibri" w:eastAsia="Calibri" w:hAnsi="Calibri"/>
+          <w:b w:val="1"/>
+          <w:rtl w:val="0"/>
+        </w:rPr>
+        <w:t xml:space="preserve">Answer:</w:t>
+      </w:r>
+      <w:r>
+        <w:rPr>
+          <w:color w:val="434343"/>
+          <w:rtl w:val="0"/>
+        </w:rPr>
+        <w:t xml:space="preserve"> C</w:t>
+      </w:r>
+    </w:p>
+    <w:p>
+      <w:pPr>
+        <w:rPr>
+          <w:color w:val="434343"/>
+        </w:rPr>
+      </w:pPr>
+      <w:r>
+        <w:rPr>
+          <w:rtl w:val="0"/>
+        </w:rPr>
+      </w:r>
+    </w:p>
+    <w:p>
+      <w:pPr>
+        <w:rPr>
+          <w:color w:val="434343"/>
+        </w:rPr>
+      </w:pPr>
+      <w:r>
+        <w:rPr>
+          <w:rFonts w:ascii="Calibri" w:cs="Calibri" w:eastAsia="Calibri" w:hAnsi="Calibri"/>
+          <w:b w:val="1"/>
+          <w:rtl w:val="0"/>
+        </w:rPr>
+        <w:t xml:space="preserve">Explanation:</w:t>
+      </w:r>
+      <w:r>
+        <w:rPr>
+          <w:rtl w:val="0"/>
+        </w:rPr>
+      </w:r>
+    </w:p>
+    <w:p>
+      <w:pPr>
+        <w:rPr>
+          <w:color w:val="444444"/>
+          <w:highlight w:val="white"/>
+        </w:rPr>
+      </w:pPr>
+      <w:r>
+        <w:rPr>
+          <w:color w:val="434343"/>
+          <w:rtl w:val="0"/>
+        </w:rPr>
+        <w:t xml:space="preserve">Option A is incorrec</w:t>
+      </w:r>
+      <w:r>
+        <w:rPr>
+          <w:color w:val="444444"/>
+          <w:highlight w:val="white"/>
+          <w:rtl w:val="0"/>
+        </w:rPr>
+        <w:t xml:space="preserve">t. S3 BFS (Block File System) is a legacy storage system and is no longer recommended by AWS. One reason: it can cause race conditions within your EMR cluster.</w:t>
+      </w:r>
+    </w:p>
+    <w:p>
+      <w:pPr>
+        <w:rPr>
+          <w:color w:val="444444"/>
+          <w:highlight w:val="white"/>
+        </w:rPr>
+      </w:pPr>
+      <w:r>
+        <w:rPr>
+          <w:rtl w:val="0"/>
+        </w:rPr>
+      </w:r>
+    </w:p>
+    <w:p>
+      <w:pPr>
+        <w:rPr>
+          <w:color w:val="444444"/>
+          <w:highlight w:val="white"/>
+        </w:rPr>
+      </w:pPr>
+      <w:r>
+        <w:rPr>
+          <w:color w:val="444444"/>
+          <w:highlight w:val="white"/>
+          <w:rtl w:val="0"/>
+        </w:rPr>
+        <w:t xml:space="preserve">Option B is incorrect. S3 EMRFS is good for Hadoop file systems that need fast access for analytics, however the HDFS Hadoop file system is faster. Also, choosing HDFS for your data sets that require persistence is not a good option since HDFS is ephemeral, its storage is reclaimed when your EMR cluster is terminated.</w:t>
+      </w:r>
+    </w:p>
+    <w:p>
+      <w:pPr>
+        <w:rPr>
+          <w:color w:val="444444"/>
+          <w:highlight w:val="white"/>
+        </w:rPr>
+      </w:pPr>
+      <w:r>
+        <w:rPr>
+          <w:rtl w:val="0"/>
+        </w:rPr>
+      </w:r>
+    </w:p>
+    <w:p>
+      <w:pPr>
+        <w:rPr>
+          <w:color w:val="444444"/>
+          <w:highlight w:val="white"/>
+        </w:rPr>
+      </w:pPr>
+      <w:r>
+        <w:rPr>
+          <w:color w:val="444444"/>
+          <w:highlight w:val="white"/>
+          <w:rtl w:val="0"/>
+        </w:rPr>
+        <w:t xml:space="preserve">Option C is correct. Use the HDFS Hadoop file system for your hot data sets that are temporary in nature, use the S3 EMRFS Hadoop file system for less-hot data sets that require persistence. </w:t>
+      </w:r>
+    </w:p>
+    <w:p>
+      <w:pPr>
+        <w:rPr>
+          <w:color w:val="444444"/>
+          <w:highlight w:val="white"/>
+        </w:rPr>
+      </w:pPr>
+      <w:r>
+        <w:rPr>
+          <w:rtl w:val="0"/>
+        </w:rPr>
+      </w:r>
+    </w:p>
+    <w:p>
+      <w:pPr>
+        <w:rPr>
+          <w:color w:val="444444"/>
+          <w:highlight w:val="white"/>
+        </w:rPr>
+      </w:pPr>
+      <w:r>
+        <w:rPr>
+          <w:color w:val="444444"/>
+          <w:highlight w:val="white"/>
+          <w:rtl w:val="0"/>
+        </w:rPr>
+        <w:t xml:space="preserve">Option D is incorrect. S3 BFS (Block File System) is a legacy storage system and is no longer recommended by AWS. Choosing HDFS for your data sets that require persistence is not a good option since HDFS is ephemeral, its storage is reclaimed when your EMR cluster is terminated.</w:t>
+      </w:r>
+    </w:p>
+    <w:p>
+      <w:pPr>
+        <w:rPr>
+          <w:color w:val="434343"/>
+        </w:rPr>
+      </w:pPr>
+      <w:r>
+        <w:rPr>
+          <w:rtl w:val="0"/>
+        </w:rPr>
+      </w:r>
+    </w:p>
+    <w:p>
+      <w:pPr>
+        <w:rPr>
+          <w:rFonts w:ascii="Calibri" w:cs="Calibri" w:eastAsia="Calibri" w:hAnsi="Calibri"/>
+          <w:b w:val="1"/>
+        </w:rPr>
+      </w:pPr>
+      <w:r>
+        <w:rPr>
+          <w:rFonts w:ascii="Calibri" w:cs="Calibri" w:eastAsia="Calibri" w:hAnsi="Calibri"/>
+          <w:b w:val="1"/>
+          <w:rtl w:val="0"/>
+        </w:rPr>
+        <w:t xml:space="preserve">Reference:</w:t>
+      </w:r>
+    </w:p>
+    <w:p>
+      <w:pPr>
+        <w:rPr>
+          <w:color w:val="444444"/>
+        </w:rPr>
+      </w:pPr>
+      <w:r>
+        <w:rPr>
+          <w:color w:val="444444"/>
+          <w:rtl w:val="0"/>
+        </w:rPr>
+        <w:t xml:space="preserve">Please see the </w:t>
+      </w:r>
+      <w:r>
+        <w:rPr>
+          <w:b w:val="1"/>
+          <w:color w:val="444444"/>
+          <w:rtl w:val="0"/>
+        </w:rPr>
+        <w:t xml:space="preserve">Amazon EMR FAQs page </w:t>
+      </w:r>
+      <w:r>
+        <w:rPr>
+          <w:color w:val="444444"/>
+          <w:rtl w:val="0"/>
+        </w:rPr>
+        <w:t xml:space="preserve">(</w:t>
+      </w:r>
+      <w:hyperlink r:id="rId100">
+        <w:r>
+          <w:rPr>
+            <w:color w:val="1155cc"/>
+            <w:u w:val="single"/>
+            <w:rtl w:val="0"/>
+          </w:rPr>
+          <w:t xml:space="preserve">https://aws.amazon.com/emr/faqs/</w:t>
+        </w:r>
+      </w:hyperlink>
+      <w:r>
+        <w:rPr>
+          <w:color w:val="444444"/>
+          <w:rtl w:val="0"/>
+        </w:rPr>
+        <w:t xml:space="preserve">), the Amazon EMR Management guide titled </w:t>
+      </w:r>
+      <w:r>
+        <w:rPr>
+          <w:b w:val="1"/>
+          <w:color w:val="444444"/>
+          <w:rtl w:val="0"/>
+        </w:rPr>
+        <w:t xml:space="preserve">Working with Storage and File Systems </w:t>
+      </w:r>
+      <w:r>
+        <w:rPr>
+          <w:color w:val="444444"/>
+          <w:rtl w:val="0"/>
+        </w:rPr>
+        <w:t xml:space="preserve">(</w:t>
+      </w:r>
+      <w:hyperlink r:id="rId101">
+        <w:r>
+          <w:rPr>
+            <w:color w:val="1155cc"/>
+            <w:u w:val="single"/>
+            <w:rtl w:val="0"/>
+          </w:rPr>
+          <w:t xml:space="preserve">https://docs.aws.amazon.com/emr/latest/ManagementGuide/emr-plan-file-systems.html</w:t>
+        </w:r>
+      </w:hyperlink>
+      <w:r>
+        <w:rPr>
+          <w:color w:val="444444"/>
+          <w:rtl w:val="0"/>
+        </w:rPr>
+        <w:t xml:space="preserve">), the </w:t>
+      </w:r>
+      <w:r>
+        <w:rPr>
+          <w:b w:val="1"/>
+          <w:color w:val="444444"/>
+          <w:rtl w:val="0"/>
+        </w:rPr>
+        <w:t xml:space="preserve">Amazon EMR Features page </w:t>
+      </w:r>
+      <w:r>
+        <w:rPr>
+          <w:color w:val="444444"/>
+          <w:rtl w:val="0"/>
+        </w:rPr>
+        <w:t xml:space="preserve">(</w:t>
+      </w:r>
+      <w:hyperlink r:id="rId102">
+        <w:r>
+          <w:rPr>
+            <w:color w:val="1155cc"/>
+            <w:u w:val="single"/>
+            <w:rtl w:val="0"/>
+          </w:rPr>
+          <w:t xml:space="preserve">https://aws.amazon.com/emr/features/</w:t>
+        </w:r>
+      </w:hyperlink>
+      <w:r>
+        <w:rPr>
+          <w:color w:val="444444"/>
+          <w:rtl w:val="0"/>
+        </w:rPr>
+        <w:t xml:space="preserve">), and the Amazon EMR Management guide titled </w:t>
+      </w:r>
+      <w:r>
+        <w:rPr>
+          <w:b w:val="1"/>
+          <w:color w:val="444444"/>
+          <w:rtl w:val="0"/>
+        </w:rPr>
+        <w:t xml:space="preserve">Supported Applications and Features</w:t>
+      </w:r>
+      <w:r>
+        <w:rPr>
+          <w:color w:val="444444"/>
+          <w:rtl w:val="0"/>
+        </w:rPr>
+        <w:t xml:space="preserve"> (</w:t>
+      </w:r>
+      <w:hyperlink r:id="rId103">
+        <w:r>
+          <w:rPr>
+            <w:color w:val="1155cc"/>
+            <w:u w:val="single"/>
+            <w:rtl w:val="0"/>
+          </w:rPr>
+          <w:t xml:space="preserve">https://docs.aws.amazon.com/emr/latest/ManagementGuide/emr-plan-ha-applications.html</w:t>
+        </w:r>
+      </w:hyperlink>
+      <w:r>
+        <w:rPr>
+          <w:color w:val="444444"/>
+          <w:rtl w:val="0"/>
+        </w:rPr>
+        <w:t xml:space="preserve">)</w:t>
+      </w:r>
+      <w:r>
+        <w:rPr>
+          <w:rtl w:val="0"/>
+        </w:rPr>
+      </w:r>
+    </w:p>
+    <w:p>
+      <w:pPr>
+        <w:rPr>
+          <w:b w:val="1"/>
+          <w:color w:val="444444"/>
+        </w:rPr>
+      </w:pPr>
+      <w:r>
+        <w:rPr>
+          <w:rtl w:val="0"/>
+        </w:rPr>
+      </w:r>
+    </w:p>
+    <w:p>
+      <w:pPr>
+        <w:rPr>
+          <w:b w:val="1"/>
+          <w:color w:val="444444"/>
+        </w:rPr>
+      </w:pPr>
+      <w:r>
+        <w:rPr>
+          <w:rtl w:val="0"/>
+        </w:rPr>
+      </w:r>
+    </w:p>
+    <w:p>
+      <w:pPr>
+        <w:rPr>
+          <w:b w:val="1"/>
+          <w:color w:val="444444"/>
+        </w:rPr>
+      </w:pPr>
+      <w:r>
+        <w:rPr>
+          <w:rtl w:val="0"/>
+        </w:rPr>
+      </w:r>
+    </w:p>
+    <w:p>
+      <w:pPr>
+        <w:rPr>
+          <w:b w:val="1"/>
+          <w:color w:val="444444"/>
+        </w:rPr>
+      </w:pPr>
+      <w:r>
+        <w:rPr>
+          <w:rtl w:val="0"/>
+        </w:rPr>
+      </w:r>
+    </w:p>
+    <w:p>
+      <w:pPr>
         <w:rPr>
           <w:b w:val="1"/>
           <w:color w:val="444444"/>
@@ -17836,6 +18533,116 @@
   <w:abstractNum w:abstractNumId="20">
     <w:lvl w:ilvl="0">
       <w:start w:val="1"/>
+      <w:numFmt w:val="upperLetter"/>
+      <w:lvlText w:val="%1)"/>
+      <w:lvlJc w:val="left"/>
+      <w:pPr>
+        <w:ind w:left="720" w:hanging="360"/>
+      </w:pPr>
+      <w:rPr>
+        <w:u w:val="none"/>
+      </w:rPr>
+    </w:lvl>
+    <w:lvl w:ilvl="1">
+      <w:start w:val="1"/>
+      <w:numFmt w:val="lowerLetter"/>
+      <w:lvlText w:val="%2)"/>
+      <w:lvlJc w:val="left"/>
+      <w:pPr>
+        <w:ind w:left="1440" w:hanging="360"/>
+      </w:pPr>
+      <w:rPr>
+        <w:u w:val="none"/>
+      </w:rPr>
+    </w:lvl>
+    <w:lvl w:ilvl="2">
+      <w:start w:val="1"/>
+      <w:numFmt w:val="lowerRoman"/>
+      <w:lvlText w:val="%3)"/>
+      <w:lvlJc w:val="right"/>
+      <w:pPr>
+        <w:ind w:left="2160" w:hanging="360"/>
+      </w:pPr>
+      <w:rPr>
+        <w:u w:val="none"/>
+      </w:rPr>
+    </w:lvl>
+    <w:lvl w:ilvl="3">
+      <w:start w:val="1"/>
+      <w:numFmt w:val="decimal"/>
+      <w:lvlText w:val="(%4)"/>
+      <w:lvlJc w:val="left"/>
+      <w:pPr>
+        <w:ind w:left="2880" w:hanging="360"/>
+      </w:pPr>
+      <w:rPr>
+        <w:u w:val="none"/>
+      </w:rPr>
+    </w:lvl>
+    <w:lvl w:ilvl="4">
+      <w:start w:val="1"/>
+      <w:numFmt w:val="lowerLetter"/>
+      <w:lvlText w:val="(%5)"/>
+      <w:lvlJc w:val="left"/>
+      <w:pPr>
+        <w:ind w:left="3600" w:hanging="360"/>
+      </w:pPr>
+      <w:rPr>
+        <w:u w:val="none"/>
+      </w:rPr>
+    </w:lvl>
+    <w:lvl w:ilvl="5">
+      <w:start w:val="1"/>
+      <w:numFmt w:val="lowerRoman"/>
+      <w:lvlText w:val="(%6)"/>
+      <w:lvlJc w:val="right"/>
+      <w:pPr>
+        <w:ind w:left="4320" w:hanging="360"/>
+      </w:pPr>
+      <w:rPr>
+        <w:u w:val="none"/>
+      </w:rPr>
+    </w:lvl>
+    <w:lvl w:ilvl="6">
+      <w:start w:val="1"/>
+      <w:numFmt w:val="decimal"/>
+      <w:lvlText w:val="%7."/>
+      <w:lvlJc w:val="left"/>
+      <w:pPr>
+        <w:ind w:left="5040" w:hanging="360"/>
+      </w:pPr>
+      <w:rPr>
+        <w:u w:val="none"/>
+      </w:rPr>
+    </w:lvl>
+    <w:lvl w:ilvl="7">
+      <w:start w:val="1"/>
+      <w:numFmt w:val="lowerLetter"/>
+      <w:lvlText w:val="%8."/>
+      <w:lvlJc w:val="left"/>
+      <w:pPr>
+        <w:ind w:left="5760" w:hanging="360"/>
+      </w:pPr>
+      <w:rPr>
+        <w:u w:val="none"/>
+      </w:rPr>
+    </w:lvl>
+    <w:lvl w:ilvl="8">
+      <w:start w:val="1"/>
+      <w:numFmt w:val="lowerRoman"/>
+      <w:lvlText w:val="%9."/>
+      <w:lvlJc w:val="right"/>
+      <w:pPr>
+        <w:ind w:left="6480" w:hanging="360"/>
+      </w:pPr>
+      <w:rPr>
+        <w:u w:val="none"/>
+      </w:rPr>
+    </w:lvl>
+  </w:abstractNum>
+  <w:abstractNum w:abstractNumId="21">
+    <w:lvl w:ilvl="0">
+      <w:start w:val="1"/>
       <w:numFmt w:val="bullet"/>
       <w:lvlText w:val="●"/>
       <w:lvlJc w:val="left"/>
@@ -17943,7 +18750,7 @@
       </w:rPr>
     </w:lvl>
   </w:abstractNum>
-  <w:abstractNum w:abstractNumId="21">
+  <w:abstractNum w:abstractNumId="22">
     <w:lvl w:ilvl="0">
       <w:start w:val="1"/>
       <w:numFmt w:val="upperLetter"/>
@@ -18115,6 +18922,9 @@
   </w:num>
   <w:num w:numId="21">
     <w:abstractNumId w:val="21"/>
+  </w:num>
+  <w:num w:numId="22">
+    <w:abstractNumId w:val="22"/>
   </w:num>
 </w:numbering>
 </file>

</xml_diff>

<commit_message>
added question 19 to DA cert questions
</commit_message>
<xml_diff>
--- a/public/Exam Notes/DA-Vincent-1-10-April-4.docx
+++ b/public/Exam Notes/DA-Vincent-1-10-April-4.docx
@@ -201,7 +201,7 @@
       <w:pPr>
         <w:numPr>
           <w:ilvl w:val="0"/>
-          <w:numId w:val="8"/>
+          <w:numId w:val="9"/>
         </w:numPr>
         <w:spacing w:line="259" w:lineRule="auto"/>
         <w:ind w:left="720" w:hanging="360"/>
@@ -263,7 +263,7 @@
       <w:pPr>
         <w:numPr>
           <w:ilvl w:val="0"/>
-          <w:numId w:val="8"/>
+          <w:numId w:val="9"/>
         </w:numPr>
         <w:spacing w:line="259" w:lineRule="auto"/>
         <w:ind w:left="720" w:hanging="360"/>
@@ -362,7 +362,7 @@
       <w:pPr>
         <w:numPr>
           <w:ilvl w:val="0"/>
-          <w:numId w:val="21"/>
+          <w:numId w:val="22"/>
         </w:numPr>
         <w:ind w:left="720" w:hanging="360"/>
       </w:pPr>
@@ -377,7 +377,7 @@
       <w:pPr>
         <w:numPr>
           <w:ilvl w:val="0"/>
-          <w:numId w:val="21"/>
+          <w:numId w:val="22"/>
         </w:numPr>
         <w:ind w:left="720" w:hanging="360"/>
       </w:pPr>
@@ -392,7 +392,7 @@
       <w:pPr>
         <w:numPr>
           <w:ilvl w:val="0"/>
-          <w:numId w:val="21"/>
+          <w:numId w:val="22"/>
         </w:numPr>
         <w:ind w:left="720" w:hanging="360"/>
       </w:pPr>
@@ -419,7 +419,7 @@
       <w:pPr>
         <w:numPr>
           <w:ilvl w:val="0"/>
-          <w:numId w:val="21"/>
+          <w:numId w:val="22"/>
         </w:numPr>
         <w:ind w:left="720" w:hanging="360"/>
       </w:pPr>
@@ -435,7 +435,7 @@
       <w:pPr>
         <w:numPr>
           <w:ilvl w:val="0"/>
-          <w:numId w:val="21"/>
+          <w:numId w:val="22"/>
         </w:numPr>
         <w:ind w:left="720" w:hanging="360"/>
       </w:pPr>
@@ -464,7 +464,7 @@
       <w:pPr>
         <w:numPr>
           <w:ilvl w:val="1"/>
-          <w:numId w:val="21"/>
+          <w:numId w:val="22"/>
         </w:numPr>
         <w:ind w:left="1440" w:hanging="360"/>
       </w:pPr>
@@ -480,7 +480,7 @@
       <w:pPr>
         <w:numPr>
           <w:ilvl w:val="2"/>
-          <w:numId w:val="21"/>
+          <w:numId w:val="22"/>
         </w:numPr>
         <w:ind w:left="2160" w:hanging="360"/>
       </w:pPr>
@@ -496,7 +496,7 @@
       <w:pPr>
         <w:numPr>
           <w:ilvl w:val="2"/>
-          <w:numId w:val="21"/>
+          <w:numId w:val="22"/>
         </w:numPr>
         <w:ind w:left="2160" w:hanging="360"/>
       </w:pPr>
@@ -512,7 +512,7 @@
       <w:pPr>
         <w:numPr>
           <w:ilvl w:val="2"/>
-          <w:numId w:val="21"/>
+          <w:numId w:val="22"/>
         </w:numPr>
         <w:ind w:left="2160" w:hanging="360"/>
       </w:pPr>
@@ -528,7 +528,7 @@
       <w:pPr>
         <w:numPr>
           <w:ilvl w:val="2"/>
-          <w:numId w:val="21"/>
+          <w:numId w:val="22"/>
         </w:numPr>
         <w:ind w:left="2160" w:hanging="360"/>
       </w:pPr>
@@ -555,7 +555,7 @@
       <w:pPr>
         <w:numPr>
           <w:ilvl w:val="0"/>
-          <w:numId w:val="21"/>
+          <w:numId w:val="22"/>
         </w:numPr>
         <w:ind w:left="720" w:hanging="360"/>
       </w:pPr>
@@ -564,6 +564,294 @@
           <w:rtl w:val="0"/>
         </w:rPr>
         <w:t xml:space="preserve">Try to balance the domains based on weightage % defined in the exam blueprint.</w:t>
+      </w:r>
+    </w:p>
+    <w:p>
+      <w:pPr>
+        <w:numPr>
+          <w:ilvl w:val="0"/>
+          <w:numId w:val="18"/>
+        </w:numPr>
+        <w:ind w:left="720" w:hanging="360"/>
+      </w:pPr>
+      <w:r>
+        <w:rPr>
+          <w:rtl w:val="0"/>
+        </w:rPr>
+        <w:t xml:space="preserve">Any AWS service or feature must be approximately 6 months old to figure out in Practice Tests. Put a note in the explanation for any latest service or feature that might be on the borderline of appearing in the real exam.</w:t>
+      </w:r>
+    </w:p>
+    <w:p>
+      <w:pPr>
+        <w:numPr>
+          <w:ilvl w:val="0"/>
+          <w:numId w:val="22"/>
+        </w:numPr>
+        <w:ind w:left="720" w:hanging="360"/>
+      </w:pPr>
+      <w:r>
+        <w:rPr>
+          <w:b w:val="1"/>
+          <w:color w:val="ff0000"/>
+          <w:rtl w:val="0"/>
+        </w:rPr>
+        <w:t xml:space="preserve">Plagiarism </w:t>
+      </w:r>
+      <w:r>
+        <w:rPr>
+          <w:rtl w:val="0"/>
+        </w:rPr>
+        <w:t xml:space="preserve">in any form - Question or in Explanation will be </w:t>
+      </w:r>
+      <w:r>
+        <w:rPr>
+          <w:b w:val="1"/>
+          <w:color w:val="ff0000"/>
+          <w:rtl w:val="0"/>
+        </w:rPr>
+        <w:t xml:space="preserve">rejected</w:t>
+      </w:r>
+      <w:r>
+        <w:rPr>
+          <w:b w:val="1"/>
+          <w:rtl w:val="0"/>
+        </w:rPr>
+        <w:t xml:space="preserve">. </w:t>
+      </w:r>
+      <w:r>
+        <w:rPr>
+          <w:rtl w:val="0"/>
+        </w:rPr>
+        <w:t xml:space="preserve">Questions &amp; Explanations should reflect your own professional experience &amp; AWS skills. Author’s who indulge in plagiarism will be </w:t>
+      </w:r>
+      <w:r>
+        <w:rPr>
+          <w:b w:val="1"/>
+          <w:rtl w:val="0"/>
+        </w:rPr>
+        <w:t xml:space="preserve">blacklisted </w:t>
+      </w:r>
+      <w:r>
+        <w:rPr>
+          <w:rtl w:val="0"/>
+        </w:rPr>
+        <w:t xml:space="preserve">&amp; dropped from our author’s list.</w:t>
+      </w:r>
+    </w:p>
+    <w:p>
+      <w:pPr>
+        <w:numPr>
+          <w:ilvl w:val="0"/>
+          <w:numId w:val="22"/>
+        </w:numPr>
+        <w:ind w:left="720" w:hanging="360"/>
+      </w:pPr>
+      <w:r>
+        <w:rPr>
+          <w:rtl w:val="0"/>
+        </w:rPr>
+        <w:t xml:space="preserve">The ownership of the questions once approved &amp; published on Whizlabs LMS platform, lies solely with Whizlabs Software Pvt. Ltd. You can’t share or publish it elsewhere in any circumstances.</w:t>
+      </w:r>
+    </w:p>
+    <w:p>
+      <w:pPr>
+        <w:rPr/>
+      </w:pPr>
+      <w:r>
+        <w:rPr>
+          <w:rtl w:val="0"/>
+        </w:rPr>
+      </w:r>
+    </w:p>
+    <w:p>
+      <w:pPr>
+        <w:rPr>
+          <w:b w:val="1"/>
+        </w:rPr>
+      </w:pPr>
+      <w:r>
+        <w:rPr>
+          <w:b w:val="1"/>
+          <w:rtl w:val="0"/>
+        </w:rPr>
+        <w:t xml:space="preserve">Sample Format of</w:t>
+      </w:r>
+      <w:r>
+        <w:rPr>
+          <w:rtl w:val="0"/>
+        </w:rPr>
+        <w:t xml:space="preserve"> </w:t>
+      </w:r>
+      <w:r>
+        <w:rPr>
+          <w:b w:val="1"/>
+          <w:rtl w:val="0"/>
+        </w:rPr>
+        <w:t xml:space="preserve">Questions</w:t>
+      </w:r>
+    </w:p>
+    <w:p>
+      <w:pPr>
+        <w:rPr>
+          <w:color w:val="999999"/>
+        </w:rPr>
+      </w:pPr>
+      <w:r>
+        <w:rPr>
+          <w:color w:val="999999"/>
+          <w:rtl w:val="0"/>
+        </w:rPr>
+        <w:t xml:space="preserve">----------------------------------------------------------------------------------------------------------------------------</w:t>
+      </w:r>
+    </w:p>
+    <w:p>
+      <w:pPr>
+        <w:rPr/>
+      </w:pPr>
+      <w:r>
+        <w:rPr>
+          <w:b w:val="1"/>
+          <w:rtl w:val="0"/>
+        </w:rPr>
+        <w:t xml:space="preserve">Question​ ​:​ </w:t>
+      </w:r>
+      <w:r>
+        <w:rPr>
+          <w:rtl w:val="0"/>
+        </w:rPr>
+        <w:t xml:space="preserve">#</w:t>
+      </w:r>
+    </w:p>
+    <w:p>
+      <w:pPr>
+        <w:rPr>
+          <w:color w:val="999999"/>
+        </w:rPr>
+      </w:pPr>
+      <w:r>
+        <w:rPr>
+          <w:b w:val="1"/>
+          <w:rtl w:val="0"/>
+        </w:rPr>
+        <w:t xml:space="preserve">Main​ ​Topic​ ​:​ </w:t>
+      </w:r>
+      <w:r>
+        <w:rPr>
+          <w:color w:val="999999"/>
+          <w:rtl w:val="0"/>
+        </w:rPr>
+        <w:t xml:space="preserve">&lt;    &gt;</w:t>
+      </w:r>
+    </w:p>
+    <w:p>
+      <w:pPr>
+        <w:rPr>
+          <w:color w:val="999999"/>
+        </w:rPr>
+      </w:pPr>
+      <w:r>
+        <w:rPr>
+          <w:b w:val="1"/>
+          <w:rtl w:val="0"/>
+        </w:rPr>
+        <w:t xml:space="preserve">Sub​ ​Topic​ ​:​ </w:t>
+      </w:r>
+      <w:r>
+        <w:rPr>
+          <w:color w:val="999999"/>
+          <w:rtl w:val="0"/>
+        </w:rPr>
+        <w:t xml:space="preserve">[optional]</w:t>
+      </w:r>
+    </w:p>
+    <w:p>
+      <w:pPr>
+        <w:rPr>
+          <w:b w:val="1"/>
+          <w:color w:val="999999"/>
+        </w:rPr>
+      </w:pPr>
+      <w:r>
+        <w:rPr>
+          <w:b w:val="1"/>
+          <w:rtl w:val="0"/>
+        </w:rPr>
+        <w:t xml:space="preserve">Domain: </w:t>
+      </w:r>
+      <w:r>
+        <w:rPr>
+          <w:color w:val="999999"/>
+          <w:rtl w:val="0"/>
+        </w:rPr>
+        <w:t xml:space="preserve">&lt;     &gt;</w:t>
+      </w:r>
+      <w:r>
+        <w:rPr>
+          <w:b w:val="1"/>
+          <w:color w:val="999999"/>
+          <w:rtl w:val="0"/>
+        </w:rPr>
+        <w:t xml:space="preserve"> </w:t>
+      </w:r>
+    </w:p>
+    <w:p>
+      <w:pPr>
+        <w:rPr>
+          <w:b w:val="1"/>
+        </w:rPr>
+      </w:pPr>
+      <w:r>
+        <w:rPr>
+          <w:rtl w:val="0"/>
+        </w:rPr>
+      </w:r>
+    </w:p>
+    <w:p>
+      <w:pPr>
+        <w:rPr>
+          <w:rFonts w:ascii="Calibri" w:cs="Calibri" w:eastAsia="Calibri" w:hAnsi="Calibri"/>
+        </w:rPr>
+      </w:pPr>
+      <w:r>
+        <w:rPr>
+          <w:rFonts w:ascii="Calibri" w:cs="Calibri" w:eastAsia="Calibri" w:hAnsi="Calibri"/>
+          <w:b w:val="1"/>
+          <w:rtl w:val="0"/>
+        </w:rPr>
+        <w:t xml:space="preserve">Question text</w:t>
+      </w:r>
+      <w:r>
+        <w:rPr>
+          <w:rFonts w:ascii="Calibri" w:cs="Calibri" w:eastAsia="Calibri" w:hAnsi="Calibri"/>
+          <w:rtl w:val="0"/>
+        </w:rPr>
+        <w:t xml:space="preserve">: </w:t>
+      </w:r>
+    </w:p>
+    <w:p>
+      <w:pPr>
+        <w:rPr>
+          <w:rFonts w:ascii="Calibri" w:cs="Calibri" w:eastAsia="Calibri" w:hAnsi="Calibri"/>
+        </w:rPr>
+      </w:pPr>
+      <w:r>
+        <w:rPr>
+          <w:rFonts w:ascii="Calibri" w:cs="Calibri" w:eastAsia="Calibri" w:hAnsi="Calibri"/>
+          <w:rtl w:val="0"/>
+        </w:rPr>
+        <w:t xml:space="preserve">&lt;Scenario based. Should be clear in terms of requirements. No ambiguity. No duplicate options. In case of multiple answers, at the end, you should include the number of expected answers. e.g. (Select TWO) or (Select THREE) etc. For single answers this is NOT required&gt;</w:t>
+      </w:r>
+    </w:p>
+    <w:p>
+      <w:pPr>
+        <w:rPr>
+          <w:rFonts w:ascii="Calibri" w:cs="Calibri" w:eastAsia="Calibri" w:hAnsi="Calibri"/>
+        </w:rPr>
+      </w:pPr>
+      <w:r>
+        <w:rPr>
+          <w:rtl w:val="0"/>
+        </w:rPr>
       </w:r>
     </w:p>
     <w:p>
@@ -573,241 +861,44 @@
           <w:numId w:val="17"/>
         </w:numPr>
         <w:ind w:left="720" w:hanging="360"/>
-      </w:pPr>
-      <w:r>
-        <w:rPr>
-          <w:rtl w:val="0"/>
-        </w:rPr>
-        <w:t xml:space="preserve">Any AWS service or feature must be approximately 6 months old to figure out in Practice Tests. Put a note in the explanation for any latest service or feature that might be on the borderline of appearing in the real exam.</w:t>
+        <w:rPr>
+          <w:rFonts w:ascii="Calibri" w:cs="Calibri" w:eastAsia="Calibri" w:hAnsi="Calibri"/>
+        </w:rPr>
+      </w:pPr>
+      <w:r>
+        <w:rPr>
+          <w:rFonts w:ascii="Calibri" w:cs="Calibri" w:eastAsia="Calibri" w:hAnsi="Calibri"/>
+          <w:rtl w:val="0"/>
+        </w:rPr>
+        <w:t xml:space="preserve">Option A...</w:t>
       </w:r>
     </w:p>
     <w:p>
       <w:pPr>
         <w:numPr>
           <w:ilvl w:val="0"/>
-          <w:numId w:val="21"/>
+          <w:numId w:val="17"/>
         </w:numPr>
         <w:ind w:left="720" w:hanging="360"/>
-      </w:pPr>
-      <w:r>
-        <w:rPr>
-          <w:b w:val="1"/>
-          <w:color w:val="ff0000"/>
-          <w:rtl w:val="0"/>
-        </w:rPr>
-        <w:t xml:space="preserve">Plagiarism </w:t>
-      </w:r>
-      <w:r>
-        <w:rPr>
-          <w:rtl w:val="0"/>
-        </w:rPr>
-        <w:t xml:space="preserve">in any form - Question or in Explanation will be </w:t>
-      </w:r>
-      <w:r>
-        <w:rPr>
-          <w:b w:val="1"/>
-          <w:color w:val="ff0000"/>
-          <w:rtl w:val="0"/>
-        </w:rPr>
-        <w:t xml:space="preserve">rejected</w:t>
-      </w:r>
-      <w:r>
-        <w:rPr>
-          <w:b w:val="1"/>
-          <w:rtl w:val="0"/>
-        </w:rPr>
-        <w:t xml:space="preserve">. </w:t>
-      </w:r>
-      <w:r>
-        <w:rPr>
-          <w:rtl w:val="0"/>
-        </w:rPr>
-        <w:t xml:space="preserve">Questions &amp; Explanations should reflect your own professional experience &amp; AWS skills. Author’s who indulge in plagiarism will be </w:t>
-      </w:r>
-      <w:r>
-        <w:rPr>
-          <w:b w:val="1"/>
-          <w:rtl w:val="0"/>
-        </w:rPr>
-        <w:t xml:space="preserve">blacklisted </w:t>
-      </w:r>
-      <w:r>
-        <w:rPr>
-          <w:rtl w:val="0"/>
-        </w:rPr>
-        <w:t xml:space="preserve">&amp; dropped from our author’s list.</w:t>
+        <w:rPr>
+          <w:rFonts w:ascii="Calibri" w:cs="Calibri" w:eastAsia="Calibri" w:hAnsi="Calibri"/>
+        </w:rPr>
+      </w:pPr>
+      <w:r>
+        <w:rPr>
+          <w:rFonts w:ascii="Calibri" w:cs="Calibri" w:eastAsia="Calibri" w:hAnsi="Calibri"/>
+          <w:rtl w:val="0"/>
+        </w:rPr>
+        <w:t xml:space="preserve">Option B...</w:t>
       </w:r>
     </w:p>
     <w:p>
       <w:pPr>
         <w:numPr>
           <w:ilvl w:val="0"/>
-          <w:numId w:val="21"/>
+          <w:numId w:val="17"/>
         </w:numPr>
         <w:ind w:left="720" w:hanging="360"/>
-      </w:pPr>
-      <w:r>
-        <w:rPr>
-          <w:rtl w:val="0"/>
-        </w:rPr>
-        <w:t xml:space="preserve">The ownership of the questions once approved &amp; published on Whizlabs LMS platform, lies solely with Whizlabs Software Pvt. Ltd. You can’t share or publish it elsewhere in any circumstances.</w:t>
-      </w:r>
-    </w:p>
-    <w:p>
-      <w:pPr>
-        <w:rPr/>
-      </w:pPr>
-      <w:r>
-        <w:rPr>
-          <w:rtl w:val="0"/>
-        </w:rPr>
-      </w:r>
-    </w:p>
-    <w:p>
-      <w:pPr>
-        <w:rPr>
-          <w:b w:val="1"/>
-        </w:rPr>
-      </w:pPr>
-      <w:r>
-        <w:rPr>
-          <w:b w:val="1"/>
-          <w:rtl w:val="0"/>
-        </w:rPr>
-        <w:t xml:space="preserve">Sample Format of</w:t>
-      </w:r>
-      <w:r>
-        <w:rPr>
-          <w:rtl w:val="0"/>
-        </w:rPr>
-        <w:t xml:space="preserve"> </w:t>
-      </w:r>
-      <w:r>
-        <w:rPr>
-          <w:b w:val="1"/>
-          <w:rtl w:val="0"/>
-        </w:rPr>
-        <w:t xml:space="preserve">Questions</w:t>
-      </w:r>
-    </w:p>
-    <w:p>
-      <w:pPr>
-        <w:rPr>
-          <w:color w:val="999999"/>
-        </w:rPr>
-      </w:pPr>
-      <w:r>
-        <w:rPr>
-          <w:color w:val="999999"/>
-          <w:rtl w:val="0"/>
-        </w:rPr>
-        <w:t xml:space="preserve">----------------------------------------------------------------------------------------------------------------------------</w:t>
-      </w:r>
-    </w:p>
-    <w:p>
-      <w:pPr>
-        <w:rPr/>
-      </w:pPr>
-      <w:r>
-        <w:rPr>
-          <w:b w:val="1"/>
-          <w:rtl w:val="0"/>
-        </w:rPr>
-        <w:t xml:space="preserve">Question​ ​:​ </w:t>
-      </w:r>
-      <w:r>
-        <w:rPr>
-          <w:rtl w:val="0"/>
-        </w:rPr>
-        <w:t xml:space="preserve">#</w:t>
-      </w:r>
-    </w:p>
-    <w:p>
-      <w:pPr>
-        <w:rPr>
-          <w:color w:val="999999"/>
-        </w:rPr>
-      </w:pPr>
-      <w:r>
-        <w:rPr>
-          <w:b w:val="1"/>
-          <w:rtl w:val="0"/>
-        </w:rPr>
-        <w:t xml:space="preserve">Main​ ​Topic​ ​:​ </w:t>
-      </w:r>
-      <w:r>
-        <w:rPr>
-          <w:color w:val="999999"/>
-          <w:rtl w:val="0"/>
-        </w:rPr>
-        <w:t xml:space="preserve">&lt;    &gt;</w:t>
-      </w:r>
-    </w:p>
-    <w:p>
-      <w:pPr>
-        <w:rPr>
-          <w:color w:val="999999"/>
-        </w:rPr>
-      </w:pPr>
-      <w:r>
-        <w:rPr>
-          <w:b w:val="1"/>
-          <w:rtl w:val="0"/>
-        </w:rPr>
-        <w:t xml:space="preserve">Sub​ ​Topic​ ​:​ </w:t>
-      </w:r>
-      <w:r>
-        <w:rPr>
-          <w:color w:val="999999"/>
-          <w:rtl w:val="0"/>
-        </w:rPr>
-        <w:t xml:space="preserve">[optional]</w:t>
-      </w:r>
-    </w:p>
-    <w:p>
-      <w:pPr>
-        <w:rPr>
-          <w:b w:val="1"/>
-          <w:color w:val="999999"/>
-        </w:rPr>
-      </w:pPr>
-      <w:r>
-        <w:rPr>
-          <w:b w:val="1"/>
-          <w:rtl w:val="0"/>
-        </w:rPr>
-        <w:t xml:space="preserve">Domain: </w:t>
-      </w:r>
-      <w:r>
-        <w:rPr>
-          <w:color w:val="999999"/>
-          <w:rtl w:val="0"/>
-        </w:rPr>
-        <w:t xml:space="preserve">&lt;     &gt;</w:t>
-      </w:r>
-      <w:r>
-        <w:rPr>
-          <w:b w:val="1"/>
-          <w:color w:val="999999"/>
-          <w:rtl w:val="0"/>
-        </w:rPr>
-        <w:t xml:space="preserve"> </w:t>
-      </w:r>
-    </w:p>
-    <w:p>
-      <w:pPr>
-        <w:rPr>
-          <w:b w:val="1"/>
-        </w:rPr>
-      </w:pPr>
-      <w:r>
-        <w:rPr>
-          <w:rtl w:val="0"/>
-        </w:rPr>
-      </w:r>
-    </w:p>
-    <w:p>
-      <w:pPr>
         <w:rPr>
           <w:rFonts w:ascii="Calibri" w:cs="Calibri" w:eastAsia="Calibri" w:hAnsi="Calibri"/>
         </w:rPr>
@@ -815,107 +906,16 @@
       <w:r>
         <w:rPr>
           <w:rFonts w:ascii="Calibri" w:cs="Calibri" w:eastAsia="Calibri" w:hAnsi="Calibri"/>
-          <w:b w:val="1"/>
-          <w:rtl w:val="0"/>
-        </w:rPr>
-        <w:t xml:space="preserve">Question text</w:t>
-      </w:r>
-      <w:r>
-        <w:rPr>
-          <w:rFonts w:ascii="Calibri" w:cs="Calibri" w:eastAsia="Calibri" w:hAnsi="Calibri"/>
-          <w:rtl w:val="0"/>
-        </w:rPr>
-        <w:t xml:space="preserve">: </w:t>
-      </w:r>
-    </w:p>
-    <w:p>
-      <w:pPr>
-        <w:rPr>
-          <w:rFonts w:ascii="Calibri" w:cs="Calibri" w:eastAsia="Calibri" w:hAnsi="Calibri"/>
-        </w:rPr>
-      </w:pPr>
-      <w:r>
-        <w:rPr>
-          <w:rFonts w:ascii="Calibri" w:cs="Calibri" w:eastAsia="Calibri" w:hAnsi="Calibri"/>
-          <w:rtl w:val="0"/>
-        </w:rPr>
-        <w:t xml:space="preserve">&lt;Scenario based. Should be clear in terms of requirements. No ambiguity. No duplicate options. In case of multiple answers, at the end, you should include the number of expected answers. e.g. (Select TWO) or (Select THREE) etc. For single answers this is NOT required&gt;</w:t>
-      </w:r>
-    </w:p>
-    <w:p>
-      <w:pPr>
-        <w:rPr>
-          <w:rFonts w:ascii="Calibri" w:cs="Calibri" w:eastAsia="Calibri" w:hAnsi="Calibri"/>
-        </w:rPr>
-      </w:pPr>
-      <w:r>
-        <w:rPr>
-          <w:rtl w:val="0"/>
-        </w:rPr>
+          <w:rtl w:val="0"/>
+        </w:rPr>
+        <w:t xml:space="preserve">Option C...</w:t>
       </w:r>
     </w:p>
     <w:p>
       <w:pPr>
         <w:numPr>
           <w:ilvl w:val="0"/>
-          <w:numId w:val="16"/>
-        </w:numPr>
-        <w:ind w:left="720" w:hanging="360"/>
-        <w:rPr>
-          <w:rFonts w:ascii="Calibri" w:cs="Calibri" w:eastAsia="Calibri" w:hAnsi="Calibri"/>
-        </w:rPr>
-      </w:pPr>
-      <w:r>
-        <w:rPr>
-          <w:rFonts w:ascii="Calibri" w:cs="Calibri" w:eastAsia="Calibri" w:hAnsi="Calibri"/>
-          <w:rtl w:val="0"/>
-        </w:rPr>
-        <w:t xml:space="preserve">Option A...</w:t>
-      </w:r>
-    </w:p>
-    <w:p>
-      <w:pPr>
-        <w:numPr>
-          <w:ilvl w:val="0"/>
-          <w:numId w:val="16"/>
-        </w:numPr>
-        <w:ind w:left="720" w:hanging="360"/>
-        <w:rPr>
-          <w:rFonts w:ascii="Calibri" w:cs="Calibri" w:eastAsia="Calibri" w:hAnsi="Calibri"/>
-        </w:rPr>
-      </w:pPr>
-      <w:r>
-        <w:rPr>
-          <w:rFonts w:ascii="Calibri" w:cs="Calibri" w:eastAsia="Calibri" w:hAnsi="Calibri"/>
-          <w:rtl w:val="0"/>
-        </w:rPr>
-        <w:t xml:space="preserve">Option B...</w:t>
-      </w:r>
-    </w:p>
-    <w:p>
-      <w:pPr>
-        <w:numPr>
-          <w:ilvl w:val="0"/>
-          <w:numId w:val="16"/>
-        </w:numPr>
-        <w:ind w:left="720" w:hanging="360"/>
-        <w:rPr>
-          <w:rFonts w:ascii="Calibri" w:cs="Calibri" w:eastAsia="Calibri" w:hAnsi="Calibri"/>
-        </w:rPr>
-      </w:pPr>
-      <w:r>
-        <w:rPr>
-          <w:rFonts w:ascii="Calibri" w:cs="Calibri" w:eastAsia="Calibri" w:hAnsi="Calibri"/>
-          <w:rtl w:val="0"/>
-        </w:rPr>
-        <w:t xml:space="preserve">Option C...</w:t>
-      </w:r>
-    </w:p>
-    <w:p>
-      <w:pPr>
-        <w:numPr>
-          <w:ilvl w:val="0"/>
-          <w:numId w:val="16"/>
+          <w:numId w:val="17"/>
         </w:numPr>
         <w:ind w:left="720" w:hanging="360"/>
         <w:rPr>
@@ -2381,7 +2381,14 @@
           <w:color w:val="999999"/>
           <w:rtl w:val="0"/>
         </w:rPr>
-        <w:t xml:space="preserve">Storage and data management concerns  </w:t>
+        <w:t xml:space="preserve">Storage and Data Management</w:t>
+      </w:r>
+      <w:r>
+        <w:rPr>
+          <w:color w:val="999999"/>
+          <w:rtl w:val="0"/>
+        </w:rPr>
+        <w:t xml:space="preserve">  </w:t>
       </w:r>
       <w:r>
         <w:rPr>
@@ -3262,7 +3269,7 @@
           <w:color w:val="999999"/>
           <w:rtl w:val="0"/>
         </w:rPr>
-        <w:t xml:space="preserve">Data collection systems</w:t>
+        <w:t xml:space="preserve">Collection</w:t>
       </w:r>
       <w:r>
         <w:rPr>
@@ -3365,7 +3372,7 @@
       <w:pPr>
         <w:numPr>
           <w:ilvl w:val="0"/>
-          <w:numId w:val="9"/>
+          <w:numId w:val="10"/>
         </w:numPr>
         <w:ind w:left="720" w:hanging="360"/>
         <w:rPr>
@@ -3385,7 +3392,7 @@
       <w:pPr>
         <w:numPr>
           <w:ilvl w:val="0"/>
-          <w:numId w:val="9"/>
+          <w:numId w:val="10"/>
         </w:numPr>
         <w:ind w:left="720" w:hanging="360"/>
         <w:rPr>
@@ -3418,7 +3425,7 @@
       <w:pPr>
         <w:numPr>
           <w:ilvl w:val="0"/>
-          <w:numId w:val="9"/>
+          <w:numId w:val="10"/>
         </w:numPr>
         <w:ind w:left="720" w:hanging="360"/>
         <w:rPr>
@@ -3466,7 +3473,7 @@
       <w:pPr>
         <w:numPr>
           <w:ilvl w:val="0"/>
-          <w:numId w:val="9"/>
+          <w:numId w:val="10"/>
         </w:numPr>
         <w:ind w:left="720" w:hanging="360"/>
         <w:rPr>
@@ -3879,7 +3886,7 @@
           <w:color w:val="999999"/>
           <w:rtl w:val="0"/>
         </w:rPr>
-        <w:t xml:space="preserve">Data processing solutions</w:t>
+        <w:t xml:space="preserve">Processing</w:t>
       </w:r>
       <w:r>
         <w:rPr>
@@ -3950,12 +3957,12 @@
             <wp:inline distB="19050" distT="19050" distL="19050" distR="19050">
               <wp:extent cx="6034088" cy="3962142"/>
               <wp:effectExtent b="0" l="0" r="0" t="0"/>
-              <wp:docPr id="2" name="image2.png"/>
+              <wp:docPr id="2" name="image1.png"/>
               <a:graphic>
                 <a:graphicData uri="http://schemas.openxmlformats.org/drawingml/2006/picture">
                   <pic:pic>
                     <pic:nvPicPr>
-                      <pic:cNvPr id="0" name="image2.png"/>
+                      <pic:cNvPr id="0" name="image1.png"/>
                       <pic:cNvPicPr preferRelativeResize="0"/>
                     </pic:nvPicPr>
                     <pic:blipFill>
@@ -4054,7 +4061,7 @@
       <w:pPr>
         <w:numPr>
           <w:ilvl w:val="0"/>
-          <w:numId w:val="10"/>
+          <w:numId w:val="11"/>
         </w:numPr>
         <w:ind w:left="720" w:hanging="360"/>
         <w:rPr>
@@ -4074,7 +4081,7 @@
       <w:pPr>
         <w:numPr>
           <w:ilvl w:val="0"/>
-          <w:numId w:val="10"/>
+          <w:numId w:val="11"/>
         </w:numPr>
         <w:ind w:left="720" w:hanging="360"/>
         <w:rPr>
@@ -4095,7 +4102,7 @@
       <w:pPr>
         <w:numPr>
           <w:ilvl w:val="0"/>
-          <w:numId w:val="10"/>
+          <w:numId w:val="11"/>
         </w:numPr>
         <w:ind w:left="720" w:hanging="360"/>
         <w:rPr>
@@ -4116,7 +4123,7 @@
       <w:pPr>
         <w:numPr>
           <w:ilvl w:val="0"/>
-          <w:numId w:val="10"/>
+          <w:numId w:val="11"/>
         </w:numPr>
         <w:ind w:left="720" w:hanging="360"/>
         <w:rPr>
@@ -4632,7 +4639,7 @@
           <w:color w:val="999999"/>
           <w:rtl w:val="0"/>
         </w:rPr>
-        <w:t xml:space="preserve">Data processing solutions </w:t>
+        <w:t xml:space="preserve">Processing </w:t>
       </w:r>
       <w:r>
         <w:rPr>
@@ -5372,7 +5379,14 @@
           <w:color w:val="999999"/>
           <w:rtl w:val="0"/>
         </w:rPr>
-        <w:t xml:space="preserve">Data collection systems  </w:t>
+        <w:t xml:space="preserve">Collection</w:t>
+      </w:r>
+      <w:r>
+        <w:rPr>
+          <w:color w:val="999999"/>
+          <w:rtl w:val="0"/>
+        </w:rPr>
+        <w:t xml:space="preserve">  </w:t>
       </w:r>
       <w:r>
         <w:rPr>
@@ -5522,7 +5536,7 @@
       <w:pPr>
         <w:numPr>
           <w:ilvl w:val="0"/>
-          <w:numId w:val="15"/>
+          <w:numId w:val="16"/>
         </w:numPr>
         <w:ind w:left="720" w:hanging="360"/>
         <w:rPr>
@@ -5542,7 +5556,7 @@
       <w:pPr>
         <w:numPr>
           <w:ilvl w:val="0"/>
-          <w:numId w:val="15"/>
+          <w:numId w:val="16"/>
         </w:numPr>
         <w:ind w:left="720" w:hanging="360"/>
         <w:rPr>
@@ -5563,7 +5577,7 @@
       <w:pPr>
         <w:numPr>
           <w:ilvl w:val="0"/>
-          <w:numId w:val="15"/>
+          <w:numId w:val="16"/>
         </w:numPr>
         <w:ind w:left="720" w:hanging="360"/>
         <w:rPr>
@@ -5584,7 +5598,7 @@
       <w:pPr>
         <w:numPr>
           <w:ilvl w:val="0"/>
-          <w:numId w:val="15"/>
+          <w:numId w:val="16"/>
         </w:numPr>
         <w:ind w:left="720" w:hanging="360"/>
         <w:rPr>
@@ -6221,7 +6235,7 @@
           <w:color w:val="999999"/>
           <w:rtl w:val="0"/>
         </w:rPr>
-        <w:t xml:space="preserve">Data collection systems </w:t>
+        <w:t xml:space="preserve">Collection </w:t>
       </w:r>
       <w:r>
         <w:rPr>
@@ -7085,7 +7099,7 @@
           <w:color w:val="999999"/>
           <w:rtl w:val="0"/>
         </w:rPr>
-        <w:t xml:space="preserve">Storage and data management concerns</w:t>
+        <w:t xml:space="preserve">Storage and Data Management</w:t>
       </w:r>
       <w:r>
         <w:rPr>
@@ -7216,7 +7230,7 @@
       <w:pPr>
         <w:numPr>
           <w:ilvl w:val="0"/>
-          <w:numId w:val="12"/>
+          <w:numId w:val="13"/>
         </w:numPr>
         <w:ind w:left="720" w:hanging="360"/>
         <w:rPr>
@@ -7236,7 +7250,7 @@
       <w:pPr>
         <w:numPr>
           <w:ilvl w:val="0"/>
-          <w:numId w:val="12"/>
+          <w:numId w:val="13"/>
         </w:numPr>
         <w:ind w:left="720" w:hanging="360"/>
         <w:rPr>
@@ -7257,7 +7271,7 @@
       <w:pPr>
         <w:numPr>
           <w:ilvl w:val="0"/>
-          <w:numId w:val="12"/>
+          <w:numId w:val="13"/>
         </w:numPr>
         <w:ind w:left="720" w:hanging="360"/>
         <w:rPr>
@@ -7278,7 +7292,7 @@
       <w:pPr>
         <w:numPr>
           <w:ilvl w:val="0"/>
-          <w:numId w:val="12"/>
+          <w:numId w:val="13"/>
         </w:numPr>
         <w:ind w:left="720" w:hanging="360"/>
         <w:rPr>
@@ -7902,7 +7916,14 @@
           <w:color w:val="999999"/>
           <w:rtl w:val="0"/>
         </w:rPr>
-        <w:t xml:space="preserve">Analysis and visualization of analytical data  </w:t>
+        <w:t xml:space="preserve">Analysis and Visualization</w:t>
+      </w:r>
+      <w:r>
+        <w:rPr>
+          <w:color w:val="999999"/>
+          <w:rtl w:val="0"/>
+        </w:rPr>
+        <w:t xml:space="preserve">  </w:t>
       </w:r>
       <w:r>
         <w:rPr>
@@ -8780,7 +8801,7 @@
           <w:color w:val="999999"/>
           <w:rtl w:val="0"/>
         </w:rPr>
-        <w:t xml:space="preserve">Security of the data analysis system</w:t>
+        <w:t xml:space="preserve">Security</w:t>
       </w:r>
       <w:r>
         <w:rPr>
@@ -8885,7 +8906,7 @@
       <w:pPr>
         <w:numPr>
           <w:ilvl w:val="0"/>
-          <w:numId w:val="13"/>
+          <w:numId w:val="14"/>
         </w:numPr>
         <w:ind w:left="720" w:hanging="360"/>
         <w:rPr>
@@ -8905,7 +8926,7 @@
       <w:pPr>
         <w:numPr>
           <w:ilvl w:val="0"/>
-          <w:numId w:val="13"/>
+          <w:numId w:val="14"/>
         </w:numPr>
         <w:ind w:left="720" w:hanging="360"/>
         <w:rPr>
@@ -8926,7 +8947,7 @@
       <w:pPr>
         <w:numPr>
           <w:ilvl w:val="0"/>
-          <w:numId w:val="13"/>
+          <w:numId w:val="14"/>
         </w:numPr>
         <w:ind w:left="720" w:hanging="360"/>
         <w:rPr>
@@ -8947,7 +8968,7 @@
       <w:pPr>
         <w:numPr>
           <w:ilvl w:val="0"/>
-          <w:numId w:val="13"/>
+          <w:numId w:val="14"/>
         </w:numPr>
         <w:ind w:left="720" w:hanging="360"/>
         <w:rPr>
@@ -8968,7 +8989,7 @@
       <w:pPr>
         <w:numPr>
           <w:ilvl w:val="0"/>
-          <w:numId w:val="13"/>
+          <w:numId w:val="14"/>
         </w:numPr>
         <w:ind w:left="720" w:hanging="360"/>
         <w:rPr>
@@ -8990,7 +9011,7 @@
       <w:pPr>
         <w:numPr>
           <w:ilvl w:val="0"/>
-          <w:numId w:val="13"/>
+          <w:numId w:val="14"/>
         </w:numPr>
         <w:ind w:left="720" w:hanging="360"/>
         <w:rPr>
@@ -9666,7 +9687,7 @@
           <w:color w:val="999999"/>
           <w:rtl w:val="0"/>
         </w:rPr>
-        <w:t xml:space="preserve">Storage and data management concerns</w:t>
+        <w:t xml:space="preserve">Storage and Data Management</w:t>
       </w:r>
       <w:r>
         <w:rPr>
@@ -9797,7 +9818,7 @@
       <w:pPr>
         <w:numPr>
           <w:ilvl w:val="0"/>
-          <w:numId w:val="19"/>
+          <w:numId w:val="20"/>
         </w:numPr>
         <w:ind w:left="720" w:hanging="360"/>
         <w:rPr>
@@ -9817,7 +9838,7 @@
       <w:pPr>
         <w:numPr>
           <w:ilvl w:val="0"/>
-          <w:numId w:val="19"/>
+          <w:numId w:val="20"/>
         </w:numPr>
         <w:ind w:left="720" w:hanging="360"/>
         <w:rPr>
@@ -9838,7 +9859,7 @@
       <w:pPr>
         <w:numPr>
           <w:ilvl w:val="0"/>
-          <w:numId w:val="19"/>
+          <w:numId w:val="20"/>
         </w:numPr>
         <w:ind w:left="720" w:hanging="360"/>
         <w:rPr>
@@ -9859,7 +9880,7 @@
       <w:pPr>
         <w:numPr>
           <w:ilvl w:val="0"/>
-          <w:numId w:val="19"/>
+          <w:numId w:val="20"/>
         </w:numPr>
         <w:ind w:left="720" w:hanging="360"/>
         <w:rPr>
@@ -9880,7 +9901,7 @@
       <w:pPr>
         <w:numPr>
           <w:ilvl w:val="0"/>
-          <w:numId w:val="19"/>
+          <w:numId w:val="20"/>
         </w:numPr>
         <w:ind w:left="720" w:hanging="360"/>
         <w:rPr>
@@ -9901,7 +9922,7 @@
       <w:pPr>
         <w:numPr>
           <w:ilvl w:val="0"/>
-          <w:numId w:val="19"/>
+          <w:numId w:val="20"/>
         </w:numPr>
         <w:ind w:left="720" w:hanging="360"/>
         <w:rPr>
@@ -10592,7 +10613,7 @@
           <w:color w:val="999999"/>
           <w:rtl w:val="0"/>
         </w:rPr>
-        <w:t xml:space="preserve">Storage and data management concerns  </w:t>
+        <w:t xml:space="preserve">Storage and Data Management  </w:t>
       </w:r>
       <w:r>
         <w:rPr>
@@ -11387,7 +11408,7 @@
           <w:color w:val="999999"/>
           <w:rtl w:val="0"/>
         </w:rPr>
-        <w:t xml:space="preserve">Storage and data management concerns  </w:t>
+        <w:t xml:space="preserve">Storage and Data Management  </w:t>
       </w:r>
       <w:r>
         <w:rPr>
@@ -11485,7 +11506,7 @@
       <w:pPr>
         <w:numPr>
           <w:ilvl w:val="0"/>
-          <w:numId w:val="22"/>
+          <w:numId w:val="23"/>
         </w:numPr>
         <w:ind w:left="720" w:hanging="360"/>
         <w:rPr>
@@ -11505,7 +11526,7 @@
       <w:pPr>
         <w:numPr>
           <w:ilvl w:val="0"/>
-          <w:numId w:val="22"/>
+          <w:numId w:val="23"/>
         </w:numPr>
         <w:ind w:left="720" w:hanging="360"/>
         <w:rPr>
@@ -11526,7 +11547,7 @@
       <w:pPr>
         <w:numPr>
           <w:ilvl w:val="0"/>
-          <w:numId w:val="22"/>
+          <w:numId w:val="23"/>
         </w:numPr>
         <w:ind w:left="720" w:hanging="360"/>
         <w:rPr>
@@ -11547,7 +11568,7 @@
       <w:pPr>
         <w:numPr>
           <w:ilvl w:val="0"/>
-          <w:numId w:val="22"/>
+          <w:numId w:val="23"/>
         </w:numPr>
         <w:ind w:left="720" w:hanging="360"/>
         <w:rPr>
@@ -11568,7 +11589,7 @@
       <w:pPr>
         <w:numPr>
           <w:ilvl w:val="0"/>
-          <w:numId w:val="22"/>
+          <w:numId w:val="23"/>
         </w:numPr>
         <w:ind w:left="720" w:hanging="360"/>
         <w:rPr>
@@ -12122,14 +12143,7 @@
           <w:color w:val="999999"/>
           <w:rtl w:val="0"/>
         </w:rPr>
-        <w:t xml:space="preserve">Analysis and visualization of analytical data</w:t>
-      </w:r>
-      <w:r>
-        <w:rPr>
-          <w:color w:val="999999"/>
-          <w:rtl w:val="0"/>
-        </w:rPr>
-        <w:t xml:space="preserve">  </w:t>
+        <w:t xml:space="preserve">Analysis and Visualization  </w:t>
       </w:r>
       <w:r>
         <w:rPr>
@@ -12860,14 +12874,7 @@
           <w:color w:val="999999"/>
           <w:rtl w:val="0"/>
         </w:rPr>
-        <w:t xml:space="preserve">Storage and data management concerns</w:t>
-      </w:r>
-      <w:r>
-        <w:rPr>
-          <w:color w:val="999999"/>
-          <w:rtl w:val="0"/>
-        </w:rPr>
-        <w:t xml:space="preserve">  </w:t>
+        <w:t xml:space="preserve">Storage and Data Management  </w:t>
       </w:r>
       <w:r>
         <w:rPr>
@@ -12965,7 +12972,7 @@
       <w:pPr>
         <w:numPr>
           <w:ilvl w:val="0"/>
-          <w:numId w:val="11"/>
+          <w:numId w:val="12"/>
         </w:numPr>
         <w:ind w:left="720" w:hanging="360"/>
         <w:rPr>
@@ -13031,7 +13038,7 @@
       <w:pPr>
         <w:numPr>
           <w:ilvl w:val="0"/>
-          <w:numId w:val="11"/>
+          <w:numId w:val="12"/>
         </w:numPr>
         <w:ind w:left="720" w:hanging="360"/>
         <w:rPr>
@@ -13095,7 +13102,7 @@
       <w:pPr>
         <w:numPr>
           <w:ilvl w:val="0"/>
-          <w:numId w:val="11"/>
+          <w:numId w:val="12"/>
         </w:numPr>
         <w:ind w:left="720" w:hanging="360"/>
         <w:rPr>
@@ -13136,7 +13143,7 @@
       <w:pPr>
         <w:numPr>
           <w:ilvl w:val="0"/>
-          <w:numId w:val="11"/>
+          <w:numId w:val="12"/>
         </w:numPr>
         <w:ind w:left="720" w:hanging="360"/>
         <w:rPr>
@@ -13654,7 +13661,7 @@
           <w:color w:val="999999"/>
           <w:rtl w:val="0"/>
         </w:rPr>
-        <w:t xml:space="preserve">Storage and data management concerns  </w:t>
+        <w:t xml:space="preserve">Storage and Data Management  </w:t>
       </w:r>
       <w:r>
         <w:rPr>
@@ -13752,7 +13759,7 @@
       <w:pPr>
         <w:numPr>
           <w:ilvl w:val="0"/>
-          <w:numId w:val="20"/>
+          <w:numId w:val="21"/>
         </w:numPr>
         <w:ind w:left="720" w:hanging="360"/>
         <w:rPr>
@@ -13772,7 +13779,7 @@
       <w:pPr>
         <w:numPr>
           <w:ilvl w:val="0"/>
-          <w:numId w:val="20"/>
+          <w:numId w:val="21"/>
         </w:numPr>
         <w:ind w:left="720" w:hanging="360"/>
         <w:rPr>
@@ -13793,7 +13800,7 @@
       <w:pPr>
         <w:numPr>
           <w:ilvl w:val="0"/>
-          <w:numId w:val="20"/>
+          <w:numId w:val="21"/>
         </w:numPr>
         <w:ind w:left="720" w:hanging="360"/>
         <w:rPr>
@@ -13814,7 +13821,7 @@
       <w:pPr>
         <w:numPr>
           <w:ilvl w:val="0"/>
-          <w:numId w:val="20"/>
+          <w:numId w:val="21"/>
         </w:numPr>
         <w:ind w:left="720" w:hanging="360"/>
         <w:rPr>
@@ -14280,7 +14287,7 @@
           <w:color w:val="999999"/>
           <w:rtl w:val="0"/>
         </w:rPr>
-        <w:t xml:space="preserve">Storage and data management concerns  </w:t>
+        <w:t xml:space="preserve">Storage and Data Management  </w:t>
       </w:r>
       <w:r>
         <w:rPr>
@@ -14394,12 +14401,12 @@
             <wp:inline distB="19050" distT="19050" distL="19050" distR="19050">
               <wp:extent cx="5905500" cy="5499100"/>
               <wp:effectExtent b="0" l="0" r="0" t="0"/>
-              <wp:docPr id="1" name="image1.png"/>
+              <wp:docPr id="1" name="image2.png"/>
               <a:graphic>
                 <a:graphicData uri="http://schemas.openxmlformats.org/drawingml/2006/picture">
                   <pic:pic>
                     <pic:nvPicPr>
-                      <pic:cNvPr id="0" name="image1.png"/>
+                      <pic:cNvPr id="0" name="image2.png"/>
                       <pic:cNvPicPr preferRelativeResize="0"/>
                     </pic:nvPicPr>
                     <pic:blipFill>
@@ -14472,7 +14479,7 @@
       <w:pPr>
         <w:numPr>
           <w:ilvl w:val="0"/>
-          <w:numId w:val="14"/>
+          <w:numId w:val="15"/>
         </w:numPr>
         <w:ind w:left="720" w:hanging="360"/>
         <w:rPr>
@@ -14505,7 +14512,7 @@
       <w:pPr>
         <w:numPr>
           <w:ilvl w:val="0"/>
-          <w:numId w:val="14"/>
+          <w:numId w:val="15"/>
         </w:numPr>
         <w:ind w:left="720" w:hanging="360"/>
         <w:rPr>
@@ -14526,7 +14533,7 @@
       <w:pPr>
         <w:numPr>
           <w:ilvl w:val="0"/>
-          <w:numId w:val="14"/>
+          <w:numId w:val="15"/>
         </w:numPr>
         <w:ind w:left="720" w:hanging="360"/>
         <w:rPr>
@@ -14547,7 +14554,7 @@
       <w:pPr>
         <w:numPr>
           <w:ilvl w:val="0"/>
-          <w:numId w:val="14"/>
+          <w:numId w:val="15"/>
         </w:numPr>
         <w:ind w:left="720" w:hanging="360"/>
         <w:rPr>
@@ -14976,7 +14983,7 @@
           <w:color w:val="999999"/>
           <w:rtl w:val="0"/>
         </w:rPr>
-        <w:t xml:space="preserve">Storage and data management concerns  </w:t>
+        <w:t xml:space="preserve">Storage and Data Management  </w:t>
       </w:r>
       <w:r>
         <w:rPr>
@@ -15100,7 +15107,7 @@
       <w:pPr>
         <w:numPr>
           <w:ilvl w:val="0"/>
-          <w:numId w:val="7"/>
+          <w:numId w:val="8"/>
         </w:numPr>
         <w:ind w:left="720" w:hanging="360"/>
         <w:rPr>
@@ -15120,7 +15127,7 @@
       <w:pPr>
         <w:numPr>
           <w:ilvl w:val="0"/>
-          <w:numId w:val="7"/>
+          <w:numId w:val="8"/>
         </w:numPr>
         <w:ind w:left="720" w:hanging="360"/>
         <w:rPr>
@@ -15141,7 +15148,7 @@
       <w:pPr>
         <w:numPr>
           <w:ilvl w:val="0"/>
-          <w:numId w:val="7"/>
+          <w:numId w:val="8"/>
         </w:numPr>
         <w:ind w:left="720" w:hanging="360"/>
         <w:rPr>
@@ -15162,7 +15169,7 @@
       <w:pPr>
         <w:numPr>
           <w:ilvl w:val="0"/>
-          <w:numId w:val="7"/>
+          <w:numId w:val="8"/>
         </w:numPr>
         <w:ind w:left="720" w:hanging="360"/>
         <w:rPr>
@@ -15756,7 +15763,7 @@
           <w:color w:val="999999"/>
           <w:rtl w:val="0"/>
         </w:rPr>
-        <w:t xml:space="preserve">Data Processing Solutions  </w:t>
+        <w:t xml:space="preserve">Processing  </w:t>
       </w:r>
       <w:r>
         <w:rPr>
@@ -15880,7 +15887,7 @@
       <w:pPr>
         <w:numPr>
           <w:ilvl w:val="0"/>
-          <w:numId w:val="18"/>
+          <w:numId w:val="19"/>
         </w:numPr>
         <w:ind w:left="720" w:hanging="360"/>
         <w:rPr>
@@ -15900,7 +15907,7 @@
       <w:pPr>
         <w:numPr>
           <w:ilvl w:val="0"/>
-          <w:numId w:val="18"/>
+          <w:numId w:val="19"/>
         </w:numPr>
         <w:ind w:left="720" w:hanging="360"/>
         <w:rPr>
@@ -15921,7 +15928,7 @@
       <w:pPr>
         <w:numPr>
           <w:ilvl w:val="0"/>
-          <w:numId w:val="18"/>
+          <w:numId w:val="19"/>
         </w:numPr>
         <w:ind w:left="720" w:hanging="360"/>
         <w:rPr>
@@ -15942,7 +15949,7 @@
       <w:pPr>
         <w:numPr>
           <w:ilvl w:val="0"/>
-          <w:numId w:val="18"/>
+          <w:numId w:val="19"/>
         </w:numPr>
         <w:ind w:left="720" w:hanging="360"/>
         <w:rPr>
@@ -16327,6 +16334,682 @@
       <w:pPr>
         <w:rPr>
           <w:b w:val="1"/>
+          <w:color w:val="444444"/>
+        </w:rPr>
+      </w:pPr>
+      <w:r>
+        <w:rPr>
+          <w:rtl w:val="0"/>
+        </w:rPr>
+      </w:r>
+    </w:p>
+    <w:p>
+      <w:pPr>
+        <w:rPr>
+          <w:b w:val="1"/>
+          <w:color w:val="444444"/>
+        </w:rPr>
+      </w:pPr>
+      <w:r>
+        <w:rPr>
+          <w:rtl w:val="0"/>
+        </w:rPr>
+      </w:r>
+    </w:p>
+    <w:p>
+      <w:pPr>
+        <w:rPr/>
+      </w:pPr>
+      <w:r>
+        <w:rPr>
+          <w:rtl w:val="0"/>
+        </w:rPr>
+        <w:t xml:space="preserve">Question: 19</w:t>
+      </w:r>
+    </w:p>
+    <w:p>
+      <w:pPr>
+        <w:rPr>
+          <w:color w:val="999999"/>
+        </w:rPr>
+      </w:pPr>
+      <w:r>
+        <w:rPr>
+          <w:b w:val="1"/>
+          <w:rtl w:val="0"/>
+        </w:rPr>
+        <w:t xml:space="preserve">Main​ ​Topic​ ​:​ </w:t>
+      </w:r>
+      <w:r>
+        <w:rPr>
+          <w:color w:val="999999"/>
+          <w:rtl w:val="0"/>
+        </w:rPr>
+        <w:t xml:space="preserve">Data Analytics</w:t>
+      </w:r>
+    </w:p>
+    <w:p>
+      <w:pPr>
+        <w:rPr>
+          <w:b w:val="1"/>
+          <w:color w:val="999999"/>
+        </w:rPr>
+      </w:pPr>
+      <w:r>
+        <w:rPr>
+          <w:b w:val="1"/>
+          <w:rtl w:val="0"/>
+        </w:rPr>
+        <w:t xml:space="preserve">Sub​ ​Topic​ ​:​ </w:t>
+      </w:r>
+      <w:r>
+        <w:rPr>
+          <w:b w:val="1"/>
+          <w:color w:val="999999"/>
+          <w:rtl w:val="0"/>
+        </w:rPr>
+        <w:t xml:space="preserve">Design a solution for transforming and preparing data for analysis</w:t>
+      </w:r>
+      <w:r>
+        <w:rPr>
+          <w:rtl w:val="0"/>
+        </w:rPr>
+      </w:r>
+    </w:p>
+    <w:p>
+      <w:pPr>
+        <w:rPr>
+          <w:color w:val="999999"/>
+        </w:rPr>
+      </w:pPr>
+      <w:r>
+        <w:rPr>
+          <w:rtl w:val="0"/>
+        </w:rPr>
+      </w:r>
+    </w:p>
+    <w:p>
+      <w:pPr>
+        <w:rPr>
+          <w:b w:val="1"/>
+          <w:color w:val="999999"/>
+        </w:rPr>
+      </w:pPr>
+      <w:r>
+        <w:rPr>
+          <w:b w:val="1"/>
+          <w:rtl w:val="0"/>
+        </w:rPr>
+        <w:t xml:space="preserve">Domain: </w:t>
+      </w:r>
+      <w:r>
+        <w:rPr>
+          <w:color w:val="999999"/>
+          <w:rtl w:val="0"/>
+        </w:rPr>
+        <w:t xml:space="preserve">Processing  </w:t>
+      </w:r>
+      <w:r>
+        <w:rPr>
+          <w:rtl w:val="0"/>
+        </w:rPr>
+      </w:r>
+    </w:p>
+    <w:p>
+      <w:pPr>
+        <w:rPr>
+          <w:b w:val="1"/>
+        </w:rPr>
+      </w:pPr>
+      <w:r>
+        <w:rPr>
+          <w:rtl w:val="0"/>
+        </w:rPr>
+      </w:r>
+    </w:p>
+    <w:p>
+      <w:pPr>
+        <w:rPr>
+          <w:rFonts w:ascii="Calibri" w:cs="Calibri" w:eastAsia="Calibri" w:hAnsi="Calibri"/>
+        </w:rPr>
+      </w:pPr>
+      <w:r>
+        <w:rPr>
+          <w:rFonts w:ascii="Calibri" w:cs="Calibri" w:eastAsia="Calibri" w:hAnsi="Calibri"/>
+          <w:b w:val="1"/>
+          <w:rtl w:val="0"/>
+        </w:rPr>
+        <w:t xml:space="preserve">Question text</w:t>
+      </w:r>
+      <w:r>
+        <w:rPr>
+          <w:rFonts w:ascii="Calibri" w:cs="Calibri" w:eastAsia="Calibri" w:hAnsi="Calibri"/>
+          <w:rtl w:val="0"/>
+        </w:rPr>
+        <w:t xml:space="preserve">: </w:t>
+      </w:r>
+    </w:p>
+    <w:p>
+      <w:pPr>
+        <w:rPr>
+          <w:color w:val="434343"/>
+        </w:rPr>
+      </w:pPr>
+      <w:r>
+        <w:rPr>
+          <w:color w:val="434343"/>
+          <w:rtl w:val="0"/>
+        </w:rPr>
+        <w:t xml:space="preserve">You are a data scientist working for a large transportation company that manages its distribution data across all of its distribution lines: trucking, shipping, airfreight, etc. This data is stored in a data warehouse in Redshift. The company ingests all of the distribution data into an EMR cluster before loading the data into their data warehouse in Redshift. The data is loaded from EMR to Redshift on a schedule, once per day.</w:t>
+      </w:r>
+      <w:r>
+        <w:rPr>
+          <w:rtl w:val="0"/>
+        </w:rPr>
+      </w:r>
+    </w:p>
+    <w:p>
+      <w:pPr>
+        <w:rPr>
+          <w:color w:val="434343"/>
+        </w:rPr>
+      </w:pPr>
+      <w:r>
+        <w:rPr>
+          <w:rtl w:val="0"/>
+        </w:rPr>
+      </w:r>
+    </w:p>
+    <w:p>
+      <w:pPr>
+        <w:rPr>
+          <w:color w:val="434343"/>
+        </w:rPr>
+      </w:pPr>
+      <w:r>
+        <w:rPr>
+          <w:color w:val="434343"/>
+          <w:rtl w:val="0"/>
+        </w:rPr>
+        <w:t xml:space="preserve">How might you lower the operational costs of running your EMR cluster? (CHOOSE 2)</w:t>
+      </w:r>
+    </w:p>
+    <w:p>
+      <w:pPr>
+        <w:rPr>
+          <w:color w:val="434343"/>
+        </w:rPr>
+      </w:pPr>
+      <w:r>
+        <w:rPr>
+          <w:rtl w:val="0"/>
+        </w:rPr>
+      </w:r>
+    </w:p>
+    <w:p>
+      <w:pPr>
+        <w:numPr>
+          <w:ilvl w:val="0"/>
+          <w:numId w:val="7"/>
+        </w:numPr>
+        <w:ind w:left="720" w:hanging="360"/>
+        <w:rPr>
+          <w:color w:val="434343"/>
+        </w:rPr>
+      </w:pPr>
+      <w:r>
+        <w:rPr>
+          <w:color w:val="383a42"/>
+          <w:shd w:fill="fafafa" w:val="clear"/>
+          <w:rtl w:val="0"/>
+        </w:rPr>
+        <w:t xml:space="preserve">EMR Transient Cluster</w:t>
+      </w:r>
+    </w:p>
+    <w:p>
+      <w:pPr>
+        <w:numPr>
+          <w:ilvl w:val="0"/>
+          <w:numId w:val="7"/>
+        </w:numPr>
+        <w:ind w:left="720" w:hanging="360"/>
+        <w:rPr>
+          <w:color w:val="383a42"/>
+          <w:shd w:fill="fafafa" w:val="clear"/>
+        </w:rPr>
+      </w:pPr>
+      <w:r>
+        <w:rPr>
+          <w:color w:val="383a42"/>
+          <w:shd w:fill="fafafa" w:val="clear"/>
+          <w:rtl w:val="0"/>
+        </w:rPr>
+        <w:t xml:space="preserve">EMR Long-running Cluster</w:t>
+      </w:r>
+    </w:p>
+    <w:p>
+      <w:pPr>
+        <w:numPr>
+          <w:ilvl w:val="0"/>
+          <w:numId w:val="7"/>
+        </w:numPr>
+        <w:ind w:left="720" w:hanging="360"/>
+        <w:rPr>
+          <w:color w:val="383a42"/>
+          <w:shd w:fill="fafafa" w:val="clear"/>
+        </w:rPr>
+      </w:pPr>
+      <w:r>
+        <w:rPr>
+          <w:color w:val="383a42"/>
+          <w:shd w:fill="fafafa" w:val="clear"/>
+          <w:rtl w:val="0"/>
+        </w:rPr>
+        <w:t xml:space="preserve">EMR Core Nodes as spot instances</w:t>
+      </w:r>
+    </w:p>
+    <w:p>
+      <w:pPr>
+        <w:numPr>
+          <w:ilvl w:val="0"/>
+          <w:numId w:val="7"/>
+        </w:numPr>
+        <w:ind w:left="720" w:hanging="360"/>
+        <w:rPr>
+          <w:color w:val="383a42"/>
+          <w:shd w:fill="fafafa" w:val="clear"/>
+        </w:rPr>
+      </w:pPr>
+      <w:r>
+        <w:rPr>
+          <w:color w:val="383a42"/>
+          <w:shd w:fill="fafafa" w:val="clear"/>
+          <w:rtl w:val="0"/>
+        </w:rPr>
+        <w:t xml:space="preserve">EMR Task Nodes as spot instances</w:t>
+      </w:r>
+    </w:p>
+    <w:p>
+      <w:pPr>
+        <w:rPr>
+          <w:color w:val="434343"/>
+        </w:rPr>
+      </w:pPr>
+      <w:r>
+        <w:rPr>
+          <w:rtl w:val="0"/>
+        </w:rPr>
+      </w:r>
+    </w:p>
+    <w:p>
+      <w:pPr>
+        <w:rPr>
+          <w:color w:val="434343"/>
+        </w:rPr>
+      </w:pPr>
+      <w:r>
+        <w:rPr>
+          <w:rFonts w:ascii="Calibri" w:cs="Calibri" w:eastAsia="Calibri" w:hAnsi="Calibri"/>
+          <w:b w:val="1"/>
+          <w:rtl w:val="0"/>
+        </w:rPr>
+        <w:t xml:space="preserve">Answers:</w:t>
+      </w:r>
+      <w:r>
+        <w:rPr>
+          <w:color w:val="434343"/>
+          <w:rtl w:val="0"/>
+        </w:rPr>
+        <w:t xml:space="preserve"> A, D</w:t>
+      </w:r>
+    </w:p>
+    <w:p>
+      <w:pPr>
+        <w:rPr>
+          <w:color w:val="434343"/>
+        </w:rPr>
+      </w:pPr>
+      <w:r>
+        <w:rPr>
+          <w:rtl w:val="0"/>
+        </w:rPr>
+      </w:r>
+    </w:p>
+    <w:p>
+      <w:pPr>
+        <w:rPr>
+          <w:color w:val="434343"/>
+        </w:rPr>
+      </w:pPr>
+      <w:r>
+        <w:rPr>
+          <w:rFonts w:ascii="Calibri" w:cs="Calibri" w:eastAsia="Calibri" w:hAnsi="Calibri"/>
+          <w:b w:val="1"/>
+          <w:rtl w:val="0"/>
+        </w:rPr>
+        <w:t xml:space="preserve">Explanation:</w:t>
+      </w:r>
+      <w:r>
+        <w:rPr>
+          <w:rtl w:val="0"/>
+        </w:rPr>
+      </w:r>
+    </w:p>
+    <w:p>
+      <w:pPr>
+        <w:rPr>
+          <w:color w:val="444444"/>
+          <w:highlight w:val="white"/>
+        </w:rPr>
+      </w:pPr>
+      <w:r>
+        <w:rPr>
+          <w:color w:val="434343"/>
+          <w:rtl w:val="0"/>
+        </w:rPr>
+        <w:t xml:space="preserve">Option A is correc</w:t>
+      </w:r>
+      <w:r>
+        <w:rPr>
+          <w:color w:val="444444"/>
+          <w:highlight w:val="white"/>
+          <w:rtl w:val="0"/>
+        </w:rPr>
+        <w:t xml:space="preserve">t. EMR Transient Clusters automatically terminate after all steps are complete. This will lower your operational costs by not leaving the EMR nodes running when they are not in use.</w:t>
+      </w:r>
+    </w:p>
+    <w:p>
+      <w:pPr>
+        <w:rPr>
+          <w:color w:val="444444"/>
+          <w:highlight w:val="white"/>
+        </w:rPr>
+      </w:pPr>
+      <w:r>
+        <w:rPr>
+          <w:rtl w:val="0"/>
+        </w:rPr>
+      </w:r>
+    </w:p>
+    <w:p>
+      <w:pPr>
+        <w:rPr>
+          <w:color w:val="444444"/>
+          <w:highlight w:val="white"/>
+        </w:rPr>
+      </w:pPr>
+      <w:r>
+        <w:rPr>
+          <w:color w:val="444444"/>
+          <w:highlight w:val="white"/>
+          <w:rtl w:val="0"/>
+        </w:rPr>
+        <w:t xml:space="preserve">Option B is incorrect. EMR Long-running clusters must be manually terminated when they are no longer needed, therefore this option will not give you the same cost effectiveness as a Transient Cluster.</w:t>
+      </w:r>
+    </w:p>
+    <w:p>
+      <w:pPr>
+        <w:rPr>
+          <w:color w:val="444444"/>
+          <w:highlight w:val="white"/>
+        </w:rPr>
+      </w:pPr>
+      <w:r>
+        <w:rPr>
+          <w:rtl w:val="0"/>
+        </w:rPr>
+      </w:r>
+    </w:p>
+    <w:p>
+      <w:pPr>
+        <w:rPr>
+          <w:color w:val="444444"/>
+          <w:highlight w:val="white"/>
+        </w:rPr>
+      </w:pPr>
+      <w:r>
+        <w:rPr>
+          <w:color w:val="444444"/>
+          <w:highlight w:val="white"/>
+          <w:rtl w:val="0"/>
+        </w:rPr>
+        <w:t xml:space="preserve">Option C is incorrect. EMR Core Nodes run HDFS and therefore if a Code Node is terminated through the spot instance process, you will lose your data stored in HDFS.</w:t>
+      </w:r>
+    </w:p>
+    <w:p>
+      <w:pPr>
+        <w:rPr>
+          <w:color w:val="444444"/>
+          <w:highlight w:val="white"/>
+        </w:rPr>
+      </w:pPr>
+      <w:r>
+        <w:rPr>
+          <w:rtl w:val="0"/>
+        </w:rPr>
+      </w:r>
+    </w:p>
+    <w:p>
+      <w:pPr>
+        <w:rPr>
+          <w:color w:val="444444"/>
+          <w:highlight w:val="white"/>
+        </w:rPr>
+      </w:pPr>
+      <w:r>
+        <w:rPr>
+          <w:color w:val="444444"/>
+          <w:highlight w:val="white"/>
+          <w:rtl w:val="0"/>
+        </w:rPr>
+        <w:t xml:space="preserve">Option D is correct. EMR Task Nodes do not store data in HDFS. If you lose your Task Node through the spot instance process you will not lose data stored on HDFS.</w:t>
+      </w:r>
+    </w:p>
+    <w:p>
+      <w:pPr>
+        <w:rPr>
+          <w:color w:val="434343"/>
+        </w:rPr>
+      </w:pPr>
+      <w:r>
+        <w:rPr>
+          <w:rtl w:val="0"/>
+        </w:rPr>
+      </w:r>
+    </w:p>
+    <w:p>
+      <w:pPr>
+        <w:rPr>
+          <w:rFonts w:ascii="Calibri" w:cs="Calibri" w:eastAsia="Calibri" w:hAnsi="Calibri"/>
+          <w:b w:val="1"/>
+        </w:rPr>
+      </w:pPr>
+      <w:r>
+        <w:rPr>
+          <w:rFonts w:ascii="Calibri" w:cs="Calibri" w:eastAsia="Calibri" w:hAnsi="Calibri"/>
+          <w:b w:val="1"/>
+          <w:rtl w:val="0"/>
+        </w:rPr>
+        <w:t xml:space="preserve">Reference:</w:t>
+      </w:r>
+    </w:p>
+    <w:p>
+      <w:pPr>
+        <w:rPr>
+          <w:color w:val="444444"/>
+        </w:rPr>
+      </w:pPr>
+      <w:r>
+        <w:rPr>
+          <w:color w:val="444444"/>
+          <w:rtl w:val="0"/>
+        </w:rPr>
+        <w:t xml:space="preserve">Please see the Amazon Redshift Database developer guide titled</w:t>
+      </w:r>
+      <w:r>
+        <w:rPr>
+          <w:b w:val="1"/>
+          <w:color w:val="444444"/>
+          <w:rtl w:val="0"/>
+        </w:rPr>
+        <w:t xml:space="preserve"> Loading Data from Amazon EMR</w:t>
+      </w:r>
+      <w:r>
+        <w:rPr>
+          <w:color w:val="444444"/>
+          <w:rtl w:val="0"/>
+        </w:rPr>
+        <w:t xml:space="preserve"> (</w:t>
+      </w:r>
+      <w:hyperlink r:id="rId104">
+        <w:r>
+          <w:rPr>
+            <w:color w:val="1155cc"/>
+            <w:u w:val="single"/>
+            <w:rtl w:val="0"/>
+          </w:rPr>
+          <w:t xml:space="preserve">https://docs.aws.amazon.com/redshift/latest/dg/loading-data-from-emr.html</w:t>
+        </w:r>
+      </w:hyperlink>
+      <w:r>
+        <w:rPr>
+          <w:color w:val="444444"/>
+          <w:rtl w:val="0"/>
+        </w:rPr>
+        <w:t xml:space="preserve">), the Amazon EMR Management Guide titled </w:t>
+      </w:r>
+      <w:r>
+        <w:rPr>
+          <w:b w:val="1"/>
+          <w:color w:val="444444"/>
+          <w:rtl w:val="0"/>
+        </w:rPr>
+        <w:t xml:space="preserve">Benefits of Using Amazon EMR</w:t>
+      </w:r>
+      <w:r>
+        <w:rPr>
+          <w:color w:val="444444"/>
+          <w:rtl w:val="0"/>
+        </w:rPr>
+        <w:t xml:space="preserve"> (</w:t>
+      </w:r>
+      <w:hyperlink r:id="rId105">
+        <w:r>
+          <w:rPr>
+            <w:color w:val="1155cc"/>
+            <w:u w:val="single"/>
+            <w:rtl w:val="0"/>
+          </w:rPr>
+          <w:t xml:space="preserve">https://docs.aws.amazon.com/emr/latest/ManagementGuide/emr-overview-benefits.html</w:t>
+        </w:r>
+      </w:hyperlink>
+      <w:r>
+        <w:rPr>
+          <w:color w:val="444444"/>
+          <w:rtl w:val="0"/>
+        </w:rPr>
+        <w:t xml:space="preserve">), the Amazon EMR Management Guide titled</w:t>
+      </w:r>
+      <w:r>
+        <w:rPr>
+          <w:b w:val="1"/>
+          <w:color w:val="444444"/>
+          <w:rtl w:val="0"/>
+        </w:rPr>
+        <w:t xml:space="preserve"> </w:t>
+      </w:r>
+      <w:r>
+        <w:rPr>
+          <w:b w:val="1"/>
+          <w:color w:val="444444"/>
+          <w:rtl w:val="0"/>
+        </w:rPr>
+        <w:t xml:space="preserve">Configuring a Cluster to Auto-Terminate or Continue </w:t>
+      </w:r>
+      <w:r>
+        <w:rPr>
+          <w:color w:val="444444"/>
+          <w:rtl w:val="0"/>
+        </w:rPr>
+        <w:t xml:space="preserve">(</w:t>
+      </w:r>
+      <w:hyperlink r:id="rId106">
+        <w:r>
+          <w:rPr>
+            <w:color w:val="1155cc"/>
+            <w:u w:val="single"/>
+            <w:rtl w:val="0"/>
+          </w:rPr>
+          <w:t xml:space="preserve">https://docs.aws.amazon.com/emr/latest/ManagementGuide/emr-plan-longrunning-transient.html</w:t>
+        </w:r>
+      </w:hyperlink>
+      <w:r>
+        <w:rPr>
+          <w:color w:val="444444"/>
+          <w:rtl w:val="0"/>
+        </w:rPr>
+        <w:t xml:space="preserve">), and the Amazon EMR Management Guide titled </w:t>
+      </w:r>
+      <w:r>
+        <w:rPr>
+          <w:b w:val="1"/>
+          <w:color w:val="444444"/>
+          <w:rtl w:val="0"/>
+        </w:rPr>
+        <w:t xml:space="preserve">Cluster Configuration Guidelines and Best Practices </w:t>
+      </w:r>
+      <w:r>
+        <w:rPr>
+          <w:color w:val="444444"/>
+          <w:rtl w:val="0"/>
+        </w:rPr>
+        <w:t xml:space="preserve">(</w:t>
+      </w:r>
+      <w:hyperlink r:id="rId107">
+        <w:r>
+          <w:rPr>
+            <w:color w:val="1155cc"/>
+            <w:u w:val="single"/>
+            <w:rtl w:val="0"/>
+          </w:rPr>
+          <w:t xml:space="preserve">https://docs.aws.amazon.com/emr/latest/ManagementGuide/emr-plan-instances-guidelines.html</w:t>
+        </w:r>
+      </w:hyperlink>
+      <w:r>
+        <w:rPr>
+          <w:color w:val="444444"/>
+          <w:rtl w:val="0"/>
+        </w:rPr>
+        <w:t xml:space="preserve">)</w:t>
+      </w:r>
+    </w:p>
+    <w:p>
+      <w:pPr>
+        <w:rPr>
+          <w:color w:val="444444"/>
+        </w:rPr>
+      </w:pPr>
+      <w:r>
+        <w:rPr>
+          <w:rtl w:val="0"/>
+        </w:rPr>
+      </w:r>
+    </w:p>
+    <w:p>
+      <w:pPr>
+        <w:rPr>
+          <w:color w:val="444444"/>
+        </w:rPr>
+      </w:pPr>
+      <w:r>
+        <w:rPr>
+          <w:rtl w:val="0"/>
+        </w:rPr>
+      </w:r>
+    </w:p>
+    <w:p>
+      <w:pPr>
+        <w:rPr>
           <w:color w:val="444444"/>
         </w:rPr>
       </w:pPr>
@@ -17211,6 +17894,116 @@
   <w:abstractNum w:abstractNumId="8">
     <w:lvl w:ilvl="0">
       <w:start w:val="1"/>
+      <w:numFmt w:val="upperLetter"/>
+      <w:lvlText w:val="%1)"/>
+      <w:lvlJc w:val="left"/>
+      <w:pPr>
+        <w:ind w:left="720" w:hanging="360"/>
+      </w:pPr>
+      <w:rPr>
+        <w:u w:val="none"/>
+      </w:rPr>
+    </w:lvl>
+    <w:lvl w:ilvl="1">
+      <w:start w:val="1"/>
+      <w:numFmt w:val="lowerLetter"/>
+      <w:lvlText w:val="%2)"/>
+      <w:lvlJc w:val="left"/>
+      <w:pPr>
+        <w:ind w:left="1440" w:hanging="360"/>
+      </w:pPr>
+      <w:rPr>
+        <w:u w:val="none"/>
+      </w:rPr>
+    </w:lvl>
+    <w:lvl w:ilvl="2">
+      <w:start w:val="1"/>
+      <w:numFmt w:val="lowerRoman"/>
+      <w:lvlText w:val="%3)"/>
+      <w:lvlJc w:val="right"/>
+      <w:pPr>
+        <w:ind w:left="2160" w:hanging="360"/>
+      </w:pPr>
+      <w:rPr>
+        <w:u w:val="none"/>
+      </w:rPr>
+    </w:lvl>
+    <w:lvl w:ilvl="3">
+      <w:start w:val="1"/>
+      <w:numFmt w:val="decimal"/>
+      <w:lvlText w:val="(%4)"/>
+      <w:lvlJc w:val="left"/>
+      <w:pPr>
+        <w:ind w:left="2880" w:hanging="360"/>
+      </w:pPr>
+      <w:rPr>
+        <w:u w:val="none"/>
+      </w:rPr>
+    </w:lvl>
+    <w:lvl w:ilvl="4">
+      <w:start w:val="1"/>
+      <w:numFmt w:val="lowerLetter"/>
+      <w:lvlText w:val="(%5)"/>
+      <w:lvlJc w:val="left"/>
+      <w:pPr>
+        <w:ind w:left="3600" w:hanging="360"/>
+      </w:pPr>
+      <w:rPr>
+        <w:u w:val="none"/>
+      </w:rPr>
+    </w:lvl>
+    <w:lvl w:ilvl="5">
+      <w:start w:val="1"/>
+      <w:numFmt w:val="lowerRoman"/>
+      <w:lvlText w:val="(%6)"/>
+      <w:lvlJc w:val="right"/>
+      <w:pPr>
+        <w:ind w:left="4320" w:hanging="360"/>
+      </w:pPr>
+      <w:rPr>
+        <w:u w:val="none"/>
+      </w:rPr>
+    </w:lvl>
+    <w:lvl w:ilvl="6">
+      <w:start w:val="1"/>
+      <w:numFmt w:val="decimal"/>
+      <w:lvlText w:val="%7."/>
+      <w:lvlJc w:val="left"/>
+      <w:pPr>
+        <w:ind w:left="5040" w:hanging="360"/>
+      </w:pPr>
+      <w:rPr>
+        <w:u w:val="none"/>
+      </w:rPr>
+    </w:lvl>
+    <w:lvl w:ilvl="7">
+      <w:start w:val="1"/>
+      <w:numFmt w:val="lowerLetter"/>
+      <w:lvlText w:val="%8."/>
+      <w:lvlJc w:val="left"/>
+      <w:pPr>
+        <w:ind w:left="5760" w:hanging="360"/>
+      </w:pPr>
+      <w:rPr>
+        <w:u w:val="none"/>
+      </w:rPr>
+    </w:lvl>
+    <w:lvl w:ilvl="8">
+      <w:start w:val="1"/>
+      <w:numFmt w:val="lowerRoman"/>
+      <w:lvlText w:val="%9."/>
+      <w:lvlJc w:val="right"/>
+      <w:pPr>
+        <w:ind w:left="6480" w:hanging="360"/>
+      </w:pPr>
+      <w:rPr>
+        <w:u w:val="none"/>
+      </w:rPr>
+    </w:lvl>
+  </w:abstractNum>
+  <w:abstractNum w:abstractNumId="9">
+    <w:lvl w:ilvl="0">
+      <w:start w:val="1"/>
       <w:numFmt w:val="bullet"/>
       <w:lvlText w:val="●"/>
       <w:lvlJc w:val="left"/>
@@ -17318,7 +18111,7 @@
       </w:rPr>
     </w:lvl>
   </w:abstractNum>
-  <w:abstractNum w:abstractNumId="9">
+  <w:abstractNum w:abstractNumId="10">
     <w:lvl w:ilvl="0">
       <w:start w:val="1"/>
       <w:numFmt w:val="upperLetter"/>
@@ -17428,7 +18221,7 @@
       </w:rPr>
     </w:lvl>
   </w:abstractNum>
-  <w:abstractNum w:abstractNumId="10">
+  <w:abstractNum w:abstractNumId="11">
     <w:lvl w:ilvl="0">
       <w:start w:val="1"/>
       <w:numFmt w:val="upperLetter"/>
@@ -17538,7 +18331,7 @@
       </w:rPr>
     </w:lvl>
   </w:abstractNum>
-  <w:abstractNum w:abstractNumId="11">
+  <w:abstractNum w:abstractNumId="12">
     <w:lvl w:ilvl="0">
       <w:start w:val="1"/>
       <w:numFmt w:val="upperLetter"/>
@@ -17648,7 +18441,7 @@
       </w:rPr>
     </w:lvl>
   </w:abstractNum>
-  <w:abstractNum w:abstractNumId="12">
+  <w:abstractNum w:abstractNumId="13">
     <w:lvl w:ilvl="0">
       <w:start w:val="1"/>
       <w:numFmt w:val="upperLetter"/>
@@ -17758,7 +18551,7 @@
       </w:rPr>
     </w:lvl>
   </w:abstractNum>
-  <w:abstractNum w:abstractNumId="13">
+  <w:abstractNum w:abstractNumId="14">
     <w:lvl w:ilvl="0">
       <w:start w:val="1"/>
       <w:numFmt w:val="upperLetter"/>
@@ -17868,7 +18661,7 @@
       </w:rPr>
     </w:lvl>
   </w:abstractNum>
-  <w:abstractNum w:abstractNumId="14">
+  <w:abstractNum w:abstractNumId="15">
     <w:lvl w:ilvl="0">
       <w:start w:val="1"/>
       <w:numFmt w:val="upperLetter"/>
@@ -17978,7 +18771,7 @@
       </w:rPr>
     </w:lvl>
   </w:abstractNum>
-  <w:abstractNum w:abstractNumId="15">
+  <w:abstractNum w:abstractNumId="16">
     <w:lvl w:ilvl="0">
       <w:start w:val="1"/>
       <w:numFmt w:val="upperLetter"/>
@@ -18088,7 +18881,7 @@
       </w:rPr>
     </w:lvl>
   </w:abstractNum>
-  <w:abstractNum w:abstractNumId="16">
+  <w:abstractNum w:abstractNumId="17">
     <w:lvl w:ilvl="0">
       <w:start w:val="1"/>
       <w:numFmt w:val="upperLetter"/>
@@ -18200,7 +18993,7 @@
       </w:rPr>
     </w:lvl>
   </w:abstractNum>
-  <w:abstractNum w:abstractNumId="17">
+  <w:abstractNum w:abstractNumId="18">
     <w:lvl w:ilvl="0">
       <w:start w:val="1"/>
       <w:numFmt w:val="bullet"/>
@@ -18310,7 +19103,7 @@
       </w:rPr>
     </w:lvl>
   </w:abstractNum>
-  <w:abstractNum w:abstractNumId="18">
+  <w:abstractNum w:abstractNumId="19">
     <w:lvl w:ilvl="0">
       <w:start w:val="1"/>
       <w:numFmt w:val="upperLetter"/>
@@ -18420,7 +19213,7 @@
       </w:rPr>
     </w:lvl>
   </w:abstractNum>
-  <w:abstractNum w:abstractNumId="19">
+  <w:abstractNum w:abstractNumId="20">
     <w:lvl w:ilvl="0">
       <w:start w:val="1"/>
       <w:numFmt w:val="upperLetter"/>
@@ -18530,7 +19323,7 @@
       </w:rPr>
     </w:lvl>
   </w:abstractNum>
-  <w:abstractNum w:abstractNumId="20">
+  <w:abstractNum w:abstractNumId="21">
     <w:lvl w:ilvl="0">
       <w:start w:val="1"/>
       <w:numFmt w:val="upperLetter"/>
@@ -18640,7 +19433,7 @@
       </w:rPr>
     </w:lvl>
   </w:abstractNum>
-  <w:abstractNum w:abstractNumId="21">
+  <w:abstractNum w:abstractNumId="22">
     <w:lvl w:ilvl="0">
       <w:start w:val="1"/>
       <w:numFmt w:val="bullet"/>
@@ -18750,7 +19543,7 @@
       </w:rPr>
     </w:lvl>
   </w:abstractNum>
-  <w:abstractNum w:abstractNumId="22">
+  <w:abstractNum w:abstractNumId="23">
     <w:lvl w:ilvl="0">
       <w:start w:val="1"/>
       <w:numFmt w:val="upperLetter"/>
@@ -18925,6 +19718,9 @@
   </w:num>
   <w:num w:numId="22">
     <w:abstractNumId w:val="22"/>
+  </w:num>
+  <w:num w:numId="23">
+    <w:abstractNumId w:val="23"/>
   </w:num>
 </w:numbering>
 </file>

</xml_diff>

<commit_message>
added question 20 to the DA cert questions
</commit_message>
<xml_diff>
--- a/public/Exam Notes/DA-Vincent-1-10-April-4.docx
+++ b/public/Exam Notes/DA-Vincent-1-10-April-4.docx
@@ -362,7 +362,7 @@
       <w:pPr>
         <w:numPr>
           <w:ilvl w:val="0"/>
-          <w:numId w:val="22"/>
+          <w:numId w:val="23"/>
         </w:numPr>
         <w:ind w:left="720" w:hanging="360"/>
       </w:pPr>
@@ -377,7 +377,7 @@
       <w:pPr>
         <w:numPr>
           <w:ilvl w:val="0"/>
-          <w:numId w:val="22"/>
+          <w:numId w:val="23"/>
         </w:numPr>
         <w:ind w:left="720" w:hanging="360"/>
       </w:pPr>
@@ -392,7 +392,7 @@
       <w:pPr>
         <w:numPr>
           <w:ilvl w:val="0"/>
-          <w:numId w:val="22"/>
+          <w:numId w:val="23"/>
         </w:numPr>
         <w:ind w:left="720" w:hanging="360"/>
       </w:pPr>
@@ -419,7 +419,7 @@
       <w:pPr>
         <w:numPr>
           <w:ilvl w:val="0"/>
-          <w:numId w:val="22"/>
+          <w:numId w:val="23"/>
         </w:numPr>
         <w:ind w:left="720" w:hanging="360"/>
       </w:pPr>
@@ -435,7 +435,7 @@
       <w:pPr>
         <w:numPr>
           <w:ilvl w:val="0"/>
-          <w:numId w:val="22"/>
+          <w:numId w:val="23"/>
         </w:numPr>
         <w:ind w:left="720" w:hanging="360"/>
       </w:pPr>
@@ -464,7 +464,7 @@
       <w:pPr>
         <w:numPr>
           <w:ilvl w:val="1"/>
-          <w:numId w:val="22"/>
+          <w:numId w:val="23"/>
         </w:numPr>
         <w:ind w:left="1440" w:hanging="360"/>
       </w:pPr>
@@ -480,7 +480,7 @@
       <w:pPr>
         <w:numPr>
           <w:ilvl w:val="2"/>
-          <w:numId w:val="22"/>
+          <w:numId w:val="23"/>
         </w:numPr>
         <w:ind w:left="2160" w:hanging="360"/>
       </w:pPr>
@@ -496,7 +496,7 @@
       <w:pPr>
         <w:numPr>
           <w:ilvl w:val="2"/>
-          <w:numId w:val="22"/>
+          <w:numId w:val="23"/>
         </w:numPr>
         <w:ind w:left="2160" w:hanging="360"/>
       </w:pPr>
@@ -512,7 +512,7 @@
       <w:pPr>
         <w:numPr>
           <w:ilvl w:val="2"/>
-          <w:numId w:val="22"/>
+          <w:numId w:val="23"/>
         </w:numPr>
         <w:ind w:left="2160" w:hanging="360"/>
       </w:pPr>
@@ -528,7 +528,7 @@
       <w:pPr>
         <w:numPr>
           <w:ilvl w:val="2"/>
-          <w:numId w:val="22"/>
+          <w:numId w:val="23"/>
         </w:numPr>
         <w:ind w:left="2160" w:hanging="360"/>
       </w:pPr>
@@ -555,7 +555,7 @@
       <w:pPr>
         <w:numPr>
           <w:ilvl w:val="0"/>
-          <w:numId w:val="22"/>
+          <w:numId w:val="23"/>
         </w:numPr>
         <w:ind w:left="720" w:hanging="360"/>
       </w:pPr>
@@ -564,6 +564,294 @@
           <w:rtl w:val="0"/>
         </w:rPr>
         <w:t xml:space="preserve">Try to balance the domains based on weightage % defined in the exam blueprint.</w:t>
+      </w:r>
+    </w:p>
+    <w:p>
+      <w:pPr>
+        <w:numPr>
+          <w:ilvl w:val="0"/>
+          <w:numId w:val="19"/>
+        </w:numPr>
+        <w:ind w:left="720" w:hanging="360"/>
+      </w:pPr>
+      <w:r>
+        <w:rPr>
+          <w:rtl w:val="0"/>
+        </w:rPr>
+        <w:t xml:space="preserve">Any AWS service or feature must be approximately 6 months old to figure out in Practice Tests. Put a note in the explanation for any latest service or feature that might be on the borderline of appearing in the real exam.</w:t>
+      </w:r>
+    </w:p>
+    <w:p>
+      <w:pPr>
+        <w:numPr>
+          <w:ilvl w:val="0"/>
+          <w:numId w:val="23"/>
+        </w:numPr>
+        <w:ind w:left="720" w:hanging="360"/>
+      </w:pPr>
+      <w:r>
+        <w:rPr>
+          <w:b w:val="1"/>
+          <w:color w:val="ff0000"/>
+          <w:rtl w:val="0"/>
+        </w:rPr>
+        <w:t xml:space="preserve">Plagiarism </w:t>
+      </w:r>
+      <w:r>
+        <w:rPr>
+          <w:rtl w:val="0"/>
+        </w:rPr>
+        <w:t xml:space="preserve">in any form - Question or in Explanation will be </w:t>
+      </w:r>
+      <w:r>
+        <w:rPr>
+          <w:b w:val="1"/>
+          <w:color w:val="ff0000"/>
+          <w:rtl w:val="0"/>
+        </w:rPr>
+        <w:t xml:space="preserve">rejected</w:t>
+      </w:r>
+      <w:r>
+        <w:rPr>
+          <w:b w:val="1"/>
+          <w:rtl w:val="0"/>
+        </w:rPr>
+        <w:t xml:space="preserve">. </w:t>
+      </w:r>
+      <w:r>
+        <w:rPr>
+          <w:rtl w:val="0"/>
+        </w:rPr>
+        <w:t xml:space="preserve">Questions &amp; Explanations should reflect your own professional experience &amp; AWS skills. Author’s who indulge in plagiarism will be </w:t>
+      </w:r>
+      <w:r>
+        <w:rPr>
+          <w:b w:val="1"/>
+          <w:rtl w:val="0"/>
+        </w:rPr>
+        <w:t xml:space="preserve">blacklisted </w:t>
+      </w:r>
+      <w:r>
+        <w:rPr>
+          <w:rtl w:val="0"/>
+        </w:rPr>
+        <w:t xml:space="preserve">&amp; dropped from our author’s list.</w:t>
+      </w:r>
+    </w:p>
+    <w:p>
+      <w:pPr>
+        <w:numPr>
+          <w:ilvl w:val="0"/>
+          <w:numId w:val="23"/>
+        </w:numPr>
+        <w:ind w:left="720" w:hanging="360"/>
+      </w:pPr>
+      <w:r>
+        <w:rPr>
+          <w:rtl w:val="0"/>
+        </w:rPr>
+        <w:t xml:space="preserve">The ownership of the questions once approved &amp; published on Whizlabs LMS platform, lies solely with Whizlabs Software Pvt. Ltd. You can’t share or publish it elsewhere in any circumstances.</w:t>
+      </w:r>
+    </w:p>
+    <w:p>
+      <w:pPr>
+        <w:rPr/>
+      </w:pPr>
+      <w:r>
+        <w:rPr>
+          <w:rtl w:val="0"/>
+        </w:rPr>
+      </w:r>
+    </w:p>
+    <w:p>
+      <w:pPr>
+        <w:rPr>
+          <w:b w:val="1"/>
+        </w:rPr>
+      </w:pPr>
+      <w:r>
+        <w:rPr>
+          <w:b w:val="1"/>
+          <w:rtl w:val="0"/>
+        </w:rPr>
+        <w:t xml:space="preserve">Sample Format of</w:t>
+      </w:r>
+      <w:r>
+        <w:rPr>
+          <w:rtl w:val="0"/>
+        </w:rPr>
+        <w:t xml:space="preserve"> </w:t>
+      </w:r>
+      <w:r>
+        <w:rPr>
+          <w:b w:val="1"/>
+          <w:rtl w:val="0"/>
+        </w:rPr>
+        <w:t xml:space="preserve">Questions</w:t>
+      </w:r>
+    </w:p>
+    <w:p>
+      <w:pPr>
+        <w:rPr>
+          <w:color w:val="999999"/>
+        </w:rPr>
+      </w:pPr>
+      <w:r>
+        <w:rPr>
+          <w:color w:val="999999"/>
+          <w:rtl w:val="0"/>
+        </w:rPr>
+        <w:t xml:space="preserve">----------------------------------------------------------------------------------------------------------------------------</w:t>
+      </w:r>
+    </w:p>
+    <w:p>
+      <w:pPr>
+        <w:rPr/>
+      </w:pPr>
+      <w:r>
+        <w:rPr>
+          <w:b w:val="1"/>
+          <w:rtl w:val="0"/>
+        </w:rPr>
+        <w:t xml:space="preserve">Question​ ​:​ </w:t>
+      </w:r>
+      <w:r>
+        <w:rPr>
+          <w:rtl w:val="0"/>
+        </w:rPr>
+        <w:t xml:space="preserve">#</w:t>
+      </w:r>
+    </w:p>
+    <w:p>
+      <w:pPr>
+        <w:rPr>
+          <w:color w:val="999999"/>
+        </w:rPr>
+      </w:pPr>
+      <w:r>
+        <w:rPr>
+          <w:b w:val="1"/>
+          <w:rtl w:val="0"/>
+        </w:rPr>
+        <w:t xml:space="preserve">Main​ ​Topic​ ​:​ </w:t>
+      </w:r>
+      <w:r>
+        <w:rPr>
+          <w:color w:val="999999"/>
+          <w:rtl w:val="0"/>
+        </w:rPr>
+        <w:t xml:space="preserve">&lt;    &gt;</w:t>
+      </w:r>
+    </w:p>
+    <w:p>
+      <w:pPr>
+        <w:rPr>
+          <w:color w:val="999999"/>
+        </w:rPr>
+      </w:pPr>
+      <w:r>
+        <w:rPr>
+          <w:b w:val="1"/>
+          <w:rtl w:val="0"/>
+        </w:rPr>
+        <w:t xml:space="preserve">Sub​ ​Topic​ ​:​ </w:t>
+      </w:r>
+      <w:r>
+        <w:rPr>
+          <w:color w:val="999999"/>
+          <w:rtl w:val="0"/>
+        </w:rPr>
+        <w:t xml:space="preserve">[optional]</w:t>
+      </w:r>
+    </w:p>
+    <w:p>
+      <w:pPr>
+        <w:rPr>
+          <w:b w:val="1"/>
+          <w:color w:val="999999"/>
+        </w:rPr>
+      </w:pPr>
+      <w:r>
+        <w:rPr>
+          <w:b w:val="1"/>
+          <w:rtl w:val="0"/>
+        </w:rPr>
+        <w:t xml:space="preserve">Domain: </w:t>
+      </w:r>
+      <w:r>
+        <w:rPr>
+          <w:color w:val="999999"/>
+          <w:rtl w:val="0"/>
+        </w:rPr>
+        <w:t xml:space="preserve">&lt;     &gt;</w:t>
+      </w:r>
+      <w:r>
+        <w:rPr>
+          <w:b w:val="1"/>
+          <w:color w:val="999999"/>
+          <w:rtl w:val="0"/>
+        </w:rPr>
+        <w:t xml:space="preserve"> </w:t>
+      </w:r>
+    </w:p>
+    <w:p>
+      <w:pPr>
+        <w:rPr>
+          <w:b w:val="1"/>
+        </w:rPr>
+      </w:pPr>
+      <w:r>
+        <w:rPr>
+          <w:rtl w:val="0"/>
+        </w:rPr>
+      </w:r>
+    </w:p>
+    <w:p>
+      <w:pPr>
+        <w:rPr>
+          <w:rFonts w:ascii="Calibri" w:cs="Calibri" w:eastAsia="Calibri" w:hAnsi="Calibri"/>
+        </w:rPr>
+      </w:pPr>
+      <w:r>
+        <w:rPr>
+          <w:rFonts w:ascii="Calibri" w:cs="Calibri" w:eastAsia="Calibri" w:hAnsi="Calibri"/>
+          <w:b w:val="1"/>
+          <w:rtl w:val="0"/>
+        </w:rPr>
+        <w:t xml:space="preserve">Question text</w:t>
+      </w:r>
+      <w:r>
+        <w:rPr>
+          <w:rFonts w:ascii="Calibri" w:cs="Calibri" w:eastAsia="Calibri" w:hAnsi="Calibri"/>
+          <w:rtl w:val="0"/>
+        </w:rPr>
+        <w:t xml:space="preserve">: </w:t>
+      </w:r>
+    </w:p>
+    <w:p>
+      <w:pPr>
+        <w:rPr>
+          <w:rFonts w:ascii="Calibri" w:cs="Calibri" w:eastAsia="Calibri" w:hAnsi="Calibri"/>
+        </w:rPr>
+      </w:pPr>
+      <w:r>
+        <w:rPr>
+          <w:rFonts w:ascii="Calibri" w:cs="Calibri" w:eastAsia="Calibri" w:hAnsi="Calibri"/>
+          <w:rtl w:val="0"/>
+        </w:rPr>
+        <w:t xml:space="preserve">&lt;Scenario based. Should be clear in terms of requirements. No ambiguity. No duplicate options. In case of multiple answers, at the end, you should include the number of expected answers. e.g. (Select TWO) or (Select THREE) etc. For single answers this is NOT required&gt;</w:t>
+      </w:r>
+    </w:p>
+    <w:p>
+      <w:pPr>
+        <w:rPr>
+          <w:rFonts w:ascii="Calibri" w:cs="Calibri" w:eastAsia="Calibri" w:hAnsi="Calibri"/>
+        </w:rPr>
+      </w:pPr>
+      <w:r>
+        <w:rPr>
+          <w:rtl w:val="0"/>
+        </w:rPr>
       </w:r>
     </w:p>
     <w:p>
@@ -573,241 +861,44 @@
           <w:numId w:val="18"/>
         </w:numPr>
         <w:ind w:left="720" w:hanging="360"/>
-      </w:pPr>
-      <w:r>
-        <w:rPr>
-          <w:rtl w:val="0"/>
-        </w:rPr>
-        <w:t xml:space="preserve">Any AWS service or feature must be approximately 6 months old to figure out in Practice Tests. Put a note in the explanation for any latest service or feature that might be on the borderline of appearing in the real exam.</w:t>
+        <w:rPr>
+          <w:rFonts w:ascii="Calibri" w:cs="Calibri" w:eastAsia="Calibri" w:hAnsi="Calibri"/>
+        </w:rPr>
+      </w:pPr>
+      <w:r>
+        <w:rPr>
+          <w:rFonts w:ascii="Calibri" w:cs="Calibri" w:eastAsia="Calibri" w:hAnsi="Calibri"/>
+          <w:rtl w:val="0"/>
+        </w:rPr>
+        <w:t xml:space="preserve">Option A...</w:t>
       </w:r>
     </w:p>
     <w:p>
       <w:pPr>
         <w:numPr>
           <w:ilvl w:val="0"/>
-          <w:numId w:val="22"/>
+          <w:numId w:val="18"/>
         </w:numPr>
         <w:ind w:left="720" w:hanging="360"/>
-      </w:pPr>
-      <w:r>
-        <w:rPr>
-          <w:b w:val="1"/>
-          <w:color w:val="ff0000"/>
-          <w:rtl w:val="0"/>
-        </w:rPr>
-        <w:t xml:space="preserve">Plagiarism </w:t>
-      </w:r>
-      <w:r>
-        <w:rPr>
-          <w:rtl w:val="0"/>
-        </w:rPr>
-        <w:t xml:space="preserve">in any form - Question or in Explanation will be </w:t>
-      </w:r>
-      <w:r>
-        <w:rPr>
-          <w:b w:val="1"/>
-          <w:color w:val="ff0000"/>
-          <w:rtl w:val="0"/>
-        </w:rPr>
-        <w:t xml:space="preserve">rejected</w:t>
-      </w:r>
-      <w:r>
-        <w:rPr>
-          <w:b w:val="1"/>
-          <w:rtl w:val="0"/>
-        </w:rPr>
-        <w:t xml:space="preserve">. </w:t>
-      </w:r>
-      <w:r>
-        <w:rPr>
-          <w:rtl w:val="0"/>
-        </w:rPr>
-        <w:t xml:space="preserve">Questions &amp; Explanations should reflect your own professional experience &amp; AWS skills. Author’s who indulge in plagiarism will be </w:t>
-      </w:r>
-      <w:r>
-        <w:rPr>
-          <w:b w:val="1"/>
-          <w:rtl w:val="0"/>
-        </w:rPr>
-        <w:t xml:space="preserve">blacklisted </w:t>
-      </w:r>
-      <w:r>
-        <w:rPr>
-          <w:rtl w:val="0"/>
-        </w:rPr>
-        <w:t xml:space="preserve">&amp; dropped from our author’s list.</w:t>
+        <w:rPr>
+          <w:rFonts w:ascii="Calibri" w:cs="Calibri" w:eastAsia="Calibri" w:hAnsi="Calibri"/>
+        </w:rPr>
+      </w:pPr>
+      <w:r>
+        <w:rPr>
+          <w:rFonts w:ascii="Calibri" w:cs="Calibri" w:eastAsia="Calibri" w:hAnsi="Calibri"/>
+          <w:rtl w:val="0"/>
+        </w:rPr>
+        <w:t xml:space="preserve">Option B...</w:t>
       </w:r>
     </w:p>
     <w:p>
       <w:pPr>
         <w:numPr>
           <w:ilvl w:val="0"/>
-          <w:numId w:val="22"/>
+          <w:numId w:val="18"/>
         </w:numPr>
         <w:ind w:left="720" w:hanging="360"/>
-      </w:pPr>
-      <w:r>
-        <w:rPr>
-          <w:rtl w:val="0"/>
-        </w:rPr>
-        <w:t xml:space="preserve">The ownership of the questions once approved &amp; published on Whizlabs LMS platform, lies solely with Whizlabs Software Pvt. Ltd. You can’t share or publish it elsewhere in any circumstances.</w:t>
-      </w:r>
-    </w:p>
-    <w:p>
-      <w:pPr>
-        <w:rPr/>
-      </w:pPr>
-      <w:r>
-        <w:rPr>
-          <w:rtl w:val="0"/>
-        </w:rPr>
-      </w:r>
-    </w:p>
-    <w:p>
-      <w:pPr>
-        <w:rPr>
-          <w:b w:val="1"/>
-        </w:rPr>
-      </w:pPr>
-      <w:r>
-        <w:rPr>
-          <w:b w:val="1"/>
-          <w:rtl w:val="0"/>
-        </w:rPr>
-        <w:t xml:space="preserve">Sample Format of</w:t>
-      </w:r>
-      <w:r>
-        <w:rPr>
-          <w:rtl w:val="0"/>
-        </w:rPr>
-        <w:t xml:space="preserve"> </w:t>
-      </w:r>
-      <w:r>
-        <w:rPr>
-          <w:b w:val="1"/>
-          <w:rtl w:val="0"/>
-        </w:rPr>
-        <w:t xml:space="preserve">Questions</w:t>
-      </w:r>
-    </w:p>
-    <w:p>
-      <w:pPr>
-        <w:rPr>
-          <w:color w:val="999999"/>
-        </w:rPr>
-      </w:pPr>
-      <w:r>
-        <w:rPr>
-          <w:color w:val="999999"/>
-          <w:rtl w:val="0"/>
-        </w:rPr>
-        <w:t xml:space="preserve">----------------------------------------------------------------------------------------------------------------------------</w:t>
-      </w:r>
-    </w:p>
-    <w:p>
-      <w:pPr>
-        <w:rPr/>
-      </w:pPr>
-      <w:r>
-        <w:rPr>
-          <w:b w:val="1"/>
-          <w:rtl w:val="0"/>
-        </w:rPr>
-        <w:t xml:space="preserve">Question​ ​:​ </w:t>
-      </w:r>
-      <w:r>
-        <w:rPr>
-          <w:rtl w:val="0"/>
-        </w:rPr>
-        <w:t xml:space="preserve">#</w:t>
-      </w:r>
-    </w:p>
-    <w:p>
-      <w:pPr>
-        <w:rPr>
-          <w:color w:val="999999"/>
-        </w:rPr>
-      </w:pPr>
-      <w:r>
-        <w:rPr>
-          <w:b w:val="1"/>
-          <w:rtl w:val="0"/>
-        </w:rPr>
-        <w:t xml:space="preserve">Main​ ​Topic​ ​:​ </w:t>
-      </w:r>
-      <w:r>
-        <w:rPr>
-          <w:color w:val="999999"/>
-          <w:rtl w:val="0"/>
-        </w:rPr>
-        <w:t xml:space="preserve">&lt;    &gt;</w:t>
-      </w:r>
-    </w:p>
-    <w:p>
-      <w:pPr>
-        <w:rPr>
-          <w:color w:val="999999"/>
-        </w:rPr>
-      </w:pPr>
-      <w:r>
-        <w:rPr>
-          <w:b w:val="1"/>
-          <w:rtl w:val="0"/>
-        </w:rPr>
-        <w:t xml:space="preserve">Sub​ ​Topic​ ​:​ </w:t>
-      </w:r>
-      <w:r>
-        <w:rPr>
-          <w:color w:val="999999"/>
-          <w:rtl w:val="0"/>
-        </w:rPr>
-        <w:t xml:space="preserve">[optional]</w:t>
-      </w:r>
-    </w:p>
-    <w:p>
-      <w:pPr>
-        <w:rPr>
-          <w:b w:val="1"/>
-          <w:color w:val="999999"/>
-        </w:rPr>
-      </w:pPr>
-      <w:r>
-        <w:rPr>
-          <w:b w:val="1"/>
-          <w:rtl w:val="0"/>
-        </w:rPr>
-        <w:t xml:space="preserve">Domain: </w:t>
-      </w:r>
-      <w:r>
-        <w:rPr>
-          <w:color w:val="999999"/>
-          <w:rtl w:val="0"/>
-        </w:rPr>
-        <w:t xml:space="preserve">&lt;     &gt;</w:t>
-      </w:r>
-      <w:r>
-        <w:rPr>
-          <w:b w:val="1"/>
-          <w:color w:val="999999"/>
-          <w:rtl w:val="0"/>
-        </w:rPr>
-        <w:t xml:space="preserve"> </w:t>
-      </w:r>
-    </w:p>
-    <w:p>
-      <w:pPr>
-        <w:rPr>
-          <w:b w:val="1"/>
-        </w:rPr>
-      </w:pPr>
-      <w:r>
-        <w:rPr>
-          <w:rtl w:val="0"/>
-        </w:rPr>
-      </w:r>
-    </w:p>
-    <w:p>
-      <w:pPr>
         <w:rPr>
           <w:rFonts w:ascii="Calibri" w:cs="Calibri" w:eastAsia="Calibri" w:hAnsi="Calibri"/>
         </w:rPr>
@@ -815,107 +906,16 @@
       <w:r>
         <w:rPr>
           <w:rFonts w:ascii="Calibri" w:cs="Calibri" w:eastAsia="Calibri" w:hAnsi="Calibri"/>
-          <w:b w:val="1"/>
-          <w:rtl w:val="0"/>
-        </w:rPr>
-        <w:t xml:space="preserve">Question text</w:t>
-      </w:r>
-      <w:r>
-        <w:rPr>
-          <w:rFonts w:ascii="Calibri" w:cs="Calibri" w:eastAsia="Calibri" w:hAnsi="Calibri"/>
-          <w:rtl w:val="0"/>
-        </w:rPr>
-        <w:t xml:space="preserve">: </w:t>
-      </w:r>
-    </w:p>
-    <w:p>
-      <w:pPr>
-        <w:rPr>
-          <w:rFonts w:ascii="Calibri" w:cs="Calibri" w:eastAsia="Calibri" w:hAnsi="Calibri"/>
-        </w:rPr>
-      </w:pPr>
-      <w:r>
-        <w:rPr>
-          <w:rFonts w:ascii="Calibri" w:cs="Calibri" w:eastAsia="Calibri" w:hAnsi="Calibri"/>
-          <w:rtl w:val="0"/>
-        </w:rPr>
-        <w:t xml:space="preserve">&lt;Scenario based. Should be clear in terms of requirements. No ambiguity. No duplicate options. In case of multiple answers, at the end, you should include the number of expected answers. e.g. (Select TWO) or (Select THREE) etc. For single answers this is NOT required&gt;</w:t>
-      </w:r>
-    </w:p>
-    <w:p>
-      <w:pPr>
-        <w:rPr>
-          <w:rFonts w:ascii="Calibri" w:cs="Calibri" w:eastAsia="Calibri" w:hAnsi="Calibri"/>
-        </w:rPr>
-      </w:pPr>
-      <w:r>
-        <w:rPr>
-          <w:rtl w:val="0"/>
-        </w:rPr>
+          <w:rtl w:val="0"/>
+        </w:rPr>
+        <w:t xml:space="preserve">Option C...</w:t>
       </w:r>
     </w:p>
     <w:p>
       <w:pPr>
         <w:numPr>
           <w:ilvl w:val="0"/>
-          <w:numId w:val="17"/>
-        </w:numPr>
-        <w:ind w:left="720" w:hanging="360"/>
-        <w:rPr>
-          <w:rFonts w:ascii="Calibri" w:cs="Calibri" w:eastAsia="Calibri" w:hAnsi="Calibri"/>
-        </w:rPr>
-      </w:pPr>
-      <w:r>
-        <w:rPr>
-          <w:rFonts w:ascii="Calibri" w:cs="Calibri" w:eastAsia="Calibri" w:hAnsi="Calibri"/>
-          <w:rtl w:val="0"/>
-        </w:rPr>
-        <w:t xml:space="preserve">Option A...</w:t>
-      </w:r>
-    </w:p>
-    <w:p>
-      <w:pPr>
-        <w:numPr>
-          <w:ilvl w:val="0"/>
-          <w:numId w:val="17"/>
-        </w:numPr>
-        <w:ind w:left="720" w:hanging="360"/>
-        <w:rPr>
-          <w:rFonts w:ascii="Calibri" w:cs="Calibri" w:eastAsia="Calibri" w:hAnsi="Calibri"/>
-        </w:rPr>
-      </w:pPr>
-      <w:r>
-        <w:rPr>
-          <w:rFonts w:ascii="Calibri" w:cs="Calibri" w:eastAsia="Calibri" w:hAnsi="Calibri"/>
-          <w:rtl w:val="0"/>
-        </w:rPr>
-        <w:t xml:space="preserve">Option B...</w:t>
-      </w:r>
-    </w:p>
-    <w:p>
-      <w:pPr>
-        <w:numPr>
-          <w:ilvl w:val="0"/>
-          <w:numId w:val="17"/>
-        </w:numPr>
-        <w:ind w:left="720" w:hanging="360"/>
-        <w:rPr>
-          <w:rFonts w:ascii="Calibri" w:cs="Calibri" w:eastAsia="Calibri" w:hAnsi="Calibri"/>
-        </w:rPr>
-      </w:pPr>
-      <w:r>
-        <w:rPr>
-          <w:rFonts w:ascii="Calibri" w:cs="Calibri" w:eastAsia="Calibri" w:hAnsi="Calibri"/>
-          <w:rtl w:val="0"/>
-        </w:rPr>
-        <w:t xml:space="preserve">Option C...</w:t>
-      </w:r>
-    </w:p>
-    <w:p>
-      <w:pPr>
-        <w:numPr>
-          <w:ilvl w:val="0"/>
-          <w:numId w:val="17"/>
+          <w:numId w:val="18"/>
         </w:numPr>
         <w:ind w:left="720" w:hanging="360"/>
         <w:rPr>
@@ -3957,12 +3957,12 @@
             <wp:inline distB="19050" distT="19050" distL="19050" distR="19050">
               <wp:extent cx="6034088" cy="3962142"/>
               <wp:effectExtent b="0" l="0" r="0" t="0"/>
-              <wp:docPr id="2" name="image1.png"/>
+              <wp:docPr id="2" name="image2.png"/>
               <a:graphic>
                 <a:graphicData uri="http://schemas.openxmlformats.org/drawingml/2006/picture">
                   <pic:pic>
                     <pic:nvPicPr>
-                      <pic:cNvPr id="0" name="image1.png"/>
+                      <pic:cNvPr id="0" name="image2.png"/>
                       <pic:cNvPicPr preferRelativeResize="0"/>
                     </pic:nvPicPr>
                     <pic:blipFill>
@@ -5536,7 +5536,7 @@
       <w:pPr>
         <w:numPr>
           <w:ilvl w:val="0"/>
-          <w:numId w:val="16"/>
+          <w:numId w:val="17"/>
         </w:numPr>
         <w:ind w:left="720" w:hanging="360"/>
         <w:rPr>
@@ -5556,7 +5556,7 @@
       <w:pPr>
         <w:numPr>
           <w:ilvl w:val="0"/>
-          <w:numId w:val="16"/>
+          <w:numId w:val="17"/>
         </w:numPr>
         <w:ind w:left="720" w:hanging="360"/>
         <w:rPr>
@@ -5577,7 +5577,7 @@
       <w:pPr>
         <w:numPr>
           <w:ilvl w:val="0"/>
-          <w:numId w:val="16"/>
+          <w:numId w:val="17"/>
         </w:numPr>
         <w:ind w:left="720" w:hanging="360"/>
         <w:rPr>
@@ -5598,7 +5598,7 @@
       <w:pPr>
         <w:numPr>
           <w:ilvl w:val="0"/>
-          <w:numId w:val="16"/>
+          <w:numId w:val="17"/>
         </w:numPr>
         <w:ind w:left="720" w:hanging="360"/>
         <w:rPr>
@@ -7230,7 +7230,7 @@
       <w:pPr>
         <w:numPr>
           <w:ilvl w:val="0"/>
-          <w:numId w:val="13"/>
+          <w:numId w:val="14"/>
         </w:numPr>
         <w:ind w:left="720" w:hanging="360"/>
         <w:rPr>
@@ -7250,7 +7250,7 @@
       <w:pPr>
         <w:numPr>
           <w:ilvl w:val="0"/>
-          <w:numId w:val="13"/>
+          <w:numId w:val="14"/>
         </w:numPr>
         <w:ind w:left="720" w:hanging="360"/>
         <w:rPr>
@@ -7271,7 +7271,7 @@
       <w:pPr>
         <w:numPr>
           <w:ilvl w:val="0"/>
-          <w:numId w:val="13"/>
+          <w:numId w:val="14"/>
         </w:numPr>
         <w:ind w:left="720" w:hanging="360"/>
         <w:rPr>
@@ -7292,7 +7292,7 @@
       <w:pPr>
         <w:numPr>
           <w:ilvl w:val="0"/>
-          <w:numId w:val="13"/>
+          <w:numId w:val="14"/>
         </w:numPr>
         <w:ind w:left="720" w:hanging="360"/>
         <w:rPr>
@@ -8906,7 +8906,7 @@
       <w:pPr>
         <w:numPr>
           <w:ilvl w:val="0"/>
-          <w:numId w:val="14"/>
+          <w:numId w:val="15"/>
         </w:numPr>
         <w:ind w:left="720" w:hanging="360"/>
         <w:rPr>
@@ -8926,7 +8926,7 @@
       <w:pPr>
         <w:numPr>
           <w:ilvl w:val="0"/>
-          <w:numId w:val="14"/>
+          <w:numId w:val="15"/>
         </w:numPr>
         <w:ind w:left="720" w:hanging="360"/>
         <w:rPr>
@@ -8947,7 +8947,7 @@
       <w:pPr>
         <w:numPr>
           <w:ilvl w:val="0"/>
-          <w:numId w:val="14"/>
+          <w:numId w:val="15"/>
         </w:numPr>
         <w:ind w:left="720" w:hanging="360"/>
         <w:rPr>
@@ -8968,7 +8968,7 @@
       <w:pPr>
         <w:numPr>
           <w:ilvl w:val="0"/>
-          <w:numId w:val="14"/>
+          <w:numId w:val="15"/>
         </w:numPr>
         <w:ind w:left="720" w:hanging="360"/>
         <w:rPr>
@@ -8989,7 +8989,7 @@
       <w:pPr>
         <w:numPr>
           <w:ilvl w:val="0"/>
-          <w:numId w:val="14"/>
+          <w:numId w:val="15"/>
         </w:numPr>
         <w:ind w:left="720" w:hanging="360"/>
         <w:rPr>
@@ -9011,7 +9011,7 @@
       <w:pPr>
         <w:numPr>
           <w:ilvl w:val="0"/>
-          <w:numId w:val="14"/>
+          <w:numId w:val="15"/>
         </w:numPr>
         <w:ind w:left="720" w:hanging="360"/>
         <w:rPr>
@@ -9818,7 +9818,7 @@
       <w:pPr>
         <w:numPr>
           <w:ilvl w:val="0"/>
-          <w:numId w:val="20"/>
+          <w:numId w:val="21"/>
         </w:numPr>
         <w:ind w:left="720" w:hanging="360"/>
         <w:rPr>
@@ -9838,7 +9838,7 @@
       <w:pPr>
         <w:numPr>
           <w:ilvl w:val="0"/>
-          <w:numId w:val="20"/>
+          <w:numId w:val="21"/>
         </w:numPr>
         <w:ind w:left="720" w:hanging="360"/>
         <w:rPr>
@@ -9859,7 +9859,7 @@
       <w:pPr>
         <w:numPr>
           <w:ilvl w:val="0"/>
-          <w:numId w:val="20"/>
+          <w:numId w:val="21"/>
         </w:numPr>
         <w:ind w:left="720" w:hanging="360"/>
         <w:rPr>
@@ -9880,7 +9880,7 @@
       <w:pPr>
         <w:numPr>
           <w:ilvl w:val="0"/>
-          <w:numId w:val="20"/>
+          <w:numId w:val="21"/>
         </w:numPr>
         <w:ind w:left="720" w:hanging="360"/>
         <w:rPr>
@@ -9901,7 +9901,7 @@
       <w:pPr>
         <w:numPr>
           <w:ilvl w:val="0"/>
-          <w:numId w:val="20"/>
+          <w:numId w:val="21"/>
         </w:numPr>
         <w:ind w:left="720" w:hanging="360"/>
         <w:rPr>
@@ -9922,7 +9922,7 @@
       <w:pPr>
         <w:numPr>
           <w:ilvl w:val="0"/>
-          <w:numId w:val="20"/>
+          <w:numId w:val="21"/>
         </w:numPr>
         <w:ind w:left="720" w:hanging="360"/>
         <w:rPr>
@@ -11506,7 +11506,7 @@
       <w:pPr>
         <w:numPr>
           <w:ilvl w:val="0"/>
-          <w:numId w:val="23"/>
+          <w:numId w:val="24"/>
         </w:numPr>
         <w:ind w:left="720" w:hanging="360"/>
         <w:rPr>
@@ -11526,7 +11526,7 @@
       <w:pPr>
         <w:numPr>
           <w:ilvl w:val="0"/>
-          <w:numId w:val="23"/>
+          <w:numId w:val="24"/>
         </w:numPr>
         <w:ind w:left="720" w:hanging="360"/>
         <w:rPr>
@@ -11547,7 +11547,7 @@
       <w:pPr>
         <w:numPr>
           <w:ilvl w:val="0"/>
-          <w:numId w:val="23"/>
+          <w:numId w:val="24"/>
         </w:numPr>
         <w:ind w:left="720" w:hanging="360"/>
         <w:rPr>
@@ -11568,7 +11568,7 @@
       <w:pPr>
         <w:numPr>
           <w:ilvl w:val="0"/>
-          <w:numId w:val="23"/>
+          <w:numId w:val="24"/>
         </w:numPr>
         <w:ind w:left="720" w:hanging="360"/>
         <w:rPr>
@@ -11589,7 +11589,7 @@
       <w:pPr>
         <w:numPr>
           <w:ilvl w:val="0"/>
-          <w:numId w:val="23"/>
+          <w:numId w:val="24"/>
         </w:numPr>
         <w:ind w:left="720" w:hanging="360"/>
         <w:rPr>
@@ -13759,7 +13759,7 @@
       <w:pPr>
         <w:numPr>
           <w:ilvl w:val="0"/>
-          <w:numId w:val="21"/>
+          <w:numId w:val="22"/>
         </w:numPr>
         <w:ind w:left="720" w:hanging="360"/>
         <w:rPr>
@@ -13779,7 +13779,7 @@
       <w:pPr>
         <w:numPr>
           <w:ilvl w:val="0"/>
-          <w:numId w:val="21"/>
+          <w:numId w:val="22"/>
         </w:numPr>
         <w:ind w:left="720" w:hanging="360"/>
         <w:rPr>
@@ -13800,7 +13800,7 @@
       <w:pPr>
         <w:numPr>
           <w:ilvl w:val="0"/>
-          <w:numId w:val="21"/>
+          <w:numId w:val="22"/>
         </w:numPr>
         <w:ind w:left="720" w:hanging="360"/>
         <w:rPr>
@@ -13821,7 +13821,7 @@
       <w:pPr>
         <w:numPr>
           <w:ilvl w:val="0"/>
-          <w:numId w:val="21"/>
+          <w:numId w:val="22"/>
         </w:numPr>
         <w:ind w:left="720" w:hanging="360"/>
         <w:rPr>
@@ -14401,12 +14401,12 @@
             <wp:inline distB="19050" distT="19050" distL="19050" distR="19050">
               <wp:extent cx="5905500" cy="5499100"/>
               <wp:effectExtent b="0" l="0" r="0" t="0"/>
-              <wp:docPr id="1" name="image2.png"/>
+              <wp:docPr id="1" name="image1.png"/>
               <a:graphic>
                 <a:graphicData uri="http://schemas.openxmlformats.org/drawingml/2006/picture">
                   <pic:pic>
                     <pic:nvPicPr>
-                      <pic:cNvPr id="0" name="image2.png"/>
+                      <pic:cNvPr id="0" name="image1.png"/>
                       <pic:cNvPicPr preferRelativeResize="0"/>
                     </pic:nvPicPr>
                     <pic:blipFill>
@@ -14479,7 +14479,7 @@
       <w:pPr>
         <w:numPr>
           <w:ilvl w:val="0"/>
-          <w:numId w:val="15"/>
+          <w:numId w:val="16"/>
         </w:numPr>
         <w:ind w:left="720" w:hanging="360"/>
         <w:rPr>
@@ -14512,7 +14512,7 @@
       <w:pPr>
         <w:numPr>
           <w:ilvl w:val="0"/>
-          <w:numId w:val="15"/>
+          <w:numId w:val="16"/>
         </w:numPr>
         <w:ind w:left="720" w:hanging="360"/>
         <w:rPr>
@@ -14533,7 +14533,7 @@
       <w:pPr>
         <w:numPr>
           <w:ilvl w:val="0"/>
-          <w:numId w:val="15"/>
+          <w:numId w:val="16"/>
         </w:numPr>
         <w:ind w:left="720" w:hanging="360"/>
         <w:rPr>
@@ -14554,7 +14554,7 @@
       <w:pPr>
         <w:numPr>
           <w:ilvl w:val="0"/>
-          <w:numId w:val="15"/>
+          <w:numId w:val="16"/>
         </w:numPr>
         <w:ind w:left="720" w:hanging="360"/>
         <w:rPr>
@@ -15887,7 +15887,7 @@
       <w:pPr>
         <w:numPr>
           <w:ilvl w:val="0"/>
-          <w:numId w:val="19"/>
+          <w:numId w:val="20"/>
         </w:numPr>
         <w:ind w:left="720" w:hanging="360"/>
         <w:rPr>
@@ -15907,7 +15907,7 @@
       <w:pPr>
         <w:numPr>
           <w:ilvl w:val="0"/>
-          <w:numId w:val="19"/>
+          <w:numId w:val="20"/>
         </w:numPr>
         <w:ind w:left="720" w:hanging="360"/>
         <w:rPr>
@@ -15928,7 +15928,7 @@
       <w:pPr>
         <w:numPr>
           <w:ilvl w:val="0"/>
-          <w:numId w:val="19"/>
+          <w:numId w:val="20"/>
         </w:numPr>
         <w:ind w:left="720" w:hanging="360"/>
         <w:rPr>
@@ -15949,7 +15949,7 @@
       <w:pPr>
         <w:numPr>
           <w:ilvl w:val="0"/>
-          <w:numId w:val="19"/>
+          <w:numId w:val="20"/>
         </w:numPr>
         <w:ind w:left="720" w:hanging="360"/>
         <w:rPr>
@@ -17022,7 +17022,677 @@
     <w:p>
       <w:pPr>
         <w:rPr>
-          <w:b w:val="1"/>
+          <w:color w:val="444444"/>
+        </w:rPr>
+      </w:pPr>
+      <w:r>
+        <w:rPr>
+          <w:rtl w:val="0"/>
+        </w:rPr>
+      </w:r>
+    </w:p>
+    <w:p>
+      <w:pPr>
+        <w:rPr>
+          <w:b w:val="1"/>
+          <w:color w:val="444444"/>
+        </w:rPr>
+      </w:pPr>
+      <w:r>
+        <w:rPr>
+          <w:rtl w:val="0"/>
+        </w:rPr>
+      </w:r>
+    </w:p>
+    <w:p>
+      <w:pPr>
+        <w:rPr/>
+      </w:pPr>
+      <w:r>
+        <w:rPr>
+          <w:rtl w:val="0"/>
+        </w:rPr>
+        <w:t xml:space="preserve">Question: 20</w:t>
+      </w:r>
+    </w:p>
+    <w:p>
+      <w:pPr>
+        <w:rPr>
+          <w:color w:val="999999"/>
+        </w:rPr>
+      </w:pPr>
+      <w:r>
+        <w:rPr>
+          <w:b w:val="1"/>
+          <w:rtl w:val="0"/>
+        </w:rPr>
+        <w:t xml:space="preserve">Main​ ​Topic​ ​:​ </w:t>
+      </w:r>
+      <w:r>
+        <w:rPr>
+          <w:color w:val="999999"/>
+          <w:rtl w:val="0"/>
+        </w:rPr>
+        <w:t xml:space="preserve">Data Analytics</w:t>
+      </w:r>
+    </w:p>
+    <w:p>
+      <w:pPr>
+        <w:rPr>
+          <w:b w:val="1"/>
+          <w:color w:val="999999"/>
+        </w:rPr>
+      </w:pPr>
+      <w:r>
+        <w:rPr>
+          <w:b w:val="1"/>
+          <w:rtl w:val="0"/>
+        </w:rPr>
+        <w:t xml:space="preserve">Sub​ ​Topic​ ​:​ </w:t>
+      </w:r>
+      <w:r>
+        <w:rPr>
+          <w:b w:val="1"/>
+          <w:color w:val="999999"/>
+          <w:rtl w:val="0"/>
+        </w:rPr>
+        <w:t xml:space="preserve">Automate and operationalize a data processing solution</w:t>
+      </w:r>
+      <w:r>
+        <w:rPr>
+          <w:rtl w:val="0"/>
+        </w:rPr>
+      </w:r>
+    </w:p>
+    <w:p>
+      <w:pPr>
+        <w:rPr>
+          <w:color w:val="999999"/>
+        </w:rPr>
+      </w:pPr>
+      <w:r>
+        <w:rPr>
+          <w:rtl w:val="0"/>
+        </w:rPr>
+      </w:r>
+    </w:p>
+    <w:p>
+      <w:pPr>
+        <w:rPr>
+          <w:b w:val="1"/>
+          <w:color w:val="999999"/>
+        </w:rPr>
+      </w:pPr>
+      <w:r>
+        <w:rPr>
+          <w:b w:val="1"/>
+          <w:rtl w:val="0"/>
+        </w:rPr>
+        <w:t xml:space="preserve">Domain: </w:t>
+      </w:r>
+      <w:r>
+        <w:rPr>
+          <w:color w:val="999999"/>
+          <w:rtl w:val="0"/>
+        </w:rPr>
+        <w:t xml:space="preserve">Processing  </w:t>
+      </w:r>
+      <w:r>
+        <w:rPr>
+          <w:rtl w:val="0"/>
+        </w:rPr>
+      </w:r>
+    </w:p>
+    <w:p>
+      <w:pPr>
+        <w:rPr>
+          <w:b w:val="1"/>
+        </w:rPr>
+      </w:pPr>
+      <w:r>
+        <w:rPr>
+          <w:rtl w:val="0"/>
+        </w:rPr>
+      </w:r>
+    </w:p>
+    <w:p>
+      <w:pPr>
+        <w:rPr>
+          <w:rFonts w:ascii="Calibri" w:cs="Calibri" w:eastAsia="Calibri" w:hAnsi="Calibri"/>
+        </w:rPr>
+      </w:pPr>
+      <w:r>
+        <w:rPr>
+          <w:rFonts w:ascii="Calibri" w:cs="Calibri" w:eastAsia="Calibri" w:hAnsi="Calibri"/>
+          <w:b w:val="1"/>
+          <w:rtl w:val="0"/>
+        </w:rPr>
+        <w:t xml:space="preserve">Question text</w:t>
+      </w:r>
+      <w:r>
+        <w:rPr>
+          <w:rFonts w:ascii="Calibri" w:cs="Calibri" w:eastAsia="Calibri" w:hAnsi="Calibri"/>
+          <w:rtl w:val="0"/>
+        </w:rPr>
+        <w:t xml:space="preserve">: </w:t>
+      </w:r>
+    </w:p>
+    <w:p>
+      <w:pPr>
+        <w:rPr>
+          <w:color w:val="434343"/>
+        </w:rPr>
+      </w:pPr>
+      <w:r>
+        <w:rPr>
+          <w:color w:val="434343"/>
+          <w:rtl w:val="0"/>
+        </w:rPr>
+        <w:t xml:space="preserve">You are a data scientist working for an online retail company that wishes to catalog all of their products in a data lake. They also want to load their product data from their data lake into a data warehouse that they can use for business intelligence (BI) dashboards and analytics with QuickSight. </w:t>
+      </w:r>
+    </w:p>
+    <w:p>
+      <w:pPr>
+        <w:rPr>
+          <w:color w:val="434343"/>
+        </w:rPr>
+      </w:pPr>
+      <w:r>
+        <w:rPr>
+          <w:rtl w:val="0"/>
+        </w:rPr>
+      </w:r>
+    </w:p>
+    <w:p>
+      <w:pPr>
+        <w:rPr>
+          <w:color w:val="434343"/>
+        </w:rPr>
+      </w:pPr>
+      <w:r>
+        <w:rPr>
+          <w:color w:val="434343"/>
+          <w:rtl w:val="0"/>
+        </w:rPr>
+        <w:t xml:space="preserve">How would you automate and operationalize the data processing to get the company’s product data from their data lake to their data warehouse in the most efficient, cost effective manner?</w:t>
+      </w:r>
+    </w:p>
+    <w:p>
+      <w:pPr>
+        <w:rPr>
+          <w:color w:val="434343"/>
+        </w:rPr>
+      </w:pPr>
+      <w:r>
+        <w:rPr>
+          <w:rtl w:val="0"/>
+        </w:rPr>
+      </w:r>
+    </w:p>
+    <w:p>
+      <w:pPr>
+        <w:numPr>
+          <w:ilvl w:val="0"/>
+          <w:numId w:val="13"/>
+        </w:numPr>
+        <w:ind w:left="720" w:hanging="360"/>
+        <w:rPr>
+          <w:color w:val="434343"/>
+        </w:rPr>
+      </w:pPr>
+      <w:r>
+        <w:rPr>
+          <w:color w:val="383a42"/>
+          <w:shd w:fill="fafafa" w:val="clear"/>
+          <w:rtl w:val="0"/>
+        </w:rPr>
+        <w:t xml:space="preserve">Product data put to S3 data lake -triggers-&gt; Lambda -runs-&gt; Glue Crawler -&gt; on completion CloudWatch event rule -triggers-&gt; Lambda which runs Glue ETL job that transforms data to JSON -&gt; S3 -triggers-&gt; Lambda which runs COPY command to move data to Redshift</w:t>
+      </w:r>
+    </w:p>
+    <w:p>
+      <w:pPr>
+        <w:numPr>
+          <w:ilvl w:val="0"/>
+          <w:numId w:val="13"/>
+        </w:numPr>
+        <w:ind w:left="720" w:hanging="360"/>
+        <w:rPr>
+          <w:color w:val="383a42"/>
+          <w:shd w:fill="fafafa" w:val="clear"/>
+        </w:rPr>
+      </w:pPr>
+      <w:r>
+        <w:rPr>
+          <w:color w:val="383a42"/>
+          <w:shd w:fill="fafafa" w:val="clear"/>
+          <w:rtl w:val="0"/>
+        </w:rPr>
+        <w:t xml:space="preserve">Product data put to S3 data lake -triggers-&gt; Lambda -runs-&gt; Glue Crawler -&gt; on completion CloudWatch event rule -triggers-&gt; Lambda which runs Glue ETL job that transforms data to Parquet -&gt; S3 -triggers-&gt; Lambda which runs COPY command to move data to Redshift</w:t>
+      </w:r>
+    </w:p>
+    <w:p>
+      <w:pPr>
+        <w:numPr>
+          <w:ilvl w:val="0"/>
+          <w:numId w:val="13"/>
+        </w:numPr>
+        <w:ind w:left="720" w:hanging="360"/>
+        <w:rPr>
+          <w:color w:val="383a42"/>
+          <w:shd w:fill="fafafa" w:val="clear"/>
+        </w:rPr>
+      </w:pPr>
+      <w:r>
+        <w:rPr>
+          <w:color w:val="383a42"/>
+          <w:shd w:fill="fafafa" w:val="clear"/>
+          <w:rtl w:val="0"/>
+        </w:rPr>
+        <w:t xml:space="preserve">Product data put to S3 data lake -triggers-&gt; Lambda -runs-&gt; Glue Crawler -&gt; on completion CloudWatch event rule -triggers-&gt; Lambda which runs Glue ETL job that transforms data to JSON -&gt; S3 -triggers-&gt; Lambda which runs COPY command to move data to RDS Aurora</w:t>
+      </w:r>
+    </w:p>
+    <w:p>
+      <w:pPr>
+        <w:numPr>
+          <w:ilvl w:val="0"/>
+          <w:numId w:val="13"/>
+        </w:numPr>
+        <w:ind w:left="720" w:hanging="360"/>
+        <w:rPr>
+          <w:color w:val="383a42"/>
+          <w:shd w:fill="fafafa" w:val="clear"/>
+        </w:rPr>
+      </w:pPr>
+      <w:r>
+        <w:rPr>
+          <w:color w:val="383a42"/>
+          <w:shd w:fill="fafafa" w:val="clear"/>
+          <w:rtl w:val="0"/>
+        </w:rPr>
+        <w:t xml:space="preserve">Product data put to S3 data lake -triggers-&gt; Lambda -runs-&gt; Glue Crawler -&gt; on completion CloudWatch event rule -triggers-&gt; Lambda which runs Glue ETL job that transforms data to CSV -&gt; S3 -triggers-&gt; Lambda which runs COPY command to move data to Redshift</w:t>
+      </w:r>
+    </w:p>
+    <w:p>
+      <w:pPr>
+        <w:rPr>
+          <w:color w:val="434343"/>
+        </w:rPr>
+      </w:pPr>
+      <w:r>
+        <w:rPr>
+          <w:rtl w:val="0"/>
+        </w:rPr>
+      </w:r>
+    </w:p>
+    <w:p>
+      <w:pPr>
+        <w:rPr>
+          <w:color w:val="434343"/>
+        </w:rPr>
+      </w:pPr>
+      <w:r>
+        <w:rPr>
+          <w:rFonts w:ascii="Calibri" w:cs="Calibri" w:eastAsia="Calibri" w:hAnsi="Calibri"/>
+          <w:b w:val="1"/>
+          <w:rtl w:val="0"/>
+        </w:rPr>
+        <w:t xml:space="preserve">Answer:</w:t>
+      </w:r>
+      <w:r>
+        <w:rPr>
+          <w:color w:val="434343"/>
+          <w:rtl w:val="0"/>
+        </w:rPr>
+        <w:t xml:space="preserve"> B</w:t>
+      </w:r>
+    </w:p>
+    <w:p>
+      <w:pPr>
+        <w:rPr>
+          <w:color w:val="434343"/>
+        </w:rPr>
+      </w:pPr>
+      <w:r>
+        <w:rPr>
+          <w:rtl w:val="0"/>
+        </w:rPr>
+      </w:r>
+    </w:p>
+    <w:p>
+      <w:pPr>
+        <w:rPr>
+          <w:color w:val="434343"/>
+        </w:rPr>
+      </w:pPr>
+      <w:r>
+        <w:rPr>
+          <w:rFonts w:ascii="Calibri" w:cs="Calibri" w:eastAsia="Calibri" w:hAnsi="Calibri"/>
+          <w:b w:val="1"/>
+          <w:rtl w:val="0"/>
+        </w:rPr>
+        <w:t xml:space="preserve">Explanation:</w:t>
+      </w:r>
+      <w:r>
+        <w:rPr>
+          <w:rtl w:val="0"/>
+        </w:rPr>
+      </w:r>
+    </w:p>
+    <w:p>
+      <w:pPr>
+        <w:rPr>
+          <w:color w:val="444444"/>
+          <w:highlight w:val="white"/>
+        </w:rPr>
+      </w:pPr>
+      <w:r>
+        <w:rPr>
+          <w:color w:val="434343"/>
+          <w:rtl w:val="0"/>
+        </w:rPr>
+        <w:t xml:space="preserve">Option A is incorrec</w:t>
+      </w:r>
+      <w:r>
+        <w:rPr>
+          <w:color w:val="444444"/>
+          <w:highlight w:val="white"/>
+          <w:rtl w:val="0"/>
+        </w:rPr>
+        <w:t xml:space="preserve">t. JSON is not the most efficient format to use when using the COPY command to load data files into Redshift. </w:t>
+      </w:r>
+      <w:r>
+        <w:rPr>
+          <w:color w:val="444444"/>
+          <w:highlight w:val="white"/>
+          <w:rtl w:val="0"/>
+        </w:rPr>
+        <w:t xml:space="preserve">Apache Parquet and ORC are better choices for loading data files into Redshift. Parquet and ORC are columnar data formats that allow you to copy your data more efficiently and cost-effectively into Redshift. </w:t>
+      </w:r>
+      <w:r>
+        <w:rPr>
+          <w:rtl w:val="0"/>
+        </w:rPr>
+      </w:r>
+    </w:p>
+    <w:p>
+      <w:pPr>
+        <w:rPr>
+          <w:color w:val="444444"/>
+          <w:highlight w:val="white"/>
+        </w:rPr>
+      </w:pPr>
+      <w:r>
+        <w:rPr>
+          <w:rtl w:val="0"/>
+        </w:rPr>
+      </w:r>
+    </w:p>
+    <w:p>
+      <w:pPr>
+        <w:rPr>
+          <w:color w:val="444444"/>
+          <w:highlight w:val="white"/>
+        </w:rPr>
+      </w:pPr>
+      <w:r>
+        <w:rPr>
+          <w:color w:val="444444"/>
+          <w:highlight w:val="white"/>
+          <w:rtl w:val="0"/>
+        </w:rPr>
+        <w:t xml:space="preserve">Option B is correct. Apache Parquet and ORC are better choices for loading data files into Redshift. Parquet and ORC are columnar data formats that allow you to copy your data more efficiently and cost-effectively into Redshift.</w:t>
+      </w:r>
+    </w:p>
+    <w:p>
+      <w:pPr>
+        <w:rPr>
+          <w:color w:val="444444"/>
+          <w:highlight w:val="white"/>
+        </w:rPr>
+      </w:pPr>
+      <w:r>
+        <w:rPr>
+          <w:rtl w:val="0"/>
+        </w:rPr>
+      </w:r>
+    </w:p>
+    <w:p>
+      <w:pPr>
+        <w:rPr>
+          <w:color w:val="444444"/>
+          <w:highlight w:val="white"/>
+        </w:rPr>
+      </w:pPr>
+      <w:r>
+        <w:rPr>
+          <w:color w:val="444444"/>
+          <w:highlight w:val="white"/>
+          <w:rtl w:val="0"/>
+        </w:rPr>
+        <w:t xml:space="preserve">Option C is incorrect. RDS Aurora is not a good choice for housing your data warehouse. Redshift is better suited for data warehouse analytic applications.</w:t>
+      </w:r>
+    </w:p>
+    <w:p>
+      <w:pPr>
+        <w:rPr>
+          <w:color w:val="444444"/>
+          <w:highlight w:val="white"/>
+        </w:rPr>
+      </w:pPr>
+      <w:r>
+        <w:rPr>
+          <w:rtl w:val="0"/>
+        </w:rPr>
+      </w:r>
+    </w:p>
+    <w:p>
+      <w:pPr>
+        <w:rPr>
+          <w:color w:val="444444"/>
+          <w:highlight w:val="white"/>
+        </w:rPr>
+      </w:pPr>
+      <w:r>
+        <w:rPr>
+          <w:color w:val="444444"/>
+          <w:highlight w:val="white"/>
+          <w:rtl w:val="0"/>
+        </w:rPr>
+        <w:t xml:space="preserve">Option D is incorrect. CSV is not the most efficient format to use when using the COPY command to load data files into Redshift. Apache Parquet and ORC are better choices for loading data files into Redshift. Parquet and ORC are columnar data formats that allow you to copy your data more efficiently and cost-effectively into Redshift.</w:t>
+      </w:r>
+    </w:p>
+    <w:p>
+      <w:pPr>
+        <w:rPr>
+          <w:color w:val="434343"/>
+        </w:rPr>
+      </w:pPr>
+      <w:r>
+        <w:rPr>
+          <w:rtl w:val="0"/>
+        </w:rPr>
+      </w:r>
+    </w:p>
+    <w:p>
+      <w:pPr>
+        <w:rPr>
+          <w:rFonts w:ascii="Calibri" w:cs="Calibri" w:eastAsia="Calibri" w:hAnsi="Calibri"/>
+          <w:b w:val="1"/>
+        </w:rPr>
+      </w:pPr>
+      <w:r>
+        <w:rPr>
+          <w:rFonts w:ascii="Calibri" w:cs="Calibri" w:eastAsia="Calibri" w:hAnsi="Calibri"/>
+          <w:b w:val="1"/>
+          <w:rtl w:val="0"/>
+        </w:rPr>
+        <w:t xml:space="preserve">Reference:</w:t>
+      </w:r>
+    </w:p>
+    <w:p>
+      <w:pPr>
+        <w:rPr>
+          <w:color w:val="444444"/>
+        </w:rPr>
+      </w:pPr>
+      <w:r>
+        <w:rPr>
+          <w:color w:val="444444"/>
+          <w:rtl w:val="0"/>
+        </w:rPr>
+        <w:t xml:space="preserve">Please see the AWS What’s New article titled</w:t>
+      </w:r>
+      <w:r>
+        <w:rPr>
+          <w:b w:val="1"/>
+          <w:color w:val="444444"/>
+          <w:rtl w:val="0"/>
+        </w:rPr>
+        <w:t xml:space="preserve"> </w:t>
+      </w:r>
+      <w:r>
+        <w:rPr>
+          <w:b w:val="1"/>
+          <w:color w:val="444444"/>
+          <w:rtl w:val="0"/>
+        </w:rPr>
+        <w:t xml:space="preserve">Amazon Redshift Can Now COPY from Parquet and ORC File Formats </w:t>
+      </w:r>
+      <w:r>
+        <w:rPr>
+          <w:color w:val="444444"/>
+          <w:rtl w:val="0"/>
+        </w:rPr>
+        <w:t xml:space="preserve">(</w:t>
+      </w:r>
+      <w:hyperlink r:id="rId108">
+        <w:r>
+          <w:rPr>
+            <w:color w:val="1155cc"/>
+            <w:u w:val="single"/>
+            <w:rtl w:val="0"/>
+          </w:rPr>
+          <w:t xml:space="preserve">https://aws.amazon.com/about-aws/whats-new/2018/06/amazon-redshift-can-now-copy-from-parquet-and-orc-file-formats/</w:t>
+        </w:r>
+      </w:hyperlink>
+      <w:r>
+        <w:rPr>
+          <w:color w:val="444444"/>
+          <w:rtl w:val="0"/>
+        </w:rPr>
+        <w:t xml:space="preserve">), the Amazon QuickSight user guide titled </w:t>
+      </w:r>
+      <w:r>
+        <w:rPr>
+          <w:b w:val="1"/>
+          <w:color w:val="444444"/>
+          <w:rtl w:val="0"/>
+        </w:rPr>
+        <w:t xml:space="preserve">Creating a Dataset from a Database</w:t>
+      </w:r>
+      <w:r>
+        <w:rPr>
+          <w:color w:val="444444"/>
+          <w:rtl w:val="0"/>
+        </w:rPr>
+        <w:t xml:space="preserve"> (</w:t>
+      </w:r>
+      <w:hyperlink r:id="rId109">
+        <w:r>
+          <w:rPr>
+            <w:color w:val="1155cc"/>
+            <w:u w:val="single"/>
+            <w:rtl w:val="0"/>
+          </w:rPr>
+          <w:t xml:space="preserve">https://docs.aws.amazon.com/quicksight/latest/user/create-a-database-data-set.html</w:t>
+        </w:r>
+      </w:hyperlink>
+      <w:r>
+        <w:rPr>
+          <w:color w:val="444444"/>
+          <w:rtl w:val="0"/>
+        </w:rPr>
+        <w:t xml:space="preserve">), and the Amazon Redshift Database developer guide titled </w:t>
+      </w:r>
+      <w:r>
+        <w:rPr>
+          <w:b w:val="1"/>
+          <w:color w:val="444444"/>
+          <w:rtl w:val="0"/>
+        </w:rPr>
+        <w:t xml:space="preserve">COPY from Columnar Data Formats</w:t>
+      </w:r>
+      <w:r>
+        <w:rPr>
+          <w:color w:val="444444"/>
+          <w:rtl w:val="0"/>
+        </w:rPr>
+        <w:t xml:space="preserve"> (</w:t>
+      </w:r>
+      <w:hyperlink r:id="rId110">
+        <w:r>
+          <w:rPr>
+            <w:color w:val="1155cc"/>
+            <w:u w:val="single"/>
+            <w:rtl w:val="0"/>
+          </w:rPr>
+          <w:t xml:space="preserve">https://docs.aws.amazon.com/redshift/latest/dg/copy-usage_notes-copy-from-columnar.html</w:t>
+        </w:r>
+      </w:hyperlink>
+      <w:r>
+        <w:rPr>
+          <w:color w:val="444444"/>
+          <w:rtl w:val="0"/>
+        </w:rPr>
+        <w:t xml:space="preserve">)</w:t>
+      </w:r>
+      <w:r>
+        <w:rPr>
+          <w:rtl w:val="0"/>
+        </w:rPr>
+      </w:r>
+    </w:p>
+    <w:p>
+      <w:pPr>
+        <w:rPr>
+          <w:b w:val="1"/>
+          <w:color w:val="444444"/>
+        </w:rPr>
+      </w:pPr>
+      <w:r>
+        <w:rPr>
+          <w:rtl w:val="0"/>
+        </w:rPr>
+      </w:r>
+    </w:p>
+    <w:p>
+      <w:pPr>
+        <w:rPr>
+          <w:b w:val="1"/>
+          <w:color w:val="444444"/>
+        </w:rPr>
+      </w:pPr>
+      <w:r>
+        <w:rPr>
+          <w:rtl w:val="0"/>
+        </w:rPr>
+      </w:r>
+    </w:p>
+    <w:p>
+      <w:pPr>
+        <w:rPr>
+          <w:color w:val="444444"/>
+        </w:rPr>
+      </w:pPr>
+      <w:r>
+        <w:rPr>
+          <w:rtl w:val="0"/>
+        </w:rPr>
+      </w:r>
+    </w:p>
+    <w:p>
+      <w:pPr>
+        <w:rPr>
           <w:color w:val="444444"/>
         </w:rPr>
       </w:pPr>
@@ -18891,8 +19561,6 @@
         <w:ind w:left="720" w:hanging="360"/>
       </w:pPr>
       <w:rPr>
-        <w:rFonts w:ascii="Arial" w:cs="Arial" w:eastAsia="Arial" w:hAnsi="Arial"/>
-        <w:b w:val="1"/>
         <w:u w:val="none"/>
       </w:rPr>
     </w:lvl>
@@ -18996,6 +19664,118 @@
   <w:abstractNum w:abstractNumId="18">
     <w:lvl w:ilvl="0">
       <w:start w:val="1"/>
+      <w:numFmt w:val="upperLetter"/>
+      <w:lvlText w:val="%1)"/>
+      <w:lvlJc w:val="left"/>
+      <w:pPr>
+        <w:ind w:left="720" w:hanging="360"/>
+      </w:pPr>
+      <w:rPr>
+        <w:rFonts w:ascii="Arial" w:cs="Arial" w:eastAsia="Arial" w:hAnsi="Arial"/>
+        <w:b w:val="1"/>
+        <w:u w:val="none"/>
+      </w:rPr>
+    </w:lvl>
+    <w:lvl w:ilvl="1">
+      <w:start w:val="1"/>
+      <w:numFmt w:val="lowerLetter"/>
+      <w:lvlText w:val="%2)"/>
+      <w:lvlJc w:val="left"/>
+      <w:pPr>
+        <w:ind w:left="1440" w:hanging="360"/>
+      </w:pPr>
+      <w:rPr>
+        <w:u w:val="none"/>
+      </w:rPr>
+    </w:lvl>
+    <w:lvl w:ilvl="2">
+      <w:start w:val="1"/>
+      <w:numFmt w:val="lowerRoman"/>
+      <w:lvlText w:val="%3)"/>
+      <w:lvlJc w:val="right"/>
+      <w:pPr>
+        <w:ind w:left="2160" w:hanging="360"/>
+      </w:pPr>
+      <w:rPr>
+        <w:u w:val="none"/>
+      </w:rPr>
+    </w:lvl>
+    <w:lvl w:ilvl="3">
+      <w:start w:val="1"/>
+      <w:numFmt w:val="decimal"/>
+      <w:lvlText w:val="(%4)"/>
+      <w:lvlJc w:val="left"/>
+      <w:pPr>
+        <w:ind w:left="2880" w:hanging="360"/>
+      </w:pPr>
+      <w:rPr>
+        <w:u w:val="none"/>
+      </w:rPr>
+    </w:lvl>
+    <w:lvl w:ilvl="4">
+      <w:start w:val="1"/>
+      <w:numFmt w:val="lowerLetter"/>
+      <w:lvlText w:val="(%5)"/>
+      <w:lvlJc w:val="left"/>
+      <w:pPr>
+        <w:ind w:left="3600" w:hanging="360"/>
+      </w:pPr>
+      <w:rPr>
+        <w:u w:val="none"/>
+      </w:rPr>
+    </w:lvl>
+    <w:lvl w:ilvl="5">
+      <w:start w:val="1"/>
+      <w:numFmt w:val="lowerRoman"/>
+      <w:lvlText w:val="(%6)"/>
+      <w:lvlJc w:val="right"/>
+      <w:pPr>
+        <w:ind w:left="4320" w:hanging="360"/>
+      </w:pPr>
+      <w:rPr>
+        <w:u w:val="none"/>
+      </w:rPr>
+    </w:lvl>
+    <w:lvl w:ilvl="6">
+      <w:start w:val="1"/>
+      <w:numFmt w:val="decimal"/>
+      <w:lvlText w:val="%7."/>
+      <w:lvlJc w:val="left"/>
+      <w:pPr>
+        <w:ind w:left="5040" w:hanging="360"/>
+      </w:pPr>
+      <w:rPr>
+        <w:u w:val="none"/>
+      </w:rPr>
+    </w:lvl>
+    <w:lvl w:ilvl="7">
+      <w:start w:val="1"/>
+      <w:numFmt w:val="lowerLetter"/>
+      <w:lvlText w:val="%8."/>
+      <w:lvlJc w:val="left"/>
+      <w:pPr>
+        <w:ind w:left="5760" w:hanging="360"/>
+      </w:pPr>
+      <w:rPr>
+        <w:u w:val="none"/>
+      </w:rPr>
+    </w:lvl>
+    <w:lvl w:ilvl="8">
+      <w:start w:val="1"/>
+      <w:numFmt w:val="lowerRoman"/>
+      <w:lvlText w:val="%9."/>
+      <w:lvlJc w:val="right"/>
+      <w:pPr>
+        <w:ind w:left="6480" w:hanging="360"/>
+      </w:pPr>
+      <w:rPr>
+        <w:u w:val="none"/>
+      </w:rPr>
+    </w:lvl>
+  </w:abstractNum>
+  <w:abstractNum w:abstractNumId="19">
+    <w:lvl w:ilvl="0">
+      <w:start w:val="1"/>
       <w:numFmt w:val="bullet"/>
       <w:lvlText w:val="●"/>
       <w:lvlJc w:val="left"/>
@@ -19103,7 +19883,7 @@
       </w:rPr>
     </w:lvl>
   </w:abstractNum>
-  <w:abstractNum w:abstractNumId="19">
+  <w:abstractNum w:abstractNumId="20">
     <w:lvl w:ilvl="0">
       <w:start w:val="1"/>
       <w:numFmt w:val="upperLetter"/>
@@ -19213,7 +19993,7 @@
       </w:rPr>
     </w:lvl>
   </w:abstractNum>
-  <w:abstractNum w:abstractNumId="20">
+  <w:abstractNum w:abstractNumId="21">
     <w:lvl w:ilvl="0">
       <w:start w:val="1"/>
       <w:numFmt w:val="upperLetter"/>
@@ -19323,7 +20103,7 @@
       </w:rPr>
     </w:lvl>
   </w:abstractNum>
-  <w:abstractNum w:abstractNumId="21">
+  <w:abstractNum w:abstractNumId="22">
     <w:lvl w:ilvl="0">
       <w:start w:val="1"/>
       <w:numFmt w:val="upperLetter"/>
@@ -19433,7 +20213,7 @@
       </w:rPr>
     </w:lvl>
   </w:abstractNum>
-  <w:abstractNum w:abstractNumId="22">
+  <w:abstractNum w:abstractNumId="23">
     <w:lvl w:ilvl="0">
       <w:start w:val="1"/>
       <w:numFmt w:val="bullet"/>
@@ -19543,7 +20323,7 @@
       </w:rPr>
     </w:lvl>
   </w:abstractNum>
-  <w:abstractNum w:abstractNumId="23">
+  <w:abstractNum w:abstractNumId="24">
     <w:lvl w:ilvl="0">
       <w:start w:val="1"/>
       <w:numFmt w:val="upperLetter"/>
@@ -19721,6 +20501,9 @@
   </w:num>
   <w:num w:numId="23">
     <w:abstractNumId w:val="23"/>
+  </w:num>
+  <w:num w:numId="24">
+    <w:abstractNumId w:val="24"/>
   </w:num>
 </w:numbering>
 </file>

</xml_diff>

<commit_message>
added question 21 to DA cert questions
</commit_message>
<xml_diff>
--- a/public/Exam Notes/DA-Vincent-1-10-April-4.docx
+++ b/public/Exam Notes/DA-Vincent-1-10-April-4.docx
@@ -201,7 +201,7 @@
       <w:pPr>
         <w:numPr>
           <w:ilvl w:val="0"/>
-          <w:numId w:val="9"/>
+          <w:numId w:val="18"/>
         </w:numPr>
         <w:spacing w:line="259" w:lineRule="auto"/>
         <w:ind w:left="720" w:hanging="360"/>
@@ -257,601 +257,6 @@
           <w:rtl w:val="0"/>
         </w:rPr>
         <w:t xml:space="preserve"> incorrect responses (distractors).</w:t>
-      </w:r>
-    </w:p>
-    <w:p>
-      <w:pPr>
-        <w:numPr>
-          <w:ilvl w:val="0"/>
-          <w:numId w:val="9"/>
-        </w:numPr>
-        <w:spacing w:line="259" w:lineRule="auto"/>
-        <w:ind w:left="720" w:hanging="360"/>
-        <w:rPr>
-          <w:rFonts w:ascii="Noto Sans Symbols" w:cs="Noto Sans Symbols" w:eastAsia="Noto Sans Symbols" w:hAnsi="Noto Sans Symbols"/>
-          <w:sz w:val="24"/>
-          <w:szCs w:val="24"/>
-        </w:rPr>
-      </w:pPr>
-      <w:r>
-        <w:rPr>
-          <w:rFonts w:ascii="Calibri" w:cs="Calibri" w:eastAsia="Calibri" w:hAnsi="Calibri"/>
-          <w:sz w:val="24"/>
-          <w:szCs w:val="24"/>
-          <w:rtl w:val="0"/>
-        </w:rPr>
-        <w:t xml:space="preserve">Multiple Choice Multiple Response –</w:t>
-      </w:r>
-      <w:r>
-        <w:rPr>
-          <w:rFonts w:ascii="Calibri" w:cs="Calibri" w:eastAsia="Calibri" w:hAnsi="Calibri"/>
-          <w:b w:val="1"/>
-          <w:sz w:val="24"/>
-          <w:szCs w:val="24"/>
-          <w:rtl w:val="0"/>
-        </w:rPr>
-        <w:t xml:space="preserve"> 2</w:t>
-      </w:r>
-      <w:r>
-        <w:rPr>
-          <w:rFonts w:ascii="Calibri" w:cs="Calibri" w:eastAsia="Calibri" w:hAnsi="Calibri"/>
-          <w:sz w:val="24"/>
-          <w:szCs w:val="24"/>
-          <w:rtl w:val="0"/>
-        </w:rPr>
-        <w:t xml:space="preserve"> or more correct answers out of</w:t>
-      </w:r>
-      <w:r>
-        <w:rPr>
-          <w:rFonts w:ascii="Calibri" w:cs="Calibri" w:eastAsia="Calibri" w:hAnsi="Calibri"/>
-          <w:b w:val="1"/>
-          <w:sz w:val="24"/>
-          <w:szCs w:val="24"/>
-          <w:rtl w:val="0"/>
-        </w:rPr>
-        <w:t xml:space="preserve"> 5</w:t>
-      </w:r>
-      <w:r>
-        <w:rPr>
-          <w:rFonts w:ascii="Calibri" w:cs="Calibri" w:eastAsia="Calibri" w:hAnsi="Calibri"/>
-          <w:sz w:val="24"/>
-          <w:szCs w:val="24"/>
-          <w:rtl w:val="0"/>
-        </w:rPr>
-        <w:t xml:space="preserve"> or more options.</w:t>
-      </w:r>
-    </w:p>
-    <w:p>
-      <w:pPr>
-        <w:ind w:left="720" w:firstLine="0"/>
-        <w:rPr/>
-      </w:pPr>
-      <w:r>
-        <w:rPr>
-          <w:rtl w:val="0"/>
-        </w:rPr>
-      </w:r>
-    </w:p>
-    <w:p>
-      <w:pPr>
-        <w:rPr>
-          <w:b w:val="1"/>
-        </w:rPr>
-      </w:pPr>
-      <w:r>
-        <w:rPr>
-          <w:rtl w:val="0"/>
-        </w:rPr>
-      </w:r>
-    </w:p>
-    <w:p>
-      <w:pPr>
-        <w:rPr>
-          <w:b w:val="1"/>
-        </w:rPr>
-      </w:pPr>
-      <w:r>
-        <w:rPr>
-          <w:b w:val="1"/>
-          <w:rtl w:val="0"/>
-        </w:rPr>
-        <w:t xml:space="preserve">Important Note</w:t>
-      </w:r>
-    </w:p>
-    <w:p>
-      <w:pPr>
-        <w:numPr>
-          <w:ilvl w:val="0"/>
-          <w:numId w:val="23"/>
-        </w:numPr>
-        <w:ind w:left="720" w:hanging="360"/>
-      </w:pPr>
-      <w:r>
-        <w:rPr>
-          <w:rtl w:val="0"/>
-        </w:rPr>
-        <w:t xml:space="preserve">Do write Question Number for quick identification. Q# 1, Q# 2 …. &amp; so on.</w:t>
-      </w:r>
-    </w:p>
-    <w:p>
-      <w:pPr>
-        <w:numPr>
-          <w:ilvl w:val="0"/>
-          <w:numId w:val="23"/>
-        </w:numPr>
-        <w:ind w:left="720" w:hanging="360"/>
-      </w:pPr>
-      <w:r>
-        <w:rPr>
-          <w:rtl w:val="0"/>
-        </w:rPr>
-        <w:t xml:space="preserve">Please mention Domain (based on DA Specialty exam blueprint), Topic &amp; Sub-Topic (If Applicable) with every question.</w:t>
-      </w:r>
-    </w:p>
-    <w:p>
-      <w:pPr>
-        <w:numPr>
-          <w:ilvl w:val="0"/>
-          <w:numId w:val="23"/>
-        </w:numPr>
-        <w:ind w:left="720" w:hanging="360"/>
-      </w:pPr>
-      <w:r>
-        <w:rPr>
-          <w:rtl w:val="0"/>
-        </w:rPr>
-        <w:t xml:space="preserve">Note that we’re expecting standard scenario based questions &amp; NOT </w:t>
-      </w:r>
-      <w:r>
-        <w:rPr>
-          <w:rtl w:val="0"/>
-        </w:rPr>
-        <w:t xml:space="preserve">straight-forward</w:t>
-      </w:r>
-      <w:r>
-        <w:rPr>
-          <w:rtl w:val="0"/>
-        </w:rPr>
-        <w:t xml:space="preserve"> definition kind of questions.</w:t>
-      </w:r>
-    </w:p>
-    <w:p>
-      <w:pPr>
-        <w:numPr>
-          <w:ilvl w:val="0"/>
-          <w:numId w:val="23"/>
-        </w:numPr>
-        <w:ind w:left="720" w:hanging="360"/>
-      </w:pPr>
-      <w:r>
-        <w:rPr>
-          <w:color w:val="222222"/>
-          <w:rtl w:val="0"/>
-        </w:rPr>
-        <w:t xml:space="preserve">The options should not have any obviously incorrect option. We need to word the options so that all of them should appear correct for the students, but a subtle point should mark the correct answer without any ambiguity. So, one answer should be the best choice without any doubt. </w:t>
-      </w:r>
-    </w:p>
-    <w:p>
-      <w:pPr>
-        <w:numPr>
-          <w:ilvl w:val="0"/>
-          <w:numId w:val="23"/>
-        </w:numPr>
-        <w:ind w:left="720" w:hanging="360"/>
-      </w:pPr>
-      <w:r>
-        <w:rPr>
-          <w:color w:val="222222"/>
-          <w:rtl w:val="0"/>
-        </w:rPr>
-        <w:t xml:space="preserve">The answer / explanation section should contain explanations on why the answer is correct and others are incorrect. It should also contain the relevant resource link (for details) preferably from AWS documentation.</w:t>
-      </w:r>
-    </w:p>
-    <w:p>
-      <w:pPr>
-        <w:ind w:left="720" w:firstLine="0"/>
-        <w:rPr>
-          <w:color w:val="222222"/>
-        </w:rPr>
-      </w:pPr>
-      <w:r>
-        <w:rPr>
-          <w:rtl w:val="0"/>
-        </w:rPr>
-      </w:r>
-    </w:p>
-    <w:p>
-      <w:pPr>
-        <w:numPr>
-          <w:ilvl w:val="1"/>
-          <w:numId w:val="23"/>
-        </w:numPr>
-        <w:ind w:left="1440" w:hanging="360"/>
-      </w:pPr>
-      <w:r>
-        <w:rPr>
-          <w:color w:val="222222"/>
-          <w:rtl w:val="0"/>
-        </w:rPr>
-        <w:t xml:space="preserve">Example </w:t>
-      </w:r>
-    </w:p>
-    <w:p>
-      <w:pPr>
-        <w:numPr>
-          <w:ilvl w:val="2"/>
-          <w:numId w:val="23"/>
-        </w:numPr>
-        <w:ind w:left="2160" w:hanging="360"/>
-      </w:pPr>
-      <w:r>
-        <w:rPr>
-          <w:color w:val="222222"/>
-          <w:rtl w:val="0"/>
-        </w:rPr>
-        <w:t xml:space="preserve">Option A is incorrect because..</w:t>
-      </w:r>
-    </w:p>
-    <w:p>
-      <w:pPr>
-        <w:numPr>
-          <w:ilvl w:val="2"/>
-          <w:numId w:val="23"/>
-        </w:numPr>
-        <w:ind w:left="2160" w:hanging="360"/>
-      </w:pPr>
-      <w:r>
-        <w:rPr>
-          <w:color w:val="222222"/>
-          <w:rtl w:val="0"/>
-        </w:rPr>
-        <w:t xml:space="preserve">Option B is CORRECT because…</w:t>
-      </w:r>
-    </w:p>
-    <w:p>
-      <w:pPr>
-        <w:numPr>
-          <w:ilvl w:val="2"/>
-          <w:numId w:val="23"/>
-        </w:numPr>
-        <w:ind w:left="2160" w:hanging="360"/>
-      </w:pPr>
-      <w:r>
-        <w:rPr>
-          <w:color w:val="222222"/>
-          <w:rtl w:val="0"/>
-        </w:rPr>
-        <w:t xml:space="preserve">Option C is incorrect because..</w:t>
-      </w:r>
-    </w:p>
-    <w:p>
-      <w:pPr>
-        <w:numPr>
-          <w:ilvl w:val="2"/>
-          <w:numId w:val="23"/>
-        </w:numPr>
-        <w:ind w:left="2160" w:hanging="360"/>
-      </w:pPr>
-      <w:r>
-        <w:rPr>
-          <w:color w:val="222222"/>
-          <w:rtl w:val="0"/>
-        </w:rPr>
-        <w:t xml:space="preserve">Option D is incorrect because..</w:t>
-      </w:r>
-    </w:p>
-    <w:p>
-      <w:pPr>
-        <w:ind w:left="720" w:firstLine="0"/>
-        <w:rPr/>
-      </w:pPr>
-      <w:r>
-        <w:rPr>
-          <w:rtl w:val="0"/>
-        </w:rPr>
-      </w:r>
-    </w:p>
-    <w:p>
-      <w:pPr>
-        <w:numPr>
-          <w:ilvl w:val="0"/>
-          <w:numId w:val="23"/>
-        </w:numPr>
-        <w:ind w:left="720" w:hanging="360"/>
-      </w:pPr>
-      <w:r>
-        <w:rPr>
-          <w:rtl w:val="0"/>
-        </w:rPr>
-        <w:t xml:space="preserve">Try to balance the domains based on weightage % defined in the exam blueprint.</w:t>
-      </w:r>
-    </w:p>
-    <w:p>
-      <w:pPr>
-        <w:numPr>
-          <w:ilvl w:val="0"/>
-          <w:numId w:val="19"/>
-        </w:numPr>
-        <w:ind w:left="720" w:hanging="360"/>
-      </w:pPr>
-      <w:r>
-        <w:rPr>
-          <w:rtl w:val="0"/>
-        </w:rPr>
-        <w:t xml:space="preserve">Any AWS service or feature must be approximately 6 months old to figure out in Practice Tests. Put a note in the explanation for any latest service or feature that might be on the borderline of appearing in the real exam.</w:t>
-      </w:r>
-    </w:p>
-    <w:p>
-      <w:pPr>
-        <w:numPr>
-          <w:ilvl w:val="0"/>
-          <w:numId w:val="23"/>
-        </w:numPr>
-        <w:ind w:left="720" w:hanging="360"/>
-      </w:pPr>
-      <w:r>
-        <w:rPr>
-          <w:b w:val="1"/>
-          <w:color w:val="ff0000"/>
-          <w:rtl w:val="0"/>
-        </w:rPr>
-        <w:t xml:space="preserve">Plagiarism </w:t>
-      </w:r>
-      <w:r>
-        <w:rPr>
-          <w:rtl w:val="0"/>
-        </w:rPr>
-        <w:t xml:space="preserve">in any form - Question or in Explanation will be </w:t>
-      </w:r>
-      <w:r>
-        <w:rPr>
-          <w:b w:val="1"/>
-          <w:color w:val="ff0000"/>
-          <w:rtl w:val="0"/>
-        </w:rPr>
-        <w:t xml:space="preserve">rejected</w:t>
-      </w:r>
-      <w:r>
-        <w:rPr>
-          <w:b w:val="1"/>
-          <w:rtl w:val="0"/>
-        </w:rPr>
-        <w:t xml:space="preserve">. </w:t>
-      </w:r>
-      <w:r>
-        <w:rPr>
-          <w:rtl w:val="0"/>
-        </w:rPr>
-        <w:t xml:space="preserve">Questions &amp; Explanations should reflect your own professional experience &amp; AWS skills. Author’s who indulge in plagiarism will be </w:t>
-      </w:r>
-      <w:r>
-        <w:rPr>
-          <w:b w:val="1"/>
-          <w:rtl w:val="0"/>
-        </w:rPr>
-        <w:t xml:space="preserve">blacklisted </w:t>
-      </w:r>
-      <w:r>
-        <w:rPr>
-          <w:rtl w:val="0"/>
-        </w:rPr>
-        <w:t xml:space="preserve">&amp; dropped from our author’s list.</w:t>
-      </w:r>
-    </w:p>
-    <w:p>
-      <w:pPr>
-        <w:numPr>
-          <w:ilvl w:val="0"/>
-          <w:numId w:val="23"/>
-        </w:numPr>
-        <w:ind w:left="720" w:hanging="360"/>
-      </w:pPr>
-      <w:r>
-        <w:rPr>
-          <w:rtl w:val="0"/>
-        </w:rPr>
-        <w:t xml:space="preserve">The ownership of the questions once approved &amp; published on Whizlabs LMS platform, lies solely with Whizlabs Software Pvt. Ltd. You can’t share or publish it elsewhere in any circumstances.</w:t>
-      </w:r>
-    </w:p>
-    <w:p>
-      <w:pPr>
-        <w:rPr/>
-      </w:pPr>
-      <w:r>
-        <w:rPr>
-          <w:rtl w:val="0"/>
-        </w:rPr>
-      </w:r>
-    </w:p>
-    <w:p>
-      <w:pPr>
-        <w:rPr>
-          <w:b w:val="1"/>
-        </w:rPr>
-      </w:pPr>
-      <w:r>
-        <w:rPr>
-          <w:b w:val="1"/>
-          <w:rtl w:val="0"/>
-        </w:rPr>
-        <w:t xml:space="preserve">Sample Format of</w:t>
-      </w:r>
-      <w:r>
-        <w:rPr>
-          <w:rtl w:val="0"/>
-        </w:rPr>
-        <w:t xml:space="preserve"> </w:t>
-      </w:r>
-      <w:r>
-        <w:rPr>
-          <w:b w:val="1"/>
-          <w:rtl w:val="0"/>
-        </w:rPr>
-        <w:t xml:space="preserve">Questions</w:t>
-      </w:r>
-    </w:p>
-    <w:p>
-      <w:pPr>
-        <w:rPr>
-          <w:color w:val="999999"/>
-        </w:rPr>
-      </w:pPr>
-      <w:r>
-        <w:rPr>
-          <w:color w:val="999999"/>
-          <w:rtl w:val="0"/>
-        </w:rPr>
-        <w:t xml:space="preserve">----------------------------------------------------------------------------------------------------------------------------</w:t>
-      </w:r>
-    </w:p>
-    <w:p>
-      <w:pPr>
-        <w:rPr/>
-      </w:pPr>
-      <w:r>
-        <w:rPr>
-          <w:b w:val="1"/>
-          <w:rtl w:val="0"/>
-        </w:rPr>
-        <w:t xml:space="preserve">Question​ ​:​ </w:t>
-      </w:r>
-      <w:r>
-        <w:rPr>
-          <w:rtl w:val="0"/>
-        </w:rPr>
-        <w:t xml:space="preserve">#</w:t>
-      </w:r>
-    </w:p>
-    <w:p>
-      <w:pPr>
-        <w:rPr>
-          <w:color w:val="999999"/>
-        </w:rPr>
-      </w:pPr>
-      <w:r>
-        <w:rPr>
-          <w:b w:val="1"/>
-          <w:rtl w:val="0"/>
-        </w:rPr>
-        <w:t xml:space="preserve">Main​ ​Topic​ ​:​ </w:t>
-      </w:r>
-      <w:r>
-        <w:rPr>
-          <w:color w:val="999999"/>
-          <w:rtl w:val="0"/>
-        </w:rPr>
-        <w:t xml:space="preserve">&lt;    &gt;</w:t>
-      </w:r>
-    </w:p>
-    <w:p>
-      <w:pPr>
-        <w:rPr>
-          <w:color w:val="999999"/>
-        </w:rPr>
-      </w:pPr>
-      <w:r>
-        <w:rPr>
-          <w:b w:val="1"/>
-          <w:rtl w:val="0"/>
-        </w:rPr>
-        <w:t xml:space="preserve">Sub​ ​Topic​ ​:​ </w:t>
-      </w:r>
-      <w:r>
-        <w:rPr>
-          <w:color w:val="999999"/>
-          <w:rtl w:val="0"/>
-        </w:rPr>
-        <w:t xml:space="preserve">[optional]</w:t>
-      </w:r>
-    </w:p>
-    <w:p>
-      <w:pPr>
-        <w:rPr>
-          <w:b w:val="1"/>
-          <w:color w:val="999999"/>
-        </w:rPr>
-      </w:pPr>
-      <w:r>
-        <w:rPr>
-          <w:b w:val="1"/>
-          <w:rtl w:val="0"/>
-        </w:rPr>
-        <w:t xml:space="preserve">Domain: </w:t>
-      </w:r>
-      <w:r>
-        <w:rPr>
-          <w:color w:val="999999"/>
-          <w:rtl w:val="0"/>
-        </w:rPr>
-        <w:t xml:space="preserve">&lt;     &gt;</w:t>
-      </w:r>
-      <w:r>
-        <w:rPr>
-          <w:b w:val="1"/>
-          <w:color w:val="999999"/>
-          <w:rtl w:val="0"/>
-        </w:rPr>
-        <w:t xml:space="preserve"> </w:t>
-      </w:r>
-    </w:p>
-    <w:p>
-      <w:pPr>
-        <w:rPr>
-          <w:b w:val="1"/>
-        </w:rPr>
-      </w:pPr>
-      <w:r>
-        <w:rPr>
-          <w:rtl w:val="0"/>
-        </w:rPr>
-      </w:r>
-    </w:p>
-    <w:p>
-      <w:pPr>
-        <w:rPr>
-          <w:rFonts w:ascii="Calibri" w:cs="Calibri" w:eastAsia="Calibri" w:hAnsi="Calibri"/>
-        </w:rPr>
-      </w:pPr>
-      <w:r>
-        <w:rPr>
-          <w:rFonts w:ascii="Calibri" w:cs="Calibri" w:eastAsia="Calibri" w:hAnsi="Calibri"/>
-          <w:b w:val="1"/>
-          <w:rtl w:val="0"/>
-        </w:rPr>
-        <w:t xml:space="preserve">Question text</w:t>
-      </w:r>
-      <w:r>
-        <w:rPr>
-          <w:rFonts w:ascii="Calibri" w:cs="Calibri" w:eastAsia="Calibri" w:hAnsi="Calibri"/>
-          <w:rtl w:val="0"/>
-        </w:rPr>
-        <w:t xml:space="preserve">: </w:t>
-      </w:r>
-    </w:p>
-    <w:p>
-      <w:pPr>
-        <w:rPr>
-          <w:rFonts w:ascii="Calibri" w:cs="Calibri" w:eastAsia="Calibri" w:hAnsi="Calibri"/>
-        </w:rPr>
-      </w:pPr>
-      <w:r>
-        <w:rPr>
-          <w:rFonts w:ascii="Calibri" w:cs="Calibri" w:eastAsia="Calibri" w:hAnsi="Calibri"/>
-          <w:rtl w:val="0"/>
-        </w:rPr>
-        <w:t xml:space="preserve">&lt;Scenario based. Should be clear in terms of requirements. No ambiguity. No duplicate options. In case of multiple answers, at the end, you should include the number of expected answers. e.g. (Select TWO) or (Select THREE) etc. For single answers this is NOT required&gt;</w:t>
-      </w:r>
-    </w:p>
-    <w:p>
-      <w:pPr>
-        <w:rPr>
-          <w:rFonts w:ascii="Calibri" w:cs="Calibri" w:eastAsia="Calibri" w:hAnsi="Calibri"/>
-        </w:rPr>
-      </w:pPr>
-      <w:r>
-        <w:rPr>
-          <w:rtl w:val="0"/>
-        </w:rPr>
       </w:r>
     </w:p>
     <w:p>
@@ -860,62 +265,657 @@
           <w:ilvl w:val="0"/>
           <w:numId w:val="18"/>
         </w:numPr>
+        <w:spacing w:line="259" w:lineRule="auto"/>
         <w:ind w:left="720" w:hanging="360"/>
         <w:rPr>
+          <w:rFonts w:ascii="Noto Sans Symbols" w:cs="Noto Sans Symbols" w:eastAsia="Noto Sans Symbols" w:hAnsi="Noto Sans Symbols"/>
+          <w:sz w:val="24"/>
+          <w:szCs w:val="24"/>
+        </w:rPr>
+      </w:pPr>
+      <w:r>
+        <w:rPr>
           <w:rFonts w:ascii="Calibri" w:cs="Calibri" w:eastAsia="Calibri" w:hAnsi="Calibri"/>
-        </w:rPr>
-      </w:pPr>
+          <w:sz w:val="24"/>
+          <w:szCs w:val="24"/>
+          <w:rtl w:val="0"/>
+        </w:rPr>
+        <w:t xml:space="preserve">Multiple Choice Multiple Response –</w:t>
+      </w:r>
       <w:r>
         <w:rPr>
           <w:rFonts w:ascii="Calibri" w:cs="Calibri" w:eastAsia="Calibri" w:hAnsi="Calibri"/>
-          <w:rtl w:val="0"/>
-        </w:rPr>
-        <w:t xml:space="preserve">Option A...</w:t>
+          <w:b w:val="1"/>
+          <w:sz w:val="24"/>
+          <w:szCs w:val="24"/>
+          <w:rtl w:val="0"/>
+        </w:rPr>
+        <w:t xml:space="preserve"> 2</w:t>
+      </w:r>
+      <w:r>
+        <w:rPr>
+          <w:rFonts w:ascii="Calibri" w:cs="Calibri" w:eastAsia="Calibri" w:hAnsi="Calibri"/>
+          <w:sz w:val="24"/>
+          <w:szCs w:val="24"/>
+          <w:rtl w:val="0"/>
+        </w:rPr>
+        <w:t xml:space="preserve"> or more correct answers out of</w:t>
+      </w:r>
+      <w:r>
+        <w:rPr>
+          <w:rFonts w:ascii="Calibri" w:cs="Calibri" w:eastAsia="Calibri" w:hAnsi="Calibri"/>
+          <w:b w:val="1"/>
+          <w:sz w:val="24"/>
+          <w:szCs w:val="24"/>
+          <w:rtl w:val="0"/>
+        </w:rPr>
+        <w:t xml:space="preserve"> 5</w:t>
+      </w:r>
+      <w:r>
+        <w:rPr>
+          <w:rFonts w:ascii="Calibri" w:cs="Calibri" w:eastAsia="Calibri" w:hAnsi="Calibri"/>
+          <w:sz w:val="24"/>
+          <w:szCs w:val="24"/>
+          <w:rtl w:val="0"/>
+        </w:rPr>
+        <w:t xml:space="preserve"> or more options.</w:t>
+      </w:r>
+    </w:p>
+    <w:p>
+      <w:pPr>
+        <w:ind w:left="720" w:firstLine="0"/>
+        <w:rPr/>
+      </w:pPr>
+      <w:r>
+        <w:rPr>
+          <w:rtl w:val="0"/>
+        </w:rPr>
+      </w:r>
+    </w:p>
+    <w:p>
+      <w:pPr>
+        <w:rPr>
+          <w:b w:val="1"/>
+        </w:rPr>
+      </w:pPr>
+      <w:r>
+        <w:rPr>
+          <w:rtl w:val="0"/>
+        </w:rPr>
+      </w:r>
+    </w:p>
+    <w:p>
+      <w:pPr>
+        <w:rPr>
+          <w:b w:val="1"/>
+        </w:rPr>
+      </w:pPr>
+      <w:r>
+        <w:rPr>
+          <w:b w:val="1"/>
+          <w:rtl w:val="0"/>
+        </w:rPr>
+        <w:t xml:space="preserve">Important Note</w:t>
       </w:r>
     </w:p>
     <w:p>
       <w:pPr>
         <w:numPr>
           <w:ilvl w:val="0"/>
-          <w:numId w:val="18"/>
+          <w:numId w:val="13"/>
         </w:numPr>
         <w:ind w:left="720" w:hanging="360"/>
-        <w:rPr>
-          <w:rFonts w:ascii="Calibri" w:cs="Calibri" w:eastAsia="Calibri" w:hAnsi="Calibri"/>
-        </w:rPr>
-      </w:pPr>
-      <w:r>
-        <w:rPr>
-          <w:rFonts w:ascii="Calibri" w:cs="Calibri" w:eastAsia="Calibri" w:hAnsi="Calibri"/>
-          <w:rtl w:val="0"/>
-        </w:rPr>
-        <w:t xml:space="preserve">Option B...</w:t>
+      </w:pPr>
+      <w:r>
+        <w:rPr>
+          <w:rtl w:val="0"/>
+        </w:rPr>
+        <w:t xml:space="preserve">Do write Question Number for quick identification. Q# 1, Q# 2 …. &amp; so on.</w:t>
       </w:r>
     </w:p>
     <w:p>
       <w:pPr>
         <w:numPr>
           <w:ilvl w:val="0"/>
-          <w:numId w:val="18"/>
+          <w:numId w:val="13"/>
         </w:numPr>
         <w:ind w:left="720" w:hanging="360"/>
-        <w:rPr>
-          <w:rFonts w:ascii="Calibri" w:cs="Calibri" w:eastAsia="Calibri" w:hAnsi="Calibri"/>
-        </w:rPr>
-      </w:pPr>
-      <w:r>
-        <w:rPr>
-          <w:rFonts w:ascii="Calibri" w:cs="Calibri" w:eastAsia="Calibri" w:hAnsi="Calibri"/>
-          <w:rtl w:val="0"/>
-        </w:rPr>
-        <w:t xml:space="preserve">Option C...</w:t>
+      </w:pPr>
+      <w:r>
+        <w:rPr>
+          <w:rtl w:val="0"/>
+        </w:rPr>
+        <w:t xml:space="preserve">Please mention Domain (based on DA Specialty exam blueprint), Topic &amp; Sub-Topic (If Applicable) with every question.</w:t>
       </w:r>
     </w:p>
     <w:p>
       <w:pPr>
         <w:numPr>
           <w:ilvl w:val="0"/>
-          <w:numId w:val="18"/>
+          <w:numId w:val="13"/>
+        </w:numPr>
+        <w:ind w:left="720" w:hanging="360"/>
+      </w:pPr>
+      <w:r>
+        <w:rPr>
+          <w:rtl w:val="0"/>
+        </w:rPr>
+        <w:t xml:space="preserve">Note that we’re expecting standard scenario based questions &amp; NOT </w:t>
+      </w:r>
+      <w:r>
+        <w:rPr>
+          <w:rtl w:val="0"/>
+        </w:rPr>
+        <w:t xml:space="preserve">straight-forward</w:t>
+      </w:r>
+      <w:r>
+        <w:rPr>
+          <w:rtl w:val="0"/>
+        </w:rPr>
+        <w:t xml:space="preserve"> definition kind of questions.</w:t>
+      </w:r>
+    </w:p>
+    <w:p>
+      <w:pPr>
+        <w:numPr>
+          <w:ilvl w:val="0"/>
+          <w:numId w:val="13"/>
+        </w:numPr>
+        <w:ind w:left="720" w:hanging="360"/>
+      </w:pPr>
+      <w:r>
+        <w:rPr>
+          <w:color w:val="222222"/>
+          <w:rtl w:val="0"/>
+        </w:rPr>
+        <w:t xml:space="preserve">The options should not have any obviously incorrect option. We need to word the options so that all of them should appear correct for the students, but a subtle point should mark the correct answer without any ambiguity. So, one answer should be the best choice without any doubt. </w:t>
+      </w:r>
+    </w:p>
+    <w:p>
+      <w:pPr>
+        <w:numPr>
+          <w:ilvl w:val="0"/>
+          <w:numId w:val="13"/>
+        </w:numPr>
+        <w:ind w:left="720" w:hanging="360"/>
+      </w:pPr>
+      <w:r>
+        <w:rPr>
+          <w:color w:val="222222"/>
+          <w:rtl w:val="0"/>
+        </w:rPr>
+        <w:t xml:space="preserve">The answer / explanation section should contain explanations on why the answer is correct and others are incorrect. It should also contain the relevant resource link (for details) preferably from AWS documentation.</w:t>
+      </w:r>
+    </w:p>
+    <w:p>
+      <w:pPr>
+        <w:ind w:left="720" w:firstLine="0"/>
+        <w:rPr>
+          <w:color w:val="222222"/>
+        </w:rPr>
+      </w:pPr>
+      <w:r>
+        <w:rPr>
+          <w:rtl w:val="0"/>
+        </w:rPr>
+      </w:r>
+    </w:p>
+    <w:p>
+      <w:pPr>
+        <w:numPr>
+          <w:ilvl w:val="1"/>
+          <w:numId w:val="13"/>
+        </w:numPr>
+        <w:ind w:left="1440" w:hanging="360"/>
+      </w:pPr>
+      <w:r>
+        <w:rPr>
+          <w:color w:val="222222"/>
+          <w:rtl w:val="0"/>
+        </w:rPr>
+        <w:t xml:space="preserve">Example </w:t>
+      </w:r>
+    </w:p>
+    <w:p>
+      <w:pPr>
+        <w:numPr>
+          <w:ilvl w:val="2"/>
+          <w:numId w:val="13"/>
+        </w:numPr>
+        <w:ind w:left="2160" w:hanging="360"/>
+      </w:pPr>
+      <w:r>
+        <w:rPr>
+          <w:color w:val="222222"/>
+          <w:rtl w:val="0"/>
+        </w:rPr>
+        <w:t xml:space="preserve">Option A is incorrect because..</w:t>
+      </w:r>
+    </w:p>
+    <w:p>
+      <w:pPr>
+        <w:numPr>
+          <w:ilvl w:val="2"/>
+          <w:numId w:val="13"/>
+        </w:numPr>
+        <w:ind w:left="2160" w:hanging="360"/>
+      </w:pPr>
+      <w:r>
+        <w:rPr>
+          <w:color w:val="222222"/>
+          <w:rtl w:val="0"/>
+        </w:rPr>
+        <w:t xml:space="preserve">Option B is CORRECT because…</w:t>
+      </w:r>
+    </w:p>
+    <w:p>
+      <w:pPr>
+        <w:numPr>
+          <w:ilvl w:val="2"/>
+          <w:numId w:val="13"/>
+        </w:numPr>
+        <w:ind w:left="2160" w:hanging="360"/>
+      </w:pPr>
+      <w:r>
+        <w:rPr>
+          <w:color w:val="222222"/>
+          <w:rtl w:val="0"/>
+        </w:rPr>
+        <w:t xml:space="preserve">Option C is incorrect because..</w:t>
+      </w:r>
+    </w:p>
+    <w:p>
+      <w:pPr>
+        <w:numPr>
+          <w:ilvl w:val="2"/>
+          <w:numId w:val="13"/>
+        </w:numPr>
+        <w:ind w:left="2160" w:hanging="360"/>
+      </w:pPr>
+      <w:r>
+        <w:rPr>
+          <w:color w:val="222222"/>
+          <w:rtl w:val="0"/>
+        </w:rPr>
+        <w:t xml:space="preserve">Option D is incorrect because..</w:t>
+      </w:r>
+    </w:p>
+    <w:p>
+      <w:pPr>
+        <w:ind w:left="720" w:firstLine="0"/>
+        <w:rPr/>
+      </w:pPr>
+      <w:r>
+        <w:rPr>
+          <w:rtl w:val="0"/>
+        </w:rPr>
+      </w:r>
+    </w:p>
+    <w:p>
+      <w:pPr>
+        <w:numPr>
+          <w:ilvl w:val="0"/>
+          <w:numId w:val="13"/>
+        </w:numPr>
+        <w:ind w:left="720" w:hanging="360"/>
+      </w:pPr>
+      <w:r>
+        <w:rPr>
+          <w:rtl w:val="0"/>
+        </w:rPr>
+        <w:t xml:space="preserve">Try to balance the domains based on weightage % defined in the exam blueprint.</w:t>
+      </w:r>
+    </w:p>
+    <w:p>
+      <w:pPr>
+        <w:numPr>
+          <w:ilvl w:val="0"/>
+          <w:numId w:val="11"/>
+        </w:numPr>
+        <w:ind w:left="720" w:hanging="360"/>
+      </w:pPr>
+      <w:r>
+        <w:rPr>
+          <w:rtl w:val="0"/>
+        </w:rPr>
+        <w:t xml:space="preserve">Any AWS service or feature must be approximately 6 months old to figure out in Practice Tests. Put a note in the explanation for any latest service or feature that might be on the borderline of appearing in the real exam.</w:t>
+      </w:r>
+    </w:p>
+    <w:p>
+      <w:pPr>
+        <w:numPr>
+          <w:ilvl w:val="0"/>
+          <w:numId w:val="13"/>
+        </w:numPr>
+        <w:ind w:left="720" w:hanging="360"/>
+      </w:pPr>
+      <w:r>
+        <w:rPr>
+          <w:b w:val="1"/>
+          <w:color w:val="ff0000"/>
+          <w:rtl w:val="0"/>
+        </w:rPr>
+        <w:t xml:space="preserve">Plagiarism </w:t>
+      </w:r>
+      <w:r>
+        <w:rPr>
+          <w:rtl w:val="0"/>
+        </w:rPr>
+        <w:t xml:space="preserve">in any form - Question or in Explanation will be </w:t>
+      </w:r>
+      <w:r>
+        <w:rPr>
+          <w:b w:val="1"/>
+          <w:color w:val="ff0000"/>
+          <w:rtl w:val="0"/>
+        </w:rPr>
+        <w:t xml:space="preserve">rejected</w:t>
+      </w:r>
+      <w:r>
+        <w:rPr>
+          <w:b w:val="1"/>
+          <w:rtl w:val="0"/>
+        </w:rPr>
+        <w:t xml:space="preserve">. </w:t>
+      </w:r>
+      <w:r>
+        <w:rPr>
+          <w:rtl w:val="0"/>
+        </w:rPr>
+        <w:t xml:space="preserve">Questions &amp; Explanations should reflect your own professional experience &amp; AWS skills. Author’s who indulge in plagiarism will be </w:t>
+      </w:r>
+      <w:r>
+        <w:rPr>
+          <w:b w:val="1"/>
+          <w:rtl w:val="0"/>
+        </w:rPr>
+        <w:t xml:space="preserve">blacklisted </w:t>
+      </w:r>
+      <w:r>
+        <w:rPr>
+          <w:rtl w:val="0"/>
+        </w:rPr>
+        <w:t xml:space="preserve">&amp; dropped from our author’s list.</w:t>
+      </w:r>
+    </w:p>
+    <w:p>
+      <w:pPr>
+        <w:numPr>
+          <w:ilvl w:val="0"/>
+          <w:numId w:val="13"/>
+        </w:numPr>
+        <w:ind w:left="720" w:hanging="360"/>
+      </w:pPr>
+      <w:r>
+        <w:rPr>
+          <w:rtl w:val="0"/>
+        </w:rPr>
+        <w:t xml:space="preserve">The ownership of the questions once approved &amp; published on Whizlabs LMS platform, lies solely with Whizlabs Software Pvt. Ltd. You can’t share or publish it elsewhere in any circumstances.</w:t>
+      </w:r>
+    </w:p>
+    <w:p>
+      <w:pPr>
+        <w:rPr/>
+      </w:pPr>
+      <w:r>
+        <w:rPr>
+          <w:rtl w:val="0"/>
+        </w:rPr>
+      </w:r>
+    </w:p>
+    <w:p>
+      <w:pPr>
+        <w:rPr>
+          <w:b w:val="1"/>
+        </w:rPr>
+      </w:pPr>
+      <w:r>
+        <w:rPr>
+          <w:b w:val="1"/>
+          <w:rtl w:val="0"/>
+        </w:rPr>
+        <w:t xml:space="preserve">Sample Format of</w:t>
+      </w:r>
+      <w:r>
+        <w:rPr>
+          <w:rtl w:val="0"/>
+        </w:rPr>
+        <w:t xml:space="preserve"> </w:t>
+      </w:r>
+      <w:r>
+        <w:rPr>
+          <w:b w:val="1"/>
+          <w:rtl w:val="0"/>
+        </w:rPr>
+        <w:t xml:space="preserve">Questions</w:t>
+      </w:r>
+    </w:p>
+    <w:p>
+      <w:pPr>
+        <w:rPr>
+          <w:color w:val="999999"/>
+        </w:rPr>
+      </w:pPr>
+      <w:r>
+        <w:rPr>
+          <w:color w:val="999999"/>
+          <w:rtl w:val="0"/>
+        </w:rPr>
+        <w:t xml:space="preserve">----------------------------------------------------------------------------------------------------------------------------</w:t>
+      </w:r>
+    </w:p>
+    <w:p>
+      <w:pPr>
+        <w:rPr/>
+      </w:pPr>
+      <w:r>
+        <w:rPr>
+          <w:b w:val="1"/>
+          <w:rtl w:val="0"/>
+        </w:rPr>
+        <w:t xml:space="preserve">Question​ ​:​ </w:t>
+      </w:r>
+      <w:r>
+        <w:rPr>
+          <w:rtl w:val="0"/>
+        </w:rPr>
+        <w:t xml:space="preserve">#</w:t>
+      </w:r>
+    </w:p>
+    <w:p>
+      <w:pPr>
+        <w:rPr>
+          <w:color w:val="999999"/>
+        </w:rPr>
+      </w:pPr>
+      <w:r>
+        <w:rPr>
+          <w:b w:val="1"/>
+          <w:rtl w:val="0"/>
+        </w:rPr>
+        <w:t xml:space="preserve">Main​ ​Topic​ ​:​ </w:t>
+      </w:r>
+      <w:r>
+        <w:rPr>
+          <w:color w:val="999999"/>
+          <w:rtl w:val="0"/>
+        </w:rPr>
+        <w:t xml:space="preserve">&lt;    &gt;</w:t>
+      </w:r>
+    </w:p>
+    <w:p>
+      <w:pPr>
+        <w:rPr>
+          <w:color w:val="999999"/>
+        </w:rPr>
+      </w:pPr>
+      <w:r>
+        <w:rPr>
+          <w:b w:val="1"/>
+          <w:rtl w:val="0"/>
+        </w:rPr>
+        <w:t xml:space="preserve">Sub​ ​Topic​ ​:​ </w:t>
+      </w:r>
+      <w:r>
+        <w:rPr>
+          <w:color w:val="999999"/>
+          <w:rtl w:val="0"/>
+        </w:rPr>
+        <w:t xml:space="preserve">[optional]</w:t>
+      </w:r>
+    </w:p>
+    <w:p>
+      <w:pPr>
+        <w:rPr>
+          <w:b w:val="1"/>
+          <w:color w:val="999999"/>
+        </w:rPr>
+      </w:pPr>
+      <w:r>
+        <w:rPr>
+          <w:b w:val="1"/>
+          <w:rtl w:val="0"/>
+        </w:rPr>
+        <w:t xml:space="preserve">Domain: </w:t>
+      </w:r>
+      <w:r>
+        <w:rPr>
+          <w:color w:val="999999"/>
+          <w:rtl w:val="0"/>
+        </w:rPr>
+        <w:t xml:space="preserve">&lt;     &gt;</w:t>
+      </w:r>
+      <w:r>
+        <w:rPr>
+          <w:b w:val="1"/>
+          <w:color w:val="999999"/>
+          <w:rtl w:val="0"/>
+        </w:rPr>
+        <w:t xml:space="preserve"> </w:t>
+      </w:r>
+    </w:p>
+    <w:p>
+      <w:pPr>
+        <w:rPr>
+          <w:b w:val="1"/>
+        </w:rPr>
+      </w:pPr>
+      <w:r>
+        <w:rPr>
+          <w:rtl w:val="0"/>
+        </w:rPr>
+      </w:r>
+    </w:p>
+    <w:p>
+      <w:pPr>
+        <w:rPr>
+          <w:rFonts w:ascii="Calibri" w:cs="Calibri" w:eastAsia="Calibri" w:hAnsi="Calibri"/>
+        </w:rPr>
+      </w:pPr>
+      <w:r>
+        <w:rPr>
+          <w:rFonts w:ascii="Calibri" w:cs="Calibri" w:eastAsia="Calibri" w:hAnsi="Calibri"/>
+          <w:b w:val="1"/>
+          <w:rtl w:val="0"/>
+        </w:rPr>
+        <w:t xml:space="preserve">Question text</w:t>
+      </w:r>
+      <w:r>
+        <w:rPr>
+          <w:rFonts w:ascii="Calibri" w:cs="Calibri" w:eastAsia="Calibri" w:hAnsi="Calibri"/>
+          <w:rtl w:val="0"/>
+        </w:rPr>
+        <w:t xml:space="preserve">: </w:t>
+      </w:r>
+    </w:p>
+    <w:p>
+      <w:pPr>
+        <w:rPr>
+          <w:rFonts w:ascii="Calibri" w:cs="Calibri" w:eastAsia="Calibri" w:hAnsi="Calibri"/>
+        </w:rPr>
+      </w:pPr>
+      <w:r>
+        <w:rPr>
+          <w:rFonts w:ascii="Calibri" w:cs="Calibri" w:eastAsia="Calibri" w:hAnsi="Calibri"/>
+          <w:rtl w:val="0"/>
+        </w:rPr>
+        <w:t xml:space="preserve">&lt;Scenario based. Should be clear in terms of requirements. No ambiguity. No duplicate options. In case of multiple answers, at the end, you should include the number of expected answers. e.g. (Select TWO) or (Select THREE) etc. For single answers this is NOT required&gt;</w:t>
+      </w:r>
+    </w:p>
+    <w:p>
+      <w:pPr>
+        <w:rPr>
+          <w:rFonts w:ascii="Calibri" w:cs="Calibri" w:eastAsia="Calibri" w:hAnsi="Calibri"/>
+        </w:rPr>
+      </w:pPr>
+      <w:r>
+        <w:rPr>
+          <w:rtl w:val="0"/>
+        </w:rPr>
+      </w:r>
+    </w:p>
+    <w:p>
+      <w:pPr>
+        <w:numPr>
+          <w:ilvl w:val="0"/>
+          <w:numId w:val="10"/>
+        </w:numPr>
+        <w:ind w:left="720" w:hanging="360"/>
+        <w:rPr>
+          <w:rFonts w:ascii="Calibri" w:cs="Calibri" w:eastAsia="Calibri" w:hAnsi="Calibri"/>
+        </w:rPr>
+      </w:pPr>
+      <w:r>
+        <w:rPr>
+          <w:rFonts w:ascii="Calibri" w:cs="Calibri" w:eastAsia="Calibri" w:hAnsi="Calibri"/>
+          <w:rtl w:val="0"/>
+        </w:rPr>
+        <w:t xml:space="preserve">Option A...</w:t>
+      </w:r>
+    </w:p>
+    <w:p>
+      <w:pPr>
+        <w:numPr>
+          <w:ilvl w:val="0"/>
+          <w:numId w:val="10"/>
+        </w:numPr>
+        <w:ind w:left="720" w:hanging="360"/>
+        <w:rPr>
+          <w:rFonts w:ascii="Calibri" w:cs="Calibri" w:eastAsia="Calibri" w:hAnsi="Calibri"/>
+        </w:rPr>
+      </w:pPr>
+      <w:r>
+        <w:rPr>
+          <w:rFonts w:ascii="Calibri" w:cs="Calibri" w:eastAsia="Calibri" w:hAnsi="Calibri"/>
+          <w:rtl w:val="0"/>
+        </w:rPr>
+        <w:t xml:space="preserve">Option B...</w:t>
+      </w:r>
+    </w:p>
+    <w:p>
+      <w:pPr>
+        <w:numPr>
+          <w:ilvl w:val="0"/>
+          <w:numId w:val="10"/>
+        </w:numPr>
+        <w:ind w:left="720" w:hanging="360"/>
+        <w:rPr>
+          <w:rFonts w:ascii="Calibri" w:cs="Calibri" w:eastAsia="Calibri" w:hAnsi="Calibri"/>
+        </w:rPr>
+      </w:pPr>
+      <w:r>
+        <w:rPr>
+          <w:rFonts w:ascii="Calibri" w:cs="Calibri" w:eastAsia="Calibri" w:hAnsi="Calibri"/>
+          <w:rtl w:val="0"/>
+        </w:rPr>
+        <w:t xml:space="preserve">Option C...</w:t>
+      </w:r>
+    </w:p>
+    <w:p>
+      <w:pPr>
+        <w:numPr>
+          <w:ilvl w:val="0"/>
+          <w:numId w:val="10"/>
         </w:numPr>
         <w:ind w:left="720" w:hanging="360"/>
         <w:rPr>
@@ -2512,7 +2512,7 @@
       <w:pPr>
         <w:numPr>
           <w:ilvl w:val="0"/>
-          <w:numId w:val="1"/>
+          <w:numId w:val="14"/>
         </w:numPr>
         <w:ind w:left="720" w:hanging="360"/>
         <w:rPr>
@@ -2532,7 +2532,7 @@
       <w:pPr>
         <w:numPr>
           <w:ilvl w:val="0"/>
-          <w:numId w:val="1"/>
+          <w:numId w:val="14"/>
         </w:numPr>
         <w:ind w:left="720" w:hanging="360"/>
         <w:rPr>
@@ -2553,7 +2553,7 @@
       <w:pPr>
         <w:numPr>
           <w:ilvl w:val="0"/>
-          <w:numId w:val="1"/>
+          <w:numId w:val="14"/>
         </w:numPr>
         <w:ind w:left="720" w:hanging="360"/>
         <w:rPr>
@@ -2574,7 +2574,7 @@
       <w:pPr>
         <w:numPr>
           <w:ilvl w:val="0"/>
-          <w:numId w:val="1"/>
+          <w:numId w:val="14"/>
         </w:numPr>
         <w:ind w:left="720" w:hanging="360"/>
         <w:rPr>
@@ -3372,7 +3372,7 @@
       <w:pPr>
         <w:numPr>
           <w:ilvl w:val="0"/>
-          <w:numId w:val="10"/>
+          <w:numId w:val="19"/>
         </w:numPr>
         <w:ind w:left="720" w:hanging="360"/>
         <w:rPr>
@@ -3392,7 +3392,7 @@
       <w:pPr>
         <w:numPr>
           <w:ilvl w:val="0"/>
-          <w:numId w:val="10"/>
+          <w:numId w:val="19"/>
         </w:numPr>
         <w:ind w:left="720" w:hanging="360"/>
         <w:rPr>
@@ -3425,7 +3425,7 @@
       <w:pPr>
         <w:numPr>
           <w:ilvl w:val="0"/>
-          <w:numId w:val="10"/>
+          <w:numId w:val="19"/>
         </w:numPr>
         <w:ind w:left="720" w:hanging="360"/>
         <w:rPr>
@@ -3473,7 +3473,7 @@
       <w:pPr>
         <w:numPr>
           <w:ilvl w:val="0"/>
-          <w:numId w:val="10"/>
+          <w:numId w:val="19"/>
         </w:numPr>
         <w:ind w:left="720" w:hanging="360"/>
         <w:rPr>
@@ -3957,12 +3957,12 @@
             <wp:inline distB="19050" distT="19050" distL="19050" distR="19050">
               <wp:extent cx="6034088" cy="3962142"/>
               <wp:effectExtent b="0" l="0" r="0" t="0"/>
-              <wp:docPr id="2" name="image2.png"/>
+              <wp:docPr id="2" name="image1.png"/>
               <a:graphic>
                 <a:graphicData uri="http://schemas.openxmlformats.org/drawingml/2006/picture">
                   <pic:pic>
                     <pic:nvPicPr>
-                      <pic:cNvPr id="0" name="image2.png"/>
+                      <pic:cNvPr id="0" name="image1.png"/>
                       <pic:cNvPicPr preferRelativeResize="0"/>
                     </pic:nvPicPr>
                     <pic:blipFill>
@@ -4061,7 +4061,7 @@
       <w:pPr>
         <w:numPr>
           <w:ilvl w:val="0"/>
-          <w:numId w:val="11"/>
+          <w:numId w:val="20"/>
         </w:numPr>
         <w:ind w:left="720" w:hanging="360"/>
         <w:rPr>
@@ -4081,7 +4081,7 @@
       <w:pPr>
         <w:numPr>
           <w:ilvl w:val="0"/>
-          <w:numId w:val="11"/>
+          <w:numId w:val="20"/>
         </w:numPr>
         <w:ind w:left="720" w:hanging="360"/>
         <w:rPr>
@@ -4102,7 +4102,7 @@
       <w:pPr>
         <w:numPr>
           <w:ilvl w:val="0"/>
-          <w:numId w:val="11"/>
+          <w:numId w:val="20"/>
         </w:numPr>
         <w:ind w:left="720" w:hanging="360"/>
         <w:rPr>
@@ -4123,7 +4123,7 @@
       <w:pPr>
         <w:numPr>
           <w:ilvl w:val="0"/>
-          <w:numId w:val="11"/>
+          <w:numId w:val="20"/>
         </w:numPr>
         <w:ind w:left="720" w:hanging="360"/>
         <w:rPr>
@@ -4737,7 +4737,7 @@
       <w:pPr>
         <w:numPr>
           <w:ilvl w:val="0"/>
-          <w:numId w:val="3"/>
+          <w:numId w:val="1"/>
         </w:numPr>
         <w:ind w:left="720" w:hanging="360"/>
         <w:rPr>
@@ -4757,7 +4757,7 @@
       <w:pPr>
         <w:numPr>
           <w:ilvl w:val="0"/>
-          <w:numId w:val="3"/>
+          <w:numId w:val="1"/>
         </w:numPr>
         <w:ind w:left="720" w:hanging="360"/>
         <w:rPr>
@@ -4778,7 +4778,7 @@
       <w:pPr>
         <w:numPr>
           <w:ilvl w:val="0"/>
-          <w:numId w:val="3"/>
+          <w:numId w:val="1"/>
         </w:numPr>
         <w:ind w:left="720" w:hanging="360"/>
         <w:rPr>
@@ -4799,7 +4799,7 @@
       <w:pPr>
         <w:numPr>
           <w:ilvl w:val="0"/>
-          <w:numId w:val="3"/>
+          <w:numId w:val="1"/>
         </w:numPr>
         <w:ind w:left="720" w:hanging="360"/>
         <w:rPr>
@@ -5536,7 +5536,7 @@
       <w:pPr>
         <w:numPr>
           <w:ilvl w:val="0"/>
-          <w:numId w:val="17"/>
+          <w:numId w:val="22"/>
         </w:numPr>
         <w:ind w:left="720" w:hanging="360"/>
         <w:rPr>
@@ -5556,7 +5556,7 @@
       <w:pPr>
         <w:numPr>
           <w:ilvl w:val="0"/>
-          <w:numId w:val="17"/>
+          <w:numId w:val="22"/>
         </w:numPr>
         <w:ind w:left="720" w:hanging="360"/>
         <w:rPr>
@@ -5577,7 +5577,7 @@
       <w:pPr>
         <w:numPr>
           <w:ilvl w:val="0"/>
-          <w:numId w:val="17"/>
+          <w:numId w:val="22"/>
         </w:numPr>
         <w:ind w:left="720" w:hanging="360"/>
         <w:rPr>
@@ -5598,7 +5598,7 @@
       <w:pPr>
         <w:numPr>
           <w:ilvl w:val="0"/>
-          <w:numId w:val="17"/>
+          <w:numId w:val="22"/>
         </w:numPr>
         <w:ind w:left="720" w:hanging="360"/>
         <w:rPr>
@@ -6345,7 +6345,7 @@
       <w:pPr>
         <w:numPr>
           <w:ilvl w:val="0"/>
-          <w:numId w:val="4"/>
+          <w:numId w:val="16"/>
         </w:numPr>
         <w:ind w:left="720" w:hanging="360"/>
         <w:rPr>
@@ -6365,7 +6365,7 @@
       <w:pPr>
         <w:numPr>
           <w:ilvl w:val="0"/>
-          <w:numId w:val="4"/>
+          <w:numId w:val="16"/>
         </w:numPr>
         <w:ind w:left="720" w:hanging="360"/>
         <w:rPr>
@@ -6386,7 +6386,7 @@
       <w:pPr>
         <w:numPr>
           <w:ilvl w:val="0"/>
-          <w:numId w:val="4"/>
+          <w:numId w:val="16"/>
         </w:numPr>
         <w:ind w:left="720" w:hanging="360"/>
         <w:rPr>
@@ -6407,7 +6407,7 @@
       <w:pPr>
         <w:numPr>
           <w:ilvl w:val="0"/>
-          <w:numId w:val="4"/>
+          <w:numId w:val="16"/>
         </w:numPr>
         <w:ind w:left="720" w:hanging="360"/>
         <w:rPr>
@@ -7230,7 +7230,7 @@
       <w:pPr>
         <w:numPr>
           <w:ilvl w:val="0"/>
-          <w:numId w:val="14"/>
+          <w:numId w:val="8"/>
         </w:numPr>
         <w:ind w:left="720" w:hanging="360"/>
         <w:rPr>
@@ -7250,7 +7250,7 @@
       <w:pPr>
         <w:numPr>
           <w:ilvl w:val="0"/>
-          <w:numId w:val="14"/>
+          <w:numId w:val="8"/>
         </w:numPr>
         <w:ind w:left="720" w:hanging="360"/>
         <w:rPr>
@@ -7271,7 +7271,7 @@
       <w:pPr>
         <w:numPr>
           <w:ilvl w:val="0"/>
-          <w:numId w:val="14"/>
+          <w:numId w:val="8"/>
         </w:numPr>
         <w:ind w:left="720" w:hanging="360"/>
         <w:rPr>
@@ -7292,7 +7292,7 @@
       <w:pPr>
         <w:numPr>
           <w:ilvl w:val="0"/>
-          <w:numId w:val="14"/>
+          <w:numId w:val="8"/>
         </w:numPr>
         <w:ind w:left="720" w:hanging="360"/>
         <w:rPr>
@@ -8073,7 +8073,7 @@
       <w:pPr>
         <w:numPr>
           <w:ilvl w:val="0"/>
-          <w:numId w:val="5"/>
+          <w:numId w:val="2"/>
         </w:numPr>
         <w:ind w:left="720" w:hanging="360"/>
         <w:rPr>
@@ -8093,7 +8093,7 @@
       <w:pPr>
         <w:numPr>
           <w:ilvl w:val="0"/>
-          <w:numId w:val="5"/>
+          <w:numId w:val="2"/>
         </w:numPr>
         <w:ind w:left="720" w:hanging="360"/>
         <w:rPr>
@@ -8114,7 +8114,7 @@
       <w:pPr>
         <w:numPr>
           <w:ilvl w:val="0"/>
-          <w:numId w:val="5"/>
+          <w:numId w:val="2"/>
         </w:numPr>
         <w:ind w:left="720" w:hanging="360"/>
         <w:rPr>
@@ -8135,7 +8135,7 @@
       <w:pPr>
         <w:numPr>
           <w:ilvl w:val="0"/>
-          <w:numId w:val="5"/>
+          <w:numId w:val="2"/>
         </w:numPr>
         <w:ind w:left="720" w:hanging="360"/>
         <w:rPr>
@@ -8906,7 +8906,7 @@
       <w:pPr>
         <w:numPr>
           <w:ilvl w:val="0"/>
-          <w:numId w:val="15"/>
+          <w:numId w:val="21"/>
         </w:numPr>
         <w:ind w:left="720" w:hanging="360"/>
         <w:rPr>
@@ -8926,7 +8926,7 @@
       <w:pPr>
         <w:numPr>
           <w:ilvl w:val="0"/>
-          <w:numId w:val="15"/>
+          <w:numId w:val="21"/>
         </w:numPr>
         <w:ind w:left="720" w:hanging="360"/>
         <w:rPr>
@@ -8947,7 +8947,7 @@
       <w:pPr>
         <w:numPr>
           <w:ilvl w:val="0"/>
-          <w:numId w:val="15"/>
+          <w:numId w:val="21"/>
         </w:numPr>
         <w:ind w:left="720" w:hanging="360"/>
         <w:rPr>
@@ -8968,7 +8968,7 @@
       <w:pPr>
         <w:numPr>
           <w:ilvl w:val="0"/>
-          <w:numId w:val="15"/>
+          <w:numId w:val="21"/>
         </w:numPr>
         <w:ind w:left="720" w:hanging="360"/>
         <w:rPr>
@@ -8989,7 +8989,7 @@
       <w:pPr>
         <w:numPr>
           <w:ilvl w:val="0"/>
-          <w:numId w:val="15"/>
+          <w:numId w:val="21"/>
         </w:numPr>
         <w:ind w:left="720" w:hanging="360"/>
         <w:rPr>
@@ -9011,7 +9011,7 @@
       <w:pPr>
         <w:numPr>
           <w:ilvl w:val="0"/>
-          <w:numId w:val="15"/>
+          <w:numId w:val="21"/>
         </w:numPr>
         <w:ind w:left="720" w:hanging="360"/>
         <w:rPr>
@@ -9818,7 +9818,7 @@
       <w:pPr>
         <w:numPr>
           <w:ilvl w:val="0"/>
-          <w:numId w:val="21"/>
+          <w:numId w:val="12"/>
         </w:numPr>
         <w:ind w:left="720" w:hanging="360"/>
         <w:rPr>
@@ -9838,7 +9838,7 @@
       <w:pPr>
         <w:numPr>
           <w:ilvl w:val="0"/>
-          <w:numId w:val="21"/>
+          <w:numId w:val="12"/>
         </w:numPr>
         <w:ind w:left="720" w:hanging="360"/>
         <w:rPr>
@@ -9859,7 +9859,7 @@
       <w:pPr>
         <w:numPr>
           <w:ilvl w:val="0"/>
-          <w:numId w:val="21"/>
+          <w:numId w:val="12"/>
         </w:numPr>
         <w:ind w:left="720" w:hanging="360"/>
         <w:rPr>
@@ -9880,7 +9880,7 @@
       <w:pPr>
         <w:numPr>
           <w:ilvl w:val="0"/>
-          <w:numId w:val="21"/>
+          <w:numId w:val="12"/>
         </w:numPr>
         <w:ind w:left="720" w:hanging="360"/>
         <w:rPr>
@@ -9901,7 +9901,7 @@
       <w:pPr>
         <w:numPr>
           <w:ilvl w:val="0"/>
-          <w:numId w:val="21"/>
+          <w:numId w:val="12"/>
         </w:numPr>
         <w:ind w:left="720" w:hanging="360"/>
         <w:rPr>
@@ -9922,7 +9922,7 @@
       <w:pPr>
         <w:numPr>
           <w:ilvl w:val="0"/>
-          <w:numId w:val="21"/>
+          <w:numId w:val="12"/>
         </w:numPr>
         <w:ind w:left="720" w:hanging="360"/>
         <w:rPr>
@@ -10737,7 +10737,7 @@
       <w:pPr>
         <w:numPr>
           <w:ilvl w:val="0"/>
-          <w:numId w:val="2"/>
+          <w:numId w:val="15"/>
         </w:numPr>
         <w:ind w:left="720" w:hanging="360"/>
         <w:rPr>
@@ -10757,7 +10757,7 @@
       <w:pPr>
         <w:numPr>
           <w:ilvl w:val="0"/>
-          <w:numId w:val="2"/>
+          <w:numId w:val="15"/>
         </w:numPr>
         <w:ind w:left="720" w:hanging="360"/>
         <w:rPr>
@@ -10778,7 +10778,7 @@
       <w:pPr>
         <w:numPr>
           <w:ilvl w:val="0"/>
-          <w:numId w:val="2"/>
+          <w:numId w:val="15"/>
         </w:numPr>
         <w:ind w:left="720" w:hanging="360"/>
         <w:rPr>
@@ -10799,7 +10799,7 @@
       <w:pPr>
         <w:numPr>
           <w:ilvl w:val="0"/>
-          <w:numId w:val="2"/>
+          <w:numId w:val="15"/>
         </w:numPr>
         <w:ind w:left="720" w:hanging="360"/>
         <w:rPr>
@@ -10820,7 +10820,7 @@
       <w:pPr>
         <w:numPr>
           <w:ilvl w:val="0"/>
-          <w:numId w:val="2"/>
+          <w:numId w:val="15"/>
         </w:numPr>
         <w:ind w:left="720" w:hanging="360"/>
         <w:rPr>
@@ -11506,7 +11506,7 @@
       <w:pPr>
         <w:numPr>
           <w:ilvl w:val="0"/>
-          <w:numId w:val="24"/>
+          <w:numId w:val="25"/>
         </w:numPr>
         <w:ind w:left="720" w:hanging="360"/>
         <w:rPr>
@@ -11526,7 +11526,7 @@
       <w:pPr>
         <w:numPr>
           <w:ilvl w:val="0"/>
-          <w:numId w:val="24"/>
+          <w:numId w:val="25"/>
         </w:numPr>
         <w:ind w:left="720" w:hanging="360"/>
         <w:rPr>
@@ -11547,7 +11547,7 @@
       <w:pPr>
         <w:numPr>
           <w:ilvl w:val="0"/>
-          <w:numId w:val="24"/>
+          <w:numId w:val="25"/>
         </w:numPr>
         <w:ind w:left="720" w:hanging="360"/>
         <w:rPr>
@@ -11568,7 +11568,7 @@
       <w:pPr>
         <w:numPr>
           <w:ilvl w:val="0"/>
-          <w:numId w:val="24"/>
+          <w:numId w:val="25"/>
         </w:numPr>
         <w:ind w:left="720" w:hanging="360"/>
         <w:rPr>
@@ -11589,7 +11589,7 @@
       <w:pPr>
         <w:numPr>
           <w:ilvl w:val="0"/>
-          <w:numId w:val="24"/>
+          <w:numId w:val="25"/>
         </w:numPr>
         <w:ind w:left="720" w:hanging="360"/>
         <w:rPr>
@@ -12279,7 +12279,7 @@
       <w:pPr>
         <w:numPr>
           <w:ilvl w:val="0"/>
-          <w:numId w:val="6"/>
+          <w:numId w:val="3"/>
         </w:numPr>
         <w:ind w:left="720" w:hanging="360"/>
         <w:rPr>
@@ -12299,7 +12299,7 @@
       <w:pPr>
         <w:numPr>
           <w:ilvl w:val="0"/>
-          <w:numId w:val="6"/>
+          <w:numId w:val="3"/>
         </w:numPr>
         <w:ind w:left="720" w:hanging="360"/>
         <w:rPr>
@@ -12320,7 +12320,7 @@
       <w:pPr>
         <w:numPr>
           <w:ilvl w:val="0"/>
-          <w:numId w:val="6"/>
+          <w:numId w:val="3"/>
         </w:numPr>
         <w:ind w:left="720" w:hanging="360"/>
         <w:rPr>
@@ -12341,7 +12341,7 @@
       <w:pPr>
         <w:numPr>
           <w:ilvl w:val="0"/>
-          <w:numId w:val="6"/>
+          <w:numId w:val="3"/>
         </w:numPr>
         <w:ind w:left="720" w:hanging="360"/>
         <w:rPr>
@@ -12362,7 +12362,7 @@
       <w:pPr>
         <w:numPr>
           <w:ilvl w:val="0"/>
-          <w:numId w:val="6"/>
+          <w:numId w:val="3"/>
         </w:numPr>
         <w:ind w:left="720" w:hanging="360"/>
         <w:rPr>
@@ -12972,7 +12972,7 @@
       <w:pPr>
         <w:numPr>
           <w:ilvl w:val="0"/>
-          <w:numId w:val="12"/>
+          <w:numId w:val="5"/>
         </w:numPr>
         <w:ind w:left="720" w:hanging="360"/>
         <w:rPr>
@@ -13038,7 +13038,7 @@
       <w:pPr>
         <w:numPr>
           <w:ilvl w:val="0"/>
-          <w:numId w:val="12"/>
+          <w:numId w:val="5"/>
         </w:numPr>
         <w:ind w:left="720" w:hanging="360"/>
         <w:rPr>
@@ -13102,7 +13102,7 @@
       <w:pPr>
         <w:numPr>
           <w:ilvl w:val="0"/>
-          <w:numId w:val="12"/>
+          <w:numId w:val="5"/>
         </w:numPr>
         <w:ind w:left="720" w:hanging="360"/>
         <w:rPr>
@@ -13143,7 +13143,7 @@
       <w:pPr>
         <w:numPr>
           <w:ilvl w:val="0"/>
-          <w:numId w:val="12"/>
+          <w:numId w:val="5"/>
         </w:numPr>
         <w:ind w:left="720" w:hanging="360"/>
         <w:rPr>
@@ -13759,7 +13759,7 @@
       <w:pPr>
         <w:numPr>
           <w:ilvl w:val="0"/>
-          <w:numId w:val="22"/>
+          <w:numId w:val="24"/>
         </w:numPr>
         <w:ind w:left="720" w:hanging="360"/>
         <w:rPr>
@@ -13779,7 +13779,7 @@
       <w:pPr>
         <w:numPr>
           <w:ilvl w:val="0"/>
-          <w:numId w:val="22"/>
+          <w:numId w:val="24"/>
         </w:numPr>
         <w:ind w:left="720" w:hanging="360"/>
         <w:rPr>
@@ -13800,7 +13800,7 @@
       <w:pPr>
         <w:numPr>
           <w:ilvl w:val="0"/>
-          <w:numId w:val="22"/>
+          <w:numId w:val="24"/>
         </w:numPr>
         <w:ind w:left="720" w:hanging="360"/>
         <w:rPr>
@@ -13821,7 +13821,7 @@
       <w:pPr>
         <w:numPr>
           <w:ilvl w:val="0"/>
-          <w:numId w:val="22"/>
+          <w:numId w:val="24"/>
         </w:numPr>
         <w:ind w:left="720" w:hanging="360"/>
         <w:rPr>
@@ -14401,12 +14401,12 @@
             <wp:inline distB="19050" distT="19050" distL="19050" distR="19050">
               <wp:extent cx="5905500" cy="5499100"/>
               <wp:effectExtent b="0" l="0" r="0" t="0"/>
-              <wp:docPr id="1" name="image1.png"/>
+              <wp:docPr id="1" name="image2.png"/>
               <a:graphic>
                 <a:graphicData uri="http://schemas.openxmlformats.org/drawingml/2006/picture">
                   <pic:pic>
                     <pic:nvPicPr>
-                      <pic:cNvPr id="0" name="image1.png"/>
+                      <pic:cNvPr id="0" name="image2.png"/>
                       <pic:cNvPicPr preferRelativeResize="0"/>
                     </pic:nvPicPr>
                     <pic:blipFill>
@@ -14479,7 +14479,7 @@
       <w:pPr>
         <w:numPr>
           <w:ilvl w:val="0"/>
-          <w:numId w:val="16"/>
+          <w:numId w:val="9"/>
         </w:numPr>
         <w:ind w:left="720" w:hanging="360"/>
         <w:rPr>
@@ -14512,7 +14512,7 @@
       <w:pPr>
         <w:numPr>
           <w:ilvl w:val="0"/>
-          <w:numId w:val="16"/>
+          <w:numId w:val="9"/>
         </w:numPr>
         <w:ind w:left="720" w:hanging="360"/>
         <w:rPr>
@@ -14533,7 +14533,7 @@
       <w:pPr>
         <w:numPr>
           <w:ilvl w:val="0"/>
-          <w:numId w:val="16"/>
+          <w:numId w:val="9"/>
         </w:numPr>
         <w:ind w:left="720" w:hanging="360"/>
         <w:rPr>
@@ -14554,7 +14554,7 @@
       <w:pPr>
         <w:numPr>
           <w:ilvl w:val="0"/>
-          <w:numId w:val="16"/>
+          <w:numId w:val="9"/>
         </w:numPr>
         <w:ind w:left="720" w:hanging="360"/>
         <w:rPr>
@@ -15107,7 +15107,7 @@
       <w:pPr>
         <w:numPr>
           <w:ilvl w:val="0"/>
-          <w:numId w:val="8"/>
+          <w:numId w:val="4"/>
         </w:numPr>
         <w:ind w:left="720" w:hanging="360"/>
         <w:rPr>
@@ -15127,7 +15127,7 @@
       <w:pPr>
         <w:numPr>
           <w:ilvl w:val="0"/>
-          <w:numId w:val="8"/>
+          <w:numId w:val="4"/>
         </w:numPr>
         <w:ind w:left="720" w:hanging="360"/>
         <w:rPr>
@@ -15148,7 +15148,7 @@
       <w:pPr>
         <w:numPr>
           <w:ilvl w:val="0"/>
-          <w:numId w:val="8"/>
+          <w:numId w:val="4"/>
         </w:numPr>
         <w:ind w:left="720" w:hanging="360"/>
         <w:rPr>
@@ -15169,7 +15169,7 @@
       <w:pPr>
         <w:numPr>
           <w:ilvl w:val="0"/>
-          <w:numId w:val="8"/>
+          <w:numId w:val="4"/>
         </w:numPr>
         <w:ind w:left="720" w:hanging="360"/>
         <w:rPr>
@@ -15887,7 +15887,7 @@
       <w:pPr>
         <w:numPr>
           <w:ilvl w:val="0"/>
-          <w:numId w:val="20"/>
+          <w:numId w:val="23"/>
         </w:numPr>
         <w:ind w:left="720" w:hanging="360"/>
         <w:rPr>
@@ -15907,7 +15907,7 @@
       <w:pPr>
         <w:numPr>
           <w:ilvl w:val="0"/>
-          <w:numId w:val="20"/>
+          <w:numId w:val="23"/>
         </w:numPr>
         <w:ind w:left="720" w:hanging="360"/>
         <w:rPr>
@@ -15928,7 +15928,7 @@
       <w:pPr>
         <w:numPr>
           <w:ilvl w:val="0"/>
-          <w:numId w:val="20"/>
+          <w:numId w:val="23"/>
         </w:numPr>
         <w:ind w:left="720" w:hanging="360"/>
         <w:rPr>
@@ -15949,7 +15949,7 @@
       <w:pPr>
         <w:numPr>
           <w:ilvl w:val="0"/>
-          <w:numId w:val="20"/>
+          <w:numId w:val="23"/>
         </w:numPr>
         <w:ind w:left="720" w:hanging="360"/>
         <w:rPr>
@@ -16550,7 +16550,7 @@
       <w:pPr>
         <w:numPr>
           <w:ilvl w:val="0"/>
-          <w:numId w:val="7"/>
+          <w:numId w:val="17"/>
         </w:numPr>
         <w:ind w:left="720" w:hanging="360"/>
         <w:rPr>
@@ -16570,7 +16570,7 @@
       <w:pPr>
         <w:numPr>
           <w:ilvl w:val="0"/>
-          <w:numId w:val="7"/>
+          <w:numId w:val="17"/>
         </w:numPr>
         <w:ind w:left="720" w:hanging="360"/>
         <w:rPr>
@@ -16591,7 +16591,7 @@
       <w:pPr>
         <w:numPr>
           <w:ilvl w:val="0"/>
-          <w:numId w:val="7"/>
+          <w:numId w:val="17"/>
         </w:numPr>
         <w:ind w:left="720" w:hanging="360"/>
         <w:rPr>
@@ -16612,7 +16612,7 @@
       <w:pPr>
         <w:numPr>
           <w:ilvl w:val="0"/>
-          <w:numId w:val="7"/>
+          <w:numId w:val="17"/>
         </w:numPr>
         <w:ind w:left="720" w:hanging="360"/>
         <w:rPr>
@@ -17233,7 +17233,7 @@
       <w:pPr>
         <w:numPr>
           <w:ilvl w:val="0"/>
-          <w:numId w:val="13"/>
+          <w:numId w:val="7"/>
         </w:numPr>
         <w:ind w:left="720" w:hanging="360"/>
         <w:rPr>
@@ -17253,7 +17253,7 @@
       <w:pPr>
         <w:numPr>
           <w:ilvl w:val="0"/>
-          <w:numId w:val="13"/>
+          <w:numId w:val="7"/>
         </w:numPr>
         <w:ind w:left="720" w:hanging="360"/>
         <w:rPr>
@@ -17274,7 +17274,7 @@
       <w:pPr>
         <w:numPr>
           <w:ilvl w:val="0"/>
-          <w:numId w:val="13"/>
+          <w:numId w:val="7"/>
         </w:numPr>
         <w:ind w:left="720" w:hanging="360"/>
         <w:rPr>
@@ -17295,7 +17295,7 @@
       <w:pPr>
         <w:numPr>
           <w:ilvl w:val="0"/>
-          <w:numId w:val="13"/>
+          <w:numId w:val="7"/>
         </w:numPr>
         <w:ind w:left="720" w:hanging="360"/>
         <w:rPr>
@@ -17692,86 +17692,674 @@
     </w:p>
     <w:p>
       <w:pPr>
-        <w:rPr>
-          <w:color w:val="444444"/>
-        </w:rPr>
-      </w:pPr>
-      <w:r>
-        <w:rPr>
-          <w:rtl w:val="0"/>
-        </w:rPr>
-      </w:r>
-    </w:p>
-    <w:p>
-      <w:pPr>
-        <w:rPr>
-          <w:b w:val="1"/>
-          <w:color w:val="444444"/>
-        </w:rPr>
-      </w:pPr>
-      <w:r>
-        <w:rPr>
-          <w:rtl w:val="0"/>
-        </w:rPr>
-      </w:r>
-    </w:p>
-    <w:p>
-      <w:pPr>
-        <w:rPr>
-          <w:b w:val="1"/>
-          <w:color w:val="444444"/>
-        </w:rPr>
-      </w:pPr>
-      <w:r>
-        <w:rPr>
-          <w:rtl w:val="0"/>
-        </w:rPr>
-      </w:r>
-    </w:p>
-    <w:p>
-      <w:pPr>
-        <w:rPr>
-          <w:b w:val="1"/>
-          <w:color w:val="444444"/>
-        </w:rPr>
-      </w:pPr>
-      <w:r>
-        <w:rPr>
-          <w:rtl w:val="0"/>
-        </w:rPr>
-      </w:r>
-    </w:p>
-    <w:p>
-      <w:pPr>
-        <w:rPr>
-          <w:b w:val="1"/>
-          <w:color w:val="444444"/>
-        </w:rPr>
-      </w:pPr>
-      <w:r>
-        <w:rPr>
-          <w:rtl w:val="0"/>
-        </w:rPr>
-      </w:r>
-    </w:p>
-    <w:p>
-      <w:pPr>
-        <w:rPr>
-          <w:b w:val="1"/>
-          <w:color w:val="444444"/>
-        </w:rPr>
-      </w:pPr>
-      <w:r>
-        <w:rPr>
-          <w:rtl w:val="0"/>
-        </w:rPr>
-      </w:r>
-    </w:p>
-    <w:p>
-      <w:pPr>
-        <w:rPr>
-          <w:color w:val="444444"/>
-          <w:highlight w:val="white"/>
+        <w:rPr/>
+      </w:pPr>
+      <w:r>
+        <w:rPr>
+          <w:rtl w:val="0"/>
+        </w:rPr>
+        <w:t xml:space="preserve">Question: 21</w:t>
+      </w:r>
+    </w:p>
+    <w:p>
+      <w:pPr>
+        <w:rPr>
+          <w:color w:val="999999"/>
+        </w:rPr>
+      </w:pPr>
+      <w:r>
+        <w:rPr>
+          <w:b w:val="1"/>
+          <w:rtl w:val="0"/>
+        </w:rPr>
+        <w:t xml:space="preserve">Main​ ​Topic​ ​:​ </w:t>
+      </w:r>
+      <w:r>
+        <w:rPr>
+          <w:color w:val="999999"/>
+          <w:rtl w:val="0"/>
+        </w:rPr>
+        <w:t xml:space="preserve">Data Analytics</w:t>
+      </w:r>
+    </w:p>
+    <w:p>
+      <w:pPr>
+        <w:rPr>
+          <w:b w:val="1"/>
+          <w:color w:val="999999"/>
+        </w:rPr>
+      </w:pPr>
+      <w:r>
+        <w:rPr>
+          <w:b w:val="1"/>
+          <w:rtl w:val="0"/>
+        </w:rPr>
+        <w:t xml:space="preserve">Sub​ ​Topic​ ​:​ </w:t>
+      </w:r>
+      <w:r>
+        <w:rPr>
+          <w:b w:val="1"/>
+          <w:color w:val="999999"/>
+          <w:rtl w:val="0"/>
+        </w:rPr>
+        <w:t xml:space="preserve">Automate and operationalize a data processing solution</w:t>
+      </w:r>
+    </w:p>
+    <w:p>
+      <w:pPr>
+        <w:rPr>
+          <w:color w:val="999999"/>
+        </w:rPr>
+      </w:pPr>
+      <w:r>
+        <w:rPr>
+          <w:rtl w:val="0"/>
+        </w:rPr>
+      </w:r>
+    </w:p>
+    <w:p>
+      <w:pPr>
+        <w:rPr>
+          <w:b w:val="1"/>
+          <w:color w:val="999999"/>
+        </w:rPr>
+      </w:pPr>
+      <w:r>
+        <w:rPr>
+          <w:b w:val="1"/>
+          <w:rtl w:val="0"/>
+        </w:rPr>
+        <w:t xml:space="preserve">Domain: </w:t>
+      </w:r>
+      <w:r>
+        <w:rPr>
+          <w:color w:val="999999"/>
+          <w:rtl w:val="0"/>
+        </w:rPr>
+        <w:t xml:space="preserve">Processing  </w:t>
+      </w:r>
+      <w:r>
+        <w:rPr>
+          <w:rtl w:val="0"/>
+        </w:rPr>
+      </w:r>
+    </w:p>
+    <w:p>
+      <w:pPr>
+        <w:rPr>
+          <w:b w:val="1"/>
+        </w:rPr>
+      </w:pPr>
+      <w:r>
+        <w:rPr>
+          <w:rtl w:val="0"/>
+        </w:rPr>
+      </w:r>
+    </w:p>
+    <w:p>
+      <w:pPr>
+        <w:rPr>
+          <w:rFonts w:ascii="Calibri" w:cs="Calibri" w:eastAsia="Calibri" w:hAnsi="Calibri"/>
+        </w:rPr>
+      </w:pPr>
+      <w:r>
+        <w:rPr>
+          <w:rFonts w:ascii="Calibri" w:cs="Calibri" w:eastAsia="Calibri" w:hAnsi="Calibri"/>
+          <w:b w:val="1"/>
+          <w:rtl w:val="0"/>
+        </w:rPr>
+        <w:t xml:space="preserve">Question text</w:t>
+      </w:r>
+      <w:r>
+        <w:rPr>
+          <w:rFonts w:ascii="Calibri" w:cs="Calibri" w:eastAsia="Calibri" w:hAnsi="Calibri"/>
+          <w:rtl w:val="0"/>
+        </w:rPr>
+        <w:t xml:space="preserve">: </w:t>
+      </w:r>
+    </w:p>
+    <w:p>
+      <w:pPr>
+        <w:rPr>
+          <w:color w:val="434343"/>
+        </w:rPr>
+      </w:pPr>
+      <w:r>
+        <w:rPr>
+          <w:color w:val="434343"/>
+          <w:rtl w:val="0"/>
+        </w:rPr>
+        <w:t xml:space="preserve">You work as a data scientist at a large hedge fund. Your firm produces analytics dashboard data for all of its traders. The data that you use is extracted from several trading systems, then transformed by removing canceled trades and classifying trades that remain open as pending. Quite often there are exotic trade types that your analytics application has not processed in past runs. When this happens your data processing solution needs to handle these new types of trades without having to modify the transformation code or the downstream data store.</w:t>
+      </w:r>
+    </w:p>
+    <w:p>
+      <w:pPr>
+        <w:rPr>
+          <w:color w:val="434343"/>
+        </w:rPr>
+      </w:pPr>
+      <w:r>
+        <w:rPr>
+          <w:rtl w:val="0"/>
+        </w:rPr>
+      </w:r>
+    </w:p>
+    <w:p>
+      <w:pPr>
+        <w:rPr>
+          <w:color w:val="434343"/>
+        </w:rPr>
+      </w:pPr>
+      <w:r>
+        <w:rPr>
+          <w:color w:val="434343"/>
+          <w:rtl w:val="0"/>
+        </w:rPr>
+        <w:t xml:space="preserve">This process is run at the end of each trading day for each trader in the firm. How would you automate and operationalize this data processing flow in the most efficient, cost effective manner? </w:t>
+      </w:r>
+    </w:p>
+    <w:p>
+      <w:pPr>
+        <w:rPr>
+          <w:color w:val="434343"/>
+        </w:rPr>
+      </w:pPr>
+      <w:r>
+        <w:rPr>
+          <w:rtl w:val="0"/>
+        </w:rPr>
+      </w:r>
+    </w:p>
+    <w:p>
+      <w:pPr>
+        <w:numPr>
+          <w:ilvl w:val="0"/>
+          <w:numId w:val="6"/>
+        </w:numPr>
+        <w:ind w:left="720" w:hanging="360"/>
+        <w:rPr>
+          <w:color w:val="434343"/>
+        </w:rPr>
+      </w:pPr>
+      <w:r>
+        <w:rPr>
+          <w:color w:val="383a42"/>
+          <w:shd w:fill="fafafa" w:val="clear"/>
+          <w:rtl w:val="0"/>
+        </w:rPr>
+        <w:t xml:space="preserve">A Glue schedule trigger runs at the end of the day which starts two Glue transformation jobs: remove_canceled_trades and classify_open_trades_as_pending. When both of these jobs have completed an event trigger starts a Glue crawler that crawls the transformed data and updates the schema. Upon completion of the crawler schema update, a Glue ETL job runs and uses the COPY command to move the data to Redshift. Analytics dashboards are built using Redshift data. </w:t>
+      </w:r>
+    </w:p>
+    <w:p>
+      <w:pPr>
+        <w:numPr>
+          <w:ilvl w:val="0"/>
+          <w:numId w:val="6"/>
+        </w:numPr>
+        <w:ind w:left="720" w:hanging="360"/>
+        <w:rPr>
+          <w:color w:val="383a42"/>
+          <w:shd w:fill="fafafa" w:val="clear"/>
+        </w:rPr>
+      </w:pPr>
+      <w:r>
+        <w:rPr>
+          <w:color w:val="383a42"/>
+          <w:shd w:fill="fafafa" w:val="clear"/>
+          <w:rtl w:val="0"/>
+        </w:rPr>
+        <w:t xml:space="preserve">A Glue schedule trigger runs at the end of the day which starts two Glue transformation jobs: remove_canceled_trades and classify_open_trades_as_pending. When both of these jobs have completed an event trigger starts a Glue crawler that crawls the transformed data and updates the schema. Upon completion of the crawler schema update, a Glue ETL job runs and uses the UNLOAD command to move the data to Redshift. Analytics dashboards are built using Redshift data.</w:t>
+      </w:r>
+      <w:r>
+        <w:rPr>
+          <w:rtl w:val="0"/>
+        </w:rPr>
+      </w:r>
+    </w:p>
+    <w:p>
+      <w:pPr>
+        <w:numPr>
+          <w:ilvl w:val="0"/>
+          <w:numId w:val="6"/>
+        </w:numPr>
+        <w:ind w:left="720" w:hanging="360"/>
+        <w:rPr>
+          <w:color w:val="383a42"/>
+          <w:shd w:fill="fafafa" w:val="clear"/>
+        </w:rPr>
+      </w:pPr>
+      <w:r>
+        <w:rPr>
+          <w:color w:val="383a42"/>
+          <w:shd w:fill="fafafa" w:val="clear"/>
+          <w:rtl w:val="0"/>
+        </w:rPr>
+        <w:t xml:space="preserve">A Step Functions schedule trigger runs at the end of the day which starts two Glue transformation jobs: remove_canceled_trades and classify_open_trades_as_pending. When both of these jobs have completed an Step Functions event trigger starts a Glue crawler that crawls the transformed data and updates the schema. Upon completion of the crawler schema update, a Glue ETL job runs and uses the COPY command to move the data to Redshift. Analytics dashboards are built using Redshift data.</w:t>
+      </w:r>
+    </w:p>
+    <w:p>
+      <w:pPr>
+        <w:numPr>
+          <w:ilvl w:val="0"/>
+          <w:numId w:val="6"/>
+        </w:numPr>
+        <w:ind w:left="720" w:hanging="360"/>
+        <w:rPr>
+          <w:color w:val="383a42"/>
+          <w:shd w:fill="fafafa" w:val="clear"/>
+        </w:rPr>
+      </w:pPr>
+      <w:r>
+        <w:rPr>
+          <w:color w:val="383a42"/>
+          <w:shd w:fill="fafafa" w:val="clear"/>
+          <w:rtl w:val="0"/>
+        </w:rPr>
+        <w:t xml:space="preserve">A Glue schedule trigger runs at the end of the day which starts two Glue transformation jobs: remove_canceled_trades and classify_open_trades_as_pending. When both of these jobs have completed an event trigger starts a Glue crawler that crawls the transformed data and updates the schema. Upon completion of the crawler schema update, a Glue ETL job runs and uses the PUT command to move the data to Redshift. Analytics dashboards are built using Redshift data.</w:t>
+      </w:r>
+    </w:p>
+    <w:p>
+      <w:pPr>
+        <w:rPr>
+          <w:color w:val="434343"/>
+        </w:rPr>
+      </w:pPr>
+      <w:r>
+        <w:rPr>
+          <w:rtl w:val="0"/>
+        </w:rPr>
+      </w:r>
+    </w:p>
+    <w:p>
+      <w:pPr>
+        <w:rPr>
+          <w:color w:val="434343"/>
+        </w:rPr>
+      </w:pPr>
+      <w:r>
+        <w:rPr>
+          <w:rFonts w:ascii="Calibri" w:cs="Calibri" w:eastAsia="Calibri" w:hAnsi="Calibri"/>
+          <w:b w:val="1"/>
+          <w:rtl w:val="0"/>
+        </w:rPr>
+        <w:t xml:space="preserve">Answer:</w:t>
+      </w:r>
+      <w:r>
+        <w:rPr>
+          <w:color w:val="434343"/>
+          <w:rtl w:val="0"/>
+        </w:rPr>
+        <w:t xml:space="preserve"> A</w:t>
+      </w:r>
+    </w:p>
+    <w:p>
+      <w:pPr>
+        <w:rPr>
+          <w:color w:val="434343"/>
+        </w:rPr>
+      </w:pPr>
+      <w:r>
+        <w:rPr>
+          <w:rtl w:val="0"/>
+        </w:rPr>
+      </w:r>
+    </w:p>
+    <w:p>
+      <w:pPr>
+        <w:rPr>
+          <w:color w:val="434343"/>
+        </w:rPr>
+      </w:pPr>
+      <w:r>
+        <w:rPr>
+          <w:rFonts w:ascii="Calibri" w:cs="Calibri" w:eastAsia="Calibri" w:hAnsi="Calibri"/>
+          <w:b w:val="1"/>
+          <w:rtl w:val="0"/>
+        </w:rPr>
+        <w:t xml:space="preserve">Explanation:</w:t>
+      </w:r>
+      <w:r>
+        <w:rPr>
+          <w:rtl w:val="0"/>
+        </w:rPr>
+      </w:r>
+    </w:p>
+    <w:p>
+      <w:pPr>
+        <w:rPr>
+          <w:color w:val="444444"/>
+          <w:highlight w:val="white"/>
+        </w:rPr>
+      </w:pPr>
+      <w:r>
+        <w:rPr>
+          <w:color w:val="434343"/>
+          <w:rtl w:val="0"/>
+        </w:rPr>
+        <w:t xml:space="preserve">Option A is correc</w:t>
+      </w:r>
+      <w:r>
+        <w:rPr>
+          <w:color w:val="444444"/>
+          <w:highlight w:val="white"/>
+          <w:rtl w:val="0"/>
+        </w:rPr>
+        <w:t xml:space="preserve">t. AWS Glue allows you to create workflows using </w:t>
+      </w:r>
+      <w:r>
+        <w:rPr>
+          <w:color w:val="444444"/>
+          <w:highlight w:val="white"/>
+          <w:rtl w:val="0"/>
+        </w:rPr>
+        <w:t xml:space="preserve">extract, transform, and load (ETL) activities using as many crawlers, jobs, and triggers nas you need.</w:t>
+      </w:r>
+      <w:r>
+        <w:rPr>
+          <w:color w:val="444444"/>
+          <w:highlight w:val="white"/>
+          <w:rtl w:val="0"/>
+        </w:rPr>
+        <w:t xml:space="preserve"> The Glue job that runs at the completion of the schema update uses the Redshift COPY command to load the trade data into Redshift.</w:t>
+      </w:r>
+    </w:p>
+    <w:p>
+      <w:pPr>
+        <w:rPr>
+          <w:color w:val="444444"/>
+          <w:highlight w:val="white"/>
+        </w:rPr>
+      </w:pPr>
+      <w:r>
+        <w:rPr>
+          <w:rtl w:val="0"/>
+        </w:rPr>
+      </w:r>
+    </w:p>
+    <w:p>
+      <w:pPr>
+        <w:rPr>
+          <w:color w:val="444444"/>
+          <w:highlight w:val="white"/>
+        </w:rPr>
+      </w:pPr>
+      <w:r>
+        <w:rPr>
+          <w:color w:val="444444"/>
+          <w:highlight w:val="white"/>
+          <w:rtl w:val="0"/>
+        </w:rPr>
+        <w:t xml:space="preserve">Option B is incorrect. AWS Glue allows you to create workflows using extract, transform, and load (ETL) activities using as many crawlers, jobs, and triggers nas you need. The Glue job that runs at the completion of the schema update should use the Redshift COPY command to load the trade data into Redshift. The UNLOAD command is used to retrieve data from Redshift, not to move data into Redshift. </w:t>
+      </w:r>
+    </w:p>
+    <w:p>
+      <w:pPr>
+        <w:rPr>
+          <w:color w:val="444444"/>
+          <w:highlight w:val="white"/>
+        </w:rPr>
+      </w:pPr>
+      <w:r>
+        <w:rPr>
+          <w:rtl w:val="0"/>
+        </w:rPr>
+      </w:r>
+    </w:p>
+    <w:p>
+      <w:pPr>
+        <w:rPr>
+          <w:color w:val="444444"/>
+          <w:highlight w:val="white"/>
+        </w:rPr>
+      </w:pPr>
+      <w:r>
+        <w:rPr>
+          <w:color w:val="444444"/>
+          <w:highlight w:val="white"/>
+          <w:rtl w:val="0"/>
+        </w:rPr>
+        <w:t xml:space="preserve">Option C is incorrect. Adding Step Functions to the workflow over complicates the data processing solution. The use of Step functions is unnecessary since Glue workflows can orchestrate your entire workflow.</w:t>
+      </w:r>
+    </w:p>
+    <w:p>
+      <w:pPr>
+        <w:rPr>
+          <w:color w:val="444444"/>
+          <w:highlight w:val="white"/>
+        </w:rPr>
+      </w:pPr>
+      <w:r>
+        <w:rPr>
+          <w:rtl w:val="0"/>
+        </w:rPr>
+      </w:r>
+    </w:p>
+    <w:p>
+      <w:pPr>
+        <w:rPr>
+          <w:color w:val="444444"/>
+          <w:highlight w:val="white"/>
+        </w:rPr>
+      </w:pPr>
+      <w:r>
+        <w:rPr>
+          <w:color w:val="444444"/>
+          <w:highlight w:val="white"/>
+          <w:rtl w:val="0"/>
+        </w:rPr>
+        <w:t xml:space="preserve">Option D is incorrect. AWS Glue allows you to create workflows using extract, transform, and load (ETL) activities using as many crawlers, jobs, and triggers nas you need. The Glue job that runs at the completion of the schema update should use the Redshift COPY command to load the trade data into Redshift. There is no PUT command to move data to or from Redshift. The commands used to move data to and from Redshift are COPY and UNLOAD.</w:t>
+      </w:r>
+    </w:p>
+    <w:p>
+      <w:pPr>
+        <w:rPr>
+          <w:color w:val="434343"/>
+        </w:rPr>
+      </w:pPr>
+      <w:r>
+        <w:rPr>
+          <w:rtl w:val="0"/>
+        </w:rPr>
+      </w:r>
+    </w:p>
+    <w:p>
+      <w:pPr>
+        <w:rPr>
+          <w:rFonts w:ascii="Calibri" w:cs="Calibri" w:eastAsia="Calibri" w:hAnsi="Calibri"/>
+          <w:b w:val="1"/>
+        </w:rPr>
+      </w:pPr>
+      <w:r>
+        <w:rPr>
+          <w:rFonts w:ascii="Calibri" w:cs="Calibri" w:eastAsia="Calibri" w:hAnsi="Calibri"/>
+          <w:b w:val="1"/>
+          <w:rtl w:val="0"/>
+        </w:rPr>
+        <w:t xml:space="preserve">Reference:</w:t>
+      </w:r>
+    </w:p>
+    <w:p>
+      <w:pPr>
+        <w:rPr>
+          <w:color w:val="444444"/>
+        </w:rPr>
+      </w:pPr>
+      <w:r>
+        <w:rPr>
+          <w:color w:val="444444"/>
+          <w:rtl w:val="0"/>
+        </w:rPr>
+        <w:t xml:space="preserve">Please see the AWS Glue developer guide titled </w:t>
+      </w:r>
+      <w:r>
+        <w:rPr>
+          <w:b w:val="1"/>
+          <w:color w:val="444444"/>
+          <w:rtl w:val="0"/>
+        </w:rPr>
+        <w:t xml:space="preserve">Overview of Workflows in AWS Glue </w:t>
+      </w:r>
+      <w:r>
+        <w:rPr>
+          <w:color w:val="444444"/>
+          <w:rtl w:val="0"/>
+        </w:rPr>
+        <w:t xml:space="preserve">(</w:t>
+      </w:r>
+      <w:hyperlink r:id="rId111">
+        <w:r>
+          <w:rPr>
+            <w:color w:val="1155cc"/>
+            <w:u w:val="single"/>
+            <w:rtl w:val="0"/>
+          </w:rPr>
+          <w:t xml:space="preserve">https://docs.aws.amazon.com/glue/latest/dg/workflows_overview.html</w:t>
+        </w:r>
+      </w:hyperlink>
+      <w:r>
+        <w:rPr>
+          <w:color w:val="444444"/>
+          <w:rtl w:val="0"/>
+        </w:rPr>
+        <w:t xml:space="preserve">), the AWS Glue developer guide titled</w:t>
+      </w:r>
+      <w:r>
+        <w:rPr>
+          <w:b w:val="1"/>
+          <w:color w:val="444444"/>
+          <w:rtl w:val="0"/>
+        </w:rPr>
+        <w:t xml:space="preserve"> </w:t>
+      </w:r>
+      <w:r>
+        <w:rPr>
+          <w:b w:val="1"/>
+          <w:color w:val="444444"/>
+          <w:rtl w:val="0"/>
+        </w:rPr>
+        <w:t xml:space="preserve">Performing Complex ETL Activities Using Workflows in AWS Glue </w:t>
+      </w:r>
+      <w:r>
+        <w:rPr>
+          <w:color w:val="444444"/>
+          <w:rtl w:val="0"/>
+        </w:rPr>
+        <w:t xml:space="preserve">(</w:t>
+      </w:r>
+      <w:hyperlink r:id="rId112">
+        <w:r>
+          <w:rPr>
+            <w:color w:val="1155cc"/>
+            <w:u w:val="single"/>
+            <w:rtl w:val="0"/>
+          </w:rPr>
+          <w:t xml:space="preserve">https://docs.aws.amazon.com/glue/latest/dg/orchestrate-using-workflows.html</w:t>
+        </w:r>
+      </w:hyperlink>
+      <w:r>
+        <w:rPr>
+          <w:color w:val="444444"/>
+          <w:rtl w:val="0"/>
+        </w:rPr>
+        <w:t xml:space="preserve">), the AWS Big Data blog titled</w:t>
+      </w:r>
+      <w:r>
+        <w:rPr>
+          <w:b w:val="1"/>
+          <w:color w:val="444444"/>
+          <w:rtl w:val="0"/>
+        </w:rPr>
+        <w:t xml:space="preserve"> </w:t>
+      </w:r>
+      <w:r>
+        <w:rPr>
+          <w:b w:val="1"/>
+          <w:color w:val="444444"/>
+          <w:rtl w:val="0"/>
+        </w:rPr>
+        <w:t xml:space="preserve">Orchestrate multiple ETL jobs using AWS Step Functions and AWS Lambda </w:t>
+      </w:r>
+      <w:r>
+        <w:rPr>
+          <w:color w:val="444444"/>
+          <w:rtl w:val="0"/>
+        </w:rPr>
+        <w:t xml:space="preserve">(</w:t>
+      </w:r>
+      <w:hyperlink r:id="rId113">
+        <w:r>
+          <w:rPr>
+            <w:color w:val="1155cc"/>
+            <w:u w:val="single"/>
+            <w:rtl w:val="0"/>
+          </w:rPr>
+          <w:t xml:space="preserve">https://aws.amazon.com/blogs/big-data/orchestrate-multiple-etl-jobs-using-aws-step-functions-and-aws-lambda/</w:t>
+        </w:r>
+      </w:hyperlink>
+      <w:r>
+        <w:rPr>
+          <w:color w:val="444444"/>
+          <w:rtl w:val="0"/>
+        </w:rPr>
+        <w:t xml:space="preserve">), and the AWS Glue developer guide titled</w:t>
+      </w:r>
+      <w:r>
+        <w:rPr>
+          <w:b w:val="1"/>
+          <w:color w:val="444444"/>
+          <w:rtl w:val="0"/>
+        </w:rPr>
+        <w:t xml:space="preserve"> </w:t>
+      </w:r>
+      <w:r>
+        <w:rPr>
+          <w:b w:val="1"/>
+          <w:color w:val="444444"/>
+          <w:rtl w:val="0"/>
+        </w:rPr>
+        <w:t xml:space="preserve">Moving Data to and from Amazon Redshift </w:t>
+      </w:r>
+      <w:r>
+        <w:rPr>
+          <w:color w:val="444444"/>
+          <w:rtl w:val="0"/>
+        </w:rPr>
+        <w:t xml:space="preserve">(</w:t>
+      </w:r>
+      <w:hyperlink r:id="rId114">
+        <w:r>
+          <w:rPr>
+            <w:color w:val="1155cc"/>
+            <w:u w:val="single"/>
+            <w:rtl w:val="0"/>
+          </w:rPr>
+          <w:t xml:space="preserve">https://docs.aws.amazon.com/glue/latest/dg/aws-glue-programming-etl-redshift.html</w:t>
+        </w:r>
+      </w:hyperlink>
+      <w:r>
+        <w:rPr>
+          <w:color w:val="444444"/>
+          <w:rtl w:val="0"/>
+        </w:rPr>
+        <w:t xml:space="preserve">)</w:t>
+      </w:r>
+    </w:p>
+    <w:p>
+      <w:pPr>
+        <w:rPr>
+          <w:color w:val="444444"/>
+        </w:rPr>
+      </w:pPr>
+      <w:r>
+        <w:rPr>
+          <w:rtl w:val="0"/>
+        </w:rPr>
+      </w:r>
+    </w:p>
+    <w:p>
+      <w:pPr>
+        <w:rPr>
+          <w:color w:val="444444"/>
         </w:rPr>
       </w:pPr>
       <w:r>
@@ -18674,6 +19262,228 @@
   <w:abstractNum w:abstractNumId="9">
     <w:lvl w:ilvl="0">
       <w:start w:val="1"/>
+      <w:numFmt w:val="upperLetter"/>
+      <w:lvlText w:val="%1)"/>
+      <w:lvlJc w:val="left"/>
+      <w:pPr>
+        <w:ind w:left="720" w:hanging="360"/>
+      </w:pPr>
+      <w:rPr>
+        <w:u w:val="none"/>
+      </w:rPr>
+    </w:lvl>
+    <w:lvl w:ilvl="1">
+      <w:start w:val="1"/>
+      <w:numFmt w:val="lowerLetter"/>
+      <w:lvlText w:val="%2)"/>
+      <w:lvlJc w:val="left"/>
+      <w:pPr>
+        <w:ind w:left="1440" w:hanging="360"/>
+      </w:pPr>
+      <w:rPr>
+        <w:u w:val="none"/>
+      </w:rPr>
+    </w:lvl>
+    <w:lvl w:ilvl="2">
+      <w:start w:val="1"/>
+      <w:numFmt w:val="lowerRoman"/>
+      <w:lvlText w:val="%3)"/>
+      <w:lvlJc w:val="right"/>
+      <w:pPr>
+        <w:ind w:left="2160" w:hanging="360"/>
+      </w:pPr>
+      <w:rPr>
+        <w:u w:val="none"/>
+      </w:rPr>
+    </w:lvl>
+    <w:lvl w:ilvl="3">
+      <w:start w:val="1"/>
+      <w:numFmt w:val="decimal"/>
+      <w:lvlText w:val="(%4)"/>
+      <w:lvlJc w:val="left"/>
+      <w:pPr>
+        <w:ind w:left="2880" w:hanging="360"/>
+      </w:pPr>
+      <w:rPr>
+        <w:u w:val="none"/>
+      </w:rPr>
+    </w:lvl>
+    <w:lvl w:ilvl="4">
+      <w:start w:val="1"/>
+      <w:numFmt w:val="lowerLetter"/>
+      <w:lvlText w:val="(%5)"/>
+      <w:lvlJc w:val="left"/>
+      <w:pPr>
+        <w:ind w:left="3600" w:hanging="360"/>
+      </w:pPr>
+      <w:rPr>
+        <w:u w:val="none"/>
+      </w:rPr>
+    </w:lvl>
+    <w:lvl w:ilvl="5">
+      <w:start w:val="1"/>
+      <w:numFmt w:val="lowerRoman"/>
+      <w:lvlText w:val="(%6)"/>
+      <w:lvlJc w:val="right"/>
+      <w:pPr>
+        <w:ind w:left="4320" w:hanging="360"/>
+      </w:pPr>
+      <w:rPr>
+        <w:u w:val="none"/>
+      </w:rPr>
+    </w:lvl>
+    <w:lvl w:ilvl="6">
+      <w:start w:val="1"/>
+      <w:numFmt w:val="decimal"/>
+      <w:lvlText w:val="%7."/>
+      <w:lvlJc w:val="left"/>
+      <w:pPr>
+        <w:ind w:left="5040" w:hanging="360"/>
+      </w:pPr>
+      <w:rPr>
+        <w:u w:val="none"/>
+      </w:rPr>
+    </w:lvl>
+    <w:lvl w:ilvl="7">
+      <w:start w:val="1"/>
+      <w:numFmt w:val="lowerLetter"/>
+      <w:lvlText w:val="%8."/>
+      <w:lvlJc w:val="left"/>
+      <w:pPr>
+        <w:ind w:left="5760" w:hanging="360"/>
+      </w:pPr>
+      <w:rPr>
+        <w:u w:val="none"/>
+      </w:rPr>
+    </w:lvl>
+    <w:lvl w:ilvl="8">
+      <w:start w:val="1"/>
+      <w:numFmt w:val="lowerRoman"/>
+      <w:lvlText w:val="%9."/>
+      <w:lvlJc w:val="right"/>
+      <w:pPr>
+        <w:ind w:left="6480" w:hanging="360"/>
+      </w:pPr>
+      <w:rPr>
+        <w:u w:val="none"/>
+      </w:rPr>
+    </w:lvl>
+  </w:abstractNum>
+  <w:abstractNum w:abstractNumId="10">
+    <w:lvl w:ilvl="0">
+      <w:start w:val="1"/>
+      <w:numFmt w:val="upperLetter"/>
+      <w:lvlText w:val="%1)"/>
+      <w:lvlJc w:val="left"/>
+      <w:pPr>
+        <w:ind w:left="720" w:hanging="360"/>
+      </w:pPr>
+      <w:rPr>
+        <w:rFonts w:ascii="Arial" w:cs="Arial" w:eastAsia="Arial" w:hAnsi="Arial"/>
+        <w:b w:val="1"/>
+        <w:u w:val="none"/>
+      </w:rPr>
+    </w:lvl>
+    <w:lvl w:ilvl="1">
+      <w:start w:val="1"/>
+      <w:numFmt w:val="lowerLetter"/>
+      <w:lvlText w:val="%2)"/>
+      <w:lvlJc w:val="left"/>
+      <w:pPr>
+        <w:ind w:left="1440" w:hanging="360"/>
+      </w:pPr>
+      <w:rPr>
+        <w:u w:val="none"/>
+      </w:rPr>
+    </w:lvl>
+    <w:lvl w:ilvl="2">
+      <w:start w:val="1"/>
+      <w:numFmt w:val="lowerRoman"/>
+      <w:lvlText w:val="%3)"/>
+      <w:lvlJc w:val="right"/>
+      <w:pPr>
+        <w:ind w:left="2160" w:hanging="360"/>
+      </w:pPr>
+      <w:rPr>
+        <w:u w:val="none"/>
+      </w:rPr>
+    </w:lvl>
+    <w:lvl w:ilvl="3">
+      <w:start w:val="1"/>
+      <w:numFmt w:val="decimal"/>
+      <w:lvlText w:val="(%4)"/>
+      <w:lvlJc w:val="left"/>
+      <w:pPr>
+        <w:ind w:left="2880" w:hanging="360"/>
+      </w:pPr>
+      <w:rPr>
+        <w:u w:val="none"/>
+      </w:rPr>
+    </w:lvl>
+    <w:lvl w:ilvl="4">
+      <w:start w:val="1"/>
+      <w:numFmt w:val="lowerLetter"/>
+      <w:lvlText w:val="(%5)"/>
+      <w:lvlJc w:val="left"/>
+      <w:pPr>
+        <w:ind w:left="3600" w:hanging="360"/>
+      </w:pPr>
+      <w:rPr>
+        <w:u w:val="none"/>
+      </w:rPr>
+    </w:lvl>
+    <w:lvl w:ilvl="5">
+      <w:start w:val="1"/>
+      <w:numFmt w:val="lowerRoman"/>
+      <w:lvlText w:val="(%6)"/>
+      <w:lvlJc w:val="right"/>
+      <w:pPr>
+        <w:ind w:left="4320" w:hanging="360"/>
+      </w:pPr>
+      <w:rPr>
+        <w:u w:val="none"/>
+      </w:rPr>
+    </w:lvl>
+    <w:lvl w:ilvl="6">
+      <w:start w:val="1"/>
+      <w:numFmt w:val="decimal"/>
+      <w:lvlText w:val="%7."/>
+      <w:lvlJc w:val="left"/>
+      <w:pPr>
+        <w:ind w:left="5040" w:hanging="360"/>
+      </w:pPr>
+      <w:rPr>
+        <w:u w:val="none"/>
+      </w:rPr>
+    </w:lvl>
+    <w:lvl w:ilvl="7">
+      <w:start w:val="1"/>
+      <w:numFmt w:val="lowerLetter"/>
+      <w:lvlText w:val="%8."/>
+      <w:lvlJc w:val="left"/>
+      <w:pPr>
+        <w:ind w:left="5760" w:hanging="360"/>
+      </w:pPr>
+      <w:rPr>
+        <w:u w:val="none"/>
+      </w:rPr>
+    </w:lvl>
+    <w:lvl w:ilvl="8">
+      <w:start w:val="1"/>
+      <w:numFmt w:val="lowerRoman"/>
+      <w:lvlText w:val="%9."/>
+      <w:lvlJc w:val="right"/>
+      <w:pPr>
+        <w:ind w:left="6480" w:hanging="360"/>
+      </w:pPr>
+      <w:rPr>
+        <w:u w:val="none"/>
+      </w:rPr>
+    </w:lvl>
+  </w:abstractNum>
+  <w:abstractNum w:abstractNumId="11">
+    <w:lvl w:ilvl="0">
+      <w:start w:val="1"/>
       <w:numFmt w:val="bullet"/>
       <w:lvlText w:val="●"/>
       <w:lvlJc w:val="left"/>
@@ -18781,7 +19591,7 @@
       </w:rPr>
     </w:lvl>
   </w:abstractNum>
-  <w:abstractNum w:abstractNumId="10">
+  <w:abstractNum w:abstractNumId="12">
     <w:lvl w:ilvl="0">
       <w:start w:val="1"/>
       <w:numFmt w:val="upperLetter"/>
@@ -18891,7 +19701,117 @@
       </w:rPr>
     </w:lvl>
   </w:abstractNum>
-  <w:abstractNum w:abstractNumId="11">
+  <w:abstractNum w:abstractNumId="13">
+    <w:lvl w:ilvl="0">
+      <w:start w:val="1"/>
+      <w:numFmt w:val="bullet"/>
+      <w:lvlText w:val="●"/>
+      <w:lvlJc w:val="left"/>
+      <w:pPr>
+        <w:ind w:left="720" w:hanging="360"/>
+      </w:pPr>
+      <w:rPr>
+        <w:u w:val="none"/>
+      </w:rPr>
+    </w:lvl>
+    <w:lvl w:ilvl="1">
+      <w:start w:val="1"/>
+      <w:numFmt w:val="bullet"/>
+      <w:lvlText w:val="○"/>
+      <w:lvlJc w:val="left"/>
+      <w:pPr>
+        <w:ind w:left="1440" w:hanging="360"/>
+      </w:pPr>
+      <w:rPr>
+        <w:u w:val="none"/>
+      </w:rPr>
+    </w:lvl>
+    <w:lvl w:ilvl="2">
+      <w:start w:val="1"/>
+      <w:numFmt w:val="bullet"/>
+      <w:lvlText w:val="■"/>
+      <w:lvlJc w:val="left"/>
+      <w:pPr>
+        <w:ind w:left="2160" w:hanging="360"/>
+      </w:pPr>
+      <w:rPr>
+        <w:u w:val="none"/>
+      </w:rPr>
+    </w:lvl>
+    <w:lvl w:ilvl="3">
+      <w:start w:val="1"/>
+      <w:numFmt w:val="bullet"/>
+      <w:lvlText w:val="●"/>
+      <w:lvlJc w:val="left"/>
+      <w:pPr>
+        <w:ind w:left="2880" w:hanging="360"/>
+      </w:pPr>
+      <w:rPr>
+        <w:u w:val="none"/>
+      </w:rPr>
+    </w:lvl>
+    <w:lvl w:ilvl="4">
+      <w:start w:val="1"/>
+      <w:numFmt w:val="bullet"/>
+      <w:lvlText w:val="○"/>
+      <w:lvlJc w:val="left"/>
+      <w:pPr>
+        <w:ind w:left="3600" w:hanging="360"/>
+      </w:pPr>
+      <w:rPr>
+        <w:u w:val="none"/>
+      </w:rPr>
+    </w:lvl>
+    <w:lvl w:ilvl="5">
+      <w:start w:val="1"/>
+      <w:numFmt w:val="bullet"/>
+      <w:lvlText w:val="■"/>
+      <w:lvlJc w:val="left"/>
+      <w:pPr>
+        <w:ind w:left="4320" w:hanging="360"/>
+      </w:pPr>
+      <w:rPr>
+        <w:u w:val="none"/>
+      </w:rPr>
+    </w:lvl>
+    <w:lvl w:ilvl="6">
+      <w:start w:val="1"/>
+      <w:numFmt w:val="bullet"/>
+      <w:lvlText w:val="●"/>
+      <w:lvlJc w:val="left"/>
+      <w:pPr>
+        <w:ind w:left="5040" w:hanging="360"/>
+      </w:pPr>
+      <w:rPr>
+        <w:u w:val="none"/>
+      </w:rPr>
+    </w:lvl>
+    <w:lvl w:ilvl="7">
+      <w:start w:val="1"/>
+      <w:numFmt w:val="bullet"/>
+      <w:lvlText w:val="○"/>
+      <w:lvlJc w:val="left"/>
+      <w:pPr>
+        <w:ind w:left="5760" w:hanging="360"/>
+      </w:pPr>
+      <w:rPr>
+        <w:u w:val="none"/>
+      </w:rPr>
+    </w:lvl>
+    <w:lvl w:ilvl="8">
+      <w:start w:val="1"/>
+      <w:numFmt w:val="bullet"/>
+      <w:lvlText w:val="■"/>
+      <w:lvlJc w:val="left"/>
+      <w:pPr>
+        <w:ind w:left="6480" w:hanging="360"/>
+      </w:pPr>
+      <w:rPr>
+        <w:u w:val="none"/>
+      </w:rPr>
+    </w:lvl>
+  </w:abstractNum>
+  <w:abstractNum w:abstractNumId="14">
     <w:lvl w:ilvl="0">
       <w:start w:val="1"/>
       <w:numFmt w:val="upperLetter"/>
@@ -19001,7 +19921,7 @@
       </w:rPr>
     </w:lvl>
   </w:abstractNum>
-  <w:abstractNum w:abstractNumId="12">
+  <w:abstractNum w:abstractNumId="15">
     <w:lvl w:ilvl="0">
       <w:start w:val="1"/>
       <w:numFmt w:val="upperLetter"/>
@@ -19111,7 +20031,7 @@
       </w:rPr>
     </w:lvl>
   </w:abstractNum>
-  <w:abstractNum w:abstractNumId="13">
+  <w:abstractNum w:abstractNumId="16">
     <w:lvl w:ilvl="0">
       <w:start w:val="1"/>
       <w:numFmt w:val="upperLetter"/>
@@ -19221,7 +20141,7 @@
       </w:rPr>
     </w:lvl>
   </w:abstractNum>
-  <w:abstractNum w:abstractNumId="14">
+  <w:abstractNum w:abstractNumId="17">
     <w:lvl w:ilvl="0">
       <w:start w:val="1"/>
       <w:numFmt w:val="upperLetter"/>
@@ -19331,7 +20251,117 @@
       </w:rPr>
     </w:lvl>
   </w:abstractNum>
-  <w:abstractNum w:abstractNumId="15">
+  <w:abstractNum w:abstractNumId="18">
+    <w:lvl w:ilvl="0">
+      <w:start w:val="1"/>
+      <w:numFmt w:val="bullet"/>
+      <w:lvlText w:val="●"/>
+      <w:lvlJc w:val="left"/>
+      <w:pPr>
+        <w:ind w:left="720" w:hanging="360"/>
+      </w:pPr>
+      <w:rPr>
+        <w:u w:val="none"/>
+      </w:rPr>
+    </w:lvl>
+    <w:lvl w:ilvl="1">
+      <w:start w:val="1"/>
+      <w:numFmt w:val="bullet"/>
+      <w:lvlText w:val="○"/>
+      <w:lvlJc w:val="left"/>
+      <w:pPr>
+        <w:ind w:left="1440" w:hanging="360"/>
+      </w:pPr>
+      <w:rPr>
+        <w:u w:val="none"/>
+      </w:rPr>
+    </w:lvl>
+    <w:lvl w:ilvl="2">
+      <w:start w:val="1"/>
+      <w:numFmt w:val="bullet"/>
+      <w:lvlText w:val="■"/>
+      <w:lvlJc w:val="left"/>
+      <w:pPr>
+        <w:ind w:left="2160" w:hanging="360"/>
+      </w:pPr>
+      <w:rPr>
+        <w:u w:val="none"/>
+      </w:rPr>
+    </w:lvl>
+    <w:lvl w:ilvl="3">
+      <w:start w:val="1"/>
+      <w:numFmt w:val="bullet"/>
+      <w:lvlText w:val="●"/>
+      <w:lvlJc w:val="left"/>
+      <w:pPr>
+        <w:ind w:left="2880" w:hanging="360"/>
+      </w:pPr>
+      <w:rPr>
+        <w:u w:val="none"/>
+      </w:rPr>
+    </w:lvl>
+    <w:lvl w:ilvl="4">
+      <w:start w:val="1"/>
+      <w:numFmt w:val="bullet"/>
+      <w:lvlText w:val="○"/>
+      <w:lvlJc w:val="left"/>
+      <w:pPr>
+        <w:ind w:left="3600" w:hanging="360"/>
+      </w:pPr>
+      <w:rPr>
+        <w:u w:val="none"/>
+      </w:rPr>
+    </w:lvl>
+    <w:lvl w:ilvl="5">
+      <w:start w:val="1"/>
+      <w:numFmt w:val="bullet"/>
+      <w:lvlText w:val="■"/>
+      <w:lvlJc w:val="left"/>
+      <w:pPr>
+        <w:ind w:left="4320" w:hanging="360"/>
+      </w:pPr>
+      <w:rPr>
+        <w:u w:val="none"/>
+      </w:rPr>
+    </w:lvl>
+    <w:lvl w:ilvl="6">
+      <w:start w:val="1"/>
+      <w:numFmt w:val="bullet"/>
+      <w:lvlText w:val="●"/>
+      <w:lvlJc w:val="left"/>
+      <w:pPr>
+        <w:ind w:left="5040" w:hanging="360"/>
+      </w:pPr>
+      <w:rPr>
+        <w:u w:val="none"/>
+      </w:rPr>
+    </w:lvl>
+    <w:lvl w:ilvl="7">
+      <w:start w:val="1"/>
+      <w:numFmt w:val="bullet"/>
+      <w:lvlText w:val="○"/>
+      <w:lvlJc w:val="left"/>
+      <w:pPr>
+        <w:ind w:left="5760" w:hanging="360"/>
+      </w:pPr>
+      <w:rPr>
+        <w:u w:val="none"/>
+      </w:rPr>
+    </w:lvl>
+    <w:lvl w:ilvl="8">
+      <w:start w:val="1"/>
+      <w:numFmt w:val="bullet"/>
+      <w:lvlText w:val="■"/>
+      <w:lvlJc w:val="left"/>
+      <w:pPr>
+        <w:ind w:left="6480" w:hanging="360"/>
+      </w:pPr>
+      <w:rPr>
+        <w:u w:val="none"/>
+      </w:rPr>
+    </w:lvl>
+  </w:abstractNum>
+  <w:abstractNum w:abstractNumId="19">
     <w:lvl w:ilvl="0">
       <w:start w:val="1"/>
       <w:numFmt w:val="upperLetter"/>
@@ -19441,7 +20471,7 @@
       </w:rPr>
     </w:lvl>
   </w:abstractNum>
-  <w:abstractNum w:abstractNumId="16">
+  <w:abstractNum w:abstractNumId="20">
     <w:lvl w:ilvl="0">
       <w:start w:val="1"/>
       <w:numFmt w:val="upperLetter"/>
@@ -19551,7 +20581,7 @@
       </w:rPr>
     </w:lvl>
   </w:abstractNum>
-  <w:abstractNum w:abstractNumId="17">
+  <w:abstractNum w:abstractNumId="21">
     <w:lvl w:ilvl="0">
       <w:start w:val="1"/>
       <w:numFmt w:val="upperLetter"/>
@@ -19661,7 +20691,7 @@
       </w:rPr>
     </w:lvl>
   </w:abstractNum>
-  <w:abstractNum w:abstractNumId="18">
+  <w:abstractNum w:abstractNumId="22">
     <w:lvl w:ilvl="0">
       <w:start w:val="1"/>
       <w:numFmt w:val="upperLetter"/>
@@ -19671,8 +20701,6 @@
         <w:ind w:left="720" w:hanging="360"/>
       </w:pPr>
       <w:rPr>
-        <w:rFonts w:ascii="Arial" w:cs="Arial" w:eastAsia="Arial" w:hAnsi="Arial"/>
-        <w:b w:val="1"/>
         <w:u w:val="none"/>
       </w:rPr>
     </w:lvl>
@@ -19773,117 +20801,7 @@
       </w:rPr>
     </w:lvl>
   </w:abstractNum>
-  <w:abstractNum w:abstractNumId="19">
-    <w:lvl w:ilvl="0">
-      <w:start w:val="1"/>
-      <w:numFmt w:val="bullet"/>
-      <w:lvlText w:val="●"/>
-      <w:lvlJc w:val="left"/>
-      <w:pPr>
-        <w:ind w:left="720" w:hanging="360"/>
-      </w:pPr>
-      <w:rPr>
-        <w:u w:val="none"/>
-      </w:rPr>
-    </w:lvl>
-    <w:lvl w:ilvl="1">
-      <w:start w:val="1"/>
-      <w:numFmt w:val="bullet"/>
-      <w:lvlText w:val="○"/>
-      <w:lvlJc w:val="left"/>
-      <w:pPr>
-        <w:ind w:left="1440" w:hanging="360"/>
-      </w:pPr>
-      <w:rPr>
-        <w:u w:val="none"/>
-      </w:rPr>
-    </w:lvl>
-    <w:lvl w:ilvl="2">
-      <w:start w:val="1"/>
-      <w:numFmt w:val="bullet"/>
-      <w:lvlText w:val="■"/>
-      <w:lvlJc w:val="left"/>
-      <w:pPr>
-        <w:ind w:left="2160" w:hanging="360"/>
-      </w:pPr>
-      <w:rPr>
-        <w:u w:val="none"/>
-      </w:rPr>
-    </w:lvl>
-    <w:lvl w:ilvl="3">
-      <w:start w:val="1"/>
-      <w:numFmt w:val="bullet"/>
-      <w:lvlText w:val="●"/>
-      <w:lvlJc w:val="left"/>
-      <w:pPr>
-        <w:ind w:left="2880" w:hanging="360"/>
-      </w:pPr>
-      <w:rPr>
-        <w:u w:val="none"/>
-      </w:rPr>
-    </w:lvl>
-    <w:lvl w:ilvl="4">
-      <w:start w:val="1"/>
-      <w:numFmt w:val="bullet"/>
-      <w:lvlText w:val="○"/>
-      <w:lvlJc w:val="left"/>
-      <w:pPr>
-        <w:ind w:left="3600" w:hanging="360"/>
-      </w:pPr>
-      <w:rPr>
-        <w:u w:val="none"/>
-      </w:rPr>
-    </w:lvl>
-    <w:lvl w:ilvl="5">
-      <w:start w:val="1"/>
-      <w:numFmt w:val="bullet"/>
-      <w:lvlText w:val="■"/>
-      <w:lvlJc w:val="left"/>
-      <w:pPr>
-        <w:ind w:left="4320" w:hanging="360"/>
-      </w:pPr>
-      <w:rPr>
-        <w:u w:val="none"/>
-      </w:rPr>
-    </w:lvl>
-    <w:lvl w:ilvl="6">
-      <w:start w:val="1"/>
-      <w:numFmt w:val="bullet"/>
-      <w:lvlText w:val="●"/>
-      <w:lvlJc w:val="left"/>
-      <w:pPr>
-        <w:ind w:left="5040" w:hanging="360"/>
-      </w:pPr>
-      <w:rPr>
-        <w:u w:val="none"/>
-      </w:rPr>
-    </w:lvl>
-    <w:lvl w:ilvl="7">
-      <w:start w:val="1"/>
-      <w:numFmt w:val="bullet"/>
-      <w:lvlText w:val="○"/>
-      <w:lvlJc w:val="left"/>
-      <w:pPr>
-        <w:ind w:left="5760" w:hanging="360"/>
-      </w:pPr>
-      <w:rPr>
-        <w:u w:val="none"/>
-      </w:rPr>
-    </w:lvl>
-    <w:lvl w:ilvl="8">
-      <w:start w:val="1"/>
-      <w:numFmt w:val="bullet"/>
-      <w:lvlText w:val="■"/>
-      <w:lvlJc w:val="left"/>
-      <w:pPr>
-        <w:ind w:left="6480" w:hanging="360"/>
-      </w:pPr>
-      <w:rPr>
-        <w:u w:val="none"/>
-      </w:rPr>
-    </w:lvl>
-  </w:abstractNum>
-  <w:abstractNum w:abstractNumId="20">
+  <w:abstractNum w:abstractNumId="23">
     <w:lvl w:ilvl="0">
       <w:start w:val="1"/>
       <w:numFmt w:val="upperLetter"/>
@@ -19993,7 +20911,7 @@
       </w:rPr>
     </w:lvl>
   </w:abstractNum>
-  <w:abstractNum w:abstractNumId="21">
+  <w:abstractNum w:abstractNumId="24">
     <w:lvl w:ilvl="0">
       <w:start w:val="1"/>
       <w:numFmt w:val="upperLetter"/>
@@ -20103,227 +21021,7 @@
       </w:rPr>
     </w:lvl>
   </w:abstractNum>
-  <w:abstractNum w:abstractNumId="22">
-    <w:lvl w:ilvl="0">
-      <w:start w:val="1"/>
-      <w:numFmt w:val="upperLetter"/>
-      <w:lvlText w:val="%1)"/>
-      <w:lvlJc w:val="left"/>
-      <w:pPr>
-        <w:ind w:left="720" w:hanging="360"/>
-      </w:pPr>
-      <w:rPr>
-        <w:u w:val="none"/>
-      </w:rPr>
-    </w:lvl>
-    <w:lvl w:ilvl="1">
-      <w:start w:val="1"/>
-      <w:numFmt w:val="lowerLetter"/>
-      <w:lvlText w:val="%2)"/>
-      <w:lvlJc w:val="left"/>
-      <w:pPr>
-        <w:ind w:left="1440" w:hanging="360"/>
-      </w:pPr>
-      <w:rPr>
-        <w:u w:val="none"/>
-      </w:rPr>
-    </w:lvl>
-    <w:lvl w:ilvl="2">
-      <w:start w:val="1"/>
-      <w:numFmt w:val="lowerRoman"/>
-      <w:lvlText w:val="%3)"/>
-      <w:lvlJc w:val="right"/>
-      <w:pPr>
-        <w:ind w:left="2160" w:hanging="360"/>
-      </w:pPr>
-      <w:rPr>
-        <w:u w:val="none"/>
-      </w:rPr>
-    </w:lvl>
-    <w:lvl w:ilvl="3">
-      <w:start w:val="1"/>
-      <w:numFmt w:val="decimal"/>
-      <w:lvlText w:val="(%4)"/>
-      <w:lvlJc w:val="left"/>
-      <w:pPr>
-        <w:ind w:left="2880" w:hanging="360"/>
-      </w:pPr>
-      <w:rPr>
-        <w:u w:val="none"/>
-      </w:rPr>
-    </w:lvl>
-    <w:lvl w:ilvl="4">
-      <w:start w:val="1"/>
-      <w:numFmt w:val="lowerLetter"/>
-      <w:lvlText w:val="(%5)"/>
-      <w:lvlJc w:val="left"/>
-      <w:pPr>
-        <w:ind w:left="3600" w:hanging="360"/>
-      </w:pPr>
-      <w:rPr>
-        <w:u w:val="none"/>
-      </w:rPr>
-    </w:lvl>
-    <w:lvl w:ilvl="5">
-      <w:start w:val="1"/>
-      <w:numFmt w:val="lowerRoman"/>
-      <w:lvlText w:val="(%6)"/>
-      <w:lvlJc w:val="right"/>
-      <w:pPr>
-        <w:ind w:left="4320" w:hanging="360"/>
-      </w:pPr>
-      <w:rPr>
-        <w:u w:val="none"/>
-      </w:rPr>
-    </w:lvl>
-    <w:lvl w:ilvl="6">
-      <w:start w:val="1"/>
-      <w:numFmt w:val="decimal"/>
-      <w:lvlText w:val="%7."/>
-      <w:lvlJc w:val="left"/>
-      <w:pPr>
-        <w:ind w:left="5040" w:hanging="360"/>
-      </w:pPr>
-      <w:rPr>
-        <w:u w:val="none"/>
-      </w:rPr>
-    </w:lvl>
-    <w:lvl w:ilvl="7">
-      <w:start w:val="1"/>
-      <w:numFmt w:val="lowerLetter"/>
-      <w:lvlText w:val="%8."/>
-      <w:lvlJc w:val="left"/>
-      <w:pPr>
-        <w:ind w:left="5760" w:hanging="360"/>
-      </w:pPr>
-      <w:rPr>
-        <w:u w:val="none"/>
-      </w:rPr>
-    </w:lvl>
-    <w:lvl w:ilvl="8">
-      <w:start w:val="1"/>
-      <w:numFmt w:val="lowerRoman"/>
-      <w:lvlText w:val="%9."/>
-      <w:lvlJc w:val="right"/>
-      <w:pPr>
-        <w:ind w:left="6480" w:hanging="360"/>
-      </w:pPr>
-      <w:rPr>
-        <w:u w:val="none"/>
-      </w:rPr>
-    </w:lvl>
-  </w:abstractNum>
-  <w:abstractNum w:abstractNumId="23">
-    <w:lvl w:ilvl="0">
-      <w:start w:val="1"/>
-      <w:numFmt w:val="bullet"/>
-      <w:lvlText w:val="●"/>
-      <w:lvlJc w:val="left"/>
-      <w:pPr>
-        <w:ind w:left="720" w:hanging="360"/>
-      </w:pPr>
-      <w:rPr>
-        <w:u w:val="none"/>
-      </w:rPr>
-    </w:lvl>
-    <w:lvl w:ilvl="1">
-      <w:start w:val="1"/>
-      <w:numFmt w:val="bullet"/>
-      <w:lvlText w:val="○"/>
-      <w:lvlJc w:val="left"/>
-      <w:pPr>
-        <w:ind w:left="1440" w:hanging="360"/>
-      </w:pPr>
-      <w:rPr>
-        <w:u w:val="none"/>
-      </w:rPr>
-    </w:lvl>
-    <w:lvl w:ilvl="2">
-      <w:start w:val="1"/>
-      <w:numFmt w:val="bullet"/>
-      <w:lvlText w:val="■"/>
-      <w:lvlJc w:val="left"/>
-      <w:pPr>
-        <w:ind w:left="2160" w:hanging="360"/>
-      </w:pPr>
-      <w:rPr>
-        <w:u w:val="none"/>
-      </w:rPr>
-    </w:lvl>
-    <w:lvl w:ilvl="3">
-      <w:start w:val="1"/>
-      <w:numFmt w:val="bullet"/>
-      <w:lvlText w:val="●"/>
-      <w:lvlJc w:val="left"/>
-      <w:pPr>
-        <w:ind w:left="2880" w:hanging="360"/>
-      </w:pPr>
-      <w:rPr>
-        <w:u w:val="none"/>
-      </w:rPr>
-    </w:lvl>
-    <w:lvl w:ilvl="4">
-      <w:start w:val="1"/>
-      <w:numFmt w:val="bullet"/>
-      <w:lvlText w:val="○"/>
-      <w:lvlJc w:val="left"/>
-      <w:pPr>
-        <w:ind w:left="3600" w:hanging="360"/>
-      </w:pPr>
-      <w:rPr>
-        <w:u w:val="none"/>
-      </w:rPr>
-    </w:lvl>
-    <w:lvl w:ilvl="5">
-      <w:start w:val="1"/>
-      <w:numFmt w:val="bullet"/>
-      <w:lvlText w:val="■"/>
-      <w:lvlJc w:val="left"/>
-      <w:pPr>
-        <w:ind w:left="4320" w:hanging="360"/>
-      </w:pPr>
-      <w:rPr>
-        <w:u w:val="none"/>
-      </w:rPr>
-    </w:lvl>
-    <w:lvl w:ilvl="6">
-      <w:start w:val="1"/>
-      <w:numFmt w:val="bullet"/>
-      <w:lvlText w:val="●"/>
-      <w:lvlJc w:val="left"/>
-      <w:pPr>
-        <w:ind w:left="5040" w:hanging="360"/>
-      </w:pPr>
-      <w:rPr>
-        <w:u w:val="none"/>
-      </w:rPr>
-    </w:lvl>
-    <w:lvl w:ilvl="7">
-      <w:start w:val="1"/>
-      <w:numFmt w:val="bullet"/>
-      <w:lvlText w:val="○"/>
-      <w:lvlJc w:val="left"/>
-      <w:pPr>
-        <w:ind w:left="5760" w:hanging="360"/>
-      </w:pPr>
-      <w:rPr>
-        <w:u w:val="none"/>
-      </w:rPr>
-    </w:lvl>
-    <w:lvl w:ilvl="8">
-      <w:start w:val="1"/>
-      <w:numFmt w:val="bullet"/>
-      <w:lvlText w:val="■"/>
-      <w:lvlJc w:val="left"/>
-      <w:pPr>
-        <w:ind w:left="6480" w:hanging="360"/>
-      </w:pPr>
-      <w:rPr>
-        <w:u w:val="none"/>
-      </w:rPr>
-    </w:lvl>
-  </w:abstractNum>
-  <w:abstractNum w:abstractNumId="24">
+  <w:abstractNum w:abstractNumId="25">
     <w:lvl w:ilvl="0">
       <w:start w:val="1"/>
       <w:numFmt w:val="upperLetter"/>
@@ -20504,6 +21202,9 @@
   </w:num>
   <w:num w:numId="24">
     <w:abstractNumId w:val="24"/>
+  </w:num>
+  <w:num w:numId="25">
+    <w:abstractNumId w:val="25"/>
   </w:num>
 </w:numbering>
 </file>

</xml_diff>

<commit_message>
added questions 22 and 23 to DA cert questions
</commit_message>
<xml_diff>
--- a/public/Exam Notes/DA-Vincent-1-10-April-4.docx
+++ b/public/Exam Notes/DA-Vincent-1-10-April-4.docx
@@ -3957,12 +3957,12 @@
             <wp:inline distB="19050" distT="19050" distL="19050" distR="19050">
               <wp:extent cx="6034088" cy="3962142"/>
               <wp:effectExtent b="0" l="0" r="0" t="0"/>
-              <wp:docPr id="2" name="image1.png"/>
+              <wp:docPr id="1" name="image2.png"/>
               <a:graphic>
                 <a:graphicData uri="http://schemas.openxmlformats.org/drawingml/2006/picture">
                   <pic:pic>
                     <pic:nvPicPr>
-                      <pic:cNvPr id="0" name="image1.png"/>
+                      <pic:cNvPr id="0" name="image2.png"/>
                       <pic:cNvPicPr preferRelativeResize="0"/>
                     </pic:nvPicPr>
                     <pic:blipFill>
@@ -5536,7 +5536,7 @@
       <w:pPr>
         <w:numPr>
           <w:ilvl w:val="0"/>
-          <w:numId w:val="22"/>
+          <w:numId w:val="24"/>
         </w:numPr>
         <w:ind w:left="720" w:hanging="360"/>
         <w:rPr>
@@ -5556,7 +5556,7 @@
       <w:pPr>
         <w:numPr>
           <w:ilvl w:val="0"/>
-          <w:numId w:val="22"/>
+          <w:numId w:val="24"/>
         </w:numPr>
         <w:ind w:left="720" w:hanging="360"/>
         <w:rPr>
@@ -5577,7 +5577,7 @@
       <w:pPr>
         <w:numPr>
           <w:ilvl w:val="0"/>
-          <w:numId w:val="22"/>
+          <w:numId w:val="24"/>
         </w:numPr>
         <w:ind w:left="720" w:hanging="360"/>
         <w:rPr>
@@ -5598,7 +5598,7 @@
       <w:pPr>
         <w:numPr>
           <w:ilvl w:val="0"/>
-          <w:numId w:val="22"/>
+          <w:numId w:val="24"/>
         </w:numPr>
         <w:ind w:left="720" w:hanging="360"/>
         <w:rPr>
@@ -8906,7 +8906,7 @@
       <w:pPr>
         <w:numPr>
           <w:ilvl w:val="0"/>
-          <w:numId w:val="21"/>
+          <w:numId w:val="22"/>
         </w:numPr>
         <w:ind w:left="720" w:hanging="360"/>
         <w:rPr>
@@ -8926,7 +8926,7 @@
       <w:pPr>
         <w:numPr>
           <w:ilvl w:val="0"/>
-          <w:numId w:val="21"/>
+          <w:numId w:val="22"/>
         </w:numPr>
         <w:ind w:left="720" w:hanging="360"/>
         <w:rPr>
@@ -8947,7 +8947,7 @@
       <w:pPr>
         <w:numPr>
           <w:ilvl w:val="0"/>
-          <w:numId w:val="21"/>
+          <w:numId w:val="22"/>
         </w:numPr>
         <w:ind w:left="720" w:hanging="360"/>
         <w:rPr>
@@ -8968,7 +8968,7 @@
       <w:pPr>
         <w:numPr>
           <w:ilvl w:val="0"/>
-          <w:numId w:val="21"/>
+          <w:numId w:val="22"/>
         </w:numPr>
         <w:ind w:left="720" w:hanging="360"/>
         <w:rPr>
@@ -8989,7 +8989,7 @@
       <w:pPr>
         <w:numPr>
           <w:ilvl w:val="0"/>
-          <w:numId w:val="21"/>
+          <w:numId w:val="22"/>
         </w:numPr>
         <w:ind w:left="720" w:hanging="360"/>
         <w:rPr>
@@ -9011,7 +9011,7 @@
       <w:pPr>
         <w:numPr>
           <w:ilvl w:val="0"/>
-          <w:numId w:val="21"/>
+          <w:numId w:val="22"/>
         </w:numPr>
         <w:ind w:left="720" w:hanging="360"/>
         <w:rPr>
@@ -11506,7 +11506,7 @@
       <w:pPr>
         <w:numPr>
           <w:ilvl w:val="0"/>
-          <w:numId w:val="25"/>
+          <w:numId w:val="27"/>
         </w:numPr>
         <w:ind w:left="720" w:hanging="360"/>
         <w:rPr>
@@ -11526,7 +11526,7 @@
       <w:pPr>
         <w:numPr>
           <w:ilvl w:val="0"/>
-          <w:numId w:val="25"/>
+          <w:numId w:val="27"/>
         </w:numPr>
         <w:ind w:left="720" w:hanging="360"/>
         <w:rPr>
@@ -11547,7 +11547,7 @@
       <w:pPr>
         <w:numPr>
           <w:ilvl w:val="0"/>
-          <w:numId w:val="25"/>
+          <w:numId w:val="27"/>
         </w:numPr>
         <w:ind w:left="720" w:hanging="360"/>
         <w:rPr>
@@ -11568,7 +11568,7 @@
       <w:pPr>
         <w:numPr>
           <w:ilvl w:val="0"/>
-          <w:numId w:val="25"/>
+          <w:numId w:val="27"/>
         </w:numPr>
         <w:ind w:left="720" w:hanging="360"/>
         <w:rPr>
@@ -11589,7 +11589,7 @@
       <w:pPr>
         <w:numPr>
           <w:ilvl w:val="0"/>
-          <w:numId w:val="25"/>
+          <w:numId w:val="27"/>
         </w:numPr>
         <w:ind w:left="720" w:hanging="360"/>
         <w:rPr>
@@ -13759,7 +13759,7 @@
       <w:pPr>
         <w:numPr>
           <w:ilvl w:val="0"/>
-          <w:numId w:val="24"/>
+          <w:numId w:val="26"/>
         </w:numPr>
         <w:ind w:left="720" w:hanging="360"/>
         <w:rPr>
@@ -13779,7 +13779,7 @@
       <w:pPr>
         <w:numPr>
           <w:ilvl w:val="0"/>
-          <w:numId w:val="24"/>
+          <w:numId w:val="26"/>
         </w:numPr>
         <w:ind w:left="720" w:hanging="360"/>
         <w:rPr>
@@ -13800,7 +13800,7 @@
       <w:pPr>
         <w:numPr>
           <w:ilvl w:val="0"/>
-          <w:numId w:val="24"/>
+          <w:numId w:val="26"/>
         </w:numPr>
         <w:ind w:left="720" w:hanging="360"/>
         <w:rPr>
@@ -13821,7 +13821,7 @@
       <w:pPr>
         <w:numPr>
           <w:ilvl w:val="0"/>
-          <w:numId w:val="24"/>
+          <w:numId w:val="26"/>
         </w:numPr>
         <w:ind w:left="720" w:hanging="360"/>
         <w:rPr>
@@ -14401,12 +14401,12 @@
             <wp:inline distB="19050" distT="19050" distL="19050" distR="19050">
               <wp:extent cx="5905500" cy="5499100"/>
               <wp:effectExtent b="0" l="0" r="0" t="0"/>
-              <wp:docPr id="1" name="image2.png"/>
+              <wp:docPr id="2" name="image1.png"/>
               <a:graphic>
                 <a:graphicData uri="http://schemas.openxmlformats.org/drawingml/2006/picture">
                   <pic:pic>
                     <pic:nvPicPr>
-                      <pic:cNvPr id="0" name="image2.png"/>
+                      <pic:cNvPr id="0" name="image1.png"/>
                       <pic:cNvPicPr preferRelativeResize="0"/>
                     </pic:nvPicPr>
                     <pic:blipFill>
@@ -15887,7 +15887,7 @@
       <w:pPr>
         <w:numPr>
           <w:ilvl w:val="0"/>
-          <w:numId w:val="23"/>
+          <w:numId w:val="25"/>
         </w:numPr>
         <w:ind w:left="720" w:hanging="360"/>
         <w:rPr>
@@ -15907,7 +15907,7 @@
       <w:pPr>
         <w:numPr>
           <w:ilvl w:val="0"/>
-          <w:numId w:val="23"/>
+          <w:numId w:val="25"/>
         </w:numPr>
         <w:ind w:left="720" w:hanging="360"/>
         <w:rPr>
@@ -15928,7 +15928,7 @@
       <w:pPr>
         <w:numPr>
           <w:ilvl w:val="0"/>
-          <w:numId w:val="23"/>
+          <w:numId w:val="25"/>
         </w:numPr>
         <w:ind w:left="720" w:hanging="360"/>
         <w:rPr>
@@ -15949,7 +15949,7 @@
       <w:pPr>
         <w:numPr>
           <w:ilvl w:val="0"/>
-          <w:numId w:val="23"/>
+          <w:numId w:val="25"/>
         </w:numPr>
         <w:ind w:left="720" w:hanging="360"/>
         <w:rPr>
@@ -17934,7 +17934,7 @@
           <w:shd w:fill="fafafa" w:val="clear"/>
           <w:rtl w:val="0"/>
         </w:rPr>
-        <w:t xml:space="preserve">A Step Functions schedule trigger runs at the end of the day which starts two Glue transformation jobs: remove_canceled_trades and classify_open_trades_as_pending. When both of these jobs have completed an Step Functions event trigger starts a Glue crawler that crawls the transformed data and updates the schema. Upon completion of the crawler schema update, a Glue ETL job runs and uses the COPY command to move the data to Redshift. Analytics dashboards are built using Redshift data.</w:t>
+        <w:t xml:space="preserve">A cron job schedule trigger runs at the end of the day which starts two Glue transformation jobs: remove_canceled_trades and classify_open_trades_as_pending. When both of these jobs have completed a cron job schedule trigger starts a Glue crawler that crawls the transformed data and updates the schema. Upon completion of the crawler schema update, a Glue ETL job runs and uses the COPY command to move the data to Redshift. Analytics dashboards are built using Redshift data.</w:t>
       </w:r>
     </w:p>
     <w:p>
@@ -18118,7 +18118,7 @@
           <w:highlight w:val="white"/>
           <w:rtl w:val="0"/>
         </w:rPr>
-        <w:t xml:space="preserve">Option C is incorrect. Adding Step Functions to the workflow over complicates the data processing solution. The use of Step functions is unnecessary since Glue workflows can orchestrate your entire workflow.</w:t>
+        <w:t xml:space="preserve">Option C is incorrect. Adding cron jobs to the workflow over complicates the data processing solution. The use of cron jobs is unnecessary since Glue workflows can orchestrate your entire workflow.</w:t>
       </w:r>
     </w:p>
     <w:p>
@@ -18261,6 +18261,603 @@
           <w:color w:val="444444"/>
           <w:rtl w:val="0"/>
         </w:rPr>
+        <w:t xml:space="preserve">)</w:t>
+      </w:r>
+      <w:r>
+        <w:rPr>
+          <w:color w:val="444444"/>
+          <w:rtl w:val="0"/>
+        </w:rPr>
+        <w:t xml:space="preserve">, and the AWS Glue developer guide titled</w:t>
+      </w:r>
+      <w:r>
+        <w:rPr>
+          <w:b w:val="1"/>
+          <w:color w:val="444444"/>
+          <w:rtl w:val="0"/>
+        </w:rPr>
+        <w:t xml:space="preserve"> </w:t>
+      </w:r>
+      <w:r>
+        <w:rPr>
+          <w:b w:val="1"/>
+          <w:color w:val="444444"/>
+          <w:rtl w:val="0"/>
+        </w:rPr>
+        <w:t xml:space="preserve">Moving Data to and from Amazon Redshift </w:t>
+      </w:r>
+      <w:r>
+        <w:rPr>
+          <w:color w:val="444444"/>
+          <w:rtl w:val="0"/>
+        </w:rPr>
+        <w:t xml:space="preserve">(</w:t>
+      </w:r>
+      <w:hyperlink r:id="rId113">
+        <w:r>
+          <w:rPr>
+            <w:color w:val="1155cc"/>
+            <w:u w:val="single"/>
+            <w:rtl w:val="0"/>
+          </w:rPr>
+          <w:t xml:space="preserve">https://docs.aws.amazon.com/glue/latest/dg/aws-glue-programming-etl-redshift.html</w:t>
+        </w:r>
+      </w:hyperlink>
+      <w:r>
+        <w:rPr>
+          <w:color w:val="444444"/>
+          <w:rtl w:val="0"/>
+        </w:rPr>
+        <w:t xml:space="preserve">)</w:t>
+      </w:r>
+    </w:p>
+    <w:p>
+      <w:pPr>
+        <w:rPr>
+          <w:color w:val="444444"/>
+        </w:rPr>
+      </w:pPr>
+      <w:r>
+        <w:rPr>
+          <w:rtl w:val="0"/>
+        </w:rPr>
+      </w:r>
+    </w:p>
+    <w:p>
+      <w:pPr>
+        <w:rPr/>
+      </w:pPr>
+      <w:r>
+        <w:rPr>
+          <w:rtl w:val="0"/>
+        </w:rPr>
+      </w:r>
+    </w:p>
+    <w:p>
+      <w:pPr>
+        <w:rPr/>
+      </w:pPr>
+      <w:r>
+        <w:rPr>
+          <w:rtl w:val="0"/>
+        </w:rPr>
+      </w:r>
+    </w:p>
+    <w:p>
+      <w:pPr>
+        <w:rPr/>
+      </w:pPr>
+      <w:r>
+        <w:rPr>
+          <w:rtl w:val="0"/>
+        </w:rPr>
+        <w:t xml:space="preserve">Question: 22</w:t>
+      </w:r>
+    </w:p>
+    <w:p>
+      <w:pPr>
+        <w:rPr>
+          <w:color w:val="999999"/>
+        </w:rPr>
+      </w:pPr>
+      <w:r>
+        <w:rPr>
+          <w:b w:val="1"/>
+          <w:rtl w:val="0"/>
+        </w:rPr>
+        <w:t xml:space="preserve">Main​ ​Topic​ ​:​ </w:t>
+      </w:r>
+      <w:r>
+        <w:rPr>
+          <w:color w:val="999999"/>
+          <w:rtl w:val="0"/>
+        </w:rPr>
+        <w:t xml:space="preserve">Data Analytics</w:t>
+      </w:r>
+    </w:p>
+    <w:p>
+      <w:pPr>
+        <w:rPr>
+          <w:b w:val="1"/>
+          <w:color w:val="999999"/>
+        </w:rPr>
+      </w:pPr>
+      <w:r>
+        <w:rPr>
+          <w:b w:val="1"/>
+          <w:rtl w:val="0"/>
+        </w:rPr>
+        <w:t xml:space="preserve">Sub​ ​Topic​ ​:​ </w:t>
+      </w:r>
+      <w:r>
+        <w:rPr>
+          <w:b w:val="1"/>
+          <w:color w:val="999999"/>
+          <w:rtl w:val="0"/>
+        </w:rPr>
+        <w:t xml:space="preserve">Automate and operationalize a data processing solution</w:t>
+      </w:r>
+    </w:p>
+    <w:p>
+      <w:pPr>
+        <w:rPr>
+          <w:color w:val="999999"/>
+        </w:rPr>
+      </w:pPr>
+      <w:r>
+        <w:rPr>
+          <w:rtl w:val="0"/>
+        </w:rPr>
+      </w:r>
+    </w:p>
+    <w:p>
+      <w:pPr>
+        <w:rPr>
+          <w:b w:val="1"/>
+          <w:color w:val="999999"/>
+        </w:rPr>
+      </w:pPr>
+      <w:r>
+        <w:rPr>
+          <w:b w:val="1"/>
+          <w:rtl w:val="0"/>
+        </w:rPr>
+        <w:t xml:space="preserve">Domain: </w:t>
+      </w:r>
+      <w:r>
+        <w:rPr>
+          <w:color w:val="999999"/>
+          <w:rtl w:val="0"/>
+        </w:rPr>
+        <w:t xml:space="preserve">Processing  </w:t>
+      </w:r>
+      <w:r>
+        <w:rPr>
+          <w:rtl w:val="0"/>
+        </w:rPr>
+      </w:r>
+    </w:p>
+    <w:p>
+      <w:pPr>
+        <w:rPr>
+          <w:b w:val="1"/>
+        </w:rPr>
+      </w:pPr>
+      <w:r>
+        <w:rPr>
+          <w:rtl w:val="0"/>
+        </w:rPr>
+      </w:r>
+    </w:p>
+    <w:p>
+      <w:pPr>
+        <w:rPr>
+          <w:rFonts w:ascii="Calibri" w:cs="Calibri" w:eastAsia="Calibri" w:hAnsi="Calibri"/>
+        </w:rPr>
+      </w:pPr>
+      <w:r>
+        <w:rPr>
+          <w:rFonts w:ascii="Calibri" w:cs="Calibri" w:eastAsia="Calibri" w:hAnsi="Calibri"/>
+          <w:b w:val="1"/>
+          <w:rtl w:val="0"/>
+        </w:rPr>
+        <w:t xml:space="preserve">Question text</w:t>
+      </w:r>
+      <w:r>
+        <w:rPr>
+          <w:rFonts w:ascii="Calibri" w:cs="Calibri" w:eastAsia="Calibri" w:hAnsi="Calibri"/>
+          <w:rtl w:val="0"/>
+        </w:rPr>
+        <w:t xml:space="preserve">: </w:t>
+      </w:r>
+    </w:p>
+    <w:p>
+      <w:pPr>
+        <w:rPr>
+          <w:color w:val="434343"/>
+        </w:rPr>
+      </w:pPr>
+      <w:r>
+        <w:rPr>
+          <w:color w:val="434343"/>
+          <w:rtl w:val="0"/>
+        </w:rPr>
+        <w:t xml:space="preserve">You work as a data scientist at a large global bank. Your bank receives loan information in the form of weekly files from several different loan processing and credit verification agencies. You need to automate and operationalize a data processing solution to take these weekly files, transform them and then finish up by combining them into one file to be ingested into your Redshift data warehouse. The files arrive at different times every week, but the delivering agencies attempt to meet their service level agreement (SLA) of 1:00 AM to 4:00 AM. Unfortunately, the agencies frequently miss their SLAs. You have a tight batch time frame into which you have to squeeze all of this processing.</w:t>
+      </w:r>
+    </w:p>
+    <w:p>
+      <w:pPr>
+        <w:rPr>
+          <w:color w:val="434343"/>
+        </w:rPr>
+      </w:pPr>
+      <w:r>
+        <w:rPr>
+          <w:rtl w:val="0"/>
+        </w:rPr>
+      </w:r>
+    </w:p>
+    <w:p>
+      <w:pPr>
+        <w:rPr>
+          <w:color w:val="434343"/>
+        </w:rPr>
+      </w:pPr>
+      <w:r>
+        <w:rPr>
+          <w:color w:val="434343"/>
+          <w:rtl w:val="0"/>
+        </w:rPr>
+        <w:t xml:space="preserve">How would you build a data processing system that allows you to gather the agency files and process them for your data warehouse in the most efficient manner and in the shortest time frame?</w:t>
+      </w:r>
+    </w:p>
+    <w:p>
+      <w:pPr>
+        <w:rPr>
+          <w:color w:val="434343"/>
+        </w:rPr>
+      </w:pPr>
+      <w:r>
+        <w:rPr>
+          <w:rtl w:val="0"/>
+        </w:rPr>
+      </w:r>
+    </w:p>
+    <w:p>
+      <w:pPr>
+        <w:numPr>
+          <w:ilvl w:val="0"/>
+          <w:numId w:val="23"/>
+        </w:numPr>
+        <w:ind w:left="720" w:hanging="360"/>
+        <w:rPr>
+          <w:color w:val="434343"/>
+        </w:rPr>
+      </w:pPr>
+      <w:r>
+        <w:rPr>
+          <w:color w:val="383a42"/>
+          <w:shd w:fill="fafafa" w:val="clear"/>
+          <w:rtl w:val="0"/>
+        </w:rPr>
+        <w:t xml:space="preserve">Agency files arrive on an S3 bucket. An ETL Lambda function is triggered as each file arrives. The ETL Lambda function transforms the data and writes the transformed file to another S3 bucket. After all of the agency files have been processed by the ETL Lambda function, another Lambda function is triggered to combine the agency file data into one parquet file and write it to another S3 bucket. Then a last Lambda function is triggered to run the COPY command to load the parquet file data into Redshift.</w:t>
+      </w:r>
+    </w:p>
+    <w:p>
+      <w:pPr>
+        <w:numPr>
+          <w:ilvl w:val="0"/>
+          <w:numId w:val="23"/>
+        </w:numPr>
+        <w:ind w:left="720" w:hanging="360"/>
+        <w:rPr>
+          <w:color w:val="383a42"/>
+          <w:shd w:fill="fafafa" w:val="clear"/>
+        </w:rPr>
+      </w:pPr>
+      <w:r>
+        <w:rPr>
+          <w:color w:val="383a42"/>
+          <w:shd w:fill="fafafa" w:val="clear"/>
+          <w:rtl w:val="0"/>
+        </w:rPr>
+        <w:t xml:space="preserve">Agency files arrive on an S3 bucket. Use CloudWatch events to schedule a weekly Step Functions state machine. The Step Functions state machine calls a Lambda function to verify that the agency files have arrived. The state machine then starts several Glue ETL jobs in parallel to transform the agency data. Once the agency file transformation jobs have completed the state machine starts another Glue ETL job to combine the transformed agency files and convert the data to a parquet file. The parquet file is written to an S3 bucket. Then the state machine finally runs a last Glue ETL job to run the COPY command to load the parquet file data into Redshift.</w:t>
+      </w:r>
+      <w:r>
+        <w:rPr>
+          <w:rtl w:val="0"/>
+        </w:rPr>
+      </w:r>
+    </w:p>
+    <w:p>
+      <w:pPr>
+        <w:numPr>
+          <w:ilvl w:val="0"/>
+          <w:numId w:val="23"/>
+        </w:numPr>
+        <w:ind w:left="720" w:hanging="360"/>
+        <w:rPr>
+          <w:color w:val="383a42"/>
+          <w:shd w:fill="fafafa" w:val="clear"/>
+        </w:rPr>
+      </w:pPr>
+      <w:r>
+        <w:rPr>
+          <w:color w:val="383a42"/>
+          <w:shd w:fill="fafafa" w:val="clear"/>
+          <w:rtl w:val="0"/>
+        </w:rPr>
+        <w:t xml:space="preserve">Agency files arrive on an S3 bucket. An ETL Lambda function is triggered as each file arrives. The ETL Lambda function transforms the data and writes the transformed file to another S3 bucket. After all of the agency files have been processed by the ETL Lambda function, another Lambda function is triggered to combine the agency file data into one CSV file and write it to another S3 bucket. Then a last Lambda function is triggered to run the UNLOAD command to load the CSV file data into Redshift.</w:t>
+      </w:r>
+    </w:p>
+    <w:p>
+      <w:pPr>
+        <w:numPr>
+          <w:ilvl w:val="0"/>
+          <w:numId w:val="23"/>
+        </w:numPr>
+        <w:ind w:left="720" w:hanging="360"/>
+        <w:rPr>
+          <w:color w:val="383a42"/>
+          <w:shd w:fill="fafafa" w:val="clear"/>
+        </w:rPr>
+      </w:pPr>
+      <w:r>
+        <w:rPr>
+          <w:color w:val="383a42"/>
+          <w:shd w:fill="fafafa" w:val="clear"/>
+          <w:rtl w:val="0"/>
+        </w:rPr>
+        <w:t xml:space="preserve">Agency files arrive on an S3 bucket. Use CloudWatch events to schedule a weekly Step Functions state machine. The Step Functions state machine calls a Lambda function to verify that the agency files have arrived. The state machine then starts several Glue ETL jobs in parallel to transform the agency data. Once the agency file transformation jobs have completed the state machine starts another Glue ETL job to combine the transformed agency files and convert the data to an ORC file. The ORC file is written to an S3 bucket. Then the state machine finally runs a last Glue ETL job to run the UNLOAD command to load the ORC file data into Redshift.</w:t>
+      </w:r>
+    </w:p>
+    <w:p>
+      <w:pPr>
+        <w:rPr>
+          <w:color w:val="434343"/>
+        </w:rPr>
+      </w:pPr>
+      <w:r>
+        <w:rPr>
+          <w:rtl w:val="0"/>
+        </w:rPr>
+      </w:r>
+    </w:p>
+    <w:p>
+      <w:pPr>
+        <w:rPr>
+          <w:color w:val="434343"/>
+        </w:rPr>
+      </w:pPr>
+      <w:r>
+        <w:rPr>
+          <w:rFonts w:ascii="Calibri" w:cs="Calibri" w:eastAsia="Calibri" w:hAnsi="Calibri"/>
+          <w:b w:val="1"/>
+          <w:rtl w:val="0"/>
+        </w:rPr>
+        <w:t xml:space="preserve">Answer:</w:t>
+      </w:r>
+      <w:r>
+        <w:rPr>
+          <w:color w:val="434343"/>
+          <w:rtl w:val="0"/>
+        </w:rPr>
+        <w:t xml:space="preserve"> B</w:t>
+      </w:r>
+    </w:p>
+    <w:p>
+      <w:pPr>
+        <w:rPr>
+          <w:color w:val="434343"/>
+        </w:rPr>
+      </w:pPr>
+      <w:r>
+        <w:rPr>
+          <w:rtl w:val="0"/>
+        </w:rPr>
+      </w:r>
+    </w:p>
+    <w:p>
+      <w:pPr>
+        <w:rPr>
+          <w:color w:val="434343"/>
+        </w:rPr>
+      </w:pPr>
+      <w:r>
+        <w:rPr>
+          <w:rFonts w:ascii="Calibri" w:cs="Calibri" w:eastAsia="Calibri" w:hAnsi="Calibri"/>
+          <w:b w:val="1"/>
+          <w:rtl w:val="0"/>
+        </w:rPr>
+        <w:t xml:space="preserve">Explanation:</w:t>
+      </w:r>
+      <w:r>
+        <w:rPr>
+          <w:rtl w:val="0"/>
+        </w:rPr>
+      </w:r>
+    </w:p>
+    <w:p>
+      <w:pPr>
+        <w:rPr>
+          <w:color w:val="444444"/>
+          <w:highlight w:val="white"/>
+        </w:rPr>
+      </w:pPr>
+      <w:r>
+        <w:rPr>
+          <w:color w:val="434343"/>
+          <w:rtl w:val="0"/>
+        </w:rPr>
+        <w:t xml:space="preserve">Option A is incorrec</w:t>
+      </w:r>
+      <w:r>
+        <w:rPr>
+          <w:color w:val="444444"/>
+          <w:highlight w:val="white"/>
+          <w:rtl w:val="0"/>
+        </w:rPr>
+        <w:t xml:space="preserve">t. This Lambda based data processing solution would work but it is less efficient and will take longer to run than using Step Functions state machines to run the several ETL transformation jobs in parallel.</w:t>
+      </w:r>
+    </w:p>
+    <w:p>
+      <w:pPr>
+        <w:rPr>
+          <w:color w:val="444444"/>
+          <w:highlight w:val="white"/>
+        </w:rPr>
+      </w:pPr>
+      <w:r>
+        <w:rPr>
+          <w:rtl w:val="0"/>
+        </w:rPr>
+      </w:r>
+    </w:p>
+    <w:p>
+      <w:pPr>
+        <w:rPr>
+          <w:color w:val="444444"/>
+          <w:highlight w:val="white"/>
+        </w:rPr>
+      </w:pPr>
+      <w:r>
+        <w:rPr>
+          <w:color w:val="444444"/>
+          <w:highlight w:val="white"/>
+          <w:rtl w:val="0"/>
+        </w:rPr>
+        <w:t xml:space="preserve">Option B is correct. Using Step Functions state machines to orchestrate this data processing workflow allows you to take advantage of processing all of your transformation ETL jobs in parallel. This makes your data processing workflow efficient and allows it to fit within your tight batch window.</w:t>
+      </w:r>
+    </w:p>
+    <w:p>
+      <w:pPr>
+        <w:rPr>
+          <w:color w:val="444444"/>
+          <w:highlight w:val="white"/>
+        </w:rPr>
+      </w:pPr>
+      <w:r>
+        <w:rPr>
+          <w:rtl w:val="0"/>
+        </w:rPr>
+      </w:r>
+    </w:p>
+    <w:p>
+      <w:pPr>
+        <w:rPr>
+          <w:color w:val="444444"/>
+          <w:highlight w:val="white"/>
+        </w:rPr>
+      </w:pPr>
+      <w:r>
+        <w:rPr>
+          <w:color w:val="444444"/>
+          <w:highlight w:val="white"/>
+          <w:rtl w:val="0"/>
+        </w:rPr>
+        <w:t xml:space="preserve">Option C is incorrect. It is less efficient and will take longer to run than using Step Functions state machines to run the several ETL transformation jobs in parallel. Also, using a CSV file to load data into your Redshift cluster is slower and less efficient than using either the ORC or parquet formats. Finally, you use the COPY command to load data into your Redshift cluster, not the UNLOAD command.</w:t>
+      </w:r>
+    </w:p>
+    <w:p>
+      <w:pPr>
+        <w:rPr>
+          <w:color w:val="444444"/>
+          <w:highlight w:val="white"/>
+        </w:rPr>
+      </w:pPr>
+      <w:r>
+        <w:rPr>
+          <w:rtl w:val="0"/>
+        </w:rPr>
+      </w:r>
+    </w:p>
+    <w:p>
+      <w:pPr>
+        <w:rPr>
+          <w:color w:val="444444"/>
+          <w:highlight w:val="white"/>
+        </w:rPr>
+      </w:pPr>
+      <w:r>
+        <w:rPr>
+          <w:color w:val="444444"/>
+          <w:highlight w:val="white"/>
+          <w:rtl w:val="0"/>
+        </w:rPr>
+        <w:t xml:space="preserve">Option D is incorrect. You use the COPY command to load data into your Redshift cluster, not the UNLOAD command.</w:t>
+      </w:r>
+    </w:p>
+    <w:p>
+      <w:pPr>
+        <w:rPr>
+          <w:color w:val="434343"/>
+        </w:rPr>
+      </w:pPr>
+      <w:r>
+        <w:rPr>
+          <w:rtl w:val="0"/>
+        </w:rPr>
+      </w:r>
+    </w:p>
+    <w:p>
+      <w:pPr>
+        <w:rPr>
+          <w:rFonts w:ascii="Calibri" w:cs="Calibri" w:eastAsia="Calibri" w:hAnsi="Calibri"/>
+          <w:b w:val="1"/>
+        </w:rPr>
+      </w:pPr>
+      <w:r>
+        <w:rPr>
+          <w:rFonts w:ascii="Calibri" w:cs="Calibri" w:eastAsia="Calibri" w:hAnsi="Calibri"/>
+          <w:b w:val="1"/>
+          <w:rtl w:val="0"/>
+        </w:rPr>
+        <w:t xml:space="preserve">Reference:</w:t>
+      </w:r>
+    </w:p>
+    <w:p>
+      <w:pPr>
+        <w:rPr>
+          <w:color w:val="444444"/>
+        </w:rPr>
+      </w:pPr>
+      <w:r>
+        <w:rPr>
+          <w:color w:val="444444"/>
+          <w:rtl w:val="0"/>
+        </w:rPr>
+        <w:t xml:space="preserve">Please see the AWS Glue developer guide titled</w:t>
+      </w:r>
+      <w:r>
+        <w:rPr>
+          <w:b w:val="1"/>
+          <w:color w:val="444444"/>
+          <w:rtl w:val="0"/>
+        </w:rPr>
+        <w:t xml:space="preserve"> Performing Complex ETL Activities Using Workflows in AWS Glue </w:t>
+      </w:r>
+      <w:r>
+        <w:rPr>
+          <w:color w:val="444444"/>
+          <w:rtl w:val="0"/>
+        </w:rPr>
+        <w:t xml:space="preserve">(</w:t>
+      </w:r>
+      <w:hyperlink r:id="rId114">
+        <w:r>
+          <w:rPr>
+            <w:color w:val="1155cc"/>
+            <w:u w:val="single"/>
+            <w:rtl w:val="0"/>
+          </w:rPr>
+          <w:t xml:space="preserve">https://docs.aws.amazon.com/glue/latest/dg/orchestrate-using-workflows.html</w:t>
+        </w:r>
+      </w:hyperlink>
+      <w:r>
+        <w:rPr>
+          <w:color w:val="444444"/>
+          <w:rtl w:val="0"/>
+        </w:rPr>
         <w:t xml:space="preserve">), the AWS Big Data blog titled</w:t>
       </w:r>
       <w:r>
@@ -18269,15 +18866,7 @@
           <w:color w:val="444444"/>
           <w:rtl w:val="0"/>
         </w:rPr>
-        <w:t xml:space="preserve"> </w:t>
-      </w:r>
-      <w:r>
-        <w:rPr>
-          <w:b w:val="1"/>
-          <w:color w:val="444444"/>
-          <w:rtl w:val="0"/>
-        </w:rPr>
-        <w:t xml:space="preserve">Orchestrate multiple ETL jobs using AWS Step Functions and AWS Lambda </w:t>
+        <w:t xml:space="preserve"> Orchestrate multiple ETL jobs using AWS Step Functions and AWS Lambda </w:t>
       </w:r>
       <w:r>
         <w:rPr>
@@ -18286,7 +18875,7 @@
         </w:rPr>
         <w:t xml:space="preserve">(</w:t>
       </w:r>
-      <w:hyperlink r:id="rId113">
+      <w:hyperlink r:id="rId115">
         <w:r>
           <w:rPr>
             <w:color w:val="1155cc"/>
@@ -18301,23 +18890,15 @@
           <w:color w:val="444444"/>
           <w:rtl w:val="0"/>
         </w:rPr>
-        <w:t xml:space="preserve">), and the AWS Glue developer guide titled</w:t>
-      </w:r>
-      <w:r>
-        <w:rPr>
-          <w:b w:val="1"/>
-          <w:color w:val="444444"/>
-          <w:rtl w:val="0"/>
-        </w:rPr>
-        <w:t xml:space="preserve"> </w:t>
-      </w:r>
-      <w:r>
-        <w:rPr>
-          <w:b w:val="1"/>
-          <w:color w:val="444444"/>
-          <w:rtl w:val="0"/>
-        </w:rPr>
-        <w:t xml:space="preserve">Moving Data to and from Amazon Redshift </w:t>
+        <w:t xml:space="preserve">), the AWS Glue developer guide titled</w:t>
+      </w:r>
+      <w:r>
+        <w:rPr>
+          <w:b w:val="1"/>
+          <w:color w:val="444444"/>
+          <w:rtl w:val="0"/>
+        </w:rPr>
+        <w:t xml:space="preserve"> Moving Data to and from Amazon Redshift </w:t>
       </w:r>
       <w:r>
         <w:rPr>
@@ -18326,7 +18907,7 @@
         </w:rPr>
         <w:t xml:space="preserve">(</w:t>
       </w:r>
-      <w:hyperlink r:id="rId114">
+      <w:hyperlink r:id="rId116">
         <w:r>
           <w:rPr>
             <w:color w:val="1155cc"/>
@@ -18341,12 +18922,707 @@
           <w:color w:val="444444"/>
           <w:rtl w:val="0"/>
         </w:rPr>
+        <w:t xml:space="preserve">), the AWS announcement titled </w:t>
+      </w:r>
+      <w:r>
+        <w:rPr>
+          <w:b w:val="1"/>
+          <w:color w:val="444444"/>
+          <w:rtl w:val="0"/>
+        </w:rPr>
+        <w:t xml:space="preserve">Amazon Redshift Can Now COPY from Parquet and ORC File Formats</w:t>
+      </w:r>
+      <w:r>
+        <w:rPr>
+          <w:color w:val="444444"/>
+          <w:rtl w:val="0"/>
+        </w:rPr>
+        <w:t xml:space="preserve"> (</w:t>
+      </w:r>
+      <w:hyperlink r:id="rId117">
+        <w:r>
+          <w:rPr>
+            <w:color w:val="1155cc"/>
+            <w:u w:val="single"/>
+            <w:rtl w:val="0"/>
+          </w:rPr>
+          <w:t xml:space="preserve">https://aws.amazon.com/about-aws/whats-new/2018/06/amazon-redshift-can-now-copy-from-parquet-and-orc-file-formats/</w:t>
+        </w:r>
+      </w:hyperlink>
+      <w:r>
+        <w:rPr>
+          <w:color w:val="444444"/>
+          <w:rtl w:val="0"/>
+        </w:rPr>
+        <w:t xml:space="preserve">), and the AWS Big Data blog titled</w:t>
+      </w:r>
+      <w:r>
+        <w:rPr>
+          <w:b w:val="1"/>
+          <w:color w:val="444444"/>
+          <w:rtl w:val="0"/>
+        </w:rPr>
+        <w:t xml:space="preserve"> </w:t>
+      </w:r>
+      <w:r>
+        <w:rPr>
+          <w:b w:val="1"/>
+          <w:color w:val="444444"/>
+          <w:rtl w:val="0"/>
+        </w:rPr>
+        <w:t xml:space="preserve">Orchestrate Amazon Redshift-Based ETL workflows with AWS Step Functions and AWS Glue </w:t>
+      </w:r>
+      <w:r>
+        <w:rPr>
+          <w:color w:val="444444"/>
+          <w:rtl w:val="0"/>
+        </w:rPr>
+        <w:t xml:space="preserve">(</w:t>
+      </w:r>
+      <w:hyperlink r:id="rId118">
+        <w:r>
+          <w:rPr>
+            <w:color w:val="1155cc"/>
+            <w:u w:val="single"/>
+            <w:rtl w:val="0"/>
+          </w:rPr>
+          <w:t xml:space="preserve">https://aws.amazon.com/blogs/big-data/orchestrate-amazon-redshift-based-etl-workflows-with-aws-step-functions-and-aws-glue/</w:t>
+        </w:r>
+      </w:hyperlink>
+      <w:r>
+        <w:rPr>
+          <w:color w:val="444444"/>
+          <w:rtl w:val="0"/>
+        </w:rPr>
         <w:t xml:space="preserve">)</w:t>
       </w:r>
     </w:p>
     <w:p>
       <w:pPr>
         <w:rPr>
+          <w:color w:val="444444"/>
+        </w:rPr>
+      </w:pPr>
+      <w:r>
+        <w:rPr>
+          <w:rtl w:val="0"/>
+        </w:rPr>
+      </w:r>
+    </w:p>
+    <w:p>
+      <w:pPr>
+        <w:rPr/>
+      </w:pPr>
+      <w:r>
+        <w:rPr>
+          <w:rtl w:val="0"/>
+        </w:rPr>
+        <w:t xml:space="preserve">Question: 23</w:t>
+      </w:r>
+    </w:p>
+    <w:p>
+      <w:pPr>
+        <w:rPr>
+          <w:color w:val="999999"/>
+        </w:rPr>
+      </w:pPr>
+      <w:r>
+        <w:rPr>
+          <w:b w:val="1"/>
+          <w:rtl w:val="0"/>
+        </w:rPr>
+        <w:t xml:space="preserve">Main​ ​Topic​ ​:​ </w:t>
+      </w:r>
+      <w:r>
+        <w:rPr>
+          <w:color w:val="999999"/>
+          <w:rtl w:val="0"/>
+        </w:rPr>
+        <w:t xml:space="preserve">Data Analytics</w:t>
+      </w:r>
+    </w:p>
+    <w:p>
+      <w:pPr>
+        <w:rPr>
+          <w:b w:val="1"/>
+          <w:color w:val="999999"/>
+        </w:rPr>
+      </w:pPr>
+      <w:r>
+        <w:rPr>
+          <w:b w:val="1"/>
+          <w:rtl w:val="0"/>
+        </w:rPr>
+        <w:t xml:space="preserve">Sub​ ​Topic​ ​:​ </w:t>
+      </w:r>
+      <w:r>
+        <w:rPr>
+          <w:b w:val="1"/>
+          <w:color w:val="999999"/>
+          <w:rtl w:val="0"/>
+        </w:rPr>
+        <w:t xml:space="preserve">Automate and operationalize a data processing solution</w:t>
+      </w:r>
+    </w:p>
+    <w:p>
+      <w:pPr>
+        <w:rPr>
+          <w:color w:val="999999"/>
+        </w:rPr>
+      </w:pPr>
+      <w:r>
+        <w:rPr>
+          <w:rtl w:val="0"/>
+        </w:rPr>
+      </w:r>
+    </w:p>
+    <w:p>
+      <w:pPr>
+        <w:rPr>
+          <w:b w:val="1"/>
+          <w:color w:val="999999"/>
+        </w:rPr>
+      </w:pPr>
+      <w:r>
+        <w:rPr>
+          <w:b w:val="1"/>
+          <w:rtl w:val="0"/>
+        </w:rPr>
+        <w:t xml:space="preserve">Domain: </w:t>
+      </w:r>
+      <w:r>
+        <w:rPr>
+          <w:color w:val="999999"/>
+          <w:rtl w:val="0"/>
+        </w:rPr>
+        <w:t xml:space="preserve">Processing  </w:t>
+      </w:r>
+      <w:r>
+        <w:rPr>
+          <w:rtl w:val="0"/>
+        </w:rPr>
+      </w:r>
+    </w:p>
+    <w:p>
+      <w:pPr>
+        <w:rPr>
+          <w:b w:val="1"/>
+        </w:rPr>
+      </w:pPr>
+      <w:r>
+        <w:rPr>
+          <w:rtl w:val="0"/>
+        </w:rPr>
+      </w:r>
+    </w:p>
+    <w:p>
+      <w:pPr>
+        <w:rPr>
+          <w:rFonts w:ascii="Calibri" w:cs="Calibri" w:eastAsia="Calibri" w:hAnsi="Calibri"/>
+        </w:rPr>
+      </w:pPr>
+      <w:r>
+        <w:rPr>
+          <w:rFonts w:ascii="Calibri" w:cs="Calibri" w:eastAsia="Calibri" w:hAnsi="Calibri"/>
+          <w:b w:val="1"/>
+          <w:rtl w:val="0"/>
+        </w:rPr>
+        <w:t xml:space="preserve">Question text</w:t>
+      </w:r>
+      <w:r>
+        <w:rPr>
+          <w:rFonts w:ascii="Calibri" w:cs="Calibri" w:eastAsia="Calibri" w:hAnsi="Calibri"/>
+          <w:rtl w:val="0"/>
+        </w:rPr>
+        <w:t xml:space="preserve">: </w:t>
+      </w:r>
+    </w:p>
+    <w:p>
+      <w:pPr>
+        <w:rPr>
+          <w:color w:val="434343"/>
+        </w:rPr>
+      </w:pPr>
+      <w:r>
+        <w:rPr>
+          <w:color w:val="434343"/>
+          <w:rtl w:val="0"/>
+        </w:rPr>
+        <w:t xml:space="preserve">You work as a cloud architect for a cloud consultancy practice at a major IT consulting firm. Your latest client has a series of data processing Apache Spark ELT jobs that they want to run in a pipeline on EMR. Thay have asked you which set of data processing tools and techniques will best suit their pipeline needs. The jobs have a specified sequence. Your client wants to manage their costs. Therefore, they want to keep the solution simple, they don’t want to build an application to run these jobs, and they don’t want to incur any additional costs on virtual servers to run their pipeline. Also, they plan on integrating their Apache Spark pipeline with other AWS services in the future.</w:t>
+      </w:r>
+    </w:p>
+    <w:p>
+      <w:pPr>
+        <w:rPr>
+          <w:color w:val="434343"/>
+        </w:rPr>
+      </w:pPr>
+      <w:r>
+        <w:rPr>
+          <w:rtl w:val="0"/>
+        </w:rPr>
+      </w:r>
+    </w:p>
+    <w:p>
+      <w:pPr>
+        <w:rPr>
+          <w:color w:val="434343"/>
+        </w:rPr>
+      </w:pPr>
+      <w:r>
+        <w:rPr>
+          <w:color w:val="434343"/>
+          <w:rtl w:val="0"/>
+        </w:rPr>
+        <w:t xml:space="preserve">Which orchestration tool set best suits your client’s pipeline requirements?</w:t>
+      </w:r>
+    </w:p>
+    <w:p>
+      <w:pPr>
+        <w:rPr>
+          <w:color w:val="434343"/>
+        </w:rPr>
+      </w:pPr>
+      <w:r>
+        <w:rPr>
+          <w:rtl w:val="0"/>
+        </w:rPr>
+      </w:r>
+    </w:p>
+    <w:p>
+      <w:pPr>
+        <w:numPr>
+          <w:ilvl w:val="0"/>
+          <w:numId w:val="21"/>
+        </w:numPr>
+        <w:ind w:left="720" w:hanging="360"/>
+        <w:rPr>
+          <w:color w:val="434343"/>
+        </w:rPr>
+      </w:pPr>
+      <w:r>
+        <w:rPr>
+          <w:color w:val="383a42"/>
+          <w:shd w:fill="fafafa" w:val="clear"/>
+          <w:rtl w:val="0"/>
+        </w:rPr>
+        <w:t xml:space="preserve">Oozie to schedule and run the Spark jobs</w:t>
+      </w:r>
+    </w:p>
+    <w:p>
+      <w:pPr>
+        <w:numPr>
+          <w:ilvl w:val="0"/>
+          <w:numId w:val="21"/>
+        </w:numPr>
+        <w:ind w:left="720" w:hanging="360"/>
+        <w:rPr>
+          <w:color w:val="383a42"/>
+          <w:shd w:fill="fafafa" w:val="clear"/>
+        </w:rPr>
+      </w:pPr>
+      <w:r>
+        <w:rPr>
+          <w:color w:val="383a42"/>
+          <w:shd w:fill="fafafa" w:val="clear"/>
+          <w:rtl w:val="0"/>
+        </w:rPr>
+        <w:t xml:space="preserve">Airflow to schedule and run the Spark jobs</w:t>
+      </w:r>
+      <w:r>
+        <w:rPr>
+          <w:rtl w:val="0"/>
+        </w:rPr>
+      </w:r>
+    </w:p>
+    <w:p>
+      <w:pPr>
+        <w:numPr>
+          <w:ilvl w:val="0"/>
+          <w:numId w:val="21"/>
+        </w:numPr>
+        <w:ind w:left="720" w:hanging="360"/>
+        <w:rPr>
+          <w:color w:val="383a42"/>
+          <w:shd w:fill="fafafa" w:val="clear"/>
+        </w:rPr>
+      </w:pPr>
+      <w:r>
+        <w:rPr>
+          <w:color w:val="383a42"/>
+          <w:shd w:fill="fafafa" w:val="clear"/>
+          <w:rtl w:val="0"/>
+        </w:rPr>
+        <w:t xml:space="preserve">Step Functions to schedule and run the Spark jobs</w:t>
+      </w:r>
+    </w:p>
+    <w:p>
+      <w:pPr>
+        <w:numPr>
+          <w:ilvl w:val="0"/>
+          <w:numId w:val="21"/>
+        </w:numPr>
+        <w:ind w:left="720" w:hanging="360"/>
+        <w:rPr>
+          <w:color w:val="383a42"/>
+          <w:u w:val="none"/>
+          <w:shd w:fill="fafafa" w:val="clear"/>
+        </w:rPr>
+      </w:pPr>
+      <w:r>
+        <w:rPr>
+          <w:color w:val="383a42"/>
+          <w:shd w:fill="fafafa" w:val="clear"/>
+          <w:rtl w:val="0"/>
+        </w:rPr>
+        <w:t xml:space="preserve">Lambda to schedule and run the Spark jobs</w:t>
+      </w:r>
+    </w:p>
+    <w:p>
+      <w:pPr>
+        <w:rPr>
+          <w:color w:val="434343"/>
+        </w:rPr>
+      </w:pPr>
+      <w:r>
+        <w:rPr>
+          <w:rtl w:val="0"/>
+        </w:rPr>
+      </w:r>
+    </w:p>
+    <w:p>
+      <w:pPr>
+        <w:rPr>
+          <w:color w:val="434343"/>
+        </w:rPr>
+      </w:pPr>
+      <w:r>
+        <w:rPr>
+          <w:rFonts w:ascii="Calibri" w:cs="Calibri" w:eastAsia="Calibri" w:hAnsi="Calibri"/>
+          <w:b w:val="1"/>
+          <w:rtl w:val="0"/>
+        </w:rPr>
+        <w:t xml:space="preserve">Answer:</w:t>
+      </w:r>
+      <w:r>
+        <w:rPr>
+          <w:color w:val="434343"/>
+          <w:rtl w:val="0"/>
+        </w:rPr>
+        <w:t xml:space="preserve"> C</w:t>
+      </w:r>
+    </w:p>
+    <w:p>
+      <w:pPr>
+        <w:rPr>
+          <w:color w:val="434343"/>
+        </w:rPr>
+      </w:pPr>
+      <w:r>
+        <w:rPr>
+          <w:rtl w:val="0"/>
+        </w:rPr>
+      </w:r>
+    </w:p>
+    <w:p>
+      <w:pPr>
+        <w:rPr>
+          <w:color w:val="444444"/>
+          <w:highlight w:val="white"/>
+        </w:rPr>
+      </w:pPr>
+      <w:r>
+        <w:rPr>
+          <w:rFonts w:ascii="Calibri" w:cs="Calibri" w:eastAsia="Calibri" w:hAnsi="Calibri"/>
+          <w:b w:val="1"/>
+          <w:rtl w:val="0"/>
+        </w:rPr>
+        <w:t xml:space="preserve">Explanation:</w:t>
+      </w:r>
+      <w:r>
+        <w:rPr>
+          <w:rtl w:val="0"/>
+        </w:rPr>
+      </w:r>
+    </w:p>
+    <w:p>
+      <w:pPr>
+        <w:rPr>
+          <w:color w:val="444444"/>
+          <w:highlight w:val="white"/>
+        </w:rPr>
+      </w:pPr>
+      <w:r>
+        <w:rPr>
+          <w:color w:val="444444"/>
+          <w:highlight w:val="white"/>
+          <w:rtl w:val="0"/>
+        </w:rPr>
+        <w:t xml:space="preserve">Option A is incorrect. Apache Oozie is a popular workflow scheduler for Hadoop jobs, but it has </w:t>
+      </w:r>
+      <w:r>
+        <w:rPr>
+          <w:color w:val="444444"/>
+          <w:highlight w:val="white"/>
+          <w:rtl w:val="0"/>
+        </w:rPr>
+        <w:t xml:space="preserve">limited integration with AWS services and requires XML configuration which makes using it more complex than using Step Functions, thereby increasing the cost of the solution.</w:t>
+      </w:r>
+      <w:r>
+        <w:rPr>
+          <w:rtl w:val="0"/>
+        </w:rPr>
+      </w:r>
+    </w:p>
+    <w:p>
+      <w:pPr>
+        <w:rPr>
+          <w:color w:val="444444"/>
+          <w:highlight w:val="white"/>
+        </w:rPr>
+      </w:pPr>
+      <w:r>
+        <w:rPr>
+          <w:rtl w:val="0"/>
+        </w:rPr>
+      </w:r>
+    </w:p>
+    <w:p>
+      <w:pPr>
+        <w:rPr>
+          <w:color w:val="444444"/>
+          <w:highlight w:val="white"/>
+        </w:rPr>
+      </w:pPr>
+      <w:r>
+        <w:rPr>
+          <w:color w:val="444444"/>
+          <w:highlight w:val="white"/>
+          <w:rtl w:val="0"/>
+        </w:rPr>
+        <w:t xml:space="preserve">Option B is incorrect. Apache Airflow integrates with several AWS services, but it requires your client to run it on a server that they’ll also have to maintain. This will increase the cost compared to using Step Functions.</w:t>
+      </w:r>
+    </w:p>
+    <w:p>
+      <w:pPr>
+        <w:rPr>
+          <w:color w:val="444444"/>
+          <w:highlight w:val="white"/>
+        </w:rPr>
+      </w:pPr>
+      <w:r>
+        <w:rPr>
+          <w:rtl w:val="0"/>
+        </w:rPr>
+      </w:r>
+    </w:p>
+    <w:p>
+      <w:pPr>
+        <w:rPr>
+          <w:color w:val="444444"/>
+          <w:highlight w:val="white"/>
+        </w:rPr>
+      </w:pPr>
+      <w:r>
+        <w:rPr>
+          <w:color w:val="444444"/>
+          <w:highlight w:val="white"/>
+          <w:rtl w:val="0"/>
+        </w:rPr>
+        <w:t xml:space="preserve">Option C is correct. Using Step Functions will allow your client to run their workflow as a serverless pipeline that runs their Spark ETL jobs using the Apache Livy REST service. This will allow for very quick development time and pay-as-you-use costs, which will be far less expensive than the other options.</w:t>
+      </w:r>
+    </w:p>
+    <w:p>
+      <w:pPr>
+        <w:rPr>
+          <w:color w:val="444444"/>
+          <w:highlight w:val="white"/>
+        </w:rPr>
+      </w:pPr>
+      <w:r>
+        <w:rPr>
+          <w:rtl w:val="0"/>
+        </w:rPr>
+      </w:r>
+    </w:p>
+    <w:p>
+      <w:pPr>
+        <w:rPr>
+          <w:color w:val="444444"/>
+          <w:highlight w:val="white"/>
+        </w:rPr>
+      </w:pPr>
+      <w:r>
+        <w:rPr>
+          <w:color w:val="444444"/>
+          <w:highlight w:val="white"/>
+          <w:rtl w:val="0"/>
+        </w:rPr>
+        <w:t xml:space="preserve">Option D is incorrect. You could use Lambda to string together a pipeline. While this approach gives you a serverless pipeline, it lacks the job flow coordination features that Step Functions has. Your client would have to write these capabilities themselves, increasing the cost of their solution.</w:t>
+      </w:r>
+    </w:p>
+    <w:p>
+      <w:pPr>
+        <w:rPr>
+          <w:color w:val="434343"/>
+        </w:rPr>
+      </w:pPr>
+      <w:r>
+        <w:rPr>
+          <w:rtl w:val="0"/>
+        </w:rPr>
+      </w:r>
+    </w:p>
+    <w:p>
+      <w:pPr>
+        <w:rPr>
+          <w:rFonts w:ascii="Calibri" w:cs="Calibri" w:eastAsia="Calibri" w:hAnsi="Calibri"/>
+          <w:b w:val="1"/>
+        </w:rPr>
+      </w:pPr>
+      <w:r>
+        <w:rPr>
+          <w:rFonts w:ascii="Calibri" w:cs="Calibri" w:eastAsia="Calibri" w:hAnsi="Calibri"/>
+          <w:b w:val="1"/>
+          <w:rtl w:val="0"/>
+        </w:rPr>
+        <w:t xml:space="preserve">Reference:</w:t>
+      </w:r>
+    </w:p>
+    <w:p>
+      <w:pPr>
+        <w:rPr>
+          <w:color w:val="444444"/>
+        </w:rPr>
+      </w:pPr>
+      <w:r>
+        <w:rPr>
+          <w:color w:val="444444"/>
+          <w:rtl w:val="0"/>
+        </w:rPr>
+        <w:t xml:space="preserve">Please see the AWS Big Data blog titled</w:t>
+      </w:r>
+      <w:r>
+        <w:rPr>
+          <w:b w:val="1"/>
+          <w:color w:val="444444"/>
+          <w:rtl w:val="0"/>
+        </w:rPr>
+        <w:t xml:space="preserve"> </w:t>
+      </w:r>
+      <w:r>
+        <w:rPr>
+          <w:b w:val="1"/>
+          <w:color w:val="444444"/>
+          <w:rtl w:val="0"/>
+        </w:rPr>
+        <w:t xml:space="preserve">Orchestrate Apache Spark applications using AWS Step Functions and Apache Livy </w:t>
+      </w:r>
+      <w:r>
+        <w:rPr>
+          <w:color w:val="444444"/>
+          <w:rtl w:val="0"/>
+        </w:rPr>
+        <w:t xml:space="preserve">(</w:t>
+      </w:r>
+      <w:hyperlink r:id="rId119">
+        <w:r>
+          <w:rPr>
+            <w:color w:val="1155cc"/>
+            <w:u w:val="single"/>
+            <w:rtl w:val="0"/>
+          </w:rPr>
+          <w:t xml:space="preserve">https://aws.amazon.com/blogs/big-data/orchestrate-apache-spark-applications-using-aws-step-functions-and-apache-livy/</w:t>
+        </w:r>
+      </w:hyperlink>
+      <w:r>
+        <w:rPr>
+          <w:color w:val="444444"/>
+          <w:rtl w:val="0"/>
+        </w:rPr>
+        <w:t xml:space="preserve">), the AWS News blog titled</w:t>
+      </w:r>
+      <w:r>
+        <w:rPr>
+          <w:b w:val="1"/>
+          <w:color w:val="444444"/>
+          <w:rtl w:val="0"/>
+        </w:rPr>
+        <w:t xml:space="preserve"> New – Using Step Functions to Orchestrate Amazon EMR Workloads </w:t>
+      </w:r>
+      <w:r>
+        <w:rPr>
+          <w:color w:val="444444"/>
+          <w:rtl w:val="0"/>
+        </w:rPr>
+        <w:t xml:space="preserve">(</w:t>
+      </w:r>
+      <w:hyperlink r:id="rId120">
+        <w:r>
+          <w:rPr>
+            <w:color w:val="1155cc"/>
+            <w:u w:val="single"/>
+            <w:rtl w:val="0"/>
+          </w:rPr>
+          <w:t xml:space="preserve">https://aws.amazon.com/blogs/aws/new-using-step-functions-to-orchestrate-amazon-emr-workloads/</w:t>
+        </w:r>
+      </w:hyperlink>
+      <w:r>
+        <w:rPr>
+          <w:color w:val="444444"/>
+          <w:rtl w:val="0"/>
+        </w:rPr>
+        <w:t xml:space="preserve">), and the </w:t>
+      </w:r>
+      <w:r>
+        <w:rPr>
+          <w:b w:val="1"/>
+          <w:color w:val="444444"/>
+          <w:rtl w:val="0"/>
+        </w:rPr>
+        <w:t xml:space="preserve">Apache Livy overview page</w:t>
+      </w:r>
+      <w:r>
+        <w:rPr>
+          <w:color w:val="444444"/>
+          <w:rtl w:val="0"/>
+        </w:rPr>
+        <w:t xml:space="preserve"> (</w:t>
+      </w:r>
+      <w:hyperlink r:id="rId121">
+        <w:r>
+          <w:rPr>
+            <w:color w:val="1155cc"/>
+            <w:u w:val="single"/>
+            <w:rtl w:val="0"/>
+          </w:rPr>
+          <w:t xml:space="preserve">https://livy.apache.org/</w:t>
+        </w:r>
+      </w:hyperlink>
+      <w:r>
+        <w:rPr>
+          <w:color w:val="444444"/>
+          <w:rtl w:val="0"/>
+        </w:rPr>
+        <w:t xml:space="preserve">)</w:t>
+      </w:r>
+    </w:p>
+    <w:p>
+      <w:pPr>
+        <w:rPr>
+          <w:color w:val="444444"/>
+        </w:rPr>
+      </w:pPr>
+      <w:r>
+        <w:rPr>
+          <w:rtl w:val="0"/>
+        </w:rPr>
+      </w:r>
+    </w:p>
+    <w:p>
+      <w:pPr>
+        <w:rPr>
+          <w:b w:val="1"/>
           <w:color w:val="444444"/>
         </w:rPr>
       </w:pPr>
@@ -21022,6 +22298,226 @@
     </w:lvl>
   </w:abstractNum>
   <w:abstractNum w:abstractNumId="25">
+    <w:lvl w:ilvl="0">
+      <w:start w:val="1"/>
+      <w:numFmt w:val="upperLetter"/>
+      <w:lvlText w:val="%1)"/>
+      <w:lvlJc w:val="left"/>
+      <w:pPr>
+        <w:ind w:left="720" w:hanging="360"/>
+      </w:pPr>
+      <w:rPr>
+        <w:u w:val="none"/>
+      </w:rPr>
+    </w:lvl>
+    <w:lvl w:ilvl="1">
+      <w:start w:val="1"/>
+      <w:numFmt w:val="lowerLetter"/>
+      <w:lvlText w:val="%2)"/>
+      <w:lvlJc w:val="left"/>
+      <w:pPr>
+        <w:ind w:left="1440" w:hanging="360"/>
+      </w:pPr>
+      <w:rPr>
+        <w:u w:val="none"/>
+      </w:rPr>
+    </w:lvl>
+    <w:lvl w:ilvl="2">
+      <w:start w:val="1"/>
+      <w:numFmt w:val="lowerRoman"/>
+      <w:lvlText w:val="%3)"/>
+      <w:lvlJc w:val="right"/>
+      <w:pPr>
+        <w:ind w:left="2160" w:hanging="360"/>
+      </w:pPr>
+      <w:rPr>
+        <w:u w:val="none"/>
+      </w:rPr>
+    </w:lvl>
+    <w:lvl w:ilvl="3">
+      <w:start w:val="1"/>
+      <w:numFmt w:val="decimal"/>
+      <w:lvlText w:val="(%4)"/>
+      <w:lvlJc w:val="left"/>
+      <w:pPr>
+        <w:ind w:left="2880" w:hanging="360"/>
+      </w:pPr>
+      <w:rPr>
+        <w:u w:val="none"/>
+      </w:rPr>
+    </w:lvl>
+    <w:lvl w:ilvl="4">
+      <w:start w:val="1"/>
+      <w:numFmt w:val="lowerLetter"/>
+      <w:lvlText w:val="(%5)"/>
+      <w:lvlJc w:val="left"/>
+      <w:pPr>
+        <w:ind w:left="3600" w:hanging="360"/>
+      </w:pPr>
+      <w:rPr>
+        <w:u w:val="none"/>
+      </w:rPr>
+    </w:lvl>
+    <w:lvl w:ilvl="5">
+      <w:start w:val="1"/>
+      <w:numFmt w:val="lowerRoman"/>
+      <w:lvlText w:val="(%6)"/>
+      <w:lvlJc w:val="right"/>
+      <w:pPr>
+        <w:ind w:left="4320" w:hanging="360"/>
+      </w:pPr>
+      <w:rPr>
+        <w:u w:val="none"/>
+      </w:rPr>
+    </w:lvl>
+    <w:lvl w:ilvl="6">
+      <w:start w:val="1"/>
+      <w:numFmt w:val="decimal"/>
+      <w:lvlText w:val="%7."/>
+      <w:lvlJc w:val="left"/>
+      <w:pPr>
+        <w:ind w:left="5040" w:hanging="360"/>
+      </w:pPr>
+      <w:rPr>
+        <w:u w:val="none"/>
+      </w:rPr>
+    </w:lvl>
+    <w:lvl w:ilvl="7">
+      <w:start w:val="1"/>
+      <w:numFmt w:val="lowerLetter"/>
+      <w:lvlText w:val="%8."/>
+      <w:lvlJc w:val="left"/>
+      <w:pPr>
+        <w:ind w:left="5760" w:hanging="360"/>
+      </w:pPr>
+      <w:rPr>
+        <w:u w:val="none"/>
+      </w:rPr>
+    </w:lvl>
+    <w:lvl w:ilvl="8">
+      <w:start w:val="1"/>
+      <w:numFmt w:val="lowerRoman"/>
+      <w:lvlText w:val="%9."/>
+      <w:lvlJc w:val="right"/>
+      <w:pPr>
+        <w:ind w:left="6480" w:hanging="360"/>
+      </w:pPr>
+      <w:rPr>
+        <w:u w:val="none"/>
+      </w:rPr>
+    </w:lvl>
+  </w:abstractNum>
+  <w:abstractNum w:abstractNumId="26">
+    <w:lvl w:ilvl="0">
+      <w:start w:val="1"/>
+      <w:numFmt w:val="upperLetter"/>
+      <w:lvlText w:val="%1)"/>
+      <w:lvlJc w:val="left"/>
+      <w:pPr>
+        <w:ind w:left="720" w:hanging="360"/>
+      </w:pPr>
+      <w:rPr>
+        <w:u w:val="none"/>
+      </w:rPr>
+    </w:lvl>
+    <w:lvl w:ilvl="1">
+      <w:start w:val="1"/>
+      <w:numFmt w:val="lowerLetter"/>
+      <w:lvlText w:val="%2)"/>
+      <w:lvlJc w:val="left"/>
+      <w:pPr>
+        <w:ind w:left="1440" w:hanging="360"/>
+      </w:pPr>
+      <w:rPr>
+        <w:u w:val="none"/>
+      </w:rPr>
+    </w:lvl>
+    <w:lvl w:ilvl="2">
+      <w:start w:val="1"/>
+      <w:numFmt w:val="lowerRoman"/>
+      <w:lvlText w:val="%3)"/>
+      <w:lvlJc w:val="right"/>
+      <w:pPr>
+        <w:ind w:left="2160" w:hanging="360"/>
+      </w:pPr>
+      <w:rPr>
+        <w:u w:val="none"/>
+      </w:rPr>
+    </w:lvl>
+    <w:lvl w:ilvl="3">
+      <w:start w:val="1"/>
+      <w:numFmt w:val="decimal"/>
+      <w:lvlText w:val="(%4)"/>
+      <w:lvlJc w:val="left"/>
+      <w:pPr>
+        <w:ind w:left="2880" w:hanging="360"/>
+      </w:pPr>
+      <w:rPr>
+        <w:u w:val="none"/>
+      </w:rPr>
+    </w:lvl>
+    <w:lvl w:ilvl="4">
+      <w:start w:val="1"/>
+      <w:numFmt w:val="lowerLetter"/>
+      <w:lvlText w:val="(%5)"/>
+      <w:lvlJc w:val="left"/>
+      <w:pPr>
+        <w:ind w:left="3600" w:hanging="360"/>
+      </w:pPr>
+      <w:rPr>
+        <w:u w:val="none"/>
+      </w:rPr>
+    </w:lvl>
+    <w:lvl w:ilvl="5">
+      <w:start w:val="1"/>
+      <w:numFmt w:val="lowerRoman"/>
+      <w:lvlText w:val="(%6)"/>
+      <w:lvlJc w:val="right"/>
+      <w:pPr>
+        <w:ind w:left="4320" w:hanging="360"/>
+      </w:pPr>
+      <w:rPr>
+        <w:u w:val="none"/>
+      </w:rPr>
+    </w:lvl>
+    <w:lvl w:ilvl="6">
+      <w:start w:val="1"/>
+      <w:numFmt w:val="decimal"/>
+      <w:lvlText w:val="%7."/>
+      <w:lvlJc w:val="left"/>
+      <w:pPr>
+        <w:ind w:left="5040" w:hanging="360"/>
+      </w:pPr>
+      <w:rPr>
+        <w:u w:val="none"/>
+      </w:rPr>
+    </w:lvl>
+    <w:lvl w:ilvl="7">
+      <w:start w:val="1"/>
+      <w:numFmt w:val="lowerLetter"/>
+      <w:lvlText w:val="%8."/>
+      <w:lvlJc w:val="left"/>
+      <w:pPr>
+        <w:ind w:left="5760" w:hanging="360"/>
+      </w:pPr>
+      <w:rPr>
+        <w:u w:val="none"/>
+      </w:rPr>
+    </w:lvl>
+    <w:lvl w:ilvl="8">
+      <w:start w:val="1"/>
+      <w:numFmt w:val="lowerRoman"/>
+      <w:lvlText w:val="%9."/>
+      <w:lvlJc w:val="right"/>
+      <w:pPr>
+        <w:ind w:left="6480" w:hanging="360"/>
+      </w:pPr>
+      <w:rPr>
+        <w:u w:val="none"/>
+      </w:rPr>
+    </w:lvl>
+  </w:abstractNum>
+  <w:abstractNum w:abstractNumId="27">
     <w:lvl w:ilvl="0">
       <w:start w:val="1"/>
       <w:numFmt w:val="upperLetter"/>
@@ -21205,6 +22701,12 @@
   </w:num>
   <w:num w:numId="25">
     <w:abstractNumId w:val="25"/>
+  </w:num>
+  <w:num w:numId="26">
+    <w:abstractNumId w:val="26"/>
+  </w:num>
+  <w:num w:numId="27">
+    <w:abstractNumId w:val="27"/>
   </w:num>
 </w:numbering>
 </file>

</xml_diff>

<commit_message>
added questions 24 and 25 to DA cert questions
</commit_message>
<xml_diff>
--- a/public/Exam Notes/DA-Vincent-1-10-April-4.docx
+++ b/public/Exam Notes/DA-Vincent-1-10-April-4.docx
@@ -201,7 +201,7 @@
       <w:pPr>
         <w:numPr>
           <w:ilvl w:val="0"/>
-          <w:numId w:val="18"/>
+          <w:numId w:val="20"/>
         </w:numPr>
         <w:spacing w:line="259" w:lineRule="auto"/>
         <w:ind w:left="720" w:hanging="360"/>
@@ -263,7 +263,7 @@
       <w:pPr>
         <w:numPr>
           <w:ilvl w:val="0"/>
-          <w:numId w:val="18"/>
+          <w:numId w:val="20"/>
         </w:numPr>
         <w:spacing w:line="259" w:lineRule="auto"/>
         <w:ind w:left="720" w:hanging="360"/>
@@ -356,6 +356,214 @@
           <w:rtl w:val="0"/>
         </w:rPr>
         <w:t xml:space="preserve">Important Note</w:t>
+      </w:r>
+    </w:p>
+    <w:p>
+      <w:pPr>
+        <w:numPr>
+          <w:ilvl w:val="0"/>
+          <w:numId w:val="15"/>
+        </w:numPr>
+        <w:ind w:left="720" w:hanging="360"/>
+      </w:pPr>
+      <w:r>
+        <w:rPr>
+          <w:rtl w:val="0"/>
+        </w:rPr>
+        <w:t xml:space="preserve">Do write Question Number for quick identification. Q# 1, Q# 2 …. &amp; so on.</w:t>
+      </w:r>
+    </w:p>
+    <w:p>
+      <w:pPr>
+        <w:numPr>
+          <w:ilvl w:val="0"/>
+          <w:numId w:val="15"/>
+        </w:numPr>
+        <w:ind w:left="720" w:hanging="360"/>
+      </w:pPr>
+      <w:r>
+        <w:rPr>
+          <w:rtl w:val="0"/>
+        </w:rPr>
+        <w:t xml:space="preserve">Please mention Domain (based on DA Specialty exam blueprint), Topic &amp; Sub-Topic (If Applicable) with every question.</w:t>
+      </w:r>
+    </w:p>
+    <w:p>
+      <w:pPr>
+        <w:numPr>
+          <w:ilvl w:val="0"/>
+          <w:numId w:val="15"/>
+        </w:numPr>
+        <w:ind w:left="720" w:hanging="360"/>
+      </w:pPr>
+      <w:r>
+        <w:rPr>
+          <w:rtl w:val="0"/>
+        </w:rPr>
+        <w:t xml:space="preserve">Note that we’re expecting standard scenario based questions &amp; NOT </w:t>
+      </w:r>
+      <w:r>
+        <w:rPr>
+          <w:rtl w:val="0"/>
+        </w:rPr>
+        <w:t xml:space="preserve">straight-forward</w:t>
+      </w:r>
+      <w:r>
+        <w:rPr>
+          <w:rtl w:val="0"/>
+        </w:rPr>
+        <w:t xml:space="preserve"> definition kind of questions.</w:t>
+      </w:r>
+    </w:p>
+    <w:p>
+      <w:pPr>
+        <w:numPr>
+          <w:ilvl w:val="0"/>
+          <w:numId w:val="15"/>
+        </w:numPr>
+        <w:ind w:left="720" w:hanging="360"/>
+      </w:pPr>
+      <w:r>
+        <w:rPr>
+          <w:color w:val="222222"/>
+          <w:rtl w:val="0"/>
+        </w:rPr>
+        <w:t xml:space="preserve">The options should not have any obviously incorrect option. We need to word the options so that all of them should appear correct for the students, but a subtle point should mark the correct answer without any ambiguity. So, one answer should be the best choice without any doubt. </w:t>
+      </w:r>
+    </w:p>
+    <w:p>
+      <w:pPr>
+        <w:numPr>
+          <w:ilvl w:val="0"/>
+          <w:numId w:val="15"/>
+        </w:numPr>
+        <w:ind w:left="720" w:hanging="360"/>
+      </w:pPr>
+      <w:r>
+        <w:rPr>
+          <w:color w:val="222222"/>
+          <w:rtl w:val="0"/>
+        </w:rPr>
+        <w:t xml:space="preserve">The answer / explanation section should contain explanations on why the answer is correct and others are incorrect. It should also contain the relevant resource link (for details) preferably from AWS documentation.</w:t>
+      </w:r>
+    </w:p>
+    <w:p>
+      <w:pPr>
+        <w:ind w:left="720" w:firstLine="0"/>
+        <w:rPr>
+          <w:color w:val="222222"/>
+        </w:rPr>
+      </w:pPr>
+      <w:r>
+        <w:rPr>
+          <w:rtl w:val="0"/>
+        </w:rPr>
+      </w:r>
+    </w:p>
+    <w:p>
+      <w:pPr>
+        <w:numPr>
+          <w:ilvl w:val="1"/>
+          <w:numId w:val="15"/>
+        </w:numPr>
+        <w:ind w:left="1440" w:hanging="360"/>
+      </w:pPr>
+      <w:r>
+        <w:rPr>
+          <w:color w:val="222222"/>
+          <w:rtl w:val="0"/>
+        </w:rPr>
+        <w:t xml:space="preserve">Example </w:t>
+      </w:r>
+    </w:p>
+    <w:p>
+      <w:pPr>
+        <w:numPr>
+          <w:ilvl w:val="2"/>
+          <w:numId w:val="15"/>
+        </w:numPr>
+        <w:ind w:left="2160" w:hanging="360"/>
+      </w:pPr>
+      <w:r>
+        <w:rPr>
+          <w:color w:val="222222"/>
+          <w:rtl w:val="0"/>
+        </w:rPr>
+        <w:t xml:space="preserve">Option A is incorrect because..</w:t>
+      </w:r>
+    </w:p>
+    <w:p>
+      <w:pPr>
+        <w:numPr>
+          <w:ilvl w:val="2"/>
+          <w:numId w:val="15"/>
+        </w:numPr>
+        <w:ind w:left="2160" w:hanging="360"/>
+      </w:pPr>
+      <w:r>
+        <w:rPr>
+          <w:color w:val="222222"/>
+          <w:rtl w:val="0"/>
+        </w:rPr>
+        <w:t xml:space="preserve">Option B is CORRECT because…</w:t>
+      </w:r>
+    </w:p>
+    <w:p>
+      <w:pPr>
+        <w:numPr>
+          <w:ilvl w:val="2"/>
+          <w:numId w:val="15"/>
+        </w:numPr>
+        <w:ind w:left="2160" w:hanging="360"/>
+      </w:pPr>
+      <w:r>
+        <w:rPr>
+          <w:color w:val="222222"/>
+          <w:rtl w:val="0"/>
+        </w:rPr>
+        <w:t xml:space="preserve">Option C is incorrect because..</w:t>
+      </w:r>
+    </w:p>
+    <w:p>
+      <w:pPr>
+        <w:numPr>
+          <w:ilvl w:val="2"/>
+          <w:numId w:val="15"/>
+        </w:numPr>
+        <w:ind w:left="2160" w:hanging="360"/>
+      </w:pPr>
+      <w:r>
+        <w:rPr>
+          <w:color w:val="222222"/>
+          <w:rtl w:val="0"/>
+        </w:rPr>
+        <w:t xml:space="preserve">Option D is incorrect because..</w:t>
+      </w:r>
+    </w:p>
+    <w:p>
+      <w:pPr>
+        <w:ind w:left="720" w:firstLine="0"/>
+        <w:rPr/>
+      </w:pPr>
+      <w:r>
+        <w:rPr>
+          <w:rtl w:val="0"/>
+        </w:rPr>
+      </w:r>
+    </w:p>
+    <w:p>
+      <w:pPr>
+        <w:numPr>
+          <w:ilvl w:val="0"/>
+          <w:numId w:val="15"/>
+        </w:numPr>
+        <w:ind w:left="720" w:hanging="360"/>
+      </w:pPr>
+      <w:r>
+        <w:rPr>
+          <w:rtl w:val="0"/>
+        </w:rPr>
+        <w:t xml:space="preserve">Try to balance the domains based on weightage % defined in the exam blueprint.</w:t>
       </w:r>
     </w:p>
     <w:p>
@@ -370,29 +578,71 @@
         <w:rPr>
           <w:rtl w:val="0"/>
         </w:rPr>
-        <w:t xml:space="preserve">Do write Question Number for quick identification. Q# 1, Q# 2 …. &amp; so on.</w:t>
+        <w:t xml:space="preserve">Any AWS service or feature must be approximately 6 months old to figure out in Practice Tests. Put a note in the explanation for any latest service or feature that might be on the borderline of appearing in the real exam.</w:t>
       </w:r>
     </w:p>
     <w:p>
       <w:pPr>
         <w:numPr>
           <w:ilvl w:val="0"/>
-          <w:numId w:val="13"/>
+          <w:numId w:val="15"/>
         </w:numPr>
         <w:ind w:left="720" w:hanging="360"/>
       </w:pPr>
       <w:r>
         <w:rPr>
-          <w:rtl w:val="0"/>
-        </w:rPr>
-        <w:t xml:space="preserve">Please mention Domain (based on DA Specialty exam blueprint), Topic &amp; Sub-Topic (If Applicable) with every question.</w:t>
+          <w:b w:val="1"/>
+          <w:color w:val="ff0000"/>
+          <w:rtl w:val="0"/>
+        </w:rPr>
+        <w:t xml:space="preserve">Plagiarism </w:t>
+      </w:r>
+      <w:r>
+        <w:rPr>
+          <w:rtl w:val="0"/>
+        </w:rPr>
+        <w:t xml:space="preserve">in any form - Question or in Explanation will be </w:t>
+      </w:r>
+      <w:r>
+        <w:rPr>
+          <w:b w:val="1"/>
+          <w:color w:val="ff0000"/>
+          <w:rtl w:val="0"/>
+        </w:rPr>
+        <w:t xml:space="preserve">rejected</w:t>
+      </w:r>
+      <w:r>
+        <w:rPr>
+          <w:b w:val="1"/>
+          <w:rtl w:val="0"/>
+        </w:rPr>
+        <w:t xml:space="preserve">. </w:t>
+      </w:r>
+      <w:r>
+        <w:rPr>
+          <w:rtl w:val="0"/>
+        </w:rPr>
+        <w:t xml:space="preserve">Questions &amp; Explanations should reflect your own professional experience &amp; AWS skills. Author’s who indulge in plagiarism will be </w:t>
+      </w:r>
+      <w:r>
+        <w:rPr>
+          <w:b w:val="1"/>
+          <w:rtl w:val="0"/>
+        </w:rPr>
+        <w:t xml:space="preserve">blacklisted </w:t>
+      </w:r>
+      <w:r>
+        <w:rPr>
+          <w:rtl w:val="0"/>
+        </w:rPr>
+        <w:t xml:space="preserve">&amp; dropped from our author’s list.</w:t>
       </w:r>
     </w:p>
     <w:p>
       <w:pPr>
         <w:numPr>
           <w:ilvl w:val="0"/>
-          <w:numId w:val="13"/>
+          <w:numId w:val="15"/>
         </w:numPr>
         <w:ind w:left="720" w:hanging="360"/>
       </w:pPr>
@@ -400,522 +650,272 @@
         <w:rPr>
           <w:rtl w:val="0"/>
         </w:rPr>
-        <w:t xml:space="preserve">Note that we’re expecting standard scenario based questions &amp; NOT </w:t>
-      </w:r>
-      <w:r>
-        <w:rPr>
-          <w:rtl w:val="0"/>
-        </w:rPr>
-        <w:t xml:space="preserve">straight-forward</w:t>
-      </w:r>
-      <w:r>
-        <w:rPr>
-          <w:rtl w:val="0"/>
-        </w:rPr>
-        <w:t xml:space="preserve"> definition kind of questions.</w:t>
+        <w:t xml:space="preserve">The ownership of the questions once approved &amp; published on Whizlabs LMS platform, lies solely with Whizlabs Software Pvt. Ltd. You can’t share or publish it elsewhere in any circumstances.</w:t>
+      </w:r>
+    </w:p>
+    <w:p>
+      <w:pPr>
+        <w:rPr/>
+      </w:pPr>
+      <w:r>
+        <w:rPr>
+          <w:rtl w:val="0"/>
+        </w:rPr>
+      </w:r>
+    </w:p>
+    <w:p>
+      <w:pPr>
+        <w:rPr>
+          <w:b w:val="1"/>
+        </w:rPr>
+      </w:pPr>
+      <w:r>
+        <w:rPr>
+          <w:b w:val="1"/>
+          <w:rtl w:val="0"/>
+        </w:rPr>
+        <w:t xml:space="preserve">Sample Format of</w:t>
+      </w:r>
+      <w:r>
+        <w:rPr>
+          <w:rtl w:val="0"/>
+        </w:rPr>
+        <w:t xml:space="preserve"> </w:t>
+      </w:r>
+      <w:r>
+        <w:rPr>
+          <w:b w:val="1"/>
+          <w:rtl w:val="0"/>
+        </w:rPr>
+        <w:t xml:space="preserve">Questions</w:t>
+      </w:r>
+    </w:p>
+    <w:p>
+      <w:pPr>
+        <w:rPr>
+          <w:color w:val="999999"/>
+        </w:rPr>
+      </w:pPr>
+      <w:r>
+        <w:rPr>
+          <w:color w:val="999999"/>
+          <w:rtl w:val="0"/>
+        </w:rPr>
+        <w:t xml:space="preserve">----------------------------------------------------------------------------------------------------------------------------</w:t>
+      </w:r>
+    </w:p>
+    <w:p>
+      <w:pPr>
+        <w:rPr/>
+      </w:pPr>
+      <w:r>
+        <w:rPr>
+          <w:b w:val="1"/>
+          <w:rtl w:val="0"/>
+        </w:rPr>
+        <w:t xml:space="preserve">Question​ ​:​ </w:t>
+      </w:r>
+      <w:r>
+        <w:rPr>
+          <w:rtl w:val="0"/>
+        </w:rPr>
+        <w:t xml:space="preserve">#</w:t>
+      </w:r>
+    </w:p>
+    <w:p>
+      <w:pPr>
+        <w:rPr>
+          <w:color w:val="999999"/>
+        </w:rPr>
+      </w:pPr>
+      <w:r>
+        <w:rPr>
+          <w:b w:val="1"/>
+          <w:rtl w:val="0"/>
+        </w:rPr>
+        <w:t xml:space="preserve">Main​ ​Topic​ ​:​ </w:t>
+      </w:r>
+      <w:r>
+        <w:rPr>
+          <w:color w:val="999999"/>
+          <w:rtl w:val="0"/>
+        </w:rPr>
+        <w:t xml:space="preserve">&lt;    &gt;</w:t>
+      </w:r>
+    </w:p>
+    <w:p>
+      <w:pPr>
+        <w:rPr>
+          <w:color w:val="999999"/>
+        </w:rPr>
+      </w:pPr>
+      <w:r>
+        <w:rPr>
+          <w:b w:val="1"/>
+          <w:rtl w:val="0"/>
+        </w:rPr>
+        <w:t xml:space="preserve">Sub​ ​Topic​ ​:​ </w:t>
+      </w:r>
+      <w:r>
+        <w:rPr>
+          <w:color w:val="999999"/>
+          <w:rtl w:val="0"/>
+        </w:rPr>
+        <w:t xml:space="preserve">[optional]</w:t>
+      </w:r>
+    </w:p>
+    <w:p>
+      <w:pPr>
+        <w:rPr>
+          <w:b w:val="1"/>
+          <w:color w:val="999999"/>
+        </w:rPr>
+      </w:pPr>
+      <w:r>
+        <w:rPr>
+          <w:b w:val="1"/>
+          <w:rtl w:val="0"/>
+        </w:rPr>
+        <w:t xml:space="preserve">Domain: </w:t>
+      </w:r>
+      <w:r>
+        <w:rPr>
+          <w:color w:val="999999"/>
+          <w:rtl w:val="0"/>
+        </w:rPr>
+        <w:t xml:space="preserve">&lt;     &gt;</w:t>
+      </w:r>
+      <w:r>
+        <w:rPr>
+          <w:b w:val="1"/>
+          <w:color w:val="999999"/>
+          <w:rtl w:val="0"/>
+        </w:rPr>
+        <w:t xml:space="preserve"> </w:t>
+      </w:r>
+    </w:p>
+    <w:p>
+      <w:pPr>
+        <w:rPr>
+          <w:b w:val="1"/>
+        </w:rPr>
+      </w:pPr>
+      <w:r>
+        <w:rPr>
+          <w:rtl w:val="0"/>
+        </w:rPr>
+      </w:r>
+    </w:p>
+    <w:p>
+      <w:pPr>
+        <w:rPr>
+          <w:rFonts w:ascii="Calibri" w:cs="Calibri" w:eastAsia="Calibri" w:hAnsi="Calibri"/>
+        </w:rPr>
+      </w:pPr>
+      <w:r>
+        <w:rPr>
+          <w:rFonts w:ascii="Calibri" w:cs="Calibri" w:eastAsia="Calibri" w:hAnsi="Calibri"/>
+          <w:b w:val="1"/>
+          <w:rtl w:val="0"/>
+        </w:rPr>
+        <w:t xml:space="preserve">Question text</w:t>
+      </w:r>
+      <w:r>
+        <w:rPr>
+          <w:rFonts w:ascii="Calibri" w:cs="Calibri" w:eastAsia="Calibri" w:hAnsi="Calibri"/>
+          <w:rtl w:val="0"/>
+        </w:rPr>
+        <w:t xml:space="preserve">: </w:t>
+      </w:r>
+    </w:p>
+    <w:p>
+      <w:pPr>
+        <w:rPr>
+          <w:rFonts w:ascii="Calibri" w:cs="Calibri" w:eastAsia="Calibri" w:hAnsi="Calibri"/>
+        </w:rPr>
+      </w:pPr>
+      <w:r>
+        <w:rPr>
+          <w:rFonts w:ascii="Calibri" w:cs="Calibri" w:eastAsia="Calibri" w:hAnsi="Calibri"/>
+          <w:rtl w:val="0"/>
+        </w:rPr>
+        <w:t xml:space="preserve">&lt;Scenario based. Should be clear in terms of requirements. No ambiguity. No duplicate options. In case of multiple answers, at the end, you should include the number of expected answers. e.g. (Select TWO) or (Select THREE) etc. For single answers this is NOT required&gt;</w:t>
+      </w:r>
+    </w:p>
+    <w:p>
+      <w:pPr>
+        <w:rPr>
+          <w:rFonts w:ascii="Calibri" w:cs="Calibri" w:eastAsia="Calibri" w:hAnsi="Calibri"/>
+        </w:rPr>
+      </w:pPr>
+      <w:r>
+        <w:rPr>
+          <w:rtl w:val="0"/>
+        </w:rPr>
       </w:r>
     </w:p>
     <w:p>
       <w:pPr>
         <w:numPr>
           <w:ilvl w:val="0"/>
-          <w:numId w:val="13"/>
+          <w:numId w:val="12"/>
         </w:numPr>
         <w:ind w:left="720" w:hanging="360"/>
-      </w:pPr>
-      <w:r>
-        <w:rPr>
-          <w:color w:val="222222"/>
-          <w:rtl w:val="0"/>
-        </w:rPr>
-        <w:t xml:space="preserve">The options should not have any obviously incorrect option. We need to word the options so that all of them should appear correct for the students, but a subtle point should mark the correct answer without any ambiguity. So, one answer should be the best choice without any doubt. </w:t>
+        <w:rPr>
+          <w:rFonts w:ascii="Calibri" w:cs="Calibri" w:eastAsia="Calibri" w:hAnsi="Calibri"/>
+        </w:rPr>
+      </w:pPr>
+      <w:r>
+        <w:rPr>
+          <w:rFonts w:ascii="Calibri" w:cs="Calibri" w:eastAsia="Calibri" w:hAnsi="Calibri"/>
+          <w:rtl w:val="0"/>
+        </w:rPr>
+        <w:t xml:space="preserve">Option A...</w:t>
       </w:r>
     </w:p>
     <w:p>
       <w:pPr>
         <w:numPr>
           <w:ilvl w:val="0"/>
-          <w:numId w:val="13"/>
+          <w:numId w:val="12"/>
         </w:numPr>
         <w:ind w:left="720" w:hanging="360"/>
-      </w:pPr>
-      <w:r>
-        <w:rPr>
-          <w:color w:val="222222"/>
-          <w:rtl w:val="0"/>
-        </w:rPr>
-        <w:t xml:space="preserve">The answer / explanation section should contain explanations on why the answer is correct and others are incorrect. It should also contain the relevant resource link (for details) preferably from AWS documentation.</w:t>
-      </w:r>
-    </w:p>
-    <w:p>
-      <w:pPr>
-        <w:ind w:left="720" w:firstLine="0"/>
-        <w:rPr>
-          <w:color w:val="222222"/>
-        </w:rPr>
-      </w:pPr>
-      <w:r>
-        <w:rPr>
-          <w:rtl w:val="0"/>
-        </w:rPr>
-      </w:r>
-    </w:p>
-    <w:p>
-      <w:pPr>
-        <w:numPr>
-          <w:ilvl w:val="1"/>
-          <w:numId w:val="13"/>
-        </w:numPr>
-        <w:ind w:left="1440" w:hanging="360"/>
-      </w:pPr>
-      <w:r>
-        <w:rPr>
-          <w:color w:val="222222"/>
-          <w:rtl w:val="0"/>
-        </w:rPr>
-        <w:t xml:space="preserve">Example </w:t>
-      </w:r>
-    </w:p>
-    <w:p>
-      <w:pPr>
-        <w:numPr>
-          <w:ilvl w:val="2"/>
-          <w:numId w:val="13"/>
-        </w:numPr>
-        <w:ind w:left="2160" w:hanging="360"/>
-      </w:pPr>
-      <w:r>
-        <w:rPr>
-          <w:color w:val="222222"/>
-          <w:rtl w:val="0"/>
-        </w:rPr>
-        <w:t xml:space="preserve">Option A is incorrect because..</w:t>
-      </w:r>
-    </w:p>
-    <w:p>
-      <w:pPr>
-        <w:numPr>
-          <w:ilvl w:val="2"/>
-          <w:numId w:val="13"/>
-        </w:numPr>
-        <w:ind w:left="2160" w:hanging="360"/>
-      </w:pPr>
-      <w:r>
-        <w:rPr>
-          <w:color w:val="222222"/>
-          <w:rtl w:val="0"/>
-        </w:rPr>
-        <w:t xml:space="preserve">Option B is CORRECT because…</w:t>
-      </w:r>
-    </w:p>
-    <w:p>
-      <w:pPr>
-        <w:numPr>
-          <w:ilvl w:val="2"/>
-          <w:numId w:val="13"/>
-        </w:numPr>
-        <w:ind w:left="2160" w:hanging="360"/>
-      </w:pPr>
-      <w:r>
-        <w:rPr>
-          <w:color w:val="222222"/>
-          <w:rtl w:val="0"/>
-        </w:rPr>
-        <w:t xml:space="preserve">Option C is incorrect because..</w:t>
-      </w:r>
-    </w:p>
-    <w:p>
-      <w:pPr>
-        <w:numPr>
-          <w:ilvl w:val="2"/>
-          <w:numId w:val="13"/>
-        </w:numPr>
-        <w:ind w:left="2160" w:hanging="360"/>
-      </w:pPr>
-      <w:r>
-        <w:rPr>
-          <w:color w:val="222222"/>
-          <w:rtl w:val="0"/>
-        </w:rPr>
-        <w:t xml:space="preserve">Option D is incorrect because..</w:t>
-      </w:r>
-    </w:p>
-    <w:p>
-      <w:pPr>
-        <w:ind w:left="720" w:firstLine="0"/>
-        <w:rPr/>
-      </w:pPr>
-      <w:r>
-        <w:rPr>
-          <w:rtl w:val="0"/>
-        </w:rPr>
+        <w:rPr>
+          <w:rFonts w:ascii="Calibri" w:cs="Calibri" w:eastAsia="Calibri" w:hAnsi="Calibri"/>
+        </w:rPr>
+      </w:pPr>
+      <w:r>
+        <w:rPr>
+          <w:rFonts w:ascii="Calibri" w:cs="Calibri" w:eastAsia="Calibri" w:hAnsi="Calibri"/>
+          <w:rtl w:val="0"/>
+        </w:rPr>
+        <w:t xml:space="preserve">Option B...</w:t>
       </w:r>
     </w:p>
     <w:p>
       <w:pPr>
         <w:numPr>
           <w:ilvl w:val="0"/>
-          <w:numId w:val="13"/>
+          <w:numId w:val="12"/>
         </w:numPr>
         <w:ind w:left="720" w:hanging="360"/>
-      </w:pPr>
-      <w:r>
-        <w:rPr>
-          <w:rtl w:val="0"/>
-        </w:rPr>
-        <w:t xml:space="preserve">Try to balance the domains based on weightage % defined in the exam blueprint.</w:t>
+        <w:rPr>
+          <w:rFonts w:ascii="Calibri" w:cs="Calibri" w:eastAsia="Calibri" w:hAnsi="Calibri"/>
+        </w:rPr>
+      </w:pPr>
+      <w:r>
+        <w:rPr>
+          <w:rFonts w:ascii="Calibri" w:cs="Calibri" w:eastAsia="Calibri" w:hAnsi="Calibri"/>
+          <w:rtl w:val="0"/>
+        </w:rPr>
+        <w:t xml:space="preserve">Option C...</w:t>
       </w:r>
     </w:p>
     <w:p>
       <w:pPr>
         <w:numPr>
           <w:ilvl w:val="0"/>
-          <w:numId w:val="11"/>
-        </w:numPr>
-        <w:ind w:left="720" w:hanging="360"/>
-      </w:pPr>
-      <w:r>
-        <w:rPr>
-          <w:rtl w:val="0"/>
-        </w:rPr>
-        <w:t xml:space="preserve">Any AWS service or feature must be approximately 6 months old to figure out in Practice Tests. Put a note in the explanation for any latest service or feature that might be on the borderline of appearing in the real exam.</w:t>
-      </w:r>
-    </w:p>
-    <w:p>
-      <w:pPr>
-        <w:numPr>
-          <w:ilvl w:val="0"/>
-          <w:numId w:val="13"/>
-        </w:numPr>
-        <w:ind w:left="720" w:hanging="360"/>
-      </w:pPr>
-      <w:r>
-        <w:rPr>
-          <w:b w:val="1"/>
-          <w:color w:val="ff0000"/>
-          <w:rtl w:val="0"/>
-        </w:rPr>
-        <w:t xml:space="preserve">Plagiarism </w:t>
-      </w:r>
-      <w:r>
-        <w:rPr>
-          <w:rtl w:val="0"/>
-        </w:rPr>
-        <w:t xml:space="preserve">in any form - Question or in Explanation will be </w:t>
-      </w:r>
-      <w:r>
-        <w:rPr>
-          <w:b w:val="1"/>
-          <w:color w:val="ff0000"/>
-          <w:rtl w:val="0"/>
-        </w:rPr>
-        <w:t xml:space="preserve">rejected</w:t>
-      </w:r>
-      <w:r>
-        <w:rPr>
-          <w:b w:val="1"/>
-          <w:rtl w:val="0"/>
-        </w:rPr>
-        <w:t xml:space="preserve">. </w:t>
-      </w:r>
-      <w:r>
-        <w:rPr>
-          <w:rtl w:val="0"/>
-        </w:rPr>
-        <w:t xml:space="preserve">Questions &amp; Explanations should reflect your own professional experience &amp; AWS skills. Author’s who indulge in plagiarism will be </w:t>
-      </w:r>
-      <w:r>
-        <w:rPr>
-          <w:b w:val="1"/>
-          <w:rtl w:val="0"/>
-        </w:rPr>
-        <w:t xml:space="preserve">blacklisted </w:t>
-      </w:r>
-      <w:r>
-        <w:rPr>
-          <w:rtl w:val="0"/>
-        </w:rPr>
-        <w:t xml:space="preserve">&amp; dropped from our author’s list.</w:t>
-      </w:r>
-    </w:p>
-    <w:p>
-      <w:pPr>
-        <w:numPr>
-          <w:ilvl w:val="0"/>
-          <w:numId w:val="13"/>
-        </w:numPr>
-        <w:ind w:left="720" w:hanging="360"/>
-      </w:pPr>
-      <w:r>
-        <w:rPr>
-          <w:rtl w:val="0"/>
-        </w:rPr>
-        <w:t xml:space="preserve">The ownership of the questions once approved &amp; published on Whizlabs LMS platform, lies solely with Whizlabs Software Pvt. Ltd. You can’t share or publish it elsewhere in any circumstances.</w:t>
-      </w:r>
-    </w:p>
-    <w:p>
-      <w:pPr>
-        <w:rPr/>
-      </w:pPr>
-      <w:r>
-        <w:rPr>
-          <w:rtl w:val="0"/>
-        </w:rPr>
-      </w:r>
-    </w:p>
-    <w:p>
-      <w:pPr>
-        <w:rPr>
-          <w:b w:val="1"/>
-        </w:rPr>
-      </w:pPr>
-      <w:r>
-        <w:rPr>
-          <w:b w:val="1"/>
-          <w:rtl w:val="0"/>
-        </w:rPr>
-        <w:t xml:space="preserve">Sample Format of</w:t>
-      </w:r>
-      <w:r>
-        <w:rPr>
-          <w:rtl w:val="0"/>
-        </w:rPr>
-        <w:t xml:space="preserve"> </w:t>
-      </w:r>
-      <w:r>
-        <w:rPr>
-          <w:b w:val="1"/>
-          <w:rtl w:val="0"/>
-        </w:rPr>
-        <w:t xml:space="preserve">Questions</w:t>
-      </w:r>
-    </w:p>
-    <w:p>
-      <w:pPr>
-        <w:rPr>
-          <w:color w:val="999999"/>
-        </w:rPr>
-      </w:pPr>
-      <w:r>
-        <w:rPr>
-          <w:color w:val="999999"/>
-          <w:rtl w:val="0"/>
-        </w:rPr>
-        <w:t xml:space="preserve">----------------------------------------------------------------------------------------------------------------------------</w:t>
-      </w:r>
-    </w:p>
-    <w:p>
-      <w:pPr>
-        <w:rPr/>
-      </w:pPr>
-      <w:r>
-        <w:rPr>
-          <w:b w:val="1"/>
-          <w:rtl w:val="0"/>
-        </w:rPr>
-        <w:t xml:space="preserve">Question​ ​:​ </w:t>
-      </w:r>
-      <w:r>
-        <w:rPr>
-          <w:rtl w:val="0"/>
-        </w:rPr>
-        <w:t xml:space="preserve">#</w:t>
-      </w:r>
-    </w:p>
-    <w:p>
-      <w:pPr>
-        <w:rPr>
-          <w:color w:val="999999"/>
-        </w:rPr>
-      </w:pPr>
-      <w:r>
-        <w:rPr>
-          <w:b w:val="1"/>
-          <w:rtl w:val="0"/>
-        </w:rPr>
-        <w:t xml:space="preserve">Main​ ​Topic​ ​:​ </w:t>
-      </w:r>
-      <w:r>
-        <w:rPr>
-          <w:color w:val="999999"/>
-          <w:rtl w:val="0"/>
-        </w:rPr>
-        <w:t xml:space="preserve">&lt;    &gt;</w:t>
-      </w:r>
-    </w:p>
-    <w:p>
-      <w:pPr>
-        <w:rPr>
-          <w:color w:val="999999"/>
-        </w:rPr>
-      </w:pPr>
-      <w:r>
-        <w:rPr>
-          <w:b w:val="1"/>
-          <w:rtl w:val="0"/>
-        </w:rPr>
-        <w:t xml:space="preserve">Sub​ ​Topic​ ​:​ </w:t>
-      </w:r>
-      <w:r>
-        <w:rPr>
-          <w:color w:val="999999"/>
-          <w:rtl w:val="0"/>
-        </w:rPr>
-        <w:t xml:space="preserve">[optional]</w:t>
-      </w:r>
-    </w:p>
-    <w:p>
-      <w:pPr>
-        <w:rPr>
-          <w:b w:val="1"/>
-          <w:color w:val="999999"/>
-        </w:rPr>
-      </w:pPr>
-      <w:r>
-        <w:rPr>
-          <w:b w:val="1"/>
-          <w:rtl w:val="0"/>
-        </w:rPr>
-        <w:t xml:space="preserve">Domain: </w:t>
-      </w:r>
-      <w:r>
-        <w:rPr>
-          <w:color w:val="999999"/>
-          <w:rtl w:val="0"/>
-        </w:rPr>
-        <w:t xml:space="preserve">&lt;     &gt;</w:t>
-      </w:r>
-      <w:r>
-        <w:rPr>
-          <w:b w:val="1"/>
-          <w:color w:val="999999"/>
-          <w:rtl w:val="0"/>
-        </w:rPr>
-        <w:t xml:space="preserve"> </w:t>
-      </w:r>
-    </w:p>
-    <w:p>
-      <w:pPr>
-        <w:rPr>
-          <w:b w:val="1"/>
-        </w:rPr>
-      </w:pPr>
-      <w:r>
-        <w:rPr>
-          <w:rtl w:val="0"/>
-        </w:rPr>
-      </w:r>
-    </w:p>
-    <w:p>
-      <w:pPr>
-        <w:rPr>
-          <w:rFonts w:ascii="Calibri" w:cs="Calibri" w:eastAsia="Calibri" w:hAnsi="Calibri"/>
-        </w:rPr>
-      </w:pPr>
-      <w:r>
-        <w:rPr>
-          <w:rFonts w:ascii="Calibri" w:cs="Calibri" w:eastAsia="Calibri" w:hAnsi="Calibri"/>
-          <w:b w:val="1"/>
-          <w:rtl w:val="0"/>
-        </w:rPr>
-        <w:t xml:space="preserve">Question text</w:t>
-      </w:r>
-      <w:r>
-        <w:rPr>
-          <w:rFonts w:ascii="Calibri" w:cs="Calibri" w:eastAsia="Calibri" w:hAnsi="Calibri"/>
-          <w:rtl w:val="0"/>
-        </w:rPr>
-        <w:t xml:space="preserve">: </w:t>
-      </w:r>
-    </w:p>
-    <w:p>
-      <w:pPr>
-        <w:rPr>
-          <w:rFonts w:ascii="Calibri" w:cs="Calibri" w:eastAsia="Calibri" w:hAnsi="Calibri"/>
-        </w:rPr>
-      </w:pPr>
-      <w:r>
-        <w:rPr>
-          <w:rFonts w:ascii="Calibri" w:cs="Calibri" w:eastAsia="Calibri" w:hAnsi="Calibri"/>
-          <w:rtl w:val="0"/>
-        </w:rPr>
-        <w:t xml:space="preserve">&lt;Scenario based. Should be clear in terms of requirements. No ambiguity. No duplicate options. In case of multiple answers, at the end, you should include the number of expected answers. e.g. (Select TWO) or (Select THREE) etc. For single answers this is NOT required&gt;</w:t>
-      </w:r>
-    </w:p>
-    <w:p>
-      <w:pPr>
-        <w:rPr>
-          <w:rFonts w:ascii="Calibri" w:cs="Calibri" w:eastAsia="Calibri" w:hAnsi="Calibri"/>
-        </w:rPr>
-      </w:pPr>
-      <w:r>
-        <w:rPr>
-          <w:rtl w:val="0"/>
-        </w:rPr>
-      </w:r>
-    </w:p>
-    <w:p>
-      <w:pPr>
-        <w:numPr>
-          <w:ilvl w:val="0"/>
-          <w:numId w:val="10"/>
-        </w:numPr>
-        <w:ind w:left="720" w:hanging="360"/>
-        <w:rPr>
-          <w:rFonts w:ascii="Calibri" w:cs="Calibri" w:eastAsia="Calibri" w:hAnsi="Calibri"/>
-        </w:rPr>
-      </w:pPr>
-      <w:r>
-        <w:rPr>
-          <w:rFonts w:ascii="Calibri" w:cs="Calibri" w:eastAsia="Calibri" w:hAnsi="Calibri"/>
-          <w:rtl w:val="0"/>
-        </w:rPr>
-        <w:t xml:space="preserve">Option A...</w:t>
-      </w:r>
-    </w:p>
-    <w:p>
-      <w:pPr>
-        <w:numPr>
-          <w:ilvl w:val="0"/>
-          <w:numId w:val="10"/>
-        </w:numPr>
-        <w:ind w:left="720" w:hanging="360"/>
-        <w:rPr>
-          <w:rFonts w:ascii="Calibri" w:cs="Calibri" w:eastAsia="Calibri" w:hAnsi="Calibri"/>
-        </w:rPr>
-      </w:pPr>
-      <w:r>
-        <w:rPr>
-          <w:rFonts w:ascii="Calibri" w:cs="Calibri" w:eastAsia="Calibri" w:hAnsi="Calibri"/>
-          <w:rtl w:val="0"/>
-        </w:rPr>
-        <w:t xml:space="preserve">Option B...</w:t>
-      </w:r>
-    </w:p>
-    <w:p>
-      <w:pPr>
-        <w:numPr>
-          <w:ilvl w:val="0"/>
-          <w:numId w:val="10"/>
-        </w:numPr>
-        <w:ind w:left="720" w:hanging="360"/>
-        <w:rPr>
-          <w:rFonts w:ascii="Calibri" w:cs="Calibri" w:eastAsia="Calibri" w:hAnsi="Calibri"/>
-        </w:rPr>
-      </w:pPr>
-      <w:r>
-        <w:rPr>
-          <w:rFonts w:ascii="Calibri" w:cs="Calibri" w:eastAsia="Calibri" w:hAnsi="Calibri"/>
-          <w:rtl w:val="0"/>
-        </w:rPr>
-        <w:t xml:space="preserve">Option C...</w:t>
-      </w:r>
-    </w:p>
-    <w:p>
-      <w:pPr>
-        <w:numPr>
-          <w:ilvl w:val="0"/>
-          <w:numId w:val="10"/>
+          <w:numId w:val="12"/>
         </w:numPr>
         <w:ind w:left="720" w:hanging="360"/>
         <w:rPr>
@@ -2512,7 +2512,7 @@
       <w:pPr>
         <w:numPr>
           <w:ilvl w:val="0"/>
-          <w:numId w:val="14"/>
+          <w:numId w:val="16"/>
         </w:numPr>
         <w:ind w:left="720" w:hanging="360"/>
         <w:rPr>
@@ -2532,7 +2532,7 @@
       <w:pPr>
         <w:numPr>
           <w:ilvl w:val="0"/>
-          <w:numId w:val="14"/>
+          <w:numId w:val="16"/>
         </w:numPr>
         <w:ind w:left="720" w:hanging="360"/>
         <w:rPr>
@@ -2553,7 +2553,7 @@
       <w:pPr>
         <w:numPr>
           <w:ilvl w:val="0"/>
-          <w:numId w:val="14"/>
+          <w:numId w:val="16"/>
         </w:numPr>
         <w:ind w:left="720" w:hanging="360"/>
         <w:rPr>
@@ -2574,7 +2574,7 @@
       <w:pPr>
         <w:numPr>
           <w:ilvl w:val="0"/>
-          <w:numId w:val="14"/>
+          <w:numId w:val="16"/>
         </w:numPr>
         <w:ind w:left="720" w:hanging="360"/>
         <w:rPr>
@@ -3372,7 +3372,7 @@
       <w:pPr>
         <w:numPr>
           <w:ilvl w:val="0"/>
-          <w:numId w:val="19"/>
+          <w:numId w:val="21"/>
         </w:numPr>
         <w:ind w:left="720" w:hanging="360"/>
         <w:rPr>
@@ -3392,7 +3392,7 @@
       <w:pPr>
         <w:numPr>
           <w:ilvl w:val="0"/>
-          <w:numId w:val="19"/>
+          <w:numId w:val="21"/>
         </w:numPr>
         <w:ind w:left="720" w:hanging="360"/>
         <w:rPr>
@@ -3425,7 +3425,7 @@
       <w:pPr>
         <w:numPr>
           <w:ilvl w:val="0"/>
-          <w:numId w:val="19"/>
+          <w:numId w:val="21"/>
         </w:numPr>
         <w:ind w:left="720" w:hanging="360"/>
         <w:rPr>
@@ -3473,7 +3473,7 @@
       <w:pPr>
         <w:numPr>
           <w:ilvl w:val="0"/>
-          <w:numId w:val="19"/>
+          <w:numId w:val="21"/>
         </w:numPr>
         <w:ind w:left="720" w:hanging="360"/>
         <w:rPr>
@@ -4061,7 +4061,7 @@
       <w:pPr>
         <w:numPr>
           <w:ilvl w:val="0"/>
-          <w:numId w:val="20"/>
+          <w:numId w:val="22"/>
         </w:numPr>
         <w:ind w:left="720" w:hanging="360"/>
         <w:rPr>
@@ -4081,7 +4081,7 @@
       <w:pPr>
         <w:numPr>
           <w:ilvl w:val="0"/>
-          <w:numId w:val="20"/>
+          <w:numId w:val="22"/>
         </w:numPr>
         <w:ind w:left="720" w:hanging="360"/>
         <w:rPr>
@@ -4102,7 +4102,7 @@
       <w:pPr>
         <w:numPr>
           <w:ilvl w:val="0"/>
-          <w:numId w:val="20"/>
+          <w:numId w:val="22"/>
         </w:numPr>
         <w:ind w:left="720" w:hanging="360"/>
         <w:rPr>
@@ -4123,7 +4123,7 @@
       <w:pPr>
         <w:numPr>
           <w:ilvl w:val="0"/>
-          <w:numId w:val="20"/>
+          <w:numId w:val="22"/>
         </w:numPr>
         <w:ind w:left="720" w:hanging="360"/>
         <w:rPr>
@@ -4737,7 +4737,7 @@
       <w:pPr>
         <w:numPr>
           <w:ilvl w:val="0"/>
-          <w:numId w:val="1"/>
+          <w:numId w:val="2"/>
         </w:numPr>
         <w:ind w:left="720" w:hanging="360"/>
         <w:rPr>
@@ -4757,7 +4757,7 @@
       <w:pPr>
         <w:numPr>
           <w:ilvl w:val="0"/>
-          <w:numId w:val="1"/>
+          <w:numId w:val="2"/>
         </w:numPr>
         <w:ind w:left="720" w:hanging="360"/>
         <w:rPr>
@@ -4778,7 +4778,7 @@
       <w:pPr>
         <w:numPr>
           <w:ilvl w:val="0"/>
-          <w:numId w:val="1"/>
+          <w:numId w:val="2"/>
         </w:numPr>
         <w:ind w:left="720" w:hanging="360"/>
         <w:rPr>
@@ -4799,7 +4799,7 @@
       <w:pPr>
         <w:numPr>
           <w:ilvl w:val="0"/>
-          <w:numId w:val="1"/>
+          <w:numId w:val="2"/>
         </w:numPr>
         <w:ind w:left="720" w:hanging="360"/>
         <w:rPr>
@@ -5536,7 +5536,7 @@
       <w:pPr>
         <w:numPr>
           <w:ilvl w:val="0"/>
-          <w:numId w:val="24"/>
+          <w:numId w:val="26"/>
         </w:numPr>
         <w:ind w:left="720" w:hanging="360"/>
         <w:rPr>
@@ -5556,7 +5556,7 @@
       <w:pPr>
         <w:numPr>
           <w:ilvl w:val="0"/>
-          <w:numId w:val="24"/>
+          <w:numId w:val="26"/>
         </w:numPr>
         <w:ind w:left="720" w:hanging="360"/>
         <w:rPr>
@@ -5577,7 +5577,7 @@
       <w:pPr>
         <w:numPr>
           <w:ilvl w:val="0"/>
-          <w:numId w:val="24"/>
+          <w:numId w:val="26"/>
         </w:numPr>
         <w:ind w:left="720" w:hanging="360"/>
         <w:rPr>
@@ -5598,7 +5598,7 @@
       <w:pPr>
         <w:numPr>
           <w:ilvl w:val="0"/>
-          <w:numId w:val="24"/>
+          <w:numId w:val="26"/>
         </w:numPr>
         <w:ind w:left="720" w:hanging="360"/>
         <w:rPr>
@@ -6345,7 +6345,7 @@
       <w:pPr>
         <w:numPr>
           <w:ilvl w:val="0"/>
-          <w:numId w:val="16"/>
+          <w:numId w:val="18"/>
         </w:numPr>
         <w:ind w:left="720" w:hanging="360"/>
         <w:rPr>
@@ -6365,7 +6365,7 @@
       <w:pPr>
         <w:numPr>
           <w:ilvl w:val="0"/>
-          <w:numId w:val="16"/>
+          <w:numId w:val="18"/>
         </w:numPr>
         <w:ind w:left="720" w:hanging="360"/>
         <w:rPr>
@@ -6386,7 +6386,7 @@
       <w:pPr>
         <w:numPr>
           <w:ilvl w:val="0"/>
-          <w:numId w:val="16"/>
+          <w:numId w:val="18"/>
         </w:numPr>
         <w:ind w:left="720" w:hanging="360"/>
         <w:rPr>
@@ -6407,7 +6407,7 @@
       <w:pPr>
         <w:numPr>
           <w:ilvl w:val="0"/>
-          <w:numId w:val="16"/>
+          <w:numId w:val="18"/>
         </w:numPr>
         <w:ind w:left="720" w:hanging="360"/>
         <w:rPr>
@@ -7230,7 +7230,7 @@
       <w:pPr>
         <w:numPr>
           <w:ilvl w:val="0"/>
-          <w:numId w:val="8"/>
+          <w:numId w:val="10"/>
         </w:numPr>
         <w:ind w:left="720" w:hanging="360"/>
         <w:rPr>
@@ -7250,7 +7250,7 @@
       <w:pPr>
         <w:numPr>
           <w:ilvl w:val="0"/>
-          <w:numId w:val="8"/>
+          <w:numId w:val="10"/>
         </w:numPr>
         <w:ind w:left="720" w:hanging="360"/>
         <w:rPr>
@@ -7271,7 +7271,7 @@
       <w:pPr>
         <w:numPr>
           <w:ilvl w:val="0"/>
-          <w:numId w:val="8"/>
+          <w:numId w:val="10"/>
         </w:numPr>
         <w:ind w:left="720" w:hanging="360"/>
         <w:rPr>
@@ -7292,7 +7292,7 @@
       <w:pPr>
         <w:numPr>
           <w:ilvl w:val="0"/>
-          <w:numId w:val="8"/>
+          <w:numId w:val="10"/>
         </w:numPr>
         <w:ind w:left="720" w:hanging="360"/>
         <w:rPr>
@@ -8073,7 +8073,7 @@
       <w:pPr>
         <w:numPr>
           <w:ilvl w:val="0"/>
-          <w:numId w:val="2"/>
+          <w:numId w:val="3"/>
         </w:numPr>
         <w:ind w:left="720" w:hanging="360"/>
         <w:rPr>
@@ -8093,7 +8093,7 @@
       <w:pPr>
         <w:numPr>
           <w:ilvl w:val="0"/>
-          <w:numId w:val="2"/>
+          <w:numId w:val="3"/>
         </w:numPr>
         <w:ind w:left="720" w:hanging="360"/>
         <w:rPr>
@@ -8114,7 +8114,7 @@
       <w:pPr>
         <w:numPr>
           <w:ilvl w:val="0"/>
-          <w:numId w:val="2"/>
+          <w:numId w:val="3"/>
         </w:numPr>
         <w:ind w:left="720" w:hanging="360"/>
         <w:rPr>
@@ -8135,7 +8135,7 @@
       <w:pPr>
         <w:numPr>
           <w:ilvl w:val="0"/>
-          <w:numId w:val="2"/>
+          <w:numId w:val="3"/>
         </w:numPr>
         <w:ind w:left="720" w:hanging="360"/>
         <w:rPr>
@@ -8906,7 +8906,7 @@
       <w:pPr>
         <w:numPr>
           <w:ilvl w:val="0"/>
-          <w:numId w:val="22"/>
+          <w:numId w:val="24"/>
         </w:numPr>
         <w:ind w:left="720" w:hanging="360"/>
         <w:rPr>
@@ -8926,7 +8926,7 @@
       <w:pPr>
         <w:numPr>
           <w:ilvl w:val="0"/>
-          <w:numId w:val="22"/>
+          <w:numId w:val="24"/>
         </w:numPr>
         <w:ind w:left="720" w:hanging="360"/>
         <w:rPr>
@@ -8947,7 +8947,7 @@
       <w:pPr>
         <w:numPr>
           <w:ilvl w:val="0"/>
-          <w:numId w:val="22"/>
+          <w:numId w:val="24"/>
         </w:numPr>
         <w:ind w:left="720" w:hanging="360"/>
         <w:rPr>
@@ -8968,7 +8968,7 @@
       <w:pPr>
         <w:numPr>
           <w:ilvl w:val="0"/>
-          <w:numId w:val="22"/>
+          <w:numId w:val="24"/>
         </w:numPr>
         <w:ind w:left="720" w:hanging="360"/>
         <w:rPr>
@@ -8989,7 +8989,7 @@
       <w:pPr>
         <w:numPr>
           <w:ilvl w:val="0"/>
-          <w:numId w:val="22"/>
+          <w:numId w:val="24"/>
         </w:numPr>
         <w:ind w:left="720" w:hanging="360"/>
         <w:rPr>
@@ -9011,7 +9011,7 @@
       <w:pPr>
         <w:numPr>
           <w:ilvl w:val="0"/>
-          <w:numId w:val="22"/>
+          <w:numId w:val="24"/>
         </w:numPr>
         <w:ind w:left="720" w:hanging="360"/>
         <w:rPr>
@@ -9818,7 +9818,7 @@
       <w:pPr>
         <w:numPr>
           <w:ilvl w:val="0"/>
-          <w:numId w:val="12"/>
+          <w:numId w:val="14"/>
         </w:numPr>
         <w:ind w:left="720" w:hanging="360"/>
         <w:rPr>
@@ -9838,7 +9838,7 @@
       <w:pPr>
         <w:numPr>
           <w:ilvl w:val="0"/>
-          <w:numId w:val="12"/>
+          <w:numId w:val="14"/>
         </w:numPr>
         <w:ind w:left="720" w:hanging="360"/>
         <w:rPr>
@@ -9859,7 +9859,7 @@
       <w:pPr>
         <w:numPr>
           <w:ilvl w:val="0"/>
-          <w:numId w:val="12"/>
+          <w:numId w:val="14"/>
         </w:numPr>
         <w:ind w:left="720" w:hanging="360"/>
         <w:rPr>
@@ -9880,7 +9880,7 @@
       <w:pPr>
         <w:numPr>
           <w:ilvl w:val="0"/>
-          <w:numId w:val="12"/>
+          <w:numId w:val="14"/>
         </w:numPr>
         <w:ind w:left="720" w:hanging="360"/>
         <w:rPr>
@@ -9901,7 +9901,7 @@
       <w:pPr>
         <w:numPr>
           <w:ilvl w:val="0"/>
-          <w:numId w:val="12"/>
+          <w:numId w:val="14"/>
         </w:numPr>
         <w:ind w:left="720" w:hanging="360"/>
         <w:rPr>
@@ -9922,7 +9922,7 @@
       <w:pPr>
         <w:numPr>
           <w:ilvl w:val="0"/>
-          <w:numId w:val="12"/>
+          <w:numId w:val="14"/>
         </w:numPr>
         <w:ind w:left="720" w:hanging="360"/>
         <w:rPr>
@@ -10737,7 +10737,7 @@
       <w:pPr>
         <w:numPr>
           <w:ilvl w:val="0"/>
-          <w:numId w:val="15"/>
+          <w:numId w:val="17"/>
         </w:numPr>
         <w:ind w:left="720" w:hanging="360"/>
         <w:rPr>
@@ -10757,7 +10757,7 @@
       <w:pPr>
         <w:numPr>
           <w:ilvl w:val="0"/>
-          <w:numId w:val="15"/>
+          <w:numId w:val="17"/>
         </w:numPr>
         <w:ind w:left="720" w:hanging="360"/>
         <w:rPr>
@@ -10778,7 +10778,7 @@
       <w:pPr>
         <w:numPr>
           <w:ilvl w:val="0"/>
-          <w:numId w:val="15"/>
+          <w:numId w:val="17"/>
         </w:numPr>
         <w:ind w:left="720" w:hanging="360"/>
         <w:rPr>
@@ -10799,7 +10799,7 @@
       <w:pPr>
         <w:numPr>
           <w:ilvl w:val="0"/>
-          <w:numId w:val="15"/>
+          <w:numId w:val="17"/>
         </w:numPr>
         <w:ind w:left="720" w:hanging="360"/>
         <w:rPr>
@@ -10820,7 +10820,7 @@
       <w:pPr>
         <w:numPr>
           <w:ilvl w:val="0"/>
-          <w:numId w:val="15"/>
+          <w:numId w:val="17"/>
         </w:numPr>
         <w:ind w:left="720" w:hanging="360"/>
         <w:rPr>
@@ -11506,7 +11506,7 @@
       <w:pPr>
         <w:numPr>
           <w:ilvl w:val="0"/>
-          <w:numId w:val="27"/>
+          <w:numId w:val="29"/>
         </w:numPr>
         <w:ind w:left="720" w:hanging="360"/>
         <w:rPr>
@@ -11526,7 +11526,7 @@
       <w:pPr>
         <w:numPr>
           <w:ilvl w:val="0"/>
-          <w:numId w:val="27"/>
+          <w:numId w:val="29"/>
         </w:numPr>
         <w:ind w:left="720" w:hanging="360"/>
         <w:rPr>
@@ -11547,7 +11547,7 @@
       <w:pPr>
         <w:numPr>
           <w:ilvl w:val="0"/>
-          <w:numId w:val="27"/>
+          <w:numId w:val="29"/>
         </w:numPr>
         <w:ind w:left="720" w:hanging="360"/>
         <w:rPr>
@@ -11568,7 +11568,7 @@
       <w:pPr>
         <w:numPr>
           <w:ilvl w:val="0"/>
-          <w:numId w:val="27"/>
+          <w:numId w:val="29"/>
         </w:numPr>
         <w:ind w:left="720" w:hanging="360"/>
         <w:rPr>
@@ -11589,7 +11589,7 @@
       <w:pPr>
         <w:numPr>
           <w:ilvl w:val="0"/>
-          <w:numId w:val="27"/>
+          <w:numId w:val="29"/>
         </w:numPr>
         <w:ind w:left="720" w:hanging="360"/>
         <w:rPr>
@@ -12279,7 +12279,7 @@
       <w:pPr>
         <w:numPr>
           <w:ilvl w:val="0"/>
-          <w:numId w:val="3"/>
+          <w:numId w:val="4"/>
         </w:numPr>
         <w:ind w:left="720" w:hanging="360"/>
         <w:rPr>
@@ -12299,7 +12299,7 @@
       <w:pPr>
         <w:numPr>
           <w:ilvl w:val="0"/>
-          <w:numId w:val="3"/>
+          <w:numId w:val="4"/>
         </w:numPr>
         <w:ind w:left="720" w:hanging="360"/>
         <w:rPr>
@@ -12320,7 +12320,7 @@
       <w:pPr>
         <w:numPr>
           <w:ilvl w:val="0"/>
-          <w:numId w:val="3"/>
+          <w:numId w:val="4"/>
         </w:numPr>
         <w:ind w:left="720" w:hanging="360"/>
         <w:rPr>
@@ -12341,7 +12341,7 @@
       <w:pPr>
         <w:numPr>
           <w:ilvl w:val="0"/>
-          <w:numId w:val="3"/>
+          <w:numId w:val="4"/>
         </w:numPr>
         <w:ind w:left="720" w:hanging="360"/>
         <w:rPr>
@@ -12362,7 +12362,7 @@
       <w:pPr>
         <w:numPr>
           <w:ilvl w:val="0"/>
-          <w:numId w:val="3"/>
+          <w:numId w:val="4"/>
         </w:numPr>
         <w:ind w:left="720" w:hanging="360"/>
         <w:rPr>
@@ -12972,7 +12972,7 @@
       <w:pPr>
         <w:numPr>
           <w:ilvl w:val="0"/>
-          <w:numId w:val="5"/>
+          <w:numId w:val="7"/>
         </w:numPr>
         <w:ind w:left="720" w:hanging="360"/>
         <w:rPr>
@@ -13038,7 +13038,7 @@
       <w:pPr>
         <w:numPr>
           <w:ilvl w:val="0"/>
-          <w:numId w:val="5"/>
+          <w:numId w:val="7"/>
         </w:numPr>
         <w:ind w:left="720" w:hanging="360"/>
         <w:rPr>
@@ -13102,7 +13102,7 @@
       <w:pPr>
         <w:numPr>
           <w:ilvl w:val="0"/>
-          <w:numId w:val="5"/>
+          <w:numId w:val="7"/>
         </w:numPr>
         <w:ind w:left="720" w:hanging="360"/>
         <w:rPr>
@@ -13143,7 +13143,7 @@
       <w:pPr>
         <w:numPr>
           <w:ilvl w:val="0"/>
-          <w:numId w:val="5"/>
+          <w:numId w:val="7"/>
         </w:numPr>
         <w:ind w:left="720" w:hanging="360"/>
         <w:rPr>
@@ -13759,7 +13759,7 @@
       <w:pPr>
         <w:numPr>
           <w:ilvl w:val="0"/>
-          <w:numId w:val="26"/>
+          <w:numId w:val="28"/>
         </w:numPr>
         <w:ind w:left="720" w:hanging="360"/>
         <w:rPr>
@@ -13779,7 +13779,7 @@
       <w:pPr>
         <w:numPr>
           <w:ilvl w:val="0"/>
-          <w:numId w:val="26"/>
+          <w:numId w:val="28"/>
         </w:numPr>
         <w:ind w:left="720" w:hanging="360"/>
         <w:rPr>
@@ -13800,7 +13800,7 @@
       <w:pPr>
         <w:numPr>
           <w:ilvl w:val="0"/>
-          <w:numId w:val="26"/>
+          <w:numId w:val="28"/>
         </w:numPr>
         <w:ind w:left="720" w:hanging="360"/>
         <w:rPr>
@@ -13821,7 +13821,7 @@
       <w:pPr>
         <w:numPr>
           <w:ilvl w:val="0"/>
-          <w:numId w:val="26"/>
+          <w:numId w:val="28"/>
         </w:numPr>
         <w:ind w:left="720" w:hanging="360"/>
         <w:rPr>
@@ -14479,7 +14479,7 @@
       <w:pPr>
         <w:numPr>
           <w:ilvl w:val="0"/>
-          <w:numId w:val="9"/>
+          <w:numId w:val="11"/>
         </w:numPr>
         <w:ind w:left="720" w:hanging="360"/>
         <w:rPr>
@@ -14512,7 +14512,7 @@
       <w:pPr>
         <w:numPr>
           <w:ilvl w:val="0"/>
-          <w:numId w:val="9"/>
+          <w:numId w:val="11"/>
         </w:numPr>
         <w:ind w:left="720" w:hanging="360"/>
         <w:rPr>
@@ -14533,7 +14533,7 @@
       <w:pPr>
         <w:numPr>
           <w:ilvl w:val="0"/>
-          <w:numId w:val="9"/>
+          <w:numId w:val="11"/>
         </w:numPr>
         <w:ind w:left="720" w:hanging="360"/>
         <w:rPr>
@@ -14554,7 +14554,7 @@
       <w:pPr>
         <w:numPr>
           <w:ilvl w:val="0"/>
-          <w:numId w:val="9"/>
+          <w:numId w:val="11"/>
         </w:numPr>
         <w:ind w:left="720" w:hanging="360"/>
         <w:rPr>
@@ -15107,7 +15107,7 @@
       <w:pPr>
         <w:numPr>
           <w:ilvl w:val="0"/>
-          <w:numId w:val="4"/>
+          <w:numId w:val="5"/>
         </w:numPr>
         <w:ind w:left="720" w:hanging="360"/>
         <w:rPr>
@@ -15127,7 +15127,7 @@
       <w:pPr>
         <w:numPr>
           <w:ilvl w:val="0"/>
-          <w:numId w:val="4"/>
+          <w:numId w:val="5"/>
         </w:numPr>
         <w:ind w:left="720" w:hanging="360"/>
         <w:rPr>
@@ -15148,7 +15148,7 @@
       <w:pPr>
         <w:numPr>
           <w:ilvl w:val="0"/>
-          <w:numId w:val="4"/>
+          <w:numId w:val="5"/>
         </w:numPr>
         <w:ind w:left="720" w:hanging="360"/>
         <w:rPr>
@@ -15169,7 +15169,7 @@
       <w:pPr>
         <w:numPr>
           <w:ilvl w:val="0"/>
-          <w:numId w:val="4"/>
+          <w:numId w:val="5"/>
         </w:numPr>
         <w:ind w:left="720" w:hanging="360"/>
         <w:rPr>
@@ -15887,7 +15887,7 @@
       <w:pPr>
         <w:numPr>
           <w:ilvl w:val="0"/>
-          <w:numId w:val="25"/>
+          <w:numId w:val="27"/>
         </w:numPr>
         <w:ind w:left="720" w:hanging="360"/>
         <w:rPr>
@@ -15907,7 +15907,7 @@
       <w:pPr>
         <w:numPr>
           <w:ilvl w:val="0"/>
-          <w:numId w:val="25"/>
+          <w:numId w:val="27"/>
         </w:numPr>
         <w:ind w:left="720" w:hanging="360"/>
         <w:rPr>
@@ -15928,7 +15928,7 @@
       <w:pPr>
         <w:numPr>
           <w:ilvl w:val="0"/>
-          <w:numId w:val="25"/>
+          <w:numId w:val="27"/>
         </w:numPr>
         <w:ind w:left="720" w:hanging="360"/>
         <w:rPr>
@@ -15949,7 +15949,7 @@
       <w:pPr>
         <w:numPr>
           <w:ilvl w:val="0"/>
-          <w:numId w:val="25"/>
+          <w:numId w:val="27"/>
         </w:numPr>
         <w:ind w:left="720" w:hanging="360"/>
         <w:rPr>
@@ -16550,7 +16550,7 @@
       <w:pPr>
         <w:numPr>
           <w:ilvl w:val="0"/>
-          <w:numId w:val="17"/>
+          <w:numId w:val="19"/>
         </w:numPr>
         <w:ind w:left="720" w:hanging="360"/>
         <w:rPr>
@@ -16570,7 +16570,7 @@
       <w:pPr>
         <w:numPr>
           <w:ilvl w:val="0"/>
-          <w:numId w:val="17"/>
+          <w:numId w:val="19"/>
         </w:numPr>
         <w:ind w:left="720" w:hanging="360"/>
         <w:rPr>
@@ -16591,7 +16591,7 @@
       <w:pPr>
         <w:numPr>
           <w:ilvl w:val="0"/>
-          <w:numId w:val="17"/>
+          <w:numId w:val="19"/>
         </w:numPr>
         <w:ind w:left="720" w:hanging="360"/>
         <w:rPr>
@@ -16612,7 +16612,7 @@
       <w:pPr>
         <w:numPr>
           <w:ilvl w:val="0"/>
-          <w:numId w:val="17"/>
+          <w:numId w:val="19"/>
         </w:numPr>
         <w:ind w:left="720" w:hanging="360"/>
         <w:rPr>
@@ -17233,7 +17233,7 @@
       <w:pPr>
         <w:numPr>
           <w:ilvl w:val="0"/>
-          <w:numId w:val="7"/>
+          <w:numId w:val="9"/>
         </w:numPr>
         <w:ind w:left="720" w:hanging="360"/>
         <w:rPr>
@@ -17253,7 +17253,7 @@
       <w:pPr>
         <w:numPr>
           <w:ilvl w:val="0"/>
-          <w:numId w:val="7"/>
+          <w:numId w:val="9"/>
         </w:numPr>
         <w:ind w:left="720" w:hanging="360"/>
         <w:rPr>
@@ -17274,7 +17274,7 @@
       <w:pPr>
         <w:numPr>
           <w:ilvl w:val="0"/>
-          <w:numId w:val="7"/>
+          <w:numId w:val="9"/>
         </w:numPr>
         <w:ind w:left="720" w:hanging="360"/>
         <w:rPr>
@@ -17295,7 +17295,7 @@
       <w:pPr>
         <w:numPr>
           <w:ilvl w:val="0"/>
-          <w:numId w:val="7"/>
+          <w:numId w:val="9"/>
         </w:numPr>
         <w:ind w:left="720" w:hanging="360"/>
         <w:rPr>
@@ -17874,7 +17874,7 @@
       <w:pPr>
         <w:numPr>
           <w:ilvl w:val="0"/>
-          <w:numId w:val="6"/>
+          <w:numId w:val="8"/>
         </w:numPr>
         <w:ind w:left="720" w:hanging="360"/>
         <w:rPr>
@@ -17894,7 +17894,7 @@
       <w:pPr>
         <w:numPr>
           <w:ilvl w:val="0"/>
-          <w:numId w:val="6"/>
+          <w:numId w:val="8"/>
         </w:numPr>
         <w:ind w:left="720" w:hanging="360"/>
         <w:rPr>
@@ -17920,7 +17920,7 @@
       <w:pPr>
         <w:numPr>
           <w:ilvl w:val="0"/>
-          <w:numId w:val="6"/>
+          <w:numId w:val="8"/>
         </w:numPr>
         <w:ind w:left="720" w:hanging="360"/>
         <w:rPr>
@@ -17941,7 +17941,7 @@
       <w:pPr>
         <w:numPr>
           <w:ilvl w:val="0"/>
-          <w:numId w:val="6"/>
+          <w:numId w:val="8"/>
         </w:numPr>
         <w:ind w:left="720" w:hanging="360"/>
         <w:rPr>
@@ -18527,7 +18527,7 @@
       <w:pPr>
         <w:numPr>
           <w:ilvl w:val="0"/>
-          <w:numId w:val="23"/>
+          <w:numId w:val="25"/>
         </w:numPr>
         <w:ind w:left="720" w:hanging="360"/>
         <w:rPr>
@@ -18547,7 +18547,7 @@
       <w:pPr>
         <w:numPr>
           <w:ilvl w:val="0"/>
-          <w:numId w:val="23"/>
+          <w:numId w:val="25"/>
         </w:numPr>
         <w:ind w:left="720" w:hanging="360"/>
         <w:rPr>
@@ -18573,7 +18573,7 @@
       <w:pPr>
         <w:numPr>
           <w:ilvl w:val="0"/>
-          <w:numId w:val="23"/>
+          <w:numId w:val="25"/>
         </w:numPr>
         <w:ind w:left="720" w:hanging="360"/>
         <w:rPr>
@@ -18594,7 +18594,7 @@
       <w:pPr>
         <w:numPr>
           <w:ilvl w:val="0"/>
-          <w:numId w:val="23"/>
+          <w:numId w:val="25"/>
         </w:numPr>
         <w:ind w:left="720" w:hanging="360"/>
         <w:rPr>
@@ -19193,7 +19193,7 @@
       <w:pPr>
         <w:numPr>
           <w:ilvl w:val="0"/>
-          <w:numId w:val="21"/>
+          <w:numId w:val="23"/>
         </w:numPr>
         <w:ind w:left="720" w:hanging="360"/>
         <w:rPr>
@@ -19206,14 +19206,14 @@
           <w:shd w:fill="fafafa" w:val="clear"/>
           <w:rtl w:val="0"/>
         </w:rPr>
-        <w:t xml:space="preserve">Oozie to schedule and run the Spark jobs</w:t>
+        <w:t xml:space="preserve">Apache Oozie to schedule and run the Spark jobs</w:t>
       </w:r>
     </w:p>
     <w:p>
       <w:pPr>
         <w:numPr>
           <w:ilvl w:val="0"/>
-          <w:numId w:val="21"/>
+          <w:numId w:val="23"/>
         </w:numPr>
         <w:ind w:left="720" w:hanging="360"/>
         <w:rPr>
@@ -19227,7 +19227,7 @@
           <w:shd w:fill="fafafa" w:val="clear"/>
           <w:rtl w:val="0"/>
         </w:rPr>
-        <w:t xml:space="preserve">Airflow to schedule and run the Spark jobs</w:t>
+        <w:t xml:space="preserve">Apache Airflow to schedule and run the Spark jobs</w:t>
       </w:r>
       <w:r>
         <w:rPr>
@@ -19239,7 +19239,7 @@
       <w:pPr>
         <w:numPr>
           <w:ilvl w:val="0"/>
-          <w:numId w:val="21"/>
+          <w:numId w:val="23"/>
         </w:numPr>
         <w:ind w:left="720" w:hanging="360"/>
         <w:rPr>
@@ -19253,14 +19253,14 @@
           <w:shd w:fill="fafafa" w:val="clear"/>
           <w:rtl w:val="0"/>
         </w:rPr>
-        <w:t xml:space="preserve">Step Functions to schedule and run the Spark jobs</w:t>
+        <w:t xml:space="preserve">AWS Step Functions to schedule and run the Spark jobs</w:t>
       </w:r>
     </w:p>
     <w:p>
       <w:pPr>
         <w:numPr>
           <w:ilvl w:val="0"/>
-          <w:numId w:val="21"/>
+          <w:numId w:val="23"/>
         </w:numPr>
         <w:ind w:left="720" w:hanging="360"/>
         <w:rPr>
@@ -19275,7 +19275,29 @@
           <w:shd w:fill="fafafa" w:val="clear"/>
           <w:rtl w:val="0"/>
         </w:rPr>
-        <w:t xml:space="preserve">Lambda to schedule and run the Spark jobs</w:t>
+        <w:t xml:space="preserve">AWS Lambda to schedule and run the Spark jobs</w:t>
+      </w:r>
+    </w:p>
+    <w:p>
+      <w:pPr>
+        <w:numPr>
+          <w:ilvl w:val="0"/>
+          <w:numId w:val="23"/>
+        </w:numPr>
+        <w:ind w:left="720" w:hanging="360"/>
+        <w:rPr>
+          <w:color w:val="383a42"/>
+          <w:u w:val="none"/>
+          <w:shd w:fill="fafafa" w:val="clear"/>
+        </w:rPr>
+      </w:pPr>
+      <w:r>
+        <w:rPr>
+          <w:color w:val="383a42"/>
+          <w:shd w:fill="fafafa" w:val="clear"/>
+          <w:rtl w:val="0"/>
+        </w:rPr>
+        <w:t xml:space="preserve">AWS DMS to schedule and run the Spark jobs</w:t>
       </w:r>
     </w:p>
     <w:p>
@@ -19459,6 +19481,35 @@
           <w:rtl w:val="0"/>
         </w:rPr>
         <w:t xml:space="preserve">Option D is incorrect. You could use Lambda to string together a pipeline. While this approach gives you a serverless pipeline, it lacks the job flow coordination features that Step Functions has. Your client would have to write these capabilities themselves, increasing the cost of their solution.</w:t>
+      </w:r>
+    </w:p>
+    <w:p>
+      <w:pPr>
+        <w:rPr>
+          <w:color w:val="444444"/>
+          <w:highlight w:val="white"/>
+        </w:rPr>
+      </w:pPr>
+      <w:r>
+        <w:rPr>
+          <w:rtl w:val="0"/>
+        </w:rPr>
+      </w:r>
+    </w:p>
+    <w:p>
+      <w:pPr>
+        <w:rPr>
+          <w:color w:val="444444"/>
+          <w:highlight w:val="white"/>
+        </w:rPr>
+      </w:pPr>
+      <w:r>
+        <w:rPr>
+          <w:color w:val="444444"/>
+          <w:highlight w:val="white"/>
+          <w:rtl w:val="0"/>
+        </w:rPr>
+        <w:t xml:space="preserve">Option E is incorrect. AWS Database Migration Service (DMS) is primarily used to migrate databases to AWS. Your client could use DMS to load data from existing databases into S3 and then use Glue to run Spark ETL jobs, but this is not what the scenario describes. </w:t>
       </w:r>
     </w:p>
     <w:p>
@@ -19572,7 +19623,7 @@
           <w:color w:val="444444"/>
           <w:rtl w:val="0"/>
         </w:rPr>
-        <w:t xml:space="preserve">), and the </w:t>
+        <w:t xml:space="preserve">), the </w:t>
       </w:r>
       <w:r>
         <w:rPr>
@@ -19604,12 +19655,1727 @@
           <w:color w:val="444444"/>
           <w:rtl w:val="0"/>
         </w:rPr>
+        <w:t xml:space="preserve">), and the AWS Big Data blog titled </w:t>
+      </w:r>
+      <w:r>
+        <w:rPr>
+          <w:b w:val="1"/>
+          <w:color w:val="444444"/>
+          <w:rtl w:val="0"/>
+        </w:rPr>
+        <w:t xml:space="preserve">Load ongoing data lake changes with AWS DMS and AWS Glue </w:t>
+      </w:r>
+      <w:r>
+        <w:rPr>
+          <w:color w:val="444444"/>
+          <w:rtl w:val="0"/>
+        </w:rPr>
+        <w:t xml:space="preserve">(</w:t>
+      </w:r>
+      <w:hyperlink r:id="rId122">
+        <w:r>
+          <w:rPr>
+            <w:color w:val="1155cc"/>
+            <w:u w:val="single"/>
+            <w:rtl w:val="0"/>
+          </w:rPr>
+          <w:t xml:space="preserve">https://aws.amazon.com/blogs/big-data/loading-ongoing-data-lake-changes-with-aws-dms-and-aws-glue/</w:t>
+        </w:r>
+      </w:hyperlink>
+      <w:r>
+        <w:rPr>
+          <w:color w:val="444444"/>
+          <w:rtl w:val="0"/>
+        </w:rPr>
         <w:t xml:space="preserve">)</w:t>
       </w:r>
     </w:p>
     <w:p>
       <w:pPr>
         <w:rPr>
+          <w:color w:val="444444"/>
+        </w:rPr>
+      </w:pPr>
+      <w:r>
+        <w:rPr>
+          <w:rtl w:val="0"/>
+        </w:rPr>
+      </w:r>
+    </w:p>
+    <w:p>
+      <w:pPr>
+        <w:rPr>
+          <w:color w:val="444444"/>
+        </w:rPr>
+      </w:pPr>
+      <w:r>
+        <w:rPr>
+          <w:rtl w:val="0"/>
+        </w:rPr>
+      </w:r>
+    </w:p>
+    <w:p>
+      <w:pPr>
+        <w:rPr/>
+      </w:pPr>
+      <w:r>
+        <w:rPr>
+          <w:rtl w:val="0"/>
+        </w:rPr>
+        <w:t xml:space="preserve">Question: 24</w:t>
+      </w:r>
+    </w:p>
+    <w:p>
+      <w:pPr>
+        <w:rPr>
+          <w:color w:val="999999"/>
+        </w:rPr>
+      </w:pPr>
+      <w:r>
+        <w:rPr>
+          <w:b w:val="1"/>
+          <w:rtl w:val="0"/>
+        </w:rPr>
+        <w:t xml:space="preserve">Main​ ​Topic​ ​:​ </w:t>
+      </w:r>
+      <w:r>
+        <w:rPr>
+          <w:color w:val="999999"/>
+          <w:rtl w:val="0"/>
+        </w:rPr>
+        <w:t xml:space="preserve">Analysis and Visualization</w:t>
+      </w:r>
+    </w:p>
+    <w:p>
+      <w:pPr>
+        <w:rPr>
+          <w:b w:val="1"/>
+          <w:color w:val="999999"/>
+        </w:rPr>
+      </w:pPr>
+      <w:r>
+        <w:rPr>
+          <w:b w:val="1"/>
+          <w:rtl w:val="0"/>
+        </w:rPr>
+        <w:t xml:space="preserve">Sub​ ​Topic​ ​:​ </w:t>
+      </w:r>
+      <w:r>
+        <w:rPr>
+          <w:b w:val="1"/>
+          <w:color w:val="999999"/>
+          <w:rtl w:val="0"/>
+        </w:rPr>
+        <w:t xml:space="preserve">Determine the operational characteristics of an analysis and visualization solution</w:t>
+      </w:r>
+      <w:r>
+        <w:rPr>
+          <w:rtl w:val="0"/>
+        </w:rPr>
+      </w:r>
+    </w:p>
+    <w:p>
+      <w:pPr>
+        <w:rPr>
+          <w:color w:val="999999"/>
+        </w:rPr>
+      </w:pPr>
+      <w:r>
+        <w:rPr>
+          <w:rtl w:val="0"/>
+        </w:rPr>
+      </w:r>
+    </w:p>
+    <w:p>
+      <w:pPr>
+        <w:rPr>
+          <w:b w:val="1"/>
+          <w:color w:val="999999"/>
+        </w:rPr>
+      </w:pPr>
+      <w:r>
+        <w:rPr>
+          <w:b w:val="1"/>
+          <w:rtl w:val="0"/>
+        </w:rPr>
+        <w:t xml:space="preserve">Domain: </w:t>
+      </w:r>
+      <w:r>
+        <w:rPr>
+          <w:color w:val="999999"/>
+          <w:rtl w:val="0"/>
+        </w:rPr>
+        <w:t xml:space="preserve">Processing  </w:t>
+      </w:r>
+      <w:r>
+        <w:rPr>
+          <w:rtl w:val="0"/>
+        </w:rPr>
+      </w:r>
+    </w:p>
+    <w:p>
+      <w:pPr>
+        <w:rPr>
+          <w:b w:val="1"/>
+        </w:rPr>
+      </w:pPr>
+      <w:r>
+        <w:rPr>
+          <w:rtl w:val="0"/>
+        </w:rPr>
+      </w:r>
+    </w:p>
+    <w:p>
+      <w:pPr>
+        <w:rPr>
+          <w:rFonts w:ascii="Calibri" w:cs="Calibri" w:eastAsia="Calibri" w:hAnsi="Calibri"/>
+        </w:rPr>
+      </w:pPr>
+      <w:r>
+        <w:rPr>
+          <w:rFonts w:ascii="Calibri" w:cs="Calibri" w:eastAsia="Calibri" w:hAnsi="Calibri"/>
+          <w:b w:val="1"/>
+          <w:rtl w:val="0"/>
+        </w:rPr>
+        <w:t xml:space="preserve">Question text</w:t>
+      </w:r>
+      <w:r>
+        <w:rPr>
+          <w:rFonts w:ascii="Calibri" w:cs="Calibri" w:eastAsia="Calibri" w:hAnsi="Calibri"/>
+          <w:rtl w:val="0"/>
+        </w:rPr>
+        <w:t xml:space="preserve">: </w:t>
+      </w:r>
+    </w:p>
+    <w:p>
+      <w:pPr>
+        <w:rPr>
+          <w:color w:val="434343"/>
+        </w:rPr>
+      </w:pPr>
+      <w:r>
+        <w:rPr>
+          <w:color w:val="434343"/>
+          <w:rtl w:val="0"/>
+        </w:rPr>
+        <w:t xml:space="preserve">You work as a cloud architect for a gaming company that is building an analytics platform for their gaming data. This analytics platform will ingest game data from current games being played by users of their mobile game platform. The game data needs to be loaded into a data lake where business intelligence (BI) tools will be used to build analytics views of key performance indicators (KPIs). You load your data lake from an EMR cluster where you run Glue ETL jobs to perform the transformation of the incoming game data to the parquet file format. Once transformed, the parquet files are stored in your S3 data lake. From there you can run BI tools, such as Athena, to build your KPIs.</w:t>
+      </w:r>
+    </w:p>
+    <w:p>
+      <w:pPr>
+        <w:rPr>
+          <w:color w:val="434343"/>
+        </w:rPr>
+      </w:pPr>
+      <w:r>
+        <w:rPr>
+          <w:rtl w:val="0"/>
+        </w:rPr>
+      </w:r>
+    </w:p>
+    <w:p>
+      <w:pPr>
+        <w:rPr>
+          <w:color w:val="434343"/>
+        </w:rPr>
+      </w:pPr>
+      <w:r>
+        <w:rPr>
+          <w:color w:val="434343"/>
+          <w:rtl w:val="0"/>
+        </w:rPr>
+        <w:t xml:space="preserve">You want to handle EMR step through recovery logic. What is the simplest way to build retry logic into your data processing solution?</w:t>
+      </w:r>
+    </w:p>
+    <w:p>
+      <w:pPr>
+        <w:rPr>
+          <w:color w:val="434343"/>
+        </w:rPr>
+      </w:pPr>
+      <w:r>
+        <w:rPr>
+          <w:rtl w:val="0"/>
+        </w:rPr>
+      </w:r>
+    </w:p>
+    <w:p>
+      <w:pPr>
+        <w:numPr>
+          <w:ilvl w:val="0"/>
+          <w:numId w:val="6"/>
+        </w:numPr>
+        <w:ind w:left="720" w:hanging="360"/>
+        <w:rPr>
+          <w:color w:val="434343"/>
+        </w:rPr>
+      </w:pPr>
+      <w:r>
+        <w:rPr>
+          <w:color w:val="383a42"/>
+          <w:shd w:fill="fafafa" w:val="clear"/>
+          <w:rtl w:val="0"/>
+        </w:rPr>
+        <w:t xml:space="preserve">CloudTrail event rule sends a text message via a Simple Notification Service (SNS) topic, a support engineer reruns the failed EMR step.</w:t>
+      </w:r>
+    </w:p>
+    <w:p>
+      <w:pPr>
+        <w:numPr>
+          <w:ilvl w:val="0"/>
+          <w:numId w:val="6"/>
+        </w:numPr>
+        <w:ind w:left="720" w:hanging="360"/>
+        <w:rPr>
+          <w:color w:val="383a42"/>
+          <w:shd w:fill="fafafa" w:val="clear"/>
+        </w:rPr>
+      </w:pPr>
+      <w:r>
+        <w:rPr>
+          <w:color w:val="383a42"/>
+          <w:shd w:fill="fafafa" w:val="clear"/>
+          <w:rtl w:val="0"/>
+        </w:rPr>
+        <w:t xml:space="preserve">CloudWatch event rule sends a text message via a Simple Notification Service (SNS) topic, a support engineer reruns the failed EMR step.</w:t>
+      </w:r>
+      <w:r>
+        <w:rPr>
+          <w:rtl w:val="0"/>
+        </w:rPr>
+      </w:r>
+    </w:p>
+    <w:p>
+      <w:pPr>
+        <w:numPr>
+          <w:ilvl w:val="0"/>
+          <w:numId w:val="6"/>
+        </w:numPr>
+        <w:ind w:left="720" w:hanging="360"/>
+        <w:rPr>
+          <w:color w:val="383a42"/>
+          <w:shd w:fill="fafafa" w:val="clear"/>
+        </w:rPr>
+      </w:pPr>
+      <w:r>
+        <w:rPr>
+          <w:color w:val="383a42"/>
+          <w:shd w:fill="fafafa" w:val="clear"/>
+          <w:rtl w:val="0"/>
+        </w:rPr>
+        <w:t xml:space="preserve">CloudTrail event rule triggers a Lambda function via a Simple Notification Service (SNS) topic which retries the EMR step.</w:t>
+      </w:r>
+    </w:p>
+    <w:p>
+      <w:pPr>
+        <w:numPr>
+          <w:ilvl w:val="0"/>
+          <w:numId w:val="6"/>
+        </w:numPr>
+        <w:ind w:left="720" w:hanging="360"/>
+        <w:rPr>
+          <w:color w:val="383a42"/>
+          <w:shd w:fill="fafafa" w:val="clear"/>
+        </w:rPr>
+      </w:pPr>
+      <w:r>
+        <w:rPr>
+          <w:color w:val="383a42"/>
+          <w:shd w:fill="fafafa" w:val="clear"/>
+          <w:rtl w:val="0"/>
+        </w:rPr>
+        <w:t xml:space="preserve">CloudWatch event rule triggers a Lambda function via a Simple Notification Service (SNS) topic which retries the EMR step.</w:t>
+      </w:r>
+    </w:p>
+    <w:p>
+      <w:pPr>
+        <w:numPr>
+          <w:ilvl w:val="0"/>
+          <w:numId w:val="6"/>
+        </w:numPr>
+        <w:ind w:left="720" w:hanging="360"/>
+        <w:rPr>
+          <w:color w:val="383a42"/>
+          <w:shd w:fill="fafafa" w:val="clear"/>
+        </w:rPr>
+      </w:pPr>
+      <w:r>
+        <w:rPr>
+          <w:color w:val="383a42"/>
+          <w:shd w:fill="fafafa" w:val="clear"/>
+          <w:rtl w:val="0"/>
+        </w:rPr>
+        <w:t xml:space="preserve">CloudWatch event rule triggers a retry of the Spark step via a Simple Notification Service (SNS) topic.</w:t>
+      </w:r>
+    </w:p>
+    <w:p>
+      <w:pPr>
+        <w:rPr>
+          <w:color w:val="434343"/>
+        </w:rPr>
+      </w:pPr>
+      <w:r>
+        <w:rPr>
+          <w:rtl w:val="0"/>
+        </w:rPr>
+      </w:r>
+    </w:p>
+    <w:p>
+      <w:pPr>
+        <w:rPr>
+          <w:color w:val="434343"/>
+        </w:rPr>
+      </w:pPr>
+      <w:r>
+        <w:rPr>
+          <w:rFonts w:ascii="Calibri" w:cs="Calibri" w:eastAsia="Calibri" w:hAnsi="Calibri"/>
+          <w:b w:val="1"/>
+          <w:rtl w:val="0"/>
+        </w:rPr>
+        <w:t xml:space="preserve">Answer:</w:t>
+      </w:r>
+      <w:r>
+        <w:rPr>
+          <w:color w:val="434343"/>
+          <w:rtl w:val="0"/>
+        </w:rPr>
+        <w:t xml:space="preserve"> D</w:t>
+      </w:r>
+    </w:p>
+    <w:p>
+      <w:pPr>
+        <w:rPr>
+          <w:color w:val="434343"/>
+        </w:rPr>
+      </w:pPr>
+      <w:r>
+        <w:rPr>
+          <w:rtl w:val="0"/>
+        </w:rPr>
+      </w:r>
+    </w:p>
+    <w:p>
+      <w:pPr>
+        <w:rPr>
+          <w:color w:val="444444"/>
+          <w:highlight w:val="white"/>
+        </w:rPr>
+      </w:pPr>
+      <w:r>
+        <w:rPr>
+          <w:rFonts w:ascii="Calibri" w:cs="Calibri" w:eastAsia="Calibri" w:hAnsi="Calibri"/>
+          <w:b w:val="1"/>
+          <w:rtl w:val="0"/>
+        </w:rPr>
+        <w:t xml:space="preserve">Explanation:</w:t>
+      </w:r>
+      <w:r>
+        <w:rPr>
+          <w:rtl w:val="0"/>
+        </w:rPr>
+      </w:r>
+    </w:p>
+    <w:p>
+      <w:pPr>
+        <w:rPr>
+          <w:color w:val="444444"/>
+          <w:highlight w:val="white"/>
+        </w:rPr>
+      </w:pPr>
+      <w:r>
+        <w:rPr>
+          <w:color w:val="444444"/>
+          <w:highlight w:val="white"/>
+          <w:rtl w:val="0"/>
+        </w:rPr>
+        <w:t xml:space="preserve">Option A is incorrect. CloudTrail does not have event rules.</w:t>
+      </w:r>
+    </w:p>
+    <w:p>
+      <w:pPr>
+        <w:rPr>
+          <w:color w:val="444444"/>
+          <w:highlight w:val="white"/>
+        </w:rPr>
+      </w:pPr>
+      <w:r>
+        <w:rPr>
+          <w:rtl w:val="0"/>
+        </w:rPr>
+      </w:r>
+    </w:p>
+    <w:p>
+      <w:pPr>
+        <w:rPr>
+          <w:color w:val="444444"/>
+          <w:highlight w:val="white"/>
+        </w:rPr>
+      </w:pPr>
+      <w:r>
+        <w:rPr>
+          <w:color w:val="444444"/>
+          <w:highlight w:val="white"/>
+          <w:rtl w:val="0"/>
+        </w:rPr>
+        <w:t xml:space="preserve">Option B is incorrect. While this would work, it is not as efficient as having automated retry logic via a Lambda function.</w:t>
+      </w:r>
+    </w:p>
+    <w:p>
+      <w:pPr>
+        <w:rPr>
+          <w:color w:val="444444"/>
+          <w:highlight w:val="white"/>
+        </w:rPr>
+      </w:pPr>
+      <w:r>
+        <w:rPr>
+          <w:rtl w:val="0"/>
+        </w:rPr>
+      </w:r>
+    </w:p>
+    <w:p>
+      <w:pPr>
+        <w:rPr>
+          <w:color w:val="444444"/>
+          <w:highlight w:val="white"/>
+        </w:rPr>
+      </w:pPr>
+      <w:r>
+        <w:rPr>
+          <w:color w:val="444444"/>
+          <w:highlight w:val="white"/>
+          <w:rtl w:val="0"/>
+        </w:rPr>
+        <w:t xml:space="preserve">Option C is incorrect. CloudTrail does not have event rules.</w:t>
+      </w:r>
+    </w:p>
+    <w:p>
+      <w:pPr>
+        <w:rPr>
+          <w:color w:val="444444"/>
+          <w:highlight w:val="white"/>
+        </w:rPr>
+      </w:pPr>
+      <w:r>
+        <w:rPr>
+          <w:rtl w:val="0"/>
+        </w:rPr>
+      </w:r>
+    </w:p>
+    <w:p>
+      <w:pPr>
+        <w:rPr>
+          <w:color w:val="444444"/>
+          <w:highlight w:val="white"/>
+        </w:rPr>
+      </w:pPr>
+      <w:r>
+        <w:rPr>
+          <w:color w:val="444444"/>
+          <w:highlight w:val="white"/>
+          <w:rtl w:val="0"/>
+        </w:rPr>
+        <w:t xml:space="preserve">Option D is correct. Using SNS to trigger a Lambda function on failure allows you to use automated retry logic in your </w:t>
+      </w:r>
+      <w:r>
+        <w:rPr>
+          <w:color w:val="434343"/>
+          <w:rtl w:val="0"/>
+        </w:rPr>
+        <w:t xml:space="preserve">data processing solution.</w:t>
+      </w:r>
+      <w:r>
+        <w:rPr>
+          <w:rtl w:val="0"/>
+        </w:rPr>
+      </w:r>
+    </w:p>
+    <w:p>
+      <w:pPr>
+        <w:rPr>
+          <w:color w:val="444444"/>
+          <w:highlight w:val="white"/>
+        </w:rPr>
+      </w:pPr>
+      <w:r>
+        <w:rPr>
+          <w:rtl w:val="0"/>
+        </w:rPr>
+      </w:r>
+    </w:p>
+    <w:p>
+      <w:pPr>
+        <w:rPr>
+          <w:color w:val="444444"/>
+          <w:highlight w:val="white"/>
+        </w:rPr>
+      </w:pPr>
+      <w:r>
+        <w:rPr>
+          <w:color w:val="444444"/>
+          <w:highlight w:val="white"/>
+          <w:rtl w:val="0"/>
+        </w:rPr>
+        <w:t xml:space="preserve">Option E is incorrect. This option would require you to build some mechanism to allow Spark jobs to be initiated via an SNS topic. This would not be as simple as writing a Lambda function and having it triggered by the SNS topic.</w:t>
+      </w:r>
+    </w:p>
+    <w:p>
+      <w:pPr>
+        <w:rPr>
+          <w:color w:val="434343"/>
+        </w:rPr>
+      </w:pPr>
+      <w:r>
+        <w:rPr>
+          <w:rtl w:val="0"/>
+        </w:rPr>
+      </w:r>
+    </w:p>
+    <w:p>
+      <w:pPr>
+        <w:rPr>
+          <w:rFonts w:ascii="Calibri" w:cs="Calibri" w:eastAsia="Calibri" w:hAnsi="Calibri"/>
+          <w:b w:val="1"/>
+        </w:rPr>
+      </w:pPr>
+      <w:r>
+        <w:rPr>
+          <w:rFonts w:ascii="Calibri" w:cs="Calibri" w:eastAsia="Calibri" w:hAnsi="Calibri"/>
+          <w:b w:val="1"/>
+          <w:rtl w:val="0"/>
+        </w:rPr>
+        <w:t xml:space="preserve">Reference:</w:t>
+      </w:r>
+    </w:p>
+    <w:p>
+      <w:pPr>
+        <w:rPr>
+          <w:color w:val="444444"/>
+        </w:rPr>
+      </w:pPr>
+      <w:r>
+        <w:rPr>
+          <w:color w:val="444444"/>
+          <w:rtl w:val="0"/>
+        </w:rPr>
+        <w:t xml:space="preserve">Please see the Amazon Simple Notification Service developer guide titled</w:t>
+      </w:r>
+      <w:r>
+        <w:rPr>
+          <w:b w:val="1"/>
+          <w:color w:val="444444"/>
+          <w:rtl w:val="0"/>
+        </w:rPr>
+        <w:t xml:space="preserve"> </w:t>
+      </w:r>
+      <w:r>
+        <w:rPr>
+          <w:b w:val="1"/>
+          <w:color w:val="444444"/>
+          <w:rtl w:val="0"/>
+        </w:rPr>
+        <w:t xml:space="preserve">Using Amazon SNS for system-to-system messaging with an AWS Lambda function as a subscriber </w:t>
+      </w:r>
+      <w:r>
+        <w:rPr>
+          <w:color w:val="444444"/>
+          <w:rtl w:val="0"/>
+        </w:rPr>
+        <w:t xml:space="preserve">(</w:t>
+      </w:r>
+      <w:hyperlink r:id="rId123">
+        <w:r>
+          <w:rPr>
+            <w:color w:val="1155cc"/>
+            <w:u w:val="single"/>
+            <w:rtl w:val="0"/>
+          </w:rPr>
+          <w:t xml:space="preserve">https://docs.aws.amazon.com/sns/latest/dg/sns-lambda-as-subscriber.html</w:t>
+        </w:r>
+      </w:hyperlink>
+      <w:r>
+        <w:rPr>
+          <w:color w:val="444444"/>
+          <w:rtl w:val="0"/>
+        </w:rPr>
+        <w:t xml:space="preserve">), the AWS Big Data blog titled</w:t>
+      </w:r>
+      <w:r>
+        <w:rPr>
+          <w:b w:val="1"/>
+          <w:color w:val="444444"/>
+          <w:rtl w:val="0"/>
+        </w:rPr>
+        <w:t xml:space="preserve"> </w:t>
+      </w:r>
+      <w:r>
+        <w:rPr>
+          <w:b w:val="1"/>
+          <w:color w:val="444444"/>
+          <w:rtl w:val="0"/>
+        </w:rPr>
+        <w:t xml:space="preserve">Analyzing Data in S3 using Amazon Athena </w:t>
+      </w:r>
+      <w:r>
+        <w:rPr>
+          <w:color w:val="444444"/>
+          <w:rtl w:val="0"/>
+        </w:rPr>
+        <w:t xml:space="preserve">(</w:t>
+      </w:r>
+      <w:hyperlink r:id="rId124">
+        <w:r>
+          <w:rPr>
+            <w:color w:val="1155cc"/>
+            <w:u w:val="single"/>
+            <w:rtl w:val="0"/>
+          </w:rPr>
+          <w:t xml:space="preserve">https://aws.amazon.com/blogs/big-data/analyzing-data-in-s3-using-amazon-athena/</w:t>
+        </w:r>
+      </w:hyperlink>
+      <w:r>
+        <w:rPr>
+          <w:color w:val="444444"/>
+          <w:rtl w:val="0"/>
+        </w:rPr>
+        <w:t xml:space="preserve">), and the AWS Lambda developer guide titled</w:t>
+      </w:r>
+      <w:r>
+        <w:rPr>
+          <w:b w:val="1"/>
+          <w:color w:val="444444"/>
+          <w:rtl w:val="0"/>
+        </w:rPr>
+        <w:t xml:space="preserve"> </w:t>
+      </w:r>
+      <w:r>
+        <w:rPr>
+          <w:b w:val="1"/>
+          <w:color w:val="444444"/>
+          <w:rtl w:val="0"/>
+        </w:rPr>
+        <w:t xml:space="preserve">Using AWS Lambda with Amazon SNS </w:t>
+      </w:r>
+      <w:r>
+        <w:rPr>
+          <w:color w:val="444444"/>
+          <w:rtl w:val="0"/>
+        </w:rPr>
+        <w:t xml:space="preserve">(</w:t>
+      </w:r>
+      <w:hyperlink r:id="rId125">
+        <w:r>
+          <w:rPr>
+            <w:color w:val="1155cc"/>
+            <w:u w:val="single"/>
+            <w:rtl w:val="0"/>
+          </w:rPr>
+          <w:t xml:space="preserve">https://docs.aws.amazon.com/lambda/latest/dg/with-sns.html</w:t>
+        </w:r>
+      </w:hyperlink>
+      <w:r>
+        <w:rPr>
+          <w:color w:val="444444"/>
+          <w:rtl w:val="0"/>
+        </w:rPr>
+        <w:t xml:space="preserve">)</w:t>
+      </w:r>
+    </w:p>
+    <w:p>
+      <w:pPr>
+        <w:rPr>
+          <w:color w:val="444444"/>
+        </w:rPr>
+      </w:pPr>
+      <w:r>
+        <w:rPr>
+          <w:rtl w:val="0"/>
+        </w:rPr>
+      </w:r>
+    </w:p>
+    <w:p>
+      <w:pPr>
+        <w:rPr>
+          <w:color w:val="444444"/>
+        </w:rPr>
+      </w:pPr>
+      <w:r>
+        <w:rPr>
+          <w:rtl w:val="0"/>
+        </w:rPr>
+      </w:r>
+    </w:p>
+    <w:p>
+      <w:pPr>
+        <w:rPr>
+          <w:color w:val="444444"/>
+        </w:rPr>
+      </w:pPr>
+      <w:r>
+        <w:rPr>
+          <w:rtl w:val="0"/>
+        </w:rPr>
+      </w:r>
+    </w:p>
+    <w:p>
+      <w:pPr>
+        <w:rPr/>
+      </w:pPr>
+      <w:r>
+        <w:rPr>
+          <w:rtl w:val="0"/>
+        </w:rPr>
+        <w:t xml:space="preserve">Question: 25</w:t>
+      </w:r>
+    </w:p>
+    <w:p>
+      <w:pPr>
+        <w:rPr>
+          <w:color w:val="999999"/>
+        </w:rPr>
+      </w:pPr>
+      <w:r>
+        <w:rPr>
+          <w:b w:val="1"/>
+          <w:rtl w:val="0"/>
+        </w:rPr>
+        <w:t xml:space="preserve">Main​ ​Topic​ ​:​ </w:t>
+      </w:r>
+      <w:r>
+        <w:rPr>
+          <w:color w:val="999999"/>
+          <w:rtl w:val="0"/>
+        </w:rPr>
+        <w:t xml:space="preserve">Analysis and Visualization</w:t>
+      </w:r>
+    </w:p>
+    <w:p>
+      <w:pPr>
+        <w:rPr>
+          <w:b w:val="1"/>
+          <w:color w:val="999999"/>
+        </w:rPr>
+      </w:pPr>
+      <w:r>
+        <w:rPr>
+          <w:b w:val="1"/>
+          <w:rtl w:val="0"/>
+        </w:rPr>
+        <w:t xml:space="preserve">Sub​ ​Topic​ ​:​ </w:t>
+      </w:r>
+      <w:r>
+        <w:rPr>
+          <w:b w:val="1"/>
+          <w:color w:val="999999"/>
+          <w:rtl w:val="0"/>
+        </w:rPr>
+        <w:t xml:space="preserve">Select appropriate authentication and authorization mechanisms</w:t>
+      </w:r>
+      <w:r>
+        <w:rPr>
+          <w:rtl w:val="0"/>
+        </w:rPr>
+      </w:r>
+    </w:p>
+    <w:p>
+      <w:pPr>
+        <w:rPr>
+          <w:color w:val="999999"/>
+        </w:rPr>
+      </w:pPr>
+      <w:r>
+        <w:rPr>
+          <w:rtl w:val="0"/>
+        </w:rPr>
+      </w:r>
+    </w:p>
+    <w:p>
+      <w:pPr>
+        <w:rPr>
+          <w:b w:val="1"/>
+          <w:color w:val="999999"/>
+        </w:rPr>
+      </w:pPr>
+      <w:r>
+        <w:rPr>
+          <w:b w:val="1"/>
+          <w:rtl w:val="0"/>
+        </w:rPr>
+        <w:t xml:space="preserve">Domain: </w:t>
+      </w:r>
+      <w:r>
+        <w:rPr>
+          <w:color w:val="999999"/>
+          <w:rtl w:val="0"/>
+        </w:rPr>
+        <w:t xml:space="preserve">Security  </w:t>
+      </w:r>
+      <w:r>
+        <w:rPr>
+          <w:rtl w:val="0"/>
+        </w:rPr>
+      </w:r>
+    </w:p>
+    <w:p>
+      <w:pPr>
+        <w:rPr>
+          <w:b w:val="1"/>
+        </w:rPr>
+      </w:pPr>
+      <w:r>
+        <w:rPr>
+          <w:rtl w:val="0"/>
+        </w:rPr>
+      </w:r>
+    </w:p>
+    <w:p>
+      <w:pPr>
+        <w:rPr>
+          <w:rFonts w:ascii="Calibri" w:cs="Calibri" w:eastAsia="Calibri" w:hAnsi="Calibri"/>
+        </w:rPr>
+      </w:pPr>
+      <w:r>
+        <w:rPr>
+          <w:rFonts w:ascii="Calibri" w:cs="Calibri" w:eastAsia="Calibri" w:hAnsi="Calibri"/>
+          <w:b w:val="1"/>
+          <w:rtl w:val="0"/>
+        </w:rPr>
+        <w:t xml:space="preserve">Question text</w:t>
+      </w:r>
+      <w:r>
+        <w:rPr>
+          <w:rFonts w:ascii="Calibri" w:cs="Calibri" w:eastAsia="Calibri" w:hAnsi="Calibri"/>
+          <w:rtl w:val="0"/>
+        </w:rPr>
+        <w:t xml:space="preserve">: </w:t>
+      </w:r>
+    </w:p>
+    <w:p>
+      <w:pPr>
+        <w:rPr>
+          <w:color w:val="434343"/>
+        </w:rPr>
+      </w:pPr>
+      <w:r>
+        <w:rPr>
+          <w:color w:val="434343"/>
+          <w:rtl w:val="0"/>
+        </w:rPr>
+        <w:t xml:space="preserve">You work as a cloud security architect for a financial services company. Your company has an EMR cluster that is integrated with their AWS Lake Formation managed data lake. You use the Lake Formation service to </w:t>
+      </w:r>
+      <w:r>
+        <w:rPr>
+          <w:color w:val="434343"/>
+          <w:rtl w:val="0"/>
+        </w:rPr>
+        <w:t xml:space="preserve">enforce column-level access control driven by policies you have defined. You need to implement a real-time alert and notification system if authenticated users run the TerminateJobFlows, DeleteSecurityConfiguration, or CancelSteps actions within EMR.</w:t>
+      </w:r>
+      <w:r>
+        <w:rPr>
+          <w:rtl w:val="0"/>
+        </w:rPr>
+      </w:r>
+    </w:p>
+    <w:p>
+      <w:pPr>
+        <w:rPr>
+          <w:color w:val="434343"/>
+        </w:rPr>
+      </w:pPr>
+      <w:r>
+        <w:rPr>
+          <w:rtl w:val="0"/>
+        </w:rPr>
+      </w:r>
+    </w:p>
+    <w:p>
+      <w:pPr>
+        <w:rPr>
+          <w:color w:val="434343"/>
+        </w:rPr>
+      </w:pPr>
+      <w:r>
+        <w:rPr>
+          <w:color w:val="434343"/>
+          <w:rtl w:val="0"/>
+        </w:rPr>
+        <w:t xml:space="preserve">How would you implement this real-time alert mechanism in the simplest way possible?</w:t>
+      </w:r>
+    </w:p>
+    <w:p>
+      <w:pPr>
+        <w:rPr>
+          <w:color w:val="434343"/>
+        </w:rPr>
+      </w:pPr>
+      <w:r>
+        <w:rPr>
+          <w:rtl w:val="0"/>
+        </w:rPr>
+      </w:r>
+    </w:p>
+    <w:p>
+      <w:pPr>
+        <w:numPr>
+          <w:ilvl w:val="0"/>
+          <w:numId w:val="1"/>
+        </w:numPr>
+        <w:ind w:left="720" w:hanging="360"/>
+        <w:rPr>
+          <w:color w:val="434343"/>
+        </w:rPr>
+      </w:pPr>
+      <w:r>
+        <w:rPr>
+          <w:color w:val="383a42"/>
+          <w:shd w:fill="fafafa" w:val="clear"/>
+          <w:rtl w:val="0"/>
+        </w:rPr>
+        <w:t xml:space="preserve">Create a CloudTrail trail and enable continuous delivery of events to an S3 bucket. Use the </w:t>
+      </w:r>
+      <w:r>
+        <w:rPr>
+          <w:b w:val="1"/>
+          <w:color w:val="383a42"/>
+          <w:shd w:fill="fafafa" w:val="clear"/>
+          <w:rtl w:val="0"/>
+        </w:rPr>
+        <w:t xml:space="preserve">aws cloudtrail create-trail</w:t>
+      </w:r>
+      <w:r>
+        <w:rPr>
+          <w:color w:val="383a42"/>
+          <w:shd w:fill="fafafa" w:val="clear"/>
+          <w:rtl w:val="0"/>
+        </w:rPr>
+        <w:t xml:space="preserve"> CLI command to create an SNS topic. When an event occurs a Simple Queue Service (SQS) queue that subscribes to the SNS topic will receive the message. Use a Lambda function triggered by SQS to filter the messages for the </w:t>
+      </w:r>
+      <w:r>
+        <w:rPr>
+          <w:color w:val="434343"/>
+          <w:rtl w:val="0"/>
+        </w:rPr>
+        <w:t xml:space="preserve">TerminateJobFlows, DeleteSecurityConfiguration, or CancelSteps</w:t>
+      </w:r>
+      <w:r>
+        <w:rPr>
+          <w:color w:val="383a42"/>
+          <w:shd w:fill="fafafa" w:val="clear"/>
+          <w:rtl w:val="0"/>
+        </w:rPr>
+        <w:t xml:space="preserve"> actions. The Lambda function will notify security alert subscribers via another SNS topic.</w:t>
+      </w:r>
+      <w:r>
+        <w:rPr>
+          <w:rtl w:val="0"/>
+        </w:rPr>
+      </w:r>
+    </w:p>
+    <w:p>
+      <w:pPr>
+        <w:numPr>
+          <w:ilvl w:val="0"/>
+          <w:numId w:val="1"/>
+        </w:numPr>
+        <w:ind w:left="720" w:hanging="360"/>
+        <w:rPr>
+          <w:color w:val="383a42"/>
+          <w:shd w:fill="fafafa" w:val="clear"/>
+        </w:rPr>
+      </w:pPr>
+      <w:r>
+        <w:rPr>
+          <w:color w:val="383a42"/>
+          <w:shd w:fill="fafafa" w:val="clear"/>
+          <w:rtl w:val="0"/>
+        </w:rPr>
+        <w:t xml:space="preserve">Create a CloudWatch event and enable continuous delivery of events to an S3 bucket. Use the </w:t>
+      </w:r>
+      <w:r>
+        <w:rPr>
+          <w:b w:val="1"/>
+          <w:color w:val="383a42"/>
+          <w:shd w:fill="fafafa" w:val="clear"/>
+          <w:rtl w:val="0"/>
+        </w:rPr>
+        <w:t xml:space="preserve">aws cloudwatch create-event</w:t>
+      </w:r>
+      <w:r>
+        <w:rPr>
+          <w:color w:val="383a42"/>
+          <w:shd w:fill="fafafa" w:val="clear"/>
+          <w:rtl w:val="0"/>
+        </w:rPr>
+        <w:t xml:space="preserve"> CLI command to create an SNS topic. When an event occurs for the </w:t>
+      </w:r>
+      <w:r>
+        <w:rPr>
+          <w:color w:val="434343"/>
+          <w:rtl w:val="0"/>
+        </w:rPr>
+        <w:t xml:space="preserve">TerminateJobFlows, DeleteSecurityConfiguration, or CancelSteps</w:t>
+      </w:r>
+      <w:r>
+        <w:rPr>
+          <w:color w:val="383a42"/>
+          <w:shd w:fill="fafafa" w:val="clear"/>
+          <w:rtl w:val="0"/>
+        </w:rPr>
+        <w:t xml:space="preserve"> actions subscribers to the SNS topic will be notified.</w:t>
+      </w:r>
+      <w:r>
+        <w:rPr>
+          <w:rtl w:val="0"/>
+        </w:rPr>
+      </w:r>
+    </w:p>
+    <w:p>
+      <w:pPr>
+        <w:numPr>
+          <w:ilvl w:val="0"/>
+          <w:numId w:val="1"/>
+        </w:numPr>
+        <w:ind w:left="720" w:hanging="360"/>
+        <w:rPr>
+          <w:color w:val="383a42"/>
+          <w:shd w:fill="fafafa" w:val="clear"/>
+        </w:rPr>
+      </w:pPr>
+      <w:r>
+        <w:rPr>
+          <w:color w:val="383a42"/>
+          <w:shd w:fill="fafafa" w:val="clear"/>
+          <w:rtl w:val="0"/>
+        </w:rPr>
+        <w:t xml:space="preserve">Create a Lambda function that subscribes to an SNS topic that you define. The Lambda function will be triggered every time a </w:t>
+      </w:r>
+      <w:r>
+        <w:rPr>
+          <w:color w:val="434343"/>
+          <w:rtl w:val="0"/>
+        </w:rPr>
+        <w:t xml:space="preserve">TerminateJobFlows, DeleteSecurityConfiguration, or CancelSteps</w:t>
+      </w:r>
+      <w:r>
+        <w:rPr>
+          <w:color w:val="383a42"/>
+          <w:shd w:fill="fafafa" w:val="clear"/>
+          <w:rtl w:val="0"/>
+        </w:rPr>
+        <w:t xml:space="preserve"> action is written to the EMR logs.</w:t>
+      </w:r>
+    </w:p>
+    <w:p>
+      <w:pPr>
+        <w:numPr>
+          <w:ilvl w:val="0"/>
+          <w:numId w:val="1"/>
+        </w:numPr>
+        <w:ind w:left="720" w:hanging="360"/>
+        <w:rPr>
+          <w:color w:val="383a42"/>
+          <w:shd w:fill="fafafa" w:val="clear"/>
+        </w:rPr>
+      </w:pPr>
+      <w:r>
+        <w:rPr>
+          <w:color w:val="383a42"/>
+          <w:shd w:fill="fafafa" w:val="clear"/>
+          <w:rtl w:val="0"/>
+        </w:rPr>
+        <w:t xml:space="preserve">Create a CloudTrail trail and enable continuous delivery of events to an S3 bucket. Use the </w:t>
+      </w:r>
+      <w:r>
+        <w:rPr>
+          <w:b w:val="1"/>
+          <w:color w:val="383a42"/>
+          <w:shd w:fill="fafafa" w:val="clear"/>
+          <w:rtl w:val="0"/>
+        </w:rPr>
+        <w:t xml:space="preserve">aws cloudtrail create-trail</w:t>
+      </w:r>
+      <w:r>
+        <w:rPr>
+          <w:color w:val="383a42"/>
+          <w:shd w:fill="fafafa" w:val="clear"/>
+          <w:rtl w:val="0"/>
+        </w:rPr>
+        <w:t xml:space="preserve"> CLI command to create an SNS topic. When an event occurs for the </w:t>
+      </w:r>
+      <w:r>
+        <w:rPr>
+          <w:color w:val="434343"/>
+          <w:rtl w:val="0"/>
+        </w:rPr>
+        <w:t xml:space="preserve">TerminateJobFlows, DeleteSecurityConfiguration, or CancelSteps</w:t>
+      </w:r>
+      <w:r>
+        <w:rPr>
+          <w:color w:val="383a42"/>
+          <w:shd w:fill="fafafa" w:val="clear"/>
+          <w:rtl w:val="0"/>
+        </w:rPr>
+        <w:t xml:space="preserve"> actions SNS will notify security alert subscribers.</w:t>
+      </w:r>
+    </w:p>
+    <w:p>
+      <w:pPr>
+        <w:rPr>
+          <w:color w:val="434343"/>
+        </w:rPr>
+      </w:pPr>
+      <w:r>
+        <w:rPr>
+          <w:rtl w:val="0"/>
+        </w:rPr>
+      </w:r>
+    </w:p>
+    <w:p>
+      <w:pPr>
+        <w:rPr>
+          <w:color w:val="434343"/>
+        </w:rPr>
+      </w:pPr>
+      <w:r>
+        <w:rPr>
+          <w:rFonts w:ascii="Calibri" w:cs="Calibri" w:eastAsia="Calibri" w:hAnsi="Calibri"/>
+          <w:b w:val="1"/>
+          <w:rtl w:val="0"/>
+        </w:rPr>
+        <w:t xml:space="preserve">Answer:</w:t>
+      </w:r>
+      <w:r>
+        <w:rPr>
+          <w:color w:val="434343"/>
+          <w:rtl w:val="0"/>
+        </w:rPr>
+        <w:t xml:space="preserve"> A</w:t>
+      </w:r>
+    </w:p>
+    <w:p>
+      <w:pPr>
+        <w:rPr>
+          <w:color w:val="434343"/>
+        </w:rPr>
+      </w:pPr>
+      <w:r>
+        <w:rPr>
+          <w:rtl w:val="0"/>
+        </w:rPr>
+      </w:r>
+    </w:p>
+    <w:p>
+      <w:pPr>
+        <w:rPr>
+          <w:color w:val="444444"/>
+          <w:highlight w:val="white"/>
+        </w:rPr>
+      </w:pPr>
+      <w:r>
+        <w:rPr>
+          <w:rFonts w:ascii="Calibri" w:cs="Calibri" w:eastAsia="Calibri" w:hAnsi="Calibri"/>
+          <w:b w:val="1"/>
+          <w:rtl w:val="0"/>
+        </w:rPr>
+        <w:t xml:space="preserve">Explanation:</w:t>
+      </w:r>
+      <w:r>
+        <w:rPr>
+          <w:rtl w:val="0"/>
+        </w:rPr>
+      </w:r>
+    </w:p>
+    <w:p>
+      <w:pPr>
+        <w:rPr>
+          <w:color w:val="444444"/>
+          <w:highlight w:val="white"/>
+        </w:rPr>
+      </w:pPr>
+      <w:r>
+        <w:rPr>
+          <w:color w:val="444444"/>
+          <w:highlight w:val="white"/>
+          <w:rtl w:val="0"/>
+        </w:rPr>
+        <w:t xml:space="preserve">Option A is correct. With CloudTrail you can configure your trail to use SNS topics. You use the </w:t>
+      </w:r>
+      <w:r>
+        <w:rPr>
+          <w:b w:val="1"/>
+          <w:color w:val="383a42"/>
+          <w:shd w:fill="fafafa" w:val="clear"/>
+          <w:rtl w:val="0"/>
+        </w:rPr>
+        <w:t xml:space="preserve">aws cloudtrail create-trail</w:t>
+      </w:r>
+      <w:r>
+        <w:rPr>
+          <w:color w:val="383a42"/>
+          <w:shd w:fill="fafafa" w:val="clear"/>
+          <w:rtl w:val="0"/>
+        </w:rPr>
+        <w:t xml:space="preserve"> CLI command to create the SNS topic. When events occur you use a Lambda function triggered by an SQS queue which receives the alert. The Lambda function filters for the events for which you are concerned. If you don’t filter the events you’ll receive alerts for every event generated by CloudTrail.</w:t>
+      </w:r>
+      <w:r>
+        <w:rPr>
+          <w:rtl w:val="0"/>
+        </w:rPr>
+      </w:r>
+    </w:p>
+    <w:p>
+      <w:pPr>
+        <w:rPr>
+          <w:color w:val="444444"/>
+          <w:highlight w:val="white"/>
+        </w:rPr>
+      </w:pPr>
+      <w:r>
+        <w:rPr>
+          <w:rtl w:val="0"/>
+        </w:rPr>
+      </w:r>
+    </w:p>
+    <w:p>
+      <w:pPr>
+        <w:rPr>
+          <w:color w:val="444444"/>
+          <w:highlight w:val="white"/>
+        </w:rPr>
+      </w:pPr>
+      <w:r>
+        <w:rPr>
+          <w:color w:val="444444"/>
+          <w:highlight w:val="white"/>
+          <w:rtl w:val="0"/>
+        </w:rPr>
+        <w:t xml:space="preserve">Option B is incorrect. CloudWatch is not the service to use when you are monitoring API calls. CloudTrail is the service to use for this purpose.</w:t>
+      </w:r>
+    </w:p>
+    <w:p>
+      <w:pPr>
+        <w:rPr>
+          <w:color w:val="444444"/>
+          <w:highlight w:val="white"/>
+        </w:rPr>
+      </w:pPr>
+      <w:r>
+        <w:rPr>
+          <w:rtl w:val="0"/>
+        </w:rPr>
+      </w:r>
+    </w:p>
+    <w:p>
+      <w:pPr>
+        <w:rPr>
+          <w:color w:val="444444"/>
+          <w:highlight w:val="white"/>
+        </w:rPr>
+      </w:pPr>
+      <w:r>
+        <w:rPr>
+          <w:color w:val="444444"/>
+          <w:highlight w:val="white"/>
+          <w:rtl w:val="0"/>
+        </w:rPr>
+        <w:t xml:space="preserve">Option C is incorrect. This answer lacks the linkage of the SNS topic with the logging of events in the EMR logs. </w:t>
+      </w:r>
+    </w:p>
+    <w:p>
+      <w:pPr>
+        <w:rPr>
+          <w:color w:val="444444"/>
+          <w:highlight w:val="white"/>
+        </w:rPr>
+      </w:pPr>
+      <w:r>
+        <w:rPr>
+          <w:rtl w:val="0"/>
+        </w:rPr>
+      </w:r>
+    </w:p>
+    <w:p>
+      <w:pPr>
+        <w:rPr>
+          <w:color w:val="444444"/>
+          <w:highlight w:val="white"/>
+        </w:rPr>
+      </w:pPr>
+      <w:r>
+        <w:rPr>
+          <w:color w:val="444444"/>
+          <w:highlight w:val="white"/>
+          <w:rtl w:val="0"/>
+        </w:rPr>
+        <w:t xml:space="preserve">Option D is incorrect.</w:t>
+      </w:r>
+      <w:r>
+        <w:rPr>
+          <w:color w:val="434343"/>
+          <w:rtl w:val="0"/>
+        </w:rPr>
+        <w:t xml:space="preserve"> This answer lacks the filtering of CloudTrail messages. </w:t>
+      </w:r>
+      <w:r>
+        <w:rPr>
+          <w:color w:val="383a42"/>
+          <w:shd w:fill="fafafa" w:val="clear"/>
+          <w:rtl w:val="0"/>
+        </w:rPr>
+        <w:t xml:space="preserve">If you don’t filter the events you’ll receive alerts for every event generated by CloudTrail. This would make it hard for you to act on the events for which you are concerned.</w:t>
+      </w:r>
+      <w:r>
+        <w:rPr>
+          <w:rtl w:val="0"/>
+        </w:rPr>
+      </w:r>
+    </w:p>
+    <w:p>
+      <w:pPr>
+        <w:rPr>
+          <w:color w:val="434343"/>
+        </w:rPr>
+      </w:pPr>
+      <w:r>
+        <w:rPr>
+          <w:rtl w:val="0"/>
+        </w:rPr>
+      </w:r>
+    </w:p>
+    <w:p>
+      <w:pPr>
+        <w:rPr>
+          <w:rFonts w:ascii="Calibri" w:cs="Calibri" w:eastAsia="Calibri" w:hAnsi="Calibri"/>
+          <w:b w:val="1"/>
+        </w:rPr>
+      </w:pPr>
+      <w:r>
+        <w:rPr>
+          <w:rFonts w:ascii="Calibri" w:cs="Calibri" w:eastAsia="Calibri" w:hAnsi="Calibri"/>
+          <w:b w:val="1"/>
+          <w:rtl w:val="0"/>
+        </w:rPr>
+        <w:t xml:space="preserve">Reference:</w:t>
+      </w:r>
+    </w:p>
+    <w:p>
+      <w:pPr>
+        <w:rPr>
+          <w:color w:val="444444"/>
+        </w:rPr>
+      </w:pPr>
+      <w:r>
+        <w:rPr>
+          <w:color w:val="444444"/>
+          <w:rtl w:val="0"/>
+        </w:rPr>
+        <w:t xml:space="preserve">Please see the Amazon EMR Management guide titled</w:t>
+      </w:r>
+      <w:r>
+        <w:rPr>
+          <w:b w:val="1"/>
+          <w:color w:val="444444"/>
+          <w:rtl w:val="0"/>
+        </w:rPr>
+        <w:t xml:space="preserve"> </w:t>
+      </w:r>
+      <w:r>
+        <w:rPr>
+          <w:b w:val="1"/>
+          <w:color w:val="444444"/>
+          <w:rtl w:val="0"/>
+        </w:rPr>
+        <w:t xml:space="preserve">Logging Amazon EMR API Calls in AWS CloudTrail </w:t>
+      </w:r>
+      <w:r>
+        <w:rPr>
+          <w:color w:val="444444"/>
+          <w:rtl w:val="0"/>
+        </w:rPr>
+        <w:t xml:space="preserve">(</w:t>
+      </w:r>
+      <w:hyperlink r:id="rId126">
+        <w:r>
+          <w:rPr>
+            <w:color w:val="1155cc"/>
+            <w:u w:val="single"/>
+            <w:rtl w:val="0"/>
+          </w:rPr>
+          <w:t xml:space="preserve">https://docs.aws.amazon.com/emr/latest/ManagementGuide/logging_emr_api_calls.html</w:t>
+        </w:r>
+      </w:hyperlink>
+      <w:r>
+        <w:rPr>
+          <w:color w:val="444444"/>
+          <w:rtl w:val="0"/>
+        </w:rPr>
+        <w:t xml:space="preserve">), the AWS CloudTrail user guide titled</w:t>
+      </w:r>
+      <w:r>
+        <w:rPr>
+          <w:b w:val="1"/>
+          <w:color w:val="444444"/>
+          <w:rtl w:val="0"/>
+        </w:rPr>
+        <w:t xml:space="preserve"> Configuring Amazon SNS Notifications for CloudTrail </w:t>
+      </w:r>
+      <w:r>
+        <w:rPr>
+          <w:color w:val="444444"/>
+          <w:rtl w:val="0"/>
+        </w:rPr>
+        <w:t xml:space="preserve">(</w:t>
+      </w:r>
+      <w:hyperlink r:id="rId127">
+        <w:r>
+          <w:rPr>
+            <w:color w:val="1155cc"/>
+            <w:u w:val="single"/>
+            <w:rtl w:val="0"/>
+          </w:rPr>
+          <w:t xml:space="preserve">https://docs.aws.amazon.com/awscloudtrail/latest/userguide/configure-sns-notifications-for-cloudtrail.html</w:t>
+        </w:r>
+      </w:hyperlink>
+      <w:r>
+        <w:rPr>
+          <w:color w:val="444444"/>
+          <w:rtl w:val="0"/>
+        </w:rPr>
+        <w:t xml:space="preserve">), the AWS CLI Command Reference titled </w:t>
+      </w:r>
+      <w:r>
+        <w:rPr>
+          <w:b w:val="1"/>
+          <w:color w:val="444444"/>
+          <w:rtl w:val="0"/>
+        </w:rPr>
+        <w:t xml:space="preserve">create-trail</w:t>
+      </w:r>
+      <w:r>
+        <w:rPr>
+          <w:color w:val="444444"/>
+          <w:rtl w:val="0"/>
+        </w:rPr>
+        <w:t xml:space="preserve"> (</w:t>
+      </w:r>
+      <w:hyperlink r:id="rId128">
+        <w:r>
+          <w:rPr>
+            <w:color w:val="1155cc"/>
+            <w:u w:val="single"/>
+            <w:rtl w:val="0"/>
+          </w:rPr>
+          <w:t xml:space="preserve">https://docs.aws.amazon.com/cli/latest/reference/cloudtrail/create-trail.html</w:t>
+        </w:r>
+      </w:hyperlink>
+      <w:r>
+        <w:rPr>
+          <w:color w:val="444444"/>
+          <w:rtl w:val="0"/>
+        </w:rPr>
+        <w:t xml:space="preserve">), the AWS CloudTrail user guide titled</w:t>
+      </w:r>
+      <w:r>
+        <w:rPr>
+          <w:b w:val="1"/>
+          <w:color w:val="444444"/>
+          <w:rtl w:val="0"/>
+        </w:rPr>
+        <w:t xml:space="preserve"> </w:t>
+      </w:r>
+      <w:r>
+        <w:rPr>
+          <w:b w:val="1"/>
+          <w:color w:val="444444"/>
+          <w:rtl w:val="0"/>
+        </w:rPr>
+        <w:t xml:space="preserve">Configuring CloudTrail to Send Notifications </w:t>
+      </w:r>
+      <w:r>
+        <w:rPr>
+          <w:color w:val="444444"/>
+          <w:rtl w:val="0"/>
+        </w:rPr>
+        <w:t xml:space="preserve">(</w:t>
+      </w:r>
+      <w:hyperlink r:id="rId129">
+        <w:r>
+          <w:rPr>
+            <w:color w:val="1155cc"/>
+            <w:u w:val="single"/>
+            <w:rtl w:val="0"/>
+          </w:rPr>
+          <w:t xml:space="preserve">https://docs.aws.amazon.com/awscloudtrail/latest/userguide/configure-sns-notifications-for-cloudtrail.html#configure-cloudtrail-to-send-notifications</w:t>
+        </w:r>
+      </w:hyperlink>
+      <w:r>
+        <w:rPr>
+          <w:color w:val="444444"/>
+          <w:rtl w:val="0"/>
+        </w:rPr>
+        <w:t xml:space="preserve">), and the Amazon EMR Management guide titled </w:t>
+      </w:r>
+      <w:r>
+        <w:rPr>
+          <w:b w:val="1"/>
+          <w:color w:val="444444"/>
+          <w:rtl w:val="0"/>
+        </w:rPr>
+        <w:t xml:space="preserve">Conceptual Overview of Amazon EMR Integration with Lake Formation </w:t>
+      </w:r>
+      <w:r>
+        <w:rPr>
+          <w:color w:val="444444"/>
+          <w:rtl w:val="0"/>
+        </w:rPr>
+        <w:t xml:space="preserve">(</w:t>
+      </w:r>
+      <w:hyperlink r:id="rId130">
+        <w:r>
+          <w:rPr>
+            <w:color w:val="1155cc"/>
+            <w:u w:val="single"/>
+            <w:rtl w:val="0"/>
+          </w:rPr>
+          <w:t xml:space="preserve">https://docs.aws.amazon.com/emr/latest/ManagementGuide/emr-lf-conceptual.html</w:t>
+        </w:r>
+      </w:hyperlink>
+      <w:r>
+        <w:rPr>
+          <w:color w:val="444444"/>
+          <w:rtl w:val="0"/>
+        </w:rPr>
+        <w:t xml:space="preserve">)</w:t>
+      </w:r>
+    </w:p>
+    <w:p>
+      <w:pPr>
+        <w:rPr>
+          <w:color w:val="444444"/>
+        </w:rPr>
+      </w:pPr>
+      <w:r>
+        <w:rPr>
+          <w:rtl w:val="0"/>
+        </w:rPr>
+      </w:r>
+    </w:p>
+    <w:p>
+      <w:pPr>
+        <w:rPr>
+          <w:b w:val="1"/>
+          <w:color w:val="444444"/>
+        </w:rPr>
+      </w:pPr>
+      <w:r>
+        <w:rPr>
+          <w:rtl w:val="0"/>
+        </w:rPr>
+      </w:r>
+    </w:p>
+    <w:p>
+      <w:pPr>
+        <w:rPr>
+          <w:b w:val="1"/>
+          <w:color w:val="444444"/>
+        </w:rPr>
+      </w:pPr>
+      <w:r>
+        <w:rPr>
+          <w:rtl w:val="0"/>
+        </w:rPr>
+      </w:r>
+    </w:p>
+    <w:p>
+      <w:pPr>
+        <w:rPr>
+          <w:color w:val="444444"/>
+        </w:rPr>
+      </w:pPr>
+      <w:r>
+        <w:rPr>
+          <w:rtl w:val="0"/>
+        </w:rPr>
+      </w:r>
+    </w:p>
+    <w:p>
+      <w:pPr>
+        <w:rPr>
+          <w:color w:val="444444"/>
+        </w:rPr>
+      </w:pPr>
+      <w:r>
+        <w:rPr>
+          <w:rtl w:val="0"/>
+        </w:rPr>
+      </w:r>
+    </w:p>
+    <w:p>
+      <w:pPr>
+        <w:rPr>
+          <w:color w:val="444444"/>
+        </w:rPr>
+      </w:pPr>
+      <w:r>
+        <w:rPr>
+          <w:rtl w:val="0"/>
+        </w:rPr>
+      </w:r>
+    </w:p>
+    <w:p>
+      <w:pPr>
+        <w:rPr>
+          <w:color w:val="444444"/>
+        </w:rPr>
+      </w:pPr>
+      <w:r>
+        <w:rPr>
+          <w:rtl w:val="0"/>
+        </w:rPr>
+      </w:r>
+    </w:p>
+    <w:p>
+      <w:pPr>
+        <w:rPr>
+          <w:b w:val="1"/>
+          <w:color w:val="444444"/>
+        </w:rPr>
+      </w:pPr>
+      <w:r>
+        <w:rPr>
+          <w:rtl w:val="0"/>
+        </w:rPr>
+      </w:r>
+    </w:p>
+    <w:p>
+      <w:pPr>
+        <w:rPr>
+          <w:b w:val="1"/>
+          <w:color w:val="444444"/>
+        </w:rPr>
+      </w:pPr>
+      <w:r>
+        <w:rPr>
+          <w:rtl w:val="0"/>
+        </w:rPr>
+      </w:r>
+    </w:p>
+    <w:p>
+      <w:pPr>
+        <w:rPr>
+          <w:color w:val="444444"/>
+        </w:rPr>
+      </w:pPr>
+      <w:r>
+        <w:rPr>
+          <w:rtl w:val="0"/>
+        </w:rPr>
+      </w:r>
+    </w:p>
+    <w:p>
+      <w:pPr>
+        <w:rPr>
+          <w:b w:val="1"/>
           <w:color w:val="444444"/>
         </w:rPr>
       </w:pPr>
@@ -20655,8 +22421,6 @@
         <w:ind w:left="720" w:hanging="360"/>
       </w:pPr>
       <w:rPr>
-        <w:rFonts w:ascii="Arial" w:cs="Arial" w:eastAsia="Arial" w:hAnsi="Arial"/>
-        <w:b w:val="1"/>
         <w:u w:val="none"/>
       </w:rPr>
     </w:lvl>
@@ -20760,6 +22524,228 @@
   <w:abstractNum w:abstractNumId="11">
     <w:lvl w:ilvl="0">
       <w:start w:val="1"/>
+      <w:numFmt w:val="upperLetter"/>
+      <w:lvlText w:val="%1)"/>
+      <w:lvlJc w:val="left"/>
+      <w:pPr>
+        <w:ind w:left="720" w:hanging="360"/>
+      </w:pPr>
+      <w:rPr>
+        <w:u w:val="none"/>
+      </w:rPr>
+    </w:lvl>
+    <w:lvl w:ilvl="1">
+      <w:start w:val="1"/>
+      <w:numFmt w:val="lowerLetter"/>
+      <w:lvlText w:val="%2)"/>
+      <w:lvlJc w:val="left"/>
+      <w:pPr>
+        <w:ind w:left="1440" w:hanging="360"/>
+      </w:pPr>
+      <w:rPr>
+        <w:u w:val="none"/>
+      </w:rPr>
+    </w:lvl>
+    <w:lvl w:ilvl="2">
+      <w:start w:val="1"/>
+      <w:numFmt w:val="lowerRoman"/>
+      <w:lvlText w:val="%3)"/>
+      <w:lvlJc w:val="right"/>
+      <w:pPr>
+        <w:ind w:left="2160" w:hanging="360"/>
+      </w:pPr>
+      <w:rPr>
+        <w:u w:val="none"/>
+      </w:rPr>
+    </w:lvl>
+    <w:lvl w:ilvl="3">
+      <w:start w:val="1"/>
+      <w:numFmt w:val="decimal"/>
+      <w:lvlText w:val="(%4)"/>
+      <w:lvlJc w:val="left"/>
+      <w:pPr>
+        <w:ind w:left="2880" w:hanging="360"/>
+      </w:pPr>
+      <w:rPr>
+        <w:u w:val="none"/>
+      </w:rPr>
+    </w:lvl>
+    <w:lvl w:ilvl="4">
+      <w:start w:val="1"/>
+      <w:numFmt w:val="lowerLetter"/>
+      <w:lvlText w:val="(%5)"/>
+      <w:lvlJc w:val="left"/>
+      <w:pPr>
+        <w:ind w:left="3600" w:hanging="360"/>
+      </w:pPr>
+      <w:rPr>
+        <w:u w:val="none"/>
+      </w:rPr>
+    </w:lvl>
+    <w:lvl w:ilvl="5">
+      <w:start w:val="1"/>
+      <w:numFmt w:val="lowerRoman"/>
+      <w:lvlText w:val="(%6)"/>
+      <w:lvlJc w:val="right"/>
+      <w:pPr>
+        <w:ind w:left="4320" w:hanging="360"/>
+      </w:pPr>
+      <w:rPr>
+        <w:u w:val="none"/>
+      </w:rPr>
+    </w:lvl>
+    <w:lvl w:ilvl="6">
+      <w:start w:val="1"/>
+      <w:numFmt w:val="decimal"/>
+      <w:lvlText w:val="%7."/>
+      <w:lvlJc w:val="left"/>
+      <w:pPr>
+        <w:ind w:left="5040" w:hanging="360"/>
+      </w:pPr>
+      <w:rPr>
+        <w:u w:val="none"/>
+      </w:rPr>
+    </w:lvl>
+    <w:lvl w:ilvl="7">
+      <w:start w:val="1"/>
+      <w:numFmt w:val="lowerLetter"/>
+      <w:lvlText w:val="%8."/>
+      <w:lvlJc w:val="left"/>
+      <w:pPr>
+        <w:ind w:left="5760" w:hanging="360"/>
+      </w:pPr>
+      <w:rPr>
+        <w:u w:val="none"/>
+      </w:rPr>
+    </w:lvl>
+    <w:lvl w:ilvl="8">
+      <w:start w:val="1"/>
+      <w:numFmt w:val="lowerRoman"/>
+      <w:lvlText w:val="%9."/>
+      <w:lvlJc w:val="right"/>
+      <w:pPr>
+        <w:ind w:left="6480" w:hanging="360"/>
+      </w:pPr>
+      <w:rPr>
+        <w:u w:val="none"/>
+      </w:rPr>
+    </w:lvl>
+  </w:abstractNum>
+  <w:abstractNum w:abstractNumId="12">
+    <w:lvl w:ilvl="0">
+      <w:start w:val="1"/>
+      <w:numFmt w:val="upperLetter"/>
+      <w:lvlText w:val="%1)"/>
+      <w:lvlJc w:val="left"/>
+      <w:pPr>
+        <w:ind w:left="720" w:hanging="360"/>
+      </w:pPr>
+      <w:rPr>
+        <w:rFonts w:ascii="Arial" w:cs="Arial" w:eastAsia="Arial" w:hAnsi="Arial"/>
+        <w:b w:val="1"/>
+        <w:u w:val="none"/>
+      </w:rPr>
+    </w:lvl>
+    <w:lvl w:ilvl="1">
+      <w:start w:val="1"/>
+      <w:numFmt w:val="lowerLetter"/>
+      <w:lvlText w:val="%2)"/>
+      <w:lvlJc w:val="left"/>
+      <w:pPr>
+        <w:ind w:left="1440" w:hanging="360"/>
+      </w:pPr>
+      <w:rPr>
+        <w:u w:val="none"/>
+      </w:rPr>
+    </w:lvl>
+    <w:lvl w:ilvl="2">
+      <w:start w:val="1"/>
+      <w:numFmt w:val="lowerRoman"/>
+      <w:lvlText w:val="%3)"/>
+      <w:lvlJc w:val="right"/>
+      <w:pPr>
+        <w:ind w:left="2160" w:hanging="360"/>
+      </w:pPr>
+      <w:rPr>
+        <w:u w:val="none"/>
+      </w:rPr>
+    </w:lvl>
+    <w:lvl w:ilvl="3">
+      <w:start w:val="1"/>
+      <w:numFmt w:val="decimal"/>
+      <w:lvlText w:val="(%4)"/>
+      <w:lvlJc w:val="left"/>
+      <w:pPr>
+        <w:ind w:left="2880" w:hanging="360"/>
+      </w:pPr>
+      <w:rPr>
+        <w:u w:val="none"/>
+      </w:rPr>
+    </w:lvl>
+    <w:lvl w:ilvl="4">
+      <w:start w:val="1"/>
+      <w:numFmt w:val="lowerLetter"/>
+      <w:lvlText w:val="(%5)"/>
+      <w:lvlJc w:val="left"/>
+      <w:pPr>
+        <w:ind w:left="3600" w:hanging="360"/>
+      </w:pPr>
+      <w:rPr>
+        <w:u w:val="none"/>
+      </w:rPr>
+    </w:lvl>
+    <w:lvl w:ilvl="5">
+      <w:start w:val="1"/>
+      <w:numFmt w:val="lowerRoman"/>
+      <w:lvlText w:val="(%6)"/>
+      <w:lvlJc w:val="right"/>
+      <w:pPr>
+        <w:ind w:left="4320" w:hanging="360"/>
+      </w:pPr>
+      <w:rPr>
+        <w:u w:val="none"/>
+      </w:rPr>
+    </w:lvl>
+    <w:lvl w:ilvl="6">
+      <w:start w:val="1"/>
+      <w:numFmt w:val="decimal"/>
+      <w:lvlText w:val="%7."/>
+      <w:lvlJc w:val="left"/>
+      <w:pPr>
+        <w:ind w:left="5040" w:hanging="360"/>
+      </w:pPr>
+      <w:rPr>
+        <w:u w:val="none"/>
+      </w:rPr>
+    </w:lvl>
+    <w:lvl w:ilvl="7">
+      <w:start w:val="1"/>
+      <w:numFmt w:val="lowerLetter"/>
+      <w:lvlText w:val="%8."/>
+      <w:lvlJc w:val="left"/>
+      <w:pPr>
+        <w:ind w:left="5760" w:hanging="360"/>
+      </w:pPr>
+      <w:rPr>
+        <w:u w:val="none"/>
+      </w:rPr>
+    </w:lvl>
+    <w:lvl w:ilvl="8">
+      <w:start w:val="1"/>
+      <w:numFmt w:val="lowerRoman"/>
+      <w:lvlText w:val="%9."/>
+      <w:lvlJc w:val="right"/>
+      <w:pPr>
+        <w:ind w:left="6480" w:hanging="360"/>
+      </w:pPr>
+      <w:rPr>
+        <w:u w:val="none"/>
+      </w:rPr>
+    </w:lvl>
+  </w:abstractNum>
+  <w:abstractNum w:abstractNumId="13">
+    <w:lvl w:ilvl="0">
+      <w:start w:val="1"/>
       <w:numFmt w:val="bullet"/>
       <w:lvlText w:val="●"/>
       <w:lvlJc w:val="left"/>
@@ -20867,7 +22853,7 @@
       </w:rPr>
     </w:lvl>
   </w:abstractNum>
-  <w:abstractNum w:abstractNumId="12">
+  <w:abstractNum w:abstractNumId="14">
     <w:lvl w:ilvl="0">
       <w:start w:val="1"/>
       <w:numFmt w:val="upperLetter"/>
@@ -20977,7 +22963,7 @@
       </w:rPr>
     </w:lvl>
   </w:abstractNum>
-  <w:abstractNum w:abstractNumId="13">
+  <w:abstractNum w:abstractNumId="15">
     <w:lvl w:ilvl="0">
       <w:start w:val="1"/>
       <w:numFmt w:val="bullet"/>
@@ -21087,7 +23073,7 @@
       </w:rPr>
     </w:lvl>
   </w:abstractNum>
-  <w:abstractNum w:abstractNumId="14">
+  <w:abstractNum w:abstractNumId="16">
     <w:lvl w:ilvl="0">
       <w:start w:val="1"/>
       <w:numFmt w:val="upperLetter"/>
@@ -21197,7 +23183,7 @@
       </w:rPr>
     </w:lvl>
   </w:abstractNum>
-  <w:abstractNum w:abstractNumId="15">
+  <w:abstractNum w:abstractNumId="17">
     <w:lvl w:ilvl="0">
       <w:start w:val="1"/>
       <w:numFmt w:val="upperLetter"/>
@@ -21307,7 +23293,7 @@
       </w:rPr>
     </w:lvl>
   </w:abstractNum>
-  <w:abstractNum w:abstractNumId="16">
+  <w:abstractNum w:abstractNumId="18">
     <w:lvl w:ilvl="0">
       <w:start w:val="1"/>
       <w:numFmt w:val="upperLetter"/>
@@ -21417,7 +23403,7 @@
       </w:rPr>
     </w:lvl>
   </w:abstractNum>
-  <w:abstractNum w:abstractNumId="17">
+  <w:abstractNum w:abstractNumId="19">
     <w:lvl w:ilvl="0">
       <w:start w:val="1"/>
       <w:numFmt w:val="upperLetter"/>
@@ -21527,7 +23513,7 @@
       </w:rPr>
     </w:lvl>
   </w:abstractNum>
-  <w:abstractNum w:abstractNumId="18">
+  <w:abstractNum w:abstractNumId="20">
     <w:lvl w:ilvl="0">
       <w:start w:val="1"/>
       <w:numFmt w:val="bullet"/>
@@ -21637,7 +23623,7 @@
       </w:rPr>
     </w:lvl>
   </w:abstractNum>
-  <w:abstractNum w:abstractNumId="19">
+  <w:abstractNum w:abstractNumId="21">
     <w:lvl w:ilvl="0">
       <w:start w:val="1"/>
       <w:numFmt w:val="upperLetter"/>
@@ -21747,7 +23733,7 @@
       </w:rPr>
     </w:lvl>
   </w:abstractNum>
-  <w:abstractNum w:abstractNumId="20">
+  <w:abstractNum w:abstractNumId="22">
     <w:lvl w:ilvl="0">
       <w:start w:val="1"/>
       <w:numFmt w:val="upperLetter"/>
@@ -21857,7 +23843,7 @@
       </w:rPr>
     </w:lvl>
   </w:abstractNum>
-  <w:abstractNum w:abstractNumId="21">
+  <w:abstractNum w:abstractNumId="23">
     <w:lvl w:ilvl="0">
       <w:start w:val="1"/>
       <w:numFmt w:val="upperLetter"/>
@@ -21967,7 +23953,7 @@
       </w:rPr>
     </w:lvl>
   </w:abstractNum>
-  <w:abstractNum w:abstractNumId="22">
+  <w:abstractNum w:abstractNumId="24">
     <w:lvl w:ilvl="0">
       <w:start w:val="1"/>
       <w:numFmt w:val="upperLetter"/>
@@ -22077,7 +24063,7 @@
       </w:rPr>
     </w:lvl>
   </w:abstractNum>
-  <w:abstractNum w:abstractNumId="23">
+  <w:abstractNum w:abstractNumId="25">
     <w:lvl w:ilvl="0">
       <w:start w:val="1"/>
       <w:numFmt w:val="upperLetter"/>
@@ -22187,7 +24173,7 @@
       </w:rPr>
     </w:lvl>
   </w:abstractNum>
-  <w:abstractNum w:abstractNumId="24">
+  <w:abstractNum w:abstractNumId="26">
     <w:lvl w:ilvl="0">
       <w:start w:val="1"/>
       <w:numFmt w:val="upperLetter"/>
@@ -22297,7 +24283,7 @@
       </w:rPr>
     </w:lvl>
   </w:abstractNum>
-  <w:abstractNum w:abstractNumId="25">
+  <w:abstractNum w:abstractNumId="27">
     <w:lvl w:ilvl="0">
       <w:start w:val="1"/>
       <w:numFmt w:val="upperLetter"/>
@@ -22407,7 +24393,7 @@
       </w:rPr>
     </w:lvl>
   </w:abstractNum>
-  <w:abstractNum w:abstractNumId="26">
+  <w:abstractNum w:abstractNumId="28">
     <w:lvl w:ilvl="0">
       <w:start w:val="1"/>
       <w:numFmt w:val="upperLetter"/>
@@ -22517,7 +24503,7 @@
       </w:rPr>
     </w:lvl>
   </w:abstractNum>
-  <w:abstractNum w:abstractNumId="27">
+  <w:abstractNum w:abstractNumId="29">
     <w:lvl w:ilvl="0">
       <w:start w:val="1"/>
       <w:numFmt w:val="upperLetter"/>
@@ -22707,6 +24693,12 @@
   </w:num>
   <w:num w:numId="27">
     <w:abstractNumId w:val="27"/>
+  </w:num>
+  <w:num w:numId="28">
+    <w:abstractNumId w:val="28"/>
+  </w:num>
+  <w:num w:numId="29">
+    <w:abstractNumId w:val="29"/>
   </w:num>
 </w:numbering>
 </file>

</xml_diff>

<commit_message>
added questions 26 and 27 to DA cert questions
</commit_message>
<xml_diff>
--- a/public/Exam Notes/DA-Vincent-1-10-April-4.docx
+++ b/public/Exam Notes/DA-Vincent-1-10-April-4.docx
@@ -201,7 +201,7 @@
       <w:pPr>
         <w:numPr>
           <w:ilvl w:val="0"/>
-          <w:numId w:val="20"/>
+          <w:numId w:val="22"/>
         </w:numPr>
         <w:spacing w:line="259" w:lineRule="auto"/>
         <w:ind w:left="720" w:hanging="360"/>
@@ -263,7 +263,7 @@
       <w:pPr>
         <w:numPr>
           <w:ilvl w:val="0"/>
-          <w:numId w:val="20"/>
+          <w:numId w:val="22"/>
         </w:numPr>
         <w:spacing w:line="259" w:lineRule="auto"/>
         <w:ind w:left="720" w:hanging="360"/>
@@ -362,7 +362,7 @@
       <w:pPr>
         <w:numPr>
           <w:ilvl w:val="0"/>
-          <w:numId w:val="15"/>
+          <w:numId w:val="16"/>
         </w:numPr>
         <w:ind w:left="720" w:hanging="360"/>
       </w:pPr>
@@ -377,7 +377,7 @@
       <w:pPr>
         <w:numPr>
           <w:ilvl w:val="0"/>
-          <w:numId w:val="15"/>
+          <w:numId w:val="16"/>
         </w:numPr>
         <w:ind w:left="720" w:hanging="360"/>
       </w:pPr>
@@ -392,7 +392,7 @@
       <w:pPr>
         <w:numPr>
           <w:ilvl w:val="0"/>
-          <w:numId w:val="15"/>
+          <w:numId w:val="16"/>
         </w:numPr>
         <w:ind w:left="720" w:hanging="360"/>
       </w:pPr>
@@ -419,7 +419,7 @@
       <w:pPr>
         <w:numPr>
           <w:ilvl w:val="0"/>
-          <w:numId w:val="15"/>
+          <w:numId w:val="16"/>
         </w:numPr>
         <w:ind w:left="720" w:hanging="360"/>
       </w:pPr>
@@ -435,7 +435,7 @@
       <w:pPr>
         <w:numPr>
           <w:ilvl w:val="0"/>
-          <w:numId w:val="15"/>
+          <w:numId w:val="16"/>
         </w:numPr>
         <w:ind w:left="720" w:hanging="360"/>
       </w:pPr>
@@ -464,7 +464,7 @@
       <w:pPr>
         <w:numPr>
           <w:ilvl w:val="1"/>
-          <w:numId w:val="15"/>
+          <w:numId w:val="16"/>
         </w:numPr>
         <w:ind w:left="1440" w:hanging="360"/>
       </w:pPr>
@@ -480,7 +480,7 @@
       <w:pPr>
         <w:numPr>
           <w:ilvl w:val="2"/>
-          <w:numId w:val="15"/>
+          <w:numId w:val="16"/>
         </w:numPr>
         <w:ind w:left="2160" w:hanging="360"/>
       </w:pPr>
@@ -496,7 +496,7 @@
       <w:pPr>
         <w:numPr>
           <w:ilvl w:val="2"/>
-          <w:numId w:val="15"/>
+          <w:numId w:val="16"/>
         </w:numPr>
         <w:ind w:left="2160" w:hanging="360"/>
       </w:pPr>
@@ -512,7 +512,7 @@
       <w:pPr>
         <w:numPr>
           <w:ilvl w:val="2"/>
-          <w:numId w:val="15"/>
+          <w:numId w:val="16"/>
         </w:numPr>
         <w:ind w:left="2160" w:hanging="360"/>
       </w:pPr>
@@ -528,7 +528,7 @@
       <w:pPr>
         <w:numPr>
           <w:ilvl w:val="2"/>
-          <w:numId w:val="15"/>
+          <w:numId w:val="16"/>
         </w:numPr>
         <w:ind w:left="2160" w:hanging="360"/>
       </w:pPr>
@@ -555,7 +555,7 @@
       <w:pPr>
         <w:numPr>
           <w:ilvl w:val="0"/>
-          <w:numId w:val="15"/>
+          <w:numId w:val="16"/>
         </w:numPr>
         <w:ind w:left="720" w:hanging="360"/>
       </w:pPr>
@@ -564,6 +564,294 @@
           <w:rtl w:val="0"/>
         </w:rPr>
         <w:t xml:space="preserve">Try to balance the domains based on weightage % defined in the exam blueprint.</w:t>
+      </w:r>
+    </w:p>
+    <w:p>
+      <w:pPr>
+        <w:numPr>
+          <w:ilvl w:val="0"/>
+          <w:numId w:val="14"/>
+        </w:numPr>
+        <w:ind w:left="720" w:hanging="360"/>
+      </w:pPr>
+      <w:r>
+        <w:rPr>
+          <w:rtl w:val="0"/>
+        </w:rPr>
+        <w:t xml:space="preserve">Any AWS service or feature must be approximately 6 months old to figure out in Practice Tests. Put a note in the explanation for any latest service or feature that might be on the borderline of appearing in the real exam.</w:t>
+      </w:r>
+    </w:p>
+    <w:p>
+      <w:pPr>
+        <w:numPr>
+          <w:ilvl w:val="0"/>
+          <w:numId w:val="16"/>
+        </w:numPr>
+        <w:ind w:left="720" w:hanging="360"/>
+      </w:pPr>
+      <w:r>
+        <w:rPr>
+          <w:b w:val="1"/>
+          <w:color w:val="ff0000"/>
+          <w:rtl w:val="0"/>
+        </w:rPr>
+        <w:t xml:space="preserve">Plagiarism </w:t>
+      </w:r>
+      <w:r>
+        <w:rPr>
+          <w:rtl w:val="0"/>
+        </w:rPr>
+        <w:t xml:space="preserve">in any form - Question or in Explanation will be </w:t>
+      </w:r>
+      <w:r>
+        <w:rPr>
+          <w:b w:val="1"/>
+          <w:color w:val="ff0000"/>
+          <w:rtl w:val="0"/>
+        </w:rPr>
+        <w:t xml:space="preserve">rejected</w:t>
+      </w:r>
+      <w:r>
+        <w:rPr>
+          <w:b w:val="1"/>
+          <w:rtl w:val="0"/>
+        </w:rPr>
+        <w:t xml:space="preserve">. </w:t>
+      </w:r>
+      <w:r>
+        <w:rPr>
+          <w:rtl w:val="0"/>
+        </w:rPr>
+        <w:t xml:space="preserve">Questions &amp; Explanations should reflect your own professional experience &amp; AWS skills. Author’s who indulge in plagiarism will be </w:t>
+      </w:r>
+      <w:r>
+        <w:rPr>
+          <w:b w:val="1"/>
+          <w:rtl w:val="0"/>
+        </w:rPr>
+        <w:t xml:space="preserve">blacklisted </w:t>
+      </w:r>
+      <w:r>
+        <w:rPr>
+          <w:rtl w:val="0"/>
+        </w:rPr>
+        <w:t xml:space="preserve">&amp; dropped from our author’s list.</w:t>
+      </w:r>
+    </w:p>
+    <w:p>
+      <w:pPr>
+        <w:numPr>
+          <w:ilvl w:val="0"/>
+          <w:numId w:val="16"/>
+        </w:numPr>
+        <w:ind w:left="720" w:hanging="360"/>
+      </w:pPr>
+      <w:r>
+        <w:rPr>
+          <w:rtl w:val="0"/>
+        </w:rPr>
+        <w:t xml:space="preserve">The ownership of the questions once approved &amp; published on Whizlabs LMS platform, lies solely with Whizlabs Software Pvt. Ltd. You can’t share or publish it elsewhere in any circumstances.</w:t>
+      </w:r>
+    </w:p>
+    <w:p>
+      <w:pPr>
+        <w:rPr/>
+      </w:pPr>
+      <w:r>
+        <w:rPr>
+          <w:rtl w:val="0"/>
+        </w:rPr>
+      </w:r>
+    </w:p>
+    <w:p>
+      <w:pPr>
+        <w:rPr>
+          <w:b w:val="1"/>
+        </w:rPr>
+      </w:pPr>
+      <w:r>
+        <w:rPr>
+          <w:b w:val="1"/>
+          <w:rtl w:val="0"/>
+        </w:rPr>
+        <w:t xml:space="preserve">Sample Format of</w:t>
+      </w:r>
+      <w:r>
+        <w:rPr>
+          <w:rtl w:val="0"/>
+        </w:rPr>
+        <w:t xml:space="preserve"> </w:t>
+      </w:r>
+      <w:r>
+        <w:rPr>
+          <w:b w:val="1"/>
+          <w:rtl w:val="0"/>
+        </w:rPr>
+        <w:t xml:space="preserve">Questions</w:t>
+      </w:r>
+    </w:p>
+    <w:p>
+      <w:pPr>
+        <w:rPr>
+          <w:color w:val="999999"/>
+        </w:rPr>
+      </w:pPr>
+      <w:r>
+        <w:rPr>
+          <w:color w:val="999999"/>
+          <w:rtl w:val="0"/>
+        </w:rPr>
+        <w:t xml:space="preserve">----------------------------------------------------------------------------------------------------------------------------</w:t>
+      </w:r>
+    </w:p>
+    <w:p>
+      <w:pPr>
+        <w:rPr/>
+      </w:pPr>
+      <w:r>
+        <w:rPr>
+          <w:b w:val="1"/>
+          <w:rtl w:val="0"/>
+        </w:rPr>
+        <w:t xml:space="preserve">Question​ ​:​ </w:t>
+      </w:r>
+      <w:r>
+        <w:rPr>
+          <w:rtl w:val="0"/>
+        </w:rPr>
+        <w:t xml:space="preserve">#</w:t>
+      </w:r>
+    </w:p>
+    <w:p>
+      <w:pPr>
+        <w:rPr>
+          <w:color w:val="999999"/>
+        </w:rPr>
+      </w:pPr>
+      <w:r>
+        <w:rPr>
+          <w:b w:val="1"/>
+          <w:rtl w:val="0"/>
+        </w:rPr>
+        <w:t xml:space="preserve">Main​ ​Topic​ ​:​ </w:t>
+      </w:r>
+      <w:r>
+        <w:rPr>
+          <w:color w:val="999999"/>
+          <w:rtl w:val="0"/>
+        </w:rPr>
+        <w:t xml:space="preserve">&lt;    &gt;</w:t>
+      </w:r>
+    </w:p>
+    <w:p>
+      <w:pPr>
+        <w:rPr>
+          <w:color w:val="999999"/>
+        </w:rPr>
+      </w:pPr>
+      <w:r>
+        <w:rPr>
+          <w:b w:val="1"/>
+          <w:rtl w:val="0"/>
+        </w:rPr>
+        <w:t xml:space="preserve">Sub​ ​Topic​ ​:​ </w:t>
+      </w:r>
+      <w:r>
+        <w:rPr>
+          <w:color w:val="999999"/>
+          <w:rtl w:val="0"/>
+        </w:rPr>
+        <w:t xml:space="preserve">[optional]</w:t>
+      </w:r>
+    </w:p>
+    <w:p>
+      <w:pPr>
+        <w:rPr>
+          <w:b w:val="1"/>
+          <w:color w:val="999999"/>
+        </w:rPr>
+      </w:pPr>
+      <w:r>
+        <w:rPr>
+          <w:b w:val="1"/>
+          <w:rtl w:val="0"/>
+        </w:rPr>
+        <w:t xml:space="preserve">Domain: </w:t>
+      </w:r>
+      <w:r>
+        <w:rPr>
+          <w:color w:val="999999"/>
+          <w:rtl w:val="0"/>
+        </w:rPr>
+        <w:t xml:space="preserve">&lt;     &gt;</w:t>
+      </w:r>
+      <w:r>
+        <w:rPr>
+          <w:b w:val="1"/>
+          <w:color w:val="999999"/>
+          <w:rtl w:val="0"/>
+        </w:rPr>
+        <w:t xml:space="preserve"> </w:t>
+      </w:r>
+    </w:p>
+    <w:p>
+      <w:pPr>
+        <w:rPr>
+          <w:b w:val="1"/>
+        </w:rPr>
+      </w:pPr>
+      <w:r>
+        <w:rPr>
+          <w:rtl w:val="0"/>
+        </w:rPr>
+      </w:r>
+    </w:p>
+    <w:p>
+      <w:pPr>
+        <w:rPr>
+          <w:rFonts w:ascii="Calibri" w:cs="Calibri" w:eastAsia="Calibri" w:hAnsi="Calibri"/>
+        </w:rPr>
+      </w:pPr>
+      <w:r>
+        <w:rPr>
+          <w:rFonts w:ascii="Calibri" w:cs="Calibri" w:eastAsia="Calibri" w:hAnsi="Calibri"/>
+          <w:b w:val="1"/>
+          <w:rtl w:val="0"/>
+        </w:rPr>
+        <w:t xml:space="preserve">Question text</w:t>
+      </w:r>
+      <w:r>
+        <w:rPr>
+          <w:rFonts w:ascii="Calibri" w:cs="Calibri" w:eastAsia="Calibri" w:hAnsi="Calibri"/>
+          <w:rtl w:val="0"/>
+        </w:rPr>
+        <w:t xml:space="preserve">: </w:t>
+      </w:r>
+    </w:p>
+    <w:p>
+      <w:pPr>
+        <w:rPr>
+          <w:rFonts w:ascii="Calibri" w:cs="Calibri" w:eastAsia="Calibri" w:hAnsi="Calibri"/>
+        </w:rPr>
+      </w:pPr>
+      <w:r>
+        <w:rPr>
+          <w:rFonts w:ascii="Calibri" w:cs="Calibri" w:eastAsia="Calibri" w:hAnsi="Calibri"/>
+          <w:rtl w:val="0"/>
+        </w:rPr>
+        <w:t xml:space="preserve">&lt;Scenario based. Should be clear in terms of requirements. No ambiguity. No duplicate options. In case of multiple answers, at the end, you should include the number of expected answers. e.g. (Select TWO) or (Select THREE) etc. For single answers this is NOT required&gt;</w:t>
+      </w:r>
+    </w:p>
+    <w:p>
+      <w:pPr>
+        <w:rPr>
+          <w:rFonts w:ascii="Calibri" w:cs="Calibri" w:eastAsia="Calibri" w:hAnsi="Calibri"/>
+        </w:rPr>
+      </w:pPr>
+      <w:r>
+        <w:rPr>
+          <w:rtl w:val="0"/>
+        </w:rPr>
       </w:r>
     </w:p>
     <w:p>
@@ -573,241 +861,44 @@
           <w:numId w:val="13"/>
         </w:numPr>
         <w:ind w:left="720" w:hanging="360"/>
-      </w:pPr>
-      <w:r>
-        <w:rPr>
-          <w:rtl w:val="0"/>
-        </w:rPr>
-        <w:t xml:space="preserve">Any AWS service or feature must be approximately 6 months old to figure out in Practice Tests. Put a note in the explanation for any latest service or feature that might be on the borderline of appearing in the real exam.</w:t>
+        <w:rPr>
+          <w:rFonts w:ascii="Calibri" w:cs="Calibri" w:eastAsia="Calibri" w:hAnsi="Calibri"/>
+        </w:rPr>
+      </w:pPr>
+      <w:r>
+        <w:rPr>
+          <w:rFonts w:ascii="Calibri" w:cs="Calibri" w:eastAsia="Calibri" w:hAnsi="Calibri"/>
+          <w:rtl w:val="0"/>
+        </w:rPr>
+        <w:t xml:space="preserve">Option A...</w:t>
       </w:r>
     </w:p>
     <w:p>
       <w:pPr>
         <w:numPr>
           <w:ilvl w:val="0"/>
-          <w:numId w:val="15"/>
+          <w:numId w:val="13"/>
         </w:numPr>
         <w:ind w:left="720" w:hanging="360"/>
-      </w:pPr>
-      <w:r>
-        <w:rPr>
-          <w:b w:val="1"/>
-          <w:color w:val="ff0000"/>
-          <w:rtl w:val="0"/>
-        </w:rPr>
-        <w:t xml:space="preserve">Plagiarism </w:t>
-      </w:r>
-      <w:r>
-        <w:rPr>
-          <w:rtl w:val="0"/>
-        </w:rPr>
-        <w:t xml:space="preserve">in any form - Question or in Explanation will be </w:t>
-      </w:r>
-      <w:r>
-        <w:rPr>
-          <w:b w:val="1"/>
-          <w:color w:val="ff0000"/>
-          <w:rtl w:val="0"/>
-        </w:rPr>
-        <w:t xml:space="preserve">rejected</w:t>
-      </w:r>
-      <w:r>
-        <w:rPr>
-          <w:b w:val="1"/>
-          <w:rtl w:val="0"/>
-        </w:rPr>
-        <w:t xml:space="preserve">. </w:t>
-      </w:r>
-      <w:r>
-        <w:rPr>
-          <w:rtl w:val="0"/>
-        </w:rPr>
-        <w:t xml:space="preserve">Questions &amp; Explanations should reflect your own professional experience &amp; AWS skills. Author’s who indulge in plagiarism will be </w:t>
-      </w:r>
-      <w:r>
-        <w:rPr>
-          <w:b w:val="1"/>
-          <w:rtl w:val="0"/>
-        </w:rPr>
-        <w:t xml:space="preserve">blacklisted </w:t>
-      </w:r>
-      <w:r>
-        <w:rPr>
-          <w:rtl w:val="0"/>
-        </w:rPr>
-        <w:t xml:space="preserve">&amp; dropped from our author’s list.</w:t>
+        <w:rPr>
+          <w:rFonts w:ascii="Calibri" w:cs="Calibri" w:eastAsia="Calibri" w:hAnsi="Calibri"/>
+        </w:rPr>
+      </w:pPr>
+      <w:r>
+        <w:rPr>
+          <w:rFonts w:ascii="Calibri" w:cs="Calibri" w:eastAsia="Calibri" w:hAnsi="Calibri"/>
+          <w:rtl w:val="0"/>
+        </w:rPr>
+        <w:t xml:space="preserve">Option B...</w:t>
       </w:r>
     </w:p>
     <w:p>
       <w:pPr>
         <w:numPr>
           <w:ilvl w:val="0"/>
-          <w:numId w:val="15"/>
+          <w:numId w:val="13"/>
         </w:numPr>
         <w:ind w:left="720" w:hanging="360"/>
-      </w:pPr>
-      <w:r>
-        <w:rPr>
-          <w:rtl w:val="0"/>
-        </w:rPr>
-        <w:t xml:space="preserve">The ownership of the questions once approved &amp; published on Whizlabs LMS platform, lies solely with Whizlabs Software Pvt. Ltd. You can’t share or publish it elsewhere in any circumstances.</w:t>
-      </w:r>
-    </w:p>
-    <w:p>
-      <w:pPr>
-        <w:rPr/>
-      </w:pPr>
-      <w:r>
-        <w:rPr>
-          <w:rtl w:val="0"/>
-        </w:rPr>
-      </w:r>
-    </w:p>
-    <w:p>
-      <w:pPr>
-        <w:rPr>
-          <w:b w:val="1"/>
-        </w:rPr>
-      </w:pPr>
-      <w:r>
-        <w:rPr>
-          <w:b w:val="1"/>
-          <w:rtl w:val="0"/>
-        </w:rPr>
-        <w:t xml:space="preserve">Sample Format of</w:t>
-      </w:r>
-      <w:r>
-        <w:rPr>
-          <w:rtl w:val="0"/>
-        </w:rPr>
-        <w:t xml:space="preserve"> </w:t>
-      </w:r>
-      <w:r>
-        <w:rPr>
-          <w:b w:val="1"/>
-          <w:rtl w:val="0"/>
-        </w:rPr>
-        <w:t xml:space="preserve">Questions</w:t>
-      </w:r>
-    </w:p>
-    <w:p>
-      <w:pPr>
-        <w:rPr>
-          <w:color w:val="999999"/>
-        </w:rPr>
-      </w:pPr>
-      <w:r>
-        <w:rPr>
-          <w:color w:val="999999"/>
-          <w:rtl w:val="0"/>
-        </w:rPr>
-        <w:t xml:space="preserve">----------------------------------------------------------------------------------------------------------------------------</w:t>
-      </w:r>
-    </w:p>
-    <w:p>
-      <w:pPr>
-        <w:rPr/>
-      </w:pPr>
-      <w:r>
-        <w:rPr>
-          <w:b w:val="1"/>
-          <w:rtl w:val="0"/>
-        </w:rPr>
-        <w:t xml:space="preserve">Question​ ​:​ </w:t>
-      </w:r>
-      <w:r>
-        <w:rPr>
-          <w:rtl w:val="0"/>
-        </w:rPr>
-        <w:t xml:space="preserve">#</w:t>
-      </w:r>
-    </w:p>
-    <w:p>
-      <w:pPr>
-        <w:rPr>
-          <w:color w:val="999999"/>
-        </w:rPr>
-      </w:pPr>
-      <w:r>
-        <w:rPr>
-          <w:b w:val="1"/>
-          <w:rtl w:val="0"/>
-        </w:rPr>
-        <w:t xml:space="preserve">Main​ ​Topic​ ​:​ </w:t>
-      </w:r>
-      <w:r>
-        <w:rPr>
-          <w:color w:val="999999"/>
-          <w:rtl w:val="0"/>
-        </w:rPr>
-        <w:t xml:space="preserve">&lt;    &gt;</w:t>
-      </w:r>
-    </w:p>
-    <w:p>
-      <w:pPr>
-        <w:rPr>
-          <w:color w:val="999999"/>
-        </w:rPr>
-      </w:pPr>
-      <w:r>
-        <w:rPr>
-          <w:b w:val="1"/>
-          <w:rtl w:val="0"/>
-        </w:rPr>
-        <w:t xml:space="preserve">Sub​ ​Topic​ ​:​ </w:t>
-      </w:r>
-      <w:r>
-        <w:rPr>
-          <w:color w:val="999999"/>
-          <w:rtl w:val="0"/>
-        </w:rPr>
-        <w:t xml:space="preserve">[optional]</w:t>
-      </w:r>
-    </w:p>
-    <w:p>
-      <w:pPr>
-        <w:rPr>
-          <w:b w:val="1"/>
-          <w:color w:val="999999"/>
-        </w:rPr>
-      </w:pPr>
-      <w:r>
-        <w:rPr>
-          <w:b w:val="1"/>
-          <w:rtl w:val="0"/>
-        </w:rPr>
-        <w:t xml:space="preserve">Domain: </w:t>
-      </w:r>
-      <w:r>
-        <w:rPr>
-          <w:color w:val="999999"/>
-          <w:rtl w:val="0"/>
-        </w:rPr>
-        <w:t xml:space="preserve">&lt;     &gt;</w:t>
-      </w:r>
-      <w:r>
-        <w:rPr>
-          <w:b w:val="1"/>
-          <w:color w:val="999999"/>
-          <w:rtl w:val="0"/>
-        </w:rPr>
-        <w:t xml:space="preserve"> </w:t>
-      </w:r>
-    </w:p>
-    <w:p>
-      <w:pPr>
-        <w:rPr>
-          <w:b w:val="1"/>
-        </w:rPr>
-      </w:pPr>
-      <w:r>
-        <w:rPr>
-          <w:rtl w:val="0"/>
-        </w:rPr>
-      </w:r>
-    </w:p>
-    <w:p>
-      <w:pPr>
         <w:rPr>
           <w:rFonts w:ascii="Calibri" w:cs="Calibri" w:eastAsia="Calibri" w:hAnsi="Calibri"/>
         </w:rPr>
@@ -815,107 +906,16 @@
       <w:r>
         <w:rPr>
           <w:rFonts w:ascii="Calibri" w:cs="Calibri" w:eastAsia="Calibri" w:hAnsi="Calibri"/>
-          <w:b w:val="1"/>
-          <w:rtl w:val="0"/>
-        </w:rPr>
-        <w:t xml:space="preserve">Question text</w:t>
-      </w:r>
-      <w:r>
-        <w:rPr>
-          <w:rFonts w:ascii="Calibri" w:cs="Calibri" w:eastAsia="Calibri" w:hAnsi="Calibri"/>
-          <w:rtl w:val="0"/>
-        </w:rPr>
-        <w:t xml:space="preserve">: </w:t>
-      </w:r>
-    </w:p>
-    <w:p>
-      <w:pPr>
-        <w:rPr>
-          <w:rFonts w:ascii="Calibri" w:cs="Calibri" w:eastAsia="Calibri" w:hAnsi="Calibri"/>
-        </w:rPr>
-      </w:pPr>
-      <w:r>
-        <w:rPr>
-          <w:rFonts w:ascii="Calibri" w:cs="Calibri" w:eastAsia="Calibri" w:hAnsi="Calibri"/>
-          <w:rtl w:val="0"/>
-        </w:rPr>
-        <w:t xml:space="preserve">&lt;Scenario based. Should be clear in terms of requirements. No ambiguity. No duplicate options. In case of multiple answers, at the end, you should include the number of expected answers. e.g. (Select TWO) or (Select THREE) etc. For single answers this is NOT required&gt;</w:t>
-      </w:r>
-    </w:p>
-    <w:p>
-      <w:pPr>
-        <w:rPr>
-          <w:rFonts w:ascii="Calibri" w:cs="Calibri" w:eastAsia="Calibri" w:hAnsi="Calibri"/>
-        </w:rPr>
-      </w:pPr>
-      <w:r>
-        <w:rPr>
-          <w:rtl w:val="0"/>
-        </w:rPr>
+          <w:rtl w:val="0"/>
+        </w:rPr>
+        <w:t xml:space="preserve">Option C...</w:t>
       </w:r>
     </w:p>
     <w:p>
       <w:pPr>
         <w:numPr>
           <w:ilvl w:val="0"/>
-          <w:numId w:val="12"/>
-        </w:numPr>
-        <w:ind w:left="720" w:hanging="360"/>
-        <w:rPr>
-          <w:rFonts w:ascii="Calibri" w:cs="Calibri" w:eastAsia="Calibri" w:hAnsi="Calibri"/>
-        </w:rPr>
-      </w:pPr>
-      <w:r>
-        <w:rPr>
-          <w:rFonts w:ascii="Calibri" w:cs="Calibri" w:eastAsia="Calibri" w:hAnsi="Calibri"/>
-          <w:rtl w:val="0"/>
-        </w:rPr>
-        <w:t xml:space="preserve">Option A...</w:t>
-      </w:r>
-    </w:p>
-    <w:p>
-      <w:pPr>
-        <w:numPr>
-          <w:ilvl w:val="0"/>
-          <w:numId w:val="12"/>
-        </w:numPr>
-        <w:ind w:left="720" w:hanging="360"/>
-        <w:rPr>
-          <w:rFonts w:ascii="Calibri" w:cs="Calibri" w:eastAsia="Calibri" w:hAnsi="Calibri"/>
-        </w:rPr>
-      </w:pPr>
-      <w:r>
-        <w:rPr>
-          <w:rFonts w:ascii="Calibri" w:cs="Calibri" w:eastAsia="Calibri" w:hAnsi="Calibri"/>
-          <w:rtl w:val="0"/>
-        </w:rPr>
-        <w:t xml:space="preserve">Option B...</w:t>
-      </w:r>
-    </w:p>
-    <w:p>
-      <w:pPr>
-        <w:numPr>
-          <w:ilvl w:val="0"/>
-          <w:numId w:val="12"/>
-        </w:numPr>
-        <w:ind w:left="720" w:hanging="360"/>
-        <w:rPr>
-          <w:rFonts w:ascii="Calibri" w:cs="Calibri" w:eastAsia="Calibri" w:hAnsi="Calibri"/>
-        </w:rPr>
-      </w:pPr>
-      <w:r>
-        <w:rPr>
-          <w:rFonts w:ascii="Calibri" w:cs="Calibri" w:eastAsia="Calibri" w:hAnsi="Calibri"/>
-          <w:rtl w:val="0"/>
-        </w:rPr>
-        <w:t xml:space="preserve">Option C...</w:t>
-      </w:r>
-    </w:p>
-    <w:p>
-      <w:pPr>
-        <w:numPr>
-          <w:ilvl w:val="0"/>
-          <w:numId w:val="12"/>
+          <w:numId w:val="13"/>
         </w:numPr>
         <w:ind w:left="720" w:hanging="360"/>
         <w:rPr>
@@ -2512,7 +2512,7 @@
       <w:pPr>
         <w:numPr>
           <w:ilvl w:val="0"/>
-          <w:numId w:val="16"/>
+          <w:numId w:val="17"/>
         </w:numPr>
         <w:ind w:left="720" w:hanging="360"/>
         <w:rPr>
@@ -2532,7 +2532,7 @@
       <w:pPr>
         <w:numPr>
           <w:ilvl w:val="0"/>
-          <w:numId w:val="16"/>
+          <w:numId w:val="17"/>
         </w:numPr>
         <w:ind w:left="720" w:hanging="360"/>
         <w:rPr>
@@ -2553,7 +2553,7 @@
       <w:pPr>
         <w:numPr>
           <w:ilvl w:val="0"/>
-          <w:numId w:val="16"/>
+          <w:numId w:val="17"/>
         </w:numPr>
         <w:ind w:left="720" w:hanging="360"/>
         <w:rPr>
@@ -2574,7 +2574,7 @@
       <w:pPr>
         <w:numPr>
           <w:ilvl w:val="0"/>
-          <w:numId w:val="16"/>
+          <w:numId w:val="17"/>
         </w:numPr>
         <w:ind w:left="720" w:hanging="360"/>
         <w:rPr>
@@ -3372,7 +3372,7 @@
       <w:pPr>
         <w:numPr>
           <w:ilvl w:val="0"/>
-          <w:numId w:val="21"/>
+          <w:numId w:val="23"/>
         </w:numPr>
         <w:ind w:left="720" w:hanging="360"/>
         <w:rPr>
@@ -3392,7 +3392,7 @@
       <w:pPr>
         <w:numPr>
           <w:ilvl w:val="0"/>
-          <w:numId w:val="21"/>
+          <w:numId w:val="23"/>
         </w:numPr>
         <w:ind w:left="720" w:hanging="360"/>
         <w:rPr>
@@ -3425,7 +3425,7 @@
       <w:pPr>
         <w:numPr>
           <w:ilvl w:val="0"/>
-          <w:numId w:val="21"/>
+          <w:numId w:val="23"/>
         </w:numPr>
         <w:ind w:left="720" w:hanging="360"/>
         <w:rPr>
@@ -3473,7 +3473,7 @@
       <w:pPr>
         <w:numPr>
           <w:ilvl w:val="0"/>
-          <w:numId w:val="21"/>
+          <w:numId w:val="23"/>
         </w:numPr>
         <w:ind w:left="720" w:hanging="360"/>
         <w:rPr>
@@ -4061,7 +4061,7 @@
       <w:pPr>
         <w:numPr>
           <w:ilvl w:val="0"/>
-          <w:numId w:val="22"/>
+          <w:numId w:val="24"/>
         </w:numPr>
         <w:ind w:left="720" w:hanging="360"/>
         <w:rPr>
@@ -4081,7 +4081,7 @@
       <w:pPr>
         <w:numPr>
           <w:ilvl w:val="0"/>
-          <w:numId w:val="22"/>
+          <w:numId w:val="24"/>
         </w:numPr>
         <w:ind w:left="720" w:hanging="360"/>
         <w:rPr>
@@ -4102,7 +4102,7 @@
       <w:pPr>
         <w:numPr>
           <w:ilvl w:val="0"/>
-          <w:numId w:val="22"/>
+          <w:numId w:val="24"/>
         </w:numPr>
         <w:ind w:left="720" w:hanging="360"/>
         <w:rPr>
@@ -4123,7 +4123,7 @@
       <w:pPr>
         <w:numPr>
           <w:ilvl w:val="0"/>
-          <w:numId w:val="22"/>
+          <w:numId w:val="24"/>
         </w:numPr>
         <w:ind w:left="720" w:hanging="360"/>
         <w:rPr>
@@ -5536,7 +5536,7 @@
       <w:pPr>
         <w:numPr>
           <w:ilvl w:val="0"/>
-          <w:numId w:val="26"/>
+          <w:numId w:val="28"/>
         </w:numPr>
         <w:ind w:left="720" w:hanging="360"/>
         <w:rPr>
@@ -5556,7 +5556,7 @@
       <w:pPr>
         <w:numPr>
           <w:ilvl w:val="0"/>
-          <w:numId w:val="26"/>
+          <w:numId w:val="28"/>
         </w:numPr>
         <w:ind w:left="720" w:hanging="360"/>
         <w:rPr>
@@ -5577,7 +5577,7 @@
       <w:pPr>
         <w:numPr>
           <w:ilvl w:val="0"/>
-          <w:numId w:val="26"/>
+          <w:numId w:val="28"/>
         </w:numPr>
         <w:ind w:left="720" w:hanging="360"/>
         <w:rPr>
@@ -5598,7 +5598,7 @@
       <w:pPr>
         <w:numPr>
           <w:ilvl w:val="0"/>
-          <w:numId w:val="26"/>
+          <w:numId w:val="28"/>
         </w:numPr>
         <w:ind w:left="720" w:hanging="360"/>
         <w:rPr>
@@ -6345,7 +6345,7 @@
       <w:pPr>
         <w:numPr>
           <w:ilvl w:val="0"/>
-          <w:numId w:val="18"/>
+          <w:numId w:val="20"/>
         </w:numPr>
         <w:ind w:left="720" w:hanging="360"/>
         <w:rPr>
@@ -6365,7 +6365,7 @@
       <w:pPr>
         <w:numPr>
           <w:ilvl w:val="0"/>
-          <w:numId w:val="18"/>
+          <w:numId w:val="20"/>
         </w:numPr>
         <w:ind w:left="720" w:hanging="360"/>
         <w:rPr>
@@ -6386,7 +6386,7 @@
       <w:pPr>
         <w:numPr>
           <w:ilvl w:val="0"/>
-          <w:numId w:val="18"/>
+          <w:numId w:val="20"/>
         </w:numPr>
         <w:ind w:left="720" w:hanging="360"/>
         <w:rPr>
@@ -6407,7 +6407,7 @@
       <w:pPr>
         <w:numPr>
           <w:ilvl w:val="0"/>
-          <w:numId w:val="18"/>
+          <w:numId w:val="20"/>
         </w:numPr>
         <w:ind w:left="720" w:hanging="360"/>
         <w:rPr>
@@ -7230,7 +7230,7 @@
       <w:pPr>
         <w:numPr>
           <w:ilvl w:val="0"/>
-          <w:numId w:val="10"/>
+          <w:numId w:val="11"/>
         </w:numPr>
         <w:ind w:left="720" w:hanging="360"/>
         <w:rPr>
@@ -7250,7 +7250,7 @@
       <w:pPr>
         <w:numPr>
           <w:ilvl w:val="0"/>
-          <w:numId w:val="10"/>
+          <w:numId w:val="11"/>
         </w:numPr>
         <w:ind w:left="720" w:hanging="360"/>
         <w:rPr>
@@ -7271,7 +7271,7 @@
       <w:pPr>
         <w:numPr>
           <w:ilvl w:val="0"/>
-          <w:numId w:val="10"/>
+          <w:numId w:val="11"/>
         </w:numPr>
         <w:ind w:left="720" w:hanging="360"/>
         <w:rPr>
@@ -7292,7 +7292,7 @@
       <w:pPr>
         <w:numPr>
           <w:ilvl w:val="0"/>
-          <w:numId w:val="10"/>
+          <w:numId w:val="11"/>
         </w:numPr>
         <w:ind w:left="720" w:hanging="360"/>
         <w:rPr>
@@ -8906,7 +8906,7 @@
       <w:pPr>
         <w:numPr>
           <w:ilvl w:val="0"/>
-          <w:numId w:val="24"/>
+          <w:numId w:val="26"/>
         </w:numPr>
         <w:ind w:left="720" w:hanging="360"/>
         <w:rPr>
@@ -8926,7 +8926,7 @@
       <w:pPr>
         <w:numPr>
           <w:ilvl w:val="0"/>
-          <w:numId w:val="24"/>
+          <w:numId w:val="26"/>
         </w:numPr>
         <w:ind w:left="720" w:hanging="360"/>
         <w:rPr>
@@ -8947,7 +8947,7 @@
       <w:pPr>
         <w:numPr>
           <w:ilvl w:val="0"/>
-          <w:numId w:val="24"/>
+          <w:numId w:val="26"/>
         </w:numPr>
         <w:ind w:left="720" w:hanging="360"/>
         <w:rPr>
@@ -8968,7 +8968,7 @@
       <w:pPr>
         <w:numPr>
           <w:ilvl w:val="0"/>
-          <w:numId w:val="24"/>
+          <w:numId w:val="26"/>
         </w:numPr>
         <w:ind w:left="720" w:hanging="360"/>
         <w:rPr>
@@ -8989,7 +8989,7 @@
       <w:pPr>
         <w:numPr>
           <w:ilvl w:val="0"/>
-          <w:numId w:val="24"/>
+          <w:numId w:val="26"/>
         </w:numPr>
         <w:ind w:left="720" w:hanging="360"/>
         <w:rPr>
@@ -9011,7 +9011,7 @@
       <w:pPr>
         <w:numPr>
           <w:ilvl w:val="0"/>
-          <w:numId w:val="24"/>
+          <w:numId w:val="26"/>
         </w:numPr>
         <w:ind w:left="720" w:hanging="360"/>
         <w:rPr>
@@ -9818,7 +9818,7 @@
       <w:pPr>
         <w:numPr>
           <w:ilvl w:val="0"/>
-          <w:numId w:val="14"/>
+          <w:numId w:val="15"/>
         </w:numPr>
         <w:ind w:left="720" w:hanging="360"/>
         <w:rPr>
@@ -9838,7 +9838,7 @@
       <w:pPr>
         <w:numPr>
           <w:ilvl w:val="0"/>
-          <w:numId w:val="14"/>
+          <w:numId w:val="15"/>
         </w:numPr>
         <w:ind w:left="720" w:hanging="360"/>
         <w:rPr>
@@ -9859,7 +9859,7 @@
       <w:pPr>
         <w:numPr>
           <w:ilvl w:val="0"/>
-          <w:numId w:val="14"/>
+          <w:numId w:val="15"/>
         </w:numPr>
         <w:ind w:left="720" w:hanging="360"/>
         <w:rPr>
@@ -9880,7 +9880,7 @@
       <w:pPr>
         <w:numPr>
           <w:ilvl w:val="0"/>
-          <w:numId w:val="14"/>
+          <w:numId w:val="15"/>
         </w:numPr>
         <w:ind w:left="720" w:hanging="360"/>
         <w:rPr>
@@ -9901,7 +9901,7 @@
       <w:pPr>
         <w:numPr>
           <w:ilvl w:val="0"/>
-          <w:numId w:val="14"/>
+          <w:numId w:val="15"/>
         </w:numPr>
         <w:ind w:left="720" w:hanging="360"/>
         <w:rPr>
@@ -9922,7 +9922,7 @@
       <w:pPr>
         <w:numPr>
           <w:ilvl w:val="0"/>
-          <w:numId w:val="14"/>
+          <w:numId w:val="15"/>
         </w:numPr>
         <w:ind w:left="720" w:hanging="360"/>
         <w:rPr>
@@ -10737,7 +10737,7 @@
       <w:pPr>
         <w:numPr>
           <w:ilvl w:val="0"/>
-          <w:numId w:val="17"/>
+          <w:numId w:val="18"/>
         </w:numPr>
         <w:ind w:left="720" w:hanging="360"/>
         <w:rPr>
@@ -10757,7 +10757,7 @@
       <w:pPr>
         <w:numPr>
           <w:ilvl w:val="0"/>
-          <w:numId w:val="17"/>
+          <w:numId w:val="18"/>
         </w:numPr>
         <w:ind w:left="720" w:hanging="360"/>
         <w:rPr>
@@ -10778,7 +10778,7 @@
       <w:pPr>
         <w:numPr>
           <w:ilvl w:val="0"/>
-          <w:numId w:val="17"/>
+          <w:numId w:val="18"/>
         </w:numPr>
         <w:ind w:left="720" w:hanging="360"/>
         <w:rPr>
@@ -10799,7 +10799,7 @@
       <w:pPr>
         <w:numPr>
           <w:ilvl w:val="0"/>
-          <w:numId w:val="17"/>
+          <w:numId w:val="18"/>
         </w:numPr>
         <w:ind w:left="720" w:hanging="360"/>
         <w:rPr>
@@ -10820,7 +10820,7 @@
       <w:pPr>
         <w:numPr>
           <w:ilvl w:val="0"/>
-          <w:numId w:val="17"/>
+          <w:numId w:val="18"/>
         </w:numPr>
         <w:ind w:left="720" w:hanging="360"/>
         <w:rPr>
@@ -11506,7 +11506,7 @@
       <w:pPr>
         <w:numPr>
           <w:ilvl w:val="0"/>
-          <w:numId w:val="29"/>
+          <w:numId w:val="31"/>
         </w:numPr>
         <w:ind w:left="720" w:hanging="360"/>
         <w:rPr>
@@ -11526,7 +11526,7 @@
       <w:pPr>
         <w:numPr>
           <w:ilvl w:val="0"/>
-          <w:numId w:val="29"/>
+          <w:numId w:val="31"/>
         </w:numPr>
         <w:ind w:left="720" w:hanging="360"/>
         <w:rPr>
@@ -11547,7 +11547,7 @@
       <w:pPr>
         <w:numPr>
           <w:ilvl w:val="0"/>
-          <w:numId w:val="29"/>
+          <w:numId w:val="31"/>
         </w:numPr>
         <w:ind w:left="720" w:hanging="360"/>
         <w:rPr>
@@ -11568,7 +11568,7 @@
       <w:pPr>
         <w:numPr>
           <w:ilvl w:val="0"/>
-          <w:numId w:val="29"/>
+          <w:numId w:val="31"/>
         </w:numPr>
         <w:ind w:left="720" w:hanging="360"/>
         <w:rPr>
@@ -11589,7 +11589,7 @@
       <w:pPr>
         <w:numPr>
           <w:ilvl w:val="0"/>
-          <w:numId w:val="29"/>
+          <w:numId w:val="31"/>
         </w:numPr>
         <w:ind w:left="720" w:hanging="360"/>
         <w:rPr>
@@ -13759,7 +13759,7 @@
       <w:pPr>
         <w:numPr>
           <w:ilvl w:val="0"/>
-          <w:numId w:val="28"/>
+          <w:numId w:val="30"/>
         </w:numPr>
         <w:ind w:left="720" w:hanging="360"/>
         <w:rPr>
@@ -13779,7 +13779,7 @@
       <w:pPr>
         <w:numPr>
           <w:ilvl w:val="0"/>
-          <w:numId w:val="28"/>
+          <w:numId w:val="30"/>
         </w:numPr>
         <w:ind w:left="720" w:hanging="360"/>
         <w:rPr>
@@ -13800,7 +13800,7 @@
       <w:pPr>
         <w:numPr>
           <w:ilvl w:val="0"/>
-          <w:numId w:val="28"/>
+          <w:numId w:val="30"/>
         </w:numPr>
         <w:ind w:left="720" w:hanging="360"/>
         <w:rPr>
@@ -13821,7 +13821,7 @@
       <w:pPr>
         <w:numPr>
           <w:ilvl w:val="0"/>
-          <w:numId w:val="28"/>
+          <w:numId w:val="30"/>
         </w:numPr>
         <w:ind w:left="720" w:hanging="360"/>
         <w:rPr>
@@ -14479,7 +14479,7 @@
       <w:pPr>
         <w:numPr>
           <w:ilvl w:val="0"/>
-          <w:numId w:val="11"/>
+          <w:numId w:val="12"/>
         </w:numPr>
         <w:ind w:left="720" w:hanging="360"/>
         <w:rPr>
@@ -14512,7 +14512,7 @@
       <w:pPr>
         <w:numPr>
           <w:ilvl w:val="0"/>
-          <w:numId w:val="11"/>
+          <w:numId w:val="12"/>
         </w:numPr>
         <w:ind w:left="720" w:hanging="360"/>
         <w:rPr>
@@ -14533,7 +14533,7 @@
       <w:pPr>
         <w:numPr>
           <w:ilvl w:val="0"/>
-          <w:numId w:val="11"/>
+          <w:numId w:val="12"/>
         </w:numPr>
         <w:ind w:left="720" w:hanging="360"/>
         <w:rPr>
@@ -14554,7 +14554,7 @@
       <w:pPr>
         <w:numPr>
           <w:ilvl w:val="0"/>
-          <w:numId w:val="11"/>
+          <w:numId w:val="12"/>
         </w:numPr>
         <w:ind w:left="720" w:hanging="360"/>
         <w:rPr>
@@ -15887,7 +15887,7 @@
       <w:pPr>
         <w:numPr>
           <w:ilvl w:val="0"/>
-          <w:numId w:val="27"/>
+          <w:numId w:val="29"/>
         </w:numPr>
         <w:ind w:left="720" w:hanging="360"/>
         <w:rPr>
@@ -15907,7 +15907,7 @@
       <w:pPr>
         <w:numPr>
           <w:ilvl w:val="0"/>
-          <w:numId w:val="27"/>
+          <w:numId w:val="29"/>
         </w:numPr>
         <w:ind w:left="720" w:hanging="360"/>
         <w:rPr>
@@ -15928,7 +15928,7 @@
       <w:pPr>
         <w:numPr>
           <w:ilvl w:val="0"/>
-          <w:numId w:val="27"/>
+          <w:numId w:val="29"/>
         </w:numPr>
         <w:ind w:left="720" w:hanging="360"/>
         <w:rPr>
@@ -15949,7 +15949,7 @@
       <w:pPr>
         <w:numPr>
           <w:ilvl w:val="0"/>
-          <w:numId w:val="27"/>
+          <w:numId w:val="29"/>
         </w:numPr>
         <w:ind w:left="720" w:hanging="360"/>
         <w:rPr>
@@ -16550,7 +16550,7 @@
       <w:pPr>
         <w:numPr>
           <w:ilvl w:val="0"/>
-          <w:numId w:val="19"/>
+          <w:numId w:val="21"/>
         </w:numPr>
         <w:ind w:left="720" w:hanging="360"/>
         <w:rPr>
@@ -16570,7 +16570,7 @@
       <w:pPr>
         <w:numPr>
           <w:ilvl w:val="0"/>
-          <w:numId w:val="19"/>
+          <w:numId w:val="21"/>
         </w:numPr>
         <w:ind w:left="720" w:hanging="360"/>
         <w:rPr>
@@ -16591,7 +16591,7 @@
       <w:pPr>
         <w:numPr>
           <w:ilvl w:val="0"/>
-          <w:numId w:val="19"/>
+          <w:numId w:val="21"/>
         </w:numPr>
         <w:ind w:left="720" w:hanging="360"/>
         <w:rPr>
@@ -16612,7 +16612,7 @@
       <w:pPr>
         <w:numPr>
           <w:ilvl w:val="0"/>
-          <w:numId w:val="19"/>
+          <w:numId w:val="21"/>
         </w:numPr>
         <w:ind w:left="720" w:hanging="360"/>
         <w:rPr>
@@ -17233,7 +17233,7 @@
       <w:pPr>
         <w:numPr>
           <w:ilvl w:val="0"/>
-          <w:numId w:val="9"/>
+          <w:numId w:val="10"/>
         </w:numPr>
         <w:ind w:left="720" w:hanging="360"/>
         <w:rPr>
@@ -17253,7 +17253,7 @@
       <w:pPr>
         <w:numPr>
           <w:ilvl w:val="0"/>
-          <w:numId w:val="9"/>
+          <w:numId w:val="10"/>
         </w:numPr>
         <w:ind w:left="720" w:hanging="360"/>
         <w:rPr>
@@ -17274,7 +17274,7 @@
       <w:pPr>
         <w:numPr>
           <w:ilvl w:val="0"/>
-          <w:numId w:val="9"/>
+          <w:numId w:val="10"/>
         </w:numPr>
         <w:ind w:left="720" w:hanging="360"/>
         <w:rPr>
@@ -17295,7 +17295,7 @@
       <w:pPr>
         <w:numPr>
           <w:ilvl w:val="0"/>
-          <w:numId w:val="9"/>
+          <w:numId w:val="10"/>
         </w:numPr>
         <w:ind w:left="720" w:hanging="360"/>
         <w:rPr>
@@ -18527,7 +18527,7 @@
       <w:pPr>
         <w:numPr>
           <w:ilvl w:val="0"/>
-          <w:numId w:val="25"/>
+          <w:numId w:val="27"/>
         </w:numPr>
         <w:ind w:left="720" w:hanging="360"/>
         <w:rPr>
@@ -18547,7 +18547,7 @@
       <w:pPr>
         <w:numPr>
           <w:ilvl w:val="0"/>
-          <w:numId w:val="25"/>
+          <w:numId w:val="27"/>
         </w:numPr>
         <w:ind w:left="720" w:hanging="360"/>
         <w:rPr>
@@ -18573,7 +18573,7 @@
       <w:pPr>
         <w:numPr>
           <w:ilvl w:val="0"/>
-          <w:numId w:val="25"/>
+          <w:numId w:val="27"/>
         </w:numPr>
         <w:ind w:left="720" w:hanging="360"/>
         <w:rPr>
@@ -18594,7 +18594,7 @@
       <w:pPr>
         <w:numPr>
           <w:ilvl w:val="0"/>
-          <w:numId w:val="25"/>
+          <w:numId w:val="27"/>
         </w:numPr>
         <w:ind w:left="720" w:hanging="360"/>
         <w:rPr>
@@ -19193,7 +19193,7 @@
       <w:pPr>
         <w:numPr>
           <w:ilvl w:val="0"/>
-          <w:numId w:val="23"/>
+          <w:numId w:val="25"/>
         </w:numPr>
         <w:ind w:left="720" w:hanging="360"/>
         <w:rPr>
@@ -19213,7 +19213,7 @@
       <w:pPr>
         <w:numPr>
           <w:ilvl w:val="0"/>
-          <w:numId w:val="23"/>
+          <w:numId w:val="25"/>
         </w:numPr>
         <w:ind w:left="720" w:hanging="360"/>
         <w:rPr>
@@ -19239,7 +19239,7 @@
       <w:pPr>
         <w:numPr>
           <w:ilvl w:val="0"/>
-          <w:numId w:val="23"/>
+          <w:numId w:val="25"/>
         </w:numPr>
         <w:ind w:left="720" w:hanging="360"/>
         <w:rPr>
@@ -19260,7 +19260,7 @@
       <w:pPr>
         <w:numPr>
           <w:ilvl w:val="0"/>
-          <w:numId w:val="23"/>
+          <w:numId w:val="25"/>
         </w:numPr>
         <w:ind w:left="720" w:hanging="360"/>
         <w:rPr>
@@ -19282,7 +19282,7 @@
       <w:pPr>
         <w:numPr>
           <w:ilvl w:val="0"/>
-          <w:numId w:val="23"/>
+          <w:numId w:val="25"/>
         </w:numPr>
         <w:ind w:left="720" w:hanging="360"/>
         <w:rPr>
@@ -21300,95 +21300,2176 @@
     </w:p>
     <w:p>
       <w:pPr>
-        <w:rPr>
-          <w:color w:val="444444"/>
-        </w:rPr>
-      </w:pPr>
-      <w:r>
-        <w:rPr>
-          <w:rtl w:val="0"/>
-        </w:rPr>
-      </w:r>
-    </w:p>
-    <w:p>
-      <w:pPr>
-        <w:rPr>
-          <w:color w:val="444444"/>
-        </w:rPr>
-      </w:pPr>
-      <w:r>
-        <w:rPr>
-          <w:rtl w:val="0"/>
-        </w:rPr>
-      </w:r>
-    </w:p>
-    <w:p>
-      <w:pPr>
-        <w:rPr>
-          <w:color w:val="444444"/>
-        </w:rPr>
-      </w:pPr>
-      <w:r>
-        <w:rPr>
-          <w:rtl w:val="0"/>
-        </w:rPr>
-      </w:r>
-    </w:p>
-    <w:p>
-      <w:pPr>
-        <w:rPr>
-          <w:b w:val="1"/>
-          <w:color w:val="444444"/>
-        </w:rPr>
-      </w:pPr>
-      <w:r>
-        <w:rPr>
-          <w:rtl w:val="0"/>
-        </w:rPr>
-      </w:r>
-    </w:p>
-    <w:p>
-      <w:pPr>
-        <w:rPr>
-          <w:b w:val="1"/>
-          <w:color w:val="444444"/>
-        </w:rPr>
-      </w:pPr>
-      <w:r>
-        <w:rPr>
-          <w:rtl w:val="0"/>
-        </w:rPr>
-      </w:r>
-    </w:p>
-    <w:p>
-      <w:pPr>
-        <w:rPr>
-          <w:color w:val="444444"/>
-        </w:rPr>
-      </w:pPr>
-      <w:r>
-        <w:rPr>
-          <w:rtl w:val="0"/>
-        </w:rPr>
-      </w:r>
-    </w:p>
-    <w:p>
-      <w:pPr>
-        <w:rPr>
-          <w:b w:val="1"/>
-          <w:color w:val="444444"/>
-        </w:rPr>
-      </w:pPr>
-      <w:r>
-        <w:rPr>
-          <w:rtl w:val="0"/>
-        </w:rPr>
-      </w:r>
-    </w:p>
-    <w:p>
-      <w:pPr>
-        <w:rPr>
-          <w:b w:val="1"/>
+        <w:rPr/>
+      </w:pPr>
+      <w:r>
+        <w:rPr>
+          <w:rtl w:val="0"/>
+        </w:rPr>
+        <w:t xml:space="preserve">Question: 26</w:t>
+      </w:r>
+    </w:p>
+    <w:p>
+      <w:pPr>
+        <w:rPr>
+          <w:color w:val="999999"/>
+        </w:rPr>
+      </w:pPr>
+      <w:r>
+        <w:rPr>
+          <w:b w:val="1"/>
+          <w:rtl w:val="0"/>
+        </w:rPr>
+        <w:t xml:space="preserve">Main​ ​Topic​ ​:​ </w:t>
+      </w:r>
+      <w:r>
+        <w:rPr>
+          <w:color w:val="999999"/>
+          <w:rtl w:val="0"/>
+        </w:rPr>
+        <w:t xml:space="preserve">Analysis and Visualization</w:t>
+      </w:r>
+    </w:p>
+    <w:p>
+      <w:pPr>
+        <w:rPr>
+          <w:b w:val="1"/>
+          <w:color w:val="999999"/>
+        </w:rPr>
+      </w:pPr>
+      <w:r>
+        <w:rPr>
+          <w:b w:val="1"/>
+          <w:rtl w:val="0"/>
+        </w:rPr>
+        <w:t xml:space="preserve">Sub​ ​Topic​ ​:​ </w:t>
+      </w:r>
+      <w:r>
+        <w:rPr>
+          <w:b w:val="1"/>
+          <w:color w:val="999999"/>
+          <w:rtl w:val="0"/>
+        </w:rPr>
+        <w:t xml:space="preserve">Design a solution for transforming and preparing data for analysis</w:t>
+      </w:r>
+      <w:r>
+        <w:rPr>
+          <w:rtl w:val="0"/>
+        </w:rPr>
+      </w:r>
+    </w:p>
+    <w:p>
+      <w:pPr>
+        <w:rPr>
+          <w:color w:val="999999"/>
+        </w:rPr>
+      </w:pPr>
+      <w:r>
+        <w:rPr>
+          <w:rtl w:val="0"/>
+        </w:rPr>
+      </w:r>
+    </w:p>
+    <w:p>
+      <w:pPr>
+        <w:rPr>
+          <w:b w:val="1"/>
+          <w:color w:val="999999"/>
+        </w:rPr>
+      </w:pPr>
+      <w:r>
+        <w:rPr>
+          <w:b w:val="1"/>
+          <w:rtl w:val="0"/>
+        </w:rPr>
+        <w:t xml:space="preserve">Domain: </w:t>
+      </w:r>
+      <w:r>
+        <w:rPr>
+          <w:color w:val="999999"/>
+          <w:rtl w:val="0"/>
+        </w:rPr>
+        <w:t xml:space="preserve">Processing  </w:t>
+      </w:r>
+      <w:r>
+        <w:rPr>
+          <w:rtl w:val="0"/>
+        </w:rPr>
+      </w:r>
+    </w:p>
+    <w:p>
+      <w:pPr>
+        <w:rPr>
+          <w:b w:val="1"/>
+        </w:rPr>
+      </w:pPr>
+      <w:r>
+        <w:rPr>
+          <w:rtl w:val="0"/>
+        </w:rPr>
+      </w:r>
+    </w:p>
+    <w:p>
+      <w:pPr>
+        <w:rPr>
+          <w:rFonts w:ascii="Calibri" w:cs="Calibri" w:eastAsia="Calibri" w:hAnsi="Calibri"/>
+        </w:rPr>
+      </w:pPr>
+      <w:r>
+        <w:rPr>
+          <w:rFonts w:ascii="Calibri" w:cs="Calibri" w:eastAsia="Calibri" w:hAnsi="Calibri"/>
+          <w:b w:val="1"/>
+          <w:rtl w:val="0"/>
+        </w:rPr>
+        <w:t xml:space="preserve">Question text</w:t>
+      </w:r>
+      <w:r>
+        <w:rPr>
+          <w:rFonts w:ascii="Calibri" w:cs="Calibri" w:eastAsia="Calibri" w:hAnsi="Calibri"/>
+          <w:rtl w:val="0"/>
+        </w:rPr>
+        <w:t xml:space="preserve">: </w:t>
+      </w:r>
+    </w:p>
+    <w:p>
+      <w:pPr>
+        <w:rPr>
+          <w:color w:val="434343"/>
+        </w:rPr>
+      </w:pPr>
+      <w:r>
+        <w:rPr>
+          <w:color w:val="434343"/>
+          <w:rtl w:val="0"/>
+        </w:rPr>
+        <w:t xml:space="preserve">You work as a data scientist for a medical data processing company. Your company receives patient data via file feeds into one of your S3 buckets. The data is formatted as a nested JSON document similar to this:</w:t>
+      </w:r>
+    </w:p>
+    <w:p>
+      <w:pPr>
+        <w:rPr>
+          <w:color w:val="434343"/>
+          <w:sz w:val="18"/>
+          <w:szCs w:val="18"/>
+          <w:highlight w:val="white"/>
+        </w:rPr>
+      </w:pPr>
+      <w:r>
+        <w:rPr>
+          <w:color w:val="434343"/>
+          <w:sz w:val="18"/>
+          <w:szCs w:val="18"/>
+          <w:highlight w:val="white"/>
+          <w:rtl w:val="0"/>
+        </w:rPr>
+        <w:t xml:space="preserve">[</w:t>
+      </w:r>
+    </w:p>
+    <w:p>
+      <w:pPr>
+        <w:ind w:left="720" w:firstLine="0"/>
+        <w:rPr>
+          <w:color w:val="434343"/>
+          <w:sz w:val="18"/>
+          <w:szCs w:val="18"/>
+          <w:highlight w:val="white"/>
+        </w:rPr>
+      </w:pPr>
+      <w:r>
+        <w:rPr>
+          <w:color w:val="434343"/>
+          <w:sz w:val="18"/>
+          <w:szCs w:val="18"/>
+          <w:highlight w:val="white"/>
+          <w:rtl w:val="0"/>
+        </w:rPr>
+        <w:t xml:space="preserve">{</w:t>
+      </w:r>
+    </w:p>
+    <w:p>
+      <w:pPr>
+        <w:ind w:left="720" w:firstLine="0"/>
+        <w:rPr>
+          <w:color w:val="434343"/>
+          <w:sz w:val="18"/>
+          <w:szCs w:val="18"/>
+          <w:highlight w:val="white"/>
+        </w:rPr>
+      </w:pPr>
+      <w:r>
+        <w:rPr>
+          <w:color w:val="434343"/>
+          <w:sz w:val="18"/>
+          <w:szCs w:val="18"/>
+          <w:highlight w:val="white"/>
+          <w:rtl w:val="0"/>
+        </w:rPr>
+        <w:t xml:space="preserve"> </w:t>
+      </w:r>
+      <w:r>
+        <w:rPr>
+          <w:b w:val="1"/>
+          <w:color w:val="660e7a"/>
+          <w:sz w:val="18"/>
+          <w:szCs w:val="18"/>
+          <w:highlight w:val="white"/>
+          <w:rtl w:val="0"/>
+        </w:rPr>
+        <w:t xml:space="preserve">"id"</w:t>
+      </w:r>
+      <w:r>
+        <w:rPr>
+          <w:color w:val="434343"/>
+          <w:sz w:val="18"/>
+          <w:szCs w:val="18"/>
+          <w:highlight w:val="white"/>
+          <w:rtl w:val="0"/>
+        </w:rPr>
+        <w:t xml:space="preserve">: </w:t>
+      </w:r>
+      <w:r>
+        <w:rPr>
+          <w:b w:val="1"/>
+          <w:color w:val="008000"/>
+          <w:sz w:val="18"/>
+          <w:szCs w:val="18"/>
+          <w:highlight w:val="white"/>
+          <w:rtl w:val="0"/>
+        </w:rPr>
+        <w:t xml:space="preserve">"796"</w:t>
+      </w:r>
+      <w:r>
+        <w:rPr>
+          <w:color w:val="434343"/>
+          <w:sz w:val="18"/>
+          <w:szCs w:val="18"/>
+          <w:highlight w:val="white"/>
+          <w:rtl w:val="0"/>
+        </w:rPr>
+        <w:t xml:space="preserve">,</w:t>
+      </w:r>
+    </w:p>
+    <w:p>
+      <w:pPr>
+        <w:ind w:left="720" w:firstLine="0"/>
+        <w:rPr>
+          <w:color w:val="434343"/>
+          <w:sz w:val="18"/>
+          <w:szCs w:val="18"/>
+          <w:highlight w:val="white"/>
+        </w:rPr>
+      </w:pPr>
+      <w:r>
+        <w:rPr>
+          <w:color w:val="434343"/>
+          <w:sz w:val="18"/>
+          <w:szCs w:val="18"/>
+          <w:highlight w:val="white"/>
+          <w:rtl w:val="0"/>
+        </w:rPr>
+        <w:t xml:space="preserve"> </w:t>
+      </w:r>
+      <w:r>
+        <w:rPr>
+          <w:b w:val="1"/>
+          <w:color w:val="660e7a"/>
+          <w:sz w:val="18"/>
+          <w:szCs w:val="18"/>
+          <w:highlight w:val="white"/>
+          <w:rtl w:val="0"/>
+        </w:rPr>
+        <w:t xml:space="preserve">"category"</w:t>
+      </w:r>
+      <w:r>
+        <w:rPr>
+          <w:color w:val="434343"/>
+          <w:sz w:val="18"/>
+          <w:szCs w:val="18"/>
+          <w:highlight w:val="white"/>
+          <w:rtl w:val="0"/>
+        </w:rPr>
+        <w:t xml:space="preserve">: </w:t>
+      </w:r>
+      <w:r>
+        <w:rPr>
+          <w:b w:val="1"/>
+          <w:color w:val="008000"/>
+          <w:sz w:val="18"/>
+          <w:szCs w:val="18"/>
+          <w:highlight w:val="white"/>
+          <w:rtl w:val="0"/>
+        </w:rPr>
+        <w:t xml:space="preserve">"Epidemiology"</w:t>
+      </w:r>
+      <w:r>
+        <w:rPr>
+          <w:color w:val="434343"/>
+          <w:sz w:val="18"/>
+          <w:szCs w:val="18"/>
+          <w:highlight w:val="white"/>
+          <w:rtl w:val="0"/>
+        </w:rPr>
+        <w:t xml:space="preserve">,</w:t>
+      </w:r>
+    </w:p>
+    <w:p>
+      <w:pPr>
+        <w:ind w:left="720" w:firstLine="0"/>
+        <w:rPr>
+          <w:color w:val="434343"/>
+          <w:sz w:val="18"/>
+          <w:szCs w:val="18"/>
+          <w:highlight w:val="white"/>
+        </w:rPr>
+      </w:pPr>
+      <w:r>
+        <w:rPr>
+          <w:color w:val="434343"/>
+          <w:sz w:val="18"/>
+          <w:szCs w:val="18"/>
+          <w:highlight w:val="white"/>
+          <w:rtl w:val="0"/>
+        </w:rPr>
+        <w:t xml:space="preserve"> </w:t>
+      </w:r>
+      <w:r>
+        <w:rPr>
+          <w:b w:val="1"/>
+          <w:color w:val="660e7a"/>
+          <w:sz w:val="18"/>
+          <w:szCs w:val="18"/>
+          <w:highlight w:val="white"/>
+          <w:rtl w:val="0"/>
+        </w:rPr>
+        <w:t xml:space="preserve">"info"</w:t>
+      </w:r>
+      <w:r>
+        <w:rPr>
+          <w:color w:val="434343"/>
+          <w:sz w:val="18"/>
+          <w:szCs w:val="18"/>
+          <w:highlight w:val="white"/>
+          <w:rtl w:val="0"/>
+        </w:rPr>
+        <w:t xml:space="preserve">: {</w:t>
+      </w:r>
+    </w:p>
+    <w:p>
+      <w:pPr>
+        <w:ind w:left="720" w:firstLine="0"/>
+        <w:rPr>
+          <w:color w:val="434343"/>
+          <w:sz w:val="18"/>
+          <w:szCs w:val="18"/>
+          <w:highlight w:val="white"/>
+        </w:rPr>
+      </w:pPr>
+      <w:r>
+        <w:rPr>
+          <w:color w:val="434343"/>
+          <w:sz w:val="18"/>
+          <w:szCs w:val="18"/>
+          <w:highlight w:val="white"/>
+          <w:rtl w:val="0"/>
+        </w:rPr>
+        <w:t xml:space="preserve">   </w:t>
+      </w:r>
+      <w:r>
+        <w:rPr>
+          <w:b w:val="1"/>
+          <w:color w:val="660e7a"/>
+          <w:sz w:val="18"/>
+          <w:szCs w:val="18"/>
+          <w:highlight w:val="white"/>
+          <w:rtl w:val="0"/>
+        </w:rPr>
+        <w:t xml:space="preserve">"subcategory"</w:t>
+      </w:r>
+      <w:r>
+        <w:rPr>
+          <w:color w:val="434343"/>
+          <w:sz w:val="18"/>
+          <w:szCs w:val="18"/>
+          <w:highlight w:val="white"/>
+          <w:rtl w:val="0"/>
+        </w:rPr>
+        <w:t xml:space="preserve">: </w:t>
+      </w:r>
+      <w:r>
+        <w:rPr>
+          <w:b w:val="1"/>
+          <w:color w:val="008000"/>
+          <w:sz w:val="18"/>
+          <w:szCs w:val="18"/>
+          <w:highlight w:val="white"/>
+          <w:rtl w:val="0"/>
+        </w:rPr>
+        <w:t xml:space="preserve">"Neuroepidemiology"</w:t>
+      </w:r>
+      <w:r>
+        <w:rPr>
+          <w:color w:val="434343"/>
+          <w:sz w:val="18"/>
+          <w:szCs w:val="18"/>
+          <w:highlight w:val="white"/>
+          <w:rtl w:val="0"/>
+        </w:rPr>
+        <w:t xml:space="preserve">,</w:t>
+      </w:r>
+    </w:p>
+    <w:p>
+      <w:pPr>
+        <w:ind w:left="720" w:firstLine="0"/>
+        <w:rPr>
+          <w:color w:val="434343"/>
+          <w:sz w:val="18"/>
+          <w:szCs w:val="18"/>
+          <w:highlight w:val="white"/>
+        </w:rPr>
+      </w:pPr>
+      <w:r>
+        <w:rPr>
+          <w:color w:val="434343"/>
+          <w:sz w:val="18"/>
+          <w:szCs w:val="18"/>
+          <w:highlight w:val="white"/>
+          <w:rtl w:val="0"/>
+        </w:rPr>
+        <w:t xml:space="preserve">   </w:t>
+      </w:r>
+      <w:r>
+        <w:rPr>
+          <w:b w:val="1"/>
+          <w:color w:val="660e7a"/>
+          <w:sz w:val="18"/>
+          <w:szCs w:val="18"/>
+          <w:highlight w:val="white"/>
+          <w:rtl w:val="0"/>
+        </w:rPr>
+        <w:t xml:space="preserve">"questionType"</w:t>
+      </w:r>
+      <w:r>
+        <w:rPr>
+          <w:color w:val="434343"/>
+          <w:sz w:val="18"/>
+          <w:szCs w:val="18"/>
+          <w:highlight w:val="white"/>
+          <w:rtl w:val="0"/>
+        </w:rPr>
+        <w:t xml:space="preserve">: </w:t>
+      </w:r>
+      <w:r>
+        <w:rPr>
+          <w:b w:val="1"/>
+          <w:color w:val="008000"/>
+          <w:sz w:val="18"/>
+          <w:szCs w:val="18"/>
+          <w:highlight w:val="white"/>
+          <w:rtl w:val="0"/>
+        </w:rPr>
+        <w:t xml:space="preserve">"multiple choice 1"</w:t>
+      </w:r>
+      <w:r>
+        <w:rPr>
+          <w:color w:val="434343"/>
+          <w:sz w:val="18"/>
+          <w:szCs w:val="18"/>
+          <w:highlight w:val="white"/>
+          <w:rtl w:val="0"/>
+        </w:rPr>
+        <w:t xml:space="preserve">,</w:t>
+      </w:r>
+    </w:p>
+    <w:p>
+      <w:pPr>
+        <w:ind w:left="720" w:firstLine="0"/>
+        <w:rPr>
+          <w:color w:val="434343"/>
+          <w:sz w:val="18"/>
+          <w:szCs w:val="18"/>
+          <w:highlight w:val="white"/>
+        </w:rPr>
+      </w:pPr>
+      <w:r>
+        <w:rPr>
+          <w:color w:val="434343"/>
+          <w:sz w:val="18"/>
+          <w:szCs w:val="18"/>
+          <w:highlight w:val="white"/>
+          <w:rtl w:val="0"/>
+        </w:rPr>
+        <w:t xml:space="preserve">   </w:t>
+      </w:r>
+      <w:r>
+        <w:rPr>
+          <w:b w:val="1"/>
+          <w:color w:val="660e7a"/>
+          <w:sz w:val="18"/>
+          <w:szCs w:val="18"/>
+          <w:highlight w:val="white"/>
+          <w:rtl w:val="0"/>
+        </w:rPr>
+        <w:t xml:space="preserve">"question"</w:t>
+      </w:r>
+      <w:r>
+        <w:rPr>
+          <w:color w:val="434343"/>
+          <w:sz w:val="18"/>
+          <w:szCs w:val="18"/>
+          <w:highlight w:val="white"/>
+          <w:rtl w:val="0"/>
+        </w:rPr>
+        <w:t xml:space="preserve">: </w:t>
+      </w:r>
+      <w:r>
+        <w:rPr>
+          <w:b w:val="1"/>
+          <w:color w:val="008000"/>
+          <w:sz w:val="18"/>
+          <w:szCs w:val="18"/>
+          <w:highlight w:val="white"/>
+          <w:rtl w:val="0"/>
+        </w:rPr>
+        <w:t xml:space="preserve">"What is the reference to pi?"</w:t>
+      </w:r>
+      <w:r>
+        <w:rPr>
+          <w:color w:val="434343"/>
+          <w:sz w:val="18"/>
+          <w:szCs w:val="18"/>
+          <w:highlight w:val="white"/>
+          <w:rtl w:val="0"/>
+        </w:rPr>
+        <w:t xml:space="preserve">,</w:t>
+      </w:r>
+    </w:p>
+    <w:p>
+      <w:pPr>
+        <w:ind w:left="720" w:firstLine="0"/>
+        <w:rPr>
+          <w:color w:val="434343"/>
+          <w:sz w:val="18"/>
+          <w:szCs w:val="18"/>
+          <w:highlight w:val="white"/>
+        </w:rPr>
+      </w:pPr>
+      <w:r>
+        <w:rPr>
+          <w:color w:val="434343"/>
+          <w:sz w:val="18"/>
+          <w:szCs w:val="18"/>
+          <w:highlight w:val="white"/>
+          <w:rtl w:val="0"/>
+        </w:rPr>
+        <w:t xml:space="preserve">   </w:t>
+      </w:r>
+      <w:r>
+        <w:rPr>
+          <w:b w:val="1"/>
+          <w:color w:val="660e7a"/>
+          <w:sz w:val="18"/>
+          <w:szCs w:val="18"/>
+          <w:highlight w:val="white"/>
+          <w:rtl w:val="0"/>
+        </w:rPr>
+        <w:t xml:space="preserve">"answers"</w:t>
+      </w:r>
+      <w:r>
+        <w:rPr>
+          <w:color w:val="434343"/>
+          <w:sz w:val="18"/>
+          <w:szCs w:val="18"/>
+          <w:highlight w:val="white"/>
+          <w:rtl w:val="0"/>
+        </w:rPr>
+        <w:t xml:space="preserve">: [</w:t>
+      </w:r>
+    </w:p>
+    <w:p>
+      <w:pPr>
+        <w:ind w:left="720" w:firstLine="0"/>
+        <w:rPr>
+          <w:color w:val="434343"/>
+          <w:sz w:val="18"/>
+          <w:szCs w:val="18"/>
+          <w:highlight w:val="white"/>
+        </w:rPr>
+      </w:pPr>
+      <w:r>
+        <w:rPr>
+          <w:color w:val="434343"/>
+          <w:sz w:val="18"/>
+          <w:szCs w:val="18"/>
+          <w:highlight w:val="white"/>
+          <w:rtl w:val="0"/>
+        </w:rPr>
+        <w:t xml:space="preserve">     </w:t>
+      </w:r>
+      <w:r>
+        <w:rPr>
+          <w:b w:val="1"/>
+          <w:color w:val="008000"/>
+          <w:sz w:val="18"/>
+          <w:szCs w:val="18"/>
+          <w:highlight w:val="white"/>
+          <w:rtl w:val="0"/>
+        </w:rPr>
+        <w:t xml:space="preserve">"First three digits"</w:t>
+      </w:r>
+      <w:r>
+        <w:rPr>
+          <w:color w:val="434343"/>
+          <w:sz w:val="18"/>
+          <w:szCs w:val="18"/>
+          <w:highlight w:val="white"/>
+          <w:rtl w:val="0"/>
+        </w:rPr>
+        <w:t xml:space="preserve">,</w:t>
+      </w:r>
+    </w:p>
+    <w:p>
+      <w:pPr>
+        <w:ind w:left="720" w:firstLine="0"/>
+        <w:rPr>
+          <w:color w:val="434343"/>
+          <w:sz w:val="18"/>
+          <w:szCs w:val="18"/>
+          <w:highlight w:val="white"/>
+        </w:rPr>
+      </w:pPr>
+      <w:r>
+        <w:rPr>
+          <w:color w:val="434343"/>
+          <w:sz w:val="18"/>
+          <w:szCs w:val="18"/>
+          <w:highlight w:val="white"/>
+          <w:rtl w:val="0"/>
+        </w:rPr>
+        <w:t xml:space="preserve">     </w:t>
+      </w:r>
+      <w:r>
+        <w:rPr>
+          <w:b w:val="1"/>
+          <w:color w:val="008000"/>
+          <w:sz w:val="18"/>
+          <w:szCs w:val="18"/>
+          <w:highlight w:val="white"/>
+          <w:rtl w:val="0"/>
+        </w:rPr>
+        <w:t xml:space="preserve">"Infinite number of digits"</w:t>
+      </w:r>
+      <w:r>
+        <w:rPr>
+          <w:color w:val="434343"/>
+          <w:sz w:val="18"/>
+          <w:szCs w:val="18"/>
+          <w:highlight w:val="white"/>
+          <w:rtl w:val="0"/>
+        </w:rPr>
+        <w:t xml:space="preserve">,</w:t>
+      </w:r>
+    </w:p>
+    <w:p>
+      <w:pPr>
+        <w:ind w:left="720" w:firstLine="0"/>
+        <w:rPr>
+          <w:color w:val="434343"/>
+          <w:sz w:val="18"/>
+          <w:szCs w:val="18"/>
+          <w:highlight w:val="white"/>
+        </w:rPr>
+      </w:pPr>
+      <w:r>
+        <w:rPr>
+          <w:color w:val="434343"/>
+          <w:sz w:val="18"/>
+          <w:szCs w:val="18"/>
+          <w:highlight w:val="white"/>
+          <w:rtl w:val="0"/>
+        </w:rPr>
+        <w:t xml:space="preserve">     </w:t>
+      </w:r>
+      <w:r>
+        <w:rPr>
+          <w:b w:val="1"/>
+          <w:color w:val="008000"/>
+          <w:sz w:val="18"/>
+          <w:szCs w:val="18"/>
+          <w:highlight w:val="white"/>
+          <w:rtl w:val="0"/>
+        </w:rPr>
+        <w:t xml:space="preserve">"Digits after the decimal point"</w:t>
+      </w:r>
+      <w:r>
+        <w:rPr>
+          <w:color w:val="434343"/>
+          <w:sz w:val="18"/>
+          <w:szCs w:val="18"/>
+          <w:highlight w:val="white"/>
+          <w:rtl w:val="0"/>
+        </w:rPr>
+        <w:t xml:space="preserve">,</w:t>
+      </w:r>
+    </w:p>
+    <w:p>
+      <w:pPr>
+        <w:ind w:left="720" w:firstLine="0"/>
+        <w:rPr>
+          <w:b w:val="1"/>
+          <w:color w:val="008000"/>
+          <w:sz w:val="18"/>
+          <w:szCs w:val="18"/>
+          <w:highlight w:val="white"/>
+        </w:rPr>
+      </w:pPr>
+      <w:r>
+        <w:rPr>
+          <w:color w:val="434343"/>
+          <w:sz w:val="18"/>
+          <w:szCs w:val="18"/>
+          <w:highlight w:val="white"/>
+          <w:rtl w:val="0"/>
+        </w:rPr>
+        <w:t xml:space="preserve">     </w:t>
+      </w:r>
+      <w:r>
+        <w:rPr>
+          <w:b w:val="1"/>
+          <w:color w:val="008000"/>
+          <w:sz w:val="18"/>
+          <w:szCs w:val="18"/>
+          <w:highlight w:val="white"/>
+          <w:rtl w:val="0"/>
+        </w:rPr>
+        <w:t xml:space="preserve">"Digits before the decimal point"</w:t>
+      </w:r>
+    </w:p>
+    <w:p>
+      <w:pPr>
+        <w:ind w:left="720" w:firstLine="0"/>
+        <w:rPr>
+          <w:color w:val="434343"/>
+          <w:sz w:val="18"/>
+          <w:szCs w:val="18"/>
+          <w:highlight w:val="white"/>
+        </w:rPr>
+      </w:pPr>
+      <w:r>
+        <w:rPr>
+          <w:b w:val="1"/>
+          <w:color w:val="008000"/>
+          <w:sz w:val="18"/>
+          <w:szCs w:val="18"/>
+          <w:highlight w:val="white"/>
+          <w:rtl w:val="0"/>
+        </w:rPr>
+        <w:t xml:space="preserve">   </w:t>
+      </w:r>
+      <w:r>
+        <w:rPr>
+          <w:color w:val="434343"/>
+          <w:sz w:val="18"/>
+          <w:szCs w:val="18"/>
+          <w:highlight w:val="white"/>
+          <w:rtl w:val="0"/>
+        </w:rPr>
+        <w:t xml:space="preserve">],</w:t>
+      </w:r>
+    </w:p>
+    <w:p>
+      <w:pPr>
+        <w:ind w:left="720" w:firstLine="0"/>
+        <w:rPr>
+          <w:color w:val="434343"/>
+          <w:sz w:val="18"/>
+          <w:szCs w:val="18"/>
+          <w:highlight w:val="white"/>
+        </w:rPr>
+      </w:pPr>
+      <w:r>
+        <w:rPr>
+          <w:color w:val="434343"/>
+          <w:sz w:val="18"/>
+          <w:szCs w:val="18"/>
+          <w:highlight w:val="white"/>
+          <w:rtl w:val="0"/>
+        </w:rPr>
+        <w:t xml:space="preserve">   </w:t>
+      </w:r>
+      <w:r>
+        <w:rPr>
+          <w:b w:val="1"/>
+          <w:color w:val="660e7a"/>
+          <w:sz w:val="18"/>
+          <w:szCs w:val="18"/>
+          <w:highlight w:val="white"/>
+          <w:rtl w:val="0"/>
+        </w:rPr>
+        <w:t xml:space="preserve">"correctAnswer"</w:t>
+      </w:r>
+      <w:r>
+        <w:rPr>
+          <w:color w:val="434343"/>
+          <w:sz w:val="18"/>
+          <w:szCs w:val="18"/>
+          <w:highlight w:val="white"/>
+          <w:rtl w:val="0"/>
+        </w:rPr>
+        <w:t xml:space="preserve">: [</w:t>
+      </w:r>
+      <w:r>
+        <w:rPr>
+          <w:b w:val="1"/>
+          <w:color w:val="008000"/>
+          <w:sz w:val="18"/>
+          <w:szCs w:val="18"/>
+          <w:highlight w:val="white"/>
+          <w:rtl w:val="0"/>
+        </w:rPr>
+        <w:t xml:space="preserve">"Digits after the decimal point"</w:t>
+      </w:r>
+      <w:r>
+        <w:rPr>
+          <w:color w:val="434343"/>
+          <w:sz w:val="18"/>
+          <w:szCs w:val="18"/>
+          <w:highlight w:val="white"/>
+          <w:rtl w:val="0"/>
+        </w:rPr>
+        <w:t xml:space="preserve">]</w:t>
+      </w:r>
+    </w:p>
+    <w:p>
+      <w:pPr>
+        <w:ind w:left="720" w:firstLine="0"/>
+        <w:rPr>
+          <w:color w:val="434343"/>
+          <w:sz w:val="18"/>
+          <w:szCs w:val="18"/>
+          <w:highlight w:val="white"/>
+        </w:rPr>
+      </w:pPr>
+      <w:r>
+        <w:rPr>
+          <w:color w:val="434343"/>
+          <w:sz w:val="18"/>
+          <w:szCs w:val="18"/>
+          <w:highlight w:val="white"/>
+          <w:rtl w:val="0"/>
+        </w:rPr>
+        <w:t xml:space="preserve"> }</w:t>
+      </w:r>
+    </w:p>
+    <w:p>
+      <w:pPr>
+        <w:ind w:left="720" w:firstLine="0"/>
+        <w:rPr>
+          <w:color w:val="434343"/>
+          <w:sz w:val="18"/>
+          <w:szCs w:val="18"/>
+          <w:highlight w:val="white"/>
+        </w:rPr>
+      </w:pPr>
+      <w:r>
+        <w:rPr>
+          <w:color w:val="434343"/>
+          <w:sz w:val="18"/>
+          <w:szCs w:val="18"/>
+          <w:highlight w:val="white"/>
+          <w:rtl w:val="0"/>
+        </w:rPr>
+        <w:t xml:space="preserve">}</w:t>
+      </w:r>
+    </w:p>
+    <w:p>
+      <w:pPr>
+        <w:rPr>
+          <w:color w:val="434343"/>
+        </w:rPr>
+      </w:pPr>
+      <w:r>
+        <w:rPr>
+          <w:color w:val="434343"/>
+          <w:rtl w:val="0"/>
+        </w:rPr>
+        <w:t xml:space="preserve">]</w:t>
+      </w:r>
+    </w:p>
+    <w:p>
+      <w:pPr>
+        <w:rPr>
+          <w:color w:val="434343"/>
+        </w:rPr>
+      </w:pPr>
+      <w:r>
+        <w:rPr>
+          <w:rtl w:val="0"/>
+        </w:rPr>
+      </w:r>
+    </w:p>
+    <w:p>
+      <w:pPr>
+        <w:rPr>
+          <w:color w:val="434343"/>
+        </w:rPr>
+      </w:pPr>
+      <w:r>
+        <w:rPr>
+          <w:color w:val="434343"/>
+          <w:rtl w:val="0"/>
+        </w:rPr>
+        <w:t xml:space="preserve">After performing data engineering on some sample files you have noticed occasional inconsistencies in the data types in the JSON. </w:t>
+      </w:r>
+    </w:p>
+    <w:p>
+      <w:pPr>
+        <w:rPr>
+          <w:color w:val="434343"/>
+        </w:rPr>
+      </w:pPr>
+      <w:r>
+        <w:rPr>
+          <w:rtl w:val="0"/>
+        </w:rPr>
+      </w:r>
+    </w:p>
+    <w:p>
+      <w:pPr>
+        <w:rPr>
+          <w:color w:val="434343"/>
+        </w:rPr>
+      </w:pPr>
+      <w:r>
+        <w:rPr>
+          <w:color w:val="434343"/>
+          <w:rtl w:val="0"/>
+        </w:rPr>
+        <w:t xml:space="preserve">What is the most performant and cost effective way to clean your semi-structured JSON data?</w:t>
+      </w:r>
+      <w:r>
+        <w:rPr>
+          <w:rtl w:val="0"/>
+        </w:rPr>
+      </w:r>
+    </w:p>
+    <w:p>
+      <w:pPr>
+        <w:rPr>
+          <w:color w:val="434343"/>
+        </w:rPr>
+      </w:pPr>
+      <w:r>
+        <w:rPr>
+          <w:rtl w:val="0"/>
+        </w:rPr>
+      </w:r>
+    </w:p>
+    <w:p>
+      <w:pPr>
+        <w:numPr>
+          <w:ilvl w:val="0"/>
+          <w:numId w:val="9"/>
+        </w:numPr>
+        <w:ind w:left="720" w:hanging="360"/>
+        <w:rPr>
+          <w:color w:val="434343"/>
+        </w:rPr>
+      </w:pPr>
+      <w:r>
+        <w:rPr>
+          <w:color w:val="383a42"/>
+          <w:shd w:fill="fafafa" w:val="clear"/>
+          <w:rtl w:val="0"/>
+        </w:rPr>
+        <w:t xml:space="preserve">Run an AWS Batch job that uses the dirtyjson library</w:t>
+      </w:r>
+    </w:p>
+    <w:p>
+      <w:pPr>
+        <w:numPr>
+          <w:ilvl w:val="0"/>
+          <w:numId w:val="9"/>
+        </w:numPr>
+        <w:ind w:left="720" w:hanging="360"/>
+        <w:rPr>
+          <w:color w:val="383a42"/>
+          <w:shd w:fill="fafafa" w:val="clear"/>
+        </w:rPr>
+      </w:pPr>
+      <w:r>
+        <w:rPr>
+          <w:color w:val="383a42"/>
+          <w:shd w:fill="fafafa" w:val="clear"/>
+          <w:rtl w:val="0"/>
+        </w:rPr>
+        <w:t xml:space="preserve">Use an EMR job that uses the Spark native DataFrame API</w:t>
+      </w:r>
+      <w:r>
+        <w:rPr>
+          <w:rtl w:val="0"/>
+        </w:rPr>
+      </w:r>
+    </w:p>
+    <w:p>
+      <w:pPr>
+        <w:numPr>
+          <w:ilvl w:val="0"/>
+          <w:numId w:val="9"/>
+        </w:numPr>
+        <w:ind w:left="720" w:hanging="360"/>
+        <w:rPr>
+          <w:color w:val="383a42"/>
+          <w:shd w:fill="fafafa" w:val="clear"/>
+        </w:rPr>
+      </w:pPr>
+      <w:r>
+        <w:rPr>
+          <w:color w:val="383a42"/>
+          <w:shd w:fill="fafafa" w:val="clear"/>
+          <w:rtl w:val="0"/>
+        </w:rPr>
+        <w:t xml:space="preserve">Trigger a Lambda function that uses the json.load and json.loads libraries </w:t>
+      </w:r>
+    </w:p>
+    <w:p>
+      <w:pPr>
+        <w:numPr>
+          <w:ilvl w:val="0"/>
+          <w:numId w:val="9"/>
+        </w:numPr>
+        <w:ind w:left="720" w:hanging="360"/>
+        <w:rPr>
+          <w:color w:val="383a42"/>
+          <w:shd w:fill="fafafa" w:val="clear"/>
+        </w:rPr>
+      </w:pPr>
+      <w:r>
+        <w:rPr>
+          <w:color w:val="383a42"/>
+          <w:shd w:fill="fafafa" w:val="clear"/>
+          <w:rtl w:val="0"/>
+        </w:rPr>
+        <w:t xml:space="preserve">Run a Glue job that uses the DynamicFrame extension</w:t>
+      </w:r>
+    </w:p>
+    <w:p>
+      <w:pPr>
+        <w:rPr>
+          <w:color w:val="434343"/>
+        </w:rPr>
+      </w:pPr>
+      <w:r>
+        <w:rPr>
+          <w:rtl w:val="0"/>
+        </w:rPr>
+      </w:r>
+    </w:p>
+    <w:p>
+      <w:pPr>
+        <w:rPr>
+          <w:color w:val="434343"/>
+        </w:rPr>
+      </w:pPr>
+      <w:r>
+        <w:rPr>
+          <w:rFonts w:ascii="Calibri" w:cs="Calibri" w:eastAsia="Calibri" w:hAnsi="Calibri"/>
+          <w:b w:val="1"/>
+          <w:rtl w:val="0"/>
+        </w:rPr>
+        <w:t xml:space="preserve">Answer:</w:t>
+      </w:r>
+      <w:r>
+        <w:rPr>
+          <w:color w:val="434343"/>
+          <w:rtl w:val="0"/>
+        </w:rPr>
+        <w:t xml:space="preserve"> D</w:t>
+      </w:r>
+    </w:p>
+    <w:p>
+      <w:pPr>
+        <w:rPr>
+          <w:color w:val="434343"/>
+        </w:rPr>
+      </w:pPr>
+      <w:r>
+        <w:rPr>
+          <w:rtl w:val="0"/>
+        </w:rPr>
+      </w:r>
+    </w:p>
+    <w:p>
+      <w:pPr>
+        <w:rPr>
+          <w:color w:val="444444"/>
+          <w:highlight w:val="white"/>
+        </w:rPr>
+      </w:pPr>
+      <w:r>
+        <w:rPr>
+          <w:rFonts w:ascii="Calibri" w:cs="Calibri" w:eastAsia="Calibri" w:hAnsi="Calibri"/>
+          <w:b w:val="1"/>
+          <w:rtl w:val="0"/>
+        </w:rPr>
+        <w:t xml:space="preserve">Explanation:</w:t>
+      </w:r>
+      <w:r>
+        <w:rPr>
+          <w:rtl w:val="0"/>
+        </w:rPr>
+      </w:r>
+    </w:p>
+    <w:p>
+      <w:pPr>
+        <w:rPr>
+          <w:color w:val="444444"/>
+          <w:highlight w:val="white"/>
+        </w:rPr>
+      </w:pPr>
+      <w:r>
+        <w:rPr>
+          <w:color w:val="444444"/>
+          <w:highlight w:val="white"/>
+          <w:rtl w:val="0"/>
+        </w:rPr>
+        <w:t xml:space="preserve">Option A is incorrect. You could write an AWS Batch job that uses the dirtyjson library to clean your JSON, but you would have to spend development time building the code that leverages the dirtyjson library, costing you development time. </w:t>
+      </w:r>
+    </w:p>
+    <w:p>
+      <w:pPr>
+        <w:rPr>
+          <w:color w:val="444444"/>
+          <w:highlight w:val="white"/>
+        </w:rPr>
+      </w:pPr>
+      <w:r>
+        <w:rPr>
+          <w:rtl w:val="0"/>
+        </w:rPr>
+      </w:r>
+    </w:p>
+    <w:p>
+      <w:pPr>
+        <w:rPr>
+          <w:color w:val="444444"/>
+          <w:highlight w:val="white"/>
+        </w:rPr>
+      </w:pPr>
+      <w:r>
+        <w:rPr>
+          <w:color w:val="444444"/>
+          <w:highlight w:val="white"/>
+          <w:rtl w:val="0"/>
+        </w:rPr>
+        <w:t xml:space="preserve">Option B is incorrect. The Spark DataFrame API requires a schema to know before you load your data. It also doesn’t handle cleaning up data as well as the Glue DynamicFrame class. The Spark DataaFrame makes two passes over the JSON dataset, costing you operational time and performance costs. Also, setting up an EMR cluster to run your job will cost you development time and you’ll have to pay for EC2 instances to run your EMR cluster, costing you infrastructure expenses. </w:t>
+      </w:r>
+    </w:p>
+    <w:p>
+      <w:pPr>
+        <w:rPr>
+          <w:color w:val="444444"/>
+          <w:highlight w:val="white"/>
+        </w:rPr>
+      </w:pPr>
+      <w:r>
+        <w:rPr>
+          <w:rtl w:val="0"/>
+        </w:rPr>
+      </w:r>
+    </w:p>
+    <w:p>
+      <w:pPr>
+        <w:rPr>
+          <w:color w:val="444444"/>
+          <w:highlight w:val="white"/>
+        </w:rPr>
+      </w:pPr>
+      <w:r>
+        <w:rPr>
+          <w:color w:val="444444"/>
+          <w:highlight w:val="white"/>
+          <w:rtl w:val="0"/>
+        </w:rPr>
+        <w:t xml:space="preserve">Option C is incorrect. The json.load and json.loads libraries would not give you the capability to clean your semi-structured data. These libraries give you the capability to convert your JSON data into python objects. You would then have to write custom code to actually clean up the inconsistencies. </w:t>
+      </w:r>
+    </w:p>
+    <w:p>
+      <w:pPr>
+        <w:rPr>
+          <w:color w:val="444444"/>
+          <w:highlight w:val="white"/>
+        </w:rPr>
+      </w:pPr>
+      <w:r>
+        <w:rPr>
+          <w:rtl w:val="0"/>
+        </w:rPr>
+      </w:r>
+    </w:p>
+    <w:p>
+      <w:pPr>
+        <w:rPr>
+          <w:color w:val="444444"/>
+          <w:highlight w:val="white"/>
+        </w:rPr>
+      </w:pPr>
+      <w:r>
+        <w:rPr>
+          <w:color w:val="444444"/>
+          <w:highlight w:val="white"/>
+          <w:rtl w:val="0"/>
+        </w:rPr>
+        <w:t xml:space="preserve">Option D is correct.</w:t>
+      </w:r>
+      <w:r>
+        <w:rPr>
+          <w:color w:val="434343"/>
+          <w:rtl w:val="0"/>
+        </w:rPr>
+        <w:t xml:space="preserve"> The Glue DynamicFrame extension requires no schema; Glue determines the schema in real-time while handling schema inconsistencies using the resolveChoice, unnest, split_rows, relationalize, and other transforms.</w:t>
+      </w:r>
+      <w:r>
+        <w:rPr>
+          <w:rtl w:val="0"/>
+        </w:rPr>
+      </w:r>
+    </w:p>
+    <w:p>
+      <w:pPr>
+        <w:rPr>
+          <w:color w:val="434343"/>
+        </w:rPr>
+      </w:pPr>
+      <w:r>
+        <w:rPr>
+          <w:rtl w:val="0"/>
+        </w:rPr>
+      </w:r>
+    </w:p>
+    <w:p>
+      <w:pPr>
+        <w:rPr>
+          <w:rFonts w:ascii="Calibri" w:cs="Calibri" w:eastAsia="Calibri" w:hAnsi="Calibri"/>
+          <w:b w:val="1"/>
+        </w:rPr>
+      </w:pPr>
+      <w:r>
+        <w:rPr>
+          <w:rFonts w:ascii="Calibri" w:cs="Calibri" w:eastAsia="Calibri" w:hAnsi="Calibri"/>
+          <w:b w:val="1"/>
+          <w:rtl w:val="0"/>
+        </w:rPr>
+        <w:t xml:space="preserve">Reference:</w:t>
+      </w:r>
+    </w:p>
+    <w:p>
+      <w:pPr>
+        <w:rPr>
+          <w:color w:val="444444"/>
+        </w:rPr>
+      </w:pPr>
+      <w:r>
+        <w:rPr>
+          <w:color w:val="444444"/>
+          <w:rtl w:val="0"/>
+        </w:rPr>
+        <w:t xml:space="preserve">Please see the RealPython article titled </w:t>
+      </w:r>
+      <w:r>
+        <w:rPr>
+          <w:b w:val="1"/>
+          <w:color w:val="444444"/>
+          <w:rtl w:val="0"/>
+        </w:rPr>
+        <w:t xml:space="preserve">Working with JSON Data in Python</w:t>
+      </w:r>
+      <w:r>
+        <w:rPr>
+          <w:color w:val="444444"/>
+          <w:rtl w:val="0"/>
+        </w:rPr>
+        <w:t xml:space="preserve"> (</w:t>
+      </w:r>
+      <w:hyperlink r:id="rId131">
+        <w:r>
+          <w:rPr>
+            <w:color w:val="1155cc"/>
+            <w:u w:val="single"/>
+            <w:rtl w:val="0"/>
+          </w:rPr>
+          <w:t xml:space="preserve">https://realpython.com/python-json/</w:t>
+        </w:r>
+      </w:hyperlink>
+      <w:r>
+        <w:rPr>
+          <w:color w:val="444444"/>
+          <w:rtl w:val="0"/>
+        </w:rPr>
+        <w:t xml:space="preserve">), the </w:t>
+      </w:r>
+      <w:r>
+        <w:rPr>
+          <w:b w:val="1"/>
+          <w:color w:val="444444"/>
+          <w:rtl w:val="0"/>
+        </w:rPr>
+        <w:t xml:space="preserve">pip project description of dirtyjson</w:t>
+      </w:r>
+      <w:r>
+        <w:rPr>
+          <w:color w:val="444444"/>
+          <w:rtl w:val="0"/>
+        </w:rPr>
+        <w:t xml:space="preserve"> (</w:t>
+      </w:r>
+      <w:hyperlink r:id="rId132">
+        <w:r>
+          <w:rPr>
+            <w:color w:val="1155cc"/>
+            <w:u w:val="single"/>
+            <w:rtl w:val="0"/>
+          </w:rPr>
+          <w:t xml:space="preserve">https://pypi.org/project/dirtyjson/</w:t>
+        </w:r>
+      </w:hyperlink>
+      <w:r>
+        <w:rPr>
+          <w:color w:val="444444"/>
+          <w:rtl w:val="0"/>
+        </w:rPr>
+        <w:t xml:space="preserve">), the </w:t>
+      </w:r>
+      <w:r>
+        <w:rPr>
+          <w:b w:val="1"/>
+          <w:color w:val="444444"/>
+          <w:rtl w:val="0"/>
+        </w:rPr>
+        <w:t xml:space="preserve">AWS Batch API Reference</w:t>
+      </w:r>
+      <w:r>
+        <w:rPr>
+          <w:color w:val="444444"/>
+          <w:rtl w:val="0"/>
+        </w:rPr>
+        <w:t xml:space="preserve"> (</w:t>
+      </w:r>
+      <w:hyperlink r:id="rId133">
+        <w:r>
+          <w:rPr>
+            <w:color w:val="1155cc"/>
+            <w:u w:val="single"/>
+            <w:rtl w:val="0"/>
+          </w:rPr>
+          <w:t xml:space="preserve">https://docs.aws.amazon.com/batch/latest/APIReference/batch-api.pdf</w:t>
+        </w:r>
+      </w:hyperlink>
+      <w:r>
+        <w:rPr>
+          <w:color w:val="444444"/>
+          <w:rtl w:val="0"/>
+        </w:rPr>
+        <w:t xml:space="preserve">), the AWS Glue developer guide titled </w:t>
+      </w:r>
+      <w:r>
+        <w:rPr>
+          <w:b w:val="1"/>
+          <w:color w:val="444444"/>
+          <w:rtl w:val="0"/>
+        </w:rPr>
+        <w:t xml:space="preserve">DynamicFrame Class</w:t>
+      </w:r>
+      <w:r>
+        <w:rPr>
+          <w:color w:val="444444"/>
+          <w:rtl w:val="0"/>
+        </w:rPr>
+        <w:t xml:space="preserve"> (</w:t>
+      </w:r>
+      <w:hyperlink r:id="rId134">
+        <w:r>
+          <w:rPr>
+            <w:color w:val="1155cc"/>
+            <w:u w:val="single"/>
+            <w:rtl w:val="0"/>
+          </w:rPr>
+          <w:t xml:space="preserve">https://docs.aws.amazon.com/glue/latest/dg/aws-glue-api-crawler-pyspark-extensions-dynamic-frame.html</w:t>
+        </w:r>
+      </w:hyperlink>
+      <w:r>
+        <w:rPr>
+          <w:color w:val="444444"/>
+          <w:rtl w:val="0"/>
+        </w:rPr>
+        <w:t xml:space="preserve">), and the Spark SQL guide titled </w:t>
+      </w:r>
+      <w:r>
+        <w:rPr>
+          <w:b w:val="1"/>
+          <w:color w:val="444444"/>
+          <w:rtl w:val="0"/>
+        </w:rPr>
+        <w:t xml:space="preserve">Spark SQL, DataFrames and Datasets Guide</w:t>
+      </w:r>
+      <w:r>
+        <w:rPr>
+          <w:color w:val="444444"/>
+          <w:rtl w:val="0"/>
+        </w:rPr>
+        <w:t xml:space="preserve"> (</w:t>
+      </w:r>
+      <w:hyperlink r:id="rId135">
+        <w:r>
+          <w:rPr>
+            <w:color w:val="1155cc"/>
+            <w:u w:val="single"/>
+            <w:rtl w:val="0"/>
+          </w:rPr>
+          <w:t xml:space="preserve">https://spark.apache.org/docs/latest/sql-programming-guide.html</w:t>
+        </w:r>
+      </w:hyperlink>
+      <w:r>
+        <w:rPr>
+          <w:color w:val="444444"/>
+          <w:rtl w:val="0"/>
+        </w:rPr>
+        <w:t xml:space="preserve">)</w:t>
+      </w:r>
+    </w:p>
+    <w:p>
+      <w:pPr>
+        <w:rPr>
+          <w:color w:val="444444"/>
+        </w:rPr>
+      </w:pPr>
+      <w:r>
+        <w:rPr>
+          <w:rtl w:val="0"/>
+        </w:rPr>
+      </w:r>
+    </w:p>
+    <w:p>
+      <w:pPr>
+        <w:rPr>
+          <w:b w:val="1"/>
+          <w:color w:val="444444"/>
+        </w:rPr>
+      </w:pPr>
+      <w:r>
+        <w:rPr>
+          <w:rtl w:val="0"/>
+        </w:rPr>
+      </w:r>
+    </w:p>
+    <w:p>
+      <w:pPr>
+        <w:rPr>
+          <w:b w:val="1"/>
+          <w:color w:val="444444"/>
+        </w:rPr>
+      </w:pPr>
+      <w:r>
+        <w:rPr>
+          <w:rtl w:val="0"/>
+        </w:rPr>
+      </w:r>
+    </w:p>
+    <w:p>
+      <w:pPr>
+        <w:rPr/>
+      </w:pPr>
+      <w:r>
+        <w:rPr>
+          <w:rtl w:val="0"/>
+        </w:rPr>
+        <w:t xml:space="preserve">Question: 27</w:t>
+      </w:r>
+    </w:p>
+    <w:p>
+      <w:pPr>
+        <w:rPr>
+          <w:color w:val="999999"/>
+        </w:rPr>
+      </w:pPr>
+      <w:r>
+        <w:rPr>
+          <w:b w:val="1"/>
+          <w:rtl w:val="0"/>
+        </w:rPr>
+        <w:t xml:space="preserve">Main​ ​Topic​ ​:​ </w:t>
+      </w:r>
+      <w:r>
+        <w:rPr>
+          <w:color w:val="999999"/>
+          <w:rtl w:val="0"/>
+        </w:rPr>
+        <w:t xml:space="preserve">Analysis and Visualization</w:t>
+      </w:r>
+    </w:p>
+    <w:p>
+      <w:pPr>
+        <w:rPr>
+          <w:b w:val="1"/>
+          <w:color w:val="999999"/>
+        </w:rPr>
+      </w:pPr>
+      <w:r>
+        <w:rPr>
+          <w:b w:val="1"/>
+          <w:rtl w:val="0"/>
+        </w:rPr>
+        <w:t xml:space="preserve">Sub​ ​Topic​ ​:​ </w:t>
+      </w:r>
+      <w:r>
+        <w:rPr>
+          <w:b w:val="1"/>
+          <w:color w:val="999999"/>
+          <w:rtl w:val="0"/>
+        </w:rPr>
+        <w:t xml:space="preserve">Determine the operational characteristics of the collection system</w:t>
+      </w:r>
+      <w:r>
+        <w:rPr>
+          <w:rtl w:val="0"/>
+        </w:rPr>
+      </w:r>
+    </w:p>
+    <w:p>
+      <w:pPr>
+        <w:rPr>
+          <w:color w:val="999999"/>
+        </w:rPr>
+      </w:pPr>
+      <w:r>
+        <w:rPr>
+          <w:rtl w:val="0"/>
+        </w:rPr>
+      </w:r>
+    </w:p>
+    <w:p>
+      <w:pPr>
+        <w:rPr>
+          <w:b w:val="1"/>
+          <w:color w:val="999999"/>
+        </w:rPr>
+      </w:pPr>
+      <w:r>
+        <w:rPr>
+          <w:b w:val="1"/>
+          <w:rtl w:val="0"/>
+        </w:rPr>
+        <w:t xml:space="preserve">Domain: </w:t>
+      </w:r>
+      <w:r>
+        <w:rPr>
+          <w:color w:val="999999"/>
+          <w:rtl w:val="0"/>
+        </w:rPr>
+        <w:t xml:space="preserve">Collection  </w:t>
+      </w:r>
+      <w:r>
+        <w:rPr>
+          <w:rtl w:val="0"/>
+        </w:rPr>
+      </w:r>
+    </w:p>
+    <w:p>
+      <w:pPr>
+        <w:rPr>
+          <w:b w:val="1"/>
+        </w:rPr>
+      </w:pPr>
+      <w:r>
+        <w:rPr>
+          <w:rtl w:val="0"/>
+        </w:rPr>
+      </w:r>
+    </w:p>
+    <w:p>
+      <w:pPr>
+        <w:rPr>
+          <w:rFonts w:ascii="Calibri" w:cs="Calibri" w:eastAsia="Calibri" w:hAnsi="Calibri"/>
+        </w:rPr>
+      </w:pPr>
+      <w:r>
+        <w:rPr>
+          <w:rFonts w:ascii="Calibri" w:cs="Calibri" w:eastAsia="Calibri" w:hAnsi="Calibri"/>
+          <w:b w:val="1"/>
+          <w:rtl w:val="0"/>
+        </w:rPr>
+        <w:t xml:space="preserve">Question text</w:t>
+      </w:r>
+      <w:r>
+        <w:rPr>
+          <w:rFonts w:ascii="Calibri" w:cs="Calibri" w:eastAsia="Calibri" w:hAnsi="Calibri"/>
+          <w:rtl w:val="0"/>
+        </w:rPr>
+        <w:t xml:space="preserve">: </w:t>
+      </w:r>
+    </w:p>
+    <w:p>
+      <w:pPr>
+        <w:rPr>
+          <w:color w:val="434343"/>
+        </w:rPr>
+      </w:pPr>
+      <w:r>
+        <w:rPr>
+          <w:color w:val="434343"/>
+          <w:rtl w:val="0"/>
+        </w:rPr>
+        <w:t xml:space="preserve">You work as a data scientist for a rideshare company. Rideshare request data is collected in one of the company’s S3 buckets (inbound bucket). This data needs to be processed (transformed) very quickly, within seconds of being put onto the S3 bucket. Once transformed, the rideshare request data must be put into another S3 bucket (transformed bucket) where it will be processed to link rideshare drivers with rideshare requesters. </w:t>
+      </w:r>
+    </w:p>
+    <w:p>
+      <w:pPr>
+        <w:rPr>
+          <w:color w:val="434343"/>
+        </w:rPr>
+      </w:pPr>
+      <w:r>
+        <w:rPr>
+          <w:rtl w:val="0"/>
+        </w:rPr>
+      </w:r>
+    </w:p>
+    <w:p>
+      <w:pPr>
+        <w:rPr>
+          <w:color w:val="434343"/>
+        </w:rPr>
+      </w:pPr>
+      <w:r>
+        <w:rPr>
+          <w:color w:val="434343"/>
+          <w:rtl w:val="0"/>
+        </w:rPr>
+        <w:t xml:space="preserve">You have already written Spark jobs to do the transformation. You need to control costs and minimize data latency for the rideshare request transformation operationalization of your data collection system. Which option best meets your requirements?</w:t>
+      </w:r>
+    </w:p>
+    <w:p>
+      <w:pPr>
+        <w:rPr>
+          <w:color w:val="434343"/>
+        </w:rPr>
+      </w:pPr>
+      <w:r>
+        <w:rPr>
+          <w:rtl w:val="0"/>
+        </w:rPr>
+      </w:r>
+    </w:p>
+    <w:p>
+      <w:pPr>
+        <w:numPr>
+          <w:ilvl w:val="0"/>
+          <w:numId w:val="19"/>
+        </w:numPr>
+        <w:ind w:left="720" w:hanging="360"/>
+        <w:rPr>
+          <w:color w:val="434343"/>
+        </w:rPr>
+      </w:pPr>
+      <w:r>
+        <w:rPr>
+          <w:color w:val="383a42"/>
+          <w:shd w:fill="fafafa" w:val="clear"/>
+          <w:rtl w:val="0"/>
+        </w:rPr>
+        <w:t xml:space="preserve">Lambda function triggered when the rideshare data request is put onto the inbound S3 bucket. Lambda sends an SNS topic to an SQS queue. Another Lambda function polls the queue every minute and when it finds a message it launches an EMR cluster and submits a Spark job to process the request.</w:t>
+      </w:r>
+    </w:p>
+    <w:p>
+      <w:pPr>
+        <w:numPr>
+          <w:ilvl w:val="0"/>
+          <w:numId w:val="19"/>
+        </w:numPr>
+        <w:ind w:left="720" w:hanging="360"/>
+        <w:rPr>
+          <w:color w:val="383a42"/>
+          <w:shd w:fill="fafafa" w:val="clear"/>
+        </w:rPr>
+      </w:pPr>
+      <w:r>
+        <w:rPr>
+          <w:color w:val="383a42"/>
+          <w:shd w:fill="fafafa" w:val="clear"/>
+          <w:rtl w:val="0"/>
+        </w:rPr>
+        <w:t xml:space="preserve">Lambda function triggered when the rideshare data request is put onto the inbound S3 bucket. The Lambda function passes the request data to a Spark job in Glue.</w:t>
+      </w:r>
+      <w:r>
+        <w:rPr>
+          <w:rtl w:val="0"/>
+        </w:rPr>
+      </w:r>
+    </w:p>
+    <w:p>
+      <w:pPr>
+        <w:numPr>
+          <w:ilvl w:val="0"/>
+          <w:numId w:val="19"/>
+        </w:numPr>
+        <w:ind w:left="720" w:hanging="360"/>
+        <w:rPr>
+          <w:color w:val="383a42"/>
+          <w:shd w:fill="fafafa" w:val="clear"/>
+        </w:rPr>
+      </w:pPr>
+      <w:r>
+        <w:rPr>
+          <w:color w:val="383a42"/>
+          <w:shd w:fill="fafafa" w:val="clear"/>
+          <w:rtl w:val="0"/>
+        </w:rPr>
+        <w:t xml:space="preserve">Lambda function triggered when the rideshare data request is put onto the inbound S3 bucket. The Lambda function launches an EMR cluster and submits the job using the EMR Steps API to process the request.</w:t>
+      </w:r>
+    </w:p>
+    <w:p>
+      <w:pPr>
+        <w:numPr>
+          <w:ilvl w:val="0"/>
+          <w:numId w:val="19"/>
+        </w:numPr>
+        <w:ind w:left="720" w:hanging="360"/>
+        <w:rPr>
+          <w:color w:val="383a42"/>
+          <w:shd w:fill="fafafa" w:val="clear"/>
+        </w:rPr>
+      </w:pPr>
+      <w:r>
+        <w:rPr>
+          <w:color w:val="383a42"/>
+          <w:shd w:fill="fafafa" w:val="clear"/>
+          <w:rtl w:val="0"/>
+        </w:rPr>
+        <w:t xml:space="preserve">Build an EMR cluster that runs Apache Livy. Lambda function triggered when the rideshare data request is put onto the inbound S3 bucket. The Lambda function passes the request data to a Spark job on the EMR cluster.</w:t>
+      </w:r>
+    </w:p>
+    <w:p>
+      <w:pPr>
+        <w:rPr>
+          <w:color w:val="434343"/>
+        </w:rPr>
+      </w:pPr>
+      <w:r>
+        <w:rPr>
+          <w:rtl w:val="0"/>
+        </w:rPr>
+      </w:r>
+    </w:p>
+    <w:p>
+      <w:pPr>
+        <w:rPr>
+          <w:color w:val="434343"/>
+        </w:rPr>
+      </w:pPr>
+      <w:r>
+        <w:rPr>
+          <w:rFonts w:ascii="Calibri" w:cs="Calibri" w:eastAsia="Calibri" w:hAnsi="Calibri"/>
+          <w:b w:val="1"/>
+          <w:rtl w:val="0"/>
+        </w:rPr>
+        <w:t xml:space="preserve">Answer:</w:t>
+      </w:r>
+      <w:r>
+        <w:rPr>
+          <w:color w:val="434343"/>
+          <w:rtl w:val="0"/>
+        </w:rPr>
+        <w:t xml:space="preserve"> D</w:t>
+      </w:r>
+    </w:p>
+    <w:p>
+      <w:pPr>
+        <w:rPr>
+          <w:color w:val="434343"/>
+        </w:rPr>
+      </w:pPr>
+      <w:r>
+        <w:rPr>
+          <w:rtl w:val="0"/>
+        </w:rPr>
+      </w:r>
+    </w:p>
+    <w:p>
+      <w:pPr>
+        <w:rPr>
+          <w:color w:val="444444"/>
+          <w:highlight w:val="white"/>
+        </w:rPr>
+      </w:pPr>
+      <w:r>
+        <w:rPr>
+          <w:rFonts w:ascii="Calibri" w:cs="Calibri" w:eastAsia="Calibri" w:hAnsi="Calibri"/>
+          <w:b w:val="1"/>
+          <w:rtl w:val="0"/>
+        </w:rPr>
+        <w:t xml:space="preserve">Explanation:</w:t>
+      </w:r>
+      <w:r>
+        <w:rPr>
+          <w:rtl w:val="0"/>
+        </w:rPr>
+      </w:r>
+    </w:p>
+    <w:p>
+      <w:pPr>
+        <w:rPr>
+          <w:color w:val="444444"/>
+          <w:highlight w:val="white"/>
+        </w:rPr>
+      </w:pPr>
+      <w:r>
+        <w:rPr>
+          <w:color w:val="444444"/>
+          <w:highlight w:val="white"/>
+          <w:rtl w:val="0"/>
+        </w:rPr>
+        <w:t xml:space="preserve">Option A is incorrect. This approach will be too slow in transforming and then moving the request data to the transformed bucket. Starting up an EMR cluster and then submitting the Spark job will take far longer than using a long running EMR cluster.</w:t>
+      </w:r>
+    </w:p>
+    <w:p>
+      <w:pPr>
+        <w:rPr>
+          <w:color w:val="444444"/>
+          <w:highlight w:val="white"/>
+        </w:rPr>
+      </w:pPr>
+      <w:r>
+        <w:rPr>
+          <w:rtl w:val="0"/>
+        </w:rPr>
+      </w:r>
+    </w:p>
+    <w:p>
+      <w:pPr>
+        <w:rPr>
+          <w:color w:val="444444"/>
+          <w:highlight w:val="white"/>
+        </w:rPr>
+      </w:pPr>
+      <w:r>
+        <w:rPr>
+          <w:color w:val="444444"/>
+          <w:highlight w:val="white"/>
+          <w:rtl w:val="0"/>
+        </w:rPr>
+        <w:t xml:space="preserve">Option B is incorrect. A Spark job running in Glue is batch oriented. You can only </w:t>
+      </w:r>
+      <w:r>
+        <w:rPr>
+          <w:color w:val="444444"/>
+          <w:highlight w:val="white"/>
+          <w:rtl w:val="0"/>
+        </w:rPr>
+        <w:t xml:space="preserve">schedule ETL jobs at 5 minute intervals</w:t>
+      </w:r>
+      <w:r>
+        <w:rPr>
+          <w:color w:val="444444"/>
+          <w:highlight w:val="white"/>
+          <w:rtl w:val="0"/>
+        </w:rPr>
+        <w:t xml:space="preserve"> or greater. This option will be far slower than using a long running EMR cluster.</w:t>
+      </w:r>
+    </w:p>
+    <w:p>
+      <w:pPr>
+        <w:rPr>
+          <w:color w:val="444444"/>
+          <w:highlight w:val="white"/>
+        </w:rPr>
+      </w:pPr>
+      <w:r>
+        <w:rPr>
+          <w:rtl w:val="0"/>
+        </w:rPr>
+      </w:r>
+    </w:p>
+    <w:p>
+      <w:pPr>
+        <w:rPr>
+          <w:color w:val="444444"/>
+          <w:highlight w:val="white"/>
+        </w:rPr>
+      </w:pPr>
+      <w:r>
+        <w:rPr>
+          <w:color w:val="444444"/>
+          <w:highlight w:val="white"/>
+          <w:rtl w:val="0"/>
+        </w:rPr>
+        <w:t xml:space="preserve">Option C is incorrect. This approach will be too slow in transforming and then moving the request data to the transformed bucket. Starting up an EMR cluster and then submitting the </w:t>
+      </w:r>
+      <w:r>
+        <w:rPr>
+          <w:color w:val="383a42"/>
+          <w:shd w:fill="fafafa" w:val="clear"/>
+          <w:rtl w:val="0"/>
+        </w:rPr>
+        <w:t xml:space="preserve">EMR Steps API </w:t>
+      </w:r>
+      <w:r>
+        <w:rPr>
+          <w:color w:val="444444"/>
+          <w:highlight w:val="white"/>
+          <w:rtl w:val="0"/>
+        </w:rPr>
+        <w:t xml:space="preserve">job will take far longer than using a long running EMR cluster. </w:t>
+      </w:r>
+    </w:p>
+    <w:p>
+      <w:pPr>
+        <w:rPr>
+          <w:color w:val="444444"/>
+          <w:highlight w:val="white"/>
+        </w:rPr>
+      </w:pPr>
+      <w:r>
+        <w:rPr>
+          <w:rtl w:val="0"/>
+        </w:rPr>
+      </w:r>
+    </w:p>
+    <w:p>
+      <w:pPr>
+        <w:rPr>
+          <w:color w:val="444444"/>
+          <w:highlight w:val="white"/>
+        </w:rPr>
+      </w:pPr>
+      <w:r>
+        <w:rPr>
+          <w:color w:val="444444"/>
+          <w:highlight w:val="white"/>
+          <w:rtl w:val="0"/>
+        </w:rPr>
+        <w:t xml:space="preserve">Option D is correct.</w:t>
+      </w:r>
+      <w:r>
+        <w:rPr>
+          <w:color w:val="434343"/>
+          <w:rtl w:val="0"/>
+        </w:rPr>
+        <w:t xml:space="preserve"> A Livy server on a long running EMR cluster will handle requests much faster than starting an EMR cluster with each request or using an SQS polling structure.</w:t>
+      </w:r>
+      <w:r>
+        <w:rPr>
+          <w:rtl w:val="0"/>
+        </w:rPr>
+      </w:r>
+    </w:p>
+    <w:p>
+      <w:pPr>
+        <w:rPr>
+          <w:color w:val="434343"/>
+        </w:rPr>
+      </w:pPr>
+      <w:r>
+        <w:rPr>
+          <w:rtl w:val="0"/>
+        </w:rPr>
+      </w:r>
+    </w:p>
+    <w:p>
+      <w:pPr>
+        <w:rPr>
+          <w:rFonts w:ascii="Calibri" w:cs="Calibri" w:eastAsia="Calibri" w:hAnsi="Calibri"/>
+          <w:b w:val="1"/>
+        </w:rPr>
+      </w:pPr>
+      <w:r>
+        <w:rPr>
+          <w:rFonts w:ascii="Calibri" w:cs="Calibri" w:eastAsia="Calibri" w:hAnsi="Calibri"/>
+          <w:b w:val="1"/>
+          <w:rtl w:val="0"/>
+        </w:rPr>
+        <w:t xml:space="preserve">Reference:</w:t>
+      </w:r>
+    </w:p>
+    <w:p>
+      <w:pPr>
+        <w:rPr>
+          <w:color w:val="444444"/>
+        </w:rPr>
+      </w:pPr>
+      <w:r>
+        <w:rPr>
+          <w:color w:val="444444"/>
+          <w:rtl w:val="0"/>
+        </w:rPr>
+        <w:t xml:space="preserve">Please see the </w:t>
+      </w:r>
+      <w:r>
+        <w:rPr>
+          <w:b w:val="1"/>
+          <w:color w:val="444444"/>
+          <w:rtl w:val="0"/>
+        </w:rPr>
+        <w:t xml:space="preserve">AWS Glue FAQs</w:t>
+      </w:r>
+      <w:r>
+        <w:rPr>
+          <w:color w:val="444444"/>
+          <w:rtl w:val="0"/>
+        </w:rPr>
+        <w:t xml:space="preserve"> (</w:t>
+      </w:r>
+      <w:hyperlink r:id="rId136">
+        <w:r>
+          <w:rPr>
+            <w:color w:val="1155cc"/>
+            <w:u w:val="single"/>
+            <w:rtl w:val="0"/>
+          </w:rPr>
+          <w:t xml:space="preserve">https://aws.amazon.com/glue/faqs/</w:t>
+        </w:r>
+      </w:hyperlink>
+      <w:r>
+        <w:rPr>
+          <w:color w:val="444444"/>
+          <w:rtl w:val="0"/>
+        </w:rPr>
+        <w:t xml:space="preserve">), the Amazon EMR Release Guide titled </w:t>
+      </w:r>
+      <w:r>
+        <w:rPr>
+          <w:b w:val="1"/>
+          <w:color w:val="444444"/>
+          <w:rtl w:val="0"/>
+        </w:rPr>
+        <w:t xml:space="preserve">Apache Livy</w:t>
+      </w:r>
+      <w:r>
+        <w:rPr>
+          <w:color w:val="444444"/>
+          <w:rtl w:val="0"/>
+        </w:rPr>
+        <w:t xml:space="preserve"> (</w:t>
+      </w:r>
+      <w:hyperlink r:id="rId137">
+        <w:r>
+          <w:rPr>
+            <w:color w:val="1155cc"/>
+            <w:u w:val="single"/>
+            <w:rtl w:val="0"/>
+          </w:rPr>
+          <w:t xml:space="preserve">https://docs.aws.amazon.com/emr/latest/ReleaseGuide/emr-livy.html</w:t>
+        </w:r>
+      </w:hyperlink>
+      <w:r>
+        <w:rPr>
+          <w:color w:val="444444"/>
+          <w:rtl w:val="0"/>
+        </w:rPr>
+        <w:t xml:space="preserve">), the AWS Big Data blog titled</w:t>
+      </w:r>
+      <w:r>
+        <w:rPr>
+          <w:b w:val="1"/>
+          <w:color w:val="444444"/>
+          <w:rtl w:val="0"/>
+        </w:rPr>
+        <w:t xml:space="preserve"> Build a Concurrent Data Orchestration Pipeline Using Amazon EMR and Apache Livy </w:t>
+      </w:r>
+      <w:r>
+        <w:rPr>
+          <w:color w:val="444444"/>
+          <w:rtl w:val="0"/>
+        </w:rPr>
+        <w:t xml:space="preserve">(</w:t>
+      </w:r>
+      <w:hyperlink r:id="rId138">
+        <w:r>
+          <w:rPr>
+            <w:color w:val="1155cc"/>
+            <w:u w:val="single"/>
+            <w:rtl w:val="0"/>
+          </w:rPr>
+          <w:t xml:space="preserve">https://aws.amazon.com/blogs/big-data/build-a-concurrent-data-orchestration-pipeline-using-amazon-emr-and-apache-livy/</w:t>
+        </w:r>
+      </w:hyperlink>
+      <w:r>
+        <w:rPr>
+          <w:color w:val="444444"/>
+          <w:rtl w:val="0"/>
+        </w:rPr>
+        <w:t xml:space="preserve">), and the Apache Livy Getting Started guide (</w:t>
+      </w:r>
+      <w:hyperlink r:id="rId139">
+        <w:r>
+          <w:rPr>
+            <w:color w:val="1155cc"/>
+            <w:u w:val="single"/>
+            <w:rtl w:val="0"/>
+          </w:rPr>
+          <w:t xml:space="preserve">https://livy.incubator.apache.org/get-started/</w:t>
+        </w:r>
+      </w:hyperlink>
+      <w:r>
+        <w:rPr>
+          <w:color w:val="444444"/>
+          <w:rtl w:val="0"/>
+        </w:rPr>
+        <w:t xml:space="preserve">)</w:t>
+      </w:r>
+    </w:p>
+    <w:p>
+      <w:pPr>
+        <w:rPr>
+          <w:b w:val="1"/>
+          <w:color w:val="444444"/>
+        </w:rPr>
+      </w:pPr>
+      <w:r>
+        <w:rPr>
+          <w:rtl w:val="0"/>
+        </w:rPr>
+      </w:r>
+    </w:p>
+    <w:p>
+      <w:pPr>
+        <w:rPr>
+          <w:color w:val="444444"/>
+        </w:rPr>
+      </w:pPr>
+      <w:r>
+        <w:rPr>
+          <w:rtl w:val="0"/>
+        </w:rPr>
+      </w:r>
+    </w:p>
+    <w:p>
+      <w:pPr>
+        <w:rPr>
+          <w:b w:val="1"/>
+          <w:color w:val="444444"/>
+        </w:rPr>
+      </w:pPr>
+      <w:r>
+        <w:rPr>
+          <w:rtl w:val="0"/>
+        </w:rPr>
+      </w:r>
+    </w:p>
+    <w:p>
+      <w:pPr>
+        <w:rPr>
+          <w:b w:val="1"/>
+          <w:color w:val="444444"/>
+        </w:rPr>
+      </w:pPr>
+      <w:r>
+        <w:rPr>
+          <w:rtl w:val="0"/>
+        </w:rPr>
+      </w:r>
+    </w:p>
+    <w:p>
+      <w:pPr>
+        <w:rPr>
           <w:color w:val="444444"/>
         </w:rPr>
       </w:pPr>
@@ -22641,8 +24722,6 @@
         <w:ind w:left="720" w:hanging="360"/>
       </w:pPr>
       <w:rPr>
-        <w:rFonts w:ascii="Arial" w:cs="Arial" w:eastAsia="Arial" w:hAnsi="Arial"/>
-        <w:b w:val="1"/>
         <w:u w:val="none"/>
       </w:rPr>
     </w:lvl>
@@ -22746,6 +24825,118 @@
   <w:abstractNum w:abstractNumId="13">
     <w:lvl w:ilvl="0">
       <w:start w:val="1"/>
+      <w:numFmt w:val="upperLetter"/>
+      <w:lvlText w:val="%1)"/>
+      <w:lvlJc w:val="left"/>
+      <w:pPr>
+        <w:ind w:left="720" w:hanging="360"/>
+      </w:pPr>
+      <w:rPr>
+        <w:rFonts w:ascii="Arial" w:cs="Arial" w:eastAsia="Arial" w:hAnsi="Arial"/>
+        <w:b w:val="1"/>
+        <w:u w:val="none"/>
+      </w:rPr>
+    </w:lvl>
+    <w:lvl w:ilvl="1">
+      <w:start w:val="1"/>
+      <w:numFmt w:val="lowerLetter"/>
+      <w:lvlText w:val="%2)"/>
+      <w:lvlJc w:val="left"/>
+      <w:pPr>
+        <w:ind w:left="1440" w:hanging="360"/>
+      </w:pPr>
+      <w:rPr>
+        <w:u w:val="none"/>
+      </w:rPr>
+    </w:lvl>
+    <w:lvl w:ilvl="2">
+      <w:start w:val="1"/>
+      <w:numFmt w:val="lowerRoman"/>
+      <w:lvlText w:val="%3)"/>
+      <w:lvlJc w:val="right"/>
+      <w:pPr>
+        <w:ind w:left="2160" w:hanging="360"/>
+      </w:pPr>
+      <w:rPr>
+        <w:u w:val="none"/>
+      </w:rPr>
+    </w:lvl>
+    <w:lvl w:ilvl="3">
+      <w:start w:val="1"/>
+      <w:numFmt w:val="decimal"/>
+      <w:lvlText w:val="(%4)"/>
+      <w:lvlJc w:val="left"/>
+      <w:pPr>
+        <w:ind w:left="2880" w:hanging="360"/>
+      </w:pPr>
+      <w:rPr>
+        <w:u w:val="none"/>
+      </w:rPr>
+    </w:lvl>
+    <w:lvl w:ilvl="4">
+      <w:start w:val="1"/>
+      <w:numFmt w:val="lowerLetter"/>
+      <w:lvlText w:val="(%5)"/>
+      <w:lvlJc w:val="left"/>
+      <w:pPr>
+        <w:ind w:left="3600" w:hanging="360"/>
+      </w:pPr>
+      <w:rPr>
+        <w:u w:val="none"/>
+      </w:rPr>
+    </w:lvl>
+    <w:lvl w:ilvl="5">
+      <w:start w:val="1"/>
+      <w:numFmt w:val="lowerRoman"/>
+      <w:lvlText w:val="(%6)"/>
+      <w:lvlJc w:val="right"/>
+      <w:pPr>
+        <w:ind w:left="4320" w:hanging="360"/>
+      </w:pPr>
+      <w:rPr>
+        <w:u w:val="none"/>
+      </w:rPr>
+    </w:lvl>
+    <w:lvl w:ilvl="6">
+      <w:start w:val="1"/>
+      <w:numFmt w:val="decimal"/>
+      <w:lvlText w:val="%7."/>
+      <w:lvlJc w:val="left"/>
+      <w:pPr>
+        <w:ind w:left="5040" w:hanging="360"/>
+      </w:pPr>
+      <w:rPr>
+        <w:u w:val="none"/>
+      </w:rPr>
+    </w:lvl>
+    <w:lvl w:ilvl="7">
+      <w:start w:val="1"/>
+      <w:numFmt w:val="lowerLetter"/>
+      <w:lvlText w:val="%8."/>
+      <w:lvlJc w:val="left"/>
+      <w:pPr>
+        <w:ind w:left="5760" w:hanging="360"/>
+      </w:pPr>
+      <w:rPr>
+        <w:u w:val="none"/>
+      </w:rPr>
+    </w:lvl>
+    <w:lvl w:ilvl="8">
+      <w:start w:val="1"/>
+      <w:numFmt w:val="lowerRoman"/>
+      <w:lvlText w:val="%9."/>
+      <w:lvlJc w:val="right"/>
+      <w:pPr>
+        <w:ind w:left="6480" w:hanging="360"/>
+      </w:pPr>
+      <w:rPr>
+        <w:u w:val="none"/>
+      </w:rPr>
+    </w:lvl>
+  </w:abstractNum>
+  <w:abstractNum w:abstractNumId="14">
+    <w:lvl w:ilvl="0">
+      <w:start w:val="1"/>
       <w:numFmt w:val="bullet"/>
       <w:lvlText w:val="●"/>
       <w:lvlJc w:val="left"/>
@@ -22853,7 +25044,7 @@
       </w:rPr>
     </w:lvl>
   </w:abstractNum>
-  <w:abstractNum w:abstractNumId="14">
+  <w:abstractNum w:abstractNumId="15">
     <w:lvl w:ilvl="0">
       <w:start w:val="1"/>
       <w:numFmt w:val="upperLetter"/>
@@ -22963,7 +25154,7 @@
       </w:rPr>
     </w:lvl>
   </w:abstractNum>
-  <w:abstractNum w:abstractNumId="15">
+  <w:abstractNum w:abstractNumId="16">
     <w:lvl w:ilvl="0">
       <w:start w:val="1"/>
       <w:numFmt w:val="bullet"/>
@@ -23073,7 +25264,7 @@
       </w:rPr>
     </w:lvl>
   </w:abstractNum>
-  <w:abstractNum w:abstractNumId="16">
+  <w:abstractNum w:abstractNumId="17">
     <w:lvl w:ilvl="0">
       <w:start w:val="1"/>
       <w:numFmt w:val="upperLetter"/>
@@ -23183,7 +25374,7 @@
       </w:rPr>
     </w:lvl>
   </w:abstractNum>
-  <w:abstractNum w:abstractNumId="17">
+  <w:abstractNum w:abstractNumId="18">
     <w:lvl w:ilvl="0">
       <w:start w:val="1"/>
       <w:numFmt w:val="upperLetter"/>
@@ -23293,7 +25484,7 @@
       </w:rPr>
     </w:lvl>
   </w:abstractNum>
-  <w:abstractNum w:abstractNumId="18">
+  <w:abstractNum w:abstractNumId="19">
     <w:lvl w:ilvl="0">
       <w:start w:val="1"/>
       <w:numFmt w:val="upperLetter"/>
@@ -23403,7 +25594,7 @@
       </w:rPr>
     </w:lvl>
   </w:abstractNum>
-  <w:abstractNum w:abstractNumId="19">
+  <w:abstractNum w:abstractNumId="20">
     <w:lvl w:ilvl="0">
       <w:start w:val="1"/>
       <w:numFmt w:val="upperLetter"/>
@@ -23513,7 +25704,117 @@
       </w:rPr>
     </w:lvl>
   </w:abstractNum>
-  <w:abstractNum w:abstractNumId="20">
+  <w:abstractNum w:abstractNumId="21">
+    <w:lvl w:ilvl="0">
+      <w:start w:val="1"/>
+      <w:numFmt w:val="upperLetter"/>
+      <w:lvlText w:val="%1)"/>
+      <w:lvlJc w:val="left"/>
+      <w:pPr>
+        <w:ind w:left="720" w:hanging="360"/>
+      </w:pPr>
+      <w:rPr>
+        <w:u w:val="none"/>
+      </w:rPr>
+    </w:lvl>
+    <w:lvl w:ilvl="1">
+      <w:start w:val="1"/>
+      <w:numFmt w:val="lowerLetter"/>
+      <w:lvlText w:val="%2)"/>
+      <w:lvlJc w:val="left"/>
+      <w:pPr>
+        <w:ind w:left="1440" w:hanging="360"/>
+      </w:pPr>
+      <w:rPr>
+        <w:u w:val="none"/>
+      </w:rPr>
+    </w:lvl>
+    <w:lvl w:ilvl="2">
+      <w:start w:val="1"/>
+      <w:numFmt w:val="lowerRoman"/>
+      <w:lvlText w:val="%3)"/>
+      <w:lvlJc w:val="right"/>
+      <w:pPr>
+        <w:ind w:left="2160" w:hanging="360"/>
+      </w:pPr>
+      <w:rPr>
+        <w:u w:val="none"/>
+      </w:rPr>
+    </w:lvl>
+    <w:lvl w:ilvl="3">
+      <w:start w:val="1"/>
+      <w:numFmt w:val="decimal"/>
+      <w:lvlText w:val="(%4)"/>
+      <w:lvlJc w:val="left"/>
+      <w:pPr>
+        <w:ind w:left="2880" w:hanging="360"/>
+      </w:pPr>
+      <w:rPr>
+        <w:u w:val="none"/>
+      </w:rPr>
+    </w:lvl>
+    <w:lvl w:ilvl="4">
+      <w:start w:val="1"/>
+      <w:numFmt w:val="lowerLetter"/>
+      <w:lvlText w:val="(%5)"/>
+      <w:lvlJc w:val="left"/>
+      <w:pPr>
+        <w:ind w:left="3600" w:hanging="360"/>
+      </w:pPr>
+      <w:rPr>
+        <w:u w:val="none"/>
+      </w:rPr>
+    </w:lvl>
+    <w:lvl w:ilvl="5">
+      <w:start w:val="1"/>
+      <w:numFmt w:val="lowerRoman"/>
+      <w:lvlText w:val="(%6)"/>
+      <w:lvlJc w:val="right"/>
+      <w:pPr>
+        <w:ind w:left="4320" w:hanging="360"/>
+      </w:pPr>
+      <w:rPr>
+        <w:u w:val="none"/>
+      </w:rPr>
+    </w:lvl>
+    <w:lvl w:ilvl="6">
+      <w:start w:val="1"/>
+      <w:numFmt w:val="decimal"/>
+      <w:lvlText w:val="%7."/>
+      <w:lvlJc w:val="left"/>
+      <w:pPr>
+        <w:ind w:left="5040" w:hanging="360"/>
+      </w:pPr>
+      <w:rPr>
+        <w:u w:val="none"/>
+      </w:rPr>
+    </w:lvl>
+    <w:lvl w:ilvl="7">
+      <w:start w:val="1"/>
+      <w:numFmt w:val="lowerLetter"/>
+      <w:lvlText w:val="%8."/>
+      <w:lvlJc w:val="left"/>
+      <w:pPr>
+        <w:ind w:left="5760" w:hanging="360"/>
+      </w:pPr>
+      <w:rPr>
+        <w:u w:val="none"/>
+      </w:rPr>
+    </w:lvl>
+    <w:lvl w:ilvl="8">
+      <w:start w:val="1"/>
+      <w:numFmt w:val="lowerRoman"/>
+      <w:lvlText w:val="%9."/>
+      <w:lvlJc w:val="right"/>
+      <w:pPr>
+        <w:ind w:left="6480" w:hanging="360"/>
+      </w:pPr>
+      <w:rPr>
+        <w:u w:val="none"/>
+      </w:rPr>
+    </w:lvl>
+  </w:abstractNum>
+  <w:abstractNum w:abstractNumId="22">
     <w:lvl w:ilvl="0">
       <w:start w:val="1"/>
       <w:numFmt w:val="bullet"/>
@@ -23623,7 +25924,7 @@
       </w:rPr>
     </w:lvl>
   </w:abstractNum>
-  <w:abstractNum w:abstractNumId="21">
+  <w:abstractNum w:abstractNumId="23">
     <w:lvl w:ilvl="0">
       <w:start w:val="1"/>
       <w:numFmt w:val="upperLetter"/>
@@ -23733,7 +26034,7 @@
       </w:rPr>
     </w:lvl>
   </w:abstractNum>
-  <w:abstractNum w:abstractNumId="22">
+  <w:abstractNum w:abstractNumId="24">
     <w:lvl w:ilvl="0">
       <w:start w:val="1"/>
       <w:numFmt w:val="upperLetter"/>
@@ -23843,7 +26144,7 @@
       </w:rPr>
     </w:lvl>
   </w:abstractNum>
-  <w:abstractNum w:abstractNumId="23">
+  <w:abstractNum w:abstractNumId="25">
     <w:lvl w:ilvl="0">
       <w:start w:val="1"/>
       <w:numFmt w:val="upperLetter"/>
@@ -23953,7 +26254,7 @@
       </w:rPr>
     </w:lvl>
   </w:abstractNum>
-  <w:abstractNum w:abstractNumId="24">
+  <w:abstractNum w:abstractNumId="26">
     <w:lvl w:ilvl="0">
       <w:start w:val="1"/>
       <w:numFmt w:val="upperLetter"/>
@@ -24063,7 +26364,7 @@
       </w:rPr>
     </w:lvl>
   </w:abstractNum>
-  <w:abstractNum w:abstractNumId="25">
+  <w:abstractNum w:abstractNumId="27">
     <w:lvl w:ilvl="0">
       <w:start w:val="1"/>
       <w:numFmt w:val="upperLetter"/>
@@ -24173,7 +26474,7 @@
       </w:rPr>
     </w:lvl>
   </w:abstractNum>
-  <w:abstractNum w:abstractNumId="26">
+  <w:abstractNum w:abstractNumId="28">
     <w:lvl w:ilvl="0">
       <w:start w:val="1"/>
       <w:numFmt w:val="upperLetter"/>
@@ -24283,7 +26584,7 @@
       </w:rPr>
     </w:lvl>
   </w:abstractNum>
-  <w:abstractNum w:abstractNumId="27">
+  <w:abstractNum w:abstractNumId="29">
     <w:lvl w:ilvl="0">
       <w:start w:val="1"/>
       <w:numFmt w:val="upperLetter"/>
@@ -24393,7 +26694,7 @@
       </w:rPr>
     </w:lvl>
   </w:abstractNum>
-  <w:abstractNum w:abstractNumId="28">
+  <w:abstractNum w:abstractNumId="30">
     <w:lvl w:ilvl="0">
       <w:start w:val="1"/>
       <w:numFmt w:val="upperLetter"/>
@@ -24503,7 +26804,7 @@
       </w:rPr>
     </w:lvl>
   </w:abstractNum>
-  <w:abstractNum w:abstractNumId="29">
+  <w:abstractNum w:abstractNumId="31">
     <w:lvl w:ilvl="0">
       <w:start w:val="1"/>
       <w:numFmt w:val="upperLetter"/>
@@ -24699,6 +27000,12 @@
   </w:num>
   <w:num w:numId="29">
     <w:abstractNumId w:val="29"/>
+  </w:num>
+  <w:num w:numId="30">
+    <w:abstractNumId w:val="30"/>
+  </w:num>
+  <w:num w:numId="31">
+    <w:abstractNumId w:val="31"/>
   </w:num>
 </w:numbering>
 </file>

</xml_diff>

<commit_message>
added questions 28 and 29 to DA cert questions
</commit_message>
<xml_diff>
--- a/public/Exam Notes/DA-Vincent-1-10-April-4.docx
+++ b/public/Exam Notes/DA-Vincent-1-10-April-4.docx
@@ -201,7 +201,7 @@
       <w:pPr>
         <w:numPr>
           <w:ilvl w:val="0"/>
-          <w:numId w:val="22"/>
+          <w:numId w:val="23"/>
         </w:numPr>
         <w:spacing w:line="259" w:lineRule="auto"/>
         <w:ind w:left="720" w:hanging="360"/>
@@ -263,7 +263,7 @@
       <w:pPr>
         <w:numPr>
           <w:ilvl w:val="0"/>
-          <w:numId w:val="22"/>
+          <w:numId w:val="23"/>
         </w:numPr>
         <w:spacing w:line="259" w:lineRule="auto"/>
         <w:ind w:left="720" w:hanging="360"/>
@@ -362,7 +362,7 @@
       <w:pPr>
         <w:numPr>
           <w:ilvl w:val="0"/>
-          <w:numId w:val="16"/>
+          <w:numId w:val="17"/>
         </w:numPr>
         <w:ind w:left="720" w:hanging="360"/>
       </w:pPr>
@@ -377,7 +377,7 @@
       <w:pPr>
         <w:numPr>
           <w:ilvl w:val="0"/>
-          <w:numId w:val="16"/>
+          <w:numId w:val="17"/>
         </w:numPr>
         <w:ind w:left="720" w:hanging="360"/>
       </w:pPr>
@@ -392,7 +392,7 @@
       <w:pPr>
         <w:numPr>
           <w:ilvl w:val="0"/>
-          <w:numId w:val="16"/>
+          <w:numId w:val="17"/>
         </w:numPr>
         <w:ind w:left="720" w:hanging="360"/>
       </w:pPr>
@@ -419,7 +419,7 @@
       <w:pPr>
         <w:numPr>
           <w:ilvl w:val="0"/>
-          <w:numId w:val="16"/>
+          <w:numId w:val="17"/>
         </w:numPr>
         <w:ind w:left="720" w:hanging="360"/>
       </w:pPr>
@@ -435,7 +435,7 @@
       <w:pPr>
         <w:numPr>
           <w:ilvl w:val="0"/>
-          <w:numId w:val="16"/>
+          <w:numId w:val="17"/>
         </w:numPr>
         <w:ind w:left="720" w:hanging="360"/>
       </w:pPr>
@@ -464,7 +464,7 @@
       <w:pPr>
         <w:numPr>
           <w:ilvl w:val="1"/>
-          <w:numId w:val="16"/>
+          <w:numId w:val="17"/>
         </w:numPr>
         <w:ind w:left="1440" w:hanging="360"/>
       </w:pPr>
@@ -480,7 +480,7 @@
       <w:pPr>
         <w:numPr>
           <w:ilvl w:val="2"/>
-          <w:numId w:val="16"/>
+          <w:numId w:val="17"/>
         </w:numPr>
         <w:ind w:left="2160" w:hanging="360"/>
       </w:pPr>
@@ -496,7 +496,7 @@
       <w:pPr>
         <w:numPr>
           <w:ilvl w:val="2"/>
-          <w:numId w:val="16"/>
+          <w:numId w:val="17"/>
         </w:numPr>
         <w:ind w:left="2160" w:hanging="360"/>
       </w:pPr>
@@ -512,7 +512,7 @@
       <w:pPr>
         <w:numPr>
           <w:ilvl w:val="2"/>
-          <w:numId w:val="16"/>
+          <w:numId w:val="17"/>
         </w:numPr>
         <w:ind w:left="2160" w:hanging="360"/>
       </w:pPr>
@@ -528,7 +528,7 @@
       <w:pPr>
         <w:numPr>
           <w:ilvl w:val="2"/>
-          <w:numId w:val="16"/>
+          <w:numId w:val="17"/>
         </w:numPr>
         <w:ind w:left="2160" w:hanging="360"/>
       </w:pPr>
@@ -555,7 +555,7 @@
       <w:pPr>
         <w:numPr>
           <w:ilvl w:val="0"/>
-          <w:numId w:val="16"/>
+          <w:numId w:val="17"/>
         </w:numPr>
         <w:ind w:left="720" w:hanging="360"/>
       </w:pPr>
@@ -564,6 +564,294 @@
           <w:rtl w:val="0"/>
         </w:rPr>
         <w:t xml:space="preserve">Try to balance the domains based on weightage % defined in the exam blueprint.</w:t>
+      </w:r>
+    </w:p>
+    <w:p>
+      <w:pPr>
+        <w:numPr>
+          <w:ilvl w:val="0"/>
+          <w:numId w:val="15"/>
+        </w:numPr>
+        <w:ind w:left="720" w:hanging="360"/>
+      </w:pPr>
+      <w:r>
+        <w:rPr>
+          <w:rtl w:val="0"/>
+        </w:rPr>
+        <w:t xml:space="preserve">Any AWS service or feature must be approximately 6 months old to figure out in Practice Tests. Put a note in the explanation for any latest service or feature that might be on the borderline of appearing in the real exam.</w:t>
+      </w:r>
+    </w:p>
+    <w:p>
+      <w:pPr>
+        <w:numPr>
+          <w:ilvl w:val="0"/>
+          <w:numId w:val="17"/>
+        </w:numPr>
+        <w:ind w:left="720" w:hanging="360"/>
+      </w:pPr>
+      <w:r>
+        <w:rPr>
+          <w:b w:val="1"/>
+          <w:color w:val="ff0000"/>
+          <w:rtl w:val="0"/>
+        </w:rPr>
+        <w:t xml:space="preserve">Plagiarism </w:t>
+      </w:r>
+      <w:r>
+        <w:rPr>
+          <w:rtl w:val="0"/>
+        </w:rPr>
+        <w:t xml:space="preserve">in any form - Question or in Explanation will be </w:t>
+      </w:r>
+      <w:r>
+        <w:rPr>
+          <w:b w:val="1"/>
+          <w:color w:val="ff0000"/>
+          <w:rtl w:val="0"/>
+        </w:rPr>
+        <w:t xml:space="preserve">rejected</w:t>
+      </w:r>
+      <w:r>
+        <w:rPr>
+          <w:b w:val="1"/>
+          <w:rtl w:val="0"/>
+        </w:rPr>
+        <w:t xml:space="preserve">. </w:t>
+      </w:r>
+      <w:r>
+        <w:rPr>
+          <w:rtl w:val="0"/>
+        </w:rPr>
+        <w:t xml:space="preserve">Questions &amp; Explanations should reflect your own professional experience &amp; AWS skills. Author’s who indulge in plagiarism will be </w:t>
+      </w:r>
+      <w:r>
+        <w:rPr>
+          <w:b w:val="1"/>
+          <w:rtl w:val="0"/>
+        </w:rPr>
+        <w:t xml:space="preserve">blacklisted </w:t>
+      </w:r>
+      <w:r>
+        <w:rPr>
+          <w:rtl w:val="0"/>
+        </w:rPr>
+        <w:t xml:space="preserve">&amp; dropped from our author’s list.</w:t>
+      </w:r>
+    </w:p>
+    <w:p>
+      <w:pPr>
+        <w:numPr>
+          <w:ilvl w:val="0"/>
+          <w:numId w:val="17"/>
+        </w:numPr>
+        <w:ind w:left="720" w:hanging="360"/>
+      </w:pPr>
+      <w:r>
+        <w:rPr>
+          <w:rtl w:val="0"/>
+        </w:rPr>
+        <w:t xml:space="preserve">The ownership of the questions once approved &amp; published on Whizlabs LMS platform, lies solely with Whizlabs Software Pvt. Ltd. You can’t share or publish it elsewhere in any circumstances.</w:t>
+      </w:r>
+    </w:p>
+    <w:p>
+      <w:pPr>
+        <w:rPr/>
+      </w:pPr>
+      <w:r>
+        <w:rPr>
+          <w:rtl w:val="0"/>
+        </w:rPr>
+      </w:r>
+    </w:p>
+    <w:p>
+      <w:pPr>
+        <w:rPr>
+          <w:b w:val="1"/>
+        </w:rPr>
+      </w:pPr>
+      <w:r>
+        <w:rPr>
+          <w:b w:val="1"/>
+          <w:rtl w:val="0"/>
+        </w:rPr>
+        <w:t xml:space="preserve">Sample Format of</w:t>
+      </w:r>
+      <w:r>
+        <w:rPr>
+          <w:rtl w:val="0"/>
+        </w:rPr>
+        <w:t xml:space="preserve"> </w:t>
+      </w:r>
+      <w:r>
+        <w:rPr>
+          <w:b w:val="1"/>
+          <w:rtl w:val="0"/>
+        </w:rPr>
+        <w:t xml:space="preserve">Questions</w:t>
+      </w:r>
+    </w:p>
+    <w:p>
+      <w:pPr>
+        <w:rPr>
+          <w:color w:val="999999"/>
+        </w:rPr>
+      </w:pPr>
+      <w:r>
+        <w:rPr>
+          <w:color w:val="999999"/>
+          <w:rtl w:val="0"/>
+        </w:rPr>
+        <w:t xml:space="preserve">----------------------------------------------------------------------------------------------------------------------------</w:t>
+      </w:r>
+    </w:p>
+    <w:p>
+      <w:pPr>
+        <w:rPr/>
+      </w:pPr>
+      <w:r>
+        <w:rPr>
+          <w:b w:val="1"/>
+          <w:rtl w:val="0"/>
+        </w:rPr>
+        <w:t xml:space="preserve">Question​ ​:​ </w:t>
+      </w:r>
+      <w:r>
+        <w:rPr>
+          <w:rtl w:val="0"/>
+        </w:rPr>
+        <w:t xml:space="preserve">#</w:t>
+      </w:r>
+    </w:p>
+    <w:p>
+      <w:pPr>
+        <w:rPr>
+          <w:color w:val="999999"/>
+        </w:rPr>
+      </w:pPr>
+      <w:r>
+        <w:rPr>
+          <w:b w:val="1"/>
+          <w:rtl w:val="0"/>
+        </w:rPr>
+        <w:t xml:space="preserve">Main​ ​Topic​ ​:​ </w:t>
+      </w:r>
+      <w:r>
+        <w:rPr>
+          <w:color w:val="999999"/>
+          <w:rtl w:val="0"/>
+        </w:rPr>
+        <w:t xml:space="preserve">&lt;    &gt;</w:t>
+      </w:r>
+    </w:p>
+    <w:p>
+      <w:pPr>
+        <w:rPr>
+          <w:color w:val="999999"/>
+        </w:rPr>
+      </w:pPr>
+      <w:r>
+        <w:rPr>
+          <w:b w:val="1"/>
+          <w:rtl w:val="0"/>
+        </w:rPr>
+        <w:t xml:space="preserve">Sub​ ​Topic​ ​:​ </w:t>
+      </w:r>
+      <w:r>
+        <w:rPr>
+          <w:color w:val="999999"/>
+          <w:rtl w:val="0"/>
+        </w:rPr>
+        <w:t xml:space="preserve">[optional]</w:t>
+      </w:r>
+    </w:p>
+    <w:p>
+      <w:pPr>
+        <w:rPr>
+          <w:b w:val="1"/>
+          <w:color w:val="999999"/>
+        </w:rPr>
+      </w:pPr>
+      <w:r>
+        <w:rPr>
+          <w:b w:val="1"/>
+          <w:rtl w:val="0"/>
+        </w:rPr>
+        <w:t xml:space="preserve">Domain: </w:t>
+      </w:r>
+      <w:r>
+        <w:rPr>
+          <w:color w:val="999999"/>
+          <w:rtl w:val="0"/>
+        </w:rPr>
+        <w:t xml:space="preserve">&lt;     &gt;</w:t>
+      </w:r>
+      <w:r>
+        <w:rPr>
+          <w:b w:val="1"/>
+          <w:color w:val="999999"/>
+          <w:rtl w:val="0"/>
+        </w:rPr>
+        <w:t xml:space="preserve"> </w:t>
+      </w:r>
+    </w:p>
+    <w:p>
+      <w:pPr>
+        <w:rPr>
+          <w:b w:val="1"/>
+        </w:rPr>
+      </w:pPr>
+      <w:r>
+        <w:rPr>
+          <w:rtl w:val="0"/>
+        </w:rPr>
+      </w:r>
+    </w:p>
+    <w:p>
+      <w:pPr>
+        <w:rPr>
+          <w:rFonts w:ascii="Calibri" w:cs="Calibri" w:eastAsia="Calibri" w:hAnsi="Calibri"/>
+        </w:rPr>
+      </w:pPr>
+      <w:r>
+        <w:rPr>
+          <w:rFonts w:ascii="Calibri" w:cs="Calibri" w:eastAsia="Calibri" w:hAnsi="Calibri"/>
+          <w:b w:val="1"/>
+          <w:rtl w:val="0"/>
+        </w:rPr>
+        <w:t xml:space="preserve">Question text</w:t>
+      </w:r>
+      <w:r>
+        <w:rPr>
+          <w:rFonts w:ascii="Calibri" w:cs="Calibri" w:eastAsia="Calibri" w:hAnsi="Calibri"/>
+          <w:rtl w:val="0"/>
+        </w:rPr>
+        <w:t xml:space="preserve">: </w:t>
+      </w:r>
+    </w:p>
+    <w:p>
+      <w:pPr>
+        <w:rPr>
+          <w:rFonts w:ascii="Calibri" w:cs="Calibri" w:eastAsia="Calibri" w:hAnsi="Calibri"/>
+        </w:rPr>
+      </w:pPr>
+      <w:r>
+        <w:rPr>
+          <w:rFonts w:ascii="Calibri" w:cs="Calibri" w:eastAsia="Calibri" w:hAnsi="Calibri"/>
+          <w:rtl w:val="0"/>
+        </w:rPr>
+        <w:t xml:space="preserve">&lt;Scenario based. Should be clear in terms of requirements. No ambiguity. No duplicate options. In case of multiple answers, at the end, you should include the number of expected answers. e.g. (Select TWO) or (Select THREE) etc. For single answers this is NOT required&gt;</w:t>
+      </w:r>
+    </w:p>
+    <w:p>
+      <w:pPr>
+        <w:rPr>
+          <w:rFonts w:ascii="Calibri" w:cs="Calibri" w:eastAsia="Calibri" w:hAnsi="Calibri"/>
+        </w:rPr>
+      </w:pPr>
+      <w:r>
+        <w:rPr>
+          <w:rtl w:val="0"/>
+        </w:rPr>
       </w:r>
     </w:p>
     <w:p>
@@ -573,241 +861,44 @@
           <w:numId w:val="14"/>
         </w:numPr>
         <w:ind w:left="720" w:hanging="360"/>
-      </w:pPr>
-      <w:r>
-        <w:rPr>
-          <w:rtl w:val="0"/>
-        </w:rPr>
-        <w:t xml:space="preserve">Any AWS service or feature must be approximately 6 months old to figure out in Practice Tests. Put a note in the explanation for any latest service or feature that might be on the borderline of appearing in the real exam.</w:t>
+        <w:rPr>
+          <w:rFonts w:ascii="Calibri" w:cs="Calibri" w:eastAsia="Calibri" w:hAnsi="Calibri"/>
+        </w:rPr>
+      </w:pPr>
+      <w:r>
+        <w:rPr>
+          <w:rFonts w:ascii="Calibri" w:cs="Calibri" w:eastAsia="Calibri" w:hAnsi="Calibri"/>
+          <w:rtl w:val="0"/>
+        </w:rPr>
+        <w:t xml:space="preserve">Option A...</w:t>
       </w:r>
     </w:p>
     <w:p>
       <w:pPr>
         <w:numPr>
           <w:ilvl w:val="0"/>
-          <w:numId w:val="16"/>
+          <w:numId w:val="14"/>
         </w:numPr>
         <w:ind w:left="720" w:hanging="360"/>
-      </w:pPr>
-      <w:r>
-        <w:rPr>
-          <w:b w:val="1"/>
-          <w:color w:val="ff0000"/>
-          <w:rtl w:val="0"/>
-        </w:rPr>
-        <w:t xml:space="preserve">Plagiarism </w:t>
-      </w:r>
-      <w:r>
-        <w:rPr>
-          <w:rtl w:val="0"/>
-        </w:rPr>
-        <w:t xml:space="preserve">in any form - Question or in Explanation will be </w:t>
-      </w:r>
-      <w:r>
-        <w:rPr>
-          <w:b w:val="1"/>
-          <w:color w:val="ff0000"/>
-          <w:rtl w:val="0"/>
-        </w:rPr>
-        <w:t xml:space="preserve">rejected</w:t>
-      </w:r>
-      <w:r>
-        <w:rPr>
-          <w:b w:val="1"/>
-          <w:rtl w:val="0"/>
-        </w:rPr>
-        <w:t xml:space="preserve">. </w:t>
-      </w:r>
-      <w:r>
-        <w:rPr>
-          <w:rtl w:val="0"/>
-        </w:rPr>
-        <w:t xml:space="preserve">Questions &amp; Explanations should reflect your own professional experience &amp; AWS skills. Author’s who indulge in plagiarism will be </w:t>
-      </w:r>
-      <w:r>
-        <w:rPr>
-          <w:b w:val="1"/>
-          <w:rtl w:val="0"/>
-        </w:rPr>
-        <w:t xml:space="preserve">blacklisted </w:t>
-      </w:r>
-      <w:r>
-        <w:rPr>
-          <w:rtl w:val="0"/>
-        </w:rPr>
-        <w:t xml:space="preserve">&amp; dropped from our author’s list.</w:t>
+        <w:rPr>
+          <w:rFonts w:ascii="Calibri" w:cs="Calibri" w:eastAsia="Calibri" w:hAnsi="Calibri"/>
+        </w:rPr>
+      </w:pPr>
+      <w:r>
+        <w:rPr>
+          <w:rFonts w:ascii="Calibri" w:cs="Calibri" w:eastAsia="Calibri" w:hAnsi="Calibri"/>
+          <w:rtl w:val="0"/>
+        </w:rPr>
+        <w:t xml:space="preserve">Option B...</w:t>
       </w:r>
     </w:p>
     <w:p>
       <w:pPr>
         <w:numPr>
           <w:ilvl w:val="0"/>
-          <w:numId w:val="16"/>
+          <w:numId w:val="14"/>
         </w:numPr>
         <w:ind w:left="720" w:hanging="360"/>
-      </w:pPr>
-      <w:r>
-        <w:rPr>
-          <w:rtl w:val="0"/>
-        </w:rPr>
-        <w:t xml:space="preserve">The ownership of the questions once approved &amp; published on Whizlabs LMS platform, lies solely with Whizlabs Software Pvt. Ltd. You can’t share or publish it elsewhere in any circumstances.</w:t>
-      </w:r>
-    </w:p>
-    <w:p>
-      <w:pPr>
-        <w:rPr/>
-      </w:pPr>
-      <w:r>
-        <w:rPr>
-          <w:rtl w:val="0"/>
-        </w:rPr>
-      </w:r>
-    </w:p>
-    <w:p>
-      <w:pPr>
-        <w:rPr>
-          <w:b w:val="1"/>
-        </w:rPr>
-      </w:pPr>
-      <w:r>
-        <w:rPr>
-          <w:b w:val="1"/>
-          <w:rtl w:val="0"/>
-        </w:rPr>
-        <w:t xml:space="preserve">Sample Format of</w:t>
-      </w:r>
-      <w:r>
-        <w:rPr>
-          <w:rtl w:val="0"/>
-        </w:rPr>
-        <w:t xml:space="preserve"> </w:t>
-      </w:r>
-      <w:r>
-        <w:rPr>
-          <w:b w:val="1"/>
-          <w:rtl w:val="0"/>
-        </w:rPr>
-        <w:t xml:space="preserve">Questions</w:t>
-      </w:r>
-    </w:p>
-    <w:p>
-      <w:pPr>
-        <w:rPr>
-          <w:color w:val="999999"/>
-        </w:rPr>
-      </w:pPr>
-      <w:r>
-        <w:rPr>
-          <w:color w:val="999999"/>
-          <w:rtl w:val="0"/>
-        </w:rPr>
-        <w:t xml:space="preserve">----------------------------------------------------------------------------------------------------------------------------</w:t>
-      </w:r>
-    </w:p>
-    <w:p>
-      <w:pPr>
-        <w:rPr/>
-      </w:pPr>
-      <w:r>
-        <w:rPr>
-          <w:b w:val="1"/>
-          <w:rtl w:val="0"/>
-        </w:rPr>
-        <w:t xml:space="preserve">Question​ ​:​ </w:t>
-      </w:r>
-      <w:r>
-        <w:rPr>
-          <w:rtl w:val="0"/>
-        </w:rPr>
-        <w:t xml:space="preserve">#</w:t>
-      </w:r>
-    </w:p>
-    <w:p>
-      <w:pPr>
-        <w:rPr>
-          <w:color w:val="999999"/>
-        </w:rPr>
-      </w:pPr>
-      <w:r>
-        <w:rPr>
-          <w:b w:val="1"/>
-          <w:rtl w:val="0"/>
-        </w:rPr>
-        <w:t xml:space="preserve">Main​ ​Topic​ ​:​ </w:t>
-      </w:r>
-      <w:r>
-        <w:rPr>
-          <w:color w:val="999999"/>
-          <w:rtl w:val="0"/>
-        </w:rPr>
-        <w:t xml:space="preserve">&lt;    &gt;</w:t>
-      </w:r>
-    </w:p>
-    <w:p>
-      <w:pPr>
-        <w:rPr>
-          <w:color w:val="999999"/>
-        </w:rPr>
-      </w:pPr>
-      <w:r>
-        <w:rPr>
-          <w:b w:val="1"/>
-          <w:rtl w:val="0"/>
-        </w:rPr>
-        <w:t xml:space="preserve">Sub​ ​Topic​ ​:​ </w:t>
-      </w:r>
-      <w:r>
-        <w:rPr>
-          <w:color w:val="999999"/>
-          <w:rtl w:val="0"/>
-        </w:rPr>
-        <w:t xml:space="preserve">[optional]</w:t>
-      </w:r>
-    </w:p>
-    <w:p>
-      <w:pPr>
-        <w:rPr>
-          <w:b w:val="1"/>
-          <w:color w:val="999999"/>
-        </w:rPr>
-      </w:pPr>
-      <w:r>
-        <w:rPr>
-          <w:b w:val="1"/>
-          <w:rtl w:val="0"/>
-        </w:rPr>
-        <w:t xml:space="preserve">Domain: </w:t>
-      </w:r>
-      <w:r>
-        <w:rPr>
-          <w:color w:val="999999"/>
-          <w:rtl w:val="0"/>
-        </w:rPr>
-        <w:t xml:space="preserve">&lt;     &gt;</w:t>
-      </w:r>
-      <w:r>
-        <w:rPr>
-          <w:b w:val="1"/>
-          <w:color w:val="999999"/>
-          <w:rtl w:val="0"/>
-        </w:rPr>
-        <w:t xml:space="preserve"> </w:t>
-      </w:r>
-    </w:p>
-    <w:p>
-      <w:pPr>
-        <w:rPr>
-          <w:b w:val="1"/>
-        </w:rPr>
-      </w:pPr>
-      <w:r>
-        <w:rPr>
-          <w:rtl w:val="0"/>
-        </w:rPr>
-      </w:r>
-    </w:p>
-    <w:p>
-      <w:pPr>
         <w:rPr>
           <w:rFonts w:ascii="Calibri" w:cs="Calibri" w:eastAsia="Calibri" w:hAnsi="Calibri"/>
         </w:rPr>
@@ -815,107 +906,16 @@
       <w:r>
         <w:rPr>
           <w:rFonts w:ascii="Calibri" w:cs="Calibri" w:eastAsia="Calibri" w:hAnsi="Calibri"/>
-          <w:b w:val="1"/>
-          <w:rtl w:val="0"/>
-        </w:rPr>
-        <w:t xml:space="preserve">Question text</w:t>
-      </w:r>
-      <w:r>
-        <w:rPr>
-          <w:rFonts w:ascii="Calibri" w:cs="Calibri" w:eastAsia="Calibri" w:hAnsi="Calibri"/>
-          <w:rtl w:val="0"/>
-        </w:rPr>
-        <w:t xml:space="preserve">: </w:t>
-      </w:r>
-    </w:p>
-    <w:p>
-      <w:pPr>
-        <w:rPr>
-          <w:rFonts w:ascii="Calibri" w:cs="Calibri" w:eastAsia="Calibri" w:hAnsi="Calibri"/>
-        </w:rPr>
-      </w:pPr>
-      <w:r>
-        <w:rPr>
-          <w:rFonts w:ascii="Calibri" w:cs="Calibri" w:eastAsia="Calibri" w:hAnsi="Calibri"/>
-          <w:rtl w:val="0"/>
-        </w:rPr>
-        <w:t xml:space="preserve">&lt;Scenario based. Should be clear in terms of requirements. No ambiguity. No duplicate options. In case of multiple answers, at the end, you should include the number of expected answers. e.g. (Select TWO) or (Select THREE) etc. For single answers this is NOT required&gt;</w:t>
-      </w:r>
-    </w:p>
-    <w:p>
-      <w:pPr>
-        <w:rPr>
-          <w:rFonts w:ascii="Calibri" w:cs="Calibri" w:eastAsia="Calibri" w:hAnsi="Calibri"/>
-        </w:rPr>
-      </w:pPr>
-      <w:r>
-        <w:rPr>
-          <w:rtl w:val="0"/>
-        </w:rPr>
+          <w:rtl w:val="0"/>
+        </w:rPr>
+        <w:t xml:space="preserve">Option C...</w:t>
       </w:r>
     </w:p>
     <w:p>
       <w:pPr>
         <w:numPr>
           <w:ilvl w:val="0"/>
-          <w:numId w:val="13"/>
-        </w:numPr>
-        <w:ind w:left="720" w:hanging="360"/>
-        <w:rPr>
-          <w:rFonts w:ascii="Calibri" w:cs="Calibri" w:eastAsia="Calibri" w:hAnsi="Calibri"/>
-        </w:rPr>
-      </w:pPr>
-      <w:r>
-        <w:rPr>
-          <w:rFonts w:ascii="Calibri" w:cs="Calibri" w:eastAsia="Calibri" w:hAnsi="Calibri"/>
-          <w:rtl w:val="0"/>
-        </w:rPr>
-        <w:t xml:space="preserve">Option A...</w:t>
-      </w:r>
-    </w:p>
-    <w:p>
-      <w:pPr>
-        <w:numPr>
-          <w:ilvl w:val="0"/>
-          <w:numId w:val="13"/>
-        </w:numPr>
-        <w:ind w:left="720" w:hanging="360"/>
-        <w:rPr>
-          <w:rFonts w:ascii="Calibri" w:cs="Calibri" w:eastAsia="Calibri" w:hAnsi="Calibri"/>
-        </w:rPr>
-      </w:pPr>
-      <w:r>
-        <w:rPr>
-          <w:rFonts w:ascii="Calibri" w:cs="Calibri" w:eastAsia="Calibri" w:hAnsi="Calibri"/>
-          <w:rtl w:val="0"/>
-        </w:rPr>
-        <w:t xml:space="preserve">Option B...</w:t>
-      </w:r>
-    </w:p>
-    <w:p>
-      <w:pPr>
-        <w:numPr>
-          <w:ilvl w:val="0"/>
-          <w:numId w:val="13"/>
-        </w:numPr>
-        <w:ind w:left="720" w:hanging="360"/>
-        <w:rPr>
-          <w:rFonts w:ascii="Calibri" w:cs="Calibri" w:eastAsia="Calibri" w:hAnsi="Calibri"/>
-        </w:rPr>
-      </w:pPr>
-      <w:r>
-        <w:rPr>
-          <w:rFonts w:ascii="Calibri" w:cs="Calibri" w:eastAsia="Calibri" w:hAnsi="Calibri"/>
-          <w:rtl w:val="0"/>
-        </w:rPr>
-        <w:t xml:space="preserve">Option C...</w:t>
-      </w:r>
-    </w:p>
-    <w:p>
-      <w:pPr>
-        <w:numPr>
-          <w:ilvl w:val="0"/>
-          <w:numId w:val="13"/>
+          <w:numId w:val="14"/>
         </w:numPr>
         <w:ind w:left="720" w:hanging="360"/>
         <w:rPr>
@@ -2512,7 +2512,7 @@
       <w:pPr>
         <w:numPr>
           <w:ilvl w:val="0"/>
-          <w:numId w:val="17"/>
+          <w:numId w:val="18"/>
         </w:numPr>
         <w:ind w:left="720" w:hanging="360"/>
         <w:rPr>
@@ -2532,7 +2532,7 @@
       <w:pPr>
         <w:numPr>
           <w:ilvl w:val="0"/>
-          <w:numId w:val="17"/>
+          <w:numId w:val="18"/>
         </w:numPr>
         <w:ind w:left="720" w:hanging="360"/>
         <w:rPr>
@@ -2553,7 +2553,7 @@
       <w:pPr>
         <w:numPr>
           <w:ilvl w:val="0"/>
-          <w:numId w:val="17"/>
+          <w:numId w:val="18"/>
         </w:numPr>
         <w:ind w:left="720" w:hanging="360"/>
         <w:rPr>
@@ -2574,7 +2574,7 @@
       <w:pPr>
         <w:numPr>
           <w:ilvl w:val="0"/>
-          <w:numId w:val="17"/>
+          <w:numId w:val="18"/>
         </w:numPr>
         <w:ind w:left="720" w:hanging="360"/>
         <w:rPr>
@@ -3372,7 +3372,7 @@
       <w:pPr>
         <w:numPr>
           <w:ilvl w:val="0"/>
-          <w:numId w:val="23"/>
+          <w:numId w:val="24"/>
         </w:numPr>
         <w:ind w:left="720" w:hanging="360"/>
         <w:rPr>
@@ -3392,7 +3392,7 @@
       <w:pPr>
         <w:numPr>
           <w:ilvl w:val="0"/>
-          <w:numId w:val="23"/>
+          <w:numId w:val="24"/>
         </w:numPr>
         <w:ind w:left="720" w:hanging="360"/>
         <w:rPr>
@@ -3425,7 +3425,7 @@
       <w:pPr>
         <w:numPr>
           <w:ilvl w:val="0"/>
-          <w:numId w:val="23"/>
+          <w:numId w:val="24"/>
         </w:numPr>
         <w:ind w:left="720" w:hanging="360"/>
         <w:rPr>
@@ -3473,7 +3473,7 @@
       <w:pPr>
         <w:numPr>
           <w:ilvl w:val="0"/>
-          <w:numId w:val="23"/>
+          <w:numId w:val="24"/>
         </w:numPr>
         <w:ind w:left="720" w:hanging="360"/>
         <w:rPr>
@@ -3957,12 +3957,12 @@
             <wp:inline distB="19050" distT="19050" distL="19050" distR="19050">
               <wp:extent cx="6034088" cy="3962142"/>
               <wp:effectExtent b="0" l="0" r="0" t="0"/>
-              <wp:docPr id="1" name="image2.png"/>
+              <wp:docPr id="1" name="image1.png"/>
               <a:graphic>
                 <a:graphicData uri="http://schemas.openxmlformats.org/drawingml/2006/picture">
                   <pic:pic>
                     <pic:nvPicPr>
-                      <pic:cNvPr id="0" name="image2.png"/>
+                      <pic:cNvPr id="0" name="image1.png"/>
                       <pic:cNvPicPr preferRelativeResize="0"/>
                     </pic:nvPicPr>
                     <pic:blipFill>
@@ -4061,7 +4061,7 @@
       <w:pPr>
         <w:numPr>
           <w:ilvl w:val="0"/>
-          <w:numId w:val="24"/>
+          <w:numId w:val="25"/>
         </w:numPr>
         <w:ind w:left="720" w:hanging="360"/>
         <w:rPr>
@@ -4081,7 +4081,7 @@
       <w:pPr>
         <w:numPr>
           <w:ilvl w:val="0"/>
-          <w:numId w:val="24"/>
+          <w:numId w:val="25"/>
         </w:numPr>
         <w:ind w:left="720" w:hanging="360"/>
         <w:rPr>
@@ -4102,7 +4102,7 @@
       <w:pPr>
         <w:numPr>
           <w:ilvl w:val="0"/>
-          <w:numId w:val="24"/>
+          <w:numId w:val="25"/>
         </w:numPr>
         <w:ind w:left="720" w:hanging="360"/>
         <w:rPr>
@@ -4123,7 +4123,7 @@
       <w:pPr>
         <w:numPr>
           <w:ilvl w:val="0"/>
-          <w:numId w:val="24"/>
+          <w:numId w:val="25"/>
         </w:numPr>
         <w:ind w:left="720" w:hanging="360"/>
         <w:rPr>
@@ -5536,7 +5536,7 @@
       <w:pPr>
         <w:numPr>
           <w:ilvl w:val="0"/>
-          <w:numId w:val="28"/>
+          <w:numId w:val="30"/>
         </w:numPr>
         <w:ind w:left="720" w:hanging="360"/>
         <w:rPr>
@@ -5556,7 +5556,7 @@
       <w:pPr>
         <w:numPr>
           <w:ilvl w:val="0"/>
-          <w:numId w:val="28"/>
+          <w:numId w:val="30"/>
         </w:numPr>
         <w:ind w:left="720" w:hanging="360"/>
         <w:rPr>
@@ -5577,7 +5577,7 @@
       <w:pPr>
         <w:numPr>
           <w:ilvl w:val="0"/>
-          <w:numId w:val="28"/>
+          <w:numId w:val="30"/>
         </w:numPr>
         <w:ind w:left="720" w:hanging="360"/>
         <w:rPr>
@@ -5598,7 +5598,7 @@
       <w:pPr>
         <w:numPr>
           <w:ilvl w:val="0"/>
-          <w:numId w:val="28"/>
+          <w:numId w:val="30"/>
         </w:numPr>
         <w:ind w:left="720" w:hanging="360"/>
         <w:rPr>
@@ -6345,7 +6345,7 @@
       <w:pPr>
         <w:numPr>
           <w:ilvl w:val="0"/>
-          <w:numId w:val="20"/>
+          <w:numId w:val="21"/>
         </w:numPr>
         <w:ind w:left="720" w:hanging="360"/>
         <w:rPr>
@@ -6365,7 +6365,7 @@
       <w:pPr>
         <w:numPr>
           <w:ilvl w:val="0"/>
-          <w:numId w:val="20"/>
+          <w:numId w:val="21"/>
         </w:numPr>
         <w:ind w:left="720" w:hanging="360"/>
         <w:rPr>
@@ -6386,7 +6386,7 @@
       <w:pPr>
         <w:numPr>
           <w:ilvl w:val="0"/>
-          <w:numId w:val="20"/>
+          <w:numId w:val="21"/>
         </w:numPr>
         <w:ind w:left="720" w:hanging="360"/>
         <w:rPr>
@@ -6407,7 +6407,7 @@
       <w:pPr>
         <w:numPr>
           <w:ilvl w:val="0"/>
-          <w:numId w:val="20"/>
+          <w:numId w:val="21"/>
         </w:numPr>
         <w:ind w:left="720" w:hanging="360"/>
         <w:rPr>
@@ -8906,7 +8906,7 @@
       <w:pPr>
         <w:numPr>
           <w:ilvl w:val="0"/>
-          <w:numId w:val="26"/>
+          <w:numId w:val="28"/>
         </w:numPr>
         <w:ind w:left="720" w:hanging="360"/>
         <w:rPr>
@@ -8926,7 +8926,7 @@
       <w:pPr>
         <w:numPr>
           <w:ilvl w:val="0"/>
-          <w:numId w:val="26"/>
+          <w:numId w:val="28"/>
         </w:numPr>
         <w:ind w:left="720" w:hanging="360"/>
         <w:rPr>
@@ -8947,7 +8947,7 @@
       <w:pPr>
         <w:numPr>
           <w:ilvl w:val="0"/>
-          <w:numId w:val="26"/>
+          <w:numId w:val="28"/>
         </w:numPr>
         <w:ind w:left="720" w:hanging="360"/>
         <w:rPr>
@@ -8968,7 +8968,7 @@
       <w:pPr>
         <w:numPr>
           <w:ilvl w:val="0"/>
-          <w:numId w:val="26"/>
+          <w:numId w:val="28"/>
         </w:numPr>
         <w:ind w:left="720" w:hanging="360"/>
         <w:rPr>
@@ -8989,7 +8989,7 @@
       <w:pPr>
         <w:numPr>
           <w:ilvl w:val="0"/>
-          <w:numId w:val="26"/>
+          <w:numId w:val="28"/>
         </w:numPr>
         <w:ind w:left="720" w:hanging="360"/>
         <w:rPr>
@@ -9011,7 +9011,7 @@
       <w:pPr>
         <w:numPr>
           <w:ilvl w:val="0"/>
-          <w:numId w:val="26"/>
+          <w:numId w:val="28"/>
         </w:numPr>
         <w:ind w:left="720" w:hanging="360"/>
         <w:rPr>
@@ -9818,7 +9818,7 @@
       <w:pPr>
         <w:numPr>
           <w:ilvl w:val="0"/>
-          <w:numId w:val="15"/>
+          <w:numId w:val="16"/>
         </w:numPr>
         <w:ind w:left="720" w:hanging="360"/>
         <w:rPr>
@@ -9838,7 +9838,7 @@
       <w:pPr>
         <w:numPr>
           <w:ilvl w:val="0"/>
-          <w:numId w:val="15"/>
+          <w:numId w:val="16"/>
         </w:numPr>
         <w:ind w:left="720" w:hanging="360"/>
         <w:rPr>
@@ -9859,7 +9859,7 @@
       <w:pPr>
         <w:numPr>
           <w:ilvl w:val="0"/>
-          <w:numId w:val="15"/>
+          <w:numId w:val="16"/>
         </w:numPr>
         <w:ind w:left="720" w:hanging="360"/>
         <w:rPr>
@@ -9880,7 +9880,7 @@
       <w:pPr>
         <w:numPr>
           <w:ilvl w:val="0"/>
-          <w:numId w:val="15"/>
+          <w:numId w:val="16"/>
         </w:numPr>
         <w:ind w:left="720" w:hanging="360"/>
         <w:rPr>
@@ -9901,7 +9901,7 @@
       <w:pPr>
         <w:numPr>
           <w:ilvl w:val="0"/>
-          <w:numId w:val="15"/>
+          <w:numId w:val="16"/>
         </w:numPr>
         <w:ind w:left="720" w:hanging="360"/>
         <w:rPr>
@@ -9922,7 +9922,7 @@
       <w:pPr>
         <w:numPr>
           <w:ilvl w:val="0"/>
-          <w:numId w:val="15"/>
+          <w:numId w:val="16"/>
         </w:numPr>
         <w:ind w:left="720" w:hanging="360"/>
         <w:rPr>
@@ -10737,7 +10737,7 @@
       <w:pPr>
         <w:numPr>
           <w:ilvl w:val="0"/>
-          <w:numId w:val="18"/>
+          <w:numId w:val="19"/>
         </w:numPr>
         <w:ind w:left="720" w:hanging="360"/>
         <w:rPr>
@@ -10757,7 +10757,7 @@
       <w:pPr>
         <w:numPr>
           <w:ilvl w:val="0"/>
-          <w:numId w:val="18"/>
+          <w:numId w:val="19"/>
         </w:numPr>
         <w:ind w:left="720" w:hanging="360"/>
         <w:rPr>
@@ -10778,7 +10778,7 @@
       <w:pPr>
         <w:numPr>
           <w:ilvl w:val="0"/>
-          <w:numId w:val="18"/>
+          <w:numId w:val="19"/>
         </w:numPr>
         <w:ind w:left="720" w:hanging="360"/>
         <w:rPr>
@@ -10799,7 +10799,7 @@
       <w:pPr>
         <w:numPr>
           <w:ilvl w:val="0"/>
-          <w:numId w:val="18"/>
+          <w:numId w:val="19"/>
         </w:numPr>
         <w:ind w:left="720" w:hanging="360"/>
         <w:rPr>
@@ -10820,7 +10820,7 @@
       <w:pPr>
         <w:numPr>
           <w:ilvl w:val="0"/>
-          <w:numId w:val="18"/>
+          <w:numId w:val="19"/>
         </w:numPr>
         <w:ind w:left="720" w:hanging="360"/>
         <w:rPr>
@@ -11506,7 +11506,7 @@
       <w:pPr>
         <w:numPr>
           <w:ilvl w:val="0"/>
-          <w:numId w:val="31"/>
+          <w:numId w:val="33"/>
         </w:numPr>
         <w:ind w:left="720" w:hanging="360"/>
         <w:rPr>
@@ -11526,7 +11526,7 @@
       <w:pPr>
         <w:numPr>
           <w:ilvl w:val="0"/>
-          <w:numId w:val="31"/>
+          <w:numId w:val="33"/>
         </w:numPr>
         <w:ind w:left="720" w:hanging="360"/>
         <w:rPr>
@@ -11547,7 +11547,7 @@
       <w:pPr>
         <w:numPr>
           <w:ilvl w:val="0"/>
-          <w:numId w:val="31"/>
+          <w:numId w:val="33"/>
         </w:numPr>
         <w:ind w:left="720" w:hanging="360"/>
         <w:rPr>
@@ -11568,7 +11568,7 @@
       <w:pPr>
         <w:numPr>
           <w:ilvl w:val="0"/>
-          <w:numId w:val="31"/>
+          <w:numId w:val="33"/>
         </w:numPr>
         <w:ind w:left="720" w:hanging="360"/>
         <w:rPr>
@@ -11589,7 +11589,7 @@
       <w:pPr>
         <w:numPr>
           <w:ilvl w:val="0"/>
-          <w:numId w:val="31"/>
+          <w:numId w:val="33"/>
         </w:numPr>
         <w:ind w:left="720" w:hanging="360"/>
         <w:rPr>
@@ -13759,7 +13759,7 @@
       <w:pPr>
         <w:numPr>
           <w:ilvl w:val="0"/>
-          <w:numId w:val="30"/>
+          <w:numId w:val="32"/>
         </w:numPr>
         <w:ind w:left="720" w:hanging="360"/>
         <w:rPr>
@@ -13779,7 +13779,7 @@
       <w:pPr>
         <w:numPr>
           <w:ilvl w:val="0"/>
-          <w:numId w:val="30"/>
+          <w:numId w:val="32"/>
         </w:numPr>
         <w:ind w:left="720" w:hanging="360"/>
         <w:rPr>
@@ -13800,7 +13800,7 @@
       <w:pPr>
         <w:numPr>
           <w:ilvl w:val="0"/>
-          <w:numId w:val="30"/>
+          <w:numId w:val="32"/>
         </w:numPr>
         <w:ind w:left="720" w:hanging="360"/>
         <w:rPr>
@@ -13821,7 +13821,7 @@
       <w:pPr>
         <w:numPr>
           <w:ilvl w:val="0"/>
-          <w:numId w:val="30"/>
+          <w:numId w:val="32"/>
         </w:numPr>
         <w:ind w:left="720" w:hanging="360"/>
         <w:rPr>
@@ -14401,12 +14401,12 @@
             <wp:inline distB="19050" distT="19050" distL="19050" distR="19050">
               <wp:extent cx="5905500" cy="5499100"/>
               <wp:effectExtent b="0" l="0" r="0" t="0"/>
-              <wp:docPr id="2" name="image1.png"/>
+              <wp:docPr id="2" name="image2.png"/>
               <a:graphic>
                 <a:graphicData uri="http://schemas.openxmlformats.org/drawingml/2006/picture">
                   <pic:pic>
                     <pic:nvPicPr>
-                      <pic:cNvPr id="0" name="image1.png"/>
+                      <pic:cNvPr id="0" name="image2.png"/>
                       <pic:cNvPicPr preferRelativeResize="0"/>
                     </pic:nvPicPr>
                     <pic:blipFill>
@@ -15887,7 +15887,7 @@
       <w:pPr>
         <w:numPr>
           <w:ilvl w:val="0"/>
-          <w:numId w:val="29"/>
+          <w:numId w:val="31"/>
         </w:numPr>
         <w:ind w:left="720" w:hanging="360"/>
         <w:rPr>
@@ -15907,7 +15907,7 @@
       <w:pPr>
         <w:numPr>
           <w:ilvl w:val="0"/>
-          <w:numId w:val="29"/>
+          <w:numId w:val="31"/>
         </w:numPr>
         <w:ind w:left="720" w:hanging="360"/>
         <w:rPr>
@@ -15928,7 +15928,7 @@
       <w:pPr>
         <w:numPr>
           <w:ilvl w:val="0"/>
-          <w:numId w:val="29"/>
+          <w:numId w:val="31"/>
         </w:numPr>
         <w:ind w:left="720" w:hanging="360"/>
         <w:rPr>
@@ -15949,7 +15949,7 @@
       <w:pPr>
         <w:numPr>
           <w:ilvl w:val="0"/>
-          <w:numId w:val="29"/>
+          <w:numId w:val="31"/>
         </w:numPr>
         <w:ind w:left="720" w:hanging="360"/>
         <w:rPr>
@@ -16550,7 +16550,7 @@
       <w:pPr>
         <w:numPr>
           <w:ilvl w:val="0"/>
-          <w:numId w:val="21"/>
+          <w:numId w:val="22"/>
         </w:numPr>
         <w:ind w:left="720" w:hanging="360"/>
         <w:rPr>
@@ -16570,7 +16570,7 @@
       <w:pPr>
         <w:numPr>
           <w:ilvl w:val="0"/>
-          <w:numId w:val="21"/>
+          <w:numId w:val="22"/>
         </w:numPr>
         <w:ind w:left="720" w:hanging="360"/>
         <w:rPr>
@@ -16591,7 +16591,7 @@
       <w:pPr>
         <w:numPr>
           <w:ilvl w:val="0"/>
-          <w:numId w:val="21"/>
+          <w:numId w:val="22"/>
         </w:numPr>
         <w:ind w:left="720" w:hanging="360"/>
         <w:rPr>
@@ -16612,7 +16612,7 @@
       <w:pPr>
         <w:numPr>
           <w:ilvl w:val="0"/>
-          <w:numId w:val="21"/>
+          <w:numId w:val="22"/>
         </w:numPr>
         <w:ind w:left="720" w:hanging="360"/>
         <w:rPr>
@@ -18527,7 +18527,7 @@
       <w:pPr>
         <w:numPr>
           <w:ilvl w:val="0"/>
-          <w:numId w:val="27"/>
+          <w:numId w:val="29"/>
         </w:numPr>
         <w:ind w:left="720" w:hanging="360"/>
         <w:rPr>
@@ -18547,7 +18547,7 @@
       <w:pPr>
         <w:numPr>
           <w:ilvl w:val="0"/>
-          <w:numId w:val="27"/>
+          <w:numId w:val="29"/>
         </w:numPr>
         <w:ind w:left="720" w:hanging="360"/>
         <w:rPr>
@@ -18573,7 +18573,7 @@
       <w:pPr>
         <w:numPr>
           <w:ilvl w:val="0"/>
-          <w:numId w:val="27"/>
+          <w:numId w:val="29"/>
         </w:numPr>
         <w:ind w:left="720" w:hanging="360"/>
         <w:rPr>
@@ -18594,7 +18594,7 @@
       <w:pPr>
         <w:numPr>
           <w:ilvl w:val="0"/>
-          <w:numId w:val="27"/>
+          <w:numId w:val="29"/>
         </w:numPr>
         <w:ind w:left="720" w:hanging="360"/>
         <w:rPr>
@@ -19193,7 +19193,7 @@
       <w:pPr>
         <w:numPr>
           <w:ilvl w:val="0"/>
-          <w:numId w:val="25"/>
+          <w:numId w:val="26"/>
         </w:numPr>
         <w:ind w:left="720" w:hanging="360"/>
         <w:rPr>
@@ -19213,7 +19213,7 @@
       <w:pPr>
         <w:numPr>
           <w:ilvl w:val="0"/>
-          <w:numId w:val="25"/>
+          <w:numId w:val="26"/>
         </w:numPr>
         <w:ind w:left="720" w:hanging="360"/>
         <w:rPr>
@@ -19239,7 +19239,7 @@
       <w:pPr>
         <w:numPr>
           <w:ilvl w:val="0"/>
-          <w:numId w:val="25"/>
+          <w:numId w:val="26"/>
         </w:numPr>
         <w:ind w:left="720" w:hanging="360"/>
         <w:rPr>
@@ -19260,7 +19260,7 @@
       <w:pPr>
         <w:numPr>
           <w:ilvl w:val="0"/>
-          <w:numId w:val="25"/>
+          <w:numId w:val="26"/>
         </w:numPr>
         <w:ind w:left="720" w:hanging="360"/>
         <w:rPr>
@@ -19282,7 +19282,7 @@
       <w:pPr>
         <w:numPr>
           <w:ilvl w:val="0"/>
-          <w:numId w:val="25"/>
+          <w:numId w:val="26"/>
         </w:numPr>
         <w:ind w:left="720" w:hanging="360"/>
         <w:rPr>
@@ -22963,7 +22963,7 @@
       <w:pPr>
         <w:numPr>
           <w:ilvl w:val="0"/>
-          <w:numId w:val="19"/>
+          <w:numId w:val="20"/>
         </w:numPr>
         <w:ind w:left="720" w:hanging="360"/>
         <w:rPr>
@@ -22983,7 +22983,7 @@
       <w:pPr>
         <w:numPr>
           <w:ilvl w:val="0"/>
-          <w:numId w:val="19"/>
+          <w:numId w:val="20"/>
         </w:numPr>
         <w:ind w:left="720" w:hanging="360"/>
         <w:rPr>
@@ -23009,7 +23009,7 @@
       <w:pPr>
         <w:numPr>
           <w:ilvl w:val="0"/>
-          <w:numId w:val="19"/>
+          <w:numId w:val="20"/>
         </w:numPr>
         <w:ind w:left="720" w:hanging="360"/>
         <w:rPr>
@@ -23030,7 +23030,7 @@
       <w:pPr>
         <w:numPr>
           <w:ilvl w:val="0"/>
-          <w:numId w:val="19"/>
+          <w:numId w:val="20"/>
         </w:numPr>
         <w:ind w:left="720" w:hanging="360"/>
         <w:rPr>
@@ -23456,15 +23456,1729 @@
     </w:p>
     <w:p>
       <w:pPr>
-        <w:rPr>
-          <w:b w:val="1"/>
-          <w:color w:val="444444"/>
-        </w:rPr>
-      </w:pPr>
-      <w:r>
-        <w:rPr>
-          <w:rtl w:val="0"/>
-        </w:rPr>
+        <w:rPr/>
+      </w:pPr>
+      <w:r>
+        <w:rPr>
+          <w:rtl w:val="0"/>
+        </w:rPr>
+        <w:t xml:space="preserve">Question: 28</w:t>
+      </w:r>
+    </w:p>
+    <w:p>
+      <w:pPr>
+        <w:rPr>
+          <w:color w:val="999999"/>
+        </w:rPr>
+      </w:pPr>
+      <w:r>
+        <w:rPr>
+          <w:b w:val="1"/>
+          <w:rtl w:val="0"/>
+        </w:rPr>
+        <w:t xml:space="preserve">Main​ ​Topic​ ​:​ </w:t>
+      </w:r>
+      <w:r>
+        <w:rPr>
+          <w:color w:val="999999"/>
+          <w:rtl w:val="0"/>
+        </w:rPr>
+        <w:t xml:space="preserve">Analysis and Visualization</w:t>
+      </w:r>
+    </w:p>
+    <w:p>
+      <w:pPr>
+        <w:rPr>
+          <w:b w:val="1"/>
+          <w:color w:val="999999"/>
+        </w:rPr>
+      </w:pPr>
+      <w:r>
+        <w:rPr>
+          <w:b w:val="1"/>
+          <w:rtl w:val="0"/>
+        </w:rPr>
+        <w:t xml:space="preserve">Sub​ ​Topic​ ​:​ </w:t>
+      </w:r>
+      <w:r>
+        <w:rPr>
+          <w:b w:val="1"/>
+          <w:color w:val="999999"/>
+          <w:rtl w:val="0"/>
+        </w:rPr>
+        <w:t xml:space="preserve">Select the appropriate data visualization solution for a given scenario</w:t>
+      </w:r>
+      <w:r>
+        <w:rPr>
+          <w:rtl w:val="0"/>
+        </w:rPr>
+      </w:r>
+    </w:p>
+    <w:p>
+      <w:pPr>
+        <w:rPr>
+          <w:color w:val="999999"/>
+        </w:rPr>
+      </w:pPr>
+      <w:r>
+        <w:rPr>
+          <w:rtl w:val="0"/>
+        </w:rPr>
+      </w:r>
+    </w:p>
+    <w:p>
+      <w:pPr>
+        <w:rPr>
+          <w:b w:val="1"/>
+          <w:color w:val="999999"/>
+        </w:rPr>
+      </w:pPr>
+      <w:r>
+        <w:rPr>
+          <w:b w:val="1"/>
+          <w:rtl w:val="0"/>
+        </w:rPr>
+        <w:t xml:space="preserve">Domain: </w:t>
+      </w:r>
+      <w:r>
+        <w:rPr>
+          <w:color w:val="999999"/>
+          <w:rtl w:val="0"/>
+        </w:rPr>
+        <w:t xml:space="preserve">Analysis and Visualization  </w:t>
+      </w:r>
+      <w:r>
+        <w:rPr>
+          <w:rtl w:val="0"/>
+        </w:rPr>
+      </w:r>
+    </w:p>
+    <w:p>
+      <w:pPr>
+        <w:rPr>
+          <w:b w:val="1"/>
+        </w:rPr>
+      </w:pPr>
+      <w:r>
+        <w:rPr>
+          <w:rtl w:val="0"/>
+        </w:rPr>
+      </w:r>
+    </w:p>
+    <w:p>
+      <w:pPr>
+        <w:rPr>
+          <w:rFonts w:ascii="Calibri" w:cs="Calibri" w:eastAsia="Calibri" w:hAnsi="Calibri"/>
+        </w:rPr>
+      </w:pPr>
+      <w:r>
+        <w:rPr>
+          <w:rFonts w:ascii="Calibri" w:cs="Calibri" w:eastAsia="Calibri" w:hAnsi="Calibri"/>
+          <w:b w:val="1"/>
+          <w:rtl w:val="0"/>
+        </w:rPr>
+        <w:t xml:space="preserve">Question text</w:t>
+      </w:r>
+      <w:r>
+        <w:rPr>
+          <w:rFonts w:ascii="Calibri" w:cs="Calibri" w:eastAsia="Calibri" w:hAnsi="Calibri"/>
+          <w:rtl w:val="0"/>
+        </w:rPr>
+        <w:t xml:space="preserve">: </w:t>
+      </w:r>
+    </w:p>
+    <w:p>
+      <w:pPr>
+        <w:rPr>
+          <w:color w:val="434343"/>
+        </w:rPr>
+      </w:pPr>
+      <w:r>
+        <w:rPr>
+          <w:color w:val="434343"/>
+          <w:rtl w:val="0"/>
+        </w:rPr>
+        <w:t xml:space="preserve">You are a data scientist working on a preventative health research project using the Global Health Observatory data repository. This repository contains the Body Mass Index (BMI) dataset which is based on several thousand observations from around the globe from 1975 to 2016. You need to analyze this dataset using QuickSite. </w:t>
+      </w:r>
+      <w:r>
+        <w:rPr>
+          <w:color w:val="434343"/>
+          <w:rtl w:val="0"/>
+        </w:rPr>
+        <w:t xml:space="preserve">One of the visuals you’ve been asked to create is to show the prevalence of thinness by country across the globe from 1975 to 2016 at 5-year increments. What is the best visual type to use to display this data?</w:t>
+      </w:r>
+      <w:r>
+        <w:rPr>
+          <w:rtl w:val="0"/>
+        </w:rPr>
+      </w:r>
+    </w:p>
+    <w:p>
+      <w:pPr>
+        <w:rPr>
+          <w:color w:val="434343"/>
+        </w:rPr>
+      </w:pPr>
+      <w:r>
+        <w:rPr>
+          <w:rtl w:val="0"/>
+        </w:rPr>
+      </w:r>
+    </w:p>
+    <w:p>
+      <w:pPr>
+        <w:numPr>
+          <w:ilvl w:val="0"/>
+          <w:numId w:val="27"/>
+        </w:numPr>
+        <w:ind w:left="720" w:hanging="360"/>
+        <w:rPr>
+          <w:color w:val="434343"/>
+        </w:rPr>
+      </w:pPr>
+      <w:r>
+        <w:rPr>
+          <w:color w:val="383a42"/>
+          <w:shd w:fill="fafafa" w:val="clear"/>
+          <w:rtl w:val="0"/>
+        </w:rPr>
+        <w:t xml:space="preserve">Geospatial chart</w:t>
+      </w:r>
+    </w:p>
+    <w:p>
+      <w:pPr>
+        <w:numPr>
+          <w:ilvl w:val="0"/>
+          <w:numId w:val="27"/>
+        </w:numPr>
+        <w:ind w:left="720" w:hanging="360"/>
+        <w:rPr>
+          <w:color w:val="383a42"/>
+          <w:shd w:fill="fafafa" w:val="clear"/>
+        </w:rPr>
+      </w:pPr>
+      <w:r>
+        <w:rPr>
+          <w:color w:val="383a42"/>
+          <w:shd w:fill="fafafa" w:val="clear"/>
+          <w:rtl w:val="0"/>
+        </w:rPr>
+        <w:t xml:space="preserve">Bubble chart</w:t>
+      </w:r>
+      <w:r>
+        <w:rPr>
+          <w:rtl w:val="0"/>
+        </w:rPr>
+      </w:r>
+    </w:p>
+    <w:p>
+      <w:pPr>
+        <w:numPr>
+          <w:ilvl w:val="0"/>
+          <w:numId w:val="27"/>
+        </w:numPr>
+        <w:ind w:left="720" w:hanging="360"/>
+        <w:rPr>
+          <w:color w:val="383a42"/>
+          <w:shd w:fill="fafafa" w:val="clear"/>
+        </w:rPr>
+      </w:pPr>
+      <w:r>
+        <w:rPr>
+          <w:color w:val="383a42"/>
+          <w:shd w:fill="fafafa" w:val="clear"/>
+          <w:rtl w:val="0"/>
+        </w:rPr>
+        <w:t xml:space="preserve">Heat map</w:t>
+      </w:r>
+    </w:p>
+    <w:p>
+      <w:pPr>
+        <w:numPr>
+          <w:ilvl w:val="0"/>
+          <w:numId w:val="27"/>
+        </w:numPr>
+        <w:ind w:left="720" w:hanging="360"/>
+        <w:rPr>
+          <w:color w:val="383a42"/>
+          <w:shd w:fill="fafafa" w:val="clear"/>
+        </w:rPr>
+      </w:pPr>
+      <w:r>
+        <w:rPr>
+          <w:color w:val="383a42"/>
+          <w:shd w:fill="fafafa" w:val="clear"/>
+          <w:rtl w:val="0"/>
+        </w:rPr>
+        <w:t xml:space="preserve">Tree map</w:t>
+      </w:r>
+    </w:p>
+    <w:p>
+      <w:pPr>
+        <w:rPr>
+          <w:color w:val="434343"/>
+        </w:rPr>
+      </w:pPr>
+      <w:r>
+        <w:rPr>
+          <w:rtl w:val="0"/>
+        </w:rPr>
+      </w:r>
+    </w:p>
+    <w:p>
+      <w:pPr>
+        <w:rPr>
+          <w:color w:val="434343"/>
+        </w:rPr>
+      </w:pPr>
+      <w:r>
+        <w:rPr>
+          <w:rFonts w:ascii="Calibri" w:cs="Calibri" w:eastAsia="Calibri" w:hAnsi="Calibri"/>
+          <w:b w:val="1"/>
+          <w:rtl w:val="0"/>
+        </w:rPr>
+        <w:t xml:space="preserve">Answer:</w:t>
+      </w:r>
+      <w:r>
+        <w:rPr>
+          <w:color w:val="434343"/>
+          <w:rtl w:val="0"/>
+        </w:rPr>
+        <w:t xml:space="preserve"> A</w:t>
+      </w:r>
+    </w:p>
+    <w:p>
+      <w:pPr>
+        <w:rPr>
+          <w:color w:val="434343"/>
+        </w:rPr>
+      </w:pPr>
+      <w:r>
+        <w:rPr>
+          <w:rtl w:val="0"/>
+        </w:rPr>
+      </w:r>
+    </w:p>
+    <w:p>
+      <w:pPr>
+        <w:rPr>
+          <w:color w:val="444444"/>
+          <w:highlight w:val="white"/>
+        </w:rPr>
+      </w:pPr>
+      <w:r>
+        <w:rPr>
+          <w:rFonts w:ascii="Calibri" w:cs="Calibri" w:eastAsia="Calibri" w:hAnsi="Calibri"/>
+          <w:b w:val="1"/>
+          <w:rtl w:val="0"/>
+        </w:rPr>
+        <w:t xml:space="preserve">Explanation:</w:t>
+      </w:r>
+      <w:r>
+        <w:rPr>
+          <w:rtl w:val="0"/>
+        </w:rPr>
+      </w:r>
+    </w:p>
+    <w:p>
+      <w:pPr>
+        <w:rPr>
+          <w:color w:val="444444"/>
+          <w:highlight w:val="white"/>
+        </w:rPr>
+      </w:pPr>
+      <w:r>
+        <w:rPr>
+          <w:color w:val="444444"/>
+          <w:highlight w:val="white"/>
+          <w:rtl w:val="0"/>
+        </w:rPr>
+        <w:t xml:space="preserve">Option A is correct. You are looking for the historical </w:t>
+      </w:r>
+      <w:r>
+        <w:rPr>
+          <w:color w:val="434343"/>
+          <w:rtl w:val="0"/>
+        </w:rPr>
+        <w:t xml:space="preserve">prevalence of thinness </w:t>
+      </w:r>
+      <w:r>
+        <w:rPr>
+          <w:color w:val="444444"/>
+          <w:highlight w:val="white"/>
+          <w:rtl w:val="0"/>
+        </w:rPr>
+        <w:t xml:space="preserve">data for each country around the world. This is a perfect u</w:t>
+      </w:r>
+      <w:r>
+        <w:rPr>
+          <w:color w:val="444444"/>
+          <w:highlight w:val="white"/>
+          <w:rtl w:val="0"/>
+        </w:rPr>
+        <w:t xml:space="preserve">se of geospatial charts, where you want to show differences in data values across a geographical map. </w:t>
+      </w:r>
+      <w:r>
+        <w:rPr>
+          <w:rtl w:val="0"/>
+        </w:rPr>
+      </w:r>
+    </w:p>
+    <w:p>
+      <w:pPr>
+        <w:rPr>
+          <w:color w:val="444444"/>
+          <w:highlight w:val="white"/>
+        </w:rPr>
+      </w:pPr>
+      <w:r>
+        <w:rPr>
+          <w:rtl w:val="0"/>
+        </w:rPr>
+      </w:r>
+    </w:p>
+    <w:p>
+      <w:pPr>
+        <w:rPr>
+          <w:color w:val="444444"/>
+          <w:highlight w:val="white"/>
+        </w:rPr>
+      </w:pPr>
+      <w:r>
+        <w:rPr>
+          <w:color w:val="444444"/>
+          <w:highlight w:val="white"/>
+          <w:rtl w:val="0"/>
+        </w:rPr>
+        <w:t xml:space="preserve">Option B is incorrect. </w:t>
+      </w:r>
+      <w:r>
+        <w:rPr>
+          <w:color w:val="444444"/>
+          <w:highlight w:val="white"/>
+          <w:rtl w:val="0"/>
+        </w:rPr>
+        <w:t xml:space="preserve">Use bubble charts to compare values for items in a dimension. A bubble is displayed on the chart at the point where the measures for an item intersect within a dimension.  </w:t>
+      </w:r>
+      <w:r>
+        <w:rPr>
+          <w:rtl w:val="0"/>
+        </w:rPr>
+      </w:r>
+    </w:p>
+    <w:p>
+      <w:pPr>
+        <w:rPr>
+          <w:color w:val="444444"/>
+          <w:highlight w:val="white"/>
+        </w:rPr>
+      </w:pPr>
+      <w:r>
+        <w:rPr>
+          <w:rtl w:val="0"/>
+        </w:rPr>
+      </w:r>
+    </w:p>
+    <w:p>
+      <w:pPr>
+        <w:rPr>
+          <w:color w:val="444444"/>
+          <w:highlight w:val="white"/>
+        </w:rPr>
+      </w:pPr>
+      <w:r>
+        <w:rPr>
+          <w:color w:val="444444"/>
+          <w:highlight w:val="white"/>
+          <w:rtl w:val="0"/>
+        </w:rPr>
+        <w:t xml:space="preserve">Option C is incorrect. Heat maps are used to show how two dimensions intersect. You use colors to show the range of distribution. You are looking to show the distribution of data values across a geographic map. </w:t>
+      </w:r>
+    </w:p>
+    <w:p>
+      <w:pPr>
+        <w:rPr>
+          <w:color w:val="444444"/>
+          <w:highlight w:val="white"/>
+        </w:rPr>
+      </w:pPr>
+      <w:r>
+        <w:rPr>
+          <w:rtl w:val="0"/>
+        </w:rPr>
+      </w:r>
+    </w:p>
+    <w:p>
+      <w:pPr>
+        <w:rPr>
+          <w:color w:val="444444"/>
+          <w:highlight w:val="white"/>
+        </w:rPr>
+      </w:pPr>
+      <w:r>
+        <w:rPr>
+          <w:color w:val="444444"/>
+          <w:highlight w:val="white"/>
+          <w:rtl w:val="0"/>
+        </w:rPr>
+        <w:t xml:space="preserve">Option D is incorrect. </w:t>
+      </w:r>
+      <w:r>
+        <w:rPr>
+          <w:color w:val="444444"/>
+          <w:highlight w:val="white"/>
+          <w:rtl w:val="0"/>
+        </w:rPr>
+        <w:t xml:space="preserve">Use tree maps to show how one or two data points in a dimension using rectangles. Every rectangle displayed on the tree shows one data point in the dimension. You are looking to show the distribution of data values across a geographic map. </w:t>
+      </w:r>
+      <w:r>
+        <w:rPr>
+          <w:rtl w:val="0"/>
+        </w:rPr>
+      </w:r>
+    </w:p>
+    <w:p>
+      <w:pPr>
+        <w:rPr>
+          <w:color w:val="434343"/>
+        </w:rPr>
+      </w:pPr>
+      <w:r>
+        <w:rPr>
+          <w:rtl w:val="0"/>
+        </w:rPr>
+      </w:r>
+    </w:p>
+    <w:p>
+      <w:pPr>
+        <w:rPr>
+          <w:rFonts w:ascii="Calibri" w:cs="Calibri" w:eastAsia="Calibri" w:hAnsi="Calibri"/>
+          <w:b w:val="1"/>
+        </w:rPr>
+      </w:pPr>
+      <w:r>
+        <w:rPr>
+          <w:rFonts w:ascii="Calibri" w:cs="Calibri" w:eastAsia="Calibri" w:hAnsi="Calibri"/>
+          <w:b w:val="1"/>
+          <w:rtl w:val="0"/>
+        </w:rPr>
+        <w:t xml:space="preserve">Reference:</w:t>
+      </w:r>
+    </w:p>
+    <w:p>
+      <w:pPr>
+        <w:rPr>
+          <w:color w:val="444444"/>
+        </w:rPr>
+      </w:pPr>
+      <w:r>
+        <w:rPr>
+          <w:color w:val="444444"/>
+          <w:rtl w:val="0"/>
+        </w:rPr>
+        <w:t xml:space="preserve">Please see the Amazon QuickSight user guide titled</w:t>
+      </w:r>
+      <w:r>
+        <w:rPr>
+          <w:b w:val="1"/>
+          <w:color w:val="444444"/>
+          <w:rtl w:val="0"/>
+        </w:rPr>
+        <w:t xml:space="preserve"> Using Tree Maps </w:t>
+      </w:r>
+      <w:r>
+        <w:rPr>
+          <w:color w:val="444444"/>
+          <w:rtl w:val="0"/>
+        </w:rPr>
+        <w:t xml:space="preserve">(</w:t>
+      </w:r>
+      <w:hyperlink r:id="rId140">
+        <w:r>
+          <w:rPr>
+            <w:color w:val="1155cc"/>
+            <w:u w:val="single"/>
+            <w:rtl w:val="0"/>
+          </w:rPr>
+          <w:t xml:space="preserve">https://docs.aws.amazon.com/quicksight/latest/user/tree-map.html</w:t>
+        </w:r>
+      </w:hyperlink>
+      <w:r>
+        <w:rPr>
+          <w:color w:val="444444"/>
+          <w:rtl w:val="0"/>
+        </w:rPr>
+        <w:t xml:space="preserve">), the Amazon QuickSight user guide titled </w:t>
+      </w:r>
+      <w:r>
+        <w:rPr>
+          <w:b w:val="1"/>
+          <w:color w:val="444444"/>
+          <w:rtl w:val="0"/>
+        </w:rPr>
+        <w:t xml:space="preserve">Using Heat Maps</w:t>
+      </w:r>
+      <w:r>
+        <w:rPr>
+          <w:color w:val="444444"/>
+          <w:rtl w:val="0"/>
+        </w:rPr>
+        <w:t xml:space="preserve"> (</w:t>
+      </w:r>
+      <w:hyperlink r:id="rId141">
+        <w:r>
+          <w:rPr>
+            <w:color w:val="1155cc"/>
+            <w:u w:val="single"/>
+            <w:rtl w:val="0"/>
+          </w:rPr>
+          <w:t xml:space="preserve">https://docs.aws.amazon.com/quicksight/latest/user/heat-map.html</w:t>
+        </w:r>
+      </w:hyperlink>
+      <w:r>
+        <w:rPr>
+          <w:color w:val="444444"/>
+          <w:rtl w:val="0"/>
+        </w:rPr>
+        <w:t xml:space="preserve">), the Amazon QuickSight user guide titled </w:t>
+      </w:r>
+      <w:r>
+        <w:rPr>
+          <w:b w:val="1"/>
+          <w:color w:val="444444"/>
+          <w:rtl w:val="0"/>
+        </w:rPr>
+        <w:t xml:space="preserve">Using Geospatial Charts (Maps) </w:t>
+      </w:r>
+      <w:r>
+        <w:rPr>
+          <w:color w:val="444444"/>
+          <w:rtl w:val="0"/>
+        </w:rPr>
+        <w:t xml:space="preserve">(</w:t>
+      </w:r>
+      <w:hyperlink r:id="rId142">
+        <w:r>
+          <w:rPr>
+            <w:color w:val="1155cc"/>
+            <w:u w:val="single"/>
+            <w:rtl w:val="0"/>
+          </w:rPr>
+          <w:t xml:space="preserve">https://docs.aws.amazon.com/quicksight/latest/user/geospatial-charts.html</w:t>
+        </w:r>
+      </w:hyperlink>
+      <w:r>
+        <w:rPr>
+          <w:color w:val="444444"/>
+          <w:rtl w:val="0"/>
+        </w:rPr>
+        <w:t xml:space="preserve">), the Amazon QuickSight user guide titled </w:t>
+      </w:r>
+      <w:r>
+        <w:rPr>
+          <w:b w:val="1"/>
+          <w:color w:val="444444"/>
+          <w:rtl w:val="0"/>
+        </w:rPr>
+        <w:t xml:space="preserve">Using Scatter Plots </w:t>
+      </w:r>
+      <w:r>
+        <w:rPr>
+          <w:color w:val="444444"/>
+          <w:rtl w:val="0"/>
+        </w:rPr>
+        <w:t xml:space="preserve">(</w:t>
+      </w:r>
+      <w:hyperlink r:id="rId143">
+        <w:r>
+          <w:rPr>
+            <w:color w:val="1155cc"/>
+            <w:u w:val="single"/>
+            <w:rtl w:val="0"/>
+          </w:rPr>
+          <w:t xml:space="preserve">https://docs.aws.amazon.com/quicksight/latest/user/scatter-plot.html</w:t>
+        </w:r>
+      </w:hyperlink>
+      <w:r>
+        <w:rPr>
+          <w:color w:val="444444"/>
+          <w:rtl w:val="0"/>
+        </w:rPr>
+        <w:t xml:space="preserve">), the </w:t>
+      </w:r>
+      <w:r>
+        <w:rPr>
+          <w:b w:val="1"/>
+          <w:color w:val="444444"/>
+          <w:rtl w:val="0"/>
+        </w:rPr>
+        <w:t xml:space="preserve">Amazon QuickSight overview page</w:t>
+      </w:r>
+      <w:r>
+        <w:rPr>
+          <w:color w:val="444444"/>
+          <w:rtl w:val="0"/>
+        </w:rPr>
+        <w:t xml:space="preserve"> (</w:t>
+      </w:r>
+      <w:hyperlink r:id="rId144">
+        <w:r>
+          <w:rPr>
+            <w:color w:val="1155cc"/>
+            <w:u w:val="single"/>
+            <w:rtl w:val="0"/>
+          </w:rPr>
+          <w:t xml:space="preserve">https://aws.amazon.com/quicksight/?c=a&amp;sec=srv</w:t>
+        </w:r>
+      </w:hyperlink>
+      <w:r>
+        <w:rPr>
+          <w:color w:val="444444"/>
+          <w:rtl w:val="0"/>
+        </w:rPr>
+        <w:t xml:space="preserve">), and the World Health Organization’s </w:t>
+      </w:r>
+      <w:r>
+        <w:rPr>
+          <w:b w:val="1"/>
+          <w:color w:val="444444"/>
+          <w:rtl w:val="0"/>
+        </w:rPr>
+        <w:t xml:space="preserve">Global Health Observatory data repository</w:t>
+      </w:r>
+      <w:r>
+        <w:rPr>
+          <w:color w:val="444444"/>
+          <w:rtl w:val="0"/>
+        </w:rPr>
+        <w:t xml:space="preserve"> (</w:t>
+      </w:r>
+      <w:hyperlink r:id="rId145">
+        <w:r>
+          <w:rPr>
+            <w:color w:val="1155cc"/>
+            <w:u w:val="single"/>
+            <w:rtl w:val="0"/>
+          </w:rPr>
+          <w:t xml:space="preserve">https://apps.who.int/gho/data/view.main.NCDBMIMINUS210-19Cv?lang=en</w:t>
+        </w:r>
+      </w:hyperlink>
+      <w:r>
+        <w:rPr>
+          <w:color w:val="444444"/>
+          <w:rtl w:val="0"/>
+        </w:rPr>
+        <w:t xml:space="preserve">)</w:t>
+      </w:r>
+    </w:p>
+    <w:p>
+      <w:pPr>
+        <w:rPr>
+          <w:b w:val="1"/>
+          <w:color w:val="444444"/>
+        </w:rPr>
+      </w:pPr>
+      <w:r>
+        <w:rPr>
+          <w:rtl w:val="0"/>
+        </w:rPr>
+      </w:r>
+    </w:p>
+    <w:p>
+      <w:pPr>
+        <w:rPr>
+          <w:color w:val="444444"/>
+        </w:rPr>
+      </w:pPr>
+      <w:r>
+        <w:rPr>
+          <w:rtl w:val="0"/>
+        </w:rPr>
+      </w:r>
+    </w:p>
+    <w:p>
+      <w:pPr>
+        <w:rPr>
+          <w:b w:val="1"/>
+          <w:color w:val="444444"/>
+        </w:rPr>
+      </w:pPr>
+      <w:r>
+        <w:rPr>
+          <w:rtl w:val="0"/>
+        </w:rPr>
+      </w:r>
+    </w:p>
+    <w:p>
+      <w:pPr>
+        <w:rPr/>
+      </w:pPr>
+      <w:r>
+        <w:rPr>
+          <w:rtl w:val="0"/>
+        </w:rPr>
+        <w:t xml:space="preserve">Question: 29</w:t>
+      </w:r>
+    </w:p>
+    <w:p>
+      <w:pPr>
+        <w:rPr>
+          <w:color w:val="999999"/>
+        </w:rPr>
+      </w:pPr>
+      <w:r>
+        <w:rPr>
+          <w:b w:val="1"/>
+          <w:rtl w:val="0"/>
+        </w:rPr>
+        <w:t xml:space="preserve">Main​ ​Topic​ ​:​ </w:t>
+      </w:r>
+      <w:r>
+        <w:rPr>
+          <w:color w:val="999999"/>
+          <w:rtl w:val="0"/>
+        </w:rPr>
+        <w:t xml:space="preserve">Analysis and Visualization</w:t>
+      </w:r>
+    </w:p>
+    <w:p>
+      <w:pPr>
+        <w:rPr>
+          <w:b w:val="1"/>
+          <w:color w:val="999999"/>
+        </w:rPr>
+      </w:pPr>
+      <w:r>
+        <w:rPr>
+          <w:b w:val="1"/>
+          <w:rtl w:val="0"/>
+        </w:rPr>
+        <w:t xml:space="preserve">Sub​ ​Topic​ ​:​ </w:t>
+      </w:r>
+      <w:r>
+        <w:rPr>
+          <w:b w:val="1"/>
+          <w:color w:val="999999"/>
+          <w:rtl w:val="0"/>
+        </w:rPr>
+        <w:t xml:space="preserve">Select the appropriate data analysis solution for a given scenario</w:t>
+      </w:r>
+      <w:r>
+        <w:rPr>
+          <w:rtl w:val="0"/>
+        </w:rPr>
+      </w:r>
+    </w:p>
+    <w:p>
+      <w:pPr>
+        <w:rPr>
+          <w:color w:val="999999"/>
+        </w:rPr>
+      </w:pPr>
+      <w:r>
+        <w:rPr>
+          <w:rtl w:val="0"/>
+        </w:rPr>
+      </w:r>
+    </w:p>
+    <w:p>
+      <w:pPr>
+        <w:rPr>
+          <w:b w:val="1"/>
+          <w:color w:val="999999"/>
+        </w:rPr>
+      </w:pPr>
+      <w:r>
+        <w:rPr>
+          <w:b w:val="1"/>
+          <w:rtl w:val="0"/>
+        </w:rPr>
+        <w:t xml:space="preserve">Domain: </w:t>
+      </w:r>
+      <w:r>
+        <w:rPr>
+          <w:color w:val="999999"/>
+          <w:rtl w:val="0"/>
+        </w:rPr>
+        <w:t xml:space="preserve">Analysis and Visualization  </w:t>
+      </w:r>
+      <w:r>
+        <w:rPr>
+          <w:rtl w:val="0"/>
+        </w:rPr>
+      </w:r>
+    </w:p>
+    <w:p>
+      <w:pPr>
+        <w:rPr>
+          <w:b w:val="1"/>
+        </w:rPr>
+      </w:pPr>
+      <w:r>
+        <w:rPr>
+          <w:rtl w:val="0"/>
+        </w:rPr>
+      </w:r>
+    </w:p>
+    <w:p>
+      <w:pPr>
+        <w:rPr>
+          <w:rFonts w:ascii="Calibri" w:cs="Calibri" w:eastAsia="Calibri" w:hAnsi="Calibri"/>
+        </w:rPr>
+      </w:pPr>
+      <w:r>
+        <w:rPr>
+          <w:rFonts w:ascii="Calibri" w:cs="Calibri" w:eastAsia="Calibri" w:hAnsi="Calibri"/>
+          <w:b w:val="1"/>
+          <w:rtl w:val="0"/>
+        </w:rPr>
+        <w:t xml:space="preserve">Question text</w:t>
+      </w:r>
+      <w:r>
+        <w:rPr>
+          <w:rFonts w:ascii="Calibri" w:cs="Calibri" w:eastAsia="Calibri" w:hAnsi="Calibri"/>
+          <w:rtl w:val="0"/>
+        </w:rPr>
+        <w:t xml:space="preserve">: </w:t>
+      </w:r>
+    </w:p>
+    <w:p>
+      <w:pPr>
+        <w:rPr>
+          <w:color w:val="434343"/>
+        </w:rPr>
+      </w:pPr>
+      <w:r>
+        <w:rPr>
+          <w:color w:val="434343"/>
+          <w:rtl w:val="0"/>
+        </w:rPr>
+        <w:t xml:space="preserve">You are a data scientist working for the </w:t>
+      </w:r>
+      <w:r>
+        <w:rPr>
+          <w:color w:val="434343"/>
+          <w:rtl w:val="0"/>
+        </w:rPr>
+        <w:t xml:space="preserve">Fédération Internationale de Football Association (FIFA). Y</w:t>
+      </w:r>
+      <w:r>
+        <w:rPr>
+          <w:color w:val="434343"/>
+          <w:rtl w:val="0"/>
+        </w:rPr>
+        <w:t xml:space="preserve">our management team has asked you to select the appropriate data analysis solution to</w:t>
+      </w:r>
+      <w:r>
+        <w:rPr>
+          <w:color w:val="434343"/>
+          <w:rtl w:val="0"/>
+        </w:rPr>
+        <w:t xml:space="preserve"> analyze streaming football data</w:t>
+      </w:r>
+      <w:r>
+        <w:rPr>
+          <w:color w:val="434343"/>
+          <w:rtl w:val="0"/>
+        </w:rPr>
+        <w:t xml:space="preserve"> in </w:t>
+      </w:r>
+      <w:r>
+        <w:rPr>
+          <w:color w:val="434343"/>
+          <w:rtl w:val="0"/>
+        </w:rPr>
+        <w:t xml:space="preserve">near real-time. You need</w:t>
+      </w:r>
+      <w:r>
+        <w:rPr>
+          <w:color w:val="434343"/>
+          <w:rtl w:val="0"/>
+        </w:rPr>
+        <w:t xml:space="preserve"> to use this data to build </w:t>
+      </w:r>
+      <w:r>
+        <w:rPr>
+          <w:color w:val="434343"/>
+          <w:rtl w:val="0"/>
+        </w:rPr>
+        <w:t xml:space="preserve">interactive results</w:t>
+      </w:r>
+      <w:r>
+        <w:rPr>
+          <w:color w:val="434343"/>
+          <w:rtl w:val="0"/>
+        </w:rPr>
+        <w:t xml:space="preserve"> through graphics and interactive charts for the FIFA management team. The football streaming events are based on </w:t>
+      </w:r>
+      <w:r>
+        <w:rPr>
+          <w:color w:val="434343"/>
+          <w:rtl w:val="0"/>
+        </w:rPr>
+        <w:t xml:space="preserve">time series</w:t>
+      </w:r>
+      <w:r>
+        <w:rPr>
+          <w:color w:val="434343"/>
+          <w:rtl w:val="0"/>
+        </w:rPr>
+        <w:t xml:space="preserve"> that are unordered and may frequently be </w:t>
+      </w:r>
+      <w:r>
+        <w:rPr>
+          <w:color w:val="434343"/>
+          <w:rtl w:val="0"/>
+        </w:rPr>
+        <w:t xml:space="preserve">duplicated</w:t>
+      </w:r>
+      <w:r>
+        <w:rPr>
+          <w:color w:val="434343"/>
+          <w:rtl w:val="0"/>
+        </w:rPr>
+        <w:t xml:space="preserve">. You also need to transform the football data before you</w:t>
+      </w:r>
+      <w:r>
+        <w:rPr>
+          <w:color w:val="434343"/>
+          <w:rtl w:val="0"/>
+        </w:rPr>
+        <w:t xml:space="preserve"> store it</w:t>
+      </w:r>
+      <w:r>
+        <w:rPr>
+          <w:color w:val="434343"/>
+          <w:rtl w:val="0"/>
+        </w:rPr>
+        <w:t xml:space="preserve">.  You’ve been instructed to focus on providing high quality </w:t>
+      </w:r>
+      <w:r>
+        <w:rPr>
+          <w:color w:val="434343"/>
+          <w:rtl w:val="0"/>
+        </w:rPr>
+        <w:t xml:space="preserve">functionality</w:t>
+      </w:r>
+      <w:r>
+        <w:rPr>
+          <w:color w:val="434343"/>
+          <w:rtl w:val="0"/>
+        </w:rPr>
+        <w:t xml:space="preserve"> based on </w:t>
+      </w:r>
+      <w:r>
+        <w:rPr>
+          <w:color w:val="434343"/>
+          <w:rtl w:val="0"/>
+        </w:rPr>
+        <w:t xml:space="preserve">fast data access</w:t>
+      </w:r>
+      <w:r>
+        <w:rPr>
+          <w:color w:val="434343"/>
+          <w:rtl w:val="0"/>
+        </w:rPr>
+        <w:t xml:space="preserve">. </w:t>
+      </w:r>
+    </w:p>
+    <w:p>
+      <w:pPr>
+        <w:rPr>
+          <w:color w:val="434343"/>
+        </w:rPr>
+      </w:pPr>
+      <w:r>
+        <w:rPr>
+          <w:rtl w:val="0"/>
+        </w:rPr>
+      </w:r>
+    </w:p>
+    <w:p>
+      <w:pPr>
+        <w:rPr>
+          <w:color w:val="434343"/>
+        </w:rPr>
+      </w:pPr>
+      <w:r>
+        <w:rPr>
+          <w:color w:val="434343"/>
+          <w:rtl w:val="0"/>
+        </w:rPr>
+        <w:t xml:space="preserve">Which solution best fits your needs?</w:t>
+      </w:r>
+      <w:r>
+        <w:rPr>
+          <w:rtl w:val="0"/>
+        </w:rPr>
+      </w:r>
+    </w:p>
+    <w:p>
+      <w:pPr>
+        <w:rPr>
+          <w:color w:val="434343"/>
+        </w:rPr>
+      </w:pPr>
+      <w:r>
+        <w:rPr>
+          <w:rtl w:val="0"/>
+        </w:rPr>
+      </w:r>
+    </w:p>
+    <w:p>
+      <w:pPr>
+        <w:numPr>
+          <w:ilvl w:val="0"/>
+          <w:numId w:val="13"/>
+        </w:numPr>
+        <w:ind w:left="720" w:hanging="360"/>
+        <w:rPr>
+          <w:color w:val="434343"/>
+        </w:rPr>
+      </w:pPr>
+      <w:r>
+        <w:rPr>
+          <w:color w:val="383a42"/>
+          <w:shd w:fill="fafafa" w:val="clear"/>
+          <w:rtl w:val="0"/>
+        </w:rPr>
+        <w:t xml:space="preserve">Kinesis data firehose -&gt; ORC files -&gt; S3 -&gt; Athena </w:t>
+      </w:r>
+    </w:p>
+    <w:p>
+      <w:pPr>
+        <w:numPr>
+          <w:ilvl w:val="0"/>
+          <w:numId w:val="13"/>
+        </w:numPr>
+        <w:ind w:left="720" w:hanging="360"/>
+        <w:rPr>
+          <w:color w:val="383a42"/>
+          <w:shd w:fill="fafafa" w:val="clear"/>
+        </w:rPr>
+      </w:pPr>
+      <w:r>
+        <w:rPr>
+          <w:color w:val="383a42"/>
+          <w:shd w:fill="fafafa" w:val="clear"/>
+          <w:rtl w:val="0"/>
+        </w:rPr>
+        <w:t xml:space="preserve">Kinesis data firehose -&gt; Lambda -&gt; Elasticsearch Cluster -&gt; Kibana</w:t>
+      </w:r>
+      <w:r>
+        <w:rPr>
+          <w:rtl w:val="0"/>
+        </w:rPr>
+      </w:r>
+    </w:p>
+    <w:p>
+      <w:pPr>
+        <w:numPr>
+          <w:ilvl w:val="0"/>
+          <w:numId w:val="13"/>
+        </w:numPr>
+        <w:ind w:left="720" w:hanging="360"/>
+        <w:rPr>
+          <w:color w:val="383a42"/>
+          <w:shd w:fill="fafafa" w:val="clear"/>
+        </w:rPr>
+      </w:pPr>
+      <w:r>
+        <w:rPr>
+          <w:color w:val="383a42"/>
+          <w:shd w:fill="fafafa" w:val="clear"/>
+          <w:rtl w:val="0"/>
+        </w:rPr>
+        <w:t xml:space="preserve">Kinesis data firehose -&gt; RDS -&gt; QuickSight</w:t>
+      </w:r>
+    </w:p>
+    <w:p>
+      <w:pPr>
+        <w:numPr>
+          <w:ilvl w:val="0"/>
+          <w:numId w:val="13"/>
+        </w:numPr>
+        <w:ind w:left="720" w:hanging="360"/>
+        <w:rPr>
+          <w:color w:val="383a42"/>
+          <w:shd w:fill="fafafa" w:val="clear"/>
+        </w:rPr>
+      </w:pPr>
+      <w:r>
+        <w:rPr>
+          <w:color w:val="383a42"/>
+          <w:shd w:fill="fafafa" w:val="clear"/>
+          <w:rtl w:val="0"/>
+        </w:rPr>
+        <w:t xml:space="preserve">Kinesis Data Streams -&gt; </w:t>
+      </w:r>
+      <w:r>
+        <w:rPr>
+          <w:color w:val="444444"/>
+          <w:highlight w:val="white"/>
+          <w:rtl w:val="0"/>
+        </w:rPr>
+        <w:t xml:space="preserve">parquet</w:t>
+      </w:r>
+      <w:r>
+        <w:rPr>
+          <w:color w:val="383a42"/>
+          <w:shd w:fill="fafafa" w:val="clear"/>
+          <w:rtl w:val="0"/>
+        </w:rPr>
+        <w:t xml:space="preserve"> files -&gt; S3 -&gt; Redshift Spectrum</w:t>
+      </w:r>
+    </w:p>
+    <w:p>
+      <w:pPr>
+        <w:rPr>
+          <w:color w:val="434343"/>
+        </w:rPr>
+      </w:pPr>
+      <w:r>
+        <w:rPr>
+          <w:rtl w:val="0"/>
+        </w:rPr>
+      </w:r>
+    </w:p>
+    <w:p>
+      <w:pPr>
+        <w:rPr>
+          <w:color w:val="434343"/>
+        </w:rPr>
+      </w:pPr>
+      <w:r>
+        <w:rPr>
+          <w:rFonts w:ascii="Calibri" w:cs="Calibri" w:eastAsia="Calibri" w:hAnsi="Calibri"/>
+          <w:b w:val="1"/>
+          <w:rtl w:val="0"/>
+        </w:rPr>
+        <w:t xml:space="preserve">Answer:</w:t>
+      </w:r>
+      <w:r>
+        <w:rPr>
+          <w:color w:val="434343"/>
+          <w:rtl w:val="0"/>
+        </w:rPr>
+        <w:t xml:space="preserve"> B</w:t>
+      </w:r>
+    </w:p>
+    <w:p>
+      <w:pPr>
+        <w:rPr>
+          <w:color w:val="434343"/>
+        </w:rPr>
+      </w:pPr>
+      <w:r>
+        <w:rPr>
+          <w:rtl w:val="0"/>
+        </w:rPr>
+      </w:r>
+    </w:p>
+    <w:p>
+      <w:pPr>
+        <w:rPr>
+          <w:color w:val="444444"/>
+          <w:highlight w:val="white"/>
+        </w:rPr>
+      </w:pPr>
+      <w:r>
+        <w:rPr>
+          <w:rFonts w:ascii="Calibri" w:cs="Calibri" w:eastAsia="Calibri" w:hAnsi="Calibri"/>
+          <w:b w:val="1"/>
+          <w:rtl w:val="0"/>
+        </w:rPr>
+        <w:t xml:space="preserve">Explanation:</w:t>
+      </w:r>
+      <w:r>
+        <w:rPr>
+          <w:rtl w:val="0"/>
+        </w:rPr>
+      </w:r>
+    </w:p>
+    <w:p>
+      <w:pPr>
+        <w:rPr>
+          <w:color w:val="444444"/>
+          <w:highlight w:val="white"/>
+        </w:rPr>
+      </w:pPr>
+      <w:r>
+        <w:rPr>
+          <w:color w:val="444444"/>
+          <w:highlight w:val="white"/>
+          <w:rtl w:val="0"/>
+        </w:rPr>
+        <w:t xml:space="preserve">Option A is incorrect. </w:t>
+      </w:r>
+      <w:r>
+        <w:rPr>
+          <w:color w:val="444444"/>
+          <w:highlight w:val="white"/>
+          <w:rtl w:val="0"/>
+        </w:rPr>
+        <w:t xml:space="preserve">This option does not give you the ability to analyze your football data in near real-time because you are transforming the data into ORC format, storing it on S3, and then attempting to query it across multiple ORC files.</w:t>
+      </w:r>
+      <w:r>
+        <w:rPr>
+          <w:color w:val="444444"/>
+          <w:highlight w:val="white"/>
+          <w:rtl w:val="0"/>
+        </w:rPr>
+        <w:t xml:space="preserve"> </w:t>
+      </w:r>
+    </w:p>
+    <w:p>
+      <w:pPr>
+        <w:rPr>
+          <w:color w:val="444444"/>
+          <w:highlight w:val="white"/>
+        </w:rPr>
+      </w:pPr>
+      <w:r>
+        <w:rPr>
+          <w:rtl w:val="0"/>
+        </w:rPr>
+      </w:r>
+    </w:p>
+    <w:p>
+      <w:pPr>
+        <w:rPr>
+          <w:color w:val="444444"/>
+          <w:highlight w:val="white"/>
+        </w:rPr>
+      </w:pPr>
+      <w:r>
+        <w:rPr>
+          <w:color w:val="444444"/>
+          <w:highlight w:val="white"/>
+          <w:rtl w:val="0"/>
+        </w:rPr>
+        <w:t xml:space="preserve">Option B is correct. You can leverage a Lambda function together with Kinesis Data Firehose to transform your streaming football data prior to storage on the </w:t>
+      </w:r>
+      <w:r>
+        <w:rPr>
+          <w:color w:val="383a42"/>
+          <w:shd w:fill="fafafa" w:val="clear"/>
+          <w:rtl w:val="0"/>
+        </w:rPr>
+        <w:t xml:space="preserve">Elasticsearch</w:t>
+      </w:r>
+      <w:r>
+        <w:rPr>
+          <w:color w:val="444444"/>
+          <w:highlight w:val="white"/>
+          <w:rtl w:val="0"/>
+        </w:rPr>
+        <w:t xml:space="preserve"> cluster storage volumes. You can then use</w:t>
+      </w:r>
+      <w:r>
+        <w:rPr>
+          <w:color w:val="444444"/>
+          <w:highlight w:val="white"/>
+          <w:rtl w:val="0"/>
+        </w:rPr>
+        <w:t xml:space="preserve"> </w:t>
+      </w:r>
+      <w:r>
+        <w:rPr>
+          <w:color w:val="383a42"/>
+          <w:shd w:fill="fafafa" w:val="clear"/>
+          <w:rtl w:val="0"/>
+        </w:rPr>
+        <w:t xml:space="preserve">Elasticsearch</w:t>
+      </w:r>
+      <w:r>
+        <w:rPr>
+          <w:color w:val="444444"/>
+          <w:highlight w:val="white"/>
+          <w:rtl w:val="0"/>
+        </w:rPr>
+        <w:t xml:space="preserve"> together with Kibana to perform near real-time analytics on your streaming football data.</w:t>
+      </w:r>
+      <w:r>
+        <w:rPr>
+          <w:color w:val="444444"/>
+          <w:highlight w:val="white"/>
+          <w:rtl w:val="0"/>
+        </w:rPr>
+        <w:t xml:space="preserve">  </w:t>
+      </w:r>
+    </w:p>
+    <w:p>
+      <w:pPr>
+        <w:rPr>
+          <w:color w:val="444444"/>
+          <w:highlight w:val="white"/>
+        </w:rPr>
+      </w:pPr>
+      <w:r>
+        <w:rPr>
+          <w:rtl w:val="0"/>
+        </w:rPr>
+      </w:r>
+    </w:p>
+    <w:p>
+      <w:pPr>
+        <w:rPr>
+          <w:color w:val="444444"/>
+          <w:highlight w:val="white"/>
+        </w:rPr>
+      </w:pPr>
+      <w:r>
+        <w:rPr>
+          <w:color w:val="444444"/>
+          <w:highlight w:val="white"/>
+          <w:rtl w:val="0"/>
+        </w:rPr>
+        <w:t xml:space="preserve">Option C is incorrect. Kinesis Data Firehose doesn’t have the capability to write its streaming data to RDS</w:t>
+      </w:r>
+      <w:r>
+        <w:rPr>
+          <w:color w:val="444444"/>
+          <w:highlight w:val="white"/>
+          <w:rtl w:val="0"/>
+        </w:rPr>
+        <w:t xml:space="preserve">.</w:t>
+      </w:r>
+      <w:r>
+        <w:rPr>
+          <w:color w:val="444444"/>
+          <w:highlight w:val="white"/>
+          <w:rtl w:val="0"/>
+        </w:rPr>
+        <w:t xml:space="preserve"> It can write streaming data </w:t>
+      </w:r>
+      <w:r>
+        <w:rPr>
+          <w:color w:val="444444"/>
+          <w:highlight w:val="white"/>
+          <w:rtl w:val="0"/>
+        </w:rPr>
+        <w:t xml:space="preserve">to S3, Redshift, Elasticsearch, and Splunk</w:t>
+      </w:r>
+      <w:r>
+        <w:rPr>
+          <w:rtl w:val="0"/>
+        </w:rPr>
+      </w:r>
+    </w:p>
+    <w:p>
+      <w:pPr>
+        <w:rPr>
+          <w:color w:val="444444"/>
+          <w:highlight w:val="white"/>
+        </w:rPr>
+      </w:pPr>
+      <w:r>
+        <w:rPr>
+          <w:rtl w:val="0"/>
+        </w:rPr>
+      </w:r>
+    </w:p>
+    <w:p>
+      <w:pPr>
+        <w:rPr>
+          <w:color w:val="444444"/>
+          <w:highlight w:val="white"/>
+        </w:rPr>
+      </w:pPr>
+      <w:r>
+        <w:rPr>
+          <w:color w:val="444444"/>
+          <w:highlight w:val="white"/>
+          <w:rtl w:val="0"/>
+        </w:rPr>
+        <w:t xml:space="preserve">Option D is incorrect. This option does not give you the ability to analyze your football data in near real-time because you are transforming the data into parquet format, storing it on S3, and then attempting to query it across multiple parquet files. </w:t>
+      </w:r>
+    </w:p>
+    <w:p>
+      <w:pPr>
+        <w:rPr>
+          <w:color w:val="434343"/>
+        </w:rPr>
+      </w:pPr>
+      <w:r>
+        <w:rPr>
+          <w:rtl w:val="0"/>
+        </w:rPr>
+      </w:r>
+    </w:p>
+    <w:p>
+      <w:pPr>
+        <w:rPr>
+          <w:rFonts w:ascii="Calibri" w:cs="Calibri" w:eastAsia="Calibri" w:hAnsi="Calibri"/>
+          <w:b w:val="1"/>
+        </w:rPr>
+      </w:pPr>
+      <w:r>
+        <w:rPr>
+          <w:rFonts w:ascii="Calibri" w:cs="Calibri" w:eastAsia="Calibri" w:hAnsi="Calibri"/>
+          <w:b w:val="1"/>
+          <w:rtl w:val="0"/>
+        </w:rPr>
+        <w:t xml:space="preserve">Reference:</w:t>
+      </w:r>
+    </w:p>
+    <w:p>
+      <w:pPr>
+        <w:rPr>
+          <w:color w:val="444444"/>
+        </w:rPr>
+      </w:pPr>
+      <w:r>
+        <w:rPr>
+          <w:color w:val="444444"/>
+          <w:rtl w:val="0"/>
+        </w:rPr>
+        <w:t xml:space="preserve">Please see the </w:t>
+      </w:r>
+      <w:r>
+        <w:rPr>
+          <w:b w:val="1"/>
+          <w:color w:val="444444"/>
+          <w:rtl w:val="0"/>
+        </w:rPr>
+        <w:t xml:space="preserve">Amazon Elasticsearch Service FAQs </w:t>
+      </w:r>
+      <w:r>
+        <w:rPr>
+          <w:color w:val="444444"/>
+          <w:rtl w:val="0"/>
+        </w:rPr>
+        <w:t xml:space="preserve">(</w:t>
+      </w:r>
+      <w:hyperlink r:id="rId146">
+        <w:r>
+          <w:rPr>
+            <w:color w:val="1155cc"/>
+            <w:u w:val="single"/>
+            <w:rtl w:val="0"/>
+          </w:rPr>
+          <w:t xml:space="preserve">https://aws.amazon.com/elasticsearch-service/faqs/</w:t>
+        </w:r>
+      </w:hyperlink>
+      <w:r>
+        <w:rPr>
+          <w:color w:val="444444"/>
+          <w:rtl w:val="0"/>
+        </w:rPr>
+        <w:t xml:space="preserve">), the </w:t>
+      </w:r>
+      <w:r>
+        <w:rPr>
+          <w:b w:val="1"/>
+          <w:color w:val="444444"/>
+          <w:rtl w:val="0"/>
+        </w:rPr>
+        <w:t xml:space="preserve">Amazon Athena FAQs</w:t>
+      </w:r>
+      <w:r>
+        <w:rPr>
+          <w:color w:val="444444"/>
+          <w:rtl w:val="0"/>
+        </w:rPr>
+        <w:t xml:space="preserve"> (</w:t>
+      </w:r>
+      <w:hyperlink r:id="rId147">
+        <w:r>
+          <w:rPr>
+            <w:color w:val="1155cc"/>
+            <w:u w:val="single"/>
+            <w:rtl w:val="0"/>
+          </w:rPr>
+          <w:t xml:space="preserve">https://aws.amazon.com/athena/faqs/</w:t>
+        </w:r>
+      </w:hyperlink>
+      <w:r>
+        <w:rPr>
+          <w:color w:val="444444"/>
+          <w:rtl w:val="0"/>
+        </w:rPr>
+        <w:t xml:space="preserve">), the </w:t>
+      </w:r>
+      <w:r>
+        <w:rPr>
+          <w:b w:val="1"/>
+          <w:color w:val="444444"/>
+          <w:rtl w:val="0"/>
+        </w:rPr>
+        <w:t xml:space="preserve">Kinesis Data Firehose overview page</w:t>
+      </w:r>
+      <w:r>
+        <w:rPr>
+          <w:color w:val="444444"/>
+          <w:rtl w:val="0"/>
+        </w:rPr>
+        <w:t xml:space="preserve"> (</w:t>
+      </w:r>
+      <w:hyperlink r:id="rId148">
+        <w:r>
+          <w:rPr>
+            <w:color w:val="1155cc"/>
+            <w:u w:val="single"/>
+            <w:rtl w:val="0"/>
+          </w:rPr>
+          <w:t xml:space="preserve">https://aws.amazon.com/kinesis/data-firehose/</w:t>
+        </w:r>
+      </w:hyperlink>
+      <w:r>
+        <w:rPr>
+          <w:color w:val="444444"/>
+          <w:rtl w:val="0"/>
+        </w:rPr>
+        <w:t xml:space="preserve">), the </w:t>
+      </w:r>
+      <w:r>
+        <w:rPr>
+          <w:b w:val="1"/>
+          <w:color w:val="444444"/>
+          <w:rtl w:val="0"/>
+        </w:rPr>
+        <w:t xml:space="preserve">Kinesis Data Streams overview page</w:t>
+      </w:r>
+      <w:r>
+        <w:rPr>
+          <w:color w:val="444444"/>
+          <w:rtl w:val="0"/>
+        </w:rPr>
+        <w:t xml:space="preserve"> (</w:t>
+      </w:r>
+      <w:hyperlink r:id="rId149">
+        <w:r>
+          <w:rPr>
+            <w:color w:val="1155cc"/>
+            <w:u w:val="single"/>
+            <w:rtl w:val="0"/>
+          </w:rPr>
+          <w:t xml:space="preserve">https://aws.amazon.com/kinesis/data-streams/</w:t>
+        </w:r>
+      </w:hyperlink>
+      <w:r>
+        <w:rPr>
+          <w:color w:val="444444"/>
+          <w:rtl w:val="0"/>
+        </w:rPr>
+        <w:t xml:space="preserve">), the AWS Big Data blog titled</w:t>
+      </w:r>
+      <w:r>
+        <w:rPr>
+          <w:b w:val="1"/>
+          <w:color w:val="444444"/>
+          <w:rtl w:val="0"/>
+        </w:rPr>
+        <w:t xml:space="preserve"> Perform Near Real-time Analytics on Streaming Data with Amazon Kinesis and Amazon Elasticsearch Service </w:t>
+      </w:r>
+      <w:r>
+        <w:rPr>
+          <w:color w:val="444444"/>
+          <w:rtl w:val="0"/>
+        </w:rPr>
+        <w:t xml:space="preserve">(</w:t>
+      </w:r>
+      <w:hyperlink r:id="rId150">
+        <w:r>
+          <w:rPr>
+            <w:color w:val="1155cc"/>
+            <w:u w:val="single"/>
+            <w:rtl w:val="0"/>
+          </w:rPr>
+          <w:t xml:space="preserve">https://aws.amazon.com/blogs/big-data/perform-near-real-time-analytics-on-streaming-data-with-amazon-kinesis-and-amazon-elasticsearch-service/</w:t>
+        </w:r>
+      </w:hyperlink>
+      <w:r>
+        <w:rPr>
+          <w:b w:val="1"/>
+          <w:color w:val="444444"/>
+          <w:rtl w:val="0"/>
+        </w:rPr>
+        <w:t xml:space="preserve">)</w:t>
+      </w:r>
+      <w:r>
+        <w:rPr>
+          <w:color w:val="444444"/>
+          <w:rtl w:val="0"/>
+        </w:rPr>
+        <w:t xml:space="preserve">, the </w:t>
+      </w:r>
+      <w:r>
+        <w:rPr>
+          <w:b w:val="1"/>
+          <w:color w:val="444444"/>
+          <w:rtl w:val="0"/>
+        </w:rPr>
+        <w:t xml:space="preserve">Kibana overview page</w:t>
+      </w:r>
+      <w:r>
+        <w:rPr>
+          <w:color w:val="444444"/>
+          <w:rtl w:val="0"/>
+        </w:rPr>
+        <w:t xml:space="preserve"> (</w:t>
+      </w:r>
+      <w:hyperlink r:id="rId151">
+        <w:r>
+          <w:rPr>
+            <w:color w:val="1155cc"/>
+            <w:u w:val="single"/>
+            <w:rtl w:val="0"/>
+          </w:rPr>
+          <w:t xml:space="preserve">https://www.elastic.co/kibana</w:t>
+        </w:r>
+      </w:hyperlink>
+      <w:r>
+        <w:rPr>
+          <w:color w:val="444444"/>
+          <w:rtl w:val="0"/>
+        </w:rPr>
+        <w:t xml:space="preserve">)</w:t>
+      </w:r>
+      <w:r>
+        <w:rPr>
+          <w:b w:val="1"/>
+          <w:color w:val="444444"/>
+          <w:rtl w:val="0"/>
+        </w:rPr>
+        <w:t xml:space="preserve">, </w:t>
+      </w:r>
+      <w:r>
+        <w:rPr>
+          <w:color w:val="444444"/>
+          <w:rtl w:val="0"/>
+        </w:rPr>
+        <w:t xml:space="preserve">and the </w:t>
+      </w:r>
+      <w:r>
+        <w:rPr>
+          <w:b w:val="1"/>
+          <w:color w:val="444444"/>
+          <w:rtl w:val="0"/>
+        </w:rPr>
+        <w:t xml:space="preserve">Wikipedia page on FIFA</w:t>
+      </w:r>
+      <w:r>
+        <w:rPr>
+          <w:color w:val="444444"/>
+          <w:rtl w:val="0"/>
+        </w:rPr>
+        <w:t xml:space="preserve"> (</w:t>
+      </w:r>
+      <w:hyperlink r:id="rId152">
+        <w:r>
+          <w:rPr>
+            <w:color w:val="1155cc"/>
+            <w:u w:val="single"/>
+            <w:rtl w:val="0"/>
+          </w:rPr>
+          <w:t xml:space="preserve">https://en.wikipedia.org/wiki/FIFA</w:t>
+        </w:r>
+      </w:hyperlink>
+      <w:r>
+        <w:rPr>
+          <w:color w:val="444444"/>
+          <w:rtl w:val="0"/>
+        </w:rPr>
+        <w:t xml:space="preserve">)</w:t>
       </w:r>
     </w:p>
     <w:p>
@@ -24832,8 +26546,6 @@
         <w:ind w:left="720" w:hanging="360"/>
       </w:pPr>
       <w:rPr>
-        <w:rFonts w:ascii="Arial" w:cs="Arial" w:eastAsia="Arial" w:hAnsi="Arial"/>
-        <w:b w:val="1"/>
         <w:u w:val="none"/>
       </w:rPr>
     </w:lvl>
@@ -24937,6 +26649,118 @@
   <w:abstractNum w:abstractNumId="14">
     <w:lvl w:ilvl="0">
       <w:start w:val="1"/>
+      <w:numFmt w:val="upperLetter"/>
+      <w:lvlText w:val="%1)"/>
+      <w:lvlJc w:val="left"/>
+      <w:pPr>
+        <w:ind w:left="720" w:hanging="360"/>
+      </w:pPr>
+      <w:rPr>
+        <w:rFonts w:ascii="Arial" w:cs="Arial" w:eastAsia="Arial" w:hAnsi="Arial"/>
+        <w:b w:val="1"/>
+        <w:u w:val="none"/>
+      </w:rPr>
+    </w:lvl>
+    <w:lvl w:ilvl="1">
+      <w:start w:val="1"/>
+      <w:numFmt w:val="lowerLetter"/>
+      <w:lvlText w:val="%2)"/>
+      <w:lvlJc w:val="left"/>
+      <w:pPr>
+        <w:ind w:left="1440" w:hanging="360"/>
+      </w:pPr>
+      <w:rPr>
+        <w:u w:val="none"/>
+      </w:rPr>
+    </w:lvl>
+    <w:lvl w:ilvl="2">
+      <w:start w:val="1"/>
+      <w:numFmt w:val="lowerRoman"/>
+      <w:lvlText w:val="%3)"/>
+      <w:lvlJc w:val="right"/>
+      <w:pPr>
+        <w:ind w:left="2160" w:hanging="360"/>
+      </w:pPr>
+      <w:rPr>
+        <w:u w:val="none"/>
+      </w:rPr>
+    </w:lvl>
+    <w:lvl w:ilvl="3">
+      <w:start w:val="1"/>
+      <w:numFmt w:val="decimal"/>
+      <w:lvlText w:val="(%4)"/>
+      <w:lvlJc w:val="left"/>
+      <w:pPr>
+        <w:ind w:left="2880" w:hanging="360"/>
+      </w:pPr>
+      <w:rPr>
+        <w:u w:val="none"/>
+      </w:rPr>
+    </w:lvl>
+    <w:lvl w:ilvl="4">
+      <w:start w:val="1"/>
+      <w:numFmt w:val="lowerLetter"/>
+      <w:lvlText w:val="(%5)"/>
+      <w:lvlJc w:val="left"/>
+      <w:pPr>
+        <w:ind w:left="3600" w:hanging="360"/>
+      </w:pPr>
+      <w:rPr>
+        <w:u w:val="none"/>
+      </w:rPr>
+    </w:lvl>
+    <w:lvl w:ilvl="5">
+      <w:start w:val="1"/>
+      <w:numFmt w:val="lowerRoman"/>
+      <w:lvlText w:val="(%6)"/>
+      <w:lvlJc w:val="right"/>
+      <w:pPr>
+        <w:ind w:left="4320" w:hanging="360"/>
+      </w:pPr>
+      <w:rPr>
+        <w:u w:val="none"/>
+      </w:rPr>
+    </w:lvl>
+    <w:lvl w:ilvl="6">
+      <w:start w:val="1"/>
+      <w:numFmt w:val="decimal"/>
+      <w:lvlText w:val="%7."/>
+      <w:lvlJc w:val="left"/>
+      <w:pPr>
+        <w:ind w:left="5040" w:hanging="360"/>
+      </w:pPr>
+      <w:rPr>
+        <w:u w:val="none"/>
+      </w:rPr>
+    </w:lvl>
+    <w:lvl w:ilvl="7">
+      <w:start w:val="1"/>
+      <w:numFmt w:val="lowerLetter"/>
+      <w:lvlText w:val="%8."/>
+      <w:lvlJc w:val="left"/>
+      <w:pPr>
+        <w:ind w:left="5760" w:hanging="360"/>
+      </w:pPr>
+      <w:rPr>
+        <w:u w:val="none"/>
+      </w:rPr>
+    </w:lvl>
+    <w:lvl w:ilvl="8">
+      <w:start w:val="1"/>
+      <w:numFmt w:val="lowerRoman"/>
+      <w:lvlText w:val="%9."/>
+      <w:lvlJc w:val="right"/>
+      <w:pPr>
+        <w:ind w:left="6480" w:hanging="360"/>
+      </w:pPr>
+      <w:rPr>
+        <w:u w:val="none"/>
+      </w:rPr>
+    </w:lvl>
+  </w:abstractNum>
+  <w:abstractNum w:abstractNumId="15">
+    <w:lvl w:ilvl="0">
+      <w:start w:val="1"/>
       <w:numFmt w:val="bullet"/>
       <w:lvlText w:val="●"/>
       <w:lvlJc w:val="left"/>
@@ -25044,7 +26868,7 @@
       </w:rPr>
     </w:lvl>
   </w:abstractNum>
-  <w:abstractNum w:abstractNumId="15">
+  <w:abstractNum w:abstractNumId="16">
     <w:lvl w:ilvl="0">
       <w:start w:val="1"/>
       <w:numFmt w:val="upperLetter"/>
@@ -25154,7 +26978,7 @@
       </w:rPr>
     </w:lvl>
   </w:abstractNum>
-  <w:abstractNum w:abstractNumId="16">
+  <w:abstractNum w:abstractNumId="17">
     <w:lvl w:ilvl="0">
       <w:start w:val="1"/>
       <w:numFmt w:val="bullet"/>
@@ -25264,7 +27088,7 @@
       </w:rPr>
     </w:lvl>
   </w:abstractNum>
-  <w:abstractNum w:abstractNumId="17">
+  <w:abstractNum w:abstractNumId="18">
     <w:lvl w:ilvl="0">
       <w:start w:val="1"/>
       <w:numFmt w:val="upperLetter"/>
@@ -25374,7 +27198,7 @@
       </w:rPr>
     </w:lvl>
   </w:abstractNum>
-  <w:abstractNum w:abstractNumId="18">
+  <w:abstractNum w:abstractNumId="19">
     <w:lvl w:ilvl="0">
       <w:start w:val="1"/>
       <w:numFmt w:val="upperLetter"/>
@@ -25484,7 +27308,7 @@
       </w:rPr>
     </w:lvl>
   </w:abstractNum>
-  <w:abstractNum w:abstractNumId="19">
+  <w:abstractNum w:abstractNumId="20">
     <w:lvl w:ilvl="0">
       <w:start w:val="1"/>
       <w:numFmt w:val="upperLetter"/>
@@ -25594,7 +27418,7 @@
       </w:rPr>
     </w:lvl>
   </w:abstractNum>
-  <w:abstractNum w:abstractNumId="20">
+  <w:abstractNum w:abstractNumId="21">
     <w:lvl w:ilvl="0">
       <w:start w:val="1"/>
       <w:numFmt w:val="upperLetter"/>
@@ -25704,7 +27528,7 @@
       </w:rPr>
     </w:lvl>
   </w:abstractNum>
-  <w:abstractNum w:abstractNumId="21">
+  <w:abstractNum w:abstractNumId="22">
     <w:lvl w:ilvl="0">
       <w:start w:val="1"/>
       <w:numFmt w:val="upperLetter"/>
@@ -25814,7 +27638,7 @@
       </w:rPr>
     </w:lvl>
   </w:abstractNum>
-  <w:abstractNum w:abstractNumId="22">
+  <w:abstractNum w:abstractNumId="23">
     <w:lvl w:ilvl="0">
       <w:start w:val="1"/>
       <w:numFmt w:val="bullet"/>
@@ -25924,7 +27748,7 @@
       </w:rPr>
     </w:lvl>
   </w:abstractNum>
-  <w:abstractNum w:abstractNumId="23">
+  <w:abstractNum w:abstractNumId="24">
     <w:lvl w:ilvl="0">
       <w:start w:val="1"/>
       <w:numFmt w:val="upperLetter"/>
@@ -26034,7 +27858,7 @@
       </w:rPr>
     </w:lvl>
   </w:abstractNum>
-  <w:abstractNum w:abstractNumId="24">
+  <w:abstractNum w:abstractNumId="25">
     <w:lvl w:ilvl="0">
       <w:start w:val="1"/>
       <w:numFmt w:val="upperLetter"/>
@@ -26144,7 +27968,7 @@
       </w:rPr>
     </w:lvl>
   </w:abstractNum>
-  <w:abstractNum w:abstractNumId="25">
+  <w:abstractNum w:abstractNumId="26">
     <w:lvl w:ilvl="0">
       <w:start w:val="1"/>
       <w:numFmt w:val="upperLetter"/>
@@ -26254,7 +28078,7 @@
       </w:rPr>
     </w:lvl>
   </w:abstractNum>
-  <w:abstractNum w:abstractNumId="26">
+  <w:abstractNum w:abstractNumId="27">
     <w:lvl w:ilvl="0">
       <w:start w:val="1"/>
       <w:numFmt w:val="upperLetter"/>
@@ -26364,7 +28188,7 @@
       </w:rPr>
     </w:lvl>
   </w:abstractNum>
-  <w:abstractNum w:abstractNumId="27">
+  <w:abstractNum w:abstractNumId="28">
     <w:lvl w:ilvl="0">
       <w:start w:val="1"/>
       <w:numFmt w:val="upperLetter"/>
@@ -26474,7 +28298,7 @@
       </w:rPr>
     </w:lvl>
   </w:abstractNum>
-  <w:abstractNum w:abstractNumId="28">
+  <w:abstractNum w:abstractNumId="29">
     <w:lvl w:ilvl="0">
       <w:start w:val="1"/>
       <w:numFmt w:val="upperLetter"/>
@@ -26584,7 +28408,7 @@
       </w:rPr>
     </w:lvl>
   </w:abstractNum>
-  <w:abstractNum w:abstractNumId="29">
+  <w:abstractNum w:abstractNumId="30">
     <w:lvl w:ilvl="0">
       <w:start w:val="1"/>
       <w:numFmt w:val="upperLetter"/>
@@ -26694,7 +28518,7 @@
       </w:rPr>
     </w:lvl>
   </w:abstractNum>
-  <w:abstractNum w:abstractNumId="30">
+  <w:abstractNum w:abstractNumId="31">
     <w:lvl w:ilvl="0">
       <w:start w:val="1"/>
       <w:numFmt w:val="upperLetter"/>
@@ -26804,7 +28628,117 @@
       </w:rPr>
     </w:lvl>
   </w:abstractNum>
-  <w:abstractNum w:abstractNumId="31">
+  <w:abstractNum w:abstractNumId="32">
+    <w:lvl w:ilvl="0">
+      <w:start w:val="1"/>
+      <w:numFmt w:val="upperLetter"/>
+      <w:lvlText w:val="%1)"/>
+      <w:lvlJc w:val="left"/>
+      <w:pPr>
+        <w:ind w:left="720" w:hanging="360"/>
+      </w:pPr>
+      <w:rPr>
+        <w:u w:val="none"/>
+      </w:rPr>
+    </w:lvl>
+    <w:lvl w:ilvl="1">
+      <w:start w:val="1"/>
+      <w:numFmt w:val="lowerLetter"/>
+      <w:lvlText w:val="%2)"/>
+      <w:lvlJc w:val="left"/>
+      <w:pPr>
+        <w:ind w:left="1440" w:hanging="360"/>
+      </w:pPr>
+      <w:rPr>
+        <w:u w:val="none"/>
+      </w:rPr>
+    </w:lvl>
+    <w:lvl w:ilvl="2">
+      <w:start w:val="1"/>
+      <w:numFmt w:val="lowerRoman"/>
+      <w:lvlText w:val="%3)"/>
+      <w:lvlJc w:val="right"/>
+      <w:pPr>
+        <w:ind w:left="2160" w:hanging="360"/>
+      </w:pPr>
+      <w:rPr>
+        <w:u w:val="none"/>
+      </w:rPr>
+    </w:lvl>
+    <w:lvl w:ilvl="3">
+      <w:start w:val="1"/>
+      <w:numFmt w:val="decimal"/>
+      <w:lvlText w:val="(%4)"/>
+      <w:lvlJc w:val="left"/>
+      <w:pPr>
+        <w:ind w:left="2880" w:hanging="360"/>
+      </w:pPr>
+      <w:rPr>
+        <w:u w:val="none"/>
+      </w:rPr>
+    </w:lvl>
+    <w:lvl w:ilvl="4">
+      <w:start w:val="1"/>
+      <w:numFmt w:val="lowerLetter"/>
+      <w:lvlText w:val="(%5)"/>
+      <w:lvlJc w:val="left"/>
+      <w:pPr>
+        <w:ind w:left="3600" w:hanging="360"/>
+      </w:pPr>
+      <w:rPr>
+        <w:u w:val="none"/>
+      </w:rPr>
+    </w:lvl>
+    <w:lvl w:ilvl="5">
+      <w:start w:val="1"/>
+      <w:numFmt w:val="lowerRoman"/>
+      <w:lvlText w:val="(%6)"/>
+      <w:lvlJc w:val="right"/>
+      <w:pPr>
+        <w:ind w:left="4320" w:hanging="360"/>
+      </w:pPr>
+      <w:rPr>
+        <w:u w:val="none"/>
+      </w:rPr>
+    </w:lvl>
+    <w:lvl w:ilvl="6">
+      <w:start w:val="1"/>
+      <w:numFmt w:val="decimal"/>
+      <w:lvlText w:val="%7."/>
+      <w:lvlJc w:val="left"/>
+      <w:pPr>
+        <w:ind w:left="5040" w:hanging="360"/>
+      </w:pPr>
+      <w:rPr>
+        <w:u w:val="none"/>
+      </w:rPr>
+    </w:lvl>
+    <w:lvl w:ilvl="7">
+      <w:start w:val="1"/>
+      <w:numFmt w:val="lowerLetter"/>
+      <w:lvlText w:val="%8."/>
+      <w:lvlJc w:val="left"/>
+      <w:pPr>
+        <w:ind w:left="5760" w:hanging="360"/>
+      </w:pPr>
+      <w:rPr>
+        <w:u w:val="none"/>
+      </w:rPr>
+    </w:lvl>
+    <w:lvl w:ilvl="8">
+      <w:start w:val="1"/>
+      <w:numFmt w:val="lowerRoman"/>
+      <w:lvlText w:val="%9."/>
+      <w:lvlJc w:val="right"/>
+      <w:pPr>
+        <w:ind w:left="6480" w:hanging="360"/>
+      </w:pPr>
+      <w:rPr>
+        <w:u w:val="none"/>
+      </w:rPr>
+    </w:lvl>
+  </w:abstractNum>
+  <w:abstractNum w:abstractNumId="33">
     <w:lvl w:ilvl="0">
       <w:start w:val="1"/>
       <w:numFmt w:val="upperLetter"/>
@@ -27006,6 +28940,12 @@
   </w:num>
   <w:num w:numId="31">
     <w:abstractNumId w:val="31"/>
+  </w:num>
+  <w:num w:numId="32">
+    <w:abstractNumId w:val="32"/>
+  </w:num>
+  <w:num w:numId="33">
+    <w:abstractNumId w:val="33"/>
   </w:num>
 </w:numbering>
 </file>

</xml_diff>

<commit_message>
added questions 30 and 31 to DA cert questions
</commit_message>
<xml_diff>
--- a/public/Exam Notes/DA-Vincent-1-10-April-4.docx
+++ b/public/Exam Notes/DA-Vincent-1-10-April-4.docx
@@ -3957,12 +3957,12 @@
             <wp:inline distB="19050" distT="19050" distL="19050" distR="19050">
               <wp:extent cx="6034088" cy="3962142"/>
               <wp:effectExtent b="0" l="0" r="0" t="0"/>
-              <wp:docPr id="1" name="image1.png"/>
+              <wp:docPr id="1" name="image2.png"/>
               <a:graphic>
                 <a:graphicData uri="http://schemas.openxmlformats.org/drawingml/2006/picture">
                   <pic:pic>
                     <pic:nvPicPr>
-                      <pic:cNvPr id="0" name="image1.png"/>
+                      <pic:cNvPr id="0" name="image2.png"/>
                       <pic:cNvPicPr preferRelativeResize="0"/>
                     </pic:nvPicPr>
                     <pic:blipFill>
@@ -14401,12 +14401,12 @@
             <wp:inline distB="19050" distT="19050" distL="19050" distR="19050">
               <wp:extent cx="5905500" cy="5499100"/>
               <wp:effectExtent b="0" l="0" r="0" t="0"/>
-              <wp:docPr id="2" name="image2.png"/>
+              <wp:docPr id="2" name="image1.png"/>
               <a:graphic>
                 <a:graphicData uri="http://schemas.openxmlformats.org/drawingml/2006/picture">
                   <pic:pic>
                     <pic:nvPicPr>
-                      <pic:cNvPr id="0" name="image2.png"/>
+                      <pic:cNvPr id="0" name="image1.png"/>
                       <pic:cNvPicPr preferRelativeResize="0"/>
                     </pic:nvPicPr>
                     <pic:blipFill>
@@ -28707,7 +28707,7 @@
           <w:shd w:fill="fafafa" w:val="clear"/>
           <w:rtl w:val="0"/>
         </w:rPr>
-        <w:t xml:space="preserve">It prevents users from adding or removing tags on an EMR cluster that is tagged with dev, eng, test, perf, or prod. This prevents users from giving themselves access to the EMR cluster by adding a tag to the cluster that their user profile allows</w:t>
+        <w:t xml:space="preserve">It prevents users from adding or removing tags on an EMR cluster that is tagged with the department of dev, eng, test, perf, or prod. This prevents users from giving themselves access to the EMR cluster by adding a tag to the cluster that their user profile allows</w:t>
       </w:r>
     </w:p>
     <w:p>
@@ -28728,7 +28728,7 @@
           <w:shd w:fill="fafafa" w:val="clear"/>
           <w:rtl w:val="0"/>
         </w:rPr>
-        <w:t xml:space="preserve">It prevents users from adding or removing tags on an EMR cluster that is tagged with dev, eng, test, perf, or prod. This prevents users from giving anyone access to the EMR cluster by adding tags to the cluster, opening up access to any user</w:t>
+        <w:t xml:space="preserve">It prevents users from adding or removing tags on an EMR cluster that is tagged with the department of dev, eng, test, perf, or prod. This prevents users from giving anyone access to the EMR cluster by adding tags to the cluster, opening up access to any user</w:t>
       </w:r>
       <w:r>
         <w:rPr>
@@ -28754,7 +28754,7 @@
           <w:shd w:fill="fafafa" w:val="clear"/>
           <w:rtl w:val="0"/>
         </w:rPr>
-        <w:t xml:space="preserve">It prevents users from adding or removing tags on an EMR cluster that is tagged with dev, eng, test, perf, or prod. This prevents users from giving themselves access to the EMR cluster by adding tags on the cluster, opening up access to any user who is allowed to act on resources with that tag</w:t>
+        <w:t xml:space="preserve">It prevents users from adding or removing tags on an EMR cluster that is tagged with the department of dev, eng, test, perf, or prod. This prevents users from giving themselves access to the EMR cluster by adding tags on the cluster, opening up access to any user who is allowed to act on resources with that tag</w:t>
       </w:r>
     </w:p>
     <w:p>
@@ -28775,7 +28775,7 @@
           <w:shd w:fill="fafafa" w:val="clear"/>
           <w:rtl w:val="0"/>
         </w:rPr>
-        <w:t xml:space="preserve">It prevents users from adding or removing tags on an EMR cluster that is tagged with dev, eng, test, perf, or prod. This prevents users from giving themselves access to the EMR cluster by removing a tag on the cluster, opening up access to any user who is allowed to act on resources with that tag</w:t>
+        <w:t xml:space="preserve">It prevents users from adding or removing tags on an EMR cluster that is tagged with the department of dev, eng, test, perf, or prod. This prevents users from giving themselves access to the EMR cluster by removing a tag on the cluster, opening up access to any user who is allowed to act on resources with that tag</w:t>
       </w:r>
     </w:p>
     <w:p>

</xml_diff>

<commit_message>
added question 32 to DA cert questions
</commit_message>
<xml_diff>
--- a/public/Exam Notes/DA-Vincent-1-10-April-4.docx
+++ b/public/Exam Notes/DA-Vincent-1-10-April-4.docx
@@ -201,7 +201,7 @@
       <w:pPr>
         <w:numPr>
           <w:ilvl w:val="0"/>
-          <w:numId w:val="25"/>
+          <w:numId w:val="26"/>
         </w:numPr>
         <w:spacing w:line="259" w:lineRule="auto"/>
         <w:ind w:left="720" w:hanging="360"/>
@@ -263,7 +263,7 @@
       <w:pPr>
         <w:numPr>
           <w:ilvl w:val="0"/>
-          <w:numId w:val="25"/>
+          <w:numId w:val="26"/>
         </w:numPr>
         <w:spacing w:line="259" w:lineRule="auto"/>
         <w:ind w:left="720" w:hanging="360"/>
@@ -3372,7 +3372,7 @@
       <w:pPr>
         <w:numPr>
           <w:ilvl w:val="0"/>
-          <w:numId w:val="26"/>
+          <w:numId w:val="27"/>
         </w:numPr>
         <w:ind w:left="720" w:hanging="360"/>
         <w:rPr>
@@ -3392,7 +3392,7 @@
       <w:pPr>
         <w:numPr>
           <w:ilvl w:val="0"/>
-          <w:numId w:val="26"/>
+          <w:numId w:val="27"/>
         </w:numPr>
         <w:ind w:left="720" w:hanging="360"/>
         <w:rPr>
@@ -3425,7 +3425,7 @@
       <w:pPr>
         <w:numPr>
           <w:ilvl w:val="0"/>
-          <w:numId w:val="26"/>
+          <w:numId w:val="27"/>
         </w:numPr>
         <w:ind w:left="720" w:hanging="360"/>
         <w:rPr>
@@ -3473,7 +3473,7 @@
       <w:pPr>
         <w:numPr>
           <w:ilvl w:val="0"/>
-          <w:numId w:val="26"/>
+          <w:numId w:val="27"/>
         </w:numPr>
         <w:ind w:left="720" w:hanging="360"/>
         <w:rPr>
@@ -4061,7 +4061,7 @@
       <w:pPr>
         <w:numPr>
           <w:ilvl w:val="0"/>
-          <w:numId w:val="27"/>
+          <w:numId w:val="28"/>
         </w:numPr>
         <w:ind w:left="720" w:hanging="360"/>
         <w:rPr>
@@ -4081,7 +4081,7 @@
       <w:pPr>
         <w:numPr>
           <w:ilvl w:val="0"/>
-          <w:numId w:val="27"/>
+          <w:numId w:val="28"/>
         </w:numPr>
         <w:ind w:left="720" w:hanging="360"/>
         <w:rPr>
@@ -4102,7 +4102,7 @@
       <w:pPr>
         <w:numPr>
           <w:ilvl w:val="0"/>
-          <w:numId w:val="27"/>
+          <w:numId w:val="28"/>
         </w:numPr>
         <w:ind w:left="720" w:hanging="360"/>
         <w:rPr>
@@ -4123,7 +4123,7 @@
       <w:pPr>
         <w:numPr>
           <w:ilvl w:val="0"/>
-          <w:numId w:val="27"/>
+          <w:numId w:val="28"/>
         </w:numPr>
         <w:ind w:left="720" w:hanging="360"/>
         <w:rPr>
@@ -5536,7 +5536,7 @@
       <w:pPr>
         <w:numPr>
           <w:ilvl w:val="0"/>
-          <w:numId w:val="32"/>
+          <w:numId w:val="33"/>
         </w:numPr>
         <w:ind w:left="720" w:hanging="360"/>
         <w:rPr>
@@ -5556,7 +5556,7 @@
       <w:pPr>
         <w:numPr>
           <w:ilvl w:val="0"/>
-          <w:numId w:val="32"/>
+          <w:numId w:val="33"/>
         </w:numPr>
         <w:ind w:left="720" w:hanging="360"/>
         <w:rPr>
@@ -5577,7 +5577,7 @@
       <w:pPr>
         <w:numPr>
           <w:ilvl w:val="0"/>
-          <w:numId w:val="32"/>
+          <w:numId w:val="33"/>
         </w:numPr>
         <w:ind w:left="720" w:hanging="360"/>
         <w:rPr>
@@ -5598,7 +5598,7 @@
       <w:pPr>
         <w:numPr>
           <w:ilvl w:val="0"/>
-          <w:numId w:val="32"/>
+          <w:numId w:val="33"/>
         </w:numPr>
         <w:ind w:left="720" w:hanging="360"/>
         <w:rPr>
@@ -6345,7 +6345,7 @@
       <w:pPr>
         <w:numPr>
           <w:ilvl w:val="0"/>
-          <w:numId w:val="23"/>
+          <w:numId w:val="24"/>
         </w:numPr>
         <w:ind w:left="720" w:hanging="360"/>
         <w:rPr>
@@ -6365,7 +6365,7 @@
       <w:pPr>
         <w:numPr>
           <w:ilvl w:val="0"/>
-          <w:numId w:val="23"/>
+          <w:numId w:val="24"/>
         </w:numPr>
         <w:ind w:left="720" w:hanging="360"/>
         <w:rPr>
@@ -6386,7 +6386,7 @@
       <w:pPr>
         <w:numPr>
           <w:ilvl w:val="0"/>
-          <w:numId w:val="23"/>
+          <w:numId w:val="24"/>
         </w:numPr>
         <w:ind w:left="720" w:hanging="360"/>
         <w:rPr>
@@ -6407,7 +6407,7 @@
       <w:pPr>
         <w:numPr>
           <w:ilvl w:val="0"/>
-          <w:numId w:val="23"/>
+          <w:numId w:val="24"/>
         </w:numPr>
         <w:ind w:left="720" w:hanging="360"/>
         <w:rPr>
@@ -8906,7 +8906,7 @@
       <w:pPr>
         <w:numPr>
           <w:ilvl w:val="0"/>
-          <w:numId w:val="30"/>
+          <w:numId w:val="31"/>
         </w:numPr>
         <w:ind w:left="720" w:hanging="360"/>
         <w:rPr>
@@ -8926,7 +8926,7 @@
       <w:pPr>
         <w:numPr>
           <w:ilvl w:val="0"/>
-          <w:numId w:val="30"/>
+          <w:numId w:val="31"/>
         </w:numPr>
         <w:ind w:left="720" w:hanging="360"/>
         <w:rPr>
@@ -8947,7 +8947,7 @@
       <w:pPr>
         <w:numPr>
           <w:ilvl w:val="0"/>
-          <w:numId w:val="30"/>
+          <w:numId w:val="31"/>
         </w:numPr>
         <w:ind w:left="720" w:hanging="360"/>
         <w:rPr>
@@ -8968,7 +8968,7 @@
       <w:pPr>
         <w:numPr>
           <w:ilvl w:val="0"/>
-          <w:numId w:val="30"/>
+          <w:numId w:val="31"/>
         </w:numPr>
         <w:ind w:left="720" w:hanging="360"/>
         <w:rPr>
@@ -8989,7 +8989,7 @@
       <w:pPr>
         <w:numPr>
           <w:ilvl w:val="0"/>
-          <w:numId w:val="30"/>
+          <w:numId w:val="31"/>
         </w:numPr>
         <w:ind w:left="720" w:hanging="360"/>
         <w:rPr>
@@ -9011,7 +9011,7 @@
       <w:pPr>
         <w:numPr>
           <w:ilvl w:val="0"/>
-          <w:numId w:val="30"/>
+          <w:numId w:val="31"/>
         </w:numPr>
         <w:ind w:left="720" w:hanging="360"/>
         <w:rPr>
@@ -11506,7 +11506,7 @@
       <w:pPr>
         <w:numPr>
           <w:ilvl w:val="0"/>
-          <w:numId w:val="35"/>
+          <w:numId w:val="36"/>
         </w:numPr>
         <w:ind w:left="720" w:hanging="360"/>
         <w:rPr>
@@ -11526,7 +11526,7 @@
       <w:pPr>
         <w:numPr>
           <w:ilvl w:val="0"/>
-          <w:numId w:val="35"/>
+          <w:numId w:val="36"/>
         </w:numPr>
         <w:ind w:left="720" w:hanging="360"/>
         <w:rPr>
@@ -11547,7 +11547,7 @@
       <w:pPr>
         <w:numPr>
           <w:ilvl w:val="0"/>
-          <w:numId w:val="35"/>
+          <w:numId w:val="36"/>
         </w:numPr>
         <w:ind w:left="720" w:hanging="360"/>
         <w:rPr>
@@ -11568,7 +11568,7 @@
       <w:pPr>
         <w:numPr>
           <w:ilvl w:val="0"/>
-          <w:numId w:val="35"/>
+          <w:numId w:val="36"/>
         </w:numPr>
         <w:ind w:left="720" w:hanging="360"/>
         <w:rPr>
@@ -11589,7 +11589,7 @@
       <w:pPr>
         <w:numPr>
           <w:ilvl w:val="0"/>
-          <w:numId w:val="35"/>
+          <w:numId w:val="36"/>
         </w:numPr>
         <w:ind w:left="720" w:hanging="360"/>
         <w:rPr>
@@ -13759,7 +13759,7 @@
       <w:pPr>
         <w:numPr>
           <w:ilvl w:val="0"/>
-          <w:numId w:val="34"/>
+          <w:numId w:val="35"/>
         </w:numPr>
         <w:ind w:left="720" w:hanging="360"/>
         <w:rPr>
@@ -13779,7 +13779,7 @@
       <w:pPr>
         <w:numPr>
           <w:ilvl w:val="0"/>
-          <w:numId w:val="34"/>
+          <w:numId w:val="35"/>
         </w:numPr>
         <w:ind w:left="720" w:hanging="360"/>
         <w:rPr>
@@ -13800,7 +13800,7 @@
       <w:pPr>
         <w:numPr>
           <w:ilvl w:val="0"/>
-          <w:numId w:val="34"/>
+          <w:numId w:val="35"/>
         </w:numPr>
         <w:ind w:left="720" w:hanging="360"/>
         <w:rPr>
@@ -13821,7 +13821,7 @@
       <w:pPr>
         <w:numPr>
           <w:ilvl w:val="0"/>
-          <w:numId w:val="34"/>
+          <w:numId w:val="35"/>
         </w:numPr>
         <w:ind w:left="720" w:hanging="360"/>
         <w:rPr>
@@ -15887,7 +15887,7 @@
       <w:pPr>
         <w:numPr>
           <w:ilvl w:val="0"/>
-          <w:numId w:val="33"/>
+          <w:numId w:val="34"/>
         </w:numPr>
         <w:ind w:left="720" w:hanging="360"/>
         <w:rPr>
@@ -15907,7 +15907,7 @@
       <w:pPr>
         <w:numPr>
           <w:ilvl w:val="0"/>
-          <w:numId w:val="33"/>
+          <w:numId w:val="34"/>
         </w:numPr>
         <w:ind w:left="720" w:hanging="360"/>
         <w:rPr>
@@ -15928,7 +15928,7 @@
       <w:pPr>
         <w:numPr>
           <w:ilvl w:val="0"/>
-          <w:numId w:val="33"/>
+          <w:numId w:val="34"/>
         </w:numPr>
         <w:ind w:left="720" w:hanging="360"/>
         <w:rPr>
@@ -15949,7 +15949,7 @@
       <w:pPr>
         <w:numPr>
           <w:ilvl w:val="0"/>
-          <w:numId w:val="33"/>
+          <w:numId w:val="34"/>
         </w:numPr>
         <w:ind w:left="720" w:hanging="360"/>
         <w:rPr>
@@ -16550,7 +16550,7 @@
       <w:pPr>
         <w:numPr>
           <w:ilvl w:val="0"/>
-          <w:numId w:val="24"/>
+          <w:numId w:val="25"/>
         </w:numPr>
         <w:ind w:left="720" w:hanging="360"/>
         <w:rPr>
@@ -16570,7 +16570,7 @@
       <w:pPr>
         <w:numPr>
           <w:ilvl w:val="0"/>
-          <w:numId w:val="24"/>
+          <w:numId w:val="25"/>
         </w:numPr>
         <w:ind w:left="720" w:hanging="360"/>
         <w:rPr>
@@ -16591,7 +16591,7 @@
       <w:pPr>
         <w:numPr>
           <w:ilvl w:val="0"/>
-          <w:numId w:val="24"/>
+          <w:numId w:val="25"/>
         </w:numPr>
         <w:ind w:left="720" w:hanging="360"/>
         <w:rPr>
@@ -16612,7 +16612,7 @@
       <w:pPr>
         <w:numPr>
           <w:ilvl w:val="0"/>
-          <w:numId w:val="24"/>
+          <w:numId w:val="25"/>
         </w:numPr>
         <w:ind w:left="720" w:hanging="360"/>
         <w:rPr>
@@ -18527,7 +18527,7 @@
       <w:pPr>
         <w:numPr>
           <w:ilvl w:val="0"/>
-          <w:numId w:val="31"/>
+          <w:numId w:val="32"/>
         </w:numPr>
         <w:ind w:left="720" w:hanging="360"/>
         <w:rPr>
@@ -18547,7 +18547,7 @@
       <w:pPr>
         <w:numPr>
           <w:ilvl w:val="0"/>
-          <w:numId w:val="31"/>
+          <w:numId w:val="32"/>
         </w:numPr>
         <w:ind w:left="720" w:hanging="360"/>
         <w:rPr>
@@ -18573,7 +18573,7 @@
       <w:pPr>
         <w:numPr>
           <w:ilvl w:val="0"/>
-          <w:numId w:val="31"/>
+          <w:numId w:val="32"/>
         </w:numPr>
         <w:ind w:left="720" w:hanging="360"/>
         <w:rPr>
@@ -18594,7 +18594,7 @@
       <w:pPr>
         <w:numPr>
           <w:ilvl w:val="0"/>
-          <w:numId w:val="31"/>
+          <w:numId w:val="32"/>
         </w:numPr>
         <w:ind w:left="720" w:hanging="360"/>
         <w:rPr>
@@ -19193,7 +19193,7 @@
       <w:pPr>
         <w:numPr>
           <w:ilvl w:val="0"/>
-          <w:numId w:val="28"/>
+          <w:numId w:val="29"/>
         </w:numPr>
         <w:ind w:left="720" w:hanging="360"/>
         <w:rPr>
@@ -19213,7 +19213,7 @@
       <w:pPr>
         <w:numPr>
           <w:ilvl w:val="0"/>
-          <w:numId w:val="28"/>
+          <w:numId w:val="29"/>
         </w:numPr>
         <w:ind w:left="720" w:hanging="360"/>
         <w:rPr>
@@ -19239,7 +19239,7 @@
       <w:pPr>
         <w:numPr>
           <w:ilvl w:val="0"/>
-          <w:numId w:val="28"/>
+          <w:numId w:val="29"/>
         </w:numPr>
         <w:ind w:left="720" w:hanging="360"/>
         <w:rPr>
@@ -19260,7 +19260,7 @@
       <w:pPr>
         <w:numPr>
           <w:ilvl w:val="0"/>
-          <w:numId w:val="28"/>
+          <w:numId w:val="29"/>
         </w:numPr>
         <w:ind w:left="720" w:hanging="360"/>
         <w:rPr>
@@ -19282,7 +19282,7 @@
       <w:pPr>
         <w:numPr>
           <w:ilvl w:val="0"/>
-          <w:numId w:val="28"/>
+          <w:numId w:val="29"/>
         </w:numPr>
         <w:ind w:left="720" w:hanging="360"/>
         <w:rPr>
@@ -23629,7 +23629,7 @@
       <w:pPr>
         <w:numPr>
           <w:ilvl w:val="0"/>
-          <w:numId w:val="29"/>
+          <w:numId w:val="30"/>
         </w:numPr>
         <w:ind w:left="720" w:hanging="360"/>
         <w:rPr>
@@ -23649,7 +23649,7 @@
       <w:pPr>
         <w:numPr>
           <w:ilvl w:val="0"/>
-          <w:numId w:val="29"/>
+          <w:numId w:val="30"/>
         </w:numPr>
         <w:ind w:left="720" w:hanging="360"/>
         <w:rPr>
@@ -23675,7 +23675,7 @@
       <w:pPr>
         <w:numPr>
           <w:ilvl w:val="0"/>
-          <w:numId w:val="29"/>
+          <w:numId w:val="30"/>
         </w:numPr>
         <w:ind w:left="720" w:hanging="360"/>
         <w:rPr>
@@ -23696,7 +23696,7 @@
       <w:pPr>
         <w:numPr>
           <w:ilvl w:val="0"/>
-          <w:numId w:val="29"/>
+          <w:numId w:val="30"/>
         </w:numPr>
         <w:ind w:left="720" w:hanging="360"/>
         <w:rPr>
@@ -28754,7 +28754,19 @@
           <w:shd w:fill="fafafa" w:val="clear"/>
           <w:rtl w:val="0"/>
         </w:rPr>
-        <w:t xml:space="preserve">It prevents users from adding or removing tags on an EMR cluster that is tagged with the department of dev, eng, test, perf, or prod. This prevents users from giving themselves access to the EMR cluster by adding tags on the cluster, opening up access to any user who is allowed to act on resources with that tag</w:t>
+        <w:t xml:space="preserve">It prevents users from adding or removing tags on an EMR cluster that is tagged with the department of dev, eng, test, perf, or prod. This prevents users from giving themselves access to the EMR cluster by removing the tags on the cluster, opening up access to any user even if they aren’t in the </w:t>
+      </w:r>
+      <w:r>
+        <w:rPr>
+          <w:color w:val="434343"/>
+          <w:rtl w:val="0"/>
+        </w:rPr>
+        <w:t xml:space="preserve">Quantitative Equity Group IAM group</w:t>
+      </w:r>
+      <w:r>
+        <w:rPr>
+          <w:rtl w:val="0"/>
+        </w:rPr>
       </w:r>
     </w:p>
     <w:p>
@@ -28916,7 +28928,22 @@
           <w:highlight w:val="white"/>
           <w:rtl w:val="0"/>
         </w:rPr>
-        <w:t xml:space="preserve">Option C is correct. Adding a tag to your confidential EMR cluster will allow access to users who have a policy associated with their IAM user account that allows access to resources that allow access via that tag. It will allow access to users who have a policy associated with their user account that allows access to resources that allow access via that tag</w:t>
+        <w:t xml:space="preserve">Option C is correct. Removing the tags from your confidential EMR cluster will allow access to users even if they are not in the </w:t>
+      </w:r>
+      <w:r>
+        <w:rPr>
+          <w:color w:val="434343"/>
+          <w:rtl w:val="0"/>
+        </w:rPr>
+        <w:t xml:space="preserve">Quantitative Equity Group IAM group</w:t>
+      </w:r>
+      <w:r>
+        <w:rPr>
+          <w:color w:val="444444"/>
+          <w:highlight w:val="white"/>
+          <w:rtl w:val="0"/>
+        </w:rPr>
+        <w:t xml:space="preserve"> because the policy will no longer have any tags.</w:t>
       </w:r>
     </w:p>
     <w:p>
@@ -29116,6 +29143,819 @@
           <w:rtl w:val="0"/>
         </w:rPr>
         <w:t xml:space="preserve">)</w:t>
+      </w:r>
+    </w:p>
+    <w:p>
+      <w:pPr>
+        <w:rPr>
+          <w:b w:val="1"/>
+          <w:color w:val="444444"/>
+        </w:rPr>
+      </w:pPr>
+      <w:r>
+        <w:rPr>
+          <w:rtl w:val="0"/>
+        </w:rPr>
+      </w:r>
+    </w:p>
+    <w:p>
+      <w:pPr>
+        <w:rPr>
+          <w:b w:val="1"/>
+          <w:color w:val="444444"/>
+        </w:rPr>
+      </w:pPr>
+      <w:r>
+        <w:rPr>
+          <w:rtl w:val="0"/>
+        </w:rPr>
+      </w:r>
+    </w:p>
+    <w:p>
+      <w:pPr>
+        <w:rPr>
+          <w:color w:val="444444"/>
+        </w:rPr>
+      </w:pPr>
+      <w:r>
+        <w:rPr>
+          <w:rtl w:val="0"/>
+        </w:rPr>
+      </w:r>
+    </w:p>
+    <w:p>
+      <w:pPr>
+        <w:rPr/>
+      </w:pPr>
+      <w:r>
+        <w:rPr>
+          <w:rtl w:val="0"/>
+        </w:rPr>
+        <w:t xml:space="preserve">Question: 32</w:t>
+      </w:r>
+    </w:p>
+    <w:p>
+      <w:pPr>
+        <w:rPr>
+          <w:color w:val="999999"/>
+        </w:rPr>
+      </w:pPr>
+      <w:r>
+        <w:rPr>
+          <w:b w:val="1"/>
+          <w:rtl w:val="0"/>
+        </w:rPr>
+        <w:t xml:space="preserve">Main​ ​Topic​ ​:​ </w:t>
+      </w:r>
+      <w:r>
+        <w:rPr>
+          <w:color w:val="999999"/>
+          <w:rtl w:val="0"/>
+        </w:rPr>
+        <w:t xml:space="preserve">Analysis and Visualization</w:t>
+      </w:r>
+    </w:p>
+    <w:p>
+      <w:pPr>
+        <w:rPr>
+          <w:b w:val="1"/>
+          <w:color w:val="999999"/>
+        </w:rPr>
+      </w:pPr>
+      <w:r>
+        <w:rPr>
+          <w:b w:val="1"/>
+          <w:rtl w:val="0"/>
+        </w:rPr>
+        <w:t xml:space="preserve">Sub​ ​Topic​ ​:​ </w:t>
+      </w:r>
+      <w:r>
+        <w:rPr>
+          <w:b w:val="1"/>
+          <w:color w:val="999999"/>
+          <w:rtl w:val="0"/>
+        </w:rPr>
+        <w:t xml:space="preserve">Apply data protection and encryption techniques</w:t>
+      </w:r>
+      <w:r>
+        <w:rPr>
+          <w:rtl w:val="0"/>
+        </w:rPr>
+      </w:r>
+    </w:p>
+    <w:p>
+      <w:pPr>
+        <w:rPr>
+          <w:color w:val="999999"/>
+        </w:rPr>
+      </w:pPr>
+      <w:r>
+        <w:rPr>
+          <w:rtl w:val="0"/>
+        </w:rPr>
+      </w:r>
+    </w:p>
+    <w:p>
+      <w:pPr>
+        <w:rPr>
+          <w:b w:val="1"/>
+          <w:color w:val="999999"/>
+        </w:rPr>
+      </w:pPr>
+      <w:r>
+        <w:rPr>
+          <w:b w:val="1"/>
+          <w:rtl w:val="0"/>
+        </w:rPr>
+        <w:t xml:space="preserve">Domain: </w:t>
+      </w:r>
+      <w:r>
+        <w:rPr>
+          <w:color w:val="999999"/>
+          <w:rtl w:val="0"/>
+        </w:rPr>
+        <w:t xml:space="preserve">Security  </w:t>
+      </w:r>
+      <w:r>
+        <w:rPr>
+          <w:rtl w:val="0"/>
+        </w:rPr>
+      </w:r>
+    </w:p>
+    <w:p>
+      <w:pPr>
+        <w:rPr>
+          <w:b w:val="1"/>
+        </w:rPr>
+      </w:pPr>
+      <w:r>
+        <w:rPr>
+          <w:rtl w:val="0"/>
+        </w:rPr>
+      </w:r>
+    </w:p>
+    <w:p>
+      <w:pPr>
+        <w:rPr>
+          <w:rFonts w:ascii="Calibri" w:cs="Calibri" w:eastAsia="Calibri" w:hAnsi="Calibri"/>
+        </w:rPr>
+      </w:pPr>
+      <w:r>
+        <w:rPr>
+          <w:rFonts w:ascii="Calibri" w:cs="Calibri" w:eastAsia="Calibri" w:hAnsi="Calibri"/>
+          <w:b w:val="1"/>
+          <w:rtl w:val="0"/>
+        </w:rPr>
+        <w:t xml:space="preserve">Question text</w:t>
+      </w:r>
+      <w:r>
+        <w:rPr>
+          <w:rFonts w:ascii="Calibri" w:cs="Calibri" w:eastAsia="Calibri" w:hAnsi="Calibri"/>
+          <w:rtl w:val="0"/>
+        </w:rPr>
+        <w:t xml:space="preserve">: </w:t>
+      </w:r>
+    </w:p>
+    <w:p>
+      <w:pPr>
+        <w:rPr>
+          <w:color w:val="434343"/>
+        </w:rPr>
+      </w:pPr>
+      <w:r>
+        <w:rPr>
+          <w:color w:val="434343"/>
+          <w:rtl w:val="0"/>
+        </w:rPr>
+        <w:t xml:space="preserve">You are a data scientist working for a medical services firm where you are building out an EMR cluster used to house the data lake used for your company’s client healthcare protected health information (PHI) data. The storage of this type of data is highly regulated through the Health Insurance Portability and Accountability Act (HIPAA). Specifically, </w:t>
+      </w:r>
+      <w:r>
+        <w:rPr>
+          <w:color w:val="434343"/>
+          <w:rtl w:val="0"/>
+        </w:rPr>
+        <w:t xml:space="preserve">HIPAA requires that  healthcare companies, like your company, encrypt their client’s PHI data using encryption technology.</w:t>
+      </w:r>
+    </w:p>
+    <w:p>
+      <w:pPr>
+        <w:rPr>
+          <w:color w:val="434343"/>
+        </w:rPr>
+      </w:pPr>
+      <w:r>
+        <w:rPr>
+          <w:rtl w:val="0"/>
+        </w:rPr>
+      </w:r>
+    </w:p>
+    <w:p>
+      <w:pPr>
+        <w:rPr>
+          <w:color w:val="434343"/>
+        </w:rPr>
+      </w:pPr>
+      <w:r>
+        <w:rPr>
+          <w:color w:val="434343"/>
+          <w:rtl w:val="0"/>
+        </w:rPr>
+        <w:t xml:space="preserve">You have set up your EMR cluster to use the default of using the EMRFS to read and write your client’s PHI data to and from S3. You need to encrypt your client’s PHI data before you send it to S3.</w:t>
+      </w:r>
+    </w:p>
+    <w:p>
+      <w:pPr>
+        <w:rPr>
+          <w:color w:val="434343"/>
+        </w:rPr>
+      </w:pPr>
+      <w:r>
+        <w:rPr>
+          <w:rtl w:val="0"/>
+        </w:rPr>
+      </w:r>
+    </w:p>
+    <w:p>
+      <w:pPr>
+        <w:rPr>
+          <w:color w:val="434343"/>
+        </w:rPr>
+      </w:pPr>
+      <w:r>
+        <w:rPr>
+          <w:color w:val="434343"/>
+          <w:rtl w:val="0"/>
+        </w:rPr>
+        <w:t xml:space="preserve">Which option is the best encryption technique to use for your EMR cluster configuration?</w:t>
+      </w:r>
+      <w:r>
+        <w:rPr>
+          <w:rtl w:val="0"/>
+        </w:rPr>
+      </w:r>
+    </w:p>
+    <w:p>
+      <w:pPr>
+        <w:rPr>
+          <w:color w:val="434343"/>
+        </w:rPr>
+      </w:pPr>
+      <w:r>
+        <w:rPr>
+          <w:rtl w:val="0"/>
+        </w:rPr>
+      </w:r>
+    </w:p>
+    <w:p>
+      <w:pPr>
+        <w:numPr>
+          <w:ilvl w:val="0"/>
+          <w:numId w:val="23"/>
+        </w:numPr>
+        <w:ind w:left="720" w:hanging="360"/>
+        <w:rPr>
+          <w:color w:val="434343"/>
+        </w:rPr>
+      </w:pPr>
+      <w:r>
+        <w:rPr>
+          <w:color w:val="383a42"/>
+          <w:shd w:fill="fafafa" w:val="clear"/>
+          <w:rtl w:val="0"/>
+        </w:rPr>
+        <w:t xml:space="preserve">SSE-S3</w:t>
+      </w:r>
+    </w:p>
+    <w:p>
+      <w:pPr>
+        <w:numPr>
+          <w:ilvl w:val="0"/>
+          <w:numId w:val="23"/>
+        </w:numPr>
+        <w:ind w:left="720" w:hanging="360"/>
+        <w:rPr>
+          <w:color w:val="383a42"/>
+          <w:shd w:fill="fafafa" w:val="clear"/>
+        </w:rPr>
+      </w:pPr>
+      <w:r>
+        <w:rPr>
+          <w:color w:val="383a42"/>
+          <w:shd w:fill="fafafa" w:val="clear"/>
+          <w:rtl w:val="0"/>
+        </w:rPr>
+        <w:t xml:space="preserve">SSE-KMS</w:t>
+      </w:r>
+      <w:r>
+        <w:rPr>
+          <w:rtl w:val="0"/>
+        </w:rPr>
+      </w:r>
+    </w:p>
+    <w:p>
+      <w:pPr>
+        <w:numPr>
+          <w:ilvl w:val="0"/>
+          <w:numId w:val="23"/>
+        </w:numPr>
+        <w:ind w:left="720" w:hanging="360"/>
+        <w:rPr>
+          <w:color w:val="383a42"/>
+          <w:shd w:fill="fafafa" w:val="clear"/>
+        </w:rPr>
+      </w:pPr>
+      <w:r>
+        <w:rPr>
+          <w:color w:val="383a42"/>
+          <w:shd w:fill="fafafa" w:val="clear"/>
+          <w:rtl w:val="0"/>
+        </w:rPr>
+        <w:t xml:space="preserve">CSE-KMS</w:t>
+      </w:r>
+    </w:p>
+    <w:p>
+      <w:pPr>
+        <w:numPr>
+          <w:ilvl w:val="0"/>
+          <w:numId w:val="23"/>
+        </w:numPr>
+        <w:ind w:left="720" w:hanging="360"/>
+        <w:rPr>
+          <w:color w:val="383a42"/>
+          <w:shd w:fill="fafafa" w:val="clear"/>
+        </w:rPr>
+      </w:pPr>
+      <w:r>
+        <w:rPr>
+          <w:color w:val="383a42"/>
+          <w:shd w:fill="fafafa" w:val="clear"/>
+          <w:rtl w:val="0"/>
+        </w:rPr>
+        <w:t xml:space="preserve">SSE-C</w:t>
+      </w:r>
+    </w:p>
+    <w:p>
+      <w:pPr>
+        <w:rPr>
+          <w:color w:val="434343"/>
+        </w:rPr>
+      </w:pPr>
+      <w:r>
+        <w:rPr>
+          <w:rtl w:val="0"/>
+        </w:rPr>
+      </w:r>
+    </w:p>
+    <w:p>
+      <w:pPr>
+        <w:rPr>
+          <w:color w:val="434343"/>
+        </w:rPr>
+      </w:pPr>
+      <w:r>
+        <w:rPr>
+          <w:rFonts w:ascii="Calibri" w:cs="Calibri" w:eastAsia="Calibri" w:hAnsi="Calibri"/>
+          <w:b w:val="1"/>
+          <w:rtl w:val="0"/>
+        </w:rPr>
+        <w:t xml:space="preserve">Answer:</w:t>
+      </w:r>
+      <w:r>
+        <w:rPr>
+          <w:color w:val="434343"/>
+          <w:rtl w:val="0"/>
+        </w:rPr>
+        <w:t xml:space="preserve"> C</w:t>
+      </w:r>
+    </w:p>
+    <w:p>
+      <w:pPr>
+        <w:rPr>
+          <w:color w:val="434343"/>
+        </w:rPr>
+      </w:pPr>
+      <w:r>
+        <w:rPr>
+          <w:rtl w:val="0"/>
+        </w:rPr>
+      </w:r>
+    </w:p>
+    <w:p>
+      <w:pPr>
+        <w:rPr>
+          <w:color w:val="444444"/>
+          <w:highlight w:val="white"/>
+        </w:rPr>
+      </w:pPr>
+      <w:r>
+        <w:rPr>
+          <w:rFonts w:ascii="Calibri" w:cs="Calibri" w:eastAsia="Calibri" w:hAnsi="Calibri"/>
+          <w:b w:val="1"/>
+          <w:rtl w:val="0"/>
+        </w:rPr>
+        <w:t xml:space="preserve">Explanation:</w:t>
+      </w:r>
+      <w:r>
+        <w:rPr>
+          <w:rtl w:val="0"/>
+        </w:rPr>
+      </w:r>
+    </w:p>
+    <w:p>
+      <w:pPr>
+        <w:rPr>
+          <w:color w:val="444444"/>
+          <w:highlight w:val="white"/>
+        </w:rPr>
+      </w:pPr>
+      <w:r>
+        <w:rPr>
+          <w:color w:val="444444"/>
+          <w:highlight w:val="white"/>
+          <w:rtl w:val="0"/>
+        </w:rPr>
+        <w:t xml:space="preserve">Option A is incorrect. When you use SSE-S3 to encrypt your data, EMR first sends your data to S3, then S3 encrypts the data with a CMK. Your requirement is to encrypt the data before you send it to S3.</w:t>
+      </w:r>
+    </w:p>
+    <w:p>
+      <w:pPr>
+        <w:rPr>
+          <w:color w:val="444444"/>
+          <w:highlight w:val="white"/>
+        </w:rPr>
+      </w:pPr>
+      <w:r>
+        <w:rPr>
+          <w:rtl w:val="0"/>
+        </w:rPr>
+      </w:r>
+    </w:p>
+    <w:p>
+      <w:pPr>
+        <w:rPr>
+          <w:color w:val="444444"/>
+          <w:highlight w:val="white"/>
+        </w:rPr>
+      </w:pPr>
+      <w:r>
+        <w:rPr>
+          <w:color w:val="444444"/>
+          <w:highlight w:val="white"/>
+          <w:rtl w:val="0"/>
+        </w:rPr>
+        <w:t xml:space="preserve">Option B is incorrect. </w:t>
+      </w:r>
+      <w:r>
+        <w:rPr>
+          <w:color w:val="444444"/>
+          <w:highlight w:val="white"/>
+          <w:rtl w:val="0"/>
+        </w:rPr>
+        <w:t xml:space="preserve">When you use SSE-KMS to encrypt your data, EMR first sends your data to S3, then S3 encrypts the data with a CMK. Your requirement is to encrypt the data before you send it to S3.</w:t>
+      </w:r>
+      <w:r>
+        <w:rPr>
+          <w:rtl w:val="0"/>
+        </w:rPr>
+      </w:r>
+    </w:p>
+    <w:p>
+      <w:pPr>
+        <w:rPr>
+          <w:color w:val="444444"/>
+          <w:highlight w:val="white"/>
+        </w:rPr>
+      </w:pPr>
+      <w:r>
+        <w:rPr>
+          <w:rtl w:val="0"/>
+        </w:rPr>
+      </w:r>
+    </w:p>
+    <w:p>
+      <w:pPr>
+        <w:rPr>
+          <w:color w:val="444444"/>
+          <w:highlight w:val="white"/>
+        </w:rPr>
+      </w:pPr>
+      <w:r>
+        <w:rPr>
+          <w:color w:val="444444"/>
+          <w:highlight w:val="white"/>
+          <w:rtl w:val="0"/>
+        </w:rPr>
+        <w:t xml:space="preserve">Option C is correct. </w:t>
+      </w:r>
+      <w:r>
+        <w:rPr>
+          <w:color w:val="444444"/>
+          <w:highlight w:val="white"/>
+          <w:rtl w:val="0"/>
+        </w:rPr>
+        <w:t xml:space="preserve">When you use CSE-KMS to encrypt your data, EMR first encrypts the data with a CMK, then sends it to Amazon S3 for storage.</w:t>
+      </w:r>
+      <w:r>
+        <w:rPr>
+          <w:rFonts w:ascii="Roboto" w:cs="Roboto" w:eastAsia="Roboto" w:hAnsi="Roboto"/>
+          <w:color w:val="16191f"/>
+          <w:sz w:val="24"/>
+          <w:szCs w:val="24"/>
+          <w:highlight w:val="white"/>
+          <w:rtl w:val="0"/>
+        </w:rPr>
+        <w:t xml:space="preserve"> </w:t>
+      </w:r>
+      <w:r>
+        <w:rPr>
+          <w:color w:val="444444"/>
+          <w:highlight w:val="white"/>
+          <w:rtl w:val="0"/>
+        </w:rPr>
+        <w:t xml:space="preserve">This meets your requirement of encrypting your data before you send it to S3.</w:t>
+      </w:r>
+      <w:r>
+        <w:rPr>
+          <w:rtl w:val="0"/>
+        </w:rPr>
+      </w:r>
+    </w:p>
+    <w:p>
+      <w:pPr>
+        <w:rPr>
+          <w:color w:val="444444"/>
+          <w:highlight w:val="white"/>
+        </w:rPr>
+      </w:pPr>
+      <w:r>
+        <w:rPr>
+          <w:rtl w:val="0"/>
+        </w:rPr>
+      </w:r>
+    </w:p>
+    <w:p>
+      <w:pPr>
+        <w:rPr>
+          <w:color w:val="444444"/>
+          <w:highlight w:val="white"/>
+        </w:rPr>
+      </w:pPr>
+      <w:r>
+        <w:rPr>
+          <w:color w:val="444444"/>
+          <w:highlight w:val="white"/>
+          <w:rtl w:val="0"/>
+        </w:rPr>
+        <w:t xml:space="preserve">Option D is incorrect. EMR does not have an encryption mode that uses </w:t>
+      </w:r>
+      <w:r>
+        <w:rPr>
+          <w:color w:val="444444"/>
+          <w:highlight w:val="white"/>
+          <w:rtl w:val="0"/>
+        </w:rPr>
+        <w:t xml:space="preserve">SSE-C</w:t>
+      </w:r>
+      <w:r>
+        <w:rPr>
+          <w:rFonts w:ascii="Roboto" w:cs="Roboto" w:eastAsia="Roboto" w:hAnsi="Roboto"/>
+          <w:color w:val="16191f"/>
+          <w:sz w:val="24"/>
+          <w:szCs w:val="24"/>
+          <w:highlight w:val="white"/>
+          <w:rtl w:val="0"/>
+        </w:rPr>
+        <w:t xml:space="preserve">.</w:t>
+      </w:r>
+      <w:r>
+        <w:rPr>
+          <w:rtl w:val="0"/>
+        </w:rPr>
+      </w:r>
+    </w:p>
+    <w:p>
+      <w:pPr>
+        <w:rPr>
+          <w:color w:val="434343"/>
+        </w:rPr>
+      </w:pPr>
+      <w:r>
+        <w:rPr>
+          <w:rtl w:val="0"/>
+        </w:rPr>
+      </w:r>
+    </w:p>
+    <w:p>
+      <w:pPr>
+        <w:rPr>
+          <w:rFonts w:ascii="Calibri" w:cs="Calibri" w:eastAsia="Calibri" w:hAnsi="Calibri"/>
+          <w:b w:val="1"/>
+        </w:rPr>
+      </w:pPr>
+      <w:r>
+        <w:rPr>
+          <w:rFonts w:ascii="Calibri" w:cs="Calibri" w:eastAsia="Calibri" w:hAnsi="Calibri"/>
+          <w:b w:val="1"/>
+          <w:rtl w:val="0"/>
+        </w:rPr>
+        <w:t xml:space="preserve">Reference:</w:t>
+      </w:r>
+    </w:p>
+    <w:p>
+      <w:pPr>
+        <w:rPr>
+          <w:color w:val="444444"/>
+        </w:rPr>
+      </w:pPr>
+      <w:r>
+        <w:rPr>
+          <w:color w:val="444444"/>
+          <w:rtl w:val="0"/>
+        </w:rPr>
+        <w:t xml:space="preserve">Please see the AWS Big Data blog titled</w:t>
+      </w:r>
+      <w:r>
+        <w:rPr>
+          <w:b w:val="1"/>
+          <w:color w:val="444444"/>
+          <w:rtl w:val="0"/>
+        </w:rPr>
+        <w:t xml:space="preserve"> Best Practices for Securing Amazon EMR </w:t>
+      </w:r>
+      <w:r>
+        <w:rPr>
+          <w:color w:val="444444"/>
+          <w:rtl w:val="0"/>
+        </w:rPr>
+        <w:t xml:space="preserve">(</w:t>
+      </w:r>
+      <w:hyperlink r:id="rId159">
+        <w:r>
+          <w:rPr>
+            <w:color w:val="1155cc"/>
+            <w:u w:val="single"/>
+            <w:rtl w:val="0"/>
+          </w:rPr>
+          <w:t xml:space="preserve">https://aws.amazon.com/blogs/big-data/best-practices-for-securing-amazon-emr/</w:t>
+        </w:r>
+      </w:hyperlink>
+      <w:r>
+        <w:rPr>
+          <w:color w:val="444444"/>
+          <w:rtl w:val="0"/>
+        </w:rPr>
+        <w:t xml:space="preserve">), the AWS Key Management Service developer guide titled</w:t>
+      </w:r>
+      <w:r>
+        <w:rPr>
+          <w:b w:val="1"/>
+          <w:color w:val="444444"/>
+          <w:rtl w:val="0"/>
+        </w:rPr>
+        <w:t xml:space="preserve"> </w:t>
+      </w:r>
+      <w:r>
+        <w:rPr>
+          <w:b w:val="1"/>
+          <w:color w:val="444444"/>
+          <w:rtl w:val="0"/>
+        </w:rPr>
+        <w:t xml:space="preserve">Encrypting data on the EMR file system (EMRFS) </w:t>
+      </w:r>
+      <w:r>
+        <w:rPr>
+          <w:color w:val="444444"/>
+          <w:rtl w:val="0"/>
+        </w:rPr>
+        <w:t xml:space="preserve">(</w:t>
+      </w:r>
+      <w:hyperlink r:id="rId160">
+        <w:r>
+          <w:rPr>
+            <w:color w:val="1155cc"/>
+            <w:u w:val="single"/>
+            <w:rtl w:val="0"/>
+          </w:rPr>
+          <w:t xml:space="preserve">https://docs.aws.amazon.com/kms/latest/developerguide/services-emr.html</w:t>
+        </w:r>
+      </w:hyperlink>
+      <w:r>
+        <w:rPr>
+          <w:color w:val="444444"/>
+          <w:rtl w:val="0"/>
+        </w:rPr>
+        <w:t xml:space="preserve">), the Amazon EMR Management guide titled </w:t>
+      </w:r>
+      <w:r>
+        <w:rPr>
+          <w:b w:val="1"/>
+          <w:color w:val="444444"/>
+          <w:rtl w:val="0"/>
+        </w:rPr>
+        <w:t xml:space="preserve">Encryption Options</w:t>
+      </w:r>
+      <w:r>
+        <w:rPr>
+          <w:color w:val="444444"/>
+          <w:rtl w:val="0"/>
+        </w:rPr>
+        <w:t xml:space="preserve"> (</w:t>
+      </w:r>
+      <w:hyperlink r:id="rId161">
+        <w:r>
+          <w:rPr>
+            <w:color w:val="1155cc"/>
+            <w:u w:val="single"/>
+            <w:rtl w:val="0"/>
+          </w:rPr>
+          <w:t xml:space="preserve">https://docs.aws.amazon.com/emr/latest/ManagementGuide/emr-data-encryption-options.html</w:t>
+        </w:r>
+      </w:hyperlink>
+      <w:r>
+        <w:rPr>
+          <w:color w:val="444444"/>
+          <w:rtl w:val="0"/>
+        </w:rPr>
+        <w:t xml:space="preserve">), and the blog titled</w:t>
+      </w:r>
+      <w:r>
+        <w:rPr>
+          <w:b w:val="1"/>
+          <w:color w:val="444444"/>
+          <w:rtl w:val="0"/>
+        </w:rPr>
+        <w:t xml:space="preserve"> </w:t>
+      </w:r>
+      <w:r>
+        <w:rPr>
+          <w:b w:val="1"/>
+          <w:color w:val="444444"/>
+          <w:rtl w:val="0"/>
+        </w:rPr>
+        <w:t xml:space="preserve">HIPAA Data at Rest Encryption Requirements </w:t>
+      </w:r>
+      <w:r>
+        <w:rPr>
+          <w:color w:val="444444"/>
+          <w:rtl w:val="0"/>
+        </w:rPr>
+        <w:t xml:space="preserve">(</w:t>
+      </w:r>
+      <w:hyperlink r:id="rId162">
+        <w:r>
+          <w:rPr>
+            <w:color w:val="1155cc"/>
+            <w:u w:val="single"/>
+            <w:rtl w:val="0"/>
+          </w:rPr>
+          <w:t xml:space="preserve">https://www.zettaset.com/blog/hipaa-data-at-rest-encryption-requirements/</w:t>
+        </w:r>
+      </w:hyperlink>
+      <w:r>
+        <w:rPr>
+          <w:color w:val="444444"/>
+          <w:rtl w:val="0"/>
+        </w:rPr>
+        <w:t xml:space="preserve">)</w:t>
+      </w:r>
+    </w:p>
+    <w:p>
+      <w:pPr>
+        <w:rPr>
+          <w:b w:val="1"/>
+          <w:color w:val="444444"/>
+        </w:rPr>
+      </w:pPr>
+      <w:r>
+        <w:rPr>
+          <w:rtl w:val="0"/>
+        </w:rPr>
+      </w:r>
+    </w:p>
+    <w:p>
+      <w:pPr>
+        <w:rPr>
+          <w:b w:val="1"/>
+          <w:color w:val="444444"/>
+        </w:rPr>
+      </w:pPr>
+      <w:r>
+        <w:rPr>
+          <w:rtl w:val="0"/>
+        </w:rPr>
+      </w:r>
+    </w:p>
+    <w:p>
+      <w:pPr>
+        <w:rPr>
+          <w:b w:val="1"/>
+          <w:color w:val="444444"/>
+        </w:rPr>
+      </w:pPr>
+      <w:r>
+        <w:rPr>
+          <w:rtl w:val="0"/>
+        </w:rPr>
       </w:r>
     </w:p>
     <w:p>
@@ -31824,6 +32664,116 @@
   <w:abstractNum w:abstractNumId="25">
     <w:lvl w:ilvl="0">
       <w:start w:val="1"/>
+      <w:numFmt w:val="upperLetter"/>
+      <w:lvlText w:val="%1)"/>
+      <w:lvlJc w:val="left"/>
+      <w:pPr>
+        <w:ind w:left="720" w:hanging="360"/>
+      </w:pPr>
+      <w:rPr>
+        <w:u w:val="none"/>
+      </w:rPr>
+    </w:lvl>
+    <w:lvl w:ilvl="1">
+      <w:start w:val="1"/>
+      <w:numFmt w:val="lowerLetter"/>
+      <w:lvlText w:val="%2)"/>
+      <w:lvlJc w:val="left"/>
+      <w:pPr>
+        <w:ind w:left="1440" w:hanging="360"/>
+      </w:pPr>
+      <w:rPr>
+        <w:u w:val="none"/>
+      </w:rPr>
+    </w:lvl>
+    <w:lvl w:ilvl="2">
+      <w:start w:val="1"/>
+      <w:numFmt w:val="lowerRoman"/>
+      <w:lvlText w:val="%3)"/>
+      <w:lvlJc w:val="right"/>
+      <w:pPr>
+        <w:ind w:left="2160" w:hanging="360"/>
+      </w:pPr>
+      <w:rPr>
+        <w:u w:val="none"/>
+      </w:rPr>
+    </w:lvl>
+    <w:lvl w:ilvl="3">
+      <w:start w:val="1"/>
+      <w:numFmt w:val="decimal"/>
+      <w:lvlText w:val="(%4)"/>
+      <w:lvlJc w:val="left"/>
+      <w:pPr>
+        <w:ind w:left="2880" w:hanging="360"/>
+      </w:pPr>
+      <w:rPr>
+        <w:u w:val="none"/>
+      </w:rPr>
+    </w:lvl>
+    <w:lvl w:ilvl="4">
+      <w:start w:val="1"/>
+      <w:numFmt w:val="lowerLetter"/>
+      <w:lvlText w:val="(%5)"/>
+      <w:lvlJc w:val="left"/>
+      <w:pPr>
+        <w:ind w:left="3600" w:hanging="360"/>
+      </w:pPr>
+      <w:rPr>
+        <w:u w:val="none"/>
+      </w:rPr>
+    </w:lvl>
+    <w:lvl w:ilvl="5">
+      <w:start w:val="1"/>
+      <w:numFmt w:val="lowerRoman"/>
+      <w:lvlText w:val="(%6)"/>
+      <w:lvlJc w:val="right"/>
+      <w:pPr>
+        <w:ind w:left="4320" w:hanging="360"/>
+      </w:pPr>
+      <w:rPr>
+        <w:u w:val="none"/>
+      </w:rPr>
+    </w:lvl>
+    <w:lvl w:ilvl="6">
+      <w:start w:val="1"/>
+      <w:numFmt w:val="decimal"/>
+      <w:lvlText w:val="%7."/>
+      <w:lvlJc w:val="left"/>
+      <w:pPr>
+        <w:ind w:left="5040" w:hanging="360"/>
+      </w:pPr>
+      <w:rPr>
+        <w:u w:val="none"/>
+      </w:rPr>
+    </w:lvl>
+    <w:lvl w:ilvl="7">
+      <w:start w:val="1"/>
+      <w:numFmt w:val="lowerLetter"/>
+      <w:lvlText w:val="%8."/>
+      <w:lvlJc w:val="left"/>
+      <w:pPr>
+        <w:ind w:left="5760" w:hanging="360"/>
+      </w:pPr>
+      <w:rPr>
+        <w:u w:val="none"/>
+      </w:rPr>
+    </w:lvl>
+    <w:lvl w:ilvl="8">
+      <w:start w:val="1"/>
+      <w:numFmt w:val="lowerRoman"/>
+      <w:lvlText w:val="%9."/>
+      <w:lvlJc w:val="right"/>
+      <w:pPr>
+        <w:ind w:left="6480" w:hanging="360"/>
+      </w:pPr>
+      <w:rPr>
+        <w:u w:val="none"/>
+      </w:rPr>
+    </w:lvl>
+  </w:abstractNum>
+  <w:abstractNum w:abstractNumId="26">
+    <w:lvl w:ilvl="0">
+      <w:start w:val="1"/>
       <w:numFmt w:val="bullet"/>
       <w:lvlText w:val="●"/>
       <w:lvlJc w:val="left"/>
@@ -31923,116 +32873,6 @@
       <w:numFmt w:val="bullet"/>
       <w:lvlText w:val="■"/>
       <w:lvlJc w:val="left"/>
-      <w:pPr>
-        <w:ind w:left="6480" w:hanging="360"/>
-      </w:pPr>
-      <w:rPr>
-        <w:u w:val="none"/>
-      </w:rPr>
-    </w:lvl>
-  </w:abstractNum>
-  <w:abstractNum w:abstractNumId="26">
-    <w:lvl w:ilvl="0">
-      <w:start w:val="1"/>
-      <w:numFmt w:val="upperLetter"/>
-      <w:lvlText w:val="%1)"/>
-      <w:lvlJc w:val="left"/>
-      <w:pPr>
-        <w:ind w:left="720" w:hanging="360"/>
-      </w:pPr>
-      <w:rPr>
-        <w:u w:val="none"/>
-      </w:rPr>
-    </w:lvl>
-    <w:lvl w:ilvl="1">
-      <w:start w:val="1"/>
-      <w:numFmt w:val="lowerLetter"/>
-      <w:lvlText w:val="%2)"/>
-      <w:lvlJc w:val="left"/>
-      <w:pPr>
-        <w:ind w:left="1440" w:hanging="360"/>
-      </w:pPr>
-      <w:rPr>
-        <w:u w:val="none"/>
-      </w:rPr>
-    </w:lvl>
-    <w:lvl w:ilvl="2">
-      <w:start w:val="1"/>
-      <w:numFmt w:val="lowerRoman"/>
-      <w:lvlText w:val="%3)"/>
-      <w:lvlJc w:val="right"/>
-      <w:pPr>
-        <w:ind w:left="2160" w:hanging="360"/>
-      </w:pPr>
-      <w:rPr>
-        <w:u w:val="none"/>
-      </w:rPr>
-    </w:lvl>
-    <w:lvl w:ilvl="3">
-      <w:start w:val="1"/>
-      <w:numFmt w:val="decimal"/>
-      <w:lvlText w:val="(%4)"/>
-      <w:lvlJc w:val="left"/>
-      <w:pPr>
-        <w:ind w:left="2880" w:hanging="360"/>
-      </w:pPr>
-      <w:rPr>
-        <w:u w:val="none"/>
-      </w:rPr>
-    </w:lvl>
-    <w:lvl w:ilvl="4">
-      <w:start w:val="1"/>
-      <w:numFmt w:val="lowerLetter"/>
-      <w:lvlText w:val="(%5)"/>
-      <w:lvlJc w:val="left"/>
-      <w:pPr>
-        <w:ind w:left="3600" w:hanging="360"/>
-      </w:pPr>
-      <w:rPr>
-        <w:u w:val="none"/>
-      </w:rPr>
-    </w:lvl>
-    <w:lvl w:ilvl="5">
-      <w:start w:val="1"/>
-      <w:numFmt w:val="lowerRoman"/>
-      <w:lvlText w:val="(%6)"/>
-      <w:lvlJc w:val="right"/>
-      <w:pPr>
-        <w:ind w:left="4320" w:hanging="360"/>
-      </w:pPr>
-      <w:rPr>
-        <w:u w:val="none"/>
-      </w:rPr>
-    </w:lvl>
-    <w:lvl w:ilvl="6">
-      <w:start w:val="1"/>
-      <w:numFmt w:val="decimal"/>
-      <w:lvlText w:val="%7."/>
-      <w:lvlJc w:val="left"/>
-      <w:pPr>
-        <w:ind w:left="5040" w:hanging="360"/>
-      </w:pPr>
-      <w:rPr>
-        <w:u w:val="none"/>
-      </w:rPr>
-    </w:lvl>
-    <w:lvl w:ilvl="7">
-      <w:start w:val="1"/>
-      <w:numFmt w:val="lowerLetter"/>
-      <w:lvlText w:val="%8."/>
-      <w:lvlJc w:val="left"/>
-      <w:pPr>
-        <w:ind w:left="5760" w:hanging="360"/>
-      </w:pPr>
-      <w:rPr>
-        <w:u w:val="none"/>
-      </w:rPr>
-    </w:lvl>
-    <w:lvl w:ilvl="8">
-      <w:start w:val="1"/>
-      <w:numFmt w:val="lowerRoman"/>
-      <w:lvlText w:val="%9."/>
-      <w:lvlJc w:val="right"/>
       <w:pPr>
         <w:ind w:left="6480" w:hanging="360"/>
       </w:pPr>
@@ -32922,6 +33762,116 @@
     </w:lvl>
   </w:abstractNum>
   <w:abstractNum w:abstractNumId="35">
+    <w:lvl w:ilvl="0">
+      <w:start w:val="1"/>
+      <w:numFmt w:val="upperLetter"/>
+      <w:lvlText w:val="%1)"/>
+      <w:lvlJc w:val="left"/>
+      <w:pPr>
+        <w:ind w:left="720" w:hanging="360"/>
+      </w:pPr>
+      <w:rPr>
+        <w:u w:val="none"/>
+      </w:rPr>
+    </w:lvl>
+    <w:lvl w:ilvl="1">
+      <w:start w:val="1"/>
+      <w:numFmt w:val="lowerLetter"/>
+      <w:lvlText w:val="%2)"/>
+      <w:lvlJc w:val="left"/>
+      <w:pPr>
+        <w:ind w:left="1440" w:hanging="360"/>
+      </w:pPr>
+      <w:rPr>
+        <w:u w:val="none"/>
+      </w:rPr>
+    </w:lvl>
+    <w:lvl w:ilvl="2">
+      <w:start w:val="1"/>
+      <w:numFmt w:val="lowerRoman"/>
+      <w:lvlText w:val="%3)"/>
+      <w:lvlJc w:val="right"/>
+      <w:pPr>
+        <w:ind w:left="2160" w:hanging="360"/>
+      </w:pPr>
+      <w:rPr>
+        <w:u w:val="none"/>
+      </w:rPr>
+    </w:lvl>
+    <w:lvl w:ilvl="3">
+      <w:start w:val="1"/>
+      <w:numFmt w:val="decimal"/>
+      <w:lvlText w:val="(%4)"/>
+      <w:lvlJc w:val="left"/>
+      <w:pPr>
+        <w:ind w:left="2880" w:hanging="360"/>
+      </w:pPr>
+      <w:rPr>
+        <w:u w:val="none"/>
+      </w:rPr>
+    </w:lvl>
+    <w:lvl w:ilvl="4">
+      <w:start w:val="1"/>
+      <w:numFmt w:val="lowerLetter"/>
+      <w:lvlText w:val="(%5)"/>
+      <w:lvlJc w:val="left"/>
+      <w:pPr>
+        <w:ind w:left="3600" w:hanging="360"/>
+      </w:pPr>
+      <w:rPr>
+        <w:u w:val="none"/>
+      </w:rPr>
+    </w:lvl>
+    <w:lvl w:ilvl="5">
+      <w:start w:val="1"/>
+      <w:numFmt w:val="lowerRoman"/>
+      <w:lvlText w:val="(%6)"/>
+      <w:lvlJc w:val="right"/>
+      <w:pPr>
+        <w:ind w:left="4320" w:hanging="360"/>
+      </w:pPr>
+      <w:rPr>
+        <w:u w:val="none"/>
+      </w:rPr>
+    </w:lvl>
+    <w:lvl w:ilvl="6">
+      <w:start w:val="1"/>
+      <w:numFmt w:val="decimal"/>
+      <w:lvlText w:val="%7."/>
+      <w:lvlJc w:val="left"/>
+      <w:pPr>
+        <w:ind w:left="5040" w:hanging="360"/>
+      </w:pPr>
+      <w:rPr>
+        <w:u w:val="none"/>
+      </w:rPr>
+    </w:lvl>
+    <w:lvl w:ilvl="7">
+      <w:start w:val="1"/>
+      <w:numFmt w:val="lowerLetter"/>
+      <w:lvlText w:val="%8."/>
+      <w:lvlJc w:val="left"/>
+      <w:pPr>
+        <w:ind w:left="5760" w:hanging="360"/>
+      </w:pPr>
+      <w:rPr>
+        <w:u w:val="none"/>
+      </w:rPr>
+    </w:lvl>
+    <w:lvl w:ilvl="8">
+      <w:start w:val="1"/>
+      <w:numFmt w:val="lowerRoman"/>
+      <w:lvlText w:val="%9."/>
+      <w:lvlJc w:val="right"/>
+      <w:pPr>
+        <w:ind w:left="6480" w:hanging="360"/>
+      </w:pPr>
+      <w:rPr>
+        <w:u w:val="none"/>
+      </w:rPr>
+    </w:lvl>
+  </w:abstractNum>
+  <w:abstractNum w:abstractNumId="36">
     <w:lvl w:ilvl="0">
       <w:start w:val="1"/>
       <w:numFmt w:val="upperLetter"/>
@@ -33135,6 +34085,9 @@
   </w:num>
   <w:num w:numId="35">
     <w:abstractNumId w:val="35"/>
+  </w:num>
+  <w:num w:numId="36">
+    <w:abstractNumId w:val="36"/>
   </w:num>
 </w:numbering>
 </file>

</xml_diff>

<commit_message>
added questions 32 and 33 to DA cert questions
</commit_message>
<xml_diff>
--- a/public/Exam Notes/DA-Vincent-1-10-April-4.docx
+++ b/public/Exam Notes/DA-Vincent-1-10-April-4.docx
@@ -201,7 +201,7 @@
       <w:pPr>
         <w:numPr>
           <w:ilvl w:val="0"/>
-          <w:numId w:val="26"/>
+          <w:numId w:val="27"/>
         </w:numPr>
         <w:spacing w:line="259" w:lineRule="auto"/>
         <w:ind w:left="720" w:hanging="360"/>
@@ -263,7 +263,7 @@
       <w:pPr>
         <w:numPr>
           <w:ilvl w:val="0"/>
-          <w:numId w:val="26"/>
+          <w:numId w:val="27"/>
         </w:numPr>
         <w:spacing w:line="259" w:lineRule="auto"/>
         <w:ind w:left="720" w:hanging="360"/>
@@ -362,7 +362,7 @@
       <w:pPr>
         <w:numPr>
           <w:ilvl w:val="0"/>
-          <w:numId w:val="19"/>
+          <w:numId w:val="20"/>
         </w:numPr>
         <w:ind w:left="720" w:hanging="360"/>
       </w:pPr>
@@ -377,7 +377,7 @@
       <w:pPr>
         <w:numPr>
           <w:ilvl w:val="0"/>
-          <w:numId w:val="19"/>
+          <w:numId w:val="20"/>
         </w:numPr>
         <w:ind w:left="720" w:hanging="360"/>
       </w:pPr>
@@ -392,7 +392,7 @@
       <w:pPr>
         <w:numPr>
           <w:ilvl w:val="0"/>
-          <w:numId w:val="19"/>
+          <w:numId w:val="20"/>
         </w:numPr>
         <w:ind w:left="720" w:hanging="360"/>
       </w:pPr>
@@ -419,7 +419,7 @@
       <w:pPr>
         <w:numPr>
           <w:ilvl w:val="0"/>
-          <w:numId w:val="19"/>
+          <w:numId w:val="20"/>
         </w:numPr>
         <w:ind w:left="720" w:hanging="360"/>
       </w:pPr>
@@ -435,7 +435,7 @@
       <w:pPr>
         <w:numPr>
           <w:ilvl w:val="0"/>
-          <w:numId w:val="19"/>
+          <w:numId w:val="20"/>
         </w:numPr>
         <w:ind w:left="720" w:hanging="360"/>
       </w:pPr>
@@ -464,7 +464,7 @@
       <w:pPr>
         <w:numPr>
           <w:ilvl w:val="1"/>
-          <w:numId w:val="19"/>
+          <w:numId w:val="20"/>
         </w:numPr>
         <w:ind w:left="1440" w:hanging="360"/>
       </w:pPr>
@@ -480,7 +480,7 @@
       <w:pPr>
         <w:numPr>
           <w:ilvl w:val="2"/>
-          <w:numId w:val="19"/>
+          <w:numId w:val="20"/>
         </w:numPr>
         <w:ind w:left="2160" w:hanging="360"/>
       </w:pPr>
@@ -496,7 +496,7 @@
       <w:pPr>
         <w:numPr>
           <w:ilvl w:val="2"/>
-          <w:numId w:val="19"/>
+          <w:numId w:val="20"/>
         </w:numPr>
         <w:ind w:left="2160" w:hanging="360"/>
       </w:pPr>
@@ -512,7 +512,7 @@
       <w:pPr>
         <w:numPr>
           <w:ilvl w:val="2"/>
-          <w:numId w:val="19"/>
+          <w:numId w:val="20"/>
         </w:numPr>
         <w:ind w:left="2160" w:hanging="360"/>
       </w:pPr>
@@ -528,7 +528,7 @@
       <w:pPr>
         <w:numPr>
           <w:ilvl w:val="2"/>
-          <w:numId w:val="19"/>
+          <w:numId w:val="20"/>
         </w:numPr>
         <w:ind w:left="2160" w:hanging="360"/>
       </w:pPr>
@@ -555,7 +555,7 @@
       <w:pPr>
         <w:numPr>
           <w:ilvl w:val="0"/>
-          <w:numId w:val="19"/>
+          <w:numId w:val="20"/>
         </w:numPr>
         <w:ind w:left="720" w:hanging="360"/>
       </w:pPr>
@@ -564,6 +564,294 @@
           <w:rtl w:val="0"/>
         </w:rPr>
         <w:t xml:space="preserve">Try to balance the domains based on weightage % defined in the exam blueprint.</w:t>
+      </w:r>
+    </w:p>
+    <w:p>
+      <w:pPr>
+        <w:numPr>
+          <w:ilvl w:val="0"/>
+          <w:numId w:val="18"/>
+        </w:numPr>
+        <w:ind w:left="720" w:hanging="360"/>
+      </w:pPr>
+      <w:r>
+        <w:rPr>
+          <w:rtl w:val="0"/>
+        </w:rPr>
+        <w:t xml:space="preserve">Any AWS service or feature must be approximately 6 months old to figure out in Practice Tests. Put a note in the explanation for any latest service or feature that might be on the borderline of appearing in the real exam.</w:t>
+      </w:r>
+    </w:p>
+    <w:p>
+      <w:pPr>
+        <w:numPr>
+          <w:ilvl w:val="0"/>
+          <w:numId w:val="20"/>
+        </w:numPr>
+        <w:ind w:left="720" w:hanging="360"/>
+      </w:pPr>
+      <w:r>
+        <w:rPr>
+          <w:b w:val="1"/>
+          <w:color w:val="ff0000"/>
+          <w:rtl w:val="0"/>
+        </w:rPr>
+        <w:t xml:space="preserve">Plagiarism </w:t>
+      </w:r>
+      <w:r>
+        <w:rPr>
+          <w:rtl w:val="0"/>
+        </w:rPr>
+        <w:t xml:space="preserve">in any form - Question or in Explanation will be </w:t>
+      </w:r>
+      <w:r>
+        <w:rPr>
+          <w:b w:val="1"/>
+          <w:color w:val="ff0000"/>
+          <w:rtl w:val="0"/>
+        </w:rPr>
+        <w:t xml:space="preserve">rejected</w:t>
+      </w:r>
+      <w:r>
+        <w:rPr>
+          <w:b w:val="1"/>
+          <w:rtl w:val="0"/>
+        </w:rPr>
+        <w:t xml:space="preserve">. </w:t>
+      </w:r>
+      <w:r>
+        <w:rPr>
+          <w:rtl w:val="0"/>
+        </w:rPr>
+        <w:t xml:space="preserve">Questions &amp; Explanations should reflect your own professional experience &amp; AWS skills. Author’s who indulge in plagiarism will be </w:t>
+      </w:r>
+      <w:r>
+        <w:rPr>
+          <w:b w:val="1"/>
+          <w:rtl w:val="0"/>
+        </w:rPr>
+        <w:t xml:space="preserve">blacklisted </w:t>
+      </w:r>
+      <w:r>
+        <w:rPr>
+          <w:rtl w:val="0"/>
+        </w:rPr>
+        <w:t xml:space="preserve">&amp; dropped from our author’s list.</w:t>
+      </w:r>
+    </w:p>
+    <w:p>
+      <w:pPr>
+        <w:numPr>
+          <w:ilvl w:val="0"/>
+          <w:numId w:val="20"/>
+        </w:numPr>
+        <w:ind w:left="720" w:hanging="360"/>
+      </w:pPr>
+      <w:r>
+        <w:rPr>
+          <w:rtl w:val="0"/>
+        </w:rPr>
+        <w:t xml:space="preserve">The ownership of the questions once approved &amp; published on Whizlabs LMS platform, lies solely with Whizlabs Software Pvt. Ltd. You can’t share or publish it elsewhere in any circumstances.</w:t>
+      </w:r>
+    </w:p>
+    <w:p>
+      <w:pPr>
+        <w:rPr/>
+      </w:pPr>
+      <w:r>
+        <w:rPr>
+          <w:rtl w:val="0"/>
+        </w:rPr>
+      </w:r>
+    </w:p>
+    <w:p>
+      <w:pPr>
+        <w:rPr>
+          <w:b w:val="1"/>
+        </w:rPr>
+      </w:pPr>
+      <w:r>
+        <w:rPr>
+          <w:b w:val="1"/>
+          <w:rtl w:val="0"/>
+        </w:rPr>
+        <w:t xml:space="preserve">Sample Format of</w:t>
+      </w:r>
+      <w:r>
+        <w:rPr>
+          <w:rtl w:val="0"/>
+        </w:rPr>
+        <w:t xml:space="preserve"> </w:t>
+      </w:r>
+      <w:r>
+        <w:rPr>
+          <w:b w:val="1"/>
+          <w:rtl w:val="0"/>
+        </w:rPr>
+        <w:t xml:space="preserve">Questions</w:t>
+      </w:r>
+    </w:p>
+    <w:p>
+      <w:pPr>
+        <w:rPr>
+          <w:color w:val="999999"/>
+        </w:rPr>
+      </w:pPr>
+      <w:r>
+        <w:rPr>
+          <w:color w:val="999999"/>
+          <w:rtl w:val="0"/>
+        </w:rPr>
+        <w:t xml:space="preserve">----------------------------------------------------------------------------------------------------------------------------</w:t>
+      </w:r>
+    </w:p>
+    <w:p>
+      <w:pPr>
+        <w:rPr/>
+      </w:pPr>
+      <w:r>
+        <w:rPr>
+          <w:b w:val="1"/>
+          <w:rtl w:val="0"/>
+        </w:rPr>
+        <w:t xml:space="preserve">Question​ ​:​ </w:t>
+      </w:r>
+      <w:r>
+        <w:rPr>
+          <w:rtl w:val="0"/>
+        </w:rPr>
+        <w:t xml:space="preserve">#</w:t>
+      </w:r>
+    </w:p>
+    <w:p>
+      <w:pPr>
+        <w:rPr>
+          <w:color w:val="999999"/>
+        </w:rPr>
+      </w:pPr>
+      <w:r>
+        <w:rPr>
+          <w:b w:val="1"/>
+          <w:rtl w:val="0"/>
+        </w:rPr>
+        <w:t xml:space="preserve">Main​ ​Topic​ ​:​ </w:t>
+      </w:r>
+      <w:r>
+        <w:rPr>
+          <w:color w:val="999999"/>
+          <w:rtl w:val="0"/>
+        </w:rPr>
+        <w:t xml:space="preserve">&lt;    &gt;</w:t>
+      </w:r>
+    </w:p>
+    <w:p>
+      <w:pPr>
+        <w:rPr>
+          <w:color w:val="999999"/>
+        </w:rPr>
+      </w:pPr>
+      <w:r>
+        <w:rPr>
+          <w:b w:val="1"/>
+          <w:rtl w:val="0"/>
+        </w:rPr>
+        <w:t xml:space="preserve">Sub​ ​Topic​ ​:​ </w:t>
+      </w:r>
+      <w:r>
+        <w:rPr>
+          <w:color w:val="999999"/>
+          <w:rtl w:val="0"/>
+        </w:rPr>
+        <w:t xml:space="preserve">[optional]</w:t>
+      </w:r>
+    </w:p>
+    <w:p>
+      <w:pPr>
+        <w:rPr>
+          <w:b w:val="1"/>
+          <w:color w:val="999999"/>
+        </w:rPr>
+      </w:pPr>
+      <w:r>
+        <w:rPr>
+          <w:b w:val="1"/>
+          <w:rtl w:val="0"/>
+        </w:rPr>
+        <w:t xml:space="preserve">Domain: </w:t>
+      </w:r>
+      <w:r>
+        <w:rPr>
+          <w:color w:val="999999"/>
+          <w:rtl w:val="0"/>
+        </w:rPr>
+        <w:t xml:space="preserve">&lt;     &gt;</w:t>
+      </w:r>
+      <w:r>
+        <w:rPr>
+          <w:b w:val="1"/>
+          <w:color w:val="999999"/>
+          <w:rtl w:val="0"/>
+        </w:rPr>
+        <w:t xml:space="preserve"> </w:t>
+      </w:r>
+    </w:p>
+    <w:p>
+      <w:pPr>
+        <w:rPr>
+          <w:b w:val="1"/>
+        </w:rPr>
+      </w:pPr>
+      <w:r>
+        <w:rPr>
+          <w:rtl w:val="0"/>
+        </w:rPr>
+      </w:r>
+    </w:p>
+    <w:p>
+      <w:pPr>
+        <w:rPr>
+          <w:rFonts w:ascii="Calibri" w:cs="Calibri" w:eastAsia="Calibri" w:hAnsi="Calibri"/>
+        </w:rPr>
+      </w:pPr>
+      <w:r>
+        <w:rPr>
+          <w:rFonts w:ascii="Calibri" w:cs="Calibri" w:eastAsia="Calibri" w:hAnsi="Calibri"/>
+          <w:b w:val="1"/>
+          <w:rtl w:val="0"/>
+        </w:rPr>
+        <w:t xml:space="preserve">Question text</w:t>
+      </w:r>
+      <w:r>
+        <w:rPr>
+          <w:rFonts w:ascii="Calibri" w:cs="Calibri" w:eastAsia="Calibri" w:hAnsi="Calibri"/>
+          <w:rtl w:val="0"/>
+        </w:rPr>
+        <w:t xml:space="preserve">: </w:t>
+      </w:r>
+    </w:p>
+    <w:p>
+      <w:pPr>
+        <w:rPr>
+          <w:rFonts w:ascii="Calibri" w:cs="Calibri" w:eastAsia="Calibri" w:hAnsi="Calibri"/>
+        </w:rPr>
+      </w:pPr>
+      <w:r>
+        <w:rPr>
+          <w:rFonts w:ascii="Calibri" w:cs="Calibri" w:eastAsia="Calibri" w:hAnsi="Calibri"/>
+          <w:rtl w:val="0"/>
+        </w:rPr>
+        <w:t xml:space="preserve">&lt;Scenario based. Should be clear in terms of requirements. No ambiguity. No duplicate options. In case of multiple answers, at the end, you should include the number of expected answers. e.g. (Select TWO) or (Select THREE) etc. For single answers this is NOT required&gt;</w:t>
+      </w:r>
+    </w:p>
+    <w:p>
+      <w:pPr>
+        <w:rPr>
+          <w:rFonts w:ascii="Calibri" w:cs="Calibri" w:eastAsia="Calibri" w:hAnsi="Calibri"/>
+        </w:rPr>
+      </w:pPr>
+      <w:r>
+        <w:rPr>
+          <w:rtl w:val="0"/>
+        </w:rPr>
       </w:r>
     </w:p>
     <w:p>
@@ -573,241 +861,44 @@
           <w:numId w:val="17"/>
         </w:numPr>
         <w:ind w:left="720" w:hanging="360"/>
-      </w:pPr>
-      <w:r>
-        <w:rPr>
-          <w:rtl w:val="0"/>
-        </w:rPr>
-        <w:t xml:space="preserve">Any AWS service or feature must be approximately 6 months old to figure out in Practice Tests. Put a note in the explanation for any latest service or feature that might be on the borderline of appearing in the real exam.</w:t>
+        <w:rPr>
+          <w:rFonts w:ascii="Calibri" w:cs="Calibri" w:eastAsia="Calibri" w:hAnsi="Calibri"/>
+        </w:rPr>
+      </w:pPr>
+      <w:r>
+        <w:rPr>
+          <w:rFonts w:ascii="Calibri" w:cs="Calibri" w:eastAsia="Calibri" w:hAnsi="Calibri"/>
+          <w:rtl w:val="0"/>
+        </w:rPr>
+        <w:t xml:space="preserve">Option A...</w:t>
       </w:r>
     </w:p>
     <w:p>
       <w:pPr>
         <w:numPr>
           <w:ilvl w:val="0"/>
-          <w:numId w:val="19"/>
+          <w:numId w:val="17"/>
         </w:numPr>
         <w:ind w:left="720" w:hanging="360"/>
-      </w:pPr>
-      <w:r>
-        <w:rPr>
-          <w:b w:val="1"/>
-          <w:color w:val="ff0000"/>
-          <w:rtl w:val="0"/>
-        </w:rPr>
-        <w:t xml:space="preserve">Plagiarism </w:t>
-      </w:r>
-      <w:r>
-        <w:rPr>
-          <w:rtl w:val="0"/>
-        </w:rPr>
-        <w:t xml:space="preserve">in any form - Question or in Explanation will be </w:t>
-      </w:r>
-      <w:r>
-        <w:rPr>
-          <w:b w:val="1"/>
-          <w:color w:val="ff0000"/>
-          <w:rtl w:val="0"/>
-        </w:rPr>
-        <w:t xml:space="preserve">rejected</w:t>
-      </w:r>
-      <w:r>
-        <w:rPr>
-          <w:b w:val="1"/>
-          <w:rtl w:val="0"/>
-        </w:rPr>
-        <w:t xml:space="preserve">. </w:t>
-      </w:r>
-      <w:r>
-        <w:rPr>
-          <w:rtl w:val="0"/>
-        </w:rPr>
-        <w:t xml:space="preserve">Questions &amp; Explanations should reflect your own professional experience &amp; AWS skills. Author’s who indulge in plagiarism will be </w:t>
-      </w:r>
-      <w:r>
-        <w:rPr>
-          <w:b w:val="1"/>
-          <w:rtl w:val="0"/>
-        </w:rPr>
-        <w:t xml:space="preserve">blacklisted </w:t>
-      </w:r>
-      <w:r>
-        <w:rPr>
-          <w:rtl w:val="0"/>
-        </w:rPr>
-        <w:t xml:space="preserve">&amp; dropped from our author’s list.</w:t>
+        <w:rPr>
+          <w:rFonts w:ascii="Calibri" w:cs="Calibri" w:eastAsia="Calibri" w:hAnsi="Calibri"/>
+        </w:rPr>
+      </w:pPr>
+      <w:r>
+        <w:rPr>
+          <w:rFonts w:ascii="Calibri" w:cs="Calibri" w:eastAsia="Calibri" w:hAnsi="Calibri"/>
+          <w:rtl w:val="0"/>
+        </w:rPr>
+        <w:t xml:space="preserve">Option B...</w:t>
       </w:r>
     </w:p>
     <w:p>
       <w:pPr>
         <w:numPr>
           <w:ilvl w:val="0"/>
-          <w:numId w:val="19"/>
+          <w:numId w:val="17"/>
         </w:numPr>
         <w:ind w:left="720" w:hanging="360"/>
-      </w:pPr>
-      <w:r>
-        <w:rPr>
-          <w:rtl w:val="0"/>
-        </w:rPr>
-        <w:t xml:space="preserve">The ownership of the questions once approved &amp; published on Whizlabs LMS platform, lies solely with Whizlabs Software Pvt. Ltd. You can’t share or publish it elsewhere in any circumstances.</w:t>
-      </w:r>
-    </w:p>
-    <w:p>
-      <w:pPr>
-        <w:rPr/>
-      </w:pPr>
-      <w:r>
-        <w:rPr>
-          <w:rtl w:val="0"/>
-        </w:rPr>
-      </w:r>
-    </w:p>
-    <w:p>
-      <w:pPr>
-        <w:rPr>
-          <w:b w:val="1"/>
-        </w:rPr>
-      </w:pPr>
-      <w:r>
-        <w:rPr>
-          <w:b w:val="1"/>
-          <w:rtl w:val="0"/>
-        </w:rPr>
-        <w:t xml:space="preserve">Sample Format of</w:t>
-      </w:r>
-      <w:r>
-        <w:rPr>
-          <w:rtl w:val="0"/>
-        </w:rPr>
-        <w:t xml:space="preserve"> </w:t>
-      </w:r>
-      <w:r>
-        <w:rPr>
-          <w:b w:val="1"/>
-          <w:rtl w:val="0"/>
-        </w:rPr>
-        <w:t xml:space="preserve">Questions</w:t>
-      </w:r>
-    </w:p>
-    <w:p>
-      <w:pPr>
-        <w:rPr>
-          <w:color w:val="999999"/>
-        </w:rPr>
-      </w:pPr>
-      <w:r>
-        <w:rPr>
-          <w:color w:val="999999"/>
-          <w:rtl w:val="0"/>
-        </w:rPr>
-        <w:t xml:space="preserve">----------------------------------------------------------------------------------------------------------------------------</w:t>
-      </w:r>
-    </w:p>
-    <w:p>
-      <w:pPr>
-        <w:rPr/>
-      </w:pPr>
-      <w:r>
-        <w:rPr>
-          <w:b w:val="1"/>
-          <w:rtl w:val="0"/>
-        </w:rPr>
-        <w:t xml:space="preserve">Question​ ​:​ </w:t>
-      </w:r>
-      <w:r>
-        <w:rPr>
-          <w:rtl w:val="0"/>
-        </w:rPr>
-        <w:t xml:space="preserve">#</w:t>
-      </w:r>
-    </w:p>
-    <w:p>
-      <w:pPr>
-        <w:rPr>
-          <w:color w:val="999999"/>
-        </w:rPr>
-      </w:pPr>
-      <w:r>
-        <w:rPr>
-          <w:b w:val="1"/>
-          <w:rtl w:val="0"/>
-        </w:rPr>
-        <w:t xml:space="preserve">Main​ ​Topic​ ​:​ </w:t>
-      </w:r>
-      <w:r>
-        <w:rPr>
-          <w:color w:val="999999"/>
-          <w:rtl w:val="0"/>
-        </w:rPr>
-        <w:t xml:space="preserve">&lt;    &gt;</w:t>
-      </w:r>
-    </w:p>
-    <w:p>
-      <w:pPr>
-        <w:rPr>
-          <w:color w:val="999999"/>
-        </w:rPr>
-      </w:pPr>
-      <w:r>
-        <w:rPr>
-          <w:b w:val="1"/>
-          <w:rtl w:val="0"/>
-        </w:rPr>
-        <w:t xml:space="preserve">Sub​ ​Topic​ ​:​ </w:t>
-      </w:r>
-      <w:r>
-        <w:rPr>
-          <w:color w:val="999999"/>
-          <w:rtl w:val="0"/>
-        </w:rPr>
-        <w:t xml:space="preserve">[optional]</w:t>
-      </w:r>
-    </w:p>
-    <w:p>
-      <w:pPr>
-        <w:rPr>
-          <w:b w:val="1"/>
-          <w:color w:val="999999"/>
-        </w:rPr>
-      </w:pPr>
-      <w:r>
-        <w:rPr>
-          <w:b w:val="1"/>
-          <w:rtl w:val="0"/>
-        </w:rPr>
-        <w:t xml:space="preserve">Domain: </w:t>
-      </w:r>
-      <w:r>
-        <w:rPr>
-          <w:color w:val="999999"/>
-          <w:rtl w:val="0"/>
-        </w:rPr>
-        <w:t xml:space="preserve">&lt;     &gt;</w:t>
-      </w:r>
-      <w:r>
-        <w:rPr>
-          <w:b w:val="1"/>
-          <w:color w:val="999999"/>
-          <w:rtl w:val="0"/>
-        </w:rPr>
-        <w:t xml:space="preserve"> </w:t>
-      </w:r>
-    </w:p>
-    <w:p>
-      <w:pPr>
-        <w:rPr>
-          <w:b w:val="1"/>
-        </w:rPr>
-      </w:pPr>
-      <w:r>
-        <w:rPr>
-          <w:rtl w:val="0"/>
-        </w:rPr>
-      </w:r>
-    </w:p>
-    <w:p>
-      <w:pPr>
         <w:rPr>
           <w:rFonts w:ascii="Calibri" w:cs="Calibri" w:eastAsia="Calibri" w:hAnsi="Calibri"/>
         </w:rPr>
@@ -815,107 +906,16 @@
       <w:r>
         <w:rPr>
           <w:rFonts w:ascii="Calibri" w:cs="Calibri" w:eastAsia="Calibri" w:hAnsi="Calibri"/>
-          <w:b w:val="1"/>
-          <w:rtl w:val="0"/>
-        </w:rPr>
-        <w:t xml:space="preserve">Question text</w:t>
-      </w:r>
-      <w:r>
-        <w:rPr>
-          <w:rFonts w:ascii="Calibri" w:cs="Calibri" w:eastAsia="Calibri" w:hAnsi="Calibri"/>
-          <w:rtl w:val="0"/>
-        </w:rPr>
-        <w:t xml:space="preserve">: </w:t>
-      </w:r>
-    </w:p>
-    <w:p>
-      <w:pPr>
-        <w:rPr>
-          <w:rFonts w:ascii="Calibri" w:cs="Calibri" w:eastAsia="Calibri" w:hAnsi="Calibri"/>
-        </w:rPr>
-      </w:pPr>
-      <w:r>
-        <w:rPr>
-          <w:rFonts w:ascii="Calibri" w:cs="Calibri" w:eastAsia="Calibri" w:hAnsi="Calibri"/>
-          <w:rtl w:val="0"/>
-        </w:rPr>
-        <w:t xml:space="preserve">&lt;Scenario based. Should be clear in terms of requirements. No ambiguity. No duplicate options. In case of multiple answers, at the end, you should include the number of expected answers. e.g. (Select TWO) or (Select THREE) etc. For single answers this is NOT required&gt;</w:t>
-      </w:r>
-    </w:p>
-    <w:p>
-      <w:pPr>
-        <w:rPr>
-          <w:rFonts w:ascii="Calibri" w:cs="Calibri" w:eastAsia="Calibri" w:hAnsi="Calibri"/>
-        </w:rPr>
-      </w:pPr>
-      <w:r>
-        <w:rPr>
-          <w:rtl w:val="0"/>
-        </w:rPr>
+          <w:rtl w:val="0"/>
+        </w:rPr>
+        <w:t xml:space="preserve">Option C...</w:t>
       </w:r>
     </w:p>
     <w:p>
       <w:pPr>
         <w:numPr>
           <w:ilvl w:val="0"/>
-          <w:numId w:val="16"/>
-        </w:numPr>
-        <w:ind w:left="720" w:hanging="360"/>
-        <w:rPr>
-          <w:rFonts w:ascii="Calibri" w:cs="Calibri" w:eastAsia="Calibri" w:hAnsi="Calibri"/>
-        </w:rPr>
-      </w:pPr>
-      <w:r>
-        <w:rPr>
-          <w:rFonts w:ascii="Calibri" w:cs="Calibri" w:eastAsia="Calibri" w:hAnsi="Calibri"/>
-          <w:rtl w:val="0"/>
-        </w:rPr>
-        <w:t xml:space="preserve">Option A...</w:t>
-      </w:r>
-    </w:p>
-    <w:p>
-      <w:pPr>
-        <w:numPr>
-          <w:ilvl w:val="0"/>
-          <w:numId w:val="16"/>
-        </w:numPr>
-        <w:ind w:left="720" w:hanging="360"/>
-        <w:rPr>
-          <w:rFonts w:ascii="Calibri" w:cs="Calibri" w:eastAsia="Calibri" w:hAnsi="Calibri"/>
-        </w:rPr>
-      </w:pPr>
-      <w:r>
-        <w:rPr>
-          <w:rFonts w:ascii="Calibri" w:cs="Calibri" w:eastAsia="Calibri" w:hAnsi="Calibri"/>
-          <w:rtl w:val="0"/>
-        </w:rPr>
-        <w:t xml:space="preserve">Option B...</w:t>
-      </w:r>
-    </w:p>
-    <w:p>
-      <w:pPr>
-        <w:numPr>
-          <w:ilvl w:val="0"/>
-          <w:numId w:val="16"/>
-        </w:numPr>
-        <w:ind w:left="720" w:hanging="360"/>
-        <w:rPr>
-          <w:rFonts w:ascii="Calibri" w:cs="Calibri" w:eastAsia="Calibri" w:hAnsi="Calibri"/>
-        </w:rPr>
-      </w:pPr>
-      <w:r>
-        <w:rPr>
-          <w:rFonts w:ascii="Calibri" w:cs="Calibri" w:eastAsia="Calibri" w:hAnsi="Calibri"/>
-          <w:rtl w:val="0"/>
-        </w:rPr>
-        <w:t xml:space="preserve">Option C...</w:t>
-      </w:r>
-    </w:p>
-    <w:p>
-      <w:pPr>
-        <w:numPr>
-          <w:ilvl w:val="0"/>
-          <w:numId w:val="16"/>
+          <w:numId w:val="17"/>
         </w:numPr>
         <w:ind w:left="720" w:hanging="360"/>
         <w:rPr>
@@ -2512,7 +2512,7 @@
       <w:pPr>
         <w:numPr>
           <w:ilvl w:val="0"/>
-          <w:numId w:val="20"/>
+          <w:numId w:val="21"/>
         </w:numPr>
         <w:ind w:left="720" w:hanging="360"/>
         <w:rPr>
@@ -2532,7 +2532,7 @@
       <w:pPr>
         <w:numPr>
           <w:ilvl w:val="0"/>
-          <w:numId w:val="20"/>
+          <w:numId w:val="21"/>
         </w:numPr>
         <w:ind w:left="720" w:hanging="360"/>
         <w:rPr>
@@ -2553,7 +2553,7 @@
       <w:pPr>
         <w:numPr>
           <w:ilvl w:val="0"/>
-          <w:numId w:val="20"/>
+          <w:numId w:val="21"/>
         </w:numPr>
         <w:ind w:left="720" w:hanging="360"/>
         <w:rPr>
@@ -2574,7 +2574,7 @@
       <w:pPr>
         <w:numPr>
           <w:ilvl w:val="0"/>
-          <w:numId w:val="20"/>
+          <w:numId w:val="21"/>
         </w:numPr>
         <w:ind w:left="720" w:hanging="360"/>
         <w:rPr>
@@ -3372,7 +3372,7 @@
       <w:pPr>
         <w:numPr>
           <w:ilvl w:val="0"/>
-          <w:numId w:val="27"/>
+          <w:numId w:val="28"/>
         </w:numPr>
         <w:ind w:left="720" w:hanging="360"/>
         <w:rPr>
@@ -3392,7 +3392,7 @@
       <w:pPr>
         <w:numPr>
           <w:ilvl w:val="0"/>
-          <w:numId w:val="27"/>
+          <w:numId w:val="28"/>
         </w:numPr>
         <w:ind w:left="720" w:hanging="360"/>
         <w:rPr>
@@ -3425,7 +3425,7 @@
       <w:pPr>
         <w:numPr>
           <w:ilvl w:val="0"/>
-          <w:numId w:val="27"/>
+          <w:numId w:val="28"/>
         </w:numPr>
         <w:ind w:left="720" w:hanging="360"/>
         <w:rPr>
@@ -3473,7 +3473,7 @@
       <w:pPr>
         <w:numPr>
           <w:ilvl w:val="0"/>
-          <w:numId w:val="27"/>
+          <w:numId w:val="28"/>
         </w:numPr>
         <w:ind w:left="720" w:hanging="360"/>
         <w:rPr>
@@ -3957,12 +3957,12 @@
             <wp:inline distB="19050" distT="19050" distL="19050" distR="19050">
               <wp:extent cx="6034088" cy="3962142"/>
               <wp:effectExtent b="0" l="0" r="0" t="0"/>
-              <wp:docPr id="1" name="image2.png"/>
+              <wp:docPr id="1" name="image1.png"/>
               <a:graphic>
                 <a:graphicData uri="http://schemas.openxmlformats.org/drawingml/2006/picture">
                   <pic:pic>
                     <pic:nvPicPr>
-                      <pic:cNvPr id="0" name="image2.png"/>
+                      <pic:cNvPr id="0" name="image1.png"/>
                       <pic:cNvPicPr preferRelativeResize="0"/>
                     </pic:nvPicPr>
                     <pic:blipFill>
@@ -4061,7 +4061,7 @@
       <w:pPr>
         <w:numPr>
           <w:ilvl w:val="0"/>
-          <w:numId w:val="28"/>
+          <w:numId w:val="29"/>
         </w:numPr>
         <w:ind w:left="720" w:hanging="360"/>
         <w:rPr>
@@ -4081,7 +4081,7 @@
       <w:pPr>
         <w:numPr>
           <w:ilvl w:val="0"/>
-          <w:numId w:val="28"/>
+          <w:numId w:val="29"/>
         </w:numPr>
         <w:ind w:left="720" w:hanging="360"/>
         <w:rPr>
@@ -4102,7 +4102,7 @@
       <w:pPr>
         <w:numPr>
           <w:ilvl w:val="0"/>
-          <w:numId w:val="28"/>
+          <w:numId w:val="29"/>
         </w:numPr>
         <w:ind w:left="720" w:hanging="360"/>
         <w:rPr>
@@ -4123,7 +4123,7 @@
       <w:pPr>
         <w:numPr>
           <w:ilvl w:val="0"/>
-          <w:numId w:val="28"/>
+          <w:numId w:val="29"/>
         </w:numPr>
         <w:ind w:left="720" w:hanging="360"/>
         <w:rPr>
@@ -5536,7 +5536,7 @@
       <w:pPr>
         <w:numPr>
           <w:ilvl w:val="0"/>
-          <w:numId w:val="33"/>
+          <w:numId w:val="34"/>
         </w:numPr>
         <w:ind w:left="720" w:hanging="360"/>
         <w:rPr>
@@ -5556,7 +5556,7 @@
       <w:pPr>
         <w:numPr>
           <w:ilvl w:val="0"/>
-          <w:numId w:val="33"/>
+          <w:numId w:val="34"/>
         </w:numPr>
         <w:ind w:left="720" w:hanging="360"/>
         <w:rPr>
@@ -5577,7 +5577,7 @@
       <w:pPr>
         <w:numPr>
           <w:ilvl w:val="0"/>
-          <w:numId w:val="33"/>
+          <w:numId w:val="34"/>
         </w:numPr>
         <w:ind w:left="720" w:hanging="360"/>
         <w:rPr>
@@ -5598,7 +5598,7 @@
       <w:pPr>
         <w:numPr>
           <w:ilvl w:val="0"/>
-          <w:numId w:val="33"/>
+          <w:numId w:val="34"/>
         </w:numPr>
         <w:ind w:left="720" w:hanging="360"/>
         <w:rPr>
@@ -6345,7 +6345,7 @@
       <w:pPr>
         <w:numPr>
           <w:ilvl w:val="0"/>
-          <w:numId w:val="24"/>
+          <w:numId w:val="25"/>
         </w:numPr>
         <w:ind w:left="720" w:hanging="360"/>
         <w:rPr>
@@ -6365,7 +6365,7 @@
       <w:pPr>
         <w:numPr>
           <w:ilvl w:val="0"/>
-          <w:numId w:val="24"/>
+          <w:numId w:val="25"/>
         </w:numPr>
         <w:ind w:left="720" w:hanging="360"/>
         <w:rPr>
@@ -6386,7 +6386,7 @@
       <w:pPr>
         <w:numPr>
           <w:ilvl w:val="0"/>
-          <w:numId w:val="24"/>
+          <w:numId w:val="25"/>
         </w:numPr>
         <w:ind w:left="720" w:hanging="360"/>
         <w:rPr>
@@ -6407,7 +6407,7 @@
       <w:pPr>
         <w:numPr>
           <w:ilvl w:val="0"/>
-          <w:numId w:val="24"/>
+          <w:numId w:val="25"/>
         </w:numPr>
         <w:ind w:left="720" w:hanging="360"/>
         <w:rPr>
@@ -7230,7 +7230,7 @@
       <w:pPr>
         <w:numPr>
           <w:ilvl w:val="0"/>
-          <w:numId w:val="11"/>
+          <w:numId w:val="12"/>
         </w:numPr>
         <w:ind w:left="720" w:hanging="360"/>
         <w:rPr>
@@ -7250,7 +7250,7 @@
       <w:pPr>
         <w:numPr>
           <w:ilvl w:val="0"/>
-          <w:numId w:val="11"/>
+          <w:numId w:val="12"/>
         </w:numPr>
         <w:ind w:left="720" w:hanging="360"/>
         <w:rPr>
@@ -7271,7 +7271,7 @@
       <w:pPr>
         <w:numPr>
           <w:ilvl w:val="0"/>
-          <w:numId w:val="11"/>
+          <w:numId w:val="12"/>
         </w:numPr>
         <w:ind w:left="720" w:hanging="360"/>
         <w:rPr>
@@ -7292,7 +7292,7 @@
       <w:pPr>
         <w:numPr>
           <w:ilvl w:val="0"/>
-          <w:numId w:val="11"/>
+          <w:numId w:val="12"/>
         </w:numPr>
         <w:ind w:left="720" w:hanging="360"/>
         <w:rPr>
@@ -8906,7 +8906,7 @@
       <w:pPr>
         <w:numPr>
           <w:ilvl w:val="0"/>
-          <w:numId w:val="31"/>
+          <w:numId w:val="32"/>
         </w:numPr>
         <w:ind w:left="720" w:hanging="360"/>
         <w:rPr>
@@ -8926,7 +8926,7 @@
       <w:pPr>
         <w:numPr>
           <w:ilvl w:val="0"/>
-          <w:numId w:val="31"/>
+          <w:numId w:val="32"/>
         </w:numPr>
         <w:ind w:left="720" w:hanging="360"/>
         <w:rPr>
@@ -8947,7 +8947,7 @@
       <w:pPr>
         <w:numPr>
           <w:ilvl w:val="0"/>
-          <w:numId w:val="31"/>
+          <w:numId w:val="32"/>
         </w:numPr>
         <w:ind w:left="720" w:hanging="360"/>
         <w:rPr>
@@ -8968,7 +8968,7 @@
       <w:pPr>
         <w:numPr>
           <w:ilvl w:val="0"/>
-          <w:numId w:val="31"/>
+          <w:numId w:val="32"/>
         </w:numPr>
         <w:ind w:left="720" w:hanging="360"/>
         <w:rPr>
@@ -8989,7 +8989,7 @@
       <w:pPr>
         <w:numPr>
           <w:ilvl w:val="0"/>
-          <w:numId w:val="31"/>
+          <w:numId w:val="32"/>
         </w:numPr>
         <w:ind w:left="720" w:hanging="360"/>
         <w:rPr>
@@ -9011,7 +9011,7 @@
       <w:pPr>
         <w:numPr>
           <w:ilvl w:val="0"/>
-          <w:numId w:val="31"/>
+          <w:numId w:val="32"/>
         </w:numPr>
         <w:ind w:left="720" w:hanging="360"/>
         <w:rPr>
@@ -9818,7 +9818,7 @@
       <w:pPr>
         <w:numPr>
           <w:ilvl w:val="0"/>
-          <w:numId w:val="18"/>
+          <w:numId w:val="19"/>
         </w:numPr>
         <w:ind w:left="720" w:hanging="360"/>
         <w:rPr>
@@ -9838,7 +9838,7 @@
       <w:pPr>
         <w:numPr>
           <w:ilvl w:val="0"/>
-          <w:numId w:val="18"/>
+          <w:numId w:val="19"/>
         </w:numPr>
         <w:ind w:left="720" w:hanging="360"/>
         <w:rPr>
@@ -9859,7 +9859,7 @@
       <w:pPr>
         <w:numPr>
           <w:ilvl w:val="0"/>
-          <w:numId w:val="18"/>
+          <w:numId w:val="19"/>
         </w:numPr>
         <w:ind w:left="720" w:hanging="360"/>
         <w:rPr>
@@ -9880,7 +9880,7 @@
       <w:pPr>
         <w:numPr>
           <w:ilvl w:val="0"/>
-          <w:numId w:val="18"/>
+          <w:numId w:val="19"/>
         </w:numPr>
         <w:ind w:left="720" w:hanging="360"/>
         <w:rPr>
@@ -9901,7 +9901,7 @@
       <w:pPr>
         <w:numPr>
           <w:ilvl w:val="0"/>
-          <w:numId w:val="18"/>
+          <w:numId w:val="19"/>
         </w:numPr>
         <w:ind w:left="720" w:hanging="360"/>
         <w:rPr>
@@ -9922,7 +9922,7 @@
       <w:pPr>
         <w:numPr>
           <w:ilvl w:val="0"/>
-          <w:numId w:val="18"/>
+          <w:numId w:val="19"/>
         </w:numPr>
         <w:ind w:left="720" w:hanging="360"/>
         <w:rPr>
@@ -10737,7 +10737,7 @@
       <w:pPr>
         <w:numPr>
           <w:ilvl w:val="0"/>
-          <w:numId w:val="21"/>
+          <w:numId w:val="22"/>
         </w:numPr>
         <w:ind w:left="720" w:hanging="360"/>
         <w:rPr>
@@ -10757,7 +10757,7 @@
       <w:pPr>
         <w:numPr>
           <w:ilvl w:val="0"/>
-          <w:numId w:val="21"/>
+          <w:numId w:val="22"/>
         </w:numPr>
         <w:ind w:left="720" w:hanging="360"/>
         <w:rPr>
@@ -10778,7 +10778,7 @@
       <w:pPr>
         <w:numPr>
           <w:ilvl w:val="0"/>
-          <w:numId w:val="21"/>
+          <w:numId w:val="22"/>
         </w:numPr>
         <w:ind w:left="720" w:hanging="360"/>
         <w:rPr>
@@ -10799,7 +10799,7 @@
       <w:pPr>
         <w:numPr>
           <w:ilvl w:val="0"/>
-          <w:numId w:val="21"/>
+          <w:numId w:val="22"/>
         </w:numPr>
         <w:ind w:left="720" w:hanging="360"/>
         <w:rPr>
@@ -10820,7 +10820,7 @@
       <w:pPr>
         <w:numPr>
           <w:ilvl w:val="0"/>
-          <w:numId w:val="21"/>
+          <w:numId w:val="22"/>
         </w:numPr>
         <w:ind w:left="720" w:hanging="360"/>
         <w:rPr>
@@ -11506,7 +11506,7 @@
       <w:pPr>
         <w:numPr>
           <w:ilvl w:val="0"/>
-          <w:numId w:val="36"/>
+          <w:numId w:val="37"/>
         </w:numPr>
         <w:ind w:left="720" w:hanging="360"/>
         <w:rPr>
@@ -11526,7 +11526,7 @@
       <w:pPr>
         <w:numPr>
           <w:ilvl w:val="0"/>
-          <w:numId w:val="36"/>
+          <w:numId w:val="37"/>
         </w:numPr>
         <w:ind w:left="720" w:hanging="360"/>
         <w:rPr>
@@ -11547,7 +11547,7 @@
       <w:pPr>
         <w:numPr>
           <w:ilvl w:val="0"/>
-          <w:numId w:val="36"/>
+          <w:numId w:val="37"/>
         </w:numPr>
         <w:ind w:left="720" w:hanging="360"/>
         <w:rPr>
@@ -11568,7 +11568,7 @@
       <w:pPr>
         <w:numPr>
           <w:ilvl w:val="0"/>
-          <w:numId w:val="36"/>
+          <w:numId w:val="37"/>
         </w:numPr>
         <w:ind w:left="720" w:hanging="360"/>
         <w:rPr>
@@ -11589,7 +11589,7 @@
       <w:pPr>
         <w:numPr>
           <w:ilvl w:val="0"/>
-          <w:numId w:val="36"/>
+          <w:numId w:val="37"/>
         </w:numPr>
         <w:ind w:left="720" w:hanging="360"/>
         <w:rPr>
@@ -12972,7 +12972,7 @@
       <w:pPr>
         <w:numPr>
           <w:ilvl w:val="0"/>
-          <w:numId w:val="7"/>
+          <w:numId w:val="8"/>
         </w:numPr>
         <w:ind w:left="720" w:hanging="360"/>
         <w:rPr>
@@ -13038,7 +13038,7 @@
       <w:pPr>
         <w:numPr>
           <w:ilvl w:val="0"/>
-          <w:numId w:val="7"/>
+          <w:numId w:val="8"/>
         </w:numPr>
         <w:ind w:left="720" w:hanging="360"/>
         <w:rPr>
@@ -13102,7 +13102,7 @@
       <w:pPr>
         <w:numPr>
           <w:ilvl w:val="0"/>
-          <w:numId w:val="7"/>
+          <w:numId w:val="8"/>
         </w:numPr>
         <w:ind w:left="720" w:hanging="360"/>
         <w:rPr>
@@ -13143,7 +13143,7 @@
       <w:pPr>
         <w:numPr>
           <w:ilvl w:val="0"/>
-          <w:numId w:val="7"/>
+          <w:numId w:val="8"/>
         </w:numPr>
         <w:ind w:left="720" w:hanging="360"/>
         <w:rPr>
@@ -13759,7 +13759,7 @@
       <w:pPr>
         <w:numPr>
           <w:ilvl w:val="0"/>
-          <w:numId w:val="35"/>
+          <w:numId w:val="36"/>
         </w:numPr>
         <w:ind w:left="720" w:hanging="360"/>
         <w:rPr>
@@ -13779,7 +13779,7 @@
       <w:pPr>
         <w:numPr>
           <w:ilvl w:val="0"/>
-          <w:numId w:val="35"/>
+          <w:numId w:val="36"/>
         </w:numPr>
         <w:ind w:left="720" w:hanging="360"/>
         <w:rPr>
@@ -13800,7 +13800,7 @@
       <w:pPr>
         <w:numPr>
           <w:ilvl w:val="0"/>
-          <w:numId w:val="35"/>
+          <w:numId w:val="36"/>
         </w:numPr>
         <w:ind w:left="720" w:hanging="360"/>
         <w:rPr>
@@ -13821,7 +13821,7 @@
       <w:pPr>
         <w:numPr>
           <w:ilvl w:val="0"/>
-          <w:numId w:val="35"/>
+          <w:numId w:val="36"/>
         </w:numPr>
         <w:ind w:left="720" w:hanging="360"/>
         <w:rPr>
@@ -14401,12 +14401,12 @@
             <wp:inline distB="19050" distT="19050" distL="19050" distR="19050">
               <wp:extent cx="5905500" cy="5499100"/>
               <wp:effectExtent b="0" l="0" r="0" t="0"/>
-              <wp:docPr id="2" name="image1.png"/>
+              <wp:docPr id="2" name="image2.png"/>
               <a:graphic>
                 <a:graphicData uri="http://schemas.openxmlformats.org/drawingml/2006/picture">
                   <pic:pic>
                     <pic:nvPicPr>
-                      <pic:cNvPr id="0" name="image1.png"/>
+                      <pic:cNvPr id="0" name="image2.png"/>
                       <pic:cNvPicPr preferRelativeResize="0"/>
                     </pic:nvPicPr>
                     <pic:blipFill>
@@ -14479,7 +14479,7 @@
       <w:pPr>
         <w:numPr>
           <w:ilvl w:val="0"/>
-          <w:numId w:val="13"/>
+          <w:numId w:val="14"/>
         </w:numPr>
         <w:ind w:left="720" w:hanging="360"/>
         <w:rPr>
@@ -14512,7 +14512,7 @@
       <w:pPr>
         <w:numPr>
           <w:ilvl w:val="0"/>
-          <w:numId w:val="13"/>
+          <w:numId w:val="14"/>
         </w:numPr>
         <w:ind w:left="720" w:hanging="360"/>
         <w:rPr>
@@ -14533,7 +14533,7 @@
       <w:pPr>
         <w:numPr>
           <w:ilvl w:val="0"/>
-          <w:numId w:val="13"/>
+          <w:numId w:val="14"/>
         </w:numPr>
         <w:ind w:left="720" w:hanging="360"/>
         <w:rPr>
@@ -14554,7 +14554,7 @@
       <w:pPr>
         <w:numPr>
           <w:ilvl w:val="0"/>
-          <w:numId w:val="13"/>
+          <w:numId w:val="14"/>
         </w:numPr>
         <w:ind w:left="720" w:hanging="360"/>
         <w:rPr>
@@ -15887,7 +15887,7 @@
       <w:pPr>
         <w:numPr>
           <w:ilvl w:val="0"/>
-          <w:numId w:val="34"/>
+          <w:numId w:val="35"/>
         </w:numPr>
         <w:ind w:left="720" w:hanging="360"/>
         <w:rPr>
@@ -15907,7 +15907,7 @@
       <w:pPr>
         <w:numPr>
           <w:ilvl w:val="0"/>
-          <w:numId w:val="34"/>
+          <w:numId w:val="35"/>
         </w:numPr>
         <w:ind w:left="720" w:hanging="360"/>
         <w:rPr>
@@ -15928,7 +15928,7 @@
       <w:pPr>
         <w:numPr>
           <w:ilvl w:val="0"/>
-          <w:numId w:val="34"/>
+          <w:numId w:val="35"/>
         </w:numPr>
         <w:ind w:left="720" w:hanging="360"/>
         <w:rPr>
@@ -15949,7 +15949,7 @@
       <w:pPr>
         <w:numPr>
           <w:ilvl w:val="0"/>
-          <w:numId w:val="34"/>
+          <w:numId w:val="35"/>
         </w:numPr>
         <w:ind w:left="720" w:hanging="360"/>
         <w:rPr>
@@ -16550,7 +16550,7 @@
       <w:pPr>
         <w:numPr>
           <w:ilvl w:val="0"/>
-          <w:numId w:val="25"/>
+          <w:numId w:val="26"/>
         </w:numPr>
         <w:ind w:left="720" w:hanging="360"/>
         <w:rPr>
@@ -16570,7 +16570,7 @@
       <w:pPr>
         <w:numPr>
           <w:ilvl w:val="0"/>
-          <w:numId w:val="25"/>
+          <w:numId w:val="26"/>
         </w:numPr>
         <w:ind w:left="720" w:hanging="360"/>
         <w:rPr>
@@ -16591,7 +16591,7 @@
       <w:pPr>
         <w:numPr>
           <w:ilvl w:val="0"/>
-          <w:numId w:val="25"/>
+          <w:numId w:val="26"/>
         </w:numPr>
         <w:ind w:left="720" w:hanging="360"/>
         <w:rPr>
@@ -16612,7 +16612,7 @@
       <w:pPr>
         <w:numPr>
           <w:ilvl w:val="0"/>
-          <w:numId w:val="25"/>
+          <w:numId w:val="26"/>
         </w:numPr>
         <w:ind w:left="720" w:hanging="360"/>
         <w:rPr>
@@ -17233,7 +17233,7 @@
       <w:pPr>
         <w:numPr>
           <w:ilvl w:val="0"/>
-          <w:numId w:val="10"/>
+          <w:numId w:val="11"/>
         </w:numPr>
         <w:ind w:left="720" w:hanging="360"/>
         <w:rPr>
@@ -17253,7 +17253,7 @@
       <w:pPr>
         <w:numPr>
           <w:ilvl w:val="0"/>
-          <w:numId w:val="10"/>
+          <w:numId w:val="11"/>
         </w:numPr>
         <w:ind w:left="720" w:hanging="360"/>
         <w:rPr>
@@ -17274,7 +17274,7 @@
       <w:pPr>
         <w:numPr>
           <w:ilvl w:val="0"/>
-          <w:numId w:val="10"/>
+          <w:numId w:val="11"/>
         </w:numPr>
         <w:ind w:left="720" w:hanging="360"/>
         <w:rPr>
@@ -17295,7 +17295,7 @@
       <w:pPr>
         <w:numPr>
           <w:ilvl w:val="0"/>
-          <w:numId w:val="10"/>
+          <w:numId w:val="11"/>
         </w:numPr>
         <w:ind w:left="720" w:hanging="360"/>
         <w:rPr>
@@ -17874,7 +17874,7 @@
       <w:pPr>
         <w:numPr>
           <w:ilvl w:val="0"/>
-          <w:numId w:val="8"/>
+          <w:numId w:val="9"/>
         </w:numPr>
         <w:ind w:left="720" w:hanging="360"/>
         <w:rPr>
@@ -17894,7 +17894,7 @@
       <w:pPr>
         <w:numPr>
           <w:ilvl w:val="0"/>
-          <w:numId w:val="8"/>
+          <w:numId w:val="9"/>
         </w:numPr>
         <w:ind w:left="720" w:hanging="360"/>
         <w:rPr>
@@ -17920,7 +17920,7 @@
       <w:pPr>
         <w:numPr>
           <w:ilvl w:val="0"/>
-          <w:numId w:val="8"/>
+          <w:numId w:val="9"/>
         </w:numPr>
         <w:ind w:left="720" w:hanging="360"/>
         <w:rPr>
@@ -17941,7 +17941,7 @@
       <w:pPr>
         <w:numPr>
           <w:ilvl w:val="0"/>
-          <w:numId w:val="8"/>
+          <w:numId w:val="9"/>
         </w:numPr>
         <w:ind w:left="720" w:hanging="360"/>
         <w:rPr>
@@ -18527,7 +18527,7 @@
       <w:pPr>
         <w:numPr>
           <w:ilvl w:val="0"/>
-          <w:numId w:val="32"/>
+          <w:numId w:val="33"/>
         </w:numPr>
         <w:ind w:left="720" w:hanging="360"/>
         <w:rPr>
@@ -18547,7 +18547,7 @@
       <w:pPr>
         <w:numPr>
           <w:ilvl w:val="0"/>
-          <w:numId w:val="32"/>
+          <w:numId w:val="33"/>
         </w:numPr>
         <w:ind w:left="720" w:hanging="360"/>
         <w:rPr>
@@ -18573,7 +18573,7 @@
       <w:pPr>
         <w:numPr>
           <w:ilvl w:val="0"/>
-          <w:numId w:val="32"/>
+          <w:numId w:val="33"/>
         </w:numPr>
         <w:ind w:left="720" w:hanging="360"/>
         <w:rPr>
@@ -18594,7 +18594,7 @@
       <w:pPr>
         <w:numPr>
           <w:ilvl w:val="0"/>
-          <w:numId w:val="32"/>
+          <w:numId w:val="33"/>
         </w:numPr>
         <w:ind w:left="720" w:hanging="360"/>
         <w:rPr>
@@ -19193,7 +19193,7 @@
       <w:pPr>
         <w:numPr>
           <w:ilvl w:val="0"/>
-          <w:numId w:val="29"/>
+          <w:numId w:val="30"/>
         </w:numPr>
         <w:ind w:left="720" w:hanging="360"/>
         <w:rPr>
@@ -19213,7 +19213,7 @@
       <w:pPr>
         <w:numPr>
           <w:ilvl w:val="0"/>
-          <w:numId w:val="29"/>
+          <w:numId w:val="30"/>
         </w:numPr>
         <w:ind w:left="720" w:hanging="360"/>
         <w:rPr>
@@ -19239,7 +19239,7 @@
       <w:pPr>
         <w:numPr>
           <w:ilvl w:val="0"/>
-          <w:numId w:val="29"/>
+          <w:numId w:val="30"/>
         </w:numPr>
         <w:ind w:left="720" w:hanging="360"/>
         <w:rPr>
@@ -19260,7 +19260,7 @@
       <w:pPr>
         <w:numPr>
           <w:ilvl w:val="0"/>
-          <w:numId w:val="29"/>
+          <w:numId w:val="30"/>
         </w:numPr>
         <w:ind w:left="720" w:hanging="360"/>
         <w:rPr>
@@ -19282,7 +19282,7 @@
       <w:pPr>
         <w:numPr>
           <w:ilvl w:val="0"/>
-          <w:numId w:val="29"/>
+          <w:numId w:val="30"/>
         </w:numPr>
         <w:ind w:left="720" w:hanging="360"/>
         <w:rPr>
@@ -22268,7 +22268,7 @@
       <w:pPr>
         <w:numPr>
           <w:ilvl w:val="0"/>
-          <w:numId w:val="9"/>
+          <w:numId w:val="10"/>
         </w:numPr>
         <w:ind w:left="720" w:hanging="360"/>
         <w:rPr>
@@ -22288,7 +22288,7 @@
       <w:pPr>
         <w:numPr>
           <w:ilvl w:val="0"/>
-          <w:numId w:val="9"/>
+          <w:numId w:val="10"/>
         </w:numPr>
         <w:ind w:left="720" w:hanging="360"/>
         <w:rPr>
@@ -22314,7 +22314,7 @@
       <w:pPr>
         <w:numPr>
           <w:ilvl w:val="0"/>
-          <w:numId w:val="9"/>
+          <w:numId w:val="10"/>
         </w:numPr>
         <w:ind w:left="720" w:hanging="360"/>
         <w:rPr>
@@ -22335,7 +22335,7 @@
       <w:pPr>
         <w:numPr>
           <w:ilvl w:val="0"/>
-          <w:numId w:val="9"/>
+          <w:numId w:val="10"/>
         </w:numPr>
         <w:ind w:left="720" w:hanging="360"/>
         <w:rPr>
@@ -22963,7 +22963,7 @@
       <w:pPr>
         <w:numPr>
           <w:ilvl w:val="0"/>
-          <w:numId w:val="22"/>
+          <w:numId w:val="23"/>
         </w:numPr>
         <w:ind w:left="720" w:hanging="360"/>
         <w:rPr>
@@ -22983,7 +22983,7 @@
       <w:pPr>
         <w:numPr>
           <w:ilvl w:val="0"/>
-          <w:numId w:val="22"/>
+          <w:numId w:val="23"/>
         </w:numPr>
         <w:ind w:left="720" w:hanging="360"/>
         <w:rPr>
@@ -23009,7 +23009,7 @@
       <w:pPr>
         <w:numPr>
           <w:ilvl w:val="0"/>
-          <w:numId w:val="22"/>
+          <w:numId w:val="23"/>
         </w:numPr>
         <w:ind w:left="720" w:hanging="360"/>
         <w:rPr>
@@ -23030,7 +23030,7 @@
       <w:pPr>
         <w:numPr>
           <w:ilvl w:val="0"/>
-          <w:numId w:val="22"/>
+          <w:numId w:val="23"/>
         </w:numPr>
         <w:ind w:left="720" w:hanging="360"/>
         <w:rPr>
@@ -23629,7 +23629,7 @@
       <w:pPr>
         <w:numPr>
           <w:ilvl w:val="0"/>
-          <w:numId w:val="30"/>
+          <w:numId w:val="31"/>
         </w:numPr>
         <w:ind w:left="720" w:hanging="360"/>
         <w:rPr>
@@ -23649,7 +23649,7 @@
       <w:pPr>
         <w:numPr>
           <w:ilvl w:val="0"/>
-          <w:numId w:val="30"/>
+          <w:numId w:val="31"/>
         </w:numPr>
         <w:ind w:left="720" w:hanging="360"/>
         <w:rPr>
@@ -23675,7 +23675,7 @@
       <w:pPr>
         <w:numPr>
           <w:ilvl w:val="0"/>
-          <w:numId w:val="30"/>
+          <w:numId w:val="31"/>
         </w:numPr>
         <w:ind w:left="720" w:hanging="360"/>
         <w:rPr>
@@ -23696,7 +23696,7 @@
       <w:pPr>
         <w:numPr>
           <w:ilvl w:val="0"/>
-          <w:numId w:val="30"/>
+          <w:numId w:val="31"/>
         </w:numPr>
         <w:ind w:left="720" w:hanging="360"/>
         <w:rPr>
@@ -24529,7 +24529,7 @@
       <w:pPr>
         <w:numPr>
           <w:ilvl w:val="0"/>
-          <w:numId w:val="14"/>
+          <w:numId w:val="15"/>
         </w:numPr>
         <w:ind w:left="720" w:hanging="360"/>
         <w:rPr>
@@ -24549,7 +24549,7 @@
       <w:pPr>
         <w:numPr>
           <w:ilvl w:val="0"/>
-          <w:numId w:val="14"/>
+          <w:numId w:val="15"/>
         </w:numPr>
         <w:ind w:left="720" w:hanging="360"/>
         <w:rPr>
@@ -24575,7 +24575,7 @@
       <w:pPr>
         <w:numPr>
           <w:ilvl w:val="0"/>
-          <w:numId w:val="14"/>
+          <w:numId w:val="15"/>
         </w:numPr>
         <w:ind w:left="720" w:hanging="360"/>
         <w:rPr>
@@ -24596,7 +24596,7 @@
       <w:pPr>
         <w:numPr>
           <w:ilvl w:val="0"/>
-          <w:numId w:val="14"/>
+          <w:numId w:val="15"/>
         </w:numPr>
         <w:ind w:left="720" w:hanging="360"/>
         <w:rPr>
@@ -26420,7 +26420,7 @@
       <w:pPr>
         <w:numPr>
           <w:ilvl w:val="0"/>
-          <w:numId w:val="15"/>
+          <w:numId w:val="16"/>
         </w:numPr>
         <w:ind w:left="720" w:hanging="360"/>
         <w:rPr>
@@ -26440,7 +26440,7 @@
       <w:pPr>
         <w:numPr>
           <w:ilvl w:val="0"/>
-          <w:numId w:val="15"/>
+          <w:numId w:val="16"/>
         </w:numPr>
         <w:ind w:left="720" w:hanging="360"/>
         <w:rPr>
@@ -26466,7 +26466,7 @@
       <w:pPr>
         <w:numPr>
           <w:ilvl w:val="0"/>
-          <w:numId w:val="15"/>
+          <w:numId w:val="16"/>
         </w:numPr>
         <w:ind w:left="720" w:hanging="360"/>
         <w:rPr>
@@ -26487,7 +26487,7 @@
       <w:pPr>
         <w:numPr>
           <w:ilvl w:val="0"/>
-          <w:numId w:val="15"/>
+          <w:numId w:val="16"/>
         </w:numPr>
         <w:ind w:left="720" w:hanging="360"/>
         <w:rPr>
@@ -28694,7 +28694,7 @@
       <w:pPr>
         <w:numPr>
           <w:ilvl w:val="0"/>
-          <w:numId w:val="12"/>
+          <w:numId w:val="13"/>
         </w:numPr>
         <w:ind w:left="720" w:hanging="360"/>
         <w:rPr>
@@ -28714,7 +28714,7 @@
       <w:pPr>
         <w:numPr>
           <w:ilvl w:val="0"/>
-          <w:numId w:val="12"/>
+          <w:numId w:val="13"/>
         </w:numPr>
         <w:ind w:left="720" w:hanging="360"/>
         <w:rPr>
@@ -28740,7 +28740,7 @@
       <w:pPr>
         <w:numPr>
           <w:ilvl w:val="0"/>
-          <w:numId w:val="12"/>
+          <w:numId w:val="13"/>
         </w:numPr>
         <w:ind w:left="720" w:hanging="360"/>
         <w:rPr>
@@ -28773,7 +28773,7 @@
       <w:pPr>
         <w:numPr>
           <w:ilvl w:val="0"/>
-          <w:numId w:val="12"/>
+          <w:numId w:val="13"/>
         </w:numPr>
         <w:ind w:left="720" w:hanging="360"/>
         <w:rPr>
@@ -29410,7 +29410,7 @@
       <w:pPr>
         <w:numPr>
           <w:ilvl w:val="0"/>
-          <w:numId w:val="23"/>
+          <w:numId w:val="24"/>
         </w:numPr>
         <w:ind w:left="720" w:hanging="360"/>
         <w:rPr>
@@ -29430,7 +29430,7 @@
       <w:pPr>
         <w:numPr>
           <w:ilvl w:val="0"/>
-          <w:numId w:val="23"/>
+          <w:numId w:val="24"/>
         </w:numPr>
         <w:ind w:left="720" w:hanging="360"/>
         <w:rPr>
@@ -29456,7 +29456,7 @@
       <w:pPr>
         <w:numPr>
           <w:ilvl w:val="0"/>
-          <w:numId w:val="23"/>
+          <w:numId w:val="24"/>
         </w:numPr>
         <w:ind w:left="720" w:hanging="360"/>
         <w:rPr>
@@ -29477,7 +29477,7 @@
       <w:pPr>
         <w:numPr>
           <w:ilvl w:val="0"/>
-          <w:numId w:val="23"/>
+          <w:numId w:val="24"/>
         </w:numPr>
         <w:ind w:left="720" w:hanging="360"/>
         <w:rPr>
@@ -29917,6 +29917,840 @@
           <w:rtl w:val="0"/>
         </w:rPr>
         <w:t xml:space="preserve">)</w:t>
+      </w:r>
+    </w:p>
+    <w:p>
+      <w:pPr>
+        <w:rPr>
+          <w:b w:val="1"/>
+          <w:color w:val="444444"/>
+        </w:rPr>
+      </w:pPr>
+      <w:r>
+        <w:rPr>
+          <w:rtl w:val="0"/>
+        </w:rPr>
+      </w:r>
+    </w:p>
+    <w:p>
+      <w:pPr>
+        <w:rPr>
+          <w:b w:val="1"/>
+          <w:color w:val="444444"/>
+        </w:rPr>
+      </w:pPr>
+      <w:r>
+        <w:rPr>
+          <w:rtl w:val="0"/>
+        </w:rPr>
+      </w:r>
+    </w:p>
+    <w:p>
+      <w:pPr>
+        <w:rPr>
+          <w:b w:val="1"/>
+          <w:color w:val="444444"/>
+        </w:rPr>
+      </w:pPr>
+      <w:r>
+        <w:rPr>
+          <w:rtl w:val="0"/>
+        </w:rPr>
+      </w:r>
+    </w:p>
+    <w:p>
+      <w:pPr>
+        <w:rPr/>
+      </w:pPr>
+      <w:r>
+        <w:rPr>
+          <w:rtl w:val="0"/>
+        </w:rPr>
+        <w:t xml:space="preserve">Question: 33</w:t>
+      </w:r>
+    </w:p>
+    <w:p>
+      <w:pPr>
+        <w:rPr>
+          <w:color w:val="999999"/>
+        </w:rPr>
+      </w:pPr>
+      <w:r>
+        <w:rPr>
+          <w:b w:val="1"/>
+          <w:rtl w:val="0"/>
+        </w:rPr>
+        <w:t xml:space="preserve">Main​ ​Topic​ ​:​ </w:t>
+      </w:r>
+      <w:r>
+        <w:rPr>
+          <w:color w:val="999999"/>
+          <w:rtl w:val="0"/>
+        </w:rPr>
+        <w:t xml:space="preserve">Analysis and Visualization</w:t>
+      </w:r>
+    </w:p>
+    <w:p>
+      <w:pPr>
+        <w:rPr>
+          <w:b w:val="1"/>
+          <w:color w:val="999999"/>
+        </w:rPr>
+      </w:pPr>
+      <w:r>
+        <w:rPr>
+          <w:b w:val="1"/>
+          <w:rtl w:val="0"/>
+        </w:rPr>
+        <w:t xml:space="preserve">Sub​ ​Topic​ ​:​ </w:t>
+      </w:r>
+      <w:r>
+        <w:rPr>
+          <w:b w:val="1"/>
+          <w:color w:val="999999"/>
+          <w:rtl w:val="0"/>
+        </w:rPr>
+        <w:t xml:space="preserve">Apply data protection and encryption techniques</w:t>
+      </w:r>
+    </w:p>
+    <w:p>
+      <w:pPr>
+        <w:rPr>
+          <w:color w:val="999999"/>
+        </w:rPr>
+      </w:pPr>
+      <w:r>
+        <w:rPr>
+          <w:rtl w:val="0"/>
+        </w:rPr>
+      </w:r>
+    </w:p>
+    <w:p>
+      <w:pPr>
+        <w:rPr>
+          <w:b w:val="1"/>
+          <w:color w:val="999999"/>
+        </w:rPr>
+      </w:pPr>
+      <w:r>
+        <w:rPr>
+          <w:b w:val="1"/>
+          <w:rtl w:val="0"/>
+        </w:rPr>
+        <w:t xml:space="preserve">Domain: </w:t>
+      </w:r>
+      <w:r>
+        <w:rPr>
+          <w:color w:val="999999"/>
+          <w:rtl w:val="0"/>
+        </w:rPr>
+        <w:t xml:space="preserve">Security  </w:t>
+      </w:r>
+      <w:r>
+        <w:rPr>
+          <w:rtl w:val="0"/>
+        </w:rPr>
+      </w:r>
+    </w:p>
+    <w:p>
+      <w:pPr>
+        <w:rPr>
+          <w:b w:val="1"/>
+        </w:rPr>
+      </w:pPr>
+      <w:r>
+        <w:rPr>
+          <w:rtl w:val="0"/>
+        </w:rPr>
+      </w:r>
+    </w:p>
+    <w:p>
+      <w:pPr>
+        <w:rPr>
+          <w:rFonts w:ascii="Calibri" w:cs="Calibri" w:eastAsia="Calibri" w:hAnsi="Calibri"/>
+        </w:rPr>
+      </w:pPr>
+      <w:r>
+        <w:rPr>
+          <w:rFonts w:ascii="Calibri" w:cs="Calibri" w:eastAsia="Calibri" w:hAnsi="Calibri"/>
+          <w:b w:val="1"/>
+          <w:rtl w:val="0"/>
+        </w:rPr>
+        <w:t xml:space="preserve">Question text</w:t>
+      </w:r>
+      <w:r>
+        <w:rPr>
+          <w:rFonts w:ascii="Calibri" w:cs="Calibri" w:eastAsia="Calibri" w:hAnsi="Calibri"/>
+          <w:rtl w:val="0"/>
+        </w:rPr>
+        <w:t xml:space="preserve">: </w:t>
+      </w:r>
+    </w:p>
+    <w:p>
+      <w:pPr>
+        <w:rPr>
+          <w:color w:val="434343"/>
+        </w:rPr>
+      </w:pPr>
+      <w:r>
+        <w:rPr>
+          <w:color w:val="434343"/>
+          <w:rtl w:val="0"/>
+        </w:rPr>
+        <w:t xml:space="preserve">You are a data scientist working for a retail clothing manufacturer that has a large online presence through their retail website. The website gathers Personally Identifiable Information (PII), such as credit card numbers, when customers complete their purchases on the website. Therefore, your company must adhere to the </w:t>
+      </w:r>
+      <w:r>
+        <w:rPr>
+          <w:color w:val="434343"/>
+          <w:rtl w:val="0"/>
+        </w:rPr>
+        <w:t xml:space="preserve">Payment Card Industry Data Security Standard (PCI DSS). Your company wishes to store the client data and purchase information data gathered through these transactions in their data warehouse, running on Redshift, where they intend to build Key Performance Indicator (KPI) dashboards using QuickSight. </w:t>
+      </w:r>
+    </w:p>
+    <w:p>
+      <w:pPr>
+        <w:rPr>
+          <w:color w:val="434343"/>
+        </w:rPr>
+      </w:pPr>
+      <w:r>
+        <w:rPr>
+          <w:rtl w:val="0"/>
+        </w:rPr>
+      </w:r>
+    </w:p>
+    <w:p>
+      <w:pPr>
+        <w:rPr>
+          <w:color w:val="434343"/>
+        </w:rPr>
+      </w:pPr>
+      <w:r>
+        <w:rPr>
+          <w:color w:val="434343"/>
+          <w:rtl w:val="0"/>
+        </w:rPr>
+        <w:t xml:space="preserve">You and your security department know that your data collection system needs to obfuscate the PII (credit card) data, gathered through your data collection system. How should you protect the highly sensitive credit card data in order to meet the PCI DSS requirements while keeping your data collection system as efficient and cost effective as possible?</w:t>
+      </w:r>
+    </w:p>
+    <w:p>
+      <w:pPr>
+        <w:rPr>
+          <w:color w:val="434343"/>
+        </w:rPr>
+      </w:pPr>
+      <w:r>
+        <w:rPr>
+          <w:rtl w:val="0"/>
+        </w:rPr>
+      </w:r>
+    </w:p>
+    <w:p>
+      <w:pPr>
+        <w:rPr>
+          <w:color w:val="434343"/>
+        </w:rPr>
+      </w:pPr>
+      <w:r>
+        <w:rPr>
+          <w:rtl w:val="0"/>
+        </w:rPr>
+      </w:r>
+    </w:p>
+    <w:p>
+      <w:pPr>
+        <w:numPr>
+          <w:ilvl w:val="0"/>
+          <w:numId w:val="7"/>
+        </w:numPr>
+        <w:ind w:left="720" w:hanging="360"/>
+        <w:rPr>
+          <w:color w:val="434343"/>
+        </w:rPr>
+      </w:pPr>
+      <w:r>
+        <w:rPr>
+          <w:color w:val="383a42"/>
+          <w:shd w:fill="fafafa" w:val="clear"/>
+          <w:rtl w:val="0"/>
+        </w:rPr>
+        <w:t xml:space="preserve">AWS Shield Advanced for website traffic</w:t>
+      </w:r>
+    </w:p>
+    <w:p>
+      <w:pPr>
+        <w:numPr>
+          <w:ilvl w:val="0"/>
+          <w:numId w:val="7"/>
+        </w:numPr>
+        <w:ind w:left="720" w:hanging="360"/>
+        <w:rPr>
+          <w:color w:val="383a42"/>
+          <w:shd w:fill="fafafa" w:val="clear"/>
+        </w:rPr>
+      </w:pPr>
+      <w:r>
+        <w:rPr>
+          <w:color w:val="383a42"/>
+          <w:shd w:fill="fafafa" w:val="clear"/>
+          <w:rtl w:val="0"/>
+        </w:rPr>
+        <w:t xml:space="preserve">AWS WAF for website traffic</w:t>
+      </w:r>
+      <w:r>
+        <w:rPr>
+          <w:rtl w:val="0"/>
+        </w:rPr>
+      </w:r>
+    </w:p>
+    <w:p>
+      <w:pPr>
+        <w:numPr>
+          <w:ilvl w:val="0"/>
+          <w:numId w:val="7"/>
+        </w:numPr>
+        <w:ind w:left="720" w:hanging="360"/>
+        <w:rPr>
+          <w:color w:val="383a42"/>
+          <w:shd w:fill="fafafa" w:val="clear"/>
+        </w:rPr>
+      </w:pPr>
+      <w:r>
+        <w:rPr>
+          <w:color w:val="383a42"/>
+          <w:shd w:fill="fafafa" w:val="clear"/>
+          <w:rtl w:val="0"/>
+        </w:rPr>
+        <w:t xml:space="preserve">Tokenization PII data</w:t>
+      </w:r>
+    </w:p>
+    <w:p>
+      <w:pPr>
+        <w:numPr>
+          <w:ilvl w:val="0"/>
+          <w:numId w:val="7"/>
+        </w:numPr>
+        <w:ind w:left="720" w:hanging="360"/>
+        <w:rPr>
+          <w:color w:val="383a42"/>
+          <w:shd w:fill="fafafa" w:val="clear"/>
+        </w:rPr>
+      </w:pPr>
+      <w:r>
+        <w:rPr>
+          <w:color w:val="383a42"/>
+          <w:shd w:fill="fafafa" w:val="clear"/>
+          <w:rtl w:val="0"/>
+        </w:rPr>
+        <w:t xml:space="preserve">Use GuardDuty for website traffic</w:t>
+      </w:r>
+    </w:p>
+    <w:p>
+      <w:pPr>
+        <w:numPr>
+          <w:ilvl w:val="0"/>
+          <w:numId w:val="7"/>
+        </w:numPr>
+        <w:ind w:left="720" w:hanging="360"/>
+        <w:rPr>
+          <w:color w:val="383a42"/>
+          <w:u w:val="none"/>
+          <w:shd w:fill="fafafa" w:val="clear"/>
+        </w:rPr>
+      </w:pPr>
+      <w:r>
+        <w:rPr>
+          <w:color w:val="383a42"/>
+          <w:shd w:fill="fafafa" w:val="clear"/>
+          <w:rtl w:val="0"/>
+        </w:rPr>
+        <w:t xml:space="preserve">KMS encryption in transit and at rest</w:t>
+      </w:r>
+    </w:p>
+    <w:p>
+      <w:pPr>
+        <w:rPr>
+          <w:color w:val="434343"/>
+        </w:rPr>
+      </w:pPr>
+      <w:r>
+        <w:rPr>
+          <w:rtl w:val="0"/>
+        </w:rPr>
+      </w:r>
+    </w:p>
+    <w:p>
+      <w:pPr>
+        <w:rPr>
+          <w:color w:val="434343"/>
+        </w:rPr>
+      </w:pPr>
+      <w:r>
+        <w:rPr>
+          <w:rFonts w:ascii="Calibri" w:cs="Calibri" w:eastAsia="Calibri" w:hAnsi="Calibri"/>
+          <w:b w:val="1"/>
+          <w:rtl w:val="0"/>
+        </w:rPr>
+        <w:t xml:space="preserve">Answer:</w:t>
+      </w:r>
+      <w:r>
+        <w:rPr>
+          <w:color w:val="434343"/>
+          <w:rtl w:val="0"/>
+        </w:rPr>
+        <w:t xml:space="preserve"> C</w:t>
+      </w:r>
+    </w:p>
+    <w:p>
+      <w:pPr>
+        <w:rPr>
+          <w:color w:val="434343"/>
+        </w:rPr>
+      </w:pPr>
+      <w:r>
+        <w:rPr>
+          <w:rtl w:val="0"/>
+        </w:rPr>
+      </w:r>
+    </w:p>
+    <w:p>
+      <w:pPr>
+        <w:rPr>
+          <w:color w:val="444444"/>
+          <w:highlight w:val="white"/>
+        </w:rPr>
+      </w:pPr>
+      <w:r>
+        <w:rPr>
+          <w:rFonts w:ascii="Calibri" w:cs="Calibri" w:eastAsia="Calibri" w:hAnsi="Calibri"/>
+          <w:b w:val="1"/>
+          <w:rtl w:val="0"/>
+        </w:rPr>
+        <w:t xml:space="preserve">Explanation:</w:t>
+      </w:r>
+      <w:r>
+        <w:rPr>
+          <w:rtl w:val="0"/>
+        </w:rPr>
+      </w:r>
+    </w:p>
+    <w:p>
+      <w:pPr>
+        <w:rPr>
+          <w:color w:val="444444"/>
+          <w:highlight w:val="white"/>
+        </w:rPr>
+      </w:pPr>
+      <w:r>
+        <w:rPr>
+          <w:color w:val="444444"/>
+          <w:highlight w:val="white"/>
+          <w:rtl w:val="0"/>
+        </w:rPr>
+        <w:t xml:space="preserve">Option A is incorrect. You can use AWS Shield to </w:t>
+      </w:r>
+      <w:r>
+        <w:rPr>
+          <w:color w:val="444444"/>
+          <w:highlight w:val="white"/>
+          <w:rtl w:val="0"/>
+        </w:rPr>
+        <w:t xml:space="preserve">protect your retail website from distributed denial of service (DDoS) attacks, and Shield Advanced gives you a DDoS response team. However, Shield and Shield advanced won’t protect your PII credit card data from being exposed. You need to either encrypt your data or tokenize your customer’s PII data.</w:t>
+      </w:r>
+      <w:r>
+        <w:rPr>
+          <w:rtl w:val="0"/>
+        </w:rPr>
+      </w:r>
+    </w:p>
+    <w:p>
+      <w:pPr>
+        <w:rPr>
+          <w:color w:val="444444"/>
+          <w:highlight w:val="white"/>
+        </w:rPr>
+      </w:pPr>
+      <w:r>
+        <w:rPr>
+          <w:rtl w:val="0"/>
+        </w:rPr>
+      </w:r>
+    </w:p>
+    <w:p>
+      <w:pPr>
+        <w:rPr>
+          <w:color w:val="444444"/>
+          <w:highlight w:val="white"/>
+        </w:rPr>
+      </w:pPr>
+      <w:r>
+        <w:rPr>
+          <w:color w:val="444444"/>
+          <w:highlight w:val="white"/>
+          <w:rtl w:val="0"/>
+        </w:rPr>
+        <w:t xml:space="preserve">Option B is incorrect. You can use </w:t>
+      </w:r>
+      <w:r>
+        <w:rPr>
+          <w:color w:val="444444"/>
+          <w:highlight w:val="white"/>
+          <w:rtl w:val="0"/>
+        </w:rPr>
+        <w:t xml:space="preserve">WAF to control the way traffic reaches your retail website by creating security rules that block common website attacks. However, WAF won’t protect your PII credit card data from being exposed. You need to either encrypt your data or tokenize your customer’s PII data.</w:t>
+      </w:r>
+      <w:r>
+        <w:rPr>
+          <w:rtl w:val="0"/>
+        </w:rPr>
+      </w:r>
+    </w:p>
+    <w:p>
+      <w:pPr>
+        <w:rPr>
+          <w:color w:val="444444"/>
+          <w:highlight w:val="white"/>
+        </w:rPr>
+      </w:pPr>
+      <w:r>
+        <w:rPr>
+          <w:rtl w:val="0"/>
+        </w:rPr>
+      </w:r>
+    </w:p>
+    <w:p>
+      <w:pPr>
+        <w:rPr>
+          <w:color w:val="444444"/>
+          <w:highlight w:val="white"/>
+        </w:rPr>
+      </w:pPr>
+      <w:r>
+        <w:rPr>
+          <w:color w:val="444444"/>
+          <w:highlight w:val="white"/>
+          <w:rtl w:val="0"/>
+        </w:rPr>
+        <w:t xml:space="preserve">Option C is correct. You can use t</w:t>
+      </w:r>
+      <w:r>
+        <w:rPr>
+          <w:color w:val="444444"/>
+          <w:highlight w:val="white"/>
+          <w:rtl w:val="0"/>
+        </w:rPr>
+        <w:t xml:space="preserve">okenization instead of encryption when you only need to protect specific highly sensitive data for regulatory compliance requirements, such as PCI DSS. </w:t>
+      </w:r>
+      <w:r>
+        <w:rPr>
+          <w:rtl w:val="0"/>
+        </w:rPr>
+      </w:r>
+    </w:p>
+    <w:p>
+      <w:pPr>
+        <w:rPr>
+          <w:color w:val="444444"/>
+          <w:highlight w:val="white"/>
+        </w:rPr>
+      </w:pPr>
+      <w:r>
+        <w:rPr>
+          <w:rtl w:val="0"/>
+        </w:rPr>
+      </w:r>
+    </w:p>
+    <w:p>
+      <w:pPr>
+        <w:rPr>
+          <w:color w:val="444444"/>
+          <w:highlight w:val="white"/>
+        </w:rPr>
+      </w:pPr>
+      <w:r>
+        <w:rPr>
+          <w:color w:val="444444"/>
+          <w:highlight w:val="white"/>
+          <w:rtl w:val="0"/>
+        </w:rPr>
+        <w:t xml:space="preserve">Option D is incorrect. You can use GuardDuty to systematically</w:t>
+      </w:r>
+      <w:r>
+        <w:rPr>
+          <w:color w:val="444444"/>
+          <w:highlight w:val="white"/>
+          <w:rtl w:val="0"/>
+        </w:rPr>
+        <w:t xml:space="preserve"> monitor network traffic to detect anomalies in the behavior of your website users by using machine learning. However, GuardDuty won’t protect your PII credit card data from being exposed. You need to either encrypt your data or tokenize your customer’s PII data.</w:t>
+      </w:r>
+    </w:p>
+    <w:p>
+      <w:pPr>
+        <w:rPr>
+          <w:color w:val="444444"/>
+          <w:highlight w:val="white"/>
+        </w:rPr>
+      </w:pPr>
+      <w:r>
+        <w:rPr>
+          <w:rtl w:val="0"/>
+        </w:rPr>
+      </w:r>
+    </w:p>
+    <w:p>
+      <w:pPr>
+        <w:rPr>
+          <w:color w:val="444444"/>
+          <w:highlight w:val="white"/>
+        </w:rPr>
+      </w:pPr>
+      <w:r>
+        <w:rPr>
+          <w:color w:val="444444"/>
+          <w:highlight w:val="white"/>
+          <w:rtl w:val="0"/>
+        </w:rPr>
+        <w:t xml:space="preserve">Option E is incorrect. Using KMS and encrypting your data in transit and at rest is more complex and costly than using tokenization on the specific PII data, the credit card data.</w:t>
+      </w:r>
+      <w:r>
+        <w:rPr>
+          <w:rtl w:val="0"/>
+        </w:rPr>
+      </w:r>
+    </w:p>
+    <w:p>
+      <w:pPr>
+        <w:rPr>
+          <w:color w:val="434343"/>
+        </w:rPr>
+      </w:pPr>
+      <w:r>
+        <w:rPr>
+          <w:rtl w:val="0"/>
+        </w:rPr>
+      </w:r>
+    </w:p>
+    <w:p>
+      <w:pPr>
+        <w:rPr>
+          <w:rFonts w:ascii="Calibri" w:cs="Calibri" w:eastAsia="Calibri" w:hAnsi="Calibri"/>
+          <w:b w:val="1"/>
+        </w:rPr>
+      </w:pPr>
+      <w:r>
+        <w:rPr>
+          <w:rFonts w:ascii="Calibri" w:cs="Calibri" w:eastAsia="Calibri" w:hAnsi="Calibri"/>
+          <w:b w:val="1"/>
+          <w:rtl w:val="0"/>
+        </w:rPr>
+        <w:t xml:space="preserve">Reference:</w:t>
+      </w:r>
+    </w:p>
+    <w:p>
+      <w:pPr>
+        <w:rPr>
+          <w:color w:val="444444"/>
+        </w:rPr>
+      </w:pPr>
+      <w:r>
+        <w:rPr>
+          <w:color w:val="444444"/>
+          <w:rtl w:val="0"/>
+        </w:rPr>
+        <w:t xml:space="preserve">Please see the AWS Big Data blog titled</w:t>
+      </w:r>
+      <w:r>
+        <w:rPr>
+          <w:b w:val="1"/>
+          <w:color w:val="444444"/>
+          <w:rtl w:val="0"/>
+        </w:rPr>
+        <w:t xml:space="preserve"> Best practices for securing sensitive data in AWS data stores </w:t>
+      </w:r>
+      <w:r>
+        <w:rPr>
+          <w:color w:val="444444"/>
+          <w:rtl w:val="0"/>
+        </w:rPr>
+        <w:t xml:space="preserve">(</w:t>
+      </w:r>
+      <w:hyperlink r:id="rId163">
+        <w:r>
+          <w:rPr>
+            <w:color w:val="1155cc"/>
+            <w:u w:val="single"/>
+            <w:rtl w:val="0"/>
+          </w:rPr>
+          <w:t xml:space="preserve">https://aws.amazon.com/blogs/database/best-practices-for-securing-sensitive-data-in-aws-data-stores/</w:t>
+        </w:r>
+      </w:hyperlink>
+      <w:r>
+        <w:rPr>
+          <w:color w:val="444444"/>
+          <w:rtl w:val="0"/>
+        </w:rPr>
+        <w:t xml:space="preserve">), the </w:t>
+      </w:r>
+      <w:r>
+        <w:rPr>
+          <w:b w:val="1"/>
+          <w:color w:val="444444"/>
+          <w:rtl w:val="0"/>
+        </w:rPr>
+        <w:t xml:space="preserve">AWS WAF overview page</w:t>
+      </w:r>
+      <w:r>
+        <w:rPr>
+          <w:color w:val="444444"/>
+          <w:rtl w:val="0"/>
+        </w:rPr>
+        <w:t xml:space="preserve"> (</w:t>
+      </w:r>
+      <w:hyperlink r:id="rId164">
+        <w:r>
+          <w:rPr>
+            <w:color w:val="1155cc"/>
+            <w:u w:val="single"/>
+            <w:rtl w:val="0"/>
+          </w:rPr>
+          <w:t xml:space="preserve">https://aws.amazon.com/waf/?nc=bc&amp;pg=pr</w:t>
+        </w:r>
+      </w:hyperlink>
+      <w:r>
+        <w:rPr>
+          <w:color w:val="444444"/>
+          <w:rtl w:val="0"/>
+        </w:rPr>
+        <w:t xml:space="preserve">), the Wikipedia page titled</w:t>
+      </w:r>
+      <w:r>
+        <w:rPr>
+          <w:b w:val="1"/>
+          <w:color w:val="444444"/>
+          <w:rtl w:val="0"/>
+        </w:rPr>
+        <w:t xml:space="preserve"> </w:t>
+      </w:r>
+      <w:r>
+        <w:rPr>
+          <w:b w:val="1"/>
+          <w:color w:val="444444"/>
+          <w:rtl w:val="0"/>
+        </w:rPr>
+        <w:t xml:space="preserve">Payment Card Industry Data Security Standard </w:t>
+      </w:r>
+      <w:r>
+        <w:rPr>
+          <w:color w:val="444444"/>
+          <w:rtl w:val="0"/>
+        </w:rPr>
+        <w:t xml:space="preserve">(</w:t>
+      </w:r>
+      <w:hyperlink r:id="rId165">
+        <w:r>
+          <w:rPr>
+            <w:color w:val="1155cc"/>
+            <w:u w:val="single"/>
+            <w:rtl w:val="0"/>
+          </w:rPr>
+          <w:t xml:space="preserve">https://en.wikipedia.org/wiki/Payment_Card_Industry_Data_Security_Standard</w:t>
+        </w:r>
+      </w:hyperlink>
+      <w:r>
+        <w:rPr>
+          <w:color w:val="444444"/>
+          <w:rtl w:val="0"/>
+        </w:rPr>
+        <w:t xml:space="preserve">), the </w:t>
+      </w:r>
+      <w:r>
+        <w:rPr>
+          <w:b w:val="1"/>
+          <w:color w:val="444444"/>
+          <w:rtl w:val="0"/>
+        </w:rPr>
+        <w:t xml:space="preserve">AWS GuardDuty</w:t>
+      </w:r>
+      <w:r>
+        <w:rPr>
+          <w:color w:val="444444"/>
+          <w:rtl w:val="0"/>
+        </w:rPr>
+        <w:t xml:space="preserve"> overview page (</w:t>
+      </w:r>
+      <w:hyperlink r:id="rId166">
+        <w:r>
+          <w:rPr>
+            <w:color w:val="1155cc"/>
+            <w:u w:val="single"/>
+            <w:rtl w:val="0"/>
+          </w:rPr>
+          <w:t xml:space="preserve">https://aws.amazon.com/guardduty/</w:t>
+        </w:r>
+      </w:hyperlink>
+      <w:r>
+        <w:rPr>
+          <w:color w:val="444444"/>
+          <w:rtl w:val="0"/>
+        </w:rPr>
+        <w:t xml:space="preserve">), and the </w:t>
+      </w:r>
+      <w:r>
+        <w:rPr>
+          <w:b w:val="1"/>
+          <w:color w:val="444444"/>
+          <w:rtl w:val="0"/>
+        </w:rPr>
+        <w:t xml:space="preserve">AWS Shield overview page</w:t>
+      </w:r>
+      <w:r>
+        <w:rPr>
+          <w:color w:val="444444"/>
+          <w:rtl w:val="0"/>
+        </w:rPr>
+        <w:t xml:space="preserve"> (</w:t>
+      </w:r>
+      <w:hyperlink r:id="rId167">
+        <w:r>
+          <w:rPr>
+            <w:color w:val="1155cc"/>
+            <w:u w:val="single"/>
+            <w:rtl w:val="0"/>
+          </w:rPr>
+          <w:t xml:space="preserve">https://aws.amazon.com/shield/</w:t>
+        </w:r>
+      </w:hyperlink>
+      <w:r>
+        <w:rPr>
+          <w:color w:val="444444"/>
+          <w:rtl w:val="0"/>
+        </w:rPr>
+        <w:t xml:space="preserve">)</w:t>
+      </w:r>
+    </w:p>
+    <w:p>
+      <w:pPr>
+        <w:rPr>
+          <w:color w:val="444444"/>
+        </w:rPr>
+      </w:pPr>
+      <w:r>
+        <w:rPr>
+          <w:rtl w:val="0"/>
+        </w:rPr>
+      </w:r>
+    </w:p>
+    <w:p>
+      <w:pPr>
+        <w:rPr>
+          <w:b w:val="1"/>
+          <w:color w:val="444444"/>
+        </w:rPr>
+      </w:pPr>
+      <w:r>
+        <w:rPr>
+          <w:rtl w:val="0"/>
+        </w:rPr>
       </w:r>
     </w:p>
     <w:p>
@@ -31679,6 +32513,116 @@
         <w:ind w:left="720" w:hanging="360"/>
       </w:pPr>
       <w:rPr>
+        <w:u w:val="none"/>
+      </w:rPr>
+    </w:lvl>
+    <w:lvl w:ilvl="1">
+      <w:start w:val="1"/>
+      <w:numFmt w:val="lowerLetter"/>
+      <w:lvlText w:val="%2)"/>
+      <w:lvlJc w:val="left"/>
+      <w:pPr>
+        <w:ind w:left="1440" w:hanging="360"/>
+      </w:pPr>
+      <w:rPr>
+        <w:u w:val="none"/>
+      </w:rPr>
+    </w:lvl>
+    <w:lvl w:ilvl="2">
+      <w:start w:val="1"/>
+      <w:numFmt w:val="lowerRoman"/>
+      <w:lvlText w:val="%3)"/>
+      <w:lvlJc w:val="right"/>
+      <w:pPr>
+        <w:ind w:left="2160" w:hanging="360"/>
+      </w:pPr>
+      <w:rPr>
+        <w:u w:val="none"/>
+      </w:rPr>
+    </w:lvl>
+    <w:lvl w:ilvl="3">
+      <w:start w:val="1"/>
+      <w:numFmt w:val="decimal"/>
+      <w:lvlText w:val="(%4)"/>
+      <w:lvlJc w:val="left"/>
+      <w:pPr>
+        <w:ind w:left="2880" w:hanging="360"/>
+      </w:pPr>
+      <w:rPr>
+        <w:u w:val="none"/>
+      </w:rPr>
+    </w:lvl>
+    <w:lvl w:ilvl="4">
+      <w:start w:val="1"/>
+      <w:numFmt w:val="lowerLetter"/>
+      <w:lvlText w:val="(%5)"/>
+      <w:lvlJc w:val="left"/>
+      <w:pPr>
+        <w:ind w:left="3600" w:hanging="360"/>
+      </w:pPr>
+      <w:rPr>
+        <w:u w:val="none"/>
+      </w:rPr>
+    </w:lvl>
+    <w:lvl w:ilvl="5">
+      <w:start w:val="1"/>
+      <w:numFmt w:val="lowerRoman"/>
+      <w:lvlText w:val="(%6)"/>
+      <w:lvlJc w:val="right"/>
+      <w:pPr>
+        <w:ind w:left="4320" w:hanging="360"/>
+      </w:pPr>
+      <w:rPr>
+        <w:u w:val="none"/>
+      </w:rPr>
+    </w:lvl>
+    <w:lvl w:ilvl="6">
+      <w:start w:val="1"/>
+      <w:numFmt w:val="decimal"/>
+      <w:lvlText w:val="%7."/>
+      <w:lvlJc w:val="left"/>
+      <w:pPr>
+        <w:ind w:left="5040" w:hanging="360"/>
+      </w:pPr>
+      <w:rPr>
+        <w:u w:val="none"/>
+      </w:rPr>
+    </w:lvl>
+    <w:lvl w:ilvl="7">
+      <w:start w:val="1"/>
+      <w:numFmt w:val="lowerLetter"/>
+      <w:lvlText w:val="%8."/>
+      <w:lvlJc w:val="left"/>
+      <w:pPr>
+        <w:ind w:left="5760" w:hanging="360"/>
+      </w:pPr>
+      <w:rPr>
+        <w:u w:val="none"/>
+      </w:rPr>
+    </w:lvl>
+    <w:lvl w:ilvl="8">
+      <w:start w:val="1"/>
+      <w:numFmt w:val="lowerRoman"/>
+      <w:lvlText w:val="%9."/>
+      <w:lvlJc w:val="right"/>
+      <w:pPr>
+        <w:ind w:left="6480" w:hanging="360"/>
+      </w:pPr>
+      <w:rPr>
+        <w:u w:val="none"/>
+      </w:rPr>
+    </w:lvl>
+  </w:abstractNum>
+  <w:abstractNum w:abstractNumId="17">
+    <w:lvl w:ilvl="0">
+      <w:start w:val="1"/>
+      <w:numFmt w:val="upperLetter"/>
+      <w:lvlText w:val="%1)"/>
+      <w:lvlJc w:val="left"/>
+      <w:pPr>
+        <w:ind w:left="720" w:hanging="360"/>
+      </w:pPr>
+      <w:rPr>
         <w:rFonts w:ascii="Arial" w:cs="Arial" w:eastAsia="Arial" w:hAnsi="Arial"/>
         <w:b w:val="1"/>
         <w:u w:val="none"/>
@@ -31781,7 +32725,7 @@
       </w:rPr>
     </w:lvl>
   </w:abstractNum>
-  <w:abstractNum w:abstractNumId="17">
+  <w:abstractNum w:abstractNumId="18">
     <w:lvl w:ilvl="0">
       <w:start w:val="1"/>
       <w:numFmt w:val="bullet"/>
@@ -31891,7 +32835,7 @@
       </w:rPr>
     </w:lvl>
   </w:abstractNum>
-  <w:abstractNum w:abstractNumId="18">
+  <w:abstractNum w:abstractNumId="19">
     <w:lvl w:ilvl="0">
       <w:start w:val="1"/>
       <w:numFmt w:val="upperLetter"/>
@@ -32001,7 +32945,7 @@
       </w:rPr>
     </w:lvl>
   </w:abstractNum>
-  <w:abstractNum w:abstractNumId="19">
+  <w:abstractNum w:abstractNumId="20">
     <w:lvl w:ilvl="0">
       <w:start w:val="1"/>
       <w:numFmt w:val="bullet"/>
@@ -32103,116 +33047,6 @@
       <w:numFmt w:val="bullet"/>
       <w:lvlText w:val="■"/>
       <w:lvlJc w:val="left"/>
-      <w:pPr>
-        <w:ind w:left="6480" w:hanging="360"/>
-      </w:pPr>
-      <w:rPr>
-        <w:u w:val="none"/>
-      </w:rPr>
-    </w:lvl>
-  </w:abstractNum>
-  <w:abstractNum w:abstractNumId="20">
-    <w:lvl w:ilvl="0">
-      <w:start w:val="1"/>
-      <w:numFmt w:val="upperLetter"/>
-      <w:lvlText w:val="%1)"/>
-      <w:lvlJc w:val="left"/>
-      <w:pPr>
-        <w:ind w:left="720" w:hanging="360"/>
-      </w:pPr>
-      <w:rPr>
-        <w:u w:val="none"/>
-      </w:rPr>
-    </w:lvl>
-    <w:lvl w:ilvl="1">
-      <w:start w:val="1"/>
-      <w:numFmt w:val="lowerLetter"/>
-      <w:lvlText w:val="%2)"/>
-      <w:lvlJc w:val="left"/>
-      <w:pPr>
-        <w:ind w:left="1440" w:hanging="360"/>
-      </w:pPr>
-      <w:rPr>
-        <w:u w:val="none"/>
-      </w:rPr>
-    </w:lvl>
-    <w:lvl w:ilvl="2">
-      <w:start w:val="1"/>
-      <w:numFmt w:val="lowerRoman"/>
-      <w:lvlText w:val="%3)"/>
-      <w:lvlJc w:val="right"/>
-      <w:pPr>
-        <w:ind w:left="2160" w:hanging="360"/>
-      </w:pPr>
-      <w:rPr>
-        <w:u w:val="none"/>
-      </w:rPr>
-    </w:lvl>
-    <w:lvl w:ilvl="3">
-      <w:start w:val="1"/>
-      <w:numFmt w:val="decimal"/>
-      <w:lvlText w:val="(%4)"/>
-      <w:lvlJc w:val="left"/>
-      <w:pPr>
-        <w:ind w:left="2880" w:hanging="360"/>
-      </w:pPr>
-      <w:rPr>
-        <w:u w:val="none"/>
-      </w:rPr>
-    </w:lvl>
-    <w:lvl w:ilvl="4">
-      <w:start w:val="1"/>
-      <w:numFmt w:val="lowerLetter"/>
-      <w:lvlText w:val="(%5)"/>
-      <w:lvlJc w:val="left"/>
-      <w:pPr>
-        <w:ind w:left="3600" w:hanging="360"/>
-      </w:pPr>
-      <w:rPr>
-        <w:u w:val="none"/>
-      </w:rPr>
-    </w:lvl>
-    <w:lvl w:ilvl="5">
-      <w:start w:val="1"/>
-      <w:numFmt w:val="lowerRoman"/>
-      <w:lvlText w:val="(%6)"/>
-      <w:lvlJc w:val="right"/>
-      <w:pPr>
-        <w:ind w:left="4320" w:hanging="360"/>
-      </w:pPr>
-      <w:rPr>
-        <w:u w:val="none"/>
-      </w:rPr>
-    </w:lvl>
-    <w:lvl w:ilvl="6">
-      <w:start w:val="1"/>
-      <w:numFmt w:val="decimal"/>
-      <w:lvlText w:val="%7."/>
-      <w:lvlJc w:val="left"/>
-      <w:pPr>
-        <w:ind w:left="5040" w:hanging="360"/>
-      </w:pPr>
-      <w:rPr>
-        <w:u w:val="none"/>
-      </w:rPr>
-    </w:lvl>
-    <w:lvl w:ilvl="7">
-      <w:start w:val="1"/>
-      <w:numFmt w:val="lowerLetter"/>
-      <w:lvlText w:val="%8."/>
-      <w:lvlJc w:val="left"/>
-      <w:pPr>
-        <w:ind w:left="5760" w:hanging="360"/>
-      </w:pPr>
-      <w:rPr>
-        <w:u w:val="none"/>
-      </w:rPr>
-    </w:lvl>
-    <w:lvl w:ilvl="8">
-      <w:start w:val="1"/>
-      <w:numFmt w:val="lowerRoman"/>
-      <w:lvlText w:val="%9."/>
-      <w:lvlJc w:val="right"/>
       <w:pPr>
         <w:ind w:left="6480" w:hanging="360"/>
       </w:pPr>
@@ -32774,6 +33608,116 @@
   <w:abstractNum w:abstractNumId="26">
     <w:lvl w:ilvl="0">
       <w:start w:val="1"/>
+      <w:numFmt w:val="upperLetter"/>
+      <w:lvlText w:val="%1)"/>
+      <w:lvlJc w:val="left"/>
+      <w:pPr>
+        <w:ind w:left="720" w:hanging="360"/>
+      </w:pPr>
+      <w:rPr>
+        <w:u w:val="none"/>
+      </w:rPr>
+    </w:lvl>
+    <w:lvl w:ilvl="1">
+      <w:start w:val="1"/>
+      <w:numFmt w:val="lowerLetter"/>
+      <w:lvlText w:val="%2)"/>
+      <w:lvlJc w:val="left"/>
+      <w:pPr>
+        <w:ind w:left="1440" w:hanging="360"/>
+      </w:pPr>
+      <w:rPr>
+        <w:u w:val="none"/>
+      </w:rPr>
+    </w:lvl>
+    <w:lvl w:ilvl="2">
+      <w:start w:val="1"/>
+      <w:numFmt w:val="lowerRoman"/>
+      <w:lvlText w:val="%3)"/>
+      <w:lvlJc w:val="right"/>
+      <w:pPr>
+        <w:ind w:left="2160" w:hanging="360"/>
+      </w:pPr>
+      <w:rPr>
+        <w:u w:val="none"/>
+      </w:rPr>
+    </w:lvl>
+    <w:lvl w:ilvl="3">
+      <w:start w:val="1"/>
+      <w:numFmt w:val="decimal"/>
+      <w:lvlText w:val="(%4)"/>
+      <w:lvlJc w:val="left"/>
+      <w:pPr>
+        <w:ind w:left="2880" w:hanging="360"/>
+      </w:pPr>
+      <w:rPr>
+        <w:u w:val="none"/>
+      </w:rPr>
+    </w:lvl>
+    <w:lvl w:ilvl="4">
+      <w:start w:val="1"/>
+      <w:numFmt w:val="lowerLetter"/>
+      <w:lvlText w:val="(%5)"/>
+      <w:lvlJc w:val="left"/>
+      <w:pPr>
+        <w:ind w:left="3600" w:hanging="360"/>
+      </w:pPr>
+      <w:rPr>
+        <w:u w:val="none"/>
+      </w:rPr>
+    </w:lvl>
+    <w:lvl w:ilvl="5">
+      <w:start w:val="1"/>
+      <w:numFmt w:val="lowerRoman"/>
+      <w:lvlText w:val="(%6)"/>
+      <w:lvlJc w:val="right"/>
+      <w:pPr>
+        <w:ind w:left="4320" w:hanging="360"/>
+      </w:pPr>
+      <w:rPr>
+        <w:u w:val="none"/>
+      </w:rPr>
+    </w:lvl>
+    <w:lvl w:ilvl="6">
+      <w:start w:val="1"/>
+      <w:numFmt w:val="decimal"/>
+      <w:lvlText w:val="%7."/>
+      <w:lvlJc w:val="left"/>
+      <w:pPr>
+        <w:ind w:left="5040" w:hanging="360"/>
+      </w:pPr>
+      <w:rPr>
+        <w:u w:val="none"/>
+      </w:rPr>
+    </w:lvl>
+    <w:lvl w:ilvl="7">
+      <w:start w:val="1"/>
+      <w:numFmt w:val="lowerLetter"/>
+      <w:lvlText w:val="%8."/>
+      <w:lvlJc w:val="left"/>
+      <w:pPr>
+        <w:ind w:left="5760" w:hanging="360"/>
+      </w:pPr>
+      <w:rPr>
+        <w:u w:val="none"/>
+      </w:rPr>
+    </w:lvl>
+    <w:lvl w:ilvl="8">
+      <w:start w:val="1"/>
+      <w:numFmt w:val="lowerRoman"/>
+      <w:lvlText w:val="%9."/>
+      <w:lvlJc w:val="right"/>
+      <w:pPr>
+        <w:ind w:left="6480" w:hanging="360"/>
+      </w:pPr>
+      <w:rPr>
+        <w:u w:val="none"/>
+      </w:rPr>
+    </w:lvl>
+  </w:abstractNum>
+  <w:abstractNum w:abstractNumId="27">
+    <w:lvl w:ilvl="0">
+      <w:start w:val="1"/>
       <w:numFmt w:val="bullet"/>
       <w:lvlText w:val="●"/>
       <w:lvlJc w:val="left"/>
@@ -32873,116 +33817,6 @@
       <w:numFmt w:val="bullet"/>
       <w:lvlText w:val="■"/>
       <w:lvlJc w:val="left"/>
-      <w:pPr>
-        <w:ind w:left="6480" w:hanging="360"/>
-      </w:pPr>
-      <w:rPr>
-        <w:u w:val="none"/>
-      </w:rPr>
-    </w:lvl>
-  </w:abstractNum>
-  <w:abstractNum w:abstractNumId="27">
-    <w:lvl w:ilvl="0">
-      <w:start w:val="1"/>
-      <w:numFmt w:val="upperLetter"/>
-      <w:lvlText w:val="%1)"/>
-      <w:lvlJc w:val="left"/>
-      <w:pPr>
-        <w:ind w:left="720" w:hanging="360"/>
-      </w:pPr>
-      <w:rPr>
-        <w:u w:val="none"/>
-      </w:rPr>
-    </w:lvl>
-    <w:lvl w:ilvl="1">
-      <w:start w:val="1"/>
-      <w:numFmt w:val="lowerLetter"/>
-      <w:lvlText w:val="%2)"/>
-      <w:lvlJc w:val="left"/>
-      <w:pPr>
-        <w:ind w:left="1440" w:hanging="360"/>
-      </w:pPr>
-      <w:rPr>
-        <w:u w:val="none"/>
-      </w:rPr>
-    </w:lvl>
-    <w:lvl w:ilvl="2">
-      <w:start w:val="1"/>
-      <w:numFmt w:val="lowerRoman"/>
-      <w:lvlText w:val="%3)"/>
-      <w:lvlJc w:val="right"/>
-      <w:pPr>
-        <w:ind w:left="2160" w:hanging="360"/>
-      </w:pPr>
-      <w:rPr>
-        <w:u w:val="none"/>
-      </w:rPr>
-    </w:lvl>
-    <w:lvl w:ilvl="3">
-      <w:start w:val="1"/>
-      <w:numFmt w:val="decimal"/>
-      <w:lvlText w:val="(%4)"/>
-      <w:lvlJc w:val="left"/>
-      <w:pPr>
-        <w:ind w:left="2880" w:hanging="360"/>
-      </w:pPr>
-      <w:rPr>
-        <w:u w:val="none"/>
-      </w:rPr>
-    </w:lvl>
-    <w:lvl w:ilvl="4">
-      <w:start w:val="1"/>
-      <w:numFmt w:val="lowerLetter"/>
-      <w:lvlText w:val="(%5)"/>
-      <w:lvlJc w:val="left"/>
-      <w:pPr>
-        <w:ind w:left="3600" w:hanging="360"/>
-      </w:pPr>
-      <w:rPr>
-        <w:u w:val="none"/>
-      </w:rPr>
-    </w:lvl>
-    <w:lvl w:ilvl="5">
-      <w:start w:val="1"/>
-      <w:numFmt w:val="lowerRoman"/>
-      <w:lvlText w:val="(%6)"/>
-      <w:lvlJc w:val="right"/>
-      <w:pPr>
-        <w:ind w:left="4320" w:hanging="360"/>
-      </w:pPr>
-      <w:rPr>
-        <w:u w:val="none"/>
-      </w:rPr>
-    </w:lvl>
-    <w:lvl w:ilvl="6">
-      <w:start w:val="1"/>
-      <w:numFmt w:val="decimal"/>
-      <w:lvlText w:val="%7."/>
-      <w:lvlJc w:val="left"/>
-      <w:pPr>
-        <w:ind w:left="5040" w:hanging="360"/>
-      </w:pPr>
-      <w:rPr>
-        <w:u w:val="none"/>
-      </w:rPr>
-    </w:lvl>
-    <w:lvl w:ilvl="7">
-      <w:start w:val="1"/>
-      <w:numFmt w:val="lowerLetter"/>
-      <w:lvlText w:val="%8."/>
-      <w:lvlJc w:val="left"/>
-      <w:pPr>
-        <w:ind w:left="5760" w:hanging="360"/>
-      </w:pPr>
-      <w:rPr>
-        <w:u w:val="none"/>
-      </w:rPr>
-    </w:lvl>
-    <w:lvl w:ilvl="8">
-      <w:start w:val="1"/>
-      <w:numFmt w:val="lowerRoman"/>
-      <w:lvlText w:val="%9."/>
-      <w:lvlJc w:val="right"/>
       <w:pPr>
         <w:ind w:left="6480" w:hanging="360"/>
       </w:pPr>
@@ -33872,6 +34706,116 @@
     </w:lvl>
   </w:abstractNum>
   <w:abstractNum w:abstractNumId="36">
+    <w:lvl w:ilvl="0">
+      <w:start w:val="1"/>
+      <w:numFmt w:val="upperLetter"/>
+      <w:lvlText w:val="%1)"/>
+      <w:lvlJc w:val="left"/>
+      <w:pPr>
+        <w:ind w:left="720" w:hanging="360"/>
+      </w:pPr>
+      <w:rPr>
+        <w:u w:val="none"/>
+      </w:rPr>
+    </w:lvl>
+    <w:lvl w:ilvl="1">
+      <w:start w:val="1"/>
+      <w:numFmt w:val="lowerLetter"/>
+      <w:lvlText w:val="%2)"/>
+      <w:lvlJc w:val="left"/>
+      <w:pPr>
+        <w:ind w:left="1440" w:hanging="360"/>
+      </w:pPr>
+      <w:rPr>
+        <w:u w:val="none"/>
+      </w:rPr>
+    </w:lvl>
+    <w:lvl w:ilvl="2">
+      <w:start w:val="1"/>
+      <w:numFmt w:val="lowerRoman"/>
+      <w:lvlText w:val="%3)"/>
+      <w:lvlJc w:val="right"/>
+      <w:pPr>
+        <w:ind w:left="2160" w:hanging="360"/>
+      </w:pPr>
+      <w:rPr>
+        <w:u w:val="none"/>
+      </w:rPr>
+    </w:lvl>
+    <w:lvl w:ilvl="3">
+      <w:start w:val="1"/>
+      <w:numFmt w:val="decimal"/>
+      <w:lvlText w:val="(%4)"/>
+      <w:lvlJc w:val="left"/>
+      <w:pPr>
+        <w:ind w:left="2880" w:hanging="360"/>
+      </w:pPr>
+      <w:rPr>
+        <w:u w:val="none"/>
+      </w:rPr>
+    </w:lvl>
+    <w:lvl w:ilvl="4">
+      <w:start w:val="1"/>
+      <w:numFmt w:val="lowerLetter"/>
+      <w:lvlText w:val="(%5)"/>
+      <w:lvlJc w:val="left"/>
+      <w:pPr>
+        <w:ind w:left="3600" w:hanging="360"/>
+      </w:pPr>
+      <w:rPr>
+        <w:u w:val="none"/>
+      </w:rPr>
+    </w:lvl>
+    <w:lvl w:ilvl="5">
+      <w:start w:val="1"/>
+      <w:numFmt w:val="lowerRoman"/>
+      <w:lvlText w:val="(%6)"/>
+      <w:lvlJc w:val="right"/>
+      <w:pPr>
+        <w:ind w:left="4320" w:hanging="360"/>
+      </w:pPr>
+      <w:rPr>
+        <w:u w:val="none"/>
+      </w:rPr>
+    </w:lvl>
+    <w:lvl w:ilvl="6">
+      <w:start w:val="1"/>
+      <w:numFmt w:val="decimal"/>
+      <w:lvlText w:val="%7."/>
+      <w:lvlJc w:val="left"/>
+      <w:pPr>
+        <w:ind w:left="5040" w:hanging="360"/>
+      </w:pPr>
+      <w:rPr>
+        <w:u w:val="none"/>
+      </w:rPr>
+    </w:lvl>
+    <w:lvl w:ilvl="7">
+      <w:start w:val="1"/>
+      <w:numFmt w:val="lowerLetter"/>
+      <w:lvlText w:val="%8."/>
+      <w:lvlJc w:val="left"/>
+      <w:pPr>
+        <w:ind w:left="5760" w:hanging="360"/>
+      </w:pPr>
+      <w:rPr>
+        <w:u w:val="none"/>
+      </w:rPr>
+    </w:lvl>
+    <w:lvl w:ilvl="8">
+      <w:start w:val="1"/>
+      <w:numFmt w:val="lowerRoman"/>
+      <w:lvlText w:val="%9."/>
+      <w:lvlJc w:val="right"/>
+      <w:pPr>
+        <w:ind w:left="6480" w:hanging="360"/>
+      </w:pPr>
+      <w:rPr>
+        <w:u w:val="none"/>
+      </w:rPr>
+    </w:lvl>
+  </w:abstractNum>
+  <w:abstractNum w:abstractNumId="37">
     <w:lvl w:ilvl="0">
       <w:start w:val="1"/>
       <w:numFmt w:val="upperLetter"/>
@@ -34088,6 +35032,9 @@
   </w:num>
   <w:num w:numId="36">
     <w:abstractNumId w:val="36"/>
+  </w:num>
+  <w:num w:numId="37">
+    <w:abstractNumId w:val="37"/>
   </w:num>
 </w:numbering>
 </file>

</xml_diff>

<commit_message>
added questions 34 and 35 to DA cert questions
</commit_message>
<xml_diff>
--- a/public/Exam Notes/DA-Vincent-1-10-April-4.docx
+++ b/public/Exam Notes/DA-Vincent-1-10-April-4.docx
@@ -3957,12 +3957,12 @@
             <wp:inline distB="19050" distT="19050" distL="19050" distR="19050">
               <wp:extent cx="6034088" cy="3962142"/>
               <wp:effectExtent b="0" l="0" r="0" t="0"/>
-              <wp:docPr id="1" name="image1.png"/>
+              <wp:docPr id="1" name="image2.png"/>
               <a:graphic>
                 <a:graphicData uri="http://schemas.openxmlformats.org/drawingml/2006/picture">
                   <pic:pic>
                     <pic:nvPicPr>
-                      <pic:cNvPr id="0" name="image1.png"/>
+                      <pic:cNvPr id="0" name="image2.png"/>
                       <pic:cNvPicPr preferRelativeResize="0"/>
                     </pic:nvPicPr>
                     <pic:blipFill>
@@ -5536,7 +5536,7 @@
       <w:pPr>
         <w:numPr>
           <w:ilvl w:val="0"/>
-          <w:numId w:val="34"/>
+          <w:numId w:val="35"/>
         </w:numPr>
         <w:ind w:left="720" w:hanging="360"/>
         <w:rPr>
@@ -5556,7 +5556,7 @@
       <w:pPr>
         <w:numPr>
           <w:ilvl w:val="0"/>
-          <w:numId w:val="34"/>
+          <w:numId w:val="35"/>
         </w:numPr>
         <w:ind w:left="720" w:hanging="360"/>
         <w:rPr>
@@ -5577,7 +5577,7 @@
       <w:pPr>
         <w:numPr>
           <w:ilvl w:val="0"/>
-          <w:numId w:val="34"/>
+          <w:numId w:val="35"/>
         </w:numPr>
         <w:ind w:left="720" w:hanging="360"/>
         <w:rPr>
@@ -5598,7 +5598,7 @@
       <w:pPr>
         <w:numPr>
           <w:ilvl w:val="0"/>
-          <w:numId w:val="34"/>
+          <w:numId w:val="35"/>
         </w:numPr>
         <w:ind w:left="720" w:hanging="360"/>
         <w:rPr>
@@ -8906,7 +8906,7 @@
       <w:pPr>
         <w:numPr>
           <w:ilvl w:val="0"/>
-          <w:numId w:val="32"/>
+          <w:numId w:val="33"/>
         </w:numPr>
         <w:ind w:left="720" w:hanging="360"/>
         <w:rPr>
@@ -8926,7 +8926,7 @@
       <w:pPr>
         <w:numPr>
           <w:ilvl w:val="0"/>
-          <w:numId w:val="32"/>
+          <w:numId w:val="33"/>
         </w:numPr>
         <w:ind w:left="720" w:hanging="360"/>
         <w:rPr>
@@ -8947,7 +8947,7 @@
       <w:pPr>
         <w:numPr>
           <w:ilvl w:val="0"/>
-          <w:numId w:val="32"/>
+          <w:numId w:val="33"/>
         </w:numPr>
         <w:ind w:left="720" w:hanging="360"/>
         <w:rPr>
@@ -8968,7 +8968,7 @@
       <w:pPr>
         <w:numPr>
           <w:ilvl w:val="0"/>
-          <w:numId w:val="32"/>
+          <w:numId w:val="33"/>
         </w:numPr>
         <w:ind w:left="720" w:hanging="360"/>
         <w:rPr>
@@ -8989,7 +8989,7 @@
       <w:pPr>
         <w:numPr>
           <w:ilvl w:val="0"/>
-          <w:numId w:val="32"/>
+          <w:numId w:val="33"/>
         </w:numPr>
         <w:ind w:left="720" w:hanging="360"/>
         <w:rPr>
@@ -9011,7 +9011,7 @@
       <w:pPr>
         <w:numPr>
           <w:ilvl w:val="0"/>
-          <w:numId w:val="32"/>
+          <w:numId w:val="33"/>
         </w:numPr>
         <w:ind w:left="720" w:hanging="360"/>
         <w:rPr>
@@ -11506,7 +11506,7 @@
       <w:pPr>
         <w:numPr>
           <w:ilvl w:val="0"/>
-          <w:numId w:val="37"/>
+          <w:numId w:val="39"/>
         </w:numPr>
         <w:ind w:left="720" w:hanging="360"/>
         <w:rPr>
@@ -11526,7 +11526,7 @@
       <w:pPr>
         <w:numPr>
           <w:ilvl w:val="0"/>
-          <w:numId w:val="37"/>
+          <w:numId w:val="39"/>
         </w:numPr>
         <w:ind w:left="720" w:hanging="360"/>
         <w:rPr>
@@ -11547,7 +11547,7 @@
       <w:pPr>
         <w:numPr>
           <w:ilvl w:val="0"/>
-          <w:numId w:val="37"/>
+          <w:numId w:val="39"/>
         </w:numPr>
         <w:ind w:left="720" w:hanging="360"/>
         <w:rPr>
@@ -11568,7 +11568,7 @@
       <w:pPr>
         <w:numPr>
           <w:ilvl w:val="0"/>
-          <w:numId w:val="37"/>
+          <w:numId w:val="39"/>
         </w:numPr>
         <w:ind w:left="720" w:hanging="360"/>
         <w:rPr>
@@ -11589,7 +11589,7 @@
       <w:pPr>
         <w:numPr>
           <w:ilvl w:val="0"/>
-          <w:numId w:val="37"/>
+          <w:numId w:val="39"/>
         </w:numPr>
         <w:ind w:left="720" w:hanging="360"/>
         <w:rPr>
@@ -13759,7 +13759,7 @@
       <w:pPr>
         <w:numPr>
           <w:ilvl w:val="0"/>
-          <w:numId w:val="36"/>
+          <w:numId w:val="37"/>
         </w:numPr>
         <w:ind w:left="720" w:hanging="360"/>
         <w:rPr>
@@ -13779,7 +13779,7 @@
       <w:pPr>
         <w:numPr>
           <w:ilvl w:val="0"/>
-          <w:numId w:val="36"/>
+          <w:numId w:val="37"/>
         </w:numPr>
         <w:ind w:left="720" w:hanging="360"/>
         <w:rPr>
@@ -13800,7 +13800,7 @@
       <w:pPr>
         <w:numPr>
           <w:ilvl w:val="0"/>
-          <w:numId w:val="36"/>
+          <w:numId w:val="37"/>
         </w:numPr>
         <w:ind w:left="720" w:hanging="360"/>
         <w:rPr>
@@ -13821,7 +13821,7 @@
       <w:pPr>
         <w:numPr>
           <w:ilvl w:val="0"/>
-          <w:numId w:val="36"/>
+          <w:numId w:val="37"/>
         </w:numPr>
         <w:ind w:left="720" w:hanging="360"/>
         <w:rPr>
@@ -14401,12 +14401,12 @@
             <wp:inline distB="19050" distT="19050" distL="19050" distR="19050">
               <wp:extent cx="5905500" cy="5499100"/>
               <wp:effectExtent b="0" l="0" r="0" t="0"/>
-              <wp:docPr id="2" name="image2.png"/>
+              <wp:docPr id="2" name="image1.png"/>
               <a:graphic>
                 <a:graphicData uri="http://schemas.openxmlformats.org/drawingml/2006/picture">
                   <pic:pic>
                     <pic:nvPicPr>
-                      <pic:cNvPr id="0" name="image2.png"/>
+                      <pic:cNvPr id="0" name="image1.png"/>
                       <pic:cNvPicPr preferRelativeResize="0"/>
                     </pic:nvPicPr>
                     <pic:blipFill>
@@ -15887,7 +15887,7 @@
       <w:pPr>
         <w:numPr>
           <w:ilvl w:val="0"/>
-          <w:numId w:val="35"/>
+          <w:numId w:val="36"/>
         </w:numPr>
         <w:ind w:left="720" w:hanging="360"/>
         <w:rPr>
@@ -15907,7 +15907,7 @@
       <w:pPr>
         <w:numPr>
           <w:ilvl w:val="0"/>
-          <w:numId w:val="35"/>
+          <w:numId w:val="36"/>
         </w:numPr>
         <w:ind w:left="720" w:hanging="360"/>
         <w:rPr>
@@ -15928,7 +15928,7 @@
       <w:pPr>
         <w:numPr>
           <w:ilvl w:val="0"/>
-          <w:numId w:val="35"/>
+          <w:numId w:val="36"/>
         </w:numPr>
         <w:ind w:left="720" w:hanging="360"/>
         <w:rPr>
@@ -15949,7 +15949,7 @@
       <w:pPr>
         <w:numPr>
           <w:ilvl w:val="0"/>
-          <w:numId w:val="35"/>
+          <w:numId w:val="36"/>
         </w:numPr>
         <w:ind w:left="720" w:hanging="360"/>
         <w:rPr>
@@ -18527,7 +18527,7 @@
       <w:pPr>
         <w:numPr>
           <w:ilvl w:val="0"/>
-          <w:numId w:val="33"/>
+          <w:numId w:val="34"/>
         </w:numPr>
         <w:ind w:left="720" w:hanging="360"/>
         <w:rPr>
@@ -18547,7 +18547,7 @@
       <w:pPr>
         <w:numPr>
           <w:ilvl w:val="0"/>
-          <w:numId w:val="33"/>
+          <w:numId w:val="34"/>
         </w:numPr>
         <w:ind w:left="720" w:hanging="360"/>
         <w:rPr>
@@ -18573,7 +18573,7 @@
       <w:pPr>
         <w:numPr>
           <w:ilvl w:val="0"/>
-          <w:numId w:val="33"/>
+          <w:numId w:val="34"/>
         </w:numPr>
         <w:ind w:left="720" w:hanging="360"/>
         <w:rPr>
@@ -18594,7 +18594,7 @@
       <w:pPr>
         <w:numPr>
           <w:ilvl w:val="0"/>
-          <w:numId w:val="33"/>
+          <w:numId w:val="34"/>
         </w:numPr>
         <w:ind w:left="720" w:hanging="360"/>
         <w:rPr>
@@ -23629,7 +23629,7 @@
       <w:pPr>
         <w:numPr>
           <w:ilvl w:val="0"/>
-          <w:numId w:val="31"/>
+          <w:numId w:val="32"/>
         </w:numPr>
         <w:ind w:left="720" w:hanging="360"/>
         <w:rPr>
@@ -23649,7 +23649,7 @@
       <w:pPr>
         <w:numPr>
           <w:ilvl w:val="0"/>
-          <w:numId w:val="31"/>
+          <w:numId w:val="32"/>
         </w:numPr>
         <w:ind w:left="720" w:hanging="360"/>
         <w:rPr>
@@ -23675,7 +23675,7 @@
       <w:pPr>
         <w:numPr>
           <w:ilvl w:val="0"/>
-          <w:numId w:val="31"/>
+          <w:numId w:val="32"/>
         </w:numPr>
         <w:ind w:left="720" w:hanging="360"/>
         <w:rPr>
@@ -23696,7 +23696,7 @@
       <w:pPr>
         <w:numPr>
           <w:ilvl w:val="0"/>
-          <w:numId w:val="31"/>
+          <w:numId w:val="32"/>
         </w:numPr>
         <w:ind w:left="720" w:hanging="360"/>
         <w:rPr>
@@ -30731,6 +30731,1515 @@
     <w:p>
       <w:pPr>
         <w:rPr>
+          <w:color w:val="444444"/>
+        </w:rPr>
+      </w:pPr>
+      <w:r>
+        <w:rPr>
+          <w:rtl w:val="0"/>
+        </w:rPr>
+      </w:r>
+    </w:p>
+    <w:p>
+      <w:pPr>
+        <w:rPr>
+          <w:b w:val="1"/>
+          <w:color w:val="444444"/>
+        </w:rPr>
+      </w:pPr>
+      <w:r>
+        <w:rPr>
+          <w:rtl w:val="0"/>
+        </w:rPr>
+      </w:r>
+    </w:p>
+    <w:p>
+      <w:pPr>
+        <w:rPr>
+          <w:b w:val="1"/>
+          <w:color w:val="444444"/>
+        </w:rPr>
+      </w:pPr>
+      <w:r>
+        <w:rPr>
+          <w:rtl w:val="0"/>
+        </w:rPr>
+      </w:r>
+    </w:p>
+    <w:p>
+      <w:pPr>
+        <w:rPr/>
+      </w:pPr>
+      <w:r>
+        <w:rPr>
+          <w:rtl w:val="0"/>
+        </w:rPr>
+        <w:t xml:space="preserve">Question: 34</w:t>
+      </w:r>
+    </w:p>
+    <w:p>
+      <w:pPr>
+        <w:rPr>
+          <w:color w:val="999999"/>
+        </w:rPr>
+      </w:pPr>
+      <w:r>
+        <w:rPr>
+          <w:b w:val="1"/>
+          <w:rtl w:val="0"/>
+        </w:rPr>
+        <w:t xml:space="preserve">Main​ ​Topic​ ​:​ </w:t>
+      </w:r>
+      <w:r>
+        <w:rPr>
+          <w:color w:val="999999"/>
+          <w:rtl w:val="0"/>
+        </w:rPr>
+        <w:t xml:space="preserve">Analysis and Visualization</w:t>
+      </w:r>
+    </w:p>
+    <w:p>
+      <w:pPr>
+        <w:rPr>
+          <w:b w:val="1"/>
+          <w:color w:val="999999"/>
+        </w:rPr>
+      </w:pPr>
+      <w:r>
+        <w:rPr>
+          <w:b w:val="1"/>
+          <w:rtl w:val="0"/>
+        </w:rPr>
+        <w:t xml:space="preserve">Sub​ ​Topic​ ​:​ </w:t>
+      </w:r>
+      <w:r>
+        <w:rPr>
+          <w:b w:val="1"/>
+          <w:color w:val="999999"/>
+          <w:rtl w:val="0"/>
+        </w:rPr>
+        <w:t xml:space="preserve">Apply data protection and encryption techniques</w:t>
+      </w:r>
+      <w:r>
+        <w:rPr>
+          <w:rtl w:val="0"/>
+        </w:rPr>
+      </w:r>
+    </w:p>
+    <w:p>
+      <w:pPr>
+        <w:rPr>
+          <w:color w:val="999999"/>
+        </w:rPr>
+      </w:pPr>
+      <w:r>
+        <w:rPr>
+          <w:rtl w:val="0"/>
+        </w:rPr>
+      </w:r>
+    </w:p>
+    <w:p>
+      <w:pPr>
+        <w:rPr>
+          <w:b w:val="1"/>
+          <w:color w:val="999999"/>
+        </w:rPr>
+      </w:pPr>
+      <w:r>
+        <w:rPr>
+          <w:b w:val="1"/>
+          <w:rtl w:val="0"/>
+        </w:rPr>
+        <w:t xml:space="preserve">Domain: </w:t>
+      </w:r>
+      <w:r>
+        <w:rPr>
+          <w:color w:val="999999"/>
+          <w:rtl w:val="0"/>
+        </w:rPr>
+        <w:t xml:space="preserve">Security  </w:t>
+      </w:r>
+      <w:r>
+        <w:rPr>
+          <w:rtl w:val="0"/>
+        </w:rPr>
+      </w:r>
+    </w:p>
+    <w:p>
+      <w:pPr>
+        <w:rPr>
+          <w:b w:val="1"/>
+        </w:rPr>
+      </w:pPr>
+      <w:r>
+        <w:rPr>
+          <w:rtl w:val="0"/>
+        </w:rPr>
+      </w:r>
+    </w:p>
+    <w:p>
+      <w:pPr>
+        <w:rPr>
+          <w:rFonts w:ascii="Calibri" w:cs="Calibri" w:eastAsia="Calibri" w:hAnsi="Calibri"/>
+        </w:rPr>
+      </w:pPr>
+      <w:r>
+        <w:rPr>
+          <w:rFonts w:ascii="Calibri" w:cs="Calibri" w:eastAsia="Calibri" w:hAnsi="Calibri"/>
+          <w:b w:val="1"/>
+          <w:rtl w:val="0"/>
+        </w:rPr>
+        <w:t xml:space="preserve">Question text</w:t>
+      </w:r>
+      <w:r>
+        <w:rPr>
+          <w:rFonts w:ascii="Calibri" w:cs="Calibri" w:eastAsia="Calibri" w:hAnsi="Calibri"/>
+          <w:rtl w:val="0"/>
+        </w:rPr>
+        <w:t xml:space="preserve">: </w:t>
+      </w:r>
+    </w:p>
+    <w:p>
+      <w:pPr>
+        <w:rPr>
+          <w:color w:val="434343"/>
+        </w:rPr>
+      </w:pPr>
+      <w:r>
+        <w:rPr>
+          <w:color w:val="434343"/>
+          <w:rtl w:val="0"/>
+        </w:rPr>
+        <w:t xml:space="preserve">You are a data scientist working for a sports gambling company that produces sports betting data for inclusion in mainstream sports websites. Your company’s data is proprietary and needs to be protected for copyright purposes. You have been tasked with creating a data lake on S3 and also loading a relational database that stores your sports data. Any parameters (such as database connection information) used when building analytics applications used to access the data lake and/or database need to be stored in a secure service that encrypts the parameters. Your management team also has the requirement that parameters like database connection information be rotated automatically. </w:t>
+      </w:r>
+    </w:p>
+    <w:p>
+      <w:pPr>
+        <w:rPr>
+          <w:color w:val="434343"/>
+        </w:rPr>
+      </w:pPr>
+      <w:r>
+        <w:rPr>
+          <w:rtl w:val="0"/>
+        </w:rPr>
+      </w:r>
+    </w:p>
+    <w:p>
+      <w:pPr>
+        <w:rPr>
+          <w:color w:val="434343"/>
+        </w:rPr>
+      </w:pPr>
+      <w:r>
+        <w:rPr>
+          <w:color w:val="434343"/>
+          <w:rtl w:val="0"/>
+        </w:rPr>
+        <w:t xml:space="preserve">What AWS service should you use to protect the media content and metadata?</w:t>
+      </w:r>
+    </w:p>
+    <w:p>
+      <w:pPr>
+        <w:rPr>
+          <w:color w:val="434343"/>
+        </w:rPr>
+      </w:pPr>
+      <w:r>
+        <w:rPr>
+          <w:rtl w:val="0"/>
+        </w:rPr>
+      </w:r>
+    </w:p>
+    <w:p>
+      <w:pPr>
+        <w:rPr>
+          <w:color w:val="434343"/>
+        </w:rPr>
+      </w:pPr>
+      <w:r>
+        <w:rPr>
+          <w:rtl w:val="0"/>
+        </w:rPr>
+      </w:r>
+    </w:p>
+    <w:p>
+      <w:pPr>
+        <w:numPr>
+          <w:ilvl w:val="0"/>
+          <w:numId w:val="31"/>
+        </w:numPr>
+        <w:ind w:left="720" w:hanging="360"/>
+        <w:rPr>
+          <w:color w:val="434343"/>
+        </w:rPr>
+      </w:pPr>
+      <w:r>
+        <w:rPr>
+          <w:color w:val="383a42"/>
+          <w:shd w:fill="fafafa" w:val="clear"/>
+          <w:rtl w:val="0"/>
+        </w:rPr>
+        <w:t xml:space="preserve">AWS IAM</w:t>
+      </w:r>
+    </w:p>
+    <w:p>
+      <w:pPr>
+        <w:numPr>
+          <w:ilvl w:val="0"/>
+          <w:numId w:val="31"/>
+        </w:numPr>
+        <w:ind w:left="720" w:hanging="360"/>
+        <w:rPr>
+          <w:color w:val="383a42"/>
+          <w:shd w:fill="fafafa" w:val="clear"/>
+        </w:rPr>
+      </w:pPr>
+      <w:r>
+        <w:rPr>
+          <w:color w:val="383a42"/>
+          <w:shd w:fill="fafafa" w:val="clear"/>
+          <w:rtl w:val="0"/>
+        </w:rPr>
+        <w:t xml:space="preserve">AWS Systems Manager Parameter Store</w:t>
+      </w:r>
+    </w:p>
+    <w:p>
+      <w:pPr>
+        <w:numPr>
+          <w:ilvl w:val="0"/>
+          <w:numId w:val="31"/>
+        </w:numPr>
+        <w:ind w:left="720" w:hanging="360"/>
+        <w:rPr>
+          <w:color w:val="383a42"/>
+          <w:shd w:fill="fafafa" w:val="clear"/>
+        </w:rPr>
+      </w:pPr>
+      <w:r>
+        <w:rPr>
+          <w:color w:val="383a42"/>
+          <w:shd w:fill="fafafa" w:val="clear"/>
+          <w:rtl w:val="0"/>
+        </w:rPr>
+        <w:t xml:space="preserve">KMS encryption</w:t>
+      </w:r>
+    </w:p>
+    <w:p>
+      <w:pPr>
+        <w:numPr>
+          <w:ilvl w:val="0"/>
+          <w:numId w:val="31"/>
+        </w:numPr>
+        <w:ind w:left="720" w:hanging="360"/>
+        <w:rPr>
+          <w:color w:val="383a42"/>
+          <w:shd w:fill="fafafa" w:val="clear"/>
+        </w:rPr>
+      </w:pPr>
+      <w:r>
+        <w:rPr>
+          <w:color w:val="383a42"/>
+          <w:shd w:fill="fafafa" w:val="clear"/>
+          <w:rtl w:val="0"/>
+        </w:rPr>
+        <w:t xml:space="preserve">AWS Secrets Manager</w:t>
+      </w:r>
+    </w:p>
+    <w:p>
+      <w:pPr>
+        <w:rPr>
+          <w:color w:val="434343"/>
+        </w:rPr>
+      </w:pPr>
+      <w:r>
+        <w:rPr>
+          <w:rtl w:val="0"/>
+        </w:rPr>
+      </w:r>
+    </w:p>
+    <w:p>
+      <w:pPr>
+        <w:rPr>
+          <w:color w:val="434343"/>
+        </w:rPr>
+      </w:pPr>
+      <w:r>
+        <w:rPr>
+          <w:rFonts w:ascii="Calibri" w:cs="Calibri" w:eastAsia="Calibri" w:hAnsi="Calibri"/>
+          <w:b w:val="1"/>
+          <w:rtl w:val="0"/>
+        </w:rPr>
+        <w:t xml:space="preserve">Answer:</w:t>
+      </w:r>
+      <w:r>
+        <w:rPr>
+          <w:color w:val="434343"/>
+          <w:rtl w:val="0"/>
+        </w:rPr>
+        <w:t xml:space="preserve"> D</w:t>
+      </w:r>
+    </w:p>
+    <w:p>
+      <w:pPr>
+        <w:rPr>
+          <w:color w:val="434343"/>
+        </w:rPr>
+      </w:pPr>
+      <w:r>
+        <w:rPr>
+          <w:rtl w:val="0"/>
+        </w:rPr>
+      </w:r>
+    </w:p>
+    <w:p>
+      <w:pPr>
+        <w:rPr>
+          <w:color w:val="444444"/>
+          <w:highlight w:val="white"/>
+        </w:rPr>
+      </w:pPr>
+      <w:r>
+        <w:rPr>
+          <w:rFonts w:ascii="Calibri" w:cs="Calibri" w:eastAsia="Calibri" w:hAnsi="Calibri"/>
+          <w:b w:val="1"/>
+          <w:rtl w:val="0"/>
+        </w:rPr>
+        <w:t xml:space="preserve">Explanation:</w:t>
+      </w:r>
+      <w:r>
+        <w:rPr>
+          <w:rtl w:val="0"/>
+        </w:rPr>
+      </w:r>
+    </w:p>
+    <w:p>
+      <w:pPr>
+        <w:rPr>
+          <w:color w:val="444444"/>
+          <w:highlight w:val="white"/>
+        </w:rPr>
+      </w:pPr>
+      <w:r>
+        <w:rPr>
+          <w:color w:val="444444"/>
+          <w:highlight w:val="white"/>
+          <w:rtl w:val="0"/>
+        </w:rPr>
+        <w:t xml:space="preserve">Option A is incorrect. IAM can be used to manage passwords for AWS user accounts, but it is not a good choice for managing parameters like database connection information, and you can’t take advantage of encryption of your parameters and secrets with IAM without additional work on your part. A parameter or secrets management service such as Secrets Manager is a better choice. </w:t>
+      </w:r>
+    </w:p>
+    <w:p>
+      <w:pPr>
+        <w:rPr>
+          <w:color w:val="444444"/>
+          <w:highlight w:val="white"/>
+        </w:rPr>
+      </w:pPr>
+      <w:r>
+        <w:rPr>
+          <w:rtl w:val="0"/>
+        </w:rPr>
+      </w:r>
+    </w:p>
+    <w:p>
+      <w:pPr>
+        <w:rPr>
+          <w:color w:val="444444"/>
+          <w:highlight w:val="white"/>
+        </w:rPr>
+      </w:pPr>
+      <w:r>
+        <w:rPr>
+          <w:color w:val="444444"/>
+          <w:highlight w:val="white"/>
+          <w:rtl w:val="0"/>
+        </w:rPr>
+        <w:t xml:space="preserve">Option B is incorrect. Systems Manager Parameter Store is great for storing parameters and even passwords. It can encrypt all parameters it stores, but the Systems Manager Parameter Store does not have the capability to automatically rotate your database connection information.</w:t>
+      </w:r>
+    </w:p>
+    <w:p>
+      <w:pPr>
+        <w:rPr>
+          <w:color w:val="444444"/>
+          <w:highlight w:val="white"/>
+        </w:rPr>
+      </w:pPr>
+      <w:r>
+        <w:rPr>
+          <w:rtl w:val="0"/>
+        </w:rPr>
+      </w:r>
+    </w:p>
+    <w:p>
+      <w:pPr>
+        <w:rPr>
+          <w:color w:val="444444"/>
+          <w:highlight w:val="white"/>
+        </w:rPr>
+      </w:pPr>
+      <w:r>
+        <w:rPr>
+          <w:color w:val="444444"/>
+          <w:highlight w:val="white"/>
+          <w:rtl w:val="0"/>
+        </w:rPr>
+        <w:t xml:space="preserve">Option C is incorrect. KMS encryption is an obvious choice for encrypting your data, but it does not have the parameter and secret management capabilities that Secrets Manager gives you.</w:t>
+      </w:r>
+    </w:p>
+    <w:p>
+      <w:pPr>
+        <w:rPr>
+          <w:color w:val="444444"/>
+          <w:highlight w:val="white"/>
+        </w:rPr>
+      </w:pPr>
+      <w:r>
+        <w:rPr>
+          <w:rtl w:val="0"/>
+        </w:rPr>
+      </w:r>
+    </w:p>
+    <w:p>
+      <w:pPr>
+        <w:rPr>
+          <w:color w:val="444444"/>
+          <w:highlight w:val="white"/>
+        </w:rPr>
+      </w:pPr>
+      <w:r>
+        <w:rPr>
+          <w:color w:val="444444"/>
+          <w:highlight w:val="white"/>
+          <w:rtl w:val="0"/>
+        </w:rPr>
+        <w:t xml:space="preserve">Option D is correct. Secrets Manager gives you the capability to encrypt your parameters, randomly generate passwords, and automatically rotate your database connection information.</w:t>
+      </w:r>
+    </w:p>
+    <w:p>
+      <w:pPr>
+        <w:rPr>
+          <w:color w:val="434343"/>
+        </w:rPr>
+      </w:pPr>
+      <w:r>
+        <w:rPr>
+          <w:rtl w:val="0"/>
+        </w:rPr>
+      </w:r>
+    </w:p>
+    <w:p>
+      <w:pPr>
+        <w:rPr>
+          <w:rFonts w:ascii="Calibri" w:cs="Calibri" w:eastAsia="Calibri" w:hAnsi="Calibri"/>
+          <w:b w:val="1"/>
+        </w:rPr>
+      </w:pPr>
+      <w:r>
+        <w:rPr>
+          <w:rFonts w:ascii="Calibri" w:cs="Calibri" w:eastAsia="Calibri" w:hAnsi="Calibri"/>
+          <w:b w:val="1"/>
+          <w:rtl w:val="0"/>
+        </w:rPr>
+        <w:t xml:space="preserve">Reference:</w:t>
+      </w:r>
+    </w:p>
+    <w:p>
+      <w:pPr>
+        <w:rPr>
+          <w:color w:val="444444"/>
+        </w:rPr>
+      </w:pPr>
+      <w:r>
+        <w:rPr>
+          <w:color w:val="444444"/>
+          <w:rtl w:val="0"/>
+        </w:rPr>
+        <w:t xml:space="preserve">Please see the </w:t>
+      </w:r>
+      <w:r>
+        <w:rPr>
+          <w:b w:val="1"/>
+          <w:color w:val="444444"/>
+          <w:rtl w:val="0"/>
+        </w:rPr>
+        <w:t xml:space="preserve">AWS Secrets Manager FAQs</w:t>
+      </w:r>
+      <w:r>
+        <w:rPr>
+          <w:color w:val="444444"/>
+          <w:rtl w:val="0"/>
+        </w:rPr>
+        <w:t xml:space="preserve"> (</w:t>
+      </w:r>
+      <w:hyperlink r:id="rId168">
+        <w:r>
+          <w:rPr>
+            <w:color w:val="1155cc"/>
+            <w:u w:val="single"/>
+            <w:rtl w:val="0"/>
+          </w:rPr>
+          <w:t xml:space="preserve">https://aws.amazon.com/secrets-manager/faqs/</w:t>
+        </w:r>
+      </w:hyperlink>
+      <w:r>
+        <w:rPr>
+          <w:color w:val="444444"/>
+          <w:rtl w:val="0"/>
+        </w:rPr>
+        <w:t xml:space="preserve">), the </w:t>
+      </w:r>
+      <w:r>
+        <w:rPr>
+          <w:b w:val="1"/>
+          <w:color w:val="444444"/>
+          <w:rtl w:val="0"/>
+        </w:rPr>
+        <w:t xml:space="preserve">AWS Systems Manager FAQs</w:t>
+      </w:r>
+      <w:r>
+        <w:rPr>
+          <w:color w:val="444444"/>
+          <w:rtl w:val="0"/>
+        </w:rPr>
+        <w:t xml:space="preserve"> (</w:t>
+      </w:r>
+      <w:hyperlink r:id="rId169">
+        <w:r>
+          <w:rPr>
+            <w:color w:val="1155cc"/>
+            <w:u w:val="single"/>
+            <w:rtl w:val="0"/>
+          </w:rPr>
+          <w:t xml:space="preserve">https://aws.amazon.com/systems-manager/faq/#Parameter_Store</w:t>
+        </w:r>
+      </w:hyperlink>
+      <w:r>
+        <w:rPr>
+          <w:color w:val="444444"/>
+          <w:rtl w:val="0"/>
+        </w:rPr>
+        <w:t xml:space="preserve">), the AWS Identity and Access Management user guide titled </w:t>
+      </w:r>
+      <w:r>
+        <w:rPr>
+          <w:b w:val="1"/>
+          <w:color w:val="444444"/>
+          <w:rtl w:val="0"/>
+        </w:rPr>
+        <w:t xml:space="preserve">Managing Passwords</w:t>
+      </w:r>
+      <w:r>
+        <w:rPr>
+          <w:color w:val="444444"/>
+          <w:rtl w:val="0"/>
+        </w:rPr>
+        <w:t xml:space="preserve"> (</w:t>
+      </w:r>
+      <w:hyperlink r:id="rId170">
+        <w:r>
+          <w:rPr>
+            <w:color w:val="1155cc"/>
+            <w:u w:val="single"/>
+            <w:rtl w:val="0"/>
+          </w:rPr>
+          <w:t xml:space="preserve">https://docs.aws.amazon.com/IAM/latest/UserGuide/id_credentials_passwords.html</w:t>
+        </w:r>
+      </w:hyperlink>
+      <w:r>
+        <w:rPr>
+          <w:color w:val="444444"/>
+          <w:rtl w:val="0"/>
+        </w:rPr>
+        <w:t xml:space="preserve">), the Linux Academy article titled </w:t>
+      </w:r>
+      <w:r>
+        <w:rPr>
+          <w:b w:val="1"/>
+          <w:color w:val="444444"/>
+          <w:rtl w:val="0"/>
+        </w:rPr>
+        <w:t xml:space="preserve">An Inside Look at AWS Secrets Manager vs Parameter Store</w:t>
+      </w:r>
+      <w:r>
+        <w:rPr>
+          <w:color w:val="444444"/>
+          <w:rtl w:val="0"/>
+        </w:rPr>
+        <w:t xml:space="preserve"> (</w:t>
+      </w:r>
+      <w:hyperlink r:id="rId171">
+        <w:r>
+          <w:rPr>
+            <w:color w:val="1155cc"/>
+            <w:u w:val="single"/>
+            <w:rtl w:val="0"/>
+          </w:rPr>
+          <w:t xml:space="preserve">https://linuxacademy.com/blog/amazon-web-services-2/an-inside-look-at-aws-secrets-manager-vs-parameter-store/</w:t>
+        </w:r>
+      </w:hyperlink>
+      <w:r>
+        <w:rPr>
+          <w:color w:val="444444"/>
+          <w:rtl w:val="0"/>
+        </w:rPr>
+        <w:t xml:space="preserve">), and the AWS Security Blog titled</w:t>
+      </w:r>
+      <w:r>
+        <w:rPr>
+          <w:b w:val="1"/>
+          <w:color w:val="444444"/>
+          <w:rtl w:val="0"/>
+        </w:rPr>
+        <w:t xml:space="preserve"> Rotate Amazon RDS database credentials automatically with AWS Secrets Manager </w:t>
+      </w:r>
+      <w:r>
+        <w:rPr>
+          <w:color w:val="444444"/>
+          <w:rtl w:val="0"/>
+        </w:rPr>
+        <w:t xml:space="preserve">(</w:t>
+      </w:r>
+      <w:hyperlink r:id="rId172">
+        <w:r>
+          <w:rPr>
+            <w:color w:val="1155cc"/>
+            <w:u w:val="single"/>
+            <w:rtl w:val="0"/>
+          </w:rPr>
+          <w:t xml:space="preserve">https://aws.amazon.com/blogs/security/rotate-amazon-rds-database-credentials-automatically-with-aws-secrets-manager/</w:t>
+        </w:r>
+      </w:hyperlink>
+      <w:r>
+        <w:rPr>
+          <w:color w:val="444444"/>
+          <w:rtl w:val="0"/>
+        </w:rPr>
+        <w:t xml:space="preserve">)</w:t>
+      </w:r>
+    </w:p>
+    <w:p>
+      <w:pPr>
+        <w:rPr>
+          <w:color w:val="444444"/>
+        </w:rPr>
+      </w:pPr>
+      <w:r>
+        <w:rPr>
+          <w:rtl w:val="0"/>
+        </w:rPr>
+      </w:r>
+    </w:p>
+    <w:p>
+      <w:pPr>
+        <w:rPr>
+          <w:b w:val="1"/>
+          <w:color w:val="444444"/>
+        </w:rPr>
+      </w:pPr>
+      <w:r>
+        <w:rPr>
+          <w:rtl w:val="0"/>
+        </w:rPr>
+      </w:r>
+    </w:p>
+    <w:p>
+      <w:pPr>
+        <w:rPr>
+          <w:b w:val="1"/>
+          <w:color w:val="444444"/>
+        </w:rPr>
+      </w:pPr>
+      <w:r>
+        <w:rPr>
+          <w:rtl w:val="0"/>
+        </w:rPr>
+      </w:r>
+    </w:p>
+    <w:p>
+      <w:pPr>
+        <w:rPr>
+          <w:b w:val="1"/>
+          <w:color w:val="444444"/>
+        </w:rPr>
+      </w:pPr>
+      <w:r>
+        <w:rPr>
+          <w:rtl w:val="0"/>
+        </w:rPr>
+      </w:r>
+    </w:p>
+    <w:p>
+      <w:pPr>
+        <w:rPr/>
+      </w:pPr>
+      <w:r>
+        <w:rPr>
+          <w:rtl w:val="0"/>
+        </w:rPr>
+        <w:t xml:space="preserve">Question: 35</w:t>
+      </w:r>
+    </w:p>
+    <w:p>
+      <w:pPr>
+        <w:rPr>
+          <w:color w:val="999999"/>
+        </w:rPr>
+      </w:pPr>
+      <w:r>
+        <w:rPr>
+          <w:b w:val="1"/>
+          <w:rtl w:val="0"/>
+        </w:rPr>
+        <w:t xml:space="preserve">Main​ ​Topic​ ​:​ </w:t>
+      </w:r>
+      <w:r>
+        <w:rPr>
+          <w:color w:val="999999"/>
+          <w:rtl w:val="0"/>
+        </w:rPr>
+        <w:t xml:space="preserve">Analysis and Visualization</w:t>
+      </w:r>
+    </w:p>
+    <w:p>
+      <w:pPr>
+        <w:rPr>
+          <w:b w:val="1"/>
+          <w:color w:val="999999"/>
+        </w:rPr>
+      </w:pPr>
+      <w:r>
+        <w:rPr>
+          <w:b w:val="1"/>
+          <w:rtl w:val="0"/>
+        </w:rPr>
+        <w:t xml:space="preserve">Sub​ ​Topic​ ​:​ </w:t>
+      </w:r>
+      <w:r>
+        <w:rPr>
+          <w:b w:val="1"/>
+          <w:color w:val="999999"/>
+          <w:rtl w:val="0"/>
+        </w:rPr>
+        <w:t xml:space="preserve">Apply data governance and compliance controls</w:t>
+      </w:r>
+      <w:r>
+        <w:rPr>
+          <w:rtl w:val="0"/>
+        </w:rPr>
+      </w:r>
+    </w:p>
+    <w:p>
+      <w:pPr>
+        <w:rPr>
+          <w:color w:val="999999"/>
+        </w:rPr>
+      </w:pPr>
+      <w:r>
+        <w:rPr>
+          <w:rtl w:val="0"/>
+        </w:rPr>
+      </w:r>
+    </w:p>
+    <w:p>
+      <w:pPr>
+        <w:rPr>
+          <w:b w:val="1"/>
+          <w:color w:val="999999"/>
+        </w:rPr>
+      </w:pPr>
+      <w:r>
+        <w:rPr>
+          <w:b w:val="1"/>
+          <w:rtl w:val="0"/>
+        </w:rPr>
+        <w:t xml:space="preserve">Domain: </w:t>
+      </w:r>
+      <w:r>
+        <w:rPr>
+          <w:color w:val="999999"/>
+          <w:rtl w:val="0"/>
+        </w:rPr>
+        <w:t xml:space="preserve">Security  </w:t>
+      </w:r>
+      <w:r>
+        <w:rPr>
+          <w:rtl w:val="0"/>
+        </w:rPr>
+      </w:r>
+    </w:p>
+    <w:p>
+      <w:pPr>
+        <w:rPr>
+          <w:b w:val="1"/>
+        </w:rPr>
+      </w:pPr>
+      <w:r>
+        <w:rPr>
+          <w:rtl w:val="0"/>
+        </w:rPr>
+      </w:r>
+    </w:p>
+    <w:p>
+      <w:pPr>
+        <w:rPr>
+          <w:rFonts w:ascii="Calibri" w:cs="Calibri" w:eastAsia="Calibri" w:hAnsi="Calibri"/>
+        </w:rPr>
+      </w:pPr>
+      <w:r>
+        <w:rPr>
+          <w:rFonts w:ascii="Calibri" w:cs="Calibri" w:eastAsia="Calibri" w:hAnsi="Calibri"/>
+          <w:b w:val="1"/>
+          <w:rtl w:val="0"/>
+        </w:rPr>
+        <w:t xml:space="preserve">Question text</w:t>
+      </w:r>
+      <w:r>
+        <w:rPr>
+          <w:rFonts w:ascii="Calibri" w:cs="Calibri" w:eastAsia="Calibri" w:hAnsi="Calibri"/>
+          <w:rtl w:val="0"/>
+        </w:rPr>
+        <w:t xml:space="preserve">: </w:t>
+      </w:r>
+    </w:p>
+    <w:p>
+      <w:pPr>
+        <w:rPr>
+          <w:color w:val="434343"/>
+        </w:rPr>
+      </w:pPr>
+      <w:r>
+        <w:rPr>
+          <w:color w:val="434343"/>
+          <w:rtl w:val="0"/>
+        </w:rPr>
+        <w:t xml:space="preserve">You are a data scientist working for a healthcare company that needs to comply with Health Insurance Portability and Accountability Act (HIPAA) regulations. Your company needs to take all of their patient’s data, including test diagnostic data, wearable sensor data, diagnostic data from all doctor visits, etc. and store it in a data lake. They then want to use Athena and other Business Intelligence (BI) tools to query the patient data to enable their healthcare providers to give optimal service to their patients. </w:t>
+      </w:r>
+    </w:p>
+    <w:p>
+      <w:pPr>
+        <w:rPr>
+          <w:color w:val="434343"/>
+        </w:rPr>
+      </w:pPr>
+      <w:r>
+        <w:rPr>
+          <w:rtl w:val="0"/>
+        </w:rPr>
+      </w:r>
+    </w:p>
+    <w:p>
+      <w:pPr>
+        <w:rPr>
+          <w:color w:val="434343"/>
+        </w:rPr>
+      </w:pPr>
+      <w:r>
+        <w:rPr>
+          <w:color w:val="434343"/>
+          <w:rtl w:val="0"/>
+        </w:rPr>
+        <w:t xml:space="preserve">In order to apply the appropriate data governance and compliance controls, what AWS service(s) will allow you to provide the appropriate </w:t>
+      </w:r>
+      <w:r>
+        <w:rPr>
+          <w:color w:val="434343"/>
+          <w:rtl w:val="0"/>
+        </w:rPr>
+        <w:t xml:space="preserve">(HIPAA) reports? Also, what AWS service(s) will allow you to monitor changes to your data lake S3 bucket ACLs and bucket policies to scan for </w:t>
+      </w:r>
+      <w:r>
+        <w:rPr>
+          <w:color w:val="434343"/>
+          <w:rtl w:val="0"/>
+        </w:rPr>
+        <w:t xml:space="preserve">public read/write access violations? </w:t>
+      </w:r>
+      <w:r>
+        <w:rPr>
+          <w:rtl w:val="0"/>
+        </w:rPr>
+      </w:r>
+    </w:p>
+    <w:p>
+      <w:pPr>
+        <w:rPr>
+          <w:color w:val="434343"/>
+        </w:rPr>
+      </w:pPr>
+      <w:r>
+        <w:rPr>
+          <w:rtl w:val="0"/>
+        </w:rPr>
+      </w:r>
+    </w:p>
+    <w:p>
+      <w:pPr>
+        <w:numPr>
+          <w:ilvl w:val="0"/>
+          <w:numId w:val="38"/>
+        </w:numPr>
+        <w:ind w:left="720" w:hanging="360"/>
+        <w:rPr>
+          <w:color w:val="434343"/>
+        </w:rPr>
+      </w:pPr>
+      <w:r>
+        <w:rPr>
+          <w:color w:val="383a42"/>
+          <w:shd w:fill="fafafa" w:val="clear"/>
+          <w:rtl w:val="0"/>
+        </w:rPr>
+        <w:t xml:space="preserve">CloudTrail to gather the data for the </w:t>
+      </w:r>
+      <w:r>
+        <w:rPr>
+          <w:color w:val="383a42"/>
+          <w:shd w:fill="fafafa" w:val="clear"/>
+          <w:rtl w:val="0"/>
+        </w:rPr>
+        <w:t xml:space="preserve">Business Associate Addendum (BAA) HIPAA compliance report. Use custom rules in AWS Config to track and report on S3 ACL and/or bucket policy changes that violate your security policies.</w:t>
+      </w:r>
+      <w:r>
+        <w:rPr>
+          <w:rtl w:val="0"/>
+        </w:rPr>
+      </w:r>
+    </w:p>
+    <w:p>
+      <w:pPr>
+        <w:numPr>
+          <w:ilvl w:val="0"/>
+          <w:numId w:val="38"/>
+        </w:numPr>
+        <w:ind w:left="720" w:hanging="360"/>
+        <w:rPr>
+          <w:color w:val="383a42"/>
+          <w:shd w:fill="fafafa" w:val="clear"/>
+        </w:rPr>
+      </w:pPr>
+      <w:r>
+        <w:rPr>
+          <w:color w:val="383a42"/>
+          <w:shd w:fill="fafafa" w:val="clear"/>
+          <w:rtl w:val="0"/>
+        </w:rPr>
+        <w:t xml:space="preserve">CloudWatch to gather the data for the Business Associate Addendum (BAA) HIPAA compliance report. Use custom rules in AWS Resource Access Manager to track and report on S3 ACL and/or bucket policy changes that violate your security policies.</w:t>
+      </w:r>
+    </w:p>
+    <w:p>
+      <w:pPr>
+        <w:numPr>
+          <w:ilvl w:val="0"/>
+          <w:numId w:val="38"/>
+        </w:numPr>
+        <w:ind w:left="720" w:hanging="360"/>
+        <w:rPr>
+          <w:color w:val="383a42"/>
+          <w:shd w:fill="fafafa" w:val="clear"/>
+        </w:rPr>
+      </w:pPr>
+      <w:r>
+        <w:rPr>
+          <w:color w:val="383a42"/>
+          <w:shd w:fill="fafafa" w:val="clear"/>
+          <w:rtl w:val="0"/>
+        </w:rPr>
+        <w:t xml:space="preserve">AWS Artifact to retrieve the Business Associate Addendum (BAA) HIPAA compliance report. Use custom rules in AWS Config to track and report on S3 ACL and/or bucket policy changes that violate your security policies.</w:t>
+      </w:r>
+    </w:p>
+    <w:p>
+      <w:pPr>
+        <w:numPr>
+          <w:ilvl w:val="0"/>
+          <w:numId w:val="38"/>
+        </w:numPr>
+        <w:ind w:left="720" w:hanging="360"/>
+        <w:rPr>
+          <w:color w:val="383a42"/>
+          <w:shd w:fill="fafafa" w:val="clear"/>
+        </w:rPr>
+      </w:pPr>
+      <w:r>
+        <w:rPr>
+          <w:color w:val="383a42"/>
+          <w:shd w:fill="fafafa" w:val="clear"/>
+          <w:rtl w:val="0"/>
+        </w:rPr>
+        <w:t xml:space="preserve">AWS Artifact to retrieve the Business Associate Addendum (BAA) HIPAA compliance report. Use custom rules in AWS Resource Access Manager to track and report on S3 ACL and/or bucket policy changes that violate your security policies.</w:t>
+      </w:r>
+    </w:p>
+    <w:p>
+      <w:pPr>
+        <w:rPr>
+          <w:color w:val="434343"/>
+        </w:rPr>
+      </w:pPr>
+      <w:r>
+        <w:rPr>
+          <w:rtl w:val="0"/>
+        </w:rPr>
+      </w:r>
+    </w:p>
+    <w:p>
+      <w:pPr>
+        <w:rPr>
+          <w:color w:val="434343"/>
+        </w:rPr>
+      </w:pPr>
+      <w:r>
+        <w:rPr>
+          <w:rFonts w:ascii="Calibri" w:cs="Calibri" w:eastAsia="Calibri" w:hAnsi="Calibri"/>
+          <w:b w:val="1"/>
+          <w:rtl w:val="0"/>
+        </w:rPr>
+        <w:t xml:space="preserve">Answer:</w:t>
+      </w:r>
+      <w:r>
+        <w:rPr>
+          <w:color w:val="434343"/>
+          <w:rtl w:val="0"/>
+        </w:rPr>
+        <w:t xml:space="preserve"> C</w:t>
+      </w:r>
+    </w:p>
+    <w:p>
+      <w:pPr>
+        <w:rPr>
+          <w:color w:val="434343"/>
+        </w:rPr>
+      </w:pPr>
+      <w:r>
+        <w:rPr>
+          <w:rtl w:val="0"/>
+        </w:rPr>
+      </w:r>
+    </w:p>
+    <w:p>
+      <w:pPr>
+        <w:rPr>
+          <w:color w:val="444444"/>
+          <w:highlight w:val="white"/>
+        </w:rPr>
+      </w:pPr>
+      <w:r>
+        <w:rPr>
+          <w:rFonts w:ascii="Calibri" w:cs="Calibri" w:eastAsia="Calibri" w:hAnsi="Calibri"/>
+          <w:b w:val="1"/>
+          <w:rtl w:val="0"/>
+        </w:rPr>
+        <w:t xml:space="preserve">Explanation:</w:t>
+      </w:r>
+      <w:r>
+        <w:rPr>
+          <w:rtl w:val="0"/>
+        </w:rPr>
+      </w:r>
+    </w:p>
+    <w:p>
+      <w:pPr>
+        <w:rPr>
+          <w:color w:val="444444"/>
+          <w:highlight w:val="white"/>
+        </w:rPr>
+      </w:pPr>
+      <w:r>
+        <w:rPr>
+          <w:color w:val="444444"/>
+          <w:highlight w:val="white"/>
+          <w:rtl w:val="0"/>
+        </w:rPr>
+        <w:t xml:space="preserve">Option A is incorrect. CloudTrail logs all API access to your cloud resources, but it does not give you the information you need to produce the </w:t>
+      </w:r>
+      <w:r>
+        <w:rPr>
+          <w:color w:val="383a42"/>
+          <w:shd w:fill="fafafa" w:val="clear"/>
+          <w:rtl w:val="0"/>
+        </w:rPr>
+        <w:t xml:space="preserve">Business Associate Addendum (BAA) HIPAA compliance report.</w:t>
+      </w:r>
+      <w:r>
+        <w:rPr>
+          <w:rtl w:val="0"/>
+        </w:rPr>
+      </w:r>
+    </w:p>
+    <w:p>
+      <w:pPr>
+        <w:rPr>
+          <w:color w:val="444444"/>
+          <w:highlight w:val="white"/>
+        </w:rPr>
+      </w:pPr>
+      <w:r>
+        <w:rPr>
+          <w:rtl w:val="0"/>
+        </w:rPr>
+      </w:r>
+    </w:p>
+    <w:p>
+      <w:pPr>
+        <w:rPr>
+          <w:color w:val="444444"/>
+          <w:highlight w:val="white"/>
+        </w:rPr>
+      </w:pPr>
+      <w:r>
+        <w:rPr>
+          <w:color w:val="444444"/>
+          <w:highlight w:val="white"/>
+          <w:rtl w:val="0"/>
+        </w:rPr>
+        <w:t xml:space="preserve">Option B is incorrect. CloudWatch logs many important metrics and alerts regarding your AWS resources and services, but  it does not give you the information you need to produce the </w:t>
+      </w:r>
+      <w:r>
+        <w:rPr>
+          <w:color w:val="383a42"/>
+          <w:shd w:fill="fafafa" w:val="clear"/>
+          <w:rtl w:val="0"/>
+        </w:rPr>
+        <w:t xml:space="preserve">Business Associate Addendum (BAA) HIPAA compliance report. Also, AWS Resource Access Manager gives you the ability to </w:t>
+      </w:r>
+      <w:r>
+        <w:rPr>
+          <w:color w:val="383a42"/>
+          <w:shd w:fill="fafafa" w:val="clear"/>
+          <w:rtl w:val="0"/>
+        </w:rPr>
+        <w:t xml:space="preserve">securely share AWS resources with another AWS account within your company, but it doesn’t allow you to </w:t>
+      </w:r>
+      <w:r>
+        <w:rPr>
+          <w:color w:val="434343"/>
+          <w:rtl w:val="0"/>
+        </w:rPr>
+        <w:t xml:space="preserve">monitor changes to your data lake S3 bucket ACLs and bucket policies for public read/write access violations</w:t>
+      </w:r>
+      <w:r>
+        <w:rPr>
+          <w:color w:val="383a42"/>
+          <w:shd w:fill="fafafa" w:val="clear"/>
+          <w:rtl w:val="0"/>
+        </w:rPr>
+        <w:t xml:space="preserve">.</w:t>
+      </w:r>
+      <w:r>
+        <w:rPr>
+          <w:rtl w:val="0"/>
+        </w:rPr>
+      </w:r>
+    </w:p>
+    <w:p>
+      <w:pPr>
+        <w:rPr>
+          <w:color w:val="444444"/>
+          <w:highlight w:val="white"/>
+        </w:rPr>
+      </w:pPr>
+      <w:r>
+        <w:rPr>
+          <w:rtl w:val="0"/>
+        </w:rPr>
+      </w:r>
+    </w:p>
+    <w:p>
+      <w:pPr>
+        <w:rPr>
+          <w:color w:val="444444"/>
+          <w:highlight w:val="white"/>
+        </w:rPr>
+      </w:pPr>
+      <w:r>
+        <w:rPr>
+          <w:color w:val="444444"/>
+          <w:highlight w:val="white"/>
+          <w:rtl w:val="0"/>
+        </w:rPr>
+        <w:t xml:space="preserve">Option C is correct. AWS Artifact gives you the capability to retrieve the </w:t>
+      </w:r>
+      <w:r>
+        <w:rPr>
+          <w:color w:val="383a42"/>
+          <w:shd w:fill="fafafa" w:val="clear"/>
+          <w:rtl w:val="0"/>
+        </w:rPr>
+        <w:t xml:space="preserve">Business Associate Addendum (BAA) HIPAA compliance report directly from AWS. Also, AWS Config monitors your AWS resource configuration changes. It allows you to take action or alert, using custom rules, on configuration changes that violate your policies.</w:t>
+      </w:r>
+      <w:r>
+        <w:rPr>
+          <w:rtl w:val="0"/>
+        </w:rPr>
+      </w:r>
+    </w:p>
+    <w:p>
+      <w:pPr>
+        <w:rPr>
+          <w:color w:val="444444"/>
+          <w:highlight w:val="white"/>
+        </w:rPr>
+      </w:pPr>
+      <w:r>
+        <w:rPr>
+          <w:rtl w:val="0"/>
+        </w:rPr>
+      </w:r>
+    </w:p>
+    <w:p>
+      <w:pPr>
+        <w:rPr>
+          <w:color w:val="444444"/>
+          <w:highlight w:val="white"/>
+        </w:rPr>
+      </w:pPr>
+      <w:r>
+        <w:rPr>
+          <w:color w:val="444444"/>
+          <w:highlight w:val="white"/>
+          <w:rtl w:val="0"/>
+        </w:rPr>
+        <w:t xml:space="preserve">Option D is incorrect. AWS Artifact gives you the capability to retrieve the </w:t>
+      </w:r>
+      <w:r>
+        <w:rPr>
+          <w:color w:val="383a42"/>
+          <w:shd w:fill="fafafa" w:val="clear"/>
+          <w:rtl w:val="0"/>
+        </w:rPr>
+        <w:t xml:space="preserve">Business Associate Addendum (BAA) HIPAA compliance report directly from AWS. However, AWS Resource Access Manager gives you the ability to securely share AWS resources with another AWS account or within your company, but it doesn’t allow you to </w:t>
+      </w:r>
+      <w:r>
+        <w:rPr>
+          <w:color w:val="434343"/>
+          <w:rtl w:val="0"/>
+        </w:rPr>
+        <w:t xml:space="preserve">monitor changes to your data lake S3 bucket ACLs and bucket policies for public read/write access violations</w:t>
+      </w:r>
+      <w:r>
+        <w:rPr>
+          <w:color w:val="383a42"/>
+          <w:shd w:fill="fafafa" w:val="clear"/>
+          <w:rtl w:val="0"/>
+        </w:rPr>
+        <w:t xml:space="preserve">.</w:t>
+      </w:r>
+      <w:r>
+        <w:rPr>
+          <w:rtl w:val="0"/>
+        </w:rPr>
+      </w:r>
+    </w:p>
+    <w:p>
+      <w:pPr>
+        <w:rPr>
+          <w:color w:val="434343"/>
+        </w:rPr>
+      </w:pPr>
+      <w:r>
+        <w:rPr>
+          <w:rtl w:val="0"/>
+        </w:rPr>
+      </w:r>
+    </w:p>
+    <w:p>
+      <w:pPr>
+        <w:rPr>
+          <w:rFonts w:ascii="Calibri" w:cs="Calibri" w:eastAsia="Calibri" w:hAnsi="Calibri"/>
+          <w:b w:val="1"/>
+        </w:rPr>
+      </w:pPr>
+      <w:r>
+        <w:rPr>
+          <w:rFonts w:ascii="Calibri" w:cs="Calibri" w:eastAsia="Calibri" w:hAnsi="Calibri"/>
+          <w:b w:val="1"/>
+          <w:rtl w:val="0"/>
+        </w:rPr>
+        <w:t xml:space="preserve">Reference:</w:t>
+      </w:r>
+    </w:p>
+    <w:p>
+      <w:pPr>
+        <w:rPr>
+          <w:color w:val="444444"/>
+        </w:rPr>
+      </w:pPr>
+      <w:r>
+        <w:rPr>
+          <w:color w:val="444444"/>
+          <w:rtl w:val="0"/>
+        </w:rPr>
+        <w:t xml:space="preserve">Please see the </w:t>
+      </w:r>
+      <w:r>
+        <w:rPr>
+          <w:b w:val="1"/>
+          <w:color w:val="444444"/>
+          <w:rtl w:val="0"/>
+        </w:rPr>
+        <w:t xml:space="preserve">AWS Artifact FAQs </w:t>
+      </w:r>
+      <w:r>
+        <w:rPr>
+          <w:color w:val="444444"/>
+          <w:rtl w:val="0"/>
+        </w:rPr>
+        <w:t xml:space="preserve">(</w:t>
+      </w:r>
+      <w:hyperlink r:id="rId173">
+        <w:r>
+          <w:rPr>
+            <w:color w:val="1155cc"/>
+            <w:u w:val="single"/>
+            <w:rtl w:val="0"/>
+          </w:rPr>
+          <w:t xml:space="preserve">https://aws.amazon.com/artifact/faq/</w:t>
+        </w:r>
+      </w:hyperlink>
+      <w:r>
+        <w:rPr>
+          <w:color w:val="444444"/>
+          <w:rtl w:val="0"/>
+        </w:rPr>
+        <w:t xml:space="preserve">), the </w:t>
+      </w:r>
+      <w:r>
+        <w:rPr>
+          <w:b w:val="1"/>
+          <w:color w:val="444444"/>
+          <w:rtl w:val="0"/>
+        </w:rPr>
+        <w:t xml:space="preserve">AWS Resource Access Manager overview page</w:t>
+      </w:r>
+      <w:r>
+        <w:rPr>
+          <w:color w:val="444444"/>
+          <w:rtl w:val="0"/>
+        </w:rPr>
+        <w:t xml:space="preserve"> (</w:t>
+      </w:r>
+      <w:hyperlink r:id="rId174">
+        <w:r>
+          <w:rPr>
+            <w:color w:val="1155cc"/>
+            <w:u w:val="single"/>
+            <w:rtl w:val="0"/>
+          </w:rPr>
+          <w:t xml:space="preserve">https://aws.amazon.com/ram/?c=sc&amp;sec=srv</w:t>
+        </w:r>
+      </w:hyperlink>
+      <w:r>
+        <w:rPr>
+          <w:color w:val="444444"/>
+          <w:rtl w:val="0"/>
+        </w:rPr>
+        <w:t xml:space="preserve">), the </w:t>
+      </w:r>
+      <w:r>
+        <w:rPr>
+          <w:b w:val="1"/>
+          <w:color w:val="444444"/>
+          <w:rtl w:val="0"/>
+        </w:rPr>
+        <w:t xml:space="preserve">AWS Config overview page</w:t>
+      </w:r>
+      <w:r>
+        <w:rPr>
+          <w:color w:val="444444"/>
+          <w:rtl w:val="0"/>
+        </w:rPr>
+        <w:t xml:space="preserve"> (</w:t>
+      </w:r>
+      <w:hyperlink r:id="rId175">
+        <w:r>
+          <w:rPr>
+            <w:color w:val="1155cc"/>
+            <w:u w:val="single"/>
+            <w:rtl w:val="0"/>
+          </w:rPr>
+          <w:t xml:space="preserve">https://aws.amazon.com/config/</w:t>
+        </w:r>
+      </w:hyperlink>
+      <w:r>
+        <w:rPr>
+          <w:color w:val="444444"/>
+          <w:rtl w:val="0"/>
+        </w:rPr>
+        <w:t xml:space="preserve">), and the AWS Security Blog titled</w:t>
+      </w:r>
+      <w:r>
+        <w:rPr>
+          <w:b w:val="1"/>
+          <w:color w:val="444444"/>
+          <w:rtl w:val="0"/>
+        </w:rPr>
+        <w:t xml:space="preserve"> How to Use AWS Config to Monitor for and Respond to Amazon S3 Buckets Allowing Public Access </w:t>
+      </w:r>
+      <w:r>
+        <w:rPr>
+          <w:color w:val="444444"/>
+          <w:rtl w:val="0"/>
+        </w:rPr>
+        <w:t xml:space="preserve">(</w:t>
+      </w:r>
+      <w:hyperlink r:id="rId176">
+        <w:r>
+          <w:rPr>
+            <w:color w:val="1155cc"/>
+            <w:u w:val="single"/>
+            <w:rtl w:val="0"/>
+          </w:rPr>
+          <w:t xml:space="preserve">https://aws.amazon.com/blogs/security/how-to-use-aws-config-to-monitor-for-and-respond-to-amazon-s3-buckets-allowing-public-access/</w:t>
+        </w:r>
+      </w:hyperlink>
+      <w:r>
+        <w:rPr>
+          <w:color w:val="444444"/>
+          <w:rtl w:val="0"/>
+        </w:rPr>
+        <w:t xml:space="preserve">)</w:t>
+      </w:r>
+    </w:p>
+    <w:p>
+      <w:pPr>
+        <w:rPr>
+          <w:color w:val="444444"/>
+        </w:rPr>
+      </w:pPr>
+      <w:r>
+        <w:rPr>
+          <w:rtl w:val="0"/>
+        </w:rPr>
+      </w:r>
+    </w:p>
+    <w:p>
+      <w:pPr>
+        <w:rPr>
+          <w:color w:val="444444"/>
+        </w:rPr>
+      </w:pPr>
+      <w:r>
+        <w:rPr>
+          <w:rtl w:val="0"/>
+        </w:rPr>
+      </w:r>
+    </w:p>
+    <w:p>
+      <w:pPr>
+        <w:rPr>
+          <w:b w:val="1"/>
+          <w:color w:val="444444"/>
+        </w:rPr>
+      </w:pPr>
+      <w:r>
+        <w:rPr>
+          <w:rtl w:val="0"/>
+        </w:rPr>
+      </w:r>
+    </w:p>
+    <w:p>
+      <w:pPr>
+        <w:rPr>
+          <w:b w:val="1"/>
           <w:color w:val="444444"/>
         </w:rPr>
       </w:pPr>
@@ -34816,6 +36325,226 @@
     </w:lvl>
   </w:abstractNum>
   <w:abstractNum w:abstractNumId="37">
+    <w:lvl w:ilvl="0">
+      <w:start w:val="1"/>
+      <w:numFmt w:val="upperLetter"/>
+      <w:lvlText w:val="%1)"/>
+      <w:lvlJc w:val="left"/>
+      <w:pPr>
+        <w:ind w:left="720" w:hanging="360"/>
+      </w:pPr>
+      <w:rPr>
+        <w:u w:val="none"/>
+      </w:rPr>
+    </w:lvl>
+    <w:lvl w:ilvl="1">
+      <w:start w:val="1"/>
+      <w:numFmt w:val="lowerLetter"/>
+      <w:lvlText w:val="%2)"/>
+      <w:lvlJc w:val="left"/>
+      <w:pPr>
+        <w:ind w:left="1440" w:hanging="360"/>
+      </w:pPr>
+      <w:rPr>
+        <w:u w:val="none"/>
+      </w:rPr>
+    </w:lvl>
+    <w:lvl w:ilvl="2">
+      <w:start w:val="1"/>
+      <w:numFmt w:val="lowerRoman"/>
+      <w:lvlText w:val="%3)"/>
+      <w:lvlJc w:val="right"/>
+      <w:pPr>
+        <w:ind w:left="2160" w:hanging="360"/>
+      </w:pPr>
+      <w:rPr>
+        <w:u w:val="none"/>
+      </w:rPr>
+    </w:lvl>
+    <w:lvl w:ilvl="3">
+      <w:start w:val="1"/>
+      <w:numFmt w:val="decimal"/>
+      <w:lvlText w:val="(%4)"/>
+      <w:lvlJc w:val="left"/>
+      <w:pPr>
+        <w:ind w:left="2880" w:hanging="360"/>
+      </w:pPr>
+      <w:rPr>
+        <w:u w:val="none"/>
+      </w:rPr>
+    </w:lvl>
+    <w:lvl w:ilvl="4">
+      <w:start w:val="1"/>
+      <w:numFmt w:val="lowerLetter"/>
+      <w:lvlText w:val="(%5)"/>
+      <w:lvlJc w:val="left"/>
+      <w:pPr>
+        <w:ind w:left="3600" w:hanging="360"/>
+      </w:pPr>
+      <w:rPr>
+        <w:u w:val="none"/>
+      </w:rPr>
+    </w:lvl>
+    <w:lvl w:ilvl="5">
+      <w:start w:val="1"/>
+      <w:numFmt w:val="lowerRoman"/>
+      <w:lvlText w:val="(%6)"/>
+      <w:lvlJc w:val="right"/>
+      <w:pPr>
+        <w:ind w:left="4320" w:hanging="360"/>
+      </w:pPr>
+      <w:rPr>
+        <w:u w:val="none"/>
+      </w:rPr>
+    </w:lvl>
+    <w:lvl w:ilvl="6">
+      <w:start w:val="1"/>
+      <w:numFmt w:val="decimal"/>
+      <w:lvlText w:val="%7."/>
+      <w:lvlJc w:val="left"/>
+      <w:pPr>
+        <w:ind w:left="5040" w:hanging="360"/>
+      </w:pPr>
+      <w:rPr>
+        <w:u w:val="none"/>
+      </w:rPr>
+    </w:lvl>
+    <w:lvl w:ilvl="7">
+      <w:start w:val="1"/>
+      <w:numFmt w:val="lowerLetter"/>
+      <w:lvlText w:val="%8."/>
+      <w:lvlJc w:val="left"/>
+      <w:pPr>
+        <w:ind w:left="5760" w:hanging="360"/>
+      </w:pPr>
+      <w:rPr>
+        <w:u w:val="none"/>
+      </w:rPr>
+    </w:lvl>
+    <w:lvl w:ilvl="8">
+      <w:start w:val="1"/>
+      <w:numFmt w:val="lowerRoman"/>
+      <w:lvlText w:val="%9."/>
+      <w:lvlJc w:val="right"/>
+      <w:pPr>
+        <w:ind w:left="6480" w:hanging="360"/>
+      </w:pPr>
+      <w:rPr>
+        <w:u w:val="none"/>
+      </w:rPr>
+    </w:lvl>
+  </w:abstractNum>
+  <w:abstractNum w:abstractNumId="38">
+    <w:lvl w:ilvl="0">
+      <w:start w:val="1"/>
+      <w:numFmt w:val="upperLetter"/>
+      <w:lvlText w:val="%1)"/>
+      <w:lvlJc w:val="left"/>
+      <w:pPr>
+        <w:ind w:left="720" w:hanging="360"/>
+      </w:pPr>
+      <w:rPr>
+        <w:u w:val="none"/>
+      </w:rPr>
+    </w:lvl>
+    <w:lvl w:ilvl="1">
+      <w:start w:val="1"/>
+      <w:numFmt w:val="lowerLetter"/>
+      <w:lvlText w:val="%2)"/>
+      <w:lvlJc w:val="left"/>
+      <w:pPr>
+        <w:ind w:left="1440" w:hanging="360"/>
+      </w:pPr>
+      <w:rPr>
+        <w:u w:val="none"/>
+      </w:rPr>
+    </w:lvl>
+    <w:lvl w:ilvl="2">
+      <w:start w:val="1"/>
+      <w:numFmt w:val="lowerRoman"/>
+      <w:lvlText w:val="%3)"/>
+      <w:lvlJc w:val="right"/>
+      <w:pPr>
+        <w:ind w:left="2160" w:hanging="360"/>
+      </w:pPr>
+      <w:rPr>
+        <w:u w:val="none"/>
+      </w:rPr>
+    </w:lvl>
+    <w:lvl w:ilvl="3">
+      <w:start w:val="1"/>
+      <w:numFmt w:val="decimal"/>
+      <w:lvlText w:val="(%4)"/>
+      <w:lvlJc w:val="left"/>
+      <w:pPr>
+        <w:ind w:left="2880" w:hanging="360"/>
+      </w:pPr>
+      <w:rPr>
+        <w:u w:val="none"/>
+      </w:rPr>
+    </w:lvl>
+    <w:lvl w:ilvl="4">
+      <w:start w:val="1"/>
+      <w:numFmt w:val="lowerLetter"/>
+      <w:lvlText w:val="(%5)"/>
+      <w:lvlJc w:val="left"/>
+      <w:pPr>
+        <w:ind w:left="3600" w:hanging="360"/>
+      </w:pPr>
+      <w:rPr>
+        <w:u w:val="none"/>
+      </w:rPr>
+    </w:lvl>
+    <w:lvl w:ilvl="5">
+      <w:start w:val="1"/>
+      <w:numFmt w:val="lowerRoman"/>
+      <w:lvlText w:val="(%6)"/>
+      <w:lvlJc w:val="right"/>
+      <w:pPr>
+        <w:ind w:left="4320" w:hanging="360"/>
+      </w:pPr>
+      <w:rPr>
+        <w:u w:val="none"/>
+      </w:rPr>
+    </w:lvl>
+    <w:lvl w:ilvl="6">
+      <w:start w:val="1"/>
+      <w:numFmt w:val="decimal"/>
+      <w:lvlText w:val="%7."/>
+      <w:lvlJc w:val="left"/>
+      <w:pPr>
+        <w:ind w:left="5040" w:hanging="360"/>
+      </w:pPr>
+      <w:rPr>
+        <w:u w:val="none"/>
+      </w:rPr>
+    </w:lvl>
+    <w:lvl w:ilvl="7">
+      <w:start w:val="1"/>
+      <w:numFmt w:val="lowerLetter"/>
+      <w:lvlText w:val="%8."/>
+      <w:lvlJc w:val="left"/>
+      <w:pPr>
+        <w:ind w:left="5760" w:hanging="360"/>
+      </w:pPr>
+      <w:rPr>
+        <w:u w:val="none"/>
+      </w:rPr>
+    </w:lvl>
+    <w:lvl w:ilvl="8">
+      <w:start w:val="1"/>
+      <w:numFmt w:val="lowerRoman"/>
+      <w:lvlText w:val="%9."/>
+      <w:lvlJc w:val="right"/>
+      <w:pPr>
+        <w:ind w:left="6480" w:hanging="360"/>
+      </w:pPr>
+      <w:rPr>
+        <w:u w:val="none"/>
+      </w:rPr>
+    </w:lvl>
+  </w:abstractNum>
+  <w:abstractNum w:abstractNumId="39">
     <w:lvl w:ilvl="0">
       <w:start w:val="1"/>
       <w:numFmt w:val="upperLetter"/>
@@ -35035,6 +36764,12 @@
   </w:num>
   <w:num w:numId="37">
     <w:abstractNumId w:val="37"/>
+  </w:num>
+  <w:num w:numId="38">
+    <w:abstractNumId w:val="38"/>
+  </w:num>
+  <w:num w:numId="39">
+    <w:abstractNumId w:val="39"/>
   </w:num>
 </w:numbering>
 </file>

</xml_diff>

<commit_message>
added questions 36 and 37 to DA cert questions
</commit_message>
<xml_diff>
--- a/public/Exam Notes/DA-Vincent-1-10-April-4.docx
+++ b/public/Exam Notes/DA-Vincent-1-10-April-4.docx
@@ -201,7 +201,7 @@
       <w:pPr>
         <w:numPr>
           <w:ilvl w:val="0"/>
-          <w:numId w:val="27"/>
+          <w:numId w:val="29"/>
         </w:numPr>
         <w:spacing w:line="259" w:lineRule="auto"/>
         <w:ind w:left="720" w:hanging="360"/>
@@ -263,7 +263,7 @@
       <w:pPr>
         <w:numPr>
           <w:ilvl w:val="0"/>
-          <w:numId w:val="27"/>
+          <w:numId w:val="29"/>
         </w:numPr>
         <w:spacing w:line="259" w:lineRule="auto"/>
         <w:ind w:left="720" w:hanging="360"/>
@@ -362,7 +362,7 @@
       <w:pPr>
         <w:numPr>
           <w:ilvl w:val="0"/>
-          <w:numId w:val="20"/>
+          <w:numId w:val="21"/>
         </w:numPr>
         <w:ind w:left="720" w:hanging="360"/>
       </w:pPr>
@@ -377,7 +377,7 @@
       <w:pPr>
         <w:numPr>
           <w:ilvl w:val="0"/>
-          <w:numId w:val="20"/>
+          <w:numId w:val="21"/>
         </w:numPr>
         <w:ind w:left="720" w:hanging="360"/>
       </w:pPr>
@@ -392,7 +392,7 @@
       <w:pPr>
         <w:numPr>
           <w:ilvl w:val="0"/>
-          <w:numId w:val="20"/>
+          <w:numId w:val="21"/>
         </w:numPr>
         <w:ind w:left="720" w:hanging="360"/>
       </w:pPr>
@@ -419,7 +419,7 @@
       <w:pPr>
         <w:numPr>
           <w:ilvl w:val="0"/>
-          <w:numId w:val="20"/>
+          <w:numId w:val="21"/>
         </w:numPr>
         <w:ind w:left="720" w:hanging="360"/>
       </w:pPr>
@@ -435,7 +435,7 @@
       <w:pPr>
         <w:numPr>
           <w:ilvl w:val="0"/>
-          <w:numId w:val="20"/>
+          <w:numId w:val="21"/>
         </w:numPr>
         <w:ind w:left="720" w:hanging="360"/>
       </w:pPr>
@@ -464,7 +464,7 @@
       <w:pPr>
         <w:numPr>
           <w:ilvl w:val="1"/>
-          <w:numId w:val="20"/>
+          <w:numId w:val="21"/>
         </w:numPr>
         <w:ind w:left="1440" w:hanging="360"/>
       </w:pPr>
@@ -480,7 +480,7 @@
       <w:pPr>
         <w:numPr>
           <w:ilvl w:val="2"/>
-          <w:numId w:val="20"/>
+          <w:numId w:val="21"/>
         </w:numPr>
         <w:ind w:left="2160" w:hanging="360"/>
       </w:pPr>
@@ -496,7 +496,7 @@
       <w:pPr>
         <w:numPr>
           <w:ilvl w:val="2"/>
-          <w:numId w:val="20"/>
+          <w:numId w:val="21"/>
         </w:numPr>
         <w:ind w:left="2160" w:hanging="360"/>
       </w:pPr>
@@ -512,7 +512,7 @@
       <w:pPr>
         <w:numPr>
           <w:ilvl w:val="2"/>
-          <w:numId w:val="20"/>
+          <w:numId w:val="21"/>
         </w:numPr>
         <w:ind w:left="2160" w:hanging="360"/>
       </w:pPr>
@@ -528,7 +528,7 @@
       <w:pPr>
         <w:numPr>
           <w:ilvl w:val="2"/>
-          <w:numId w:val="20"/>
+          <w:numId w:val="21"/>
         </w:numPr>
         <w:ind w:left="2160" w:hanging="360"/>
       </w:pPr>
@@ -555,7 +555,7 @@
       <w:pPr>
         <w:numPr>
           <w:ilvl w:val="0"/>
-          <w:numId w:val="20"/>
+          <w:numId w:val="21"/>
         </w:numPr>
         <w:ind w:left="720" w:hanging="360"/>
       </w:pPr>
@@ -564,6 +564,294 @@
           <w:rtl w:val="0"/>
         </w:rPr>
         <w:t xml:space="preserve">Try to balance the domains based on weightage % defined in the exam blueprint.</w:t>
+      </w:r>
+    </w:p>
+    <w:p>
+      <w:pPr>
+        <w:numPr>
+          <w:ilvl w:val="0"/>
+          <w:numId w:val="19"/>
+        </w:numPr>
+        <w:ind w:left="720" w:hanging="360"/>
+      </w:pPr>
+      <w:r>
+        <w:rPr>
+          <w:rtl w:val="0"/>
+        </w:rPr>
+        <w:t xml:space="preserve">Any AWS service or feature must be approximately 6 months old to figure out in Practice Tests. Put a note in the explanation for any latest service or feature that might be on the borderline of appearing in the real exam.</w:t>
+      </w:r>
+    </w:p>
+    <w:p>
+      <w:pPr>
+        <w:numPr>
+          <w:ilvl w:val="0"/>
+          <w:numId w:val="21"/>
+        </w:numPr>
+        <w:ind w:left="720" w:hanging="360"/>
+      </w:pPr>
+      <w:r>
+        <w:rPr>
+          <w:b w:val="1"/>
+          <w:color w:val="ff0000"/>
+          <w:rtl w:val="0"/>
+        </w:rPr>
+        <w:t xml:space="preserve">Plagiarism </w:t>
+      </w:r>
+      <w:r>
+        <w:rPr>
+          <w:rtl w:val="0"/>
+        </w:rPr>
+        <w:t xml:space="preserve">in any form - Question or in Explanation will be </w:t>
+      </w:r>
+      <w:r>
+        <w:rPr>
+          <w:b w:val="1"/>
+          <w:color w:val="ff0000"/>
+          <w:rtl w:val="0"/>
+        </w:rPr>
+        <w:t xml:space="preserve">rejected</w:t>
+      </w:r>
+      <w:r>
+        <w:rPr>
+          <w:b w:val="1"/>
+          <w:rtl w:val="0"/>
+        </w:rPr>
+        <w:t xml:space="preserve">. </w:t>
+      </w:r>
+      <w:r>
+        <w:rPr>
+          <w:rtl w:val="0"/>
+        </w:rPr>
+        <w:t xml:space="preserve">Questions &amp; Explanations should reflect your own professional experience &amp; AWS skills. Author’s who indulge in plagiarism will be </w:t>
+      </w:r>
+      <w:r>
+        <w:rPr>
+          <w:b w:val="1"/>
+          <w:rtl w:val="0"/>
+        </w:rPr>
+        <w:t xml:space="preserve">blacklisted </w:t>
+      </w:r>
+      <w:r>
+        <w:rPr>
+          <w:rtl w:val="0"/>
+        </w:rPr>
+        <w:t xml:space="preserve">&amp; dropped from our author’s list.</w:t>
+      </w:r>
+    </w:p>
+    <w:p>
+      <w:pPr>
+        <w:numPr>
+          <w:ilvl w:val="0"/>
+          <w:numId w:val="21"/>
+        </w:numPr>
+        <w:ind w:left="720" w:hanging="360"/>
+      </w:pPr>
+      <w:r>
+        <w:rPr>
+          <w:rtl w:val="0"/>
+        </w:rPr>
+        <w:t xml:space="preserve">The ownership of the questions once approved &amp; published on Whizlabs LMS platform, lies solely with Whizlabs Software Pvt. Ltd. You can’t share or publish it elsewhere in any circumstances.</w:t>
+      </w:r>
+    </w:p>
+    <w:p>
+      <w:pPr>
+        <w:rPr/>
+      </w:pPr>
+      <w:r>
+        <w:rPr>
+          <w:rtl w:val="0"/>
+        </w:rPr>
+      </w:r>
+    </w:p>
+    <w:p>
+      <w:pPr>
+        <w:rPr>
+          <w:b w:val="1"/>
+        </w:rPr>
+      </w:pPr>
+      <w:r>
+        <w:rPr>
+          <w:b w:val="1"/>
+          <w:rtl w:val="0"/>
+        </w:rPr>
+        <w:t xml:space="preserve">Sample Format of</w:t>
+      </w:r>
+      <w:r>
+        <w:rPr>
+          <w:rtl w:val="0"/>
+        </w:rPr>
+        <w:t xml:space="preserve"> </w:t>
+      </w:r>
+      <w:r>
+        <w:rPr>
+          <w:b w:val="1"/>
+          <w:rtl w:val="0"/>
+        </w:rPr>
+        <w:t xml:space="preserve">Questions</w:t>
+      </w:r>
+    </w:p>
+    <w:p>
+      <w:pPr>
+        <w:rPr>
+          <w:color w:val="999999"/>
+        </w:rPr>
+      </w:pPr>
+      <w:r>
+        <w:rPr>
+          <w:color w:val="999999"/>
+          <w:rtl w:val="0"/>
+        </w:rPr>
+        <w:t xml:space="preserve">----------------------------------------------------------------------------------------------------------------------------</w:t>
+      </w:r>
+    </w:p>
+    <w:p>
+      <w:pPr>
+        <w:rPr/>
+      </w:pPr>
+      <w:r>
+        <w:rPr>
+          <w:b w:val="1"/>
+          <w:rtl w:val="0"/>
+        </w:rPr>
+        <w:t xml:space="preserve">Question​ ​:​ </w:t>
+      </w:r>
+      <w:r>
+        <w:rPr>
+          <w:rtl w:val="0"/>
+        </w:rPr>
+        <w:t xml:space="preserve">#</w:t>
+      </w:r>
+    </w:p>
+    <w:p>
+      <w:pPr>
+        <w:rPr>
+          <w:color w:val="999999"/>
+        </w:rPr>
+      </w:pPr>
+      <w:r>
+        <w:rPr>
+          <w:b w:val="1"/>
+          <w:rtl w:val="0"/>
+        </w:rPr>
+        <w:t xml:space="preserve">Main​ ​Topic​ ​:​ </w:t>
+      </w:r>
+      <w:r>
+        <w:rPr>
+          <w:color w:val="999999"/>
+          <w:rtl w:val="0"/>
+        </w:rPr>
+        <w:t xml:space="preserve">&lt;    &gt;</w:t>
+      </w:r>
+    </w:p>
+    <w:p>
+      <w:pPr>
+        <w:rPr>
+          <w:color w:val="999999"/>
+        </w:rPr>
+      </w:pPr>
+      <w:r>
+        <w:rPr>
+          <w:b w:val="1"/>
+          <w:rtl w:val="0"/>
+        </w:rPr>
+        <w:t xml:space="preserve">Sub​ ​Topic​ ​:​ </w:t>
+      </w:r>
+      <w:r>
+        <w:rPr>
+          <w:color w:val="999999"/>
+          <w:rtl w:val="0"/>
+        </w:rPr>
+        <w:t xml:space="preserve">[optional]</w:t>
+      </w:r>
+    </w:p>
+    <w:p>
+      <w:pPr>
+        <w:rPr>
+          <w:b w:val="1"/>
+          <w:color w:val="999999"/>
+        </w:rPr>
+      </w:pPr>
+      <w:r>
+        <w:rPr>
+          <w:b w:val="1"/>
+          <w:rtl w:val="0"/>
+        </w:rPr>
+        <w:t xml:space="preserve">Domain: </w:t>
+      </w:r>
+      <w:r>
+        <w:rPr>
+          <w:color w:val="999999"/>
+          <w:rtl w:val="0"/>
+        </w:rPr>
+        <w:t xml:space="preserve">&lt;     &gt;</w:t>
+      </w:r>
+      <w:r>
+        <w:rPr>
+          <w:b w:val="1"/>
+          <w:color w:val="999999"/>
+          <w:rtl w:val="0"/>
+        </w:rPr>
+        <w:t xml:space="preserve"> </w:t>
+      </w:r>
+    </w:p>
+    <w:p>
+      <w:pPr>
+        <w:rPr>
+          <w:b w:val="1"/>
+        </w:rPr>
+      </w:pPr>
+      <w:r>
+        <w:rPr>
+          <w:rtl w:val="0"/>
+        </w:rPr>
+      </w:r>
+    </w:p>
+    <w:p>
+      <w:pPr>
+        <w:rPr>
+          <w:rFonts w:ascii="Calibri" w:cs="Calibri" w:eastAsia="Calibri" w:hAnsi="Calibri"/>
+        </w:rPr>
+      </w:pPr>
+      <w:r>
+        <w:rPr>
+          <w:rFonts w:ascii="Calibri" w:cs="Calibri" w:eastAsia="Calibri" w:hAnsi="Calibri"/>
+          <w:b w:val="1"/>
+          <w:rtl w:val="0"/>
+        </w:rPr>
+        <w:t xml:space="preserve">Question text</w:t>
+      </w:r>
+      <w:r>
+        <w:rPr>
+          <w:rFonts w:ascii="Calibri" w:cs="Calibri" w:eastAsia="Calibri" w:hAnsi="Calibri"/>
+          <w:rtl w:val="0"/>
+        </w:rPr>
+        <w:t xml:space="preserve">: </w:t>
+      </w:r>
+    </w:p>
+    <w:p>
+      <w:pPr>
+        <w:rPr>
+          <w:rFonts w:ascii="Calibri" w:cs="Calibri" w:eastAsia="Calibri" w:hAnsi="Calibri"/>
+        </w:rPr>
+      </w:pPr>
+      <w:r>
+        <w:rPr>
+          <w:rFonts w:ascii="Calibri" w:cs="Calibri" w:eastAsia="Calibri" w:hAnsi="Calibri"/>
+          <w:rtl w:val="0"/>
+        </w:rPr>
+        <w:t xml:space="preserve">&lt;Scenario based. Should be clear in terms of requirements. No ambiguity. No duplicate options. In case of multiple answers, at the end, you should include the number of expected answers. e.g. (Select TWO) or (Select THREE) etc. For single answers this is NOT required&gt;</w:t>
+      </w:r>
+    </w:p>
+    <w:p>
+      <w:pPr>
+        <w:rPr>
+          <w:rFonts w:ascii="Calibri" w:cs="Calibri" w:eastAsia="Calibri" w:hAnsi="Calibri"/>
+        </w:rPr>
+      </w:pPr>
+      <w:r>
+        <w:rPr>
+          <w:rtl w:val="0"/>
+        </w:rPr>
       </w:r>
     </w:p>
     <w:p>
@@ -573,241 +861,44 @@
           <w:numId w:val="18"/>
         </w:numPr>
         <w:ind w:left="720" w:hanging="360"/>
-      </w:pPr>
-      <w:r>
-        <w:rPr>
-          <w:rtl w:val="0"/>
-        </w:rPr>
-        <w:t xml:space="preserve">Any AWS service or feature must be approximately 6 months old to figure out in Practice Tests. Put a note in the explanation for any latest service or feature that might be on the borderline of appearing in the real exam.</w:t>
+        <w:rPr>
+          <w:rFonts w:ascii="Calibri" w:cs="Calibri" w:eastAsia="Calibri" w:hAnsi="Calibri"/>
+        </w:rPr>
+      </w:pPr>
+      <w:r>
+        <w:rPr>
+          <w:rFonts w:ascii="Calibri" w:cs="Calibri" w:eastAsia="Calibri" w:hAnsi="Calibri"/>
+          <w:rtl w:val="0"/>
+        </w:rPr>
+        <w:t xml:space="preserve">Option A...</w:t>
       </w:r>
     </w:p>
     <w:p>
       <w:pPr>
         <w:numPr>
           <w:ilvl w:val="0"/>
-          <w:numId w:val="20"/>
+          <w:numId w:val="18"/>
         </w:numPr>
         <w:ind w:left="720" w:hanging="360"/>
-      </w:pPr>
-      <w:r>
-        <w:rPr>
-          <w:b w:val="1"/>
-          <w:color w:val="ff0000"/>
-          <w:rtl w:val="0"/>
-        </w:rPr>
-        <w:t xml:space="preserve">Plagiarism </w:t>
-      </w:r>
-      <w:r>
-        <w:rPr>
-          <w:rtl w:val="0"/>
-        </w:rPr>
-        <w:t xml:space="preserve">in any form - Question or in Explanation will be </w:t>
-      </w:r>
-      <w:r>
-        <w:rPr>
-          <w:b w:val="1"/>
-          <w:color w:val="ff0000"/>
-          <w:rtl w:val="0"/>
-        </w:rPr>
-        <w:t xml:space="preserve">rejected</w:t>
-      </w:r>
-      <w:r>
-        <w:rPr>
-          <w:b w:val="1"/>
-          <w:rtl w:val="0"/>
-        </w:rPr>
-        <w:t xml:space="preserve">. </w:t>
-      </w:r>
-      <w:r>
-        <w:rPr>
-          <w:rtl w:val="0"/>
-        </w:rPr>
-        <w:t xml:space="preserve">Questions &amp; Explanations should reflect your own professional experience &amp; AWS skills. Author’s who indulge in plagiarism will be </w:t>
-      </w:r>
-      <w:r>
-        <w:rPr>
-          <w:b w:val="1"/>
-          <w:rtl w:val="0"/>
-        </w:rPr>
-        <w:t xml:space="preserve">blacklisted </w:t>
-      </w:r>
-      <w:r>
-        <w:rPr>
-          <w:rtl w:val="0"/>
-        </w:rPr>
-        <w:t xml:space="preserve">&amp; dropped from our author’s list.</w:t>
+        <w:rPr>
+          <w:rFonts w:ascii="Calibri" w:cs="Calibri" w:eastAsia="Calibri" w:hAnsi="Calibri"/>
+        </w:rPr>
+      </w:pPr>
+      <w:r>
+        <w:rPr>
+          <w:rFonts w:ascii="Calibri" w:cs="Calibri" w:eastAsia="Calibri" w:hAnsi="Calibri"/>
+          <w:rtl w:val="0"/>
+        </w:rPr>
+        <w:t xml:space="preserve">Option B...</w:t>
       </w:r>
     </w:p>
     <w:p>
       <w:pPr>
         <w:numPr>
           <w:ilvl w:val="0"/>
-          <w:numId w:val="20"/>
+          <w:numId w:val="18"/>
         </w:numPr>
         <w:ind w:left="720" w:hanging="360"/>
-      </w:pPr>
-      <w:r>
-        <w:rPr>
-          <w:rtl w:val="0"/>
-        </w:rPr>
-        <w:t xml:space="preserve">The ownership of the questions once approved &amp; published on Whizlabs LMS platform, lies solely with Whizlabs Software Pvt. Ltd. You can’t share or publish it elsewhere in any circumstances.</w:t>
-      </w:r>
-    </w:p>
-    <w:p>
-      <w:pPr>
-        <w:rPr/>
-      </w:pPr>
-      <w:r>
-        <w:rPr>
-          <w:rtl w:val="0"/>
-        </w:rPr>
-      </w:r>
-    </w:p>
-    <w:p>
-      <w:pPr>
-        <w:rPr>
-          <w:b w:val="1"/>
-        </w:rPr>
-      </w:pPr>
-      <w:r>
-        <w:rPr>
-          <w:b w:val="1"/>
-          <w:rtl w:val="0"/>
-        </w:rPr>
-        <w:t xml:space="preserve">Sample Format of</w:t>
-      </w:r>
-      <w:r>
-        <w:rPr>
-          <w:rtl w:val="0"/>
-        </w:rPr>
-        <w:t xml:space="preserve"> </w:t>
-      </w:r>
-      <w:r>
-        <w:rPr>
-          <w:b w:val="1"/>
-          <w:rtl w:val="0"/>
-        </w:rPr>
-        <w:t xml:space="preserve">Questions</w:t>
-      </w:r>
-    </w:p>
-    <w:p>
-      <w:pPr>
-        <w:rPr>
-          <w:color w:val="999999"/>
-        </w:rPr>
-      </w:pPr>
-      <w:r>
-        <w:rPr>
-          <w:color w:val="999999"/>
-          <w:rtl w:val="0"/>
-        </w:rPr>
-        <w:t xml:space="preserve">----------------------------------------------------------------------------------------------------------------------------</w:t>
-      </w:r>
-    </w:p>
-    <w:p>
-      <w:pPr>
-        <w:rPr/>
-      </w:pPr>
-      <w:r>
-        <w:rPr>
-          <w:b w:val="1"/>
-          <w:rtl w:val="0"/>
-        </w:rPr>
-        <w:t xml:space="preserve">Question​ ​:​ </w:t>
-      </w:r>
-      <w:r>
-        <w:rPr>
-          <w:rtl w:val="0"/>
-        </w:rPr>
-        <w:t xml:space="preserve">#</w:t>
-      </w:r>
-    </w:p>
-    <w:p>
-      <w:pPr>
-        <w:rPr>
-          <w:color w:val="999999"/>
-        </w:rPr>
-      </w:pPr>
-      <w:r>
-        <w:rPr>
-          <w:b w:val="1"/>
-          <w:rtl w:val="0"/>
-        </w:rPr>
-        <w:t xml:space="preserve">Main​ ​Topic​ ​:​ </w:t>
-      </w:r>
-      <w:r>
-        <w:rPr>
-          <w:color w:val="999999"/>
-          <w:rtl w:val="0"/>
-        </w:rPr>
-        <w:t xml:space="preserve">&lt;    &gt;</w:t>
-      </w:r>
-    </w:p>
-    <w:p>
-      <w:pPr>
-        <w:rPr>
-          <w:color w:val="999999"/>
-        </w:rPr>
-      </w:pPr>
-      <w:r>
-        <w:rPr>
-          <w:b w:val="1"/>
-          <w:rtl w:val="0"/>
-        </w:rPr>
-        <w:t xml:space="preserve">Sub​ ​Topic​ ​:​ </w:t>
-      </w:r>
-      <w:r>
-        <w:rPr>
-          <w:color w:val="999999"/>
-          <w:rtl w:val="0"/>
-        </w:rPr>
-        <w:t xml:space="preserve">[optional]</w:t>
-      </w:r>
-    </w:p>
-    <w:p>
-      <w:pPr>
-        <w:rPr>
-          <w:b w:val="1"/>
-          <w:color w:val="999999"/>
-        </w:rPr>
-      </w:pPr>
-      <w:r>
-        <w:rPr>
-          <w:b w:val="1"/>
-          <w:rtl w:val="0"/>
-        </w:rPr>
-        <w:t xml:space="preserve">Domain: </w:t>
-      </w:r>
-      <w:r>
-        <w:rPr>
-          <w:color w:val="999999"/>
-          <w:rtl w:val="0"/>
-        </w:rPr>
-        <w:t xml:space="preserve">&lt;     &gt;</w:t>
-      </w:r>
-      <w:r>
-        <w:rPr>
-          <w:b w:val="1"/>
-          <w:color w:val="999999"/>
-          <w:rtl w:val="0"/>
-        </w:rPr>
-        <w:t xml:space="preserve"> </w:t>
-      </w:r>
-    </w:p>
-    <w:p>
-      <w:pPr>
-        <w:rPr>
-          <w:b w:val="1"/>
-        </w:rPr>
-      </w:pPr>
-      <w:r>
-        <w:rPr>
-          <w:rtl w:val="0"/>
-        </w:rPr>
-      </w:r>
-    </w:p>
-    <w:p>
-      <w:pPr>
         <w:rPr>
           <w:rFonts w:ascii="Calibri" w:cs="Calibri" w:eastAsia="Calibri" w:hAnsi="Calibri"/>
         </w:rPr>
@@ -815,107 +906,16 @@
       <w:r>
         <w:rPr>
           <w:rFonts w:ascii="Calibri" w:cs="Calibri" w:eastAsia="Calibri" w:hAnsi="Calibri"/>
-          <w:b w:val="1"/>
-          <w:rtl w:val="0"/>
-        </w:rPr>
-        <w:t xml:space="preserve">Question text</w:t>
-      </w:r>
-      <w:r>
-        <w:rPr>
-          <w:rFonts w:ascii="Calibri" w:cs="Calibri" w:eastAsia="Calibri" w:hAnsi="Calibri"/>
-          <w:rtl w:val="0"/>
-        </w:rPr>
-        <w:t xml:space="preserve">: </w:t>
-      </w:r>
-    </w:p>
-    <w:p>
-      <w:pPr>
-        <w:rPr>
-          <w:rFonts w:ascii="Calibri" w:cs="Calibri" w:eastAsia="Calibri" w:hAnsi="Calibri"/>
-        </w:rPr>
-      </w:pPr>
-      <w:r>
-        <w:rPr>
-          <w:rFonts w:ascii="Calibri" w:cs="Calibri" w:eastAsia="Calibri" w:hAnsi="Calibri"/>
-          <w:rtl w:val="0"/>
-        </w:rPr>
-        <w:t xml:space="preserve">&lt;Scenario based. Should be clear in terms of requirements. No ambiguity. No duplicate options. In case of multiple answers, at the end, you should include the number of expected answers. e.g. (Select TWO) or (Select THREE) etc. For single answers this is NOT required&gt;</w:t>
-      </w:r>
-    </w:p>
-    <w:p>
-      <w:pPr>
-        <w:rPr>
-          <w:rFonts w:ascii="Calibri" w:cs="Calibri" w:eastAsia="Calibri" w:hAnsi="Calibri"/>
-        </w:rPr>
-      </w:pPr>
-      <w:r>
-        <w:rPr>
-          <w:rtl w:val="0"/>
-        </w:rPr>
+          <w:rtl w:val="0"/>
+        </w:rPr>
+        <w:t xml:space="preserve">Option C...</w:t>
       </w:r>
     </w:p>
     <w:p>
       <w:pPr>
         <w:numPr>
           <w:ilvl w:val="0"/>
-          <w:numId w:val="17"/>
-        </w:numPr>
-        <w:ind w:left="720" w:hanging="360"/>
-        <w:rPr>
-          <w:rFonts w:ascii="Calibri" w:cs="Calibri" w:eastAsia="Calibri" w:hAnsi="Calibri"/>
-        </w:rPr>
-      </w:pPr>
-      <w:r>
-        <w:rPr>
-          <w:rFonts w:ascii="Calibri" w:cs="Calibri" w:eastAsia="Calibri" w:hAnsi="Calibri"/>
-          <w:rtl w:val="0"/>
-        </w:rPr>
-        <w:t xml:space="preserve">Option A...</w:t>
-      </w:r>
-    </w:p>
-    <w:p>
-      <w:pPr>
-        <w:numPr>
-          <w:ilvl w:val="0"/>
-          <w:numId w:val="17"/>
-        </w:numPr>
-        <w:ind w:left="720" w:hanging="360"/>
-        <w:rPr>
-          <w:rFonts w:ascii="Calibri" w:cs="Calibri" w:eastAsia="Calibri" w:hAnsi="Calibri"/>
-        </w:rPr>
-      </w:pPr>
-      <w:r>
-        <w:rPr>
-          <w:rFonts w:ascii="Calibri" w:cs="Calibri" w:eastAsia="Calibri" w:hAnsi="Calibri"/>
-          <w:rtl w:val="0"/>
-        </w:rPr>
-        <w:t xml:space="preserve">Option B...</w:t>
-      </w:r>
-    </w:p>
-    <w:p>
-      <w:pPr>
-        <w:numPr>
-          <w:ilvl w:val="0"/>
-          <w:numId w:val="17"/>
-        </w:numPr>
-        <w:ind w:left="720" w:hanging="360"/>
-        <w:rPr>
-          <w:rFonts w:ascii="Calibri" w:cs="Calibri" w:eastAsia="Calibri" w:hAnsi="Calibri"/>
-        </w:rPr>
-      </w:pPr>
-      <w:r>
-        <w:rPr>
-          <w:rFonts w:ascii="Calibri" w:cs="Calibri" w:eastAsia="Calibri" w:hAnsi="Calibri"/>
-          <w:rtl w:val="0"/>
-        </w:rPr>
-        <w:t xml:space="preserve">Option C...</w:t>
-      </w:r>
-    </w:p>
-    <w:p>
-      <w:pPr>
-        <w:numPr>
-          <w:ilvl w:val="0"/>
-          <w:numId w:val="17"/>
+          <w:numId w:val="18"/>
         </w:numPr>
         <w:ind w:left="720" w:hanging="360"/>
         <w:rPr>
@@ -2512,7 +2512,7 @@
       <w:pPr>
         <w:numPr>
           <w:ilvl w:val="0"/>
-          <w:numId w:val="21"/>
+          <w:numId w:val="22"/>
         </w:numPr>
         <w:ind w:left="720" w:hanging="360"/>
         <w:rPr>
@@ -2532,7 +2532,7 @@
       <w:pPr>
         <w:numPr>
           <w:ilvl w:val="0"/>
-          <w:numId w:val="21"/>
+          <w:numId w:val="22"/>
         </w:numPr>
         <w:ind w:left="720" w:hanging="360"/>
         <w:rPr>
@@ -2553,7 +2553,7 @@
       <w:pPr>
         <w:numPr>
           <w:ilvl w:val="0"/>
-          <w:numId w:val="21"/>
+          <w:numId w:val="22"/>
         </w:numPr>
         <w:ind w:left="720" w:hanging="360"/>
         <w:rPr>
@@ -2574,7 +2574,7 @@
       <w:pPr>
         <w:numPr>
           <w:ilvl w:val="0"/>
-          <w:numId w:val="21"/>
+          <w:numId w:val="22"/>
         </w:numPr>
         <w:ind w:left="720" w:hanging="360"/>
         <w:rPr>
@@ -3372,7 +3372,7 @@
       <w:pPr>
         <w:numPr>
           <w:ilvl w:val="0"/>
-          <w:numId w:val="28"/>
+          <w:numId w:val="30"/>
         </w:numPr>
         <w:ind w:left="720" w:hanging="360"/>
         <w:rPr>
@@ -3392,7 +3392,7 @@
       <w:pPr>
         <w:numPr>
           <w:ilvl w:val="0"/>
-          <w:numId w:val="28"/>
+          <w:numId w:val="30"/>
         </w:numPr>
         <w:ind w:left="720" w:hanging="360"/>
         <w:rPr>
@@ -3425,7 +3425,7 @@
       <w:pPr>
         <w:numPr>
           <w:ilvl w:val="0"/>
-          <w:numId w:val="28"/>
+          <w:numId w:val="30"/>
         </w:numPr>
         <w:ind w:left="720" w:hanging="360"/>
         <w:rPr>
@@ -3473,7 +3473,7 @@
       <w:pPr>
         <w:numPr>
           <w:ilvl w:val="0"/>
-          <w:numId w:val="28"/>
+          <w:numId w:val="30"/>
         </w:numPr>
         <w:ind w:left="720" w:hanging="360"/>
         <w:rPr>
@@ -4061,7 +4061,7 @@
       <w:pPr>
         <w:numPr>
           <w:ilvl w:val="0"/>
-          <w:numId w:val="29"/>
+          <w:numId w:val="31"/>
         </w:numPr>
         <w:ind w:left="720" w:hanging="360"/>
         <w:rPr>
@@ -4081,7 +4081,7 @@
       <w:pPr>
         <w:numPr>
           <w:ilvl w:val="0"/>
-          <w:numId w:val="29"/>
+          <w:numId w:val="31"/>
         </w:numPr>
         <w:ind w:left="720" w:hanging="360"/>
         <w:rPr>
@@ -4102,7 +4102,7 @@
       <w:pPr>
         <w:numPr>
           <w:ilvl w:val="0"/>
-          <w:numId w:val="29"/>
+          <w:numId w:val="31"/>
         </w:numPr>
         <w:ind w:left="720" w:hanging="360"/>
         <w:rPr>
@@ -4123,7 +4123,7 @@
       <w:pPr>
         <w:numPr>
           <w:ilvl w:val="0"/>
-          <w:numId w:val="29"/>
+          <w:numId w:val="31"/>
         </w:numPr>
         <w:ind w:left="720" w:hanging="360"/>
         <w:rPr>
@@ -5536,7 +5536,7 @@
       <w:pPr>
         <w:numPr>
           <w:ilvl w:val="0"/>
-          <w:numId w:val="35"/>
+          <w:numId w:val="37"/>
         </w:numPr>
         <w:ind w:left="720" w:hanging="360"/>
         <w:rPr>
@@ -5556,7 +5556,7 @@
       <w:pPr>
         <w:numPr>
           <w:ilvl w:val="0"/>
-          <w:numId w:val="35"/>
+          <w:numId w:val="37"/>
         </w:numPr>
         <w:ind w:left="720" w:hanging="360"/>
         <w:rPr>
@@ -5577,7 +5577,7 @@
       <w:pPr>
         <w:numPr>
           <w:ilvl w:val="0"/>
-          <w:numId w:val="35"/>
+          <w:numId w:val="37"/>
         </w:numPr>
         <w:ind w:left="720" w:hanging="360"/>
         <w:rPr>
@@ -5598,7 +5598,7 @@
       <w:pPr>
         <w:numPr>
           <w:ilvl w:val="0"/>
-          <w:numId w:val="35"/>
+          <w:numId w:val="37"/>
         </w:numPr>
         <w:ind w:left="720" w:hanging="360"/>
         <w:rPr>
@@ -6345,7 +6345,7 @@
       <w:pPr>
         <w:numPr>
           <w:ilvl w:val="0"/>
-          <w:numId w:val="25"/>
+          <w:numId w:val="27"/>
         </w:numPr>
         <w:ind w:left="720" w:hanging="360"/>
         <w:rPr>
@@ -6365,7 +6365,7 @@
       <w:pPr>
         <w:numPr>
           <w:ilvl w:val="0"/>
-          <w:numId w:val="25"/>
+          <w:numId w:val="27"/>
         </w:numPr>
         <w:ind w:left="720" w:hanging="360"/>
         <w:rPr>
@@ -6386,7 +6386,7 @@
       <w:pPr>
         <w:numPr>
           <w:ilvl w:val="0"/>
-          <w:numId w:val="25"/>
+          <w:numId w:val="27"/>
         </w:numPr>
         <w:ind w:left="720" w:hanging="360"/>
         <w:rPr>
@@ -6407,7 +6407,7 @@
       <w:pPr>
         <w:numPr>
           <w:ilvl w:val="0"/>
-          <w:numId w:val="25"/>
+          <w:numId w:val="27"/>
         </w:numPr>
         <w:ind w:left="720" w:hanging="360"/>
         <w:rPr>
@@ -7230,7 +7230,7 @@
       <w:pPr>
         <w:numPr>
           <w:ilvl w:val="0"/>
-          <w:numId w:val="12"/>
+          <w:numId w:val="13"/>
         </w:numPr>
         <w:ind w:left="720" w:hanging="360"/>
         <w:rPr>
@@ -7250,7 +7250,7 @@
       <w:pPr>
         <w:numPr>
           <w:ilvl w:val="0"/>
-          <w:numId w:val="12"/>
+          <w:numId w:val="13"/>
         </w:numPr>
         <w:ind w:left="720" w:hanging="360"/>
         <w:rPr>
@@ -7271,7 +7271,7 @@
       <w:pPr>
         <w:numPr>
           <w:ilvl w:val="0"/>
-          <w:numId w:val="12"/>
+          <w:numId w:val="13"/>
         </w:numPr>
         <w:ind w:left="720" w:hanging="360"/>
         <w:rPr>
@@ -7292,7 +7292,7 @@
       <w:pPr>
         <w:numPr>
           <w:ilvl w:val="0"/>
-          <w:numId w:val="12"/>
+          <w:numId w:val="13"/>
         </w:numPr>
         <w:ind w:left="720" w:hanging="360"/>
         <w:rPr>
@@ -8906,7 +8906,7 @@
       <w:pPr>
         <w:numPr>
           <w:ilvl w:val="0"/>
-          <w:numId w:val="33"/>
+          <w:numId w:val="35"/>
         </w:numPr>
         <w:ind w:left="720" w:hanging="360"/>
         <w:rPr>
@@ -8926,7 +8926,7 @@
       <w:pPr>
         <w:numPr>
           <w:ilvl w:val="0"/>
-          <w:numId w:val="33"/>
+          <w:numId w:val="35"/>
         </w:numPr>
         <w:ind w:left="720" w:hanging="360"/>
         <w:rPr>
@@ -8947,7 +8947,7 @@
       <w:pPr>
         <w:numPr>
           <w:ilvl w:val="0"/>
-          <w:numId w:val="33"/>
+          <w:numId w:val="35"/>
         </w:numPr>
         <w:ind w:left="720" w:hanging="360"/>
         <w:rPr>
@@ -8968,7 +8968,7 @@
       <w:pPr>
         <w:numPr>
           <w:ilvl w:val="0"/>
-          <w:numId w:val="33"/>
+          <w:numId w:val="35"/>
         </w:numPr>
         <w:ind w:left="720" w:hanging="360"/>
         <w:rPr>
@@ -8989,7 +8989,7 @@
       <w:pPr>
         <w:numPr>
           <w:ilvl w:val="0"/>
-          <w:numId w:val="33"/>
+          <w:numId w:val="35"/>
         </w:numPr>
         <w:ind w:left="720" w:hanging="360"/>
         <w:rPr>
@@ -9011,7 +9011,7 @@
       <w:pPr>
         <w:numPr>
           <w:ilvl w:val="0"/>
-          <w:numId w:val="33"/>
+          <w:numId w:val="35"/>
         </w:numPr>
         <w:ind w:left="720" w:hanging="360"/>
         <w:rPr>
@@ -9818,7 +9818,7 @@
       <w:pPr>
         <w:numPr>
           <w:ilvl w:val="0"/>
-          <w:numId w:val="19"/>
+          <w:numId w:val="20"/>
         </w:numPr>
         <w:ind w:left="720" w:hanging="360"/>
         <w:rPr>
@@ -9838,7 +9838,7 @@
       <w:pPr>
         <w:numPr>
           <w:ilvl w:val="0"/>
-          <w:numId w:val="19"/>
+          <w:numId w:val="20"/>
         </w:numPr>
         <w:ind w:left="720" w:hanging="360"/>
         <w:rPr>
@@ -9859,7 +9859,7 @@
       <w:pPr>
         <w:numPr>
           <w:ilvl w:val="0"/>
-          <w:numId w:val="19"/>
+          <w:numId w:val="20"/>
         </w:numPr>
         <w:ind w:left="720" w:hanging="360"/>
         <w:rPr>
@@ -9880,7 +9880,7 @@
       <w:pPr>
         <w:numPr>
           <w:ilvl w:val="0"/>
-          <w:numId w:val="19"/>
+          <w:numId w:val="20"/>
         </w:numPr>
         <w:ind w:left="720" w:hanging="360"/>
         <w:rPr>
@@ -9901,7 +9901,7 @@
       <w:pPr>
         <w:numPr>
           <w:ilvl w:val="0"/>
-          <w:numId w:val="19"/>
+          <w:numId w:val="20"/>
         </w:numPr>
         <w:ind w:left="720" w:hanging="360"/>
         <w:rPr>
@@ -9922,7 +9922,7 @@
       <w:pPr>
         <w:numPr>
           <w:ilvl w:val="0"/>
-          <w:numId w:val="19"/>
+          <w:numId w:val="20"/>
         </w:numPr>
         <w:ind w:left="720" w:hanging="360"/>
         <w:rPr>
@@ -10737,7 +10737,7 @@
       <w:pPr>
         <w:numPr>
           <w:ilvl w:val="0"/>
-          <w:numId w:val="22"/>
+          <w:numId w:val="23"/>
         </w:numPr>
         <w:ind w:left="720" w:hanging="360"/>
         <w:rPr>
@@ -10757,7 +10757,7 @@
       <w:pPr>
         <w:numPr>
           <w:ilvl w:val="0"/>
-          <w:numId w:val="22"/>
+          <w:numId w:val="23"/>
         </w:numPr>
         <w:ind w:left="720" w:hanging="360"/>
         <w:rPr>
@@ -10778,7 +10778,7 @@
       <w:pPr>
         <w:numPr>
           <w:ilvl w:val="0"/>
-          <w:numId w:val="22"/>
+          <w:numId w:val="23"/>
         </w:numPr>
         <w:ind w:left="720" w:hanging="360"/>
         <w:rPr>
@@ -10799,7 +10799,7 @@
       <w:pPr>
         <w:numPr>
           <w:ilvl w:val="0"/>
-          <w:numId w:val="22"/>
+          <w:numId w:val="23"/>
         </w:numPr>
         <w:ind w:left="720" w:hanging="360"/>
         <w:rPr>
@@ -10820,7 +10820,7 @@
       <w:pPr>
         <w:numPr>
           <w:ilvl w:val="0"/>
-          <w:numId w:val="22"/>
+          <w:numId w:val="23"/>
         </w:numPr>
         <w:ind w:left="720" w:hanging="360"/>
         <w:rPr>
@@ -11506,7 +11506,7 @@
       <w:pPr>
         <w:numPr>
           <w:ilvl w:val="0"/>
-          <w:numId w:val="39"/>
+          <w:numId w:val="41"/>
         </w:numPr>
         <w:ind w:left="720" w:hanging="360"/>
         <w:rPr>
@@ -11526,7 +11526,7 @@
       <w:pPr>
         <w:numPr>
           <w:ilvl w:val="0"/>
-          <w:numId w:val="39"/>
+          <w:numId w:val="41"/>
         </w:numPr>
         <w:ind w:left="720" w:hanging="360"/>
         <w:rPr>
@@ -11547,7 +11547,7 @@
       <w:pPr>
         <w:numPr>
           <w:ilvl w:val="0"/>
-          <w:numId w:val="39"/>
+          <w:numId w:val="41"/>
         </w:numPr>
         <w:ind w:left="720" w:hanging="360"/>
         <w:rPr>
@@ -11568,7 +11568,7 @@
       <w:pPr>
         <w:numPr>
           <w:ilvl w:val="0"/>
-          <w:numId w:val="39"/>
+          <w:numId w:val="41"/>
         </w:numPr>
         <w:ind w:left="720" w:hanging="360"/>
         <w:rPr>
@@ -11589,7 +11589,7 @@
       <w:pPr>
         <w:numPr>
           <w:ilvl w:val="0"/>
-          <w:numId w:val="39"/>
+          <w:numId w:val="41"/>
         </w:numPr>
         <w:ind w:left="720" w:hanging="360"/>
         <w:rPr>
@@ -13759,7 +13759,7 @@
       <w:pPr>
         <w:numPr>
           <w:ilvl w:val="0"/>
-          <w:numId w:val="37"/>
+          <w:numId w:val="39"/>
         </w:numPr>
         <w:ind w:left="720" w:hanging="360"/>
         <w:rPr>
@@ -13779,7 +13779,7 @@
       <w:pPr>
         <w:numPr>
           <w:ilvl w:val="0"/>
-          <w:numId w:val="37"/>
+          <w:numId w:val="39"/>
         </w:numPr>
         <w:ind w:left="720" w:hanging="360"/>
         <w:rPr>
@@ -13800,7 +13800,7 @@
       <w:pPr>
         <w:numPr>
           <w:ilvl w:val="0"/>
-          <w:numId w:val="37"/>
+          <w:numId w:val="39"/>
         </w:numPr>
         <w:ind w:left="720" w:hanging="360"/>
         <w:rPr>
@@ -13821,7 +13821,7 @@
       <w:pPr>
         <w:numPr>
           <w:ilvl w:val="0"/>
-          <w:numId w:val="37"/>
+          <w:numId w:val="39"/>
         </w:numPr>
         <w:ind w:left="720" w:hanging="360"/>
         <w:rPr>
@@ -14479,7 +14479,7 @@
       <w:pPr>
         <w:numPr>
           <w:ilvl w:val="0"/>
-          <w:numId w:val="14"/>
+          <w:numId w:val="15"/>
         </w:numPr>
         <w:ind w:left="720" w:hanging="360"/>
         <w:rPr>
@@ -14512,7 +14512,7 @@
       <w:pPr>
         <w:numPr>
           <w:ilvl w:val="0"/>
-          <w:numId w:val="14"/>
+          <w:numId w:val="15"/>
         </w:numPr>
         <w:ind w:left="720" w:hanging="360"/>
         <w:rPr>
@@ -14533,7 +14533,7 @@
       <w:pPr>
         <w:numPr>
           <w:ilvl w:val="0"/>
-          <w:numId w:val="14"/>
+          <w:numId w:val="15"/>
         </w:numPr>
         <w:ind w:left="720" w:hanging="360"/>
         <w:rPr>
@@ -14554,7 +14554,7 @@
       <w:pPr>
         <w:numPr>
           <w:ilvl w:val="0"/>
-          <w:numId w:val="14"/>
+          <w:numId w:val="15"/>
         </w:numPr>
         <w:ind w:left="720" w:hanging="360"/>
         <w:rPr>
@@ -15887,7 +15887,7 @@
       <w:pPr>
         <w:numPr>
           <w:ilvl w:val="0"/>
-          <w:numId w:val="36"/>
+          <w:numId w:val="38"/>
         </w:numPr>
         <w:ind w:left="720" w:hanging="360"/>
         <w:rPr>
@@ -15907,7 +15907,7 @@
       <w:pPr>
         <w:numPr>
           <w:ilvl w:val="0"/>
-          <w:numId w:val="36"/>
+          <w:numId w:val="38"/>
         </w:numPr>
         <w:ind w:left="720" w:hanging="360"/>
         <w:rPr>
@@ -15928,7 +15928,7 @@
       <w:pPr>
         <w:numPr>
           <w:ilvl w:val="0"/>
-          <w:numId w:val="36"/>
+          <w:numId w:val="38"/>
         </w:numPr>
         <w:ind w:left="720" w:hanging="360"/>
         <w:rPr>
@@ -15949,7 +15949,7 @@
       <w:pPr>
         <w:numPr>
           <w:ilvl w:val="0"/>
-          <w:numId w:val="36"/>
+          <w:numId w:val="38"/>
         </w:numPr>
         <w:ind w:left="720" w:hanging="360"/>
         <w:rPr>
@@ -16550,7 +16550,7 @@
       <w:pPr>
         <w:numPr>
           <w:ilvl w:val="0"/>
-          <w:numId w:val="26"/>
+          <w:numId w:val="28"/>
         </w:numPr>
         <w:ind w:left="720" w:hanging="360"/>
         <w:rPr>
@@ -16570,7 +16570,7 @@
       <w:pPr>
         <w:numPr>
           <w:ilvl w:val="0"/>
-          <w:numId w:val="26"/>
+          <w:numId w:val="28"/>
         </w:numPr>
         <w:ind w:left="720" w:hanging="360"/>
         <w:rPr>
@@ -16591,7 +16591,7 @@
       <w:pPr>
         <w:numPr>
           <w:ilvl w:val="0"/>
-          <w:numId w:val="26"/>
+          <w:numId w:val="28"/>
         </w:numPr>
         <w:ind w:left="720" w:hanging="360"/>
         <w:rPr>
@@ -16612,7 +16612,7 @@
       <w:pPr>
         <w:numPr>
           <w:ilvl w:val="0"/>
-          <w:numId w:val="26"/>
+          <w:numId w:val="28"/>
         </w:numPr>
         <w:ind w:left="720" w:hanging="360"/>
         <w:rPr>
@@ -18527,7 +18527,7 @@
       <w:pPr>
         <w:numPr>
           <w:ilvl w:val="0"/>
-          <w:numId w:val="34"/>
+          <w:numId w:val="36"/>
         </w:numPr>
         <w:ind w:left="720" w:hanging="360"/>
         <w:rPr>
@@ -18547,7 +18547,7 @@
       <w:pPr>
         <w:numPr>
           <w:ilvl w:val="0"/>
-          <w:numId w:val="34"/>
+          <w:numId w:val="36"/>
         </w:numPr>
         <w:ind w:left="720" w:hanging="360"/>
         <w:rPr>
@@ -18573,7 +18573,7 @@
       <w:pPr>
         <w:numPr>
           <w:ilvl w:val="0"/>
-          <w:numId w:val="34"/>
+          <w:numId w:val="36"/>
         </w:numPr>
         <w:ind w:left="720" w:hanging="360"/>
         <w:rPr>
@@ -18594,7 +18594,7 @@
       <w:pPr>
         <w:numPr>
           <w:ilvl w:val="0"/>
-          <w:numId w:val="34"/>
+          <w:numId w:val="36"/>
         </w:numPr>
         <w:ind w:left="720" w:hanging="360"/>
         <w:rPr>
@@ -19193,7 +19193,7 @@
       <w:pPr>
         <w:numPr>
           <w:ilvl w:val="0"/>
-          <w:numId w:val="30"/>
+          <w:numId w:val="32"/>
         </w:numPr>
         <w:ind w:left="720" w:hanging="360"/>
         <w:rPr>
@@ -19213,7 +19213,7 @@
       <w:pPr>
         <w:numPr>
           <w:ilvl w:val="0"/>
-          <w:numId w:val="30"/>
+          <w:numId w:val="32"/>
         </w:numPr>
         <w:ind w:left="720" w:hanging="360"/>
         <w:rPr>
@@ -19239,7 +19239,7 @@
       <w:pPr>
         <w:numPr>
           <w:ilvl w:val="0"/>
-          <w:numId w:val="30"/>
+          <w:numId w:val="32"/>
         </w:numPr>
         <w:ind w:left="720" w:hanging="360"/>
         <w:rPr>
@@ -19260,7 +19260,7 @@
       <w:pPr>
         <w:numPr>
           <w:ilvl w:val="0"/>
-          <w:numId w:val="30"/>
+          <w:numId w:val="32"/>
         </w:numPr>
         <w:ind w:left="720" w:hanging="360"/>
         <w:rPr>
@@ -19282,7 +19282,7 @@
       <w:pPr>
         <w:numPr>
           <w:ilvl w:val="0"/>
-          <w:numId w:val="30"/>
+          <w:numId w:val="32"/>
         </w:numPr>
         <w:ind w:left="720" w:hanging="360"/>
         <w:rPr>
@@ -22963,7 +22963,7 @@
       <w:pPr>
         <w:numPr>
           <w:ilvl w:val="0"/>
-          <w:numId w:val="23"/>
+          <w:numId w:val="24"/>
         </w:numPr>
         <w:ind w:left="720" w:hanging="360"/>
         <w:rPr>
@@ -22983,7 +22983,7 @@
       <w:pPr>
         <w:numPr>
           <w:ilvl w:val="0"/>
-          <w:numId w:val="23"/>
+          <w:numId w:val="24"/>
         </w:numPr>
         <w:ind w:left="720" w:hanging="360"/>
         <w:rPr>
@@ -23009,7 +23009,7 @@
       <w:pPr>
         <w:numPr>
           <w:ilvl w:val="0"/>
-          <w:numId w:val="23"/>
+          <w:numId w:val="24"/>
         </w:numPr>
         <w:ind w:left="720" w:hanging="360"/>
         <w:rPr>
@@ -23030,7 +23030,7 @@
       <w:pPr>
         <w:numPr>
           <w:ilvl w:val="0"/>
-          <w:numId w:val="23"/>
+          <w:numId w:val="24"/>
         </w:numPr>
         <w:ind w:left="720" w:hanging="360"/>
         <w:rPr>
@@ -23629,7 +23629,7 @@
       <w:pPr>
         <w:numPr>
           <w:ilvl w:val="0"/>
-          <w:numId w:val="32"/>
+          <w:numId w:val="34"/>
         </w:numPr>
         <w:ind w:left="720" w:hanging="360"/>
         <w:rPr>
@@ -23649,7 +23649,7 @@
       <w:pPr>
         <w:numPr>
           <w:ilvl w:val="0"/>
-          <w:numId w:val="32"/>
+          <w:numId w:val="34"/>
         </w:numPr>
         <w:ind w:left="720" w:hanging="360"/>
         <w:rPr>
@@ -23675,7 +23675,7 @@
       <w:pPr>
         <w:numPr>
           <w:ilvl w:val="0"/>
-          <w:numId w:val="32"/>
+          <w:numId w:val="34"/>
         </w:numPr>
         <w:ind w:left="720" w:hanging="360"/>
         <w:rPr>
@@ -23696,7 +23696,7 @@
       <w:pPr>
         <w:numPr>
           <w:ilvl w:val="0"/>
-          <w:numId w:val="32"/>
+          <w:numId w:val="34"/>
         </w:numPr>
         <w:ind w:left="720" w:hanging="360"/>
         <w:rPr>
@@ -24529,7 +24529,7 @@
       <w:pPr>
         <w:numPr>
           <w:ilvl w:val="0"/>
-          <w:numId w:val="15"/>
+          <w:numId w:val="16"/>
         </w:numPr>
         <w:ind w:left="720" w:hanging="360"/>
         <w:rPr>
@@ -24549,7 +24549,7 @@
       <w:pPr>
         <w:numPr>
           <w:ilvl w:val="0"/>
-          <w:numId w:val="15"/>
+          <w:numId w:val="16"/>
         </w:numPr>
         <w:ind w:left="720" w:hanging="360"/>
         <w:rPr>
@@ -24575,7 +24575,7 @@
       <w:pPr>
         <w:numPr>
           <w:ilvl w:val="0"/>
-          <w:numId w:val="15"/>
+          <w:numId w:val="16"/>
         </w:numPr>
         <w:ind w:left="720" w:hanging="360"/>
         <w:rPr>
@@ -24596,7 +24596,7 @@
       <w:pPr>
         <w:numPr>
           <w:ilvl w:val="0"/>
-          <w:numId w:val="15"/>
+          <w:numId w:val="16"/>
         </w:numPr>
         <w:ind w:left="720" w:hanging="360"/>
         <w:rPr>
@@ -26420,7 +26420,7 @@
       <w:pPr>
         <w:numPr>
           <w:ilvl w:val="0"/>
-          <w:numId w:val="16"/>
+          <w:numId w:val="17"/>
         </w:numPr>
         <w:ind w:left="720" w:hanging="360"/>
         <w:rPr>
@@ -26440,7 +26440,7 @@
       <w:pPr>
         <w:numPr>
           <w:ilvl w:val="0"/>
-          <w:numId w:val="16"/>
+          <w:numId w:val="17"/>
         </w:numPr>
         <w:ind w:left="720" w:hanging="360"/>
         <w:rPr>
@@ -26466,7 +26466,7 @@
       <w:pPr>
         <w:numPr>
           <w:ilvl w:val="0"/>
-          <w:numId w:val="16"/>
+          <w:numId w:val="17"/>
         </w:numPr>
         <w:ind w:left="720" w:hanging="360"/>
         <w:rPr>
@@ -26487,7 +26487,7 @@
       <w:pPr>
         <w:numPr>
           <w:ilvl w:val="0"/>
-          <w:numId w:val="16"/>
+          <w:numId w:val="17"/>
         </w:numPr>
         <w:ind w:left="720" w:hanging="360"/>
         <w:rPr>
@@ -28694,7 +28694,7 @@
       <w:pPr>
         <w:numPr>
           <w:ilvl w:val="0"/>
-          <w:numId w:val="13"/>
+          <w:numId w:val="14"/>
         </w:numPr>
         <w:ind w:left="720" w:hanging="360"/>
         <w:rPr>
@@ -28714,7 +28714,7 @@
       <w:pPr>
         <w:numPr>
           <w:ilvl w:val="0"/>
-          <w:numId w:val="13"/>
+          <w:numId w:val="14"/>
         </w:numPr>
         <w:ind w:left="720" w:hanging="360"/>
         <w:rPr>
@@ -28740,7 +28740,7 @@
       <w:pPr>
         <w:numPr>
           <w:ilvl w:val="0"/>
-          <w:numId w:val="13"/>
+          <w:numId w:val="14"/>
         </w:numPr>
         <w:ind w:left="720" w:hanging="360"/>
         <w:rPr>
@@ -28773,7 +28773,7 @@
       <w:pPr>
         <w:numPr>
           <w:ilvl w:val="0"/>
-          <w:numId w:val="13"/>
+          <w:numId w:val="14"/>
         </w:numPr>
         <w:ind w:left="720" w:hanging="360"/>
         <w:rPr>
@@ -29410,7 +29410,7 @@
       <w:pPr>
         <w:numPr>
           <w:ilvl w:val="0"/>
-          <w:numId w:val="24"/>
+          <w:numId w:val="25"/>
         </w:numPr>
         <w:ind w:left="720" w:hanging="360"/>
         <w:rPr>
@@ -29430,7 +29430,7 @@
       <w:pPr>
         <w:numPr>
           <w:ilvl w:val="0"/>
-          <w:numId w:val="24"/>
+          <w:numId w:val="25"/>
         </w:numPr>
         <w:ind w:left="720" w:hanging="360"/>
         <w:rPr>
@@ -29456,7 +29456,7 @@
       <w:pPr>
         <w:numPr>
           <w:ilvl w:val="0"/>
-          <w:numId w:val="24"/>
+          <w:numId w:val="25"/>
         </w:numPr>
         <w:ind w:left="720" w:hanging="360"/>
         <w:rPr>
@@ -29477,7 +29477,7 @@
       <w:pPr>
         <w:numPr>
           <w:ilvl w:val="0"/>
-          <w:numId w:val="24"/>
+          <w:numId w:val="25"/>
         </w:numPr>
         <w:ind w:left="720" w:hanging="360"/>
         <w:rPr>
@@ -30967,7 +30967,7 @@
       <w:pPr>
         <w:numPr>
           <w:ilvl w:val="0"/>
-          <w:numId w:val="31"/>
+          <w:numId w:val="33"/>
         </w:numPr>
         <w:ind w:left="720" w:hanging="360"/>
         <w:rPr>
@@ -30987,7 +30987,7 @@
       <w:pPr>
         <w:numPr>
           <w:ilvl w:val="0"/>
-          <w:numId w:val="31"/>
+          <w:numId w:val="33"/>
         </w:numPr>
         <w:ind w:left="720" w:hanging="360"/>
         <w:rPr>
@@ -31008,7 +31008,7 @@
       <w:pPr>
         <w:numPr>
           <w:ilvl w:val="0"/>
-          <w:numId w:val="31"/>
+          <w:numId w:val="33"/>
         </w:numPr>
         <w:ind w:left="720" w:hanging="360"/>
         <w:rPr>
@@ -31029,7 +31029,7 @@
       <w:pPr>
         <w:numPr>
           <w:ilvl w:val="0"/>
-          <w:numId w:val="31"/>
+          <w:numId w:val="33"/>
         </w:numPr>
         <w:ind w:left="720" w:hanging="360"/>
         <w:rPr>
@@ -31677,7 +31677,7 @@
       <w:pPr>
         <w:numPr>
           <w:ilvl w:val="0"/>
-          <w:numId w:val="38"/>
+          <w:numId w:val="40"/>
         </w:numPr>
         <w:ind w:left="720" w:hanging="360"/>
         <w:rPr>
@@ -31710,7 +31710,7 @@
       <w:pPr>
         <w:numPr>
           <w:ilvl w:val="0"/>
-          <w:numId w:val="38"/>
+          <w:numId w:val="40"/>
         </w:numPr>
         <w:ind w:left="720" w:hanging="360"/>
         <w:rPr>
@@ -31731,7 +31731,7 @@
       <w:pPr>
         <w:numPr>
           <w:ilvl w:val="0"/>
-          <w:numId w:val="38"/>
+          <w:numId w:val="40"/>
         </w:numPr>
         <w:ind w:left="720" w:hanging="360"/>
         <w:rPr>
@@ -31752,7 +31752,7 @@
       <w:pPr>
         <w:numPr>
           <w:ilvl w:val="0"/>
-          <w:numId w:val="38"/>
+          <w:numId w:val="40"/>
         </w:numPr>
         <w:ind w:left="720" w:hanging="360"/>
         <w:rPr>
@@ -32238,34 +32238,1311 @@
     </w:p>
     <w:p>
       <w:pPr>
-        <w:rPr>
-          <w:b w:val="1"/>
-          <w:color w:val="444444"/>
-        </w:rPr>
-      </w:pPr>
-      <w:r>
-        <w:rPr>
-          <w:rtl w:val="0"/>
-        </w:rPr>
-      </w:r>
-    </w:p>
-    <w:p>
-      <w:pPr>
-        <w:rPr>
-          <w:b w:val="1"/>
-          <w:color w:val="444444"/>
-        </w:rPr>
-      </w:pPr>
-      <w:r>
-        <w:rPr>
-          <w:rtl w:val="0"/>
-        </w:rPr>
-      </w:r>
-    </w:p>
-    <w:p>
-      <w:pPr>
-        <w:rPr>
-          <w:b w:val="1"/>
+        <w:rPr/>
+      </w:pPr>
+      <w:r>
+        <w:rPr>
+          <w:rtl w:val="0"/>
+        </w:rPr>
+        <w:t xml:space="preserve">Question: 36</w:t>
+      </w:r>
+    </w:p>
+    <w:p>
+      <w:pPr>
+        <w:rPr>
+          <w:color w:val="999999"/>
+        </w:rPr>
+      </w:pPr>
+      <w:r>
+        <w:rPr>
+          <w:b w:val="1"/>
+          <w:rtl w:val="0"/>
+        </w:rPr>
+        <w:t xml:space="preserve">Main​ ​Topic​ ​:​ </w:t>
+      </w:r>
+      <w:r>
+        <w:rPr>
+          <w:color w:val="999999"/>
+          <w:rtl w:val="0"/>
+        </w:rPr>
+        <w:t xml:space="preserve">Analysis and Visualization</w:t>
+      </w:r>
+    </w:p>
+    <w:p>
+      <w:pPr>
+        <w:rPr>
+          <w:b w:val="1"/>
+          <w:color w:val="999999"/>
+        </w:rPr>
+      </w:pPr>
+      <w:r>
+        <w:rPr>
+          <w:b w:val="1"/>
+          <w:rtl w:val="0"/>
+        </w:rPr>
+        <w:t xml:space="preserve">Sub​ ​Topic​ ​:​ </w:t>
+      </w:r>
+      <w:r>
+        <w:rPr>
+          <w:b w:val="1"/>
+          <w:color w:val="999999"/>
+          <w:rtl w:val="0"/>
+        </w:rPr>
+        <w:t xml:space="preserve">Apply data governance and compliance controls</w:t>
+      </w:r>
+    </w:p>
+    <w:p>
+      <w:pPr>
+        <w:rPr>
+          <w:color w:val="999999"/>
+        </w:rPr>
+      </w:pPr>
+      <w:r>
+        <w:rPr>
+          <w:rtl w:val="0"/>
+        </w:rPr>
+      </w:r>
+    </w:p>
+    <w:p>
+      <w:pPr>
+        <w:rPr>
+          <w:b w:val="1"/>
+          <w:color w:val="999999"/>
+        </w:rPr>
+      </w:pPr>
+      <w:r>
+        <w:rPr>
+          <w:b w:val="1"/>
+          <w:rtl w:val="0"/>
+        </w:rPr>
+        <w:t xml:space="preserve">Domain: </w:t>
+      </w:r>
+      <w:r>
+        <w:rPr>
+          <w:color w:val="999999"/>
+          <w:rtl w:val="0"/>
+        </w:rPr>
+        <w:t xml:space="preserve">Security  </w:t>
+      </w:r>
+      <w:r>
+        <w:rPr>
+          <w:rtl w:val="0"/>
+        </w:rPr>
+      </w:r>
+    </w:p>
+    <w:p>
+      <w:pPr>
+        <w:rPr>
+          <w:b w:val="1"/>
+        </w:rPr>
+      </w:pPr>
+      <w:r>
+        <w:rPr>
+          <w:rtl w:val="0"/>
+        </w:rPr>
+      </w:r>
+    </w:p>
+    <w:p>
+      <w:pPr>
+        <w:rPr>
+          <w:rFonts w:ascii="Calibri" w:cs="Calibri" w:eastAsia="Calibri" w:hAnsi="Calibri"/>
+        </w:rPr>
+      </w:pPr>
+      <w:r>
+        <w:rPr>
+          <w:rFonts w:ascii="Calibri" w:cs="Calibri" w:eastAsia="Calibri" w:hAnsi="Calibri"/>
+          <w:b w:val="1"/>
+          <w:rtl w:val="0"/>
+        </w:rPr>
+        <w:t xml:space="preserve">Question text</w:t>
+      </w:r>
+      <w:r>
+        <w:rPr>
+          <w:rFonts w:ascii="Calibri" w:cs="Calibri" w:eastAsia="Calibri" w:hAnsi="Calibri"/>
+          <w:rtl w:val="0"/>
+        </w:rPr>
+        <w:t xml:space="preserve">: </w:t>
+      </w:r>
+    </w:p>
+    <w:p>
+      <w:pPr>
+        <w:rPr>
+          <w:color w:val="434343"/>
+        </w:rPr>
+      </w:pPr>
+      <w:r>
+        <w:rPr>
+          <w:color w:val="434343"/>
+          <w:rtl w:val="0"/>
+        </w:rPr>
+        <w:t xml:space="preserve">You are a data scientist working for a company that provides credit card verification services to banks and insurance companies. Your client credit card data is streamed into your S3 data lake on a daily basis in the form of large sets of JSON files. Due to the Personally Identifiable Information (PII) data contained in these JSON files, your company must adhere to the regulations defined in the Payment Card Industry Data Security Standard (PCI DSS). This means you must encrypt the data at rest in your S3 buckets. You also need to recognize and take action on any abnormal data access activity.</w:t>
+      </w:r>
+    </w:p>
+    <w:p>
+      <w:pPr>
+        <w:rPr>
+          <w:color w:val="434343"/>
+        </w:rPr>
+      </w:pPr>
+      <w:r>
+        <w:rPr>
+          <w:rtl w:val="0"/>
+        </w:rPr>
+      </w:r>
+    </w:p>
+    <w:p>
+      <w:pPr>
+        <w:rPr>
+          <w:color w:val="434343"/>
+        </w:rPr>
+      </w:pPr>
+      <w:r>
+        <w:rPr>
+          <w:color w:val="434343"/>
+          <w:rtl w:val="0"/>
+        </w:rPr>
+        <w:t xml:space="preserve">Which option best satisfies your data governance and compliance controls in the most cost effective manner?</w:t>
+      </w:r>
+    </w:p>
+    <w:p>
+      <w:pPr>
+        <w:rPr>
+          <w:color w:val="434343"/>
+        </w:rPr>
+      </w:pPr>
+      <w:r>
+        <w:rPr>
+          <w:rtl w:val="0"/>
+        </w:rPr>
+      </w:r>
+    </w:p>
+    <w:p>
+      <w:pPr>
+        <w:numPr>
+          <w:ilvl w:val="0"/>
+          <w:numId w:val="12"/>
+        </w:numPr>
+        <w:ind w:left="720" w:hanging="360"/>
+        <w:rPr>
+          <w:color w:val="434343"/>
+        </w:rPr>
+      </w:pPr>
+      <w:r>
+        <w:rPr>
+          <w:color w:val="383a42"/>
+          <w:shd w:fill="fafafa" w:val="clear"/>
+          <w:rtl w:val="0"/>
+        </w:rPr>
+        <w:t xml:space="preserve">Store the credit card JSON data in DynamoDB with encryption enabled on your tables. Use a Lambda function to determine if any of your compliance rules are violated by scanning the DynamoDB tables. When compliance rule violations are found, send alerts using Simple Notification Service (SNS).</w:t>
+      </w:r>
+    </w:p>
+    <w:p>
+      <w:pPr>
+        <w:numPr>
+          <w:ilvl w:val="0"/>
+          <w:numId w:val="12"/>
+        </w:numPr>
+        <w:ind w:left="720" w:hanging="360"/>
+        <w:rPr>
+          <w:color w:val="383a42"/>
+          <w:shd w:fill="fafafa" w:val="clear"/>
+        </w:rPr>
+      </w:pPr>
+      <w:r>
+        <w:rPr>
+          <w:color w:val="383a42"/>
+          <w:shd w:fill="fafafa" w:val="clear"/>
+          <w:rtl w:val="0"/>
+        </w:rPr>
+        <w:t xml:space="preserve">Store the credit card JSON data in buckets in S3 with encryption enabled. Use a Lambda function to determine if any of your compliance rules are violated by scanning the S3 buckets. When compliance rule violations are found, send alerts using Simple Notification Service (SNS).</w:t>
+      </w:r>
+    </w:p>
+    <w:p>
+      <w:pPr>
+        <w:numPr>
+          <w:ilvl w:val="0"/>
+          <w:numId w:val="12"/>
+        </w:numPr>
+        <w:ind w:left="720" w:hanging="360"/>
+        <w:rPr>
+          <w:color w:val="383a42"/>
+          <w:shd w:fill="fafafa" w:val="clear"/>
+        </w:rPr>
+      </w:pPr>
+      <w:r>
+        <w:rPr>
+          <w:color w:val="383a42"/>
+          <w:shd w:fill="fafafa" w:val="clear"/>
+          <w:rtl w:val="0"/>
+        </w:rPr>
+        <w:t xml:space="preserve">Store the credit card JSON data in buckets in S3 with encryption enabled. Use the AWS Macie service to determine if any of your compliance rules are violated by scanning the S3 buckets. When compliance rule violations are found, use CloudWatch events to trigger alerts sent via Simple Notification Service (SNS).</w:t>
+      </w:r>
+    </w:p>
+    <w:p>
+      <w:pPr>
+        <w:numPr>
+          <w:ilvl w:val="0"/>
+          <w:numId w:val="12"/>
+        </w:numPr>
+        <w:ind w:left="720" w:hanging="360"/>
+        <w:rPr>
+          <w:color w:val="383a42"/>
+          <w:shd w:fill="fafafa" w:val="clear"/>
+        </w:rPr>
+      </w:pPr>
+      <w:r>
+        <w:rPr>
+          <w:color w:val="383a42"/>
+          <w:shd w:fill="fafafa" w:val="clear"/>
+          <w:rtl w:val="0"/>
+        </w:rPr>
+        <w:t xml:space="preserve">Store the credit card JSON data in DynamoDB with encryption enabled on your tables. Use the AWS Macie service to determine if any of your compliance rules are violated by scanning the DynamoDB tables. When compliance rule violations are found, use CloudWatch events to trigger alerts sent via Simple Notification Service (SNS).</w:t>
+      </w:r>
+    </w:p>
+    <w:p>
+      <w:pPr>
+        <w:rPr>
+          <w:color w:val="434343"/>
+        </w:rPr>
+      </w:pPr>
+      <w:r>
+        <w:rPr>
+          <w:rtl w:val="0"/>
+        </w:rPr>
+      </w:r>
+    </w:p>
+    <w:p>
+      <w:pPr>
+        <w:rPr>
+          <w:color w:val="434343"/>
+        </w:rPr>
+      </w:pPr>
+      <w:r>
+        <w:rPr>
+          <w:rFonts w:ascii="Calibri" w:cs="Calibri" w:eastAsia="Calibri" w:hAnsi="Calibri"/>
+          <w:b w:val="1"/>
+          <w:rtl w:val="0"/>
+        </w:rPr>
+        <w:t xml:space="preserve">Answer:</w:t>
+      </w:r>
+      <w:r>
+        <w:rPr>
+          <w:color w:val="434343"/>
+          <w:rtl w:val="0"/>
+        </w:rPr>
+        <w:t xml:space="preserve"> C</w:t>
+      </w:r>
+    </w:p>
+    <w:p>
+      <w:pPr>
+        <w:rPr>
+          <w:color w:val="434343"/>
+        </w:rPr>
+      </w:pPr>
+      <w:r>
+        <w:rPr>
+          <w:rtl w:val="0"/>
+        </w:rPr>
+      </w:r>
+    </w:p>
+    <w:p>
+      <w:pPr>
+        <w:rPr>
+          <w:color w:val="444444"/>
+          <w:highlight w:val="white"/>
+        </w:rPr>
+      </w:pPr>
+      <w:r>
+        <w:rPr>
+          <w:rFonts w:ascii="Calibri" w:cs="Calibri" w:eastAsia="Calibri" w:hAnsi="Calibri"/>
+          <w:b w:val="1"/>
+          <w:rtl w:val="0"/>
+        </w:rPr>
+        <w:t xml:space="preserve">Explanation:</w:t>
+      </w:r>
+      <w:r>
+        <w:rPr>
+          <w:rtl w:val="0"/>
+        </w:rPr>
+      </w:r>
+    </w:p>
+    <w:p>
+      <w:pPr>
+        <w:rPr>
+          <w:color w:val="444444"/>
+          <w:highlight w:val="white"/>
+        </w:rPr>
+      </w:pPr>
+      <w:r>
+        <w:rPr>
+          <w:color w:val="444444"/>
+          <w:highlight w:val="white"/>
+          <w:rtl w:val="0"/>
+        </w:rPr>
+        <w:t xml:space="preserve">Option A is incorrect. This option is not the most cost effective; using DynamoDB instead of using your data lake S3 buckets to store the data adds another layer of complexity and data storage cost. Also, writing your compliance rules into a Lambda function is not as cost effective or scalable as using the AWS Macie service.</w:t>
+      </w:r>
+    </w:p>
+    <w:p>
+      <w:pPr>
+        <w:rPr>
+          <w:color w:val="444444"/>
+          <w:highlight w:val="white"/>
+        </w:rPr>
+      </w:pPr>
+      <w:r>
+        <w:rPr>
+          <w:rtl w:val="0"/>
+        </w:rPr>
+      </w:r>
+    </w:p>
+    <w:p>
+      <w:pPr>
+        <w:rPr>
+          <w:color w:val="444444"/>
+          <w:highlight w:val="white"/>
+        </w:rPr>
+      </w:pPr>
+      <w:r>
+        <w:rPr>
+          <w:color w:val="444444"/>
+          <w:highlight w:val="white"/>
+          <w:rtl w:val="0"/>
+        </w:rPr>
+        <w:t xml:space="preserve">Option B is incorrect. This option is not cost effective because you would have to write your compliance rules into a Lambda function, which is not as cost effective or scalable as using the AWS Macie service.</w:t>
+      </w:r>
+    </w:p>
+    <w:p>
+      <w:pPr>
+        <w:rPr>
+          <w:color w:val="444444"/>
+          <w:highlight w:val="white"/>
+        </w:rPr>
+      </w:pPr>
+      <w:r>
+        <w:rPr>
+          <w:rtl w:val="0"/>
+        </w:rPr>
+      </w:r>
+    </w:p>
+    <w:p>
+      <w:pPr>
+        <w:rPr>
+          <w:color w:val="444444"/>
+          <w:highlight w:val="white"/>
+        </w:rPr>
+      </w:pPr>
+      <w:r>
+        <w:rPr>
+          <w:color w:val="444444"/>
+          <w:highlight w:val="white"/>
+          <w:rtl w:val="0"/>
+        </w:rPr>
+        <w:t xml:space="preserve">Option C is correct. Use the AWS Macie service to guard against security violations by continuously scanning your S3 bucket data and your account settings. Macie uses machine learning to properly classify your PII data. Macie also monitors access activity for your data, looking for access abnormalities and data leaks.</w:t>
+      </w:r>
+    </w:p>
+    <w:p>
+      <w:pPr>
+        <w:rPr>
+          <w:color w:val="444444"/>
+          <w:highlight w:val="white"/>
+        </w:rPr>
+      </w:pPr>
+      <w:r>
+        <w:rPr>
+          <w:rtl w:val="0"/>
+        </w:rPr>
+      </w:r>
+    </w:p>
+    <w:p>
+      <w:pPr>
+        <w:rPr>
+          <w:color w:val="444444"/>
+          <w:highlight w:val="white"/>
+        </w:rPr>
+      </w:pPr>
+      <w:r>
+        <w:rPr>
+          <w:color w:val="444444"/>
+          <w:highlight w:val="white"/>
+          <w:rtl w:val="0"/>
+        </w:rPr>
+        <w:t xml:space="preserve">Option D is incorrect. The AWS Macie service works with data stored in S3, not DynamoDB. Also this option is not the most cost effective; using DynamoDB instead of using your data lake S3 buckets to store the data adds another layer of complexity and data storage cost.</w:t>
+      </w:r>
+    </w:p>
+    <w:p>
+      <w:pPr>
+        <w:rPr>
+          <w:color w:val="434343"/>
+        </w:rPr>
+      </w:pPr>
+      <w:r>
+        <w:rPr>
+          <w:rtl w:val="0"/>
+        </w:rPr>
+      </w:r>
+    </w:p>
+    <w:p>
+      <w:pPr>
+        <w:rPr>
+          <w:rFonts w:ascii="Calibri" w:cs="Calibri" w:eastAsia="Calibri" w:hAnsi="Calibri"/>
+          <w:b w:val="1"/>
+        </w:rPr>
+      </w:pPr>
+      <w:r>
+        <w:rPr>
+          <w:rFonts w:ascii="Calibri" w:cs="Calibri" w:eastAsia="Calibri" w:hAnsi="Calibri"/>
+          <w:b w:val="1"/>
+          <w:rtl w:val="0"/>
+        </w:rPr>
+        <w:t xml:space="preserve">Reference:</w:t>
+      </w:r>
+    </w:p>
+    <w:p>
+      <w:pPr>
+        <w:rPr>
+          <w:color w:val="444444"/>
+        </w:rPr>
+      </w:pPr>
+      <w:r>
+        <w:rPr>
+          <w:color w:val="444444"/>
+          <w:rtl w:val="0"/>
+        </w:rPr>
+        <w:t xml:space="preserve">Please see the AWS News blog titled </w:t>
+      </w:r>
+      <w:r>
+        <w:rPr>
+          <w:b w:val="1"/>
+          <w:color w:val="444444"/>
+          <w:rtl w:val="0"/>
+        </w:rPr>
+        <w:t xml:space="preserve">New Amazon S3 Encryption and Security Features </w:t>
+      </w:r>
+      <w:r>
+        <w:rPr>
+          <w:color w:val="444444"/>
+          <w:rtl w:val="0"/>
+        </w:rPr>
+        <w:t xml:space="preserve">(</w:t>
+      </w:r>
+      <w:hyperlink r:id="rId177">
+        <w:r>
+          <w:rPr>
+            <w:color w:val="1155cc"/>
+            <w:u w:val="single"/>
+            <w:rtl w:val="0"/>
+          </w:rPr>
+          <w:t xml:space="preserve">https://aws.amazon.com/blogs/aws/new-amazon-s3-encryption-security-features/</w:t>
+        </w:r>
+      </w:hyperlink>
+      <w:r>
+        <w:rPr>
+          <w:color w:val="444444"/>
+          <w:rtl w:val="0"/>
+        </w:rPr>
+        <w:t xml:space="preserve">), the </w:t>
+      </w:r>
+      <w:r>
+        <w:rPr>
+          <w:b w:val="1"/>
+          <w:color w:val="444444"/>
+          <w:rtl w:val="0"/>
+        </w:rPr>
+        <w:t xml:space="preserve">Amazon Macie overview page</w:t>
+      </w:r>
+      <w:r>
+        <w:rPr>
+          <w:color w:val="444444"/>
+          <w:rtl w:val="0"/>
+        </w:rPr>
+        <w:t xml:space="preserve"> (</w:t>
+      </w:r>
+      <w:hyperlink r:id="rId178">
+        <w:r>
+          <w:rPr>
+            <w:color w:val="1155cc"/>
+            <w:u w:val="single"/>
+            <w:rtl w:val="0"/>
+          </w:rPr>
+          <w:t xml:space="preserve">https://aws.amazon.com/macie/</w:t>
+        </w:r>
+      </w:hyperlink>
+      <w:r>
+        <w:rPr>
+          <w:color w:val="444444"/>
+          <w:rtl w:val="0"/>
+        </w:rPr>
+        <w:t xml:space="preserve">), and the </w:t>
+      </w:r>
+      <w:r>
+        <w:rPr>
+          <w:b w:val="1"/>
+          <w:color w:val="444444"/>
+          <w:rtl w:val="0"/>
+        </w:rPr>
+        <w:t xml:space="preserve">Amazon Macie FAQs page</w:t>
+      </w:r>
+      <w:r>
+        <w:rPr>
+          <w:color w:val="444444"/>
+          <w:rtl w:val="0"/>
+        </w:rPr>
+        <w:t xml:space="preserve"> (</w:t>
+      </w:r>
+      <w:hyperlink r:id="rId179">
+        <w:r>
+          <w:rPr>
+            <w:color w:val="1155cc"/>
+            <w:u w:val="single"/>
+            <w:rtl w:val="0"/>
+          </w:rPr>
+          <w:t xml:space="preserve">https://aws.amazon.com/macie/faq/</w:t>
+        </w:r>
+      </w:hyperlink>
+      <w:r>
+        <w:rPr>
+          <w:color w:val="444444"/>
+          <w:rtl w:val="0"/>
+        </w:rPr>
+        <w:t xml:space="preserve">)</w:t>
+      </w:r>
+    </w:p>
+    <w:p>
+      <w:pPr>
+        <w:rPr>
+          <w:color w:val="444444"/>
+        </w:rPr>
+      </w:pPr>
+      <w:r>
+        <w:rPr>
+          <w:rtl w:val="0"/>
+        </w:rPr>
+      </w:r>
+    </w:p>
+    <w:p>
+      <w:pPr>
+        <w:rPr>
+          <w:color w:val="444444"/>
+        </w:rPr>
+      </w:pPr>
+      <w:r>
+        <w:rPr>
+          <w:rtl w:val="0"/>
+        </w:rPr>
+      </w:r>
+    </w:p>
+    <w:p>
+      <w:pPr>
+        <w:rPr>
+          <w:b w:val="1"/>
+          <w:color w:val="444444"/>
+        </w:rPr>
+      </w:pPr>
+      <w:r>
+        <w:rPr>
+          <w:rtl w:val="0"/>
+        </w:rPr>
+      </w:r>
+    </w:p>
+    <w:p>
+      <w:pPr>
+        <w:rPr>
+          <w:b w:val="1"/>
+          <w:color w:val="444444"/>
+        </w:rPr>
+      </w:pPr>
+      <w:r>
+        <w:rPr>
+          <w:rtl w:val="0"/>
+        </w:rPr>
+      </w:r>
+    </w:p>
+    <w:p>
+      <w:pPr>
+        <w:rPr>
+          <w:b w:val="1"/>
+          <w:color w:val="444444"/>
+        </w:rPr>
+      </w:pPr>
+      <w:r>
+        <w:rPr>
+          <w:rtl w:val="0"/>
+        </w:rPr>
+      </w:r>
+    </w:p>
+    <w:p>
+      <w:pPr>
+        <w:rPr>
+          <w:b w:val="1"/>
+          <w:color w:val="444444"/>
+        </w:rPr>
+      </w:pPr>
+      <w:r>
+        <w:rPr>
+          <w:rtl w:val="0"/>
+        </w:rPr>
+      </w:r>
+    </w:p>
+    <w:p>
+      <w:pPr>
+        <w:rPr>
+          <w:b w:val="1"/>
+          <w:color w:val="444444"/>
+        </w:rPr>
+      </w:pPr>
+      <w:r>
+        <w:rPr>
+          <w:rtl w:val="0"/>
+        </w:rPr>
+      </w:r>
+    </w:p>
+    <w:p>
+      <w:pPr>
+        <w:rPr/>
+      </w:pPr>
+      <w:r>
+        <w:rPr>
+          <w:rtl w:val="0"/>
+        </w:rPr>
+        <w:t xml:space="preserve">Question: 37</w:t>
+      </w:r>
+    </w:p>
+    <w:p>
+      <w:pPr>
+        <w:rPr>
+          <w:color w:val="999999"/>
+        </w:rPr>
+      </w:pPr>
+      <w:r>
+        <w:rPr>
+          <w:b w:val="1"/>
+          <w:rtl w:val="0"/>
+        </w:rPr>
+        <w:t xml:space="preserve">Main​ ​Topic​ ​:​ </w:t>
+      </w:r>
+      <w:r>
+        <w:rPr>
+          <w:color w:val="999999"/>
+          <w:rtl w:val="0"/>
+        </w:rPr>
+        <w:t xml:space="preserve">Analysis and Visualization</w:t>
+      </w:r>
+    </w:p>
+    <w:p>
+      <w:pPr>
+        <w:rPr>
+          <w:b w:val="1"/>
+          <w:color w:val="999999"/>
+        </w:rPr>
+      </w:pPr>
+      <w:r>
+        <w:rPr>
+          <w:b w:val="1"/>
+          <w:rtl w:val="0"/>
+        </w:rPr>
+        <w:t xml:space="preserve">Sub​ ​Topic​ ​:​ </w:t>
+      </w:r>
+      <w:r>
+        <w:rPr>
+          <w:b w:val="1"/>
+          <w:color w:val="999999"/>
+          <w:rtl w:val="0"/>
+        </w:rPr>
+        <w:t xml:space="preserve">Select appropriate authentication and authorization mechanisms</w:t>
+      </w:r>
+      <w:r>
+        <w:rPr>
+          <w:rtl w:val="0"/>
+        </w:rPr>
+      </w:r>
+    </w:p>
+    <w:p>
+      <w:pPr>
+        <w:rPr>
+          <w:color w:val="999999"/>
+        </w:rPr>
+      </w:pPr>
+      <w:r>
+        <w:rPr>
+          <w:rtl w:val="0"/>
+        </w:rPr>
+      </w:r>
+    </w:p>
+    <w:p>
+      <w:pPr>
+        <w:rPr>
+          <w:b w:val="1"/>
+          <w:color w:val="999999"/>
+        </w:rPr>
+      </w:pPr>
+      <w:r>
+        <w:rPr>
+          <w:b w:val="1"/>
+          <w:rtl w:val="0"/>
+        </w:rPr>
+        <w:t xml:space="preserve">Domain: </w:t>
+      </w:r>
+      <w:r>
+        <w:rPr>
+          <w:color w:val="999999"/>
+          <w:rtl w:val="0"/>
+        </w:rPr>
+        <w:t xml:space="preserve">Security  </w:t>
+      </w:r>
+      <w:r>
+        <w:rPr>
+          <w:rtl w:val="0"/>
+        </w:rPr>
+      </w:r>
+    </w:p>
+    <w:p>
+      <w:pPr>
+        <w:rPr>
+          <w:b w:val="1"/>
+        </w:rPr>
+      </w:pPr>
+      <w:r>
+        <w:rPr>
+          <w:rtl w:val="0"/>
+        </w:rPr>
+      </w:r>
+    </w:p>
+    <w:p>
+      <w:pPr>
+        <w:rPr>
+          <w:rFonts w:ascii="Calibri" w:cs="Calibri" w:eastAsia="Calibri" w:hAnsi="Calibri"/>
+        </w:rPr>
+      </w:pPr>
+      <w:r>
+        <w:rPr>
+          <w:rFonts w:ascii="Calibri" w:cs="Calibri" w:eastAsia="Calibri" w:hAnsi="Calibri"/>
+          <w:b w:val="1"/>
+          <w:rtl w:val="0"/>
+        </w:rPr>
+        <w:t xml:space="preserve">Question text</w:t>
+      </w:r>
+      <w:r>
+        <w:rPr>
+          <w:rFonts w:ascii="Calibri" w:cs="Calibri" w:eastAsia="Calibri" w:hAnsi="Calibri"/>
+          <w:rtl w:val="0"/>
+        </w:rPr>
+        <w:t xml:space="preserve">: </w:t>
+      </w:r>
+    </w:p>
+    <w:p>
+      <w:pPr>
+        <w:rPr>
+          <w:color w:val="434343"/>
+        </w:rPr>
+      </w:pPr>
+      <w:r>
+        <w:rPr>
+          <w:color w:val="434343"/>
+          <w:rtl w:val="0"/>
+        </w:rPr>
+        <w:t xml:space="preserve">You are a data scientist working for a company that processes industrial machine operational data for various industrial manufacturers around the globe. You receive streaming data via Kinesis Data Firehose from the various manufacturers. You want to ingest the data into your Splunk cluster to deliver </w:t>
+      </w:r>
+      <w:r>
+        <w:rPr>
+          <w:color w:val="434343"/>
+          <w:rtl w:val="0"/>
+        </w:rPr>
+        <w:t xml:space="preserve">operational intelligence analysis, security analytics, and business performance KPIs for your manufacturing clients. </w:t>
+      </w:r>
+    </w:p>
+    <w:p>
+      <w:pPr>
+        <w:rPr>
+          <w:color w:val="434343"/>
+        </w:rPr>
+      </w:pPr>
+      <w:r>
+        <w:rPr>
+          <w:rtl w:val="0"/>
+        </w:rPr>
+      </w:r>
+    </w:p>
+    <w:p>
+      <w:pPr>
+        <w:rPr>
+          <w:color w:val="434343"/>
+        </w:rPr>
+      </w:pPr>
+      <w:r>
+        <w:rPr>
+          <w:color w:val="434343"/>
+          <w:rtl w:val="0"/>
+        </w:rPr>
+        <w:t xml:space="preserve">You have installed your Splunk cluster within your VPC. However, you have noticed that the ingestion process of moving your data from Kinesis Data Firehose to your Splunk cluster is failing. Which configuration option will allow your Kinesis Data Firehose stream to move your data into your Splunk cluster?</w:t>
+      </w:r>
+      <w:r>
+        <w:rPr>
+          <w:rtl w:val="0"/>
+        </w:rPr>
+      </w:r>
+    </w:p>
+    <w:p>
+      <w:pPr>
+        <w:rPr>
+          <w:color w:val="434343"/>
+        </w:rPr>
+      </w:pPr>
+      <w:r>
+        <w:rPr>
+          <w:rtl w:val="0"/>
+        </w:rPr>
+      </w:r>
+    </w:p>
+    <w:p>
+      <w:pPr>
+        <w:numPr>
+          <w:ilvl w:val="0"/>
+          <w:numId w:val="26"/>
+        </w:numPr>
+        <w:ind w:left="720" w:hanging="360"/>
+        <w:rPr>
+          <w:color w:val="434343"/>
+        </w:rPr>
+      </w:pPr>
+      <w:r>
+        <w:rPr>
+          <w:color w:val="383a42"/>
+          <w:shd w:fill="fafafa" w:val="clear"/>
+          <w:rtl w:val="0"/>
+        </w:rPr>
+        <w:t xml:space="preserve">Change the Splunk cluster security group to allow access from Kinesis service IPs</w:t>
+      </w:r>
+    </w:p>
+    <w:p>
+      <w:pPr>
+        <w:numPr>
+          <w:ilvl w:val="0"/>
+          <w:numId w:val="26"/>
+        </w:numPr>
+        <w:ind w:left="720" w:hanging="360"/>
+        <w:rPr>
+          <w:color w:val="434343"/>
+        </w:rPr>
+      </w:pPr>
+      <w:r>
+        <w:rPr>
+          <w:color w:val="383a42"/>
+          <w:shd w:fill="fafafa" w:val="clear"/>
+          <w:rtl w:val="0"/>
+        </w:rPr>
+        <w:t xml:space="preserve">Change your S3 bucket policy to allow Kinesis Data Firehose to write to your S3 bucket to allow access from service IPs</w:t>
+      </w:r>
+    </w:p>
+    <w:p>
+      <w:pPr>
+        <w:numPr>
+          <w:ilvl w:val="0"/>
+          <w:numId w:val="26"/>
+        </w:numPr>
+        <w:ind w:left="720" w:hanging="360"/>
+        <w:rPr>
+          <w:color w:val="383a42"/>
+          <w:shd w:fill="fafafa" w:val="clear"/>
+        </w:rPr>
+      </w:pPr>
+      <w:r>
+        <w:rPr>
+          <w:color w:val="383a42"/>
+          <w:shd w:fill="fafafa" w:val="clear"/>
+          <w:rtl w:val="0"/>
+        </w:rPr>
+        <w:t xml:space="preserve">Verify the IAM role assigned to your Kinesis Data Firehose stream allows access from service IPs</w:t>
+      </w:r>
+    </w:p>
+    <w:p>
+      <w:pPr>
+        <w:numPr>
+          <w:ilvl w:val="0"/>
+          <w:numId w:val="26"/>
+        </w:numPr>
+        <w:ind w:left="720" w:hanging="360"/>
+        <w:rPr>
+          <w:color w:val="383a42"/>
+          <w:shd w:fill="fafafa" w:val="clear"/>
+        </w:rPr>
+      </w:pPr>
+      <w:r>
+        <w:rPr>
+          <w:color w:val="383a42"/>
+          <w:shd w:fill="fafafa" w:val="clear"/>
+          <w:rtl w:val="0"/>
+        </w:rPr>
+        <w:t xml:space="preserve">Change your Splunk cluster ACL to allow access from Kinesis service IPs</w:t>
+      </w:r>
+    </w:p>
+    <w:p>
+      <w:pPr>
+        <w:rPr>
+          <w:color w:val="434343"/>
+        </w:rPr>
+      </w:pPr>
+      <w:r>
+        <w:rPr>
+          <w:rtl w:val="0"/>
+        </w:rPr>
+      </w:r>
+    </w:p>
+    <w:p>
+      <w:pPr>
+        <w:rPr>
+          <w:color w:val="434343"/>
+        </w:rPr>
+      </w:pPr>
+      <w:r>
+        <w:rPr>
+          <w:rFonts w:ascii="Calibri" w:cs="Calibri" w:eastAsia="Calibri" w:hAnsi="Calibri"/>
+          <w:b w:val="1"/>
+          <w:rtl w:val="0"/>
+        </w:rPr>
+        <w:t xml:space="preserve">Answer:</w:t>
+      </w:r>
+      <w:r>
+        <w:rPr>
+          <w:color w:val="434343"/>
+          <w:rtl w:val="0"/>
+        </w:rPr>
+        <w:t xml:space="preserve"> A</w:t>
+      </w:r>
+    </w:p>
+    <w:p>
+      <w:pPr>
+        <w:rPr>
+          <w:color w:val="434343"/>
+        </w:rPr>
+      </w:pPr>
+      <w:r>
+        <w:rPr>
+          <w:rtl w:val="0"/>
+        </w:rPr>
+      </w:r>
+    </w:p>
+    <w:p>
+      <w:pPr>
+        <w:rPr>
+          <w:color w:val="444444"/>
+          <w:highlight w:val="white"/>
+        </w:rPr>
+      </w:pPr>
+      <w:r>
+        <w:rPr>
+          <w:rFonts w:ascii="Calibri" w:cs="Calibri" w:eastAsia="Calibri" w:hAnsi="Calibri"/>
+          <w:b w:val="1"/>
+          <w:rtl w:val="0"/>
+        </w:rPr>
+        <w:t xml:space="preserve">Explanation:</w:t>
+      </w:r>
+      <w:r>
+        <w:rPr>
+          <w:rtl w:val="0"/>
+        </w:rPr>
+      </w:r>
+    </w:p>
+    <w:p>
+      <w:pPr>
+        <w:rPr>
+          <w:color w:val="444444"/>
+          <w:highlight w:val="white"/>
+        </w:rPr>
+      </w:pPr>
+      <w:r>
+        <w:rPr>
+          <w:color w:val="444444"/>
+          <w:highlight w:val="white"/>
+          <w:rtl w:val="0"/>
+        </w:rPr>
+        <w:t xml:space="preserve">Option A is correct. Since your Splunk cluster is in a VPC, you need to make your Splunk cluster publically accessible with a public IP address. Additionally, you need to unblock the Kinesis Data Firehose address. Kinesis Data Firehose has a set group of IP addresses depending on which region in which you have configured your VPC. For example, if your VPC is in US East Virginia, then the IP address is one of these CIDR blocks: </w:t>
+      </w:r>
+      <w:r>
+        <w:rPr>
+          <w:color w:val="444444"/>
+          <w:highlight w:val="white"/>
+          <w:rtl w:val="0"/>
+        </w:rPr>
+        <w:t xml:space="preserve">34.238.188.128/26, 34.238.188.192/26, or 34.238.195.0/26</w:t>
+      </w:r>
+      <w:r>
+        <w:rPr>
+          <w:color w:val="444444"/>
+          <w:highlight w:val="white"/>
+          <w:rtl w:val="0"/>
+        </w:rPr>
+        <w:t xml:space="preserve"> </w:t>
+      </w:r>
+    </w:p>
+    <w:p>
+      <w:pPr>
+        <w:rPr>
+          <w:color w:val="444444"/>
+          <w:highlight w:val="white"/>
+        </w:rPr>
+      </w:pPr>
+      <w:r>
+        <w:rPr>
+          <w:rtl w:val="0"/>
+        </w:rPr>
+      </w:r>
+    </w:p>
+    <w:p>
+      <w:pPr>
+        <w:rPr>
+          <w:color w:val="444444"/>
+          <w:highlight w:val="white"/>
+        </w:rPr>
+      </w:pPr>
+      <w:r>
+        <w:rPr>
+          <w:color w:val="444444"/>
+          <w:highlight w:val="white"/>
+          <w:rtl w:val="0"/>
+        </w:rPr>
+        <w:t xml:space="preserve">Option B is incorrect. Kinesis Data Firehose does send your streaming data to S3, the bucket policy will not allow you to open port access on the Splunk cluster.</w:t>
+      </w:r>
+    </w:p>
+    <w:p>
+      <w:pPr>
+        <w:rPr>
+          <w:color w:val="444444"/>
+          <w:highlight w:val="white"/>
+        </w:rPr>
+      </w:pPr>
+      <w:r>
+        <w:rPr>
+          <w:rtl w:val="0"/>
+        </w:rPr>
+      </w:r>
+    </w:p>
+    <w:p>
+      <w:pPr>
+        <w:rPr>
+          <w:color w:val="444444"/>
+          <w:highlight w:val="white"/>
+        </w:rPr>
+      </w:pPr>
+      <w:r>
+        <w:rPr>
+          <w:color w:val="444444"/>
+          <w:highlight w:val="white"/>
+          <w:rtl w:val="0"/>
+        </w:rPr>
+        <w:t xml:space="preserve">Option C is incorrect. The Kinesis Data Firehose IAM role will not allow you to open port access on the Splunk cluster.</w:t>
+      </w:r>
+    </w:p>
+    <w:p>
+      <w:pPr>
+        <w:rPr>
+          <w:color w:val="444444"/>
+          <w:highlight w:val="white"/>
+        </w:rPr>
+      </w:pPr>
+      <w:r>
+        <w:rPr>
+          <w:rtl w:val="0"/>
+        </w:rPr>
+      </w:r>
+    </w:p>
+    <w:p>
+      <w:pPr>
+        <w:rPr>
+          <w:color w:val="444444"/>
+          <w:highlight w:val="white"/>
+        </w:rPr>
+      </w:pPr>
+      <w:r>
+        <w:rPr>
+          <w:color w:val="444444"/>
+          <w:highlight w:val="white"/>
+          <w:rtl w:val="0"/>
+        </w:rPr>
+        <w:t xml:space="preserve">Option D is incorrect. The Splunk cluster ACL is used </w:t>
+      </w:r>
+      <w:r>
+        <w:rPr>
+          <w:color w:val="444444"/>
+          <w:highlight w:val="white"/>
+          <w:rtl w:val="0"/>
+        </w:rPr>
+        <w:t xml:space="preserve">to control the IP addresses that can access your Splunk cluster</w:t>
+      </w:r>
+      <w:r>
+        <w:rPr>
+          <w:color w:val="444444"/>
+          <w:highlight w:val="white"/>
+          <w:rtl w:val="0"/>
+        </w:rPr>
+        <w:t xml:space="preserve">. You need to open the security group housing your Splunk cluster to the Kinesis Data Firehose service address.</w:t>
+      </w:r>
+    </w:p>
+    <w:p>
+      <w:pPr>
+        <w:rPr>
+          <w:color w:val="434343"/>
+        </w:rPr>
+      </w:pPr>
+      <w:r>
+        <w:rPr>
+          <w:rtl w:val="0"/>
+        </w:rPr>
+      </w:r>
+    </w:p>
+    <w:p>
+      <w:pPr>
+        <w:rPr>
+          <w:rFonts w:ascii="Calibri" w:cs="Calibri" w:eastAsia="Calibri" w:hAnsi="Calibri"/>
+          <w:b w:val="1"/>
+        </w:rPr>
+      </w:pPr>
+      <w:r>
+        <w:rPr>
+          <w:rFonts w:ascii="Calibri" w:cs="Calibri" w:eastAsia="Calibri" w:hAnsi="Calibri"/>
+          <w:b w:val="1"/>
+          <w:rtl w:val="0"/>
+        </w:rPr>
+        <w:t xml:space="preserve">Reference:</w:t>
+      </w:r>
+    </w:p>
+    <w:p>
+      <w:pPr>
+        <w:rPr>
+          <w:color w:val="444444"/>
+        </w:rPr>
+      </w:pPr>
+      <w:r>
+        <w:rPr>
+          <w:color w:val="444444"/>
+          <w:rtl w:val="0"/>
+        </w:rPr>
+        <w:t xml:space="preserve">Please see the Kinesis Data Firehose developer guide titled </w:t>
+      </w:r>
+      <w:r>
+        <w:rPr>
+          <w:b w:val="1"/>
+          <w:color w:val="444444"/>
+          <w:rtl w:val="0"/>
+        </w:rPr>
+        <w:t xml:space="preserve">Controlling Access with Amazon Kinesis Data Firehose </w:t>
+      </w:r>
+      <w:r>
+        <w:rPr>
+          <w:color w:val="444444"/>
+          <w:rtl w:val="0"/>
+        </w:rPr>
+        <w:t xml:space="preserve">(</w:t>
+      </w:r>
+      <w:hyperlink r:id="rId180">
+        <w:r>
+          <w:rPr>
+            <w:color w:val="1155cc"/>
+            <w:u w:val="single"/>
+            <w:rtl w:val="0"/>
+          </w:rPr>
+          <w:t xml:space="preserve">https://docs.aws.amazon.com/firehose/latest/dev/controlling-access.html#using-iam-splunk-vpc</w:t>
+        </w:r>
+      </w:hyperlink>
+      <w:r>
+        <w:rPr>
+          <w:color w:val="444444"/>
+          <w:rtl w:val="0"/>
+        </w:rPr>
+        <w:t xml:space="preserve">), the AWS Big Data blog titled</w:t>
+      </w:r>
+      <w:r>
+        <w:rPr>
+          <w:b w:val="1"/>
+          <w:color w:val="444444"/>
+          <w:rtl w:val="0"/>
+        </w:rPr>
+        <w:t xml:space="preserve"> Power data ingestion into Splunk using Amazon Kinesis Data Firehose </w:t>
+      </w:r>
+      <w:r>
+        <w:rPr>
+          <w:color w:val="444444"/>
+          <w:rtl w:val="0"/>
+        </w:rPr>
+        <w:t xml:space="preserve">(</w:t>
+      </w:r>
+      <w:hyperlink r:id="rId181">
+        <w:r>
+          <w:rPr>
+            <w:color w:val="1155cc"/>
+            <w:u w:val="single"/>
+            <w:rtl w:val="0"/>
+          </w:rPr>
+          <w:t xml:space="preserve">https://aws.amazon.com/blogs/big-data/power-data-ingestion-into-splunk-using-amazon-kinesis-data-firehose/</w:t>
+        </w:r>
+      </w:hyperlink>
+      <w:r>
+        <w:rPr>
+          <w:color w:val="444444"/>
+          <w:rtl w:val="0"/>
+        </w:rPr>
+        <w:t xml:space="preserve">), and the Splunk docs page titled </w:t>
+      </w:r>
+      <w:r>
+        <w:rPr>
+          <w:b w:val="1"/>
+          <w:color w:val="444444"/>
+          <w:rtl w:val="0"/>
+        </w:rPr>
+        <w:t xml:space="preserve">Securing Splunk Enterprise </w:t>
+      </w:r>
+      <w:r>
+        <w:rPr>
+          <w:color w:val="444444"/>
+          <w:rtl w:val="0"/>
+        </w:rPr>
+        <w:t xml:space="preserve">(</w:t>
+      </w:r>
+      <w:hyperlink r:id="rId182">
+        <w:r>
+          <w:rPr>
+            <w:color w:val="1155cc"/>
+            <w:u w:val="single"/>
+            <w:rtl w:val="0"/>
+          </w:rPr>
+          <w:t xml:space="preserve">https://docs.splunk.com/Documentation/Splunk/8.0.1/Security/Useaccesscontrollists</w:t>
+        </w:r>
+      </w:hyperlink>
+      <w:r>
+        <w:rPr>
+          <w:color w:val="444444"/>
+          <w:rtl w:val="0"/>
+        </w:rPr>
+        <w:t xml:space="preserve">)</w:t>
+      </w:r>
+    </w:p>
+    <w:p>
+      <w:pPr>
+        <w:rPr>
+          <w:b w:val="1"/>
+          <w:color w:val="444444"/>
+        </w:rPr>
+      </w:pPr>
+      <w:r>
+        <w:rPr>
+          <w:rtl w:val="0"/>
+        </w:rPr>
+      </w:r>
+    </w:p>
+    <w:p>
+      <w:pPr>
+        <w:rPr>
+          <w:color w:val="444444"/>
+        </w:rPr>
+      </w:pPr>
+      <w:r>
+        <w:rPr>
+          <w:rtl w:val="0"/>
+        </w:rPr>
+      </w:r>
+    </w:p>
+    <w:p>
+      <w:pPr>
+        <w:rPr>
           <w:color w:val="444444"/>
         </w:rPr>
       </w:pPr>
@@ -34132,6 +35409,116 @@
         <w:ind w:left="720" w:hanging="360"/>
       </w:pPr>
       <w:rPr>
+        <w:u w:val="none"/>
+      </w:rPr>
+    </w:lvl>
+    <w:lvl w:ilvl="1">
+      <w:start w:val="1"/>
+      <w:numFmt w:val="lowerLetter"/>
+      <w:lvlText w:val="%2)"/>
+      <w:lvlJc w:val="left"/>
+      <w:pPr>
+        <w:ind w:left="1440" w:hanging="360"/>
+      </w:pPr>
+      <w:rPr>
+        <w:u w:val="none"/>
+      </w:rPr>
+    </w:lvl>
+    <w:lvl w:ilvl="2">
+      <w:start w:val="1"/>
+      <w:numFmt w:val="lowerRoman"/>
+      <w:lvlText w:val="%3)"/>
+      <w:lvlJc w:val="right"/>
+      <w:pPr>
+        <w:ind w:left="2160" w:hanging="360"/>
+      </w:pPr>
+      <w:rPr>
+        <w:u w:val="none"/>
+      </w:rPr>
+    </w:lvl>
+    <w:lvl w:ilvl="3">
+      <w:start w:val="1"/>
+      <w:numFmt w:val="decimal"/>
+      <w:lvlText w:val="(%4)"/>
+      <w:lvlJc w:val="left"/>
+      <w:pPr>
+        <w:ind w:left="2880" w:hanging="360"/>
+      </w:pPr>
+      <w:rPr>
+        <w:u w:val="none"/>
+      </w:rPr>
+    </w:lvl>
+    <w:lvl w:ilvl="4">
+      <w:start w:val="1"/>
+      <w:numFmt w:val="lowerLetter"/>
+      <w:lvlText w:val="(%5)"/>
+      <w:lvlJc w:val="left"/>
+      <w:pPr>
+        <w:ind w:left="3600" w:hanging="360"/>
+      </w:pPr>
+      <w:rPr>
+        <w:u w:val="none"/>
+      </w:rPr>
+    </w:lvl>
+    <w:lvl w:ilvl="5">
+      <w:start w:val="1"/>
+      <w:numFmt w:val="lowerRoman"/>
+      <w:lvlText w:val="(%6)"/>
+      <w:lvlJc w:val="right"/>
+      <w:pPr>
+        <w:ind w:left="4320" w:hanging="360"/>
+      </w:pPr>
+      <w:rPr>
+        <w:u w:val="none"/>
+      </w:rPr>
+    </w:lvl>
+    <w:lvl w:ilvl="6">
+      <w:start w:val="1"/>
+      <w:numFmt w:val="decimal"/>
+      <w:lvlText w:val="%7."/>
+      <w:lvlJc w:val="left"/>
+      <w:pPr>
+        <w:ind w:left="5040" w:hanging="360"/>
+      </w:pPr>
+      <w:rPr>
+        <w:u w:val="none"/>
+      </w:rPr>
+    </w:lvl>
+    <w:lvl w:ilvl="7">
+      <w:start w:val="1"/>
+      <w:numFmt w:val="lowerLetter"/>
+      <w:lvlText w:val="%8."/>
+      <w:lvlJc w:val="left"/>
+      <w:pPr>
+        <w:ind w:left="5760" w:hanging="360"/>
+      </w:pPr>
+      <w:rPr>
+        <w:u w:val="none"/>
+      </w:rPr>
+    </w:lvl>
+    <w:lvl w:ilvl="8">
+      <w:start w:val="1"/>
+      <w:numFmt w:val="lowerRoman"/>
+      <w:lvlText w:val="%9."/>
+      <w:lvlJc w:val="right"/>
+      <w:pPr>
+        <w:ind w:left="6480" w:hanging="360"/>
+      </w:pPr>
+      <w:rPr>
+        <w:u w:val="none"/>
+      </w:rPr>
+    </w:lvl>
+  </w:abstractNum>
+  <w:abstractNum w:abstractNumId="18">
+    <w:lvl w:ilvl="0">
+      <w:start w:val="1"/>
+      <w:numFmt w:val="upperLetter"/>
+      <w:lvlText w:val="%1)"/>
+      <w:lvlJc w:val="left"/>
+      <w:pPr>
+        <w:ind w:left="720" w:hanging="360"/>
+      </w:pPr>
+      <w:rPr>
         <w:rFonts w:ascii="Arial" w:cs="Arial" w:eastAsia="Arial" w:hAnsi="Arial"/>
         <w:b w:val="1"/>
         <w:u w:val="none"/>
@@ -34234,7 +35621,7 @@
       </w:rPr>
     </w:lvl>
   </w:abstractNum>
-  <w:abstractNum w:abstractNumId="18">
+  <w:abstractNum w:abstractNumId="19">
     <w:lvl w:ilvl="0">
       <w:start w:val="1"/>
       <w:numFmt w:val="bullet"/>
@@ -34344,7 +35731,7 @@
       </w:rPr>
     </w:lvl>
   </w:abstractNum>
-  <w:abstractNum w:abstractNumId="19">
+  <w:abstractNum w:abstractNumId="20">
     <w:lvl w:ilvl="0">
       <w:start w:val="1"/>
       <w:numFmt w:val="upperLetter"/>
@@ -34454,7 +35841,7 @@
       </w:rPr>
     </w:lvl>
   </w:abstractNum>
-  <w:abstractNum w:abstractNumId="20">
+  <w:abstractNum w:abstractNumId="21">
     <w:lvl w:ilvl="0">
       <w:start w:val="1"/>
       <w:numFmt w:val="bullet"/>
@@ -34556,116 +35943,6 @@
       <w:numFmt w:val="bullet"/>
       <w:lvlText w:val="■"/>
       <w:lvlJc w:val="left"/>
-      <w:pPr>
-        <w:ind w:left="6480" w:hanging="360"/>
-      </w:pPr>
-      <w:rPr>
-        <w:u w:val="none"/>
-      </w:rPr>
-    </w:lvl>
-  </w:abstractNum>
-  <w:abstractNum w:abstractNumId="21">
-    <w:lvl w:ilvl="0">
-      <w:start w:val="1"/>
-      <w:numFmt w:val="upperLetter"/>
-      <w:lvlText w:val="%1)"/>
-      <w:lvlJc w:val="left"/>
-      <w:pPr>
-        <w:ind w:left="720" w:hanging="360"/>
-      </w:pPr>
-      <w:rPr>
-        <w:u w:val="none"/>
-      </w:rPr>
-    </w:lvl>
-    <w:lvl w:ilvl="1">
-      <w:start w:val="1"/>
-      <w:numFmt w:val="lowerLetter"/>
-      <w:lvlText w:val="%2)"/>
-      <w:lvlJc w:val="left"/>
-      <w:pPr>
-        <w:ind w:left="1440" w:hanging="360"/>
-      </w:pPr>
-      <w:rPr>
-        <w:u w:val="none"/>
-      </w:rPr>
-    </w:lvl>
-    <w:lvl w:ilvl="2">
-      <w:start w:val="1"/>
-      <w:numFmt w:val="lowerRoman"/>
-      <w:lvlText w:val="%3)"/>
-      <w:lvlJc w:val="right"/>
-      <w:pPr>
-        <w:ind w:left="2160" w:hanging="360"/>
-      </w:pPr>
-      <w:rPr>
-        <w:u w:val="none"/>
-      </w:rPr>
-    </w:lvl>
-    <w:lvl w:ilvl="3">
-      <w:start w:val="1"/>
-      <w:numFmt w:val="decimal"/>
-      <w:lvlText w:val="(%4)"/>
-      <w:lvlJc w:val="left"/>
-      <w:pPr>
-        <w:ind w:left="2880" w:hanging="360"/>
-      </w:pPr>
-      <w:rPr>
-        <w:u w:val="none"/>
-      </w:rPr>
-    </w:lvl>
-    <w:lvl w:ilvl="4">
-      <w:start w:val="1"/>
-      <w:numFmt w:val="lowerLetter"/>
-      <w:lvlText w:val="(%5)"/>
-      <w:lvlJc w:val="left"/>
-      <w:pPr>
-        <w:ind w:left="3600" w:hanging="360"/>
-      </w:pPr>
-      <w:rPr>
-        <w:u w:val="none"/>
-      </w:rPr>
-    </w:lvl>
-    <w:lvl w:ilvl="5">
-      <w:start w:val="1"/>
-      <w:numFmt w:val="lowerRoman"/>
-      <w:lvlText w:val="(%6)"/>
-      <w:lvlJc w:val="right"/>
-      <w:pPr>
-        <w:ind w:left="4320" w:hanging="360"/>
-      </w:pPr>
-      <w:rPr>
-        <w:u w:val="none"/>
-      </w:rPr>
-    </w:lvl>
-    <w:lvl w:ilvl="6">
-      <w:start w:val="1"/>
-      <w:numFmt w:val="decimal"/>
-      <w:lvlText w:val="%7."/>
-      <w:lvlJc w:val="left"/>
-      <w:pPr>
-        <w:ind w:left="5040" w:hanging="360"/>
-      </w:pPr>
-      <w:rPr>
-        <w:u w:val="none"/>
-      </w:rPr>
-    </w:lvl>
-    <w:lvl w:ilvl="7">
-      <w:start w:val="1"/>
-      <w:numFmt w:val="lowerLetter"/>
-      <w:lvlText w:val="%8."/>
-      <w:lvlJc w:val="left"/>
-      <w:pPr>
-        <w:ind w:left="5760" w:hanging="360"/>
-      </w:pPr>
-      <w:rPr>
-        <w:u w:val="none"/>
-      </w:rPr>
-    </w:lvl>
-    <w:lvl w:ilvl="8">
-      <w:start w:val="1"/>
-      <w:numFmt w:val="lowerRoman"/>
-      <w:lvlText w:val="%9."/>
-      <w:lvlJc w:val="right"/>
       <w:pPr>
         <w:ind w:left="6480" w:hanging="360"/>
       </w:pPr>
@@ -35227,8 +36504,8 @@
   <w:abstractNum w:abstractNumId="27">
     <w:lvl w:ilvl="0">
       <w:start w:val="1"/>
-      <w:numFmt w:val="bullet"/>
-      <w:lvlText w:val="●"/>
+      <w:numFmt w:val="upperLetter"/>
+      <w:lvlText w:val="%1)"/>
       <w:lvlJc w:val="left"/>
       <w:pPr>
         <w:ind w:left="720" w:hanging="360"/>
@@ -35239,8 +36516,8 @@
     </w:lvl>
     <w:lvl w:ilvl="1">
       <w:start w:val="1"/>
-      <w:numFmt w:val="bullet"/>
-      <w:lvlText w:val="○"/>
+      <w:numFmt w:val="lowerLetter"/>
+      <w:lvlText w:val="%2)"/>
       <w:lvlJc w:val="left"/>
       <w:pPr>
         <w:ind w:left="1440" w:hanging="360"/>
@@ -35251,9 +36528,9 @@
     </w:lvl>
     <w:lvl w:ilvl="2">
       <w:start w:val="1"/>
-      <w:numFmt w:val="bullet"/>
-      <w:lvlText w:val="■"/>
-      <w:lvlJc w:val="left"/>
+      <w:numFmt w:val="lowerRoman"/>
+      <w:lvlText w:val="%3)"/>
+      <w:lvlJc w:val="right"/>
       <w:pPr>
         <w:ind w:left="2160" w:hanging="360"/>
       </w:pPr>
@@ -35263,8 +36540,8 @@
     </w:lvl>
     <w:lvl w:ilvl="3">
       <w:start w:val="1"/>
-      <w:numFmt w:val="bullet"/>
-      <w:lvlText w:val="●"/>
+      <w:numFmt w:val="decimal"/>
+      <w:lvlText w:val="(%4)"/>
       <w:lvlJc w:val="left"/>
       <w:pPr>
         <w:ind w:left="2880" w:hanging="360"/>
@@ -35275,8 +36552,8 @@
     </w:lvl>
     <w:lvl w:ilvl="4">
       <w:start w:val="1"/>
-      <w:numFmt w:val="bullet"/>
-      <w:lvlText w:val="○"/>
+      <w:numFmt w:val="lowerLetter"/>
+      <w:lvlText w:val="(%5)"/>
       <w:lvlJc w:val="left"/>
       <w:pPr>
         <w:ind w:left="3600" w:hanging="360"/>
@@ -35287,9 +36564,9 @@
     </w:lvl>
     <w:lvl w:ilvl="5">
       <w:start w:val="1"/>
-      <w:numFmt w:val="bullet"/>
-      <w:lvlText w:val="■"/>
-      <w:lvlJc w:val="left"/>
+      <w:numFmt w:val="lowerRoman"/>
+      <w:lvlText w:val="(%6)"/>
+      <w:lvlJc w:val="right"/>
       <w:pPr>
         <w:ind w:left="4320" w:hanging="360"/>
       </w:pPr>
@@ -35299,8 +36576,8 @@
     </w:lvl>
     <w:lvl w:ilvl="6">
       <w:start w:val="1"/>
-      <w:numFmt w:val="bullet"/>
-      <w:lvlText w:val="●"/>
+      <w:numFmt w:val="decimal"/>
+      <w:lvlText w:val="%7."/>
       <w:lvlJc w:val="left"/>
       <w:pPr>
         <w:ind w:left="5040" w:hanging="360"/>
@@ -35311,8 +36588,8 @@
     </w:lvl>
     <w:lvl w:ilvl="7">
       <w:start w:val="1"/>
-      <w:numFmt w:val="bullet"/>
-      <w:lvlText w:val="○"/>
+      <w:numFmt w:val="lowerLetter"/>
+      <w:lvlText w:val="%8."/>
       <w:lvlJc w:val="left"/>
       <w:pPr>
         <w:ind w:left="5760" w:hanging="360"/>
@@ -35323,9 +36600,9 @@
     </w:lvl>
     <w:lvl w:ilvl="8">
       <w:start w:val="1"/>
-      <w:numFmt w:val="bullet"/>
-      <w:lvlText w:val="■"/>
-      <w:lvlJc w:val="left"/>
+      <w:numFmt w:val="lowerRoman"/>
+      <w:lvlText w:val="%9."/>
+      <w:lvlJc w:val="right"/>
       <w:pPr>
         <w:ind w:left="6480" w:hanging="360"/>
       </w:pPr>
@@ -35447,8 +36724,8 @@
   <w:abstractNum w:abstractNumId="29">
     <w:lvl w:ilvl="0">
       <w:start w:val="1"/>
-      <w:numFmt w:val="upperLetter"/>
-      <w:lvlText w:val="%1)"/>
+      <w:numFmt w:val="bullet"/>
+      <w:lvlText w:val="●"/>
       <w:lvlJc w:val="left"/>
       <w:pPr>
         <w:ind w:left="720" w:hanging="360"/>
@@ -35459,8 +36736,8 @@
     </w:lvl>
     <w:lvl w:ilvl="1">
       <w:start w:val="1"/>
-      <w:numFmt w:val="lowerLetter"/>
-      <w:lvlText w:val="%2)"/>
+      <w:numFmt w:val="bullet"/>
+      <w:lvlText w:val="○"/>
       <w:lvlJc w:val="left"/>
       <w:pPr>
         <w:ind w:left="1440" w:hanging="360"/>
@@ -35471,9 +36748,9 @@
     </w:lvl>
     <w:lvl w:ilvl="2">
       <w:start w:val="1"/>
-      <w:numFmt w:val="lowerRoman"/>
-      <w:lvlText w:val="%3)"/>
-      <w:lvlJc w:val="right"/>
+      <w:numFmt w:val="bullet"/>
+      <w:lvlText w:val="■"/>
+      <w:lvlJc w:val="left"/>
       <w:pPr>
         <w:ind w:left="2160" w:hanging="360"/>
       </w:pPr>
@@ -35483,8 +36760,8 @@
     </w:lvl>
     <w:lvl w:ilvl="3">
       <w:start w:val="1"/>
-      <w:numFmt w:val="decimal"/>
-      <w:lvlText w:val="(%4)"/>
+      <w:numFmt w:val="bullet"/>
+      <w:lvlText w:val="●"/>
       <w:lvlJc w:val="left"/>
       <w:pPr>
         <w:ind w:left="2880" w:hanging="360"/>
@@ -35495,8 +36772,8 @@
     </w:lvl>
     <w:lvl w:ilvl="4">
       <w:start w:val="1"/>
-      <w:numFmt w:val="lowerLetter"/>
-      <w:lvlText w:val="(%5)"/>
+      <w:numFmt w:val="bullet"/>
+      <w:lvlText w:val="○"/>
       <w:lvlJc w:val="left"/>
       <w:pPr>
         <w:ind w:left="3600" w:hanging="360"/>
@@ -35507,9 +36784,9 @@
     </w:lvl>
     <w:lvl w:ilvl="5">
       <w:start w:val="1"/>
-      <w:numFmt w:val="lowerRoman"/>
-      <w:lvlText w:val="(%6)"/>
-      <w:lvlJc w:val="right"/>
+      <w:numFmt w:val="bullet"/>
+      <w:lvlText w:val="■"/>
+      <w:lvlJc w:val="left"/>
       <w:pPr>
         <w:ind w:left="4320" w:hanging="360"/>
       </w:pPr>
@@ -35519,8 +36796,8 @@
     </w:lvl>
     <w:lvl w:ilvl="6">
       <w:start w:val="1"/>
-      <w:numFmt w:val="decimal"/>
-      <w:lvlText w:val="%7."/>
+      <w:numFmt w:val="bullet"/>
+      <w:lvlText w:val="●"/>
       <w:lvlJc w:val="left"/>
       <w:pPr>
         <w:ind w:left="5040" w:hanging="360"/>
@@ -35531,8 +36808,8 @@
     </w:lvl>
     <w:lvl w:ilvl="7">
       <w:start w:val="1"/>
-      <w:numFmt w:val="lowerLetter"/>
-      <w:lvlText w:val="%8."/>
+      <w:numFmt w:val="bullet"/>
+      <w:lvlText w:val="○"/>
       <w:lvlJc w:val="left"/>
       <w:pPr>
         <w:ind w:left="5760" w:hanging="360"/>
@@ -35543,9 +36820,9 @@
     </w:lvl>
     <w:lvl w:ilvl="8">
       <w:start w:val="1"/>
-      <w:numFmt w:val="lowerRoman"/>
-      <w:lvlText w:val="%9."/>
-      <w:lvlJc w:val="right"/>
+      <w:numFmt w:val="bullet"/>
+      <w:lvlText w:val="■"/>
+      <w:lvlJc w:val="left"/>
       <w:pPr>
         <w:ind w:left="6480" w:hanging="360"/>
       </w:pPr>
@@ -36545,6 +37822,226 @@
     </w:lvl>
   </w:abstractNum>
   <w:abstractNum w:abstractNumId="39">
+    <w:lvl w:ilvl="0">
+      <w:start w:val="1"/>
+      <w:numFmt w:val="upperLetter"/>
+      <w:lvlText w:val="%1)"/>
+      <w:lvlJc w:val="left"/>
+      <w:pPr>
+        <w:ind w:left="720" w:hanging="360"/>
+      </w:pPr>
+      <w:rPr>
+        <w:u w:val="none"/>
+      </w:rPr>
+    </w:lvl>
+    <w:lvl w:ilvl="1">
+      <w:start w:val="1"/>
+      <w:numFmt w:val="lowerLetter"/>
+      <w:lvlText w:val="%2)"/>
+      <w:lvlJc w:val="left"/>
+      <w:pPr>
+        <w:ind w:left="1440" w:hanging="360"/>
+      </w:pPr>
+      <w:rPr>
+        <w:u w:val="none"/>
+      </w:rPr>
+    </w:lvl>
+    <w:lvl w:ilvl="2">
+      <w:start w:val="1"/>
+      <w:numFmt w:val="lowerRoman"/>
+      <w:lvlText w:val="%3)"/>
+      <w:lvlJc w:val="right"/>
+      <w:pPr>
+        <w:ind w:left="2160" w:hanging="360"/>
+      </w:pPr>
+      <w:rPr>
+        <w:u w:val="none"/>
+      </w:rPr>
+    </w:lvl>
+    <w:lvl w:ilvl="3">
+      <w:start w:val="1"/>
+      <w:numFmt w:val="decimal"/>
+      <w:lvlText w:val="(%4)"/>
+      <w:lvlJc w:val="left"/>
+      <w:pPr>
+        <w:ind w:left="2880" w:hanging="360"/>
+      </w:pPr>
+      <w:rPr>
+        <w:u w:val="none"/>
+      </w:rPr>
+    </w:lvl>
+    <w:lvl w:ilvl="4">
+      <w:start w:val="1"/>
+      <w:numFmt w:val="lowerLetter"/>
+      <w:lvlText w:val="(%5)"/>
+      <w:lvlJc w:val="left"/>
+      <w:pPr>
+        <w:ind w:left="3600" w:hanging="360"/>
+      </w:pPr>
+      <w:rPr>
+        <w:u w:val="none"/>
+      </w:rPr>
+    </w:lvl>
+    <w:lvl w:ilvl="5">
+      <w:start w:val="1"/>
+      <w:numFmt w:val="lowerRoman"/>
+      <w:lvlText w:val="(%6)"/>
+      <w:lvlJc w:val="right"/>
+      <w:pPr>
+        <w:ind w:left="4320" w:hanging="360"/>
+      </w:pPr>
+      <w:rPr>
+        <w:u w:val="none"/>
+      </w:rPr>
+    </w:lvl>
+    <w:lvl w:ilvl="6">
+      <w:start w:val="1"/>
+      <w:numFmt w:val="decimal"/>
+      <w:lvlText w:val="%7."/>
+      <w:lvlJc w:val="left"/>
+      <w:pPr>
+        <w:ind w:left="5040" w:hanging="360"/>
+      </w:pPr>
+      <w:rPr>
+        <w:u w:val="none"/>
+      </w:rPr>
+    </w:lvl>
+    <w:lvl w:ilvl="7">
+      <w:start w:val="1"/>
+      <w:numFmt w:val="lowerLetter"/>
+      <w:lvlText w:val="%8."/>
+      <w:lvlJc w:val="left"/>
+      <w:pPr>
+        <w:ind w:left="5760" w:hanging="360"/>
+      </w:pPr>
+      <w:rPr>
+        <w:u w:val="none"/>
+      </w:rPr>
+    </w:lvl>
+    <w:lvl w:ilvl="8">
+      <w:start w:val="1"/>
+      <w:numFmt w:val="lowerRoman"/>
+      <w:lvlText w:val="%9."/>
+      <w:lvlJc w:val="right"/>
+      <w:pPr>
+        <w:ind w:left="6480" w:hanging="360"/>
+      </w:pPr>
+      <w:rPr>
+        <w:u w:val="none"/>
+      </w:rPr>
+    </w:lvl>
+  </w:abstractNum>
+  <w:abstractNum w:abstractNumId="40">
+    <w:lvl w:ilvl="0">
+      <w:start w:val="1"/>
+      <w:numFmt w:val="upperLetter"/>
+      <w:lvlText w:val="%1)"/>
+      <w:lvlJc w:val="left"/>
+      <w:pPr>
+        <w:ind w:left="720" w:hanging="360"/>
+      </w:pPr>
+      <w:rPr>
+        <w:u w:val="none"/>
+      </w:rPr>
+    </w:lvl>
+    <w:lvl w:ilvl="1">
+      <w:start w:val="1"/>
+      <w:numFmt w:val="lowerLetter"/>
+      <w:lvlText w:val="%2)"/>
+      <w:lvlJc w:val="left"/>
+      <w:pPr>
+        <w:ind w:left="1440" w:hanging="360"/>
+      </w:pPr>
+      <w:rPr>
+        <w:u w:val="none"/>
+      </w:rPr>
+    </w:lvl>
+    <w:lvl w:ilvl="2">
+      <w:start w:val="1"/>
+      <w:numFmt w:val="lowerRoman"/>
+      <w:lvlText w:val="%3)"/>
+      <w:lvlJc w:val="right"/>
+      <w:pPr>
+        <w:ind w:left="2160" w:hanging="360"/>
+      </w:pPr>
+      <w:rPr>
+        <w:u w:val="none"/>
+      </w:rPr>
+    </w:lvl>
+    <w:lvl w:ilvl="3">
+      <w:start w:val="1"/>
+      <w:numFmt w:val="decimal"/>
+      <w:lvlText w:val="(%4)"/>
+      <w:lvlJc w:val="left"/>
+      <w:pPr>
+        <w:ind w:left="2880" w:hanging="360"/>
+      </w:pPr>
+      <w:rPr>
+        <w:u w:val="none"/>
+      </w:rPr>
+    </w:lvl>
+    <w:lvl w:ilvl="4">
+      <w:start w:val="1"/>
+      <w:numFmt w:val="lowerLetter"/>
+      <w:lvlText w:val="(%5)"/>
+      <w:lvlJc w:val="left"/>
+      <w:pPr>
+        <w:ind w:left="3600" w:hanging="360"/>
+      </w:pPr>
+      <w:rPr>
+        <w:u w:val="none"/>
+      </w:rPr>
+    </w:lvl>
+    <w:lvl w:ilvl="5">
+      <w:start w:val="1"/>
+      <w:numFmt w:val="lowerRoman"/>
+      <w:lvlText w:val="(%6)"/>
+      <w:lvlJc w:val="right"/>
+      <w:pPr>
+        <w:ind w:left="4320" w:hanging="360"/>
+      </w:pPr>
+      <w:rPr>
+        <w:u w:val="none"/>
+      </w:rPr>
+    </w:lvl>
+    <w:lvl w:ilvl="6">
+      <w:start w:val="1"/>
+      <w:numFmt w:val="decimal"/>
+      <w:lvlText w:val="%7."/>
+      <w:lvlJc w:val="left"/>
+      <w:pPr>
+        <w:ind w:left="5040" w:hanging="360"/>
+      </w:pPr>
+      <w:rPr>
+        <w:u w:val="none"/>
+      </w:rPr>
+    </w:lvl>
+    <w:lvl w:ilvl="7">
+      <w:start w:val="1"/>
+      <w:numFmt w:val="lowerLetter"/>
+      <w:lvlText w:val="%8."/>
+      <w:lvlJc w:val="left"/>
+      <w:pPr>
+        <w:ind w:left="5760" w:hanging="360"/>
+      </w:pPr>
+      <w:rPr>
+        <w:u w:val="none"/>
+      </w:rPr>
+    </w:lvl>
+    <w:lvl w:ilvl="8">
+      <w:start w:val="1"/>
+      <w:numFmt w:val="lowerRoman"/>
+      <w:lvlText w:val="%9."/>
+      <w:lvlJc w:val="right"/>
+      <w:pPr>
+        <w:ind w:left="6480" w:hanging="360"/>
+      </w:pPr>
+      <w:rPr>
+        <w:u w:val="none"/>
+      </w:rPr>
+    </w:lvl>
+  </w:abstractNum>
+  <w:abstractNum w:abstractNumId="41">
     <w:lvl w:ilvl="0">
       <w:start w:val="1"/>
       <w:numFmt w:val="upperLetter"/>
@@ -36770,6 +38267,12 @@
   </w:num>
   <w:num w:numId="39">
     <w:abstractNumId w:val="39"/>
+  </w:num>
+  <w:num w:numId="40">
+    <w:abstractNumId w:val="40"/>
+  </w:num>
+  <w:num w:numId="41">
+    <w:abstractNumId w:val="41"/>
   </w:num>
 </w:numbering>
 </file>

</xml_diff>

<commit_message>
added questions 38 and 39 to DA cert questions
</commit_message>
<xml_diff>
--- a/public/Exam Notes/DA-Vincent-1-10-April-4.docx
+++ b/public/Exam Notes/DA-Vincent-1-10-April-4.docx
@@ -201,7 +201,7 @@
       <w:pPr>
         <w:numPr>
           <w:ilvl w:val="0"/>
-          <w:numId w:val="29"/>
+          <w:numId w:val="31"/>
         </w:numPr>
         <w:spacing w:line="259" w:lineRule="auto"/>
         <w:ind w:left="720" w:hanging="360"/>
@@ -263,7 +263,7 @@
       <w:pPr>
         <w:numPr>
           <w:ilvl w:val="0"/>
-          <w:numId w:val="29"/>
+          <w:numId w:val="31"/>
         </w:numPr>
         <w:spacing w:line="259" w:lineRule="auto"/>
         <w:ind w:left="720" w:hanging="360"/>
@@ -362,7 +362,7 @@
       <w:pPr>
         <w:numPr>
           <w:ilvl w:val="0"/>
-          <w:numId w:val="21"/>
+          <w:numId w:val="22"/>
         </w:numPr>
         <w:ind w:left="720" w:hanging="360"/>
       </w:pPr>
@@ -377,7 +377,7 @@
       <w:pPr>
         <w:numPr>
           <w:ilvl w:val="0"/>
-          <w:numId w:val="21"/>
+          <w:numId w:val="22"/>
         </w:numPr>
         <w:ind w:left="720" w:hanging="360"/>
       </w:pPr>
@@ -392,7 +392,7 @@
       <w:pPr>
         <w:numPr>
           <w:ilvl w:val="0"/>
-          <w:numId w:val="21"/>
+          <w:numId w:val="22"/>
         </w:numPr>
         <w:ind w:left="720" w:hanging="360"/>
       </w:pPr>
@@ -419,7 +419,7 @@
       <w:pPr>
         <w:numPr>
           <w:ilvl w:val="0"/>
-          <w:numId w:val="21"/>
+          <w:numId w:val="22"/>
         </w:numPr>
         <w:ind w:left="720" w:hanging="360"/>
       </w:pPr>
@@ -435,7 +435,7 @@
       <w:pPr>
         <w:numPr>
           <w:ilvl w:val="0"/>
-          <w:numId w:val="21"/>
+          <w:numId w:val="22"/>
         </w:numPr>
         <w:ind w:left="720" w:hanging="360"/>
       </w:pPr>
@@ -464,7 +464,7 @@
       <w:pPr>
         <w:numPr>
           <w:ilvl w:val="1"/>
-          <w:numId w:val="21"/>
+          <w:numId w:val="22"/>
         </w:numPr>
         <w:ind w:left="1440" w:hanging="360"/>
       </w:pPr>
@@ -480,7 +480,7 @@
       <w:pPr>
         <w:numPr>
           <w:ilvl w:val="2"/>
-          <w:numId w:val="21"/>
+          <w:numId w:val="22"/>
         </w:numPr>
         <w:ind w:left="2160" w:hanging="360"/>
       </w:pPr>
@@ -496,7 +496,7 @@
       <w:pPr>
         <w:numPr>
           <w:ilvl w:val="2"/>
-          <w:numId w:val="21"/>
+          <w:numId w:val="22"/>
         </w:numPr>
         <w:ind w:left="2160" w:hanging="360"/>
       </w:pPr>
@@ -512,7 +512,7 @@
       <w:pPr>
         <w:numPr>
           <w:ilvl w:val="2"/>
-          <w:numId w:val="21"/>
+          <w:numId w:val="22"/>
         </w:numPr>
         <w:ind w:left="2160" w:hanging="360"/>
       </w:pPr>
@@ -528,7 +528,7 @@
       <w:pPr>
         <w:numPr>
           <w:ilvl w:val="2"/>
-          <w:numId w:val="21"/>
+          <w:numId w:val="22"/>
         </w:numPr>
         <w:ind w:left="2160" w:hanging="360"/>
       </w:pPr>
@@ -555,7 +555,7 @@
       <w:pPr>
         <w:numPr>
           <w:ilvl w:val="0"/>
-          <w:numId w:val="21"/>
+          <w:numId w:val="22"/>
         </w:numPr>
         <w:ind w:left="720" w:hanging="360"/>
       </w:pPr>
@@ -564,6 +564,294 @@
           <w:rtl w:val="0"/>
         </w:rPr>
         <w:t xml:space="preserve">Try to balance the domains based on weightage % defined in the exam blueprint.</w:t>
+      </w:r>
+    </w:p>
+    <w:p>
+      <w:pPr>
+        <w:numPr>
+          <w:ilvl w:val="0"/>
+          <w:numId w:val="20"/>
+        </w:numPr>
+        <w:ind w:left="720" w:hanging="360"/>
+      </w:pPr>
+      <w:r>
+        <w:rPr>
+          <w:rtl w:val="0"/>
+        </w:rPr>
+        <w:t xml:space="preserve">Any AWS service or feature must be approximately 6 months old to figure out in Practice Tests. Put a note in the explanation for any latest service or feature that might be on the borderline of appearing in the real exam.</w:t>
+      </w:r>
+    </w:p>
+    <w:p>
+      <w:pPr>
+        <w:numPr>
+          <w:ilvl w:val="0"/>
+          <w:numId w:val="22"/>
+        </w:numPr>
+        <w:ind w:left="720" w:hanging="360"/>
+      </w:pPr>
+      <w:r>
+        <w:rPr>
+          <w:b w:val="1"/>
+          <w:color w:val="ff0000"/>
+          <w:rtl w:val="0"/>
+        </w:rPr>
+        <w:t xml:space="preserve">Plagiarism </w:t>
+      </w:r>
+      <w:r>
+        <w:rPr>
+          <w:rtl w:val="0"/>
+        </w:rPr>
+        <w:t xml:space="preserve">in any form - Question or in Explanation will be </w:t>
+      </w:r>
+      <w:r>
+        <w:rPr>
+          <w:b w:val="1"/>
+          <w:color w:val="ff0000"/>
+          <w:rtl w:val="0"/>
+        </w:rPr>
+        <w:t xml:space="preserve">rejected</w:t>
+      </w:r>
+      <w:r>
+        <w:rPr>
+          <w:b w:val="1"/>
+          <w:rtl w:val="0"/>
+        </w:rPr>
+        <w:t xml:space="preserve">. </w:t>
+      </w:r>
+      <w:r>
+        <w:rPr>
+          <w:rtl w:val="0"/>
+        </w:rPr>
+        <w:t xml:space="preserve">Questions &amp; Explanations should reflect your own professional experience &amp; AWS skills. Author’s who indulge in plagiarism will be </w:t>
+      </w:r>
+      <w:r>
+        <w:rPr>
+          <w:b w:val="1"/>
+          <w:rtl w:val="0"/>
+        </w:rPr>
+        <w:t xml:space="preserve">blacklisted </w:t>
+      </w:r>
+      <w:r>
+        <w:rPr>
+          <w:rtl w:val="0"/>
+        </w:rPr>
+        <w:t xml:space="preserve">&amp; dropped from our author’s list.</w:t>
+      </w:r>
+    </w:p>
+    <w:p>
+      <w:pPr>
+        <w:numPr>
+          <w:ilvl w:val="0"/>
+          <w:numId w:val="22"/>
+        </w:numPr>
+        <w:ind w:left="720" w:hanging="360"/>
+      </w:pPr>
+      <w:r>
+        <w:rPr>
+          <w:rtl w:val="0"/>
+        </w:rPr>
+        <w:t xml:space="preserve">The ownership of the questions once approved &amp; published on Whizlabs LMS platform, lies solely with Whizlabs Software Pvt. Ltd. You can’t share or publish it elsewhere in any circumstances.</w:t>
+      </w:r>
+    </w:p>
+    <w:p>
+      <w:pPr>
+        <w:rPr/>
+      </w:pPr>
+      <w:r>
+        <w:rPr>
+          <w:rtl w:val="0"/>
+        </w:rPr>
+      </w:r>
+    </w:p>
+    <w:p>
+      <w:pPr>
+        <w:rPr>
+          <w:b w:val="1"/>
+        </w:rPr>
+      </w:pPr>
+      <w:r>
+        <w:rPr>
+          <w:b w:val="1"/>
+          <w:rtl w:val="0"/>
+        </w:rPr>
+        <w:t xml:space="preserve">Sample Format of</w:t>
+      </w:r>
+      <w:r>
+        <w:rPr>
+          <w:rtl w:val="0"/>
+        </w:rPr>
+        <w:t xml:space="preserve"> </w:t>
+      </w:r>
+      <w:r>
+        <w:rPr>
+          <w:b w:val="1"/>
+          <w:rtl w:val="0"/>
+        </w:rPr>
+        <w:t xml:space="preserve">Questions</w:t>
+      </w:r>
+    </w:p>
+    <w:p>
+      <w:pPr>
+        <w:rPr>
+          <w:color w:val="999999"/>
+        </w:rPr>
+      </w:pPr>
+      <w:r>
+        <w:rPr>
+          <w:color w:val="999999"/>
+          <w:rtl w:val="0"/>
+        </w:rPr>
+        <w:t xml:space="preserve">----------------------------------------------------------------------------------------------------------------------------</w:t>
+      </w:r>
+    </w:p>
+    <w:p>
+      <w:pPr>
+        <w:rPr/>
+      </w:pPr>
+      <w:r>
+        <w:rPr>
+          <w:b w:val="1"/>
+          <w:rtl w:val="0"/>
+        </w:rPr>
+        <w:t xml:space="preserve">Question​ ​:​ </w:t>
+      </w:r>
+      <w:r>
+        <w:rPr>
+          <w:rtl w:val="0"/>
+        </w:rPr>
+        <w:t xml:space="preserve">#</w:t>
+      </w:r>
+    </w:p>
+    <w:p>
+      <w:pPr>
+        <w:rPr>
+          <w:color w:val="999999"/>
+        </w:rPr>
+      </w:pPr>
+      <w:r>
+        <w:rPr>
+          <w:b w:val="1"/>
+          <w:rtl w:val="0"/>
+        </w:rPr>
+        <w:t xml:space="preserve">Main​ ​Topic​ ​:​ </w:t>
+      </w:r>
+      <w:r>
+        <w:rPr>
+          <w:color w:val="999999"/>
+          <w:rtl w:val="0"/>
+        </w:rPr>
+        <w:t xml:space="preserve">&lt;    &gt;</w:t>
+      </w:r>
+    </w:p>
+    <w:p>
+      <w:pPr>
+        <w:rPr>
+          <w:color w:val="999999"/>
+        </w:rPr>
+      </w:pPr>
+      <w:r>
+        <w:rPr>
+          <w:b w:val="1"/>
+          <w:rtl w:val="0"/>
+        </w:rPr>
+        <w:t xml:space="preserve">Sub​ ​Topic​ ​:​ </w:t>
+      </w:r>
+      <w:r>
+        <w:rPr>
+          <w:color w:val="999999"/>
+          <w:rtl w:val="0"/>
+        </w:rPr>
+        <w:t xml:space="preserve">[optional]</w:t>
+      </w:r>
+    </w:p>
+    <w:p>
+      <w:pPr>
+        <w:rPr>
+          <w:b w:val="1"/>
+          <w:color w:val="999999"/>
+        </w:rPr>
+      </w:pPr>
+      <w:r>
+        <w:rPr>
+          <w:b w:val="1"/>
+          <w:rtl w:val="0"/>
+        </w:rPr>
+        <w:t xml:space="preserve">Domain: </w:t>
+      </w:r>
+      <w:r>
+        <w:rPr>
+          <w:color w:val="999999"/>
+          <w:rtl w:val="0"/>
+        </w:rPr>
+        <w:t xml:space="preserve">&lt;     &gt;</w:t>
+      </w:r>
+      <w:r>
+        <w:rPr>
+          <w:b w:val="1"/>
+          <w:color w:val="999999"/>
+          <w:rtl w:val="0"/>
+        </w:rPr>
+        <w:t xml:space="preserve"> </w:t>
+      </w:r>
+    </w:p>
+    <w:p>
+      <w:pPr>
+        <w:rPr>
+          <w:b w:val="1"/>
+        </w:rPr>
+      </w:pPr>
+      <w:r>
+        <w:rPr>
+          <w:rtl w:val="0"/>
+        </w:rPr>
+      </w:r>
+    </w:p>
+    <w:p>
+      <w:pPr>
+        <w:rPr>
+          <w:rFonts w:ascii="Calibri" w:cs="Calibri" w:eastAsia="Calibri" w:hAnsi="Calibri"/>
+        </w:rPr>
+      </w:pPr>
+      <w:r>
+        <w:rPr>
+          <w:rFonts w:ascii="Calibri" w:cs="Calibri" w:eastAsia="Calibri" w:hAnsi="Calibri"/>
+          <w:b w:val="1"/>
+          <w:rtl w:val="0"/>
+        </w:rPr>
+        <w:t xml:space="preserve">Question text</w:t>
+      </w:r>
+      <w:r>
+        <w:rPr>
+          <w:rFonts w:ascii="Calibri" w:cs="Calibri" w:eastAsia="Calibri" w:hAnsi="Calibri"/>
+          <w:rtl w:val="0"/>
+        </w:rPr>
+        <w:t xml:space="preserve">: </w:t>
+      </w:r>
+    </w:p>
+    <w:p>
+      <w:pPr>
+        <w:rPr>
+          <w:rFonts w:ascii="Calibri" w:cs="Calibri" w:eastAsia="Calibri" w:hAnsi="Calibri"/>
+        </w:rPr>
+      </w:pPr>
+      <w:r>
+        <w:rPr>
+          <w:rFonts w:ascii="Calibri" w:cs="Calibri" w:eastAsia="Calibri" w:hAnsi="Calibri"/>
+          <w:rtl w:val="0"/>
+        </w:rPr>
+        <w:t xml:space="preserve">&lt;Scenario based. Should be clear in terms of requirements. No ambiguity. No duplicate options. In case of multiple answers, at the end, you should include the number of expected answers. e.g. (Select TWO) or (Select THREE) etc. For single answers this is NOT required&gt;</w:t>
+      </w:r>
+    </w:p>
+    <w:p>
+      <w:pPr>
+        <w:rPr>
+          <w:rFonts w:ascii="Calibri" w:cs="Calibri" w:eastAsia="Calibri" w:hAnsi="Calibri"/>
+        </w:rPr>
+      </w:pPr>
+      <w:r>
+        <w:rPr>
+          <w:rtl w:val="0"/>
+        </w:rPr>
       </w:r>
     </w:p>
     <w:p>
@@ -573,241 +861,44 @@
           <w:numId w:val="19"/>
         </w:numPr>
         <w:ind w:left="720" w:hanging="360"/>
-      </w:pPr>
-      <w:r>
-        <w:rPr>
-          <w:rtl w:val="0"/>
-        </w:rPr>
-        <w:t xml:space="preserve">Any AWS service or feature must be approximately 6 months old to figure out in Practice Tests. Put a note in the explanation for any latest service or feature that might be on the borderline of appearing in the real exam.</w:t>
+        <w:rPr>
+          <w:rFonts w:ascii="Calibri" w:cs="Calibri" w:eastAsia="Calibri" w:hAnsi="Calibri"/>
+        </w:rPr>
+      </w:pPr>
+      <w:r>
+        <w:rPr>
+          <w:rFonts w:ascii="Calibri" w:cs="Calibri" w:eastAsia="Calibri" w:hAnsi="Calibri"/>
+          <w:rtl w:val="0"/>
+        </w:rPr>
+        <w:t xml:space="preserve">Option A...</w:t>
       </w:r>
     </w:p>
     <w:p>
       <w:pPr>
         <w:numPr>
           <w:ilvl w:val="0"/>
-          <w:numId w:val="21"/>
+          <w:numId w:val="19"/>
         </w:numPr>
         <w:ind w:left="720" w:hanging="360"/>
-      </w:pPr>
-      <w:r>
-        <w:rPr>
-          <w:b w:val="1"/>
-          <w:color w:val="ff0000"/>
-          <w:rtl w:val="0"/>
-        </w:rPr>
-        <w:t xml:space="preserve">Plagiarism </w:t>
-      </w:r>
-      <w:r>
-        <w:rPr>
-          <w:rtl w:val="0"/>
-        </w:rPr>
-        <w:t xml:space="preserve">in any form - Question or in Explanation will be </w:t>
-      </w:r>
-      <w:r>
-        <w:rPr>
-          <w:b w:val="1"/>
-          <w:color w:val="ff0000"/>
-          <w:rtl w:val="0"/>
-        </w:rPr>
-        <w:t xml:space="preserve">rejected</w:t>
-      </w:r>
-      <w:r>
-        <w:rPr>
-          <w:b w:val="1"/>
-          <w:rtl w:val="0"/>
-        </w:rPr>
-        <w:t xml:space="preserve">. </w:t>
-      </w:r>
-      <w:r>
-        <w:rPr>
-          <w:rtl w:val="0"/>
-        </w:rPr>
-        <w:t xml:space="preserve">Questions &amp; Explanations should reflect your own professional experience &amp; AWS skills. Author’s who indulge in plagiarism will be </w:t>
-      </w:r>
-      <w:r>
-        <w:rPr>
-          <w:b w:val="1"/>
-          <w:rtl w:val="0"/>
-        </w:rPr>
-        <w:t xml:space="preserve">blacklisted </w:t>
-      </w:r>
-      <w:r>
-        <w:rPr>
-          <w:rtl w:val="0"/>
-        </w:rPr>
-        <w:t xml:space="preserve">&amp; dropped from our author’s list.</w:t>
+        <w:rPr>
+          <w:rFonts w:ascii="Calibri" w:cs="Calibri" w:eastAsia="Calibri" w:hAnsi="Calibri"/>
+        </w:rPr>
+      </w:pPr>
+      <w:r>
+        <w:rPr>
+          <w:rFonts w:ascii="Calibri" w:cs="Calibri" w:eastAsia="Calibri" w:hAnsi="Calibri"/>
+          <w:rtl w:val="0"/>
+        </w:rPr>
+        <w:t xml:space="preserve">Option B...</w:t>
       </w:r>
     </w:p>
     <w:p>
       <w:pPr>
         <w:numPr>
           <w:ilvl w:val="0"/>
-          <w:numId w:val="21"/>
+          <w:numId w:val="19"/>
         </w:numPr>
         <w:ind w:left="720" w:hanging="360"/>
-      </w:pPr>
-      <w:r>
-        <w:rPr>
-          <w:rtl w:val="0"/>
-        </w:rPr>
-        <w:t xml:space="preserve">The ownership of the questions once approved &amp; published on Whizlabs LMS platform, lies solely with Whizlabs Software Pvt. Ltd. You can’t share or publish it elsewhere in any circumstances.</w:t>
-      </w:r>
-    </w:p>
-    <w:p>
-      <w:pPr>
-        <w:rPr/>
-      </w:pPr>
-      <w:r>
-        <w:rPr>
-          <w:rtl w:val="0"/>
-        </w:rPr>
-      </w:r>
-    </w:p>
-    <w:p>
-      <w:pPr>
-        <w:rPr>
-          <w:b w:val="1"/>
-        </w:rPr>
-      </w:pPr>
-      <w:r>
-        <w:rPr>
-          <w:b w:val="1"/>
-          <w:rtl w:val="0"/>
-        </w:rPr>
-        <w:t xml:space="preserve">Sample Format of</w:t>
-      </w:r>
-      <w:r>
-        <w:rPr>
-          <w:rtl w:val="0"/>
-        </w:rPr>
-        <w:t xml:space="preserve"> </w:t>
-      </w:r>
-      <w:r>
-        <w:rPr>
-          <w:b w:val="1"/>
-          <w:rtl w:val="0"/>
-        </w:rPr>
-        <w:t xml:space="preserve">Questions</w:t>
-      </w:r>
-    </w:p>
-    <w:p>
-      <w:pPr>
-        <w:rPr>
-          <w:color w:val="999999"/>
-        </w:rPr>
-      </w:pPr>
-      <w:r>
-        <w:rPr>
-          <w:color w:val="999999"/>
-          <w:rtl w:val="0"/>
-        </w:rPr>
-        <w:t xml:space="preserve">----------------------------------------------------------------------------------------------------------------------------</w:t>
-      </w:r>
-    </w:p>
-    <w:p>
-      <w:pPr>
-        <w:rPr/>
-      </w:pPr>
-      <w:r>
-        <w:rPr>
-          <w:b w:val="1"/>
-          <w:rtl w:val="0"/>
-        </w:rPr>
-        <w:t xml:space="preserve">Question​ ​:​ </w:t>
-      </w:r>
-      <w:r>
-        <w:rPr>
-          <w:rtl w:val="0"/>
-        </w:rPr>
-        <w:t xml:space="preserve">#</w:t>
-      </w:r>
-    </w:p>
-    <w:p>
-      <w:pPr>
-        <w:rPr>
-          <w:color w:val="999999"/>
-        </w:rPr>
-      </w:pPr>
-      <w:r>
-        <w:rPr>
-          <w:b w:val="1"/>
-          <w:rtl w:val="0"/>
-        </w:rPr>
-        <w:t xml:space="preserve">Main​ ​Topic​ ​:​ </w:t>
-      </w:r>
-      <w:r>
-        <w:rPr>
-          <w:color w:val="999999"/>
-          <w:rtl w:val="0"/>
-        </w:rPr>
-        <w:t xml:space="preserve">&lt;    &gt;</w:t>
-      </w:r>
-    </w:p>
-    <w:p>
-      <w:pPr>
-        <w:rPr>
-          <w:color w:val="999999"/>
-        </w:rPr>
-      </w:pPr>
-      <w:r>
-        <w:rPr>
-          <w:b w:val="1"/>
-          <w:rtl w:val="0"/>
-        </w:rPr>
-        <w:t xml:space="preserve">Sub​ ​Topic​ ​:​ </w:t>
-      </w:r>
-      <w:r>
-        <w:rPr>
-          <w:color w:val="999999"/>
-          <w:rtl w:val="0"/>
-        </w:rPr>
-        <w:t xml:space="preserve">[optional]</w:t>
-      </w:r>
-    </w:p>
-    <w:p>
-      <w:pPr>
-        <w:rPr>
-          <w:b w:val="1"/>
-          <w:color w:val="999999"/>
-        </w:rPr>
-      </w:pPr>
-      <w:r>
-        <w:rPr>
-          <w:b w:val="1"/>
-          <w:rtl w:val="0"/>
-        </w:rPr>
-        <w:t xml:space="preserve">Domain: </w:t>
-      </w:r>
-      <w:r>
-        <w:rPr>
-          <w:color w:val="999999"/>
-          <w:rtl w:val="0"/>
-        </w:rPr>
-        <w:t xml:space="preserve">&lt;     &gt;</w:t>
-      </w:r>
-      <w:r>
-        <w:rPr>
-          <w:b w:val="1"/>
-          <w:color w:val="999999"/>
-          <w:rtl w:val="0"/>
-        </w:rPr>
-        <w:t xml:space="preserve"> </w:t>
-      </w:r>
-    </w:p>
-    <w:p>
-      <w:pPr>
-        <w:rPr>
-          <w:b w:val="1"/>
-        </w:rPr>
-      </w:pPr>
-      <w:r>
-        <w:rPr>
-          <w:rtl w:val="0"/>
-        </w:rPr>
-      </w:r>
-    </w:p>
-    <w:p>
-      <w:pPr>
         <w:rPr>
           <w:rFonts w:ascii="Calibri" w:cs="Calibri" w:eastAsia="Calibri" w:hAnsi="Calibri"/>
         </w:rPr>
@@ -815,107 +906,16 @@
       <w:r>
         <w:rPr>
           <w:rFonts w:ascii="Calibri" w:cs="Calibri" w:eastAsia="Calibri" w:hAnsi="Calibri"/>
-          <w:b w:val="1"/>
-          <w:rtl w:val="0"/>
-        </w:rPr>
-        <w:t xml:space="preserve">Question text</w:t>
-      </w:r>
-      <w:r>
-        <w:rPr>
-          <w:rFonts w:ascii="Calibri" w:cs="Calibri" w:eastAsia="Calibri" w:hAnsi="Calibri"/>
-          <w:rtl w:val="0"/>
-        </w:rPr>
-        <w:t xml:space="preserve">: </w:t>
-      </w:r>
-    </w:p>
-    <w:p>
-      <w:pPr>
-        <w:rPr>
-          <w:rFonts w:ascii="Calibri" w:cs="Calibri" w:eastAsia="Calibri" w:hAnsi="Calibri"/>
-        </w:rPr>
-      </w:pPr>
-      <w:r>
-        <w:rPr>
-          <w:rFonts w:ascii="Calibri" w:cs="Calibri" w:eastAsia="Calibri" w:hAnsi="Calibri"/>
-          <w:rtl w:val="0"/>
-        </w:rPr>
-        <w:t xml:space="preserve">&lt;Scenario based. Should be clear in terms of requirements. No ambiguity. No duplicate options. In case of multiple answers, at the end, you should include the number of expected answers. e.g. (Select TWO) or (Select THREE) etc. For single answers this is NOT required&gt;</w:t>
-      </w:r>
-    </w:p>
-    <w:p>
-      <w:pPr>
-        <w:rPr>
-          <w:rFonts w:ascii="Calibri" w:cs="Calibri" w:eastAsia="Calibri" w:hAnsi="Calibri"/>
-        </w:rPr>
-      </w:pPr>
-      <w:r>
-        <w:rPr>
-          <w:rtl w:val="0"/>
-        </w:rPr>
+          <w:rtl w:val="0"/>
+        </w:rPr>
+        <w:t xml:space="preserve">Option C...</w:t>
       </w:r>
     </w:p>
     <w:p>
       <w:pPr>
         <w:numPr>
           <w:ilvl w:val="0"/>
-          <w:numId w:val="18"/>
-        </w:numPr>
-        <w:ind w:left="720" w:hanging="360"/>
-        <w:rPr>
-          <w:rFonts w:ascii="Calibri" w:cs="Calibri" w:eastAsia="Calibri" w:hAnsi="Calibri"/>
-        </w:rPr>
-      </w:pPr>
-      <w:r>
-        <w:rPr>
-          <w:rFonts w:ascii="Calibri" w:cs="Calibri" w:eastAsia="Calibri" w:hAnsi="Calibri"/>
-          <w:rtl w:val="0"/>
-        </w:rPr>
-        <w:t xml:space="preserve">Option A...</w:t>
-      </w:r>
-    </w:p>
-    <w:p>
-      <w:pPr>
-        <w:numPr>
-          <w:ilvl w:val="0"/>
-          <w:numId w:val="18"/>
-        </w:numPr>
-        <w:ind w:left="720" w:hanging="360"/>
-        <w:rPr>
-          <w:rFonts w:ascii="Calibri" w:cs="Calibri" w:eastAsia="Calibri" w:hAnsi="Calibri"/>
-        </w:rPr>
-      </w:pPr>
-      <w:r>
-        <w:rPr>
-          <w:rFonts w:ascii="Calibri" w:cs="Calibri" w:eastAsia="Calibri" w:hAnsi="Calibri"/>
-          <w:rtl w:val="0"/>
-        </w:rPr>
-        <w:t xml:space="preserve">Option B...</w:t>
-      </w:r>
-    </w:p>
-    <w:p>
-      <w:pPr>
-        <w:numPr>
-          <w:ilvl w:val="0"/>
-          <w:numId w:val="18"/>
-        </w:numPr>
-        <w:ind w:left="720" w:hanging="360"/>
-        <w:rPr>
-          <w:rFonts w:ascii="Calibri" w:cs="Calibri" w:eastAsia="Calibri" w:hAnsi="Calibri"/>
-        </w:rPr>
-      </w:pPr>
-      <w:r>
-        <w:rPr>
-          <w:rFonts w:ascii="Calibri" w:cs="Calibri" w:eastAsia="Calibri" w:hAnsi="Calibri"/>
-          <w:rtl w:val="0"/>
-        </w:rPr>
-        <w:t xml:space="preserve">Option C...</w:t>
-      </w:r>
-    </w:p>
-    <w:p>
-      <w:pPr>
-        <w:numPr>
-          <w:ilvl w:val="0"/>
-          <w:numId w:val="18"/>
+          <w:numId w:val="19"/>
         </w:numPr>
         <w:ind w:left="720" w:hanging="360"/>
         <w:rPr>
@@ -2512,7 +2512,7 @@
       <w:pPr>
         <w:numPr>
           <w:ilvl w:val="0"/>
-          <w:numId w:val="22"/>
+          <w:numId w:val="24"/>
         </w:numPr>
         <w:ind w:left="720" w:hanging="360"/>
         <w:rPr>
@@ -2532,7 +2532,7 @@
       <w:pPr>
         <w:numPr>
           <w:ilvl w:val="0"/>
-          <w:numId w:val="22"/>
+          <w:numId w:val="24"/>
         </w:numPr>
         <w:ind w:left="720" w:hanging="360"/>
         <w:rPr>
@@ -2553,7 +2553,7 @@
       <w:pPr>
         <w:numPr>
           <w:ilvl w:val="0"/>
-          <w:numId w:val="22"/>
+          <w:numId w:val="24"/>
         </w:numPr>
         <w:ind w:left="720" w:hanging="360"/>
         <w:rPr>
@@ -2574,7 +2574,7 @@
       <w:pPr>
         <w:numPr>
           <w:ilvl w:val="0"/>
-          <w:numId w:val="22"/>
+          <w:numId w:val="24"/>
         </w:numPr>
         <w:ind w:left="720" w:hanging="360"/>
         <w:rPr>
@@ -3372,7 +3372,7 @@
       <w:pPr>
         <w:numPr>
           <w:ilvl w:val="0"/>
-          <w:numId w:val="30"/>
+          <w:numId w:val="32"/>
         </w:numPr>
         <w:ind w:left="720" w:hanging="360"/>
         <w:rPr>
@@ -3392,7 +3392,7 @@
       <w:pPr>
         <w:numPr>
           <w:ilvl w:val="0"/>
-          <w:numId w:val="30"/>
+          <w:numId w:val="32"/>
         </w:numPr>
         <w:ind w:left="720" w:hanging="360"/>
         <w:rPr>
@@ -3425,7 +3425,7 @@
       <w:pPr>
         <w:numPr>
           <w:ilvl w:val="0"/>
-          <w:numId w:val="30"/>
+          <w:numId w:val="32"/>
         </w:numPr>
         <w:ind w:left="720" w:hanging="360"/>
         <w:rPr>
@@ -3473,7 +3473,7 @@
       <w:pPr>
         <w:numPr>
           <w:ilvl w:val="0"/>
-          <w:numId w:val="30"/>
+          <w:numId w:val="32"/>
         </w:numPr>
         <w:ind w:left="720" w:hanging="360"/>
         <w:rPr>
@@ -4061,7 +4061,7 @@
       <w:pPr>
         <w:numPr>
           <w:ilvl w:val="0"/>
-          <w:numId w:val="31"/>
+          <w:numId w:val="33"/>
         </w:numPr>
         <w:ind w:left="720" w:hanging="360"/>
         <w:rPr>
@@ -4081,7 +4081,7 @@
       <w:pPr>
         <w:numPr>
           <w:ilvl w:val="0"/>
-          <w:numId w:val="31"/>
+          <w:numId w:val="33"/>
         </w:numPr>
         <w:ind w:left="720" w:hanging="360"/>
         <w:rPr>
@@ -4102,7 +4102,7 @@
       <w:pPr>
         <w:numPr>
           <w:ilvl w:val="0"/>
-          <w:numId w:val="31"/>
+          <w:numId w:val="33"/>
         </w:numPr>
         <w:ind w:left="720" w:hanging="360"/>
         <w:rPr>
@@ -4123,7 +4123,7 @@
       <w:pPr>
         <w:numPr>
           <w:ilvl w:val="0"/>
-          <w:numId w:val="31"/>
+          <w:numId w:val="33"/>
         </w:numPr>
         <w:ind w:left="720" w:hanging="360"/>
         <w:rPr>
@@ -5536,7 +5536,7 @@
       <w:pPr>
         <w:numPr>
           <w:ilvl w:val="0"/>
-          <w:numId w:val="37"/>
+          <w:numId w:val="39"/>
         </w:numPr>
         <w:ind w:left="720" w:hanging="360"/>
         <w:rPr>
@@ -5556,7 +5556,7 @@
       <w:pPr>
         <w:numPr>
           <w:ilvl w:val="0"/>
-          <w:numId w:val="37"/>
+          <w:numId w:val="39"/>
         </w:numPr>
         <w:ind w:left="720" w:hanging="360"/>
         <w:rPr>
@@ -5577,7 +5577,7 @@
       <w:pPr>
         <w:numPr>
           <w:ilvl w:val="0"/>
-          <w:numId w:val="37"/>
+          <w:numId w:val="39"/>
         </w:numPr>
         <w:ind w:left="720" w:hanging="360"/>
         <w:rPr>
@@ -5598,7 +5598,7 @@
       <w:pPr>
         <w:numPr>
           <w:ilvl w:val="0"/>
-          <w:numId w:val="37"/>
+          <w:numId w:val="39"/>
         </w:numPr>
         <w:ind w:left="720" w:hanging="360"/>
         <w:rPr>
@@ -6345,7 +6345,7 @@
       <w:pPr>
         <w:numPr>
           <w:ilvl w:val="0"/>
-          <w:numId w:val="27"/>
+          <w:numId w:val="29"/>
         </w:numPr>
         <w:ind w:left="720" w:hanging="360"/>
         <w:rPr>
@@ -6365,7 +6365,7 @@
       <w:pPr>
         <w:numPr>
           <w:ilvl w:val="0"/>
-          <w:numId w:val="27"/>
+          <w:numId w:val="29"/>
         </w:numPr>
         <w:ind w:left="720" w:hanging="360"/>
         <w:rPr>
@@ -6386,7 +6386,7 @@
       <w:pPr>
         <w:numPr>
           <w:ilvl w:val="0"/>
-          <w:numId w:val="27"/>
+          <w:numId w:val="29"/>
         </w:numPr>
         <w:ind w:left="720" w:hanging="360"/>
         <w:rPr>
@@ -6407,7 +6407,7 @@
       <w:pPr>
         <w:numPr>
           <w:ilvl w:val="0"/>
-          <w:numId w:val="27"/>
+          <w:numId w:val="29"/>
         </w:numPr>
         <w:ind w:left="720" w:hanging="360"/>
         <w:rPr>
@@ -8906,7 +8906,7 @@
       <w:pPr>
         <w:numPr>
           <w:ilvl w:val="0"/>
-          <w:numId w:val="35"/>
+          <w:numId w:val="37"/>
         </w:numPr>
         <w:ind w:left="720" w:hanging="360"/>
         <w:rPr>
@@ -8926,7 +8926,7 @@
       <w:pPr>
         <w:numPr>
           <w:ilvl w:val="0"/>
-          <w:numId w:val="35"/>
+          <w:numId w:val="37"/>
         </w:numPr>
         <w:ind w:left="720" w:hanging="360"/>
         <w:rPr>
@@ -8947,7 +8947,7 @@
       <w:pPr>
         <w:numPr>
           <w:ilvl w:val="0"/>
-          <w:numId w:val="35"/>
+          <w:numId w:val="37"/>
         </w:numPr>
         <w:ind w:left="720" w:hanging="360"/>
         <w:rPr>
@@ -8968,7 +8968,7 @@
       <w:pPr>
         <w:numPr>
           <w:ilvl w:val="0"/>
-          <w:numId w:val="35"/>
+          <w:numId w:val="37"/>
         </w:numPr>
         <w:ind w:left="720" w:hanging="360"/>
         <w:rPr>
@@ -8989,7 +8989,7 @@
       <w:pPr>
         <w:numPr>
           <w:ilvl w:val="0"/>
-          <w:numId w:val="35"/>
+          <w:numId w:val="37"/>
         </w:numPr>
         <w:ind w:left="720" w:hanging="360"/>
         <w:rPr>
@@ -9011,7 +9011,7 @@
       <w:pPr>
         <w:numPr>
           <w:ilvl w:val="0"/>
-          <w:numId w:val="35"/>
+          <w:numId w:val="37"/>
         </w:numPr>
         <w:ind w:left="720" w:hanging="360"/>
         <w:rPr>
@@ -9818,7 +9818,7 @@
       <w:pPr>
         <w:numPr>
           <w:ilvl w:val="0"/>
-          <w:numId w:val="20"/>
+          <w:numId w:val="21"/>
         </w:numPr>
         <w:ind w:left="720" w:hanging="360"/>
         <w:rPr>
@@ -9838,7 +9838,7 @@
       <w:pPr>
         <w:numPr>
           <w:ilvl w:val="0"/>
-          <w:numId w:val="20"/>
+          <w:numId w:val="21"/>
         </w:numPr>
         <w:ind w:left="720" w:hanging="360"/>
         <w:rPr>
@@ -9859,7 +9859,7 @@
       <w:pPr>
         <w:numPr>
           <w:ilvl w:val="0"/>
-          <w:numId w:val="20"/>
+          <w:numId w:val="21"/>
         </w:numPr>
         <w:ind w:left="720" w:hanging="360"/>
         <w:rPr>
@@ -9880,7 +9880,7 @@
       <w:pPr>
         <w:numPr>
           <w:ilvl w:val="0"/>
-          <w:numId w:val="20"/>
+          <w:numId w:val="21"/>
         </w:numPr>
         <w:ind w:left="720" w:hanging="360"/>
         <w:rPr>
@@ -9901,7 +9901,7 @@
       <w:pPr>
         <w:numPr>
           <w:ilvl w:val="0"/>
-          <w:numId w:val="20"/>
+          <w:numId w:val="21"/>
         </w:numPr>
         <w:ind w:left="720" w:hanging="360"/>
         <w:rPr>
@@ -9922,7 +9922,7 @@
       <w:pPr>
         <w:numPr>
           <w:ilvl w:val="0"/>
-          <w:numId w:val="20"/>
+          <w:numId w:val="21"/>
         </w:numPr>
         <w:ind w:left="720" w:hanging="360"/>
         <w:rPr>
@@ -10737,7 +10737,7 @@
       <w:pPr>
         <w:numPr>
           <w:ilvl w:val="0"/>
-          <w:numId w:val="23"/>
+          <w:numId w:val="25"/>
         </w:numPr>
         <w:ind w:left="720" w:hanging="360"/>
         <w:rPr>
@@ -10757,7 +10757,7 @@
       <w:pPr>
         <w:numPr>
           <w:ilvl w:val="0"/>
-          <w:numId w:val="23"/>
+          <w:numId w:val="25"/>
         </w:numPr>
         <w:ind w:left="720" w:hanging="360"/>
         <w:rPr>
@@ -10778,7 +10778,7 @@
       <w:pPr>
         <w:numPr>
           <w:ilvl w:val="0"/>
-          <w:numId w:val="23"/>
+          <w:numId w:val="25"/>
         </w:numPr>
         <w:ind w:left="720" w:hanging="360"/>
         <w:rPr>
@@ -10799,7 +10799,7 @@
       <w:pPr>
         <w:numPr>
           <w:ilvl w:val="0"/>
-          <w:numId w:val="23"/>
+          <w:numId w:val="25"/>
         </w:numPr>
         <w:ind w:left="720" w:hanging="360"/>
         <w:rPr>
@@ -10820,7 +10820,7 @@
       <w:pPr>
         <w:numPr>
           <w:ilvl w:val="0"/>
-          <w:numId w:val="23"/>
+          <w:numId w:val="25"/>
         </w:numPr>
         <w:ind w:left="720" w:hanging="360"/>
         <w:rPr>
@@ -11506,7 +11506,7 @@
       <w:pPr>
         <w:numPr>
           <w:ilvl w:val="0"/>
-          <w:numId w:val="41"/>
+          <w:numId w:val="43"/>
         </w:numPr>
         <w:ind w:left="720" w:hanging="360"/>
         <w:rPr>
@@ -11526,7 +11526,7 @@
       <w:pPr>
         <w:numPr>
           <w:ilvl w:val="0"/>
-          <w:numId w:val="41"/>
+          <w:numId w:val="43"/>
         </w:numPr>
         <w:ind w:left="720" w:hanging="360"/>
         <w:rPr>
@@ -11547,7 +11547,7 @@
       <w:pPr>
         <w:numPr>
           <w:ilvl w:val="0"/>
-          <w:numId w:val="41"/>
+          <w:numId w:val="43"/>
         </w:numPr>
         <w:ind w:left="720" w:hanging="360"/>
         <w:rPr>
@@ -11568,7 +11568,7 @@
       <w:pPr>
         <w:numPr>
           <w:ilvl w:val="0"/>
-          <w:numId w:val="41"/>
+          <w:numId w:val="43"/>
         </w:numPr>
         <w:ind w:left="720" w:hanging="360"/>
         <w:rPr>
@@ -11589,7 +11589,7 @@
       <w:pPr>
         <w:numPr>
           <w:ilvl w:val="0"/>
-          <w:numId w:val="41"/>
+          <w:numId w:val="43"/>
         </w:numPr>
         <w:ind w:left="720" w:hanging="360"/>
         <w:rPr>
@@ -13759,7 +13759,7 @@
       <w:pPr>
         <w:numPr>
           <w:ilvl w:val="0"/>
-          <w:numId w:val="39"/>
+          <w:numId w:val="41"/>
         </w:numPr>
         <w:ind w:left="720" w:hanging="360"/>
         <w:rPr>
@@ -13779,7 +13779,7 @@
       <w:pPr>
         <w:numPr>
           <w:ilvl w:val="0"/>
-          <w:numId w:val="39"/>
+          <w:numId w:val="41"/>
         </w:numPr>
         <w:ind w:left="720" w:hanging="360"/>
         <w:rPr>
@@ -13800,7 +13800,7 @@
       <w:pPr>
         <w:numPr>
           <w:ilvl w:val="0"/>
-          <w:numId w:val="39"/>
+          <w:numId w:val="41"/>
         </w:numPr>
         <w:ind w:left="720" w:hanging="360"/>
         <w:rPr>
@@ -13821,7 +13821,7 @@
       <w:pPr>
         <w:numPr>
           <w:ilvl w:val="0"/>
-          <w:numId w:val="39"/>
+          <w:numId w:val="41"/>
         </w:numPr>
         <w:ind w:left="720" w:hanging="360"/>
         <w:rPr>
@@ -15887,7 +15887,7 @@
       <w:pPr>
         <w:numPr>
           <w:ilvl w:val="0"/>
-          <w:numId w:val="38"/>
+          <w:numId w:val="40"/>
         </w:numPr>
         <w:ind w:left="720" w:hanging="360"/>
         <w:rPr>
@@ -15907,7 +15907,7 @@
       <w:pPr>
         <w:numPr>
           <w:ilvl w:val="0"/>
-          <w:numId w:val="38"/>
+          <w:numId w:val="40"/>
         </w:numPr>
         <w:ind w:left="720" w:hanging="360"/>
         <w:rPr>
@@ -15928,7 +15928,7 @@
       <w:pPr>
         <w:numPr>
           <w:ilvl w:val="0"/>
-          <w:numId w:val="38"/>
+          <w:numId w:val="40"/>
         </w:numPr>
         <w:ind w:left="720" w:hanging="360"/>
         <w:rPr>
@@ -15949,7 +15949,7 @@
       <w:pPr>
         <w:numPr>
           <w:ilvl w:val="0"/>
-          <w:numId w:val="38"/>
+          <w:numId w:val="40"/>
         </w:numPr>
         <w:ind w:left="720" w:hanging="360"/>
         <w:rPr>
@@ -16550,7 +16550,7 @@
       <w:pPr>
         <w:numPr>
           <w:ilvl w:val="0"/>
-          <w:numId w:val="28"/>
+          <w:numId w:val="30"/>
         </w:numPr>
         <w:ind w:left="720" w:hanging="360"/>
         <w:rPr>
@@ -16570,7 +16570,7 @@
       <w:pPr>
         <w:numPr>
           <w:ilvl w:val="0"/>
-          <w:numId w:val="28"/>
+          <w:numId w:val="30"/>
         </w:numPr>
         <w:ind w:left="720" w:hanging="360"/>
         <w:rPr>
@@ -16591,7 +16591,7 @@
       <w:pPr>
         <w:numPr>
           <w:ilvl w:val="0"/>
-          <w:numId w:val="28"/>
+          <w:numId w:val="30"/>
         </w:numPr>
         <w:ind w:left="720" w:hanging="360"/>
         <w:rPr>
@@ -16612,7 +16612,7 @@
       <w:pPr>
         <w:numPr>
           <w:ilvl w:val="0"/>
-          <w:numId w:val="28"/>
+          <w:numId w:val="30"/>
         </w:numPr>
         <w:ind w:left="720" w:hanging="360"/>
         <w:rPr>
@@ -18527,7 +18527,7 @@
       <w:pPr>
         <w:numPr>
           <w:ilvl w:val="0"/>
-          <w:numId w:val="36"/>
+          <w:numId w:val="38"/>
         </w:numPr>
         <w:ind w:left="720" w:hanging="360"/>
         <w:rPr>
@@ -18547,7 +18547,7 @@
       <w:pPr>
         <w:numPr>
           <w:ilvl w:val="0"/>
-          <w:numId w:val="36"/>
+          <w:numId w:val="38"/>
         </w:numPr>
         <w:ind w:left="720" w:hanging="360"/>
         <w:rPr>
@@ -18573,7 +18573,7 @@
       <w:pPr>
         <w:numPr>
           <w:ilvl w:val="0"/>
-          <w:numId w:val="36"/>
+          <w:numId w:val="38"/>
         </w:numPr>
         <w:ind w:left="720" w:hanging="360"/>
         <w:rPr>
@@ -18594,7 +18594,7 @@
       <w:pPr>
         <w:numPr>
           <w:ilvl w:val="0"/>
-          <w:numId w:val="36"/>
+          <w:numId w:val="38"/>
         </w:numPr>
         <w:ind w:left="720" w:hanging="360"/>
         <w:rPr>
@@ -19193,7 +19193,7 @@
       <w:pPr>
         <w:numPr>
           <w:ilvl w:val="0"/>
-          <w:numId w:val="32"/>
+          <w:numId w:val="34"/>
         </w:numPr>
         <w:ind w:left="720" w:hanging="360"/>
         <w:rPr>
@@ -19213,7 +19213,7 @@
       <w:pPr>
         <w:numPr>
           <w:ilvl w:val="0"/>
-          <w:numId w:val="32"/>
+          <w:numId w:val="34"/>
         </w:numPr>
         <w:ind w:left="720" w:hanging="360"/>
         <w:rPr>
@@ -19239,7 +19239,7 @@
       <w:pPr>
         <w:numPr>
           <w:ilvl w:val="0"/>
-          <w:numId w:val="32"/>
+          <w:numId w:val="34"/>
         </w:numPr>
         <w:ind w:left="720" w:hanging="360"/>
         <w:rPr>
@@ -19260,7 +19260,7 @@
       <w:pPr>
         <w:numPr>
           <w:ilvl w:val="0"/>
-          <w:numId w:val="32"/>
+          <w:numId w:val="34"/>
         </w:numPr>
         <w:ind w:left="720" w:hanging="360"/>
         <w:rPr>
@@ -19282,7 +19282,7 @@
       <w:pPr>
         <w:numPr>
           <w:ilvl w:val="0"/>
-          <w:numId w:val="32"/>
+          <w:numId w:val="34"/>
         </w:numPr>
         <w:ind w:left="720" w:hanging="360"/>
         <w:rPr>
@@ -22963,7 +22963,7 @@
       <w:pPr>
         <w:numPr>
           <w:ilvl w:val="0"/>
-          <w:numId w:val="24"/>
+          <w:numId w:val="26"/>
         </w:numPr>
         <w:ind w:left="720" w:hanging="360"/>
         <w:rPr>
@@ -22983,7 +22983,7 @@
       <w:pPr>
         <w:numPr>
           <w:ilvl w:val="0"/>
-          <w:numId w:val="24"/>
+          <w:numId w:val="26"/>
         </w:numPr>
         <w:ind w:left="720" w:hanging="360"/>
         <w:rPr>
@@ -23009,7 +23009,7 @@
       <w:pPr>
         <w:numPr>
           <w:ilvl w:val="0"/>
-          <w:numId w:val="24"/>
+          <w:numId w:val="26"/>
         </w:numPr>
         <w:ind w:left="720" w:hanging="360"/>
         <w:rPr>
@@ -23030,7 +23030,7 @@
       <w:pPr>
         <w:numPr>
           <w:ilvl w:val="0"/>
-          <w:numId w:val="24"/>
+          <w:numId w:val="26"/>
         </w:numPr>
         <w:ind w:left="720" w:hanging="360"/>
         <w:rPr>
@@ -23629,7 +23629,7 @@
       <w:pPr>
         <w:numPr>
           <w:ilvl w:val="0"/>
-          <w:numId w:val="34"/>
+          <w:numId w:val="36"/>
         </w:numPr>
         <w:ind w:left="720" w:hanging="360"/>
         <w:rPr>
@@ -23649,7 +23649,7 @@
       <w:pPr>
         <w:numPr>
           <w:ilvl w:val="0"/>
-          <w:numId w:val="34"/>
+          <w:numId w:val="36"/>
         </w:numPr>
         <w:ind w:left="720" w:hanging="360"/>
         <w:rPr>
@@ -23675,7 +23675,7 @@
       <w:pPr>
         <w:numPr>
           <w:ilvl w:val="0"/>
-          <w:numId w:val="34"/>
+          <w:numId w:val="36"/>
         </w:numPr>
         <w:ind w:left="720" w:hanging="360"/>
         <w:rPr>
@@ -23696,7 +23696,7 @@
       <w:pPr>
         <w:numPr>
           <w:ilvl w:val="0"/>
-          <w:numId w:val="34"/>
+          <w:numId w:val="36"/>
         </w:numPr>
         <w:ind w:left="720" w:hanging="360"/>
         <w:rPr>
@@ -24529,7 +24529,7 @@
       <w:pPr>
         <w:numPr>
           <w:ilvl w:val="0"/>
-          <w:numId w:val="16"/>
+          <w:numId w:val="17"/>
         </w:numPr>
         <w:ind w:left="720" w:hanging="360"/>
         <w:rPr>
@@ -24549,7 +24549,7 @@
       <w:pPr>
         <w:numPr>
           <w:ilvl w:val="0"/>
-          <w:numId w:val="16"/>
+          <w:numId w:val="17"/>
         </w:numPr>
         <w:ind w:left="720" w:hanging="360"/>
         <w:rPr>
@@ -24575,7 +24575,7 @@
       <w:pPr>
         <w:numPr>
           <w:ilvl w:val="0"/>
-          <w:numId w:val="16"/>
+          <w:numId w:val="17"/>
         </w:numPr>
         <w:ind w:left="720" w:hanging="360"/>
         <w:rPr>
@@ -24596,7 +24596,7 @@
       <w:pPr>
         <w:numPr>
           <w:ilvl w:val="0"/>
-          <w:numId w:val="16"/>
+          <w:numId w:val="17"/>
         </w:numPr>
         <w:ind w:left="720" w:hanging="360"/>
         <w:rPr>
@@ -26420,7 +26420,7 @@
       <w:pPr>
         <w:numPr>
           <w:ilvl w:val="0"/>
-          <w:numId w:val="17"/>
+          <w:numId w:val="18"/>
         </w:numPr>
         <w:ind w:left="720" w:hanging="360"/>
         <w:rPr>
@@ -26440,7 +26440,7 @@
       <w:pPr>
         <w:numPr>
           <w:ilvl w:val="0"/>
-          <w:numId w:val="17"/>
+          <w:numId w:val="18"/>
         </w:numPr>
         <w:ind w:left="720" w:hanging="360"/>
         <w:rPr>
@@ -26466,7 +26466,7 @@
       <w:pPr>
         <w:numPr>
           <w:ilvl w:val="0"/>
-          <w:numId w:val="17"/>
+          <w:numId w:val="18"/>
         </w:numPr>
         <w:ind w:left="720" w:hanging="360"/>
         <w:rPr>
@@ -26487,7 +26487,7 @@
       <w:pPr>
         <w:numPr>
           <w:ilvl w:val="0"/>
-          <w:numId w:val="17"/>
+          <w:numId w:val="18"/>
         </w:numPr>
         <w:ind w:left="720" w:hanging="360"/>
         <w:rPr>
@@ -29410,7 +29410,7 @@
       <w:pPr>
         <w:numPr>
           <w:ilvl w:val="0"/>
-          <w:numId w:val="25"/>
+          <w:numId w:val="27"/>
         </w:numPr>
         <w:ind w:left="720" w:hanging="360"/>
         <w:rPr>
@@ -29430,7 +29430,7 @@
       <w:pPr>
         <w:numPr>
           <w:ilvl w:val="0"/>
-          <w:numId w:val="25"/>
+          <w:numId w:val="27"/>
         </w:numPr>
         <w:ind w:left="720" w:hanging="360"/>
         <w:rPr>
@@ -29456,7 +29456,7 @@
       <w:pPr>
         <w:numPr>
           <w:ilvl w:val="0"/>
-          <w:numId w:val="25"/>
+          <w:numId w:val="27"/>
         </w:numPr>
         <w:ind w:left="720" w:hanging="360"/>
         <w:rPr>
@@ -29477,7 +29477,7 @@
       <w:pPr>
         <w:numPr>
           <w:ilvl w:val="0"/>
-          <w:numId w:val="25"/>
+          <w:numId w:val="27"/>
         </w:numPr>
         <w:ind w:left="720" w:hanging="360"/>
         <w:rPr>
@@ -30967,7 +30967,7 @@
       <w:pPr>
         <w:numPr>
           <w:ilvl w:val="0"/>
-          <w:numId w:val="33"/>
+          <w:numId w:val="35"/>
         </w:numPr>
         <w:ind w:left="720" w:hanging="360"/>
         <w:rPr>
@@ -30987,7 +30987,7 @@
       <w:pPr>
         <w:numPr>
           <w:ilvl w:val="0"/>
-          <w:numId w:val="33"/>
+          <w:numId w:val="35"/>
         </w:numPr>
         <w:ind w:left="720" w:hanging="360"/>
         <w:rPr>
@@ -31008,7 +31008,7 @@
       <w:pPr>
         <w:numPr>
           <w:ilvl w:val="0"/>
-          <w:numId w:val="33"/>
+          <w:numId w:val="35"/>
         </w:numPr>
         <w:ind w:left="720" w:hanging="360"/>
         <w:rPr>
@@ -31029,7 +31029,7 @@
       <w:pPr>
         <w:numPr>
           <w:ilvl w:val="0"/>
-          <w:numId w:val="33"/>
+          <w:numId w:val="35"/>
         </w:numPr>
         <w:ind w:left="720" w:hanging="360"/>
         <w:rPr>
@@ -31677,7 +31677,7 @@
       <w:pPr>
         <w:numPr>
           <w:ilvl w:val="0"/>
-          <w:numId w:val="40"/>
+          <w:numId w:val="42"/>
         </w:numPr>
         <w:ind w:left="720" w:hanging="360"/>
         <w:rPr>
@@ -31710,7 +31710,7 @@
       <w:pPr>
         <w:numPr>
           <w:ilvl w:val="0"/>
-          <w:numId w:val="40"/>
+          <w:numId w:val="42"/>
         </w:numPr>
         <w:ind w:left="720" w:hanging="360"/>
         <w:rPr>
@@ -31731,7 +31731,7 @@
       <w:pPr>
         <w:numPr>
           <w:ilvl w:val="0"/>
-          <w:numId w:val="40"/>
+          <w:numId w:val="42"/>
         </w:numPr>
         <w:ind w:left="720" w:hanging="360"/>
         <w:rPr>
@@ -31752,7 +31752,7 @@
       <w:pPr>
         <w:numPr>
           <w:ilvl w:val="0"/>
-          <w:numId w:val="40"/>
+          <w:numId w:val="42"/>
         </w:numPr>
         <w:ind w:left="720" w:hanging="360"/>
         <w:rPr>
@@ -33097,7 +33097,7 @@
       <w:pPr>
         <w:numPr>
           <w:ilvl w:val="0"/>
-          <w:numId w:val="26"/>
+          <w:numId w:val="28"/>
         </w:numPr>
         <w:ind w:left="720" w:hanging="360"/>
         <w:rPr>
@@ -33117,7 +33117,7 @@
       <w:pPr>
         <w:numPr>
           <w:ilvl w:val="0"/>
-          <w:numId w:val="26"/>
+          <w:numId w:val="28"/>
         </w:numPr>
         <w:ind w:left="720" w:hanging="360"/>
         <w:rPr>
@@ -33137,7 +33137,7 @@
       <w:pPr>
         <w:numPr>
           <w:ilvl w:val="0"/>
-          <w:numId w:val="26"/>
+          <w:numId w:val="28"/>
         </w:numPr>
         <w:ind w:left="720" w:hanging="360"/>
         <w:rPr>
@@ -33158,7 +33158,7 @@
       <w:pPr>
         <w:numPr>
           <w:ilvl w:val="0"/>
-          <w:numId w:val="26"/>
+          <w:numId w:val="28"/>
         </w:numPr>
         <w:ind w:left="720" w:hanging="360"/>
         <w:rPr>
@@ -33554,59 +33554,2038 @@
     </w:p>
     <w:p>
       <w:pPr>
-        <w:rPr>
-          <w:b w:val="1"/>
-          <w:color w:val="444444"/>
-        </w:rPr>
-      </w:pPr>
-      <w:r>
-        <w:rPr>
-          <w:rtl w:val="0"/>
-        </w:rPr>
-      </w:r>
-    </w:p>
-    <w:p>
-      <w:pPr>
-        <w:rPr>
-          <w:b w:val="1"/>
-          <w:color w:val="444444"/>
-        </w:rPr>
-      </w:pPr>
-      <w:r>
-        <w:rPr>
-          <w:rtl w:val="0"/>
-        </w:rPr>
-      </w:r>
-    </w:p>
-    <w:p>
-      <w:pPr>
-        <w:rPr>
-          <w:b w:val="1"/>
-          <w:color w:val="444444"/>
-        </w:rPr>
-      </w:pPr>
-      <w:r>
-        <w:rPr>
-          <w:rtl w:val="0"/>
-        </w:rPr>
-      </w:r>
-    </w:p>
-    <w:p>
-      <w:pPr>
-        <w:rPr>
-          <w:b w:val="1"/>
-          <w:color w:val="444444"/>
-        </w:rPr>
-      </w:pPr>
-      <w:r>
-        <w:rPr>
-          <w:rtl w:val="0"/>
-        </w:rPr>
-      </w:r>
-    </w:p>
-    <w:p>
-      <w:pPr>
-        <w:rPr>
+        <w:rPr/>
+      </w:pPr>
+      <w:r>
+        <w:rPr>
+          <w:rtl w:val="0"/>
+        </w:rPr>
+        <w:t xml:space="preserve">Question: 38</w:t>
+      </w:r>
+    </w:p>
+    <w:p>
+      <w:pPr>
+        <w:rPr>
+          <w:color w:val="999999"/>
+        </w:rPr>
+      </w:pPr>
+      <w:r>
+        <w:rPr>
+          <w:b w:val="1"/>
+          <w:rtl w:val="0"/>
+        </w:rPr>
+        <w:t xml:space="preserve">Main​ ​Topic​ ​:​ </w:t>
+      </w:r>
+      <w:r>
+        <w:rPr>
+          <w:color w:val="999999"/>
+          <w:rtl w:val="0"/>
+        </w:rPr>
+        <w:t xml:space="preserve">Analysis and Visualization</w:t>
+      </w:r>
+    </w:p>
+    <w:p>
+      <w:pPr>
+        <w:rPr>
+          <w:b w:val="1"/>
+          <w:color w:val="999999"/>
+        </w:rPr>
+      </w:pPr>
+      <w:r>
+        <w:rPr>
+          <w:b w:val="1"/>
+          <w:rtl w:val="0"/>
+        </w:rPr>
+        <w:t xml:space="preserve">Sub​ ​Topic​ ​:​ </w:t>
+      </w:r>
+      <w:r>
+        <w:rPr>
+          <w:b w:val="1"/>
+          <w:color w:val="999999"/>
+          <w:rtl w:val="0"/>
+        </w:rPr>
+        <w:t xml:space="preserve">Select appropriate authentication and authorization mechanisms</w:t>
+      </w:r>
+    </w:p>
+    <w:p>
+      <w:pPr>
+        <w:rPr>
+          <w:color w:val="999999"/>
+        </w:rPr>
+      </w:pPr>
+      <w:r>
+        <w:rPr>
+          <w:rtl w:val="0"/>
+        </w:rPr>
+      </w:r>
+    </w:p>
+    <w:p>
+      <w:pPr>
+        <w:rPr>
+          <w:b w:val="1"/>
+          <w:color w:val="999999"/>
+        </w:rPr>
+      </w:pPr>
+      <w:r>
+        <w:rPr>
+          <w:b w:val="1"/>
+          <w:rtl w:val="0"/>
+        </w:rPr>
+        <w:t xml:space="preserve">Domain: </w:t>
+      </w:r>
+      <w:r>
+        <w:rPr>
+          <w:color w:val="999999"/>
+          <w:rtl w:val="0"/>
+        </w:rPr>
+        <w:t xml:space="preserve">Security  </w:t>
+      </w:r>
+      <w:r>
+        <w:rPr>
+          <w:rtl w:val="0"/>
+        </w:rPr>
+      </w:r>
+    </w:p>
+    <w:p>
+      <w:pPr>
+        <w:rPr>
+          <w:b w:val="1"/>
+        </w:rPr>
+      </w:pPr>
+      <w:r>
+        <w:rPr>
+          <w:rtl w:val="0"/>
+        </w:rPr>
+      </w:r>
+    </w:p>
+    <w:p>
+      <w:pPr>
+        <w:rPr>
+          <w:rFonts w:ascii="Calibri" w:cs="Calibri" w:eastAsia="Calibri" w:hAnsi="Calibri"/>
+        </w:rPr>
+      </w:pPr>
+      <w:r>
+        <w:rPr>
+          <w:rFonts w:ascii="Calibri" w:cs="Calibri" w:eastAsia="Calibri" w:hAnsi="Calibri"/>
+          <w:b w:val="1"/>
+          <w:rtl w:val="0"/>
+        </w:rPr>
+        <w:t xml:space="preserve">Question text</w:t>
+      </w:r>
+      <w:r>
+        <w:rPr>
+          <w:rFonts w:ascii="Calibri" w:cs="Calibri" w:eastAsia="Calibri" w:hAnsi="Calibri"/>
+          <w:rtl w:val="0"/>
+        </w:rPr>
+        <w:t xml:space="preserve">: </w:t>
+      </w:r>
+    </w:p>
+    <w:p>
+      <w:pPr>
+        <w:rPr>
+          <w:color w:val="434343"/>
+        </w:rPr>
+      </w:pPr>
+      <w:r>
+        <w:rPr>
+          <w:color w:val="434343"/>
+          <w:rtl w:val="0"/>
+        </w:rPr>
+        <w:t xml:space="preserve">You are a data scientist working for a large hedge fund. Your hedge fund managers rely on analytics data produced from the S3 data lake you have built that houses trade data produced by the firm’s various traders. You are configuring a public Elasticsearch domain that will allow your hedge fund managers to gain access to your trade data stored in your data lake. You have given your hedge fund managers Kibana to allow them to use visualizations you’ve produced to manage their traders activity.</w:t>
+      </w:r>
+    </w:p>
+    <w:p>
+      <w:pPr>
+        <w:rPr>
+          <w:color w:val="434343"/>
+        </w:rPr>
+      </w:pPr>
+      <w:r>
+        <w:rPr>
+          <w:rtl w:val="0"/>
+        </w:rPr>
+      </w:r>
+    </w:p>
+    <w:p>
+      <w:pPr>
+        <w:rPr>
+          <w:color w:val="434343"/>
+        </w:rPr>
+      </w:pPr>
+      <w:r>
+        <w:rPr>
+          <w:color w:val="434343"/>
+          <w:rtl w:val="0"/>
+        </w:rPr>
+        <w:t xml:space="preserve">When your hedge fund managers first test out your Kibana analytics visualizations, you find that Kibana cannot connect to your Elasticsearch cluster. Which options are ways to securely give your hedge fund managers access to your Elasticsearch cluster via their Kibana running on their local desktop? (SELECT TWO)</w:t>
+      </w:r>
+    </w:p>
+    <w:p>
+      <w:pPr>
+        <w:rPr>
+          <w:color w:val="434343"/>
+        </w:rPr>
+      </w:pPr>
+      <w:r>
+        <w:rPr>
+          <w:rtl w:val="0"/>
+        </w:rPr>
+      </w:r>
+    </w:p>
+    <w:p>
+      <w:pPr>
+        <w:numPr>
+          <w:ilvl w:val="0"/>
+          <w:numId w:val="23"/>
+        </w:numPr>
+        <w:ind w:left="720" w:hanging="360"/>
+        <w:rPr>
+          <w:color w:val="434343"/>
+        </w:rPr>
+      </w:pPr>
+      <w:r>
+        <w:rPr>
+          <w:color w:val="383a42"/>
+          <w:shd w:fill="fafafa" w:val="clear"/>
+          <w:rtl w:val="0"/>
+        </w:rPr>
+        <w:t xml:space="preserve">Configure</w:t>
+      </w:r>
+      <w:r>
+        <w:rPr>
+          <w:color w:val="383a42"/>
+          <w:shd w:fill="fafafa" w:val="clear"/>
+          <w:rtl w:val="0"/>
+        </w:rPr>
+        <w:t xml:space="preserve"> a proxy server that acts as an intermediary between your Kibana users and your Elasticsearch cluster. Add an IP-based access IAM policy which allows requests from your user’s IP address to gain access to your Elasticsearch cluster through the proxy server’s IP address. </w:t>
+      </w:r>
+      <w:r>
+        <w:rPr>
+          <w:rtl w:val="0"/>
+        </w:rPr>
+      </w:r>
+    </w:p>
+    <w:p>
+      <w:pPr>
+        <w:numPr>
+          <w:ilvl w:val="0"/>
+          <w:numId w:val="23"/>
+        </w:numPr>
+        <w:ind w:left="720" w:hanging="360"/>
+        <w:rPr>
+          <w:color w:val="383a42"/>
+          <w:shd w:fill="fafafa" w:val="clear"/>
+        </w:rPr>
+      </w:pPr>
+      <w:r>
+        <w:rPr>
+          <w:color w:val="383a42"/>
+          <w:shd w:fill="fafafa" w:val="clear"/>
+          <w:rtl w:val="0"/>
+        </w:rPr>
+        <w:t xml:space="preserve">Configure a proxy server that acts as an intermediary between your Kibana users and your Elasticsearch cluster. Configure an open access IAM policy which allows requests from your user’s IP address to gain access to your Elasticsearch cluster through the proxy server’s IP address. </w:t>
+      </w:r>
+    </w:p>
+    <w:p>
+      <w:pPr>
+        <w:numPr>
+          <w:ilvl w:val="0"/>
+          <w:numId w:val="23"/>
+        </w:numPr>
+        <w:ind w:left="720" w:hanging="360"/>
+        <w:rPr>
+          <w:color w:val="383a42"/>
+          <w:shd w:fill="fafafa" w:val="clear"/>
+        </w:rPr>
+      </w:pPr>
+      <w:r>
+        <w:rPr>
+          <w:color w:val="383a42"/>
+          <w:shd w:fill="fafafa" w:val="clear"/>
+          <w:rtl w:val="0"/>
+        </w:rPr>
+        <w:t xml:space="preserve">Configure a proxy server that acts as an intermediary between your Kibana users and your Elasticsearch cluster. Configure a security group which allows requests from your user’s IP address to gain access to your Elasticsearch cluster through the proxy server’s IP address. </w:t>
+      </w:r>
+    </w:p>
+    <w:p>
+      <w:pPr>
+        <w:numPr>
+          <w:ilvl w:val="0"/>
+          <w:numId w:val="23"/>
+        </w:numPr>
+        <w:ind w:left="720" w:hanging="360"/>
+        <w:rPr>
+          <w:color w:val="383a42"/>
+          <w:shd w:fill="fafafa" w:val="clear"/>
+        </w:rPr>
+      </w:pPr>
+      <w:r>
+        <w:rPr>
+          <w:color w:val="383a42"/>
+          <w:shd w:fill="fafafa" w:val="clear"/>
+          <w:rtl w:val="0"/>
+        </w:rPr>
+        <w:t xml:space="preserve">Setup Amazon Cognito by creating a user pool and an identity pool to authenticate your Kibana users</w:t>
+      </w:r>
+    </w:p>
+    <w:p>
+      <w:pPr>
+        <w:numPr>
+          <w:ilvl w:val="0"/>
+          <w:numId w:val="23"/>
+        </w:numPr>
+        <w:ind w:left="720" w:hanging="360"/>
+        <w:rPr>
+          <w:color w:val="383a42"/>
+          <w:shd w:fill="fafafa" w:val="clear"/>
+        </w:rPr>
+      </w:pPr>
+      <w:r>
+        <w:rPr>
+          <w:color w:val="383a42"/>
+          <w:shd w:fill="fafafa" w:val="clear"/>
+          <w:rtl w:val="0"/>
+        </w:rPr>
+        <w:t xml:space="preserve">Add an IP-based access IAM policy and use a security group which allows requests from your user’s IP address to gain access to your Elasticsearch cluster through the proxy server’s IP address.</w:t>
+      </w:r>
+    </w:p>
+    <w:p>
+      <w:pPr>
+        <w:rPr>
+          <w:color w:val="434343"/>
+        </w:rPr>
+      </w:pPr>
+      <w:r>
+        <w:rPr>
+          <w:rtl w:val="0"/>
+        </w:rPr>
+      </w:r>
+    </w:p>
+    <w:p>
+      <w:pPr>
+        <w:rPr>
+          <w:color w:val="434343"/>
+        </w:rPr>
+      </w:pPr>
+      <w:r>
+        <w:rPr>
+          <w:rFonts w:ascii="Calibri" w:cs="Calibri" w:eastAsia="Calibri" w:hAnsi="Calibri"/>
+          <w:b w:val="1"/>
+          <w:rtl w:val="0"/>
+        </w:rPr>
+        <w:t xml:space="preserve">Answers:</w:t>
+      </w:r>
+      <w:r>
+        <w:rPr>
+          <w:color w:val="434343"/>
+          <w:rtl w:val="0"/>
+        </w:rPr>
+        <w:t xml:space="preserve"> A, D</w:t>
+      </w:r>
+    </w:p>
+    <w:p>
+      <w:pPr>
+        <w:rPr>
+          <w:color w:val="434343"/>
+        </w:rPr>
+      </w:pPr>
+      <w:r>
+        <w:rPr>
+          <w:rtl w:val="0"/>
+        </w:rPr>
+      </w:r>
+    </w:p>
+    <w:p>
+      <w:pPr>
+        <w:rPr>
+          <w:color w:val="444444"/>
+          <w:highlight w:val="white"/>
+        </w:rPr>
+      </w:pPr>
+      <w:r>
+        <w:rPr>
+          <w:rFonts w:ascii="Calibri" w:cs="Calibri" w:eastAsia="Calibri" w:hAnsi="Calibri"/>
+          <w:b w:val="1"/>
+          <w:rtl w:val="0"/>
+        </w:rPr>
+        <w:t xml:space="preserve">Explanation:</w:t>
+      </w:r>
+      <w:r>
+        <w:rPr>
+          <w:rtl w:val="0"/>
+        </w:rPr>
+      </w:r>
+    </w:p>
+    <w:p>
+      <w:pPr>
+        <w:rPr>
+          <w:rFonts w:ascii="Courier New" w:cs="Courier New" w:eastAsia="Courier New" w:hAnsi="Courier New"/>
+          <w:color w:val="16191f"/>
+          <w:highlight w:val="white"/>
+        </w:rPr>
+      </w:pPr>
+      <w:r>
+        <w:rPr>
+          <w:color w:val="444444"/>
+          <w:highlight w:val="white"/>
+          <w:rtl w:val="0"/>
+        </w:rPr>
+        <w:t xml:space="preserve">Option A is correct. You can use a proxy server to avoid having to include all of your hedge fund manager’s IP addresses in your access policy. You only include the proxy server’s IP address in your IAM access policy with a policy statement segment like this:</w:t>
+      </w:r>
+      <w:r>
+        <w:rPr>
+          <w:rtl w:val="0"/>
+        </w:rPr>
+      </w:r>
+    </w:p>
+    <w:p>
+      <w:pPr>
+        <w:rPr>
+          <w:rFonts w:ascii="Courier New" w:cs="Courier New" w:eastAsia="Courier New" w:hAnsi="Courier New"/>
+          <w:color w:val="16191f"/>
+          <w:highlight w:val="white"/>
+        </w:rPr>
+      </w:pPr>
+      <w:r>
+        <w:rPr>
+          <w:rFonts w:ascii="Courier New" w:cs="Courier New" w:eastAsia="Courier New" w:hAnsi="Courier New"/>
+          <w:color w:val="16191f"/>
+          <w:highlight w:val="white"/>
+          <w:rtl w:val="0"/>
+        </w:rPr>
+        <w:t xml:space="preserve">{</w:t>
+      </w:r>
+    </w:p>
+    <w:p>
+      <w:pPr>
+        <w:rPr>
+          <w:rFonts w:ascii="Courier New" w:cs="Courier New" w:eastAsia="Courier New" w:hAnsi="Courier New"/>
+          <w:color w:val="16191f"/>
+          <w:highlight w:val="white"/>
+        </w:rPr>
+      </w:pPr>
+      <w:r>
+        <w:rPr>
+          <w:rFonts w:ascii="Courier New" w:cs="Courier New" w:eastAsia="Courier New" w:hAnsi="Courier New"/>
+          <w:color w:val="16191f"/>
+          <w:highlight w:val="white"/>
+          <w:rtl w:val="0"/>
+        </w:rPr>
+        <w:t xml:space="preserve">...</w:t>
+      </w:r>
+    </w:p>
+    <w:p>
+      <w:pPr>
+        <w:rPr>
+          <w:rFonts w:ascii="Courier New" w:cs="Courier New" w:eastAsia="Courier New" w:hAnsi="Courier New"/>
+          <w:color w:val="16191f"/>
+          <w:shd w:fill="f9f9f9" w:val="clear"/>
+        </w:rPr>
+      </w:pPr>
+      <w:r>
+        <w:rPr>
+          <w:rFonts w:ascii="Courier New" w:cs="Courier New" w:eastAsia="Courier New" w:hAnsi="Courier New"/>
+          <w:color w:val="16191f"/>
+          <w:shd w:fill="f9f9f9" w:val="clear"/>
+          <w:rtl w:val="0"/>
+        </w:rPr>
+        <w:t xml:space="preserve">      </w:t>
+      </w:r>
+      <w:r>
+        <w:rPr>
+          <w:rFonts w:ascii="Courier New" w:cs="Courier New" w:eastAsia="Courier New" w:hAnsi="Courier New"/>
+          <w:color w:val="986801"/>
+          <w:highlight w:val="white"/>
+          <w:rtl w:val="0"/>
+        </w:rPr>
+        <w:t xml:space="preserve">"Effect"</w:t>
+      </w:r>
+      <w:r>
+        <w:rPr>
+          <w:rFonts w:ascii="Courier New" w:cs="Courier New" w:eastAsia="Courier New" w:hAnsi="Courier New"/>
+          <w:color w:val="16191f"/>
+          <w:shd w:fill="f9f9f9" w:val="clear"/>
+          <w:rtl w:val="0"/>
+        </w:rPr>
+        <w:t xml:space="preserve">: </w:t>
+      </w:r>
+      <w:r>
+        <w:rPr>
+          <w:rFonts w:ascii="Courier New" w:cs="Courier New" w:eastAsia="Courier New" w:hAnsi="Courier New"/>
+          <w:color w:val="0b6125"/>
+          <w:highlight w:val="white"/>
+          <w:rtl w:val="0"/>
+        </w:rPr>
+        <w:t xml:space="preserve">"Allow"</w:t>
+      </w:r>
+      <w:r>
+        <w:rPr>
+          <w:rFonts w:ascii="Courier New" w:cs="Courier New" w:eastAsia="Courier New" w:hAnsi="Courier New"/>
+          <w:color w:val="16191f"/>
+          <w:shd w:fill="f9f9f9" w:val="clear"/>
+          <w:rtl w:val="0"/>
+        </w:rPr>
+        <w:t xml:space="preserve">,</w:t>
+      </w:r>
+    </w:p>
+    <w:p>
+      <w:pPr>
+        <w:rPr>
+          <w:rFonts w:ascii="Courier New" w:cs="Courier New" w:eastAsia="Courier New" w:hAnsi="Courier New"/>
+          <w:color w:val="16191f"/>
+          <w:shd w:fill="f9f9f9" w:val="clear"/>
+        </w:rPr>
+      </w:pPr>
+      <w:r>
+        <w:rPr>
+          <w:rFonts w:ascii="Courier New" w:cs="Courier New" w:eastAsia="Courier New" w:hAnsi="Courier New"/>
+          <w:color w:val="16191f"/>
+          <w:shd w:fill="f9f9f9" w:val="clear"/>
+          <w:rtl w:val="0"/>
+        </w:rPr>
+        <w:t xml:space="preserve">      </w:t>
+      </w:r>
+      <w:r>
+        <w:rPr>
+          <w:rFonts w:ascii="Courier New" w:cs="Courier New" w:eastAsia="Courier New" w:hAnsi="Courier New"/>
+          <w:color w:val="986801"/>
+          <w:highlight w:val="white"/>
+          <w:rtl w:val="0"/>
+        </w:rPr>
+        <w:t xml:space="preserve">"Principal"</w:t>
+      </w:r>
+      <w:r>
+        <w:rPr>
+          <w:rFonts w:ascii="Courier New" w:cs="Courier New" w:eastAsia="Courier New" w:hAnsi="Courier New"/>
+          <w:color w:val="16191f"/>
+          <w:shd w:fill="f9f9f9" w:val="clear"/>
+          <w:rtl w:val="0"/>
+        </w:rPr>
+        <w:t xml:space="preserve">: </w:t>
+      </w:r>
+      <w:r>
+        <w:rPr>
+          <w:rFonts w:ascii="Courier New" w:cs="Courier New" w:eastAsia="Courier New" w:hAnsi="Courier New"/>
+          <w:color w:val="16191f"/>
+          <w:highlight w:val="white"/>
+          <w:rtl w:val="0"/>
+        </w:rPr>
+        <w:t xml:space="preserve">{</w:t>
+      </w:r>
+      <w:r>
+        <w:rPr>
+          <w:rtl w:val="0"/>
+        </w:rPr>
+      </w:r>
+    </w:p>
+    <w:p>
+      <w:pPr>
+        <w:rPr>
+          <w:rFonts w:ascii="Courier New" w:cs="Courier New" w:eastAsia="Courier New" w:hAnsi="Courier New"/>
+          <w:color w:val="16191f"/>
+          <w:shd w:fill="f9f9f9" w:val="clear"/>
+        </w:rPr>
+      </w:pPr>
+      <w:r>
+        <w:rPr>
+          <w:rFonts w:ascii="Courier New" w:cs="Courier New" w:eastAsia="Courier New" w:hAnsi="Courier New"/>
+          <w:color w:val="16191f"/>
+          <w:shd w:fill="f9f9f9" w:val="clear"/>
+          <w:rtl w:val="0"/>
+        </w:rPr>
+        <w:t xml:space="preserve">        </w:t>
+      </w:r>
+      <w:r>
+        <w:rPr>
+          <w:rFonts w:ascii="Courier New" w:cs="Courier New" w:eastAsia="Courier New" w:hAnsi="Courier New"/>
+          <w:color w:val="986801"/>
+          <w:highlight w:val="white"/>
+          <w:rtl w:val="0"/>
+        </w:rPr>
+        <w:t xml:space="preserve">"AWS"</w:t>
+      </w:r>
+      <w:r>
+        <w:rPr>
+          <w:rFonts w:ascii="Courier New" w:cs="Courier New" w:eastAsia="Courier New" w:hAnsi="Courier New"/>
+          <w:color w:val="16191f"/>
+          <w:shd w:fill="f9f9f9" w:val="clear"/>
+          <w:rtl w:val="0"/>
+        </w:rPr>
+        <w:t xml:space="preserve">: </w:t>
+      </w:r>
+      <w:r>
+        <w:rPr>
+          <w:rFonts w:ascii="Courier New" w:cs="Courier New" w:eastAsia="Courier New" w:hAnsi="Courier New"/>
+          <w:color w:val="0b6125"/>
+          <w:highlight w:val="white"/>
+          <w:rtl w:val="0"/>
+        </w:rPr>
+        <w:t xml:space="preserve">"*"</w:t>
+      </w:r>
+      <w:r>
+        <w:rPr>
+          <w:rtl w:val="0"/>
+        </w:rPr>
+      </w:r>
+    </w:p>
+    <w:p>
+      <w:pPr>
+        <w:rPr>
+          <w:rFonts w:ascii="Courier New" w:cs="Courier New" w:eastAsia="Courier New" w:hAnsi="Courier New"/>
+          <w:color w:val="16191f"/>
+          <w:shd w:fill="f9f9f9" w:val="clear"/>
+        </w:rPr>
+      </w:pPr>
+      <w:r>
+        <w:rPr>
+          <w:rFonts w:ascii="Courier New" w:cs="Courier New" w:eastAsia="Courier New" w:hAnsi="Courier New"/>
+          <w:color w:val="16191f"/>
+          <w:shd w:fill="f9f9f9" w:val="clear"/>
+          <w:rtl w:val="0"/>
+        </w:rPr>
+        <w:t xml:space="preserve">      },</w:t>
+      </w:r>
+    </w:p>
+    <w:p>
+      <w:pPr>
+        <w:rPr>
+          <w:rFonts w:ascii="Courier New" w:cs="Courier New" w:eastAsia="Courier New" w:hAnsi="Courier New"/>
+          <w:color w:val="16191f"/>
+          <w:shd w:fill="f9f9f9" w:val="clear"/>
+        </w:rPr>
+      </w:pPr>
+      <w:r>
+        <w:rPr>
+          <w:rFonts w:ascii="Courier New" w:cs="Courier New" w:eastAsia="Courier New" w:hAnsi="Courier New"/>
+          <w:color w:val="16191f"/>
+          <w:shd w:fill="f9f9f9" w:val="clear"/>
+          <w:rtl w:val="0"/>
+        </w:rPr>
+        <w:t xml:space="preserve">      </w:t>
+      </w:r>
+      <w:r>
+        <w:rPr>
+          <w:rFonts w:ascii="Courier New" w:cs="Courier New" w:eastAsia="Courier New" w:hAnsi="Courier New"/>
+          <w:color w:val="986801"/>
+          <w:highlight w:val="white"/>
+          <w:rtl w:val="0"/>
+        </w:rPr>
+        <w:t xml:space="preserve">"Action"</w:t>
+      </w:r>
+      <w:r>
+        <w:rPr>
+          <w:rFonts w:ascii="Courier New" w:cs="Courier New" w:eastAsia="Courier New" w:hAnsi="Courier New"/>
+          <w:color w:val="16191f"/>
+          <w:shd w:fill="f9f9f9" w:val="clear"/>
+          <w:rtl w:val="0"/>
+        </w:rPr>
+        <w:t xml:space="preserve">: </w:t>
+      </w:r>
+      <w:r>
+        <w:rPr>
+          <w:rFonts w:ascii="Courier New" w:cs="Courier New" w:eastAsia="Courier New" w:hAnsi="Courier New"/>
+          <w:color w:val="0b6125"/>
+          <w:highlight w:val="white"/>
+          <w:rtl w:val="0"/>
+        </w:rPr>
+        <w:t xml:space="preserve">"es:*"</w:t>
+      </w:r>
+      <w:r>
+        <w:rPr>
+          <w:rFonts w:ascii="Courier New" w:cs="Courier New" w:eastAsia="Courier New" w:hAnsi="Courier New"/>
+          <w:color w:val="16191f"/>
+          <w:shd w:fill="f9f9f9" w:val="clear"/>
+          <w:rtl w:val="0"/>
+        </w:rPr>
+        <w:t xml:space="preserve">,</w:t>
+      </w:r>
+    </w:p>
+    <w:p>
+      <w:pPr>
+        <w:rPr>
+          <w:rFonts w:ascii="Courier New" w:cs="Courier New" w:eastAsia="Courier New" w:hAnsi="Courier New"/>
+          <w:color w:val="16191f"/>
+          <w:shd w:fill="f9f9f9" w:val="clear"/>
+        </w:rPr>
+      </w:pPr>
+      <w:r>
+        <w:rPr>
+          <w:rFonts w:ascii="Courier New" w:cs="Courier New" w:eastAsia="Courier New" w:hAnsi="Courier New"/>
+          <w:color w:val="16191f"/>
+          <w:shd w:fill="f9f9f9" w:val="clear"/>
+          <w:rtl w:val="0"/>
+        </w:rPr>
+        <w:t xml:space="preserve">      </w:t>
+      </w:r>
+      <w:r>
+        <w:rPr>
+          <w:rFonts w:ascii="Courier New" w:cs="Courier New" w:eastAsia="Courier New" w:hAnsi="Courier New"/>
+          <w:color w:val="986801"/>
+          <w:highlight w:val="white"/>
+          <w:rtl w:val="0"/>
+        </w:rPr>
+        <w:t xml:space="preserve">"Condition"</w:t>
+      </w:r>
+      <w:r>
+        <w:rPr>
+          <w:rFonts w:ascii="Courier New" w:cs="Courier New" w:eastAsia="Courier New" w:hAnsi="Courier New"/>
+          <w:color w:val="16191f"/>
+          <w:shd w:fill="f9f9f9" w:val="clear"/>
+          <w:rtl w:val="0"/>
+        </w:rPr>
+        <w:t xml:space="preserve">: </w:t>
+      </w:r>
+      <w:r>
+        <w:rPr>
+          <w:rFonts w:ascii="Courier New" w:cs="Courier New" w:eastAsia="Courier New" w:hAnsi="Courier New"/>
+          <w:color w:val="16191f"/>
+          <w:highlight w:val="white"/>
+          <w:rtl w:val="0"/>
+        </w:rPr>
+        <w:t xml:space="preserve">{</w:t>
+      </w:r>
+      <w:r>
+        <w:rPr>
+          <w:rtl w:val="0"/>
+        </w:rPr>
+      </w:r>
+    </w:p>
+    <w:p>
+      <w:pPr>
+        <w:rPr>
+          <w:rFonts w:ascii="Courier New" w:cs="Courier New" w:eastAsia="Courier New" w:hAnsi="Courier New"/>
+          <w:color w:val="16191f"/>
+          <w:shd w:fill="f9f9f9" w:val="clear"/>
+        </w:rPr>
+      </w:pPr>
+      <w:r>
+        <w:rPr>
+          <w:rFonts w:ascii="Courier New" w:cs="Courier New" w:eastAsia="Courier New" w:hAnsi="Courier New"/>
+          <w:color w:val="16191f"/>
+          <w:shd w:fill="f9f9f9" w:val="clear"/>
+          <w:rtl w:val="0"/>
+        </w:rPr>
+        <w:t xml:space="preserve">        </w:t>
+      </w:r>
+      <w:r>
+        <w:rPr>
+          <w:rFonts w:ascii="Courier New" w:cs="Courier New" w:eastAsia="Courier New" w:hAnsi="Courier New"/>
+          <w:color w:val="986801"/>
+          <w:highlight w:val="white"/>
+          <w:rtl w:val="0"/>
+        </w:rPr>
+        <w:t xml:space="preserve">"IpAddress"</w:t>
+      </w:r>
+      <w:r>
+        <w:rPr>
+          <w:rFonts w:ascii="Courier New" w:cs="Courier New" w:eastAsia="Courier New" w:hAnsi="Courier New"/>
+          <w:color w:val="16191f"/>
+          <w:shd w:fill="f9f9f9" w:val="clear"/>
+          <w:rtl w:val="0"/>
+        </w:rPr>
+        <w:t xml:space="preserve">: </w:t>
+      </w:r>
+      <w:r>
+        <w:rPr>
+          <w:rFonts w:ascii="Courier New" w:cs="Courier New" w:eastAsia="Courier New" w:hAnsi="Courier New"/>
+          <w:color w:val="16191f"/>
+          <w:highlight w:val="white"/>
+          <w:rtl w:val="0"/>
+        </w:rPr>
+        <w:t xml:space="preserve">{</w:t>
+      </w:r>
+      <w:r>
+        <w:rPr>
+          <w:rtl w:val="0"/>
+        </w:rPr>
+      </w:r>
+    </w:p>
+    <w:p>
+      <w:pPr>
+        <w:rPr>
+          <w:rFonts w:ascii="Courier New" w:cs="Courier New" w:eastAsia="Courier New" w:hAnsi="Courier New"/>
+          <w:color w:val="16191f"/>
+          <w:shd w:fill="f9f9f9" w:val="clear"/>
+        </w:rPr>
+      </w:pPr>
+      <w:r>
+        <w:rPr>
+          <w:rFonts w:ascii="Courier New" w:cs="Courier New" w:eastAsia="Courier New" w:hAnsi="Courier New"/>
+          <w:color w:val="16191f"/>
+          <w:shd w:fill="f9f9f9" w:val="clear"/>
+          <w:rtl w:val="0"/>
+        </w:rPr>
+        <w:t xml:space="preserve">          </w:t>
+      </w:r>
+      <w:r>
+        <w:rPr>
+          <w:rFonts w:ascii="Courier New" w:cs="Courier New" w:eastAsia="Courier New" w:hAnsi="Courier New"/>
+          <w:color w:val="986801"/>
+          <w:highlight w:val="white"/>
+          <w:rtl w:val="0"/>
+        </w:rPr>
+        <w:t xml:space="preserve">"aws:SourceIp"</w:t>
+      </w:r>
+      <w:r>
+        <w:rPr>
+          <w:rFonts w:ascii="Courier New" w:cs="Courier New" w:eastAsia="Courier New" w:hAnsi="Courier New"/>
+          <w:color w:val="16191f"/>
+          <w:shd w:fill="f9f9f9" w:val="clear"/>
+          <w:rtl w:val="0"/>
+        </w:rPr>
+        <w:t xml:space="preserve">: [</w:t>
+      </w:r>
+    </w:p>
+    <w:p>
+      <w:pPr>
+        <w:rPr>
+          <w:rFonts w:ascii="Courier New" w:cs="Courier New" w:eastAsia="Courier New" w:hAnsi="Courier New"/>
+          <w:color w:val="16191f"/>
+          <w:shd w:fill="f9f9f9" w:val="clear"/>
+        </w:rPr>
+      </w:pPr>
+      <w:r>
+        <w:rPr>
+          <w:rFonts w:ascii="Courier New" w:cs="Courier New" w:eastAsia="Courier New" w:hAnsi="Courier New"/>
+          <w:color w:val="16191f"/>
+          <w:shd w:fill="f9f9f9" w:val="clear"/>
+          <w:rtl w:val="0"/>
+        </w:rPr>
+        <w:t xml:space="preserve">            </w:t>
+      </w:r>
+      <w:r>
+        <w:rPr>
+          <w:rFonts w:ascii="Courier New" w:cs="Courier New" w:eastAsia="Courier New" w:hAnsi="Courier New"/>
+          <w:color w:val="0b6125"/>
+          <w:highlight w:val="white"/>
+          <w:rtl w:val="0"/>
+        </w:rPr>
+        <w:t xml:space="preserve">"57.201.547.32"</w:t>
+      </w:r>
+      <w:r>
+        <w:rPr>
+          <w:rtl w:val="0"/>
+        </w:rPr>
+      </w:r>
+    </w:p>
+    <w:p>
+      <w:pPr>
+        <w:rPr>
+          <w:rFonts w:ascii="Courier New" w:cs="Courier New" w:eastAsia="Courier New" w:hAnsi="Courier New"/>
+          <w:color w:val="16191f"/>
+          <w:shd w:fill="f9f9f9" w:val="clear"/>
+        </w:rPr>
+      </w:pPr>
+      <w:r>
+        <w:rPr>
+          <w:rFonts w:ascii="Courier New" w:cs="Courier New" w:eastAsia="Courier New" w:hAnsi="Courier New"/>
+          <w:color w:val="16191f"/>
+          <w:shd w:fill="f9f9f9" w:val="clear"/>
+          <w:rtl w:val="0"/>
+        </w:rPr>
+        <w:t xml:space="preserve">          ]</w:t>
+      </w:r>
+    </w:p>
+    <w:p>
+      <w:pPr>
+        <w:rPr>
+          <w:rFonts w:ascii="Courier New" w:cs="Courier New" w:eastAsia="Courier New" w:hAnsi="Courier New"/>
+          <w:color w:val="16191f"/>
+          <w:shd w:fill="f9f9f9" w:val="clear"/>
+        </w:rPr>
+      </w:pPr>
+      <w:r>
+        <w:rPr>
+          <w:rFonts w:ascii="Courier New" w:cs="Courier New" w:eastAsia="Courier New" w:hAnsi="Courier New"/>
+          <w:color w:val="16191f"/>
+          <w:shd w:fill="f9f9f9" w:val="clear"/>
+          <w:rtl w:val="0"/>
+        </w:rPr>
+        <w:t xml:space="preserve">        }</w:t>
+      </w:r>
+    </w:p>
+    <w:p>
+      <w:pPr>
+        <w:rPr>
+          <w:rFonts w:ascii="Courier New" w:cs="Courier New" w:eastAsia="Courier New" w:hAnsi="Courier New"/>
+          <w:color w:val="16191f"/>
+          <w:shd w:fill="f9f9f9" w:val="clear"/>
+        </w:rPr>
+      </w:pPr>
+      <w:r>
+        <w:rPr>
+          <w:rFonts w:ascii="Courier New" w:cs="Courier New" w:eastAsia="Courier New" w:hAnsi="Courier New"/>
+          <w:color w:val="16191f"/>
+          <w:shd w:fill="f9f9f9" w:val="clear"/>
+          <w:rtl w:val="0"/>
+        </w:rPr>
+        <w:t xml:space="preserve">      }</w:t>
+      </w:r>
+    </w:p>
+    <w:p>
+      <w:pPr>
+        <w:rPr>
+          <w:rFonts w:ascii="Courier New" w:cs="Courier New" w:eastAsia="Courier New" w:hAnsi="Courier New"/>
+          <w:color w:val="16191f"/>
+          <w:shd w:fill="f9f9f9" w:val="clear"/>
+        </w:rPr>
+      </w:pPr>
+      <w:r>
+        <w:rPr>
+          <w:rFonts w:ascii="Courier New" w:cs="Courier New" w:eastAsia="Courier New" w:hAnsi="Courier New"/>
+          <w:color w:val="16191f"/>
+          <w:shd w:fill="f9f9f9" w:val="clear"/>
+          <w:rtl w:val="0"/>
+        </w:rPr>
+        <w:tab/>
+        <w:t xml:space="preserve">...</w:t>
+      </w:r>
+    </w:p>
+    <w:p>
+      <w:pPr>
+        <w:rPr>
+          <w:rFonts w:ascii="Courier New" w:cs="Courier New" w:eastAsia="Courier New" w:hAnsi="Courier New"/>
+          <w:color w:val="16191f"/>
+          <w:shd w:fill="f9f9f9" w:val="clear"/>
+        </w:rPr>
+      </w:pPr>
+      <w:r>
+        <w:rPr>
+          <w:rFonts w:ascii="Courier New" w:cs="Courier New" w:eastAsia="Courier New" w:hAnsi="Courier New"/>
+          <w:color w:val="16191f"/>
+          <w:shd w:fill="f9f9f9" w:val="clear"/>
+          <w:rtl w:val="0"/>
+        </w:rPr>
+        <w:t xml:space="preserve">}</w:t>
+      </w:r>
+    </w:p>
+    <w:p>
+      <w:pPr>
+        <w:rPr>
+          <w:rFonts w:ascii="Courier New" w:cs="Courier New" w:eastAsia="Courier New" w:hAnsi="Courier New"/>
+          <w:color w:val="16191f"/>
+          <w:shd w:fill="f9f9f9" w:val="clear"/>
+        </w:rPr>
+      </w:pPr>
+      <w:r>
+        <w:rPr>
+          <w:color w:val="444444"/>
+          <w:highlight w:val="white"/>
+          <w:rtl w:val="0"/>
+        </w:rPr>
+        <w:t xml:space="preserve">Where 57.201.547.32 is the IP address of your proxy server.</w:t>
+      </w:r>
+      <w:r>
+        <w:rPr>
+          <w:rFonts w:ascii="Courier New" w:cs="Courier New" w:eastAsia="Courier New" w:hAnsi="Courier New"/>
+          <w:color w:val="16191f"/>
+          <w:shd w:fill="f9f9f9" w:val="clear"/>
+          <w:rtl w:val="0"/>
+        </w:rPr>
+        <w:t xml:space="preserve"> </w:t>
+      </w:r>
+    </w:p>
+    <w:p>
+      <w:pPr>
+        <w:rPr>
+          <w:color w:val="444444"/>
+          <w:highlight w:val="white"/>
+        </w:rPr>
+      </w:pPr>
+      <w:r>
+        <w:rPr>
+          <w:rtl w:val="0"/>
+        </w:rPr>
+      </w:r>
+    </w:p>
+    <w:p>
+      <w:pPr>
+        <w:rPr>
+          <w:color w:val="444444"/>
+          <w:highlight w:val="white"/>
+        </w:rPr>
+      </w:pPr>
+      <w:r>
+        <w:rPr>
+          <w:color w:val="444444"/>
+          <w:highlight w:val="white"/>
+          <w:rtl w:val="0"/>
+        </w:rPr>
+        <w:t xml:space="preserve">Option B is incorrect. An open access IAM policy </w:t>
+      </w:r>
+      <w:r>
+        <w:rPr>
+          <w:color w:val="444444"/>
+          <w:highlight w:val="white"/>
+          <w:rtl w:val="0"/>
+        </w:rPr>
+        <w:t xml:space="preserve">will allow any user on the internet to make requests to put, get, post, and delete data from your Elasticsearch domain. This option is not secure.</w:t>
+      </w:r>
+      <w:r>
+        <w:rPr>
+          <w:rtl w:val="0"/>
+        </w:rPr>
+      </w:r>
+    </w:p>
+    <w:p>
+      <w:pPr>
+        <w:rPr>
+          <w:color w:val="444444"/>
+          <w:highlight w:val="white"/>
+        </w:rPr>
+      </w:pPr>
+      <w:r>
+        <w:rPr>
+          <w:rtl w:val="0"/>
+        </w:rPr>
+      </w:r>
+    </w:p>
+    <w:p>
+      <w:pPr>
+        <w:rPr>
+          <w:color w:val="444444"/>
+          <w:highlight w:val="white"/>
+        </w:rPr>
+      </w:pPr>
+      <w:r>
+        <w:rPr>
+          <w:color w:val="444444"/>
+          <w:highlight w:val="white"/>
+          <w:rtl w:val="0"/>
+        </w:rPr>
+        <w:t xml:space="preserve">Option C is incorrect. You can only use security groups to control access to Elasticsearch domains that are configured in a VPC. Your Elasticsearch domain is a public domain Elasticsearch cluster.</w:t>
+      </w:r>
+    </w:p>
+    <w:p>
+      <w:pPr>
+        <w:rPr>
+          <w:color w:val="444444"/>
+          <w:highlight w:val="white"/>
+        </w:rPr>
+      </w:pPr>
+      <w:r>
+        <w:rPr>
+          <w:rtl w:val="0"/>
+        </w:rPr>
+      </w:r>
+    </w:p>
+    <w:p>
+      <w:pPr>
+        <w:rPr>
+          <w:color w:val="444444"/>
+          <w:highlight w:val="white"/>
+        </w:rPr>
+      </w:pPr>
+      <w:r>
+        <w:rPr>
+          <w:color w:val="444444"/>
+          <w:highlight w:val="white"/>
+          <w:rtl w:val="0"/>
+        </w:rPr>
+        <w:t xml:space="preserve">Option D is correct. You can use Cognito and its user pools and identity pools </w:t>
+      </w:r>
+      <w:r>
+        <w:rPr>
+          <w:color w:val="444444"/>
+          <w:highlight w:val="white"/>
+          <w:rtl w:val="0"/>
+        </w:rPr>
+        <w:t xml:space="preserve">to provide username and password access for Kibana users.</w:t>
+      </w:r>
+      <w:r>
+        <w:rPr>
+          <w:rtl w:val="0"/>
+        </w:rPr>
+      </w:r>
+    </w:p>
+    <w:p>
+      <w:pPr>
+        <w:rPr>
+          <w:color w:val="444444"/>
+          <w:highlight w:val="white"/>
+        </w:rPr>
+      </w:pPr>
+      <w:r>
+        <w:rPr>
+          <w:rtl w:val="0"/>
+        </w:rPr>
+      </w:r>
+    </w:p>
+    <w:p>
+      <w:pPr>
+        <w:rPr>
+          <w:color w:val="444444"/>
+          <w:highlight w:val="white"/>
+        </w:rPr>
+      </w:pPr>
+      <w:r>
+        <w:rPr>
+          <w:color w:val="444444"/>
+          <w:highlight w:val="white"/>
+          <w:rtl w:val="0"/>
+        </w:rPr>
+        <w:t xml:space="preserve">Option E is incorrect. You can only use security groups to control access to Elasticsearch domains that are configured in a VPC. Your Elasticsearch domain is a public domain Elasticsearch cluster.</w:t>
+      </w:r>
+    </w:p>
+    <w:p>
+      <w:pPr>
+        <w:rPr>
+          <w:color w:val="434343"/>
+        </w:rPr>
+      </w:pPr>
+      <w:r>
+        <w:rPr>
+          <w:rtl w:val="0"/>
+        </w:rPr>
+      </w:r>
+    </w:p>
+    <w:p>
+      <w:pPr>
+        <w:rPr>
+          <w:rFonts w:ascii="Calibri" w:cs="Calibri" w:eastAsia="Calibri" w:hAnsi="Calibri"/>
+          <w:b w:val="1"/>
+        </w:rPr>
+      </w:pPr>
+      <w:r>
+        <w:rPr>
+          <w:rFonts w:ascii="Calibri" w:cs="Calibri" w:eastAsia="Calibri" w:hAnsi="Calibri"/>
+          <w:b w:val="1"/>
+          <w:rtl w:val="0"/>
+        </w:rPr>
+        <w:t xml:space="preserve">Reference:</w:t>
+      </w:r>
+    </w:p>
+    <w:p>
+      <w:pPr>
+        <w:rPr>
+          <w:color w:val="444444"/>
+        </w:rPr>
+      </w:pPr>
+      <w:r>
+        <w:rPr>
+          <w:color w:val="444444"/>
+          <w:rtl w:val="0"/>
+        </w:rPr>
+        <w:t xml:space="preserve">Please see the Amazon Elasticsearch Service developer guide titled </w:t>
+      </w:r>
+      <w:r>
+        <w:rPr>
+          <w:b w:val="1"/>
+          <w:color w:val="444444"/>
+          <w:rtl w:val="0"/>
+        </w:rPr>
+        <w:t xml:space="preserve">Using a Proxy to Access Amazon ES from Kibana</w:t>
+      </w:r>
+      <w:r>
+        <w:rPr>
+          <w:color w:val="444444"/>
+          <w:rtl w:val="0"/>
+        </w:rPr>
+        <w:t xml:space="preserve"> (</w:t>
+      </w:r>
+      <w:hyperlink r:id="rId183">
+        <w:r>
+          <w:rPr>
+            <w:color w:val="1155cc"/>
+            <w:u w:val="single"/>
+            <w:rtl w:val="0"/>
+          </w:rPr>
+          <w:t xml:space="preserve">https://docs.aws.amazon.com/elasticsearch-service/latest/developerguide/es-kibana.html#es-kibana-proxy</w:t>
+        </w:r>
+      </w:hyperlink>
+      <w:r>
+        <w:rPr>
+          <w:color w:val="444444"/>
+          <w:rtl w:val="0"/>
+        </w:rPr>
+        <w:t xml:space="preserve">), the Amazon Elasticsearch Service developer guide titled </w:t>
+      </w:r>
+      <w:r>
+        <w:rPr>
+          <w:b w:val="1"/>
+          <w:color w:val="444444"/>
+          <w:rtl w:val="0"/>
+        </w:rPr>
+        <w:t xml:space="preserve">Amazon Cognito Authentication for Kibana </w:t>
+      </w:r>
+      <w:r>
+        <w:rPr>
+          <w:color w:val="444444"/>
+          <w:rtl w:val="0"/>
+        </w:rPr>
+        <w:t xml:space="preserve">(</w:t>
+      </w:r>
+      <w:hyperlink r:id="rId184">
+        <w:r>
+          <w:rPr>
+            <w:color w:val="1155cc"/>
+            <w:u w:val="single"/>
+            <w:rtl w:val="0"/>
+          </w:rPr>
+          <w:t xml:space="preserve">https://docs.aws.amazon.com/elasticsearch-service/latest/developerguide/es-cognito-auth.html</w:t>
+        </w:r>
+      </w:hyperlink>
+      <w:r>
+        <w:rPr>
+          <w:color w:val="444444"/>
+          <w:rtl w:val="0"/>
+        </w:rPr>
+        <w:t xml:space="preserve">), the </w:t>
+      </w:r>
+      <w:r>
+        <w:rPr>
+          <w:b w:val="1"/>
+          <w:color w:val="444444"/>
+          <w:rtl w:val="0"/>
+        </w:rPr>
+        <w:t xml:space="preserve">Kibana overview page</w:t>
+      </w:r>
+      <w:r>
+        <w:rPr>
+          <w:color w:val="444444"/>
+          <w:rtl w:val="0"/>
+        </w:rPr>
+        <w:t xml:space="preserve"> (</w:t>
+      </w:r>
+      <w:hyperlink r:id="rId185">
+        <w:r>
+          <w:rPr>
+            <w:color w:val="1155cc"/>
+            <w:u w:val="single"/>
+            <w:rtl w:val="0"/>
+          </w:rPr>
+          <w:t xml:space="preserve">https://aws.amazon.com/elasticsearch-service/the-elk-stack/kibana/</w:t>
+        </w:r>
+      </w:hyperlink>
+      <w:r>
+        <w:rPr>
+          <w:color w:val="444444"/>
+          <w:rtl w:val="0"/>
+        </w:rPr>
+        <w:t xml:space="preserve">), the Kibana Docs guide titled </w:t>
+      </w:r>
+      <w:r>
+        <w:rPr>
+          <w:b w:val="1"/>
+          <w:color w:val="444444"/>
+          <w:rtl w:val="0"/>
+        </w:rPr>
+        <w:t xml:space="preserve">Explore Kibana using sample data</w:t>
+      </w:r>
+      <w:r>
+        <w:rPr>
+          <w:color w:val="444444"/>
+          <w:rtl w:val="0"/>
+        </w:rPr>
+        <w:t xml:space="preserve"> (</w:t>
+      </w:r>
+      <w:hyperlink r:id="rId186">
+        <w:r>
+          <w:rPr>
+            <w:color w:val="1155cc"/>
+            <w:u w:val="single"/>
+            <w:rtl w:val="0"/>
+          </w:rPr>
+          <w:t xml:space="preserve">https://www.elastic.co/guide/en/kibana/current/tutorial-sample-data.html</w:t>
+        </w:r>
+      </w:hyperlink>
+      <w:r>
+        <w:rPr>
+          <w:color w:val="444444"/>
+          <w:rtl w:val="0"/>
+        </w:rPr>
+        <w:t xml:space="preserve">), and the AWS Database blog titled</w:t>
+      </w:r>
+      <w:r>
+        <w:rPr>
+          <w:b w:val="1"/>
+          <w:color w:val="444444"/>
+          <w:rtl w:val="0"/>
+        </w:rPr>
+        <w:t xml:space="preserve"> </w:t>
+      </w:r>
+      <w:r>
+        <w:rPr>
+          <w:b w:val="1"/>
+          <w:color w:val="444444"/>
+          <w:rtl w:val="0"/>
+        </w:rPr>
+        <w:t xml:space="preserve">Set Access Control for Amazon Elasticsearch Service </w:t>
+      </w:r>
+      <w:r>
+        <w:rPr>
+          <w:color w:val="444444"/>
+          <w:rtl w:val="0"/>
+        </w:rPr>
+        <w:t xml:space="preserve">(</w:t>
+      </w:r>
+      <w:hyperlink r:id="rId187">
+        <w:r>
+          <w:rPr>
+            <w:color w:val="1155cc"/>
+            <w:u w:val="single"/>
+            <w:rtl w:val="0"/>
+          </w:rPr>
+          <w:t xml:space="preserve">https://aws.amazon.com/blogs/database/set-access-control-for-amazon-elasticsearch-service/</w:t>
+        </w:r>
+      </w:hyperlink>
+      <w:r>
+        <w:rPr>
+          <w:color w:val="444444"/>
+          <w:rtl w:val="0"/>
+        </w:rPr>
+        <w:t xml:space="preserve">)</w:t>
+      </w:r>
+    </w:p>
+    <w:p>
+      <w:pPr>
+        <w:rPr>
+          <w:color w:val="444444"/>
+        </w:rPr>
+      </w:pPr>
+      <w:r>
+        <w:rPr>
+          <w:rtl w:val="0"/>
+        </w:rPr>
+      </w:r>
+    </w:p>
+    <w:p>
+      <w:pPr>
+        <w:rPr>
+          <w:color w:val="444444"/>
+        </w:rPr>
+      </w:pPr>
+      <w:r>
+        <w:rPr>
+          <w:rtl w:val="0"/>
+        </w:rPr>
+      </w:r>
+    </w:p>
+    <w:p>
+      <w:pPr>
+        <w:rPr>
+          <w:b w:val="1"/>
+          <w:color w:val="444444"/>
+        </w:rPr>
+      </w:pPr>
+      <w:r>
+        <w:rPr>
+          <w:rtl w:val="0"/>
+        </w:rPr>
+      </w:r>
+    </w:p>
+    <w:p>
+      <w:pPr>
+        <w:rPr/>
+      </w:pPr>
+      <w:r>
+        <w:rPr>
+          <w:rtl w:val="0"/>
+        </w:rPr>
+        <w:t xml:space="preserve">Question: 39</w:t>
+      </w:r>
+    </w:p>
+    <w:p>
+      <w:pPr>
+        <w:rPr>
+          <w:color w:val="999999"/>
+        </w:rPr>
+      </w:pPr>
+      <w:r>
+        <w:rPr>
+          <w:b w:val="1"/>
+          <w:rtl w:val="0"/>
+        </w:rPr>
+        <w:t xml:space="preserve">Main​ ​Topic​ ​:​ </w:t>
+      </w:r>
+      <w:r>
+        <w:rPr>
+          <w:color w:val="999999"/>
+          <w:rtl w:val="0"/>
+        </w:rPr>
+        <w:t xml:space="preserve">Analysis and Visualization</w:t>
+      </w:r>
+    </w:p>
+    <w:p>
+      <w:pPr>
+        <w:rPr>
+          <w:b w:val="1"/>
+          <w:color w:val="999999"/>
+        </w:rPr>
+      </w:pPr>
+      <w:r>
+        <w:rPr>
+          <w:b w:val="1"/>
+          <w:rtl w:val="0"/>
+        </w:rPr>
+        <w:t xml:space="preserve">Sub​ ​Topic​ ​:​ </w:t>
+      </w:r>
+      <w:r>
+        <w:rPr>
+          <w:b w:val="1"/>
+          <w:color w:val="999999"/>
+          <w:rtl w:val="0"/>
+        </w:rPr>
+        <w:t xml:space="preserve">Apply data protection and encryption techniques</w:t>
+      </w:r>
+      <w:r>
+        <w:rPr>
+          <w:rtl w:val="0"/>
+        </w:rPr>
+      </w:r>
+    </w:p>
+    <w:p>
+      <w:pPr>
+        <w:rPr>
+          <w:color w:val="999999"/>
+        </w:rPr>
+      </w:pPr>
+      <w:r>
+        <w:rPr>
+          <w:rtl w:val="0"/>
+        </w:rPr>
+      </w:r>
+    </w:p>
+    <w:p>
+      <w:pPr>
+        <w:rPr>
+          <w:b w:val="1"/>
+          <w:color w:val="999999"/>
+        </w:rPr>
+      </w:pPr>
+      <w:r>
+        <w:rPr>
+          <w:b w:val="1"/>
+          <w:rtl w:val="0"/>
+        </w:rPr>
+        <w:t xml:space="preserve">Domain: </w:t>
+      </w:r>
+      <w:r>
+        <w:rPr>
+          <w:color w:val="999999"/>
+          <w:rtl w:val="0"/>
+        </w:rPr>
+        <w:t xml:space="preserve">Security  </w:t>
+      </w:r>
+      <w:r>
+        <w:rPr>
+          <w:rtl w:val="0"/>
+        </w:rPr>
+      </w:r>
+    </w:p>
+    <w:p>
+      <w:pPr>
+        <w:rPr>
+          <w:b w:val="1"/>
+        </w:rPr>
+      </w:pPr>
+      <w:r>
+        <w:rPr>
+          <w:rtl w:val="0"/>
+        </w:rPr>
+      </w:r>
+    </w:p>
+    <w:p>
+      <w:pPr>
+        <w:rPr>
+          <w:rFonts w:ascii="Calibri" w:cs="Calibri" w:eastAsia="Calibri" w:hAnsi="Calibri"/>
+        </w:rPr>
+      </w:pPr>
+      <w:r>
+        <w:rPr>
+          <w:rFonts w:ascii="Calibri" w:cs="Calibri" w:eastAsia="Calibri" w:hAnsi="Calibri"/>
+          <w:b w:val="1"/>
+          <w:rtl w:val="0"/>
+        </w:rPr>
+        <w:t xml:space="preserve">Question text</w:t>
+      </w:r>
+      <w:r>
+        <w:rPr>
+          <w:rFonts w:ascii="Calibri" w:cs="Calibri" w:eastAsia="Calibri" w:hAnsi="Calibri"/>
+          <w:rtl w:val="0"/>
+        </w:rPr>
+        <w:t xml:space="preserve">: </w:t>
+      </w:r>
+    </w:p>
+    <w:p>
+      <w:pPr>
+        <w:rPr>
+          <w:color w:val="434343"/>
+        </w:rPr>
+      </w:pPr>
+      <w:r>
+        <w:rPr>
+          <w:color w:val="434343"/>
+          <w:rtl w:val="0"/>
+        </w:rPr>
+        <w:t xml:space="preserve">You have just landed a new job as a data scientist for a worldwide retail and wholesale business with distribution centers located all around the globe.Your first assignment is to build a data collection system that stores all of the company’s product distribution performance data from all of their distribution centers into S3. You have been given the requirement that the data collected from the distribution centers must be encrypted at rest. You also have to load your distribution center data into your company’s analytics EMR cluster on a daily basis so that your management team can produce daily Key Performance Indicators (KPIs) for the various regional distribution centers.</w:t>
+      </w:r>
+    </w:p>
+    <w:p>
+      <w:pPr>
+        <w:rPr>
+          <w:color w:val="434343"/>
+        </w:rPr>
+      </w:pPr>
+      <w:r>
+        <w:rPr>
+          <w:rtl w:val="0"/>
+        </w:rPr>
+      </w:r>
+    </w:p>
+    <w:p>
+      <w:pPr>
+        <w:rPr>
+          <w:color w:val="434343"/>
+        </w:rPr>
+      </w:pPr>
+      <w:r>
+        <w:rPr>
+          <w:color w:val="434343"/>
+          <w:rtl w:val="0"/>
+        </w:rPr>
+        <w:t xml:space="preserve">Which option best meets your encryption at rest requirement?</w:t>
+      </w:r>
+      <w:r>
+        <w:rPr>
+          <w:rtl w:val="0"/>
+        </w:rPr>
+      </w:r>
+    </w:p>
+    <w:p>
+      <w:pPr>
+        <w:rPr>
+          <w:color w:val="434343"/>
+        </w:rPr>
+      </w:pPr>
+      <w:r>
+        <w:rPr>
+          <w:rtl w:val="0"/>
+        </w:rPr>
+      </w:r>
+    </w:p>
+    <w:p>
+      <w:pPr>
+        <w:numPr>
+          <w:ilvl w:val="0"/>
+          <w:numId w:val="16"/>
+        </w:numPr>
+        <w:ind w:left="720" w:hanging="360"/>
+        <w:rPr>
+          <w:color w:val="434343"/>
+        </w:rPr>
+      </w:pPr>
+      <w:r>
+        <w:rPr>
+          <w:color w:val="383a42"/>
+          <w:shd w:fill="fafafa" w:val="clear"/>
+          <w:rtl w:val="0"/>
+        </w:rPr>
+        <w:t xml:space="preserve">Use an AWS KMS customer master key (CMK) for server side encryption when writing your distribution center performance data to S3. Create an IAM role that allows your analytics EMR cluster to have permission to access your S3 buckets and to use the AWS KMS CMK. </w:t>
+      </w:r>
+    </w:p>
+    <w:p>
+      <w:pPr>
+        <w:numPr>
+          <w:ilvl w:val="0"/>
+          <w:numId w:val="16"/>
+        </w:numPr>
+        <w:ind w:left="720" w:hanging="360"/>
+        <w:rPr>
+          <w:color w:val="434343"/>
+        </w:rPr>
+      </w:pPr>
+      <w:r>
+        <w:rPr>
+          <w:color w:val="383a42"/>
+          <w:shd w:fill="fafafa" w:val="clear"/>
+          <w:rtl w:val="0"/>
+        </w:rPr>
+        <w:t xml:space="preserve">Use a customer provided key (SSE-C) for server side encryption when writing your distribution center performance data to S3. Create an IAM role that allows your analytics EMR cluster to have permission to access your S3 buckets and to use the SSE-C key.</w:t>
+      </w:r>
+    </w:p>
+    <w:p>
+      <w:pPr>
+        <w:numPr>
+          <w:ilvl w:val="0"/>
+          <w:numId w:val="16"/>
+        </w:numPr>
+        <w:ind w:left="720" w:hanging="360"/>
+        <w:rPr>
+          <w:color w:val="383a42"/>
+          <w:shd w:fill="fafafa" w:val="clear"/>
+        </w:rPr>
+      </w:pPr>
+      <w:r>
+        <w:rPr>
+          <w:color w:val="383a42"/>
+          <w:shd w:fill="fafafa" w:val="clear"/>
+          <w:rtl w:val="0"/>
+        </w:rPr>
+        <w:t xml:space="preserve">Use client side encryption before you write your distribution center performance data to your S3 buckets. Save the client side encryption key in your analytics EMR cluster. Create an IAM role that allows your analytics EMR cluster to have permission to access your S3 buckets and to use the client side key.</w:t>
+      </w:r>
+    </w:p>
+    <w:p>
+      <w:pPr>
+        <w:numPr>
+          <w:ilvl w:val="0"/>
+          <w:numId w:val="16"/>
+        </w:numPr>
+        <w:ind w:left="720" w:hanging="360"/>
+        <w:rPr>
+          <w:color w:val="383a42"/>
+          <w:shd w:fill="fafafa" w:val="clear"/>
+        </w:rPr>
+      </w:pPr>
+      <w:r>
+        <w:rPr>
+          <w:color w:val="383a42"/>
+          <w:shd w:fill="fafafa" w:val="clear"/>
+          <w:rtl w:val="0"/>
+        </w:rPr>
+        <w:t xml:space="preserve">Write your distribution center performance data to S3 and encrypt the data using a Kinesis Analytics job as it’s being written to the S3 buckets using server side encryption. Save the server side encryption key in one of your S3 buckets. Create an IAM role that allows your analytics EMR cluster to have permission to access your S3 buckets and to use the server side key.</w:t>
+      </w:r>
+    </w:p>
+    <w:p>
+      <w:pPr>
+        <w:rPr>
+          <w:color w:val="434343"/>
+        </w:rPr>
+      </w:pPr>
+      <w:r>
+        <w:rPr>
+          <w:rtl w:val="0"/>
+        </w:rPr>
+      </w:r>
+    </w:p>
+    <w:p>
+      <w:pPr>
+        <w:rPr>
+          <w:color w:val="434343"/>
+        </w:rPr>
+      </w:pPr>
+      <w:r>
+        <w:rPr>
+          <w:rFonts w:ascii="Calibri" w:cs="Calibri" w:eastAsia="Calibri" w:hAnsi="Calibri"/>
+          <w:b w:val="1"/>
+          <w:rtl w:val="0"/>
+        </w:rPr>
+        <w:t xml:space="preserve">Answer:</w:t>
+      </w:r>
+      <w:r>
+        <w:rPr>
+          <w:color w:val="434343"/>
+          <w:rtl w:val="0"/>
+        </w:rPr>
+        <w:t xml:space="preserve"> A</w:t>
+      </w:r>
+    </w:p>
+    <w:p>
+      <w:pPr>
+        <w:rPr>
+          <w:color w:val="434343"/>
+        </w:rPr>
+      </w:pPr>
+      <w:r>
+        <w:rPr>
+          <w:rtl w:val="0"/>
+        </w:rPr>
+      </w:r>
+    </w:p>
+    <w:p>
+      <w:pPr>
+        <w:rPr>
+          <w:color w:val="444444"/>
+          <w:highlight w:val="white"/>
+        </w:rPr>
+      </w:pPr>
+      <w:r>
+        <w:rPr>
+          <w:rFonts w:ascii="Calibri" w:cs="Calibri" w:eastAsia="Calibri" w:hAnsi="Calibri"/>
+          <w:b w:val="1"/>
+          <w:rtl w:val="0"/>
+        </w:rPr>
+        <w:t xml:space="preserve">Explanation:</w:t>
+      </w:r>
+      <w:r>
+        <w:rPr>
+          <w:rtl w:val="0"/>
+        </w:rPr>
+      </w:r>
+    </w:p>
+    <w:p>
+      <w:pPr>
+        <w:rPr>
+          <w:rFonts w:ascii="Courier New" w:cs="Courier New" w:eastAsia="Courier New" w:hAnsi="Courier New"/>
+          <w:color w:val="16191f"/>
+          <w:shd w:fill="f9f9f9" w:val="clear"/>
+        </w:rPr>
+      </w:pPr>
+      <w:r>
+        <w:rPr>
+          <w:color w:val="444444"/>
+          <w:highlight w:val="white"/>
+          <w:rtl w:val="0"/>
+        </w:rPr>
+        <w:t xml:space="preserve">Option A is correct. Using server side encryption through an AWS KMS CMK gives you the most secure encryption of the options provided.</w:t>
+      </w:r>
+      <w:r>
+        <w:rPr>
+          <w:rtl w:val="0"/>
+        </w:rPr>
+      </w:r>
+    </w:p>
+    <w:p>
+      <w:pPr>
+        <w:rPr>
+          <w:color w:val="444444"/>
+          <w:highlight w:val="white"/>
+        </w:rPr>
+      </w:pPr>
+      <w:r>
+        <w:rPr>
+          <w:rtl w:val="0"/>
+        </w:rPr>
+      </w:r>
+    </w:p>
+    <w:p>
+      <w:pPr>
+        <w:rPr>
+          <w:color w:val="444444"/>
+          <w:highlight w:val="white"/>
+        </w:rPr>
+      </w:pPr>
+      <w:r>
+        <w:rPr>
+          <w:color w:val="444444"/>
+          <w:highlight w:val="white"/>
+          <w:rtl w:val="0"/>
+        </w:rPr>
+        <w:t xml:space="preserve">Option B is incorrect. EMR does not support SSE-C</w:t>
+      </w:r>
+    </w:p>
+    <w:p>
+      <w:pPr>
+        <w:rPr>
+          <w:color w:val="444444"/>
+          <w:highlight w:val="white"/>
+        </w:rPr>
+      </w:pPr>
+      <w:r>
+        <w:rPr>
+          <w:rtl w:val="0"/>
+        </w:rPr>
+      </w:r>
+    </w:p>
+    <w:p>
+      <w:pPr>
+        <w:rPr>
+          <w:color w:val="444444"/>
+          <w:highlight w:val="white"/>
+        </w:rPr>
+      </w:pPr>
+      <w:r>
+        <w:rPr>
+          <w:color w:val="444444"/>
+          <w:highlight w:val="white"/>
+          <w:rtl w:val="0"/>
+        </w:rPr>
+        <w:t xml:space="preserve">Option C is incorrect. You can not save encryption keys in your EMR cluster.</w:t>
+      </w:r>
+    </w:p>
+    <w:p>
+      <w:pPr>
+        <w:rPr>
+          <w:color w:val="444444"/>
+          <w:highlight w:val="white"/>
+        </w:rPr>
+      </w:pPr>
+      <w:r>
+        <w:rPr>
+          <w:rtl w:val="0"/>
+        </w:rPr>
+      </w:r>
+    </w:p>
+    <w:p>
+      <w:pPr>
+        <w:rPr>
+          <w:color w:val="444444"/>
+          <w:highlight w:val="white"/>
+        </w:rPr>
+      </w:pPr>
+      <w:r>
+        <w:rPr>
+          <w:color w:val="444444"/>
+          <w:highlight w:val="white"/>
+          <w:rtl w:val="0"/>
+        </w:rPr>
+        <w:t xml:space="preserve">Option D is incorrect. Attempting to use Kinesis Analytics to encrypt your data is not a valid use of Kinesis Analytics. Also, you can not save your encryption keys in an S3 bucket.</w:t>
+      </w:r>
+    </w:p>
+    <w:p>
+      <w:pPr>
+        <w:rPr>
+          <w:color w:val="434343"/>
+        </w:rPr>
+      </w:pPr>
+      <w:r>
+        <w:rPr>
+          <w:rtl w:val="0"/>
+        </w:rPr>
+      </w:r>
+    </w:p>
+    <w:p>
+      <w:pPr>
+        <w:rPr>
+          <w:rFonts w:ascii="Calibri" w:cs="Calibri" w:eastAsia="Calibri" w:hAnsi="Calibri"/>
+          <w:b w:val="1"/>
+        </w:rPr>
+      </w:pPr>
+      <w:r>
+        <w:rPr>
+          <w:rFonts w:ascii="Calibri" w:cs="Calibri" w:eastAsia="Calibri" w:hAnsi="Calibri"/>
+          <w:b w:val="1"/>
+          <w:rtl w:val="0"/>
+        </w:rPr>
+        <w:t xml:space="preserve">Reference:</w:t>
+      </w:r>
+    </w:p>
+    <w:p>
+      <w:pPr>
+        <w:rPr>
+          <w:color w:val="444444"/>
+        </w:rPr>
+      </w:pPr>
+      <w:r>
+        <w:rPr>
+          <w:color w:val="444444"/>
+          <w:rtl w:val="0"/>
+        </w:rPr>
+        <w:t xml:space="preserve">Please see the Amazon EMR management guide titled</w:t>
+      </w:r>
+      <w:r>
+        <w:rPr>
+          <w:b w:val="1"/>
+          <w:color w:val="444444"/>
+          <w:rtl w:val="0"/>
+        </w:rPr>
+        <w:t xml:space="preserve"> </w:t>
+      </w:r>
+      <w:r>
+        <w:rPr>
+          <w:b w:val="1"/>
+          <w:color w:val="444444"/>
+          <w:rtl w:val="0"/>
+        </w:rPr>
+        <w:t xml:space="preserve">Create Keys and Certificates for Data Encryption </w:t>
+      </w:r>
+      <w:r>
+        <w:rPr>
+          <w:color w:val="444444"/>
+          <w:rtl w:val="0"/>
+        </w:rPr>
+        <w:t xml:space="preserve">(</w:t>
+      </w:r>
+      <w:hyperlink r:id="rId188">
+        <w:r>
+          <w:rPr>
+            <w:color w:val="1155cc"/>
+            <w:u w:val="single"/>
+            <w:rtl w:val="0"/>
+          </w:rPr>
+          <w:t xml:space="preserve">https://docs.aws.amazon.com/emr/latest/ManagementGuide/emr-encryption-enable.html#emr-awskms-keys</w:t>
+        </w:r>
+      </w:hyperlink>
+      <w:r>
+        <w:rPr>
+          <w:color w:val="444444"/>
+          <w:rtl w:val="0"/>
+        </w:rPr>
+        <w:t xml:space="preserve">), the AWS Key Management Service developer guide titled</w:t>
+      </w:r>
+      <w:r>
+        <w:rPr>
+          <w:b w:val="1"/>
+          <w:color w:val="444444"/>
+          <w:rtl w:val="0"/>
+        </w:rPr>
+        <w:t xml:space="preserve"> AWS Key Management Service concepts </w:t>
+      </w:r>
+      <w:r>
+        <w:rPr>
+          <w:color w:val="444444"/>
+          <w:rtl w:val="0"/>
+        </w:rPr>
+        <w:t xml:space="preserve">(</w:t>
+      </w:r>
+      <w:hyperlink r:id="rId189">
+        <w:r>
+          <w:rPr>
+            <w:color w:val="1155cc"/>
+            <w:u w:val="single"/>
+            <w:rtl w:val="0"/>
+          </w:rPr>
+          <w:t xml:space="preserve">https://docs.aws.amazon.com/kms/latest/developerguide/concepts.html#master_keys</w:t>
+        </w:r>
+      </w:hyperlink>
+      <w:r>
+        <w:rPr>
+          <w:color w:val="444444"/>
+          <w:rtl w:val="0"/>
+        </w:rPr>
+        <w:t xml:space="preserve">), the AWS Key Management Service developer guide titled</w:t>
+      </w:r>
+      <w:r>
+        <w:rPr>
+          <w:b w:val="1"/>
+          <w:color w:val="444444"/>
+          <w:rtl w:val="0"/>
+        </w:rPr>
+        <w:t xml:space="preserve"> How Amazon EMR uses AWS KMS </w:t>
+      </w:r>
+      <w:r>
+        <w:rPr>
+          <w:color w:val="444444"/>
+          <w:rtl w:val="0"/>
+        </w:rPr>
+        <w:t xml:space="preserve">(</w:t>
+      </w:r>
+      <w:hyperlink r:id="rId190">
+        <w:r>
+          <w:rPr>
+            <w:color w:val="1155cc"/>
+            <w:u w:val="single"/>
+            <w:rtl w:val="0"/>
+          </w:rPr>
+          <w:t xml:space="preserve">https://docs.aws.amazon.com/kms/latest/developerguide/services-emr.html</w:t>
+        </w:r>
+      </w:hyperlink>
+      <w:r>
+        <w:rPr>
+          <w:color w:val="444444"/>
+          <w:rtl w:val="0"/>
+        </w:rPr>
+        <w:t xml:space="preserve">), and the AWS Big Data blog titled</w:t>
+      </w:r>
+      <w:r>
+        <w:rPr>
+          <w:b w:val="1"/>
+          <w:color w:val="444444"/>
+          <w:rtl w:val="0"/>
+        </w:rPr>
+        <w:t xml:space="preserve"> </w:t>
+      </w:r>
+      <w:r>
+        <w:rPr>
+          <w:b w:val="1"/>
+          <w:color w:val="444444"/>
+          <w:rtl w:val="0"/>
+        </w:rPr>
+        <w:t xml:space="preserve">Process Encrypted Data in Amazon EMR with Amazon S3 and AWS KMS </w:t>
+      </w:r>
+      <w:r>
+        <w:rPr>
+          <w:color w:val="444444"/>
+          <w:rtl w:val="0"/>
+        </w:rPr>
+        <w:t xml:space="preserve">(</w:t>
+      </w:r>
+      <w:hyperlink r:id="rId191">
+        <w:r>
+          <w:rPr>
+            <w:color w:val="1155cc"/>
+            <w:u w:val="single"/>
+            <w:rtl w:val="0"/>
+          </w:rPr>
+          <w:t xml:space="preserve">https://aws.amazon.com/blogs/big-data/process-encrypted-data-in-amazon-emr-with-amazon-s3-and-aws-kms/</w:t>
+        </w:r>
+      </w:hyperlink>
+      <w:r>
+        <w:rPr>
+          <w:color w:val="444444"/>
+          <w:rtl w:val="0"/>
+        </w:rPr>
+        <w:t xml:space="preserve">)</w:t>
+      </w:r>
+    </w:p>
+    <w:p>
+      <w:pPr>
+        <w:rPr>
+          <w:b w:val="1"/>
+          <w:color w:val="444444"/>
+        </w:rPr>
+      </w:pPr>
+      <w:r>
+        <w:rPr>
+          <w:rtl w:val="0"/>
+        </w:rPr>
+      </w:r>
+    </w:p>
+    <w:p>
+      <w:pPr>
+        <w:rPr>
+          <w:color w:val="444444"/>
+        </w:rPr>
+      </w:pPr>
+      <w:r>
+        <w:rPr>
+          <w:rtl w:val="0"/>
+        </w:rPr>
+      </w:r>
+    </w:p>
+    <w:p>
+      <w:pPr>
+        <w:rPr>
+          <w:color w:val="444444"/>
+        </w:rPr>
+      </w:pPr>
+      <w:r>
+        <w:rPr>
+          <w:rtl w:val="0"/>
+        </w:rPr>
+      </w:r>
+    </w:p>
+    <w:p>
+      <w:pPr>
+        <w:rPr>
+          <w:b w:val="1"/>
+          <w:color w:val="444444"/>
+        </w:rPr>
+      </w:pPr>
+      <w:r>
+        <w:rPr>
+          <w:rtl w:val="0"/>
+        </w:rPr>
+      </w:r>
+    </w:p>
+    <w:p>
+      <w:pPr>
+        <w:rPr>
+          <w:color w:val="444444"/>
+        </w:rPr>
+      </w:pPr>
+      <w:r>
+        <w:rPr>
+          <w:rtl w:val="0"/>
+        </w:rPr>
+      </w:r>
+    </w:p>
+    <w:p>
+      <w:pPr>
+        <w:rPr>
+          <w:color w:val="444444"/>
+        </w:rPr>
+      </w:pPr>
+      <w:r>
+        <w:rPr>
+          <w:rtl w:val="0"/>
+        </w:rPr>
+      </w:r>
+    </w:p>
+    <w:p>
+      <w:pPr>
+        <w:rPr>
+          <w:b w:val="1"/>
           <w:color w:val="444444"/>
         </w:rPr>
       </w:pPr>
@@ -35519,6 +37498,116 @@
         <w:ind w:left="720" w:hanging="360"/>
       </w:pPr>
       <w:rPr>
+        <w:u w:val="none"/>
+      </w:rPr>
+    </w:lvl>
+    <w:lvl w:ilvl="1">
+      <w:start w:val="1"/>
+      <w:numFmt w:val="lowerLetter"/>
+      <w:lvlText w:val="%2)"/>
+      <w:lvlJc w:val="left"/>
+      <w:pPr>
+        <w:ind w:left="1440" w:hanging="360"/>
+      </w:pPr>
+      <w:rPr>
+        <w:u w:val="none"/>
+      </w:rPr>
+    </w:lvl>
+    <w:lvl w:ilvl="2">
+      <w:start w:val="1"/>
+      <w:numFmt w:val="lowerRoman"/>
+      <w:lvlText w:val="%3)"/>
+      <w:lvlJc w:val="right"/>
+      <w:pPr>
+        <w:ind w:left="2160" w:hanging="360"/>
+      </w:pPr>
+      <w:rPr>
+        <w:u w:val="none"/>
+      </w:rPr>
+    </w:lvl>
+    <w:lvl w:ilvl="3">
+      <w:start w:val="1"/>
+      <w:numFmt w:val="decimal"/>
+      <w:lvlText w:val="(%4)"/>
+      <w:lvlJc w:val="left"/>
+      <w:pPr>
+        <w:ind w:left="2880" w:hanging="360"/>
+      </w:pPr>
+      <w:rPr>
+        <w:u w:val="none"/>
+      </w:rPr>
+    </w:lvl>
+    <w:lvl w:ilvl="4">
+      <w:start w:val="1"/>
+      <w:numFmt w:val="lowerLetter"/>
+      <w:lvlText w:val="(%5)"/>
+      <w:lvlJc w:val="left"/>
+      <w:pPr>
+        <w:ind w:left="3600" w:hanging="360"/>
+      </w:pPr>
+      <w:rPr>
+        <w:u w:val="none"/>
+      </w:rPr>
+    </w:lvl>
+    <w:lvl w:ilvl="5">
+      <w:start w:val="1"/>
+      <w:numFmt w:val="lowerRoman"/>
+      <w:lvlText w:val="(%6)"/>
+      <w:lvlJc w:val="right"/>
+      <w:pPr>
+        <w:ind w:left="4320" w:hanging="360"/>
+      </w:pPr>
+      <w:rPr>
+        <w:u w:val="none"/>
+      </w:rPr>
+    </w:lvl>
+    <w:lvl w:ilvl="6">
+      <w:start w:val="1"/>
+      <w:numFmt w:val="decimal"/>
+      <w:lvlText w:val="%7."/>
+      <w:lvlJc w:val="left"/>
+      <w:pPr>
+        <w:ind w:left="5040" w:hanging="360"/>
+      </w:pPr>
+      <w:rPr>
+        <w:u w:val="none"/>
+      </w:rPr>
+    </w:lvl>
+    <w:lvl w:ilvl="7">
+      <w:start w:val="1"/>
+      <w:numFmt w:val="lowerLetter"/>
+      <w:lvlText w:val="%8."/>
+      <w:lvlJc w:val="left"/>
+      <w:pPr>
+        <w:ind w:left="5760" w:hanging="360"/>
+      </w:pPr>
+      <w:rPr>
+        <w:u w:val="none"/>
+      </w:rPr>
+    </w:lvl>
+    <w:lvl w:ilvl="8">
+      <w:start w:val="1"/>
+      <w:numFmt w:val="lowerRoman"/>
+      <w:lvlText w:val="%9."/>
+      <w:lvlJc w:val="right"/>
+      <w:pPr>
+        <w:ind w:left="6480" w:hanging="360"/>
+      </w:pPr>
+      <w:rPr>
+        <w:u w:val="none"/>
+      </w:rPr>
+    </w:lvl>
+  </w:abstractNum>
+  <w:abstractNum w:abstractNumId="19">
+    <w:lvl w:ilvl="0">
+      <w:start w:val="1"/>
+      <w:numFmt w:val="upperLetter"/>
+      <w:lvlText w:val="%1)"/>
+      <w:lvlJc w:val="left"/>
+      <w:pPr>
+        <w:ind w:left="720" w:hanging="360"/>
+      </w:pPr>
+      <w:rPr>
         <w:rFonts w:ascii="Arial" w:cs="Arial" w:eastAsia="Arial" w:hAnsi="Arial"/>
         <w:b w:val="1"/>
         <w:u w:val="none"/>
@@ -35621,7 +37710,7 @@
       </w:rPr>
     </w:lvl>
   </w:abstractNum>
-  <w:abstractNum w:abstractNumId="19">
+  <w:abstractNum w:abstractNumId="20">
     <w:lvl w:ilvl="0">
       <w:start w:val="1"/>
       <w:numFmt w:val="bullet"/>
@@ -35731,7 +37820,7 @@
       </w:rPr>
     </w:lvl>
   </w:abstractNum>
-  <w:abstractNum w:abstractNumId="20">
+  <w:abstractNum w:abstractNumId="21">
     <w:lvl w:ilvl="0">
       <w:start w:val="1"/>
       <w:numFmt w:val="upperLetter"/>
@@ -35841,7 +37930,7 @@
       </w:rPr>
     </w:lvl>
   </w:abstractNum>
-  <w:abstractNum w:abstractNumId="21">
+  <w:abstractNum w:abstractNumId="22">
     <w:lvl w:ilvl="0">
       <w:start w:val="1"/>
       <w:numFmt w:val="bullet"/>
@@ -35943,116 +38032,6 @@
       <w:numFmt w:val="bullet"/>
       <w:lvlText w:val="■"/>
       <w:lvlJc w:val="left"/>
-      <w:pPr>
-        <w:ind w:left="6480" w:hanging="360"/>
-      </w:pPr>
-      <w:rPr>
-        <w:u w:val="none"/>
-      </w:rPr>
-    </w:lvl>
-  </w:abstractNum>
-  <w:abstractNum w:abstractNumId="22">
-    <w:lvl w:ilvl="0">
-      <w:start w:val="1"/>
-      <w:numFmt w:val="upperLetter"/>
-      <w:lvlText w:val="%1)"/>
-      <w:lvlJc w:val="left"/>
-      <w:pPr>
-        <w:ind w:left="720" w:hanging="360"/>
-      </w:pPr>
-      <w:rPr>
-        <w:u w:val="none"/>
-      </w:rPr>
-    </w:lvl>
-    <w:lvl w:ilvl="1">
-      <w:start w:val="1"/>
-      <w:numFmt w:val="lowerLetter"/>
-      <w:lvlText w:val="%2)"/>
-      <w:lvlJc w:val="left"/>
-      <w:pPr>
-        <w:ind w:left="1440" w:hanging="360"/>
-      </w:pPr>
-      <w:rPr>
-        <w:u w:val="none"/>
-      </w:rPr>
-    </w:lvl>
-    <w:lvl w:ilvl="2">
-      <w:start w:val="1"/>
-      <w:numFmt w:val="lowerRoman"/>
-      <w:lvlText w:val="%3)"/>
-      <w:lvlJc w:val="right"/>
-      <w:pPr>
-        <w:ind w:left="2160" w:hanging="360"/>
-      </w:pPr>
-      <w:rPr>
-        <w:u w:val="none"/>
-      </w:rPr>
-    </w:lvl>
-    <w:lvl w:ilvl="3">
-      <w:start w:val="1"/>
-      <w:numFmt w:val="decimal"/>
-      <w:lvlText w:val="(%4)"/>
-      <w:lvlJc w:val="left"/>
-      <w:pPr>
-        <w:ind w:left="2880" w:hanging="360"/>
-      </w:pPr>
-      <w:rPr>
-        <w:u w:val="none"/>
-      </w:rPr>
-    </w:lvl>
-    <w:lvl w:ilvl="4">
-      <w:start w:val="1"/>
-      <w:numFmt w:val="lowerLetter"/>
-      <w:lvlText w:val="(%5)"/>
-      <w:lvlJc w:val="left"/>
-      <w:pPr>
-        <w:ind w:left="3600" w:hanging="360"/>
-      </w:pPr>
-      <w:rPr>
-        <w:u w:val="none"/>
-      </w:rPr>
-    </w:lvl>
-    <w:lvl w:ilvl="5">
-      <w:start w:val="1"/>
-      <w:numFmt w:val="lowerRoman"/>
-      <w:lvlText w:val="(%6)"/>
-      <w:lvlJc w:val="right"/>
-      <w:pPr>
-        <w:ind w:left="4320" w:hanging="360"/>
-      </w:pPr>
-      <w:rPr>
-        <w:u w:val="none"/>
-      </w:rPr>
-    </w:lvl>
-    <w:lvl w:ilvl="6">
-      <w:start w:val="1"/>
-      <w:numFmt w:val="decimal"/>
-      <w:lvlText w:val="%7."/>
-      <w:lvlJc w:val="left"/>
-      <w:pPr>
-        <w:ind w:left="5040" w:hanging="360"/>
-      </w:pPr>
-      <w:rPr>
-        <w:u w:val="none"/>
-      </w:rPr>
-    </w:lvl>
-    <w:lvl w:ilvl="7">
-      <w:start w:val="1"/>
-      <w:numFmt w:val="lowerLetter"/>
-      <w:lvlText w:val="%8."/>
-      <w:lvlJc w:val="left"/>
-      <w:pPr>
-        <w:ind w:left="5760" w:hanging="360"/>
-      </w:pPr>
-      <w:rPr>
-        <w:u w:val="none"/>
-      </w:rPr>
-    </w:lvl>
-    <w:lvl w:ilvl="8">
-      <w:start w:val="1"/>
-      <w:numFmt w:val="lowerRoman"/>
-      <w:lvlText w:val="%9."/>
-      <w:lvlJc w:val="right"/>
       <w:pPr>
         <w:ind w:left="6480" w:hanging="360"/>
       </w:pPr>
@@ -36724,8 +38703,8 @@
   <w:abstractNum w:abstractNumId="29">
     <w:lvl w:ilvl="0">
       <w:start w:val="1"/>
-      <w:numFmt w:val="bullet"/>
-      <w:lvlText w:val="●"/>
+      <w:numFmt w:val="upperLetter"/>
+      <w:lvlText w:val="%1)"/>
       <w:lvlJc w:val="left"/>
       <w:pPr>
         <w:ind w:left="720" w:hanging="360"/>
@@ -36736,8 +38715,8 @@
     </w:lvl>
     <w:lvl w:ilvl="1">
       <w:start w:val="1"/>
-      <w:numFmt w:val="bullet"/>
-      <w:lvlText w:val="○"/>
+      <w:numFmt w:val="lowerLetter"/>
+      <w:lvlText w:val="%2)"/>
       <w:lvlJc w:val="left"/>
       <w:pPr>
         <w:ind w:left="1440" w:hanging="360"/>
@@ -36748,9 +38727,9 @@
     </w:lvl>
     <w:lvl w:ilvl="2">
       <w:start w:val="1"/>
-      <w:numFmt w:val="bullet"/>
-      <w:lvlText w:val="■"/>
-      <w:lvlJc w:val="left"/>
+      <w:numFmt w:val="lowerRoman"/>
+      <w:lvlText w:val="%3)"/>
+      <w:lvlJc w:val="right"/>
       <w:pPr>
         <w:ind w:left="2160" w:hanging="360"/>
       </w:pPr>
@@ -36760,8 +38739,8 @@
     </w:lvl>
     <w:lvl w:ilvl="3">
       <w:start w:val="1"/>
-      <w:numFmt w:val="bullet"/>
-      <w:lvlText w:val="●"/>
+      <w:numFmt w:val="decimal"/>
+      <w:lvlText w:val="(%4)"/>
       <w:lvlJc w:val="left"/>
       <w:pPr>
         <w:ind w:left="2880" w:hanging="360"/>
@@ -36772,8 +38751,8 @@
     </w:lvl>
     <w:lvl w:ilvl="4">
       <w:start w:val="1"/>
-      <w:numFmt w:val="bullet"/>
-      <w:lvlText w:val="○"/>
+      <w:numFmt w:val="lowerLetter"/>
+      <w:lvlText w:val="(%5)"/>
       <w:lvlJc w:val="left"/>
       <w:pPr>
         <w:ind w:left="3600" w:hanging="360"/>
@@ -36784,9 +38763,9 @@
     </w:lvl>
     <w:lvl w:ilvl="5">
       <w:start w:val="1"/>
-      <w:numFmt w:val="bullet"/>
-      <w:lvlText w:val="■"/>
-      <w:lvlJc w:val="left"/>
+      <w:numFmt w:val="lowerRoman"/>
+      <w:lvlText w:val="(%6)"/>
+      <w:lvlJc w:val="right"/>
       <w:pPr>
         <w:ind w:left="4320" w:hanging="360"/>
       </w:pPr>
@@ -36796,8 +38775,8 @@
     </w:lvl>
     <w:lvl w:ilvl="6">
       <w:start w:val="1"/>
-      <w:numFmt w:val="bullet"/>
-      <w:lvlText w:val="●"/>
+      <w:numFmt w:val="decimal"/>
+      <w:lvlText w:val="%7."/>
       <w:lvlJc w:val="left"/>
       <w:pPr>
         <w:ind w:left="5040" w:hanging="360"/>
@@ -36808,8 +38787,8 @@
     </w:lvl>
     <w:lvl w:ilvl="7">
       <w:start w:val="1"/>
-      <w:numFmt w:val="bullet"/>
-      <w:lvlText w:val="○"/>
+      <w:numFmt w:val="lowerLetter"/>
+      <w:lvlText w:val="%8."/>
       <w:lvlJc w:val="left"/>
       <w:pPr>
         <w:ind w:left="5760" w:hanging="360"/>
@@ -36820,9 +38799,9 @@
     </w:lvl>
     <w:lvl w:ilvl="8">
       <w:start w:val="1"/>
-      <w:numFmt w:val="bullet"/>
-      <w:lvlText w:val="■"/>
-      <w:lvlJc w:val="left"/>
+      <w:numFmt w:val="lowerRoman"/>
+      <w:lvlText w:val="%9."/>
+      <w:lvlJc w:val="right"/>
       <w:pPr>
         <w:ind w:left="6480" w:hanging="360"/>
       </w:pPr>
@@ -36944,8 +38923,8 @@
   <w:abstractNum w:abstractNumId="31">
     <w:lvl w:ilvl="0">
       <w:start w:val="1"/>
-      <w:numFmt w:val="upperLetter"/>
-      <w:lvlText w:val="%1)"/>
+      <w:numFmt w:val="bullet"/>
+      <w:lvlText w:val="●"/>
       <w:lvlJc w:val="left"/>
       <w:pPr>
         <w:ind w:left="720" w:hanging="360"/>
@@ -36956,8 +38935,8 @@
     </w:lvl>
     <w:lvl w:ilvl="1">
       <w:start w:val="1"/>
-      <w:numFmt w:val="lowerLetter"/>
-      <w:lvlText w:val="%2)"/>
+      <w:numFmt w:val="bullet"/>
+      <w:lvlText w:val="○"/>
       <w:lvlJc w:val="left"/>
       <w:pPr>
         <w:ind w:left="1440" w:hanging="360"/>
@@ -36968,9 +38947,9 @@
     </w:lvl>
     <w:lvl w:ilvl="2">
       <w:start w:val="1"/>
-      <w:numFmt w:val="lowerRoman"/>
-      <w:lvlText w:val="%3)"/>
-      <w:lvlJc w:val="right"/>
+      <w:numFmt w:val="bullet"/>
+      <w:lvlText w:val="■"/>
+      <w:lvlJc w:val="left"/>
       <w:pPr>
         <w:ind w:left="2160" w:hanging="360"/>
       </w:pPr>
@@ -36980,8 +38959,8 @@
     </w:lvl>
     <w:lvl w:ilvl="3">
       <w:start w:val="1"/>
-      <w:numFmt w:val="decimal"/>
-      <w:lvlText w:val="(%4)"/>
+      <w:numFmt w:val="bullet"/>
+      <w:lvlText w:val="●"/>
       <w:lvlJc w:val="left"/>
       <w:pPr>
         <w:ind w:left="2880" w:hanging="360"/>
@@ -36992,8 +38971,8 @@
     </w:lvl>
     <w:lvl w:ilvl="4">
       <w:start w:val="1"/>
-      <w:numFmt w:val="lowerLetter"/>
-      <w:lvlText w:val="(%5)"/>
+      <w:numFmt w:val="bullet"/>
+      <w:lvlText w:val="○"/>
       <w:lvlJc w:val="left"/>
       <w:pPr>
         <w:ind w:left="3600" w:hanging="360"/>
@@ -37004,9 +38983,9 @@
     </w:lvl>
     <w:lvl w:ilvl="5">
       <w:start w:val="1"/>
-      <w:numFmt w:val="lowerRoman"/>
-      <w:lvlText w:val="(%6)"/>
-      <w:lvlJc w:val="right"/>
+      <w:numFmt w:val="bullet"/>
+      <w:lvlText w:val="■"/>
+      <w:lvlJc w:val="left"/>
       <w:pPr>
         <w:ind w:left="4320" w:hanging="360"/>
       </w:pPr>
@@ -37016,8 +38995,8 @@
     </w:lvl>
     <w:lvl w:ilvl="6">
       <w:start w:val="1"/>
-      <w:numFmt w:val="decimal"/>
-      <w:lvlText w:val="%7."/>
+      <w:numFmt w:val="bullet"/>
+      <w:lvlText w:val="●"/>
       <w:lvlJc w:val="left"/>
       <w:pPr>
         <w:ind w:left="5040" w:hanging="360"/>
@@ -37028,8 +39007,8 @@
     </w:lvl>
     <w:lvl w:ilvl="7">
       <w:start w:val="1"/>
-      <w:numFmt w:val="lowerLetter"/>
-      <w:lvlText w:val="%8."/>
+      <w:numFmt w:val="bullet"/>
+      <w:lvlText w:val="○"/>
       <w:lvlJc w:val="left"/>
       <w:pPr>
         <w:ind w:left="5760" w:hanging="360"/>
@@ -37040,9 +39019,9 @@
     </w:lvl>
     <w:lvl w:ilvl="8">
       <w:start w:val="1"/>
-      <w:numFmt w:val="lowerRoman"/>
-      <w:lvlText w:val="%9."/>
-      <w:lvlJc w:val="right"/>
+      <w:numFmt w:val="bullet"/>
+      <w:lvlText w:val="■"/>
+      <w:lvlJc w:val="left"/>
       <w:pPr>
         <w:ind w:left="6480" w:hanging="360"/>
       </w:pPr>
@@ -38042,6 +40021,226 @@
     </w:lvl>
   </w:abstractNum>
   <w:abstractNum w:abstractNumId="41">
+    <w:lvl w:ilvl="0">
+      <w:start w:val="1"/>
+      <w:numFmt w:val="upperLetter"/>
+      <w:lvlText w:val="%1)"/>
+      <w:lvlJc w:val="left"/>
+      <w:pPr>
+        <w:ind w:left="720" w:hanging="360"/>
+      </w:pPr>
+      <w:rPr>
+        <w:u w:val="none"/>
+      </w:rPr>
+    </w:lvl>
+    <w:lvl w:ilvl="1">
+      <w:start w:val="1"/>
+      <w:numFmt w:val="lowerLetter"/>
+      <w:lvlText w:val="%2)"/>
+      <w:lvlJc w:val="left"/>
+      <w:pPr>
+        <w:ind w:left="1440" w:hanging="360"/>
+      </w:pPr>
+      <w:rPr>
+        <w:u w:val="none"/>
+      </w:rPr>
+    </w:lvl>
+    <w:lvl w:ilvl="2">
+      <w:start w:val="1"/>
+      <w:numFmt w:val="lowerRoman"/>
+      <w:lvlText w:val="%3)"/>
+      <w:lvlJc w:val="right"/>
+      <w:pPr>
+        <w:ind w:left="2160" w:hanging="360"/>
+      </w:pPr>
+      <w:rPr>
+        <w:u w:val="none"/>
+      </w:rPr>
+    </w:lvl>
+    <w:lvl w:ilvl="3">
+      <w:start w:val="1"/>
+      <w:numFmt w:val="decimal"/>
+      <w:lvlText w:val="(%4)"/>
+      <w:lvlJc w:val="left"/>
+      <w:pPr>
+        <w:ind w:left="2880" w:hanging="360"/>
+      </w:pPr>
+      <w:rPr>
+        <w:u w:val="none"/>
+      </w:rPr>
+    </w:lvl>
+    <w:lvl w:ilvl="4">
+      <w:start w:val="1"/>
+      <w:numFmt w:val="lowerLetter"/>
+      <w:lvlText w:val="(%5)"/>
+      <w:lvlJc w:val="left"/>
+      <w:pPr>
+        <w:ind w:left="3600" w:hanging="360"/>
+      </w:pPr>
+      <w:rPr>
+        <w:u w:val="none"/>
+      </w:rPr>
+    </w:lvl>
+    <w:lvl w:ilvl="5">
+      <w:start w:val="1"/>
+      <w:numFmt w:val="lowerRoman"/>
+      <w:lvlText w:val="(%6)"/>
+      <w:lvlJc w:val="right"/>
+      <w:pPr>
+        <w:ind w:left="4320" w:hanging="360"/>
+      </w:pPr>
+      <w:rPr>
+        <w:u w:val="none"/>
+      </w:rPr>
+    </w:lvl>
+    <w:lvl w:ilvl="6">
+      <w:start w:val="1"/>
+      <w:numFmt w:val="decimal"/>
+      <w:lvlText w:val="%7."/>
+      <w:lvlJc w:val="left"/>
+      <w:pPr>
+        <w:ind w:left="5040" w:hanging="360"/>
+      </w:pPr>
+      <w:rPr>
+        <w:u w:val="none"/>
+      </w:rPr>
+    </w:lvl>
+    <w:lvl w:ilvl="7">
+      <w:start w:val="1"/>
+      <w:numFmt w:val="lowerLetter"/>
+      <w:lvlText w:val="%8."/>
+      <w:lvlJc w:val="left"/>
+      <w:pPr>
+        <w:ind w:left="5760" w:hanging="360"/>
+      </w:pPr>
+      <w:rPr>
+        <w:u w:val="none"/>
+      </w:rPr>
+    </w:lvl>
+    <w:lvl w:ilvl="8">
+      <w:start w:val="1"/>
+      <w:numFmt w:val="lowerRoman"/>
+      <w:lvlText w:val="%9."/>
+      <w:lvlJc w:val="right"/>
+      <w:pPr>
+        <w:ind w:left="6480" w:hanging="360"/>
+      </w:pPr>
+      <w:rPr>
+        <w:u w:val="none"/>
+      </w:rPr>
+    </w:lvl>
+  </w:abstractNum>
+  <w:abstractNum w:abstractNumId="42">
+    <w:lvl w:ilvl="0">
+      <w:start w:val="1"/>
+      <w:numFmt w:val="upperLetter"/>
+      <w:lvlText w:val="%1)"/>
+      <w:lvlJc w:val="left"/>
+      <w:pPr>
+        <w:ind w:left="720" w:hanging="360"/>
+      </w:pPr>
+      <w:rPr>
+        <w:u w:val="none"/>
+      </w:rPr>
+    </w:lvl>
+    <w:lvl w:ilvl="1">
+      <w:start w:val="1"/>
+      <w:numFmt w:val="lowerLetter"/>
+      <w:lvlText w:val="%2)"/>
+      <w:lvlJc w:val="left"/>
+      <w:pPr>
+        <w:ind w:left="1440" w:hanging="360"/>
+      </w:pPr>
+      <w:rPr>
+        <w:u w:val="none"/>
+      </w:rPr>
+    </w:lvl>
+    <w:lvl w:ilvl="2">
+      <w:start w:val="1"/>
+      <w:numFmt w:val="lowerRoman"/>
+      <w:lvlText w:val="%3)"/>
+      <w:lvlJc w:val="right"/>
+      <w:pPr>
+        <w:ind w:left="2160" w:hanging="360"/>
+      </w:pPr>
+      <w:rPr>
+        <w:u w:val="none"/>
+      </w:rPr>
+    </w:lvl>
+    <w:lvl w:ilvl="3">
+      <w:start w:val="1"/>
+      <w:numFmt w:val="decimal"/>
+      <w:lvlText w:val="(%4)"/>
+      <w:lvlJc w:val="left"/>
+      <w:pPr>
+        <w:ind w:left="2880" w:hanging="360"/>
+      </w:pPr>
+      <w:rPr>
+        <w:u w:val="none"/>
+      </w:rPr>
+    </w:lvl>
+    <w:lvl w:ilvl="4">
+      <w:start w:val="1"/>
+      <w:numFmt w:val="lowerLetter"/>
+      <w:lvlText w:val="(%5)"/>
+      <w:lvlJc w:val="left"/>
+      <w:pPr>
+        <w:ind w:left="3600" w:hanging="360"/>
+      </w:pPr>
+      <w:rPr>
+        <w:u w:val="none"/>
+      </w:rPr>
+    </w:lvl>
+    <w:lvl w:ilvl="5">
+      <w:start w:val="1"/>
+      <w:numFmt w:val="lowerRoman"/>
+      <w:lvlText w:val="(%6)"/>
+      <w:lvlJc w:val="right"/>
+      <w:pPr>
+        <w:ind w:left="4320" w:hanging="360"/>
+      </w:pPr>
+      <w:rPr>
+        <w:u w:val="none"/>
+      </w:rPr>
+    </w:lvl>
+    <w:lvl w:ilvl="6">
+      <w:start w:val="1"/>
+      <w:numFmt w:val="decimal"/>
+      <w:lvlText w:val="%7."/>
+      <w:lvlJc w:val="left"/>
+      <w:pPr>
+        <w:ind w:left="5040" w:hanging="360"/>
+      </w:pPr>
+      <w:rPr>
+        <w:u w:val="none"/>
+      </w:rPr>
+    </w:lvl>
+    <w:lvl w:ilvl="7">
+      <w:start w:val="1"/>
+      <w:numFmt w:val="lowerLetter"/>
+      <w:lvlText w:val="%8."/>
+      <w:lvlJc w:val="left"/>
+      <w:pPr>
+        <w:ind w:left="5760" w:hanging="360"/>
+      </w:pPr>
+      <w:rPr>
+        <w:u w:val="none"/>
+      </w:rPr>
+    </w:lvl>
+    <w:lvl w:ilvl="8">
+      <w:start w:val="1"/>
+      <w:numFmt w:val="lowerRoman"/>
+      <w:lvlText w:val="%9."/>
+      <w:lvlJc w:val="right"/>
+      <w:pPr>
+        <w:ind w:left="6480" w:hanging="360"/>
+      </w:pPr>
+      <w:rPr>
+        <w:u w:val="none"/>
+      </w:rPr>
+    </w:lvl>
+  </w:abstractNum>
+  <w:abstractNum w:abstractNumId="43">
     <w:lvl w:ilvl="0">
       <w:start w:val="1"/>
       <w:numFmt w:val="upperLetter"/>
@@ -38273,6 +40472,12 @@
   </w:num>
   <w:num w:numId="41">
     <w:abstractNumId w:val="41"/>
+  </w:num>
+  <w:num w:numId="42">
+    <w:abstractNumId w:val="42"/>
+  </w:num>
+  <w:num w:numId="43">
+    <w:abstractNumId w:val="43"/>
   </w:num>
 </w:numbering>
 </file>

</xml_diff>

<commit_message>
added questions 40 and 41 to DA cert questions
</commit_message>
<xml_diff>
--- a/public/Exam Notes/DA-Vincent-1-10-April-4.docx
+++ b/public/Exam Notes/DA-Vincent-1-10-April-4.docx
@@ -201,7 +201,7 @@
       <w:pPr>
         <w:numPr>
           <w:ilvl w:val="0"/>
-          <w:numId w:val="31"/>
+          <w:numId w:val="33"/>
         </w:numPr>
         <w:spacing w:line="259" w:lineRule="auto"/>
         <w:ind w:left="720" w:hanging="360"/>
@@ -263,7 +263,7 @@
       <w:pPr>
         <w:numPr>
           <w:ilvl w:val="0"/>
-          <w:numId w:val="31"/>
+          <w:numId w:val="33"/>
         </w:numPr>
         <w:spacing w:line="259" w:lineRule="auto"/>
         <w:ind w:left="720" w:hanging="360"/>
@@ -362,7 +362,7 @@
       <w:pPr>
         <w:numPr>
           <w:ilvl w:val="0"/>
-          <w:numId w:val="22"/>
+          <w:numId w:val="24"/>
         </w:numPr>
         <w:ind w:left="720" w:hanging="360"/>
       </w:pPr>
@@ -377,7 +377,7 @@
       <w:pPr>
         <w:numPr>
           <w:ilvl w:val="0"/>
-          <w:numId w:val="22"/>
+          <w:numId w:val="24"/>
         </w:numPr>
         <w:ind w:left="720" w:hanging="360"/>
       </w:pPr>
@@ -392,7 +392,7 @@
       <w:pPr>
         <w:numPr>
           <w:ilvl w:val="0"/>
-          <w:numId w:val="22"/>
+          <w:numId w:val="24"/>
         </w:numPr>
         <w:ind w:left="720" w:hanging="360"/>
       </w:pPr>
@@ -419,7 +419,7 @@
       <w:pPr>
         <w:numPr>
           <w:ilvl w:val="0"/>
-          <w:numId w:val="22"/>
+          <w:numId w:val="24"/>
         </w:numPr>
         <w:ind w:left="720" w:hanging="360"/>
       </w:pPr>
@@ -435,7 +435,7 @@
       <w:pPr>
         <w:numPr>
           <w:ilvl w:val="0"/>
-          <w:numId w:val="22"/>
+          <w:numId w:val="24"/>
         </w:numPr>
         <w:ind w:left="720" w:hanging="360"/>
       </w:pPr>
@@ -464,7 +464,7 @@
       <w:pPr>
         <w:numPr>
           <w:ilvl w:val="1"/>
-          <w:numId w:val="22"/>
+          <w:numId w:val="24"/>
         </w:numPr>
         <w:ind w:left="1440" w:hanging="360"/>
       </w:pPr>
@@ -480,7 +480,7 @@
       <w:pPr>
         <w:numPr>
           <w:ilvl w:val="2"/>
-          <w:numId w:val="22"/>
+          <w:numId w:val="24"/>
         </w:numPr>
         <w:ind w:left="2160" w:hanging="360"/>
       </w:pPr>
@@ -496,7 +496,7 @@
       <w:pPr>
         <w:numPr>
           <w:ilvl w:val="2"/>
-          <w:numId w:val="22"/>
+          <w:numId w:val="24"/>
         </w:numPr>
         <w:ind w:left="2160" w:hanging="360"/>
       </w:pPr>
@@ -512,7 +512,7 @@
       <w:pPr>
         <w:numPr>
           <w:ilvl w:val="2"/>
-          <w:numId w:val="22"/>
+          <w:numId w:val="24"/>
         </w:numPr>
         <w:ind w:left="2160" w:hanging="360"/>
       </w:pPr>
@@ -528,7 +528,7 @@
       <w:pPr>
         <w:numPr>
           <w:ilvl w:val="2"/>
-          <w:numId w:val="22"/>
+          <w:numId w:val="24"/>
         </w:numPr>
         <w:ind w:left="2160" w:hanging="360"/>
       </w:pPr>
@@ -555,7 +555,7 @@
       <w:pPr>
         <w:numPr>
           <w:ilvl w:val="0"/>
-          <w:numId w:val="22"/>
+          <w:numId w:val="24"/>
         </w:numPr>
         <w:ind w:left="720" w:hanging="360"/>
       </w:pPr>
@@ -585,7 +585,7 @@
       <w:pPr>
         <w:numPr>
           <w:ilvl w:val="0"/>
-          <w:numId w:val="22"/>
+          <w:numId w:val="24"/>
         </w:numPr>
         <w:ind w:left="720" w:hanging="360"/>
       </w:pPr>
@@ -642,7 +642,7 @@
       <w:pPr>
         <w:numPr>
           <w:ilvl w:val="0"/>
-          <w:numId w:val="22"/>
+          <w:numId w:val="24"/>
         </w:numPr>
         <w:ind w:left="720" w:hanging="360"/>
       </w:pPr>
@@ -2512,7 +2512,7 @@
       <w:pPr>
         <w:numPr>
           <w:ilvl w:val="0"/>
-          <w:numId w:val="24"/>
+          <w:numId w:val="26"/>
         </w:numPr>
         <w:ind w:left="720" w:hanging="360"/>
         <w:rPr>
@@ -2532,7 +2532,7 @@
       <w:pPr>
         <w:numPr>
           <w:ilvl w:val="0"/>
-          <w:numId w:val="24"/>
+          <w:numId w:val="26"/>
         </w:numPr>
         <w:ind w:left="720" w:hanging="360"/>
         <w:rPr>
@@ -2553,7 +2553,7 @@
       <w:pPr>
         <w:numPr>
           <w:ilvl w:val="0"/>
-          <w:numId w:val="24"/>
+          <w:numId w:val="26"/>
         </w:numPr>
         <w:ind w:left="720" w:hanging="360"/>
         <w:rPr>
@@ -2574,7 +2574,7 @@
       <w:pPr>
         <w:numPr>
           <w:ilvl w:val="0"/>
-          <w:numId w:val="24"/>
+          <w:numId w:val="26"/>
         </w:numPr>
         <w:ind w:left="720" w:hanging="360"/>
         <w:rPr>
@@ -3372,7 +3372,7 @@
       <w:pPr>
         <w:numPr>
           <w:ilvl w:val="0"/>
-          <w:numId w:val="32"/>
+          <w:numId w:val="34"/>
         </w:numPr>
         <w:ind w:left="720" w:hanging="360"/>
         <w:rPr>
@@ -3392,7 +3392,7 @@
       <w:pPr>
         <w:numPr>
           <w:ilvl w:val="0"/>
-          <w:numId w:val="32"/>
+          <w:numId w:val="34"/>
         </w:numPr>
         <w:ind w:left="720" w:hanging="360"/>
         <w:rPr>
@@ -3425,7 +3425,7 @@
       <w:pPr>
         <w:numPr>
           <w:ilvl w:val="0"/>
-          <w:numId w:val="32"/>
+          <w:numId w:val="34"/>
         </w:numPr>
         <w:ind w:left="720" w:hanging="360"/>
         <w:rPr>
@@ -3473,7 +3473,7 @@
       <w:pPr>
         <w:numPr>
           <w:ilvl w:val="0"/>
-          <w:numId w:val="32"/>
+          <w:numId w:val="34"/>
         </w:numPr>
         <w:ind w:left="720" w:hanging="360"/>
         <w:rPr>
@@ -4061,7 +4061,7 @@
       <w:pPr>
         <w:numPr>
           <w:ilvl w:val="0"/>
-          <w:numId w:val="33"/>
+          <w:numId w:val="35"/>
         </w:numPr>
         <w:ind w:left="720" w:hanging="360"/>
         <w:rPr>
@@ -4081,7 +4081,7 @@
       <w:pPr>
         <w:numPr>
           <w:ilvl w:val="0"/>
-          <w:numId w:val="33"/>
+          <w:numId w:val="35"/>
         </w:numPr>
         <w:ind w:left="720" w:hanging="360"/>
         <w:rPr>
@@ -4102,7 +4102,7 @@
       <w:pPr>
         <w:numPr>
           <w:ilvl w:val="0"/>
-          <w:numId w:val="33"/>
+          <w:numId w:val="35"/>
         </w:numPr>
         <w:ind w:left="720" w:hanging="360"/>
         <w:rPr>
@@ -4123,7 +4123,7 @@
       <w:pPr>
         <w:numPr>
           <w:ilvl w:val="0"/>
-          <w:numId w:val="33"/>
+          <w:numId w:val="35"/>
         </w:numPr>
         <w:ind w:left="720" w:hanging="360"/>
         <w:rPr>
@@ -5536,7 +5536,7 @@
       <w:pPr>
         <w:numPr>
           <w:ilvl w:val="0"/>
-          <w:numId w:val="39"/>
+          <w:numId w:val="41"/>
         </w:numPr>
         <w:ind w:left="720" w:hanging="360"/>
         <w:rPr>
@@ -5556,7 +5556,7 @@
       <w:pPr>
         <w:numPr>
           <w:ilvl w:val="0"/>
-          <w:numId w:val="39"/>
+          <w:numId w:val="41"/>
         </w:numPr>
         <w:ind w:left="720" w:hanging="360"/>
         <w:rPr>
@@ -5577,7 +5577,7 @@
       <w:pPr>
         <w:numPr>
           <w:ilvl w:val="0"/>
-          <w:numId w:val="39"/>
+          <w:numId w:val="41"/>
         </w:numPr>
         <w:ind w:left="720" w:hanging="360"/>
         <w:rPr>
@@ -5598,7 +5598,7 @@
       <w:pPr>
         <w:numPr>
           <w:ilvl w:val="0"/>
-          <w:numId w:val="39"/>
+          <w:numId w:val="41"/>
         </w:numPr>
         <w:ind w:left="720" w:hanging="360"/>
         <w:rPr>
@@ -6345,7 +6345,7 @@
       <w:pPr>
         <w:numPr>
           <w:ilvl w:val="0"/>
-          <w:numId w:val="29"/>
+          <w:numId w:val="31"/>
         </w:numPr>
         <w:ind w:left="720" w:hanging="360"/>
         <w:rPr>
@@ -6365,7 +6365,7 @@
       <w:pPr>
         <w:numPr>
           <w:ilvl w:val="0"/>
-          <w:numId w:val="29"/>
+          <w:numId w:val="31"/>
         </w:numPr>
         <w:ind w:left="720" w:hanging="360"/>
         <w:rPr>
@@ -6386,7 +6386,7 @@
       <w:pPr>
         <w:numPr>
           <w:ilvl w:val="0"/>
-          <w:numId w:val="29"/>
+          <w:numId w:val="31"/>
         </w:numPr>
         <w:ind w:left="720" w:hanging="360"/>
         <w:rPr>
@@ -6407,7 +6407,7 @@
       <w:pPr>
         <w:numPr>
           <w:ilvl w:val="0"/>
-          <w:numId w:val="29"/>
+          <w:numId w:val="31"/>
         </w:numPr>
         <w:ind w:left="720" w:hanging="360"/>
         <w:rPr>
@@ -8906,7 +8906,7 @@
       <w:pPr>
         <w:numPr>
           <w:ilvl w:val="0"/>
-          <w:numId w:val="37"/>
+          <w:numId w:val="39"/>
         </w:numPr>
         <w:ind w:left="720" w:hanging="360"/>
         <w:rPr>
@@ -8926,7 +8926,7 @@
       <w:pPr>
         <w:numPr>
           <w:ilvl w:val="0"/>
-          <w:numId w:val="37"/>
+          <w:numId w:val="39"/>
         </w:numPr>
         <w:ind w:left="720" w:hanging="360"/>
         <w:rPr>
@@ -8947,7 +8947,7 @@
       <w:pPr>
         <w:numPr>
           <w:ilvl w:val="0"/>
-          <w:numId w:val="37"/>
+          <w:numId w:val="39"/>
         </w:numPr>
         <w:ind w:left="720" w:hanging="360"/>
         <w:rPr>
@@ -8968,7 +8968,7 @@
       <w:pPr>
         <w:numPr>
           <w:ilvl w:val="0"/>
-          <w:numId w:val="37"/>
+          <w:numId w:val="39"/>
         </w:numPr>
         <w:ind w:left="720" w:hanging="360"/>
         <w:rPr>
@@ -8989,7 +8989,7 @@
       <w:pPr>
         <w:numPr>
           <w:ilvl w:val="0"/>
-          <w:numId w:val="37"/>
+          <w:numId w:val="39"/>
         </w:numPr>
         <w:ind w:left="720" w:hanging="360"/>
         <w:rPr>
@@ -9011,7 +9011,7 @@
       <w:pPr>
         <w:numPr>
           <w:ilvl w:val="0"/>
-          <w:numId w:val="37"/>
+          <w:numId w:val="39"/>
         </w:numPr>
         <w:ind w:left="720" w:hanging="360"/>
         <w:rPr>
@@ -10737,7 +10737,7 @@
       <w:pPr>
         <w:numPr>
           <w:ilvl w:val="0"/>
-          <w:numId w:val="25"/>
+          <w:numId w:val="27"/>
         </w:numPr>
         <w:ind w:left="720" w:hanging="360"/>
         <w:rPr>
@@ -10757,7 +10757,7 @@
       <w:pPr>
         <w:numPr>
           <w:ilvl w:val="0"/>
-          <w:numId w:val="25"/>
+          <w:numId w:val="27"/>
         </w:numPr>
         <w:ind w:left="720" w:hanging="360"/>
         <w:rPr>
@@ -10778,7 +10778,7 @@
       <w:pPr>
         <w:numPr>
           <w:ilvl w:val="0"/>
-          <w:numId w:val="25"/>
+          <w:numId w:val="27"/>
         </w:numPr>
         <w:ind w:left="720" w:hanging="360"/>
         <w:rPr>
@@ -10799,7 +10799,7 @@
       <w:pPr>
         <w:numPr>
           <w:ilvl w:val="0"/>
-          <w:numId w:val="25"/>
+          <w:numId w:val="27"/>
         </w:numPr>
         <w:ind w:left="720" w:hanging="360"/>
         <w:rPr>
@@ -10820,7 +10820,7 @@
       <w:pPr>
         <w:numPr>
           <w:ilvl w:val="0"/>
-          <w:numId w:val="25"/>
+          <w:numId w:val="27"/>
         </w:numPr>
         <w:ind w:left="720" w:hanging="360"/>
         <w:rPr>
@@ -11506,7 +11506,7 @@
       <w:pPr>
         <w:numPr>
           <w:ilvl w:val="0"/>
-          <w:numId w:val="43"/>
+          <w:numId w:val="45"/>
         </w:numPr>
         <w:ind w:left="720" w:hanging="360"/>
         <w:rPr>
@@ -11526,7 +11526,7 @@
       <w:pPr>
         <w:numPr>
           <w:ilvl w:val="0"/>
-          <w:numId w:val="43"/>
+          <w:numId w:val="45"/>
         </w:numPr>
         <w:ind w:left="720" w:hanging="360"/>
         <w:rPr>
@@ -11547,7 +11547,7 @@
       <w:pPr>
         <w:numPr>
           <w:ilvl w:val="0"/>
-          <w:numId w:val="43"/>
+          <w:numId w:val="45"/>
         </w:numPr>
         <w:ind w:left="720" w:hanging="360"/>
         <w:rPr>
@@ -11568,7 +11568,7 @@
       <w:pPr>
         <w:numPr>
           <w:ilvl w:val="0"/>
-          <w:numId w:val="43"/>
+          <w:numId w:val="45"/>
         </w:numPr>
         <w:ind w:left="720" w:hanging="360"/>
         <w:rPr>
@@ -11589,7 +11589,7 @@
       <w:pPr>
         <w:numPr>
           <w:ilvl w:val="0"/>
-          <w:numId w:val="43"/>
+          <w:numId w:val="45"/>
         </w:numPr>
         <w:ind w:left="720" w:hanging="360"/>
         <w:rPr>
@@ -13759,7 +13759,7 @@
       <w:pPr>
         <w:numPr>
           <w:ilvl w:val="0"/>
-          <w:numId w:val="41"/>
+          <w:numId w:val="43"/>
         </w:numPr>
         <w:ind w:left="720" w:hanging="360"/>
         <w:rPr>
@@ -13779,7 +13779,7 @@
       <w:pPr>
         <w:numPr>
           <w:ilvl w:val="0"/>
-          <w:numId w:val="41"/>
+          <w:numId w:val="43"/>
         </w:numPr>
         <w:ind w:left="720" w:hanging="360"/>
         <w:rPr>
@@ -13800,7 +13800,7 @@
       <w:pPr>
         <w:numPr>
           <w:ilvl w:val="0"/>
-          <w:numId w:val="41"/>
+          <w:numId w:val="43"/>
         </w:numPr>
         <w:ind w:left="720" w:hanging="360"/>
         <w:rPr>
@@ -13821,7 +13821,7 @@
       <w:pPr>
         <w:numPr>
           <w:ilvl w:val="0"/>
-          <w:numId w:val="41"/>
+          <w:numId w:val="43"/>
         </w:numPr>
         <w:ind w:left="720" w:hanging="360"/>
         <w:rPr>
@@ -15887,7 +15887,7 @@
       <w:pPr>
         <w:numPr>
           <w:ilvl w:val="0"/>
-          <w:numId w:val="40"/>
+          <w:numId w:val="42"/>
         </w:numPr>
         <w:ind w:left="720" w:hanging="360"/>
         <w:rPr>
@@ -15907,7 +15907,7 @@
       <w:pPr>
         <w:numPr>
           <w:ilvl w:val="0"/>
-          <w:numId w:val="40"/>
+          <w:numId w:val="42"/>
         </w:numPr>
         <w:ind w:left="720" w:hanging="360"/>
         <w:rPr>
@@ -15928,7 +15928,7 @@
       <w:pPr>
         <w:numPr>
           <w:ilvl w:val="0"/>
-          <w:numId w:val="40"/>
+          <w:numId w:val="42"/>
         </w:numPr>
         <w:ind w:left="720" w:hanging="360"/>
         <w:rPr>
@@ -15949,7 +15949,7 @@
       <w:pPr>
         <w:numPr>
           <w:ilvl w:val="0"/>
-          <w:numId w:val="40"/>
+          <w:numId w:val="42"/>
         </w:numPr>
         <w:ind w:left="720" w:hanging="360"/>
         <w:rPr>
@@ -16550,7 +16550,7 @@
       <w:pPr>
         <w:numPr>
           <w:ilvl w:val="0"/>
-          <w:numId w:val="30"/>
+          <w:numId w:val="32"/>
         </w:numPr>
         <w:ind w:left="720" w:hanging="360"/>
         <w:rPr>
@@ -16570,7 +16570,7 @@
       <w:pPr>
         <w:numPr>
           <w:ilvl w:val="0"/>
-          <w:numId w:val="30"/>
+          <w:numId w:val="32"/>
         </w:numPr>
         <w:ind w:left="720" w:hanging="360"/>
         <w:rPr>
@@ -16591,7 +16591,7 @@
       <w:pPr>
         <w:numPr>
           <w:ilvl w:val="0"/>
-          <w:numId w:val="30"/>
+          <w:numId w:val="32"/>
         </w:numPr>
         <w:ind w:left="720" w:hanging="360"/>
         <w:rPr>
@@ -16612,7 +16612,7 @@
       <w:pPr>
         <w:numPr>
           <w:ilvl w:val="0"/>
-          <w:numId w:val="30"/>
+          <w:numId w:val="32"/>
         </w:numPr>
         <w:ind w:left="720" w:hanging="360"/>
         <w:rPr>
@@ -16631,6 +16631,27 @@
     </w:p>
     <w:p>
       <w:pPr>
+        <w:numPr>
+          <w:ilvl w:val="0"/>
+          <w:numId w:val="32"/>
+        </w:numPr>
+        <w:ind w:left="720" w:hanging="360"/>
+        <w:rPr>
+          <w:color w:val="383a42"/>
+          <w:shd w:fill="fafafa" w:val="clear"/>
+        </w:rPr>
+      </w:pPr>
+      <w:r>
+        <w:rPr>
+          <w:color w:val="383a42"/>
+          <w:shd w:fill="fafafa" w:val="clear"/>
+          <w:rtl w:val="0"/>
+        </w:rPr>
+        <w:t xml:space="preserve">EMR cluster launched via AWS CLI using defaults</w:t>
+      </w:r>
+    </w:p>
+    <w:p>
+      <w:pPr>
         <w:rPr>
           <w:color w:val="434343"/>
         </w:rPr>
@@ -16803,6 +16824,35 @@
           <w:rtl w:val="0"/>
         </w:rPr>
         <w:t xml:space="preserve">Option D is correct. EMR Task Nodes do not store data in HDFS. If you lose your Task Node through the spot instance process you will not lose data stored on HDFS.</w:t>
+      </w:r>
+    </w:p>
+    <w:p>
+      <w:pPr>
+        <w:rPr>
+          <w:color w:val="444444"/>
+          <w:highlight w:val="white"/>
+        </w:rPr>
+      </w:pPr>
+      <w:r>
+        <w:rPr>
+          <w:rtl w:val="0"/>
+        </w:rPr>
+      </w:r>
+    </w:p>
+    <w:p>
+      <w:pPr>
+        <w:rPr>
+          <w:color w:val="444444"/>
+          <w:highlight w:val="white"/>
+        </w:rPr>
+      </w:pPr>
+      <w:r>
+        <w:rPr>
+          <w:color w:val="444444"/>
+          <w:highlight w:val="white"/>
+          <w:rtl w:val="0"/>
+        </w:rPr>
+        <w:t xml:space="preserve">Option E is incorrect. When you launch an EMR cluster via the AWS CLI, the default is to have auto-terminate disabled. This will in effect create a long running cluster.</w:t>
       </w:r>
     </w:p>
     <w:p>
@@ -18527,7 +18577,7 @@
       <w:pPr>
         <w:numPr>
           <w:ilvl w:val="0"/>
-          <w:numId w:val="38"/>
+          <w:numId w:val="40"/>
         </w:numPr>
         <w:ind w:left="720" w:hanging="360"/>
         <w:rPr>
@@ -18547,7 +18597,7 @@
       <w:pPr>
         <w:numPr>
           <w:ilvl w:val="0"/>
-          <w:numId w:val="38"/>
+          <w:numId w:val="40"/>
         </w:numPr>
         <w:ind w:left="720" w:hanging="360"/>
         <w:rPr>
@@ -18573,7 +18623,7 @@
       <w:pPr>
         <w:numPr>
           <w:ilvl w:val="0"/>
-          <w:numId w:val="38"/>
+          <w:numId w:val="40"/>
         </w:numPr>
         <w:ind w:left="720" w:hanging="360"/>
         <w:rPr>
@@ -18594,7 +18644,7 @@
       <w:pPr>
         <w:numPr>
           <w:ilvl w:val="0"/>
-          <w:numId w:val="38"/>
+          <w:numId w:val="40"/>
         </w:numPr>
         <w:ind w:left="720" w:hanging="360"/>
         <w:rPr>
@@ -19193,7 +19243,7 @@
       <w:pPr>
         <w:numPr>
           <w:ilvl w:val="0"/>
-          <w:numId w:val="34"/>
+          <w:numId w:val="36"/>
         </w:numPr>
         <w:ind w:left="720" w:hanging="360"/>
         <w:rPr>
@@ -19213,7 +19263,7 @@
       <w:pPr>
         <w:numPr>
           <w:ilvl w:val="0"/>
-          <w:numId w:val="34"/>
+          <w:numId w:val="36"/>
         </w:numPr>
         <w:ind w:left="720" w:hanging="360"/>
         <w:rPr>
@@ -19239,7 +19289,7 @@
       <w:pPr>
         <w:numPr>
           <w:ilvl w:val="0"/>
-          <w:numId w:val="34"/>
+          <w:numId w:val="36"/>
         </w:numPr>
         <w:ind w:left="720" w:hanging="360"/>
         <w:rPr>
@@ -19260,7 +19310,7 @@
       <w:pPr>
         <w:numPr>
           <w:ilvl w:val="0"/>
-          <w:numId w:val="34"/>
+          <w:numId w:val="36"/>
         </w:numPr>
         <w:ind w:left="720" w:hanging="360"/>
         <w:rPr>
@@ -19282,7 +19332,7 @@
       <w:pPr>
         <w:numPr>
           <w:ilvl w:val="0"/>
-          <w:numId w:val="34"/>
+          <w:numId w:val="36"/>
         </w:numPr>
         <w:ind w:left="720" w:hanging="360"/>
         <w:rPr>
@@ -22963,7 +23013,7 @@
       <w:pPr>
         <w:numPr>
           <w:ilvl w:val="0"/>
-          <w:numId w:val="26"/>
+          <w:numId w:val="28"/>
         </w:numPr>
         <w:ind w:left="720" w:hanging="360"/>
         <w:rPr>
@@ -22983,7 +23033,7 @@
       <w:pPr>
         <w:numPr>
           <w:ilvl w:val="0"/>
-          <w:numId w:val="26"/>
+          <w:numId w:val="28"/>
         </w:numPr>
         <w:ind w:left="720" w:hanging="360"/>
         <w:rPr>
@@ -23009,7 +23059,7 @@
       <w:pPr>
         <w:numPr>
           <w:ilvl w:val="0"/>
-          <w:numId w:val="26"/>
+          <w:numId w:val="28"/>
         </w:numPr>
         <w:ind w:left="720" w:hanging="360"/>
         <w:rPr>
@@ -23030,7 +23080,7 @@
       <w:pPr>
         <w:numPr>
           <w:ilvl w:val="0"/>
-          <w:numId w:val="26"/>
+          <w:numId w:val="28"/>
         </w:numPr>
         <w:ind w:left="720" w:hanging="360"/>
         <w:rPr>
@@ -23629,7 +23679,7 @@
       <w:pPr>
         <w:numPr>
           <w:ilvl w:val="0"/>
-          <w:numId w:val="36"/>
+          <w:numId w:val="38"/>
         </w:numPr>
         <w:ind w:left="720" w:hanging="360"/>
         <w:rPr>
@@ -23649,7 +23699,7 @@
       <w:pPr>
         <w:numPr>
           <w:ilvl w:val="0"/>
-          <w:numId w:val="36"/>
+          <w:numId w:val="38"/>
         </w:numPr>
         <w:ind w:left="720" w:hanging="360"/>
         <w:rPr>
@@ -23675,7 +23725,7 @@
       <w:pPr>
         <w:numPr>
           <w:ilvl w:val="0"/>
-          <w:numId w:val="36"/>
+          <w:numId w:val="38"/>
         </w:numPr>
         <w:ind w:left="720" w:hanging="360"/>
         <w:rPr>
@@ -23696,7 +23746,7 @@
       <w:pPr>
         <w:numPr>
           <w:ilvl w:val="0"/>
-          <w:numId w:val="36"/>
+          <w:numId w:val="38"/>
         </w:numPr>
         <w:ind w:left="720" w:hanging="360"/>
         <w:rPr>
@@ -28792,6 +28842,27 @@
     </w:p>
     <w:p>
       <w:pPr>
+        <w:numPr>
+          <w:ilvl w:val="0"/>
+          <w:numId w:val="14"/>
+        </w:numPr>
+        <w:ind w:left="720" w:hanging="360"/>
+        <w:rPr>
+          <w:color w:val="383a42"/>
+          <w:shd w:fill="fafafa" w:val="clear"/>
+        </w:rPr>
+      </w:pPr>
+      <w:r>
+        <w:rPr>
+          <w:color w:val="383a42"/>
+          <w:shd w:fill="fafafa" w:val="clear"/>
+          <w:rtl w:val="0"/>
+        </w:rPr>
+        <w:t xml:space="preserve">It prevents users from adding or removing tags on an EMR cluster that is tagged with the department of dev, eng, test, perf, or prod. This prevents users from creating a new EMR cluster by cloning the Quantitative Equity Group owned cluster into the new cluster</w:t>
+      </w:r>
+    </w:p>
+    <w:p>
+      <w:pPr>
         <w:rPr>
           <w:color w:val="434343"/>
         </w:rPr>
@@ -28973,6 +29044,35 @@
           <w:rtl w:val="0"/>
         </w:rPr>
         <w:t xml:space="preserve">Option D is incorrect. The logic of this option is flawed. By removing a tag from your confidential EMR cluster, any user who is allowed access to resources that have that tag will be denied access to your confidential EMR cluster.</w:t>
+      </w:r>
+    </w:p>
+    <w:p>
+      <w:pPr>
+        <w:rPr>
+          <w:color w:val="444444"/>
+          <w:highlight w:val="white"/>
+        </w:rPr>
+      </w:pPr>
+      <w:r>
+        <w:rPr>
+          <w:rtl w:val="0"/>
+        </w:rPr>
+      </w:r>
+    </w:p>
+    <w:p>
+      <w:pPr>
+        <w:rPr>
+          <w:color w:val="444444"/>
+          <w:highlight w:val="white"/>
+        </w:rPr>
+      </w:pPr>
+      <w:r>
+        <w:rPr>
+          <w:color w:val="444444"/>
+          <w:highlight w:val="white"/>
+          <w:rtl w:val="0"/>
+        </w:rPr>
+        <w:t xml:space="preserve">Option E is incorrect. The Deny AddTags/RemoveTags statement does not prevent users from creating new EMR clusters, nor does it prevent users from attempting to clone a new cluster from another.</w:t>
       </w:r>
     </w:p>
     <w:p>
@@ -29410,7 +29510,7 @@
       <w:pPr>
         <w:numPr>
           <w:ilvl w:val="0"/>
-          <w:numId w:val="27"/>
+          <w:numId w:val="29"/>
         </w:numPr>
         <w:ind w:left="720" w:hanging="360"/>
         <w:rPr>
@@ -29430,7 +29530,7 @@
       <w:pPr>
         <w:numPr>
           <w:ilvl w:val="0"/>
-          <w:numId w:val="27"/>
+          <w:numId w:val="29"/>
         </w:numPr>
         <w:ind w:left="720" w:hanging="360"/>
         <w:rPr>
@@ -29456,7 +29556,7 @@
       <w:pPr>
         <w:numPr>
           <w:ilvl w:val="0"/>
-          <w:numId w:val="27"/>
+          <w:numId w:val="29"/>
         </w:numPr>
         <w:ind w:left="720" w:hanging="360"/>
         <w:rPr>
@@ -29477,7 +29577,7 @@
       <w:pPr>
         <w:numPr>
           <w:ilvl w:val="0"/>
-          <w:numId w:val="27"/>
+          <w:numId w:val="29"/>
         </w:numPr>
         <w:ind w:left="720" w:hanging="360"/>
         <w:rPr>
@@ -30967,7 +31067,7 @@
       <w:pPr>
         <w:numPr>
           <w:ilvl w:val="0"/>
-          <w:numId w:val="35"/>
+          <w:numId w:val="37"/>
         </w:numPr>
         <w:ind w:left="720" w:hanging="360"/>
         <w:rPr>
@@ -30987,7 +31087,7 @@
       <w:pPr>
         <w:numPr>
           <w:ilvl w:val="0"/>
-          <w:numId w:val="35"/>
+          <w:numId w:val="37"/>
         </w:numPr>
         <w:ind w:left="720" w:hanging="360"/>
         <w:rPr>
@@ -31008,7 +31108,7 @@
       <w:pPr>
         <w:numPr>
           <w:ilvl w:val="0"/>
-          <w:numId w:val="35"/>
+          <w:numId w:val="37"/>
         </w:numPr>
         <w:ind w:left="720" w:hanging="360"/>
         <w:rPr>
@@ -31029,7 +31129,7 @@
       <w:pPr>
         <w:numPr>
           <w:ilvl w:val="0"/>
-          <w:numId w:val="35"/>
+          <w:numId w:val="37"/>
         </w:numPr>
         <w:ind w:left="720" w:hanging="360"/>
         <w:rPr>
@@ -31677,7 +31777,7 @@
       <w:pPr>
         <w:numPr>
           <w:ilvl w:val="0"/>
-          <w:numId w:val="42"/>
+          <w:numId w:val="44"/>
         </w:numPr>
         <w:ind w:left="720" w:hanging="360"/>
         <w:rPr>
@@ -31710,7 +31810,7 @@
       <w:pPr>
         <w:numPr>
           <w:ilvl w:val="0"/>
-          <w:numId w:val="42"/>
+          <w:numId w:val="44"/>
         </w:numPr>
         <w:ind w:left="720" w:hanging="360"/>
         <w:rPr>
@@ -31731,7 +31831,7 @@
       <w:pPr>
         <w:numPr>
           <w:ilvl w:val="0"/>
-          <w:numId w:val="42"/>
+          <w:numId w:val="44"/>
         </w:numPr>
         <w:ind w:left="720" w:hanging="360"/>
         <w:rPr>
@@ -31752,7 +31852,7 @@
       <w:pPr>
         <w:numPr>
           <w:ilvl w:val="0"/>
-          <w:numId w:val="42"/>
+          <w:numId w:val="44"/>
         </w:numPr>
         <w:ind w:left="720" w:hanging="360"/>
         <w:rPr>
@@ -33097,7 +33197,7 @@
       <w:pPr>
         <w:numPr>
           <w:ilvl w:val="0"/>
-          <w:numId w:val="28"/>
+          <w:numId w:val="30"/>
         </w:numPr>
         <w:ind w:left="720" w:hanging="360"/>
         <w:rPr>
@@ -33117,7 +33217,7 @@
       <w:pPr>
         <w:numPr>
           <w:ilvl w:val="0"/>
-          <w:numId w:val="28"/>
+          <w:numId w:val="30"/>
         </w:numPr>
         <w:ind w:left="720" w:hanging="360"/>
         <w:rPr>
@@ -33137,7 +33237,7 @@
       <w:pPr>
         <w:numPr>
           <w:ilvl w:val="0"/>
-          <w:numId w:val="28"/>
+          <w:numId w:val="30"/>
         </w:numPr>
         <w:ind w:left="720" w:hanging="360"/>
         <w:rPr>
@@ -33158,7 +33258,7 @@
       <w:pPr>
         <w:numPr>
           <w:ilvl w:val="0"/>
-          <w:numId w:val="28"/>
+          <w:numId w:val="30"/>
         </w:numPr>
         <w:ind w:left="720" w:hanging="360"/>
         <w:rPr>
@@ -33736,7 +33836,7 @@
       <w:pPr>
         <w:numPr>
           <w:ilvl w:val="0"/>
-          <w:numId w:val="23"/>
+          <w:numId w:val="25"/>
         </w:numPr>
         <w:ind w:left="720" w:hanging="360"/>
         <w:rPr>
@@ -33769,7 +33869,7 @@
       <w:pPr>
         <w:numPr>
           <w:ilvl w:val="0"/>
-          <w:numId w:val="23"/>
+          <w:numId w:val="25"/>
         </w:numPr>
         <w:ind w:left="720" w:hanging="360"/>
         <w:rPr>
@@ -33790,7 +33890,7 @@
       <w:pPr>
         <w:numPr>
           <w:ilvl w:val="0"/>
-          <w:numId w:val="23"/>
+          <w:numId w:val="25"/>
         </w:numPr>
         <w:ind w:left="720" w:hanging="360"/>
         <w:rPr>
@@ -33811,7 +33911,7 @@
       <w:pPr>
         <w:numPr>
           <w:ilvl w:val="0"/>
-          <w:numId w:val="23"/>
+          <w:numId w:val="25"/>
         </w:numPr>
         <w:ind w:left="720" w:hanging="360"/>
         <w:rPr>
@@ -33832,7 +33932,7 @@
       <w:pPr>
         <w:numPr>
           <w:ilvl w:val="0"/>
-          <w:numId w:val="23"/>
+          <w:numId w:val="25"/>
         </w:numPr>
         <w:ind w:left="720" w:hanging="360"/>
         <w:rPr>
@@ -35547,8 +35647,1457 @@
     </w:p>
     <w:p>
       <w:pPr>
-        <w:rPr>
-          <w:b w:val="1"/>
+        <w:rPr/>
+      </w:pPr>
+      <w:r>
+        <w:rPr>
+          <w:rtl w:val="0"/>
+        </w:rPr>
+        <w:t xml:space="preserve">Question: 40</w:t>
+      </w:r>
+    </w:p>
+    <w:p>
+      <w:pPr>
+        <w:rPr>
+          <w:color w:val="999999"/>
+        </w:rPr>
+      </w:pPr>
+      <w:r>
+        <w:rPr>
+          <w:b w:val="1"/>
+          <w:rtl w:val="0"/>
+        </w:rPr>
+        <w:t xml:space="preserve">Main​ ​Topic​ ​:​ </w:t>
+      </w:r>
+      <w:r>
+        <w:rPr>
+          <w:color w:val="999999"/>
+          <w:rtl w:val="0"/>
+        </w:rPr>
+        <w:t xml:space="preserve">Analysis and Visualization</w:t>
+      </w:r>
+    </w:p>
+    <w:p>
+      <w:pPr>
+        <w:rPr>
+          <w:b w:val="1"/>
+          <w:color w:val="999999"/>
+        </w:rPr>
+      </w:pPr>
+      <w:r>
+        <w:rPr>
+          <w:b w:val="1"/>
+          <w:rtl w:val="0"/>
+        </w:rPr>
+        <w:t xml:space="preserve">Sub​ ​Topic​ ​:​ </w:t>
+      </w:r>
+      <w:r>
+        <w:rPr>
+          <w:b w:val="1"/>
+          <w:color w:val="999999"/>
+          <w:rtl w:val="0"/>
+        </w:rPr>
+        <w:t xml:space="preserve">Determine the operational characteristics of the collection system</w:t>
+      </w:r>
+      <w:r>
+        <w:rPr>
+          <w:rtl w:val="0"/>
+        </w:rPr>
+      </w:r>
+    </w:p>
+    <w:p>
+      <w:pPr>
+        <w:rPr>
+          <w:color w:val="999999"/>
+        </w:rPr>
+      </w:pPr>
+      <w:r>
+        <w:rPr>
+          <w:rtl w:val="0"/>
+        </w:rPr>
+      </w:r>
+    </w:p>
+    <w:p>
+      <w:pPr>
+        <w:rPr>
+          <w:b w:val="1"/>
+          <w:color w:val="999999"/>
+        </w:rPr>
+      </w:pPr>
+      <w:r>
+        <w:rPr>
+          <w:b w:val="1"/>
+          <w:rtl w:val="0"/>
+        </w:rPr>
+        <w:t xml:space="preserve">Domain: </w:t>
+      </w:r>
+      <w:r>
+        <w:rPr>
+          <w:color w:val="999999"/>
+          <w:rtl w:val="0"/>
+        </w:rPr>
+        <w:t xml:space="preserve">Collection  </w:t>
+      </w:r>
+      <w:r>
+        <w:rPr>
+          <w:rtl w:val="0"/>
+        </w:rPr>
+      </w:r>
+    </w:p>
+    <w:p>
+      <w:pPr>
+        <w:rPr>
+          <w:b w:val="1"/>
+        </w:rPr>
+      </w:pPr>
+      <w:r>
+        <w:rPr>
+          <w:rtl w:val="0"/>
+        </w:rPr>
+      </w:r>
+    </w:p>
+    <w:p>
+      <w:pPr>
+        <w:rPr>
+          <w:rFonts w:ascii="Calibri" w:cs="Calibri" w:eastAsia="Calibri" w:hAnsi="Calibri"/>
+        </w:rPr>
+      </w:pPr>
+      <w:r>
+        <w:rPr>
+          <w:rFonts w:ascii="Calibri" w:cs="Calibri" w:eastAsia="Calibri" w:hAnsi="Calibri"/>
+          <w:b w:val="1"/>
+          <w:rtl w:val="0"/>
+        </w:rPr>
+        <w:t xml:space="preserve">Question text</w:t>
+      </w:r>
+      <w:r>
+        <w:rPr>
+          <w:rFonts w:ascii="Calibri" w:cs="Calibri" w:eastAsia="Calibri" w:hAnsi="Calibri"/>
+          <w:rtl w:val="0"/>
+        </w:rPr>
+        <w:t xml:space="preserve">: </w:t>
+      </w:r>
+    </w:p>
+    <w:p>
+      <w:pPr>
+        <w:rPr>
+          <w:color w:val="434343"/>
+        </w:rPr>
+      </w:pPr>
+      <w:r>
+        <w:rPr>
+          <w:color w:val="434343"/>
+          <w:rtl w:val="0"/>
+        </w:rPr>
+        <w:t xml:space="preserve">You work as a data architect for a sports media data provider. Your company supplies sports data to sports gambling and sports gaming companies. These partner companies use the data your company provides to give their applications the detailed sports information needed to create reliable betting and realistic game simulation. These partners distribute their product as web and mobile applications. Your company currently gathers the data needed to create your sports data media content through a set of EC2 instances running in an auto-scaling group in your AWS account. All of the real-time ingestion, transformation, processing, and visualization of the data for your internal analysts is completed on these EC2 instances.</w:t>
+      </w:r>
+    </w:p>
+    <w:p>
+      <w:pPr>
+        <w:rPr>
+          <w:color w:val="434343"/>
+        </w:rPr>
+      </w:pPr>
+      <w:r>
+        <w:rPr>
+          <w:rtl w:val="0"/>
+        </w:rPr>
+      </w:r>
+    </w:p>
+    <w:p>
+      <w:pPr>
+        <w:rPr>
+          <w:color w:val="434343"/>
+        </w:rPr>
+      </w:pPr>
+      <w:r>
+        <w:rPr>
+          <w:color w:val="434343"/>
+          <w:rtl w:val="0"/>
+        </w:rPr>
+        <w:t xml:space="preserve">You need to improve this architecture by decoupling the real-time data collection system components because your company frequently experiences failures where important data is lost.</w:t>
+      </w:r>
+    </w:p>
+    <w:p>
+      <w:pPr>
+        <w:rPr>
+          <w:color w:val="434343"/>
+        </w:rPr>
+      </w:pPr>
+      <w:r>
+        <w:rPr>
+          <w:rtl w:val="0"/>
+        </w:rPr>
+      </w:r>
+    </w:p>
+    <w:p>
+      <w:pPr>
+        <w:rPr>
+          <w:color w:val="434343"/>
+        </w:rPr>
+      </w:pPr>
+      <w:r>
+        <w:rPr>
+          <w:color w:val="434343"/>
+          <w:rtl w:val="0"/>
+        </w:rPr>
+        <w:t xml:space="preserve">Which is the most cost effective and performant way to improve your architecture while decoupling your data collection components? </w:t>
+      </w:r>
+    </w:p>
+    <w:p>
+      <w:pPr>
+        <w:rPr>
+          <w:color w:val="434343"/>
+        </w:rPr>
+      </w:pPr>
+      <w:r>
+        <w:rPr>
+          <w:rtl w:val="0"/>
+        </w:rPr>
+      </w:r>
+    </w:p>
+    <w:p>
+      <w:pPr>
+        <w:numPr>
+          <w:ilvl w:val="0"/>
+          <w:numId w:val="22"/>
+        </w:numPr>
+        <w:ind w:left="720" w:hanging="360"/>
+        <w:rPr>
+          <w:color w:val="434343"/>
+        </w:rPr>
+      </w:pPr>
+      <w:r>
+        <w:rPr>
+          <w:color w:val="383a42"/>
+          <w:shd w:fill="fafafa" w:val="clear"/>
+          <w:rtl w:val="0"/>
+        </w:rPr>
+        <w:t xml:space="preserve">Load your sports data into S3 using Storage Gateway. Use EMR running Spark to ingest the data into your EMR cluster. Use the Redshift INSERT command to load the data from EMR into your Redshift cluster.</w:t>
+      </w:r>
+    </w:p>
+    <w:p>
+      <w:pPr>
+        <w:numPr>
+          <w:ilvl w:val="0"/>
+          <w:numId w:val="22"/>
+        </w:numPr>
+        <w:ind w:left="720" w:hanging="360"/>
+        <w:rPr>
+          <w:color w:val="434343"/>
+        </w:rPr>
+      </w:pPr>
+      <w:r>
+        <w:rPr>
+          <w:color w:val="383a42"/>
+          <w:shd w:fill="fafafa" w:val="clear"/>
+          <w:rtl w:val="0"/>
+        </w:rPr>
+        <w:t xml:space="preserve">Load your sports data into S3 using Snowball@Edge. Use EMR running Spark to ingest the data into your EMR cluster. Use the Redshift UPDATE command to load the data from EMR into your Redshift cluster.</w:t>
+      </w:r>
+    </w:p>
+    <w:p>
+      <w:pPr>
+        <w:numPr>
+          <w:ilvl w:val="0"/>
+          <w:numId w:val="22"/>
+        </w:numPr>
+        <w:ind w:left="720" w:hanging="360"/>
+        <w:rPr>
+          <w:color w:val="383a42"/>
+          <w:shd w:fill="fafafa" w:val="clear"/>
+        </w:rPr>
+      </w:pPr>
+      <w:r>
+        <w:rPr>
+          <w:color w:val="383a42"/>
+          <w:shd w:fill="fafafa" w:val="clear"/>
+          <w:rtl w:val="0"/>
+        </w:rPr>
+        <w:t xml:space="preserve">Load your sports data into S3 using Kinesis Data Firehose. Use EMR running Spark to ingest the data into your EMR cluster. Use the Redshift INSERT command to load the data from EMR into your Redshift cluster.</w:t>
+      </w:r>
+    </w:p>
+    <w:p>
+      <w:pPr>
+        <w:numPr>
+          <w:ilvl w:val="0"/>
+          <w:numId w:val="22"/>
+        </w:numPr>
+        <w:ind w:left="720" w:hanging="360"/>
+        <w:rPr>
+          <w:color w:val="383a42"/>
+          <w:shd w:fill="fafafa" w:val="clear"/>
+        </w:rPr>
+      </w:pPr>
+      <w:r>
+        <w:rPr>
+          <w:color w:val="383a42"/>
+          <w:shd w:fill="fafafa" w:val="clear"/>
+          <w:rtl w:val="0"/>
+        </w:rPr>
+        <w:t xml:space="preserve">Load your sports data into S3 using Kinesis Data Firehose. Use EMR running Spark to ingest the data into your EMR cluster. Use the Redshift COPY command to load the data from EMR into your Redshift cluster.</w:t>
+      </w:r>
+    </w:p>
+    <w:p>
+      <w:pPr>
+        <w:rPr>
+          <w:color w:val="434343"/>
+        </w:rPr>
+      </w:pPr>
+      <w:r>
+        <w:rPr>
+          <w:rtl w:val="0"/>
+        </w:rPr>
+      </w:r>
+    </w:p>
+    <w:p>
+      <w:pPr>
+        <w:rPr>
+          <w:color w:val="434343"/>
+        </w:rPr>
+      </w:pPr>
+      <w:r>
+        <w:rPr>
+          <w:rFonts w:ascii="Calibri" w:cs="Calibri" w:eastAsia="Calibri" w:hAnsi="Calibri"/>
+          <w:b w:val="1"/>
+          <w:rtl w:val="0"/>
+        </w:rPr>
+        <w:t xml:space="preserve">Answer:</w:t>
+      </w:r>
+      <w:r>
+        <w:rPr>
+          <w:color w:val="434343"/>
+          <w:rtl w:val="0"/>
+        </w:rPr>
+        <w:t xml:space="preserve"> D</w:t>
+      </w:r>
+    </w:p>
+    <w:p>
+      <w:pPr>
+        <w:rPr>
+          <w:color w:val="434343"/>
+        </w:rPr>
+      </w:pPr>
+      <w:r>
+        <w:rPr>
+          <w:rtl w:val="0"/>
+        </w:rPr>
+      </w:r>
+    </w:p>
+    <w:p>
+      <w:pPr>
+        <w:rPr>
+          <w:color w:val="444444"/>
+          <w:highlight w:val="white"/>
+        </w:rPr>
+      </w:pPr>
+      <w:r>
+        <w:rPr>
+          <w:rFonts w:ascii="Calibri" w:cs="Calibri" w:eastAsia="Calibri" w:hAnsi="Calibri"/>
+          <w:b w:val="1"/>
+          <w:rtl w:val="0"/>
+        </w:rPr>
+        <w:t xml:space="preserve">Explanation:</w:t>
+      </w:r>
+      <w:r>
+        <w:rPr>
+          <w:rtl w:val="0"/>
+        </w:rPr>
+      </w:r>
+    </w:p>
+    <w:p>
+      <w:pPr>
+        <w:rPr>
+          <w:rFonts w:ascii="Courier New" w:cs="Courier New" w:eastAsia="Courier New" w:hAnsi="Courier New"/>
+          <w:color w:val="16191f"/>
+          <w:shd w:fill="f9f9f9" w:val="clear"/>
+        </w:rPr>
+      </w:pPr>
+      <w:r>
+        <w:rPr>
+          <w:color w:val="444444"/>
+          <w:highlight w:val="white"/>
+          <w:rtl w:val="0"/>
+        </w:rPr>
+        <w:t xml:space="preserve">Option A is incorrect. Storage Gateway is </w:t>
+      </w:r>
+      <w:r>
+        <w:rPr>
+          <w:color w:val="444444"/>
+          <w:highlight w:val="white"/>
+          <w:rtl w:val="0"/>
+        </w:rPr>
+        <w:t xml:space="preserve">used to move data from your data center to S3. You would not use Storage Gateway to ingest real-time streaming data. Also, using the INSERT Redshift command will be much slower than using the Redshift COPY command.</w:t>
+      </w:r>
+      <w:r>
+        <w:rPr>
+          <w:rtl w:val="0"/>
+        </w:rPr>
+      </w:r>
+    </w:p>
+    <w:p>
+      <w:pPr>
+        <w:rPr>
+          <w:color w:val="444444"/>
+          <w:highlight w:val="white"/>
+        </w:rPr>
+      </w:pPr>
+      <w:r>
+        <w:rPr>
+          <w:rtl w:val="0"/>
+        </w:rPr>
+      </w:r>
+    </w:p>
+    <w:p>
+      <w:pPr>
+        <w:rPr>
+          <w:color w:val="444444"/>
+          <w:highlight w:val="white"/>
+        </w:rPr>
+      </w:pPr>
+      <w:r>
+        <w:rPr>
+          <w:color w:val="444444"/>
+          <w:highlight w:val="white"/>
+          <w:rtl w:val="0"/>
+        </w:rPr>
+        <w:t xml:space="preserve">Option B is incorrect. Snowball@Edge is used to move bulk data from your data center to S3. You would not use Snowball@Edge to ingest real-time streaming data. Also, you use the UPDATE Redshift command to update values in table columns, not to move new data into your Redshift cluster.</w:t>
+      </w:r>
+    </w:p>
+    <w:p>
+      <w:pPr>
+        <w:rPr>
+          <w:color w:val="444444"/>
+          <w:highlight w:val="white"/>
+        </w:rPr>
+      </w:pPr>
+      <w:r>
+        <w:rPr>
+          <w:rtl w:val="0"/>
+        </w:rPr>
+      </w:r>
+    </w:p>
+    <w:p>
+      <w:pPr>
+        <w:rPr>
+          <w:color w:val="444444"/>
+          <w:highlight w:val="white"/>
+        </w:rPr>
+      </w:pPr>
+      <w:r>
+        <w:rPr>
+          <w:color w:val="444444"/>
+          <w:highlight w:val="white"/>
+          <w:rtl w:val="0"/>
+        </w:rPr>
+        <w:t xml:space="preserve">Option C is incorrect. Kinesis Data Firehose is the correct choice to ingest your sports data into your S3 data lake. However, using the INSERT Redshift command will be much slower than using the Redshift COPY command.</w:t>
+      </w:r>
+    </w:p>
+    <w:p>
+      <w:pPr>
+        <w:rPr>
+          <w:color w:val="444444"/>
+          <w:highlight w:val="white"/>
+        </w:rPr>
+      </w:pPr>
+      <w:r>
+        <w:rPr>
+          <w:rtl w:val="0"/>
+        </w:rPr>
+      </w:r>
+    </w:p>
+    <w:p>
+      <w:pPr>
+        <w:rPr>
+          <w:color w:val="444444"/>
+          <w:highlight w:val="white"/>
+        </w:rPr>
+      </w:pPr>
+      <w:r>
+        <w:rPr>
+          <w:color w:val="444444"/>
+          <w:highlight w:val="white"/>
+          <w:rtl w:val="0"/>
+        </w:rPr>
+        <w:t xml:space="preserve">Option D is correct. Kinesis Data Firehose is the correct choice to ingest your sports data into your S3 data lake. Also, the Redshift COPY command is the most performant way to load your data into your Redshift cluster.</w:t>
+      </w:r>
+    </w:p>
+    <w:p>
+      <w:pPr>
+        <w:rPr>
+          <w:color w:val="434343"/>
+        </w:rPr>
+      </w:pPr>
+      <w:r>
+        <w:rPr>
+          <w:rtl w:val="0"/>
+        </w:rPr>
+      </w:r>
+    </w:p>
+    <w:p>
+      <w:pPr>
+        <w:rPr>
+          <w:rFonts w:ascii="Calibri" w:cs="Calibri" w:eastAsia="Calibri" w:hAnsi="Calibri"/>
+          <w:b w:val="1"/>
+        </w:rPr>
+      </w:pPr>
+      <w:r>
+        <w:rPr>
+          <w:rFonts w:ascii="Calibri" w:cs="Calibri" w:eastAsia="Calibri" w:hAnsi="Calibri"/>
+          <w:b w:val="1"/>
+          <w:rtl w:val="0"/>
+        </w:rPr>
+        <w:t xml:space="preserve">Reference:</w:t>
+      </w:r>
+    </w:p>
+    <w:p>
+      <w:pPr>
+        <w:rPr>
+          <w:color w:val="444444"/>
+        </w:rPr>
+      </w:pPr>
+      <w:r>
+        <w:rPr>
+          <w:color w:val="444444"/>
+          <w:rtl w:val="0"/>
+        </w:rPr>
+        <w:t xml:space="preserve">Please see the Amazon EMR management guide titled</w:t>
+      </w:r>
+      <w:r>
+        <w:rPr>
+          <w:b w:val="1"/>
+          <w:color w:val="444444"/>
+          <w:rtl w:val="0"/>
+        </w:rPr>
+        <w:t xml:space="preserve"> How to Get Data Into Amazon EMR </w:t>
+      </w:r>
+      <w:r>
+        <w:rPr>
+          <w:color w:val="444444"/>
+          <w:rtl w:val="0"/>
+        </w:rPr>
+        <w:t xml:space="preserve">(</w:t>
+      </w:r>
+      <w:hyperlink r:id="rId192">
+        <w:r>
+          <w:rPr>
+            <w:color w:val="1155cc"/>
+            <w:u w:val="single"/>
+            <w:rtl w:val="0"/>
+          </w:rPr>
+          <w:t xml:space="preserve">https://docs.aws.amazon.com/emr/latest/ManagementGuide/emr-plan-get-data-in.html</w:t>
+        </w:r>
+      </w:hyperlink>
+      <w:r>
+        <w:rPr>
+          <w:color w:val="444444"/>
+          <w:rtl w:val="0"/>
+        </w:rPr>
+        <w:t xml:space="preserve">), the AWS Whitepaper titled </w:t>
+      </w:r>
+      <w:r>
+        <w:rPr>
+          <w:color w:val="444444"/>
+          <w:rtl w:val="0"/>
+        </w:rPr>
+        <w:t xml:space="preserve">Building Big Data Storage Solutions (Data Lakes) for Maximum Flexibility, specifically the section</w:t>
+      </w:r>
+      <w:r>
+        <w:rPr>
+          <w:b w:val="1"/>
+          <w:color w:val="444444"/>
+          <w:rtl w:val="0"/>
+        </w:rPr>
+        <w:t xml:space="preserve"> </w:t>
+      </w:r>
+      <w:r>
+        <w:rPr>
+          <w:color w:val="444444"/>
+          <w:rtl w:val="0"/>
+        </w:rPr>
+        <w:t xml:space="preserve">titled</w:t>
+      </w:r>
+      <w:r>
+        <w:rPr>
+          <w:b w:val="1"/>
+          <w:color w:val="444444"/>
+          <w:rtl w:val="0"/>
+        </w:rPr>
+        <w:t xml:space="preserve"> </w:t>
+      </w:r>
+      <w:r>
+        <w:rPr>
+          <w:b w:val="1"/>
+          <w:color w:val="444444"/>
+          <w:rtl w:val="0"/>
+        </w:rPr>
+        <w:t xml:space="preserve">Data Ingestion Methods </w:t>
+      </w:r>
+      <w:r>
+        <w:rPr>
+          <w:color w:val="444444"/>
+          <w:rtl w:val="0"/>
+        </w:rPr>
+        <w:t xml:space="preserve">(</w:t>
+      </w:r>
+      <w:hyperlink r:id="rId193">
+        <w:r>
+          <w:rPr>
+            <w:color w:val="1155cc"/>
+            <w:u w:val="single"/>
+            <w:rtl w:val="0"/>
+          </w:rPr>
+          <w:t xml:space="preserve">https://docs.aws.amazon.com/whitepapers/latest/building-data-lakes/data-ingestion-methods.html</w:t>
+        </w:r>
+      </w:hyperlink>
+      <w:r>
+        <w:rPr>
+          <w:color w:val="444444"/>
+          <w:rtl w:val="0"/>
+        </w:rPr>
+        <w:t xml:space="preserve">), the Amazon Redshift database developer guide titled</w:t>
+      </w:r>
+      <w:r>
+        <w:rPr>
+          <w:b w:val="1"/>
+          <w:color w:val="444444"/>
+          <w:rtl w:val="0"/>
+        </w:rPr>
+        <w:t xml:space="preserve"> Step 6: Run the COPY command to load the data </w:t>
+      </w:r>
+      <w:r>
+        <w:rPr>
+          <w:color w:val="444444"/>
+          <w:rtl w:val="0"/>
+        </w:rPr>
+        <w:t xml:space="preserve">(</w:t>
+      </w:r>
+      <w:hyperlink r:id="rId194">
+        <w:r>
+          <w:rPr>
+            <w:color w:val="1155cc"/>
+            <w:u w:val="single"/>
+            <w:rtl w:val="0"/>
+          </w:rPr>
+          <w:t xml:space="preserve">https://docs.aws.amazon.com/redshift/latest/dg/load-from-emr-steps-run-copy.html</w:t>
+        </w:r>
+      </w:hyperlink>
+      <w:r>
+        <w:rPr>
+          <w:color w:val="444444"/>
+          <w:rtl w:val="0"/>
+        </w:rPr>
+        <w:t xml:space="preserve">), the Amazon Redshift database developer guide titled </w:t>
+      </w:r>
+      <w:r>
+        <w:rPr>
+          <w:b w:val="1"/>
+          <w:color w:val="444444"/>
+          <w:rtl w:val="0"/>
+        </w:rPr>
+        <w:t xml:space="preserve">SQL Command</w:t>
+      </w:r>
+      <w:r>
+        <w:rPr>
+          <w:color w:val="444444"/>
+          <w:rtl w:val="0"/>
+        </w:rPr>
+        <w:t xml:space="preserve">s (</w:t>
+      </w:r>
+      <w:hyperlink r:id="rId195">
+        <w:r>
+          <w:rPr>
+            <w:color w:val="1155cc"/>
+            <w:u w:val="single"/>
+            <w:rtl w:val="0"/>
+          </w:rPr>
+          <w:t xml:space="preserve">https://docs.aws.amazon.com/redshift/latest/dg/c_SQL_commands.html</w:t>
+        </w:r>
+      </w:hyperlink>
+      <w:r>
+        <w:rPr>
+          <w:color w:val="444444"/>
+          <w:rtl w:val="0"/>
+        </w:rPr>
+        <w:t xml:space="preserve">), and the AWS Snowball developer guide titled What is an </w:t>
+      </w:r>
+      <w:r>
+        <w:rPr>
+          <w:b w:val="1"/>
+          <w:color w:val="444444"/>
+          <w:rtl w:val="0"/>
+        </w:rPr>
+        <w:t xml:space="preserve">AWS Snowball Edge?</w:t>
+      </w:r>
+      <w:r>
+        <w:rPr>
+          <w:color w:val="444444"/>
+          <w:rtl w:val="0"/>
+        </w:rPr>
+        <w:t xml:space="preserve"> (</w:t>
+      </w:r>
+      <w:hyperlink r:id="rId196">
+        <w:r>
+          <w:rPr>
+            <w:color w:val="1155cc"/>
+            <w:u w:val="single"/>
+            <w:rtl w:val="0"/>
+          </w:rPr>
+          <w:t xml:space="preserve">https://docs.amazonaws.cn/en_us/snowball/latest/developer-guide/whatisedge.html</w:t>
+        </w:r>
+      </w:hyperlink>
+      <w:r>
+        <w:rPr>
+          <w:color w:val="444444"/>
+          <w:rtl w:val="0"/>
+        </w:rPr>
+        <w:t xml:space="preserve">)</w:t>
+      </w:r>
+    </w:p>
+    <w:p>
+      <w:pPr>
+        <w:rPr>
+          <w:color w:val="444444"/>
+        </w:rPr>
+      </w:pPr>
+      <w:r>
+        <w:rPr>
+          <w:rtl w:val="0"/>
+        </w:rPr>
+      </w:r>
+    </w:p>
+    <w:p>
+      <w:pPr>
+        <w:rPr>
+          <w:color w:val="444444"/>
+        </w:rPr>
+      </w:pPr>
+      <w:r>
+        <w:rPr>
+          <w:rtl w:val="0"/>
+        </w:rPr>
+      </w:r>
+    </w:p>
+    <w:p>
+      <w:pPr>
+        <w:rPr>
+          <w:color w:val="444444"/>
+        </w:rPr>
+      </w:pPr>
+      <w:r>
+        <w:rPr>
+          <w:rtl w:val="0"/>
+        </w:rPr>
+      </w:r>
+    </w:p>
+    <w:p>
+      <w:pPr>
+        <w:rPr/>
+      </w:pPr>
+      <w:r>
+        <w:rPr>
+          <w:rtl w:val="0"/>
+        </w:rPr>
+        <w:t xml:space="preserve">Question: 41</w:t>
+      </w:r>
+    </w:p>
+    <w:p>
+      <w:pPr>
+        <w:rPr>
+          <w:color w:val="999999"/>
+        </w:rPr>
+      </w:pPr>
+      <w:r>
+        <w:rPr>
+          <w:b w:val="1"/>
+          <w:rtl w:val="0"/>
+        </w:rPr>
+        <w:t xml:space="preserve">Main​ ​Topic​ ​:​ </w:t>
+      </w:r>
+      <w:r>
+        <w:rPr>
+          <w:color w:val="999999"/>
+          <w:rtl w:val="0"/>
+        </w:rPr>
+        <w:t xml:space="preserve">Analysis and Visualization</w:t>
+      </w:r>
+    </w:p>
+    <w:p>
+      <w:pPr>
+        <w:rPr>
+          <w:b w:val="1"/>
+          <w:color w:val="999999"/>
+        </w:rPr>
+      </w:pPr>
+      <w:r>
+        <w:rPr>
+          <w:b w:val="1"/>
+          <w:rtl w:val="0"/>
+        </w:rPr>
+        <w:t xml:space="preserve">Sub​ ​Topic​ ​:​ </w:t>
+      </w:r>
+      <w:r>
+        <w:rPr>
+          <w:b w:val="1"/>
+          <w:color w:val="999999"/>
+          <w:rtl w:val="0"/>
+        </w:rPr>
+        <w:t xml:space="preserve">Determine the operational characteristics of the collection system</w:t>
+      </w:r>
+    </w:p>
+    <w:p>
+      <w:pPr>
+        <w:rPr>
+          <w:color w:val="999999"/>
+        </w:rPr>
+      </w:pPr>
+      <w:r>
+        <w:rPr>
+          <w:rtl w:val="0"/>
+        </w:rPr>
+      </w:r>
+    </w:p>
+    <w:p>
+      <w:pPr>
+        <w:rPr>
+          <w:b w:val="1"/>
+          <w:color w:val="999999"/>
+        </w:rPr>
+      </w:pPr>
+      <w:r>
+        <w:rPr>
+          <w:b w:val="1"/>
+          <w:rtl w:val="0"/>
+        </w:rPr>
+        <w:t xml:space="preserve">Domain: </w:t>
+      </w:r>
+      <w:r>
+        <w:rPr>
+          <w:color w:val="999999"/>
+          <w:rtl w:val="0"/>
+        </w:rPr>
+        <w:t xml:space="preserve">Collection  </w:t>
+      </w:r>
+      <w:r>
+        <w:rPr>
+          <w:rtl w:val="0"/>
+        </w:rPr>
+      </w:r>
+    </w:p>
+    <w:p>
+      <w:pPr>
+        <w:rPr>
+          <w:b w:val="1"/>
+        </w:rPr>
+      </w:pPr>
+      <w:r>
+        <w:rPr>
+          <w:rtl w:val="0"/>
+        </w:rPr>
+      </w:r>
+    </w:p>
+    <w:p>
+      <w:pPr>
+        <w:rPr>
+          <w:rFonts w:ascii="Calibri" w:cs="Calibri" w:eastAsia="Calibri" w:hAnsi="Calibri"/>
+        </w:rPr>
+      </w:pPr>
+      <w:r>
+        <w:rPr>
+          <w:rFonts w:ascii="Calibri" w:cs="Calibri" w:eastAsia="Calibri" w:hAnsi="Calibri"/>
+          <w:b w:val="1"/>
+          <w:rtl w:val="0"/>
+        </w:rPr>
+        <w:t xml:space="preserve">Question text</w:t>
+      </w:r>
+      <w:r>
+        <w:rPr>
+          <w:rFonts w:ascii="Calibri" w:cs="Calibri" w:eastAsia="Calibri" w:hAnsi="Calibri"/>
+          <w:rtl w:val="0"/>
+        </w:rPr>
+        <w:t xml:space="preserve">: </w:t>
+      </w:r>
+    </w:p>
+    <w:p>
+      <w:pPr>
+        <w:rPr>
+          <w:color w:val="434343"/>
+        </w:rPr>
+      </w:pPr>
+      <w:r>
+        <w:rPr>
+          <w:color w:val="434343"/>
+          <w:rtl w:val="0"/>
+        </w:rPr>
+        <w:t xml:space="preserve">You work as a data scientist for a government agency contracting firm that collects real-time polling data for various elections and public opinion items. You have built a streaming data collection architecture using Kinesis Data Streams and its Kinesis Producer Library (KPL). Your producer code is using the addUserRecord API call to add records which are eventually flushed to your Kinesis Data stream using the PutRecords API call. You have used the default settings for your PutRecords API KPL calls. Your Kinesis Data Stream PutRecords API call is occasionally experiencing partial and sometimes full failures. You have noticed that your data collection system sometimes experiences excessive retries, sometimes referred to as “retry spamming.” </w:t>
+      </w:r>
+    </w:p>
+    <w:p>
+      <w:pPr>
+        <w:rPr>
+          <w:color w:val="434343"/>
+        </w:rPr>
+      </w:pPr>
+      <w:r>
+        <w:rPr>
+          <w:rtl w:val="0"/>
+        </w:rPr>
+      </w:r>
+    </w:p>
+    <w:p>
+      <w:pPr>
+        <w:rPr>
+          <w:color w:val="434343"/>
+        </w:rPr>
+      </w:pPr>
+      <w:r>
+        <w:rPr>
+          <w:color w:val="434343"/>
+          <w:rtl w:val="0"/>
+        </w:rPr>
+        <w:t xml:space="preserve">What is the best approach to mitigate the request spamming resulting from your PutRecords retries?</w:t>
+      </w:r>
+    </w:p>
+    <w:p>
+      <w:pPr>
+        <w:rPr>
+          <w:color w:val="434343"/>
+        </w:rPr>
+      </w:pPr>
+      <w:r>
+        <w:rPr>
+          <w:rtl w:val="0"/>
+        </w:rPr>
+      </w:r>
+    </w:p>
+    <w:p>
+      <w:pPr>
+        <w:numPr>
+          <w:ilvl w:val="0"/>
+          <w:numId w:val="23"/>
+        </w:numPr>
+        <w:ind w:left="720" w:hanging="360"/>
+        <w:rPr>
+          <w:color w:val="434343"/>
+        </w:rPr>
+      </w:pPr>
+      <w:r>
+        <w:rPr>
+          <w:color w:val="383a42"/>
+          <w:shd w:fill="fafafa" w:val="clear"/>
+          <w:rtl w:val="0"/>
+        </w:rPr>
+        <w:t xml:space="preserve">Implement rate limiting for the offending producer by setting the token limit to 50% higher than the shard limit.</w:t>
+      </w:r>
+    </w:p>
+    <w:p>
+      <w:pPr>
+        <w:numPr>
+          <w:ilvl w:val="0"/>
+          <w:numId w:val="23"/>
+        </w:numPr>
+        <w:ind w:left="720" w:hanging="360"/>
+        <w:rPr>
+          <w:color w:val="383a42"/>
+          <w:shd w:fill="fafafa" w:val="clear"/>
+        </w:rPr>
+      </w:pPr>
+      <w:r>
+        <w:rPr>
+          <w:color w:val="383a42"/>
+          <w:shd w:fill="fafafa" w:val="clear"/>
+          <w:rtl w:val="0"/>
+        </w:rPr>
+        <w:t xml:space="preserve">Expand the capacity of your Kinesis Data Stream while also implementing a suitable partition key strategy</w:t>
+      </w:r>
+    </w:p>
+    <w:p>
+      <w:pPr>
+        <w:numPr>
+          <w:ilvl w:val="0"/>
+          <w:numId w:val="23"/>
+        </w:numPr>
+        <w:ind w:left="720" w:hanging="360"/>
+        <w:rPr>
+          <w:color w:val="434343"/>
+        </w:rPr>
+      </w:pPr>
+      <w:r>
+        <w:rPr>
+          <w:color w:val="383a42"/>
+          <w:shd w:fill="fafafa" w:val="clear"/>
+          <w:rtl w:val="0"/>
+        </w:rPr>
+        <w:t xml:space="preserve">Implement rate limiting for the offending producer by setting the threshold to 50% higher than the shard limit.</w:t>
+      </w:r>
+    </w:p>
+    <w:p>
+      <w:pPr>
+        <w:numPr>
+          <w:ilvl w:val="0"/>
+          <w:numId w:val="23"/>
+        </w:numPr>
+        <w:ind w:left="720" w:hanging="360"/>
+        <w:rPr>
+          <w:color w:val="383a42"/>
+          <w:shd w:fill="fafafa" w:val="clear"/>
+        </w:rPr>
+      </w:pPr>
+      <w:r>
+        <w:rPr>
+          <w:color w:val="383a42"/>
+          <w:shd w:fill="fafafa" w:val="clear"/>
+          <w:rtl w:val="0"/>
+        </w:rPr>
+        <w:t xml:space="preserve">Implement rate limiting for the offending producer by setting the threshold to 30% higher than the shard limit.</w:t>
+      </w:r>
+    </w:p>
+    <w:p>
+      <w:pPr>
+        <w:rPr>
+          <w:color w:val="434343"/>
+        </w:rPr>
+      </w:pPr>
+      <w:r>
+        <w:rPr>
+          <w:rtl w:val="0"/>
+        </w:rPr>
+      </w:r>
+    </w:p>
+    <w:p>
+      <w:pPr>
+        <w:rPr>
+          <w:color w:val="434343"/>
+        </w:rPr>
+      </w:pPr>
+      <w:r>
+        <w:rPr>
+          <w:rFonts w:ascii="Calibri" w:cs="Calibri" w:eastAsia="Calibri" w:hAnsi="Calibri"/>
+          <w:b w:val="1"/>
+          <w:rtl w:val="0"/>
+        </w:rPr>
+        <w:t xml:space="preserve">Answer:</w:t>
+      </w:r>
+      <w:r>
+        <w:rPr>
+          <w:color w:val="434343"/>
+          <w:rtl w:val="0"/>
+        </w:rPr>
+        <w:t xml:space="preserve"> B</w:t>
+      </w:r>
+    </w:p>
+    <w:p>
+      <w:pPr>
+        <w:rPr>
+          <w:color w:val="434343"/>
+        </w:rPr>
+      </w:pPr>
+      <w:r>
+        <w:rPr>
+          <w:rtl w:val="0"/>
+        </w:rPr>
+      </w:r>
+    </w:p>
+    <w:p>
+      <w:pPr>
+        <w:rPr>
+          <w:color w:val="444444"/>
+          <w:highlight w:val="white"/>
+        </w:rPr>
+      </w:pPr>
+      <w:r>
+        <w:rPr>
+          <w:rFonts w:ascii="Calibri" w:cs="Calibri" w:eastAsia="Calibri" w:hAnsi="Calibri"/>
+          <w:b w:val="1"/>
+          <w:rtl w:val="0"/>
+        </w:rPr>
+        <w:t xml:space="preserve">Explanation:</w:t>
+      </w:r>
+      <w:r>
+        <w:rPr>
+          <w:rtl w:val="0"/>
+        </w:rPr>
+      </w:r>
+    </w:p>
+    <w:p>
+      <w:pPr>
+        <w:rPr>
+          <w:rFonts w:ascii="Courier New" w:cs="Courier New" w:eastAsia="Courier New" w:hAnsi="Courier New"/>
+          <w:color w:val="16191f"/>
+          <w:shd w:fill="f9f9f9" w:val="clear"/>
+        </w:rPr>
+      </w:pPr>
+      <w:r>
+        <w:rPr>
+          <w:color w:val="444444"/>
+          <w:highlight w:val="white"/>
+          <w:rtl w:val="0"/>
+        </w:rPr>
+        <w:t xml:space="preserve">Option A is incorrect. The KPL rate limiting feature limits the shard throughput for a producer. Rate limiting uses a token algorithm, but it doesn’t have the concept of a token limit. It uses a threshold limit, which by default is set to 50% higher than the shard limit.</w:t>
+      </w:r>
+      <w:r>
+        <w:rPr>
+          <w:rtl w:val="0"/>
+        </w:rPr>
+      </w:r>
+    </w:p>
+    <w:p>
+      <w:pPr>
+        <w:rPr>
+          <w:color w:val="444444"/>
+          <w:highlight w:val="white"/>
+        </w:rPr>
+      </w:pPr>
+      <w:r>
+        <w:rPr>
+          <w:rtl w:val="0"/>
+        </w:rPr>
+      </w:r>
+    </w:p>
+    <w:p>
+      <w:pPr>
+        <w:rPr>
+          <w:color w:val="444444"/>
+          <w:highlight w:val="white"/>
+        </w:rPr>
+      </w:pPr>
+      <w:r>
+        <w:rPr>
+          <w:color w:val="444444"/>
+          <w:highlight w:val="white"/>
+          <w:rtl w:val="0"/>
+        </w:rPr>
+        <w:t xml:space="preserve">Option B is correct. Lowering the rate limiting threshold is an approach you could use to reduce retry spamming, but the recommended approach is to expand the capacity of your Kinesis Data Stream while also implementing a suitable partition key strategy.</w:t>
+      </w:r>
+    </w:p>
+    <w:p>
+      <w:pPr>
+        <w:rPr>
+          <w:color w:val="444444"/>
+          <w:highlight w:val="white"/>
+        </w:rPr>
+      </w:pPr>
+      <w:r>
+        <w:rPr>
+          <w:rtl w:val="0"/>
+        </w:rPr>
+      </w:r>
+    </w:p>
+    <w:p>
+      <w:pPr>
+        <w:rPr>
+          <w:color w:val="444444"/>
+          <w:highlight w:val="white"/>
+        </w:rPr>
+      </w:pPr>
+      <w:r>
+        <w:rPr>
+          <w:color w:val="444444"/>
+          <w:highlight w:val="white"/>
+          <w:rtl w:val="0"/>
+        </w:rPr>
+        <w:t xml:space="preserve">Option C is incorrect. You are using the default settings for your PutRecords KPL calls. The threshold limit default is 50% higher than the shard limit. So if you set the threshold to 50% you haven’t really changed anything. Also, the recommended approach to reduce retry spamming is to expand the capacity of your Kinesis Data Stream while also implementing a suitable partition key strategy.</w:t>
+      </w:r>
+    </w:p>
+    <w:p>
+      <w:pPr>
+        <w:rPr>
+          <w:color w:val="444444"/>
+          <w:highlight w:val="white"/>
+        </w:rPr>
+      </w:pPr>
+      <w:r>
+        <w:rPr>
+          <w:rtl w:val="0"/>
+        </w:rPr>
+      </w:r>
+    </w:p>
+    <w:p>
+      <w:pPr>
+        <w:rPr>
+          <w:color w:val="444444"/>
+          <w:highlight w:val="white"/>
+        </w:rPr>
+      </w:pPr>
+      <w:r>
+        <w:rPr>
+          <w:color w:val="444444"/>
+          <w:highlight w:val="white"/>
+          <w:rtl w:val="0"/>
+        </w:rPr>
+        <w:t xml:space="preserve">Option D is incorrect. You could lower the rate limiting threshold from the default 50% to 30%, but the recommended approach to reduce retry spamming is to expand the capacity of your Kinesis Data Stream while also implementing a suitable partition key strategy.</w:t>
+      </w:r>
+    </w:p>
+    <w:p>
+      <w:pPr>
+        <w:rPr>
+          <w:color w:val="434343"/>
+        </w:rPr>
+      </w:pPr>
+      <w:r>
+        <w:rPr>
+          <w:rtl w:val="0"/>
+        </w:rPr>
+      </w:r>
+    </w:p>
+    <w:p>
+      <w:pPr>
+        <w:rPr>
+          <w:rFonts w:ascii="Calibri" w:cs="Calibri" w:eastAsia="Calibri" w:hAnsi="Calibri"/>
+          <w:b w:val="1"/>
+        </w:rPr>
+      </w:pPr>
+      <w:r>
+        <w:rPr>
+          <w:rFonts w:ascii="Calibri" w:cs="Calibri" w:eastAsia="Calibri" w:hAnsi="Calibri"/>
+          <w:b w:val="1"/>
+          <w:rtl w:val="0"/>
+        </w:rPr>
+        <w:t xml:space="preserve">Reference:</w:t>
+      </w:r>
+    </w:p>
+    <w:p>
+      <w:pPr>
+        <w:rPr>
+          <w:color w:val="444444"/>
+        </w:rPr>
+      </w:pPr>
+      <w:r>
+        <w:rPr>
+          <w:color w:val="444444"/>
+          <w:rtl w:val="0"/>
+        </w:rPr>
+        <w:t xml:space="preserve">Please see the Amazon Amazon Kinesis Data Streams developer guide titled</w:t>
+      </w:r>
+      <w:r>
+        <w:rPr>
+          <w:b w:val="1"/>
+          <w:color w:val="444444"/>
+          <w:rtl w:val="0"/>
+        </w:rPr>
+        <w:t xml:space="preserve"> Developing Producers Using the Amazon Kinesis Producer Library </w:t>
+      </w:r>
+      <w:r>
+        <w:rPr>
+          <w:color w:val="444444"/>
+          <w:rtl w:val="0"/>
+        </w:rPr>
+        <w:t xml:space="preserve">(</w:t>
+      </w:r>
+      <w:hyperlink r:id="rId197">
+        <w:r>
+          <w:rPr>
+            <w:color w:val="1155cc"/>
+            <w:u w:val="single"/>
+            <w:rtl w:val="0"/>
+          </w:rPr>
+          <w:t xml:space="preserve">https://docs.aws.amazon.com/streams/latest/dev/developing-producers-with-kpl.html</w:t>
+        </w:r>
+      </w:hyperlink>
+      <w:r>
+        <w:rPr>
+          <w:color w:val="444444"/>
+          <w:rtl w:val="0"/>
+        </w:rPr>
+        <w:t xml:space="preserve">), the AWS Big Data blog titled</w:t>
+      </w:r>
+      <w:r>
+        <w:rPr>
+          <w:b w:val="1"/>
+          <w:color w:val="444444"/>
+          <w:rtl w:val="0"/>
+        </w:rPr>
+        <w:t xml:space="preserve"> </w:t>
+      </w:r>
+      <w:r>
+        <w:rPr>
+          <w:b w:val="1"/>
+          <w:color w:val="444444"/>
+          <w:rtl w:val="0"/>
+        </w:rPr>
+        <w:t xml:space="preserve">Implementing Efficient and Reliable Producers with the Amazon Kinesis Producer Library </w:t>
+      </w:r>
+      <w:r>
+        <w:rPr>
+          <w:color w:val="444444"/>
+          <w:rtl w:val="0"/>
+        </w:rPr>
+        <w:t xml:space="preserve">(</w:t>
+      </w:r>
+      <w:hyperlink r:id="rId198">
+        <w:r>
+          <w:rPr>
+            <w:color w:val="1155cc"/>
+            <w:u w:val="single"/>
+            <w:rtl w:val="0"/>
+          </w:rPr>
+          <w:t xml:space="preserve">https://aws.amazon.com/blogs/big-data/implementing-efficient-and-reliable-producers-with-the-amazon-kinesis-producer-library/</w:t>
+        </w:r>
+      </w:hyperlink>
+      <w:r>
+        <w:rPr>
+          <w:color w:val="444444"/>
+          <w:rtl w:val="0"/>
+        </w:rPr>
+        <w:t xml:space="preserve">), and the Amazon Amazon Kinesis Data Streams developer guide titled</w:t>
+      </w:r>
+      <w:r>
+        <w:rPr>
+          <w:b w:val="1"/>
+          <w:color w:val="444444"/>
+          <w:rtl w:val="0"/>
+        </w:rPr>
+        <w:t xml:space="preserve"> </w:t>
+      </w:r>
+      <w:r>
+        <w:rPr>
+          <w:b w:val="1"/>
+          <w:color w:val="444444"/>
+          <w:rtl w:val="0"/>
+        </w:rPr>
+        <w:t xml:space="preserve">KPL Retries and Rate Limiting </w:t>
+      </w:r>
+      <w:r>
+        <w:rPr>
+          <w:color w:val="444444"/>
+          <w:rtl w:val="0"/>
+        </w:rPr>
+        <w:t xml:space="preserve">(</w:t>
+      </w:r>
+      <w:hyperlink r:id="rId199">
+        <w:r>
+          <w:rPr>
+            <w:color w:val="1155cc"/>
+            <w:u w:val="single"/>
+            <w:rtl w:val="0"/>
+          </w:rPr>
+          <w:t xml:space="preserve">https://docs.aws.amazon.com/streams/latest/dev/kinesis-producer-adv-retries-rate-limiting.html</w:t>
+        </w:r>
+      </w:hyperlink>
+      <w:r>
+        <w:rPr>
+          <w:color w:val="444444"/>
+          <w:rtl w:val="0"/>
+        </w:rPr>
+        <w:t xml:space="preserve">)</w:t>
+      </w:r>
+    </w:p>
+    <w:p>
+      <w:pPr>
+        <w:rPr>
+          <w:b w:val="1"/>
+          <w:color w:val="444444"/>
+        </w:rPr>
+      </w:pPr>
+      <w:r>
+        <w:rPr>
+          <w:rtl w:val="0"/>
+        </w:rPr>
+      </w:r>
+    </w:p>
+    <w:p>
+      <w:pPr>
+        <w:rPr>
+          <w:b w:val="1"/>
+          <w:color w:val="444444"/>
+        </w:rPr>
+      </w:pPr>
+      <w:r>
+        <w:rPr>
+          <w:rtl w:val="0"/>
+        </w:rPr>
+      </w:r>
+    </w:p>
+    <w:p>
+      <w:pPr>
+        <w:rPr>
+          <w:b w:val="1"/>
+          <w:color w:val="444444"/>
+        </w:rPr>
+      </w:pPr>
+      <w:r>
+        <w:rPr>
+          <w:rtl w:val="0"/>
+        </w:rPr>
+      </w:r>
+    </w:p>
+    <w:p>
+      <w:pPr>
+        <w:rPr>
+          <w:b w:val="1"/>
+          <w:color w:val="444444"/>
+        </w:rPr>
+      </w:pPr>
+      <w:r>
+        <w:rPr>
+          <w:rtl w:val="0"/>
+        </w:rPr>
+      </w:r>
+    </w:p>
+    <w:p>
+      <w:pPr>
+        <w:rPr>
+          <w:b w:val="1"/>
+          <w:color w:val="444444"/>
+        </w:rPr>
+      </w:pPr>
+      <w:r>
+        <w:rPr>
+          <w:rtl w:val="0"/>
+        </w:rPr>
+      </w:r>
+    </w:p>
+    <w:p>
+      <w:pPr>
+        <w:rPr>
+          <w:color w:val="444444"/>
+        </w:rPr>
+      </w:pPr>
+      <w:r>
+        <w:rPr>
+          <w:rtl w:val="0"/>
+        </w:rPr>
+      </w:r>
+    </w:p>
+    <w:p>
+      <w:pPr>
+        <w:rPr>
+          <w:color w:val="444444"/>
+        </w:rPr>
+      </w:pPr>
+      <w:r>
+        <w:rPr>
+          <w:rtl w:val="0"/>
+        </w:rPr>
+      </w:r>
+    </w:p>
+    <w:p>
+      <w:pPr>
+        <w:rPr>
+          <w:color w:val="444444"/>
+        </w:rPr>
+      </w:pPr>
+      <w:r>
+        <w:rPr>
+          <w:rtl w:val="0"/>
+        </w:rPr>
+      </w:r>
+    </w:p>
+    <w:p>
+      <w:pPr>
+        <w:rPr>
+          <w:color w:val="444444"/>
+        </w:rPr>
+      </w:pPr>
+      <w:r>
+        <w:rPr>
+          <w:rtl w:val="0"/>
+        </w:rPr>
+      </w:r>
+    </w:p>
+    <w:p>
+      <w:pPr>
+        <w:rPr>
           <w:color w:val="444444"/>
         </w:rPr>
       </w:pPr>
@@ -37933,8 +39482,8 @@
   <w:abstractNum w:abstractNumId="22">
     <w:lvl w:ilvl="0">
       <w:start w:val="1"/>
-      <w:numFmt w:val="bullet"/>
-      <w:lvlText w:val="●"/>
+      <w:numFmt w:val="upperLetter"/>
+      <w:lvlText w:val="%1)"/>
       <w:lvlJc w:val="left"/>
       <w:pPr>
         <w:ind w:left="720" w:hanging="360"/>
@@ -37945,8 +39494,8 @@
     </w:lvl>
     <w:lvl w:ilvl="1">
       <w:start w:val="1"/>
-      <w:numFmt w:val="bullet"/>
-      <w:lvlText w:val="○"/>
+      <w:numFmt w:val="lowerLetter"/>
+      <w:lvlText w:val="%2)"/>
       <w:lvlJc w:val="left"/>
       <w:pPr>
         <w:ind w:left="1440" w:hanging="360"/>
@@ -37957,9 +39506,9 @@
     </w:lvl>
     <w:lvl w:ilvl="2">
       <w:start w:val="1"/>
-      <w:numFmt w:val="bullet"/>
-      <w:lvlText w:val="■"/>
-      <w:lvlJc w:val="left"/>
+      <w:numFmt w:val="lowerRoman"/>
+      <w:lvlText w:val="%3)"/>
+      <w:lvlJc w:val="right"/>
       <w:pPr>
         <w:ind w:left="2160" w:hanging="360"/>
       </w:pPr>
@@ -37969,8 +39518,8 @@
     </w:lvl>
     <w:lvl w:ilvl="3">
       <w:start w:val="1"/>
-      <w:numFmt w:val="bullet"/>
-      <w:lvlText w:val="●"/>
+      <w:numFmt w:val="decimal"/>
+      <w:lvlText w:val="(%4)"/>
       <w:lvlJc w:val="left"/>
       <w:pPr>
         <w:ind w:left="2880" w:hanging="360"/>
@@ -37981,8 +39530,8 @@
     </w:lvl>
     <w:lvl w:ilvl="4">
       <w:start w:val="1"/>
-      <w:numFmt w:val="bullet"/>
-      <w:lvlText w:val="○"/>
+      <w:numFmt w:val="lowerLetter"/>
+      <w:lvlText w:val="(%5)"/>
       <w:lvlJc w:val="left"/>
       <w:pPr>
         <w:ind w:left="3600" w:hanging="360"/>
@@ -37993,9 +39542,9 @@
     </w:lvl>
     <w:lvl w:ilvl="5">
       <w:start w:val="1"/>
-      <w:numFmt w:val="bullet"/>
-      <w:lvlText w:val="■"/>
-      <w:lvlJc w:val="left"/>
+      <w:numFmt w:val="lowerRoman"/>
+      <w:lvlText w:val="(%6)"/>
+      <w:lvlJc w:val="right"/>
       <w:pPr>
         <w:ind w:left="4320" w:hanging="360"/>
       </w:pPr>
@@ -38005,8 +39554,8 @@
     </w:lvl>
     <w:lvl w:ilvl="6">
       <w:start w:val="1"/>
-      <w:numFmt w:val="bullet"/>
-      <w:lvlText w:val="●"/>
+      <w:numFmt w:val="decimal"/>
+      <w:lvlText w:val="%7."/>
       <w:lvlJc w:val="left"/>
       <w:pPr>
         <w:ind w:left="5040" w:hanging="360"/>
@@ -38017,8 +39566,8 @@
     </w:lvl>
     <w:lvl w:ilvl="7">
       <w:start w:val="1"/>
-      <w:numFmt w:val="bullet"/>
-      <w:lvlText w:val="○"/>
+      <w:numFmt w:val="lowerLetter"/>
+      <w:lvlText w:val="%8."/>
       <w:lvlJc w:val="left"/>
       <w:pPr>
         <w:ind w:left="5760" w:hanging="360"/>
@@ -38029,9 +39578,9 @@
     </w:lvl>
     <w:lvl w:ilvl="8">
       <w:start w:val="1"/>
-      <w:numFmt w:val="bullet"/>
-      <w:lvlText w:val="■"/>
-      <w:lvlJc w:val="left"/>
+      <w:numFmt w:val="lowerRoman"/>
+      <w:lvlText w:val="%9."/>
+      <w:lvlJc w:val="right"/>
       <w:pPr>
         <w:ind w:left="6480" w:hanging="360"/>
       </w:pPr>
@@ -38153,8 +39702,8 @@
   <w:abstractNum w:abstractNumId="24">
     <w:lvl w:ilvl="0">
       <w:start w:val="1"/>
-      <w:numFmt w:val="upperLetter"/>
-      <w:lvlText w:val="%1)"/>
+      <w:numFmt w:val="bullet"/>
+      <w:lvlText w:val="●"/>
       <w:lvlJc w:val="left"/>
       <w:pPr>
         <w:ind w:left="720" w:hanging="360"/>
@@ -38165,8 +39714,8 @@
     </w:lvl>
     <w:lvl w:ilvl="1">
       <w:start w:val="1"/>
-      <w:numFmt w:val="lowerLetter"/>
-      <w:lvlText w:val="%2)"/>
+      <w:numFmt w:val="bullet"/>
+      <w:lvlText w:val="○"/>
       <w:lvlJc w:val="left"/>
       <w:pPr>
         <w:ind w:left="1440" w:hanging="360"/>
@@ -38177,9 +39726,9 @@
     </w:lvl>
     <w:lvl w:ilvl="2">
       <w:start w:val="1"/>
-      <w:numFmt w:val="lowerRoman"/>
-      <w:lvlText w:val="%3)"/>
-      <w:lvlJc w:val="right"/>
+      <w:numFmt w:val="bullet"/>
+      <w:lvlText w:val="■"/>
+      <w:lvlJc w:val="left"/>
       <w:pPr>
         <w:ind w:left="2160" w:hanging="360"/>
       </w:pPr>
@@ -38189,8 +39738,8 @@
     </w:lvl>
     <w:lvl w:ilvl="3">
       <w:start w:val="1"/>
-      <w:numFmt w:val="decimal"/>
-      <w:lvlText w:val="(%4)"/>
+      <w:numFmt w:val="bullet"/>
+      <w:lvlText w:val="●"/>
       <w:lvlJc w:val="left"/>
       <w:pPr>
         <w:ind w:left="2880" w:hanging="360"/>
@@ -38201,8 +39750,8 @@
     </w:lvl>
     <w:lvl w:ilvl="4">
       <w:start w:val="1"/>
-      <w:numFmt w:val="lowerLetter"/>
-      <w:lvlText w:val="(%5)"/>
+      <w:numFmt w:val="bullet"/>
+      <w:lvlText w:val="○"/>
       <w:lvlJc w:val="left"/>
       <w:pPr>
         <w:ind w:left="3600" w:hanging="360"/>
@@ -38213,9 +39762,9 @@
     </w:lvl>
     <w:lvl w:ilvl="5">
       <w:start w:val="1"/>
-      <w:numFmt w:val="lowerRoman"/>
-      <w:lvlText w:val="(%6)"/>
-      <w:lvlJc w:val="right"/>
+      <w:numFmt w:val="bullet"/>
+      <w:lvlText w:val="■"/>
+      <w:lvlJc w:val="left"/>
       <w:pPr>
         <w:ind w:left="4320" w:hanging="360"/>
       </w:pPr>
@@ -38225,8 +39774,8 @@
     </w:lvl>
     <w:lvl w:ilvl="6">
       <w:start w:val="1"/>
-      <w:numFmt w:val="decimal"/>
-      <w:lvlText w:val="%7."/>
+      <w:numFmt w:val="bullet"/>
+      <w:lvlText w:val="●"/>
       <w:lvlJc w:val="left"/>
       <w:pPr>
         <w:ind w:left="5040" w:hanging="360"/>
@@ -38237,8 +39786,8 @@
     </w:lvl>
     <w:lvl w:ilvl="7">
       <w:start w:val="1"/>
-      <w:numFmt w:val="lowerLetter"/>
-      <w:lvlText w:val="%8."/>
+      <w:numFmt w:val="bullet"/>
+      <w:lvlText w:val="○"/>
       <w:lvlJc w:val="left"/>
       <w:pPr>
         <w:ind w:left="5760" w:hanging="360"/>
@@ -38249,9 +39798,9 @@
     </w:lvl>
     <w:lvl w:ilvl="8">
       <w:start w:val="1"/>
-      <w:numFmt w:val="lowerRoman"/>
-      <w:lvlText w:val="%9."/>
-      <w:lvlJc w:val="right"/>
+      <w:numFmt w:val="bullet"/>
+      <w:lvlText w:val="■"/>
+      <w:lvlJc w:val="left"/>
       <w:pPr>
         <w:ind w:left="6480" w:hanging="360"/>
       </w:pPr>
@@ -38923,8 +40472,8 @@
   <w:abstractNum w:abstractNumId="31">
     <w:lvl w:ilvl="0">
       <w:start w:val="1"/>
-      <w:numFmt w:val="bullet"/>
-      <w:lvlText w:val="●"/>
+      <w:numFmt w:val="upperLetter"/>
+      <w:lvlText w:val="%1)"/>
       <w:lvlJc w:val="left"/>
       <w:pPr>
         <w:ind w:left="720" w:hanging="360"/>
@@ -38935,8 +40484,8 @@
     </w:lvl>
     <w:lvl w:ilvl="1">
       <w:start w:val="1"/>
-      <w:numFmt w:val="bullet"/>
-      <w:lvlText w:val="○"/>
+      <w:numFmt w:val="lowerLetter"/>
+      <w:lvlText w:val="%2)"/>
       <w:lvlJc w:val="left"/>
       <w:pPr>
         <w:ind w:left="1440" w:hanging="360"/>
@@ -38947,9 +40496,9 @@
     </w:lvl>
     <w:lvl w:ilvl="2">
       <w:start w:val="1"/>
-      <w:numFmt w:val="bullet"/>
-      <w:lvlText w:val="■"/>
-      <w:lvlJc w:val="left"/>
+      <w:numFmt w:val="lowerRoman"/>
+      <w:lvlText w:val="%3)"/>
+      <w:lvlJc w:val="right"/>
       <w:pPr>
         <w:ind w:left="2160" w:hanging="360"/>
       </w:pPr>
@@ -38959,8 +40508,8 @@
     </w:lvl>
     <w:lvl w:ilvl="3">
       <w:start w:val="1"/>
-      <w:numFmt w:val="bullet"/>
-      <w:lvlText w:val="●"/>
+      <w:numFmt w:val="decimal"/>
+      <w:lvlText w:val="(%4)"/>
       <w:lvlJc w:val="left"/>
       <w:pPr>
         <w:ind w:left="2880" w:hanging="360"/>
@@ -38971,8 +40520,8 @@
     </w:lvl>
     <w:lvl w:ilvl="4">
       <w:start w:val="1"/>
-      <w:numFmt w:val="bullet"/>
-      <w:lvlText w:val="○"/>
+      <w:numFmt w:val="lowerLetter"/>
+      <w:lvlText w:val="(%5)"/>
       <w:lvlJc w:val="left"/>
       <w:pPr>
         <w:ind w:left="3600" w:hanging="360"/>
@@ -38983,9 +40532,9 @@
     </w:lvl>
     <w:lvl w:ilvl="5">
       <w:start w:val="1"/>
-      <w:numFmt w:val="bullet"/>
-      <w:lvlText w:val="■"/>
-      <w:lvlJc w:val="left"/>
+      <w:numFmt w:val="lowerRoman"/>
+      <w:lvlText w:val="(%6)"/>
+      <w:lvlJc w:val="right"/>
       <w:pPr>
         <w:ind w:left="4320" w:hanging="360"/>
       </w:pPr>
@@ -38995,8 +40544,8 @@
     </w:lvl>
     <w:lvl w:ilvl="6">
       <w:start w:val="1"/>
-      <w:numFmt w:val="bullet"/>
-      <w:lvlText w:val="●"/>
+      <w:numFmt w:val="decimal"/>
+      <w:lvlText w:val="%7."/>
       <w:lvlJc w:val="left"/>
       <w:pPr>
         <w:ind w:left="5040" w:hanging="360"/>
@@ -39007,8 +40556,8 @@
     </w:lvl>
     <w:lvl w:ilvl="7">
       <w:start w:val="1"/>
-      <w:numFmt w:val="bullet"/>
-      <w:lvlText w:val="○"/>
+      <w:numFmt w:val="lowerLetter"/>
+      <w:lvlText w:val="%8."/>
       <w:lvlJc w:val="left"/>
       <w:pPr>
         <w:ind w:left="5760" w:hanging="360"/>
@@ -39019,9 +40568,9 @@
     </w:lvl>
     <w:lvl w:ilvl="8">
       <w:start w:val="1"/>
-      <w:numFmt w:val="bullet"/>
-      <w:lvlText w:val="■"/>
-      <w:lvlJc w:val="left"/>
+      <w:numFmt w:val="lowerRoman"/>
+      <w:lvlText w:val="%9."/>
+      <w:lvlJc w:val="right"/>
       <w:pPr>
         <w:ind w:left="6480" w:hanging="360"/>
       </w:pPr>
@@ -39143,8 +40692,8 @@
   <w:abstractNum w:abstractNumId="33">
     <w:lvl w:ilvl="0">
       <w:start w:val="1"/>
-      <w:numFmt w:val="upperLetter"/>
-      <w:lvlText w:val="%1)"/>
+      <w:numFmt w:val="bullet"/>
+      <w:lvlText w:val="●"/>
       <w:lvlJc w:val="left"/>
       <w:pPr>
         <w:ind w:left="720" w:hanging="360"/>
@@ -39155,8 +40704,8 @@
     </w:lvl>
     <w:lvl w:ilvl="1">
       <w:start w:val="1"/>
-      <w:numFmt w:val="lowerLetter"/>
-      <w:lvlText w:val="%2)"/>
+      <w:numFmt w:val="bullet"/>
+      <w:lvlText w:val="○"/>
       <w:lvlJc w:val="left"/>
       <w:pPr>
         <w:ind w:left="1440" w:hanging="360"/>
@@ -39167,9 +40716,9 @@
     </w:lvl>
     <w:lvl w:ilvl="2">
       <w:start w:val="1"/>
-      <w:numFmt w:val="lowerRoman"/>
-      <w:lvlText w:val="%3)"/>
-      <w:lvlJc w:val="right"/>
+      <w:numFmt w:val="bullet"/>
+      <w:lvlText w:val="■"/>
+      <w:lvlJc w:val="left"/>
       <w:pPr>
         <w:ind w:left="2160" w:hanging="360"/>
       </w:pPr>
@@ -39179,8 +40728,8 @@
     </w:lvl>
     <w:lvl w:ilvl="3">
       <w:start w:val="1"/>
-      <w:numFmt w:val="decimal"/>
-      <w:lvlText w:val="(%4)"/>
+      <w:numFmt w:val="bullet"/>
+      <w:lvlText w:val="●"/>
       <w:lvlJc w:val="left"/>
       <w:pPr>
         <w:ind w:left="2880" w:hanging="360"/>
@@ -39191,8 +40740,8 @@
     </w:lvl>
     <w:lvl w:ilvl="4">
       <w:start w:val="1"/>
-      <w:numFmt w:val="lowerLetter"/>
-      <w:lvlText w:val="(%5)"/>
+      <w:numFmt w:val="bullet"/>
+      <w:lvlText w:val="○"/>
       <w:lvlJc w:val="left"/>
       <w:pPr>
         <w:ind w:left="3600" w:hanging="360"/>
@@ -39203,9 +40752,9 @@
     </w:lvl>
     <w:lvl w:ilvl="5">
       <w:start w:val="1"/>
-      <w:numFmt w:val="lowerRoman"/>
-      <w:lvlText w:val="(%6)"/>
-      <w:lvlJc w:val="right"/>
+      <w:numFmt w:val="bullet"/>
+      <w:lvlText w:val="■"/>
+      <w:lvlJc w:val="left"/>
       <w:pPr>
         <w:ind w:left="4320" w:hanging="360"/>
       </w:pPr>
@@ -39215,8 +40764,8 @@
     </w:lvl>
     <w:lvl w:ilvl="6">
       <w:start w:val="1"/>
-      <w:numFmt w:val="decimal"/>
-      <w:lvlText w:val="%7."/>
+      <w:numFmt w:val="bullet"/>
+      <w:lvlText w:val="●"/>
       <w:lvlJc w:val="left"/>
       <w:pPr>
         <w:ind w:left="5040" w:hanging="360"/>
@@ -39227,8 +40776,8 @@
     </w:lvl>
     <w:lvl w:ilvl="7">
       <w:start w:val="1"/>
-      <w:numFmt w:val="lowerLetter"/>
-      <w:lvlText w:val="%8."/>
+      <w:numFmt w:val="bullet"/>
+      <w:lvlText w:val="○"/>
       <w:lvlJc w:val="left"/>
       <w:pPr>
         <w:ind w:left="5760" w:hanging="360"/>
@@ -39239,9 +40788,9 @@
     </w:lvl>
     <w:lvl w:ilvl="8">
       <w:start w:val="1"/>
-      <w:numFmt w:val="lowerRoman"/>
-      <w:lvlText w:val="%9."/>
-      <w:lvlJc w:val="right"/>
+      <w:numFmt w:val="bullet"/>
+      <w:lvlText w:val="■"/>
+      <w:lvlJc w:val="left"/>
       <w:pPr>
         <w:ind w:left="6480" w:hanging="360"/>
       </w:pPr>
@@ -40241,6 +41790,226 @@
     </w:lvl>
   </w:abstractNum>
   <w:abstractNum w:abstractNumId="43">
+    <w:lvl w:ilvl="0">
+      <w:start w:val="1"/>
+      <w:numFmt w:val="upperLetter"/>
+      <w:lvlText w:val="%1)"/>
+      <w:lvlJc w:val="left"/>
+      <w:pPr>
+        <w:ind w:left="720" w:hanging="360"/>
+      </w:pPr>
+      <w:rPr>
+        <w:u w:val="none"/>
+      </w:rPr>
+    </w:lvl>
+    <w:lvl w:ilvl="1">
+      <w:start w:val="1"/>
+      <w:numFmt w:val="lowerLetter"/>
+      <w:lvlText w:val="%2)"/>
+      <w:lvlJc w:val="left"/>
+      <w:pPr>
+        <w:ind w:left="1440" w:hanging="360"/>
+      </w:pPr>
+      <w:rPr>
+        <w:u w:val="none"/>
+      </w:rPr>
+    </w:lvl>
+    <w:lvl w:ilvl="2">
+      <w:start w:val="1"/>
+      <w:numFmt w:val="lowerRoman"/>
+      <w:lvlText w:val="%3)"/>
+      <w:lvlJc w:val="right"/>
+      <w:pPr>
+        <w:ind w:left="2160" w:hanging="360"/>
+      </w:pPr>
+      <w:rPr>
+        <w:u w:val="none"/>
+      </w:rPr>
+    </w:lvl>
+    <w:lvl w:ilvl="3">
+      <w:start w:val="1"/>
+      <w:numFmt w:val="decimal"/>
+      <w:lvlText w:val="(%4)"/>
+      <w:lvlJc w:val="left"/>
+      <w:pPr>
+        <w:ind w:left="2880" w:hanging="360"/>
+      </w:pPr>
+      <w:rPr>
+        <w:u w:val="none"/>
+      </w:rPr>
+    </w:lvl>
+    <w:lvl w:ilvl="4">
+      <w:start w:val="1"/>
+      <w:numFmt w:val="lowerLetter"/>
+      <w:lvlText w:val="(%5)"/>
+      <w:lvlJc w:val="left"/>
+      <w:pPr>
+        <w:ind w:left="3600" w:hanging="360"/>
+      </w:pPr>
+      <w:rPr>
+        <w:u w:val="none"/>
+      </w:rPr>
+    </w:lvl>
+    <w:lvl w:ilvl="5">
+      <w:start w:val="1"/>
+      <w:numFmt w:val="lowerRoman"/>
+      <w:lvlText w:val="(%6)"/>
+      <w:lvlJc w:val="right"/>
+      <w:pPr>
+        <w:ind w:left="4320" w:hanging="360"/>
+      </w:pPr>
+      <w:rPr>
+        <w:u w:val="none"/>
+      </w:rPr>
+    </w:lvl>
+    <w:lvl w:ilvl="6">
+      <w:start w:val="1"/>
+      <w:numFmt w:val="decimal"/>
+      <w:lvlText w:val="%7."/>
+      <w:lvlJc w:val="left"/>
+      <w:pPr>
+        <w:ind w:left="5040" w:hanging="360"/>
+      </w:pPr>
+      <w:rPr>
+        <w:u w:val="none"/>
+      </w:rPr>
+    </w:lvl>
+    <w:lvl w:ilvl="7">
+      <w:start w:val="1"/>
+      <w:numFmt w:val="lowerLetter"/>
+      <w:lvlText w:val="%8."/>
+      <w:lvlJc w:val="left"/>
+      <w:pPr>
+        <w:ind w:left="5760" w:hanging="360"/>
+      </w:pPr>
+      <w:rPr>
+        <w:u w:val="none"/>
+      </w:rPr>
+    </w:lvl>
+    <w:lvl w:ilvl="8">
+      <w:start w:val="1"/>
+      <w:numFmt w:val="lowerRoman"/>
+      <w:lvlText w:val="%9."/>
+      <w:lvlJc w:val="right"/>
+      <w:pPr>
+        <w:ind w:left="6480" w:hanging="360"/>
+      </w:pPr>
+      <w:rPr>
+        <w:u w:val="none"/>
+      </w:rPr>
+    </w:lvl>
+  </w:abstractNum>
+  <w:abstractNum w:abstractNumId="44">
+    <w:lvl w:ilvl="0">
+      <w:start w:val="1"/>
+      <w:numFmt w:val="upperLetter"/>
+      <w:lvlText w:val="%1)"/>
+      <w:lvlJc w:val="left"/>
+      <w:pPr>
+        <w:ind w:left="720" w:hanging="360"/>
+      </w:pPr>
+      <w:rPr>
+        <w:u w:val="none"/>
+      </w:rPr>
+    </w:lvl>
+    <w:lvl w:ilvl="1">
+      <w:start w:val="1"/>
+      <w:numFmt w:val="lowerLetter"/>
+      <w:lvlText w:val="%2)"/>
+      <w:lvlJc w:val="left"/>
+      <w:pPr>
+        <w:ind w:left="1440" w:hanging="360"/>
+      </w:pPr>
+      <w:rPr>
+        <w:u w:val="none"/>
+      </w:rPr>
+    </w:lvl>
+    <w:lvl w:ilvl="2">
+      <w:start w:val="1"/>
+      <w:numFmt w:val="lowerRoman"/>
+      <w:lvlText w:val="%3)"/>
+      <w:lvlJc w:val="right"/>
+      <w:pPr>
+        <w:ind w:left="2160" w:hanging="360"/>
+      </w:pPr>
+      <w:rPr>
+        <w:u w:val="none"/>
+      </w:rPr>
+    </w:lvl>
+    <w:lvl w:ilvl="3">
+      <w:start w:val="1"/>
+      <w:numFmt w:val="decimal"/>
+      <w:lvlText w:val="(%4)"/>
+      <w:lvlJc w:val="left"/>
+      <w:pPr>
+        <w:ind w:left="2880" w:hanging="360"/>
+      </w:pPr>
+      <w:rPr>
+        <w:u w:val="none"/>
+      </w:rPr>
+    </w:lvl>
+    <w:lvl w:ilvl="4">
+      <w:start w:val="1"/>
+      <w:numFmt w:val="lowerLetter"/>
+      <w:lvlText w:val="(%5)"/>
+      <w:lvlJc w:val="left"/>
+      <w:pPr>
+        <w:ind w:left="3600" w:hanging="360"/>
+      </w:pPr>
+      <w:rPr>
+        <w:u w:val="none"/>
+      </w:rPr>
+    </w:lvl>
+    <w:lvl w:ilvl="5">
+      <w:start w:val="1"/>
+      <w:numFmt w:val="lowerRoman"/>
+      <w:lvlText w:val="(%6)"/>
+      <w:lvlJc w:val="right"/>
+      <w:pPr>
+        <w:ind w:left="4320" w:hanging="360"/>
+      </w:pPr>
+      <w:rPr>
+        <w:u w:val="none"/>
+      </w:rPr>
+    </w:lvl>
+    <w:lvl w:ilvl="6">
+      <w:start w:val="1"/>
+      <w:numFmt w:val="decimal"/>
+      <w:lvlText w:val="%7."/>
+      <w:lvlJc w:val="left"/>
+      <w:pPr>
+        <w:ind w:left="5040" w:hanging="360"/>
+      </w:pPr>
+      <w:rPr>
+        <w:u w:val="none"/>
+      </w:rPr>
+    </w:lvl>
+    <w:lvl w:ilvl="7">
+      <w:start w:val="1"/>
+      <w:numFmt w:val="lowerLetter"/>
+      <w:lvlText w:val="%8."/>
+      <w:lvlJc w:val="left"/>
+      <w:pPr>
+        <w:ind w:left="5760" w:hanging="360"/>
+      </w:pPr>
+      <w:rPr>
+        <w:u w:val="none"/>
+      </w:rPr>
+    </w:lvl>
+    <w:lvl w:ilvl="8">
+      <w:start w:val="1"/>
+      <w:numFmt w:val="lowerRoman"/>
+      <w:lvlText w:val="%9."/>
+      <w:lvlJc w:val="right"/>
+      <w:pPr>
+        <w:ind w:left="6480" w:hanging="360"/>
+      </w:pPr>
+      <w:rPr>
+        <w:u w:val="none"/>
+      </w:rPr>
+    </w:lvl>
+  </w:abstractNum>
+  <w:abstractNum w:abstractNumId="45">
     <w:lvl w:ilvl="0">
       <w:start w:val="1"/>
       <w:numFmt w:val="upperLetter"/>
@@ -40478,6 +42247,12 @@
   </w:num>
   <w:num w:numId="43">
     <w:abstractNumId w:val="43"/>
+  </w:num>
+  <w:num w:numId="44">
+    <w:abstractNumId w:val="44"/>
+  </w:num>
+  <w:num w:numId="45">
+    <w:abstractNumId w:val="45"/>
   </w:num>
 </w:numbering>
 </file>

</xml_diff>

<commit_message>
added question 41 to DA cert questions
</commit_message>
<xml_diff>
--- a/public/Exam Notes/DA-Vincent-1-10-April-4.docx
+++ b/public/Exam Notes/DA-Vincent-1-10-April-4.docx
@@ -5536,7 +5536,7 @@
       <w:pPr>
         <w:numPr>
           <w:ilvl w:val="0"/>
-          <w:numId w:val="41"/>
+          <w:numId w:val="42"/>
         </w:numPr>
         <w:ind w:left="720" w:hanging="360"/>
         <w:rPr>
@@ -5556,7 +5556,7 @@
       <w:pPr>
         <w:numPr>
           <w:ilvl w:val="0"/>
-          <w:numId w:val="41"/>
+          <w:numId w:val="42"/>
         </w:numPr>
         <w:ind w:left="720" w:hanging="360"/>
         <w:rPr>
@@ -5577,7 +5577,7 @@
       <w:pPr>
         <w:numPr>
           <w:ilvl w:val="0"/>
-          <w:numId w:val="41"/>
+          <w:numId w:val="42"/>
         </w:numPr>
         <w:ind w:left="720" w:hanging="360"/>
         <w:rPr>
@@ -5598,7 +5598,7 @@
       <w:pPr>
         <w:numPr>
           <w:ilvl w:val="0"/>
-          <w:numId w:val="41"/>
+          <w:numId w:val="42"/>
         </w:numPr>
         <w:ind w:left="720" w:hanging="360"/>
         <w:rPr>
@@ -11506,7 +11506,7 @@
       <w:pPr>
         <w:numPr>
           <w:ilvl w:val="0"/>
-          <w:numId w:val="45"/>
+          <w:numId w:val="46"/>
         </w:numPr>
         <w:ind w:left="720" w:hanging="360"/>
         <w:rPr>
@@ -11526,7 +11526,7 @@
       <w:pPr>
         <w:numPr>
           <w:ilvl w:val="0"/>
-          <w:numId w:val="45"/>
+          <w:numId w:val="46"/>
         </w:numPr>
         <w:ind w:left="720" w:hanging="360"/>
         <w:rPr>
@@ -11547,7 +11547,7 @@
       <w:pPr>
         <w:numPr>
           <w:ilvl w:val="0"/>
-          <w:numId w:val="45"/>
+          <w:numId w:val="46"/>
         </w:numPr>
         <w:ind w:left="720" w:hanging="360"/>
         <w:rPr>
@@ -11568,7 +11568,7 @@
       <w:pPr>
         <w:numPr>
           <w:ilvl w:val="0"/>
-          <w:numId w:val="45"/>
+          <w:numId w:val="46"/>
         </w:numPr>
         <w:ind w:left="720" w:hanging="360"/>
         <w:rPr>
@@ -11589,7 +11589,7 @@
       <w:pPr>
         <w:numPr>
           <w:ilvl w:val="0"/>
-          <w:numId w:val="45"/>
+          <w:numId w:val="46"/>
         </w:numPr>
         <w:ind w:left="720" w:hanging="360"/>
         <w:rPr>
@@ -13759,7 +13759,7 @@
       <w:pPr>
         <w:numPr>
           <w:ilvl w:val="0"/>
-          <w:numId w:val="43"/>
+          <w:numId w:val="44"/>
         </w:numPr>
         <w:ind w:left="720" w:hanging="360"/>
         <w:rPr>
@@ -13779,7 +13779,7 @@
       <w:pPr>
         <w:numPr>
           <w:ilvl w:val="0"/>
-          <w:numId w:val="43"/>
+          <w:numId w:val="44"/>
         </w:numPr>
         <w:ind w:left="720" w:hanging="360"/>
         <w:rPr>
@@ -13800,7 +13800,7 @@
       <w:pPr>
         <w:numPr>
           <w:ilvl w:val="0"/>
-          <w:numId w:val="43"/>
+          <w:numId w:val="44"/>
         </w:numPr>
         <w:ind w:left="720" w:hanging="360"/>
         <w:rPr>
@@ -13821,7 +13821,7 @@
       <w:pPr>
         <w:numPr>
           <w:ilvl w:val="0"/>
-          <w:numId w:val="43"/>
+          <w:numId w:val="44"/>
         </w:numPr>
         <w:ind w:left="720" w:hanging="360"/>
         <w:rPr>
@@ -15887,7 +15887,7 @@
       <w:pPr>
         <w:numPr>
           <w:ilvl w:val="0"/>
-          <w:numId w:val="42"/>
+          <w:numId w:val="43"/>
         </w:numPr>
         <w:ind w:left="720" w:hanging="360"/>
         <w:rPr>
@@ -15907,7 +15907,7 @@
       <w:pPr>
         <w:numPr>
           <w:ilvl w:val="0"/>
-          <w:numId w:val="42"/>
+          <w:numId w:val="43"/>
         </w:numPr>
         <w:ind w:left="720" w:hanging="360"/>
         <w:rPr>
@@ -15928,7 +15928,7 @@
       <w:pPr>
         <w:numPr>
           <w:ilvl w:val="0"/>
-          <w:numId w:val="42"/>
+          <w:numId w:val="43"/>
         </w:numPr>
         <w:ind w:left="720" w:hanging="360"/>
         <w:rPr>
@@ -15949,7 +15949,7 @@
       <w:pPr>
         <w:numPr>
           <w:ilvl w:val="0"/>
-          <w:numId w:val="42"/>
+          <w:numId w:val="43"/>
         </w:numPr>
         <w:ind w:left="720" w:hanging="360"/>
         <w:rPr>
@@ -31777,7 +31777,7 @@
       <w:pPr>
         <w:numPr>
           <w:ilvl w:val="0"/>
-          <w:numId w:val="44"/>
+          <w:numId w:val="45"/>
         </w:numPr>
         <w:ind w:left="720" w:hanging="360"/>
         <w:rPr>
@@ -31810,7 +31810,7 @@
       <w:pPr>
         <w:numPr>
           <w:ilvl w:val="0"/>
-          <w:numId w:val="44"/>
+          <w:numId w:val="45"/>
         </w:numPr>
         <w:ind w:left="720" w:hanging="360"/>
         <w:rPr>
@@ -31831,7 +31831,7 @@
       <w:pPr>
         <w:numPr>
           <w:ilvl w:val="0"/>
-          <w:numId w:val="44"/>
+          <w:numId w:val="45"/>
         </w:numPr>
         <w:ind w:left="720" w:hanging="360"/>
         <w:rPr>
@@ -31852,7 +31852,7 @@
       <w:pPr>
         <w:numPr>
           <w:ilvl w:val="0"/>
-          <w:numId w:val="44"/>
+          <w:numId w:val="45"/>
         </w:numPr>
         <w:ind w:left="720" w:hanging="360"/>
         <w:rPr>
@@ -36867,7 +36867,7 @@
           <w:color w:val="444444"/>
           <w:rtl w:val="0"/>
         </w:rPr>
-        <w:t xml:space="preserve">Please see the Amazon Amazon Kinesis Data Streams developer guide titled</w:t>
+        <w:t xml:space="preserve">Please see the Amazon Kinesis Data Streams developer guide titled</w:t>
       </w:r>
       <w:r>
         <w:rPr>
@@ -36939,7 +36939,7 @@
           <w:color w:val="444444"/>
           <w:rtl w:val="0"/>
         </w:rPr>
-        <w:t xml:space="preserve">), and the Amazon Amazon Kinesis Data Streams developer guide titled</w:t>
+        <w:t xml:space="preserve">), and the Amazon Kinesis Data Streams developer guide titled</w:t>
       </w:r>
       <w:r>
         <w:rPr>
@@ -36980,6 +36980,678 @@
           <w:rtl w:val="0"/>
         </w:rPr>
         <w:t xml:space="preserve">)</w:t>
+      </w:r>
+    </w:p>
+    <w:p>
+      <w:pPr>
+        <w:rPr>
+          <w:b w:val="1"/>
+          <w:color w:val="444444"/>
+        </w:rPr>
+      </w:pPr>
+      <w:r>
+        <w:rPr>
+          <w:rtl w:val="0"/>
+        </w:rPr>
+      </w:r>
+    </w:p>
+    <w:p>
+      <w:pPr>
+        <w:rPr>
+          <w:b w:val="1"/>
+          <w:color w:val="444444"/>
+        </w:rPr>
+      </w:pPr>
+      <w:r>
+        <w:rPr>
+          <w:rtl w:val="0"/>
+        </w:rPr>
+      </w:r>
+    </w:p>
+    <w:p>
+      <w:pPr>
+        <w:rPr>
+          <w:b w:val="1"/>
+          <w:color w:val="444444"/>
+        </w:rPr>
+      </w:pPr>
+      <w:r>
+        <w:rPr>
+          <w:rtl w:val="0"/>
+        </w:rPr>
+      </w:r>
+    </w:p>
+    <w:p>
+      <w:pPr>
+        <w:rPr/>
+      </w:pPr>
+      <w:r>
+        <w:rPr>
+          <w:rtl w:val="0"/>
+        </w:rPr>
+        <w:t xml:space="preserve">Question: 42</w:t>
+      </w:r>
+    </w:p>
+    <w:p>
+      <w:pPr>
+        <w:rPr>
+          <w:color w:val="999999"/>
+        </w:rPr>
+      </w:pPr>
+      <w:r>
+        <w:rPr>
+          <w:b w:val="1"/>
+          <w:rtl w:val="0"/>
+        </w:rPr>
+        <w:t xml:space="preserve">Main​ ​Topic​ ​:​ </w:t>
+      </w:r>
+      <w:r>
+        <w:rPr>
+          <w:color w:val="999999"/>
+          <w:rtl w:val="0"/>
+        </w:rPr>
+        <w:t xml:space="preserve">Analysis and Visualization</w:t>
+      </w:r>
+    </w:p>
+    <w:p>
+      <w:pPr>
+        <w:rPr>
+          <w:b w:val="1"/>
+          <w:color w:val="999999"/>
+        </w:rPr>
+      </w:pPr>
+      <w:r>
+        <w:rPr>
+          <w:b w:val="1"/>
+          <w:rtl w:val="0"/>
+        </w:rPr>
+        <w:t xml:space="preserve">Sub​ ​Topic​ ​:​ </w:t>
+      </w:r>
+      <w:r>
+        <w:rPr>
+          <w:b w:val="1"/>
+          <w:color w:val="999999"/>
+          <w:rtl w:val="0"/>
+        </w:rPr>
+        <w:t xml:space="preserve">Select a collection system that addresses the key properties of data, such as order, format, and compression</w:t>
+      </w:r>
+      <w:r>
+        <w:rPr>
+          <w:rtl w:val="0"/>
+        </w:rPr>
+      </w:r>
+    </w:p>
+    <w:p>
+      <w:pPr>
+        <w:rPr>
+          <w:color w:val="999999"/>
+        </w:rPr>
+      </w:pPr>
+      <w:r>
+        <w:rPr>
+          <w:rtl w:val="0"/>
+        </w:rPr>
+      </w:r>
+    </w:p>
+    <w:p>
+      <w:pPr>
+        <w:rPr>
+          <w:b w:val="1"/>
+          <w:color w:val="999999"/>
+        </w:rPr>
+      </w:pPr>
+      <w:r>
+        <w:rPr>
+          <w:b w:val="1"/>
+          <w:rtl w:val="0"/>
+        </w:rPr>
+        <w:t xml:space="preserve">Domain: </w:t>
+      </w:r>
+      <w:r>
+        <w:rPr>
+          <w:color w:val="999999"/>
+          <w:rtl w:val="0"/>
+        </w:rPr>
+        <w:t xml:space="preserve">Collection  </w:t>
+      </w:r>
+      <w:r>
+        <w:rPr>
+          <w:rtl w:val="0"/>
+        </w:rPr>
+      </w:r>
+    </w:p>
+    <w:p>
+      <w:pPr>
+        <w:rPr>
+          <w:b w:val="1"/>
+        </w:rPr>
+      </w:pPr>
+      <w:r>
+        <w:rPr>
+          <w:rtl w:val="0"/>
+        </w:rPr>
+      </w:r>
+    </w:p>
+    <w:p>
+      <w:pPr>
+        <w:rPr>
+          <w:rFonts w:ascii="Calibri" w:cs="Calibri" w:eastAsia="Calibri" w:hAnsi="Calibri"/>
+        </w:rPr>
+      </w:pPr>
+      <w:r>
+        <w:rPr>
+          <w:rFonts w:ascii="Calibri" w:cs="Calibri" w:eastAsia="Calibri" w:hAnsi="Calibri"/>
+          <w:b w:val="1"/>
+          <w:rtl w:val="0"/>
+        </w:rPr>
+        <w:t xml:space="preserve">Question text</w:t>
+      </w:r>
+      <w:r>
+        <w:rPr>
+          <w:rFonts w:ascii="Calibri" w:cs="Calibri" w:eastAsia="Calibri" w:hAnsi="Calibri"/>
+          <w:rtl w:val="0"/>
+        </w:rPr>
+        <w:t xml:space="preserve">: </w:t>
+      </w:r>
+    </w:p>
+    <w:p>
+      <w:pPr>
+        <w:rPr>
+          <w:color w:val="434343"/>
+        </w:rPr>
+      </w:pPr>
+      <w:r>
+        <w:rPr>
+          <w:color w:val="434343"/>
+          <w:rtl w:val="0"/>
+        </w:rPr>
+        <w:t xml:space="preserve">You work as a data scientist for a data analytics firm that collects data for various industries, including the airline industry. Your airline clients wish to have your firm create analytics for use in machine learning models that predict air travel in the global market. To this end, you have created a Kinesis Data Streams data collection system that gathers flight data for use in your analysis. </w:t>
+      </w:r>
+    </w:p>
+    <w:p>
+      <w:pPr>
+        <w:rPr>
+          <w:color w:val="434343"/>
+        </w:rPr>
+      </w:pPr>
+      <w:r>
+        <w:rPr>
+          <w:rtl w:val="0"/>
+        </w:rPr>
+      </w:r>
+    </w:p>
+    <w:p>
+      <w:pPr>
+        <w:rPr>
+          <w:color w:val="434343"/>
+        </w:rPr>
+      </w:pPr>
+      <w:r>
+        <w:rPr>
+          <w:color w:val="434343"/>
+          <w:rtl w:val="0"/>
+        </w:rPr>
+        <w:t xml:space="preserve">You are writing a consumer application, using the Kinesis Client Library (KCL), that will consume the flight data stream records and process them before placing the data into your S3 data lake. </w:t>
+      </w:r>
+    </w:p>
+    <w:p>
+      <w:pPr>
+        <w:rPr>
+          <w:color w:val="434343"/>
+        </w:rPr>
+      </w:pPr>
+      <w:r>
+        <w:rPr>
+          <w:rtl w:val="0"/>
+        </w:rPr>
+      </w:r>
+    </w:p>
+    <w:p>
+      <w:pPr>
+        <w:rPr>
+          <w:color w:val="434343"/>
+        </w:rPr>
+      </w:pPr>
+      <w:r>
+        <w:rPr>
+          <w:color w:val="434343"/>
+          <w:rtl w:val="0"/>
+        </w:rPr>
+        <w:t xml:space="preserve">You need to handle the condition of when your consumer application fails in the middle of reading a data record from the data stream. What is the most efficient way to handle this condition?</w:t>
+      </w:r>
+    </w:p>
+    <w:p>
+      <w:pPr>
+        <w:rPr>
+          <w:color w:val="434343"/>
+        </w:rPr>
+      </w:pPr>
+      <w:r>
+        <w:rPr>
+          <w:rtl w:val="0"/>
+        </w:rPr>
+      </w:r>
+    </w:p>
+    <w:p>
+      <w:pPr>
+        <w:numPr>
+          <w:ilvl w:val="0"/>
+          <w:numId w:val="41"/>
+        </w:numPr>
+        <w:ind w:left="720" w:hanging="360"/>
+        <w:rPr>
+          <w:color w:val="434343"/>
+        </w:rPr>
+      </w:pPr>
+      <w:r>
+        <w:rPr>
+          <w:color w:val="383a42"/>
+          <w:shd w:fill="fafafa" w:val="clear"/>
+          <w:rtl w:val="0"/>
+        </w:rPr>
+        <w:t xml:space="preserve">Use a Lambda function to monitor the KCL consumer application’s log and restart the consumer application on failure</w:t>
+      </w:r>
+    </w:p>
+    <w:p>
+      <w:pPr>
+        <w:numPr>
+          <w:ilvl w:val="0"/>
+          <w:numId w:val="41"/>
+        </w:numPr>
+        <w:ind w:left="720" w:hanging="360"/>
+        <w:rPr>
+          <w:color w:val="383a42"/>
+          <w:shd w:fill="fafafa" w:val="clear"/>
+        </w:rPr>
+      </w:pPr>
+      <w:r>
+        <w:rPr>
+          <w:color w:val="383a42"/>
+          <w:shd w:fill="fafafa" w:val="clear"/>
+          <w:rtl w:val="0"/>
+        </w:rPr>
+        <w:t xml:space="preserve">Use the KCL application state tracking feature implemented in the global DynamoDB table</w:t>
+      </w:r>
+    </w:p>
+    <w:p>
+      <w:pPr>
+        <w:numPr>
+          <w:ilvl w:val="0"/>
+          <w:numId w:val="41"/>
+        </w:numPr>
+        <w:ind w:left="720" w:hanging="360"/>
+        <w:rPr>
+          <w:color w:val="434343"/>
+        </w:rPr>
+      </w:pPr>
+      <w:r>
+        <w:rPr>
+          <w:color w:val="383a42"/>
+          <w:shd w:fill="fafafa" w:val="clear"/>
+          <w:rtl w:val="0"/>
+        </w:rPr>
+        <w:t xml:space="preserve">Use the KCL application state tracking feature implemented in the DynamoDB table associated with the KCL application that failed when reading</w:t>
+      </w:r>
+    </w:p>
+    <w:p>
+      <w:pPr>
+        <w:numPr>
+          <w:ilvl w:val="0"/>
+          <w:numId w:val="41"/>
+        </w:numPr>
+        <w:ind w:left="720" w:hanging="360"/>
+        <w:rPr>
+          <w:color w:val="383a42"/>
+          <w:shd w:fill="fafafa" w:val="clear"/>
+        </w:rPr>
+      </w:pPr>
+      <w:r>
+        <w:rPr>
+          <w:color w:val="383a42"/>
+          <w:shd w:fill="fafafa" w:val="clear"/>
+          <w:rtl w:val="0"/>
+        </w:rPr>
+        <w:t xml:space="preserve">Use the KCL application state tracking feature implemented in the DynamoDB table associated with the shard that the KCL consumer application was reading from when it failed</w:t>
+      </w:r>
+    </w:p>
+    <w:p>
+      <w:pPr>
+        <w:rPr>
+          <w:color w:val="434343"/>
+        </w:rPr>
+      </w:pPr>
+      <w:r>
+        <w:rPr>
+          <w:rtl w:val="0"/>
+        </w:rPr>
+      </w:r>
+    </w:p>
+    <w:p>
+      <w:pPr>
+        <w:rPr>
+          <w:color w:val="434343"/>
+        </w:rPr>
+      </w:pPr>
+      <w:r>
+        <w:rPr>
+          <w:rFonts w:ascii="Calibri" w:cs="Calibri" w:eastAsia="Calibri" w:hAnsi="Calibri"/>
+          <w:b w:val="1"/>
+          <w:rtl w:val="0"/>
+        </w:rPr>
+        <w:t xml:space="preserve">Answer:</w:t>
+      </w:r>
+      <w:r>
+        <w:rPr>
+          <w:color w:val="434343"/>
+          <w:rtl w:val="0"/>
+        </w:rPr>
+        <w:t xml:space="preserve"> C</w:t>
+      </w:r>
+    </w:p>
+    <w:p>
+      <w:pPr>
+        <w:rPr>
+          <w:color w:val="434343"/>
+        </w:rPr>
+      </w:pPr>
+      <w:r>
+        <w:rPr>
+          <w:rtl w:val="0"/>
+        </w:rPr>
+      </w:r>
+    </w:p>
+    <w:p>
+      <w:pPr>
+        <w:rPr>
+          <w:color w:val="444444"/>
+          <w:highlight w:val="white"/>
+        </w:rPr>
+      </w:pPr>
+      <w:r>
+        <w:rPr>
+          <w:rFonts w:ascii="Calibri" w:cs="Calibri" w:eastAsia="Calibri" w:hAnsi="Calibri"/>
+          <w:b w:val="1"/>
+          <w:rtl w:val="0"/>
+        </w:rPr>
+        <w:t xml:space="preserve">Explanation:</w:t>
+      </w:r>
+      <w:r>
+        <w:rPr>
+          <w:rtl w:val="0"/>
+        </w:rPr>
+      </w:r>
+    </w:p>
+    <w:p>
+      <w:pPr>
+        <w:rPr>
+          <w:rFonts w:ascii="Courier New" w:cs="Courier New" w:eastAsia="Courier New" w:hAnsi="Courier New"/>
+          <w:color w:val="16191f"/>
+          <w:shd w:fill="f9f9f9" w:val="clear"/>
+        </w:rPr>
+      </w:pPr>
+      <w:r>
+        <w:rPr>
+          <w:color w:val="444444"/>
+          <w:highlight w:val="white"/>
+          <w:rtl w:val="0"/>
+        </w:rPr>
+        <w:t xml:space="preserve">Option A is incorrect. This approach does not take advantage of the KCL application state tracking feature. Using a Lambda function to handle read failures is redundant and inefficient.</w:t>
+      </w:r>
+      <w:r>
+        <w:rPr>
+          <w:rtl w:val="0"/>
+        </w:rPr>
+      </w:r>
+    </w:p>
+    <w:p>
+      <w:pPr>
+        <w:rPr>
+          <w:color w:val="444444"/>
+          <w:highlight w:val="white"/>
+        </w:rPr>
+      </w:pPr>
+      <w:r>
+        <w:rPr>
+          <w:rtl w:val="0"/>
+        </w:rPr>
+      </w:r>
+    </w:p>
+    <w:p>
+      <w:pPr>
+        <w:rPr>
+          <w:color w:val="444444"/>
+          <w:highlight w:val="white"/>
+        </w:rPr>
+      </w:pPr>
+      <w:r>
+        <w:rPr>
+          <w:color w:val="444444"/>
+          <w:highlight w:val="white"/>
+          <w:rtl w:val="0"/>
+        </w:rPr>
+        <w:t xml:space="preserve">Option B is incorrect. The KCL application state tracking feature is implemented in a unique DynamoDB table that is associated with the KCL consumer application. The table is created using the name of the KCL consumer application. The feature does not use a global DynamoDB table.</w:t>
+      </w:r>
+    </w:p>
+    <w:p>
+      <w:pPr>
+        <w:rPr>
+          <w:color w:val="444444"/>
+          <w:highlight w:val="white"/>
+        </w:rPr>
+      </w:pPr>
+      <w:r>
+        <w:rPr>
+          <w:rtl w:val="0"/>
+        </w:rPr>
+      </w:r>
+    </w:p>
+    <w:p>
+      <w:pPr>
+        <w:rPr>
+          <w:color w:val="444444"/>
+          <w:highlight w:val="white"/>
+        </w:rPr>
+      </w:pPr>
+      <w:r>
+        <w:rPr>
+          <w:color w:val="444444"/>
+          <w:highlight w:val="white"/>
+          <w:rtl w:val="0"/>
+        </w:rPr>
+        <w:t xml:space="preserve">Option C is correct. The KCL application state tracking feature is implemented in a unique DynamoDB table that is associated with the KCL consumer application. The table is created using the name of the KCL consumer application.</w:t>
+      </w:r>
+    </w:p>
+    <w:p>
+      <w:pPr>
+        <w:rPr>
+          <w:color w:val="444444"/>
+          <w:highlight w:val="white"/>
+        </w:rPr>
+      </w:pPr>
+      <w:r>
+        <w:rPr>
+          <w:rtl w:val="0"/>
+        </w:rPr>
+      </w:r>
+    </w:p>
+    <w:p>
+      <w:pPr>
+        <w:rPr>
+          <w:color w:val="444444"/>
+          <w:highlight w:val="white"/>
+        </w:rPr>
+      </w:pPr>
+      <w:r>
+        <w:rPr>
+          <w:color w:val="444444"/>
+          <w:highlight w:val="white"/>
+          <w:rtl w:val="0"/>
+        </w:rPr>
+        <w:t xml:space="preserve">Option D is incorrect. The KCL application state tracking feature is implemented in a unique DynamoDB table that is associated with the KCL consumer application. The table is created using the name of the KCL consumer application. The DynamoDB table is not associated with the shard.</w:t>
+      </w:r>
+    </w:p>
+    <w:p>
+      <w:pPr>
+        <w:rPr>
+          <w:color w:val="434343"/>
+        </w:rPr>
+      </w:pPr>
+      <w:r>
+        <w:rPr>
+          <w:rtl w:val="0"/>
+        </w:rPr>
+      </w:r>
+    </w:p>
+    <w:p>
+      <w:pPr>
+        <w:rPr>
+          <w:rFonts w:ascii="Calibri" w:cs="Calibri" w:eastAsia="Calibri" w:hAnsi="Calibri"/>
+          <w:b w:val="1"/>
+        </w:rPr>
+      </w:pPr>
+      <w:r>
+        <w:rPr>
+          <w:rFonts w:ascii="Calibri" w:cs="Calibri" w:eastAsia="Calibri" w:hAnsi="Calibri"/>
+          <w:b w:val="1"/>
+          <w:rtl w:val="0"/>
+        </w:rPr>
+        <w:t xml:space="preserve">Reference:</w:t>
+      </w:r>
+    </w:p>
+    <w:p>
+      <w:pPr>
+        <w:rPr>
+          <w:color w:val="444444"/>
+        </w:rPr>
+      </w:pPr>
+      <w:r>
+        <w:rPr>
+          <w:color w:val="444444"/>
+          <w:rtl w:val="0"/>
+        </w:rPr>
+        <w:t xml:space="preserve">Please see the Amazon Kinesis Data Streams developer guide titled</w:t>
+      </w:r>
+      <w:r>
+        <w:rPr>
+          <w:b w:val="1"/>
+          <w:color w:val="444444"/>
+          <w:rtl w:val="0"/>
+        </w:rPr>
+        <w:t xml:space="preserve"> Tracking Amazon Kinesis Data Streams Application State </w:t>
+      </w:r>
+      <w:r>
+        <w:rPr>
+          <w:color w:val="444444"/>
+          <w:rtl w:val="0"/>
+        </w:rPr>
+        <w:t xml:space="preserve">(</w:t>
+      </w:r>
+      <w:hyperlink r:id="rId200">
+        <w:r>
+          <w:rPr>
+            <w:color w:val="1155cc"/>
+            <w:u w:val="single"/>
+            <w:rtl w:val="0"/>
+          </w:rPr>
+          <w:t xml:space="preserve">https://docs.aws.amazon.com/streams/latest/dev/kinesis-record-processor-ddb.html</w:t>
+        </w:r>
+      </w:hyperlink>
+      <w:r>
+        <w:rPr>
+          <w:color w:val="444444"/>
+          <w:rtl w:val="0"/>
+        </w:rPr>
+        <w:t xml:space="preserve">), the Amazon Kinesis Data Streams developer guide titled</w:t>
+      </w:r>
+      <w:r>
+        <w:rPr>
+          <w:b w:val="1"/>
+          <w:color w:val="444444"/>
+          <w:rtl w:val="0"/>
+        </w:rPr>
+        <w:t xml:space="preserve"> Developing Custom Consumers with Shared Throughput Using KCL </w:t>
+      </w:r>
+      <w:r>
+        <w:rPr>
+          <w:color w:val="444444"/>
+          <w:rtl w:val="0"/>
+        </w:rPr>
+        <w:t xml:space="preserve">(</w:t>
+      </w:r>
+      <w:hyperlink r:id="rId201">
+        <w:r>
+          <w:rPr>
+            <w:color w:val="1155cc"/>
+            <w:u w:val="single"/>
+            <w:rtl w:val="0"/>
+          </w:rPr>
+          <w:t xml:space="preserve">https://docs.aws.amazon.com/streams/latest/dev/shared-throughput-kcl-consumers.html#shared-throughput-kcl-consumers-overview</w:t>
+        </w:r>
+      </w:hyperlink>
+      <w:r>
+        <w:rPr>
+          <w:color w:val="444444"/>
+          <w:rtl w:val="0"/>
+        </w:rPr>
+        <w:t xml:space="preserve">), and the Amazon Kinesis Data Streams developer guide titled</w:t>
+      </w:r>
+      <w:r>
+        <w:rPr>
+          <w:b w:val="1"/>
+          <w:color w:val="444444"/>
+          <w:rtl w:val="0"/>
+        </w:rPr>
+        <w:t xml:space="preserve"> Reading Data from Amazon Kinesis Data Streams </w:t>
+      </w:r>
+      <w:r>
+        <w:rPr>
+          <w:color w:val="444444"/>
+          <w:rtl w:val="0"/>
+        </w:rPr>
+        <w:t xml:space="preserve">(</w:t>
+      </w:r>
+      <w:hyperlink r:id="rId202">
+        <w:r>
+          <w:rPr>
+            <w:color w:val="1155cc"/>
+            <w:u w:val="single"/>
+            <w:rtl w:val="0"/>
+          </w:rPr>
+          <w:t xml:space="preserve">https://docs.aws.amazon.com/streams/latest/dev/building-consumers.html</w:t>
+        </w:r>
+      </w:hyperlink>
+      <w:r>
+        <w:rPr>
+          <w:color w:val="444444"/>
+          <w:rtl w:val="0"/>
+        </w:rPr>
+        <w:t xml:space="preserve">)</w:t>
+      </w:r>
+    </w:p>
+    <w:p>
+      <w:pPr>
+        <w:rPr>
+          <w:b w:val="1"/>
+          <w:color w:val="444444"/>
+        </w:rPr>
+      </w:pPr>
+      <w:r>
+        <w:rPr>
+          <w:rtl w:val="0"/>
+        </w:rPr>
+      </w:r>
+    </w:p>
+    <w:p>
+      <w:pPr>
+        <w:rPr>
+          <w:b w:val="1"/>
+          <w:color w:val="444444"/>
+        </w:rPr>
+      </w:pPr>
+      <w:r>
+        <w:rPr>
+          <w:rtl w:val="0"/>
+        </w:rPr>
       </w:r>
     </w:p>
     <w:p>
@@ -42010,6 +42682,116 @@
     </w:lvl>
   </w:abstractNum>
   <w:abstractNum w:abstractNumId="45">
+    <w:lvl w:ilvl="0">
+      <w:start w:val="1"/>
+      <w:numFmt w:val="upperLetter"/>
+      <w:lvlText w:val="%1)"/>
+      <w:lvlJc w:val="left"/>
+      <w:pPr>
+        <w:ind w:left="720" w:hanging="360"/>
+      </w:pPr>
+      <w:rPr>
+        <w:u w:val="none"/>
+      </w:rPr>
+    </w:lvl>
+    <w:lvl w:ilvl="1">
+      <w:start w:val="1"/>
+      <w:numFmt w:val="lowerLetter"/>
+      <w:lvlText w:val="%2)"/>
+      <w:lvlJc w:val="left"/>
+      <w:pPr>
+        <w:ind w:left="1440" w:hanging="360"/>
+      </w:pPr>
+      <w:rPr>
+        <w:u w:val="none"/>
+      </w:rPr>
+    </w:lvl>
+    <w:lvl w:ilvl="2">
+      <w:start w:val="1"/>
+      <w:numFmt w:val="lowerRoman"/>
+      <w:lvlText w:val="%3)"/>
+      <w:lvlJc w:val="right"/>
+      <w:pPr>
+        <w:ind w:left="2160" w:hanging="360"/>
+      </w:pPr>
+      <w:rPr>
+        <w:u w:val="none"/>
+      </w:rPr>
+    </w:lvl>
+    <w:lvl w:ilvl="3">
+      <w:start w:val="1"/>
+      <w:numFmt w:val="decimal"/>
+      <w:lvlText w:val="(%4)"/>
+      <w:lvlJc w:val="left"/>
+      <w:pPr>
+        <w:ind w:left="2880" w:hanging="360"/>
+      </w:pPr>
+      <w:rPr>
+        <w:u w:val="none"/>
+      </w:rPr>
+    </w:lvl>
+    <w:lvl w:ilvl="4">
+      <w:start w:val="1"/>
+      <w:numFmt w:val="lowerLetter"/>
+      <w:lvlText w:val="(%5)"/>
+      <w:lvlJc w:val="left"/>
+      <w:pPr>
+        <w:ind w:left="3600" w:hanging="360"/>
+      </w:pPr>
+      <w:rPr>
+        <w:u w:val="none"/>
+      </w:rPr>
+    </w:lvl>
+    <w:lvl w:ilvl="5">
+      <w:start w:val="1"/>
+      <w:numFmt w:val="lowerRoman"/>
+      <w:lvlText w:val="(%6)"/>
+      <w:lvlJc w:val="right"/>
+      <w:pPr>
+        <w:ind w:left="4320" w:hanging="360"/>
+      </w:pPr>
+      <w:rPr>
+        <w:u w:val="none"/>
+      </w:rPr>
+    </w:lvl>
+    <w:lvl w:ilvl="6">
+      <w:start w:val="1"/>
+      <w:numFmt w:val="decimal"/>
+      <w:lvlText w:val="%7."/>
+      <w:lvlJc w:val="left"/>
+      <w:pPr>
+        <w:ind w:left="5040" w:hanging="360"/>
+      </w:pPr>
+      <w:rPr>
+        <w:u w:val="none"/>
+      </w:rPr>
+    </w:lvl>
+    <w:lvl w:ilvl="7">
+      <w:start w:val="1"/>
+      <w:numFmt w:val="lowerLetter"/>
+      <w:lvlText w:val="%8."/>
+      <w:lvlJc w:val="left"/>
+      <w:pPr>
+        <w:ind w:left="5760" w:hanging="360"/>
+      </w:pPr>
+      <w:rPr>
+        <w:u w:val="none"/>
+      </w:rPr>
+    </w:lvl>
+    <w:lvl w:ilvl="8">
+      <w:start w:val="1"/>
+      <w:numFmt w:val="lowerRoman"/>
+      <w:lvlText w:val="%9."/>
+      <w:lvlJc w:val="right"/>
+      <w:pPr>
+        <w:ind w:left="6480" w:hanging="360"/>
+      </w:pPr>
+      <w:rPr>
+        <w:u w:val="none"/>
+      </w:rPr>
+    </w:lvl>
+  </w:abstractNum>
+  <w:abstractNum w:abstractNumId="46">
     <w:lvl w:ilvl="0">
       <w:start w:val="1"/>
       <w:numFmt w:val="upperLetter"/>
@@ -42253,6 +43035,9 @@
   </w:num>
   <w:num w:numId="45">
     <w:abstractNumId w:val="45"/>
+  </w:num>
+  <w:num w:numId="46">
+    <w:abstractNumId w:val="46"/>
   </w:num>
 </w:numbering>
 </file>

</xml_diff>

<commit_message>
added question 43 to DA cert questions
</commit_message>
<xml_diff>
--- a/public/Exam Notes/DA-Vincent-1-10-April-4.docx
+++ b/public/Exam Notes/DA-Vincent-1-10-April-4.docx
@@ -201,7 +201,7 @@
       <w:pPr>
         <w:numPr>
           <w:ilvl w:val="0"/>
-          <w:numId w:val="33"/>
+          <w:numId w:val="34"/>
         </w:numPr>
         <w:spacing w:line="259" w:lineRule="auto"/>
         <w:ind w:left="720" w:hanging="360"/>
@@ -263,7 +263,7 @@
       <w:pPr>
         <w:numPr>
           <w:ilvl w:val="0"/>
-          <w:numId w:val="33"/>
+          <w:numId w:val="34"/>
         </w:numPr>
         <w:spacing w:line="259" w:lineRule="auto"/>
         <w:ind w:left="720" w:hanging="360"/>
@@ -362,7 +362,7 @@
       <w:pPr>
         <w:numPr>
           <w:ilvl w:val="0"/>
-          <w:numId w:val="24"/>
+          <w:numId w:val="25"/>
         </w:numPr>
         <w:ind w:left="720" w:hanging="360"/>
       </w:pPr>
@@ -377,7 +377,7 @@
       <w:pPr>
         <w:numPr>
           <w:ilvl w:val="0"/>
-          <w:numId w:val="24"/>
+          <w:numId w:val="25"/>
         </w:numPr>
         <w:ind w:left="720" w:hanging="360"/>
       </w:pPr>
@@ -392,7 +392,7 @@
       <w:pPr>
         <w:numPr>
           <w:ilvl w:val="0"/>
-          <w:numId w:val="24"/>
+          <w:numId w:val="25"/>
         </w:numPr>
         <w:ind w:left="720" w:hanging="360"/>
       </w:pPr>
@@ -419,7 +419,7 @@
       <w:pPr>
         <w:numPr>
           <w:ilvl w:val="0"/>
-          <w:numId w:val="24"/>
+          <w:numId w:val="25"/>
         </w:numPr>
         <w:ind w:left="720" w:hanging="360"/>
       </w:pPr>
@@ -435,7 +435,7 @@
       <w:pPr>
         <w:numPr>
           <w:ilvl w:val="0"/>
-          <w:numId w:val="24"/>
+          <w:numId w:val="25"/>
         </w:numPr>
         <w:ind w:left="720" w:hanging="360"/>
       </w:pPr>
@@ -464,7 +464,7 @@
       <w:pPr>
         <w:numPr>
           <w:ilvl w:val="1"/>
-          <w:numId w:val="24"/>
+          <w:numId w:val="25"/>
         </w:numPr>
         <w:ind w:left="1440" w:hanging="360"/>
       </w:pPr>
@@ -480,7 +480,7 @@
       <w:pPr>
         <w:numPr>
           <w:ilvl w:val="2"/>
-          <w:numId w:val="24"/>
+          <w:numId w:val="25"/>
         </w:numPr>
         <w:ind w:left="2160" w:hanging="360"/>
       </w:pPr>
@@ -496,7 +496,7 @@
       <w:pPr>
         <w:numPr>
           <w:ilvl w:val="2"/>
-          <w:numId w:val="24"/>
+          <w:numId w:val="25"/>
         </w:numPr>
         <w:ind w:left="2160" w:hanging="360"/>
       </w:pPr>
@@ -512,7 +512,7 @@
       <w:pPr>
         <w:numPr>
           <w:ilvl w:val="2"/>
-          <w:numId w:val="24"/>
+          <w:numId w:val="25"/>
         </w:numPr>
         <w:ind w:left="2160" w:hanging="360"/>
       </w:pPr>
@@ -528,7 +528,7 @@
       <w:pPr>
         <w:numPr>
           <w:ilvl w:val="2"/>
-          <w:numId w:val="24"/>
+          <w:numId w:val="25"/>
         </w:numPr>
         <w:ind w:left="2160" w:hanging="360"/>
       </w:pPr>
@@ -555,7 +555,7 @@
       <w:pPr>
         <w:numPr>
           <w:ilvl w:val="0"/>
-          <w:numId w:val="24"/>
+          <w:numId w:val="25"/>
         </w:numPr>
         <w:ind w:left="720" w:hanging="360"/>
       </w:pPr>
@@ -564,6 +564,294 @@
           <w:rtl w:val="0"/>
         </w:rPr>
         <w:t xml:space="preserve">Try to balance the domains based on weightage % defined in the exam blueprint.</w:t>
+      </w:r>
+    </w:p>
+    <w:p>
+      <w:pPr>
+        <w:numPr>
+          <w:ilvl w:val="0"/>
+          <w:numId w:val="21"/>
+        </w:numPr>
+        <w:ind w:left="720" w:hanging="360"/>
+      </w:pPr>
+      <w:r>
+        <w:rPr>
+          <w:rtl w:val="0"/>
+        </w:rPr>
+        <w:t xml:space="preserve">Any AWS service or feature must be approximately 6 months old to figure out in Practice Tests. Put a note in the explanation for any latest service or feature that might be on the borderline of appearing in the real exam.</w:t>
+      </w:r>
+    </w:p>
+    <w:p>
+      <w:pPr>
+        <w:numPr>
+          <w:ilvl w:val="0"/>
+          <w:numId w:val="25"/>
+        </w:numPr>
+        <w:ind w:left="720" w:hanging="360"/>
+      </w:pPr>
+      <w:r>
+        <w:rPr>
+          <w:b w:val="1"/>
+          <w:color w:val="ff0000"/>
+          <w:rtl w:val="0"/>
+        </w:rPr>
+        <w:t xml:space="preserve">Plagiarism </w:t>
+      </w:r>
+      <w:r>
+        <w:rPr>
+          <w:rtl w:val="0"/>
+        </w:rPr>
+        <w:t xml:space="preserve">in any form - Question or in Explanation will be </w:t>
+      </w:r>
+      <w:r>
+        <w:rPr>
+          <w:b w:val="1"/>
+          <w:color w:val="ff0000"/>
+          <w:rtl w:val="0"/>
+        </w:rPr>
+        <w:t xml:space="preserve">rejected</w:t>
+      </w:r>
+      <w:r>
+        <w:rPr>
+          <w:b w:val="1"/>
+          <w:rtl w:val="0"/>
+        </w:rPr>
+        <w:t xml:space="preserve">. </w:t>
+      </w:r>
+      <w:r>
+        <w:rPr>
+          <w:rtl w:val="0"/>
+        </w:rPr>
+        <w:t xml:space="preserve">Questions &amp; Explanations should reflect your own professional experience &amp; AWS skills. Author’s who indulge in plagiarism will be </w:t>
+      </w:r>
+      <w:r>
+        <w:rPr>
+          <w:b w:val="1"/>
+          <w:rtl w:val="0"/>
+        </w:rPr>
+        <w:t xml:space="preserve">blacklisted </w:t>
+      </w:r>
+      <w:r>
+        <w:rPr>
+          <w:rtl w:val="0"/>
+        </w:rPr>
+        <w:t xml:space="preserve">&amp; dropped from our author’s list.</w:t>
+      </w:r>
+    </w:p>
+    <w:p>
+      <w:pPr>
+        <w:numPr>
+          <w:ilvl w:val="0"/>
+          <w:numId w:val="25"/>
+        </w:numPr>
+        <w:ind w:left="720" w:hanging="360"/>
+      </w:pPr>
+      <w:r>
+        <w:rPr>
+          <w:rtl w:val="0"/>
+        </w:rPr>
+        <w:t xml:space="preserve">The ownership of the questions once approved &amp; published on Whizlabs LMS platform, lies solely with Whizlabs Software Pvt. Ltd. You can’t share or publish it elsewhere in any circumstances.</w:t>
+      </w:r>
+    </w:p>
+    <w:p>
+      <w:pPr>
+        <w:rPr/>
+      </w:pPr>
+      <w:r>
+        <w:rPr>
+          <w:rtl w:val="0"/>
+        </w:rPr>
+      </w:r>
+    </w:p>
+    <w:p>
+      <w:pPr>
+        <w:rPr>
+          <w:b w:val="1"/>
+        </w:rPr>
+      </w:pPr>
+      <w:r>
+        <w:rPr>
+          <w:b w:val="1"/>
+          <w:rtl w:val="0"/>
+        </w:rPr>
+        <w:t xml:space="preserve">Sample Format of</w:t>
+      </w:r>
+      <w:r>
+        <w:rPr>
+          <w:rtl w:val="0"/>
+        </w:rPr>
+        <w:t xml:space="preserve"> </w:t>
+      </w:r>
+      <w:r>
+        <w:rPr>
+          <w:b w:val="1"/>
+          <w:rtl w:val="0"/>
+        </w:rPr>
+        <w:t xml:space="preserve">Questions</w:t>
+      </w:r>
+    </w:p>
+    <w:p>
+      <w:pPr>
+        <w:rPr>
+          <w:color w:val="999999"/>
+        </w:rPr>
+      </w:pPr>
+      <w:r>
+        <w:rPr>
+          <w:color w:val="999999"/>
+          <w:rtl w:val="0"/>
+        </w:rPr>
+        <w:t xml:space="preserve">----------------------------------------------------------------------------------------------------------------------------</w:t>
+      </w:r>
+    </w:p>
+    <w:p>
+      <w:pPr>
+        <w:rPr/>
+      </w:pPr>
+      <w:r>
+        <w:rPr>
+          <w:b w:val="1"/>
+          <w:rtl w:val="0"/>
+        </w:rPr>
+        <w:t xml:space="preserve">Question​ ​:​ </w:t>
+      </w:r>
+      <w:r>
+        <w:rPr>
+          <w:rtl w:val="0"/>
+        </w:rPr>
+        <w:t xml:space="preserve">#</w:t>
+      </w:r>
+    </w:p>
+    <w:p>
+      <w:pPr>
+        <w:rPr>
+          <w:color w:val="999999"/>
+        </w:rPr>
+      </w:pPr>
+      <w:r>
+        <w:rPr>
+          <w:b w:val="1"/>
+          <w:rtl w:val="0"/>
+        </w:rPr>
+        <w:t xml:space="preserve">Main​ ​Topic​ ​:​ </w:t>
+      </w:r>
+      <w:r>
+        <w:rPr>
+          <w:color w:val="999999"/>
+          <w:rtl w:val="0"/>
+        </w:rPr>
+        <w:t xml:space="preserve">&lt;    &gt;</w:t>
+      </w:r>
+    </w:p>
+    <w:p>
+      <w:pPr>
+        <w:rPr>
+          <w:color w:val="999999"/>
+        </w:rPr>
+      </w:pPr>
+      <w:r>
+        <w:rPr>
+          <w:b w:val="1"/>
+          <w:rtl w:val="0"/>
+        </w:rPr>
+        <w:t xml:space="preserve">Sub​ ​Topic​ ​:​ </w:t>
+      </w:r>
+      <w:r>
+        <w:rPr>
+          <w:color w:val="999999"/>
+          <w:rtl w:val="0"/>
+        </w:rPr>
+        <w:t xml:space="preserve">[optional]</w:t>
+      </w:r>
+    </w:p>
+    <w:p>
+      <w:pPr>
+        <w:rPr>
+          <w:b w:val="1"/>
+          <w:color w:val="999999"/>
+        </w:rPr>
+      </w:pPr>
+      <w:r>
+        <w:rPr>
+          <w:b w:val="1"/>
+          <w:rtl w:val="0"/>
+        </w:rPr>
+        <w:t xml:space="preserve">Domain: </w:t>
+      </w:r>
+      <w:r>
+        <w:rPr>
+          <w:color w:val="999999"/>
+          <w:rtl w:val="0"/>
+        </w:rPr>
+        <w:t xml:space="preserve">&lt;     &gt;</w:t>
+      </w:r>
+      <w:r>
+        <w:rPr>
+          <w:b w:val="1"/>
+          <w:color w:val="999999"/>
+          <w:rtl w:val="0"/>
+        </w:rPr>
+        <w:t xml:space="preserve"> </w:t>
+      </w:r>
+    </w:p>
+    <w:p>
+      <w:pPr>
+        <w:rPr>
+          <w:b w:val="1"/>
+        </w:rPr>
+      </w:pPr>
+      <w:r>
+        <w:rPr>
+          <w:rtl w:val="0"/>
+        </w:rPr>
+      </w:r>
+    </w:p>
+    <w:p>
+      <w:pPr>
+        <w:rPr>
+          <w:rFonts w:ascii="Calibri" w:cs="Calibri" w:eastAsia="Calibri" w:hAnsi="Calibri"/>
+        </w:rPr>
+      </w:pPr>
+      <w:r>
+        <w:rPr>
+          <w:rFonts w:ascii="Calibri" w:cs="Calibri" w:eastAsia="Calibri" w:hAnsi="Calibri"/>
+          <w:b w:val="1"/>
+          <w:rtl w:val="0"/>
+        </w:rPr>
+        <w:t xml:space="preserve">Question text</w:t>
+      </w:r>
+      <w:r>
+        <w:rPr>
+          <w:rFonts w:ascii="Calibri" w:cs="Calibri" w:eastAsia="Calibri" w:hAnsi="Calibri"/>
+          <w:rtl w:val="0"/>
+        </w:rPr>
+        <w:t xml:space="preserve">: </w:t>
+      </w:r>
+    </w:p>
+    <w:p>
+      <w:pPr>
+        <w:rPr>
+          <w:rFonts w:ascii="Calibri" w:cs="Calibri" w:eastAsia="Calibri" w:hAnsi="Calibri"/>
+        </w:rPr>
+      </w:pPr>
+      <w:r>
+        <w:rPr>
+          <w:rFonts w:ascii="Calibri" w:cs="Calibri" w:eastAsia="Calibri" w:hAnsi="Calibri"/>
+          <w:rtl w:val="0"/>
+        </w:rPr>
+        <w:t xml:space="preserve">&lt;Scenario based. Should be clear in terms of requirements. No ambiguity. No duplicate options. In case of multiple answers, at the end, you should include the number of expected answers. e.g. (Select TWO) or (Select THREE) etc. For single answers this is NOT required&gt;</w:t>
+      </w:r>
+    </w:p>
+    <w:p>
+      <w:pPr>
+        <w:rPr>
+          <w:rFonts w:ascii="Calibri" w:cs="Calibri" w:eastAsia="Calibri" w:hAnsi="Calibri"/>
+        </w:rPr>
+      </w:pPr>
+      <w:r>
+        <w:rPr>
+          <w:rtl w:val="0"/>
+        </w:rPr>
       </w:r>
     </w:p>
     <w:p>
@@ -573,241 +861,44 @@
           <w:numId w:val="20"/>
         </w:numPr>
         <w:ind w:left="720" w:hanging="360"/>
-      </w:pPr>
-      <w:r>
-        <w:rPr>
-          <w:rtl w:val="0"/>
-        </w:rPr>
-        <w:t xml:space="preserve">Any AWS service or feature must be approximately 6 months old to figure out in Practice Tests. Put a note in the explanation for any latest service or feature that might be on the borderline of appearing in the real exam.</w:t>
+        <w:rPr>
+          <w:rFonts w:ascii="Calibri" w:cs="Calibri" w:eastAsia="Calibri" w:hAnsi="Calibri"/>
+        </w:rPr>
+      </w:pPr>
+      <w:r>
+        <w:rPr>
+          <w:rFonts w:ascii="Calibri" w:cs="Calibri" w:eastAsia="Calibri" w:hAnsi="Calibri"/>
+          <w:rtl w:val="0"/>
+        </w:rPr>
+        <w:t xml:space="preserve">Option A...</w:t>
       </w:r>
     </w:p>
     <w:p>
       <w:pPr>
         <w:numPr>
           <w:ilvl w:val="0"/>
-          <w:numId w:val="24"/>
+          <w:numId w:val="20"/>
         </w:numPr>
         <w:ind w:left="720" w:hanging="360"/>
-      </w:pPr>
-      <w:r>
-        <w:rPr>
-          <w:b w:val="1"/>
-          <w:color w:val="ff0000"/>
-          <w:rtl w:val="0"/>
-        </w:rPr>
-        <w:t xml:space="preserve">Plagiarism </w:t>
-      </w:r>
-      <w:r>
-        <w:rPr>
-          <w:rtl w:val="0"/>
-        </w:rPr>
-        <w:t xml:space="preserve">in any form - Question or in Explanation will be </w:t>
-      </w:r>
-      <w:r>
-        <w:rPr>
-          <w:b w:val="1"/>
-          <w:color w:val="ff0000"/>
-          <w:rtl w:val="0"/>
-        </w:rPr>
-        <w:t xml:space="preserve">rejected</w:t>
-      </w:r>
-      <w:r>
-        <w:rPr>
-          <w:b w:val="1"/>
-          <w:rtl w:val="0"/>
-        </w:rPr>
-        <w:t xml:space="preserve">. </w:t>
-      </w:r>
-      <w:r>
-        <w:rPr>
-          <w:rtl w:val="0"/>
-        </w:rPr>
-        <w:t xml:space="preserve">Questions &amp; Explanations should reflect your own professional experience &amp; AWS skills. Author’s who indulge in plagiarism will be </w:t>
-      </w:r>
-      <w:r>
-        <w:rPr>
-          <w:b w:val="1"/>
-          <w:rtl w:val="0"/>
-        </w:rPr>
-        <w:t xml:space="preserve">blacklisted </w:t>
-      </w:r>
-      <w:r>
-        <w:rPr>
-          <w:rtl w:val="0"/>
-        </w:rPr>
-        <w:t xml:space="preserve">&amp; dropped from our author’s list.</w:t>
+        <w:rPr>
+          <w:rFonts w:ascii="Calibri" w:cs="Calibri" w:eastAsia="Calibri" w:hAnsi="Calibri"/>
+        </w:rPr>
+      </w:pPr>
+      <w:r>
+        <w:rPr>
+          <w:rFonts w:ascii="Calibri" w:cs="Calibri" w:eastAsia="Calibri" w:hAnsi="Calibri"/>
+          <w:rtl w:val="0"/>
+        </w:rPr>
+        <w:t xml:space="preserve">Option B...</w:t>
       </w:r>
     </w:p>
     <w:p>
       <w:pPr>
         <w:numPr>
           <w:ilvl w:val="0"/>
-          <w:numId w:val="24"/>
+          <w:numId w:val="20"/>
         </w:numPr>
         <w:ind w:left="720" w:hanging="360"/>
-      </w:pPr>
-      <w:r>
-        <w:rPr>
-          <w:rtl w:val="0"/>
-        </w:rPr>
-        <w:t xml:space="preserve">The ownership of the questions once approved &amp; published on Whizlabs LMS platform, lies solely with Whizlabs Software Pvt. Ltd. You can’t share or publish it elsewhere in any circumstances.</w:t>
-      </w:r>
-    </w:p>
-    <w:p>
-      <w:pPr>
-        <w:rPr/>
-      </w:pPr>
-      <w:r>
-        <w:rPr>
-          <w:rtl w:val="0"/>
-        </w:rPr>
-      </w:r>
-    </w:p>
-    <w:p>
-      <w:pPr>
-        <w:rPr>
-          <w:b w:val="1"/>
-        </w:rPr>
-      </w:pPr>
-      <w:r>
-        <w:rPr>
-          <w:b w:val="1"/>
-          <w:rtl w:val="0"/>
-        </w:rPr>
-        <w:t xml:space="preserve">Sample Format of</w:t>
-      </w:r>
-      <w:r>
-        <w:rPr>
-          <w:rtl w:val="0"/>
-        </w:rPr>
-        <w:t xml:space="preserve"> </w:t>
-      </w:r>
-      <w:r>
-        <w:rPr>
-          <w:b w:val="1"/>
-          <w:rtl w:val="0"/>
-        </w:rPr>
-        <w:t xml:space="preserve">Questions</w:t>
-      </w:r>
-    </w:p>
-    <w:p>
-      <w:pPr>
-        <w:rPr>
-          <w:color w:val="999999"/>
-        </w:rPr>
-      </w:pPr>
-      <w:r>
-        <w:rPr>
-          <w:color w:val="999999"/>
-          <w:rtl w:val="0"/>
-        </w:rPr>
-        <w:t xml:space="preserve">----------------------------------------------------------------------------------------------------------------------------</w:t>
-      </w:r>
-    </w:p>
-    <w:p>
-      <w:pPr>
-        <w:rPr/>
-      </w:pPr>
-      <w:r>
-        <w:rPr>
-          <w:b w:val="1"/>
-          <w:rtl w:val="0"/>
-        </w:rPr>
-        <w:t xml:space="preserve">Question​ ​:​ </w:t>
-      </w:r>
-      <w:r>
-        <w:rPr>
-          <w:rtl w:val="0"/>
-        </w:rPr>
-        <w:t xml:space="preserve">#</w:t>
-      </w:r>
-    </w:p>
-    <w:p>
-      <w:pPr>
-        <w:rPr>
-          <w:color w:val="999999"/>
-        </w:rPr>
-      </w:pPr>
-      <w:r>
-        <w:rPr>
-          <w:b w:val="1"/>
-          <w:rtl w:val="0"/>
-        </w:rPr>
-        <w:t xml:space="preserve">Main​ ​Topic​ ​:​ </w:t>
-      </w:r>
-      <w:r>
-        <w:rPr>
-          <w:color w:val="999999"/>
-          <w:rtl w:val="0"/>
-        </w:rPr>
-        <w:t xml:space="preserve">&lt;    &gt;</w:t>
-      </w:r>
-    </w:p>
-    <w:p>
-      <w:pPr>
-        <w:rPr>
-          <w:color w:val="999999"/>
-        </w:rPr>
-      </w:pPr>
-      <w:r>
-        <w:rPr>
-          <w:b w:val="1"/>
-          <w:rtl w:val="0"/>
-        </w:rPr>
-        <w:t xml:space="preserve">Sub​ ​Topic​ ​:​ </w:t>
-      </w:r>
-      <w:r>
-        <w:rPr>
-          <w:color w:val="999999"/>
-          <w:rtl w:val="0"/>
-        </w:rPr>
-        <w:t xml:space="preserve">[optional]</w:t>
-      </w:r>
-    </w:p>
-    <w:p>
-      <w:pPr>
-        <w:rPr>
-          <w:b w:val="1"/>
-          <w:color w:val="999999"/>
-        </w:rPr>
-      </w:pPr>
-      <w:r>
-        <w:rPr>
-          <w:b w:val="1"/>
-          <w:rtl w:val="0"/>
-        </w:rPr>
-        <w:t xml:space="preserve">Domain: </w:t>
-      </w:r>
-      <w:r>
-        <w:rPr>
-          <w:color w:val="999999"/>
-          <w:rtl w:val="0"/>
-        </w:rPr>
-        <w:t xml:space="preserve">&lt;     &gt;</w:t>
-      </w:r>
-      <w:r>
-        <w:rPr>
-          <w:b w:val="1"/>
-          <w:color w:val="999999"/>
-          <w:rtl w:val="0"/>
-        </w:rPr>
-        <w:t xml:space="preserve"> </w:t>
-      </w:r>
-    </w:p>
-    <w:p>
-      <w:pPr>
-        <w:rPr>
-          <w:b w:val="1"/>
-        </w:rPr>
-      </w:pPr>
-      <w:r>
-        <w:rPr>
-          <w:rtl w:val="0"/>
-        </w:rPr>
-      </w:r>
-    </w:p>
-    <w:p>
-      <w:pPr>
         <w:rPr>
           <w:rFonts w:ascii="Calibri" w:cs="Calibri" w:eastAsia="Calibri" w:hAnsi="Calibri"/>
         </w:rPr>
@@ -815,107 +906,16 @@
       <w:r>
         <w:rPr>
           <w:rFonts w:ascii="Calibri" w:cs="Calibri" w:eastAsia="Calibri" w:hAnsi="Calibri"/>
-          <w:b w:val="1"/>
-          <w:rtl w:val="0"/>
-        </w:rPr>
-        <w:t xml:space="preserve">Question text</w:t>
-      </w:r>
-      <w:r>
-        <w:rPr>
-          <w:rFonts w:ascii="Calibri" w:cs="Calibri" w:eastAsia="Calibri" w:hAnsi="Calibri"/>
-          <w:rtl w:val="0"/>
-        </w:rPr>
-        <w:t xml:space="preserve">: </w:t>
-      </w:r>
-    </w:p>
-    <w:p>
-      <w:pPr>
-        <w:rPr>
-          <w:rFonts w:ascii="Calibri" w:cs="Calibri" w:eastAsia="Calibri" w:hAnsi="Calibri"/>
-        </w:rPr>
-      </w:pPr>
-      <w:r>
-        <w:rPr>
-          <w:rFonts w:ascii="Calibri" w:cs="Calibri" w:eastAsia="Calibri" w:hAnsi="Calibri"/>
-          <w:rtl w:val="0"/>
-        </w:rPr>
-        <w:t xml:space="preserve">&lt;Scenario based. Should be clear in terms of requirements. No ambiguity. No duplicate options. In case of multiple answers, at the end, you should include the number of expected answers. e.g. (Select TWO) or (Select THREE) etc. For single answers this is NOT required&gt;</w:t>
-      </w:r>
-    </w:p>
-    <w:p>
-      <w:pPr>
-        <w:rPr>
-          <w:rFonts w:ascii="Calibri" w:cs="Calibri" w:eastAsia="Calibri" w:hAnsi="Calibri"/>
-        </w:rPr>
-      </w:pPr>
-      <w:r>
-        <w:rPr>
-          <w:rtl w:val="0"/>
-        </w:rPr>
+          <w:rtl w:val="0"/>
+        </w:rPr>
+        <w:t xml:space="preserve">Option C...</w:t>
       </w:r>
     </w:p>
     <w:p>
       <w:pPr>
         <w:numPr>
           <w:ilvl w:val="0"/>
-          <w:numId w:val="19"/>
-        </w:numPr>
-        <w:ind w:left="720" w:hanging="360"/>
-        <w:rPr>
-          <w:rFonts w:ascii="Calibri" w:cs="Calibri" w:eastAsia="Calibri" w:hAnsi="Calibri"/>
-        </w:rPr>
-      </w:pPr>
-      <w:r>
-        <w:rPr>
-          <w:rFonts w:ascii="Calibri" w:cs="Calibri" w:eastAsia="Calibri" w:hAnsi="Calibri"/>
-          <w:rtl w:val="0"/>
-        </w:rPr>
-        <w:t xml:space="preserve">Option A...</w:t>
-      </w:r>
-    </w:p>
-    <w:p>
-      <w:pPr>
-        <w:numPr>
-          <w:ilvl w:val="0"/>
-          <w:numId w:val="19"/>
-        </w:numPr>
-        <w:ind w:left="720" w:hanging="360"/>
-        <w:rPr>
-          <w:rFonts w:ascii="Calibri" w:cs="Calibri" w:eastAsia="Calibri" w:hAnsi="Calibri"/>
-        </w:rPr>
-      </w:pPr>
-      <w:r>
-        <w:rPr>
-          <w:rFonts w:ascii="Calibri" w:cs="Calibri" w:eastAsia="Calibri" w:hAnsi="Calibri"/>
-          <w:rtl w:val="0"/>
-        </w:rPr>
-        <w:t xml:space="preserve">Option B...</w:t>
-      </w:r>
-    </w:p>
-    <w:p>
-      <w:pPr>
-        <w:numPr>
-          <w:ilvl w:val="0"/>
-          <w:numId w:val="19"/>
-        </w:numPr>
-        <w:ind w:left="720" w:hanging="360"/>
-        <w:rPr>
-          <w:rFonts w:ascii="Calibri" w:cs="Calibri" w:eastAsia="Calibri" w:hAnsi="Calibri"/>
-        </w:rPr>
-      </w:pPr>
-      <w:r>
-        <w:rPr>
-          <w:rFonts w:ascii="Calibri" w:cs="Calibri" w:eastAsia="Calibri" w:hAnsi="Calibri"/>
-          <w:rtl w:val="0"/>
-        </w:rPr>
-        <w:t xml:space="preserve">Option C...</w:t>
-      </w:r>
-    </w:p>
-    <w:p>
-      <w:pPr>
-        <w:numPr>
-          <w:ilvl w:val="0"/>
-          <w:numId w:val="19"/>
+          <w:numId w:val="20"/>
         </w:numPr>
         <w:ind w:left="720" w:hanging="360"/>
         <w:rPr>
@@ -2512,7 +2512,7 @@
       <w:pPr>
         <w:numPr>
           <w:ilvl w:val="0"/>
-          <w:numId w:val="26"/>
+          <w:numId w:val="27"/>
         </w:numPr>
         <w:ind w:left="720" w:hanging="360"/>
         <w:rPr>
@@ -2532,7 +2532,7 @@
       <w:pPr>
         <w:numPr>
           <w:ilvl w:val="0"/>
-          <w:numId w:val="26"/>
+          <w:numId w:val="27"/>
         </w:numPr>
         <w:ind w:left="720" w:hanging="360"/>
         <w:rPr>
@@ -2553,7 +2553,7 @@
       <w:pPr>
         <w:numPr>
           <w:ilvl w:val="0"/>
-          <w:numId w:val="26"/>
+          <w:numId w:val="27"/>
         </w:numPr>
         <w:ind w:left="720" w:hanging="360"/>
         <w:rPr>
@@ -2574,7 +2574,7 @@
       <w:pPr>
         <w:numPr>
           <w:ilvl w:val="0"/>
-          <w:numId w:val="26"/>
+          <w:numId w:val="27"/>
         </w:numPr>
         <w:ind w:left="720" w:hanging="360"/>
         <w:rPr>
@@ -3372,7 +3372,7 @@
       <w:pPr>
         <w:numPr>
           <w:ilvl w:val="0"/>
-          <w:numId w:val="34"/>
+          <w:numId w:val="35"/>
         </w:numPr>
         <w:ind w:left="720" w:hanging="360"/>
         <w:rPr>
@@ -3392,7 +3392,7 @@
       <w:pPr>
         <w:numPr>
           <w:ilvl w:val="0"/>
-          <w:numId w:val="34"/>
+          <w:numId w:val="35"/>
         </w:numPr>
         <w:ind w:left="720" w:hanging="360"/>
         <w:rPr>
@@ -3425,7 +3425,7 @@
       <w:pPr>
         <w:numPr>
           <w:ilvl w:val="0"/>
-          <w:numId w:val="34"/>
+          <w:numId w:val="35"/>
         </w:numPr>
         <w:ind w:left="720" w:hanging="360"/>
         <w:rPr>
@@ -3473,7 +3473,7 @@
       <w:pPr>
         <w:numPr>
           <w:ilvl w:val="0"/>
-          <w:numId w:val="34"/>
+          <w:numId w:val="35"/>
         </w:numPr>
         <w:ind w:left="720" w:hanging="360"/>
         <w:rPr>
@@ -4061,7 +4061,7 @@
       <w:pPr>
         <w:numPr>
           <w:ilvl w:val="0"/>
-          <w:numId w:val="35"/>
+          <w:numId w:val="36"/>
         </w:numPr>
         <w:ind w:left="720" w:hanging="360"/>
         <w:rPr>
@@ -4081,7 +4081,7 @@
       <w:pPr>
         <w:numPr>
           <w:ilvl w:val="0"/>
-          <w:numId w:val="35"/>
+          <w:numId w:val="36"/>
         </w:numPr>
         <w:ind w:left="720" w:hanging="360"/>
         <w:rPr>
@@ -4102,7 +4102,7 @@
       <w:pPr>
         <w:numPr>
           <w:ilvl w:val="0"/>
-          <w:numId w:val="35"/>
+          <w:numId w:val="36"/>
         </w:numPr>
         <w:ind w:left="720" w:hanging="360"/>
         <w:rPr>
@@ -4123,7 +4123,7 @@
       <w:pPr>
         <w:numPr>
           <w:ilvl w:val="0"/>
-          <w:numId w:val="35"/>
+          <w:numId w:val="36"/>
         </w:numPr>
         <w:ind w:left="720" w:hanging="360"/>
         <w:rPr>
@@ -4737,7 +4737,7 @@
       <w:pPr>
         <w:numPr>
           <w:ilvl w:val="0"/>
-          <w:numId w:val="2"/>
+          <w:numId w:val="3"/>
         </w:numPr>
         <w:ind w:left="720" w:hanging="360"/>
         <w:rPr>
@@ -4757,7 +4757,7 @@
       <w:pPr>
         <w:numPr>
           <w:ilvl w:val="0"/>
-          <w:numId w:val="2"/>
+          <w:numId w:val="3"/>
         </w:numPr>
         <w:ind w:left="720" w:hanging="360"/>
         <w:rPr>
@@ -4778,7 +4778,7 @@
       <w:pPr>
         <w:numPr>
           <w:ilvl w:val="0"/>
-          <w:numId w:val="2"/>
+          <w:numId w:val="3"/>
         </w:numPr>
         <w:ind w:left="720" w:hanging="360"/>
         <w:rPr>
@@ -4799,7 +4799,7 @@
       <w:pPr>
         <w:numPr>
           <w:ilvl w:val="0"/>
-          <w:numId w:val="2"/>
+          <w:numId w:val="3"/>
         </w:numPr>
         <w:ind w:left="720" w:hanging="360"/>
         <w:rPr>
@@ -5536,7 +5536,7 @@
       <w:pPr>
         <w:numPr>
           <w:ilvl w:val="0"/>
-          <w:numId w:val="42"/>
+          <w:numId w:val="43"/>
         </w:numPr>
         <w:ind w:left="720" w:hanging="360"/>
         <w:rPr>
@@ -5556,7 +5556,7 @@
       <w:pPr>
         <w:numPr>
           <w:ilvl w:val="0"/>
-          <w:numId w:val="42"/>
+          <w:numId w:val="43"/>
         </w:numPr>
         <w:ind w:left="720" w:hanging="360"/>
         <w:rPr>
@@ -5577,7 +5577,7 @@
       <w:pPr>
         <w:numPr>
           <w:ilvl w:val="0"/>
-          <w:numId w:val="42"/>
+          <w:numId w:val="43"/>
         </w:numPr>
         <w:ind w:left="720" w:hanging="360"/>
         <w:rPr>
@@ -5598,7 +5598,7 @@
       <w:pPr>
         <w:numPr>
           <w:ilvl w:val="0"/>
-          <w:numId w:val="42"/>
+          <w:numId w:val="43"/>
         </w:numPr>
         <w:ind w:left="720" w:hanging="360"/>
         <w:rPr>
@@ -6345,7 +6345,7 @@
       <w:pPr>
         <w:numPr>
           <w:ilvl w:val="0"/>
-          <w:numId w:val="31"/>
+          <w:numId w:val="32"/>
         </w:numPr>
         <w:ind w:left="720" w:hanging="360"/>
         <w:rPr>
@@ -6365,7 +6365,7 @@
       <w:pPr>
         <w:numPr>
           <w:ilvl w:val="0"/>
-          <w:numId w:val="31"/>
+          <w:numId w:val="32"/>
         </w:numPr>
         <w:ind w:left="720" w:hanging="360"/>
         <w:rPr>
@@ -6386,7 +6386,7 @@
       <w:pPr>
         <w:numPr>
           <w:ilvl w:val="0"/>
-          <w:numId w:val="31"/>
+          <w:numId w:val="32"/>
         </w:numPr>
         <w:ind w:left="720" w:hanging="360"/>
         <w:rPr>
@@ -6407,7 +6407,7 @@
       <w:pPr>
         <w:numPr>
           <w:ilvl w:val="0"/>
-          <w:numId w:val="31"/>
+          <w:numId w:val="32"/>
         </w:numPr>
         <w:ind w:left="720" w:hanging="360"/>
         <w:rPr>
@@ -7230,7 +7230,7 @@
       <w:pPr>
         <w:numPr>
           <w:ilvl w:val="0"/>
-          <w:numId w:val="13"/>
+          <w:numId w:val="14"/>
         </w:numPr>
         <w:ind w:left="720" w:hanging="360"/>
         <w:rPr>
@@ -7250,7 +7250,7 @@
       <w:pPr>
         <w:numPr>
           <w:ilvl w:val="0"/>
-          <w:numId w:val="13"/>
+          <w:numId w:val="14"/>
         </w:numPr>
         <w:ind w:left="720" w:hanging="360"/>
         <w:rPr>
@@ -7271,7 +7271,7 @@
       <w:pPr>
         <w:numPr>
           <w:ilvl w:val="0"/>
-          <w:numId w:val="13"/>
+          <w:numId w:val="14"/>
         </w:numPr>
         <w:ind w:left="720" w:hanging="360"/>
         <w:rPr>
@@ -7292,7 +7292,7 @@
       <w:pPr>
         <w:numPr>
           <w:ilvl w:val="0"/>
-          <w:numId w:val="13"/>
+          <w:numId w:val="14"/>
         </w:numPr>
         <w:ind w:left="720" w:hanging="360"/>
         <w:rPr>
@@ -8073,7 +8073,7 @@
       <w:pPr>
         <w:numPr>
           <w:ilvl w:val="0"/>
-          <w:numId w:val="3"/>
+          <w:numId w:val="4"/>
         </w:numPr>
         <w:ind w:left="720" w:hanging="360"/>
         <w:rPr>
@@ -8093,7 +8093,7 @@
       <w:pPr>
         <w:numPr>
           <w:ilvl w:val="0"/>
-          <w:numId w:val="3"/>
+          <w:numId w:val="4"/>
         </w:numPr>
         <w:ind w:left="720" w:hanging="360"/>
         <w:rPr>
@@ -8114,7 +8114,7 @@
       <w:pPr>
         <w:numPr>
           <w:ilvl w:val="0"/>
-          <w:numId w:val="3"/>
+          <w:numId w:val="4"/>
         </w:numPr>
         <w:ind w:left="720" w:hanging="360"/>
         <w:rPr>
@@ -8135,7 +8135,7 @@
       <w:pPr>
         <w:numPr>
           <w:ilvl w:val="0"/>
-          <w:numId w:val="3"/>
+          <w:numId w:val="4"/>
         </w:numPr>
         <w:ind w:left="720" w:hanging="360"/>
         <w:rPr>
@@ -8906,7 +8906,7 @@
       <w:pPr>
         <w:numPr>
           <w:ilvl w:val="0"/>
-          <w:numId w:val="39"/>
+          <w:numId w:val="40"/>
         </w:numPr>
         <w:ind w:left="720" w:hanging="360"/>
         <w:rPr>
@@ -8926,7 +8926,7 @@
       <w:pPr>
         <w:numPr>
           <w:ilvl w:val="0"/>
-          <w:numId w:val="39"/>
+          <w:numId w:val="40"/>
         </w:numPr>
         <w:ind w:left="720" w:hanging="360"/>
         <w:rPr>
@@ -8947,7 +8947,7 @@
       <w:pPr>
         <w:numPr>
           <w:ilvl w:val="0"/>
-          <w:numId w:val="39"/>
+          <w:numId w:val="40"/>
         </w:numPr>
         <w:ind w:left="720" w:hanging="360"/>
         <w:rPr>
@@ -8968,7 +8968,7 @@
       <w:pPr>
         <w:numPr>
           <w:ilvl w:val="0"/>
-          <w:numId w:val="39"/>
+          <w:numId w:val="40"/>
         </w:numPr>
         <w:ind w:left="720" w:hanging="360"/>
         <w:rPr>
@@ -8989,7 +8989,7 @@
       <w:pPr>
         <w:numPr>
           <w:ilvl w:val="0"/>
-          <w:numId w:val="39"/>
+          <w:numId w:val="40"/>
         </w:numPr>
         <w:ind w:left="720" w:hanging="360"/>
         <w:rPr>
@@ -9011,7 +9011,7 @@
       <w:pPr>
         <w:numPr>
           <w:ilvl w:val="0"/>
-          <w:numId w:val="39"/>
+          <w:numId w:val="40"/>
         </w:numPr>
         <w:ind w:left="720" w:hanging="360"/>
         <w:rPr>
@@ -9818,7 +9818,7 @@
       <w:pPr>
         <w:numPr>
           <w:ilvl w:val="0"/>
-          <w:numId w:val="21"/>
+          <w:numId w:val="22"/>
         </w:numPr>
         <w:ind w:left="720" w:hanging="360"/>
         <w:rPr>
@@ -9838,7 +9838,7 @@
       <w:pPr>
         <w:numPr>
           <w:ilvl w:val="0"/>
-          <w:numId w:val="21"/>
+          <w:numId w:val="22"/>
         </w:numPr>
         <w:ind w:left="720" w:hanging="360"/>
         <w:rPr>
@@ -9859,7 +9859,7 @@
       <w:pPr>
         <w:numPr>
           <w:ilvl w:val="0"/>
-          <w:numId w:val="21"/>
+          <w:numId w:val="22"/>
         </w:numPr>
         <w:ind w:left="720" w:hanging="360"/>
         <w:rPr>
@@ -9880,7 +9880,7 @@
       <w:pPr>
         <w:numPr>
           <w:ilvl w:val="0"/>
-          <w:numId w:val="21"/>
+          <w:numId w:val="22"/>
         </w:numPr>
         <w:ind w:left="720" w:hanging="360"/>
         <w:rPr>
@@ -9901,7 +9901,7 @@
       <w:pPr>
         <w:numPr>
           <w:ilvl w:val="0"/>
-          <w:numId w:val="21"/>
+          <w:numId w:val="22"/>
         </w:numPr>
         <w:ind w:left="720" w:hanging="360"/>
         <w:rPr>
@@ -9922,7 +9922,7 @@
       <w:pPr>
         <w:numPr>
           <w:ilvl w:val="0"/>
-          <w:numId w:val="21"/>
+          <w:numId w:val="22"/>
         </w:numPr>
         <w:ind w:left="720" w:hanging="360"/>
         <w:rPr>
@@ -10737,7 +10737,7 @@
       <w:pPr>
         <w:numPr>
           <w:ilvl w:val="0"/>
-          <w:numId w:val="27"/>
+          <w:numId w:val="28"/>
         </w:numPr>
         <w:ind w:left="720" w:hanging="360"/>
         <w:rPr>
@@ -10757,7 +10757,7 @@
       <w:pPr>
         <w:numPr>
           <w:ilvl w:val="0"/>
-          <w:numId w:val="27"/>
+          <w:numId w:val="28"/>
         </w:numPr>
         <w:ind w:left="720" w:hanging="360"/>
         <w:rPr>
@@ -10778,7 +10778,7 @@
       <w:pPr>
         <w:numPr>
           <w:ilvl w:val="0"/>
-          <w:numId w:val="27"/>
+          <w:numId w:val="28"/>
         </w:numPr>
         <w:ind w:left="720" w:hanging="360"/>
         <w:rPr>
@@ -10799,7 +10799,7 @@
       <w:pPr>
         <w:numPr>
           <w:ilvl w:val="0"/>
-          <w:numId w:val="27"/>
+          <w:numId w:val="28"/>
         </w:numPr>
         <w:ind w:left="720" w:hanging="360"/>
         <w:rPr>
@@ -10820,7 +10820,7 @@
       <w:pPr>
         <w:numPr>
           <w:ilvl w:val="0"/>
-          <w:numId w:val="27"/>
+          <w:numId w:val="28"/>
         </w:numPr>
         <w:ind w:left="720" w:hanging="360"/>
         <w:rPr>
@@ -11506,7 +11506,7 @@
       <w:pPr>
         <w:numPr>
           <w:ilvl w:val="0"/>
-          <w:numId w:val="46"/>
+          <w:numId w:val="47"/>
         </w:numPr>
         <w:ind w:left="720" w:hanging="360"/>
         <w:rPr>
@@ -11526,7 +11526,7 @@
       <w:pPr>
         <w:numPr>
           <w:ilvl w:val="0"/>
-          <w:numId w:val="46"/>
+          <w:numId w:val="47"/>
         </w:numPr>
         <w:ind w:left="720" w:hanging="360"/>
         <w:rPr>
@@ -11547,7 +11547,7 @@
       <w:pPr>
         <w:numPr>
           <w:ilvl w:val="0"/>
-          <w:numId w:val="46"/>
+          <w:numId w:val="47"/>
         </w:numPr>
         <w:ind w:left="720" w:hanging="360"/>
         <w:rPr>
@@ -11568,7 +11568,7 @@
       <w:pPr>
         <w:numPr>
           <w:ilvl w:val="0"/>
-          <w:numId w:val="46"/>
+          <w:numId w:val="47"/>
         </w:numPr>
         <w:ind w:left="720" w:hanging="360"/>
         <w:rPr>
@@ -11589,7 +11589,7 @@
       <w:pPr>
         <w:numPr>
           <w:ilvl w:val="0"/>
-          <w:numId w:val="46"/>
+          <w:numId w:val="47"/>
         </w:numPr>
         <w:ind w:left="720" w:hanging="360"/>
         <w:rPr>
@@ -12279,7 +12279,7 @@
       <w:pPr>
         <w:numPr>
           <w:ilvl w:val="0"/>
-          <w:numId w:val="4"/>
+          <w:numId w:val="5"/>
         </w:numPr>
         <w:ind w:left="720" w:hanging="360"/>
         <w:rPr>
@@ -12299,7 +12299,7 @@
       <w:pPr>
         <w:numPr>
           <w:ilvl w:val="0"/>
-          <w:numId w:val="4"/>
+          <w:numId w:val="5"/>
         </w:numPr>
         <w:ind w:left="720" w:hanging="360"/>
         <w:rPr>
@@ -12320,7 +12320,7 @@
       <w:pPr>
         <w:numPr>
           <w:ilvl w:val="0"/>
-          <w:numId w:val="4"/>
+          <w:numId w:val="5"/>
         </w:numPr>
         <w:ind w:left="720" w:hanging="360"/>
         <w:rPr>
@@ -12341,7 +12341,7 @@
       <w:pPr>
         <w:numPr>
           <w:ilvl w:val="0"/>
-          <w:numId w:val="4"/>
+          <w:numId w:val="5"/>
         </w:numPr>
         <w:ind w:left="720" w:hanging="360"/>
         <w:rPr>
@@ -12362,7 +12362,7 @@
       <w:pPr>
         <w:numPr>
           <w:ilvl w:val="0"/>
-          <w:numId w:val="4"/>
+          <w:numId w:val="5"/>
         </w:numPr>
         <w:ind w:left="720" w:hanging="360"/>
         <w:rPr>
@@ -12972,7 +12972,7 @@
       <w:pPr>
         <w:numPr>
           <w:ilvl w:val="0"/>
-          <w:numId w:val="8"/>
+          <w:numId w:val="9"/>
         </w:numPr>
         <w:ind w:left="720" w:hanging="360"/>
         <w:rPr>
@@ -13038,7 +13038,7 @@
       <w:pPr>
         <w:numPr>
           <w:ilvl w:val="0"/>
-          <w:numId w:val="8"/>
+          <w:numId w:val="9"/>
         </w:numPr>
         <w:ind w:left="720" w:hanging="360"/>
         <w:rPr>
@@ -13102,7 +13102,7 @@
       <w:pPr>
         <w:numPr>
           <w:ilvl w:val="0"/>
-          <w:numId w:val="8"/>
+          <w:numId w:val="9"/>
         </w:numPr>
         <w:ind w:left="720" w:hanging="360"/>
         <w:rPr>
@@ -13143,7 +13143,7 @@
       <w:pPr>
         <w:numPr>
           <w:ilvl w:val="0"/>
-          <w:numId w:val="8"/>
+          <w:numId w:val="9"/>
         </w:numPr>
         <w:ind w:left="720" w:hanging="360"/>
         <w:rPr>
@@ -13759,7 +13759,7 @@
       <w:pPr>
         <w:numPr>
           <w:ilvl w:val="0"/>
-          <w:numId w:val="44"/>
+          <w:numId w:val="45"/>
         </w:numPr>
         <w:ind w:left="720" w:hanging="360"/>
         <w:rPr>
@@ -13779,7 +13779,7 @@
       <w:pPr>
         <w:numPr>
           <w:ilvl w:val="0"/>
-          <w:numId w:val="44"/>
+          <w:numId w:val="45"/>
         </w:numPr>
         <w:ind w:left="720" w:hanging="360"/>
         <w:rPr>
@@ -13800,7 +13800,7 @@
       <w:pPr>
         <w:numPr>
           <w:ilvl w:val="0"/>
-          <w:numId w:val="44"/>
+          <w:numId w:val="45"/>
         </w:numPr>
         <w:ind w:left="720" w:hanging="360"/>
         <w:rPr>
@@ -13821,7 +13821,7 @@
       <w:pPr>
         <w:numPr>
           <w:ilvl w:val="0"/>
-          <w:numId w:val="44"/>
+          <w:numId w:val="45"/>
         </w:numPr>
         <w:ind w:left="720" w:hanging="360"/>
         <w:rPr>
@@ -14479,7 +14479,7 @@
       <w:pPr>
         <w:numPr>
           <w:ilvl w:val="0"/>
-          <w:numId w:val="15"/>
+          <w:numId w:val="16"/>
         </w:numPr>
         <w:ind w:left="720" w:hanging="360"/>
         <w:rPr>
@@ -14512,7 +14512,7 @@
       <w:pPr>
         <w:numPr>
           <w:ilvl w:val="0"/>
-          <w:numId w:val="15"/>
+          <w:numId w:val="16"/>
         </w:numPr>
         <w:ind w:left="720" w:hanging="360"/>
         <w:rPr>
@@ -14533,7 +14533,7 @@
       <w:pPr>
         <w:numPr>
           <w:ilvl w:val="0"/>
-          <w:numId w:val="15"/>
+          <w:numId w:val="16"/>
         </w:numPr>
         <w:ind w:left="720" w:hanging="360"/>
         <w:rPr>
@@ -14554,7 +14554,7 @@
       <w:pPr>
         <w:numPr>
           <w:ilvl w:val="0"/>
-          <w:numId w:val="15"/>
+          <w:numId w:val="16"/>
         </w:numPr>
         <w:ind w:left="720" w:hanging="360"/>
         <w:rPr>
@@ -15107,7 +15107,7 @@
       <w:pPr>
         <w:numPr>
           <w:ilvl w:val="0"/>
-          <w:numId w:val="5"/>
+          <w:numId w:val="6"/>
         </w:numPr>
         <w:ind w:left="720" w:hanging="360"/>
         <w:rPr>
@@ -15127,7 +15127,7 @@
       <w:pPr>
         <w:numPr>
           <w:ilvl w:val="0"/>
-          <w:numId w:val="5"/>
+          <w:numId w:val="6"/>
         </w:numPr>
         <w:ind w:left="720" w:hanging="360"/>
         <w:rPr>
@@ -15148,7 +15148,7 @@
       <w:pPr>
         <w:numPr>
           <w:ilvl w:val="0"/>
-          <w:numId w:val="5"/>
+          <w:numId w:val="6"/>
         </w:numPr>
         <w:ind w:left="720" w:hanging="360"/>
         <w:rPr>
@@ -15169,7 +15169,7 @@
       <w:pPr>
         <w:numPr>
           <w:ilvl w:val="0"/>
-          <w:numId w:val="5"/>
+          <w:numId w:val="6"/>
         </w:numPr>
         <w:ind w:left="720" w:hanging="360"/>
         <w:rPr>
@@ -15887,7 +15887,7 @@
       <w:pPr>
         <w:numPr>
           <w:ilvl w:val="0"/>
-          <w:numId w:val="43"/>
+          <w:numId w:val="44"/>
         </w:numPr>
         <w:ind w:left="720" w:hanging="360"/>
         <w:rPr>
@@ -15907,7 +15907,7 @@
       <w:pPr>
         <w:numPr>
           <w:ilvl w:val="0"/>
-          <w:numId w:val="43"/>
+          <w:numId w:val="44"/>
         </w:numPr>
         <w:ind w:left="720" w:hanging="360"/>
         <w:rPr>
@@ -15928,7 +15928,7 @@
       <w:pPr>
         <w:numPr>
           <w:ilvl w:val="0"/>
-          <w:numId w:val="43"/>
+          <w:numId w:val="44"/>
         </w:numPr>
         <w:ind w:left="720" w:hanging="360"/>
         <w:rPr>
@@ -15949,7 +15949,7 @@
       <w:pPr>
         <w:numPr>
           <w:ilvl w:val="0"/>
-          <w:numId w:val="43"/>
+          <w:numId w:val="44"/>
         </w:numPr>
         <w:ind w:left="720" w:hanging="360"/>
         <w:rPr>
@@ -16550,7 +16550,7 @@
       <w:pPr>
         <w:numPr>
           <w:ilvl w:val="0"/>
-          <w:numId w:val="32"/>
+          <w:numId w:val="33"/>
         </w:numPr>
         <w:ind w:left="720" w:hanging="360"/>
         <w:rPr>
@@ -16570,7 +16570,7 @@
       <w:pPr>
         <w:numPr>
           <w:ilvl w:val="0"/>
-          <w:numId w:val="32"/>
+          <w:numId w:val="33"/>
         </w:numPr>
         <w:ind w:left="720" w:hanging="360"/>
         <w:rPr>
@@ -16591,7 +16591,7 @@
       <w:pPr>
         <w:numPr>
           <w:ilvl w:val="0"/>
-          <w:numId w:val="32"/>
+          <w:numId w:val="33"/>
         </w:numPr>
         <w:ind w:left="720" w:hanging="360"/>
         <w:rPr>
@@ -16612,7 +16612,7 @@
       <w:pPr>
         <w:numPr>
           <w:ilvl w:val="0"/>
-          <w:numId w:val="32"/>
+          <w:numId w:val="33"/>
         </w:numPr>
         <w:ind w:left="720" w:hanging="360"/>
         <w:rPr>
@@ -16633,7 +16633,7 @@
       <w:pPr>
         <w:numPr>
           <w:ilvl w:val="0"/>
-          <w:numId w:val="32"/>
+          <w:numId w:val="33"/>
         </w:numPr>
         <w:ind w:left="720" w:hanging="360"/>
         <w:rPr>
@@ -17283,7 +17283,7 @@
       <w:pPr>
         <w:numPr>
           <w:ilvl w:val="0"/>
-          <w:numId w:val="11"/>
+          <w:numId w:val="12"/>
         </w:numPr>
         <w:ind w:left="720" w:hanging="360"/>
         <w:rPr>
@@ -17303,7 +17303,7 @@
       <w:pPr>
         <w:numPr>
           <w:ilvl w:val="0"/>
-          <w:numId w:val="11"/>
+          <w:numId w:val="12"/>
         </w:numPr>
         <w:ind w:left="720" w:hanging="360"/>
         <w:rPr>
@@ -17324,7 +17324,7 @@
       <w:pPr>
         <w:numPr>
           <w:ilvl w:val="0"/>
-          <w:numId w:val="11"/>
+          <w:numId w:val="12"/>
         </w:numPr>
         <w:ind w:left="720" w:hanging="360"/>
         <w:rPr>
@@ -17345,7 +17345,7 @@
       <w:pPr>
         <w:numPr>
           <w:ilvl w:val="0"/>
-          <w:numId w:val="11"/>
+          <w:numId w:val="12"/>
         </w:numPr>
         <w:ind w:left="720" w:hanging="360"/>
         <w:rPr>
@@ -17924,7 +17924,7 @@
       <w:pPr>
         <w:numPr>
           <w:ilvl w:val="0"/>
-          <w:numId w:val="9"/>
+          <w:numId w:val="10"/>
         </w:numPr>
         <w:ind w:left="720" w:hanging="360"/>
         <w:rPr>
@@ -17944,7 +17944,7 @@
       <w:pPr>
         <w:numPr>
           <w:ilvl w:val="0"/>
-          <w:numId w:val="9"/>
+          <w:numId w:val="10"/>
         </w:numPr>
         <w:ind w:left="720" w:hanging="360"/>
         <w:rPr>
@@ -17970,7 +17970,7 @@
       <w:pPr>
         <w:numPr>
           <w:ilvl w:val="0"/>
-          <w:numId w:val="9"/>
+          <w:numId w:val="10"/>
         </w:numPr>
         <w:ind w:left="720" w:hanging="360"/>
         <w:rPr>
@@ -17991,7 +17991,7 @@
       <w:pPr>
         <w:numPr>
           <w:ilvl w:val="0"/>
-          <w:numId w:val="9"/>
+          <w:numId w:val="10"/>
         </w:numPr>
         <w:ind w:left="720" w:hanging="360"/>
         <w:rPr>
@@ -18577,7 +18577,7 @@
       <w:pPr>
         <w:numPr>
           <w:ilvl w:val="0"/>
-          <w:numId w:val="40"/>
+          <w:numId w:val="41"/>
         </w:numPr>
         <w:ind w:left="720" w:hanging="360"/>
         <w:rPr>
@@ -18597,7 +18597,7 @@
       <w:pPr>
         <w:numPr>
           <w:ilvl w:val="0"/>
-          <w:numId w:val="40"/>
+          <w:numId w:val="41"/>
         </w:numPr>
         <w:ind w:left="720" w:hanging="360"/>
         <w:rPr>
@@ -18623,7 +18623,7 @@
       <w:pPr>
         <w:numPr>
           <w:ilvl w:val="0"/>
-          <w:numId w:val="40"/>
+          <w:numId w:val="41"/>
         </w:numPr>
         <w:ind w:left="720" w:hanging="360"/>
         <w:rPr>
@@ -18644,7 +18644,7 @@
       <w:pPr>
         <w:numPr>
           <w:ilvl w:val="0"/>
-          <w:numId w:val="40"/>
+          <w:numId w:val="41"/>
         </w:numPr>
         <w:ind w:left="720" w:hanging="360"/>
         <w:rPr>
@@ -19243,7 +19243,7 @@
       <w:pPr>
         <w:numPr>
           <w:ilvl w:val="0"/>
-          <w:numId w:val="36"/>
+          <w:numId w:val="37"/>
         </w:numPr>
         <w:ind w:left="720" w:hanging="360"/>
         <w:rPr>
@@ -19263,7 +19263,7 @@
       <w:pPr>
         <w:numPr>
           <w:ilvl w:val="0"/>
-          <w:numId w:val="36"/>
+          <w:numId w:val="37"/>
         </w:numPr>
         <w:ind w:left="720" w:hanging="360"/>
         <w:rPr>
@@ -19289,7 +19289,7 @@
       <w:pPr>
         <w:numPr>
           <w:ilvl w:val="0"/>
-          <w:numId w:val="36"/>
+          <w:numId w:val="37"/>
         </w:numPr>
         <w:ind w:left="720" w:hanging="360"/>
         <w:rPr>
@@ -19310,7 +19310,7 @@
       <w:pPr>
         <w:numPr>
           <w:ilvl w:val="0"/>
-          <w:numId w:val="36"/>
+          <w:numId w:val="37"/>
         </w:numPr>
         <w:ind w:left="720" w:hanging="360"/>
         <w:rPr>
@@ -19332,7 +19332,7 @@
       <w:pPr>
         <w:numPr>
           <w:ilvl w:val="0"/>
-          <w:numId w:val="36"/>
+          <w:numId w:val="37"/>
         </w:numPr>
         <w:ind w:left="720" w:hanging="360"/>
         <w:rPr>
@@ -19953,7 +19953,7 @@
       <w:pPr>
         <w:numPr>
           <w:ilvl w:val="0"/>
-          <w:numId w:val="6"/>
+          <w:numId w:val="7"/>
         </w:numPr>
         <w:ind w:left="720" w:hanging="360"/>
         <w:rPr>
@@ -19973,7 +19973,7 @@
       <w:pPr>
         <w:numPr>
           <w:ilvl w:val="0"/>
-          <w:numId w:val="6"/>
+          <w:numId w:val="7"/>
         </w:numPr>
         <w:ind w:left="720" w:hanging="360"/>
         <w:rPr>
@@ -19999,7 +19999,7 @@
       <w:pPr>
         <w:numPr>
           <w:ilvl w:val="0"/>
-          <w:numId w:val="6"/>
+          <w:numId w:val="7"/>
         </w:numPr>
         <w:ind w:left="720" w:hanging="360"/>
         <w:rPr>
@@ -20020,7 +20020,7 @@
       <w:pPr>
         <w:numPr>
           <w:ilvl w:val="0"/>
-          <w:numId w:val="6"/>
+          <w:numId w:val="7"/>
         </w:numPr>
         <w:ind w:left="720" w:hanging="360"/>
         <w:rPr>
@@ -20041,7 +20041,7 @@
       <w:pPr>
         <w:numPr>
           <w:ilvl w:val="0"/>
-          <w:numId w:val="6"/>
+          <w:numId w:val="7"/>
         </w:numPr>
         <w:ind w:left="720" w:hanging="360"/>
         <w:rPr>
@@ -22318,7 +22318,7 @@
       <w:pPr>
         <w:numPr>
           <w:ilvl w:val="0"/>
-          <w:numId w:val="10"/>
+          <w:numId w:val="11"/>
         </w:numPr>
         <w:ind w:left="720" w:hanging="360"/>
         <w:rPr>
@@ -22338,7 +22338,7 @@
       <w:pPr>
         <w:numPr>
           <w:ilvl w:val="0"/>
-          <w:numId w:val="10"/>
+          <w:numId w:val="11"/>
         </w:numPr>
         <w:ind w:left="720" w:hanging="360"/>
         <w:rPr>
@@ -22364,7 +22364,7 @@
       <w:pPr>
         <w:numPr>
           <w:ilvl w:val="0"/>
-          <w:numId w:val="10"/>
+          <w:numId w:val="11"/>
         </w:numPr>
         <w:ind w:left="720" w:hanging="360"/>
         <w:rPr>
@@ -22385,7 +22385,7 @@
       <w:pPr>
         <w:numPr>
           <w:ilvl w:val="0"/>
-          <w:numId w:val="10"/>
+          <w:numId w:val="11"/>
         </w:numPr>
         <w:ind w:left="720" w:hanging="360"/>
         <w:rPr>
@@ -23013,7 +23013,7 @@
       <w:pPr>
         <w:numPr>
           <w:ilvl w:val="0"/>
-          <w:numId w:val="28"/>
+          <w:numId w:val="29"/>
         </w:numPr>
         <w:ind w:left="720" w:hanging="360"/>
         <w:rPr>
@@ -23033,7 +23033,7 @@
       <w:pPr>
         <w:numPr>
           <w:ilvl w:val="0"/>
-          <w:numId w:val="28"/>
+          <w:numId w:val="29"/>
         </w:numPr>
         <w:ind w:left="720" w:hanging="360"/>
         <w:rPr>
@@ -23059,7 +23059,7 @@
       <w:pPr>
         <w:numPr>
           <w:ilvl w:val="0"/>
-          <w:numId w:val="28"/>
+          <w:numId w:val="29"/>
         </w:numPr>
         <w:ind w:left="720" w:hanging="360"/>
         <w:rPr>
@@ -23080,7 +23080,7 @@
       <w:pPr>
         <w:numPr>
           <w:ilvl w:val="0"/>
-          <w:numId w:val="28"/>
+          <w:numId w:val="29"/>
         </w:numPr>
         <w:ind w:left="720" w:hanging="360"/>
         <w:rPr>
@@ -23679,7 +23679,7 @@
       <w:pPr>
         <w:numPr>
           <w:ilvl w:val="0"/>
-          <w:numId w:val="38"/>
+          <w:numId w:val="39"/>
         </w:numPr>
         <w:ind w:left="720" w:hanging="360"/>
         <w:rPr>
@@ -23699,7 +23699,7 @@
       <w:pPr>
         <w:numPr>
           <w:ilvl w:val="0"/>
-          <w:numId w:val="38"/>
+          <w:numId w:val="39"/>
         </w:numPr>
         <w:ind w:left="720" w:hanging="360"/>
         <w:rPr>
@@ -23725,7 +23725,7 @@
       <w:pPr>
         <w:numPr>
           <w:ilvl w:val="0"/>
-          <w:numId w:val="38"/>
+          <w:numId w:val="39"/>
         </w:numPr>
         <w:ind w:left="720" w:hanging="360"/>
         <w:rPr>
@@ -23746,7 +23746,7 @@
       <w:pPr>
         <w:numPr>
           <w:ilvl w:val="0"/>
-          <w:numId w:val="38"/>
+          <w:numId w:val="39"/>
         </w:numPr>
         <w:ind w:left="720" w:hanging="360"/>
         <w:rPr>
@@ -24579,7 +24579,7 @@
       <w:pPr>
         <w:numPr>
           <w:ilvl w:val="0"/>
-          <w:numId w:val="17"/>
+          <w:numId w:val="18"/>
         </w:numPr>
         <w:ind w:left="720" w:hanging="360"/>
         <w:rPr>
@@ -24599,7 +24599,7 @@
       <w:pPr>
         <w:numPr>
           <w:ilvl w:val="0"/>
-          <w:numId w:val="17"/>
+          <w:numId w:val="18"/>
         </w:numPr>
         <w:ind w:left="720" w:hanging="360"/>
         <w:rPr>
@@ -24625,7 +24625,7 @@
       <w:pPr>
         <w:numPr>
           <w:ilvl w:val="0"/>
-          <w:numId w:val="17"/>
+          <w:numId w:val="18"/>
         </w:numPr>
         <w:ind w:left="720" w:hanging="360"/>
         <w:rPr>
@@ -24646,7 +24646,7 @@
       <w:pPr>
         <w:numPr>
           <w:ilvl w:val="0"/>
-          <w:numId w:val="17"/>
+          <w:numId w:val="18"/>
         </w:numPr>
         <w:ind w:left="720" w:hanging="360"/>
         <w:rPr>
@@ -26470,7 +26470,7 @@
       <w:pPr>
         <w:numPr>
           <w:ilvl w:val="0"/>
-          <w:numId w:val="18"/>
+          <w:numId w:val="19"/>
         </w:numPr>
         <w:ind w:left="720" w:hanging="360"/>
         <w:rPr>
@@ -26490,7 +26490,7 @@
       <w:pPr>
         <w:numPr>
           <w:ilvl w:val="0"/>
-          <w:numId w:val="18"/>
+          <w:numId w:val="19"/>
         </w:numPr>
         <w:ind w:left="720" w:hanging="360"/>
         <w:rPr>
@@ -26516,7 +26516,7 @@
       <w:pPr>
         <w:numPr>
           <w:ilvl w:val="0"/>
-          <w:numId w:val="18"/>
+          <w:numId w:val="19"/>
         </w:numPr>
         <w:ind w:left="720" w:hanging="360"/>
         <w:rPr>
@@ -26537,7 +26537,7 @@
       <w:pPr>
         <w:numPr>
           <w:ilvl w:val="0"/>
-          <w:numId w:val="18"/>
+          <w:numId w:val="19"/>
         </w:numPr>
         <w:ind w:left="720" w:hanging="360"/>
         <w:rPr>
@@ -28744,7 +28744,7 @@
       <w:pPr>
         <w:numPr>
           <w:ilvl w:val="0"/>
-          <w:numId w:val="14"/>
+          <w:numId w:val="15"/>
         </w:numPr>
         <w:ind w:left="720" w:hanging="360"/>
         <w:rPr>
@@ -28764,7 +28764,7 @@
       <w:pPr>
         <w:numPr>
           <w:ilvl w:val="0"/>
-          <w:numId w:val="14"/>
+          <w:numId w:val="15"/>
         </w:numPr>
         <w:ind w:left="720" w:hanging="360"/>
         <w:rPr>
@@ -28790,7 +28790,7 @@
       <w:pPr>
         <w:numPr>
           <w:ilvl w:val="0"/>
-          <w:numId w:val="14"/>
+          <w:numId w:val="15"/>
         </w:numPr>
         <w:ind w:left="720" w:hanging="360"/>
         <w:rPr>
@@ -28823,7 +28823,7 @@
       <w:pPr>
         <w:numPr>
           <w:ilvl w:val="0"/>
-          <w:numId w:val="14"/>
+          <w:numId w:val="15"/>
         </w:numPr>
         <w:ind w:left="720" w:hanging="360"/>
         <w:rPr>
@@ -28844,7 +28844,7 @@
       <w:pPr>
         <w:numPr>
           <w:ilvl w:val="0"/>
-          <w:numId w:val="14"/>
+          <w:numId w:val="15"/>
         </w:numPr>
         <w:ind w:left="720" w:hanging="360"/>
         <w:rPr>
@@ -29510,7 +29510,7 @@
       <w:pPr>
         <w:numPr>
           <w:ilvl w:val="0"/>
-          <w:numId w:val="29"/>
+          <w:numId w:val="30"/>
         </w:numPr>
         <w:ind w:left="720" w:hanging="360"/>
         <w:rPr>
@@ -29530,7 +29530,7 @@
       <w:pPr>
         <w:numPr>
           <w:ilvl w:val="0"/>
-          <w:numId w:val="29"/>
+          <w:numId w:val="30"/>
         </w:numPr>
         <w:ind w:left="720" w:hanging="360"/>
         <w:rPr>
@@ -29556,7 +29556,7 @@
       <w:pPr>
         <w:numPr>
           <w:ilvl w:val="0"/>
-          <w:numId w:val="29"/>
+          <w:numId w:val="30"/>
         </w:numPr>
         <w:ind w:left="720" w:hanging="360"/>
         <w:rPr>
@@ -29577,7 +29577,7 @@
       <w:pPr>
         <w:numPr>
           <w:ilvl w:val="0"/>
-          <w:numId w:val="29"/>
+          <w:numId w:val="30"/>
         </w:numPr>
         <w:ind w:left="720" w:hanging="360"/>
         <w:rPr>
@@ -30261,7 +30261,7 @@
       <w:pPr>
         <w:numPr>
           <w:ilvl w:val="0"/>
-          <w:numId w:val="7"/>
+          <w:numId w:val="8"/>
         </w:numPr>
         <w:ind w:left="720" w:hanging="360"/>
         <w:rPr>
@@ -30281,7 +30281,7 @@
       <w:pPr>
         <w:numPr>
           <w:ilvl w:val="0"/>
-          <w:numId w:val="7"/>
+          <w:numId w:val="8"/>
         </w:numPr>
         <w:ind w:left="720" w:hanging="360"/>
         <w:rPr>
@@ -30307,7 +30307,7 @@
       <w:pPr>
         <w:numPr>
           <w:ilvl w:val="0"/>
-          <w:numId w:val="7"/>
+          <w:numId w:val="8"/>
         </w:numPr>
         <w:ind w:left="720" w:hanging="360"/>
         <w:rPr>
@@ -30328,7 +30328,7 @@
       <w:pPr>
         <w:numPr>
           <w:ilvl w:val="0"/>
-          <w:numId w:val="7"/>
+          <w:numId w:val="8"/>
         </w:numPr>
         <w:ind w:left="720" w:hanging="360"/>
         <w:rPr>
@@ -30349,7 +30349,7 @@
       <w:pPr>
         <w:numPr>
           <w:ilvl w:val="0"/>
-          <w:numId w:val="7"/>
+          <w:numId w:val="8"/>
         </w:numPr>
         <w:ind w:left="720" w:hanging="360"/>
         <w:rPr>
@@ -31067,7 +31067,7 @@
       <w:pPr>
         <w:numPr>
           <w:ilvl w:val="0"/>
-          <w:numId w:val="37"/>
+          <w:numId w:val="38"/>
         </w:numPr>
         <w:ind w:left="720" w:hanging="360"/>
         <w:rPr>
@@ -31087,7 +31087,7 @@
       <w:pPr>
         <w:numPr>
           <w:ilvl w:val="0"/>
-          <w:numId w:val="37"/>
+          <w:numId w:val="38"/>
         </w:numPr>
         <w:ind w:left="720" w:hanging="360"/>
         <w:rPr>
@@ -31108,7 +31108,7 @@
       <w:pPr>
         <w:numPr>
           <w:ilvl w:val="0"/>
-          <w:numId w:val="37"/>
+          <w:numId w:val="38"/>
         </w:numPr>
         <w:ind w:left="720" w:hanging="360"/>
         <w:rPr>
@@ -31129,7 +31129,7 @@
       <w:pPr>
         <w:numPr>
           <w:ilvl w:val="0"/>
-          <w:numId w:val="37"/>
+          <w:numId w:val="38"/>
         </w:numPr>
         <w:ind w:left="720" w:hanging="360"/>
         <w:rPr>
@@ -31777,7 +31777,7 @@
       <w:pPr>
         <w:numPr>
           <w:ilvl w:val="0"/>
-          <w:numId w:val="45"/>
+          <w:numId w:val="46"/>
         </w:numPr>
         <w:ind w:left="720" w:hanging="360"/>
         <w:rPr>
@@ -31810,7 +31810,7 @@
       <w:pPr>
         <w:numPr>
           <w:ilvl w:val="0"/>
-          <w:numId w:val="45"/>
+          <w:numId w:val="46"/>
         </w:numPr>
         <w:ind w:left="720" w:hanging="360"/>
         <w:rPr>
@@ -31831,7 +31831,7 @@
       <w:pPr>
         <w:numPr>
           <w:ilvl w:val="0"/>
-          <w:numId w:val="45"/>
+          <w:numId w:val="46"/>
         </w:numPr>
         <w:ind w:left="720" w:hanging="360"/>
         <w:rPr>
@@ -31852,7 +31852,7 @@
       <w:pPr>
         <w:numPr>
           <w:ilvl w:val="0"/>
-          <w:numId w:val="45"/>
+          <w:numId w:val="46"/>
         </w:numPr>
         <w:ind w:left="720" w:hanging="360"/>
         <w:rPr>
@@ -32520,7 +32520,7 @@
       <w:pPr>
         <w:numPr>
           <w:ilvl w:val="0"/>
-          <w:numId w:val="12"/>
+          <w:numId w:val="13"/>
         </w:numPr>
         <w:ind w:left="720" w:hanging="360"/>
         <w:rPr>
@@ -32540,7 +32540,7 @@
       <w:pPr>
         <w:numPr>
           <w:ilvl w:val="0"/>
-          <w:numId w:val="12"/>
+          <w:numId w:val="13"/>
         </w:numPr>
         <w:ind w:left="720" w:hanging="360"/>
         <w:rPr>
@@ -32561,7 +32561,7 @@
       <w:pPr>
         <w:numPr>
           <w:ilvl w:val="0"/>
-          <w:numId w:val="12"/>
+          <w:numId w:val="13"/>
         </w:numPr>
         <w:ind w:left="720" w:hanging="360"/>
         <w:rPr>
@@ -32582,7 +32582,7 @@
       <w:pPr>
         <w:numPr>
           <w:ilvl w:val="0"/>
-          <w:numId w:val="12"/>
+          <w:numId w:val="13"/>
         </w:numPr>
         <w:ind w:left="720" w:hanging="360"/>
         <w:rPr>
@@ -33197,7 +33197,7 @@
       <w:pPr>
         <w:numPr>
           <w:ilvl w:val="0"/>
-          <w:numId w:val="30"/>
+          <w:numId w:val="31"/>
         </w:numPr>
         <w:ind w:left="720" w:hanging="360"/>
         <w:rPr>
@@ -33217,7 +33217,7 @@
       <w:pPr>
         <w:numPr>
           <w:ilvl w:val="0"/>
-          <w:numId w:val="30"/>
+          <w:numId w:val="31"/>
         </w:numPr>
         <w:ind w:left="720" w:hanging="360"/>
         <w:rPr>
@@ -33237,7 +33237,7 @@
       <w:pPr>
         <w:numPr>
           <w:ilvl w:val="0"/>
-          <w:numId w:val="30"/>
+          <w:numId w:val="31"/>
         </w:numPr>
         <w:ind w:left="720" w:hanging="360"/>
         <w:rPr>
@@ -33258,7 +33258,7 @@
       <w:pPr>
         <w:numPr>
           <w:ilvl w:val="0"/>
-          <w:numId w:val="30"/>
+          <w:numId w:val="31"/>
         </w:numPr>
         <w:ind w:left="720" w:hanging="360"/>
         <w:rPr>
@@ -33836,7 +33836,7 @@
       <w:pPr>
         <w:numPr>
           <w:ilvl w:val="0"/>
-          <w:numId w:val="25"/>
+          <w:numId w:val="26"/>
         </w:numPr>
         <w:ind w:left="720" w:hanging="360"/>
         <w:rPr>
@@ -33869,7 +33869,7 @@
       <w:pPr>
         <w:numPr>
           <w:ilvl w:val="0"/>
-          <w:numId w:val="25"/>
+          <w:numId w:val="26"/>
         </w:numPr>
         <w:ind w:left="720" w:hanging="360"/>
         <w:rPr>
@@ -33890,7 +33890,7 @@
       <w:pPr>
         <w:numPr>
           <w:ilvl w:val="0"/>
-          <w:numId w:val="25"/>
+          <w:numId w:val="26"/>
         </w:numPr>
         <w:ind w:left="720" w:hanging="360"/>
         <w:rPr>
@@ -33911,7 +33911,7 @@
       <w:pPr>
         <w:numPr>
           <w:ilvl w:val="0"/>
-          <w:numId w:val="25"/>
+          <w:numId w:val="26"/>
         </w:numPr>
         <w:ind w:left="720" w:hanging="360"/>
         <w:rPr>
@@ -33932,7 +33932,7 @@
       <w:pPr>
         <w:numPr>
           <w:ilvl w:val="0"/>
-          <w:numId w:val="25"/>
+          <w:numId w:val="26"/>
         </w:numPr>
         <w:ind w:left="720" w:hanging="360"/>
         <w:rPr>
@@ -35168,7 +35168,7 @@
       <w:pPr>
         <w:numPr>
           <w:ilvl w:val="0"/>
-          <w:numId w:val="16"/>
+          <w:numId w:val="17"/>
         </w:numPr>
         <w:ind w:left="720" w:hanging="360"/>
         <w:rPr>
@@ -35188,7 +35188,7 @@
       <w:pPr>
         <w:numPr>
           <w:ilvl w:val="0"/>
-          <w:numId w:val="16"/>
+          <w:numId w:val="17"/>
         </w:numPr>
         <w:ind w:left="720" w:hanging="360"/>
         <w:rPr>
@@ -35208,7 +35208,7 @@
       <w:pPr>
         <w:numPr>
           <w:ilvl w:val="0"/>
-          <w:numId w:val="16"/>
+          <w:numId w:val="17"/>
         </w:numPr>
         <w:ind w:left="720" w:hanging="360"/>
         <w:rPr>
@@ -35229,7 +35229,7 @@
       <w:pPr>
         <w:numPr>
           <w:ilvl w:val="0"/>
-          <w:numId w:val="16"/>
+          <w:numId w:val="17"/>
         </w:numPr>
         <w:ind w:left="720" w:hanging="360"/>
         <w:rPr>
@@ -35860,7 +35860,7 @@
       <w:pPr>
         <w:numPr>
           <w:ilvl w:val="0"/>
-          <w:numId w:val="22"/>
+          <w:numId w:val="23"/>
         </w:numPr>
         <w:ind w:left="720" w:hanging="360"/>
         <w:rPr>
@@ -35880,7 +35880,7 @@
       <w:pPr>
         <w:numPr>
           <w:ilvl w:val="0"/>
-          <w:numId w:val="22"/>
+          <w:numId w:val="23"/>
         </w:numPr>
         <w:ind w:left="720" w:hanging="360"/>
         <w:rPr>
@@ -35900,7 +35900,7 @@
       <w:pPr>
         <w:numPr>
           <w:ilvl w:val="0"/>
-          <w:numId w:val="22"/>
+          <w:numId w:val="23"/>
         </w:numPr>
         <w:ind w:left="720" w:hanging="360"/>
         <w:rPr>
@@ -35921,7 +35921,7 @@
       <w:pPr>
         <w:numPr>
           <w:ilvl w:val="0"/>
-          <w:numId w:val="22"/>
+          <w:numId w:val="23"/>
         </w:numPr>
         <w:ind w:left="720" w:hanging="360"/>
         <w:rPr>
@@ -36574,7 +36574,7 @@
       <w:pPr>
         <w:numPr>
           <w:ilvl w:val="0"/>
-          <w:numId w:val="23"/>
+          <w:numId w:val="24"/>
         </w:numPr>
         <w:ind w:left="720" w:hanging="360"/>
         <w:rPr>
@@ -36594,7 +36594,7 @@
       <w:pPr>
         <w:numPr>
           <w:ilvl w:val="0"/>
-          <w:numId w:val="23"/>
+          <w:numId w:val="24"/>
         </w:numPr>
         <w:ind w:left="720" w:hanging="360"/>
         <w:rPr>
@@ -36615,7 +36615,7 @@
       <w:pPr>
         <w:numPr>
           <w:ilvl w:val="0"/>
-          <w:numId w:val="23"/>
+          <w:numId w:val="24"/>
         </w:numPr>
         <w:ind w:left="720" w:hanging="360"/>
         <w:rPr>
@@ -36635,7 +36635,7 @@
       <w:pPr>
         <w:numPr>
           <w:ilvl w:val="0"/>
-          <w:numId w:val="23"/>
+          <w:numId w:val="24"/>
         </w:numPr>
         <w:ind w:left="720" w:hanging="360"/>
         <w:rPr>
@@ -37236,7 +37236,7 @@
       <w:pPr>
         <w:numPr>
           <w:ilvl w:val="0"/>
-          <w:numId w:val="41"/>
+          <w:numId w:val="42"/>
         </w:numPr>
         <w:ind w:left="720" w:hanging="360"/>
         <w:rPr>
@@ -37256,7 +37256,7 @@
       <w:pPr>
         <w:numPr>
           <w:ilvl w:val="0"/>
-          <w:numId w:val="41"/>
+          <w:numId w:val="42"/>
         </w:numPr>
         <w:ind w:left="720" w:hanging="360"/>
         <w:rPr>
@@ -37277,7 +37277,7 @@
       <w:pPr>
         <w:numPr>
           <w:ilvl w:val="0"/>
-          <w:numId w:val="41"/>
+          <w:numId w:val="42"/>
         </w:numPr>
         <w:ind w:left="720" w:hanging="360"/>
         <w:rPr>
@@ -37297,7 +37297,7 @@
       <w:pPr>
         <w:numPr>
           <w:ilvl w:val="0"/>
-          <w:numId w:val="41"/>
+          <w:numId w:val="42"/>
         </w:numPr>
         <w:ind w:left="720" w:hanging="360"/>
         <w:rPr>
@@ -37626,6 +37626,897 @@
           <w:rtl w:val="0"/>
         </w:rPr>
         <w:t xml:space="preserve">)</w:t>
+      </w:r>
+    </w:p>
+    <w:p>
+      <w:pPr>
+        <w:rPr>
+          <w:b w:val="1"/>
+          <w:color w:val="444444"/>
+        </w:rPr>
+      </w:pPr>
+      <w:r>
+        <w:rPr>
+          <w:rtl w:val="0"/>
+        </w:rPr>
+      </w:r>
+    </w:p>
+    <w:p>
+      <w:pPr>
+        <w:rPr>
+          <w:b w:val="1"/>
+          <w:color w:val="444444"/>
+        </w:rPr>
+      </w:pPr>
+      <w:r>
+        <w:rPr>
+          <w:rtl w:val="0"/>
+        </w:rPr>
+      </w:r>
+    </w:p>
+    <w:p>
+      <w:pPr>
+        <w:rPr>
+          <w:b w:val="1"/>
+          <w:color w:val="444444"/>
+        </w:rPr>
+      </w:pPr>
+      <w:r>
+        <w:rPr>
+          <w:rtl w:val="0"/>
+        </w:rPr>
+      </w:r>
+    </w:p>
+    <w:p>
+      <w:pPr>
+        <w:rPr/>
+      </w:pPr>
+      <w:r>
+        <w:rPr>
+          <w:rtl w:val="0"/>
+        </w:rPr>
+        <w:t xml:space="preserve">Question: 43</w:t>
+      </w:r>
+    </w:p>
+    <w:p>
+      <w:pPr>
+        <w:rPr>
+          <w:color w:val="999999"/>
+        </w:rPr>
+      </w:pPr>
+      <w:r>
+        <w:rPr>
+          <w:b w:val="1"/>
+          <w:rtl w:val="0"/>
+        </w:rPr>
+        <w:t xml:space="preserve">Main​ ​Topic​ ​:​ </w:t>
+      </w:r>
+      <w:r>
+        <w:rPr>
+          <w:color w:val="999999"/>
+          <w:rtl w:val="0"/>
+        </w:rPr>
+        <w:t xml:space="preserve">Analysis and Visualization</w:t>
+      </w:r>
+    </w:p>
+    <w:p>
+      <w:pPr>
+        <w:rPr>
+          <w:b w:val="1"/>
+          <w:color w:val="999999"/>
+        </w:rPr>
+      </w:pPr>
+      <w:r>
+        <w:rPr>
+          <w:b w:val="1"/>
+          <w:rtl w:val="0"/>
+        </w:rPr>
+        <w:t xml:space="preserve">Sub​ ​Topic​ ​:​ </w:t>
+      </w:r>
+      <w:r>
+        <w:rPr>
+          <w:b w:val="1"/>
+          <w:color w:val="999999"/>
+          <w:rtl w:val="0"/>
+        </w:rPr>
+        <w:t xml:space="preserve">Select a collection system that handles the frequency, volume, and source of data</w:t>
+      </w:r>
+      <w:r>
+        <w:rPr>
+          <w:rtl w:val="0"/>
+        </w:rPr>
+      </w:r>
+    </w:p>
+    <w:p>
+      <w:pPr>
+        <w:rPr>
+          <w:color w:val="999999"/>
+        </w:rPr>
+      </w:pPr>
+      <w:r>
+        <w:rPr>
+          <w:rtl w:val="0"/>
+        </w:rPr>
+      </w:r>
+    </w:p>
+    <w:p>
+      <w:pPr>
+        <w:rPr>
+          <w:b w:val="1"/>
+          <w:color w:val="999999"/>
+        </w:rPr>
+      </w:pPr>
+      <w:r>
+        <w:rPr>
+          <w:b w:val="1"/>
+          <w:rtl w:val="0"/>
+        </w:rPr>
+        <w:t xml:space="preserve">Domain: </w:t>
+      </w:r>
+      <w:r>
+        <w:rPr>
+          <w:color w:val="999999"/>
+          <w:rtl w:val="0"/>
+        </w:rPr>
+        <w:t xml:space="preserve">Collection  </w:t>
+      </w:r>
+      <w:r>
+        <w:rPr>
+          <w:rtl w:val="0"/>
+        </w:rPr>
+      </w:r>
+    </w:p>
+    <w:p>
+      <w:pPr>
+        <w:rPr>
+          <w:b w:val="1"/>
+        </w:rPr>
+      </w:pPr>
+      <w:r>
+        <w:rPr>
+          <w:rtl w:val="0"/>
+        </w:rPr>
+      </w:r>
+    </w:p>
+    <w:p>
+      <w:pPr>
+        <w:rPr>
+          <w:rFonts w:ascii="Calibri" w:cs="Calibri" w:eastAsia="Calibri" w:hAnsi="Calibri"/>
+        </w:rPr>
+      </w:pPr>
+      <w:r>
+        <w:rPr>
+          <w:rFonts w:ascii="Calibri" w:cs="Calibri" w:eastAsia="Calibri" w:hAnsi="Calibri"/>
+          <w:b w:val="1"/>
+          <w:rtl w:val="0"/>
+        </w:rPr>
+        <w:t xml:space="preserve">Question text</w:t>
+      </w:r>
+      <w:r>
+        <w:rPr>
+          <w:rFonts w:ascii="Calibri" w:cs="Calibri" w:eastAsia="Calibri" w:hAnsi="Calibri"/>
+          <w:rtl w:val="0"/>
+        </w:rPr>
+        <w:t xml:space="preserve">: </w:t>
+      </w:r>
+    </w:p>
+    <w:p>
+      <w:pPr>
+        <w:rPr>
+          <w:color w:val="434343"/>
+        </w:rPr>
+      </w:pPr>
+      <w:r>
+        <w:rPr>
+          <w:color w:val="434343"/>
+          <w:rtl w:val="0"/>
+        </w:rPr>
+        <w:t xml:space="preserve">You work as a data scientist for a financial services firm that is building an automated trading system using data streamed from market data sources. The market data records the market data sources produce are small in size (512 bytes) and are sent very rapidly (1,500 records per second) to your Kinesis Producer Library based producer application. You have your data collection system configured like this: </w:t>
+      </w:r>
+    </w:p>
+    <w:p>
+      <w:pPr>
+        <w:ind w:left="720" w:firstLine="0"/>
+        <w:rPr>
+          <w:color w:val="434343"/>
+        </w:rPr>
+      </w:pPr>
+      <w:r>
+        <w:rPr>
+          <w:color w:val="434343"/>
+          <w:rtl w:val="0"/>
+        </w:rPr>
+        <w:t xml:space="preserve">Market data source -&gt; KPL producer application -&gt; Kinesis Data stream -&gt; Kinesis Data Firehose stream -&gt; Lambda -&gt; S3</w:t>
+      </w:r>
+    </w:p>
+    <w:p>
+      <w:pPr>
+        <w:rPr>
+          <w:color w:val="434343"/>
+        </w:rPr>
+      </w:pPr>
+      <w:r>
+        <w:rPr>
+          <w:color w:val="434343"/>
+          <w:rtl w:val="0"/>
+        </w:rPr>
+        <w:t xml:space="preserve">Your Lambda function transforms the market data for use in your automated trading system. </w:t>
+      </w:r>
+    </w:p>
+    <w:p>
+      <w:pPr>
+        <w:rPr>
+          <w:color w:val="434343"/>
+        </w:rPr>
+      </w:pPr>
+      <w:r>
+        <w:rPr>
+          <w:rtl w:val="0"/>
+        </w:rPr>
+      </w:r>
+    </w:p>
+    <w:p>
+      <w:pPr>
+        <w:rPr>
+          <w:color w:val="434343"/>
+        </w:rPr>
+      </w:pPr>
+      <w:r>
+        <w:rPr>
+          <w:color w:val="434343"/>
+          <w:rtl w:val="0"/>
+        </w:rPr>
+        <w:t xml:space="preserve">At the size and rate of production of your market data records, your data collection pipeline is constrained. Why is it constrained, and what can you do to remove the constraint?</w:t>
+      </w:r>
+    </w:p>
+    <w:p>
+      <w:pPr>
+        <w:rPr>
+          <w:color w:val="383a42"/>
+          <w:shd w:fill="fafafa" w:val="clear"/>
+        </w:rPr>
+      </w:pPr>
+      <w:r>
+        <w:rPr>
+          <w:rtl w:val="0"/>
+        </w:rPr>
+      </w:r>
+    </w:p>
+    <w:p>
+      <w:pPr>
+        <w:numPr>
+          <w:ilvl w:val="0"/>
+          <w:numId w:val="2"/>
+        </w:numPr>
+        <w:ind w:left="720" w:hanging="360"/>
+        <w:rPr>
+          <w:color w:val="434343"/>
+        </w:rPr>
+      </w:pPr>
+      <w:r>
+        <w:rPr>
+          <w:color w:val="383a42"/>
+          <w:shd w:fill="fafafa" w:val="clear"/>
+          <w:rtl w:val="0"/>
+        </w:rPr>
+        <w:t xml:space="preserve">The pipeline is constrained because a </w:t>
+      </w:r>
+      <w:r>
+        <w:rPr>
+          <w:color w:val="383a42"/>
+          <w:shd w:fill="fafafa" w:val="clear"/>
+          <w:rtl w:val="0"/>
+        </w:rPr>
+        <w:t xml:space="preserve">Kinesis Data Streams shard has a limit of supporting up to 1,000 records per second, or 1 MB throughput. Increase the throughput by using KPL aggregation to aggregate the 1,500 market data records into 10 Kinesis Data Stream records, bringing the records per second to 10, each of which will hold 76 KB.</w:t>
+      </w:r>
+      <w:r>
+        <w:rPr>
+          <w:rtl w:val="0"/>
+        </w:rPr>
+      </w:r>
+    </w:p>
+    <w:p>
+      <w:pPr>
+        <w:numPr>
+          <w:ilvl w:val="0"/>
+          <w:numId w:val="2"/>
+        </w:numPr>
+        <w:ind w:left="720" w:hanging="360"/>
+        <w:rPr>
+          <w:color w:val="383a42"/>
+          <w:shd w:fill="fafafa" w:val="clear"/>
+        </w:rPr>
+      </w:pPr>
+      <w:r>
+        <w:rPr>
+          <w:color w:val="383a42"/>
+          <w:shd w:fill="fafafa" w:val="clear"/>
+          <w:rtl w:val="0"/>
+        </w:rPr>
+        <w:t xml:space="preserve">The pipeline is constrained because you can only have 50 Kinesis Data Firehose delivery streams per region. Increase the throughput by using Service Quota to request a quota increase.</w:t>
+      </w:r>
+    </w:p>
+    <w:p>
+      <w:pPr>
+        <w:numPr>
+          <w:ilvl w:val="0"/>
+          <w:numId w:val="2"/>
+        </w:numPr>
+        <w:ind w:left="720" w:hanging="360"/>
+        <w:rPr>
+          <w:color w:val="434343"/>
+        </w:rPr>
+      </w:pPr>
+      <w:r>
+        <w:rPr>
+          <w:color w:val="383a42"/>
+          <w:shd w:fill="fafafa" w:val="clear"/>
+          <w:rtl w:val="0"/>
+        </w:rPr>
+        <w:t xml:space="preserve">The pipeline is constrained because your Lambda function has a limit of only 15 minutes runtime. Increase the Lambda function capacity by leveraging the messaging fanout pattern for Lambda using SNS.</w:t>
+      </w:r>
+    </w:p>
+    <w:p>
+      <w:pPr>
+        <w:numPr>
+          <w:ilvl w:val="0"/>
+          <w:numId w:val="2"/>
+        </w:numPr>
+        <w:ind w:left="720" w:hanging="360"/>
+        <w:rPr>
+          <w:color w:val="383a42"/>
+          <w:shd w:fill="fafafa" w:val="clear"/>
+        </w:rPr>
+      </w:pPr>
+      <w:r>
+        <w:rPr>
+          <w:color w:val="383a42"/>
+          <w:shd w:fill="fafafa" w:val="clear"/>
+          <w:rtl w:val="0"/>
+        </w:rPr>
+        <w:t xml:space="preserve">The pipeline is constrained because you are attempting to send greater than 1 MB of data per second through your shard. Compress your records in your KPL code before sending your records to your Kinesis Data Streams stream. This will remove the message volume constraint.</w:t>
+      </w:r>
+    </w:p>
+    <w:p>
+      <w:pPr>
+        <w:rPr>
+          <w:color w:val="383a42"/>
+          <w:shd w:fill="fafafa" w:val="clear"/>
+        </w:rPr>
+      </w:pPr>
+      <w:r>
+        <w:rPr>
+          <w:rtl w:val="0"/>
+        </w:rPr>
+      </w:r>
+    </w:p>
+    <w:p>
+      <w:pPr>
+        <w:rPr>
+          <w:color w:val="434343"/>
+        </w:rPr>
+      </w:pPr>
+      <w:r>
+        <w:rPr>
+          <w:rFonts w:ascii="Calibri" w:cs="Calibri" w:eastAsia="Calibri" w:hAnsi="Calibri"/>
+          <w:b w:val="1"/>
+          <w:rtl w:val="0"/>
+        </w:rPr>
+        <w:t xml:space="preserve">Answer:</w:t>
+      </w:r>
+      <w:r>
+        <w:rPr>
+          <w:color w:val="434343"/>
+          <w:rtl w:val="0"/>
+        </w:rPr>
+        <w:t xml:space="preserve"> A</w:t>
+      </w:r>
+    </w:p>
+    <w:p>
+      <w:pPr>
+        <w:rPr>
+          <w:color w:val="434343"/>
+        </w:rPr>
+      </w:pPr>
+      <w:r>
+        <w:rPr>
+          <w:rtl w:val="0"/>
+        </w:rPr>
+      </w:r>
+    </w:p>
+    <w:p>
+      <w:pPr>
+        <w:rPr>
+          <w:color w:val="444444"/>
+          <w:highlight w:val="white"/>
+        </w:rPr>
+      </w:pPr>
+      <w:r>
+        <w:rPr>
+          <w:rFonts w:ascii="Calibri" w:cs="Calibri" w:eastAsia="Calibri" w:hAnsi="Calibri"/>
+          <w:b w:val="1"/>
+          <w:rtl w:val="0"/>
+        </w:rPr>
+        <w:t xml:space="preserve">Explanation:</w:t>
+      </w:r>
+      <w:r>
+        <w:rPr>
+          <w:rtl w:val="0"/>
+        </w:rPr>
+      </w:r>
+    </w:p>
+    <w:p>
+      <w:pPr>
+        <w:rPr>
+          <w:rFonts w:ascii="Courier New" w:cs="Courier New" w:eastAsia="Courier New" w:hAnsi="Courier New"/>
+          <w:color w:val="16191f"/>
+          <w:shd w:fill="f9f9f9" w:val="clear"/>
+        </w:rPr>
+      </w:pPr>
+      <w:r>
+        <w:rPr>
+          <w:color w:val="444444"/>
+          <w:highlight w:val="white"/>
+          <w:rtl w:val="0"/>
+        </w:rPr>
+        <w:t xml:space="preserve">Option A is correct. Using the KPL aggregation feature allows you to overcome the 1,000 records per second limitation by combining your market data records in your KPL code before you write them to your Kinesis Data Streams stream. Aggregating them into 10 chunks removes the 1,000 records per second constraint. Kinesis Data Firehose de-aggregates the records before delivering them to your Lambda function, which transforms the data before saving it to S3. </w:t>
+      </w:r>
+      <w:r>
+        <w:rPr>
+          <w:rtl w:val="0"/>
+        </w:rPr>
+      </w:r>
+    </w:p>
+    <w:p>
+      <w:pPr>
+        <w:rPr>
+          <w:color w:val="444444"/>
+          <w:highlight w:val="white"/>
+        </w:rPr>
+      </w:pPr>
+      <w:r>
+        <w:rPr>
+          <w:rtl w:val="0"/>
+        </w:rPr>
+      </w:r>
+    </w:p>
+    <w:p>
+      <w:pPr>
+        <w:rPr>
+          <w:color w:val="444444"/>
+          <w:highlight w:val="white"/>
+        </w:rPr>
+      </w:pPr>
+      <w:r>
+        <w:rPr>
+          <w:color w:val="444444"/>
+          <w:highlight w:val="white"/>
+          <w:rtl w:val="0"/>
+        </w:rPr>
+        <w:t xml:space="preserve">Option B is incorrect. You are only using one Kinesis Data Firehose stream, so you would not run into the quota limit per region.</w:t>
+      </w:r>
+    </w:p>
+    <w:p>
+      <w:pPr>
+        <w:rPr>
+          <w:color w:val="444444"/>
+          <w:highlight w:val="white"/>
+        </w:rPr>
+      </w:pPr>
+      <w:r>
+        <w:rPr>
+          <w:rtl w:val="0"/>
+        </w:rPr>
+      </w:r>
+    </w:p>
+    <w:p>
+      <w:pPr>
+        <w:rPr>
+          <w:color w:val="444444"/>
+          <w:highlight w:val="white"/>
+        </w:rPr>
+      </w:pPr>
+      <w:r>
+        <w:rPr>
+          <w:color w:val="444444"/>
+          <w:highlight w:val="white"/>
+          <w:rtl w:val="0"/>
+        </w:rPr>
+        <w:t xml:space="preserve">Option C is incorrect. The </w:t>
+      </w:r>
+      <w:r>
+        <w:rPr>
+          <w:color w:val="383a42"/>
+          <w:shd w:fill="fafafa" w:val="clear"/>
+          <w:rtl w:val="0"/>
+        </w:rPr>
+        <w:t xml:space="preserve">messaging fanout pattern for Lambda using SNS is useful for designing loosely coupled interaction between your Lambda functions. This pattern will not help you solve the throughput limitation of your data collection pipeline.</w:t>
+      </w:r>
+      <w:r>
+        <w:rPr>
+          <w:rtl w:val="0"/>
+        </w:rPr>
+      </w:r>
+    </w:p>
+    <w:p>
+      <w:pPr>
+        <w:rPr>
+          <w:color w:val="444444"/>
+          <w:highlight w:val="white"/>
+        </w:rPr>
+      </w:pPr>
+      <w:r>
+        <w:rPr>
+          <w:rtl w:val="0"/>
+        </w:rPr>
+      </w:r>
+    </w:p>
+    <w:p>
+      <w:pPr>
+        <w:rPr>
+          <w:color w:val="444444"/>
+          <w:highlight w:val="white"/>
+        </w:rPr>
+      </w:pPr>
+      <w:r>
+        <w:rPr>
+          <w:color w:val="444444"/>
+          <w:highlight w:val="white"/>
+          <w:rtl w:val="0"/>
+        </w:rPr>
+        <w:t xml:space="preserve">Option D is incorrect. Even if you compress your 1,500 records to get their combined message size per second under 1 MB, you will still be attempting to send more than the 1,000 records per second limit through your Kinesis Data Streams shard.</w:t>
+      </w:r>
+    </w:p>
+    <w:p>
+      <w:pPr>
+        <w:rPr>
+          <w:color w:val="434343"/>
+        </w:rPr>
+      </w:pPr>
+      <w:r>
+        <w:rPr>
+          <w:rtl w:val="0"/>
+        </w:rPr>
+      </w:r>
+    </w:p>
+    <w:p>
+      <w:pPr>
+        <w:rPr>
+          <w:rFonts w:ascii="Calibri" w:cs="Calibri" w:eastAsia="Calibri" w:hAnsi="Calibri"/>
+          <w:b w:val="1"/>
+        </w:rPr>
+      </w:pPr>
+      <w:r>
+        <w:rPr>
+          <w:rFonts w:ascii="Calibri" w:cs="Calibri" w:eastAsia="Calibri" w:hAnsi="Calibri"/>
+          <w:b w:val="1"/>
+          <w:rtl w:val="0"/>
+        </w:rPr>
+        <w:t xml:space="preserve">Reference:</w:t>
+      </w:r>
+    </w:p>
+    <w:p>
+      <w:pPr>
+        <w:rPr>
+          <w:color w:val="444444"/>
+        </w:rPr>
+      </w:pPr>
+      <w:r>
+        <w:rPr>
+          <w:color w:val="444444"/>
+          <w:rtl w:val="0"/>
+        </w:rPr>
+        <w:t xml:space="preserve">Please see the Amazon Kinesis Data Streams developer guide titled</w:t>
+      </w:r>
+      <w:r>
+        <w:rPr>
+          <w:b w:val="1"/>
+          <w:color w:val="444444"/>
+          <w:rtl w:val="0"/>
+        </w:rPr>
+        <w:t xml:space="preserve"> Using the KPL with Kinesis Data Firehose </w:t>
+      </w:r>
+      <w:r>
+        <w:rPr>
+          <w:color w:val="444444"/>
+          <w:rtl w:val="0"/>
+        </w:rPr>
+        <w:t xml:space="preserve">(</w:t>
+      </w:r>
+      <w:hyperlink r:id="rId203">
+        <w:r>
+          <w:rPr>
+            <w:color w:val="1155cc"/>
+            <w:u w:val="single"/>
+            <w:rtl w:val="0"/>
+          </w:rPr>
+          <w:t xml:space="preserve">https://docs.aws.amazon.com/streams/latest/dev/kpl-with-firehose.html</w:t>
+        </w:r>
+      </w:hyperlink>
+      <w:r>
+        <w:rPr>
+          <w:color w:val="444444"/>
+          <w:rtl w:val="0"/>
+        </w:rPr>
+        <w:t xml:space="preserve">), the Amazon Kinesis Data Firehose developer guide titled</w:t>
+      </w:r>
+      <w:r>
+        <w:rPr>
+          <w:b w:val="1"/>
+          <w:color w:val="444444"/>
+          <w:rtl w:val="0"/>
+        </w:rPr>
+        <w:t xml:space="preserve"> Writing to Kinesis Data Firehose Using Kinesis Data Streams </w:t>
+      </w:r>
+      <w:r>
+        <w:rPr>
+          <w:color w:val="444444"/>
+          <w:rtl w:val="0"/>
+        </w:rPr>
+        <w:t xml:space="preserve">(</w:t>
+      </w:r>
+      <w:hyperlink r:id="rId204">
+        <w:r>
+          <w:rPr>
+            <w:color w:val="1155cc"/>
+            <w:u w:val="single"/>
+            <w:rtl w:val="0"/>
+          </w:rPr>
+          <w:t xml:space="preserve">https://docs.aws.amazon.com/firehose/latest/dev/writing-with-kinesis-streams.html</w:t>
+        </w:r>
+      </w:hyperlink>
+      <w:r>
+        <w:rPr>
+          <w:color w:val="444444"/>
+          <w:rtl w:val="0"/>
+        </w:rPr>
+        <w:t xml:space="preserve">), the Amazon Kinesis Data Streams developer guide titled </w:t>
+      </w:r>
+      <w:r>
+        <w:rPr>
+          <w:b w:val="1"/>
+          <w:color w:val="444444"/>
+          <w:rtl w:val="0"/>
+        </w:rPr>
+        <w:t xml:space="preserve">Aggregation</w:t>
+      </w:r>
+      <w:r>
+        <w:rPr>
+          <w:color w:val="444444"/>
+          <w:rtl w:val="0"/>
+        </w:rPr>
+        <w:t xml:space="preserve"> (</w:t>
+      </w:r>
+      <w:hyperlink r:id="rId205">
+        <w:r>
+          <w:rPr>
+            <w:color w:val="1155cc"/>
+            <w:u w:val="single"/>
+            <w:rtl w:val="0"/>
+          </w:rPr>
+          <w:t xml:space="preserve">https://docs.aws.amazon.com/streams/latest/dev/kinesis-kpl-concepts.html#kinesis-kpl-concepts-aggretation</w:t>
+        </w:r>
+      </w:hyperlink>
+      <w:r>
+        <w:rPr>
+          <w:color w:val="444444"/>
+          <w:rtl w:val="0"/>
+        </w:rPr>
+        <w:t xml:space="preserve">), the Amazon Kinesis Data Streams developer guide titled</w:t>
+      </w:r>
+      <w:r>
+        <w:rPr>
+          <w:b w:val="1"/>
+          <w:color w:val="444444"/>
+          <w:rtl w:val="0"/>
+        </w:rPr>
+        <w:t xml:space="preserve"> Developing Producers Using the Amazon Kinesis Producer Library </w:t>
+      </w:r>
+      <w:r>
+        <w:rPr>
+          <w:color w:val="444444"/>
+          <w:rtl w:val="0"/>
+        </w:rPr>
+        <w:t xml:space="preserve">(</w:t>
+      </w:r>
+      <w:hyperlink r:id="rId206">
+        <w:r>
+          <w:rPr>
+            <w:color w:val="1155cc"/>
+            <w:u w:val="single"/>
+            <w:rtl w:val="0"/>
+          </w:rPr>
+          <w:t xml:space="preserve">https://docs.aws.amazon.com/streams/latest/dev/developing-producers-with-kpl.html</w:t>
+        </w:r>
+      </w:hyperlink>
+      <w:r>
+        <w:rPr>
+          <w:color w:val="444444"/>
+          <w:rtl w:val="0"/>
+        </w:rPr>
+        <w:t xml:space="preserve">), the Amazon Kinesis Data Firehose developer guide titled</w:t>
+      </w:r>
+      <w:r>
+        <w:rPr>
+          <w:b w:val="1"/>
+          <w:color w:val="444444"/>
+          <w:rtl w:val="0"/>
+        </w:rPr>
+        <w:t xml:space="preserve"> Amazon Kinesis Data Firehose Quota </w:t>
+      </w:r>
+      <w:r>
+        <w:rPr>
+          <w:color w:val="444444"/>
+          <w:rtl w:val="0"/>
+        </w:rPr>
+        <w:t xml:space="preserve">(</w:t>
+      </w:r>
+      <w:hyperlink r:id="rId207">
+        <w:r>
+          <w:rPr>
+            <w:color w:val="1155cc"/>
+            <w:u w:val="single"/>
+            <w:rtl w:val="0"/>
+          </w:rPr>
+          <w:t xml:space="preserve">https://docs.aws.amazon.com/firehose/latest/dev/limits.html</w:t>
+        </w:r>
+      </w:hyperlink>
+      <w:r>
+        <w:rPr>
+          <w:color w:val="444444"/>
+          <w:rtl w:val="0"/>
+        </w:rPr>
+        <w:t xml:space="preserve">), the Service Quotas user guide titled </w:t>
+      </w:r>
+      <w:r>
+        <w:rPr>
+          <w:b w:val="1"/>
+          <w:color w:val="444444"/>
+          <w:rtl w:val="0"/>
+        </w:rPr>
+        <w:t xml:space="preserve">What is Service Quotas?</w:t>
+      </w:r>
+      <w:r>
+        <w:rPr>
+          <w:color w:val="444444"/>
+          <w:rtl w:val="0"/>
+        </w:rPr>
+        <w:t xml:space="preserve"> (</w:t>
+      </w:r>
+      <w:hyperlink r:id="rId208">
+        <w:r>
+          <w:rPr>
+            <w:color w:val="1155cc"/>
+            <w:u w:val="single"/>
+            <w:rtl w:val="0"/>
+          </w:rPr>
+          <w:t xml:space="preserve">https://docs.aws.amazon.com/servicequotas/latest/userguide/intro.html</w:t>
+        </w:r>
+      </w:hyperlink>
+      <w:r>
+        <w:rPr>
+          <w:color w:val="444444"/>
+          <w:rtl w:val="0"/>
+        </w:rPr>
+        <w:t xml:space="preserve">), and the AWS Compute blog titled</w:t>
+      </w:r>
+      <w:r>
+        <w:rPr>
+          <w:b w:val="1"/>
+          <w:color w:val="444444"/>
+          <w:rtl w:val="0"/>
+        </w:rPr>
+        <w:t xml:space="preserve"> </w:t>
+      </w:r>
+      <w:r>
+        <w:rPr>
+          <w:b w:val="1"/>
+          <w:color w:val="444444"/>
+          <w:rtl w:val="0"/>
+        </w:rPr>
+        <w:t xml:space="preserve">Messaging Fanout Pattern for Serverless Architectures Using Amazon SNS </w:t>
+      </w:r>
+      <w:r>
+        <w:rPr>
+          <w:color w:val="444444"/>
+          <w:rtl w:val="0"/>
+        </w:rPr>
+        <w:t xml:space="preserve">(</w:t>
+      </w:r>
+      <w:hyperlink r:id="rId209">
+        <w:r>
+          <w:rPr>
+            <w:color w:val="1155cc"/>
+            <w:u w:val="single"/>
+            <w:rtl w:val="0"/>
+          </w:rPr>
+          <w:t xml:space="preserve">https://aws.amazon.com/blogs/compute/messaging-fanout-pattern-for-serverless-architectures-using-amazon-sns/</w:t>
+        </w:r>
+      </w:hyperlink>
+      <w:r>
+        <w:rPr>
+          <w:color w:val="444444"/>
+          <w:rtl w:val="0"/>
+        </w:rPr>
+        <w:t xml:space="preserve">)</w:t>
+      </w:r>
+    </w:p>
+    <w:p>
+      <w:pPr>
+        <w:rPr>
+          <w:b w:val="1"/>
+          <w:color w:val="444444"/>
+        </w:rPr>
+      </w:pPr>
+      <w:r>
+        <w:rPr>
+          <w:rtl w:val="0"/>
+        </w:rPr>
+      </w:r>
+    </w:p>
+    <w:p>
+      <w:pPr>
+        <w:rPr>
+          <w:b w:val="1"/>
+          <w:color w:val="444444"/>
+        </w:rPr>
+      </w:pPr>
+      <w:r>
+        <w:rPr>
+          <w:rtl w:val="0"/>
+        </w:rPr>
+      </w:r>
+    </w:p>
+    <w:p>
+      <w:pPr>
+        <w:rPr>
+          <w:b w:val="1"/>
+          <w:color w:val="444444"/>
+        </w:rPr>
+      </w:pPr>
+      <w:r>
+        <w:rPr>
+          <w:rtl w:val="0"/>
+        </w:rPr>
+      </w:r>
+    </w:p>
+    <w:p>
+      <w:pPr>
+        <w:rPr>
+          <w:b w:val="1"/>
+          <w:color w:val="444444"/>
+        </w:rPr>
+      </w:pPr>
+      <w:r>
+        <w:rPr>
+          <w:rtl w:val="0"/>
+        </w:rPr>
+      </w:r>
+    </w:p>
+    <w:p>
+      <w:pPr>
+        <w:rPr>
+          <w:b w:val="1"/>
+          <w:color w:val="444444"/>
+        </w:rPr>
+      </w:pPr>
+      <w:r>
+        <w:rPr>
+          <w:rtl w:val="0"/>
+        </w:rPr>
+      </w:r>
+    </w:p>
+    <w:p>
+      <w:pPr>
+        <w:rPr>
+          <w:b w:val="1"/>
+          <w:color w:val="444444"/>
+        </w:rPr>
+      </w:pPr>
+      <w:r>
+        <w:rPr>
+          <w:rtl w:val="0"/>
+        </w:rPr>
       </w:r>
     </w:p>
     <w:p>
@@ -39829,6 +40720,116 @@
         <w:ind w:left="720" w:hanging="360"/>
       </w:pPr>
       <w:rPr>
+        <w:u w:val="none"/>
+      </w:rPr>
+    </w:lvl>
+    <w:lvl w:ilvl="1">
+      <w:start w:val="1"/>
+      <w:numFmt w:val="lowerLetter"/>
+      <w:lvlText w:val="%2)"/>
+      <w:lvlJc w:val="left"/>
+      <w:pPr>
+        <w:ind w:left="1440" w:hanging="360"/>
+      </w:pPr>
+      <w:rPr>
+        <w:u w:val="none"/>
+      </w:rPr>
+    </w:lvl>
+    <w:lvl w:ilvl="2">
+      <w:start w:val="1"/>
+      <w:numFmt w:val="lowerRoman"/>
+      <w:lvlText w:val="%3)"/>
+      <w:lvlJc w:val="right"/>
+      <w:pPr>
+        <w:ind w:left="2160" w:hanging="360"/>
+      </w:pPr>
+      <w:rPr>
+        <w:u w:val="none"/>
+      </w:rPr>
+    </w:lvl>
+    <w:lvl w:ilvl="3">
+      <w:start w:val="1"/>
+      <w:numFmt w:val="decimal"/>
+      <w:lvlText w:val="(%4)"/>
+      <w:lvlJc w:val="left"/>
+      <w:pPr>
+        <w:ind w:left="2880" w:hanging="360"/>
+      </w:pPr>
+      <w:rPr>
+        <w:u w:val="none"/>
+      </w:rPr>
+    </w:lvl>
+    <w:lvl w:ilvl="4">
+      <w:start w:val="1"/>
+      <w:numFmt w:val="lowerLetter"/>
+      <w:lvlText w:val="(%5)"/>
+      <w:lvlJc w:val="left"/>
+      <w:pPr>
+        <w:ind w:left="3600" w:hanging="360"/>
+      </w:pPr>
+      <w:rPr>
+        <w:u w:val="none"/>
+      </w:rPr>
+    </w:lvl>
+    <w:lvl w:ilvl="5">
+      <w:start w:val="1"/>
+      <w:numFmt w:val="lowerRoman"/>
+      <w:lvlText w:val="(%6)"/>
+      <w:lvlJc w:val="right"/>
+      <w:pPr>
+        <w:ind w:left="4320" w:hanging="360"/>
+      </w:pPr>
+      <w:rPr>
+        <w:u w:val="none"/>
+      </w:rPr>
+    </w:lvl>
+    <w:lvl w:ilvl="6">
+      <w:start w:val="1"/>
+      <w:numFmt w:val="decimal"/>
+      <w:lvlText w:val="%7."/>
+      <w:lvlJc w:val="left"/>
+      <w:pPr>
+        <w:ind w:left="5040" w:hanging="360"/>
+      </w:pPr>
+      <w:rPr>
+        <w:u w:val="none"/>
+      </w:rPr>
+    </w:lvl>
+    <w:lvl w:ilvl="7">
+      <w:start w:val="1"/>
+      <w:numFmt w:val="lowerLetter"/>
+      <w:lvlText w:val="%8."/>
+      <w:lvlJc w:val="left"/>
+      <w:pPr>
+        <w:ind w:left="5760" w:hanging="360"/>
+      </w:pPr>
+      <w:rPr>
+        <w:u w:val="none"/>
+      </w:rPr>
+    </w:lvl>
+    <w:lvl w:ilvl="8">
+      <w:start w:val="1"/>
+      <w:numFmt w:val="lowerRoman"/>
+      <w:lvlText w:val="%9."/>
+      <w:lvlJc w:val="right"/>
+      <w:pPr>
+        <w:ind w:left="6480" w:hanging="360"/>
+      </w:pPr>
+      <w:rPr>
+        <w:u w:val="none"/>
+      </w:rPr>
+    </w:lvl>
+  </w:abstractNum>
+  <w:abstractNum w:abstractNumId="20">
+    <w:lvl w:ilvl="0">
+      <w:start w:val="1"/>
+      <w:numFmt w:val="upperLetter"/>
+      <w:lvlText w:val="%1)"/>
+      <w:lvlJc w:val="left"/>
+      <w:pPr>
+        <w:ind w:left="720" w:hanging="360"/>
+      </w:pPr>
+      <w:rPr>
         <w:rFonts w:ascii="Arial" w:cs="Arial" w:eastAsia="Arial" w:hAnsi="Arial"/>
         <w:b w:val="1"/>
         <w:u w:val="none"/>
@@ -39931,7 +40932,7 @@
       </w:rPr>
     </w:lvl>
   </w:abstractNum>
-  <w:abstractNum w:abstractNumId="20">
+  <w:abstractNum w:abstractNumId="21">
     <w:lvl w:ilvl="0">
       <w:start w:val="1"/>
       <w:numFmt w:val="bullet"/>
@@ -40033,116 +41034,6 @@
       <w:numFmt w:val="bullet"/>
       <w:lvlText w:val="■"/>
       <w:lvlJc w:val="left"/>
-      <w:pPr>
-        <w:ind w:left="6480" w:hanging="360"/>
-      </w:pPr>
-      <w:rPr>
-        <w:u w:val="none"/>
-      </w:rPr>
-    </w:lvl>
-  </w:abstractNum>
-  <w:abstractNum w:abstractNumId="21">
-    <w:lvl w:ilvl="0">
-      <w:start w:val="1"/>
-      <w:numFmt w:val="upperLetter"/>
-      <w:lvlText w:val="%1)"/>
-      <w:lvlJc w:val="left"/>
-      <w:pPr>
-        <w:ind w:left="720" w:hanging="360"/>
-      </w:pPr>
-      <w:rPr>
-        <w:u w:val="none"/>
-      </w:rPr>
-    </w:lvl>
-    <w:lvl w:ilvl="1">
-      <w:start w:val="1"/>
-      <w:numFmt w:val="lowerLetter"/>
-      <w:lvlText w:val="%2)"/>
-      <w:lvlJc w:val="left"/>
-      <w:pPr>
-        <w:ind w:left="1440" w:hanging="360"/>
-      </w:pPr>
-      <w:rPr>
-        <w:u w:val="none"/>
-      </w:rPr>
-    </w:lvl>
-    <w:lvl w:ilvl="2">
-      <w:start w:val="1"/>
-      <w:numFmt w:val="lowerRoman"/>
-      <w:lvlText w:val="%3)"/>
-      <w:lvlJc w:val="right"/>
-      <w:pPr>
-        <w:ind w:left="2160" w:hanging="360"/>
-      </w:pPr>
-      <w:rPr>
-        <w:u w:val="none"/>
-      </w:rPr>
-    </w:lvl>
-    <w:lvl w:ilvl="3">
-      <w:start w:val="1"/>
-      <w:numFmt w:val="decimal"/>
-      <w:lvlText w:val="(%4)"/>
-      <w:lvlJc w:val="left"/>
-      <w:pPr>
-        <w:ind w:left="2880" w:hanging="360"/>
-      </w:pPr>
-      <w:rPr>
-        <w:u w:val="none"/>
-      </w:rPr>
-    </w:lvl>
-    <w:lvl w:ilvl="4">
-      <w:start w:val="1"/>
-      <w:numFmt w:val="lowerLetter"/>
-      <w:lvlText w:val="(%5)"/>
-      <w:lvlJc w:val="left"/>
-      <w:pPr>
-        <w:ind w:left="3600" w:hanging="360"/>
-      </w:pPr>
-      <w:rPr>
-        <w:u w:val="none"/>
-      </w:rPr>
-    </w:lvl>
-    <w:lvl w:ilvl="5">
-      <w:start w:val="1"/>
-      <w:numFmt w:val="lowerRoman"/>
-      <w:lvlText w:val="(%6)"/>
-      <w:lvlJc w:val="right"/>
-      <w:pPr>
-        <w:ind w:left="4320" w:hanging="360"/>
-      </w:pPr>
-      <w:rPr>
-        <w:u w:val="none"/>
-      </w:rPr>
-    </w:lvl>
-    <w:lvl w:ilvl="6">
-      <w:start w:val="1"/>
-      <w:numFmt w:val="decimal"/>
-      <w:lvlText w:val="%7."/>
-      <w:lvlJc w:val="left"/>
-      <w:pPr>
-        <w:ind w:left="5040" w:hanging="360"/>
-      </w:pPr>
-      <w:rPr>
-        <w:u w:val="none"/>
-      </w:rPr>
-    </w:lvl>
-    <w:lvl w:ilvl="7">
-      <w:start w:val="1"/>
-      <w:numFmt w:val="lowerLetter"/>
-      <w:lvlText w:val="%8."/>
-      <w:lvlJc w:val="left"/>
-      <w:pPr>
-        <w:ind w:left="5760" w:hanging="360"/>
-      </w:pPr>
-      <w:rPr>
-        <w:u w:val="none"/>
-      </w:rPr>
-    </w:lvl>
-    <w:lvl w:ilvl="8">
-      <w:start w:val="1"/>
-      <w:numFmt w:val="lowerRoman"/>
-      <w:lvlText w:val="%9."/>
-      <w:lvlJc w:val="right"/>
       <w:pPr>
         <w:ind w:left="6480" w:hanging="360"/>
       </w:pPr>
@@ -40374,6 +41265,116 @@
   <w:abstractNum w:abstractNumId="24">
     <w:lvl w:ilvl="0">
       <w:start w:val="1"/>
+      <w:numFmt w:val="upperLetter"/>
+      <w:lvlText w:val="%1)"/>
+      <w:lvlJc w:val="left"/>
+      <w:pPr>
+        <w:ind w:left="720" w:hanging="360"/>
+      </w:pPr>
+      <w:rPr>
+        <w:u w:val="none"/>
+      </w:rPr>
+    </w:lvl>
+    <w:lvl w:ilvl="1">
+      <w:start w:val="1"/>
+      <w:numFmt w:val="lowerLetter"/>
+      <w:lvlText w:val="%2)"/>
+      <w:lvlJc w:val="left"/>
+      <w:pPr>
+        <w:ind w:left="1440" w:hanging="360"/>
+      </w:pPr>
+      <w:rPr>
+        <w:u w:val="none"/>
+      </w:rPr>
+    </w:lvl>
+    <w:lvl w:ilvl="2">
+      <w:start w:val="1"/>
+      <w:numFmt w:val="lowerRoman"/>
+      <w:lvlText w:val="%3)"/>
+      <w:lvlJc w:val="right"/>
+      <w:pPr>
+        <w:ind w:left="2160" w:hanging="360"/>
+      </w:pPr>
+      <w:rPr>
+        <w:u w:val="none"/>
+      </w:rPr>
+    </w:lvl>
+    <w:lvl w:ilvl="3">
+      <w:start w:val="1"/>
+      <w:numFmt w:val="decimal"/>
+      <w:lvlText w:val="(%4)"/>
+      <w:lvlJc w:val="left"/>
+      <w:pPr>
+        <w:ind w:left="2880" w:hanging="360"/>
+      </w:pPr>
+      <w:rPr>
+        <w:u w:val="none"/>
+      </w:rPr>
+    </w:lvl>
+    <w:lvl w:ilvl="4">
+      <w:start w:val="1"/>
+      <w:numFmt w:val="lowerLetter"/>
+      <w:lvlText w:val="(%5)"/>
+      <w:lvlJc w:val="left"/>
+      <w:pPr>
+        <w:ind w:left="3600" w:hanging="360"/>
+      </w:pPr>
+      <w:rPr>
+        <w:u w:val="none"/>
+      </w:rPr>
+    </w:lvl>
+    <w:lvl w:ilvl="5">
+      <w:start w:val="1"/>
+      <w:numFmt w:val="lowerRoman"/>
+      <w:lvlText w:val="(%6)"/>
+      <w:lvlJc w:val="right"/>
+      <w:pPr>
+        <w:ind w:left="4320" w:hanging="360"/>
+      </w:pPr>
+      <w:rPr>
+        <w:u w:val="none"/>
+      </w:rPr>
+    </w:lvl>
+    <w:lvl w:ilvl="6">
+      <w:start w:val="1"/>
+      <w:numFmt w:val="decimal"/>
+      <w:lvlText w:val="%7."/>
+      <w:lvlJc w:val="left"/>
+      <w:pPr>
+        <w:ind w:left="5040" w:hanging="360"/>
+      </w:pPr>
+      <w:rPr>
+        <w:u w:val="none"/>
+      </w:rPr>
+    </w:lvl>
+    <w:lvl w:ilvl="7">
+      <w:start w:val="1"/>
+      <w:numFmt w:val="lowerLetter"/>
+      <w:lvlText w:val="%8."/>
+      <w:lvlJc w:val="left"/>
+      <w:pPr>
+        <w:ind w:left="5760" w:hanging="360"/>
+      </w:pPr>
+      <w:rPr>
+        <w:u w:val="none"/>
+      </w:rPr>
+    </w:lvl>
+    <w:lvl w:ilvl="8">
+      <w:start w:val="1"/>
+      <w:numFmt w:val="lowerRoman"/>
+      <w:lvlText w:val="%9."/>
+      <w:lvlJc w:val="right"/>
+      <w:pPr>
+        <w:ind w:left="6480" w:hanging="360"/>
+      </w:pPr>
+      <w:rPr>
+        <w:u w:val="none"/>
+      </w:rPr>
+    </w:lvl>
+  </w:abstractNum>
+  <w:abstractNum w:abstractNumId="25">
+    <w:lvl w:ilvl="0">
+      <w:start w:val="1"/>
       <w:numFmt w:val="bullet"/>
       <w:lvlText w:val="●"/>
       <w:lvlJc w:val="left"/>
@@ -40473,116 +41474,6 @@
       <w:numFmt w:val="bullet"/>
       <w:lvlText w:val="■"/>
       <w:lvlJc w:val="left"/>
-      <w:pPr>
-        <w:ind w:left="6480" w:hanging="360"/>
-      </w:pPr>
-      <w:rPr>
-        <w:u w:val="none"/>
-      </w:rPr>
-    </w:lvl>
-  </w:abstractNum>
-  <w:abstractNum w:abstractNumId="25">
-    <w:lvl w:ilvl="0">
-      <w:start w:val="1"/>
-      <w:numFmt w:val="upperLetter"/>
-      <w:lvlText w:val="%1)"/>
-      <w:lvlJc w:val="left"/>
-      <w:pPr>
-        <w:ind w:left="720" w:hanging="360"/>
-      </w:pPr>
-      <w:rPr>
-        <w:u w:val="none"/>
-      </w:rPr>
-    </w:lvl>
-    <w:lvl w:ilvl="1">
-      <w:start w:val="1"/>
-      <w:numFmt w:val="lowerLetter"/>
-      <w:lvlText w:val="%2)"/>
-      <w:lvlJc w:val="left"/>
-      <w:pPr>
-        <w:ind w:left="1440" w:hanging="360"/>
-      </w:pPr>
-      <w:rPr>
-        <w:u w:val="none"/>
-      </w:rPr>
-    </w:lvl>
-    <w:lvl w:ilvl="2">
-      <w:start w:val="1"/>
-      <w:numFmt w:val="lowerRoman"/>
-      <w:lvlText w:val="%3)"/>
-      <w:lvlJc w:val="right"/>
-      <w:pPr>
-        <w:ind w:left="2160" w:hanging="360"/>
-      </w:pPr>
-      <w:rPr>
-        <w:u w:val="none"/>
-      </w:rPr>
-    </w:lvl>
-    <w:lvl w:ilvl="3">
-      <w:start w:val="1"/>
-      <w:numFmt w:val="decimal"/>
-      <w:lvlText w:val="(%4)"/>
-      <w:lvlJc w:val="left"/>
-      <w:pPr>
-        <w:ind w:left="2880" w:hanging="360"/>
-      </w:pPr>
-      <w:rPr>
-        <w:u w:val="none"/>
-      </w:rPr>
-    </w:lvl>
-    <w:lvl w:ilvl="4">
-      <w:start w:val="1"/>
-      <w:numFmt w:val="lowerLetter"/>
-      <w:lvlText w:val="(%5)"/>
-      <w:lvlJc w:val="left"/>
-      <w:pPr>
-        <w:ind w:left="3600" w:hanging="360"/>
-      </w:pPr>
-      <w:rPr>
-        <w:u w:val="none"/>
-      </w:rPr>
-    </w:lvl>
-    <w:lvl w:ilvl="5">
-      <w:start w:val="1"/>
-      <w:numFmt w:val="lowerRoman"/>
-      <w:lvlText w:val="(%6)"/>
-      <w:lvlJc w:val="right"/>
-      <w:pPr>
-        <w:ind w:left="4320" w:hanging="360"/>
-      </w:pPr>
-      <w:rPr>
-        <w:u w:val="none"/>
-      </w:rPr>
-    </w:lvl>
-    <w:lvl w:ilvl="6">
-      <w:start w:val="1"/>
-      <w:numFmt w:val="decimal"/>
-      <w:lvlText w:val="%7."/>
-      <w:lvlJc w:val="left"/>
-      <w:pPr>
-        <w:ind w:left="5040" w:hanging="360"/>
-      </w:pPr>
-      <w:rPr>
-        <w:u w:val="none"/>
-      </w:rPr>
-    </w:lvl>
-    <w:lvl w:ilvl="7">
-      <w:start w:val="1"/>
-      <w:numFmt w:val="lowerLetter"/>
-      <w:lvlText w:val="%8."/>
-      <w:lvlJc w:val="left"/>
-      <w:pPr>
-        <w:ind w:left="5760" w:hanging="360"/>
-      </w:pPr>
-      <w:rPr>
-        <w:u w:val="none"/>
-      </w:rPr>
-    </w:lvl>
-    <w:lvl w:ilvl="8">
-      <w:start w:val="1"/>
-      <w:numFmt w:val="lowerRoman"/>
-      <w:lvlText w:val="%9."/>
-      <w:lvlJc w:val="right"/>
       <w:pPr>
         <w:ind w:left="6480" w:hanging="360"/>
       </w:pPr>
@@ -41364,6 +42255,116 @@
   <w:abstractNum w:abstractNumId="33">
     <w:lvl w:ilvl="0">
       <w:start w:val="1"/>
+      <w:numFmt w:val="upperLetter"/>
+      <w:lvlText w:val="%1)"/>
+      <w:lvlJc w:val="left"/>
+      <w:pPr>
+        <w:ind w:left="720" w:hanging="360"/>
+      </w:pPr>
+      <w:rPr>
+        <w:u w:val="none"/>
+      </w:rPr>
+    </w:lvl>
+    <w:lvl w:ilvl="1">
+      <w:start w:val="1"/>
+      <w:numFmt w:val="lowerLetter"/>
+      <w:lvlText w:val="%2)"/>
+      <w:lvlJc w:val="left"/>
+      <w:pPr>
+        <w:ind w:left="1440" w:hanging="360"/>
+      </w:pPr>
+      <w:rPr>
+        <w:u w:val="none"/>
+      </w:rPr>
+    </w:lvl>
+    <w:lvl w:ilvl="2">
+      <w:start w:val=